<commit_message>
Reference documents section added
</commit_message>
<xml_diff>
--- a/RASD/RASD.docx
+++ b/RASD/RASD.docx
@@ -130,6 +130,7 @@
           <w:lang w:val="en-GB"/>
         </w:rPr>
       </w:pPr>
+      <w:proofErr w:type="spellStart"/>
       <w:r>
         <w:rPr>
           <w:rFonts w:asciiTheme="majorHAnsi" w:hAnsiTheme="majorHAnsi" w:cstheme="majorBidi"/>
@@ -141,6 +142,7 @@
         </w:rPr>
         <w:t>SafeStreets</w:t>
       </w:r>
+      <w:proofErr w:type="spellEnd"/>
       <w:r>
         <w:rPr>
           <w:lang w:val="en-US"/>
@@ -226,6 +228,7 @@
           <w:szCs w:val="22"/>
         </w:rPr>
       </w:pPr>
+      <w:proofErr w:type="spellStart"/>
       <w:r>
         <w:rPr>
           <w:rFonts w:ascii="Arial" w:hAnsi="Arial" w:cs="Arial"/>
@@ -235,8 +238,9 @@
           <w:sz w:val="22"/>
           <w:szCs w:val="22"/>
         </w:rPr>
-        <w:t>Authors:</w:t>
-      </w:r>
+        <w:t>Authors</w:t>
+      </w:r>
+      <w:proofErr w:type="spellEnd"/>
       <w:r>
         <w:rPr>
           <w:rFonts w:ascii="Arial" w:hAnsi="Arial" w:cs="Arial"/>
@@ -246,6 +250,17 @@
           <w:sz w:val="22"/>
           <w:szCs w:val="22"/>
         </w:rPr>
+        <w:t>:</w:t>
+      </w:r>
+      <w:r>
+        <w:rPr>
+          <w:rFonts w:ascii="Arial" w:hAnsi="Arial" w:cs="Arial"/>
+          <w:b/>
+          <w:bCs/>
+          <w:color w:val="000000" w:themeColor="text1"/>
+          <w:sz w:val="22"/>
+          <w:szCs w:val="22"/>
+        </w:rPr>
         <w:br/>
       </w:r>
     </w:p>
@@ -295,7 +310,27 @@
           <w:sz w:val="22"/>
           <w:szCs w:val="22"/>
         </w:rPr>
-        <w:t xml:space="preserve">Anton Ghobryal 10501942 - </w:t>
+        <w:t xml:space="preserve">Anton </w:t>
+      </w:r>
+      <w:proofErr w:type="spellStart"/>
+      <w:r>
+        <w:rPr>
+          <w:rFonts w:ascii="Arial" w:hAnsi="Arial" w:cs="Arial"/>
+          <w:color w:val="000000" w:themeColor="text1"/>
+          <w:sz w:val="22"/>
+          <w:szCs w:val="22"/>
+        </w:rPr>
+        <w:t>Ghobryal</w:t>
+      </w:r>
+      <w:proofErr w:type="spellEnd"/>
+      <w:r>
+        <w:rPr>
+          <w:rFonts w:ascii="Arial" w:hAnsi="Arial" w:cs="Arial"/>
+          <w:color w:val="000000" w:themeColor="text1"/>
+          <w:sz w:val="22"/>
+          <w:szCs w:val="22"/>
+        </w:rPr>
+        <w:t xml:space="preserve"> 10501942 - </w:t>
       </w:r>
       <w:r>
         <w:rPr>
@@ -386,9 +421,11 @@
           <w:pPr>
             <w:pStyle w:val="Titolosommario"/>
           </w:pPr>
+          <w:proofErr w:type="spellStart"/>
           <w:r>
             <w:t>Contents</w:t>
           </w:r>
+          <w:proofErr w:type="spellEnd"/>
         </w:p>
         <w:p>
           <w:pPr>
@@ -2777,18 +2814,43 @@
     </w:p>
     <w:p>
       <w:pPr>
-        <w:ind w:left="1128"/>
+        <w:ind w:left="1416"/>
         <w:rPr>
           <w:rFonts w:ascii="Calibri" w:eastAsia="Calibri" w:hAnsi="Calibri" w:cs="Calibri"/>
           <w:lang w:val="en-GB"/>
         </w:rPr>
       </w:pPr>
+      <w:proofErr w:type="spellStart"/>
       <w:r>
         <w:rPr>
           <w:rFonts w:ascii="Calibri" w:eastAsia="Calibri" w:hAnsi="Calibri" w:cs="Calibri"/>
           <w:lang w:val="en-GB"/>
         </w:rPr>
-        <w:t>SafeStreets is a crowded-sourced application that intends to provide users with the possibility to notify authorities when traffic violations occur, specifically parking violations. The application allows users to send pictures of violations, including their date, time, and position, to authorities. The main purpose of SafeStreets is to reduce the number of accidents that may be caused by certain violations that can be avoided easily. The following examples may illustrate and visualize the type of violations that may be captured and notified to the authorities:</w:t>
+        <w:t>SafeStreets</w:t>
+      </w:r>
+      <w:proofErr w:type="spellEnd"/>
+      <w:r>
+        <w:rPr>
+          <w:rFonts w:ascii="Calibri" w:eastAsia="Calibri" w:hAnsi="Calibri" w:cs="Calibri"/>
+          <w:lang w:val="en-GB"/>
+        </w:rPr>
+        <w:t xml:space="preserve"> is a crowded-sourced application that intends to provide users with the possibility to notify authorities when traffic violations occur, specifically parking violations. The application allows users to send pictures of violations, including their date, time, and position, to authorities. The main purpose of </w:t>
+      </w:r>
+      <w:proofErr w:type="spellStart"/>
+      <w:r>
+        <w:rPr>
+          <w:rFonts w:ascii="Calibri" w:eastAsia="Calibri" w:hAnsi="Calibri" w:cs="Calibri"/>
+          <w:lang w:val="en-GB"/>
+        </w:rPr>
+        <w:t>SafeStreets</w:t>
+      </w:r>
+      <w:proofErr w:type="spellEnd"/>
+      <w:r>
+        <w:rPr>
+          <w:rFonts w:ascii="Calibri" w:eastAsia="Calibri" w:hAnsi="Calibri" w:cs="Calibri"/>
+          <w:lang w:val="en-GB"/>
+        </w:rPr>
+        <w:t xml:space="preserve"> is to reduce the number of accidents that may be caused by certain violations that can be avoided easily. The following examples may illustrate and visualize the type of violations that may be captured and notified to the authorities:</w:t>
       </w:r>
     </w:p>
     <w:p>
@@ -2798,7 +2860,7 @@
           <w:ilvl w:val="0"/>
           <w:numId w:val="3"/>
         </w:numPr>
-        <w:ind w:left="1848"/>
+        <w:ind w:left="2136"/>
         <w:rPr>
           <w:lang w:val="en-GB"/>
         </w:rPr>
@@ -2818,7 +2880,7 @@
           <w:ilvl w:val="0"/>
           <w:numId w:val="3"/>
         </w:numPr>
-        <w:ind w:left="1848"/>
+        <w:ind w:left="2136"/>
         <w:rPr>
           <w:lang w:val="en-GB"/>
         </w:rPr>
@@ -2838,7 +2900,7 @@
           <w:ilvl w:val="0"/>
           <w:numId w:val="3"/>
         </w:numPr>
-        <w:ind w:left="1848"/>
+        <w:ind w:left="2136"/>
         <w:rPr>
           <w:lang w:val="en-GB"/>
         </w:rPr>
@@ -2858,7 +2920,7 @@
           <w:ilvl w:val="0"/>
           <w:numId w:val="3"/>
         </w:numPr>
-        <w:ind w:left="1848"/>
+        <w:ind w:left="2136"/>
         <w:rPr>
           <w:lang w:val="en-GB"/>
         </w:rPr>
@@ -2878,7 +2940,7 @@
           <w:ilvl w:val="0"/>
           <w:numId w:val="3"/>
         </w:numPr>
-        <w:ind w:left="1848"/>
+        <w:ind w:left="2136"/>
         <w:rPr>
           <w:lang w:val="en-GB"/>
         </w:rPr>
@@ -2898,7 +2960,7 @@
           <w:ilvl w:val="0"/>
           <w:numId w:val="3"/>
         </w:numPr>
-        <w:ind w:left="1848"/>
+        <w:ind w:left="2136"/>
         <w:rPr>
           <w:lang w:val="en-GB"/>
         </w:rPr>
@@ -2918,7 +2980,7 @@
           <w:ilvl w:val="0"/>
           <w:numId w:val="3"/>
         </w:numPr>
-        <w:ind w:left="1848"/>
+        <w:ind w:left="2136"/>
         <w:rPr>
           <w:lang w:val="en-GB"/>
         </w:rPr>
@@ -2938,7 +3000,7 @@
           <w:ilvl w:val="0"/>
           <w:numId w:val="3"/>
         </w:numPr>
-        <w:ind w:left="1848"/>
+        <w:ind w:left="2136"/>
         <w:rPr>
           <w:lang w:val="en-GB"/>
         </w:rPr>
@@ -2958,7 +3020,7 @@
           <w:ilvl w:val="0"/>
           <w:numId w:val="3"/>
         </w:numPr>
-        <w:ind w:left="1848"/>
+        <w:ind w:left="2136"/>
         <w:rPr>
           <w:lang w:val="en-GB"/>
         </w:rPr>
@@ -2978,7 +3040,7 @@
           <w:ilvl w:val="0"/>
           <w:numId w:val="3"/>
         </w:numPr>
-        <w:ind w:left="1848"/>
+        <w:ind w:left="2136"/>
         <w:rPr>
           <w:lang w:val="en-GB"/>
         </w:rPr>
@@ -2993,43 +3055,84 @@
     </w:p>
     <w:p>
       <w:pPr>
-        <w:ind w:left="1128"/>
+        <w:ind w:left="1416"/>
         <w:rPr>
           <w:rFonts w:ascii="Calibri" w:eastAsia="Calibri" w:hAnsi="Calibri" w:cs="Calibri"/>
           <w:lang w:val="en-GB"/>
         </w:rPr>
       </w:pPr>
+      <w:proofErr w:type="spellStart"/>
       <w:r>
         <w:rPr>
           <w:rFonts w:ascii="Calibri" w:eastAsia="Calibri" w:hAnsi="Calibri" w:cs="Calibri"/>
           <w:lang w:val="en-GB"/>
         </w:rPr>
-        <w:t>SafeStreets stores the information provided by the users, completing it with suitable metadata. In particular, when it receives a picture, it runs an algorithm to read the licence plate and stores the retrieved information with the violation, including also the type of violation (input by the user) and the name of the street where the violation occurred (which can be retrieved from the geographical position of the violation). In addition, the application allows both end users and authorities to mine the information that has been received, for example by highlighting the streets (or the areas) with the highest frequency of violations, or the vehicles that commit the most violations. Of course, different levels of visibility are offered to different roles, for example the authorities can see the licence plate numbers of the vehicles that commit any violation while the end user cannot see that.</w:t>
-      </w:r>
-    </w:p>
-    <w:p>
-      <w:pPr>
-        <w:ind w:left="1128"/>
+        <w:t>SafeStreets</w:t>
+      </w:r>
+      <w:proofErr w:type="spellEnd"/>
+      <w:r>
         <w:rPr>
           <w:rFonts w:ascii="Calibri" w:eastAsia="Calibri" w:hAnsi="Calibri" w:cs="Calibri"/>
           <w:lang w:val="en-GB"/>
         </w:rPr>
-      </w:pPr>
-    </w:p>
-    <w:p>
-      <w:pPr>
-        <w:ind w:left="1128"/>
+        <w:t xml:space="preserve"> stores the information provided by the users, completing it with suitable metadata. In particular, when it receives a picture, it runs an algorithm to read the licence plate and stores the retrieved information with the violation, including also the type of violation (input by the user) and the name of the street where the violation occurred (which can be retrieved from the geographical position of the violation). In addition, the application allows both end users and authorities to mine the information that has been received, for example by highlighting the streets (or the areas) with the highest frequency of violations, or the vehicles that commit the most violations. Of course, different levels of visibility are offered to different roles, for example the authorities can see the licence plate numbers of the vehicles that commit any violation while the end user cannot see that.</w:t>
+      </w:r>
+    </w:p>
+    <w:p>
+      <w:pPr>
+        <w:ind w:left="1416"/>
         <w:rPr>
           <w:rFonts w:ascii="Calibri" w:eastAsia="Calibri" w:hAnsi="Calibri" w:cs="Calibri"/>
           <w:lang w:val="en-GB"/>
         </w:rPr>
       </w:pPr>
-      <w:r>
+    </w:p>
+    <w:p>
+      <w:pPr>
+        <w:ind w:left="1416"/>
         <w:rPr>
           <w:rFonts w:ascii="Calibri" w:eastAsia="Calibri" w:hAnsi="Calibri" w:cs="Calibri"/>
           <w:lang w:val="en-GB"/>
         </w:rPr>
-        <w:t>Moreover, there’s another functionality that can be provided by SafeStreets. If the municipality offers a service that allows users to retrieve the information about accidents that occur on the territory of the municipality, SafeStreets can cross that information with its own data to identify potentially unsafe areas, hence suggest possible interventions depending of the type of the most committed violation in that area. The following examples show which intervention could be suggested depending on the preceding examples of violations presented earlier in this paragraph:</w:t>
+      </w:pPr>
+      <w:r>
+        <w:rPr>
+          <w:rFonts w:ascii="Calibri" w:eastAsia="Calibri" w:hAnsi="Calibri" w:cs="Calibri"/>
+          <w:lang w:val="en-GB"/>
+        </w:rPr>
+        <w:t xml:space="preserve">Moreover, there’s another functionality that can be provided by </w:t>
+      </w:r>
+      <w:proofErr w:type="spellStart"/>
+      <w:r>
+        <w:rPr>
+          <w:rFonts w:ascii="Calibri" w:eastAsia="Calibri" w:hAnsi="Calibri" w:cs="Calibri"/>
+          <w:lang w:val="en-GB"/>
+        </w:rPr>
+        <w:t>SafeStreets</w:t>
+      </w:r>
+      <w:proofErr w:type="spellEnd"/>
+      <w:r>
+        <w:rPr>
+          <w:rFonts w:ascii="Calibri" w:eastAsia="Calibri" w:hAnsi="Calibri" w:cs="Calibri"/>
+          <w:lang w:val="en-GB"/>
+        </w:rPr>
+        <w:t xml:space="preserve">. If the municipality offers a service that allows users to retrieve the information about accidents that occur on the territory of the municipality, </w:t>
+      </w:r>
+      <w:proofErr w:type="spellStart"/>
+      <w:r>
+        <w:rPr>
+          <w:rFonts w:ascii="Calibri" w:eastAsia="Calibri" w:hAnsi="Calibri" w:cs="Calibri"/>
+          <w:lang w:val="en-GB"/>
+        </w:rPr>
+        <w:t>SafeStreets</w:t>
+      </w:r>
+      <w:proofErr w:type="spellEnd"/>
+      <w:r>
+        <w:rPr>
+          <w:rFonts w:ascii="Calibri" w:eastAsia="Calibri" w:hAnsi="Calibri" w:cs="Calibri"/>
+          <w:lang w:val="en-GB"/>
+        </w:rPr>
+        <w:t xml:space="preserve"> can cross that information with its own data to identify potentially unsafe areas, hence suggest possible interventions depending of the type of the most committed violation in that area. The following examples show which intervention could be suggested depending on the preceding examples of violations presented earlier in this paragraph:</w:t>
       </w:r>
     </w:p>
     <w:p>
@@ -3039,7 +3142,7 @@
           <w:ilvl w:val="0"/>
           <w:numId w:val="2"/>
         </w:numPr>
-        <w:ind w:left="1848"/>
+        <w:ind w:left="2136"/>
         <w:rPr>
           <w:lang w:val="en-GB"/>
         </w:rPr>
@@ -3059,7 +3162,7 @@
           <w:ilvl w:val="0"/>
           <w:numId w:val="2"/>
         </w:numPr>
-        <w:ind w:left="1848"/>
+        <w:ind w:left="2136"/>
         <w:rPr>
           <w:lang w:val="en-GB"/>
         </w:rPr>
@@ -3079,7 +3182,7 @@
           <w:ilvl w:val="0"/>
           <w:numId w:val="2"/>
         </w:numPr>
-        <w:ind w:left="1848"/>
+        <w:ind w:left="2136"/>
         <w:rPr>
           <w:lang w:val="en-GB"/>
         </w:rPr>
@@ -3099,7 +3202,7 @@
           <w:ilvl w:val="0"/>
           <w:numId w:val="2"/>
         </w:numPr>
-        <w:ind w:left="1848"/>
+        <w:ind w:left="2136"/>
         <w:rPr>
           <w:lang w:val="en-GB"/>
         </w:rPr>
@@ -3114,7 +3217,7 @@
     </w:p>
     <w:p>
       <w:pPr>
-        <w:ind w:left="1128"/>
+        <w:ind w:left="1416"/>
         <w:rPr>
           <w:rFonts w:ascii="Calibri" w:eastAsia="Calibri" w:hAnsi="Calibri" w:cs="Calibri"/>
           <w:lang w:val="en-GB"/>
@@ -3125,7 +3228,31 @@
           <w:rFonts w:ascii="Calibri" w:eastAsia="Calibri" w:hAnsi="Calibri" w:cs="Calibri"/>
           <w:lang w:val="en-GB"/>
         </w:rPr>
-        <w:t>The main purpose of this functionality is that SafeStreets also identifies areas with critical number of accidents and reports suggestions as a possible solution as an automatized method to engage with the problem. Thus, it could help the authorities to highlight where the interventions should be provided, and this functionality should make it easier to point out the areas with critical statistics. So, if the municipality provide the needed information, it helps with the traceability of the main problem, therefore handling it providing also a higher measurement on local security.</w:t>
+        <w:t xml:space="preserve">The main purpose of this functionality is that </w:t>
+      </w:r>
+      <w:proofErr w:type="spellStart"/>
+      <w:r>
+        <w:rPr>
+          <w:rFonts w:ascii="Calibri" w:eastAsia="Calibri" w:hAnsi="Calibri" w:cs="Calibri"/>
+          <w:lang w:val="en-GB"/>
+        </w:rPr>
+        <w:t>SafeStreets</w:t>
+      </w:r>
+      <w:proofErr w:type="spellEnd"/>
+      <w:r>
+        <w:rPr>
+          <w:rFonts w:ascii="Calibri" w:eastAsia="Calibri" w:hAnsi="Calibri" w:cs="Calibri"/>
+          <w:lang w:val="en-GB"/>
+        </w:rPr>
+        <w:t xml:space="preserve"> also identifies areas with critical number of accidents and reports suggestions as a possible solution as an automatized method to engage with the problem. Thus, it could help the authorities to highlight where the interventions should be provided, and this functionality should make it easier to point out the </w:t>
+      </w:r>
+      <w:r>
+        <w:rPr>
+          <w:rFonts w:ascii="Calibri" w:eastAsia="Calibri" w:hAnsi="Calibri" w:cs="Calibri"/>
+          <w:lang w:val="en-GB"/>
+        </w:rPr>
+        <w:lastRenderedPageBreak/>
+        <w:t>areas with critical statistics. So, if the municipality provide the needed information, it helps with the traceability of the main problem, therefore handling it providing also a higher measurement on local security.</w:t>
       </w:r>
     </w:p>
     <w:p>
@@ -3153,7 +3280,7 @@
     </w:p>
     <w:p>
       <w:pPr>
-        <w:ind w:left="1128"/>
+        <w:ind w:left="1416"/>
         <w:rPr>
           <w:lang w:val="en-GB"/>
         </w:rPr>
@@ -3172,7 +3299,7 @@
           <w:ilvl w:val="0"/>
           <w:numId w:val="1"/>
         </w:numPr>
-        <w:ind w:left="1848"/>
+        <w:ind w:left="2136"/>
         <w:rPr>
           <w:lang w:val="en-GB"/>
         </w:rPr>
@@ -3191,7 +3318,7 @@
           <w:ilvl w:val="0"/>
           <w:numId w:val="1"/>
         </w:numPr>
-        <w:ind w:left="1848"/>
+        <w:ind w:left="2136"/>
         <w:rPr>
           <w:lang w:val="en-GB"/>
         </w:rPr>
@@ -3210,7 +3337,7 @@
           <w:ilvl w:val="0"/>
           <w:numId w:val="1"/>
         </w:numPr>
-        <w:ind w:left="1848"/>
+        <w:ind w:left="2136"/>
         <w:rPr>
           <w:lang w:val="en-GB"/>
         </w:rPr>
@@ -3241,7 +3368,7 @@
           <w:ilvl w:val="0"/>
           <w:numId w:val="1"/>
         </w:numPr>
-        <w:ind w:left="1848"/>
+        <w:ind w:left="2136"/>
         <w:rPr>
           <w:lang w:val="en-GB"/>
         </w:rPr>
@@ -3260,7 +3387,7 @@
           <w:ilvl w:val="0"/>
           <w:numId w:val="1"/>
         </w:numPr>
-        <w:ind w:left="1848"/>
+        <w:ind w:left="2136"/>
         <w:rPr>
           <w:lang w:val="en-GB"/>
         </w:rPr>
@@ -3279,7 +3406,7 @@
           <w:ilvl w:val="0"/>
           <w:numId w:val="1"/>
         </w:numPr>
-        <w:ind w:left="1848"/>
+        <w:ind w:left="2136"/>
         <w:rPr>
           <w:lang w:val="en-GB"/>
         </w:rPr>
@@ -3298,7 +3425,7 @@
           <w:ilvl w:val="0"/>
           <w:numId w:val="1"/>
         </w:numPr>
-        <w:ind w:left="1848"/>
+        <w:ind w:left="2136"/>
         <w:rPr>
           <w:lang w:val="en-GB"/>
         </w:rPr>
@@ -3312,7 +3439,7 @@
     </w:p>
     <w:p>
       <w:pPr>
-        <w:ind w:left="1128"/>
+        <w:ind w:left="1416"/>
         <w:rPr>
           <w:lang w:val="en-GB"/>
         </w:rPr>
@@ -3391,6 +3518,167 @@
         <w:t>1.5 Reference Documents</w:t>
       </w:r>
       <w:bookmarkEnd w:id="3"/>
+    </w:p>
+    <w:p>
+      <w:pPr>
+        <w:pStyle w:val="Paragrafoelenco"/>
+        <w:numPr>
+          <w:ilvl w:val="0"/>
+          <w:numId w:val="17"/>
+        </w:numPr>
+      </w:pPr>
+      <w:r>
+        <w:t>D.L.</w:t>
+      </w:r>
+      <w:r>
+        <w:t xml:space="preserve"> 196 del 2003 (196/03) </w:t>
+      </w:r>
+      <w:hyperlink r:id="rId7" w:history="1">
+        <w:r>
+          <w:rPr>
+            <w:rStyle w:val="Collegamentoipertestuale"/>
+          </w:rPr>
+          <w:t>https://www.camera.it/parlam/leggi/deleghe/Testi/03196dl.htm</w:t>
+        </w:r>
+      </w:hyperlink>
+    </w:p>
+    <w:p>
+      <w:pPr>
+        <w:pStyle w:val="Paragrafoelenco"/>
+        <w:numPr>
+          <w:ilvl w:val="0"/>
+          <w:numId w:val="17"/>
+        </w:numPr>
+        <w:rPr>
+          <w:lang w:val="en-US"/>
+        </w:rPr>
+      </w:pPr>
+      <w:r>
+        <w:rPr>
+          <w:lang w:val="en-US"/>
+        </w:rPr>
+        <w:t>General Data Protection Regulation</w:t>
+      </w:r>
+      <w:r>
+        <w:rPr>
+          <w:lang w:val="en-US"/>
+        </w:rPr>
+        <w:t xml:space="preserve"> </w:t>
+      </w:r>
+      <w:r>
+        <w:rPr>
+          <w:lang w:val="en-US"/>
+        </w:rPr>
+        <w:t>(EU) 2016/679</w:t>
+      </w:r>
+      <w:r>
+        <w:rPr>
+          <w:lang w:val="en-US"/>
+        </w:rPr>
+        <w:t xml:space="preserve"> </w:t>
+      </w:r>
+      <w:hyperlink r:id="rId8" w:history="1">
+        <w:r>
+          <w:rPr>
+            <w:rStyle w:val="Collegamentoipertestuale"/>
+            <w:lang w:val="en-US"/>
+          </w:rPr>
+          <w:t>https://eur-lex.europa.eu/legal-content/EN/TXT/HTML/?uri=CELEX:32016R0679</w:t>
+        </w:r>
+      </w:hyperlink>
+    </w:p>
+    <w:p>
+      <w:pPr>
+        <w:pStyle w:val="Paragrafoelenco"/>
+        <w:numPr>
+          <w:ilvl w:val="0"/>
+          <w:numId w:val="17"/>
+        </w:numPr>
+        <w:rPr>
+          <w:lang w:val="en-US"/>
+        </w:rPr>
+      </w:pPr>
+      <w:r>
+        <w:rPr>
+          <w:lang w:val="en-US"/>
+        </w:rPr>
+        <w:t>IEEE 830-1998 - IEEE Recommended Practice for Software Requirements Specifications</w:t>
+      </w:r>
+      <w:r>
+        <w:rPr>
+          <w:lang w:val="en-US"/>
+        </w:rPr>
+        <w:t xml:space="preserve"> </w:t>
+      </w:r>
+      <w:hyperlink r:id="rId9" w:history="1">
+        <w:r>
+          <w:rPr>
+            <w:rStyle w:val="Collegamentoipertestuale"/>
+            <w:lang w:val="en-US"/>
+          </w:rPr>
+          <w:t>https://standards.ieee.org/standard/830-1998.html</w:t>
+        </w:r>
+      </w:hyperlink>
+    </w:p>
+    <w:p>
+      <w:pPr>
+        <w:pStyle w:val="Paragrafoelenco"/>
+        <w:numPr>
+          <w:ilvl w:val="0"/>
+          <w:numId w:val="17"/>
+        </w:numPr>
+        <w:rPr>
+          <w:lang w:val="en-US"/>
+        </w:rPr>
+      </w:pPr>
+      <w:r>
+        <w:rPr>
+          <w:lang w:val="en-US"/>
+        </w:rPr>
+        <w:t xml:space="preserve">Specification document “Mandatory Project Assignment AY 2018-2019” </w:t>
+      </w:r>
+      <w:hyperlink r:id="rId10" w:history="1">
+        <w:r>
+          <w:rPr>
+            <w:rStyle w:val="Collegamentoipertestuale"/>
+            <w:lang w:val="en-US"/>
+          </w:rPr>
+          <w:t>https://polimi365-my.sharepoint.com/:b:/g/personal/10528029_polimi_it/EXR1gN6gBoxJgMC86Ow45gMBFwZzkRSWuoaf5K7t1wZutA?e=SPnVkI</w:t>
+        </w:r>
+      </w:hyperlink>
+    </w:p>
+    <w:p>
+      <w:pPr>
+        <w:pStyle w:val="Paragrafoelenco"/>
+        <w:numPr>
+          <w:ilvl w:val="0"/>
+          <w:numId w:val="17"/>
+        </w:numPr>
+        <w:rPr>
+          <w:lang w:val="en-US"/>
+        </w:rPr>
+      </w:pPr>
+      <w:r>
+        <w:rPr>
+          <w:lang w:val="en-US"/>
+        </w:rPr>
+        <w:t>Ministry of the Interior</w:t>
+      </w:r>
+      <w:r>
+        <w:rPr>
+          <w:lang w:val="en-US"/>
+        </w:rPr>
+        <w:t xml:space="preserve"> and digital certificates released </w:t>
+      </w:r>
+      <w:hyperlink r:id="rId11" w:history="1">
+        <w:r>
+          <w:rPr>
+            <w:rStyle w:val="Collegamentoipertestuale"/>
+            <w:lang w:val="en-US"/>
+          </w:rPr>
+          <w:t>http://politichepersonale.interno.it/itaindex.php?IdMat=1&amp;IdSot=35&amp;IdNot=386</w:t>
+        </w:r>
+      </w:hyperlink>
     </w:p>
     <w:p>
       <w:pPr>
@@ -3452,6 +3740,7 @@
         <w:rPr>
           <w:lang w:val="en-GB"/>
         </w:rPr>
+        <w:lastRenderedPageBreak/>
         <w:t>Overall description</w:t>
       </w:r>
       <w:bookmarkEnd w:id="5"/>
@@ -3550,7 +3839,6 @@
         <w:rPr>
           <w:lang w:val="en-GB"/>
         </w:rPr>
-        <w:lastRenderedPageBreak/>
         <w:t>Specific requirements</w:t>
       </w:r>
       <w:bookmarkEnd w:id="10"/>
@@ -3767,13 +4055,24 @@
           <w:ilvl w:val="0"/>
           <w:numId w:val="10"/>
         </w:numPr>
-      </w:pPr>
-      <w:r>
+        <w:rPr>
+          <w:lang w:val="en-US"/>
+        </w:rPr>
+      </w:pPr>
+      <w:r>
+        <w:rPr>
+          <w:lang w:val="en-US"/>
+        </w:rPr>
         <w:t xml:space="preserve">[R4] </w:t>
       </w:r>
       <w:r>
-        <w:t>Ogni utente ha un punteggio affidabilità</w:t>
-      </w:r>
+        <w:rPr>
+          <w:lang w:val="en-US"/>
+        </w:rPr>
+        <w:t>Each user has a reliability score</w:t>
+      </w:r>
+      <w:bookmarkStart w:id="17" w:name="_GoBack"/>
+      <w:bookmarkEnd w:id="17"/>
     </w:p>
     <w:p>
       <w:pPr>
@@ -3790,13 +4089,7 @@
         <w:rPr>
           <w:lang w:val="en-US"/>
         </w:rPr>
-        <w:t xml:space="preserve">[R5] </w:t>
-      </w:r>
-      <w:r>
-        <w:rPr>
-          <w:lang w:val="en-US"/>
-        </w:rPr>
-        <w:t>Each user can access the details of his own and view his data, reliability score and reports made</w:t>
+        <w:t>[R5] Each user can access the details of his own and view his data, reliability score and reports made</w:t>
       </w:r>
     </w:p>
     <w:p>
@@ -3998,13 +4291,7 @@
         <w:rPr>
           <w:lang w:val="en-US"/>
         </w:rPr>
-        <w:t xml:space="preserve">[R10] </w:t>
-      </w:r>
-      <w:r>
-        <w:rPr>
-          <w:lang w:val="en-US"/>
-        </w:rPr>
-        <w:t>Each authority has full access to the reports made</w:t>
+        <w:t>[R10] Each authority has full access to the reports made</w:t>
       </w:r>
     </w:p>
     <w:p>
@@ -4014,12 +4301,21 @@
           <w:ilvl w:val="0"/>
           <w:numId w:val="12"/>
         </w:numPr>
-      </w:pPr>
-      <w:r>
+        <w:rPr>
+          <w:lang w:val="en-US"/>
+        </w:rPr>
+      </w:pPr>
+      <w:r>
+        <w:rPr>
+          <w:lang w:val="en-US"/>
+        </w:rPr>
         <w:t xml:space="preserve">[R11] </w:t>
       </w:r>
       <w:r>
-        <w:t>Ogni autorità può accedere ai dettagli della segnalazione effettuata e dell’utente che l’ha effettuata secondo i termini stabiliti dal D.L. 196/03 e dal regolamento 2016/679</w:t>
+        <w:rPr>
+          <w:lang w:val="en-US"/>
+        </w:rPr>
+        <w:t>Each authority can access the details of the report made and of the user who carried it out according to the terms established by the Legislative Decree 196/03 and the regulation 2016/679</w:t>
       </w:r>
     </w:p>
     <w:p>
@@ -4057,6 +4353,7 @@
         <w:rPr>
           <w:lang w:val="en-US"/>
         </w:rPr>
+        <w:lastRenderedPageBreak/>
         <w:t xml:space="preserve">[R12] </w:t>
       </w:r>
       <w:r>
@@ -4231,14 +4528,7 @@
         <w:rPr>
           <w:lang w:val="en-US"/>
         </w:rPr>
-        <w:lastRenderedPageBreak/>
-        <w:t xml:space="preserve">[R19] </w:t>
-      </w:r>
-      <w:r>
-        <w:rPr>
-          <w:lang w:val="en-US"/>
-        </w:rPr>
-        <w:t>The system must be able to recognize the vehicle registration number</w:t>
+        <w:t>[R19] The system must be able to recognize the vehicle registration number</w:t>
       </w:r>
     </w:p>
     <w:p>
@@ -4398,19 +4688,7 @@
         <w:rPr>
           <w:lang w:val="en-GB"/>
         </w:rPr>
-        <w:t>[G</w:t>
-      </w:r>
-      <w:r>
-        <w:rPr>
-          <w:lang w:val="en-GB"/>
-        </w:rPr>
-        <w:t>6</w:t>
-      </w:r>
-      <w:r>
-        <w:rPr>
-          <w:lang w:val="en-GB"/>
-        </w:rPr>
-        <w:t xml:space="preserve">] </w:t>
+        <w:t xml:space="preserve">[G6] </w:t>
       </w:r>
       <w:r>
         <w:rPr>
@@ -4434,19 +4712,7 @@
         <w:rPr>
           <w:lang w:val="en-GB"/>
         </w:rPr>
-        <w:t>[R2</w:t>
-      </w:r>
-      <w:r>
-        <w:rPr>
-          <w:lang w:val="en-GB"/>
-        </w:rPr>
-        <w:t>5</w:t>
-      </w:r>
-      <w:r>
-        <w:rPr>
-          <w:lang w:val="en-GB"/>
-        </w:rPr>
-        <w:t xml:space="preserve">] </w:t>
+        <w:t xml:space="preserve">[R25] </w:t>
       </w:r>
       <w:r>
         <w:rPr>
@@ -4470,19 +4736,7 @@
         <w:rPr>
           <w:lang w:val="en-GB"/>
         </w:rPr>
-        <w:t>[R2</w:t>
-      </w:r>
-      <w:r>
-        <w:rPr>
-          <w:lang w:val="en-GB"/>
-        </w:rPr>
-        <w:t>6</w:t>
-      </w:r>
-      <w:r>
-        <w:rPr>
-          <w:lang w:val="en-GB"/>
-        </w:rPr>
-        <w:t xml:space="preserve">] </w:t>
+        <w:t xml:space="preserve">[R26] </w:t>
       </w:r>
       <w:r>
         <w:rPr>
@@ -4510,8 +4764,6 @@
         </w:rPr>
         <w:t>Every recognized authority must be able to receive suggestions about improving the local security</w:t>
       </w:r>
-      <w:bookmarkStart w:id="17" w:name="_GoBack"/>
-      <w:bookmarkEnd w:id="17"/>
     </w:p>
     <w:p>
       <w:pPr>
@@ -4558,7 +4810,21 @@
         <w:rPr>
           <w:lang w:val="en-GB"/>
         </w:rPr>
-        <w:t>The system must analyze accident</w:t>
+        <w:t xml:space="preserve">The system must </w:t>
+      </w:r>
+      <w:proofErr w:type="spellStart"/>
+      <w:r>
+        <w:rPr>
+          <w:lang w:val="en-GB"/>
+        </w:rPr>
+        <w:t>analyze</w:t>
+      </w:r>
+      <w:proofErr w:type="spellEnd"/>
+      <w:r>
+        <w:rPr>
+          <w:lang w:val="en-GB"/>
+        </w:rPr>
+        <w:t xml:space="preserve"> accident</w:t>
       </w:r>
       <w:r>
         <w:rPr>
@@ -4598,6 +4864,7 @@
         <w:rPr>
           <w:lang w:val="en-GB"/>
         </w:rPr>
+        <w:lastRenderedPageBreak/>
         <w:t>3.3 Performance Requirements</w:t>
       </w:r>
       <w:bookmarkEnd w:id="18"/>
@@ -4812,7 +5079,6 @@
         <w:rPr>
           <w:lang w:val="en-GB"/>
         </w:rPr>
-        <w:lastRenderedPageBreak/>
         <w:t>Effort spent</w:t>
       </w:r>
       <w:bookmarkEnd w:id="29"/>
@@ -5022,6 +5288,119 @@
     </w:lvl>
   </w:abstractNum>
   <w:abstractNum w:abstractNumId="2" w15:restartNumberingAfterBreak="0">
+    <w:nsid w:val="097B75D4"/>
+    <w:multiLevelType w:val="hybridMultilevel"/>
+    <w:tmpl w:val="4462F394"/>
+    <w:lvl w:ilvl="0" w:tplc="04100001">
+      <w:start w:val="1"/>
+      <w:numFmt w:val="bullet"/>
+      <w:lvlText w:val=""/>
+      <w:lvlJc w:val="left"/>
+      <w:pPr>
+        <w:ind w:left="2130" w:hanging="360"/>
+      </w:pPr>
+      <w:rPr>
+        <w:rFonts w:ascii="Symbol" w:hAnsi="Symbol" w:hint="default"/>
+      </w:rPr>
+    </w:lvl>
+    <w:lvl w:ilvl="1" w:tplc="04100003" w:tentative="1">
+      <w:start w:val="1"/>
+      <w:numFmt w:val="bullet"/>
+      <w:lvlText w:val="o"/>
+      <w:lvlJc w:val="left"/>
+      <w:pPr>
+        <w:ind w:left="2850" w:hanging="360"/>
+      </w:pPr>
+      <w:rPr>
+        <w:rFonts w:ascii="Courier New" w:hAnsi="Courier New" w:cs="Courier New" w:hint="default"/>
+      </w:rPr>
+    </w:lvl>
+    <w:lvl w:ilvl="2" w:tplc="04100005" w:tentative="1">
+      <w:start w:val="1"/>
+      <w:numFmt w:val="bullet"/>
+      <w:lvlText w:val=""/>
+      <w:lvlJc w:val="left"/>
+      <w:pPr>
+        <w:ind w:left="3570" w:hanging="360"/>
+      </w:pPr>
+      <w:rPr>
+        <w:rFonts w:ascii="Wingdings" w:hAnsi="Wingdings" w:hint="default"/>
+      </w:rPr>
+    </w:lvl>
+    <w:lvl w:ilvl="3" w:tplc="04100001" w:tentative="1">
+      <w:start w:val="1"/>
+      <w:numFmt w:val="bullet"/>
+      <w:lvlText w:val=""/>
+      <w:lvlJc w:val="left"/>
+      <w:pPr>
+        <w:ind w:left="4290" w:hanging="360"/>
+      </w:pPr>
+      <w:rPr>
+        <w:rFonts w:ascii="Symbol" w:hAnsi="Symbol" w:hint="default"/>
+      </w:rPr>
+    </w:lvl>
+    <w:lvl w:ilvl="4" w:tplc="04100003" w:tentative="1">
+      <w:start w:val="1"/>
+      <w:numFmt w:val="bullet"/>
+      <w:lvlText w:val="o"/>
+      <w:lvlJc w:val="left"/>
+      <w:pPr>
+        <w:ind w:left="5010" w:hanging="360"/>
+      </w:pPr>
+      <w:rPr>
+        <w:rFonts w:ascii="Courier New" w:hAnsi="Courier New" w:cs="Courier New" w:hint="default"/>
+      </w:rPr>
+    </w:lvl>
+    <w:lvl w:ilvl="5" w:tplc="04100005" w:tentative="1">
+      <w:start w:val="1"/>
+      <w:numFmt w:val="bullet"/>
+      <w:lvlText w:val=""/>
+      <w:lvlJc w:val="left"/>
+      <w:pPr>
+        <w:ind w:left="5730" w:hanging="360"/>
+      </w:pPr>
+      <w:rPr>
+        <w:rFonts w:ascii="Wingdings" w:hAnsi="Wingdings" w:hint="default"/>
+      </w:rPr>
+    </w:lvl>
+    <w:lvl w:ilvl="6" w:tplc="04100001" w:tentative="1">
+      <w:start w:val="1"/>
+      <w:numFmt w:val="bullet"/>
+      <w:lvlText w:val=""/>
+      <w:lvlJc w:val="left"/>
+      <w:pPr>
+        <w:ind w:left="6450" w:hanging="360"/>
+      </w:pPr>
+      <w:rPr>
+        <w:rFonts w:ascii="Symbol" w:hAnsi="Symbol" w:hint="default"/>
+      </w:rPr>
+    </w:lvl>
+    <w:lvl w:ilvl="7" w:tplc="04100003" w:tentative="1">
+      <w:start w:val="1"/>
+      <w:numFmt w:val="bullet"/>
+      <w:lvlText w:val="o"/>
+      <w:lvlJc w:val="left"/>
+      <w:pPr>
+        <w:ind w:left="7170" w:hanging="360"/>
+      </w:pPr>
+      <w:rPr>
+        <w:rFonts w:ascii="Courier New" w:hAnsi="Courier New" w:cs="Courier New" w:hint="default"/>
+      </w:rPr>
+    </w:lvl>
+    <w:lvl w:ilvl="8" w:tplc="04100005" w:tentative="1">
+      <w:start w:val="1"/>
+      <w:numFmt w:val="bullet"/>
+      <w:lvlText w:val=""/>
+      <w:lvlJc w:val="left"/>
+      <w:pPr>
+        <w:ind w:left="7890" w:hanging="360"/>
+      </w:pPr>
+      <w:rPr>
+        <w:rFonts w:ascii="Wingdings" w:hAnsi="Wingdings" w:hint="default"/>
+      </w:rPr>
+    </w:lvl>
+  </w:abstractNum>
+  <w:abstractNum w:abstractNumId="3" w15:restartNumberingAfterBreak="0">
     <w:nsid w:val="0CAC50D1"/>
     <w:multiLevelType w:val="hybridMultilevel"/>
     <w:tmpl w:val="320E9CB2"/>
@@ -5134,7 +5513,7 @@
       </w:rPr>
     </w:lvl>
   </w:abstractNum>
-  <w:abstractNum w:abstractNumId="3" w15:restartNumberingAfterBreak="0">
+  <w:abstractNum w:abstractNumId="4" w15:restartNumberingAfterBreak="0">
     <w:nsid w:val="0F276DAC"/>
     <w:multiLevelType w:val="hybridMultilevel"/>
     <w:tmpl w:val="739209B8"/>
@@ -5247,7 +5626,7 @@
       </w:rPr>
     </w:lvl>
   </w:abstractNum>
-  <w:abstractNum w:abstractNumId="4" w15:restartNumberingAfterBreak="0">
+  <w:abstractNum w:abstractNumId="5" w15:restartNumberingAfterBreak="0">
     <w:nsid w:val="12200854"/>
     <w:multiLevelType w:val="hybridMultilevel"/>
     <w:tmpl w:val="435A3D2E"/>
@@ -5298,7 +5677,7 @@
       <w:lvlJc w:val="left"/>
     </w:lvl>
   </w:abstractNum>
-  <w:abstractNum w:abstractNumId="5" w15:restartNumberingAfterBreak="0">
+  <w:abstractNum w:abstractNumId="6" w15:restartNumberingAfterBreak="0">
     <w:nsid w:val="20341AFD"/>
     <w:multiLevelType w:val="hybridMultilevel"/>
     <w:tmpl w:val="3F143516"/>
@@ -5411,7 +5790,7 @@
       </w:rPr>
     </w:lvl>
   </w:abstractNum>
-  <w:abstractNum w:abstractNumId="6" w15:restartNumberingAfterBreak="0">
+  <w:abstractNum w:abstractNumId="7" w15:restartNumberingAfterBreak="0">
     <w:nsid w:val="23E950D9"/>
     <w:multiLevelType w:val="hybridMultilevel"/>
     <w:tmpl w:val="98D49FFE"/>
@@ -5524,7 +5903,7 @@
       </w:rPr>
     </w:lvl>
   </w:abstractNum>
-  <w:abstractNum w:abstractNumId="7" w15:restartNumberingAfterBreak="0">
+  <w:abstractNum w:abstractNumId="8" w15:restartNumberingAfterBreak="0">
     <w:nsid w:val="2C5A2B6F"/>
     <w:multiLevelType w:val="hybridMultilevel"/>
     <w:tmpl w:val="E586D588"/>
@@ -5637,7 +6016,7 @@
       </w:rPr>
     </w:lvl>
   </w:abstractNum>
-  <w:abstractNum w:abstractNumId="8" w15:restartNumberingAfterBreak="0">
+  <w:abstractNum w:abstractNumId="9" w15:restartNumberingAfterBreak="0">
     <w:nsid w:val="43317C60"/>
     <w:multiLevelType w:val="hybridMultilevel"/>
     <w:tmpl w:val="C2D03476"/>
@@ -5726,7 +6105,7 @@
       </w:pPr>
     </w:lvl>
   </w:abstractNum>
-  <w:abstractNum w:abstractNumId="9" w15:restartNumberingAfterBreak="0">
+  <w:abstractNum w:abstractNumId="10" w15:restartNumberingAfterBreak="0">
     <w:nsid w:val="4DB127F8"/>
     <w:multiLevelType w:val="hybridMultilevel"/>
     <w:tmpl w:val="A6B4EC92"/>
@@ -5778,7 +6157,7 @@
       <w:lvlJc w:val="left"/>
     </w:lvl>
   </w:abstractNum>
-  <w:abstractNum w:abstractNumId="10" w15:restartNumberingAfterBreak="0">
+  <w:abstractNum w:abstractNumId="11" w15:restartNumberingAfterBreak="0">
     <w:nsid w:val="52721FAD"/>
     <w:multiLevelType w:val="multilevel"/>
     <w:tmpl w:val="3F90C0F8"/>
@@ -5867,7 +6246,7 @@
       </w:pPr>
     </w:lvl>
   </w:abstractNum>
-  <w:abstractNum w:abstractNumId="11" w15:restartNumberingAfterBreak="0">
+  <w:abstractNum w:abstractNumId="12" w15:restartNumberingAfterBreak="0">
     <w:nsid w:val="56F83D66"/>
     <w:multiLevelType w:val="hybridMultilevel"/>
     <w:tmpl w:val="5EA08A70"/>
@@ -5980,7 +6359,7 @@
       </w:rPr>
     </w:lvl>
   </w:abstractNum>
-  <w:abstractNum w:abstractNumId="12" w15:restartNumberingAfterBreak="0">
+  <w:abstractNum w:abstractNumId="13" w15:restartNumberingAfterBreak="0">
     <w:nsid w:val="5D0B3E27"/>
     <w:multiLevelType w:val="hybridMultilevel"/>
     <w:tmpl w:val="17C07176"/>
@@ -6093,7 +6472,7 @@
       </w:rPr>
     </w:lvl>
   </w:abstractNum>
-  <w:abstractNum w:abstractNumId="13" w15:restartNumberingAfterBreak="0">
+  <w:abstractNum w:abstractNumId="14" w15:restartNumberingAfterBreak="0">
     <w:nsid w:val="5E99612F"/>
     <w:multiLevelType w:val="hybridMultilevel"/>
     <w:tmpl w:val="0BF28790"/>
@@ -6206,7 +6585,7 @@
       </w:rPr>
     </w:lvl>
   </w:abstractNum>
-  <w:abstractNum w:abstractNumId="14" w15:restartNumberingAfterBreak="0">
+  <w:abstractNum w:abstractNumId="15" w15:restartNumberingAfterBreak="0">
     <w:nsid w:val="697D3829"/>
     <w:multiLevelType w:val="hybridMultilevel"/>
     <w:tmpl w:val="7D78E784"/>
@@ -6319,7 +6698,7 @@
       </w:rPr>
     </w:lvl>
   </w:abstractNum>
-  <w:abstractNum w:abstractNumId="15" w15:restartNumberingAfterBreak="0">
+  <w:abstractNum w:abstractNumId="16" w15:restartNumberingAfterBreak="0">
     <w:nsid w:val="795048A2"/>
     <w:multiLevelType w:val="hybridMultilevel"/>
     <w:tmpl w:val="6E9269A8"/>
@@ -6433,52 +6812,55 @@
     </w:lvl>
   </w:abstractNum>
   <w:num w:numId="1">
-    <w:abstractNumId w:val="13"/>
+    <w:abstractNumId w:val="14"/>
   </w:num>
   <w:num w:numId="2">
-    <w:abstractNumId w:val="3"/>
+    <w:abstractNumId w:val="4"/>
   </w:num>
   <w:num w:numId="3">
-    <w:abstractNumId w:val="11"/>
+    <w:abstractNumId w:val="12"/>
   </w:num>
   <w:num w:numId="4">
-    <w:abstractNumId w:val="4"/>
+    <w:abstractNumId w:val="5"/>
   </w:num>
   <w:num w:numId="5">
-    <w:abstractNumId w:val="9"/>
+    <w:abstractNumId w:val="10"/>
   </w:num>
   <w:num w:numId="6">
     <w:abstractNumId w:val="0"/>
   </w:num>
   <w:num w:numId="7">
-    <w:abstractNumId w:val="10"/>
+    <w:abstractNumId w:val="11"/>
   </w:num>
   <w:num w:numId="8">
+    <w:abstractNumId w:val="9"/>
+  </w:num>
+  <w:num w:numId="9">
+    <w:abstractNumId w:val="6"/>
+  </w:num>
+  <w:num w:numId="10">
     <w:abstractNumId w:val="8"/>
   </w:num>
-  <w:num w:numId="9">
-    <w:abstractNumId w:val="5"/>
-  </w:num>
-  <w:num w:numId="10">
-    <w:abstractNumId w:val="7"/>
-  </w:num>
   <w:num w:numId="11">
-    <w:abstractNumId w:val="2"/>
+    <w:abstractNumId w:val="3"/>
   </w:num>
   <w:num w:numId="12">
-    <w:abstractNumId w:val="14"/>
+    <w:abstractNumId w:val="15"/>
   </w:num>
   <w:num w:numId="13">
     <w:abstractNumId w:val="1"/>
   </w:num>
   <w:num w:numId="14">
-    <w:abstractNumId w:val="15"/>
+    <w:abstractNumId w:val="16"/>
   </w:num>
   <w:num w:numId="15">
-    <w:abstractNumId w:val="12"/>
+    <w:abstractNumId w:val="13"/>
   </w:num>
   <w:num w:numId="16">
-    <w:abstractNumId w:val="6"/>
+    <w:abstractNumId w:val="7"/>
+  </w:num>
+  <w:num w:numId="17">
+    <w:abstractNumId w:val="2"/>
   </w:num>
 </w:numbering>
 </file>
@@ -6606,6 +6988,7 @@
     <w:lsdException w:name="HTML Sample" w:semiHidden="1" w:unhideWhenUsed="1"/>
     <w:lsdException w:name="HTML Typewriter" w:semiHidden="1" w:unhideWhenUsed="1"/>
     <w:lsdException w:name="HTML Variable" w:semiHidden="1" w:unhideWhenUsed="1"/>
+    <w:lsdException w:name="Normal Table" w:semiHidden="1" w:unhideWhenUsed="1"/>
     <w:lsdException w:name="annotation subject" w:semiHidden="1" w:unhideWhenUsed="1"/>
     <w:lsdException w:name="No List" w:semiHidden="1" w:unhideWhenUsed="1"/>
     <w:lsdException w:name="Outline List 1" w:semiHidden="1" w:unhideWhenUsed="1"/>
@@ -6651,9 +7034,11 @@
     <w:lsdException w:name="Table Subtle 1" w:semiHidden="1" w:unhideWhenUsed="1"/>
     <w:lsdException w:name="Table Subtle 2" w:semiHidden="1" w:unhideWhenUsed="1"/>
     <w:lsdException w:name="Table Web 1" w:semiHidden="1" w:unhideWhenUsed="1"/>
+    <w:lsdException w:name="Table Web 2" w:semiHidden="1" w:unhideWhenUsed="1"/>
     <w:lsdException w:name="Table Web 3" w:semiHidden="1" w:unhideWhenUsed="1"/>
     <w:lsdException w:name="Balloon Text" w:semiHidden="1" w:unhideWhenUsed="1"/>
     <w:lsdException w:name="Table Grid" w:uiPriority="39"/>
+    <w:lsdException w:name="Table Theme" w:semiHidden="1" w:unhideWhenUsed="1"/>
     <w:lsdException w:name="Placeholder Text" w:semiHidden="1"/>
     <w:lsdException w:name="No Spacing" w:uiPriority="1" w:qFormat="1"/>
     <w:lsdException w:name="Light Shading" w:uiPriority="60"/>
@@ -6935,7 +7320,7 @@
     <w:uiPriority w:val="9"/>
     <w:unhideWhenUsed/>
     <w:qFormat/>
-    <w:rsid w:val="009A56D2"/>
+    <w:rsid w:val="00941E53"/>
     <w:pPr>
       <w:keepNext/>
       <w:keepLines/>
@@ -6944,7 +7329,7 @@
     </w:pPr>
     <w:rPr>
       <w:rFonts w:asciiTheme="majorHAnsi" w:eastAsiaTheme="majorEastAsia" w:hAnsiTheme="majorHAnsi" w:cstheme="majorBidi"/>
-      <w:color w:val="404040" w:themeColor="text1" w:themeTint="BF"/>
+      <w:color w:val="7C9CD6"/>
       <w:sz w:val="26"/>
       <w:szCs w:val="26"/>
     </w:rPr>
@@ -7088,6 +7473,7 @@
   <w:style w:type="character" w:default="1" w:styleId="Carpredefinitoparagrafo">
     <w:name w:val="Default Paragraph Font"/>
     <w:uiPriority w:val="1"/>
+    <w:semiHidden/>
     <w:unhideWhenUsed/>
   </w:style>
   <w:style w:type="table" w:default="1" w:styleId="Tabellanormale">
@@ -7142,10 +7528,10 @@
     <w:basedOn w:val="Carpredefinitoparagrafo"/>
     <w:link w:val="Titolo3"/>
     <w:uiPriority w:val="9"/>
-    <w:rsid w:val="009A56D2"/>
+    <w:rsid w:val="00941E53"/>
     <w:rPr>
       <w:rFonts w:asciiTheme="majorHAnsi" w:eastAsiaTheme="majorEastAsia" w:hAnsiTheme="majorHAnsi" w:cstheme="majorBidi"/>
-      <w:color w:val="404040" w:themeColor="text1" w:themeTint="BF"/>
+      <w:color w:val="7C9CD6"/>
       <w:sz w:val="26"/>
       <w:szCs w:val="26"/>
     </w:rPr>
@@ -7576,6 +7962,18 @@
       <w:u w:val="single"/>
     </w:rPr>
   </w:style>
+  <w:style w:type="character" w:styleId="Menzionenonrisolta">
+    <w:name w:val="Unresolved Mention"/>
+    <w:basedOn w:val="Carpredefinitoparagrafo"/>
+    <w:uiPriority w:val="99"/>
+    <w:semiHidden/>
+    <w:unhideWhenUsed/>
+    <w:rsid w:val="00941E53"/>
+    <w:rPr>
+      <w:color w:val="605E5C"/>
+      <w:shd w:val="clear" w:color="auto" w:fill="E1DFDD"/>
+    </w:rPr>
+  </w:style>
 </w:styles>
 </file>
 
@@ -7845,7 +8243,7 @@
 </file>
 
 <file path=customXml/itemProps1.xml><?xml version="1.0" encoding="utf-8"?>
-<ds:datastoreItem xmlns:ds="http://schemas.openxmlformats.org/officeDocument/2006/customXml" ds:itemID="{A76E76D4-ECB5-4F79-AF57-26FDE64BA08A}">
+<ds:datastoreItem xmlns:ds="http://schemas.openxmlformats.org/officeDocument/2006/customXml" ds:itemID="{8620AB54-0AB3-475C-BEE8-9F62EA4C5C3B}">
   <ds:schemaRefs>
     <ds:schemaRef ds:uri="http://schemas.openxmlformats.org/officeDocument/2006/bibliography"/>
   </ds:schemaRefs>

</xml_diff>

<commit_message>
Reference documents improved, not complete yet
</commit_message>
<xml_diff>
--- a/RASD/RASD.docx
+++ b/RASD/RASD.docx
@@ -130,7 +130,6 @@
           <w:lang w:val="en-GB"/>
         </w:rPr>
       </w:pPr>
-      <w:proofErr w:type="spellStart"/>
       <w:r>
         <w:rPr>
           <w:rFonts w:asciiTheme="majorHAnsi" w:hAnsiTheme="majorHAnsi" w:cstheme="majorBidi"/>
@@ -142,7 +141,6 @@
         </w:rPr>
         <w:t>SafeStreets</w:t>
       </w:r>
-      <w:proofErr w:type="spellEnd"/>
       <w:r>
         <w:rPr>
           <w:lang w:val="en-US"/>
@@ -228,7 +226,6 @@
           <w:szCs w:val="22"/>
         </w:rPr>
       </w:pPr>
-      <w:proofErr w:type="spellStart"/>
       <w:r>
         <w:rPr>
           <w:rFonts w:ascii="Arial" w:hAnsi="Arial" w:cs="Arial"/>
@@ -238,9 +235,8 @@
           <w:sz w:val="22"/>
           <w:szCs w:val="22"/>
         </w:rPr>
-        <w:t>Authors</w:t>
-      </w:r>
-      <w:proofErr w:type="spellEnd"/>
+        <w:t>Authors:</w:t>
+      </w:r>
       <w:r>
         <w:rPr>
           <w:rFonts w:ascii="Arial" w:hAnsi="Arial" w:cs="Arial"/>
@@ -250,17 +246,6 @@
           <w:sz w:val="22"/>
           <w:szCs w:val="22"/>
         </w:rPr>
-        <w:t>:</w:t>
-      </w:r>
-      <w:r>
-        <w:rPr>
-          <w:rFonts w:ascii="Arial" w:hAnsi="Arial" w:cs="Arial"/>
-          <w:b/>
-          <w:bCs/>
-          <w:color w:val="000000" w:themeColor="text1"/>
-          <w:sz w:val="22"/>
-          <w:szCs w:val="22"/>
-        </w:rPr>
         <w:br/>
       </w:r>
     </w:p>
@@ -310,27 +295,7 @@
           <w:sz w:val="22"/>
           <w:szCs w:val="22"/>
         </w:rPr>
-        <w:t xml:space="preserve">Anton </w:t>
-      </w:r>
-      <w:proofErr w:type="spellStart"/>
-      <w:r>
-        <w:rPr>
-          <w:rFonts w:ascii="Arial" w:hAnsi="Arial" w:cs="Arial"/>
-          <w:color w:val="000000" w:themeColor="text1"/>
-          <w:sz w:val="22"/>
-          <w:szCs w:val="22"/>
-        </w:rPr>
-        <w:t>Ghobryal</w:t>
-      </w:r>
-      <w:proofErr w:type="spellEnd"/>
-      <w:r>
-        <w:rPr>
-          <w:rFonts w:ascii="Arial" w:hAnsi="Arial" w:cs="Arial"/>
-          <w:color w:val="000000" w:themeColor="text1"/>
-          <w:sz w:val="22"/>
-          <w:szCs w:val="22"/>
-        </w:rPr>
-        <w:t xml:space="preserve"> 10501942 - </w:t>
+        <w:t xml:space="preserve">Anton Ghobryal 10501942 - </w:t>
       </w:r>
       <w:r>
         <w:rPr>
@@ -421,11 +386,9 @@
           <w:pPr>
             <w:pStyle w:val="Titolosommario"/>
           </w:pPr>
-          <w:proofErr w:type="spellStart"/>
           <w:r>
             <w:t>Contents</w:t>
           </w:r>
-          <w:proofErr w:type="spellEnd"/>
         </w:p>
         <w:p>
           <w:pPr>
@@ -2820,37 +2783,12 @@
           <w:lang w:val="en-GB"/>
         </w:rPr>
       </w:pPr>
-      <w:proofErr w:type="spellStart"/>
       <w:r>
         <w:rPr>
           <w:rFonts w:ascii="Calibri" w:eastAsia="Calibri" w:hAnsi="Calibri" w:cs="Calibri"/>
           <w:lang w:val="en-GB"/>
         </w:rPr>
-        <w:t>SafeStreets</w:t>
-      </w:r>
-      <w:proofErr w:type="spellEnd"/>
-      <w:r>
-        <w:rPr>
-          <w:rFonts w:ascii="Calibri" w:eastAsia="Calibri" w:hAnsi="Calibri" w:cs="Calibri"/>
-          <w:lang w:val="en-GB"/>
-        </w:rPr>
-        <w:t xml:space="preserve"> is a crowded-sourced application that intends to provide users with the possibility to notify authorities when traffic violations occur, specifically parking violations. The application allows users to send pictures of violations, including their date, time, and position, to authorities. The main purpose of </w:t>
-      </w:r>
-      <w:proofErr w:type="spellStart"/>
-      <w:r>
-        <w:rPr>
-          <w:rFonts w:ascii="Calibri" w:eastAsia="Calibri" w:hAnsi="Calibri" w:cs="Calibri"/>
-          <w:lang w:val="en-GB"/>
-        </w:rPr>
-        <w:t>SafeStreets</w:t>
-      </w:r>
-      <w:proofErr w:type="spellEnd"/>
-      <w:r>
-        <w:rPr>
-          <w:rFonts w:ascii="Calibri" w:eastAsia="Calibri" w:hAnsi="Calibri" w:cs="Calibri"/>
-          <w:lang w:val="en-GB"/>
-        </w:rPr>
-        <w:t xml:space="preserve"> is to reduce the number of accidents that may be caused by certain violations that can be avoided easily. The following examples may illustrate and visualize the type of violations that may be captured and notified to the authorities:</w:t>
+        <w:t>SafeStreets is a crowded-sourced application that intends to provide users with the possibility to notify authorities when traffic violations occur, specifically parking violations. The application allows users to send pictures of violations, including their date, time, and position, to authorities. The main purpose of SafeStreets is to reduce the number of accidents that may be caused by certain violations that can be avoided easily. The following examples may illustrate and visualize the type of violations that may be captured and notified to the authorities:</w:t>
       </w:r>
     </w:p>
     <w:p>
@@ -3061,22 +2999,22 @@
           <w:lang w:val="en-GB"/>
         </w:rPr>
       </w:pPr>
-      <w:proofErr w:type="spellStart"/>
       <w:r>
         <w:rPr>
           <w:rFonts w:ascii="Calibri" w:eastAsia="Calibri" w:hAnsi="Calibri" w:cs="Calibri"/>
           <w:lang w:val="en-GB"/>
         </w:rPr>
-        <w:t>SafeStreets</w:t>
-      </w:r>
-      <w:proofErr w:type="spellEnd"/>
-      <w:r>
+        <w:t>SafeStreets stores the information provided by the users, completing it with suitable metadata. In particular, when it receives a picture, it runs an algorithm to read the licence plate and stores the retrieved information with the violation, including also the type of violation (input by the user) and the name of the street where the violation occurred (which can be retrieved from the geographical position of the violation). In addition, the application allows both end users and authorities to mine the information that has been received, for example by highlighting the streets (or the areas) with the highest frequency of violations, or the vehicles that commit the most violations. Of course, different levels of visibility are offered to different roles, for example the authorities can see the licence plate numbers of the vehicles that commit any violation while the end user cannot see that.</w:t>
+      </w:r>
+    </w:p>
+    <w:p>
+      <w:pPr>
+        <w:ind w:left="1416"/>
         <w:rPr>
           <w:rFonts w:ascii="Calibri" w:eastAsia="Calibri" w:hAnsi="Calibri" w:cs="Calibri"/>
           <w:lang w:val="en-GB"/>
         </w:rPr>
-        <w:t xml:space="preserve"> stores the information provided by the users, completing it with suitable metadata. In particular, when it receives a picture, it runs an algorithm to read the licence plate and stores the retrieved information with the violation, including also the type of violation (input by the user) and the name of the street where the violation occurred (which can be retrieved from the geographical position of the violation). In addition, the application allows both end users and authorities to mine the information that has been received, for example by highlighting the streets (or the areas) with the highest frequency of violations, or the vehicles that commit the most violations. Of course, different levels of visibility are offered to different roles, for example the authorities can see the licence plate numbers of the vehicles that commit any violation while the end user cannot see that.</w:t>
-      </w:r>
+      </w:pPr>
     </w:p>
     <w:p>
       <w:pPr>
@@ -3086,53 +3024,12 @@
           <w:lang w:val="en-GB"/>
         </w:rPr>
       </w:pPr>
-    </w:p>
-    <w:p>
-      <w:pPr>
-        <w:ind w:left="1416"/>
+      <w:r>
         <w:rPr>
           <w:rFonts w:ascii="Calibri" w:eastAsia="Calibri" w:hAnsi="Calibri" w:cs="Calibri"/>
           <w:lang w:val="en-GB"/>
         </w:rPr>
-      </w:pPr>
-      <w:r>
-        <w:rPr>
-          <w:rFonts w:ascii="Calibri" w:eastAsia="Calibri" w:hAnsi="Calibri" w:cs="Calibri"/>
-          <w:lang w:val="en-GB"/>
-        </w:rPr>
-        <w:t xml:space="preserve">Moreover, there’s another functionality that can be provided by </w:t>
-      </w:r>
-      <w:proofErr w:type="spellStart"/>
-      <w:r>
-        <w:rPr>
-          <w:rFonts w:ascii="Calibri" w:eastAsia="Calibri" w:hAnsi="Calibri" w:cs="Calibri"/>
-          <w:lang w:val="en-GB"/>
-        </w:rPr>
-        <w:t>SafeStreets</w:t>
-      </w:r>
-      <w:proofErr w:type="spellEnd"/>
-      <w:r>
-        <w:rPr>
-          <w:rFonts w:ascii="Calibri" w:eastAsia="Calibri" w:hAnsi="Calibri" w:cs="Calibri"/>
-          <w:lang w:val="en-GB"/>
-        </w:rPr>
-        <w:t xml:space="preserve">. If the municipality offers a service that allows users to retrieve the information about accidents that occur on the territory of the municipality, </w:t>
-      </w:r>
-      <w:proofErr w:type="spellStart"/>
-      <w:r>
-        <w:rPr>
-          <w:rFonts w:ascii="Calibri" w:eastAsia="Calibri" w:hAnsi="Calibri" w:cs="Calibri"/>
-          <w:lang w:val="en-GB"/>
-        </w:rPr>
-        <w:t>SafeStreets</w:t>
-      </w:r>
-      <w:proofErr w:type="spellEnd"/>
-      <w:r>
-        <w:rPr>
-          <w:rFonts w:ascii="Calibri" w:eastAsia="Calibri" w:hAnsi="Calibri" w:cs="Calibri"/>
-          <w:lang w:val="en-GB"/>
-        </w:rPr>
-        <w:t xml:space="preserve"> can cross that information with its own data to identify potentially unsafe areas, hence suggest possible interventions depending of the type of the most committed violation in that area. The following examples show which intervention could be suggested depending on the preceding examples of violations presented earlier in this paragraph:</w:t>
+        <w:t>Moreover, there’s another functionality that can be provided by SafeStreets. If the municipality offers a service that allows users to retrieve the information about accidents that occur on the territory of the municipality, SafeStreets can cross that information with its own data to identify potentially unsafe areas, hence suggest possible interventions depending of the type of the most committed violation in that area. The following examples show which intervention could be suggested depending on the preceding examples of violations presented earlier in this paragraph:</w:t>
       </w:r>
     </w:p>
     <w:p>
@@ -3228,23 +3125,7 @@
           <w:rFonts w:ascii="Calibri" w:eastAsia="Calibri" w:hAnsi="Calibri" w:cs="Calibri"/>
           <w:lang w:val="en-GB"/>
         </w:rPr>
-        <w:t xml:space="preserve">The main purpose of this functionality is that </w:t>
-      </w:r>
-      <w:proofErr w:type="spellStart"/>
-      <w:r>
-        <w:rPr>
-          <w:rFonts w:ascii="Calibri" w:eastAsia="Calibri" w:hAnsi="Calibri" w:cs="Calibri"/>
-          <w:lang w:val="en-GB"/>
-        </w:rPr>
-        <w:t>SafeStreets</w:t>
-      </w:r>
-      <w:proofErr w:type="spellEnd"/>
-      <w:r>
-        <w:rPr>
-          <w:rFonts w:ascii="Calibri" w:eastAsia="Calibri" w:hAnsi="Calibri" w:cs="Calibri"/>
-          <w:lang w:val="en-GB"/>
-        </w:rPr>
-        <w:t xml:space="preserve"> also identifies areas with critical number of accidents and reports suggestions as a possible solution as an automatized method to engage with the problem. Thus, it could help the authorities to highlight where the interventions should be provided, and this functionality should make it easier to point out the </w:t>
+        <w:t xml:space="preserve">The main purpose of this functionality is that SafeStreets also identifies areas with critical number of accidents and reports suggestions as a possible solution as an automatized method to engage with the problem. Thus, it could help the authorities to highlight where the interventions should be provided, and this functionality should make it easier to point out the </w:t>
       </w:r>
       <w:r>
         <w:rPr>
@@ -3595,6 +3476,9 @@
           <w:numId w:val="17"/>
         </w:numPr>
         <w:rPr>
+          <w:rStyle w:val="Collegamentoipertestuale"/>
+          <w:color w:val="auto"/>
+          <w:u w:val="none"/>
           <w:lang w:val="en-US"/>
         </w:rPr>
       </w:pPr>
@@ -3635,9 +3519,42 @@
         <w:rPr>
           <w:lang w:val="en-US"/>
         </w:rPr>
+        <w:t>IEEE 29148-2018 - ISO/IEC/IEEE International Standard - Systems and software engineering -- Life cycle processes -- Requirements engineering</w:t>
+      </w:r>
+      <w:r>
+        <w:rPr>
+          <w:lang w:val="en-US"/>
+        </w:rPr>
+        <w:t xml:space="preserve"> </w:t>
+      </w:r>
+      <w:hyperlink r:id="rId10" w:history="1">
+        <w:r>
+          <w:rPr>
+            <w:rStyle w:val="Collegamentoipertestuale"/>
+            <w:lang w:val="en-US"/>
+          </w:rPr>
+          <w:t>https://standards.ieee.org/standard/29148-2018.html</w:t>
+        </w:r>
+      </w:hyperlink>
+    </w:p>
+    <w:p>
+      <w:pPr>
+        <w:pStyle w:val="Paragrafoelenco"/>
+        <w:numPr>
+          <w:ilvl w:val="0"/>
+          <w:numId w:val="17"/>
+        </w:numPr>
+        <w:rPr>
+          <w:lang w:val="en-US"/>
+        </w:rPr>
+      </w:pPr>
+      <w:r>
+        <w:rPr>
+          <w:lang w:val="en-US"/>
+        </w:rPr>
         <w:t xml:space="preserve">Specification document “Mandatory Project Assignment AY 2018-2019” </w:t>
       </w:r>
-      <w:hyperlink r:id="rId10" w:history="1">
+      <w:hyperlink r:id="rId11" w:history="1">
         <w:r>
           <w:rPr>
             <w:rStyle w:val="Collegamentoipertestuale"/>
@@ -3670,7 +3587,7 @@
         </w:rPr>
         <w:t xml:space="preserve"> and digital certificates released </w:t>
       </w:r>
-      <w:hyperlink r:id="rId11" w:history="1">
+      <w:hyperlink r:id="rId12" w:history="1">
         <w:r>
           <w:rPr>
             <w:rStyle w:val="Collegamentoipertestuale"/>
@@ -3740,7 +3657,6 @@
         <w:rPr>
           <w:lang w:val="en-GB"/>
         </w:rPr>
-        <w:lastRenderedPageBreak/>
         <w:t>Overall description</w:t>
       </w:r>
       <w:bookmarkEnd w:id="5"/>
@@ -4071,8 +3987,6 @@
         </w:rPr>
         <w:t>Each user has a reliability score</w:t>
       </w:r>
-      <w:bookmarkStart w:id="17" w:name="_GoBack"/>
-      <w:bookmarkEnd w:id="17"/>
     </w:p>
     <w:p>
       <w:pPr>
@@ -4175,7 +4089,21 @@
         <w:rPr>
           <w:lang w:val="en-US"/>
         </w:rPr>
-        <w:t>Each authority can access the application through its credentials and its digital certificate provided by the police forces through the Ministry of the Interior</w:t>
+        <w:t xml:space="preserve">Each authority can access the application through its </w:t>
+      </w:r>
+      <w:r>
+        <w:rPr>
+          <w:lang w:val="en-US"/>
+        </w:rPr>
+        <w:t xml:space="preserve">pre-given </w:t>
+      </w:r>
+      <w:bookmarkStart w:id="17" w:name="_GoBack"/>
+      <w:bookmarkEnd w:id="17"/>
+      <w:r>
+        <w:rPr>
+          <w:lang w:val="en-US"/>
+        </w:rPr>
+        <w:t>credentials and its digital certificate provided by the police forces through the Ministry of the Interior</w:t>
       </w:r>
     </w:p>
     <w:p>
@@ -4329,6 +4257,7 @@
         <w:rPr>
           <w:lang w:val="en-US"/>
         </w:rPr>
+        <w:lastRenderedPageBreak/>
         <w:t xml:space="preserve">[G4] </w:t>
       </w:r>
       <w:r>
@@ -4353,7 +4282,6 @@
         <w:rPr>
           <w:lang w:val="en-US"/>
         </w:rPr>
-        <w:lastRenderedPageBreak/>
         <w:t xml:space="preserve">[R12] </w:t>
       </w:r>
       <w:r>
@@ -4810,21 +4738,7 @@
         <w:rPr>
           <w:lang w:val="en-GB"/>
         </w:rPr>
-        <w:t xml:space="preserve">The system must </w:t>
-      </w:r>
-      <w:proofErr w:type="spellStart"/>
-      <w:r>
-        <w:rPr>
-          <w:lang w:val="en-GB"/>
-        </w:rPr>
-        <w:t>analyze</w:t>
-      </w:r>
-      <w:proofErr w:type="spellEnd"/>
-      <w:r>
-        <w:rPr>
-          <w:lang w:val="en-GB"/>
-        </w:rPr>
-        <w:t xml:space="preserve"> accident</w:t>
+        <w:t>The system must analyze accident</w:t>
       </w:r>
       <w:r>
         <w:rPr>
@@ -8243,7 +8157,7 @@
 </file>
 
 <file path=customXml/itemProps1.xml><?xml version="1.0" encoding="utf-8"?>
-<ds:datastoreItem xmlns:ds="http://schemas.openxmlformats.org/officeDocument/2006/customXml" ds:itemID="{8620AB54-0AB3-475C-BEE8-9F62EA4C5C3B}">
+<ds:datastoreItem xmlns:ds="http://schemas.openxmlformats.org/officeDocument/2006/customXml" ds:itemID="{F402A0BC-1978-4B89-BEEC-DD6B51C2CCEB}">
   <ds:schemaRefs>
     <ds:schemaRef ds:uri="http://schemas.openxmlformats.org/officeDocument/2006/bibliography"/>
   </ds:schemaRefs>

</xml_diff>

<commit_message>
Added product perspective and first UML version
</commit_message>
<xml_diff>
--- a/RASD/RASD.docx
+++ b/RASD/RASD.docx
@@ -1,6 +1,6 @@
 
 <file path=word/document.xml><?xml version="1.0" encoding="utf-8"?>
-<w:document xmlns:wpc="http://schemas.microsoft.com/office/word/2010/wordprocessingCanvas" xmlns:cx="http://schemas.microsoft.com/office/drawing/2014/chartex" xmlns:cx1="http://schemas.microsoft.com/office/drawing/2015/9/8/chartex" xmlns:cx2="http://schemas.microsoft.com/office/drawing/2015/10/21/chartex" xmlns:cx3="http://schemas.microsoft.com/office/drawing/2016/5/9/chartex" xmlns:cx4="http://schemas.microsoft.com/office/drawing/2016/5/10/chartex" xmlns:cx5="http://schemas.microsoft.com/office/drawing/2016/5/11/chartex" xmlns:cx6="http://schemas.microsoft.com/office/drawing/2016/5/12/chartex" xmlns:cx7="http://schemas.microsoft.com/office/drawing/2016/5/13/chartex" xmlns:cx8="http://schemas.microsoft.com/office/drawing/2016/5/14/chartex" xmlns:mc="http://schemas.openxmlformats.org/markup-compatibility/2006" xmlns:aink="http://schemas.microsoft.com/office/drawing/2016/ink" xmlns:am3d="http://schemas.microsoft.com/office/drawing/2017/model3d" xmlns:o="urn:schemas-microsoft-com:office:office" xmlns:r="http://schemas.openxmlformats.org/officeDocument/2006/relationships" xmlns:m="http://schemas.openxmlformats.org/officeDocument/2006/math" xmlns:v="urn:schemas-microsoft-com:vml" xmlns:wp14="http://schemas.microsoft.com/office/word/2010/wordprocessingDrawing" xmlns:wp="http://schemas.openxmlformats.org/drawingml/2006/wordprocessingDrawing" xmlns:w10="urn:schemas-microsoft-com:office:word" xmlns:w="http://schemas.openxmlformats.org/wordprocessingml/2006/main" xmlns:w14="http://schemas.microsoft.com/office/word/2010/wordml" xmlns:w15="http://schemas.microsoft.com/office/word/2012/wordml" xmlns:w16cid="http://schemas.microsoft.com/office/word/2016/wordml/cid" xmlns:w16se="http://schemas.microsoft.com/office/word/2015/wordml/symex" xmlns:wpg="http://schemas.microsoft.com/office/word/2010/wordprocessingGroup" xmlns:wpi="http://schemas.microsoft.com/office/word/2010/wordprocessingInk" xmlns:wne="http://schemas.microsoft.com/office/word/2006/wordml" xmlns:wps="http://schemas.microsoft.com/office/word/2010/wordprocessingShape" xmlns:a="http://schemas.openxmlformats.org/drawingml/2006/main" xmlns:pic="http://schemas.openxmlformats.org/drawingml/2006/picture" xmlns:a14="http://schemas.microsoft.com/office/drawing/2010/main" mc:Ignorable="w14 w15 w16se w16cid wp14">
+<w:document xmlns:wpc="http://schemas.microsoft.com/office/word/2010/wordprocessingCanvas" xmlns:cx="http://schemas.microsoft.com/office/drawing/2014/chartex" xmlns:cx1="http://schemas.microsoft.com/office/drawing/2015/9/8/chartex" xmlns:cx2="http://schemas.microsoft.com/office/drawing/2015/10/21/chartex" xmlns:cx3="http://schemas.microsoft.com/office/drawing/2016/5/9/chartex" xmlns:cx4="http://schemas.microsoft.com/office/drawing/2016/5/10/chartex" xmlns:cx5="http://schemas.microsoft.com/office/drawing/2016/5/11/chartex" xmlns:cx6="http://schemas.microsoft.com/office/drawing/2016/5/12/chartex" xmlns:cx7="http://schemas.microsoft.com/office/drawing/2016/5/13/chartex" xmlns:cx8="http://schemas.microsoft.com/office/drawing/2016/5/14/chartex" xmlns:mc="http://schemas.openxmlformats.org/markup-compatibility/2006" xmlns:aink="http://schemas.microsoft.com/office/drawing/2016/ink" xmlns:am3d="http://schemas.microsoft.com/office/drawing/2017/model3d" xmlns:o="urn:schemas-microsoft-com:office:office" xmlns:r="http://schemas.openxmlformats.org/officeDocument/2006/relationships" xmlns:m="http://schemas.openxmlformats.org/officeDocument/2006/math" xmlns:v="urn:schemas-microsoft-com:vml" xmlns:wp14="http://schemas.microsoft.com/office/word/2010/wordprocessingDrawing" xmlns:wp="http://schemas.openxmlformats.org/drawingml/2006/wordprocessingDrawing" xmlns:w10="urn:schemas-microsoft-com:office:word" xmlns:w="http://schemas.openxmlformats.org/wordprocessingml/2006/main" xmlns:w14="http://schemas.microsoft.com/office/word/2010/wordml" xmlns:w15="http://schemas.microsoft.com/office/word/2012/wordml" xmlns:w16cid="http://schemas.microsoft.com/office/word/2016/wordml/cid" xmlns:w16se="http://schemas.microsoft.com/office/word/2015/wordml/symex" xmlns:wpg="http://schemas.microsoft.com/office/word/2010/wordprocessingGroup" xmlns:wpi="http://schemas.microsoft.com/office/word/2010/wordprocessingInk" xmlns:wne="http://schemas.microsoft.com/office/word/2006/wordml" xmlns:wps="http://schemas.microsoft.com/office/word/2010/wordprocessingShape" mc:Ignorable="w14 w15 w16se w16cid wp14">
   <w:body>
     <w:p>
       <w:pPr>
@@ -299,7 +299,7 @@
       </w:r>
       <w:r>
         <w:rPr>
-          <w:rFonts w:ascii="Arial" w:hAnsi="Arial" w:eastAsia="Arial" w:cs="Arial"/>
+          <w:rFonts w:ascii="Arial" w:eastAsia="Arial" w:hAnsi="Arial" w:cs="Arial"/>
           <w:sz w:val="22"/>
           <w:szCs w:val="22"/>
         </w:rPr>
@@ -364,7 +364,7 @@
     <w:sdt>
       <w:sdtPr>
         <w:rPr>
-          <w:rFonts w:asciiTheme="minorHAnsi" w:hAnsiTheme="minorHAnsi" w:eastAsiaTheme="minorEastAsia" w:cstheme="minorBidi"/>
+          <w:rFonts w:asciiTheme="minorHAnsi" w:eastAsiaTheme="minorEastAsia" w:hAnsiTheme="minorHAnsi" w:cstheme="minorBidi"/>
           <w:color w:val="auto"/>
           <w:sz w:val="21"/>
           <w:szCs w:val="21"/>
@@ -410,7 +410,7 @@
           <w:r>
             <w:fldChar w:fldCharType="separate"/>
           </w:r>
-          <w:hyperlink w:history="1" w:anchor="_Toc22478870">
+          <w:hyperlink w:anchor="_Toc22478870" w:history="1">
             <w:r>
               <w:rPr>
                 <w:rStyle w:val="Collegamentoipertestuale"/>
@@ -492,7 +492,7 @@
               <w:noProof/>
             </w:rPr>
           </w:pPr>
-          <w:hyperlink w:history="1" w:anchor="_Toc22478871">
+          <w:hyperlink w:anchor="_Toc22478871" w:history="1">
             <w:r>
               <w:rPr>
                 <w:rStyle w:val="Collegamentoipertestuale"/>
@@ -573,7 +573,7 @@
               <w:noProof/>
             </w:rPr>
           </w:pPr>
-          <w:hyperlink w:history="1" w:anchor="_Toc22478872">
+          <w:hyperlink w:anchor="_Toc22478872" w:history="1">
             <w:r>
               <w:rPr>
                 <w:rStyle w:val="Collegamentoipertestuale"/>
@@ -642,7 +642,7 @@
               <w:noProof/>
             </w:rPr>
           </w:pPr>
-          <w:hyperlink w:history="1" w:anchor="_Toc22478873">
+          <w:hyperlink w:anchor="_Toc22478873" w:history="1">
             <w:r>
               <w:rPr>
                 <w:rStyle w:val="Collegamentoipertestuale"/>
@@ -711,7 +711,7 @@
               <w:noProof/>
             </w:rPr>
           </w:pPr>
-          <w:hyperlink w:history="1" w:anchor="_Toc22478874">
+          <w:hyperlink w:anchor="_Toc22478874" w:history="1">
             <w:r>
               <w:rPr>
                 <w:rStyle w:val="Collegamentoipertestuale"/>
@@ -780,7 +780,7 @@
               <w:noProof/>
             </w:rPr>
           </w:pPr>
-          <w:hyperlink w:history="1" w:anchor="_Toc22478875">
+          <w:hyperlink w:anchor="_Toc22478875" w:history="1">
             <w:r>
               <w:rPr>
                 <w:rStyle w:val="Collegamentoipertestuale"/>
@@ -849,7 +849,7 @@
               <w:noProof/>
             </w:rPr>
           </w:pPr>
-          <w:hyperlink w:history="1" w:anchor="_Toc22478876">
+          <w:hyperlink w:anchor="_Toc22478876" w:history="1">
             <w:r>
               <w:rPr>
                 <w:rStyle w:val="Collegamentoipertestuale"/>
@@ -919,7 +919,7 @@
               <w:noProof/>
             </w:rPr>
           </w:pPr>
-          <w:hyperlink w:history="1" w:anchor="_Toc22478877">
+          <w:hyperlink w:anchor="_Toc22478877" w:history="1">
             <w:r>
               <w:rPr>
                 <w:rStyle w:val="Collegamentoipertestuale"/>
@@ -1001,7 +1001,7 @@
               <w:noProof/>
             </w:rPr>
           </w:pPr>
-          <w:hyperlink w:history="1" w:anchor="_Toc22478878">
+          <w:hyperlink w:anchor="_Toc22478878" w:history="1">
             <w:r>
               <w:rPr>
                 <w:rStyle w:val="Collegamentoipertestuale"/>
@@ -1082,7 +1082,7 @@
               <w:noProof/>
             </w:rPr>
           </w:pPr>
-          <w:hyperlink w:history="1" w:anchor="_Toc22478879">
+          <w:hyperlink w:anchor="_Toc22478879" w:history="1">
             <w:r>
               <w:rPr>
                 <w:rStyle w:val="Collegamentoipertestuale"/>
@@ -1150,7 +1150,7 @@
               <w:noProof/>
             </w:rPr>
           </w:pPr>
-          <w:hyperlink w:history="1" w:anchor="_Toc22478880">
+          <w:hyperlink w:anchor="_Toc22478880" w:history="1">
             <w:r>
               <w:rPr>
                 <w:rStyle w:val="Collegamentoipertestuale"/>
@@ -1218,7 +1218,7 @@
               <w:noProof/>
             </w:rPr>
           </w:pPr>
-          <w:hyperlink w:history="1" w:anchor="_Toc22478881">
+          <w:hyperlink w:anchor="_Toc22478881" w:history="1">
             <w:r>
               <w:rPr>
                 <w:rStyle w:val="Collegamentoipertestuale"/>
@@ -1287,7 +1287,7 @@
               <w:noProof/>
             </w:rPr>
           </w:pPr>
-          <w:hyperlink w:history="1" w:anchor="_Toc22478882">
+          <w:hyperlink w:anchor="_Toc22478882" w:history="1">
             <w:r>
               <w:rPr>
                 <w:rStyle w:val="Collegamentoipertestuale"/>
@@ -1368,7 +1368,7 @@
               <w:noProof/>
             </w:rPr>
           </w:pPr>
-          <w:hyperlink w:history="1" w:anchor="_Toc22478883">
+          <w:hyperlink w:anchor="_Toc22478883" w:history="1">
             <w:r>
               <w:rPr>
                 <w:rStyle w:val="Collegamentoipertestuale"/>
@@ -1436,7 +1436,7 @@
               <w:noProof/>
             </w:rPr>
           </w:pPr>
-          <w:hyperlink w:history="1" w:anchor="_Toc22478884">
+          <w:hyperlink w:anchor="_Toc22478884" w:history="1">
             <w:r>
               <w:rPr>
                 <w:rStyle w:val="Collegamentoipertestuale"/>
@@ -1504,7 +1504,7 @@
               <w:noProof/>
             </w:rPr>
           </w:pPr>
-          <w:hyperlink w:history="1" w:anchor="_Toc22478885">
+          <w:hyperlink w:anchor="_Toc22478885" w:history="1">
             <w:r>
               <w:rPr>
                 <w:rStyle w:val="Collegamentoipertestuale"/>
@@ -1572,7 +1572,7 @@
               <w:noProof/>
             </w:rPr>
           </w:pPr>
-          <w:hyperlink w:history="1" w:anchor="_Toc22478886">
+          <w:hyperlink w:anchor="_Toc22478886" w:history="1">
             <w:r>
               <w:rPr>
                 <w:rStyle w:val="Collegamentoipertestuale"/>
@@ -1640,7 +1640,7 @@
               <w:noProof/>
             </w:rPr>
           </w:pPr>
-          <w:hyperlink w:history="1" w:anchor="_Toc22478887">
+          <w:hyperlink w:anchor="_Toc22478887" w:history="1">
             <w:r>
               <w:rPr>
                 <w:rStyle w:val="Collegamentoipertestuale"/>
@@ -1708,7 +1708,7 @@
               <w:noProof/>
             </w:rPr>
           </w:pPr>
-          <w:hyperlink w:history="1" w:anchor="_Toc22478888">
+          <w:hyperlink w:anchor="_Toc22478888" w:history="1">
             <w:r>
               <w:rPr>
                 <w:rStyle w:val="Collegamentoipertestuale"/>
@@ -1776,7 +1776,7 @@
               <w:noProof/>
             </w:rPr>
           </w:pPr>
-          <w:hyperlink w:history="1" w:anchor="_Toc22478889">
+          <w:hyperlink w:anchor="_Toc22478889" w:history="1">
             <w:r>
               <w:rPr>
                 <w:rStyle w:val="Collegamentoipertestuale"/>
@@ -1844,7 +1844,7 @@
               <w:noProof/>
             </w:rPr>
           </w:pPr>
-          <w:hyperlink w:history="1" w:anchor="_Toc22478890">
+          <w:hyperlink w:anchor="_Toc22478890" w:history="1">
             <w:r>
               <w:rPr>
                 <w:rStyle w:val="Collegamentoipertestuale"/>
@@ -1912,7 +1912,7 @@
               <w:noProof/>
             </w:rPr>
           </w:pPr>
-          <w:hyperlink w:history="1" w:anchor="_Toc22478891">
+          <w:hyperlink w:anchor="_Toc22478891" w:history="1">
             <w:r>
               <w:rPr>
                 <w:rStyle w:val="Collegamentoipertestuale"/>
@@ -1980,7 +1980,7 @@
               <w:noProof/>
             </w:rPr>
           </w:pPr>
-          <w:hyperlink w:history="1" w:anchor="_Toc22478892">
+          <w:hyperlink w:anchor="_Toc22478892" w:history="1">
             <w:r>
               <w:rPr>
                 <w:rStyle w:val="Collegamentoipertestuale"/>
@@ -2048,7 +2048,7 @@
               <w:noProof/>
             </w:rPr>
           </w:pPr>
-          <w:hyperlink w:history="1" w:anchor="_Toc22478893">
+          <w:hyperlink w:anchor="_Toc22478893" w:history="1">
             <w:r>
               <w:rPr>
                 <w:rStyle w:val="Collegamentoipertestuale"/>
@@ -2116,7 +2116,7 @@
               <w:noProof/>
             </w:rPr>
           </w:pPr>
-          <w:hyperlink w:history="1" w:anchor="_Toc22478894">
+          <w:hyperlink w:anchor="_Toc22478894" w:history="1">
             <w:r>
               <w:rPr>
                 <w:rStyle w:val="Collegamentoipertestuale"/>
@@ -2184,7 +2184,7 @@
               <w:noProof/>
             </w:rPr>
           </w:pPr>
-          <w:hyperlink w:history="1" w:anchor="_Toc22478895">
+          <w:hyperlink w:anchor="_Toc22478895" w:history="1">
             <w:r>
               <w:rPr>
                 <w:rStyle w:val="Collegamentoipertestuale"/>
@@ -2252,7 +2252,7 @@
               <w:noProof/>
             </w:rPr>
           </w:pPr>
-          <w:hyperlink w:history="1" w:anchor="_Toc22478896">
+          <w:hyperlink w:anchor="_Toc22478896" w:history="1">
             <w:r>
               <w:rPr>
                 <w:rStyle w:val="Collegamentoipertestuale"/>
@@ -2320,7 +2320,7 @@
               <w:noProof/>
             </w:rPr>
           </w:pPr>
-          <w:hyperlink w:history="1" w:anchor="_Toc22478897">
+          <w:hyperlink w:anchor="_Toc22478897" w:history="1">
             <w:r>
               <w:rPr>
                 <w:rStyle w:val="Collegamentoipertestuale"/>
@@ -2388,7 +2388,7 @@
               <w:noProof/>
             </w:rPr>
           </w:pPr>
-          <w:hyperlink w:history="1" w:anchor="_Toc22478898">
+          <w:hyperlink w:anchor="_Toc22478898" w:history="1">
             <w:r>
               <w:rPr>
                 <w:rStyle w:val="Collegamentoipertestuale"/>
@@ -2457,7 +2457,7 @@
               <w:noProof/>
             </w:rPr>
           </w:pPr>
-          <w:hyperlink w:history="1" w:anchor="_Toc22478899">
+          <w:hyperlink w:anchor="_Toc22478899" w:history="1">
             <w:r>
               <w:rPr>
                 <w:rStyle w:val="Collegamentoipertestuale"/>
@@ -2539,7 +2539,7 @@
               <w:noProof/>
             </w:rPr>
           </w:pPr>
-          <w:hyperlink w:history="1" w:anchor="_Toc22478900">
+          <w:hyperlink w:anchor="_Toc22478900" w:history="1">
             <w:r>
               <w:rPr>
                 <w:rStyle w:val="Collegamentoipertestuale"/>
@@ -2621,7 +2621,7 @@
               <w:noProof/>
             </w:rPr>
           </w:pPr>
-          <w:hyperlink w:history="1" w:anchor="_Toc22478901">
+          <w:hyperlink w:anchor="_Toc22478901" w:history="1">
             <w:r>
               <w:rPr>
                 <w:rStyle w:val="Collegamentoipertestuale"/>
@@ -2779,13 +2779,13 @@
       <w:pPr>
         <w:ind w:left="1416"/>
         <w:rPr>
-          <w:rFonts w:ascii="Calibri" w:hAnsi="Calibri" w:eastAsia="Calibri" w:cs="Calibri"/>
-          <w:lang w:val="en-GB"/>
-        </w:rPr>
-      </w:pPr>
-      <w:r>
-        <w:rPr>
-          <w:rFonts w:ascii="Calibri" w:hAnsi="Calibri" w:eastAsia="Calibri" w:cs="Calibri"/>
+          <w:rFonts w:ascii="Calibri" w:eastAsia="Calibri" w:hAnsi="Calibri" w:cs="Calibri"/>
+          <w:lang w:val="en-GB"/>
+        </w:rPr>
+      </w:pPr>
+      <w:r>
+        <w:rPr>
+          <w:rFonts w:ascii="Calibri" w:eastAsia="Calibri" w:hAnsi="Calibri" w:cs="Calibri"/>
           <w:lang w:val="en-GB"/>
         </w:rPr>
         <w:t>SafeStreets is a crowded-sourced application that intends to provide users with the possibility to notify authorities when traffic violations occur, specifically parking violations. The application allows users to send pictures of violations, including their date, time, and position, to authorities. The main purpose of SafeStreets is to reduce the number of accidents that may be caused by certain violations that can be avoided easily. The following examples may illustrate and visualize the type of violations that may be captured and notified to the authorities:</w:t>
@@ -2805,7 +2805,7 @@
       </w:pPr>
       <w:r>
         <w:rPr>
-          <w:rFonts w:ascii="Calibri" w:hAnsi="Calibri" w:eastAsia="Calibri" w:cs="Calibri"/>
+          <w:rFonts w:ascii="Calibri" w:eastAsia="Calibri" w:hAnsi="Calibri" w:cs="Calibri"/>
           <w:lang w:val="en-GB"/>
         </w:rPr>
         <w:t>Double parking</w:t>
@@ -2825,7 +2825,7 @@
       </w:pPr>
       <w:r>
         <w:rPr>
-          <w:rFonts w:ascii="Calibri" w:hAnsi="Calibri" w:eastAsia="Calibri" w:cs="Calibri"/>
+          <w:rFonts w:ascii="Calibri" w:eastAsia="Calibri" w:hAnsi="Calibri" w:cs="Calibri"/>
           <w:lang w:val="en-GB"/>
         </w:rPr>
         <w:t>Expiry of the parking time limit</w:t>
@@ -2845,7 +2845,7 @@
       </w:pPr>
       <w:r>
         <w:rPr>
-          <w:rFonts w:ascii="Calibri" w:hAnsi="Calibri" w:eastAsia="Calibri" w:cs="Calibri"/>
+          <w:rFonts w:ascii="Calibri" w:eastAsia="Calibri" w:hAnsi="Calibri" w:cs="Calibri"/>
           <w:lang w:val="en-GB"/>
         </w:rPr>
         <w:t>No parking area</w:t>
@@ -2865,7 +2865,7 @@
       </w:pPr>
       <w:r>
         <w:rPr>
-          <w:rFonts w:ascii="Calibri" w:hAnsi="Calibri" w:eastAsia="Calibri" w:cs="Calibri"/>
+          <w:rFonts w:ascii="Calibri" w:eastAsia="Calibri" w:hAnsi="Calibri" w:cs="Calibri"/>
           <w:lang w:val="en-GB"/>
         </w:rPr>
         <w:t>Parking in places reserved to people with disabilities</w:t>
@@ -2885,7 +2885,7 @@
       </w:pPr>
       <w:r>
         <w:rPr>
-          <w:rFonts w:ascii="Calibri" w:hAnsi="Calibri" w:eastAsia="Calibri" w:cs="Calibri"/>
+          <w:rFonts w:ascii="Calibri" w:eastAsia="Calibri" w:hAnsi="Calibri" w:cs="Calibri"/>
           <w:lang w:val="en-GB"/>
         </w:rPr>
         <w:t>Parking in the middle of bike lanes</w:t>
@@ -2905,7 +2905,7 @@
       </w:pPr>
       <w:r>
         <w:rPr>
-          <w:rFonts w:ascii="Calibri" w:hAnsi="Calibri" w:eastAsia="Calibri" w:cs="Calibri"/>
+          <w:rFonts w:ascii="Calibri" w:eastAsia="Calibri" w:hAnsi="Calibri" w:cs="Calibri"/>
           <w:lang w:val="en-GB"/>
         </w:rPr>
         <w:t>Parking near bus stops</w:t>
@@ -2925,7 +2925,7 @@
       </w:pPr>
       <w:r>
         <w:rPr>
-          <w:rFonts w:ascii="Calibri" w:hAnsi="Calibri" w:eastAsia="Calibri" w:cs="Calibri"/>
+          <w:rFonts w:ascii="Calibri" w:eastAsia="Calibri" w:hAnsi="Calibri" w:cs="Calibri"/>
           <w:lang w:val="en-GB"/>
         </w:rPr>
         <w:t>Parking on crosswalk</w:t>
@@ -2945,7 +2945,7 @@
       </w:pPr>
       <w:r>
         <w:rPr>
-          <w:rFonts w:ascii="Calibri" w:hAnsi="Calibri" w:eastAsia="Calibri" w:cs="Calibri"/>
+          <w:rFonts w:ascii="Calibri" w:eastAsia="Calibri" w:hAnsi="Calibri" w:cs="Calibri"/>
           <w:lang w:val="en-GB"/>
         </w:rPr>
         <w:t>Parking on residents reserved spots</w:t>
@@ -2965,7 +2965,7 @@
       </w:pPr>
       <w:r>
         <w:rPr>
-          <w:rFonts w:ascii="Calibri" w:hAnsi="Calibri" w:eastAsia="Calibri" w:cs="Calibri"/>
+          <w:rFonts w:ascii="Calibri" w:eastAsia="Calibri" w:hAnsi="Calibri" w:cs="Calibri"/>
           <w:lang w:val="en-GB"/>
         </w:rPr>
         <w:t>Parking ticket missing</w:t>
@@ -2985,7 +2985,7 @@
       </w:pPr>
       <w:r>
         <w:rPr>
-          <w:rFonts w:ascii="Calibri" w:hAnsi="Calibri" w:eastAsia="Calibri" w:cs="Calibri"/>
+          <w:rFonts w:ascii="Calibri" w:eastAsia="Calibri" w:hAnsi="Calibri" w:cs="Calibri"/>
           <w:lang w:val="en-GB"/>
         </w:rPr>
         <w:t>Possible vehicles damage by third parties (e.g. broken glass)</w:t>
@@ -2995,13 +2995,13 @@
       <w:pPr>
         <w:ind w:left="1416"/>
         <w:rPr>
-          <w:rFonts w:ascii="Calibri" w:hAnsi="Calibri" w:eastAsia="Calibri" w:cs="Calibri"/>
-          <w:lang w:val="en-GB"/>
-        </w:rPr>
-      </w:pPr>
-      <w:r>
-        <w:rPr>
-          <w:rFonts w:ascii="Calibri" w:hAnsi="Calibri" w:eastAsia="Calibri" w:cs="Calibri"/>
+          <w:rFonts w:ascii="Calibri" w:eastAsia="Calibri" w:hAnsi="Calibri" w:cs="Calibri"/>
+          <w:lang w:val="en-GB"/>
+        </w:rPr>
+      </w:pPr>
+      <w:r>
+        <w:rPr>
+          <w:rFonts w:ascii="Calibri" w:eastAsia="Calibri" w:hAnsi="Calibri" w:cs="Calibri"/>
           <w:lang w:val="en-GB"/>
         </w:rPr>
         <w:t>SafeStreets stores the information provided by the users, completing it with suitable metadata. In particular, when it receives a picture, it runs an algorithm to read the licence plate and stores the retrieved information with the violation, including also the type of violation (input by the user) and the name of the street where the violation occurred (which can be retrieved from the geographical position of the violation). In addition, the application allows both end users and authorities to mine the information that has been received, for example by highlighting the streets (or the areas) with the highest frequency of violations, or the vehicles that commit the most violations. Of course, different levels of visibility are offered to different roles, for example the authorities can see the licence plate numbers of the vehicles that commit any violation while the end user cannot see that.</w:t>
@@ -3011,7 +3011,7 @@
       <w:pPr>
         <w:ind w:left="1416"/>
         <w:rPr>
-          <w:rFonts w:ascii="Calibri" w:hAnsi="Calibri" w:eastAsia="Calibri" w:cs="Calibri"/>
+          <w:rFonts w:ascii="Calibri" w:eastAsia="Calibri" w:hAnsi="Calibri" w:cs="Calibri"/>
           <w:lang w:val="en-GB"/>
         </w:rPr>
       </w:pPr>
@@ -3020,13 +3020,13 @@
       <w:pPr>
         <w:ind w:left="1416"/>
         <w:rPr>
-          <w:rFonts w:ascii="Calibri" w:hAnsi="Calibri" w:eastAsia="Calibri" w:cs="Calibri"/>
-          <w:lang w:val="en-GB"/>
-        </w:rPr>
-      </w:pPr>
-      <w:r>
-        <w:rPr>
-          <w:rFonts w:ascii="Calibri" w:hAnsi="Calibri" w:eastAsia="Calibri" w:cs="Calibri"/>
+          <w:rFonts w:ascii="Calibri" w:eastAsia="Calibri" w:hAnsi="Calibri" w:cs="Calibri"/>
+          <w:lang w:val="en-GB"/>
+        </w:rPr>
+      </w:pPr>
+      <w:r>
+        <w:rPr>
+          <w:rFonts w:ascii="Calibri" w:eastAsia="Calibri" w:hAnsi="Calibri" w:cs="Calibri"/>
           <w:lang w:val="en-GB"/>
         </w:rPr>
         <w:t>Moreover, there’s another functionality that can be provided by SafeStreets. If the municipality offers a service that allows users to retrieve the information about accidents that occur on the territory of the municipality, SafeStreets can cross that information with its own data to identify potentially unsafe areas, hence suggest possible interventions depending of the type of the most committed violation in that area. The following examples show which intervention could be suggested depending on the preceding examples of violations presented earlier in this paragraph:</w:t>
@@ -3046,7 +3046,7 @@
       </w:pPr>
       <w:r>
         <w:rPr>
-          <w:rFonts w:ascii="Calibri" w:hAnsi="Calibri" w:eastAsia="Calibri" w:cs="Calibri"/>
+          <w:rFonts w:ascii="Calibri" w:eastAsia="Calibri" w:hAnsi="Calibri" w:cs="Calibri"/>
           <w:lang w:val="en-GB"/>
         </w:rPr>
         <w:t>Add a barrier between the bike lane and the part of the road for motorized vehicles</w:t>
@@ -3066,7 +3066,7 @@
       </w:pPr>
       <w:r>
         <w:rPr>
-          <w:rFonts w:ascii="Calibri" w:hAnsi="Calibri" w:eastAsia="Calibri" w:cs="Calibri"/>
+          <w:rFonts w:ascii="Calibri" w:eastAsia="Calibri" w:hAnsi="Calibri" w:cs="Calibri"/>
           <w:lang w:val="en-GB"/>
         </w:rPr>
         <w:t xml:space="preserve">Install a towaway zone sign </w:t>
@@ -3086,7 +3086,7 @@
       </w:pPr>
       <w:r>
         <w:rPr>
-          <w:rFonts w:ascii="Calibri" w:hAnsi="Calibri" w:eastAsia="Calibri" w:cs="Calibri"/>
+          <w:rFonts w:ascii="Calibri" w:eastAsia="Calibri" w:hAnsi="Calibri" w:cs="Calibri"/>
           <w:lang w:val="en-GB"/>
         </w:rPr>
         <w:t xml:space="preserve">Increase parking slots </w:t>
@@ -3106,7 +3106,7 @@
       </w:pPr>
       <w:r>
         <w:rPr>
-          <w:rFonts w:ascii="Calibri" w:hAnsi="Calibri" w:eastAsia="Calibri" w:cs="Calibri"/>
+          <w:rFonts w:ascii="Calibri" w:eastAsia="Calibri" w:hAnsi="Calibri" w:cs="Calibri"/>
           <w:lang w:val="en-GB"/>
         </w:rPr>
         <w:t>Increase local police controls</w:t>
@@ -3116,20 +3116,20 @@
       <w:pPr>
         <w:ind w:left="1416"/>
         <w:rPr>
-          <w:rFonts w:ascii="Calibri" w:hAnsi="Calibri" w:eastAsia="Calibri" w:cs="Calibri"/>
-          <w:lang w:val="en-GB"/>
-        </w:rPr>
-      </w:pPr>
-      <w:r>
-        <w:rPr>
-          <w:rFonts w:ascii="Calibri" w:hAnsi="Calibri" w:eastAsia="Calibri" w:cs="Calibri"/>
+          <w:rFonts w:ascii="Calibri" w:eastAsia="Calibri" w:hAnsi="Calibri" w:cs="Calibri"/>
+          <w:lang w:val="en-GB"/>
+        </w:rPr>
+      </w:pPr>
+      <w:r>
+        <w:rPr>
+          <w:rFonts w:ascii="Calibri" w:eastAsia="Calibri" w:hAnsi="Calibri" w:cs="Calibri"/>
           <w:lang w:val="en-GB"/>
         </w:rPr>
         <w:t xml:space="preserve">The main purpose of this functionality is that SafeStreets also identifies areas with critical number of accidents and reports suggestions as a possible solution as an automatized method to engage with the problem. Thus, it could help the authorities to highlight where the interventions should be provided, and this functionality should make it easier to point out the </w:t>
       </w:r>
       <w:r>
         <w:rPr>
-          <w:rFonts w:ascii="Calibri" w:hAnsi="Calibri" w:eastAsia="Calibri" w:cs="Calibri"/>
+          <w:rFonts w:ascii="Calibri" w:eastAsia="Calibri" w:hAnsi="Calibri" w:cs="Calibri"/>
           <w:lang w:val="en-GB"/>
         </w:rPr>
         <w:lastRenderedPageBreak/>
@@ -3139,7 +3139,7 @@
     <w:p>
       <w:pPr>
         <w:rPr>
-          <w:rFonts w:ascii="Calibri" w:hAnsi="Calibri" w:eastAsia="Calibri" w:cs="Calibri"/>
+          <w:rFonts w:ascii="Calibri" w:eastAsia="Calibri" w:hAnsi="Calibri" w:cs="Calibri"/>
           <w:lang w:val="en-GB"/>
         </w:rPr>
       </w:pPr>
@@ -3189,25 +3189,7 @@
         <w:rPr>
           <w:lang w:val="en-GB"/>
         </w:rPr>
-        <w:t>[</w:t>
-      </w:r>
-      <w:r>
-        <w:rPr>
-          <w:lang w:val="en-GB"/>
-        </w:rPr>
-        <w:t>G1</w:t>
-      </w:r>
-      <w:r>
-        <w:rPr>
-          <w:lang w:val="en-GB"/>
-        </w:rPr>
-        <w:t>]</w:t>
-      </w:r>
-      <w:r>
-        <w:rPr>
-          <w:lang w:val="en-GB"/>
-        </w:rPr>
-        <w:t xml:space="preserve"> Every registered user should be able to notify violations</w:t>
+        <w:t>[G1] Every registered user should be able to notify violations</w:t>
       </w:r>
     </w:p>
     <w:p>
@@ -3226,25 +3208,7 @@
         <w:rPr>
           <w:lang w:val="en-GB"/>
         </w:rPr>
-        <w:t>[</w:t>
-      </w:r>
-      <w:r>
-        <w:rPr>
-          <w:lang w:val="en-GB"/>
-        </w:rPr>
-        <w:t>G2</w:t>
-      </w:r>
-      <w:r>
-        <w:rPr>
-          <w:lang w:val="en-GB"/>
-        </w:rPr>
-        <w:t>]</w:t>
-      </w:r>
-      <w:r>
-        <w:rPr>
-          <w:lang w:val="en-GB"/>
-        </w:rPr>
-        <w:t xml:space="preserve"> Every recognized authority should be able to access the application</w:t>
+        <w:t>[G2] Every recognized authority should be able to access the application</w:t>
       </w:r>
     </w:p>
     <w:p>
@@ -3263,37 +3227,7 @@
         <w:rPr>
           <w:lang w:val="en-GB"/>
         </w:rPr>
-        <w:t>[</w:t>
-      </w:r>
-      <w:r>
-        <w:rPr>
-          <w:lang w:val="en-GB"/>
-        </w:rPr>
-        <w:t>G3</w:t>
-      </w:r>
-      <w:r>
-        <w:rPr>
-          <w:lang w:val="en-GB"/>
-        </w:rPr>
-        <w:t>]</w:t>
-      </w:r>
-      <w:r>
-        <w:rPr>
-          <w:lang w:val="en-GB"/>
-        </w:rPr>
-        <w:t xml:space="preserve"> Every recognized authority should be able to </w:t>
-      </w:r>
-      <w:r>
-        <w:rPr>
-          <w:lang w:val="en-GB"/>
-        </w:rPr>
-        <w:t xml:space="preserve">receive </w:t>
-      </w:r>
-      <w:r>
-        <w:rPr>
-          <w:lang w:val="en-GB"/>
-        </w:rPr>
-        <w:t>any violation that has been pointed out by a registered user</w:t>
+        <w:t>[G3] Every recognized authority should be able to receive any violation that has been pointed out by a registered user</w:t>
       </w:r>
     </w:p>
     <w:p>
@@ -3312,25 +3246,7 @@
         <w:rPr>
           <w:lang w:val="en-GB"/>
         </w:rPr>
-        <w:t>[</w:t>
-      </w:r>
-      <w:r>
-        <w:rPr>
-          <w:lang w:val="en-GB"/>
-        </w:rPr>
-        <w:t>G4</w:t>
-      </w:r>
-      <w:r>
-        <w:rPr>
-          <w:lang w:val="en-GB"/>
-        </w:rPr>
-        <w:t>]</w:t>
-      </w:r>
-      <w:r>
-        <w:rPr>
-          <w:lang w:val="en-GB"/>
-        </w:rPr>
-        <w:t xml:space="preserve"> Every communication from the user must include a violation that has been committed by a recognizable vehicle </w:t>
+        <w:t xml:space="preserve">[G4] Every communication from the user must include a violation that has been committed by a recognizable vehicle </w:t>
       </w:r>
     </w:p>
     <w:p>
@@ -3349,25 +3265,7 @@
         <w:rPr>
           <w:lang w:val="en-GB"/>
         </w:rPr>
-        <w:t>[</w:t>
-      </w:r>
-      <w:r>
-        <w:rPr>
-          <w:lang w:val="en-GB"/>
-        </w:rPr>
-        <w:t>G5</w:t>
-      </w:r>
-      <w:r>
-        <w:rPr>
-          <w:lang w:val="en-GB"/>
-        </w:rPr>
-        <w:t>]</w:t>
-      </w:r>
-      <w:r>
-        <w:rPr>
-          <w:lang w:val="en-GB"/>
-        </w:rPr>
-        <w:t xml:space="preserve"> Every registered end user should be able to mine general information about the violations committed in a certain area</w:t>
+        <w:t>[G5] Every registered end user should be able to mine general information about the violations committed in a certain area</w:t>
       </w:r>
     </w:p>
     <w:p>
@@ -3386,25 +3284,7 @@
         <w:rPr>
           <w:lang w:val="en-GB"/>
         </w:rPr>
-        <w:t>[</w:t>
-      </w:r>
-      <w:r>
-        <w:rPr>
-          <w:lang w:val="en-GB"/>
-        </w:rPr>
-        <w:t>G6</w:t>
-      </w:r>
-      <w:r>
-        <w:rPr>
-          <w:lang w:val="en-GB"/>
-        </w:rPr>
-        <w:t>]</w:t>
-      </w:r>
-      <w:r>
-        <w:rPr>
-          <w:lang w:val="en-GB"/>
-        </w:rPr>
-        <w:t xml:space="preserve"> Every recognized authority must be able to verify the notified violations by the registered users</w:t>
+        <w:t>[G6] Every recognized authority must be able to verify the notified violations by the registered users</w:t>
       </w:r>
     </w:p>
     <w:p>
@@ -3423,25 +3303,7 @@
         <w:rPr>
           <w:lang w:val="en-GB"/>
         </w:rPr>
-        <w:t>[</w:t>
-      </w:r>
-      <w:r>
-        <w:rPr>
-          <w:lang w:val="en-GB"/>
-        </w:rPr>
-        <w:t>G7</w:t>
-      </w:r>
-      <w:r>
-        <w:rPr>
-          <w:lang w:val="en-GB"/>
-        </w:rPr>
-        <w:t>]</w:t>
-      </w:r>
-      <w:r>
-        <w:rPr>
-          <w:lang w:val="en-GB"/>
-        </w:rPr>
-        <w:t xml:space="preserve"> Every recognized authority must be able to receive suggestions about improving the local security</w:t>
+        <w:t>[G7] Every recognized authority must be able to receive suggestions about improving the local security</w:t>
       </w:r>
     </w:p>
     <w:p>
@@ -3466,7 +3328,7 @@
           <w:lang w:val="en-GB"/>
         </w:rPr>
       </w:pPr>
-      <w:bookmarkStart w:name="_Toc22478872" w:id="0"/>
+      <w:bookmarkStart w:id="0" w:name="_Toc22478872"/>
       <w:r>
         <w:rPr>
           <w:lang w:val="en-GB"/>
@@ -3477,75 +3339,76 @@
     </w:p>
     <w:p>
       <w:pPr>
-        <w:pStyle w:val="Normale"/>
-        <w:rPr>
-          <w:lang w:val="en-GB"/>
-        </w:rPr>
-      </w:pPr>
-    </w:p>
-    <w:p>
-      <w:pPr>
-        <w:pStyle w:val="Normale"/>
-        <w:rPr>
-          <w:lang w:val="en-GB"/>
-        </w:rPr>
-      </w:pPr>
-      <w:r>
+        <w:rPr>
+          <w:lang w:val="en-GB"/>
+        </w:rPr>
+      </w:pPr>
+    </w:p>
+    <w:p>
+      <w:pPr>
+        <w:rPr>
+          <w:lang w:val="en-GB"/>
+        </w:rPr>
+      </w:pPr>
+      <w:r>
+        <w:rPr>
+          <w:noProof/>
+        </w:rPr>
         <w:drawing>
-          <wp:inline wp14:editId="3C8F37E0" wp14:anchorId="095ADD75">
+          <wp:inline distT="0" distB="0" distL="0" distR="0" wp14:anchorId="095ADD75" wp14:editId="3C8F37E0">
             <wp:extent cx="6096000" cy="3340100"/>
             <wp:effectExtent l="133350" t="76200" r="57150" b="107950"/>
-            <wp:docPr id="1481719086" name="" title=""/>
+            <wp:docPr id="1481719086" name="Immagine 1481719086"/>
             <wp:cNvGraphicFramePr>
-              <a:graphicFrameLocks noChangeAspect="1"/>
+              <a:graphicFrameLocks xmlns:a="http://schemas.openxmlformats.org/drawingml/2006/main" noChangeAspect="1"/>
             </wp:cNvGraphicFramePr>
-            <a:graphic>
+            <a:graphic xmlns:a="http://schemas.openxmlformats.org/drawingml/2006/main">
               <a:graphicData uri="http://schemas.openxmlformats.org/drawingml/2006/picture">
-                <pic:pic>
+                <pic:pic xmlns:pic="http://schemas.openxmlformats.org/drawingml/2006/picture">
                   <pic:nvPicPr>
                     <pic:cNvPr id="0" name=""/>
                     <pic:cNvPicPr/>
                   </pic:nvPicPr>
                   <pic:blipFill>
-                    <a:blip r:embed="R6aa6f370fd9341c8">
+                    <a:blip r:embed="rId7">
                       <a:extLst>
-                        <a:ext xmlns:a="http://schemas.openxmlformats.org/drawingml/2006/main" uri="{28A0092B-C50C-407E-A947-70E740481C1C}">
-                          <a14:useLocalDpi val="0"/>
+                        <a:ext uri="{28A0092B-C50C-407E-A947-70E740481C1C}">
+                          <a14:useLocalDpi xmlns:a14="http://schemas.microsoft.com/office/drawing/2010/main" val="0"/>
                         </a:ext>
                       </a:extLst>
                     </a:blip>
-                    <a:srcRect l="0" t="0" r="0" b="0"/>
+                    <a:srcRect/>
                     <a:stretch>
                       <a:fillRect/>
                     </a:stretch>
                   </pic:blipFill>
-                  <pic:spPr xmlns:pic="http://schemas.openxmlformats.org/drawingml/2006/picture">
-                    <a:xfrm xmlns:a="http://schemas.openxmlformats.org/drawingml/2006/main" rot="0" flipH="0" flipV="0">
+                  <pic:spPr>
+                    <a:xfrm>
                       <a:off x="0" y="0"/>
                       <a:ext cx="6096000" cy="3340100"/>
                     </a:xfrm>
-                    <a:prstGeom xmlns:a="http://schemas.openxmlformats.org/drawingml/2006/main" prst="roundRect">
+                    <a:prstGeom prst="roundRect">
                       <a:avLst>
                         <a:gd name="adj" fmla="val 16667"/>
                       </a:avLst>
                     </a:prstGeom>
-                    <a:ln xmlns:a="http://schemas.openxmlformats.org/drawingml/2006/main">
+                    <a:ln>
                       <a:noFill/>
                     </a:ln>
-                    <a:effectLst xmlns:a="http://schemas.openxmlformats.org/drawingml/2006/main">
+                    <a:effectLst>
                       <a:outerShdw blurRad="76200" dist="38100" dir="7800000" algn="tl" rotWithShape="0">
                         <a:srgbClr val="000000">
                           <a:alpha val="40000"/>
                         </a:srgbClr>
                       </a:outerShdw>
                     </a:effectLst>
-                    <a:scene3d xmlns:a="http://schemas.openxmlformats.org/drawingml/2006/main">
+                    <a:scene3d>
                       <a:camera prst="orthographicFront"/>
                       <a:lightRig rig="contrasting" dir="t">
                         <a:rot lat="0" lon="0" rev="4200000"/>
                       </a:lightRig>
                     </a:scene3d>
-                    <a:sp3d xmlns:a="http://schemas.openxmlformats.org/drawingml/2006/main" prstMaterial="plastic">
+                    <a:sp3d prstMaterial="plastic">
                       <a:bevelT w="381000" h="114300" prst="relaxedInset"/>
                       <a:contourClr>
                         <a:srgbClr val="969696"/>
@@ -3561,85 +3424,47 @@
     </w:p>
     <w:p>
       <w:pPr>
-        <w:pStyle w:val="Normale"/>
-        <w:rPr>
-          <w:lang w:val="en-GB"/>
-        </w:rPr>
-      </w:pPr>
-    </w:p>
-    <w:p>
-      <w:pPr>
-        <w:pStyle w:val="Normale"/>
-        <w:rPr>
-          <w:lang w:val="en-GB"/>
-        </w:rPr>
-      </w:pPr>
-      <w:proofErr w:type="spellStart"/>
-      <w:r>
-        <w:rPr>
-          <w:lang w:val="en-GB"/>
-        </w:rPr>
-        <w:t>SafeStreets</w:t>
-      </w:r>
-      <w:proofErr w:type="spellEnd"/>
-      <w:r>
-        <w:rPr>
-          <w:lang w:val="en-GB"/>
-        </w:rPr>
-        <w:t xml:space="preserve"> is meant to help authorities to identify some serious violations, traffic and parking violations, that may cause accidents in the future being. Thus, as it’s been called, it’s intended for making streets safer. Also, this application will increase the efficiency on reporting violations with the help of a common citizen. In order to report a violation, citizens won’t have to go to a police station (that might be far from the current position of the violation), they won’t even have to search where they are in order to report formally the committed violation. There are also some assumptions made in order to satisfy the goals of the S2B and the fundamental requirements that would help the lower level to easily realize the implementation part without considering the research on some tech already defined and available for use, also for higher level perspectives, for future improvements; thus it will be easier to integrate some new tech inherent to the domain of the application.</w:t>
-      </w:r>
-    </w:p>
-    <w:p>
-      <w:pPr>
-        <w:pStyle w:val="Normale"/>
-        <w:rPr>
-          <w:rFonts w:ascii="Calibri" w:hAnsi="Calibri" w:eastAsia="Calibri" w:cs="Calibri"/>
-          <w:noProof w:val="0"/>
-          <w:sz w:val="21"/>
-          <w:szCs w:val="21"/>
-          <w:lang w:val="en-GB"/>
-        </w:rPr>
-      </w:pPr>
-      <w:proofErr w:type="spellStart"/>
-      <w:r>
-        <w:rPr>
-          <w:lang w:val="en-GB"/>
-        </w:rPr>
-        <w:t>SafeStreets</w:t>
-      </w:r>
-      <w:proofErr w:type="spellEnd"/>
-      <w:r>
-        <w:rPr>
-          <w:lang w:val="en-GB"/>
-        </w:rPr>
-        <w:t xml:space="preserve"> allow users to report a violation to the authorities when they spot one. In order to obtain the ability of using </w:t>
-      </w:r>
-      <w:proofErr w:type="spellStart"/>
-      <w:r>
-        <w:rPr>
-          <w:lang w:val="en-GB"/>
-        </w:rPr>
-        <w:t>SafeStreets</w:t>
-      </w:r>
-      <w:proofErr w:type="spellEnd"/>
-      <w:r>
-        <w:rPr>
-          <w:lang w:val="en-GB"/>
-        </w:rPr>
-        <w:t xml:space="preserve"> the user will have to register himself into the application system. Users have two different modes to register themselves into the system: the first one is the proprietary authentication and the second one consists of SPID authentication. Generally, they will have to subscribe with their full name and fiscal code since they’re mandatory to be able to fill certain reports. </w:t>
-      </w:r>
-      <w:r>
-        <w:rPr>
-          <w:lang w:val="en-GB"/>
-        </w:rPr>
-        <w:t xml:space="preserve">As it is in the specification of the S2B, Reports are composed of date, </w:t>
-      </w:r>
-      <w:r>
-        <w:rPr>
-          <w:rFonts w:ascii="Calibri" w:hAnsi="Calibri" w:eastAsia="Calibri" w:cs="Calibri"/>
-          <w:noProof w:val="0"/>
-          <w:sz w:val="21"/>
-          <w:szCs w:val="21"/>
+        <w:rPr>
+          <w:lang w:val="en-GB"/>
+        </w:rPr>
+      </w:pPr>
+    </w:p>
+    <w:p>
+      <w:pPr>
+        <w:rPr>
+          <w:lang w:val="en-GB"/>
+        </w:rPr>
+      </w:pPr>
+      <w:r>
+        <w:rPr>
+          <w:lang w:val="en-GB"/>
+        </w:rPr>
+        <w:t xml:space="preserve">SafeStreets is meant to help authorities to identify some serious violations, traffic and parking violations, that may cause accidents in the future being. Thus, as it’s been called, it’s intended for making streets safer. Also, this </w:t>
+      </w:r>
+      <w:r>
+        <w:rPr>
+          <w:lang w:val="en-GB"/>
+        </w:rPr>
+        <w:lastRenderedPageBreak/>
+        <w:t>application will increase the efficiency on reporting violations with the help of a common citizen. In order to report a violation, citizens won’t have to go to a police station (that might be far from the current position of the violation), they won’t even have to search where they are in order to report formally the committed violation. There are also some assumptions made in order to satisfy the goals of the S2B and the fundamental requirements that would help the lower level to easily realize the implementation part without considering the research on some tech already defined and available for use, also for higher level perspectives, for future improvements; thus it will be easier to integrate some new tech inherent to the domain of the application.</w:t>
+      </w:r>
+    </w:p>
+    <w:p>
+      <w:pPr>
+        <w:rPr>
+          <w:rFonts w:ascii="Calibri" w:eastAsia="Calibri" w:hAnsi="Calibri" w:cs="Calibri"/>
+          <w:lang w:val="en-GB"/>
+        </w:rPr>
+      </w:pPr>
+      <w:r>
+        <w:rPr>
+          <w:lang w:val="en-GB"/>
+        </w:rPr>
+        <w:t xml:space="preserve">SafeStreets allow users to report a violation to the authorities when they spot one. In order to obtain the ability of using SafeStreets the user will have to register himself into the application system. Users have two different modes to register themselves into the system: the first one is the proprietary authentication and the second one consists of SPID authentication. Generally, they will have to subscribe with their full name and fiscal code since they’re mandatory to be able to fill certain reports. As it is in the specification of the S2B, Reports are composed of date, </w:t>
+      </w:r>
+      <w:r>
+        <w:rPr>
+          <w:rFonts w:ascii="Calibri" w:eastAsia="Calibri" w:hAnsi="Calibri" w:cs="Calibri"/>
           <w:lang w:val="en-GB"/>
         </w:rPr>
         <w:t>time, position, a note (with a maximum fixed number of  characters) and a clear picture of the committed violation in which the licence plate should be included, but it isn’t a restricted requirement because, in the worst case, there are two possible situations: in the first one the licence plate isn’t clear (e.g. poor quality or blurry image) the user is allowed to do one out of two possible actions that consist of re-take the picture of the violation or modify the licence plate number, and if the user chooses to do the second action, the system shall recognize the report as one, instead, with a modified licence plate number; instead, in the second situation, if the system doesn’t recognize a vehicle in the taken picture it will take an immediate action to discard this picture and it will eventually ask the user to take a new clearer picture to be able to proceed, and that precludes the fact that user might send pictures that are not in accordance with the domain of the application (e.g. photos that don’t contain a vehicle such as selfies).</w:t>
@@ -3647,86 +3472,32 @@
     </w:p>
     <w:p>
       <w:pPr>
-        <w:pStyle w:val="Normale"/>
-        <w:rPr>
-          <w:rFonts w:ascii="Calibri" w:hAnsi="Calibri" w:eastAsia="Calibri" w:cs="Calibri"/>
-          <w:noProof w:val="0"/>
-          <w:sz w:val="21"/>
-          <w:szCs w:val="21"/>
-          <w:lang w:val="en-GB"/>
-        </w:rPr>
-      </w:pPr>
-      <w:r>
-        <w:rPr>
-          <w:rFonts w:ascii="Calibri" w:hAnsi="Calibri" w:eastAsia="Calibri" w:cs="Calibri"/>
-          <w:noProof w:val="0"/>
-          <w:sz w:val="21"/>
-          <w:szCs w:val="21"/>
-          <w:lang w:val="en-GB"/>
-        </w:rPr>
-        <w:t xml:space="preserve">Since the violation must be notified in real-time domain, the user is not allowed to upload a picture at all. So that, situations as creating a false violation or manipulating data of a certain violation. For the same reason the user is not allowed to modify a photo. If the user notices something that should be mentioned, there’s a note that he can fill in briefly with possible observations. Also, the user must have a </w:t>
-      </w:r>
-      <w:r>
-        <w:rPr>
-          <w:rFonts w:ascii="Calibri" w:hAnsi="Calibri" w:eastAsia="Calibri" w:cs="Calibri"/>
-          <w:noProof w:val="0"/>
-          <w:sz w:val="21"/>
-          <w:szCs w:val="21"/>
-          <w:lang w:val="en-GB"/>
-        </w:rPr>
-        <w:t>stable</w:t>
-      </w:r>
-      <w:r>
-        <w:rPr>
-          <w:rFonts w:ascii="Calibri" w:hAnsi="Calibri" w:eastAsia="Calibri" w:cs="Calibri"/>
-          <w:noProof w:val="0"/>
-          <w:sz w:val="21"/>
-          <w:szCs w:val="21"/>
-          <w:lang w:val="en-GB"/>
-        </w:rPr>
-        <w:t xml:space="preserve"> active connection to be able to submit the violation.</w:t>
-      </w:r>
-    </w:p>
-    <w:p>
-      <w:pPr>
-        <w:pStyle w:val="Normale"/>
-        <w:rPr>
-          <w:rFonts w:ascii="Calibri" w:hAnsi="Calibri" w:eastAsia="Calibri" w:cs="Calibri"/>
-          <w:noProof w:val="0"/>
-          <w:sz w:val="21"/>
-          <w:szCs w:val="21"/>
-          <w:lang w:val="en-GB"/>
-        </w:rPr>
-      </w:pPr>
-      <w:r>
-        <w:rPr>
-          <w:rFonts w:ascii="Calibri" w:hAnsi="Calibri" w:eastAsia="Calibri" w:cs="Calibri"/>
-          <w:noProof w:val="0"/>
-          <w:sz w:val="21"/>
-          <w:szCs w:val="21"/>
-          <w:lang w:val="en-GB"/>
-        </w:rPr>
-        <w:t xml:space="preserve">A report should satisfy the application domain before it becomes in hands of authorities and in order to realize this fact a report should include the preconditions described earlier. When a report is filled in </w:t>
-      </w:r>
-      <w:r>
-        <w:rPr>
-          <w:rFonts w:ascii="Calibri" w:hAnsi="Calibri" w:eastAsia="Calibri" w:cs="Calibri"/>
-          <w:noProof w:val="0"/>
-          <w:sz w:val="21"/>
-          <w:szCs w:val="21"/>
-          <w:lang w:val="en-GB"/>
-        </w:rPr>
-        <w:t>completely</w:t>
-      </w:r>
-      <w:r>
-        <w:rPr>
-          <w:rFonts w:ascii="Calibri" w:hAnsi="Calibri" w:eastAsia="Calibri" w:cs="Calibri"/>
-          <w:noProof w:val="0"/>
-          <w:sz w:val="21"/>
-          <w:szCs w:val="21"/>
-          <w:lang w:val="en-GB"/>
-        </w:rPr>
-        <w:t xml:space="preserve"> the authorities must be able to receive it through the application. Within this context, the authorities are defined as Italy’s law enforcement agencies. The authorities, interested in the application willing to use it for increasing local security, must have a valid digital certificate </w:t>
+        <w:rPr>
+          <w:rFonts w:ascii="Calibri" w:eastAsia="Calibri" w:hAnsi="Calibri" w:cs="Calibri"/>
+          <w:lang w:val="en-GB"/>
+        </w:rPr>
+      </w:pPr>
+      <w:r>
+        <w:rPr>
+          <w:rFonts w:ascii="Calibri" w:eastAsia="Calibri" w:hAnsi="Calibri" w:cs="Calibri"/>
+          <w:lang w:val="en-GB"/>
+        </w:rPr>
+        <w:t>Since the violation must be notified in real-time domain, the user is not allowed to upload a picture at all. So that, situations as creating a false violation or manipulating data of a certain violation. For the same reason the user is not allowed to modify a photo. If the user notices something that should be mentioned, there’s a note that he can fill in briefly with possible observations. Also, the user must have a stable active connection to be able to submit the violation.</w:t>
+      </w:r>
+    </w:p>
+    <w:p>
+      <w:pPr>
+        <w:rPr>
+          <w:rFonts w:ascii="Calibri" w:eastAsia="Calibri" w:hAnsi="Calibri" w:cs="Calibri"/>
+          <w:lang w:val="en-GB"/>
+        </w:rPr>
+      </w:pPr>
+      <w:r>
+        <w:rPr>
+          <w:rFonts w:ascii="Calibri" w:eastAsia="Calibri" w:hAnsi="Calibri" w:cs="Calibri"/>
+          <w:lang w:val="en-GB"/>
+        </w:rPr>
+        <w:t xml:space="preserve">A report should satisfy the application domain before it becomes in hands of authorities and in order to realize this fact a report should include the preconditions described earlier. When a report is filled in completely the authorities must be able to receive it through the application. Within this context, the authorities are defined as Italy’s law enforcement agencies. The authorities, interested in the application willing to use it for increasing local security, must have a valid digital certificate </w:t>
       </w:r>
       <w:r>
         <w:rPr>
@@ -3736,53 +3507,10 @@
       </w:r>
       <w:r>
         <w:rPr>
-          <w:rFonts w:ascii="Calibri" w:hAnsi="Calibri" w:eastAsia="Calibri" w:cs="Calibri"/>
-          <w:noProof w:val="0"/>
-          <w:sz w:val="21"/>
-          <w:szCs w:val="21"/>
-          <w:lang w:val="en-GB"/>
-        </w:rPr>
-        <w:t xml:space="preserve">. An authority must register to be able to use the application. The registration process requires </w:t>
-      </w:r>
-      <w:r>
-        <w:rPr>
-          <w:rFonts w:ascii="Calibri" w:hAnsi="Calibri" w:eastAsia="Calibri" w:cs="Calibri"/>
-          <w:noProof w:val="0"/>
-          <w:sz w:val="21"/>
-          <w:szCs w:val="21"/>
-          <w:lang w:val="en-GB"/>
-        </w:rPr>
-        <w:t xml:space="preserve">a </w:t>
-      </w:r>
-      <w:r>
-        <w:rPr>
-          <w:rFonts w:ascii="Calibri" w:hAnsi="Calibri" w:eastAsia="Calibri" w:cs="Calibri"/>
-          <w:noProof w:val="0"/>
-          <w:sz w:val="21"/>
-          <w:szCs w:val="21"/>
-          <w:lang w:val="en-GB"/>
-        </w:rPr>
-        <w:t>valid</w:t>
-      </w:r>
-      <w:r>
-        <w:rPr>
-          <w:rFonts w:ascii="Calibri" w:hAnsi="Calibri" w:eastAsia="Calibri" w:cs="Calibri"/>
-          <w:noProof w:val="0"/>
-          <w:sz w:val="21"/>
-          <w:szCs w:val="21"/>
-          <w:lang w:val="en-GB"/>
-        </w:rPr>
-        <w:t xml:space="preserve"> digital certificate</w:t>
-      </w:r>
-      <w:r>
-        <w:rPr>
-          <w:rFonts w:ascii="Calibri" w:hAnsi="Calibri" w:eastAsia="Calibri" w:cs="Calibri"/>
-          <w:noProof w:val="0"/>
-          <w:sz w:val="21"/>
-          <w:szCs w:val="21"/>
-          <w:lang w:val="en-GB"/>
-        </w:rPr>
-        <w:t>. Once an authority is registered, it’s able to receive notifications about the committed violations. Registered authorities have the maximum authorization to access all the data notified by users. They also have access to all normal user functionalities, thus the capability of reporting violations.</w:t>
+          <w:rFonts w:ascii="Calibri" w:eastAsia="Calibri" w:hAnsi="Calibri" w:cs="Calibri"/>
+          <w:lang w:val="en-GB"/>
+        </w:rPr>
+        <w:t>. An authority must register to be able to use the application. The registration process requires a valid digital certificate. Once an authority is registered, it’s able to receive notifications about the committed violations. Registered authorities have the maximum authorization to access all the data notified by users. They also have access to all normal user functionalities, thus the capability of reporting violations.</w:t>
       </w:r>
     </w:p>
     <w:p>
@@ -3802,7 +3530,7 @@
           <w:lang w:val="en-GB"/>
         </w:rPr>
       </w:pPr>
-      <w:bookmarkStart w:name="_Toc22478873" w:id="1"/>
+      <w:bookmarkStart w:id="1" w:name="_Toc22478873"/>
       <w:r>
         <w:rPr>
           <w:lang w:val="en-GB"/>
@@ -3819,7 +3547,7 @@
           <w:lang w:val="en-GB"/>
         </w:rPr>
       </w:pPr>
-      <w:bookmarkStart w:name="_Toc22478874" w:id="2"/>
+      <w:bookmarkStart w:id="2" w:name="_Toc22478874"/>
       <w:r>
         <w:rPr>
           <w:lang w:val="en-GB"/>
@@ -3836,7 +3564,7 @@
           <w:lang w:val="en-GB"/>
         </w:rPr>
       </w:pPr>
-      <w:bookmarkStart w:name="_Toc22478875" w:id="3"/>
+      <w:bookmarkStart w:id="3" w:name="_Toc22478875"/>
       <w:r>
         <w:rPr>
           <w:lang w:val="en-GB"/>
@@ -3859,7 +3587,7 @@
       <w:r>
         <w:t xml:space="preserve"> 196 del 2003 (196/03) </w:t>
       </w:r>
-      <w:hyperlink w:history="1" r:id="rId7">
+      <w:hyperlink r:id="rId8" w:history="1">
         <w:r>
           <w:rPr>
             <w:rStyle w:val="Collegamentoipertestuale"/>
@@ -3903,7 +3631,7 @@
         </w:rPr>
         <w:t xml:space="preserve"> </w:t>
       </w:r>
-      <w:hyperlink w:history="1" r:id="rId8">
+      <w:hyperlink r:id="rId9" w:history="1">
         <w:r>
           <w:rPr>
             <w:rStyle w:val="Collegamentoipertestuale"/>
@@ -3939,7 +3667,7 @@
         </w:rPr>
         <w:t xml:space="preserve"> </w:t>
       </w:r>
-      <w:hyperlink w:history="1" r:id="rId9">
+      <w:hyperlink r:id="rId10" w:history="1">
         <w:r>
           <w:rPr>
             <w:rStyle w:val="Collegamentoipertestuale"/>
@@ -3964,6 +3692,7 @@
         <w:rPr>
           <w:lang w:val="en-US"/>
         </w:rPr>
+        <w:lastRenderedPageBreak/>
         <w:t>IEEE 29148-2018 - ISO/IEC/IEEE International Standard - Systems and software engineering -- Life cycle processes -- Requirements engineering</w:t>
       </w:r>
       <w:r>
@@ -3972,7 +3701,7 @@
         </w:rPr>
         <w:t xml:space="preserve"> </w:t>
       </w:r>
-      <w:hyperlink w:history="1" r:id="rId10">
+      <w:hyperlink r:id="rId11" w:history="1">
         <w:r>
           <w:rPr>
             <w:rStyle w:val="Collegamentoipertestuale"/>
@@ -3999,7 +3728,7 @@
         </w:rPr>
         <w:t xml:space="preserve">Specification document “Mandatory Project Assignment AY 2018-2019” </w:t>
       </w:r>
-      <w:hyperlink w:history="1" r:id="rId11">
+      <w:hyperlink r:id="rId12" w:history="1">
         <w:r>
           <w:rPr>
             <w:rStyle w:val="Collegamentoipertestuale"/>
@@ -4032,7 +3761,7 @@
         </w:rPr>
         <w:t xml:space="preserve"> and digital certificates released </w:t>
       </w:r>
-      <w:hyperlink w:history="1" r:id="rId12">
+      <w:hyperlink r:id="rId13" w:history="1">
         <w:r>
           <w:rPr>
             <w:rStyle w:val="Collegamentoipertestuale"/>
@@ -4050,7 +3779,7 @@
           <w:lang w:val="en-GB"/>
         </w:rPr>
       </w:pPr>
-      <w:bookmarkStart w:name="_Toc22478876" w:id="4"/>
+      <w:bookmarkStart w:id="4" w:name="_Toc22478876"/>
       <w:r>
         <w:rPr>
           <w:lang w:val="en-GB"/>
@@ -4097,7 +3826,7 @@
           <w:lang w:val="en-GB"/>
         </w:rPr>
       </w:pPr>
-      <w:bookmarkStart w:name="_Toc22478877" w:id="5"/>
+      <w:bookmarkStart w:id="5" w:name="_Toc22478877"/>
       <w:r>
         <w:rPr>
           <w:lang w:val="en-GB"/>
@@ -4117,7 +3846,7 @@
           <w:lang w:val="en-GB"/>
         </w:rPr>
       </w:pPr>
-      <w:bookmarkStart w:name="_Toc22478878" w:id="6"/>
+      <w:bookmarkStart w:id="6" w:name="_Toc22478878"/>
       <w:r>
         <w:rPr>
           <w:lang w:val="en-GB"/>
@@ -4125,6 +3854,243 @@
         <w:t>Product perspective</w:t>
       </w:r>
       <w:bookmarkEnd w:id="6"/>
+    </w:p>
+    <w:p>
+      <w:pPr>
+        <w:ind w:left="1128"/>
+        <w:rPr>
+          <w:lang w:val="en-US"/>
+        </w:rPr>
+      </w:pPr>
+      <w:r>
+        <w:rPr>
+          <w:lang w:val="en-GB"/>
+        </w:rPr>
+        <w:t>In the below figure 2 is shown the main structure of the SafeStreets application</w:t>
+      </w:r>
+      <w:r>
+        <w:rPr>
+          <w:lang w:val="en-GB"/>
+        </w:rPr>
+        <w:t>, actually just the main parts without going too deep in the actual SafeStreets structure.</w:t>
+      </w:r>
+      <w:r>
+        <w:rPr>
+          <w:lang w:val="en-GB"/>
+        </w:rPr>
+        <w:br/>
+        <w:t>One of the main objectives is security. To offer two type of different authentications, an authentication manager will have as its duty to offer these two authentications as transparent as possible, of course SPID authentication will have to communicate with different server than the ones of SafeStreets.</w:t>
+      </w:r>
+      <w:r>
+        <w:rPr>
+          <w:lang w:val="en-GB"/>
+        </w:rPr>
+        <w:br/>
+        <w:t xml:space="preserve">User data has to be secured in the best way possible following directives imposed by D.L. 196/03 and the </w:t>
+      </w:r>
+      <w:r>
+        <w:rPr>
+          <w:lang w:val="en-US"/>
+        </w:rPr>
+        <w:t>General Data Protection Regulation 2016/679</w:t>
+      </w:r>
+      <w:r>
+        <w:rPr>
+          <w:lang w:val="en-US"/>
+        </w:rPr>
+        <w:t>, so even if not shown, for clarity reasons, in the class diagram data will have to be decrypted to be seen from the application and has to be crypted when memorized in DBMS through SafeStreets servers.</w:t>
+      </w:r>
+      <w:r>
+        <w:rPr>
+          <w:lang w:val="en-US"/>
+        </w:rPr>
+        <w:br/>
+        <w:t>An user will not ever be able to access other user restricted informations, just the minimal ones. Contraposed to the authority which has the legal rights to see every user data, expect obviously the authentication related ones.</w:t>
+      </w:r>
+      <w:r>
+        <w:rPr>
+          <w:lang w:val="en-US"/>
+        </w:rPr>
+        <w:br/>
+        <w:t>An authority to access this data will have to let its previous asked digital certificate be verified in every application session to use even just one of the main three restricted functions.</w:t>
+      </w:r>
+    </w:p>
+    <w:p>
+      <w:pPr>
+        <w:ind w:left="1128"/>
+        <w:rPr>
+          <w:lang w:val="en-US"/>
+        </w:rPr>
+      </w:pPr>
+      <w:r>
+        <w:rPr>
+          <w:lang w:val="en-US"/>
+        </w:rPr>
+        <w:t xml:space="preserve">SafeStreets needs to be as fast as possible, considering the requirement to have have always an available Internet connection, SafeStreets computing servers will be used for peculiar sub functionalities like live statistics computation on violations data or like the violation image validity recognizer which will be featured with the use </w:t>
+      </w:r>
+      <w:r>
+        <w:rPr>
+          <w:lang w:val="en-US"/>
+        </w:rPr>
+        <w:t>of a Convutional Neural Network helping authorities to have as many as possible valid violations.</w:t>
+      </w:r>
+    </w:p>
+    <w:p>
+      <w:pPr>
+        <w:ind w:left="1128"/>
+        <w:rPr>
+          <w:lang w:val="en-US"/>
+        </w:rPr>
+      </w:pPr>
+      <w:r>
+        <w:rPr>
+          <w:lang w:val="en-US"/>
+        </w:rPr>
+        <w:t>Concerning valid violations to also ensure no misuse of any localization spoofing service, to upload to SafeStreets servers a new violation it will be needed that three different locations taken from GPS/Galileo system, Internet localization system and mobile cell approximate location will have to coincide within a few kilometers radius.</w:t>
+      </w:r>
+    </w:p>
+    <w:p>
+      <w:pPr>
+        <w:ind w:left="1128"/>
+        <w:rPr>
+          <w:lang w:val="en-US"/>
+        </w:rPr>
+      </w:pPr>
+      <w:r>
+        <w:rPr>
+          <w:lang w:val="en-US"/>
+        </w:rPr>
+        <w:t>SafeStreets needs to be as autonomous as possible to proibhit any misuse of its violations reporting system.</w:t>
+      </w:r>
+    </w:p>
+    <w:p>
+      <w:pPr>
+        <w:ind w:left="1128"/>
+        <w:rPr>
+          <w:lang w:val="en-US"/>
+        </w:rPr>
+      </w:pPr>
+      <w:r>
+        <w:rPr>
+          <w:lang w:val="en-US"/>
+        </w:rPr>
+        <w:t>Indeed even when an user needs to modify the license plate autonomously read in case of a wrong reading, the application through ViolationValidationControl will have to lower the quality attribute of this violation due to this needed modification.</w:t>
+      </w:r>
+      <w:r>
+        <w:rPr>
+          <w:lang w:val="en-US"/>
+        </w:rPr>
+        <w:br/>
+      </w:r>
+      <w:r>
+        <w:rPr>
+          <w:lang w:val="en-US"/>
+        </w:rPr>
+        <w:lastRenderedPageBreak/>
+        <w:t>Expect some note that an user can write about some violation and obviously the type of violations, editing the license, at the cost of a notified lower quality, is the only allowed edit for a violation that can be made by the user.</w:t>
+      </w:r>
+    </w:p>
+    <w:p>
+      <w:pPr>
+        <w:ind w:left="708"/>
+        <w:rPr>
+          <w:lang w:val="en-GB"/>
+        </w:rPr>
+      </w:pPr>
+      <w:r>
+        <w:rPr>
+          <w:noProof/>
+        </w:rPr>
+        <w:drawing>
+          <wp:inline distT="0" distB="0" distL="0" distR="0" wp14:anchorId="19CA70F0" wp14:editId="7CCF5159">
+            <wp:extent cx="6470055" cy="3167897"/>
+            <wp:effectExtent l="0" t="0" r="6985" b="0"/>
+            <wp:docPr id="3" name="Immagine 3"/>
+            <wp:cNvGraphicFramePr>
+              <a:graphicFrameLocks xmlns:a="http://schemas.openxmlformats.org/drawingml/2006/main" noChangeAspect="1"/>
+            </wp:cNvGraphicFramePr>
+            <a:graphic xmlns:a="http://schemas.openxmlformats.org/drawingml/2006/main">
+              <a:graphicData uri="http://schemas.openxmlformats.org/drawingml/2006/picture">
+                <pic:pic xmlns:pic="http://schemas.openxmlformats.org/drawingml/2006/picture">
+                  <pic:nvPicPr>
+                    <pic:cNvPr id="0" name="Picture 5"/>
+                    <pic:cNvPicPr>
+                      <a:picLocks noChangeAspect="1" noChangeArrowheads="1"/>
+                    </pic:cNvPicPr>
+                  </pic:nvPicPr>
+                  <pic:blipFill>
+                    <a:blip r:embed="rId14" cstate="print">
+                      <a:extLst>
+                        <a:ext uri="{28A0092B-C50C-407E-A947-70E740481C1C}">
+                          <a14:useLocalDpi xmlns:a14="http://schemas.microsoft.com/office/drawing/2010/main" val="0"/>
+                        </a:ext>
+                      </a:extLst>
+                    </a:blip>
+                    <a:srcRect/>
+                    <a:stretch>
+                      <a:fillRect/>
+                    </a:stretch>
+                  </pic:blipFill>
+                  <pic:spPr bwMode="auto">
+                    <a:xfrm>
+                      <a:off x="0" y="0"/>
+                      <a:ext cx="6530948" cy="3197712"/>
+                    </a:xfrm>
+                    <a:prstGeom prst="rect">
+                      <a:avLst/>
+                    </a:prstGeom>
+                    <a:noFill/>
+                    <a:ln>
+                      <a:noFill/>
+                    </a:ln>
+                  </pic:spPr>
+                </pic:pic>
+              </a:graphicData>
+            </a:graphic>
+          </wp:inline>
+        </w:drawing>
+      </w:r>
+      <w:bookmarkStart w:id="7" w:name="_GoBack"/>
+      <w:bookmarkEnd w:id="7"/>
+    </w:p>
+    <w:p>
+      <w:pPr>
+        <w:ind w:left="708"/>
+        <w:rPr>
+          <w:lang w:val="en-GB"/>
+        </w:rPr>
+      </w:pPr>
+      <w:r>
+        <w:rPr>
+          <w:lang w:val="en-GB"/>
+        </w:rPr>
+        <w:tab/>
+      </w:r>
+      <w:r>
+        <w:rPr>
+          <w:lang w:val="en-GB"/>
+        </w:rPr>
+        <w:tab/>
+      </w:r>
+      <w:r>
+        <w:rPr>
+          <w:lang w:val="en-GB"/>
+        </w:rPr>
+        <w:tab/>
+      </w:r>
+      <w:r>
+        <w:rPr>
+          <w:lang w:val="en-GB"/>
+        </w:rPr>
+        <w:tab/>
+      </w:r>
+      <w:r>
+        <w:rPr>
+          <w:lang w:val="en-GB"/>
+        </w:rPr>
+        <w:tab/>
+        <w:t>Figure 2 – Main Class Diagram</w:t>
+      </w:r>
     </w:p>
     <w:p>
       <w:pPr>
@@ -4134,14 +4100,14 @@
           <w:lang w:val="en-GB"/>
         </w:rPr>
       </w:pPr>
-      <w:bookmarkStart w:name="_Toc22478879" w:id="7"/>
+      <w:bookmarkStart w:id="8" w:name="_Toc22478879"/>
       <w:r>
         <w:rPr>
           <w:lang w:val="en-GB"/>
         </w:rPr>
         <w:t>2.2 Product functions</w:t>
       </w:r>
-      <w:bookmarkEnd w:id="7"/>
+      <w:bookmarkEnd w:id="8"/>
     </w:p>
     <w:p>
       <w:pPr>
@@ -4151,14 +4117,14 @@
           <w:lang w:val="en-GB"/>
         </w:rPr>
       </w:pPr>
-      <w:bookmarkStart w:name="_Toc22478880" w:id="8"/>
+      <w:bookmarkStart w:id="9" w:name="_Toc22478880"/>
       <w:r>
         <w:rPr>
           <w:lang w:val="en-GB"/>
         </w:rPr>
         <w:t>2.3 User characteristics</w:t>
       </w:r>
-      <w:bookmarkEnd w:id="8"/>
+      <w:bookmarkEnd w:id="9"/>
     </w:p>
     <w:p>
       <w:pPr>
@@ -4168,14 +4134,14 @@
           <w:lang w:val="en-GB"/>
         </w:rPr>
       </w:pPr>
-      <w:bookmarkStart w:name="_Toc22478881" w:id="9"/>
+      <w:bookmarkStart w:id="10" w:name="_Toc22478881"/>
       <w:r>
         <w:rPr>
           <w:lang w:val="en-GB"/>
         </w:rPr>
         <w:t>2.4 Assumptions, dependencies and constraints</w:t>
       </w:r>
-      <w:bookmarkEnd w:id="9"/>
+      <w:bookmarkEnd w:id="10"/>
     </w:p>
     <w:p>
       <w:pPr>
@@ -4195,14 +4161,14 @@
           <w:lang w:val="en-GB"/>
         </w:rPr>
       </w:pPr>
-      <w:bookmarkStart w:name="_Toc22478882" w:id="10"/>
+      <w:bookmarkStart w:id="11" w:name="_Toc22478882"/>
       <w:r>
         <w:rPr>
           <w:lang w:val="en-GB"/>
         </w:rPr>
         <w:t>Specific requirements</w:t>
       </w:r>
-      <w:bookmarkEnd w:id="10"/>
+      <w:bookmarkEnd w:id="11"/>
     </w:p>
     <w:p>
       <w:pPr>
@@ -4212,14 +4178,14 @@
           <w:lang w:val="en-GB"/>
         </w:rPr>
       </w:pPr>
-      <w:bookmarkStart w:name="_Toc22478883" w:id="11"/>
+      <w:bookmarkStart w:id="12" w:name="_Toc22478883"/>
       <w:r>
         <w:rPr>
           <w:lang w:val="en-GB"/>
         </w:rPr>
         <w:t>3.1 External Interface Requirements</w:t>
       </w:r>
-      <w:bookmarkEnd w:id="11"/>
+      <w:bookmarkEnd w:id="12"/>
     </w:p>
     <w:p>
       <w:pPr>
@@ -4229,14 +4195,14 @@
           <w:lang w:val="en-GB"/>
         </w:rPr>
       </w:pPr>
-      <w:bookmarkStart w:name="_Toc22478884" w:id="12"/>
+      <w:bookmarkStart w:id="13" w:name="_Toc22478884"/>
       <w:r>
         <w:rPr>
           <w:lang w:val="en-GB"/>
         </w:rPr>
         <w:t>3.1.1 User interfaces</w:t>
       </w:r>
-      <w:bookmarkEnd w:id="12"/>
+      <w:bookmarkEnd w:id="13"/>
     </w:p>
     <w:p>
       <w:pPr>
@@ -4246,14 +4212,14 @@
           <w:lang w:val="en-GB"/>
         </w:rPr>
       </w:pPr>
-      <w:bookmarkStart w:name="_Toc22478885" w:id="13"/>
+      <w:bookmarkStart w:id="14" w:name="_Toc22478885"/>
       <w:r>
         <w:rPr>
           <w:lang w:val="en-GB"/>
         </w:rPr>
         <w:t>3.1.2 Hardware Interfaces</w:t>
       </w:r>
-      <w:bookmarkEnd w:id="13"/>
+      <w:bookmarkEnd w:id="14"/>
     </w:p>
     <w:p>
       <w:pPr>
@@ -4263,14 +4229,14 @@
           <w:lang w:val="en-GB"/>
         </w:rPr>
       </w:pPr>
-      <w:bookmarkStart w:name="_Toc22478886" w:id="14"/>
+      <w:bookmarkStart w:id="15" w:name="_Toc22478886"/>
       <w:r>
         <w:rPr>
           <w:lang w:val="en-GB"/>
         </w:rPr>
         <w:t>3.1.3 Software Interfaces</w:t>
       </w:r>
-      <w:bookmarkEnd w:id="14"/>
+      <w:bookmarkEnd w:id="15"/>
     </w:p>
     <w:p>
       <w:pPr>
@@ -4285,14 +4251,14 @@
       <w:r>
         <w:tab/>
       </w:r>
-      <w:bookmarkStart w:name="_Toc22478887" w:id="15"/>
+      <w:bookmarkStart w:id="16" w:name="_Toc22478887"/>
       <w:r>
         <w:rPr>
           <w:lang w:val="en-GB"/>
         </w:rPr>
         <w:t>3.1.4 Communication Interfaces</w:t>
       </w:r>
-      <w:bookmarkEnd w:id="15"/>
+      <w:bookmarkEnd w:id="16"/>
     </w:p>
     <w:p>
       <w:pPr>
@@ -4302,14 +4268,14 @@
           <w:lang w:val="en-GB"/>
         </w:rPr>
       </w:pPr>
-      <w:bookmarkStart w:name="_Toc22478888" w:id="16"/>
+      <w:bookmarkStart w:id="17" w:name="_Toc22478888"/>
       <w:r>
         <w:rPr>
           <w:lang w:val="en-GB"/>
         </w:rPr>
         <w:t>3.2 Functional Requirements</w:t>
       </w:r>
-      <w:bookmarkEnd w:id="16"/>
+      <w:bookmarkEnd w:id="17"/>
     </w:p>
     <w:p>
       <w:pPr>
@@ -4328,11 +4294,6 @@
           <w:lang w:val="en-GB"/>
         </w:rPr>
         <w:tab/>
-      </w:r>
-      <w:r>
-        <w:rPr>
-          <w:lang w:val="en-GB"/>
-        </w:rPr>
         <w:t xml:space="preserve">[G1] </w:t>
       </w:r>
       <w:r>
@@ -4405,19 +4366,7 @@
         <w:rPr>
           <w:lang w:val="en-GB"/>
         </w:rPr>
-        <w:t xml:space="preserve">[R3] The user registered with SPID has a higher initial </w:t>
-      </w:r>
-      <w:r>
-        <w:rPr>
-          <w:lang w:val="en-GB"/>
-        </w:rPr>
-        <w:t>integrity</w:t>
-      </w:r>
-      <w:r>
-        <w:rPr>
-          <w:lang w:val="en-GB"/>
-        </w:rPr>
-        <w:t xml:space="preserve"> score than a registered user with proprietary authentication</w:t>
+        <w:t>[R3] The user registered with SPID has a higher initial integrity score than a registered user with proprietary authentication</w:t>
       </w:r>
     </w:p>
     <w:p>
@@ -4435,37 +4384,7 @@
         <w:rPr>
           <w:lang w:val="en-US"/>
         </w:rPr>
-        <w:t xml:space="preserve">[R4] Each user has </w:t>
-      </w:r>
-      <w:r>
-        <w:rPr>
-          <w:lang w:val="en-US"/>
-        </w:rPr>
-        <w:t>a</w:t>
-      </w:r>
-      <w:r>
-        <w:rPr>
-          <w:lang w:val="en-US"/>
-        </w:rPr>
-        <w:t>n</w:t>
-      </w:r>
-      <w:r>
-        <w:rPr>
-          <w:lang w:val="en-US"/>
-        </w:rPr>
-        <w:t xml:space="preserve"> </w:t>
-      </w:r>
-      <w:r>
-        <w:rPr>
-          <w:lang w:val="en-US"/>
-        </w:rPr>
-        <w:t>integrity</w:t>
-      </w:r>
-      <w:r>
-        <w:rPr>
-          <w:lang w:val="en-US"/>
-        </w:rPr>
-        <w:t xml:space="preserve"> score</w:t>
+        <w:t>[R4] Each user has an integrity score</w:t>
       </w:r>
     </w:p>
     <w:p>
@@ -4483,19 +4402,8 @@
         <w:rPr>
           <w:lang w:val="en-US"/>
         </w:rPr>
-        <w:t xml:space="preserve">[R5] Each user can access the details of his own and view his data, </w:t>
-      </w:r>
-      <w:r>
-        <w:rPr>
-          <w:lang w:val="en-US"/>
-        </w:rPr>
-        <w:t>integrity</w:t>
-      </w:r>
-      <w:r>
-        <w:rPr>
-          <w:lang w:val="en-US"/>
-        </w:rPr>
-        <w:t xml:space="preserve"> score and reports made</w:t>
+        <w:lastRenderedPageBreak/>
+        <w:t>[R5] Each user can access the details of his own and view his data, integrity score and reports made</w:t>
       </w:r>
     </w:p>
     <w:p>
@@ -4589,8 +4497,6 @@
         </w:rPr>
         <w:t xml:space="preserve">pre-given </w:t>
       </w:r>
-      <w:bookmarkStart w:name="_GoBack" w:id="17"/>
-      <w:bookmarkEnd w:id="17"/>
       <w:r>
         <w:rPr>
           <w:lang w:val="en-US"/>
@@ -4675,19 +4581,7 @@
         <w:rPr>
           <w:lang w:val="en-GB"/>
         </w:rPr>
-        <w:t xml:space="preserve">Every recognized authority should be able to </w:t>
-      </w:r>
-      <w:r>
-        <w:rPr>
-          <w:lang w:val="en-GB"/>
-        </w:rPr>
-        <w:t>receive</w:t>
-      </w:r>
-      <w:r>
-        <w:rPr>
-          <w:lang w:val="en-GB"/>
-        </w:rPr>
-        <w:t xml:space="preserve"> any violation that has been pointed out by a registered user</w:t>
+        <w:t>Every recognized authority should be able to receive any violation that has been pointed out by a registered user</w:t>
       </w:r>
     </w:p>
     <w:p>
@@ -4749,19 +4643,7 @@
         <w:rPr>
           <w:lang w:val="en-GB"/>
         </w:rPr>
-        <w:t>Every communication from the user</w:t>
-      </w:r>
-      <w:r>
-        <w:rPr>
-          <w:lang w:val="en-GB"/>
-        </w:rPr>
-        <w:t xml:space="preserve"> </w:t>
-      </w:r>
-      <w:r>
-        <w:rPr>
-          <w:lang w:val="en-GB"/>
-        </w:rPr>
-        <w:t>must include a violation that has been committed by a recognizable vehicle</w:t>
+        <w:t>Every communication from the user must include a violation that has been committed by a recognizable vehicle</w:t>
       </w:r>
     </w:p>
     <w:p>
@@ -5161,6 +5043,7 @@
         <w:rPr>
           <w:lang w:val="en-GB"/>
         </w:rPr>
+        <w:lastRenderedPageBreak/>
         <w:t xml:space="preserve">[R26] </w:t>
       </w:r>
       <w:r>
@@ -5270,12 +5153,11 @@
           <w:lang w:val="en-GB"/>
         </w:rPr>
       </w:pPr>
-      <w:bookmarkStart w:name="_Toc22478889" w:id="18"/>
-      <w:r>
-        <w:rPr>
-          <w:lang w:val="en-GB"/>
-        </w:rPr>
-        <w:lastRenderedPageBreak/>
+      <w:bookmarkStart w:id="18" w:name="_Toc22478889"/>
+      <w:r>
+        <w:rPr>
+          <w:lang w:val="en-GB"/>
+        </w:rPr>
         <w:t>3.3 Performance Requirements</w:t>
       </w:r>
       <w:bookmarkEnd w:id="18"/>
@@ -5288,7 +5170,7 @@
           <w:lang w:val="en-GB"/>
         </w:rPr>
       </w:pPr>
-      <w:bookmarkStart w:name="_Toc22478890" w:id="19"/>
+      <w:bookmarkStart w:id="19" w:name="_Toc22478890"/>
       <w:r>
         <w:rPr>
           <w:lang w:val="en-GB"/>
@@ -5305,7 +5187,7 @@
           <w:lang w:val="en-GB"/>
         </w:rPr>
       </w:pPr>
-      <w:bookmarkStart w:name="_Toc22478891" w:id="20"/>
+      <w:bookmarkStart w:id="20" w:name="_Toc22478891"/>
       <w:r>
         <w:rPr>
           <w:lang w:val="en-GB"/>
@@ -5322,7 +5204,7 @@
           <w:lang w:val="en-GB"/>
         </w:rPr>
       </w:pPr>
-      <w:bookmarkStart w:name="_Toc22478892" w:id="21"/>
+      <w:bookmarkStart w:id="21" w:name="_Toc22478892"/>
       <w:r>
         <w:rPr>
           <w:lang w:val="en-GB"/>
@@ -5339,7 +5221,7 @@
           <w:lang w:val="en-GB"/>
         </w:rPr>
       </w:pPr>
-      <w:bookmarkStart w:name="_Toc22478893" w:id="22"/>
+      <w:bookmarkStart w:id="22" w:name="_Toc22478893"/>
       <w:r>
         <w:rPr>
           <w:lang w:val="en-GB"/>
@@ -5356,7 +5238,7 @@
           <w:lang w:val="en-GB"/>
         </w:rPr>
       </w:pPr>
-      <w:bookmarkStart w:name="_Toc22478894" w:id="23"/>
+      <w:bookmarkStart w:id="23" w:name="_Toc22478894"/>
       <w:r>
         <w:rPr>
           <w:lang w:val="en-GB"/>
@@ -5373,7 +5255,7 @@
           <w:lang w:val="en-GB"/>
         </w:rPr>
       </w:pPr>
-      <w:bookmarkStart w:name="_Toc22478895" w:id="24"/>
+      <w:bookmarkStart w:id="24" w:name="_Toc22478895"/>
       <w:r>
         <w:rPr>
           <w:lang w:val="en-GB"/>
@@ -5390,7 +5272,7 @@
           <w:lang w:val="en-GB"/>
         </w:rPr>
       </w:pPr>
-      <w:bookmarkStart w:name="_Toc22478896" w:id="25"/>
+      <w:bookmarkStart w:id="25" w:name="_Toc22478896"/>
       <w:r>
         <w:rPr>
           <w:lang w:val="en-GB"/>
@@ -5407,7 +5289,7 @@
           <w:lang w:val="en-GB"/>
         </w:rPr>
       </w:pPr>
-      <w:bookmarkStart w:name="_Toc22478897" w:id="26"/>
+      <w:bookmarkStart w:id="26" w:name="_Toc22478897"/>
       <w:r>
         <w:rPr>
           <w:lang w:val="en-GB"/>
@@ -5424,7 +5306,7 @@
           <w:lang w:val="en-GB"/>
         </w:rPr>
       </w:pPr>
-      <w:bookmarkStart w:name="_Toc22478898" w:id="27"/>
+      <w:bookmarkStart w:id="27" w:name="_Toc22478898"/>
       <w:r>
         <w:rPr>
           <w:lang w:val="en-GB"/>
@@ -5458,7 +5340,7 @@
           <w:lang w:val="en-GB"/>
         </w:rPr>
       </w:pPr>
-      <w:bookmarkStart w:name="_Toc22478899" w:id="28"/>
+      <w:bookmarkStart w:id="28" w:name="_Toc22478899"/>
       <w:r>
         <w:rPr>
           <w:lang w:val="en-GB"/>
@@ -5485,7 +5367,7 @@
           <w:lang w:val="en-GB"/>
         </w:rPr>
       </w:pPr>
-      <w:bookmarkStart w:name="_Toc22478900" w:id="29"/>
+      <w:bookmarkStart w:id="29" w:name="_Toc22478900"/>
       <w:r>
         <w:rPr>
           <w:lang w:val="en-GB"/>
@@ -5512,7 +5394,7 @@
           <w:lang w:val="en-GB"/>
         </w:rPr>
       </w:pPr>
-      <w:bookmarkStart w:name="_Toc22478901" w:id="30"/>
+      <w:bookmarkStart w:id="30" w:name="_Toc22478901"/>
       <w:r>
         <w:rPr>
           <w:lang w:val="en-GB"/>
@@ -5522,7 +5404,7 @@
       <w:bookmarkEnd w:id="30"/>
     </w:p>
     <w:sectPr>
-      <w:pgSz w:w="11906" w:h="16838" w:orient="portrait"/>
+      <w:pgSz w:w="11906" w:h="16838"/>
       <w:pgMar w:top="1417" w:right="1134" w:bottom="1134" w:left="1134" w:header="708" w:footer="708" w:gutter="0"/>
       <w:cols w:space="708"/>
       <w:docGrid w:linePitch="360"/>
@@ -5598,7 +5480,7 @@
         <w:ind w:left="2136" w:hanging="360"/>
       </w:pPr>
       <w:rPr>
-        <w:rFonts w:hint="default" w:ascii="Symbol" w:hAnsi="Symbol"/>
+        <w:rFonts w:ascii="Symbol" w:hAnsi="Symbol" w:hint="default"/>
       </w:rPr>
     </w:lvl>
     <w:lvl w:ilvl="1" w:tplc="04100003" w:tentative="1">
@@ -5610,7 +5492,7 @@
         <w:ind w:left="2856" w:hanging="360"/>
       </w:pPr>
       <w:rPr>
-        <w:rFonts w:hint="default" w:ascii="Courier New" w:hAnsi="Courier New" w:cs="Courier New"/>
+        <w:rFonts w:ascii="Courier New" w:hAnsi="Courier New" w:cs="Courier New" w:hint="default"/>
       </w:rPr>
     </w:lvl>
     <w:lvl w:ilvl="2" w:tplc="04100005" w:tentative="1">
@@ -5622,7 +5504,7 @@
         <w:ind w:left="3576" w:hanging="360"/>
       </w:pPr>
       <w:rPr>
-        <w:rFonts w:hint="default" w:ascii="Wingdings" w:hAnsi="Wingdings"/>
+        <w:rFonts w:ascii="Wingdings" w:hAnsi="Wingdings" w:hint="default"/>
       </w:rPr>
     </w:lvl>
     <w:lvl w:ilvl="3" w:tplc="04100001" w:tentative="1">
@@ -5634,7 +5516,7 @@
         <w:ind w:left="4296" w:hanging="360"/>
       </w:pPr>
       <w:rPr>
-        <w:rFonts w:hint="default" w:ascii="Symbol" w:hAnsi="Symbol"/>
+        <w:rFonts w:ascii="Symbol" w:hAnsi="Symbol" w:hint="default"/>
       </w:rPr>
     </w:lvl>
     <w:lvl w:ilvl="4" w:tplc="04100003" w:tentative="1">
@@ -5646,7 +5528,7 @@
         <w:ind w:left="5016" w:hanging="360"/>
       </w:pPr>
       <w:rPr>
-        <w:rFonts w:hint="default" w:ascii="Courier New" w:hAnsi="Courier New" w:cs="Courier New"/>
+        <w:rFonts w:ascii="Courier New" w:hAnsi="Courier New" w:cs="Courier New" w:hint="default"/>
       </w:rPr>
     </w:lvl>
     <w:lvl w:ilvl="5" w:tplc="04100005" w:tentative="1">
@@ -5658,7 +5540,7 @@
         <w:ind w:left="5736" w:hanging="360"/>
       </w:pPr>
       <w:rPr>
-        <w:rFonts w:hint="default" w:ascii="Wingdings" w:hAnsi="Wingdings"/>
+        <w:rFonts w:ascii="Wingdings" w:hAnsi="Wingdings" w:hint="default"/>
       </w:rPr>
     </w:lvl>
     <w:lvl w:ilvl="6" w:tplc="04100001" w:tentative="1">
@@ -5670,7 +5552,7 @@
         <w:ind w:left="6456" w:hanging="360"/>
       </w:pPr>
       <w:rPr>
-        <w:rFonts w:hint="default" w:ascii="Symbol" w:hAnsi="Symbol"/>
+        <w:rFonts w:ascii="Symbol" w:hAnsi="Symbol" w:hint="default"/>
       </w:rPr>
     </w:lvl>
     <w:lvl w:ilvl="7" w:tplc="04100003" w:tentative="1">
@@ -5682,7 +5564,7 @@
         <w:ind w:left="7176" w:hanging="360"/>
       </w:pPr>
       <w:rPr>
-        <w:rFonts w:hint="default" w:ascii="Courier New" w:hAnsi="Courier New" w:cs="Courier New"/>
+        <w:rFonts w:ascii="Courier New" w:hAnsi="Courier New" w:cs="Courier New" w:hint="default"/>
       </w:rPr>
     </w:lvl>
     <w:lvl w:ilvl="8" w:tplc="04100005" w:tentative="1">
@@ -5694,7 +5576,7 @@
         <w:ind w:left="7896" w:hanging="360"/>
       </w:pPr>
       <w:rPr>
-        <w:rFonts w:hint="default" w:ascii="Wingdings" w:hAnsi="Wingdings"/>
+        <w:rFonts w:ascii="Wingdings" w:hAnsi="Wingdings" w:hint="default"/>
       </w:rPr>
     </w:lvl>
   </w:abstractNum>
@@ -5711,7 +5593,7 @@
         <w:ind w:left="2130" w:hanging="360"/>
       </w:pPr>
       <w:rPr>
-        <w:rFonts w:hint="default" w:ascii="Symbol" w:hAnsi="Symbol"/>
+        <w:rFonts w:ascii="Symbol" w:hAnsi="Symbol" w:hint="default"/>
       </w:rPr>
     </w:lvl>
     <w:lvl w:ilvl="1" w:tplc="04100003" w:tentative="1">
@@ -5723,7 +5605,7 @@
         <w:ind w:left="2850" w:hanging="360"/>
       </w:pPr>
       <w:rPr>
-        <w:rFonts w:hint="default" w:ascii="Courier New" w:hAnsi="Courier New" w:cs="Courier New"/>
+        <w:rFonts w:ascii="Courier New" w:hAnsi="Courier New" w:cs="Courier New" w:hint="default"/>
       </w:rPr>
     </w:lvl>
     <w:lvl w:ilvl="2" w:tplc="04100005" w:tentative="1">
@@ -5735,7 +5617,7 @@
         <w:ind w:left="3570" w:hanging="360"/>
       </w:pPr>
       <w:rPr>
-        <w:rFonts w:hint="default" w:ascii="Wingdings" w:hAnsi="Wingdings"/>
+        <w:rFonts w:ascii="Wingdings" w:hAnsi="Wingdings" w:hint="default"/>
       </w:rPr>
     </w:lvl>
     <w:lvl w:ilvl="3" w:tplc="04100001" w:tentative="1">
@@ -5747,7 +5629,7 @@
         <w:ind w:left="4290" w:hanging="360"/>
       </w:pPr>
       <w:rPr>
-        <w:rFonts w:hint="default" w:ascii="Symbol" w:hAnsi="Symbol"/>
+        <w:rFonts w:ascii="Symbol" w:hAnsi="Symbol" w:hint="default"/>
       </w:rPr>
     </w:lvl>
     <w:lvl w:ilvl="4" w:tplc="04100003" w:tentative="1">
@@ -5759,7 +5641,7 @@
         <w:ind w:left="5010" w:hanging="360"/>
       </w:pPr>
       <w:rPr>
-        <w:rFonts w:hint="default" w:ascii="Courier New" w:hAnsi="Courier New" w:cs="Courier New"/>
+        <w:rFonts w:ascii="Courier New" w:hAnsi="Courier New" w:cs="Courier New" w:hint="default"/>
       </w:rPr>
     </w:lvl>
     <w:lvl w:ilvl="5" w:tplc="04100005" w:tentative="1">
@@ -5771,7 +5653,7 @@
         <w:ind w:left="5730" w:hanging="360"/>
       </w:pPr>
       <w:rPr>
-        <w:rFonts w:hint="default" w:ascii="Wingdings" w:hAnsi="Wingdings"/>
+        <w:rFonts w:ascii="Wingdings" w:hAnsi="Wingdings" w:hint="default"/>
       </w:rPr>
     </w:lvl>
     <w:lvl w:ilvl="6" w:tplc="04100001" w:tentative="1">
@@ -5783,7 +5665,7 @@
         <w:ind w:left="6450" w:hanging="360"/>
       </w:pPr>
       <w:rPr>
-        <w:rFonts w:hint="default" w:ascii="Symbol" w:hAnsi="Symbol"/>
+        <w:rFonts w:ascii="Symbol" w:hAnsi="Symbol" w:hint="default"/>
       </w:rPr>
     </w:lvl>
     <w:lvl w:ilvl="7" w:tplc="04100003" w:tentative="1">
@@ -5795,7 +5677,7 @@
         <w:ind w:left="7170" w:hanging="360"/>
       </w:pPr>
       <w:rPr>
-        <w:rFonts w:hint="default" w:ascii="Courier New" w:hAnsi="Courier New" w:cs="Courier New"/>
+        <w:rFonts w:ascii="Courier New" w:hAnsi="Courier New" w:cs="Courier New" w:hint="default"/>
       </w:rPr>
     </w:lvl>
     <w:lvl w:ilvl="8" w:tplc="04100005" w:tentative="1">
@@ -5807,7 +5689,7 @@
         <w:ind w:left="7890" w:hanging="360"/>
       </w:pPr>
       <w:rPr>
-        <w:rFonts w:hint="default" w:ascii="Wingdings" w:hAnsi="Wingdings"/>
+        <w:rFonts w:ascii="Wingdings" w:hAnsi="Wingdings" w:hint="default"/>
       </w:rPr>
     </w:lvl>
   </w:abstractNum>
@@ -5824,7 +5706,7 @@
         <w:ind w:left="2136" w:hanging="360"/>
       </w:pPr>
       <w:rPr>
-        <w:rFonts w:hint="default" w:ascii="Symbol" w:hAnsi="Symbol"/>
+        <w:rFonts w:ascii="Symbol" w:hAnsi="Symbol" w:hint="default"/>
       </w:rPr>
     </w:lvl>
     <w:lvl w:ilvl="1" w:tplc="04100003" w:tentative="1">
@@ -5836,7 +5718,7 @@
         <w:ind w:left="2856" w:hanging="360"/>
       </w:pPr>
       <w:rPr>
-        <w:rFonts w:hint="default" w:ascii="Courier New" w:hAnsi="Courier New" w:cs="Courier New"/>
+        <w:rFonts w:ascii="Courier New" w:hAnsi="Courier New" w:cs="Courier New" w:hint="default"/>
       </w:rPr>
     </w:lvl>
     <w:lvl w:ilvl="2" w:tplc="04100005" w:tentative="1">
@@ -5848,7 +5730,7 @@
         <w:ind w:left="3576" w:hanging="360"/>
       </w:pPr>
       <w:rPr>
-        <w:rFonts w:hint="default" w:ascii="Wingdings" w:hAnsi="Wingdings"/>
+        <w:rFonts w:ascii="Wingdings" w:hAnsi="Wingdings" w:hint="default"/>
       </w:rPr>
     </w:lvl>
     <w:lvl w:ilvl="3" w:tplc="04100001" w:tentative="1">
@@ -5860,7 +5742,7 @@
         <w:ind w:left="4296" w:hanging="360"/>
       </w:pPr>
       <w:rPr>
-        <w:rFonts w:hint="default" w:ascii="Symbol" w:hAnsi="Symbol"/>
+        <w:rFonts w:ascii="Symbol" w:hAnsi="Symbol" w:hint="default"/>
       </w:rPr>
     </w:lvl>
     <w:lvl w:ilvl="4" w:tplc="04100003" w:tentative="1">
@@ -5872,7 +5754,7 @@
         <w:ind w:left="5016" w:hanging="360"/>
       </w:pPr>
       <w:rPr>
-        <w:rFonts w:hint="default" w:ascii="Courier New" w:hAnsi="Courier New" w:cs="Courier New"/>
+        <w:rFonts w:ascii="Courier New" w:hAnsi="Courier New" w:cs="Courier New" w:hint="default"/>
       </w:rPr>
     </w:lvl>
     <w:lvl w:ilvl="5" w:tplc="04100005" w:tentative="1">
@@ -5884,7 +5766,7 @@
         <w:ind w:left="5736" w:hanging="360"/>
       </w:pPr>
       <w:rPr>
-        <w:rFonts w:hint="default" w:ascii="Wingdings" w:hAnsi="Wingdings"/>
+        <w:rFonts w:ascii="Wingdings" w:hAnsi="Wingdings" w:hint="default"/>
       </w:rPr>
     </w:lvl>
     <w:lvl w:ilvl="6" w:tplc="04100001" w:tentative="1">
@@ -5896,7 +5778,7 @@
         <w:ind w:left="6456" w:hanging="360"/>
       </w:pPr>
       <w:rPr>
-        <w:rFonts w:hint="default" w:ascii="Symbol" w:hAnsi="Symbol"/>
+        <w:rFonts w:ascii="Symbol" w:hAnsi="Symbol" w:hint="default"/>
       </w:rPr>
     </w:lvl>
     <w:lvl w:ilvl="7" w:tplc="04100003" w:tentative="1">
@@ -5908,7 +5790,7 @@
         <w:ind w:left="7176" w:hanging="360"/>
       </w:pPr>
       <w:rPr>
-        <w:rFonts w:hint="default" w:ascii="Courier New" w:hAnsi="Courier New" w:cs="Courier New"/>
+        <w:rFonts w:ascii="Courier New" w:hAnsi="Courier New" w:cs="Courier New" w:hint="default"/>
       </w:rPr>
     </w:lvl>
     <w:lvl w:ilvl="8" w:tplc="04100005" w:tentative="1">
@@ -5920,7 +5802,7 @@
         <w:ind w:left="7896" w:hanging="360"/>
       </w:pPr>
       <w:rPr>
-        <w:rFonts w:hint="default" w:ascii="Wingdings" w:hAnsi="Wingdings"/>
+        <w:rFonts w:ascii="Wingdings" w:hAnsi="Wingdings" w:hint="default"/>
       </w:rPr>
     </w:lvl>
   </w:abstractNum>
@@ -5937,7 +5819,7 @@
         <w:ind w:left="720" w:hanging="360"/>
       </w:pPr>
       <w:rPr>
-        <w:rFonts w:hint="default" w:ascii="Symbol" w:hAnsi="Symbol"/>
+        <w:rFonts w:ascii="Symbol" w:hAnsi="Symbol" w:hint="default"/>
       </w:rPr>
     </w:lvl>
     <w:lvl w:ilvl="1" w:tplc="F294C178">
@@ -5949,7 +5831,7 @@
         <w:ind w:left="1440" w:hanging="360"/>
       </w:pPr>
       <w:rPr>
-        <w:rFonts w:hint="default" w:ascii="Courier New" w:hAnsi="Courier New"/>
+        <w:rFonts w:ascii="Courier New" w:hAnsi="Courier New" w:hint="default"/>
       </w:rPr>
     </w:lvl>
     <w:lvl w:ilvl="2" w:tplc="C42A2222">
@@ -5961,7 +5843,7 @@
         <w:ind w:left="2160" w:hanging="360"/>
       </w:pPr>
       <w:rPr>
-        <w:rFonts w:hint="default" w:ascii="Wingdings" w:hAnsi="Wingdings"/>
+        <w:rFonts w:ascii="Wingdings" w:hAnsi="Wingdings" w:hint="default"/>
       </w:rPr>
     </w:lvl>
     <w:lvl w:ilvl="3" w:tplc="D680A2A6">
@@ -5973,7 +5855,7 @@
         <w:ind w:left="2880" w:hanging="360"/>
       </w:pPr>
       <w:rPr>
-        <w:rFonts w:hint="default" w:ascii="Symbol" w:hAnsi="Symbol"/>
+        <w:rFonts w:ascii="Symbol" w:hAnsi="Symbol" w:hint="default"/>
       </w:rPr>
     </w:lvl>
     <w:lvl w:ilvl="4" w:tplc="3A82FD72">
@@ -5985,7 +5867,7 @@
         <w:ind w:left="3600" w:hanging="360"/>
       </w:pPr>
       <w:rPr>
-        <w:rFonts w:hint="default" w:ascii="Courier New" w:hAnsi="Courier New"/>
+        <w:rFonts w:ascii="Courier New" w:hAnsi="Courier New" w:hint="default"/>
       </w:rPr>
     </w:lvl>
     <w:lvl w:ilvl="5" w:tplc="93A00418">
@@ -5997,7 +5879,7 @@
         <w:ind w:left="4320" w:hanging="360"/>
       </w:pPr>
       <w:rPr>
-        <w:rFonts w:hint="default" w:ascii="Wingdings" w:hAnsi="Wingdings"/>
+        <w:rFonts w:ascii="Wingdings" w:hAnsi="Wingdings" w:hint="default"/>
       </w:rPr>
     </w:lvl>
     <w:lvl w:ilvl="6" w:tplc="747655CA">
@@ -6009,7 +5891,7 @@
         <w:ind w:left="5040" w:hanging="360"/>
       </w:pPr>
       <w:rPr>
-        <w:rFonts w:hint="default" w:ascii="Symbol" w:hAnsi="Symbol"/>
+        <w:rFonts w:ascii="Symbol" w:hAnsi="Symbol" w:hint="default"/>
       </w:rPr>
     </w:lvl>
     <w:lvl w:ilvl="7" w:tplc="98BE17DC">
@@ -6021,7 +5903,7 @@
         <w:ind w:left="5760" w:hanging="360"/>
       </w:pPr>
       <w:rPr>
-        <w:rFonts w:hint="default" w:ascii="Courier New" w:hAnsi="Courier New"/>
+        <w:rFonts w:ascii="Courier New" w:hAnsi="Courier New" w:hint="default"/>
       </w:rPr>
     </w:lvl>
     <w:lvl w:ilvl="8" w:tplc="95A6A642">
@@ -6033,7 +5915,7 @@
         <w:ind w:left="6480" w:hanging="360"/>
       </w:pPr>
       <w:rPr>
-        <w:rFonts w:hint="default" w:ascii="Wingdings" w:hAnsi="Wingdings"/>
+        <w:rFonts w:ascii="Wingdings" w:hAnsi="Wingdings" w:hint="default"/>
       </w:rPr>
     </w:lvl>
   </w:abstractNum>
@@ -6101,7 +5983,7 @@
         <w:ind w:left="2850" w:hanging="360"/>
       </w:pPr>
       <w:rPr>
-        <w:rFonts w:hint="default" w:ascii="Symbol" w:hAnsi="Symbol"/>
+        <w:rFonts w:ascii="Symbol" w:hAnsi="Symbol" w:hint="default"/>
       </w:rPr>
     </w:lvl>
     <w:lvl w:ilvl="1" w:tplc="04100003" w:tentative="1">
@@ -6113,7 +5995,7 @@
         <w:ind w:left="3570" w:hanging="360"/>
       </w:pPr>
       <w:rPr>
-        <w:rFonts w:hint="default" w:ascii="Courier New" w:hAnsi="Courier New" w:cs="Courier New"/>
+        <w:rFonts w:ascii="Courier New" w:hAnsi="Courier New" w:cs="Courier New" w:hint="default"/>
       </w:rPr>
     </w:lvl>
     <w:lvl w:ilvl="2" w:tplc="04100005" w:tentative="1">
@@ -6125,7 +6007,7 @@
         <w:ind w:left="4290" w:hanging="360"/>
       </w:pPr>
       <w:rPr>
-        <w:rFonts w:hint="default" w:ascii="Wingdings" w:hAnsi="Wingdings"/>
+        <w:rFonts w:ascii="Wingdings" w:hAnsi="Wingdings" w:hint="default"/>
       </w:rPr>
     </w:lvl>
     <w:lvl w:ilvl="3" w:tplc="04100001" w:tentative="1">
@@ -6137,7 +6019,7 @@
         <w:ind w:left="5010" w:hanging="360"/>
       </w:pPr>
       <w:rPr>
-        <w:rFonts w:hint="default" w:ascii="Symbol" w:hAnsi="Symbol"/>
+        <w:rFonts w:ascii="Symbol" w:hAnsi="Symbol" w:hint="default"/>
       </w:rPr>
     </w:lvl>
     <w:lvl w:ilvl="4" w:tplc="04100003" w:tentative="1">
@@ -6149,7 +6031,7 @@
         <w:ind w:left="5730" w:hanging="360"/>
       </w:pPr>
       <w:rPr>
-        <w:rFonts w:hint="default" w:ascii="Courier New" w:hAnsi="Courier New" w:cs="Courier New"/>
+        <w:rFonts w:ascii="Courier New" w:hAnsi="Courier New" w:cs="Courier New" w:hint="default"/>
       </w:rPr>
     </w:lvl>
     <w:lvl w:ilvl="5" w:tplc="04100005" w:tentative="1">
@@ -6161,7 +6043,7 @@
         <w:ind w:left="6450" w:hanging="360"/>
       </w:pPr>
       <w:rPr>
-        <w:rFonts w:hint="default" w:ascii="Wingdings" w:hAnsi="Wingdings"/>
+        <w:rFonts w:ascii="Wingdings" w:hAnsi="Wingdings" w:hint="default"/>
       </w:rPr>
     </w:lvl>
     <w:lvl w:ilvl="6" w:tplc="04100001" w:tentative="1">
@@ -6173,7 +6055,7 @@
         <w:ind w:left="7170" w:hanging="360"/>
       </w:pPr>
       <w:rPr>
-        <w:rFonts w:hint="default" w:ascii="Symbol" w:hAnsi="Symbol"/>
+        <w:rFonts w:ascii="Symbol" w:hAnsi="Symbol" w:hint="default"/>
       </w:rPr>
     </w:lvl>
     <w:lvl w:ilvl="7" w:tplc="04100003" w:tentative="1">
@@ -6185,7 +6067,7 @@
         <w:ind w:left="7890" w:hanging="360"/>
       </w:pPr>
       <w:rPr>
-        <w:rFonts w:hint="default" w:ascii="Courier New" w:hAnsi="Courier New" w:cs="Courier New"/>
+        <w:rFonts w:ascii="Courier New" w:hAnsi="Courier New" w:cs="Courier New" w:hint="default"/>
       </w:rPr>
     </w:lvl>
     <w:lvl w:ilvl="8" w:tplc="04100005" w:tentative="1">
@@ -6197,7 +6079,7 @@
         <w:ind w:left="8610" w:hanging="360"/>
       </w:pPr>
       <w:rPr>
-        <w:rFonts w:hint="default" w:ascii="Wingdings" w:hAnsi="Wingdings"/>
+        <w:rFonts w:ascii="Wingdings" w:hAnsi="Wingdings" w:hint="default"/>
       </w:rPr>
     </w:lvl>
   </w:abstractNum>
@@ -6214,7 +6096,7 @@
         <w:ind w:left="2136" w:hanging="360"/>
       </w:pPr>
       <w:rPr>
-        <w:rFonts w:hint="default" w:ascii="Symbol" w:hAnsi="Symbol"/>
+        <w:rFonts w:ascii="Symbol" w:hAnsi="Symbol" w:hint="default"/>
       </w:rPr>
     </w:lvl>
     <w:lvl w:ilvl="1" w:tplc="04100003" w:tentative="1">
@@ -6226,7 +6108,7 @@
         <w:ind w:left="2856" w:hanging="360"/>
       </w:pPr>
       <w:rPr>
-        <w:rFonts w:hint="default" w:ascii="Courier New" w:hAnsi="Courier New" w:cs="Courier New"/>
+        <w:rFonts w:ascii="Courier New" w:hAnsi="Courier New" w:cs="Courier New" w:hint="default"/>
       </w:rPr>
     </w:lvl>
     <w:lvl w:ilvl="2" w:tplc="04100005" w:tentative="1">
@@ -6238,7 +6120,7 @@
         <w:ind w:left="3576" w:hanging="360"/>
       </w:pPr>
       <w:rPr>
-        <w:rFonts w:hint="default" w:ascii="Wingdings" w:hAnsi="Wingdings"/>
+        <w:rFonts w:ascii="Wingdings" w:hAnsi="Wingdings" w:hint="default"/>
       </w:rPr>
     </w:lvl>
     <w:lvl w:ilvl="3" w:tplc="04100001" w:tentative="1">
@@ -6250,7 +6132,7 @@
         <w:ind w:left="4296" w:hanging="360"/>
       </w:pPr>
       <w:rPr>
-        <w:rFonts w:hint="default" w:ascii="Symbol" w:hAnsi="Symbol"/>
+        <w:rFonts w:ascii="Symbol" w:hAnsi="Symbol" w:hint="default"/>
       </w:rPr>
     </w:lvl>
     <w:lvl w:ilvl="4" w:tplc="04100003" w:tentative="1">
@@ -6262,7 +6144,7 @@
         <w:ind w:left="5016" w:hanging="360"/>
       </w:pPr>
       <w:rPr>
-        <w:rFonts w:hint="default" w:ascii="Courier New" w:hAnsi="Courier New" w:cs="Courier New"/>
+        <w:rFonts w:ascii="Courier New" w:hAnsi="Courier New" w:cs="Courier New" w:hint="default"/>
       </w:rPr>
     </w:lvl>
     <w:lvl w:ilvl="5" w:tplc="04100005" w:tentative="1">
@@ -6274,7 +6156,7 @@
         <w:ind w:left="5736" w:hanging="360"/>
       </w:pPr>
       <w:rPr>
-        <w:rFonts w:hint="default" w:ascii="Wingdings" w:hAnsi="Wingdings"/>
+        <w:rFonts w:ascii="Wingdings" w:hAnsi="Wingdings" w:hint="default"/>
       </w:rPr>
     </w:lvl>
     <w:lvl w:ilvl="6" w:tplc="04100001" w:tentative="1">
@@ -6286,7 +6168,7 @@
         <w:ind w:left="6456" w:hanging="360"/>
       </w:pPr>
       <w:rPr>
-        <w:rFonts w:hint="default" w:ascii="Symbol" w:hAnsi="Symbol"/>
+        <w:rFonts w:ascii="Symbol" w:hAnsi="Symbol" w:hint="default"/>
       </w:rPr>
     </w:lvl>
     <w:lvl w:ilvl="7" w:tplc="04100003" w:tentative="1">
@@ -6298,7 +6180,7 @@
         <w:ind w:left="7176" w:hanging="360"/>
       </w:pPr>
       <w:rPr>
-        <w:rFonts w:hint="default" w:ascii="Courier New" w:hAnsi="Courier New" w:cs="Courier New"/>
+        <w:rFonts w:ascii="Courier New" w:hAnsi="Courier New" w:cs="Courier New" w:hint="default"/>
       </w:rPr>
     </w:lvl>
     <w:lvl w:ilvl="8" w:tplc="04100005" w:tentative="1">
@@ -6310,7 +6192,7 @@
         <w:ind w:left="7896" w:hanging="360"/>
       </w:pPr>
       <w:rPr>
-        <w:rFonts w:hint="default" w:ascii="Wingdings" w:hAnsi="Wingdings"/>
+        <w:rFonts w:ascii="Wingdings" w:hAnsi="Wingdings" w:hint="default"/>
       </w:rPr>
     </w:lvl>
   </w:abstractNum>
@@ -6327,7 +6209,7 @@
         <w:ind w:left="2130" w:hanging="360"/>
       </w:pPr>
       <w:rPr>
-        <w:rFonts w:hint="default" w:ascii="Symbol" w:hAnsi="Symbol"/>
+        <w:rFonts w:ascii="Symbol" w:hAnsi="Symbol" w:hint="default"/>
       </w:rPr>
     </w:lvl>
     <w:lvl w:ilvl="1" w:tplc="04100003" w:tentative="1">
@@ -6339,7 +6221,7 @@
         <w:ind w:left="2850" w:hanging="360"/>
       </w:pPr>
       <w:rPr>
-        <w:rFonts w:hint="default" w:ascii="Courier New" w:hAnsi="Courier New" w:cs="Courier New"/>
+        <w:rFonts w:ascii="Courier New" w:hAnsi="Courier New" w:cs="Courier New" w:hint="default"/>
       </w:rPr>
     </w:lvl>
     <w:lvl w:ilvl="2" w:tplc="04100005" w:tentative="1">
@@ -6351,7 +6233,7 @@
         <w:ind w:left="3570" w:hanging="360"/>
       </w:pPr>
       <w:rPr>
-        <w:rFonts w:hint="default" w:ascii="Wingdings" w:hAnsi="Wingdings"/>
+        <w:rFonts w:ascii="Wingdings" w:hAnsi="Wingdings" w:hint="default"/>
       </w:rPr>
     </w:lvl>
     <w:lvl w:ilvl="3" w:tplc="04100001" w:tentative="1">
@@ -6363,7 +6245,7 @@
         <w:ind w:left="4290" w:hanging="360"/>
       </w:pPr>
       <w:rPr>
-        <w:rFonts w:hint="default" w:ascii="Symbol" w:hAnsi="Symbol"/>
+        <w:rFonts w:ascii="Symbol" w:hAnsi="Symbol" w:hint="default"/>
       </w:rPr>
     </w:lvl>
     <w:lvl w:ilvl="4" w:tplc="04100003" w:tentative="1">
@@ -6375,7 +6257,7 @@
         <w:ind w:left="5010" w:hanging="360"/>
       </w:pPr>
       <w:rPr>
-        <w:rFonts w:hint="default" w:ascii="Courier New" w:hAnsi="Courier New" w:cs="Courier New"/>
+        <w:rFonts w:ascii="Courier New" w:hAnsi="Courier New" w:cs="Courier New" w:hint="default"/>
       </w:rPr>
     </w:lvl>
     <w:lvl w:ilvl="5" w:tplc="04100005" w:tentative="1">
@@ -6387,7 +6269,7 @@
         <w:ind w:left="5730" w:hanging="360"/>
       </w:pPr>
       <w:rPr>
-        <w:rFonts w:hint="default" w:ascii="Wingdings" w:hAnsi="Wingdings"/>
+        <w:rFonts w:ascii="Wingdings" w:hAnsi="Wingdings" w:hint="default"/>
       </w:rPr>
     </w:lvl>
     <w:lvl w:ilvl="6" w:tplc="04100001" w:tentative="1">
@@ -6399,7 +6281,7 @@
         <w:ind w:left="6450" w:hanging="360"/>
       </w:pPr>
       <w:rPr>
-        <w:rFonts w:hint="default" w:ascii="Symbol" w:hAnsi="Symbol"/>
+        <w:rFonts w:ascii="Symbol" w:hAnsi="Symbol" w:hint="default"/>
       </w:rPr>
     </w:lvl>
     <w:lvl w:ilvl="7" w:tplc="04100003" w:tentative="1">
@@ -6411,7 +6293,7 @@
         <w:ind w:left="7170" w:hanging="360"/>
       </w:pPr>
       <w:rPr>
-        <w:rFonts w:hint="default" w:ascii="Courier New" w:hAnsi="Courier New" w:cs="Courier New"/>
+        <w:rFonts w:ascii="Courier New" w:hAnsi="Courier New" w:cs="Courier New" w:hint="default"/>
       </w:rPr>
     </w:lvl>
     <w:lvl w:ilvl="8" w:tplc="04100005" w:tentative="1">
@@ -6423,7 +6305,7 @@
         <w:ind w:left="7890" w:hanging="360"/>
       </w:pPr>
       <w:rPr>
-        <w:rFonts w:hint="default" w:ascii="Wingdings" w:hAnsi="Wingdings"/>
+        <w:rFonts w:ascii="Wingdings" w:hAnsi="Wingdings" w:hint="default"/>
       </w:rPr>
     </w:lvl>
   </w:abstractNum>
@@ -6670,7 +6552,7 @@
         <w:ind w:left="720" w:hanging="360"/>
       </w:pPr>
       <w:rPr>
-        <w:rFonts w:hint="default" w:ascii="Symbol" w:hAnsi="Symbol"/>
+        <w:rFonts w:ascii="Symbol" w:hAnsi="Symbol" w:hint="default"/>
       </w:rPr>
     </w:lvl>
     <w:lvl w:ilvl="1" w:tplc="8F1CA500">
@@ -6682,7 +6564,7 @@
         <w:ind w:left="1440" w:hanging="360"/>
       </w:pPr>
       <w:rPr>
-        <w:rFonts w:hint="default" w:ascii="Courier New" w:hAnsi="Courier New"/>
+        <w:rFonts w:ascii="Courier New" w:hAnsi="Courier New" w:hint="default"/>
       </w:rPr>
     </w:lvl>
     <w:lvl w:ilvl="2" w:tplc="9CAE5ECC">
@@ -6694,7 +6576,7 @@
         <w:ind w:left="2160" w:hanging="360"/>
       </w:pPr>
       <w:rPr>
-        <w:rFonts w:hint="default" w:ascii="Wingdings" w:hAnsi="Wingdings"/>
+        <w:rFonts w:ascii="Wingdings" w:hAnsi="Wingdings" w:hint="default"/>
       </w:rPr>
     </w:lvl>
     <w:lvl w:ilvl="3" w:tplc="288CCEF4">
@@ -6706,7 +6588,7 @@
         <w:ind w:left="2880" w:hanging="360"/>
       </w:pPr>
       <w:rPr>
-        <w:rFonts w:hint="default" w:ascii="Symbol" w:hAnsi="Symbol"/>
+        <w:rFonts w:ascii="Symbol" w:hAnsi="Symbol" w:hint="default"/>
       </w:rPr>
     </w:lvl>
     <w:lvl w:ilvl="4" w:tplc="1856E6E0">
@@ -6718,7 +6600,7 @@
         <w:ind w:left="3600" w:hanging="360"/>
       </w:pPr>
       <w:rPr>
-        <w:rFonts w:hint="default" w:ascii="Courier New" w:hAnsi="Courier New"/>
+        <w:rFonts w:ascii="Courier New" w:hAnsi="Courier New" w:hint="default"/>
       </w:rPr>
     </w:lvl>
     <w:lvl w:ilvl="5" w:tplc="AC5CB078">
@@ -6730,7 +6612,7 @@
         <w:ind w:left="4320" w:hanging="360"/>
       </w:pPr>
       <w:rPr>
-        <w:rFonts w:hint="default" w:ascii="Wingdings" w:hAnsi="Wingdings"/>
+        <w:rFonts w:ascii="Wingdings" w:hAnsi="Wingdings" w:hint="default"/>
       </w:rPr>
     </w:lvl>
     <w:lvl w:ilvl="6" w:tplc="9E98C1E6">
@@ -6742,7 +6624,7 @@
         <w:ind w:left="5040" w:hanging="360"/>
       </w:pPr>
       <w:rPr>
-        <w:rFonts w:hint="default" w:ascii="Symbol" w:hAnsi="Symbol"/>
+        <w:rFonts w:ascii="Symbol" w:hAnsi="Symbol" w:hint="default"/>
       </w:rPr>
     </w:lvl>
     <w:lvl w:ilvl="7" w:tplc="20D05054">
@@ -6754,7 +6636,7 @@
         <w:ind w:left="5760" w:hanging="360"/>
       </w:pPr>
       <w:rPr>
-        <w:rFonts w:hint="default" w:ascii="Courier New" w:hAnsi="Courier New"/>
+        <w:rFonts w:ascii="Courier New" w:hAnsi="Courier New" w:hint="default"/>
       </w:rPr>
     </w:lvl>
     <w:lvl w:ilvl="8" w:tplc="FE8281B0">
@@ -6766,7 +6648,7 @@
         <w:ind w:left="6480" w:hanging="360"/>
       </w:pPr>
       <w:rPr>
-        <w:rFonts w:hint="default" w:ascii="Wingdings" w:hAnsi="Wingdings"/>
+        <w:rFonts w:ascii="Wingdings" w:hAnsi="Wingdings" w:hint="default"/>
       </w:rPr>
     </w:lvl>
   </w:abstractNum>
@@ -6783,7 +6665,7 @@
         <w:ind w:left="2136" w:hanging="360"/>
       </w:pPr>
       <w:rPr>
-        <w:rFonts w:hint="default" w:ascii="Symbol" w:hAnsi="Symbol"/>
+        <w:rFonts w:ascii="Symbol" w:hAnsi="Symbol" w:hint="default"/>
       </w:rPr>
     </w:lvl>
     <w:lvl w:ilvl="1" w:tplc="04100003" w:tentative="1">
@@ -6795,7 +6677,7 @@
         <w:ind w:left="2856" w:hanging="360"/>
       </w:pPr>
       <w:rPr>
-        <w:rFonts w:hint="default" w:ascii="Courier New" w:hAnsi="Courier New" w:cs="Courier New"/>
+        <w:rFonts w:ascii="Courier New" w:hAnsi="Courier New" w:cs="Courier New" w:hint="default"/>
       </w:rPr>
     </w:lvl>
     <w:lvl w:ilvl="2" w:tplc="04100005" w:tentative="1">
@@ -6807,7 +6689,7 @@
         <w:ind w:left="3576" w:hanging="360"/>
       </w:pPr>
       <w:rPr>
-        <w:rFonts w:hint="default" w:ascii="Wingdings" w:hAnsi="Wingdings"/>
+        <w:rFonts w:ascii="Wingdings" w:hAnsi="Wingdings" w:hint="default"/>
       </w:rPr>
     </w:lvl>
     <w:lvl w:ilvl="3" w:tplc="04100001" w:tentative="1">
@@ -6819,7 +6701,7 @@
         <w:ind w:left="4296" w:hanging="360"/>
       </w:pPr>
       <w:rPr>
-        <w:rFonts w:hint="default" w:ascii="Symbol" w:hAnsi="Symbol"/>
+        <w:rFonts w:ascii="Symbol" w:hAnsi="Symbol" w:hint="default"/>
       </w:rPr>
     </w:lvl>
     <w:lvl w:ilvl="4" w:tplc="04100003" w:tentative="1">
@@ -6831,7 +6713,7 @@
         <w:ind w:left="5016" w:hanging="360"/>
       </w:pPr>
       <w:rPr>
-        <w:rFonts w:hint="default" w:ascii="Courier New" w:hAnsi="Courier New" w:cs="Courier New"/>
+        <w:rFonts w:ascii="Courier New" w:hAnsi="Courier New" w:cs="Courier New" w:hint="default"/>
       </w:rPr>
     </w:lvl>
     <w:lvl w:ilvl="5" w:tplc="04100005" w:tentative="1">
@@ -6843,7 +6725,7 @@
         <w:ind w:left="5736" w:hanging="360"/>
       </w:pPr>
       <w:rPr>
-        <w:rFonts w:hint="default" w:ascii="Wingdings" w:hAnsi="Wingdings"/>
+        <w:rFonts w:ascii="Wingdings" w:hAnsi="Wingdings" w:hint="default"/>
       </w:rPr>
     </w:lvl>
     <w:lvl w:ilvl="6" w:tplc="04100001" w:tentative="1">
@@ -6855,7 +6737,7 @@
         <w:ind w:left="6456" w:hanging="360"/>
       </w:pPr>
       <w:rPr>
-        <w:rFonts w:hint="default" w:ascii="Symbol" w:hAnsi="Symbol"/>
+        <w:rFonts w:ascii="Symbol" w:hAnsi="Symbol" w:hint="default"/>
       </w:rPr>
     </w:lvl>
     <w:lvl w:ilvl="7" w:tplc="04100003" w:tentative="1">
@@ -6867,7 +6749,7 @@
         <w:ind w:left="7176" w:hanging="360"/>
       </w:pPr>
       <w:rPr>
-        <w:rFonts w:hint="default" w:ascii="Courier New" w:hAnsi="Courier New" w:cs="Courier New"/>
+        <w:rFonts w:ascii="Courier New" w:hAnsi="Courier New" w:cs="Courier New" w:hint="default"/>
       </w:rPr>
     </w:lvl>
     <w:lvl w:ilvl="8" w:tplc="04100005" w:tentative="1">
@@ -6879,7 +6761,7 @@
         <w:ind w:left="7896" w:hanging="360"/>
       </w:pPr>
       <w:rPr>
-        <w:rFonts w:hint="default" w:ascii="Wingdings" w:hAnsi="Wingdings"/>
+        <w:rFonts w:ascii="Wingdings" w:hAnsi="Wingdings" w:hint="default"/>
       </w:rPr>
     </w:lvl>
   </w:abstractNum>
@@ -6896,7 +6778,7 @@
         <w:ind w:left="720" w:hanging="360"/>
       </w:pPr>
       <w:rPr>
-        <w:rFonts w:hint="default" w:ascii="Symbol" w:hAnsi="Symbol"/>
+        <w:rFonts w:ascii="Symbol" w:hAnsi="Symbol" w:hint="default"/>
       </w:rPr>
     </w:lvl>
     <w:lvl w:ilvl="1" w:tplc="9F3E7926">
@@ -6908,7 +6790,7 @@
         <w:ind w:left="1440" w:hanging="360"/>
       </w:pPr>
       <w:rPr>
-        <w:rFonts w:hint="default" w:ascii="Courier New" w:hAnsi="Courier New"/>
+        <w:rFonts w:ascii="Courier New" w:hAnsi="Courier New" w:hint="default"/>
       </w:rPr>
     </w:lvl>
     <w:lvl w:ilvl="2" w:tplc="3FFAE128">
@@ -6920,7 +6802,7 @@
         <w:ind w:left="2160" w:hanging="360"/>
       </w:pPr>
       <w:rPr>
-        <w:rFonts w:hint="default" w:ascii="Wingdings" w:hAnsi="Wingdings"/>
+        <w:rFonts w:ascii="Wingdings" w:hAnsi="Wingdings" w:hint="default"/>
       </w:rPr>
     </w:lvl>
     <w:lvl w:ilvl="3" w:tplc="39A628E2">
@@ -6932,7 +6814,7 @@
         <w:ind w:left="2880" w:hanging="360"/>
       </w:pPr>
       <w:rPr>
-        <w:rFonts w:hint="default" w:ascii="Symbol" w:hAnsi="Symbol"/>
+        <w:rFonts w:ascii="Symbol" w:hAnsi="Symbol" w:hint="default"/>
       </w:rPr>
     </w:lvl>
     <w:lvl w:ilvl="4" w:tplc="C548D6AA">
@@ -6944,7 +6826,7 @@
         <w:ind w:left="3600" w:hanging="360"/>
       </w:pPr>
       <w:rPr>
-        <w:rFonts w:hint="default" w:ascii="Courier New" w:hAnsi="Courier New"/>
+        <w:rFonts w:ascii="Courier New" w:hAnsi="Courier New" w:hint="default"/>
       </w:rPr>
     </w:lvl>
     <w:lvl w:ilvl="5" w:tplc="C58C2D32">
@@ -6956,7 +6838,7 @@
         <w:ind w:left="4320" w:hanging="360"/>
       </w:pPr>
       <w:rPr>
-        <w:rFonts w:hint="default" w:ascii="Wingdings" w:hAnsi="Wingdings"/>
+        <w:rFonts w:ascii="Wingdings" w:hAnsi="Wingdings" w:hint="default"/>
       </w:rPr>
     </w:lvl>
     <w:lvl w:ilvl="6" w:tplc="472A6344">
@@ -6968,7 +6850,7 @@
         <w:ind w:left="5040" w:hanging="360"/>
       </w:pPr>
       <w:rPr>
-        <w:rFonts w:hint="default" w:ascii="Symbol" w:hAnsi="Symbol"/>
+        <w:rFonts w:ascii="Symbol" w:hAnsi="Symbol" w:hint="default"/>
       </w:rPr>
     </w:lvl>
     <w:lvl w:ilvl="7" w:tplc="C6FE9E1C">
@@ -6980,7 +6862,7 @@
         <w:ind w:left="5760" w:hanging="360"/>
       </w:pPr>
       <w:rPr>
-        <w:rFonts w:hint="default" w:ascii="Courier New" w:hAnsi="Courier New"/>
+        <w:rFonts w:ascii="Courier New" w:hAnsi="Courier New" w:hint="default"/>
       </w:rPr>
     </w:lvl>
     <w:lvl w:ilvl="8" w:tplc="0C4AB06E">
@@ -6992,7 +6874,7 @@
         <w:ind w:left="6480" w:hanging="360"/>
       </w:pPr>
       <w:rPr>
-        <w:rFonts w:hint="default" w:ascii="Wingdings" w:hAnsi="Wingdings"/>
+        <w:rFonts w:ascii="Wingdings" w:hAnsi="Wingdings" w:hint="default"/>
       </w:rPr>
     </w:lvl>
   </w:abstractNum>
@@ -7009,7 +6891,7 @@
         <w:ind w:left="2136" w:hanging="360"/>
       </w:pPr>
       <w:rPr>
-        <w:rFonts w:hint="default" w:ascii="Symbol" w:hAnsi="Symbol"/>
+        <w:rFonts w:ascii="Symbol" w:hAnsi="Symbol" w:hint="default"/>
       </w:rPr>
     </w:lvl>
     <w:lvl w:ilvl="1" w:tplc="04100003" w:tentative="1">
@@ -7021,7 +6903,7 @@
         <w:ind w:left="2856" w:hanging="360"/>
       </w:pPr>
       <w:rPr>
-        <w:rFonts w:hint="default" w:ascii="Courier New" w:hAnsi="Courier New" w:cs="Courier New"/>
+        <w:rFonts w:ascii="Courier New" w:hAnsi="Courier New" w:cs="Courier New" w:hint="default"/>
       </w:rPr>
     </w:lvl>
     <w:lvl w:ilvl="2" w:tplc="04100005" w:tentative="1">
@@ -7033,7 +6915,7 @@
         <w:ind w:left="3576" w:hanging="360"/>
       </w:pPr>
       <w:rPr>
-        <w:rFonts w:hint="default" w:ascii="Wingdings" w:hAnsi="Wingdings"/>
+        <w:rFonts w:ascii="Wingdings" w:hAnsi="Wingdings" w:hint="default"/>
       </w:rPr>
     </w:lvl>
     <w:lvl w:ilvl="3" w:tplc="04100001" w:tentative="1">
@@ -7045,7 +6927,7 @@
         <w:ind w:left="4296" w:hanging="360"/>
       </w:pPr>
       <w:rPr>
-        <w:rFonts w:hint="default" w:ascii="Symbol" w:hAnsi="Symbol"/>
+        <w:rFonts w:ascii="Symbol" w:hAnsi="Symbol" w:hint="default"/>
       </w:rPr>
     </w:lvl>
     <w:lvl w:ilvl="4" w:tplc="04100003" w:tentative="1">
@@ -7057,7 +6939,7 @@
         <w:ind w:left="5016" w:hanging="360"/>
       </w:pPr>
       <w:rPr>
-        <w:rFonts w:hint="default" w:ascii="Courier New" w:hAnsi="Courier New" w:cs="Courier New"/>
+        <w:rFonts w:ascii="Courier New" w:hAnsi="Courier New" w:cs="Courier New" w:hint="default"/>
       </w:rPr>
     </w:lvl>
     <w:lvl w:ilvl="5" w:tplc="04100005" w:tentative="1">
@@ -7069,7 +6951,7 @@
         <w:ind w:left="5736" w:hanging="360"/>
       </w:pPr>
       <w:rPr>
-        <w:rFonts w:hint="default" w:ascii="Wingdings" w:hAnsi="Wingdings"/>
+        <w:rFonts w:ascii="Wingdings" w:hAnsi="Wingdings" w:hint="default"/>
       </w:rPr>
     </w:lvl>
     <w:lvl w:ilvl="6" w:tplc="04100001" w:tentative="1">
@@ -7081,7 +6963,7 @@
         <w:ind w:left="6456" w:hanging="360"/>
       </w:pPr>
       <w:rPr>
-        <w:rFonts w:hint="default" w:ascii="Symbol" w:hAnsi="Symbol"/>
+        <w:rFonts w:ascii="Symbol" w:hAnsi="Symbol" w:hint="default"/>
       </w:rPr>
     </w:lvl>
     <w:lvl w:ilvl="7" w:tplc="04100003" w:tentative="1">
@@ -7093,7 +6975,7 @@
         <w:ind w:left="7176" w:hanging="360"/>
       </w:pPr>
       <w:rPr>
-        <w:rFonts w:hint="default" w:ascii="Courier New" w:hAnsi="Courier New" w:cs="Courier New"/>
+        <w:rFonts w:ascii="Courier New" w:hAnsi="Courier New" w:cs="Courier New" w:hint="default"/>
       </w:rPr>
     </w:lvl>
     <w:lvl w:ilvl="8" w:tplc="04100005" w:tentative="1">
@@ -7105,7 +6987,7 @@
         <w:ind w:left="7896" w:hanging="360"/>
       </w:pPr>
       <w:rPr>
-        <w:rFonts w:hint="default" w:ascii="Wingdings" w:hAnsi="Wingdings"/>
+        <w:rFonts w:ascii="Wingdings" w:hAnsi="Wingdings" w:hint="default"/>
       </w:rPr>
     </w:lvl>
   </w:abstractNum>
@@ -7122,7 +7004,7 @@
         <w:ind w:left="2136" w:hanging="360"/>
       </w:pPr>
       <w:rPr>
-        <w:rFonts w:hint="default" w:ascii="Symbol" w:hAnsi="Symbol"/>
+        <w:rFonts w:ascii="Symbol" w:hAnsi="Symbol" w:hint="default"/>
       </w:rPr>
     </w:lvl>
     <w:lvl w:ilvl="1" w:tplc="04100003" w:tentative="1">
@@ -7134,7 +7016,7 @@
         <w:ind w:left="2856" w:hanging="360"/>
       </w:pPr>
       <w:rPr>
-        <w:rFonts w:hint="default" w:ascii="Courier New" w:hAnsi="Courier New" w:cs="Courier New"/>
+        <w:rFonts w:ascii="Courier New" w:hAnsi="Courier New" w:cs="Courier New" w:hint="default"/>
       </w:rPr>
     </w:lvl>
     <w:lvl w:ilvl="2" w:tplc="04100005" w:tentative="1">
@@ -7146,7 +7028,7 @@
         <w:ind w:left="3576" w:hanging="360"/>
       </w:pPr>
       <w:rPr>
-        <w:rFonts w:hint="default" w:ascii="Wingdings" w:hAnsi="Wingdings"/>
+        <w:rFonts w:ascii="Wingdings" w:hAnsi="Wingdings" w:hint="default"/>
       </w:rPr>
     </w:lvl>
     <w:lvl w:ilvl="3" w:tplc="04100001" w:tentative="1">
@@ -7158,7 +7040,7 @@
         <w:ind w:left="4296" w:hanging="360"/>
       </w:pPr>
       <w:rPr>
-        <w:rFonts w:hint="default" w:ascii="Symbol" w:hAnsi="Symbol"/>
+        <w:rFonts w:ascii="Symbol" w:hAnsi="Symbol" w:hint="default"/>
       </w:rPr>
     </w:lvl>
     <w:lvl w:ilvl="4" w:tplc="04100003" w:tentative="1">
@@ -7170,7 +7052,7 @@
         <w:ind w:left="5016" w:hanging="360"/>
       </w:pPr>
       <w:rPr>
-        <w:rFonts w:hint="default" w:ascii="Courier New" w:hAnsi="Courier New" w:cs="Courier New"/>
+        <w:rFonts w:ascii="Courier New" w:hAnsi="Courier New" w:cs="Courier New" w:hint="default"/>
       </w:rPr>
     </w:lvl>
     <w:lvl w:ilvl="5" w:tplc="04100005" w:tentative="1">
@@ -7182,7 +7064,7 @@
         <w:ind w:left="5736" w:hanging="360"/>
       </w:pPr>
       <w:rPr>
-        <w:rFonts w:hint="default" w:ascii="Wingdings" w:hAnsi="Wingdings"/>
+        <w:rFonts w:ascii="Wingdings" w:hAnsi="Wingdings" w:hint="default"/>
       </w:rPr>
     </w:lvl>
     <w:lvl w:ilvl="6" w:tplc="04100001" w:tentative="1">
@@ -7194,7 +7076,7 @@
         <w:ind w:left="6456" w:hanging="360"/>
       </w:pPr>
       <w:rPr>
-        <w:rFonts w:hint="default" w:ascii="Symbol" w:hAnsi="Symbol"/>
+        <w:rFonts w:ascii="Symbol" w:hAnsi="Symbol" w:hint="default"/>
       </w:rPr>
     </w:lvl>
     <w:lvl w:ilvl="7" w:tplc="04100003" w:tentative="1">
@@ -7206,7 +7088,7 @@
         <w:ind w:left="7176" w:hanging="360"/>
       </w:pPr>
       <w:rPr>
-        <w:rFonts w:hint="default" w:ascii="Courier New" w:hAnsi="Courier New" w:cs="Courier New"/>
+        <w:rFonts w:ascii="Courier New" w:hAnsi="Courier New" w:cs="Courier New" w:hint="default"/>
       </w:rPr>
     </w:lvl>
     <w:lvl w:ilvl="8" w:tplc="04100005" w:tentative="1">
@@ -7218,7 +7100,7 @@
         <w:ind w:left="7896" w:hanging="360"/>
       </w:pPr>
       <w:rPr>
-        <w:rFonts w:hint="default" w:ascii="Wingdings" w:hAnsi="Wingdings"/>
+        <w:rFonts w:ascii="Wingdings" w:hAnsi="Wingdings" w:hint="default"/>
       </w:rPr>
     </w:lvl>
   </w:abstractNum>
@@ -7277,11 +7159,11 @@
 </file>
 
 <file path=word/styles.xml><?xml version="1.0" encoding="utf-8"?>
-<w:styles xmlns:wp14="http://schemas.microsoft.com/office/word/2010/wordprocessingDrawing" xmlns:mc="http://schemas.openxmlformats.org/markup-compatibility/2006" xmlns:r="http://schemas.openxmlformats.org/officeDocument/2006/relationships" xmlns:w="http://schemas.openxmlformats.org/wordprocessingml/2006/main" xmlns:w14="http://schemas.microsoft.com/office/word/2010/wordml" xmlns:w15="http://schemas.microsoft.com/office/word/2012/wordml" xmlns:w16cid="http://schemas.microsoft.com/office/word/2016/wordml/cid" xmlns:w16se="http://schemas.microsoft.com/office/word/2015/wordml/symex" mc:Ignorable="w14 w15 w16se w16cid wp14">
+<w:styles xmlns:mc="http://schemas.openxmlformats.org/markup-compatibility/2006" xmlns:r="http://schemas.openxmlformats.org/officeDocument/2006/relationships" xmlns:w="http://schemas.openxmlformats.org/wordprocessingml/2006/main" xmlns:w14="http://schemas.microsoft.com/office/word/2010/wordml" xmlns:w15="http://schemas.microsoft.com/office/word/2012/wordml" xmlns:w16cid="http://schemas.microsoft.com/office/word/2016/wordml/cid" xmlns:w16se="http://schemas.microsoft.com/office/word/2015/wordml/symex" mc:Ignorable="w14 w15 w16se w16cid">
   <w:docDefaults>
     <w:rPrDefault>
       <w:rPr>
-        <w:rFonts w:asciiTheme="minorHAnsi" w:hAnsiTheme="minorHAnsi" w:eastAsiaTheme="minorEastAsia" w:cstheme="minorBidi"/>
+        <w:rFonts w:asciiTheme="minorHAnsi" w:eastAsiaTheme="minorEastAsia" w:hAnsiTheme="minorHAnsi" w:cstheme="minorBidi"/>
         <w:sz w:val="21"/>
         <w:szCs w:val="21"/>
         <w:lang w:val="it-IT" w:eastAsia="en-US" w:bidi="ar-SA"/>
@@ -7296,14 +7178,14 @@
   <w:latentStyles w:defLockedState="0" w:defUIPriority="99" w:defSemiHidden="0" w:defUnhideWhenUsed="0" w:defQFormat="0" w:count="377">
     <w:lsdException w:name="Normal" w:uiPriority="0" w:qFormat="1"/>
     <w:lsdException w:name="heading 1" w:uiPriority="9" w:qFormat="1"/>
-    <w:lsdException w:name="heading 2" w:uiPriority="9" w:semiHidden="1" w:unhideWhenUsed="1" w:qFormat="1"/>
-    <w:lsdException w:name="heading 3" w:uiPriority="9" w:semiHidden="1" w:unhideWhenUsed="1" w:qFormat="1"/>
-    <w:lsdException w:name="heading 4" w:uiPriority="9" w:semiHidden="1" w:unhideWhenUsed="1" w:qFormat="1"/>
-    <w:lsdException w:name="heading 5" w:uiPriority="9" w:semiHidden="1" w:unhideWhenUsed="1" w:qFormat="1"/>
-    <w:lsdException w:name="heading 6" w:uiPriority="9" w:semiHidden="1" w:unhideWhenUsed="1" w:qFormat="1"/>
-    <w:lsdException w:name="heading 7" w:uiPriority="9" w:semiHidden="1" w:unhideWhenUsed="1" w:qFormat="1"/>
-    <w:lsdException w:name="heading 8" w:uiPriority="9" w:semiHidden="1" w:unhideWhenUsed="1" w:qFormat="1"/>
-    <w:lsdException w:name="heading 9" w:uiPriority="9" w:semiHidden="1" w:unhideWhenUsed="1" w:qFormat="1"/>
+    <w:lsdException w:name="heading 2" w:semiHidden="1" w:uiPriority="9" w:unhideWhenUsed="1" w:qFormat="1"/>
+    <w:lsdException w:name="heading 3" w:semiHidden="1" w:uiPriority="9" w:unhideWhenUsed="1" w:qFormat="1"/>
+    <w:lsdException w:name="heading 4" w:semiHidden="1" w:uiPriority="9" w:unhideWhenUsed="1" w:qFormat="1"/>
+    <w:lsdException w:name="heading 5" w:semiHidden="1" w:uiPriority="9" w:unhideWhenUsed="1" w:qFormat="1"/>
+    <w:lsdException w:name="heading 6" w:semiHidden="1" w:uiPriority="9" w:unhideWhenUsed="1" w:qFormat="1"/>
+    <w:lsdException w:name="heading 7" w:semiHidden="1" w:uiPriority="9" w:unhideWhenUsed="1" w:qFormat="1"/>
+    <w:lsdException w:name="heading 8" w:semiHidden="1" w:uiPriority="9" w:unhideWhenUsed="1" w:qFormat="1"/>
+    <w:lsdException w:name="heading 9" w:semiHidden="1" w:uiPriority="9" w:unhideWhenUsed="1" w:qFormat="1"/>
     <w:lsdException w:name="index 1" w:semiHidden="1" w:unhideWhenUsed="1"/>
     <w:lsdException w:name="index 2" w:semiHidden="1" w:unhideWhenUsed="1"/>
     <w:lsdException w:name="index 3" w:semiHidden="1" w:unhideWhenUsed="1"/>
@@ -7313,22 +7195,22 @@
     <w:lsdException w:name="index 7" w:semiHidden="1" w:unhideWhenUsed="1"/>
     <w:lsdException w:name="index 8" w:semiHidden="1" w:unhideWhenUsed="1"/>
     <w:lsdException w:name="index 9" w:semiHidden="1" w:unhideWhenUsed="1"/>
-    <w:lsdException w:name="toc 1" w:uiPriority="39" w:semiHidden="1" w:unhideWhenUsed="1"/>
-    <w:lsdException w:name="toc 2" w:uiPriority="39" w:semiHidden="1" w:unhideWhenUsed="1"/>
-    <w:lsdException w:name="toc 3" w:uiPriority="39" w:semiHidden="1" w:unhideWhenUsed="1"/>
-    <w:lsdException w:name="toc 4" w:uiPriority="39" w:semiHidden="1" w:unhideWhenUsed="1"/>
-    <w:lsdException w:name="toc 5" w:uiPriority="39" w:semiHidden="1" w:unhideWhenUsed="1"/>
-    <w:lsdException w:name="toc 6" w:uiPriority="39" w:semiHidden="1" w:unhideWhenUsed="1"/>
-    <w:lsdException w:name="toc 7" w:uiPriority="39" w:semiHidden="1" w:unhideWhenUsed="1"/>
-    <w:lsdException w:name="toc 8" w:uiPriority="39" w:semiHidden="1" w:unhideWhenUsed="1"/>
-    <w:lsdException w:name="toc 9" w:uiPriority="39" w:semiHidden="1" w:unhideWhenUsed="1"/>
+    <w:lsdException w:name="toc 1" w:semiHidden="1" w:uiPriority="39" w:unhideWhenUsed="1"/>
+    <w:lsdException w:name="toc 2" w:semiHidden="1" w:uiPriority="39" w:unhideWhenUsed="1"/>
+    <w:lsdException w:name="toc 3" w:semiHidden="1" w:uiPriority="39" w:unhideWhenUsed="1"/>
+    <w:lsdException w:name="toc 4" w:semiHidden="1" w:uiPriority="39" w:unhideWhenUsed="1"/>
+    <w:lsdException w:name="toc 5" w:semiHidden="1" w:uiPriority="39" w:unhideWhenUsed="1"/>
+    <w:lsdException w:name="toc 6" w:semiHidden="1" w:uiPriority="39" w:unhideWhenUsed="1"/>
+    <w:lsdException w:name="toc 7" w:semiHidden="1" w:uiPriority="39" w:unhideWhenUsed="1"/>
+    <w:lsdException w:name="toc 8" w:semiHidden="1" w:uiPriority="39" w:unhideWhenUsed="1"/>
+    <w:lsdException w:name="toc 9" w:semiHidden="1" w:uiPriority="39" w:unhideWhenUsed="1"/>
     <w:lsdException w:name="Normal Indent" w:semiHidden="1" w:unhideWhenUsed="1"/>
     <w:lsdException w:name="footnote text" w:semiHidden="1" w:unhideWhenUsed="1"/>
     <w:lsdException w:name="annotation text" w:semiHidden="1" w:unhideWhenUsed="1"/>
     <w:lsdException w:name="header" w:semiHidden="1" w:unhideWhenUsed="1"/>
     <w:lsdException w:name="footer" w:semiHidden="1" w:unhideWhenUsed="1"/>
     <w:lsdException w:name="index heading" w:semiHidden="1" w:unhideWhenUsed="1"/>
-    <w:lsdException w:name="caption" w:uiPriority="35" w:semiHidden="1" w:unhideWhenUsed="1" w:qFormat="1"/>
+    <w:lsdException w:name="caption" w:semiHidden="1" w:uiPriority="35" w:unhideWhenUsed="1" w:qFormat="1"/>
     <w:lsdException w:name="table of figures" w:semiHidden="1" w:unhideWhenUsed="1"/>
     <w:lsdException w:name="envelope address" w:semiHidden="1" w:unhideWhenUsed="1"/>
     <w:lsdException w:name="envelope return" w:semiHidden="1" w:unhideWhenUsed="1"/>
@@ -7359,7 +7241,7 @@
     <w:lsdException w:name="Title" w:uiPriority="1" w:qFormat="1"/>
     <w:lsdException w:name="Closing" w:semiHidden="1" w:unhideWhenUsed="1"/>
     <w:lsdException w:name="Signature" w:semiHidden="1" w:unhideWhenUsed="1"/>
-    <w:lsdException w:name="Default Paragraph Font" w:uiPriority="1" w:semiHidden="1" w:unhideWhenUsed="1"/>
+    <w:lsdException w:name="Default Paragraph Font" w:semiHidden="1" w:uiPriority="1" w:unhideWhenUsed="1"/>
     <w:lsdException w:name="Body Text" w:semiHidden="1" w:unhideWhenUsed="1"/>
     <w:lsdException w:name="Body Text Indent" w:semiHidden="1" w:unhideWhenUsed="1"/>
     <w:lsdException w:name="List Continue" w:semiHidden="1" w:unhideWhenUsed="1"/>
@@ -7559,8 +7441,8 @@
     <w:lsdException w:name="Subtle Reference" w:uiPriority="31" w:qFormat="1"/>
     <w:lsdException w:name="Intense Reference" w:uiPriority="32" w:qFormat="1"/>
     <w:lsdException w:name="Book Title" w:uiPriority="33" w:qFormat="1"/>
-    <w:lsdException w:name="Bibliography" w:uiPriority="37" w:semiHidden="1" w:unhideWhenUsed="1"/>
-    <w:lsdException w:name="TOC Heading" w:uiPriority="39" w:semiHidden="1" w:unhideWhenUsed="1" w:qFormat="1"/>
+    <w:lsdException w:name="Bibliography" w:semiHidden="1" w:uiPriority="37" w:unhideWhenUsed="1"/>
+    <w:lsdException w:name="TOC Heading" w:semiHidden="1" w:uiPriority="39" w:unhideWhenUsed="1" w:qFormat="1"/>
     <w:lsdException w:name="Plain Table 1" w:uiPriority="41"/>
     <w:lsdException w:name="Plain Table 2" w:uiPriority="42"/>
     <w:lsdException w:name="Plain Table 3" w:uiPriority="43"/>
@@ -7672,7 +7554,7 @@
     <w:lsdException w:name="Smart Link" w:semiHidden="1" w:unhideWhenUsed="1"/>
     <w:lsdException w:name="Smart Link Error" w:semiHidden="1" w:unhideWhenUsed="1"/>
   </w:latentStyles>
-  <w:style w:type="paragraph" w:styleId="Normale" w:default="1">
+  <w:style w:type="paragraph" w:default="1" w:styleId="Normale">
     <w:name w:val="Normal"/>
     <w:qFormat/>
     <w:rsid w:val="009A56D2"/>
@@ -7689,13 +7571,13 @@
       <w:keepNext/>
       <w:keepLines/>
       <w:pBdr>
-        <w:bottom w:val="single" w:color="4472C4" w:themeColor="accent1" w:sz="4" w:space="1"/>
+        <w:bottom w:val="single" w:sz="4" w:space="1" w:color="4472C4" w:themeColor="accent1"/>
       </w:pBdr>
       <w:spacing w:before="400" w:after="40" w:line="240" w:lineRule="auto"/>
       <w:outlineLvl w:val="0"/>
     </w:pPr>
     <w:rPr>
-      <w:rFonts w:asciiTheme="majorHAnsi" w:hAnsiTheme="majorHAnsi" w:eastAsiaTheme="majorEastAsia" w:cstheme="majorBidi"/>
+      <w:rFonts w:asciiTheme="majorHAnsi" w:eastAsiaTheme="majorEastAsia" w:hAnsiTheme="majorHAnsi" w:cstheme="majorBidi"/>
       <w:color w:val="2F5496" w:themeColor="accent1" w:themeShade="BF"/>
       <w:sz w:val="36"/>
       <w:szCs w:val="36"/>
@@ -7717,7 +7599,7 @@
       <w:outlineLvl w:val="1"/>
     </w:pPr>
     <w:rPr>
-      <w:rFonts w:asciiTheme="majorHAnsi" w:hAnsiTheme="majorHAnsi" w:eastAsiaTheme="majorEastAsia" w:cstheme="majorBidi"/>
+      <w:rFonts w:asciiTheme="majorHAnsi" w:eastAsiaTheme="majorEastAsia" w:hAnsiTheme="majorHAnsi" w:cstheme="majorBidi"/>
       <w:color w:val="2F5496" w:themeColor="accent1" w:themeShade="BF"/>
       <w:sz w:val="28"/>
       <w:szCs w:val="28"/>
@@ -7739,7 +7621,7 @@
       <w:outlineLvl w:val="2"/>
     </w:pPr>
     <w:rPr>
-      <w:rFonts w:asciiTheme="majorHAnsi" w:hAnsiTheme="majorHAnsi" w:eastAsiaTheme="majorEastAsia" w:cstheme="majorBidi"/>
+      <w:rFonts w:asciiTheme="majorHAnsi" w:eastAsiaTheme="majorEastAsia" w:hAnsiTheme="majorHAnsi" w:cstheme="majorBidi"/>
       <w:color w:val="7C9CD6"/>
       <w:sz w:val="26"/>
       <w:szCs w:val="26"/>
@@ -7762,7 +7644,7 @@
       <w:outlineLvl w:val="3"/>
     </w:pPr>
     <w:rPr>
-      <w:rFonts w:asciiTheme="majorHAnsi" w:hAnsiTheme="majorHAnsi" w:eastAsiaTheme="majorEastAsia" w:cstheme="majorBidi"/>
+      <w:rFonts w:asciiTheme="majorHAnsi" w:eastAsiaTheme="majorEastAsia" w:hAnsiTheme="majorHAnsi" w:cstheme="majorBidi"/>
       <w:sz w:val="24"/>
       <w:szCs w:val="24"/>
     </w:rPr>
@@ -7784,7 +7666,7 @@
       <w:outlineLvl w:val="4"/>
     </w:pPr>
     <w:rPr>
-      <w:rFonts w:asciiTheme="majorHAnsi" w:hAnsiTheme="majorHAnsi" w:eastAsiaTheme="majorEastAsia" w:cstheme="majorBidi"/>
+      <w:rFonts w:asciiTheme="majorHAnsi" w:eastAsiaTheme="majorEastAsia" w:hAnsiTheme="majorHAnsi" w:cstheme="majorBidi"/>
       <w:i/>
       <w:iCs/>
       <w:sz w:val="22"/>
@@ -7808,7 +7690,7 @@
       <w:outlineLvl w:val="5"/>
     </w:pPr>
     <w:rPr>
-      <w:rFonts w:asciiTheme="majorHAnsi" w:hAnsiTheme="majorHAnsi" w:eastAsiaTheme="majorEastAsia" w:cstheme="majorBidi"/>
+      <w:rFonts w:asciiTheme="majorHAnsi" w:eastAsiaTheme="majorEastAsia" w:hAnsiTheme="majorHAnsi" w:cstheme="majorBidi"/>
       <w:color w:val="595959" w:themeColor="text1" w:themeTint="A6"/>
     </w:rPr>
   </w:style>
@@ -7829,7 +7711,7 @@
       <w:outlineLvl w:val="6"/>
     </w:pPr>
     <w:rPr>
-      <w:rFonts w:asciiTheme="majorHAnsi" w:hAnsiTheme="majorHAnsi" w:eastAsiaTheme="majorEastAsia" w:cstheme="majorBidi"/>
+      <w:rFonts w:asciiTheme="majorHAnsi" w:eastAsiaTheme="majorEastAsia" w:hAnsiTheme="majorHAnsi" w:cstheme="majorBidi"/>
       <w:i/>
       <w:iCs/>
       <w:color w:val="595959" w:themeColor="text1" w:themeTint="A6"/>
@@ -7852,7 +7734,7 @@
       <w:outlineLvl w:val="7"/>
     </w:pPr>
     <w:rPr>
-      <w:rFonts w:asciiTheme="majorHAnsi" w:hAnsiTheme="majorHAnsi" w:eastAsiaTheme="majorEastAsia" w:cstheme="majorBidi"/>
+      <w:rFonts w:asciiTheme="majorHAnsi" w:eastAsiaTheme="majorEastAsia" w:hAnsiTheme="majorHAnsi" w:cstheme="majorBidi"/>
       <w:smallCaps/>
       <w:color w:val="595959" w:themeColor="text1" w:themeTint="A6"/>
     </w:rPr>
@@ -7874,20 +7756,20 @@
       <w:outlineLvl w:val="8"/>
     </w:pPr>
     <w:rPr>
-      <w:rFonts w:asciiTheme="majorHAnsi" w:hAnsiTheme="majorHAnsi" w:eastAsiaTheme="majorEastAsia" w:cstheme="majorBidi"/>
+      <w:rFonts w:asciiTheme="majorHAnsi" w:eastAsiaTheme="majorEastAsia" w:hAnsiTheme="majorHAnsi" w:cstheme="majorBidi"/>
       <w:i/>
       <w:iCs/>
       <w:smallCaps/>
       <w:color w:val="595959" w:themeColor="text1" w:themeTint="A6"/>
     </w:rPr>
   </w:style>
-  <w:style w:type="character" w:styleId="Carpredefinitoparagrafo" w:default="1">
+  <w:style w:type="character" w:default="1" w:styleId="Carpredefinitoparagrafo">
     <w:name w:val="Default Paragraph Font"/>
     <w:uiPriority w:val="1"/>
     <w:semiHidden/>
     <w:unhideWhenUsed/>
   </w:style>
-  <w:style w:type="table" w:styleId="Tabellanormale" w:default="1">
+  <w:style w:type="table" w:default="1" w:styleId="Tabellanormale">
     <w:name w:val="Normal Table"/>
     <w:uiPriority w:val="99"/>
     <w:semiHidden/>
@@ -7902,52 +7784,52 @@
       </w:tblCellMar>
     </w:tblPr>
   </w:style>
-  <w:style w:type="numbering" w:styleId="Nessunelenco" w:default="1">
+  <w:style w:type="numbering" w:default="1" w:styleId="Nessunelenco">
     <w:name w:val="No List"/>
     <w:uiPriority w:val="99"/>
     <w:semiHidden/>
     <w:unhideWhenUsed/>
   </w:style>
-  <w:style w:type="character" w:styleId="Titolo1Carattere" w:customStyle="1">
+  <w:style w:type="character" w:customStyle="1" w:styleId="Titolo1Carattere">
     <w:name w:val="Titolo 1 Carattere"/>
     <w:basedOn w:val="Carpredefinitoparagrafo"/>
     <w:link w:val="Titolo1"/>
     <w:uiPriority w:val="9"/>
     <w:rsid w:val="009A56D2"/>
     <w:rPr>
-      <w:rFonts w:asciiTheme="majorHAnsi" w:hAnsiTheme="majorHAnsi" w:eastAsiaTheme="majorEastAsia" w:cstheme="majorBidi"/>
+      <w:rFonts w:asciiTheme="majorHAnsi" w:eastAsiaTheme="majorEastAsia" w:hAnsiTheme="majorHAnsi" w:cstheme="majorBidi"/>
       <w:color w:val="2F5496" w:themeColor="accent1" w:themeShade="BF"/>
       <w:sz w:val="36"/>
       <w:szCs w:val="36"/>
     </w:rPr>
   </w:style>
-  <w:style w:type="character" w:styleId="Titolo2Carattere" w:customStyle="1">
+  <w:style w:type="character" w:customStyle="1" w:styleId="Titolo2Carattere">
     <w:name w:val="Titolo 2 Carattere"/>
     <w:basedOn w:val="Carpredefinitoparagrafo"/>
     <w:link w:val="Titolo2"/>
     <w:uiPriority w:val="9"/>
     <w:rsid w:val="009A56D2"/>
     <w:rPr>
-      <w:rFonts w:asciiTheme="majorHAnsi" w:hAnsiTheme="majorHAnsi" w:eastAsiaTheme="majorEastAsia" w:cstheme="majorBidi"/>
+      <w:rFonts w:asciiTheme="majorHAnsi" w:eastAsiaTheme="majorEastAsia" w:hAnsiTheme="majorHAnsi" w:cstheme="majorBidi"/>
       <w:color w:val="2F5496" w:themeColor="accent1" w:themeShade="BF"/>
       <w:sz w:val="28"/>
       <w:szCs w:val="28"/>
     </w:rPr>
   </w:style>
-  <w:style w:type="character" w:styleId="Titolo3Carattere" w:customStyle="1">
+  <w:style w:type="character" w:customStyle="1" w:styleId="Titolo3Carattere">
     <w:name w:val="Titolo 3 Carattere"/>
     <w:basedOn w:val="Carpredefinitoparagrafo"/>
     <w:link w:val="Titolo3"/>
     <w:uiPriority w:val="9"/>
     <w:rsid w:val="00941E53"/>
     <w:rPr>
-      <w:rFonts w:asciiTheme="majorHAnsi" w:hAnsiTheme="majorHAnsi" w:eastAsiaTheme="majorEastAsia" w:cstheme="majorBidi"/>
+      <w:rFonts w:asciiTheme="majorHAnsi" w:eastAsiaTheme="majorEastAsia" w:hAnsiTheme="majorHAnsi" w:cstheme="majorBidi"/>
       <w:color w:val="7C9CD6"/>
       <w:sz w:val="26"/>
       <w:szCs w:val="26"/>
     </w:rPr>
   </w:style>
-  <w:style w:type="character" w:styleId="Titolo4Carattere" w:customStyle="1">
+  <w:style w:type="character" w:customStyle="1" w:styleId="Titolo4Carattere">
     <w:name w:val="Titolo 4 Carattere"/>
     <w:basedOn w:val="Carpredefinitoparagrafo"/>
     <w:link w:val="Titolo4"/>
@@ -7955,12 +7837,12 @@
     <w:semiHidden/>
     <w:rsid w:val="009A56D2"/>
     <w:rPr>
-      <w:rFonts w:asciiTheme="majorHAnsi" w:hAnsiTheme="majorHAnsi" w:eastAsiaTheme="majorEastAsia" w:cstheme="majorBidi"/>
+      <w:rFonts w:asciiTheme="majorHAnsi" w:eastAsiaTheme="majorEastAsia" w:hAnsiTheme="majorHAnsi" w:cstheme="majorBidi"/>
       <w:sz w:val="24"/>
       <w:szCs w:val="24"/>
     </w:rPr>
   </w:style>
-  <w:style w:type="character" w:styleId="Titolo5Carattere" w:customStyle="1">
+  <w:style w:type="character" w:customStyle="1" w:styleId="Titolo5Carattere">
     <w:name w:val="Titolo 5 Carattere"/>
     <w:basedOn w:val="Carpredefinitoparagrafo"/>
     <w:link w:val="Titolo5"/>
@@ -7968,14 +7850,14 @@
     <w:semiHidden/>
     <w:rsid w:val="009A56D2"/>
     <w:rPr>
-      <w:rFonts w:asciiTheme="majorHAnsi" w:hAnsiTheme="majorHAnsi" w:eastAsiaTheme="majorEastAsia" w:cstheme="majorBidi"/>
+      <w:rFonts w:asciiTheme="majorHAnsi" w:eastAsiaTheme="majorEastAsia" w:hAnsiTheme="majorHAnsi" w:cstheme="majorBidi"/>
       <w:i/>
       <w:iCs/>
       <w:sz w:val="22"/>
       <w:szCs w:val="22"/>
     </w:rPr>
   </w:style>
-  <w:style w:type="character" w:styleId="Titolo6Carattere" w:customStyle="1">
+  <w:style w:type="character" w:customStyle="1" w:styleId="Titolo6Carattere">
     <w:name w:val="Titolo 6 Carattere"/>
     <w:basedOn w:val="Carpredefinitoparagrafo"/>
     <w:link w:val="Titolo6"/>
@@ -7983,11 +7865,11 @@
     <w:semiHidden/>
     <w:rsid w:val="009A56D2"/>
     <w:rPr>
-      <w:rFonts w:asciiTheme="majorHAnsi" w:hAnsiTheme="majorHAnsi" w:eastAsiaTheme="majorEastAsia" w:cstheme="majorBidi"/>
+      <w:rFonts w:asciiTheme="majorHAnsi" w:eastAsiaTheme="majorEastAsia" w:hAnsiTheme="majorHAnsi" w:cstheme="majorBidi"/>
       <w:color w:val="595959" w:themeColor="text1" w:themeTint="A6"/>
     </w:rPr>
   </w:style>
-  <w:style w:type="character" w:styleId="Titolo7Carattere" w:customStyle="1">
+  <w:style w:type="character" w:customStyle="1" w:styleId="Titolo7Carattere">
     <w:name w:val="Titolo 7 Carattere"/>
     <w:basedOn w:val="Carpredefinitoparagrafo"/>
     <w:link w:val="Titolo7"/>
@@ -7995,13 +7877,13 @@
     <w:semiHidden/>
     <w:rsid w:val="009A56D2"/>
     <w:rPr>
-      <w:rFonts w:asciiTheme="majorHAnsi" w:hAnsiTheme="majorHAnsi" w:eastAsiaTheme="majorEastAsia" w:cstheme="majorBidi"/>
+      <w:rFonts w:asciiTheme="majorHAnsi" w:eastAsiaTheme="majorEastAsia" w:hAnsiTheme="majorHAnsi" w:cstheme="majorBidi"/>
       <w:i/>
       <w:iCs/>
       <w:color w:val="595959" w:themeColor="text1" w:themeTint="A6"/>
     </w:rPr>
   </w:style>
-  <w:style w:type="character" w:styleId="Titolo8Carattere" w:customStyle="1">
+  <w:style w:type="character" w:customStyle="1" w:styleId="Titolo8Carattere">
     <w:name w:val="Titolo 8 Carattere"/>
     <w:basedOn w:val="Carpredefinitoparagrafo"/>
     <w:link w:val="Titolo8"/>
@@ -8009,12 +7891,12 @@
     <w:semiHidden/>
     <w:rsid w:val="009A56D2"/>
     <w:rPr>
-      <w:rFonts w:asciiTheme="majorHAnsi" w:hAnsiTheme="majorHAnsi" w:eastAsiaTheme="majorEastAsia" w:cstheme="majorBidi"/>
+      <w:rFonts w:asciiTheme="majorHAnsi" w:eastAsiaTheme="majorEastAsia" w:hAnsiTheme="majorHAnsi" w:cstheme="majorBidi"/>
       <w:smallCaps/>
       <w:color w:val="595959" w:themeColor="text1" w:themeTint="A6"/>
     </w:rPr>
   </w:style>
-  <w:style w:type="character" w:styleId="Titolo9Carattere" w:customStyle="1">
+  <w:style w:type="character" w:customStyle="1" w:styleId="Titolo9Carattere">
     <w:name w:val="Titolo 9 Carattere"/>
     <w:basedOn w:val="Carpredefinitoparagrafo"/>
     <w:link w:val="Titolo9"/>
@@ -8022,7 +7904,7 @@
     <w:semiHidden/>
     <w:rsid w:val="009A56D2"/>
     <w:rPr>
-      <w:rFonts w:asciiTheme="majorHAnsi" w:hAnsiTheme="majorHAnsi" w:eastAsiaTheme="majorEastAsia" w:cstheme="majorBidi"/>
+      <w:rFonts w:asciiTheme="majorHAnsi" w:eastAsiaTheme="majorEastAsia" w:hAnsiTheme="majorHAnsi" w:cstheme="majorBidi"/>
       <w:i/>
       <w:iCs/>
       <w:smallCaps/>
@@ -8062,21 +7944,21 @@
       <w:contextualSpacing/>
     </w:pPr>
     <w:rPr>
-      <w:rFonts w:asciiTheme="majorHAnsi" w:hAnsiTheme="majorHAnsi" w:eastAsiaTheme="majorEastAsia" w:cstheme="majorBidi"/>
+      <w:rFonts w:asciiTheme="majorHAnsi" w:eastAsiaTheme="majorEastAsia" w:hAnsiTheme="majorHAnsi" w:cstheme="majorBidi"/>
       <w:color w:val="2F5496" w:themeColor="accent1" w:themeShade="BF"/>
       <w:spacing w:val="-7"/>
       <w:sz w:val="80"/>
       <w:szCs w:val="80"/>
     </w:rPr>
   </w:style>
-  <w:style w:type="character" w:styleId="TitoloCarattere" w:customStyle="1">
+  <w:style w:type="character" w:customStyle="1" w:styleId="TitoloCarattere">
     <w:name w:val="Titolo Carattere"/>
     <w:basedOn w:val="Carpredefinitoparagrafo"/>
     <w:link w:val="Titolo"/>
     <w:uiPriority w:val="1"/>
     <w:rsid w:val="009A56D2"/>
     <w:rPr>
-      <w:rFonts w:asciiTheme="majorHAnsi" w:hAnsiTheme="majorHAnsi" w:eastAsiaTheme="majorEastAsia" w:cstheme="majorBidi"/>
+      <w:rFonts w:asciiTheme="majorHAnsi" w:eastAsiaTheme="majorEastAsia" w:hAnsiTheme="majorHAnsi" w:cstheme="majorBidi"/>
       <w:color w:val="2F5496" w:themeColor="accent1" w:themeShade="BF"/>
       <w:spacing w:val="-7"/>
       <w:sz w:val="80"/>
@@ -8098,20 +7980,20 @@
       <w:spacing w:after="240" w:line="240" w:lineRule="auto"/>
     </w:pPr>
     <w:rPr>
-      <w:rFonts w:asciiTheme="majorHAnsi" w:hAnsiTheme="majorHAnsi" w:eastAsiaTheme="majorEastAsia" w:cstheme="majorBidi"/>
+      <w:rFonts w:asciiTheme="majorHAnsi" w:eastAsiaTheme="majorEastAsia" w:hAnsiTheme="majorHAnsi" w:cstheme="majorBidi"/>
       <w:color w:val="404040" w:themeColor="text1" w:themeTint="BF"/>
       <w:sz w:val="30"/>
       <w:szCs w:val="30"/>
     </w:rPr>
   </w:style>
-  <w:style w:type="character" w:styleId="SottotitoloCarattere" w:customStyle="1">
+  <w:style w:type="character" w:customStyle="1" w:styleId="SottotitoloCarattere">
     <w:name w:val="Sottotitolo Carattere"/>
     <w:basedOn w:val="Carpredefinitoparagrafo"/>
     <w:link w:val="Sottotitolo"/>
     <w:uiPriority w:val="11"/>
     <w:rsid w:val="009A56D2"/>
     <w:rPr>
-      <w:rFonts w:asciiTheme="majorHAnsi" w:hAnsiTheme="majorHAnsi" w:eastAsiaTheme="majorEastAsia" w:cstheme="majorBidi"/>
+      <w:rFonts w:asciiTheme="majorHAnsi" w:eastAsiaTheme="majorEastAsia" w:hAnsiTheme="majorHAnsi" w:cstheme="majorBidi"/>
       <w:color w:val="404040" w:themeColor="text1" w:themeTint="BF"/>
       <w:sz w:val="30"/>
       <w:szCs w:val="30"/>
@@ -8166,7 +8048,7 @@
       <w:iCs/>
     </w:rPr>
   </w:style>
-  <w:style w:type="character" w:styleId="CitazioneCarattere" w:customStyle="1">
+  <w:style w:type="character" w:customStyle="1" w:styleId="CitazioneCarattere">
     <w:name w:val="Citazione Carattere"/>
     <w:basedOn w:val="Carpredefinitoparagrafo"/>
     <w:link w:val="Citazione"/>
@@ -8191,20 +8073,20 @@
       <w:jc w:val="center"/>
     </w:pPr>
     <w:rPr>
-      <w:rFonts w:asciiTheme="majorHAnsi" w:hAnsiTheme="majorHAnsi" w:eastAsiaTheme="majorEastAsia" w:cstheme="majorBidi"/>
+      <w:rFonts w:asciiTheme="majorHAnsi" w:eastAsiaTheme="majorEastAsia" w:hAnsiTheme="majorHAnsi" w:cstheme="majorBidi"/>
       <w:color w:val="4472C4" w:themeColor="accent1"/>
       <w:sz w:val="28"/>
       <w:szCs w:val="28"/>
     </w:rPr>
   </w:style>
-  <w:style w:type="character" w:styleId="CitazioneintensaCarattere" w:customStyle="1">
+  <w:style w:type="character" w:customStyle="1" w:styleId="CitazioneintensaCarattere">
     <w:name w:val="Citazione intensa Carattere"/>
     <w:basedOn w:val="Carpredefinitoparagrafo"/>
     <w:link w:val="Citazioneintensa"/>
     <w:uiPriority w:val="30"/>
     <w:rsid w:val="009A56D2"/>
     <w:rPr>
-      <w:rFonts w:asciiTheme="majorHAnsi" w:hAnsiTheme="majorHAnsi" w:eastAsiaTheme="majorEastAsia" w:cstheme="majorBidi"/>
+      <w:rFonts w:asciiTheme="majorHAnsi" w:eastAsiaTheme="majorEastAsia" w:hAnsiTheme="majorHAnsi" w:cstheme="majorBidi"/>
       <w:color w:val="4472C4" w:themeColor="accent1"/>
       <w:sz w:val="28"/>
       <w:szCs w:val="28"/>
@@ -8300,7 +8182,7 @@
       <w:szCs w:val="18"/>
     </w:rPr>
   </w:style>
-  <w:style w:type="character" w:styleId="TestofumettoCarattere" w:customStyle="1">
+  <w:style w:type="character" w:customStyle="1" w:styleId="TestofumettoCarattere">
     <w:name w:val="Testo fumetto Carattere"/>
     <w:basedOn w:val="Carpredefinitoparagrafo"/>
     <w:link w:val="Testofumetto"/>
@@ -8386,39 +8268,6 @@
     </w:rPr>
   </w:style>
 </w:styles>
-</file>
-
-<file path=word/glossary/document.xml><?xml version="1.0" encoding="utf-8"?>
-<w:glossaryDocument xmlns:w14="http://schemas.microsoft.com/office/word/2010/wordml" xmlns:w="http://schemas.openxmlformats.org/wordprocessingml/2006/main">
-  <w:docParts>
-    <w:docPart>
-      <w:docPartPr>
-        <w:name w:val="DefaultPlaceholder_1081868574"/>
-        <w:category>
-          <w:name w:val="General"/>
-          <w:gallery w:val="placeholder"/>
-        </w:category>
-        <w:types>
-          <w:type w:val="bbPlcHdr"/>
-        </w:types>
-        <w:behaviors>
-          <w:behavior w:val="content"/>
-        </w:behaviors>
-        <w:guid w:val="{7ce2cce5-65ca-47db-b672-acbc27bc20c7}"/>
-      </w:docPartPr>
-      <w:docPartBody>
-        <w:p>
-          <w:r>
-            <w:rPr>
-              <w:rStyle w:val="PlaceholderText"/>
-            </w:rPr>
-            <w:t/>
-          </w:r>
-        </w:p>
-      </w:docPartBody>
-    </w:docPart>
-  </w:docParts>
-</w:glossaryDocument>
 </file>
 
 <file path=word/theme/theme1.xml><?xml version="1.0" encoding="utf-8"?>
@@ -8687,7 +8536,7 @@
 </file>
 
 <file path=customXml/itemProps1.xml><?xml version="1.0" encoding="utf-8"?>
-<ds:datastoreItem xmlns:ds="http://schemas.openxmlformats.org/officeDocument/2006/customXml" ds:itemID="{F402A0BC-1978-4B89-BEEC-DD6B51C2CCEB}">
+<ds:datastoreItem xmlns:ds="http://schemas.openxmlformats.org/officeDocument/2006/customXml" ds:itemID="{36854C4A-F626-4378-A6E6-29CE0CC9B87C}">
   <ds:schemaRefs>
     <ds:schemaRef ds:uri="http://schemas.openxmlformats.org/officeDocument/2006/bibliography"/>
   </ds:schemaRefs>

</xml_diff>

<commit_message>
Few corrections in the product perspective
</commit_message>
<xml_diff>
--- a/RASD/RASD.docx
+++ b/RASD/RASD.docx
@@ -130,6 +130,7 @@
           <w:lang w:val="en-GB"/>
         </w:rPr>
       </w:pPr>
+      <w:proofErr w:type="spellStart"/>
       <w:r>
         <w:rPr>
           <w:rFonts w:asciiTheme="majorHAnsi" w:hAnsiTheme="majorHAnsi" w:cstheme="majorBidi"/>
@@ -141,6 +142,7 @@
         </w:rPr>
         <w:t>SafeStreets</w:t>
       </w:r>
+      <w:proofErr w:type="spellEnd"/>
       <w:r>
         <w:rPr>
           <w:lang w:val="en-US"/>
@@ -226,6 +228,7 @@
           <w:szCs w:val="22"/>
         </w:rPr>
       </w:pPr>
+      <w:proofErr w:type="spellStart"/>
       <w:r>
         <w:rPr>
           <w:rFonts w:ascii="Arial" w:hAnsi="Arial" w:cs="Arial"/>
@@ -235,8 +238,9 @@
           <w:sz w:val="22"/>
           <w:szCs w:val="22"/>
         </w:rPr>
-        <w:t>Authors:</w:t>
-      </w:r>
+        <w:t>Authors</w:t>
+      </w:r>
+      <w:proofErr w:type="spellEnd"/>
       <w:r>
         <w:rPr>
           <w:rFonts w:ascii="Arial" w:hAnsi="Arial" w:cs="Arial"/>
@@ -246,6 +250,17 @@
           <w:sz w:val="22"/>
           <w:szCs w:val="22"/>
         </w:rPr>
+        <w:t>:</w:t>
+      </w:r>
+      <w:r>
+        <w:rPr>
+          <w:rFonts w:ascii="Arial" w:hAnsi="Arial" w:cs="Arial"/>
+          <w:b/>
+          <w:bCs/>
+          <w:color w:val="000000" w:themeColor="text1"/>
+          <w:sz w:val="22"/>
+          <w:szCs w:val="22"/>
+        </w:rPr>
         <w:br/>
       </w:r>
     </w:p>
@@ -295,7 +310,27 @@
           <w:sz w:val="22"/>
           <w:szCs w:val="22"/>
         </w:rPr>
-        <w:t xml:space="preserve">Anton Ghobryal 10501942 - </w:t>
+        <w:t xml:space="preserve">Anton </w:t>
+      </w:r>
+      <w:proofErr w:type="spellStart"/>
+      <w:r>
+        <w:rPr>
+          <w:rFonts w:ascii="Arial" w:hAnsi="Arial" w:cs="Arial"/>
+          <w:color w:val="000000" w:themeColor="text1"/>
+          <w:sz w:val="22"/>
+          <w:szCs w:val="22"/>
+        </w:rPr>
+        <w:t>Ghobryal</w:t>
+      </w:r>
+      <w:proofErr w:type="spellEnd"/>
+      <w:r>
+        <w:rPr>
+          <w:rFonts w:ascii="Arial" w:hAnsi="Arial" w:cs="Arial"/>
+          <w:color w:val="000000" w:themeColor="text1"/>
+          <w:sz w:val="22"/>
+          <w:szCs w:val="22"/>
+        </w:rPr>
+        <w:t xml:space="preserve"> 10501942 - </w:t>
       </w:r>
       <w:r>
         <w:rPr>
@@ -386,9 +421,11 @@
           <w:pPr>
             <w:pStyle w:val="Titolosommario"/>
           </w:pPr>
+          <w:proofErr w:type="spellStart"/>
           <w:r>
             <w:t>Contents</w:t>
           </w:r>
+          <w:proofErr w:type="spellEnd"/>
         </w:p>
         <w:p>
           <w:pPr>
@@ -2783,12 +2820,37 @@
           <w:lang w:val="en-GB"/>
         </w:rPr>
       </w:pPr>
+      <w:proofErr w:type="spellStart"/>
       <w:r>
         <w:rPr>
           <w:rFonts w:ascii="Calibri" w:eastAsia="Calibri" w:hAnsi="Calibri" w:cs="Calibri"/>
           <w:lang w:val="en-GB"/>
         </w:rPr>
-        <w:t>SafeStreets is a crowded-sourced application that intends to provide users with the possibility to notify authorities when traffic violations occur, specifically parking violations. The application allows users to send pictures of violations, including their date, time, and position, to authorities. The main purpose of SafeStreets is to reduce the number of accidents that may be caused by certain violations that can be avoided easily. The following examples may illustrate and visualize the type of violations that may be captured and notified to the authorities:</w:t>
+        <w:t>SafeStreets</w:t>
+      </w:r>
+      <w:proofErr w:type="spellEnd"/>
+      <w:r>
+        <w:rPr>
+          <w:rFonts w:ascii="Calibri" w:eastAsia="Calibri" w:hAnsi="Calibri" w:cs="Calibri"/>
+          <w:lang w:val="en-GB"/>
+        </w:rPr>
+        <w:t xml:space="preserve"> is a crowded-sourced application that intends to provide users with the possibility to notify authorities when traffic violations occur, specifically parking violations. The application allows users to send pictures of violations, including their date, time, and position, to authorities. The main purpose of </w:t>
+      </w:r>
+      <w:proofErr w:type="spellStart"/>
+      <w:r>
+        <w:rPr>
+          <w:rFonts w:ascii="Calibri" w:eastAsia="Calibri" w:hAnsi="Calibri" w:cs="Calibri"/>
+          <w:lang w:val="en-GB"/>
+        </w:rPr>
+        <w:t>SafeStreets</w:t>
+      </w:r>
+      <w:proofErr w:type="spellEnd"/>
+      <w:r>
+        <w:rPr>
+          <w:rFonts w:ascii="Calibri" w:eastAsia="Calibri" w:hAnsi="Calibri" w:cs="Calibri"/>
+          <w:lang w:val="en-GB"/>
+        </w:rPr>
+        <w:t xml:space="preserve"> is to reduce the number of accidents that may be caused by certain violations that can be avoided easily. The following examples may illustrate and visualize the type of violations that may be captured and notified to the authorities:</w:t>
       </w:r>
     </w:p>
     <w:p>
@@ -2999,12 +3061,21 @@
           <w:lang w:val="en-GB"/>
         </w:rPr>
       </w:pPr>
+      <w:proofErr w:type="spellStart"/>
       <w:r>
         <w:rPr>
           <w:rFonts w:ascii="Calibri" w:eastAsia="Calibri" w:hAnsi="Calibri" w:cs="Calibri"/>
           <w:lang w:val="en-GB"/>
         </w:rPr>
-        <w:t>SafeStreets stores the information provided by the users, completing it with suitable metadata. In particular, when it receives a picture, it runs an algorithm to read the licence plate and stores the retrieved information with the violation, including also the type of violation (input by the user) and the name of the street where the violation occurred (which can be retrieved from the geographical position of the violation). In addition, the application allows both end users and authorities to mine the information that has been received, for example by highlighting the streets (or the areas) with the highest frequency of violations, or the vehicles that commit the most violations. Of course, different levels of visibility are offered to different roles, for example the authorities can see the licence plate numbers of the vehicles that commit any violation while the end user cannot see that.</w:t>
+        <w:t>SafeStreets</w:t>
+      </w:r>
+      <w:proofErr w:type="spellEnd"/>
+      <w:r>
+        <w:rPr>
+          <w:rFonts w:ascii="Calibri" w:eastAsia="Calibri" w:hAnsi="Calibri" w:cs="Calibri"/>
+          <w:lang w:val="en-GB"/>
+        </w:rPr>
+        <w:t xml:space="preserve"> stores the information provided by the users, completing it with suitable metadata. In particular, when it receives a picture, it runs an algorithm to read the licence plate and stores the retrieved information with the violation, including also the type of violation (input by the user) and the name of the street where the violation occurred (which can be retrieved from the geographical position of the violation). In addition, the application allows both end users and authorities to mine the information that has been received, for example by highlighting the streets (or the areas) with the highest frequency of violations, or the vehicles that commit the most violations. Of course, different levels of visibility are offered to different roles, for example the authorities can see the licence plate numbers of the vehicles that commit any violation while the end user cannot see that.</w:t>
       </w:r>
     </w:p>
     <w:p>
@@ -3029,7 +3100,39 @@
           <w:rFonts w:ascii="Calibri" w:eastAsia="Calibri" w:hAnsi="Calibri" w:cs="Calibri"/>
           <w:lang w:val="en-GB"/>
         </w:rPr>
-        <w:t>Moreover, there’s another functionality that can be provided by SafeStreets. If the municipality offers a service that allows users to retrieve the information about accidents that occur on the territory of the municipality, SafeStreets can cross that information with its own data to identify potentially unsafe areas, hence suggest possible interventions depending of the type of the most committed violation in that area. The following examples show which intervention could be suggested depending on the preceding examples of violations presented earlier in this paragraph:</w:t>
+        <w:t xml:space="preserve">Moreover, there’s another functionality that can be provided by </w:t>
+      </w:r>
+      <w:proofErr w:type="spellStart"/>
+      <w:r>
+        <w:rPr>
+          <w:rFonts w:ascii="Calibri" w:eastAsia="Calibri" w:hAnsi="Calibri" w:cs="Calibri"/>
+          <w:lang w:val="en-GB"/>
+        </w:rPr>
+        <w:t>SafeStreets</w:t>
+      </w:r>
+      <w:proofErr w:type="spellEnd"/>
+      <w:r>
+        <w:rPr>
+          <w:rFonts w:ascii="Calibri" w:eastAsia="Calibri" w:hAnsi="Calibri" w:cs="Calibri"/>
+          <w:lang w:val="en-GB"/>
+        </w:rPr>
+        <w:t xml:space="preserve">. If the municipality offers a service that allows users to retrieve the information about accidents that occur on the territory of the municipality, </w:t>
+      </w:r>
+      <w:proofErr w:type="spellStart"/>
+      <w:r>
+        <w:rPr>
+          <w:rFonts w:ascii="Calibri" w:eastAsia="Calibri" w:hAnsi="Calibri" w:cs="Calibri"/>
+          <w:lang w:val="en-GB"/>
+        </w:rPr>
+        <w:t>SafeStreets</w:t>
+      </w:r>
+      <w:proofErr w:type="spellEnd"/>
+      <w:r>
+        <w:rPr>
+          <w:rFonts w:ascii="Calibri" w:eastAsia="Calibri" w:hAnsi="Calibri" w:cs="Calibri"/>
+          <w:lang w:val="en-GB"/>
+        </w:rPr>
+        <w:t xml:space="preserve"> can cross that information with its own data to identify potentially unsafe areas, hence suggest possible interventions depending of the type of the most committed violation in that area. The following examples show which intervention could be suggested depending on the preceding examples of violations presented earlier in this paragraph:</w:t>
       </w:r>
     </w:p>
     <w:p>
@@ -3125,7 +3228,23 @@
           <w:rFonts w:ascii="Calibri" w:eastAsia="Calibri" w:hAnsi="Calibri" w:cs="Calibri"/>
           <w:lang w:val="en-GB"/>
         </w:rPr>
-        <w:t xml:space="preserve">The main purpose of this functionality is that SafeStreets also identifies areas with critical number of accidents and reports suggestions as a possible solution as an automatized method to engage with the problem. Thus, it could help the authorities to highlight where the interventions should be provided, and this functionality should make it easier to point out the </w:t>
+        <w:t xml:space="preserve">The main purpose of this functionality is that </w:t>
+      </w:r>
+      <w:proofErr w:type="spellStart"/>
+      <w:r>
+        <w:rPr>
+          <w:rFonts w:ascii="Calibri" w:eastAsia="Calibri" w:hAnsi="Calibri" w:cs="Calibri"/>
+          <w:lang w:val="en-GB"/>
+        </w:rPr>
+        <w:t>SafeStreets</w:t>
+      </w:r>
+      <w:proofErr w:type="spellEnd"/>
+      <w:r>
+        <w:rPr>
+          <w:rFonts w:ascii="Calibri" w:eastAsia="Calibri" w:hAnsi="Calibri" w:cs="Calibri"/>
+          <w:lang w:val="en-GB"/>
+        </w:rPr>
+        <w:t xml:space="preserve"> also identifies areas with critical number of accidents and reports suggestions as a possible solution as an automatized method to engage with the problem. Thus, it could help the authorities to highlight where the interventions should be provided, and this functionality should make it easier to point out the </w:t>
       </w:r>
       <w:r>
         <w:rPr>
@@ -3435,11 +3554,19 @@
           <w:lang w:val="en-GB"/>
         </w:rPr>
       </w:pPr>
-      <w:r>
-        <w:rPr>
-          <w:lang w:val="en-GB"/>
-        </w:rPr>
-        <w:t xml:space="preserve">SafeStreets is meant to help authorities to identify some serious violations, traffic and parking violations, that may cause accidents in the future being. Thus, as it’s been called, it’s intended for making streets safer. Also, this </w:t>
+      <w:proofErr w:type="spellStart"/>
+      <w:r>
+        <w:rPr>
+          <w:lang w:val="en-GB"/>
+        </w:rPr>
+        <w:t>SafeStreets</w:t>
+      </w:r>
+      <w:proofErr w:type="spellEnd"/>
+      <w:r>
+        <w:rPr>
+          <w:lang w:val="en-GB"/>
+        </w:rPr>
+        <w:t xml:space="preserve"> is meant to help authorities to identify some serious violations, traffic and parking violations, that may cause accidents in the future being. Thus, as it’s been called, it’s intended for making streets safer. Also, this </w:t>
       </w:r>
       <w:r>
         <w:rPr>
@@ -3456,11 +3583,33 @@
           <w:lang w:val="en-GB"/>
         </w:rPr>
       </w:pPr>
-      <w:r>
-        <w:rPr>
-          <w:lang w:val="en-GB"/>
-        </w:rPr>
-        <w:t xml:space="preserve">SafeStreets allow users to report a violation to the authorities when they spot one. In order to obtain the ability of using SafeStreets the user will have to register himself into the application system. Users have two different modes to register themselves into the system: the first one is the proprietary authentication and the second one consists of SPID authentication. Generally, they will have to subscribe with their full name and fiscal code since they’re mandatory to be able to fill certain reports. As it is in the specification of the S2B, Reports are composed of date, </w:t>
+      <w:proofErr w:type="spellStart"/>
+      <w:r>
+        <w:rPr>
+          <w:lang w:val="en-GB"/>
+        </w:rPr>
+        <w:t>SafeStreets</w:t>
+      </w:r>
+      <w:proofErr w:type="spellEnd"/>
+      <w:r>
+        <w:rPr>
+          <w:lang w:val="en-GB"/>
+        </w:rPr>
+        <w:t xml:space="preserve"> allow users to report a violation to the authorities when they spot one. In order to obtain the ability of using </w:t>
+      </w:r>
+      <w:proofErr w:type="spellStart"/>
+      <w:r>
+        <w:rPr>
+          <w:lang w:val="en-GB"/>
+        </w:rPr>
+        <w:t>SafeStreets</w:t>
+      </w:r>
+      <w:proofErr w:type="spellEnd"/>
+      <w:r>
+        <w:rPr>
+          <w:lang w:val="en-GB"/>
+        </w:rPr>
+        <w:t xml:space="preserve"> the user will have to register himself into the application system. Users have two different modes to register themselves into the system: the first one is the proprietary authentication and the second one consists of SPID authentication. Generally, they will have to subscribe with their full name and fiscal code since they’re mandatory to be able to fill certain reports. As it is in the specification of the S2B, Reports are composed of date, </w:t>
       </w:r>
       <w:r>
         <w:rPr>
@@ -3866,20 +4015,76 @@
         <w:rPr>
           <w:lang w:val="en-GB"/>
         </w:rPr>
-        <w:t>In the below figure 2 is shown the main structure of the SafeStreets application</w:t>
-      </w:r>
-      <w:r>
-        <w:rPr>
-          <w:lang w:val="en-GB"/>
-        </w:rPr>
-        <w:t>, actually just the main parts without going too deep in the actual SafeStreets structure.</w:t>
-      </w:r>
+        <w:t xml:space="preserve">In the below figure 2 is shown the main structure of the </w:t>
+      </w:r>
+      <w:proofErr w:type="spellStart"/>
+      <w:r>
+        <w:rPr>
+          <w:lang w:val="en-GB"/>
+        </w:rPr>
+        <w:t>SafeStreets</w:t>
+      </w:r>
+      <w:proofErr w:type="spellEnd"/>
+      <w:r>
+        <w:rPr>
+          <w:lang w:val="en-GB"/>
+        </w:rPr>
+        <w:t xml:space="preserve"> application</w:t>
+      </w:r>
+      <w:r>
+        <w:rPr>
+          <w:lang w:val="en-GB"/>
+        </w:rPr>
+        <w:t xml:space="preserve">, actually </w:t>
+      </w:r>
+      <w:r>
+        <w:rPr>
+          <w:lang w:val="en-GB"/>
+        </w:rPr>
+        <w:t>only</w:t>
+      </w:r>
+      <w:r>
+        <w:rPr>
+          <w:lang w:val="en-GB"/>
+        </w:rPr>
+        <w:t xml:space="preserve"> the main parts without going too deep in the actual </w:t>
+      </w:r>
+      <w:proofErr w:type="spellStart"/>
+      <w:r>
+        <w:rPr>
+          <w:lang w:val="en-GB"/>
+        </w:rPr>
+        <w:t>SafeStreets</w:t>
+      </w:r>
+      <w:proofErr w:type="spellEnd"/>
+      <w:r>
+        <w:rPr>
+          <w:lang w:val="en-GB"/>
+        </w:rPr>
+        <w:t xml:space="preserve"> structure.</w:t>
+      </w:r>
+      <w:bookmarkStart w:id="7" w:name="_GoBack"/>
+      <w:bookmarkEnd w:id="7"/>
       <w:r>
         <w:rPr>
           <w:lang w:val="en-GB"/>
         </w:rPr>
         <w:br/>
-        <w:t>One of the main objectives is security. To offer two type of different authentications, an authentication manager will have as its duty to offer these two authentications as transparent as possible, of course SPID authentication will have to communicate with different server than the ones of SafeStreets.</w:t>
+        <w:t xml:space="preserve">One of the main objectives is security. To offer two type of different authentications, an authentication manager will have as its duty to offer these two authentications as transparent as possible, of course SPID authentication will have to communicate with different server than the ones of </w:t>
+      </w:r>
+      <w:proofErr w:type="spellStart"/>
+      <w:r>
+        <w:rPr>
+          <w:lang w:val="en-GB"/>
+        </w:rPr>
+        <w:t>SafeStreets</w:t>
+      </w:r>
+      <w:proofErr w:type="spellEnd"/>
+      <w:r>
+        <w:rPr>
+          <w:lang w:val="en-GB"/>
+        </w:rPr>
+        <w:t>.</w:t>
       </w:r>
       <w:r>
         <w:rPr>
@@ -3898,14 +4103,28 @@
         <w:rPr>
           <w:lang w:val="en-US"/>
         </w:rPr>
-        <w:t>, so even if not shown, for clarity reasons, in the class diagram data will have to be decrypted to be seen from the application and has to be crypted when memorized in DBMS through SafeStreets servers.</w:t>
+        <w:t xml:space="preserve">, so even if not shown, for clarity reasons, in the class diagram data will have to be decrypted to be seen from the application and has to be crypted when memorized in DBMS through </w:t>
+      </w:r>
+      <w:proofErr w:type="spellStart"/>
+      <w:r>
+        <w:rPr>
+          <w:lang w:val="en-US"/>
+        </w:rPr>
+        <w:t>SafeStreets</w:t>
+      </w:r>
+      <w:proofErr w:type="spellEnd"/>
+      <w:r>
+        <w:rPr>
+          <w:lang w:val="en-US"/>
+        </w:rPr>
+        <w:t xml:space="preserve"> servers.</w:t>
       </w:r>
       <w:r>
         <w:rPr>
           <w:lang w:val="en-US"/>
         </w:rPr>
         <w:br/>
-        <w:t>An user will not ever be able to access other user restricted informations, just the minimal ones. Contraposed to the authority which has the legal rights to see every user data, expect obviously the authentication related ones.</w:t>
+        <w:t>An user will not ever be able to access other user restricted information, just the minimal ones. Contraposed to the authority which has the legal rights to see every user data, expect obviously the authentication related ones.</w:t>
       </w:r>
       <w:r>
         <w:rPr>
@@ -3922,17 +4141,63 @@
           <w:lang w:val="en-US"/>
         </w:rPr>
       </w:pPr>
-      <w:r>
-        <w:rPr>
-          <w:lang w:val="en-US"/>
-        </w:rPr>
-        <w:t xml:space="preserve">SafeStreets needs to be as fast as possible, considering the requirement to have have always an available Internet connection, SafeStreets computing servers will be used for peculiar sub functionalities like live statistics computation on violations data or like the violation image validity recognizer which will be featured with the use </w:t>
-      </w:r>
-      <w:r>
-        <w:rPr>
-          <w:lang w:val="en-US"/>
-        </w:rPr>
-        <w:t>of a Convutional Neural Network helping authorities to have as many as possible valid violations.</w:t>
+      <w:proofErr w:type="spellStart"/>
+      <w:r>
+        <w:rPr>
+          <w:lang w:val="en-US"/>
+        </w:rPr>
+        <w:t>SafeStreets</w:t>
+      </w:r>
+      <w:proofErr w:type="spellEnd"/>
+      <w:r>
+        <w:rPr>
+          <w:lang w:val="en-US"/>
+        </w:rPr>
+        <w:t xml:space="preserve"> needs to be as fast as possible, considering the requirement to have always an available Internet connection, </w:t>
+      </w:r>
+      <w:proofErr w:type="spellStart"/>
+      <w:r>
+        <w:rPr>
+          <w:lang w:val="en-US"/>
+        </w:rPr>
+        <w:t>SafeStreets</w:t>
+      </w:r>
+      <w:proofErr w:type="spellEnd"/>
+      <w:r>
+        <w:rPr>
+          <w:lang w:val="en-US"/>
+        </w:rPr>
+        <w:t xml:space="preserve"> computing servers will be used for peculiar sub functionalities like live statistics computation on violations data or like the violation image validity recognizer which will be featured with the use </w:t>
+      </w:r>
+      <w:r>
+        <w:rPr>
+          <w:lang w:val="en-US"/>
+        </w:rPr>
+        <w:t xml:space="preserve">of a </w:t>
+      </w:r>
+      <w:r>
+        <w:rPr>
+          <w:lang w:val="en-US"/>
+        </w:rPr>
+        <w:t>C</w:t>
+      </w:r>
+      <w:r>
+        <w:rPr>
+          <w:lang w:val="en-US"/>
+        </w:rPr>
+        <w:t>onvolutional</w:t>
+      </w:r>
+      <w:r>
+        <w:rPr>
+          <w:lang w:val="en-US"/>
+        </w:rPr>
+        <w:t xml:space="preserve"> </w:t>
+      </w:r>
+      <w:r>
+        <w:rPr>
+          <w:lang w:val="en-US"/>
+        </w:rPr>
+        <w:t>Neural Network helping authorities to have as many as possible valid violations.</w:t>
       </w:r>
     </w:p>
     <w:p>
@@ -3946,7 +4211,21 @@
         <w:rPr>
           <w:lang w:val="en-US"/>
         </w:rPr>
-        <w:t>Concerning valid violations to also ensure no misuse of any localization spoofing service, to upload to SafeStreets servers a new violation it will be needed that three different locations taken from GPS/Galileo system, Internet localization system and mobile cell approximate location will have to coincide within a few kilometers radius.</w:t>
+        <w:t xml:space="preserve">Concerning valid violations to also ensure no misuse of any localization spoofing service, to upload to </w:t>
+      </w:r>
+      <w:proofErr w:type="spellStart"/>
+      <w:r>
+        <w:rPr>
+          <w:lang w:val="en-US"/>
+        </w:rPr>
+        <w:t>SafeStreets</w:t>
+      </w:r>
+      <w:proofErr w:type="spellEnd"/>
+      <w:r>
+        <w:rPr>
+          <w:lang w:val="en-US"/>
+        </w:rPr>
+        <w:t xml:space="preserve"> servers a new violation it will be needed that three different locations taken from GPS/Galileo system, Internet localization system and mobile cell approximate location will have to coincide within a few kilometers radius.</w:t>
       </w:r>
     </w:p>
     <w:p>
@@ -3956,38 +4235,77 @@
           <w:lang w:val="en-US"/>
         </w:rPr>
       </w:pPr>
-      <w:r>
-        <w:rPr>
-          <w:lang w:val="en-US"/>
-        </w:rPr>
-        <w:t>SafeStreets needs to be as autonomous as possible to proibhit any misuse of its violations reporting system.</w:t>
-      </w:r>
-    </w:p>
-    <w:p>
-      <w:pPr>
-        <w:ind w:left="1128"/>
-        <w:rPr>
-          <w:lang w:val="en-US"/>
-        </w:rPr>
-      </w:pPr>
-      <w:r>
-        <w:rPr>
-          <w:lang w:val="en-US"/>
-        </w:rPr>
-        <w:t>Indeed even when an user needs to modify the license plate autonomously read in case of a wrong reading, the application through ViolationValidationControl will have to lower the quality attribute of this violation due to this needed modification.</w:t>
+      <w:proofErr w:type="spellStart"/>
+      <w:r>
+        <w:rPr>
+          <w:lang w:val="en-US"/>
+        </w:rPr>
+        <w:t>SafeStreets</w:t>
+      </w:r>
+      <w:proofErr w:type="spellEnd"/>
+      <w:r>
+        <w:rPr>
+          <w:lang w:val="en-US"/>
+        </w:rPr>
+        <w:t xml:space="preserve"> needs to be as autonomous as possible to </w:t>
+      </w:r>
+      <w:r>
+        <w:rPr>
+          <w:lang w:val="en-US"/>
+        </w:rPr>
+        <w:t>prohibit</w:t>
+      </w:r>
+      <w:r>
+        <w:rPr>
+          <w:lang w:val="en-US"/>
+        </w:rPr>
+        <w:t xml:space="preserve"> </w:t>
+      </w:r>
+      <w:r>
+        <w:rPr>
+          <w:lang w:val="en-US"/>
+        </w:rPr>
+        <w:t>any misuse of its violations reporting system.</w:t>
+      </w:r>
+      <w:r>
+        <w:rPr>
+          <w:lang w:val="en-US"/>
+        </w:rPr>
+        <w:t xml:space="preserve"> </w:t>
+      </w:r>
+      <w:r>
+        <w:rPr>
+          <w:lang w:val="en-US"/>
+        </w:rPr>
+        <w:t xml:space="preserve">Indeed even when an user needs to modify the license plate autonomously read in case of a wrong reading, the application through </w:t>
+      </w:r>
+      <w:proofErr w:type="spellStart"/>
+      <w:r>
+        <w:rPr>
+          <w:lang w:val="en-US"/>
+        </w:rPr>
+        <w:t>ViolationValidationControl</w:t>
+      </w:r>
+      <w:proofErr w:type="spellEnd"/>
+      <w:r>
+        <w:rPr>
+          <w:lang w:val="en-US"/>
+        </w:rPr>
+        <w:t xml:space="preserve"> will have to lower the quality attribute of this violation due to this needed modification.</w:t>
       </w:r>
       <w:r>
         <w:rPr>
           <w:lang w:val="en-US"/>
         </w:rPr>
         <w:br/>
+        <w:t xml:space="preserve">Expect some note that an user can write about some violation and obviously the type of violations, editing the </w:t>
       </w:r>
       <w:r>
         <w:rPr>
           <w:lang w:val="en-US"/>
         </w:rPr>
         <w:lastRenderedPageBreak/>
-        <w:t>Expect some note that an user can write about some violation and obviously the type of violations, editing the license, at the cost of a notified lower quality, is the only allowed edit for a violation that can be made by the user.</w:t>
+        <w:t>license, at the cost of a notified lower quality, is the only allowed edit for a violation that can be made by the user.</w:t>
       </w:r>
     </w:p>
     <w:p>
@@ -4050,8 +4368,6 @@
           </wp:inline>
         </w:drawing>
       </w:r>
-      <w:bookmarkStart w:id="7" w:name="_GoBack"/>
-      <w:bookmarkEnd w:id="7"/>
     </w:p>
     <w:p>
       <w:pPr>
@@ -4402,7 +4718,6 @@
         <w:rPr>
           <w:lang w:val="en-US"/>
         </w:rPr>
-        <w:lastRenderedPageBreak/>
         <w:t>[R5] Each user can access the details of his own and view his data, integrity score and reports made</w:t>
       </w:r>
     </w:p>
@@ -4421,6 +4736,7 @@
         <w:rPr>
           <w:lang w:val="en-US"/>
         </w:rPr>
+        <w:lastRenderedPageBreak/>
         <w:t xml:space="preserve">[R6] </w:t>
       </w:r>
       <w:r>
@@ -5043,27 +5359,27 @@
         <w:rPr>
           <w:lang w:val="en-GB"/>
         </w:rPr>
+        <w:t xml:space="preserve">[R26] </w:t>
+      </w:r>
+      <w:r>
+        <w:rPr>
+          <w:lang w:val="en-GB"/>
+        </w:rPr>
+        <w:t>Each alert verified by an authority will give the user who has indicated it a higher reliability score</w:t>
+      </w:r>
+    </w:p>
+    <w:p>
+      <w:pPr>
+        <w:ind w:left="1416"/>
+        <w:rPr>
+          <w:lang w:val="en-GB"/>
+        </w:rPr>
+      </w:pPr>
+      <w:r>
+        <w:rPr>
+          <w:lang w:val="en-GB"/>
+        </w:rPr>
         <w:lastRenderedPageBreak/>
-        <w:t xml:space="preserve">[R26] </w:t>
-      </w:r>
-      <w:r>
-        <w:rPr>
-          <w:lang w:val="en-GB"/>
-        </w:rPr>
-        <w:t>Each alert verified by an authority will give the user who has indicated it a higher reliability score</w:t>
-      </w:r>
-    </w:p>
-    <w:p>
-      <w:pPr>
-        <w:ind w:left="1416"/>
-        <w:rPr>
-          <w:lang w:val="en-GB"/>
-        </w:rPr>
-      </w:pPr>
-      <w:r>
-        <w:rPr>
-          <w:lang w:val="en-GB"/>
-        </w:rPr>
         <w:t xml:space="preserve">[G7] </w:t>
       </w:r>
       <w:r>
@@ -5118,7 +5434,21 @@
         <w:rPr>
           <w:lang w:val="en-GB"/>
         </w:rPr>
-        <w:t>The system must analyze accident</w:t>
+        <w:t xml:space="preserve">The system must </w:t>
+      </w:r>
+      <w:proofErr w:type="spellStart"/>
+      <w:r>
+        <w:rPr>
+          <w:lang w:val="en-GB"/>
+        </w:rPr>
+        <w:t>analyze</w:t>
+      </w:r>
+      <w:proofErr w:type="spellEnd"/>
+      <w:r>
+        <w:rPr>
+          <w:lang w:val="en-GB"/>
+        </w:rPr>
+        <w:t xml:space="preserve"> accident</w:t>
       </w:r>
       <w:r>
         <w:rPr>
@@ -8536,7 +8866,7 @@
 </file>
 
 <file path=customXml/itemProps1.xml><?xml version="1.0" encoding="utf-8"?>
-<ds:datastoreItem xmlns:ds="http://schemas.openxmlformats.org/officeDocument/2006/customXml" ds:itemID="{36854C4A-F626-4378-A6E6-29CE0CC9B87C}">
+<ds:datastoreItem xmlns:ds="http://schemas.openxmlformats.org/officeDocument/2006/customXml" ds:itemID="{BFA8A78C-67BC-4AA3-AB5E-1EFE27F73A68}">
   <ds:schemaRefs>
     <ds:schemaRef ds:uri="http://schemas.openxmlformats.org/officeDocument/2006/bibliography"/>
   </ds:schemaRefs>

</xml_diff>

<commit_message>
- Scope Update (Not completed yet)
</commit_message>
<xml_diff>
--- a/RASD/RASD.docx
+++ b/RASD/RASD.docx
@@ -1,6 +1,6 @@
 
 <file path=word/document.xml><?xml version="1.0" encoding="utf-8"?>
-<w:document xmlns:wpc="http://schemas.microsoft.com/office/word/2010/wordprocessingCanvas" xmlns:cx="http://schemas.microsoft.com/office/drawing/2014/chartex" xmlns:cx1="http://schemas.microsoft.com/office/drawing/2015/9/8/chartex" xmlns:cx2="http://schemas.microsoft.com/office/drawing/2015/10/21/chartex" xmlns:cx3="http://schemas.microsoft.com/office/drawing/2016/5/9/chartex" xmlns:cx4="http://schemas.microsoft.com/office/drawing/2016/5/10/chartex" xmlns:cx5="http://schemas.microsoft.com/office/drawing/2016/5/11/chartex" xmlns:cx6="http://schemas.microsoft.com/office/drawing/2016/5/12/chartex" xmlns:cx7="http://schemas.microsoft.com/office/drawing/2016/5/13/chartex" xmlns:cx8="http://schemas.microsoft.com/office/drawing/2016/5/14/chartex" xmlns:mc="http://schemas.openxmlformats.org/markup-compatibility/2006" xmlns:aink="http://schemas.microsoft.com/office/drawing/2016/ink" xmlns:am3d="http://schemas.microsoft.com/office/drawing/2017/model3d" xmlns:o="urn:schemas-microsoft-com:office:office" xmlns:r="http://schemas.openxmlformats.org/officeDocument/2006/relationships" xmlns:m="http://schemas.openxmlformats.org/officeDocument/2006/math" xmlns:v="urn:schemas-microsoft-com:vml" xmlns:wp14="http://schemas.microsoft.com/office/word/2010/wordprocessingDrawing" xmlns:wp="http://schemas.openxmlformats.org/drawingml/2006/wordprocessingDrawing" xmlns:w10="urn:schemas-microsoft-com:office:word" xmlns:w="http://schemas.openxmlformats.org/wordprocessingml/2006/main" xmlns:w14="http://schemas.microsoft.com/office/word/2010/wordml" xmlns:w15="http://schemas.microsoft.com/office/word/2012/wordml" xmlns:w16cid="http://schemas.microsoft.com/office/word/2016/wordml/cid" xmlns:w16se="http://schemas.microsoft.com/office/word/2015/wordml/symex" xmlns:wpg="http://schemas.microsoft.com/office/word/2010/wordprocessingGroup" xmlns:wpi="http://schemas.microsoft.com/office/word/2010/wordprocessingInk" xmlns:wne="http://schemas.microsoft.com/office/word/2006/wordml" xmlns:wps="http://schemas.microsoft.com/office/word/2010/wordprocessingShape" mc:Ignorable="w14 w15 w16se w16cid wp14">
+<w:document xmlns:wpc="http://schemas.microsoft.com/office/word/2010/wordprocessingCanvas" xmlns:cx="http://schemas.microsoft.com/office/drawing/2014/chartex" xmlns:cx1="http://schemas.microsoft.com/office/drawing/2015/9/8/chartex" xmlns:cx2="http://schemas.microsoft.com/office/drawing/2015/10/21/chartex" xmlns:cx3="http://schemas.microsoft.com/office/drawing/2016/5/9/chartex" xmlns:cx4="http://schemas.microsoft.com/office/drawing/2016/5/10/chartex" xmlns:cx5="http://schemas.microsoft.com/office/drawing/2016/5/11/chartex" xmlns:cx6="http://schemas.microsoft.com/office/drawing/2016/5/12/chartex" xmlns:cx7="http://schemas.microsoft.com/office/drawing/2016/5/13/chartex" xmlns:cx8="http://schemas.microsoft.com/office/drawing/2016/5/14/chartex" xmlns:mc="http://schemas.openxmlformats.org/markup-compatibility/2006" xmlns:aink="http://schemas.microsoft.com/office/drawing/2016/ink" xmlns:am3d="http://schemas.microsoft.com/office/drawing/2017/model3d" xmlns:o="urn:schemas-microsoft-com:office:office" xmlns:r="http://schemas.openxmlformats.org/officeDocument/2006/relationships" xmlns:m="http://schemas.openxmlformats.org/officeDocument/2006/math" xmlns:v="urn:schemas-microsoft-com:vml" xmlns:wp14="http://schemas.microsoft.com/office/word/2010/wordprocessingDrawing" xmlns:wp="http://schemas.openxmlformats.org/drawingml/2006/wordprocessingDrawing" xmlns:w10="urn:schemas-microsoft-com:office:word" xmlns:w="http://schemas.openxmlformats.org/wordprocessingml/2006/main" xmlns:w14="http://schemas.microsoft.com/office/word/2010/wordml" xmlns:w15="http://schemas.microsoft.com/office/word/2012/wordml" xmlns:w16cid="http://schemas.microsoft.com/office/word/2016/wordml/cid" xmlns:w16se="http://schemas.microsoft.com/office/word/2015/wordml/symex" xmlns:wpg="http://schemas.microsoft.com/office/word/2010/wordprocessingGroup" xmlns:wpi="http://schemas.microsoft.com/office/word/2010/wordprocessingInk" xmlns:wne="http://schemas.microsoft.com/office/word/2006/wordml" xmlns:wps="http://schemas.microsoft.com/office/word/2010/wordprocessingShape" xmlns:a="http://schemas.openxmlformats.org/drawingml/2006/main" xmlns:pic="http://schemas.openxmlformats.org/drawingml/2006/picture" xmlns:a14="http://schemas.microsoft.com/office/drawing/2010/main" mc:Ignorable="w14 w15 w16se w16cid wp14">
   <w:body>
     <w:p>
       <w:pPr>
@@ -130,7 +130,6 @@
           <w:lang w:val="en-GB"/>
         </w:rPr>
       </w:pPr>
-      <w:proofErr w:type="spellStart"/>
       <w:r>
         <w:rPr>
           <w:rFonts w:asciiTheme="majorHAnsi" w:hAnsiTheme="majorHAnsi" w:cstheme="majorBidi"/>
@@ -142,7 +141,6 @@
         </w:rPr>
         <w:t>SafeStreets</w:t>
       </w:r>
-      <w:proofErr w:type="spellEnd"/>
       <w:r>
         <w:rPr>
           <w:lang w:val="en-US"/>
@@ -228,7 +226,6 @@
           <w:szCs w:val="22"/>
         </w:rPr>
       </w:pPr>
-      <w:proofErr w:type="spellStart"/>
       <w:r>
         <w:rPr>
           <w:rFonts w:ascii="Arial" w:hAnsi="Arial" w:cs="Arial"/>
@@ -238,9 +235,8 @@
           <w:sz w:val="22"/>
           <w:szCs w:val="22"/>
         </w:rPr>
-        <w:t>Authors</w:t>
-      </w:r>
-      <w:proofErr w:type="spellEnd"/>
+        <w:t>Authors:</w:t>
+      </w:r>
       <w:r>
         <w:rPr>
           <w:rFonts w:ascii="Arial" w:hAnsi="Arial" w:cs="Arial"/>
@@ -250,9 +246,69 @@
           <w:sz w:val="22"/>
           <w:szCs w:val="22"/>
         </w:rPr>
-        <w:t>:</w:t>
-      </w:r>
-      <w:r>
+        <w:br/>
+      </w:r>
+    </w:p>
+    <w:p>
+      <w:pPr>
+        <w:rPr>
+          <w:rFonts w:ascii="Arial" w:hAnsi="Arial" w:cs="Arial"/>
+          <w:color w:val="000000" w:themeColor="text1"/>
+          <w:sz w:val="22"/>
+          <w:szCs w:val="22"/>
+        </w:rPr>
+      </w:pPr>
+      <w:r>
+        <w:rPr>
+          <w:rFonts w:ascii="Arial" w:hAnsi="Arial" w:cs="Arial"/>
+          <w:color w:val="000000" w:themeColor="text1"/>
+          <w:sz w:val="22"/>
+          <w:szCs w:val="22"/>
+        </w:rPr>
+        <w:t>Daniele Comi 10528029</w:t>
+      </w:r>
+      <w:r>
+        <w:rPr>
+          <w:rFonts w:ascii="Arial" w:hAnsi="Arial" w:cs="Arial"/>
+          <w:color w:val="000000" w:themeColor="text1"/>
+          <w:sz w:val="22"/>
+          <w:szCs w:val="22"/>
+        </w:rPr>
+        <w:t xml:space="preserve"> - </w:t>
+      </w:r>
+      <w:r>
+        <w:rPr>
+          <w:rFonts w:ascii="Arial" w:hAnsi="Arial" w:cs="Arial"/>
+          <w:color w:val="000000" w:themeColor="text1"/>
+          <w:sz w:val="22"/>
+          <w:szCs w:val="22"/>
+        </w:rPr>
+        <w:t>944534</w:t>
+      </w:r>
+      <w:r>
+        <w:br/>
+      </w:r>
+      <w:r>
+        <w:rPr>
+          <w:rFonts w:ascii="Arial" w:hAnsi="Arial" w:cs="Arial"/>
+          <w:color w:val="000000" w:themeColor="text1"/>
+          <w:sz w:val="22"/>
+          <w:szCs w:val="22"/>
+        </w:rPr>
+        <w:t xml:space="preserve">Anton Ghobryal 10501942 - </w:t>
+      </w:r>
+      <w:r>
+        <w:rPr>
+          <w:rFonts w:ascii="Arial" w:hAnsi="Arial" w:eastAsia="Arial" w:cs="Arial"/>
+          <w:sz w:val="22"/>
+          <w:szCs w:val="22"/>
+        </w:rPr>
+        <w:t>945577</w:t>
+      </w:r>
+    </w:p>
+    <w:p>
+      <w:pPr>
+        <w:pStyle w:val="Titolo"/>
         <w:rPr>
           <w:rFonts w:ascii="Arial" w:hAnsi="Arial" w:cs="Arial"/>
           <w:b/>
@@ -261,89 +317,8 @@
           <w:sz w:val="22"/>
           <w:szCs w:val="22"/>
         </w:rPr>
-        <w:br/>
-      </w:r>
-    </w:p>
-    <w:p>
-      <w:pPr>
-        <w:rPr>
-          <w:rFonts w:ascii="Arial" w:hAnsi="Arial" w:cs="Arial"/>
-          <w:color w:val="000000" w:themeColor="text1"/>
-          <w:sz w:val="22"/>
-          <w:szCs w:val="22"/>
-        </w:rPr>
-      </w:pPr>
-      <w:r>
-        <w:rPr>
-          <w:rFonts w:ascii="Arial" w:hAnsi="Arial" w:cs="Arial"/>
-          <w:color w:val="000000" w:themeColor="text1"/>
-          <w:sz w:val="22"/>
-          <w:szCs w:val="22"/>
-        </w:rPr>
-        <w:t>Daniele Comi 10528029</w:t>
-      </w:r>
-      <w:r>
-        <w:rPr>
-          <w:rFonts w:ascii="Arial" w:hAnsi="Arial" w:cs="Arial"/>
-          <w:color w:val="000000" w:themeColor="text1"/>
-          <w:sz w:val="22"/>
-          <w:szCs w:val="22"/>
-        </w:rPr>
-        <w:t xml:space="preserve"> - </w:t>
-      </w:r>
-      <w:r>
-        <w:rPr>
-          <w:rFonts w:ascii="Arial" w:hAnsi="Arial" w:cs="Arial"/>
-          <w:color w:val="000000" w:themeColor="text1"/>
-          <w:sz w:val="22"/>
-          <w:szCs w:val="22"/>
-        </w:rPr>
-        <w:t>944534</w:t>
-      </w:r>
-      <w:r>
-        <w:br/>
-      </w:r>
-      <w:r>
-        <w:rPr>
-          <w:rFonts w:ascii="Arial" w:hAnsi="Arial" w:cs="Arial"/>
-          <w:color w:val="000000" w:themeColor="text1"/>
-          <w:sz w:val="22"/>
-          <w:szCs w:val="22"/>
-        </w:rPr>
-        <w:t xml:space="preserve">Anton </w:t>
-      </w:r>
-      <w:proofErr w:type="spellStart"/>
-      <w:r>
-        <w:rPr>
-          <w:rFonts w:ascii="Arial" w:hAnsi="Arial" w:cs="Arial"/>
-          <w:color w:val="000000" w:themeColor="text1"/>
-          <w:sz w:val="22"/>
-          <w:szCs w:val="22"/>
-        </w:rPr>
-        <w:t>Ghobryal</w:t>
-      </w:r>
-      <w:proofErr w:type="spellEnd"/>
-      <w:r>
-        <w:rPr>
-          <w:rFonts w:ascii="Arial" w:hAnsi="Arial" w:cs="Arial"/>
-          <w:color w:val="000000" w:themeColor="text1"/>
-          <w:sz w:val="22"/>
-          <w:szCs w:val="22"/>
-        </w:rPr>
-        <w:t xml:space="preserve"> 10501942 - </w:t>
-      </w:r>
-      <w:r>
-        <w:rPr>
-          <w:rFonts w:ascii="Arial" w:eastAsia="Arial" w:hAnsi="Arial" w:cs="Arial"/>
-          <w:sz w:val="22"/>
-          <w:szCs w:val="22"/>
-        </w:rPr>
-        <w:t>945577</w:t>
-      </w:r>
-    </w:p>
-    <w:p>
-      <w:pPr>
-        <w:pStyle w:val="Titolo"/>
+      </w:pPr>
+      <w:r>
         <w:rPr>
           <w:rFonts w:ascii="Arial" w:hAnsi="Arial" w:cs="Arial"/>
           <w:b/>
@@ -352,7 +327,8 @@
           <w:sz w:val="22"/>
           <w:szCs w:val="22"/>
         </w:rPr>
-      </w:pPr>
+        <w:t>Professor:</w:t>
+      </w:r>
       <w:r>
         <w:rPr>
           <w:rFonts w:ascii="Arial" w:hAnsi="Arial" w:cs="Arial"/>
@@ -362,17 +338,6 @@
           <w:sz w:val="22"/>
           <w:szCs w:val="22"/>
         </w:rPr>
-        <w:t>Professor:</w:t>
-      </w:r>
-      <w:r>
-        <w:rPr>
-          <w:rFonts w:ascii="Arial" w:hAnsi="Arial" w:cs="Arial"/>
-          <w:b/>
-          <w:bCs/>
-          <w:color w:val="000000" w:themeColor="text1"/>
-          <w:sz w:val="22"/>
-          <w:szCs w:val="22"/>
-        </w:rPr>
         <w:br/>
       </w:r>
     </w:p>
@@ -399,7 +364,7 @@
     <w:sdt>
       <w:sdtPr>
         <w:rPr>
-          <w:rFonts w:asciiTheme="minorHAnsi" w:eastAsiaTheme="minorEastAsia" w:hAnsiTheme="minorHAnsi" w:cstheme="minorBidi"/>
+          <w:rFonts w:asciiTheme="minorHAnsi" w:hAnsiTheme="minorHAnsi" w:eastAsiaTheme="minorEastAsia" w:cstheme="minorBidi"/>
           <w:color w:val="auto"/>
           <w:sz w:val="21"/>
           <w:szCs w:val="21"/>
@@ -421,11 +386,9 @@
           <w:pPr>
             <w:pStyle w:val="Titolosommario"/>
           </w:pPr>
-          <w:proofErr w:type="spellStart"/>
           <w:r>
             <w:t>Contents</w:t>
           </w:r>
-          <w:proofErr w:type="spellEnd"/>
         </w:p>
         <w:p>
           <w:pPr>
@@ -447,7 +410,7 @@
           <w:r>
             <w:fldChar w:fldCharType="separate"/>
           </w:r>
-          <w:hyperlink w:anchor="_Toc22478870" w:history="1">
+          <w:hyperlink w:history="1" w:anchor="_Toc22478870">
             <w:r>
               <w:rPr>
                 <w:rStyle w:val="Collegamentoipertestuale"/>
@@ -529,7 +492,7 @@
               <w:noProof/>
             </w:rPr>
           </w:pPr>
-          <w:hyperlink w:anchor="_Toc22478871" w:history="1">
+          <w:hyperlink w:history="1" w:anchor="_Toc22478871">
             <w:r>
               <w:rPr>
                 <w:rStyle w:val="Collegamentoipertestuale"/>
@@ -610,7 +573,7 @@
               <w:noProof/>
             </w:rPr>
           </w:pPr>
-          <w:hyperlink w:anchor="_Toc22478872" w:history="1">
+          <w:hyperlink w:history="1" w:anchor="_Toc22478872">
             <w:r>
               <w:rPr>
                 <w:rStyle w:val="Collegamentoipertestuale"/>
@@ -679,7 +642,7 @@
               <w:noProof/>
             </w:rPr>
           </w:pPr>
-          <w:hyperlink w:anchor="_Toc22478873" w:history="1">
+          <w:hyperlink w:history="1" w:anchor="_Toc22478873">
             <w:r>
               <w:rPr>
                 <w:rStyle w:val="Collegamentoipertestuale"/>
@@ -748,7 +711,7 @@
               <w:noProof/>
             </w:rPr>
           </w:pPr>
-          <w:hyperlink w:anchor="_Toc22478874" w:history="1">
+          <w:hyperlink w:history="1" w:anchor="_Toc22478874">
             <w:r>
               <w:rPr>
                 <w:rStyle w:val="Collegamentoipertestuale"/>
@@ -817,7 +780,7 @@
               <w:noProof/>
             </w:rPr>
           </w:pPr>
-          <w:hyperlink w:anchor="_Toc22478875" w:history="1">
+          <w:hyperlink w:history="1" w:anchor="_Toc22478875">
             <w:r>
               <w:rPr>
                 <w:rStyle w:val="Collegamentoipertestuale"/>
@@ -886,7 +849,7 @@
               <w:noProof/>
             </w:rPr>
           </w:pPr>
-          <w:hyperlink w:anchor="_Toc22478876" w:history="1">
+          <w:hyperlink w:history="1" w:anchor="_Toc22478876">
             <w:r>
               <w:rPr>
                 <w:rStyle w:val="Collegamentoipertestuale"/>
@@ -956,7 +919,7 @@
               <w:noProof/>
             </w:rPr>
           </w:pPr>
-          <w:hyperlink w:anchor="_Toc22478877" w:history="1">
+          <w:hyperlink w:history="1" w:anchor="_Toc22478877">
             <w:r>
               <w:rPr>
                 <w:rStyle w:val="Collegamentoipertestuale"/>
@@ -1038,7 +1001,7 @@
               <w:noProof/>
             </w:rPr>
           </w:pPr>
-          <w:hyperlink w:anchor="_Toc22478878" w:history="1">
+          <w:hyperlink w:history="1" w:anchor="_Toc22478878">
             <w:r>
               <w:rPr>
                 <w:rStyle w:val="Collegamentoipertestuale"/>
@@ -1119,7 +1082,7 @@
               <w:noProof/>
             </w:rPr>
           </w:pPr>
-          <w:hyperlink w:anchor="_Toc22478879" w:history="1">
+          <w:hyperlink w:history="1" w:anchor="_Toc22478879">
             <w:r>
               <w:rPr>
                 <w:rStyle w:val="Collegamentoipertestuale"/>
@@ -1187,7 +1150,7 @@
               <w:noProof/>
             </w:rPr>
           </w:pPr>
-          <w:hyperlink w:anchor="_Toc22478880" w:history="1">
+          <w:hyperlink w:history="1" w:anchor="_Toc22478880">
             <w:r>
               <w:rPr>
                 <w:rStyle w:val="Collegamentoipertestuale"/>
@@ -1255,7 +1218,7 @@
               <w:noProof/>
             </w:rPr>
           </w:pPr>
-          <w:hyperlink w:anchor="_Toc22478881" w:history="1">
+          <w:hyperlink w:history="1" w:anchor="_Toc22478881">
             <w:r>
               <w:rPr>
                 <w:rStyle w:val="Collegamentoipertestuale"/>
@@ -1324,7 +1287,7 @@
               <w:noProof/>
             </w:rPr>
           </w:pPr>
-          <w:hyperlink w:anchor="_Toc22478882" w:history="1">
+          <w:hyperlink w:history="1" w:anchor="_Toc22478882">
             <w:r>
               <w:rPr>
                 <w:rStyle w:val="Collegamentoipertestuale"/>
@@ -1405,7 +1368,7 @@
               <w:noProof/>
             </w:rPr>
           </w:pPr>
-          <w:hyperlink w:anchor="_Toc22478883" w:history="1">
+          <w:hyperlink w:history="1" w:anchor="_Toc22478883">
             <w:r>
               <w:rPr>
                 <w:rStyle w:val="Collegamentoipertestuale"/>
@@ -1473,7 +1436,7 @@
               <w:noProof/>
             </w:rPr>
           </w:pPr>
-          <w:hyperlink w:anchor="_Toc22478884" w:history="1">
+          <w:hyperlink w:history="1" w:anchor="_Toc22478884">
             <w:r>
               <w:rPr>
                 <w:rStyle w:val="Collegamentoipertestuale"/>
@@ -1541,7 +1504,7 @@
               <w:noProof/>
             </w:rPr>
           </w:pPr>
-          <w:hyperlink w:anchor="_Toc22478885" w:history="1">
+          <w:hyperlink w:history="1" w:anchor="_Toc22478885">
             <w:r>
               <w:rPr>
                 <w:rStyle w:val="Collegamentoipertestuale"/>
@@ -1609,7 +1572,7 @@
               <w:noProof/>
             </w:rPr>
           </w:pPr>
-          <w:hyperlink w:anchor="_Toc22478886" w:history="1">
+          <w:hyperlink w:history="1" w:anchor="_Toc22478886">
             <w:r>
               <w:rPr>
                 <w:rStyle w:val="Collegamentoipertestuale"/>
@@ -1677,7 +1640,7 @@
               <w:noProof/>
             </w:rPr>
           </w:pPr>
-          <w:hyperlink w:anchor="_Toc22478887" w:history="1">
+          <w:hyperlink w:history="1" w:anchor="_Toc22478887">
             <w:r>
               <w:rPr>
                 <w:rStyle w:val="Collegamentoipertestuale"/>
@@ -1745,7 +1708,7 @@
               <w:noProof/>
             </w:rPr>
           </w:pPr>
-          <w:hyperlink w:anchor="_Toc22478888" w:history="1">
+          <w:hyperlink w:history="1" w:anchor="_Toc22478888">
             <w:r>
               <w:rPr>
                 <w:rStyle w:val="Collegamentoipertestuale"/>
@@ -1813,7 +1776,7 @@
               <w:noProof/>
             </w:rPr>
           </w:pPr>
-          <w:hyperlink w:anchor="_Toc22478889" w:history="1">
+          <w:hyperlink w:history="1" w:anchor="_Toc22478889">
             <w:r>
               <w:rPr>
                 <w:rStyle w:val="Collegamentoipertestuale"/>
@@ -1881,7 +1844,7 @@
               <w:noProof/>
             </w:rPr>
           </w:pPr>
-          <w:hyperlink w:anchor="_Toc22478890" w:history="1">
+          <w:hyperlink w:history="1" w:anchor="_Toc22478890">
             <w:r>
               <w:rPr>
                 <w:rStyle w:val="Collegamentoipertestuale"/>
@@ -1949,7 +1912,7 @@
               <w:noProof/>
             </w:rPr>
           </w:pPr>
-          <w:hyperlink w:anchor="_Toc22478891" w:history="1">
+          <w:hyperlink w:history="1" w:anchor="_Toc22478891">
             <w:r>
               <w:rPr>
                 <w:rStyle w:val="Collegamentoipertestuale"/>
@@ -2017,7 +1980,7 @@
               <w:noProof/>
             </w:rPr>
           </w:pPr>
-          <w:hyperlink w:anchor="_Toc22478892" w:history="1">
+          <w:hyperlink w:history="1" w:anchor="_Toc22478892">
             <w:r>
               <w:rPr>
                 <w:rStyle w:val="Collegamentoipertestuale"/>
@@ -2085,7 +2048,7 @@
               <w:noProof/>
             </w:rPr>
           </w:pPr>
-          <w:hyperlink w:anchor="_Toc22478893" w:history="1">
+          <w:hyperlink w:history="1" w:anchor="_Toc22478893">
             <w:r>
               <w:rPr>
                 <w:rStyle w:val="Collegamentoipertestuale"/>
@@ -2153,7 +2116,7 @@
               <w:noProof/>
             </w:rPr>
           </w:pPr>
-          <w:hyperlink w:anchor="_Toc22478894" w:history="1">
+          <w:hyperlink w:history="1" w:anchor="_Toc22478894">
             <w:r>
               <w:rPr>
                 <w:rStyle w:val="Collegamentoipertestuale"/>
@@ -2221,7 +2184,7 @@
               <w:noProof/>
             </w:rPr>
           </w:pPr>
-          <w:hyperlink w:anchor="_Toc22478895" w:history="1">
+          <w:hyperlink w:history="1" w:anchor="_Toc22478895">
             <w:r>
               <w:rPr>
                 <w:rStyle w:val="Collegamentoipertestuale"/>
@@ -2289,7 +2252,7 @@
               <w:noProof/>
             </w:rPr>
           </w:pPr>
-          <w:hyperlink w:anchor="_Toc22478896" w:history="1">
+          <w:hyperlink w:history="1" w:anchor="_Toc22478896">
             <w:r>
               <w:rPr>
                 <w:rStyle w:val="Collegamentoipertestuale"/>
@@ -2357,7 +2320,7 @@
               <w:noProof/>
             </w:rPr>
           </w:pPr>
-          <w:hyperlink w:anchor="_Toc22478897" w:history="1">
+          <w:hyperlink w:history="1" w:anchor="_Toc22478897">
             <w:r>
               <w:rPr>
                 <w:rStyle w:val="Collegamentoipertestuale"/>
@@ -2425,7 +2388,7 @@
               <w:noProof/>
             </w:rPr>
           </w:pPr>
-          <w:hyperlink w:anchor="_Toc22478898" w:history="1">
+          <w:hyperlink w:history="1" w:anchor="_Toc22478898">
             <w:r>
               <w:rPr>
                 <w:rStyle w:val="Collegamentoipertestuale"/>
@@ -2494,7 +2457,7 @@
               <w:noProof/>
             </w:rPr>
           </w:pPr>
-          <w:hyperlink w:anchor="_Toc22478899" w:history="1">
+          <w:hyperlink w:history="1" w:anchor="_Toc22478899">
             <w:r>
               <w:rPr>
                 <w:rStyle w:val="Collegamentoipertestuale"/>
@@ -2576,7 +2539,7 @@
               <w:noProof/>
             </w:rPr>
           </w:pPr>
-          <w:hyperlink w:anchor="_Toc22478900" w:history="1">
+          <w:hyperlink w:history="1" w:anchor="_Toc22478900">
             <w:r>
               <w:rPr>
                 <w:rStyle w:val="Collegamentoipertestuale"/>
@@ -2658,7 +2621,7 @@
               <w:noProof/>
             </w:rPr>
           </w:pPr>
-          <w:hyperlink w:anchor="_Toc22478901" w:history="1">
+          <w:hyperlink w:history="1" w:anchor="_Toc22478901">
             <w:r>
               <w:rPr>
                 <w:rStyle w:val="Collegamentoipertestuale"/>
@@ -2816,41 +2779,16 @@
       <w:pPr>
         <w:ind w:left="1416"/>
         <w:rPr>
-          <w:rFonts w:ascii="Calibri" w:eastAsia="Calibri" w:hAnsi="Calibri" w:cs="Calibri"/>
-          <w:lang w:val="en-GB"/>
-        </w:rPr>
-      </w:pPr>
-      <w:proofErr w:type="spellStart"/>
-      <w:r>
-        <w:rPr>
-          <w:rFonts w:ascii="Calibri" w:eastAsia="Calibri" w:hAnsi="Calibri" w:cs="Calibri"/>
-          <w:lang w:val="en-GB"/>
-        </w:rPr>
-        <w:t>SafeStreets</w:t>
-      </w:r>
-      <w:proofErr w:type="spellEnd"/>
-      <w:r>
-        <w:rPr>
-          <w:rFonts w:ascii="Calibri" w:eastAsia="Calibri" w:hAnsi="Calibri" w:cs="Calibri"/>
-          <w:lang w:val="en-GB"/>
-        </w:rPr>
-        <w:t xml:space="preserve"> is a crowded-sourced application that intends to provide users with the possibility to notify authorities when traffic violations occur, specifically parking violations. The application allows users to send pictures of violations, including their date, time, and position, to authorities. The main purpose of </w:t>
-      </w:r>
-      <w:proofErr w:type="spellStart"/>
-      <w:r>
-        <w:rPr>
-          <w:rFonts w:ascii="Calibri" w:eastAsia="Calibri" w:hAnsi="Calibri" w:cs="Calibri"/>
-          <w:lang w:val="en-GB"/>
-        </w:rPr>
-        <w:t>SafeStreets</w:t>
-      </w:r>
-      <w:proofErr w:type="spellEnd"/>
-      <w:r>
-        <w:rPr>
-          <w:rFonts w:ascii="Calibri" w:eastAsia="Calibri" w:hAnsi="Calibri" w:cs="Calibri"/>
-          <w:lang w:val="en-GB"/>
-        </w:rPr>
-        <w:t xml:space="preserve"> is to reduce the number of accidents that may be caused by certain violations that can be avoided easily. The following examples may illustrate and visualize the type of violations that may be captured and notified to the authorities:</w:t>
+          <w:rFonts w:ascii="Calibri" w:hAnsi="Calibri" w:eastAsia="Calibri" w:cs="Calibri"/>
+          <w:lang w:val="en-GB"/>
+        </w:rPr>
+      </w:pPr>
+      <w:r>
+        <w:rPr>
+          <w:rFonts w:ascii="Calibri" w:hAnsi="Calibri" w:eastAsia="Calibri" w:cs="Calibri"/>
+          <w:lang w:val="en-GB"/>
+        </w:rPr>
+        <w:t>SafeStreets is a crowded-sourced application that intends to provide users with the possibility to notify authorities when traffic violations occur, specifically parking violations. The application allows users to send pictures of violations, including their date, time, and position, to authorities. The main purpose of SafeStreets is to reduce the number of accidents that may be caused by certain violations that can be avoided easily. The following examples may illustrate and visualize the type of violations that may be captured and notified to the authorities:</w:t>
       </w:r>
     </w:p>
     <w:p>
@@ -2867,7 +2805,7 @@
       </w:pPr>
       <w:r>
         <w:rPr>
-          <w:rFonts w:ascii="Calibri" w:eastAsia="Calibri" w:hAnsi="Calibri" w:cs="Calibri"/>
+          <w:rFonts w:ascii="Calibri" w:hAnsi="Calibri" w:eastAsia="Calibri" w:cs="Calibri"/>
           <w:lang w:val="en-GB"/>
         </w:rPr>
         <w:t>Double parking</w:t>
@@ -2887,7 +2825,7 @@
       </w:pPr>
       <w:r>
         <w:rPr>
-          <w:rFonts w:ascii="Calibri" w:eastAsia="Calibri" w:hAnsi="Calibri" w:cs="Calibri"/>
+          <w:rFonts w:ascii="Calibri" w:hAnsi="Calibri" w:eastAsia="Calibri" w:cs="Calibri"/>
           <w:lang w:val="en-GB"/>
         </w:rPr>
         <w:t>Expiry of the parking time limit</w:t>
@@ -2907,7 +2845,7 @@
       </w:pPr>
       <w:r>
         <w:rPr>
-          <w:rFonts w:ascii="Calibri" w:eastAsia="Calibri" w:hAnsi="Calibri" w:cs="Calibri"/>
+          <w:rFonts w:ascii="Calibri" w:hAnsi="Calibri" w:eastAsia="Calibri" w:cs="Calibri"/>
           <w:lang w:val="en-GB"/>
         </w:rPr>
         <w:t>No parking area</w:t>
@@ -2927,7 +2865,7 @@
       </w:pPr>
       <w:r>
         <w:rPr>
-          <w:rFonts w:ascii="Calibri" w:eastAsia="Calibri" w:hAnsi="Calibri" w:cs="Calibri"/>
+          <w:rFonts w:ascii="Calibri" w:hAnsi="Calibri" w:eastAsia="Calibri" w:cs="Calibri"/>
           <w:lang w:val="en-GB"/>
         </w:rPr>
         <w:t>Parking in places reserved to people with disabilities</w:t>
@@ -2947,7 +2885,7 @@
       </w:pPr>
       <w:r>
         <w:rPr>
-          <w:rFonts w:ascii="Calibri" w:eastAsia="Calibri" w:hAnsi="Calibri" w:cs="Calibri"/>
+          <w:rFonts w:ascii="Calibri" w:hAnsi="Calibri" w:eastAsia="Calibri" w:cs="Calibri"/>
           <w:lang w:val="en-GB"/>
         </w:rPr>
         <w:t>Parking in the middle of bike lanes</w:t>
@@ -2967,7 +2905,7 @@
       </w:pPr>
       <w:r>
         <w:rPr>
-          <w:rFonts w:ascii="Calibri" w:eastAsia="Calibri" w:hAnsi="Calibri" w:cs="Calibri"/>
+          <w:rFonts w:ascii="Calibri" w:hAnsi="Calibri" w:eastAsia="Calibri" w:cs="Calibri"/>
           <w:lang w:val="en-GB"/>
         </w:rPr>
         <w:t>Parking near bus stops</w:t>
@@ -2987,7 +2925,7 @@
       </w:pPr>
       <w:r>
         <w:rPr>
-          <w:rFonts w:ascii="Calibri" w:eastAsia="Calibri" w:hAnsi="Calibri" w:cs="Calibri"/>
+          <w:rFonts w:ascii="Calibri" w:hAnsi="Calibri" w:eastAsia="Calibri" w:cs="Calibri"/>
           <w:lang w:val="en-GB"/>
         </w:rPr>
         <w:t>Parking on crosswalk</w:t>
@@ -3007,7 +2945,7 @@
       </w:pPr>
       <w:r>
         <w:rPr>
-          <w:rFonts w:ascii="Calibri" w:eastAsia="Calibri" w:hAnsi="Calibri" w:cs="Calibri"/>
+          <w:rFonts w:ascii="Calibri" w:hAnsi="Calibri" w:eastAsia="Calibri" w:cs="Calibri"/>
           <w:lang w:val="en-GB"/>
         </w:rPr>
         <w:t>Parking on residents reserved spots</w:t>
@@ -3027,7 +2965,7 @@
       </w:pPr>
       <w:r>
         <w:rPr>
-          <w:rFonts w:ascii="Calibri" w:eastAsia="Calibri" w:hAnsi="Calibri" w:cs="Calibri"/>
+          <w:rFonts w:ascii="Calibri" w:hAnsi="Calibri" w:eastAsia="Calibri" w:cs="Calibri"/>
           <w:lang w:val="en-GB"/>
         </w:rPr>
         <w:t>Parking ticket missing</w:t>
@@ -3047,7 +2985,7 @@
       </w:pPr>
       <w:r>
         <w:rPr>
-          <w:rFonts w:ascii="Calibri" w:eastAsia="Calibri" w:hAnsi="Calibri" w:cs="Calibri"/>
+          <w:rFonts w:ascii="Calibri" w:hAnsi="Calibri" w:eastAsia="Calibri" w:cs="Calibri"/>
           <w:lang w:val="en-GB"/>
         </w:rPr>
         <w:t>Possible vehicles damage by third parties (e.g. broken glass)</w:t>
@@ -3057,32 +2995,23 @@
       <w:pPr>
         <w:ind w:left="1416"/>
         <w:rPr>
-          <w:rFonts w:ascii="Calibri" w:eastAsia="Calibri" w:hAnsi="Calibri" w:cs="Calibri"/>
-          <w:lang w:val="en-GB"/>
-        </w:rPr>
-      </w:pPr>
-      <w:proofErr w:type="spellStart"/>
-      <w:r>
-        <w:rPr>
-          <w:rFonts w:ascii="Calibri" w:eastAsia="Calibri" w:hAnsi="Calibri" w:cs="Calibri"/>
-          <w:lang w:val="en-GB"/>
-        </w:rPr>
-        <w:t>SafeStreets</w:t>
-      </w:r>
-      <w:proofErr w:type="spellEnd"/>
-      <w:r>
-        <w:rPr>
-          <w:rFonts w:ascii="Calibri" w:eastAsia="Calibri" w:hAnsi="Calibri" w:cs="Calibri"/>
-          <w:lang w:val="en-GB"/>
-        </w:rPr>
-        <w:t xml:space="preserve"> stores the information provided by the users, completing it with suitable metadata. In particular, when it receives a picture, it runs an algorithm to read the licence plate and stores the retrieved information with the violation, including also the type of violation (input by the user) and the name of the street where the violation occurred (which can be retrieved from the geographical position of the violation). In addition, the application allows both end users and authorities to mine the information that has been received, for example by highlighting the streets (or the areas) with the highest frequency of violations, or the vehicles that commit the most violations. Of course, different levels of visibility are offered to different roles, for example the authorities can see the licence plate numbers of the vehicles that commit any violation while the end user cannot see that.</w:t>
+          <w:rFonts w:ascii="Calibri" w:hAnsi="Calibri" w:eastAsia="Calibri" w:cs="Calibri"/>
+          <w:lang w:val="en-GB"/>
+        </w:rPr>
+      </w:pPr>
+      <w:r>
+        <w:rPr>
+          <w:rFonts w:ascii="Calibri" w:hAnsi="Calibri" w:eastAsia="Calibri" w:cs="Calibri"/>
+          <w:lang w:val="en-GB"/>
+        </w:rPr>
+        <w:t>SafeStreets stores the information provided by the users, completing it with suitable metadata. In particular, when it receives a picture, it runs an algorithm to read the licence plate and stores the retrieved information with the violation, including also the type of violation (input by the user) and the name of the street where the violation occurred (which can be retrieved from the geographical position of the violation). In addition, the application allows both end users and authorities to mine the information that has been received, for example by highlighting the streets (or the areas) with the highest frequency of violations, or the vehicles that commit the most violations. Of course, different levels of visibility are offered to different roles, for example the authorities can see the licence plate numbers of the vehicles that commit any violation while the end user cannot see that.</w:t>
       </w:r>
     </w:p>
     <w:p>
       <w:pPr>
         <w:ind w:left="1416"/>
         <w:rPr>
-          <w:rFonts w:ascii="Calibri" w:eastAsia="Calibri" w:hAnsi="Calibri" w:cs="Calibri"/>
+          <w:rFonts w:ascii="Calibri" w:hAnsi="Calibri" w:eastAsia="Calibri" w:cs="Calibri"/>
           <w:lang w:val="en-GB"/>
         </w:rPr>
       </w:pPr>
@@ -3091,48 +3020,16 @@
       <w:pPr>
         <w:ind w:left="1416"/>
         <w:rPr>
-          <w:rFonts w:ascii="Calibri" w:eastAsia="Calibri" w:hAnsi="Calibri" w:cs="Calibri"/>
-          <w:lang w:val="en-GB"/>
-        </w:rPr>
-      </w:pPr>
-      <w:r>
-        <w:rPr>
-          <w:rFonts w:ascii="Calibri" w:eastAsia="Calibri" w:hAnsi="Calibri" w:cs="Calibri"/>
-          <w:lang w:val="en-GB"/>
-        </w:rPr>
-        <w:t xml:space="preserve">Moreover, there’s another functionality that can be provided by </w:t>
-      </w:r>
-      <w:proofErr w:type="spellStart"/>
-      <w:r>
-        <w:rPr>
-          <w:rFonts w:ascii="Calibri" w:eastAsia="Calibri" w:hAnsi="Calibri" w:cs="Calibri"/>
-          <w:lang w:val="en-GB"/>
-        </w:rPr>
-        <w:t>SafeStreets</w:t>
-      </w:r>
-      <w:proofErr w:type="spellEnd"/>
-      <w:r>
-        <w:rPr>
-          <w:rFonts w:ascii="Calibri" w:eastAsia="Calibri" w:hAnsi="Calibri" w:cs="Calibri"/>
-          <w:lang w:val="en-GB"/>
-        </w:rPr>
-        <w:t xml:space="preserve">. If the municipality offers a service that allows users to retrieve the information about accidents that occur on the territory of the municipality, </w:t>
-      </w:r>
-      <w:proofErr w:type="spellStart"/>
-      <w:r>
-        <w:rPr>
-          <w:rFonts w:ascii="Calibri" w:eastAsia="Calibri" w:hAnsi="Calibri" w:cs="Calibri"/>
-          <w:lang w:val="en-GB"/>
-        </w:rPr>
-        <w:t>SafeStreets</w:t>
-      </w:r>
-      <w:proofErr w:type="spellEnd"/>
-      <w:r>
-        <w:rPr>
-          <w:rFonts w:ascii="Calibri" w:eastAsia="Calibri" w:hAnsi="Calibri" w:cs="Calibri"/>
-          <w:lang w:val="en-GB"/>
-        </w:rPr>
-        <w:t xml:space="preserve"> can cross that information with its own data to identify potentially unsafe areas, hence suggest possible interventions depending of the type of the most committed violation in that area. The following examples show which intervention could be suggested depending on the preceding examples of violations presented earlier in this paragraph:</w:t>
+          <w:rFonts w:ascii="Calibri" w:hAnsi="Calibri" w:eastAsia="Calibri" w:cs="Calibri"/>
+          <w:lang w:val="en-GB"/>
+        </w:rPr>
+      </w:pPr>
+      <w:r>
+        <w:rPr>
+          <w:rFonts w:ascii="Calibri" w:hAnsi="Calibri" w:eastAsia="Calibri" w:cs="Calibri"/>
+          <w:lang w:val="en-GB"/>
+        </w:rPr>
+        <w:t>Moreover, there’s another functionality that can be provided by SafeStreets. If the municipality offers a service that allows users to retrieve the information about accidents that occur on the territory of the municipality, SafeStreets can cross that information with its own data to identify potentially unsafe areas, hence suggest possible interventions depending of the type of the most committed violation in that area. The following examples show which intervention could be suggested depending on the preceding examples of violations presented earlier in this paragraph:</w:t>
       </w:r>
     </w:p>
     <w:p>
@@ -3149,7 +3046,7 @@
       </w:pPr>
       <w:r>
         <w:rPr>
-          <w:rFonts w:ascii="Calibri" w:eastAsia="Calibri" w:hAnsi="Calibri" w:cs="Calibri"/>
+          <w:rFonts w:ascii="Calibri" w:hAnsi="Calibri" w:eastAsia="Calibri" w:cs="Calibri"/>
           <w:lang w:val="en-GB"/>
         </w:rPr>
         <w:t>Add a barrier between the bike lane and the part of the road for motorized vehicles</w:t>
@@ -3169,7 +3066,7 @@
       </w:pPr>
       <w:r>
         <w:rPr>
-          <w:rFonts w:ascii="Calibri" w:eastAsia="Calibri" w:hAnsi="Calibri" w:cs="Calibri"/>
+          <w:rFonts w:ascii="Calibri" w:hAnsi="Calibri" w:eastAsia="Calibri" w:cs="Calibri"/>
           <w:lang w:val="en-GB"/>
         </w:rPr>
         <w:t xml:space="preserve">Install a towaway zone sign </w:t>
@@ -3189,7 +3086,7 @@
       </w:pPr>
       <w:r>
         <w:rPr>
-          <w:rFonts w:ascii="Calibri" w:eastAsia="Calibri" w:hAnsi="Calibri" w:cs="Calibri"/>
+          <w:rFonts w:ascii="Calibri" w:hAnsi="Calibri" w:eastAsia="Calibri" w:cs="Calibri"/>
           <w:lang w:val="en-GB"/>
         </w:rPr>
         <w:t xml:space="preserve">Increase parking slots </w:t>
@@ -3209,7 +3106,7 @@
       </w:pPr>
       <w:r>
         <w:rPr>
-          <w:rFonts w:ascii="Calibri" w:eastAsia="Calibri" w:hAnsi="Calibri" w:cs="Calibri"/>
+          <w:rFonts w:ascii="Calibri" w:hAnsi="Calibri" w:eastAsia="Calibri" w:cs="Calibri"/>
           <w:lang w:val="en-GB"/>
         </w:rPr>
         <w:t>Increase local police controls</w:t>
@@ -3219,36 +3116,20 @@
       <w:pPr>
         <w:ind w:left="1416"/>
         <w:rPr>
-          <w:rFonts w:ascii="Calibri" w:eastAsia="Calibri" w:hAnsi="Calibri" w:cs="Calibri"/>
-          <w:lang w:val="en-GB"/>
-        </w:rPr>
-      </w:pPr>
-      <w:r>
-        <w:rPr>
-          <w:rFonts w:ascii="Calibri" w:eastAsia="Calibri" w:hAnsi="Calibri" w:cs="Calibri"/>
-          <w:lang w:val="en-GB"/>
-        </w:rPr>
-        <w:t xml:space="preserve">The main purpose of this functionality is that </w:t>
-      </w:r>
-      <w:proofErr w:type="spellStart"/>
-      <w:r>
-        <w:rPr>
-          <w:rFonts w:ascii="Calibri" w:eastAsia="Calibri" w:hAnsi="Calibri" w:cs="Calibri"/>
-          <w:lang w:val="en-GB"/>
-        </w:rPr>
-        <w:t>SafeStreets</w:t>
-      </w:r>
-      <w:proofErr w:type="spellEnd"/>
-      <w:r>
-        <w:rPr>
-          <w:rFonts w:ascii="Calibri" w:eastAsia="Calibri" w:hAnsi="Calibri" w:cs="Calibri"/>
-          <w:lang w:val="en-GB"/>
-        </w:rPr>
-        <w:t xml:space="preserve"> also identifies areas with critical number of accidents and reports suggestions as a possible solution as an automatized method to engage with the problem. Thus, it could help the authorities to highlight where the interventions should be provided, and this functionality should make it easier to point out the </w:t>
-      </w:r>
-      <w:r>
-        <w:rPr>
-          <w:rFonts w:ascii="Calibri" w:eastAsia="Calibri" w:hAnsi="Calibri" w:cs="Calibri"/>
+          <w:rFonts w:ascii="Calibri" w:hAnsi="Calibri" w:eastAsia="Calibri" w:cs="Calibri"/>
+          <w:lang w:val="en-GB"/>
+        </w:rPr>
+      </w:pPr>
+      <w:r>
+        <w:rPr>
+          <w:rFonts w:ascii="Calibri" w:hAnsi="Calibri" w:eastAsia="Calibri" w:cs="Calibri"/>
+          <w:lang w:val="en-GB"/>
+        </w:rPr>
+        <w:t xml:space="preserve">The main purpose of this functionality is that SafeStreets also identifies areas with critical number of accidents and reports suggestions as a possible solution as an automatized method to engage with the problem. Thus, it could help the authorities to highlight where the interventions should be provided, and this functionality should make it easier to point out the </w:t>
+      </w:r>
+      <w:r>
+        <w:rPr>
+          <w:rFonts w:ascii="Calibri" w:hAnsi="Calibri" w:eastAsia="Calibri" w:cs="Calibri"/>
           <w:lang w:val="en-GB"/>
         </w:rPr>
         <w:lastRenderedPageBreak/>
@@ -3258,7 +3139,7 @@
     <w:p>
       <w:pPr>
         <w:rPr>
-          <w:rFonts w:ascii="Calibri" w:eastAsia="Calibri" w:hAnsi="Calibri" w:cs="Calibri"/>
+          <w:rFonts w:ascii="Calibri" w:hAnsi="Calibri" w:eastAsia="Calibri" w:cs="Calibri"/>
           <w:lang w:val="en-GB"/>
         </w:rPr>
       </w:pPr>
@@ -3308,7 +3189,25 @@
         <w:rPr>
           <w:lang w:val="en-GB"/>
         </w:rPr>
-        <w:t>[G1] Every registered user should be able to notify violations</w:t>
+        <w:t>[</w:t>
+      </w:r>
+      <w:r>
+        <w:rPr>
+          <w:lang w:val="en-GB"/>
+        </w:rPr>
+        <w:t>G1</w:t>
+      </w:r>
+      <w:r>
+        <w:rPr>
+          <w:lang w:val="en-GB"/>
+        </w:rPr>
+        <w:t>]</w:t>
+      </w:r>
+      <w:r>
+        <w:rPr>
+          <w:lang w:val="en-GB"/>
+        </w:rPr>
+        <w:t xml:space="preserve"> Every registered user should be able to notify violations</w:t>
       </w:r>
     </w:p>
     <w:p>
@@ -3327,7 +3226,25 @@
         <w:rPr>
           <w:lang w:val="en-GB"/>
         </w:rPr>
-        <w:t>[G2] Every recognized authority should be able to access the application</w:t>
+        <w:t>[</w:t>
+      </w:r>
+      <w:r>
+        <w:rPr>
+          <w:lang w:val="en-GB"/>
+        </w:rPr>
+        <w:t>G2</w:t>
+      </w:r>
+      <w:r>
+        <w:rPr>
+          <w:lang w:val="en-GB"/>
+        </w:rPr>
+        <w:t>]</w:t>
+      </w:r>
+      <w:r>
+        <w:rPr>
+          <w:lang w:val="en-GB"/>
+        </w:rPr>
+        <w:t xml:space="preserve"> Every recognized authority should be able to access the application</w:t>
       </w:r>
     </w:p>
     <w:p>
@@ -3346,7 +3263,37 @@
         <w:rPr>
           <w:lang w:val="en-GB"/>
         </w:rPr>
-        <w:t>[G3] Every recognized authority should be able to receive any violation that has been pointed out by a registered user</w:t>
+        <w:t>[</w:t>
+      </w:r>
+      <w:r>
+        <w:rPr>
+          <w:lang w:val="en-GB"/>
+        </w:rPr>
+        <w:t>G3</w:t>
+      </w:r>
+      <w:r>
+        <w:rPr>
+          <w:lang w:val="en-GB"/>
+        </w:rPr>
+        <w:t>]</w:t>
+      </w:r>
+      <w:r>
+        <w:rPr>
+          <w:lang w:val="en-GB"/>
+        </w:rPr>
+        <w:t xml:space="preserve"> Every recognized authority should be able to </w:t>
+      </w:r>
+      <w:r>
+        <w:rPr>
+          <w:lang w:val="en-GB"/>
+        </w:rPr>
+        <w:t xml:space="preserve">receive </w:t>
+      </w:r>
+      <w:r>
+        <w:rPr>
+          <w:lang w:val="en-GB"/>
+        </w:rPr>
+        <w:t>any violation that has been pointed out by a registered user</w:t>
       </w:r>
     </w:p>
     <w:p>
@@ -3365,7 +3312,25 @@
         <w:rPr>
           <w:lang w:val="en-GB"/>
         </w:rPr>
-        <w:t xml:space="preserve">[G4] Every communication from the user must include a violation that has been committed by a recognizable vehicle </w:t>
+        <w:t>[</w:t>
+      </w:r>
+      <w:r>
+        <w:rPr>
+          <w:lang w:val="en-GB"/>
+        </w:rPr>
+        <w:t>G4</w:t>
+      </w:r>
+      <w:r>
+        <w:rPr>
+          <w:lang w:val="en-GB"/>
+        </w:rPr>
+        <w:t>]</w:t>
+      </w:r>
+      <w:r>
+        <w:rPr>
+          <w:lang w:val="en-GB"/>
+        </w:rPr>
+        <w:t xml:space="preserve"> Every communication from the user must include a violation that has been committed by a recognizable vehicle </w:t>
       </w:r>
     </w:p>
     <w:p>
@@ -3384,7 +3349,25 @@
         <w:rPr>
           <w:lang w:val="en-GB"/>
         </w:rPr>
-        <w:t>[G5] Every registered end user should be able to mine general information about the violations committed in a certain area</w:t>
+        <w:t>[</w:t>
+      </w:r>
+      <w:r>
+        <w:rPr>
+          <w:lang w:val="en-GB"/>
+        </w:rPr>
+        <w:t>G5</w:t>
+      </w:r>
+      <w:r>
+        <w:rPr>
+          <w:lang w:val="en-GB"/>
+        </w:rPr>
+        <w:t>]</w:t>
+      </w:r>
+      <w:r>
+        <w:rPr>
+          <w:lang w:val="en-GB"/>
+        </w:rPr>
+        <w:t xml:space="preserve"> Every registered end user should be able to mine general information about the violations committed in a certain area</w:t>
       </w:r>
     </w:p>
     <w:p>
@@ -3403,7 +3386,25 @@
         <w:rPr>
           <w:lang w:val="en-GB"/>
         </w:rPr>
-        <w:t>[G6] Every recognized authority must be able to verify the notified violations by the registered users</w:t>
+        <w:t>[</w:t>
+      </w:r>
+      <w:r>
+        <w:rPr>
+          <w:lang w:val="en-GB"/>
+        </w:rPr>
+        <w:t>G6</w:t>
+      </w:r>
+      <w:r>
+        <w:rPr>
+          <w:lang w:val="en-GB"/>
+        </w:rPr>
+        <w:t>]</w:t>
+      </w:r>
+      <w:r>
+        <w:rPr>
+          <w:lang w:val="en-GB"/>
+        </w:rPr>
+        <w:t xml:space="preserve"> Every recognized authority must be able to verify the notified violations by the registered users</w:t>
       </w:r>
     </w:p>
     <w:p>
@@ -3422,7 +3423,25 @@
         <w:rPr>
           <w:lang w:val="en-GB"/>
         </w:rPr>
-        <w:t>[G7] Every recognized authority must be able to receive suggestions about improving the local security</w:t>
+        <w:t>[</w:t>
+      </w:r>
+      <w:r>
+        <w:rPr>
+          <w:lang w:val="en-GB"/>
+        </w:rPr>
+        <w:t>G7</w:t>
+      </w:r>
+      <w:r>
+        <w:rPr>
+          <w:lang w:val="en-GB"/>
+        </w:rPr>
+        <w:t>]</w:t>
+      </w:r>
+      <w:r>
+        <w:rPr>
+          <w:lang w:val="en-GB"/>
+        </w:rPr>
+        <w:t xml:space="preserve"> Every recognized authority must be able to receive suggestions about improving the local security</w:t>
       </w:r>
     </w:p>
     <w:p>
@@ -3447,7 +3466,7 @@
           <w:lang w:val="en-GB"/>
         </w:rPr>
       </w:pPr>
-      <w:bookmarkStart w:id="0" w:name="_Toc22478872"/>
+      <w:bookmarkStart w:name="_Toc22478872" w:id="0"/>
       <w:r>
         <w:rPr>
           <w:lang w:val="en-GB"/>
@@ -3458,76 +3477,75 @@
     </w:p>
     <w:p>
       <w:pPr>
-        <w:rPr>
-          <w:lang w:val="en-GB"/>
-        </w:rPr>
-      </w:pPr>
-    </w:p>
-    <w:p>
-      <w:pPr>
-        <w:rPr>
-          <w:lang w:val="en-GB"/>
-        </w:rPr>
-      </w:pPr>
-      <w:r>
-        <w:rPr>
-          <w:noProof/>
-        </w:rPr>
+        <w:pStyle w:val="Normale"/>
+        <w:rPr>
+          <w:lang w:val="en-GB"/>
+        </w:rPr>
+      </w:pPr>
+    </w:p>
+    <w:p>
+      <w:pPr>
+        <w:pStyle w:val="Normale"/>
+        <w:rPr>
+          <w:lang w:val="en-GB"/>
+        </w:rPr>
+      </w:pPr>
+      <w:r>
         <w:drawing>
-          <wp:inline distT="0" distB="0" distL="0" distR="0" wp14:anchorId="095ADD75" wp14:editId="3C8F37E0">
+          <wp:inline wp14:editId="3C8F37E0" wp14:anchorId="095ADD75">
             <wp:extent cx="6096000" cy="3340100"/>
             <wp:effectExtent l="133350" t="76200" r="57150" b="107950"/>
-            <wp:docPr id="1481719086" name="Immagine 1481719086"/>
+            <wp:docPr id="1481719086" name="" title=""/>
             <wp:cNvGraphicFramePr>
-              <a:graphicFrameLocks xmlns:a="http://schemas.openxmlformats.org/drawingml/2006/main" noChangeAspect="1"/>
+              <a:graphicFrameLocks noChangeAspect="1"/>
             </wp:cNvGraphicFramePr>
-            <a:graphic xmlns:a="http://schemas.openxmlformats.org/drawingml/2006/main">
+            <a:graphic>
               <a:graphicData uri="http://schemas.openxmlformats.org/drawingml/2006/picture">
-                <pic:pic xmlns:pic="http://schemas.openxmlformats.org/drawingml/2006/picture">
+                <pic:pic>
                   <pic:nvPicPr>
                     <pic:cNvPr id="0" name=""/>
                     <pic:cNvPicPr/>
                   </pic:nvPicPr>
                   <pic:blipFill>
-                    <a:blip r:embed="rId7">
+                    <a:blip r:embed="R6aa6f370fd9341c8">
                       <a:extLst>
-                        <a:ext uri="{28A0092B-C50C-407E-A947-70E740481C1C}">
-                          <a14:useLocalDpi xmlns:a14="http://schemas.microsoft.com/office/drawing/2010/main" val="0"/>
+                        <a:ext xmlns:a="http://schemas.openxmlformats.org/drawingml/2006/main" uri="{28A0092B-C50C-407E-A947-70E740481C1C}">
+                          <a14:useLocalDpi val="0"/>
                         </a:ext>
                       </a:extLst>
                     </a:blip>
-                    <a:srcRect/>
+                    <a:srcRect l="0" t="0" r="0" b="0"/>
                     <a:stretch>
                       <a:fillRect/>
                     </a:stretch>
                   </pic:blipFill>
-                  <pic:spPr>
-                    <a:xfrm>
+                  <pic:spPr xmlns:pic="http://schemas.openxmlformats.org/drawingml/2006/picture">
+                    <a:xfrm xmlns:a="http://schemas.openxmlformats.org/drawingml/2006/main" rot="0" flipH="0" flipV="0">
                       <a:off x="0" y="0"/>
                       <a:ext cx="6096000" cy="3340100"/>
                     </a:xfrm>
-                    <a:prstGeom prst="roundRect">
+                    <a:prstGeom xmlns:a="http://schemas.openxmlformats.org/drawingml/2006/main" prst="roundRect">
                       <a:avLst>
                         <a:gd name="adj" fmla="val 16667"/>
                       </a:avLst>
                     </a:prstGeom>
-                    <a:ln>
+                    <a:ln xmlns:a="http://schemas.openxmlformats.org/drawingml/2006/main">
                       <a:noFill/>
                     </a:ln>
-                    <a:effectLst>
+                    <a:effectLst xmlns:a="http://schemas.openxmlformats.org/drawingml/2006/main">
                       <a:outerShdw blurRad="76200" dist="38100" dir="7800000" algn="tl" rotWithShape="0">
                         <a:srgbClr val="000000">
                           <a:alpha val="40000"/>
                         </a:srgbClr>
                       </a:outerShdw>
                     </a:effectLst>
-                    <a:scene3d>
+                    <a:scene3d xmlns:a="http://schemas.openxmlformats.org/drawingml/2006/main">
                       <a:camera prst="orthographicFront"/>
                       <a:lightRig rig="contrasting" dir="t">
                         <a:rot lat="0" lon="0" rev="4200000"/>
                       </a:lightRig>
                     </a:scene3d>
-                    <a:sp3d prstMaterial="plastic">
+                    <a:sp3d xmlns:a="http://schemas.openxmlformats.org/drawingml/2006/main" prstMaterial="plastic">
                       <a:bevelT w="381000" h="114300" prst="relaxedInset"/>
                       <a:contourClr>
                         <a:srgbClr val="969696"/>
@@ -3543,13 +3561,15 @@
     </w:p>
     <w:p>
       <w:pPr>
-        <w:rPr>
-          <w:lang w:val="en-GB"/>
-        </w:rPr>
-      </w:pPr>
-    </w:p>
-    <w:p>
-      <w:pPr>
+        <w:pStyle w:val="Normale"/>
+        <w:rPr>
+          <w:lang w:val="en-GB"/>
+        </w:rPr>
+      </w:pPr>
+    </w:p>
+    <w:p>
+      <w:pPr>
+        <w:pStyle w:val="Normale"/>
         <w:rPr>
           <w:lang w:val="en-GB"/>
         </w:rPr>
@@ -3566,20 +3586,17 @@
         <w:rPr>
           <w:lang w:val="en-GB"/>
         </w:rPr>
-        <w:t xml:space="preserve"> is meant to help authorities to identify some serious violations, traffic and parking violations, that may cause accidents in the future being. Thus, as it’s been called, it’s intended for making streets safer. Also, this </w:t>
-      </w:r>
-      <w:r>
-        <w:rPr>
-          <w:lang w:val="en-GB"/>
-        </w:rPr>
-        <w:lastRenderedPageBreak/>
-        <w:t>application will increase the efficiency on reporting violations with the help of a common citizen. In order to report a violation, citizens won’t have to go to a police station (that might be far from the current position of the violation), they won’t even have to search where they are in order to report formally the committed violation. There are also some assumptions made in order to satisfy the goals of the S2B and the fundamental requirements that would help the lower level to easily realize the implementation part without considering the research on some tech already defined and available for use, also for higher level perspectives, for future improvements; thus it will be easier to integrate some new tech inherent to the domain of the application.</w:t>
-      </w:r>
-    </w:p>
-    <w:p>
-      <w:pPr>
-        <w:rPr>
-          <w:rFonts w:ascii="Calibri" w:eastAsia="Calibri" w:hAnsi="Calibri" w:cs="Calibri"/>
+        <w:t xml:space="preserve"> is meant to help authorities to identify some serious violations, traffic and parking violations, that may cause accidents in the future being. Thus, as it’s been called, it’s intended for making streets safer. Also, this application will increase the efficiency on reporting violations with the help of a common citizen. In order to report a violation, citizens won’t have to go to a police station (that might be far from the current position of the violation), they won’t even have to search where they are in order to report formally the committed violation. There are also some assumptions made in order to satisfy the goals of the S2B and the fundamental requirements that would help the lower level to easily realize the implementation part without considering the research on some tech already defined and available for use, also for higher level perspectives, for future improvements; thus it will be easier to integrate some new tech inherent to the domain of the application.</w:t>
+      </w:r>
+    </w:p>
+    <w:p>
+      <w:pPr>
+        <w:pStyle w:val="Normale"/>
+        <w:rPr>
+          <w:rFonts w:ascii="Calibri" w:hAnsi="Calibri" w:eastAsia="Calibri" w:cs="Calibri"/>
+          <w:noProof w:val="0"/>
+          <w:sz w:val="21"/>
+          <w:szCs w:val="21"/>
           <w:lang w:val="en-GB"/>
         </w:rPr>
       </w:pPr>
@@ -3609,41 +3626,186 @@
         <w:rPr>
           <w:lang w:val="en-GB"/>
         </w:rPr>
-        <w:t xml:space="preserve"> the user will have to register himself into the application system. Users have two different modes to register themselves into the system: the first one is the proprietary authentication and the second one consists of SPID authentication. Generally, they will have to subscribe with their full name and fiscal code since they’re mandatory to be able to fill certain reports. As it is in the specification of the S2B, Reports are composed of date, </w:t>
-      </w:r>
-      <w:r>
-        <w:rPr>
-          <w:rFonts w:ascii="Calibri" w:eastAsia="Calibri" w:hAnsi="Calibri" w:cs="Calibri"/>
-          <w:lang w:val="en-GB"/>
-        </w:rPr>
-        <w:t>time, position, a note (with a maximum fixed number of  characters) and a clear picture of the committed violation in which the licence plate should be included, but it isn’t a restricted requirement because, in the worst case, there are two possible situations: in the first one the licence plate isn’t clear (e.g. poor quality or blurry image) the user is allowed to do one out of two possible actions that consist of re-take the picture of the violation or modify the licence plate number, and if the user chooses to do the second action, the system shall recognize the report as one, instead, with a modified licence plate number; instead, in the second situation, if the system doesn’t recognize a vehicle in the taken picture it will take an immediate action to discard this picture and it will eventually ask the user to take a new clearer picture to be able to proceed, and that precludes the fact that user might send pictures that are not in accordance with the domain of the application (e.g. photos that don’t contain a vehicle such as selfies).</w:t>
-      </w:r>
-    </w:p>
-    <w:p>
-      <w:pPr>
-        <w:rPr>
-          <w:rFonts w:ascii="Calibri" w:eastAsia="Calibri" w:hAnsi="Calibri" w:cs="Calibri"/>
-          <w:lang w:val="en-GB"/>
-        </w:rPr>
-      </w:pPr>
-      <w:r>
-        <w:rPr>
-          <w:rFonts w:ascii="Calibri" w:eastAsia="Calibri" w:hAnsi="Calibri" w:cs="Calibri"/>
-          <w:lang w:val="en-GB"/>
-        </w:rPr>
-        <w:t>Since the violation must be notified in real-time domain, the user is not allowed to upload a picture at all. So that, situations as creating a false violation or manipulating data of a certain violation. For the same reason the user is not allowed to modify a photo. If the user notices something that should be mentioned, there’s a note that he can fill in briefly with possible observations. Also, the user must have a stable active connection to be able to submit the violation.</w:t>
-      </w:r>
-    </w:p>
-    <w:p>
-      <w:pPr>
-        <w:rPr>
-          <w:rFonts w:ascii="Calibri" w:eastAsia="Calibri" w:hAnsi="Calibri" w:cs="Calibri"/>
-          <w:lang w:val="en-GB"/>
-        </w:rPr>
-      </w:pPr>
-      <w:r>
-        <w:rPr>
-          <w:rFonts w:ascii="Calibri" w:eastAsia="Calibri" w:hAnsi="Calibri" w:cs="Calibri"/>
+        <w:t xml:space="preserve"> the user will have to register himself into the application system. Users have two different modes to register themselves into the system: the first one is the proprietary authentication and the second one consists of SPID authentication. Generally, they will have to subscribe with their full name and fiscal code since they’re mandatory to be able to fill certain reports. </w:t>
+      </w:r>
+      <w:r>
+        <w:rPr>
+          <w:lang w:val="en-GB"/>
+        </w:rPr>
+        <w:t xml:space="preserve">Registered Users obtain points that indicate their integrity through their continuous </w:t>
+      </w:r>
+      <w:proofErr w:type="spellStart"/>
+      <w:r>
+        <w:rPr>
+          <w:lang w:val="en-GB"/>
+        </w:rPr>
+        <w:t>voluntaristic</w:t>
+      </w:r>
+      <w:proofErr w:type="spellEnd"/>
+      <w:r>
+        <w:rPr>
+          <w:lang w:val="en-GB"/>
+        </w:rPr>
+        <w:t xml:space="preserve"> participation in order to provide the possibility of achieving the goal of making the streets safer. These points are called integrity points. </w:t>
+      </w:r>
+      <w:r>
+        <w:rPr>
+          <w:rFonts w:ascii="Calibri" w:hAnsi="Calibri" w:eastAsia="Calibri" w:cs="Calibri"/>
+          <w:noProof w:val="0"/>
+          <w:sz w:val="21"/>
+          <w:szCs w:val="21"/>
+          <w:lang w:val="en-GB"/>
+        </w:rPr>
+        <w:t>Initially, users, who have registered with SPID, have more integrity points than the proprietary authentication (according to demonstrating more integrity into the society verifying his own identity through a public system of digital authentication).</w:t>
+      </w:r>
+      <w:r>
+        <w:rPr>
+          <w:rFonts w:ascii="Calibri" w:hAnsi="Calibri" w:eastAsia="Calibri" w:cs="Calibri"/>
+          <w:noProof w:val="0"/>
+          <w:sz w:val="21"/>
+          <w:szCs w:val="21"/>
+          <w:lang w:val="en-GB"/>
+        </w:rPr>
+        <w:t xml:space="preserve"> </w:t>
+      </w:r>
+      <w:r>
+        <w:rPr>
+          <w:rFonts w:ascii="Calibri" w:hAnsi="Calibri" w:eastAsia="Calibri" w:cs="Calibri"/>
+          <w:noProof w:val="0"/>
+          <w:sz w:val="21"/>
+          <w:szCs w:val="21"/>
+          <w:lang w:val="en-GB"/>
+        </w:rPr>
+        <w:t>Moreover, when a report is verified</w:t>
+      </w:r>
+      <w:r>
+        <w:rPr>
+          <w:rFonts w:ascii="Calibri" w:hAnsi="Calibri" w:eastAsia="Calibri" w:cs="Calibri"/>
+          <w:noProof w:val="0"/>
+          <w:sz w:val="21"/>
+          <w:szCs w:val="21"/>
+          <w:lang w:val="en-GB"/>
+        </w:rPr>
+        <w:t xml:space="preserve"> by the authorities</w:t>
+      </w:r>
+      <w:r>
+        <w:rPr>
+          <w:rFonts w:ascii="Calibri" w:hAnsi="Calibri" w:eastAsia="Calibri" w:cs="Calibri"/>
+          <w:noProof w:val="0"/>
+          <w:sz w:val="21"/>
+          <w:szCs w:val="21"/>
+          <w:lang w:val="en-GB"/>
+        </w:rPr>
+        <w:t>, integrity points of the notifier increases.</w:t>
+      </w:r>
+    </w:p>
+    <w:p>
+      <w:pPr>
+        <w:pStyle w:val="Normale"/>
+        <w:rPr>
+          <w:rFonts w:ascii="Calibri" w:hAnsi="Calibri" w:eastAsia="Calibri" w:cs="Calibri"/>
+          <w:noProof w:val="0"/>
+          <w:sz w:val="21"/>
+          <w:szCs w:val="21"/>
+          <w:lang w:val="en-GB"/>
+        </w:rPr>
+      </w:pPr>
+      <w:r>
+        <w:rPr>
+          <w:lang w:val="en-GB"/>
+        </w:rPr>
+        <w:t xml:space="preserve">As it is in the specification of the S2B, Reports are composed of date, </w:t>
+      </w:r>
+      <w:r>
+        <w:rPr>
+          <w:rFonts w:ascii="Calibri" w:hAnsi="Calibri" w:eastAsia="Calibri" w:cs="Calibri"/>
+          <w:noProof w:val="0"/>
+          <w:sz w:val="21"/>
+          <w:szCs w:val="21"/>
+          <w:lang w:val="en-GB"/>
+        </w:rPr>
+        <w:t>time, position, a note (with a maximum fixed number of  characters) and a clear picture of the committed violation in which the licence plate should be included, but it isn’t a restricted requirement because, in the worst case, there are two possible situations: in the first one the licence plate isn’t clear (e.g. poor quality or blurry image) the user is allowed to do one out of two possible actions that consist of re-take the picture of the violation or modify the licence plate number, and if the user chooses to do the second action, the system shall recognize the report as one, instead, with a modified licence plate number</w:t>
+      </w:r>
+      <w:r>
+        <w:rPr>
+          <w:rFonts w:ascii="Calibri" w:hAnsi="Calibri" w:eastAsia="Calibri" w:cs="Calibri"/>
+          <w:noProof w:val="0"/>
+          <w:sz w:val="21"/>
+          <w:szCs w:val="21"/>
+          <w:lang w:val="en-GB"/>
+        </w:rPr>
+        <w:t xml:space="preserve"> and this induces minor level of credibility</w:t>
+      </w:r>
+      <w:r>
+        <w:rPr>
+          <w:rFonts w:ascii="Calibri" w:hAnsi="Calibri" w:eastAsia="Calibri" w:cs="Calibri"/>
+          <w:noProof w:val="0"/>
+          <w:sz w:val="21"/>
+          <w:szCs w:val="21"/>
+          <w:lang w:val="en-GB"/>
+        </w:rPr>
+        <w:t>; instead, in the second situation, if the system doesn’t recognize a vehicle in the taken picture it will take an immediate action to discard this picture and it will eventually ask the user to take a new clearer picture to be able to proceed, and that precludes the fact that user might send pictures that are not in accordance with the domain of the application (e.g. photos that don’t contain a vehicle such as selfies).</w:t>
+      </w:r>
+    </w:p>
+    <w:p>
+      <w:pPr>
+        <w:pStyle w:val="Normale"/>
+        <w:rPr>
+          <w:rFonts w:ascii="Calibri" w:hAnsi="Calibri" w:eastAsia="Calibri" w:cs="Calibri"/>
+          <w:noProof w:val="0"/>
+          <w:sz w:val="21"/>
+          <w:szCs w:val="21"/>
+          <w:lang w:val="en-GB"/>
+        </w:rPr>
+      </w:pPr>
+      <w:r>
+        <w:rPr>
+          <w:rFonts w:ascii="Calibri" w:hAnsi="Calibri" w:eastAsia="Calibri" w:cs="Calibri"/>
+          <w:noProof w:val="0"/>
+          <w:sz w:val="21"/>
+          <w:szCs w:val="21"/>
+          <w:lang w:val="en-GB"/>
+        </w:rPr>
+        <w:t xml:space="preserve">Since the violation must be notified in real-time domain, the user is not allowed to upload a picture at all. So that, situations as creating a false violation or manipulating data of a certain violation. For the same reason the user is not allowed to modify a photo. If the user notices something that should be mentioned, there’s a note that he can fill in briefly with possible observations. Also, the user must have a </w:t>
+      </w:r>
+      <w:r>
+        <w:rPr>
+          <w:rFonts w:ascii="Calibri" w:hAnsi="Calibri" w:eastAsia="Calibri" w:cs="Calibri"/>
+          <w:noProof w:val="0"/>
+          <w:sz w:val="21"/>
+          <w:szCs w:val="21"/>
+          <w:lang w:val="en-GB"/>
+        </w:rPr>
+        <w:t>stable</w:t>
+      </w:r>
+      <w:r>
+        <w:rPr>
+          <w:rFonts w:ascii="Calibri" w:hAnsi="Calibri" w:eastAsia="Calibri" w:cs="Calibri"/>
+          <w:noProof w:val="0"/>
+          <w:sz w:val="21"/>
+          <w:szCs w:val="21"/>
+          <w:lang w:val="en-GB"/>
+        </w:rPr>
+        <w:t xml:space="preserve"> active connection to be able to submit the violation.</w:t>
+      </w:r>
+    </w:p>
+    <w:p>
+      <w:pPr>
+        <w:pStyle w:val="Normale"/>
+        <w:rPr>
+          <w:rFonts w:ascii="Calibri" w:hAnsi="Calibri" w:eastAsia="Calibri" w:cs="Calibri"/>
+          <w:noProof w:val="0"/>
+          <w:sz w:val="21"/>
+          <w:szCs w:val="21"/>
+          <w:lang w:val="en-GB"/>
+        </w:rPr>
+      </w:pPr>
+      <w:r>
+        <w:rPr>
+          <w:rFonts w:ascii="Calibri" w:hAnsi="Calibri" w:eastAsia="Calibri" w:cs="Calibri"/>
+          <w:noProof w:val="0"/>
+          <w:sz w:val="21"/>
+          <w:szCs w:val="21"/>
           <w:lang w:val="en-GB"/>
         </w:rPr>
         <w:t xml:space="preserve">A report should satisfy the application domain before it becomes in hands of authorities and in order to realize this fact a report should include the preconditions described earlier. When a report is filled in completely the authorities must be able to receive it through the application. Within this context, the authorities are defined as Italy’s law enforcement agencies. The authorities, interested in the application willing to use it for increasing local security, must have a valid digital certificate </w:t>
@@ -3656,10 +3818,73 @@
       </w:r>
       <w:r>
         <w:rPr>
-          <w:rFonts w:ascii="Calibri" w:eastAsia="Calibri" w:hAnsi="Calibri" w:cs="Calibri"/>
+          <w:rFonts w:ascii="Calibri" w:hAnsi="Calibri" w:eastAsia="Calibri" w:cs="Calibri"/>
+          <w:noProof w:val="0"/>
+          <w:sz w:val="21"/>
+          <w:szCs w:val="21"/>
           <w:lang w:val="en-GB"/>
         </w:rPr>
         <w:t>. An authority must register to be able to use the application. The registration process requires a valid digital certificate. Once an authority is registered, it’s able to receive notifications about the committed violations. Registered authorities have the maximum authorization to access all the data notified by users. They also have access to all normal user functionalities, thus the capability of reporting violations.</w:t>
+      </w:r>
+      <w:r>
+        <w:rPr>
+          <w:rFonts w:ascii="Calibri" w:hAnsi="Calibri" w:eastAsia="Calibri" w:cs="Calibri"/>
+          <w:noProof w:val="0"/>
+          <w:sz w:val="21"/>
+          <w:szCs w:val="21"/>
+          <w:lang w:val="en-GB"/>
+        </w:rPr>
+        <w:t xml:space="preserve"> The authorities can also verify and validate the visualized reports depending on the veracity of the notified violations.</w:t>
+      </w:r>
+    </w:p>
+    <w:p>
+      <w:pPr>
+        <w:pStyle w:val="Normale"/>
+        <w:rPr>
+          <w:lang w:val="en-US"/>
+        </w:rPr>
+      </w:pPr>
+      <w:r>
+        <w:rPr>
+          <w:lang w:val="en-US"/>
+        </w:rPr>
+        <w:t>Either the registration process or t</w:t>
+      </w:r>
+      <w:r>
+        <w:rPr>
+          <w:lang w:val="en-US"/>
+        </w:rPr>
+        <w:t>he report</w:t>
+      </w:r>
+      <w:r>
+        <w:rPr>
+          <w:lang w:val="en-US"/>
+        </w:rPr>
+        <w:t>s</w:t>
+      </w:r>
+      <w:r>
+        <w:rPr>
+          <w:lang w:val="en-US"/>
+        </w:rPr>
+        <w:t xml:space="preserve"> made and of the user who carried it out </w:t>
+      </w:r>
+      <w:r>
+        <w:rPr>
+          <w:lang w:val="en-US"/>
+        </w:rPr>
+        <w:t>are respects</w:t>
+      </w:r>
+      <w:r>
+        <w:rPr>
+          <w:lang w:val="en-US"/>
+        </w:rPr>
+        <w:t xml:space="preserve"> the terms established by the Legislative Decree 196/03 and the regulation 2016/679</w:t>
+      </w:r>
+      <w:r>
+        <w:rPr>
+          <w:lang w:val="en-US"/>
+        </w:rPr>
+        <w:t>.</w:t>
       </w:r>
     </w:p>
     <w:p>
@@ -3679,7 +3904,7 @@
           <w:lang w:val="en-GB"/>
         </w:rPr>
       </w:pPr>
-      <w:bookmarkStart w:id="1" w:name="_Toc22478873"/>
+      <w:bookmarkStart w:name="_Toc22478873" w:id="1"/>
       <w:r>
         <w:rPr>
           <w:lang w:val="en-GB"/>
@@ -3696,7 +3921,7 @@
           <w:lang w:val="en-GB"/>
         </w:rPr>
       </w:pPr>
-      <w:bookmarkStart w:id="2" w:name="_Toc22478874"/>
+      <w:bookmarkStart w:name="_Toc22478874" w:id="2"/>
       <w:r>
         <w:rPr>
           <w:lang w:val="en-GB"/>
@@ -3713,7 +3938,7 @@
           <w:lang w:val="en-GB"/>
         </w:rPr>
       </w:pPr>
-      <w:bookmarkStart w:id="3" w:name="_Toc22478875"/>
+      <w:bookmarkStart w:name="_Toc22478875" w:id="3"/>
       <w:r>
         <w:rPr>
           <w:lang w:val="en-GB"/>
@@ -3736,7 +3961,7 @@
       <w:r>
         <w:t xml:space="preserve"> 196 del 2003 (196/03) </w:t>
       </w:r>
-      <w:hyperlink r:id="rId8" w:history="1">
+      <w:hyperlink w:history="1" r:id="rId7">
         <w:r>
           <w:rPr>
             <w:rStyle w:val="Collegamentoipertestuale"/>
@@ -3780,7 +4005,7 @@
         </w:rPr>
         <w:t xml:space="preserve"> </w:t>
       </w:r>
-      <w:hyperlink r:id="rId9" w:history="1">
+      <w:hyperlink w:history="1" r:id="rId8">
         <w:r>
           <w:rPr>
             <w:rStyle w:val="Collegamentoipertestuale"/>
@@ -3816,7 +4041,7 @@
         </w:rPr>
         <w:t xml:space="preserve"> </w:t>
       </w:r>
-      <w:hyperlink r:id="rId10" w:history="1">
+      <w:hyperlink w:history="1" r:id="rId9">
         <w:r>
           <w:rPr>
             <w:rStyle w:val="Collegamentoipertestuale"/>
@@ -3841,7 +4066,6 @@
         <w:rPr>
           <w:lang w:val="en-US"/>
         </w:rPr>
-        <w:lastRenderedPageBreak/>
         <w:t>IEEE 29148-2018 - ISO/IEC/IEEE International Standard - Systems and software engineering -- Life cycle processes -- Requirements engineering</w:t>
       </w:r>
       <w:r>
@@ -3850,7 +4074,7 @@
         </w:rPr>
         <w:t xml:space="preserve"> </w:t>
       </w:r>
-      <w:hyperlink r:id="rId11" w:history="1">
+      <w:hyperlink w:history="1" r:id="rId10">
         <w:r>
           <w:rPr>
             <w:rStyle w:val="Collegamentoipertestuale"/>
@@ -3877,7 +4101,7 @@
         </w:rPr>
         <w:t xml:space="preserve">Specification document “Mandatory Project Assignment AY 2018-2019” </w:t>
       </w:r>
-      <w:hyperlink r:id="rId12" w:history="1">
+      <w:hyperlink w:history="1" r:id="rId11">
         <w:r>
           <w:rPr>
             <w:rStyle w:val="Collegamentoipertestuale"/>
@@ -3910,7 +4134,7 @@
         </w:rPr>
         <w:t xml:space="preserve"> and digital certificates released </w:t>
       </w:r>
-      <w:hyperlink r:id="rId13" w:history="1">
+      <w:hyperlink w:history="1" r:id="rId12">
         <w:r>
           <w:rPr>
             <w:rStyle w:val="Collegamentoipertestuale"/>
@@ -3928,7 +4152,7 @@
           <w:lang w:val="en-GB"/>
         </w:rPr>
       </w:pPr>
-      <w:bookmarkStart w:id="4" w:name="_Toc22478876"/>
+      <w:bookmarkStart w:name="_Toc22478876" w:id="4"/>
       <w:r>
         <w:rPr>
           <w:lang w:val="en-GB"/>
@@ -3975,7 +4199,7 @@
           <w:lang w:val="en-GB"/>
         </w:rPr>
       </w:pPr>
-      <w:bookmarkStart w:id="5" w:name="_Toc22478877"/>
+      <w:bookmarkStart w:name="_Toc22478877" w:id="5"/>
       <w:r>
         <w:rPr>
           <w:lang w:val="en-GB"/>
@@ -3995,7 +4219,7 @@
           <w:lang w:val="en-GB"/>
         </w:rPr>
       </w:pPr>
-      <w:bookmarkStart w:id="6" w:name="_Toc22478878"/>
+      <w:bookmarkStart w:name="_Toc22478878" w:id="6"/>
       <w:r>
         <w:rPr>
           <w:lang w:val="en-GB"/>
@@ -4003,410 +4227,6 @@
         <w:t>Product perspective</w:t>
       </w:r>
       <w:bookmarkEnd w:id="6"/>
-    </w:p>
-    <w:p>
-      <w:pPr>
-        <w:ind w:left="1128"/>
-        <w:rPr>
-          <w:lang w:val="en-US"/>
-        </w:rPr>
-      </w:pPr>
-      <w:r>
-        <w:rPr>
-          <w:lang w:val="en-GB"/>
-        </w:rPr>
-        <w:t xml:space="preserve">In the below figure 2 is shown the main structure of the </w:t>
-      </w:r>
-      <w:proofErr w:type="spellStart"/>
-      <w:r>
-        <w:rPr>
-          <w:lang w:val="en-GB"/>
-        </w:rPr>
-        <w:t>SafeStreets</w:t>
-      </w:r>
-      <w:proofErr w:type="spellEnd"/>
-      <w:r>
-        <w:rPr>
-          <w:lang w:val="en-GB"/>
-        </w:rPr>
-        <w:t xml:space="preserve"> application</w:t>
-      </w:r>
-      <w:r>
-        <w:rPr>
-          <w:lang w:val="en-GB"/>
-        </w:rPr>
-        <w:t xml:space="preserve">, actually </w:t>
-      </w:r>
-      <w:r>
-        <w:rPr>
-          <w:lang w:val="en-GB"/>
-        </w:rPr>
-        <w:t>only</w:t>
-      </w:r>
-      <w:r>
-        <w:rPr>
-          <w:lang w:val="en-GB"/>
-        </w:rPr>
-        <w:t xml:space="preserve"> the main parts without going too deep in the actual </w:t>
-      </w:r>
-      <w:proofErr w:type="spellStart"/>
-      <w:r>
-        <w:rPr>
-          <w:lang w:val="en-GB"/>
-        </w:rPr>
-        <w:t>SafeStreets</w:t>
-      </w:r>
-      <w:proofErr w:type="spellEnd"/>
-      <w:r>
-        <w:rPr>
-          <w:lang w:val="en-GB"/>
-        </w:rPr>
-        <w:t xml:space="preserve"> structure.</w:t>
-      </w:r>
-      <w:bookmarkStart w:id="7" w:name="_GoBack"/>
-      <w:bookmarkEnd w:id="7"/>
-      <w:r>
-        <w:rPr>
-          <w:lang w:val="en-GB"/>
-        </w:rPr>
-        <w:br/>
-        <w:t xml:space="preserve">One of the main objectives is security. To offer two type of different authentications, an authentication manager will have as its duty to offer these two authentications as transparent as possible, of course SPID authentication will have to communicate with different server than the ones of </w:t>
-      </w:r>
-      <w:proofErr w:type="spellStart"/>
-      <w:r>
-        <w:rPr>
-          <w:lang w:val="en-GB"/>
-        </w:rPr>
-        <w:t>SafeStreets</w:t>
-      </w:r>
-      <w:proofErr w:type="spellEnd"/>
-      <w:r>
-        <w:rPr>
-          <w:lang w:val="en-GB"/>
-        </w:rPr>
-        <w:t>.</w:t>
-      </w:r>
-      <w:r>
-        <w:rPr>
-          <w:lang w:val="en-GB"/>
-        </w:rPr>
-        <w:br/>
-        <w:t xml:space="preserve">User data has to be secured in the best way possible following directives imposed by D.L. 196/03 and the </w:t>
-      </w:r>
-      <w:r>
-        <w:rPr>
-          <w:lang w:val="en-US"/>
-        </w:rPr>
-        <w:t>General Data Protection Regulation 2016/679</w:t>
-      </w:r>
-      <w:r>
-        <w:rPr>
-          <w:lang w:val="en-US"/>
-        </w:rPr>
-        <w:t xml:space="preserve">, so even if not shown, for clarity reasons, in the class diagram data will have to be decrypted to be seen from the application and has to be crypted when memorized in DBMS through </w:t>
-      </w:r>
-      <w:proofErr w:type="spellStart"/>
-      <w:r>
-        <w:rPr>
-          <w:lang w:val="en-US"/>
-        </w:rPr>
-        <w:t>SafeStreets</w:t>
-      </w:r>
-      <w:proofErr w:type="spellEnd"/>
-      <w:r>
-        <w:rPr>
-          <w:lang w:val="en-US"/>
-        </w:rPr>
-        <w:t xml:space="preserve"> servers.</w:t>
-      </w:r>
-      <w:r>
-        <w:rPr>
-          <w:lang w:val="en-US"/>
-        </w:rPr>
-        <w:br/>
-        <w:t>An user will not ever be able to access other user restricted information, just the minimal ones. Contraposed to the authority which has the legal rights to see every user data, expect obviously the authentication related ones.</w:t>
-      </w:r>
-      <w:r>
-        <w:rPr>
-          <w:lang w:val="en-US"/>
-        </w:rPr>
-        <w:br/>
-        <w:t>An authority to access this data will have to let its previous asked digital certificate be verified in every application session to use even just one of the main three restricted functions.</w:t>
-      </w:r>
-    </w:p>
-    <w:p>
-      <w:pPr>
-        <w:ind w:left="1128"/>
-        <w:rPr>
-          <w:lang w:val="en-US"/>
-        </w:rPr>
-      </w:pPr>
-      <w:proofErr w:type="spellStart"/>
-      <w:r>
-        <w:rPr>
-          <w:lang w:val="en-US"/>
-        </w:rPr>
-        <w:t>SafeStreets</w:t>
-      </w:r>
-      <w:proofErr w:type="spellEnd"/>
-      <w:r>
-        <w:rPr>
-          <w:lang w:val="en-US"/>
-        </w:rPr>
-        <w:t xml:space="preserve"> needs to be as fast as possible, considering the requirement to have always an available Internet connection, </w:t>
-      </w:r>
-      <w:proofErr w:type="spellStart"/>
-      <w:r>
-        <w:rPr>
-          <w:lang w:val="en-US"/>
-        </w:rPr>
-        <w:t>SafeStreets</w:t>
-      </w:r>
-      <w:proofErr w:type="spellEnd"/>
-      <w:r>
-        <w:rPr>
-          <w:lang w:val="en-US"/>
-        </w:rPr>
-        <w:t xml:space="preserve"> computing servers will be used for peculiar sub functionalities like live statistics computation on violations data or like the violation image validity recognizer which will be featured with the use </w:t>
-      </w:r>
-      <w:r>
-        <w:rPr>
-          <w:lang w:val="en-US"/>
-        </w:rPr>
-        <w:t xml:space="preserve">of a </w:t>
-      </w:r>
-      <w:r>
-        <w:rPr>
-          <w:lang w:val="en-US"/>
-        </w:rPr>
-        <w:t>C</w:t>
-      </w:r>
-      <w:r>
-        <w:rPr>
-          <w:lang w:val="en-US"/>
-        </w:rPr>
-        <w:t>onvolutional</w:t>
-      </w:r>
-      <w:r>
-        <w:rPr>
-          <w:lang w:val="en-US"/>
-        </w:rPr>
-        <w:t xml:space="preserve"> </w:t>
-      </w:r>
-      <w:r>
-        <w:rPr>
-          <w:lang w:val="en-US"/>
-        </w:rPr>
-        <w:t>Neural Network helping authorities to have as many as possible valid violations.</w:t>
-      </w:r>
-    </w:p>
-    <w:p>
-      <w:pPr>
-        <w:ind w:left="1128"/>
-        <w:rPr>
-          <w:lang w:val="en-US"/>
-        </w:rPr>
-      </w:pPr>
-      <w:r>
-        <w:rPr>
-          <w:lang w:val="en-US"/>
-        </w:rPr>
-        <w:t xml:space="preserve">Concerning valid violations to also ensure no misuse of any localization spoofing service, to upload to </w:t>
-      </w:r>
-      <w:proofErr w:type="spellStart"/>
-      <w:r>
-        <w:rPr>
-          <w:lang w:val="en-US"/>
-        </w:rPr>
-        <w:t>SafeStreets</w:t>
-      </w:r>
-      <w:proofErr w:type="spellEnd"/>
-      <w:r>
-        <w:rPr>
-          <w:lang w:val="en-US"/>
-        </w:rPr>
-        <w:t xml:space="preserve"> servers a new violation it will be needed that three different locations taken from GPS/Galileo system, Internet localization system and mobile cell approximate location will have to coincide within a few kilometers radius.</w:t>
-      </w:r>
-    </w:p>
-    <w:p>
-      <w:pPr>
-        <w:ind w:left="1128"/>
-        <w:rPr>
-          <w:lang w:val="en-US"/>
-        </w:rPr>
-      </w:pPr>
-      <w:proofErr w:type="spellStart"/>
-      <w:r>
-        <w:rPr>
-          <w:lang w:val="en-US"/>
-        </w:rPr>
-        <w:t>SafeStreets</w:t>
-      </w:r>
-      <w:proofErr w:type="spellEnd"/>
-      <w:r>
-        <w:rPr>
-          <w:lang w:val="en-US"/>
-        </w:rPr>
-        <w:t xml:space="preserve"> needs to be as autonomous as possible to </w:t>
-      </w:r>
-      <w:r>
-        <w:rPr>
-          <w:lang w:val="en-US"/>
-        </w:rPr>
-        <w:t>prohibit</w:t>
-      </w:r>
-      <w:r>
-        <w:rPr>
-          <w:lang w:val="en-US"/>
-        </w:rPr>
-        <w:t xml:space="preserve"> </w:t>
-      </w:r>
-      <w:r>
-        <w:rPr>
-          <w:lang w:val="en-US"/>
-        </w:rPr>
-        <w:t>any misuse of its violations reporting system.</w:t>
-      </w:r>
-      <w:r>
-        <w:rPr>
-          <w:lang w:val="en-US"/>
-        </w:rPr>
-        <w:t xml:space="preserve"> </w:t>
-      </w:r>
-      <w:r>
-        <w:rPr>
-          <w:lang w:val="en-US"/>
-        </w:rPr>
-        <w:t xml:space="preserve">Indeed even when an user needs to modify the license plate autonomously read in case of a wrong reading, the application through </w:t>
-      </w:r>
-      <w:proofErr w:type="spellStart"/>
-      <w:r>
-        <w:rPr>
-          <w:lang w:val="en-US"/>
-        </w:rPr>
-        <w:t>ViolationValidationControl</w:t>
-      </w:r>
-      <w:proofErr w:type="spellEnd"/>
-      <w:r>
-        <w:rPr>
-          <w:lang w:val="en-US"/>
-        </w:rPr>
-        <w:t xml:space="preserve"> will have to lower the quality attribute of this violation due to this needed modification.</w:t>
-      </w:r>
-      <w:r>
-        <w:rPr>
-          <w:lang w:val="en-US"/>
-        </w:rPr>
-        <w:br/>
-        <w:t xml:space="preserve">Expect some note that an user can write about some violation and obviously the type of violations, editing the </w:t>
-      </w:r>
-      <w:r>
-        <w:rPr>
-          <w:lang w:val="en-US"/>
-        </w:rPr>
-        <w:lastRenderedPageBreak/>
-        <w:t>license, at the cost of a notified lower quality, is the only allowed edit for a violation that can be made by the user.</w:t>
-      </w:r>
-    </w:p>
-    <w:p>
-      <w:pPr>
-        <w:ind w:left="708"/>
-        <w:rPr>
-          <w:lang w:val="en-GB"/>
-        </w:rPr>
-      </w:pPr>
-      <w:r>
-        <w:rPr>
-          <w:noProof/>
-        </w:rPr>
-        <w:drawing>
-          <wp:inline distT="0" distB="0" distL="0" distR="0" wp14:anchorId="19CA70F0" wp14:editId="7CCF5159">
-            <wp:extent cx="6470055" cy="3167897"/>
-            <wp:effectExtent l="0" t="0" r="6985" b="0"/>
-            <wp:docPr id="3" name="Immagine 3"/>
-            <wp:cNvGraphicFramePr>
-              <a:graphicFrameLocks xmlns:a="http://schemas.openxmlformats.org/drawingml/2006/main" noChangeAspect="1"/>
-            </wp:cNvGraphicFramePr>
-            <a:graphic xmlns:a="http://schemas.openxmlformats.org/drawingml/2006/main">
-              <a:graphicData uri="http://schemas.openxmlformats.org/drawingml/2006/picture">
-                <pic:pic xmlns:pic="http://schemas.openxmlformats.org/drawingml/2006/picture">
-                  <pic:nvPicPr>
-                    <pic:cNvPr id="0" name="Picture 5"/>
-                    <pic:cNvPicPr>
-                      <a:picLocks noChangeAspect="1" noChangeArrowheads="1"/>
-                    </pic:cNvPicPr>
-                  </pic:nvPicPr>
-                  <pic:blipFill>
-                    <a:blip r:embed="rId14" cstate="print">
-                      <a:extLst>
-                        <a:ext uri="{28A0092B-C50C-407E-A947-70E740481C1C}">
-                          <a14:useLocalDpi xmlns:a14="http://schemas.microsoft.com/office/drawing/2010/main" val="0"/>
-                        </a:ext>
-                      </a:extLst>
-                    </a:blip>
-                    <a:srcRect/>
-                    <a:stretch>
-                      <a:fillRect/>
-                    </a:stretch>
-                  </pic:blipFill>
-                  <pic:spPr bwMode="auto">
-                    <a:xfrm>
-                      <a:off x="0" y="0"/>
-                      <a:ext cx="6530948" cy="3197712"/>
-                    </a:xfrm>
-                    <a:prstGeom prst="rect">
-                      <a:avLst/>
-                    </a:prstGeom>
-                    <a:noFill/>
-                    <a:ln>
-                      <a:noFill/>
-                    </a:ln>
-                  </pic:spPr>
-                </pic:pic>
-              </a:graphicData>
-            </a:graphic>
-          </wp:inline>
-        </w:drawing>
-      </w:r>
-    </w:p>
-    <w:p>
-      <w:pPr>
-        <w:ind w:left="708"/>
-        <w:rPr>
-          <w:lang w:val="en-GB"/>
-        </w:rPr>
-      </w:pPr>
-      <w:r>
-        <w:rPr>
-          <w:lang w:val="en-GB"/>
-        </w:rPr>
-        <w:tab/>
-      </w:r>
-      <w:r>
-        <w:rPr>
-          <w:lang w:val="en-GB"/>
-        </w:rPr>
-        <w:tab/>
-      </w:r>
-      <w:r>
-        <w:rPr>
-          <w:lang w:val="en-GB"/>
-        </w:rPr>
-        <w:tab/>
-      </w:r>
-      <w:r>
-        <w:rPr>
-          <w:lang w:val="en-GB"/>
-        </w:rPr>
-        <w:tab/>
-      </w:r>
-      <w:r>
-        <w:rPr>
-          <w:lang w:val="en-GB"/>
-        </w:rPr>
-        <w:tab/>
-        <w:t>Figure 2 – Main Class Diagram</w:t>
-      </w:r>
     </w:p>
     <w:p>
       <w:pPr>
@@ -4416,14 +4236,14 @@
           <w:lang w:val="en-GB"/>
         </w:rPr>
       </w:pPr>
-      <w:bookmarkStart w:id="8" w:name="_Toc22478879"/>
+      <w:bookmarkStart w:name="_Toc22478879" w:id="7"/>
       <w:r>
         <w:rPr>
           <w:lang w:val="en-GB"/>
         </w:rPr>
         <w:t>2.2 Product functions</w:t>
       </w:r>
-      <w:bookmarkEnd w:id="8"/>
+      <w:bookmarkEnd w:id="7"/>
     </w:p>
     <w:p>
       <w:pPr>
@@ -4433,14 +4253,14 @@
           <w:lang w:val="en-GB"/>
         </w:rPr>
       </w:pPr>
-      <w:bookmarkStart w:id="9" w:name="_Toc22478880"/>
+      <w:bookmarkStart w:name="_Toc22478880" w:id="8"/>
       <w:r>
         <w:rPr>
           <w:lang w:val="en-GB"/>
         </w:rPr>
         <w:t>2.3 User characteristics</w:t>
       </w:r>
-      <w:bookmarkEnd w:id="9"/>
+      <w:bookmarkEnd w:id="8"/>
     </w:p>
     <w:p>
       <w:pPr>
@@ -4450,14 +4270,14 @@
           <w:lang w:val="en-GB"/>
         </w:rPr>
       </w:pPr>
-      <w:bookmarkStart w:id="10" w:name="_Toc22478881"/>
+      <w:bookmarkStart w:name="_Toc22478881" w:id="9"/>
       <w:r>
         <w:rPr>
           <w:lang w:val="en-GB"/>
         </w:rPr>
         <w:t>2.4 Assumptions, dependencies and constraints</w:t>
       </w:r>
-      <w:bookmarkEnd w:id="10"/>
+      <w:bookmarkEnd w:id="9"/>
     </w:p>
     <w:p>
       <w:pPr>
@@ -4477,14 +4297,14 @@
           <w:lang w:val="en-GB"/>
         </w:rPr>
       </w:pPr>
-      <w:bookmarkStart w:id="11" w:name="_Toc22478882"/>
+      <w:bookmarkStart w:name="_Toc22478882" w:id="10"/>
       <w:r>
         <w:rPr>
           <w:lang w:val="en-GB"/>
         </w:rPr>
         <w:t>Specific requirements</w:t>
       </w:r>
-      <w:bookmarkEnd w:id="11"/>
+      <w:bookmarkEnd w:id="10"/>
     </w:p>
     <w:p>
       <w:pPr>
@@ -4494,14 +4314,14 @@
           <w:lang w:val="en-GB"/>
         </w:rPr>
       </w:pPr>
-      <w:bookmarkStart w:id="12" w:name="_Toc22478883"/>
+      <w:bookmarkStart w:name="_Toc22478883" w:id="11"/>
       <w:r>
         <w:rPr>
           <w:lang w:val="en-GB"/>
         </w:rPr>
         <w:t>3.1 External Interface Requirements</w:t>
       </w:r>
-      <w:bookmarkEnd w:id="12"/>
+      <w:bookmarkEnd w:id="11"/>
     </w:p>
     <w:p>
       <w:pPr>
@@ -4511,14 +4331,14 @@
           <w:lang w:val="en-GB"/>
         </w:rPr>
       </w:pPr>
-      <w:bookmarkStart w:id="13" w:name="_Toc22478884"/>
+      <w:bookmarkStart w:name="_Toc22478884" w:id="12"/>
       <w:r>
         <w:rPr>
           <w:lang w:val="en-GB"/>
         </w:rPr>
         <w:t>3.1.1 User interfaces</w:t>
       </w:r>
-      <w:bookmarkEnd w:id="13"/>
+      <w:bookmarkEnd w:id="12"/>
     </w:p>
     <w:p>
       <w:pPr>
@@ -4528,14 +4348,14 @@
           <w:lang w:val="en-GB"/>
         </w:rPr>
       </w:pPr>
-      <w:bookmarkStart w:id="14" w:name="_Toc22478885"/>
+      <w:bookmarkStart w:name="_Toc22478885" w:id="13"/>
       <w:r>
         <w:rPr>
           <w:lang w:val="en-GB"/>
         </w:rPr>
         <w:t>3.1.2 Hardware Interfaces</w:t>
       </w:r>
-      <w:bookmarkEnd w:id="14"/>
+      <w:bookmarkEnd w:id="13"/>
     </w:p>
     <w:p>
       <w:pPr>
@@ -4545,36 +4365,36 @@
           <w:lang w:val="en-GB"/>
         </w:rPr>
       </w:pPr>
-      <w:bookmarkStart w:id="15" w:name="_Toc22478886"/>
+      <w:bookmarkStart w:name="_Toc22478886" w:id="14"/>
       <w:r>
         <w:rPr>
           <w:lang w:val="en-GB"/>
         </w:rPr>
         <w:t>3.1.3 Software Interfaces</w:t>
       </w:r>
+      <w:bookmarkEnd w:id="14"/>
+    </w:p>
+    <w:p>
+      <w:pPr>
+        <w:pStyle w:val="Titolo3"/>
+        <w:rPr>
+          <w:lang w:val="en-GB"/>
+        </w:rPr>
+      </w:pPr>
+      <w:r>
+        <w:tab/>
+      </w:r>
+      <w:r>
+        <w:tab/>
+      </w:r>
+      <w:bookmarkStart w:name="_Toc22478887" w:id="15"/>
+      <w:r>
+        <w:rPr>
+          <w:lang w:val="en-GB"/>
+        </w:rPr>
+        <w:t>3.1.4 Communication Interfaces</w:t>
+      </w:r>
       <w:bookmarkEnd w:id="15"/>
-    </w:p>
-    <w:p>
-      <w:pPr>
-        <w:pStyle w:val="Titolo3"/>
-        <w:rPr>
-          <w:lang w:val="en-GB"/>
-        </w:rPr>
-      </w:pPr>
-      <w:r>
-        <w:tab/>
-      </w:r>
-      <w:r>
-        <w:tab/>
-      </w:r>
-      <w:bookmarkStart w:id="16" w:name="_Toc22478887"/>
-      <w:r>
-        <w:rPr>
-          <w:lang w:val="en-GB"/>
-        </w:rPr>
-        <w:t>3.1.4 Communication Interfaces</w:t>
-      </w:r>
-      <w:bookmarkEnd w:id="16"/>
     </w:p>
     <w:p>
       <w:pPr>
@@ -4584,14 +4404,14 @@
           <w:lang w:val="en-GB"/>
         </w:rPr>
       </w:pPr>
-      <w:bookmarkStart w:id="17" w:name="_Toc22478888"/>
+      <w:bookmarkStart w:name="_Toc22478888" w:id="16"/>
       <w:r>
         <w:rPr>
           <w:lang w:val="en-GB"/>
         </w:rPr>
         <w:t>3.2 Functional Requirements</w:t>
       </w:r>
-      <w:bookmarkEnd w:id="17"/>
+      <w:bookmarkEnd w:id="16"/>
     </w:p>
     <w:p>
       <w:pPr>
@@ -4610,6 +4430,11 @@
           <w:lang w:val="en-GB"/>
         </w:rPr>
         <w:tab/>
+      </w:r>
+      <w:r>
+        <w:rPr>
+          <w:lang w:val="en-GB"/>
+        </w:rPr>
         <w:t xml:space="preserve">[G1] </w:t>
       </w:r>
       <w:r>
@@ -4682,7 +4507,19 @@
         <w:rPr>
           <w:lang w:val="en-GB"/>
         </w:rPr>
-        <w:t>[R3] The user registered with SPID has a higher initial integrity score than a registered user with proprietary authentication</w:t>
+        <w:t xml:space="preserve">[R3] The user registered with SPID has a higher initial </w:t>
+      </w:r>
+      <w:r>
+        <w:rPr>
+          <w:lang w:val="en-GB"/>
+        </w:rPr>
+        <w:t>integrity</w:t>
+      </w:r>
+      <w:r>
+        <w:rPr>
+          <w:lang w:val="en-GB"/>
+        </w:rPr>
+        <w:t xml:space="preserve"> score than a registered user with proprietary authentication</w:t>
       </w:r>
     </w:p>
     <w:p>
@@ -4700,7 +4537,37 @@
         <w:rPr>
           <w:lang w:val="en-US"/>
         </w:rPr>
-        <w:t>[R4] Each user has an integrity score</w:t>
+        <w:t xml:space="preserve">[R4] Each user has </w:t>
+      </w:r>
+      <w:r>
+        <w:rPr>
+          <w:lang w:val="en-US"/>
+        </w:rPr>
+        <w:t>a</w:t>
+      </w:r>
+      <w:r>
+        <w:rPr>
+          <w:lang w:val="en-US"/>
+        </w:rPr>
+        <w:t>n</w:t>
+      </w:r>
+      <w:r>
+        <w:rPr>
+          <w:lang w:val="en-US"/>
+        </w:rPr>
+        <w:t xml:space="preserve"> </w:t>
+      </w:r>
+      <w:r>
+        <w:rPr>
+          <w:lang w:val="en-US"/>
+        </w:rPr>
+        <w:t>integrity</w:t>
+      </w:r>
+      <w:r>
+        <w:rPr>
+          <w:lang w:val="en-US"/>
+        </w:rPr>
+        <w:t xml:space="preserve"> score</w:t>
       </w:r>
     </w:p>
     <w:p>
@@ -4718,7 +4585,19 @@
         <w:rPr>
           <w:lang w:val="en-US"/>
         </w:rPr>
-        <w:t>[R5] Each user can access the details of his own and view his data, integrity score and reports made</w:t>
+        <w:t xml:space="preserve">[R5] Each user can access the details of his own and view his data, </w:t>
+      </w:r>
+      <w:r>
+        <w:rPr>
+          <w:lang w:val="en-US"/>
+        </w:rPr>
+        <w:t>integrity</w:t>
+      </w:r>
+      <w:r>
+        <w:rPr>
+          <w:lang w:val="en-US"/>
+        </w:rPr>
+        <w:t xml:space="preserve"> score and reports made</w:t>
       </w:r>
     </w:p>
     <w:p>
@@ -4736,7 +4615,6 @@
         <w:rPr>
           <w:lang w:val="en-US"/>
         </w:rPr>
-        <w:lastRenderedPageBreak/>
         <w:t xml:space="preserve">[R6] </w:t>
       </w:r>
       <w:r>
@@ -4813,6 +4691,8 @@
         </w:rPr>
         <w:t xml:space="preserve">pre-given </w:t>
       </w:r>
+      <w:bookmarkStart w:name="_GoBack" w:id="17"/>
+      <w:bookmarkEnd w:id="17"/>
       <w:r>
         <w:rPr>
           <w:lang w:val="en-US"/>
@@ -4897,7 +4777,19 @@
         <w:rPr>
           <w:lang w:val="en-GB"/>
         </w:rPr>
-        <w:t>Every recognized authority should be able to receive any violation that has been pointed out by a registered user</w:t>
+        <w:t xml:space="preserve">Every recognized authority should be able to </w:t>
+      </w:r>
+      <w:r>
+        <w:rPr>
+          <w:lang w:val="en-GB"/>
+        </w:rPr>
+        <w:t>receive</w:t>
+      </w:r>
+      <w:r>
+        <w:rPr>
+          <w:lang w:val="en-GB"/>
+        </w:rPr>
+        <w:t xml:space="preserve"> any violation that has been pointed out by a registered user</w:t>
       </w:r>
     </w:p>
     <w:p>
@@ -4959,7 +4851,19 @@
         <w:rPr>
           <w:lang w:val="en-GB"/>
         </w:rPr>
-        <w:t>Every communication from the user must include a violation that has been committed by a recognizable vehicle</w:t>
+        <w:t>Every communication from the user</w:t>
+      </w:r>
+      <w:r>
+        <w:rPr>
+          <w:lang w:val="en-GB"/>
+        </w:rPr>
+        <w:t xml:space="preserve"> </w:t>
+      </w:r>
+      <w:r>
+        <w:rPr>
+          <w:lang w:val="en-GB"/>
+        </w:rPr>
+        <w:t>must include a violation that has been committed by a recognizable vehicle</w:t>
       </w:r>
     </w:p>
     <w:p>
@@ -5379,7 +5283,6 @@
         <w:rPr>
           <w:lang w:val="en-GB"/>
         </w:rPr>
-        <w:lastRenderedPageBreak/>
         <w:t xml:space="preserve">[G7] </w:t>
       </w:r>
       <w:r>
@@ -5428,27 +5331,13 @@
         <w:rPr>
           <w:lang w:val="en-GB"/>
         </w:rPr>
-        <w:t xml:space="preserve">[R28] </w:t>
-      </w:r>
-      <w:r>
-        <w:rPr>
-          <w:lang w:val="en-GB"/>
-        </w:rPr>
-        <w:t xml:space="preserve">The system must </w:t>
-      </w:r>
-      <w:proofErr w:type="spellStart"/>
-      <w:r>
-        <w:rPr>
-          <w:lang w:val="en-GB"/>
-        </w:rPr>
-        <w:t>analyze</w:t>
-      </w:r>
-      <w:proofErr w:type="spellEnd"/>
-      <w:r>
-        <w:rPr>
-          <w:lang w:val="en-GB"/>
-        </w:rPr>
-        <w:t xml:space="preserve"> accident</w:t>
+        <w:t xml:space="preserve">[R28] The system must </w:t>
+      </w:r>
+      <w:r>
+        <w:rPr>
+          <w:lang w:val="en-GB"/>
+        </w:rPr>
+        <w:t>analy</w:t>
       </w:r>
       <w:r>
         <w:rPr>
@@ -5460,19 +5349,13 @@
         <w:rPr>
           <w:lang w:val="en-GB"/>
         </w:rPr>
-        <w:t xml:space="preserve"> and </w:t>
-      </w:r>
-      <w:r>
-        <w:rPr>
-          <w:lang w:val="en-GB"/>
-        </w:rPr>
-        <w:t>violations</w:t>
-      </w:r>
-      <w:r>
-        <w:rPr>
-          <w:lang w:val="en-GB"/>
-        </w:rPr>
-        <w:t xml:space="preserve"> data to produce a suggestion to be notified to the authority to improve road safety</w:t>
+        <w:t>e</w:t>
+      </w:r>
+      <w:r>
+        <w:rPr>
+          <w:lang w:val="en-GB"/>
+        </w:rPr>
+        <w:t xml:space="preserve"> accidents and violations data to produce a suggestion to be notified to the authority to improve road safety</w:t>
       </w:r>
     </w:p>
     <w:p>
@@ -5483,11 +5366,12 @@
           <w:lang w:val="en-GB"/>
         </w:rPr>
       </w:pPr>
-      <w:bookmarkStart w:id="18" w:name="_Toc22478889"/>
-      <w:r>
-        <w:rPr>
-          <w:lang w:val="en-GB"/>
-        </w:rPr>
+      <w:bookmarkStart w:name="_Toc22478889" w:id="18"/>
+      <w:r>
+        <w:rPr>
+          <w:lang w:val="en-GB"/>
+        </w:rPr>
+        <w:lastRenderedPageBreak/>
         <w:t>3.3 Performance Requirements</w:t>
       </w:r>
       <w:bookmarkEnd w:id="18"/>
@@ -5500,7 +5384,7 @@
           <w:lang w:val="en-GB"/>
         </w:rPr>
       </w:pPr>
-      <w:bookmarkStart w:id="19" w:name="_Toc22478890"/>
+      <w:bookmarkStart w:name="_Toc22478890" w:id="19"/>
       <w:r>
         <w:rPr>
           <w:lang w:val="en-GB"/>
@@ -5517,7 +5401,7 @@
           <w:lang w:val="en-GB"/>
         </w:rPr>
       </w:pPr>
-      <w:bookmarkStart w:id="20" w:name="_Toc22478891"/>
+      <w:bookmarkStart w:name="_Toc22478891" w:id="20"/>
       <w:r>
         <w:rPr>
           <w:lang w:val="en-GB"/>
@@ -5534,7 +5418,7 @@
           <w:lang w:val="en-GB"/>
         </w:rPr>
       </w:pPr>
-      <w:bookmarkStart w:id="21" w:name="_Toc22478892"/>
+      <w:bookmarkStart w:name="_Toc22478892" w:id="21"/>
       <w:r>
         <w:rPr>
           <w:lang w:val="en-GB"/>
@@ -5551,7 +5435,7 @@
           <w:lang w:val="en-GB"/>
         </w:rPr>
       </w:pPr>
-      <w:bookmarkStart w:id="22" w:name="_Toc22478893"/>
+      <w:bookmarkStart w:name="_Toc22478893" w:id="22"/>
       <w:r>
         <w:rPr>
           <w:lang w:val="en-GB"/>
@@ -5568,7 +5452,7 @@
           <w:lang w:val="en-GB"/>
         </w:rPr>
       </w:pPr>
-      <w:bookmarkStart w:id="23" w:name="_Toc22478894"/>
+      <w:bookmarkStart w:name="_Toc22478894" w:id="23"/>
       <w:r>
         <w:rPr>
           <w:lang w:val="en-GB"/>
@@ -5585,7 +5469,7 @@
           <w:lang w:val="en-GB"/>
         </w:rPr>
       </w:pPr>
-      <w:bookmarkStart w:id="24" w:name="_Toc22478895"/>
+      <w:bookmarkStart w:name="_Toc22478895" w:id="24"/>
       <w:r>
         <w:rPr>
           <w:lang w:val="en-GB"/>
@@ -5602,7 +5486,7 @@
           <w:lang w:val="en-GB"/>
         </w:rPr>
       </w:pPr>
-      <w:bookmarkStart w:id="25" w:name="_Toc22478896"/>
+      <w:bookmarkStart w:name="_Toc22478896" w:id="25"/>
       <w:r>
         <w:rPr>
           <w:lang w:val="en-GB"/>
@@ -5619,7 +5503,7 @@
           <w:lang w:val="en-GB"/>
         </w:rPr>
       </w:pPr>
-      <w:bookmarkStart w:id="26" w:name="_Toc22478897"/>
+      <w:bookmarkStart w:name="_Toc22478897" w:id="26"/>
       <w:r>
         <w:rPr>
           <w:lang w:val="en-GB"/>
@@ -5636,7 +5520,7 @@
           <w:lang w:val="en-GB"/>
         </w:rPr>
       </w:pPr>
-      <w:bookmarkStart w:id="27" w:name="_Toc22478898"/>
+      <w:bookmarkStart w:name="_Toc22478898" w:id="27"/>
       <w:r>
         <w:rPr>
           <w:lang w:val="en-GB"/>
@@ -5670,7 +5554,7 @@
           <w:lang w:val="en-GB"/>
         </w:rPr>
       </w:pPr>
-      <w:bookmarkStart w:id="28" w:name="_Toc22478899"/>
+      <w:bookmarkStart w:name="_Toc22478899" w:id="28"/>
       <w:r>
         <w:rPr>
           <w:lang w:val="en-GB"/>
@@ -5697,7 +5581,7 @@
           <w:lang w:val="en-GB"/>
         </w:rPr>
       </w:pPr>
-      <w:bookmarkStart w:id="29" w:name="_Toc22478900"/>
+      <w:bookmarkStart w:name="_Toc22478900" w:id="29"/>
       <w:r>
         <w:rPr>
           <w:lang w:val="en-GB"/>
@@ -5724,7 +5608,7 @@
           <w:lang w:val="en-GB"/>
         </w:rPr>
       </w:pPr>
-      <w:bookmarkStart w:id="30" w:name="_Toc22478901"/>
+      <w:bookmarkStart w:name="_Toc22478901" w:id="30"/>
       <w:r>
         <w:rPr>
           <w:lang w:val="en-GB"/>
@@ -5734,7 +5618,7 @@
       <w:bookmarkEnd w:id="30"/>
     </w:p>
     <w:sectPr>
-      <w:pgSz w:w="11906" w:h="16838"/>
+      <w:pgSz w:w="11906" w:h="16838" w:orient="portrait"/>
       <w:pgMar w:top="1417" w:right="1134" w:bottom="1134" w:left="1134" w:header="708" w:footer="708" w:gutter="0"/>
       <w:cols w:space="708"/>
       <w:docGrid w:linePitch="360"/>
@@ -5810,7 +5694,7 @@
         <w:ind w:left="2136" w:hanging="360"/>
       </w:pPr>
       <w:rPr>
-        <w:rFonts w:ascii="Symbol" w:hAnsi="Symbol" w:hint="default"/>
+        <w:rFonts w:hint="default" w:ascii="Symbol" w:hAnsi="Symbol"/>
       </w:rPr>
     </w:lvl>
     <w:lvl w:ilvl="1" w:tplc="04100003" w:tentative="1">
@@ -5822,7 +5706,7 @@
         <w:ind w:left="2856" w:hanging="360"/>
       </w:pPr>
       <w:rPr>
-        <w:rFonts w:ascii="Courier New" w:hAnsi="Courier New" w:cs="Courier New" w:hint="default"/>
+        <w:rFonts w:hint="default" w:ascii="Courier New" w:hAnsi="Courier New" w:cs="Courier New"/>
       </w:rPr>
     </w:lvl>
     <w:lvl w:ilvl="2" w:tplc="04100005" w:tentative="1">
@@ -5834,7 +5718,7 @@
         <w:ind w:left="3576" w:hanging="360"/>
       </w:pPr>
       <w:rPr>
-        <w:rFonts w:ascii="Wingdings" w:hAnsi="Wingdings" w:hint="default"/>
+        <w:rFonts w:hint="default" w:ascii="Wingdings" w:hAnsi="Wingdings"/>
       </w:rPr>
     </w:lvl>
     <w:lvl w:ilvl="3" w:tplc="04100001" w:tentative="1">
@@ -5846,7 +5730,7 @@
         <w:ind w:left="4296" w:hanging="360"/>
       </w:pPr>
       <w:rPr>
-        <w:rFonts w:ascii="Symbol" w:hAnsi="Symbol" w:hint="default"/>
+        <w:rFonts w:hint="default" w:ascii="Symbol" w:hAnsi="Symbol"/>
       </w:rPr>
     </w:lvl>
     <w:lvl w:ilvl="4" w:tplc="04100003" w:tentative="1">
@@ -5858,7 +5742,7 @@
         <w:ind w:left="5016" w:hanging="360"/>
       </w:pPr>
       <w:rPr>
-        <w:rFonts w:ascii="Courier New" w:hAnsi="Courier New" w:cs="Courier New" w:hint="default"/>
+        <w:rFonts w:hint="default" w:ascii="Courier New" w:hAnsi="Courier New" w:cs="Courier New"/>
       </w:rPr>
     </w:lvl>
     <w:lvl w:ilvl="5" w:tplc="04100005" w:tentative="1">
@@ -5870,7 +5754,7 @@
         <w:ind w:left="5736" w:hanging="360"/>
       </w:pPr>
       <w:rPr>
-        <w:rFonts w:ascii="Wingdings" w:hAnsi="Wingdings" w:hint="default"/>
+        <w:rFonts w:hint="default" w:ascii="Wingdings" w:hAnsi="Wingdings"/>
       </w:rPr>
     </w:lvl>
     <w:lvl w:ilvl="6" w:tplc="04100001" w:tentative="1">
@@ -5882,7 +5766,7 @@
         <w:ind w:left="6456" w:hanging="360"/>
       </w:pPr>
       <w:rPr>
-        <w:rFonts w:ascii="Symbol" w:hAnsi="Symbol" w:hint="default"/>
+        <w:rFonts w:hint="default" w:ascii="Symbol" w:hAnsi="Symbol"/>
       </w:rPr>
     </w:lvl>
     <w:lvl w:ilvl="7" w:tplc="04100003" w:tentative="1">
@@ -5894,7 +5778,7 @@
         <w:ind w:left="7176" w:hanging="360"/>
       </w:pPr>
       <w:rPr>
-        <w:rFonts w:ascii="Courier New" w:hAnsi="Courier New" w:cs="Courier New" w:hint="default"/>
+        <w:rFonts w:hint="default" w:ascii="Courier New" w:hAnsi="Courier New" w:cs="Courier New"/>
       </w:rPr>
     </w:lvl>
     <w:lvl w:ilvl="8" w:tplc="04100005" w:tentative="1">
@@ -5906,7 +5790,7 @@
         <w:ind w:left="7896" w:hanging="360"/>
       </w:pPr>
       <w:rPr>
-        <w:rFonts w:ascii="Wingdings" w:hAnsi="Wingdings" w:hint="default"/>
+        <w:rFonts w:hint="default" w:ascii="Wingdings" w:hAnsi="Wingdings"/>
       </w:rPr>
     </w:lvl>
   </w:abstractNum>
@@ -5923,7 +5807,7 @@
         <w:ind w:left="2130" w:hanging="360"/>
       </w:pPr>
       <w:rPr>
-        <w:rFonts w:ascii="Symbol" w:hAnsi="Symbol" w:hint="default"/>
+        <w:rFonts w:hint="default" w:ascii="Symbol" w:hAnsi="Symbol"/>
       </w:rPr>
     </w:lvl>
     <w:lvl w:ilvl="1" w:tplc="04100003" w:tentative="1">
@@ -5935,7 +5819,7 @@
         <w:ind w:left="2850" w:hanging="360"/>
       </w:pPr>
       <w:rPr>
-        <w:rFonts w:ascii="Courier New" w:hAnsi="Courier New" w:cs="Courier New" w:hint="default"/>
+        <w:rFonts w:hint="default" w:ascii="Courier New" w:hAnsi="Courier New" w:cs="Courier New"/>
       </w:rPr>
     </w:lvl>
     <w:lvl w:ilvl="2" w:tplc="04100005" w:tentative="1">
@@ -5947,7 +5831,7 @@
         <w:ind w:left="3570" w:hanging="360"/>
       </w:pPr>
       <w:rPr>
-        <w:rFonts w:ascii="Wingdings" w:hAnsi="Wingdings" w:hint="default"/>
+        <w:rFonts w:hint="default" w:ascii="Wingdings" w:hAnsi="Wingdings"/>
       </w:rPr>
     </w:lvl>
     <w:lvl w:ilvl="3" w:tplc="04100001" w:tentative="1">
@@ -5959,7 +5843,7 @@
         <w:ind w:left="4290" w:hanging="360"/>
       </w:pPr>
       <w:rPr>
-        <w:rFonts w:ascii="Symbol" w:hAnsi="Symbol" w:hint="default"/>
+        <w:rFonts w:hint="default" w:ascii="Symbol" w:hAnsi="Symbol"/>
       </w:rPr>
     </w:lvl>
     <w:lvl w:ilvl="4" w:tplc="04100003" w:tentative="1">
@@ -5971,7 +5855,7 @@
         <w:ind w:left="5010" w:hanging="360"/>
       </w:pPr>
       <w:rPr>
-        <w:rFonts w:ascii="Courier New" w:hAnsi="Courier New" w:cs="Courier New" w:hint="default"/>
+        <w:rFonts w:hint="default" w:ascii="Courier New" w:hAnsi="Courier New" w:cs="Courier New"/>
       </w:rPr>
     </w:lvl>
     <w:lvl w:ilvl="5" w:tplc="04100005" w:tentative="1">
@@ -5983,7 +5867,7 @@
         <w:ind w:left="5730" w:hanging="360"/>
       </w:pPr>
       <w:rPr>
-        <w:rFonts w:ascii="Wingdings" w:hAnsi="Wingdings" w:hint="default"/>
+        <w:rFonts w:hint="default" w:ascii="Wingdings" w:hAnsi="Wingdings"/>
       </w:rPr>
     </w:lvl>
     <w:lvl w:ilvl="6" w:tplc="04100001" w:tentative="1">
@@ -5995,7 +5879,7 @@
         <w:ind w:left="6450" w:hanging="360"/>
       </w:pPr>
       <w:rPr>
-        <w:rFonts w:ascii="Symbol" w:hAnsi="Symbol" w:hint="default"/>
+        <w:rFonts w:hint="default" w:ascii="Symbol" w:hAnsi="Symbol"/>
       </w:rPr>
     </w:lvl>
     <w:lvl w:ilvl="7" w:tplc="04100003" w:tentative="1">
@@ -6007,7 +5891,7 @@
         <w:ind w:left="7170" w:hanging="360"/>
       </w:pPr>
       <w:rPr>
-        <w:rFonts w:ascii="Courier New" w:hAnsi="Courier New" w:cs="Courier New" w:hint="default"/>
+        <w:rFonts w:hint="default" w:ascii="Courier New" w:hAnsi="Courier New" w:cs="Courier New"/>
       </w:rPr>
     </w:lvl>
     <w:lvl w:ilvl="8" w:tplc="04100005" w:tentative="1">
@@ -6019,7 +5903,7 @@
         <w:ind w:left="7890" w:hanging="360"/>
       </w:pPr>
       <w:rPr>
-        <w:rFonts w:ascii="Wingdings" w:hAnsi="Wingdings" w:hint="default"/>
+        <w:rFonts w:hint="default" w:ascii="Wingdings" w:hAnsi="Wingdings"/>
       </w:rPr>
     </w:lvl>
   </w:abstractNum>
@@ -6036,7 +5920,7 @@
         <w:ind w:left="2136" w:hanging="360"/>
       </w:pPr>
       <w:rPr>
-        <w:rFonts w:ascii="Symbol" w:hAnsi="Symbol" w:hint="default"/>
+        <w:rFonts w:hint="default" w:ascii="Symbol" w:hAnsi="Symbol"/>
       </w:rPr>
     </w:lvl>
     <w:lvl w:ilvl="1" w:tplc="04100003" w:tentative="1">
@@ -6048,7 +5932,7 @@
         <w:ind w:left="2856" w:hanging="360"/>
       </w:pPr>
       <w:rPr>
-        <w:rFonts w:ascii="Courier New" w:hAnsi="Courier New" w:cs="Courier New" w:hint="default"/>
+        <w:rFonts w:hint="default" w:ascii="Courier New" w:hAnsi="Courier New" w:cs="Courier New"/>
       </w:rPr>
     </w:lvl>
     <w:lvl w:ilvl="2" w:tplc="04100005" w:tentative="1">
@@ -6060,7 +5944,7 @@
         <w:ind w:left="3576" w:hanging="360"/>
       </w:pPr>
       <w:rPr>
-        <w:rFonts w:ascii="Wingdings" w:hAnsi="Wingdings" w:hint="default"/>
+        <w:rFonts w:hint="default" w:ascii="Wingdings" w:hAnsi="Wingdings"/>
       </w:rPr>
     </w:lvl>
     <w:lvl w:ilvl="3" w:tplc="04100001" w:tentative="1">
@@ -6072,7 +5956,7 @@
         <w:ind w:left="4296" w:hanging="360"/>
       </w:pPr>
       <w:rPr>
-        <w:rFonts w:ascii="Symbol" w:hAnsi="Symbol" w:hint="default"/>
+        <w:rFonts w:hint="default" w:ascii="Symbol" w:hAnsi="Symbol"/>
       </w:rPr>
     </w:lvl>
     <w:lvl w:ilvl="4" w:tplc="04100003" w:tentative="1">
@@ -6084,7 +5968,7 @@
         <w:ind w:left="5016" w:hanging="360"/>
       </w:pPr>
       <w:rPr>
-        <w:rFonts w:ascii="Courier New" w:hAnsi="Courier New" w:cs="Courier New" w:hint="default"/>
+        <w:rFonts w:hint="default" w:ascii="Courier New" w:hAnsi="Courier New" w:cs="Courier New"/>
       </w:rPr>
     </w:lvl>
     <w:lvl w:ilvl="5" w:tplc="04100005" w:tentative="1">
@@ -6096,7 +5980,7 @@
         <w:ind w:left="5736" w:hanging="360"/>
       </w:pPr>
       <w:rPr>
-        <w:rFonts w:ascii="Wingdings" w:hAnsi="Wingdings" w:hint="default"/>
+        <w:rFonts w:hint="default" w:ascii="Wingdings" w:hAnsi="Wingdings"/>
       </w:rPr>
     </w:lvl>
     <w:lvl w:ilvl="6" w:tplc="04100001" w:tentative="1">
@@ -6108,7 +5992,7 @@
         <w:ind w:left="6456" w:hanging="360"/>
       </w:pPr>
       <w:rPr>
-        <w:rFonts w:ascii="Symbol" w:hAnsi="Symbol" w:hint="default"/>
+        <w:rFonts w:hint="default" w:ascii="Symbol" w:hAnsi="Symbol"/>
       </w:rPr>
     </w:lvl>
     <w:lvl w:ilvl="7" w:tplc="04100003" w:tentative="1">
@@ -6120,7 +6004,7 @@
         <w:ind w:left="7176" w:hanging="360"/>
       </w:pPr>
       <w:rPr>
-        <w:rFonts w:ascii="Courier New" w:hAnsi="Courier New" w:cs="Courier New" w:hint="default"/>
+        <w:rFonts w:hint="default" w:ascii="Courier New" w:hAnsi="Courier New" w:cs="Courier New"/>
       </w:rPr>
     </w:lvl>
     <w:lvl w:ilvl="8" w:tplc="04100005" w:tentative="1">
@@ -6132,7 +6016,7 @@
         <w:ind w:left="7896" w:hanging="360"/>
       </w:pPr>
       <w:rPr>
-        <w:rFonts w:ascii="Wingdings" w:hAnsi="Wingdings" w:hint="default"/>
+        <w:rFonts w:hint="default" w:ascii="Wingdings" w:hAnsi="Wingdings"/>
       </w:rPr>
     </w:lvl>
   </w:abstractNum>
@@ -6149,7 +6033,7 @@
         <w:ind w:left="720" w:hanging="360"/>
       </w:pPr>
       <w:rPr>
-        <w:rFonts w:ascii="Symbol" w:hAnsi="Symbol" w:hint="default"/>
+        <w:rFonts w:hint="default" w:ascii="Symbol" w:hAnsi="Symbol"/>
       </w:rPr>
     </w:lvl>
     <w:lvl w:ilvl="1" w:tplc="F294C178">
@@ -6161,7 +6045,7 @@
         <w:ind w:left="1440" w:hanging="360"/>
       </w:pPr>
       <w:rPr>
-        <w:rFonts w:ascii="Courier New" w:hAnsi="Courier New" w:hint="default"/>
+        <w:rFonts w:hint="default" w:ascii="Courier New" w:hAnsi="Courier New"/>
       </w:rPr>
     </w:lvl>
     <w:lvl w:ilvl="2" w:tplc="C42A2222">
@@ -6173,7 +6057,7 @@
         <w:ind w:left="2160" w:hanging="360"/>
       </w:pPr>
       <w:rPr>
-        <w:rFonts w:ascii="Wingdings" w:hAnsi="Wingdings" w:hint="default"/>
+        <w:rFonts w:hint="default" w:ascii="Wingdings" w:hAnsi="Wingdings"/>
       </w:rPr>
     </w:lvl>
     <w:lvl w:ilvl="3" w:tplc="D680A2A6">
@@ -6185,7 +6069,7 @@
         <w:ind w:left="2880" w:hanging="360"/>
       </w:pPr>
       <w:rPr>
-        <w:rFonts w:ascii="Symbol" w:hAnsi="Symbol" w:hint="default"/>
+        <w:rFonts w:hint="default" w:ascii="Symbol" w:hAnsi="Symbol"/>
       </w:rPr>
     </w:lvl>
     <w:lvl w:ilvl="4" w:tplc="3A82FD72">
@@ -6197,7 +6081,7 @@
         <w:ind w:left="3600" w:hanging="360"/>
       </w:pPr>
       <w:rPr>
-        <w:rFonts w:ascii="Courier New" w:hAnsi="Courier New" w:hint="default"/>
+        <w:rFonts w:hint="default" w:ascii="Courier New" w:hAnsi="Courier New"/>
       </w:rPr>
     </w:lvl>
     <w:lvl w:ilvl="5" w:tplc="93A00418">
@@ -6209,7 +6093,7 @@
         <w:ind w:left="4320" w:hanging="360"/>
       </w:pPr>
       <w:rPr>
-        <w:rFonts w:ascii="Wingdings" w:hAnsi="Wingdings" w:hint="default"/>
+        <w:rFonts w:hint="default" w:ascii="Wingdings" w:hAnsi="Wingdings"/>
       </w:rPr>
     </w:lvl>
     <w:lvl w:ilvl="6" w:tplc="747655CA">
@@ -6221,7 +6105,7 @@
         <w:ind w:left="5040" w:hanging="360"/>
       </w:pPr>
       <w:rPr>
-        <w:rFonts w:ascii="Symbol" w:hAnsi="Symbol" w:hint="default"/>
+        <w:rFonts w:hint="default" w:ascii="Symbol" w:hAnsi="Symbol"/>
       </w:rPr>
     </w:lvl>
     <w:lvl w:ilvl="7" w:tplc="98BE17DC">
@@ -6233,7 +6117,7 @@
         <w:ind w:left="5760" w:hanging="360"/>
       </w:pPr>
       <w:rPr>
-        <w:rFonts w:ascii="Courier New" w:hAnsi="Courier New" w:hint="default"/>
+        <w:rFonts w:hint="default" w:ascii="Courier New" w:hAnsi="Courier New"/>
       </w:rPr>
     </w:lvl>
     <w:lvl w:ilvl="8" w:tplc="95A6A642">
@@ -6245,7 +6129,7 @@
         <w:ind w:left="6480" w:hanging="360"/>
       </w:pPr>
       <w:rPr>
-        <w:rFonts w:ascii="Wingdings" w:hAnsi="Wingdings" w:hint="default"/>
+        <w:rFonts w:hint="default" w:ascii="Wingdings" w:hAnsi="Wingdings"/>
       </w:rPr>
     </w:lvl>
   </w:abstractNum>
@@ -6313,7 +6197,7 @@
         <w:ind w:left="2850" w:hanging="360"/>
       </w:pPr>
       <w:rPr>
-        <w:rFonts w:ascii="Symbol" w:hAnsi="Symbol" w:hint="default"/>
+        <w:rFonts w:hint="default" w:ascii="Symbol" w:hAnsi="Symbol"/>
       </w:rPr>
     </w:lvl>
     <w:lvl w:ilvl="1" w:tplc="04100003" w:tentative="1">
@@ -6325,7 +6209,7 @@
         <w:ind w:left="3570" w:hanging="360"/>
       </w:pPr>
       <w:rPr>
-        <w:rFonts w:ascii="Courier New" w:hAnsi="Courier New" w:cs="Courier New" w:hint="default"/>
+        <w:rFonts w:hint="default" w:ascii="Courier New" w:hAnsi="Courier New" w:cs="Courier New"/>
       </w:rPr>
     </w:lvl>
     <w:lvl w:ilvl="2" w:tplc="04100005" w:tentative="1">
@@ -6337,7 +6221,7 @@
         <w:ind w:left="4290" w:hanging="360"/>
       </w:pPr>
       <w:rPr>
-        <w:rFonts w:ascii="Wingdings" w:hAnsi="Wingdings" w:hint="default"/>
+        <w:rFonts w:hint="default" w:ascii="Wingdings" w:hAnsi="Wingdings"/>
       </w:rPr>
     </w:lvl>
     <w:lvl w:ilvl="3" w:tplc="04100001" w:tentative="1">
@@ -6349,7 +6233,7 @@
         <w:ind w:left="5010" w:hanging="360"/>
       </w:pPr>
       <w:rPr>
-        <w:rFonts w:ascii="Symbol" w:hAnsi="Symbol" w:hint="default"/>
+        <w:rFonts w:hint="default" w:ascii="Symbol" w:hAnsi="Symbol"/>
       </w:rPr>
     </w:lvl>
     <w:lvl w:ilvl="4" w:tplc="04100003" w:tentative="1">
@@ -6361,7 +6245,7 @@
         <w:ind w:left="5730" w:hanging="360"/>
       </w:pPr>
       <w:rPr>
-        <w:rFonts w:ascii="Courier New" w:hAnsi="Courier New" w:cs="Courier New" w:hint="default"/>
+        <w:rFonts w:hint="default" w:ascii="Courier New" w:hAnsi="Courier New" w:cs="Courier New"/>
       </w:rPr>
     </w:lvl>
     <w:lvl w:ilvl="5" w:tplc="04100005" w:tentative="1">
@@ -6373,7 +6257,7 @@
         <w:ind w:left="6450" w:hanging="360"/>
       </w:pPr>
       <w:rPr>
-        <w:rFonts w:ascii="Wingdings" w:hAnsi="Wingdings" w:hint="default"/>
+        <w:rFonts w:hint="default" w:ascii="Wingdings" w:hAnsi="Wingdings"/>
       </w:rPr>
     </w:lvl>
     <w:lvl w:ilvl="6" w:tplc="04100001" w:tentative="1">
@@ -6385,7 +6269,7 @@
         <w:ind w:left="7170" w:hanging="360"/>
       </w:pPr>
       <w:rPr>
-        <w:rFonts w:ascii="Symbol" w:hAnsi="Symbol" w:hint="default"/>
+        <w:rFonts w:hint="default" w:ascii="Symbol" w:hAnsi="Symbol"/>
       </w:rPr>
     </w:lvl>
     <w:lvl w:ilvl="7" w:tplc="04100003" w:tentative="1">
@@ -6397,7 +6281,7 @@
         <w:ind w:left="7890" w:hanging="360"/>
       </w:pPr>
       <w:rPr>
-        <w:rFonts w:ascii="Courier New" w:hAnsi="Courier New" w:cs="Courier New" w:hint="default"/>
+        <w:rFonts w:hint="default" w:ascii="Courier New" w:hAnsi="Courier New" w:cs="Courier New"/>
       </w:rPr>
     </w:lvl>
     <w:lvl w:ilvl="8" w:tplc="04100005" w:tentative="1">
@@ -6409,7 +6293,7 @@
         <w:ind w:left="8610" w:hanging="360"/>
       </w:pPr>
       <w:rPr>
-        <w:rFonts w:ascii="Wingdings" w:hAnsi="Wingdings" w:hint="default"/>
+        <w:rFonts w:hint="default" w:ascii="Wingdings" w:hAnsi="Wingdings"/>
       </w:rPr>
     </w:lvl>
   </w:abstractNum>
@@ -6426,7 +6310,7 @@
         <w:ind w:left="2136" w:hanging="360"/>
       </w:pPr>
       <w:rPr>
-        <w:rFonts w:ascii="Symbol" w:hAnsi="Symbol" w:hint="default"/>
+        <w:rFonts w:hint="default" w:ascii="Symbol" w:hAnsi="Symbol"/>
       </w:rPr>
     </w:lvl>
     <w:lvl w:ilvl="1" w:tplc="04100003" w:tentative="1">
@@ -6438,7 +6322,7 @@
         <w:ind w:left="2856" w:hanging="360"/>
       </w:pPr>
       <w:rPr>
-        <w:rFonts w:ascii="Courier New" w:hAnsi="Courier New" w:cs="Courier New" w:hint="default"/>
+        <w:rFonts w:hint="default" w:ascii="Courier New" w:hAnsi="Courier New" w:cs="Courier New"/>
       </w:rPr>
     </w:lvl>
     <w:lvl w:ilvl="2" w:tplc="04100005" w:tentative="1">
@@ -6450,7 +6334,7 @@
         <w:ind w:left="3576" w:hanging="360"/>
       </w:pPr>
       <w:rPr>
-        <w:rFonts w:ascii="Wingdings" w:hAnsi="Wingdings" w:hint="default"/>
+        <w:rFonts w:hint="default" w:ascii="Wingdings" w:hAnsi="Wingdings"/>
       </w:rPr>
     </w:lvl>
     <w:lvl w:ilvl="3" w:tplc="04100001" w:tentative="1">
@@ -6462,7 +6346,7 @@
         <w:ind w:left="4296" w:hanging="360"/>
       </w:pPr>
       <w:rPr>
-        <w:rFonts w:ascii="Symbol" w:hAnsi="Symbol" w:hint="default"/>
+        <w:rFonts w:hint="default" w:ascii="Symbol" w:hAnsi="Symbol"/>
       </w:rPr>
     </w:lvl>
     <w:lvl w:ilvl="4" w:tplc="04100003" w:tentative="1">
@@ -6474,7 +6358,7 @@
         <w:ind w:left="5016" w:hanging="360"/>
       </w:pPr>
       <w:rPr>
-        <w:rFonts w:ascii="Courier New" w:hAnsi="Courier New" w:cs="Courier New" w:hint="default"/>
+        <w:rFonts w:hint="default" w:ascii="Courier New" w:hAnsi="Courier New" w:cs="Courier New"/>
       </w:rPr>
     </w:lvl>
     <w:lvl w:ilvl="5" w:tplc="04100005" w:tentative="1">
@@ -6486,7 +6370,7 @@
         <w:ind w:left="5736" w:hanging="360"/>
       </w:pPr>
       <w:rPr>
-        <w:rFonts w:ascii="Wingdings" w:hAnsi="Wingdings" w:hint="default"/>
+        <w:rFonts w:hint="default" w:ascii="Wingdings" w:hAnsi="Wingdings"/>
       </w:rPr>
     </w:lvl>
     <w:lvl w:ilvl="6" w:tplc="04100001" w:tentative="1">
@@ -6498,7 +6382,7 @@
         <w:ind w:left="6456" w:hanging="360"/>
       </w:pPr>
       <w:rPr>
-        <w:rFonts w:ascii="Symbol" w:hAnsi="Symbol" w:hint="default"/>
+        <w:rFonts w:hint="default" w:ascii="Symbol" w:hAnsi="Symbol"/>
       </w:rPr>
     </w:lvl>
     <w:lvl w:ilvl="7" w:tplc="04100003" w:tentative="1">
@@ -6510,7 +6394,7 @@
         <w:ind w:left="7176" w:hanging="360"/>
       </w:pPr>
       <w:rPr>
-        <w:rFonts w:ascii="Courier New" w:hAnsi="Courier New" w:cs="Courier New" w:hint="default"/>
+        <w:rFonts w:hint="default" w:ascii="Courier New" w:hAnsi="Courier New" w:cs="Courier New"/>
       </w:rPr>
     </w:lvl>
     <w:lvl w:ilvl="8" w:tplc="04100005" w:tentative="1">
@@ -6522,7 +6406,7 @@
         <w:ind w:left="7896" w:hanging="360"/>
       </w:pPr>
       <w:rPr>
-        <w:rFonts w:ascii="Wingdings" w:hAnsi="Wingdings" w:hint="default"/>
+        <w:rFonts w:hint="default" w:ascii="Wingdings" w:hAnsi="Wingdings"/>
       </w:rPr>
     </w:lvl>
   </w:abstractNum>
@@ -6539,7 +6423,7 @@
         <w:ind w:left="2130" w:hanging="360"/>
       </w:pPr>
       <w:rPr>
-        <w:rFonts w:ascii="Symbol" w:hAnsi="Symbol" w:hint="default"/>
+        <w:rFonts w:hint="default" w:ascii="Symbol" w:hAnsi="Symbol"/>
       </w:rPr>
     </w:lvl>
     <w:lvl w:ilvl="1" w:tplc="04100003" w:tentative="1">
@@ -6551,7 +6435,7 @@
         <w:ind w:left="2850" w:hanging="360"/>
       </w:pPr>
       <w:rPr>
-        <w:rFonts w:ascii="Courier New" w:hAnsi="Courier New" w:cs="Courier New" w:hint="default"/>
+        <w:rFonts w:hint="default" w:ascii="Courier New" w:hAnsi="Courier New" w:cs="Courier New"/>
       </w:rPr>
     </w:lvl>
     <w:lvl w:ilvl="2" w:tplc="04100005" w:tentative="1">
@@ -6563,7 +6447,7 @@
         <w:ind w:left="3570" w:hanging="360"/>
       </w:pPr>
       <w:rPr>
-        <w:rFonts w:ascii="Wingdings" w:hAnsi="Wingdings" w:hint="default"/>
+        <w:rFonts w:hint="default" w:ascii="Wingdings" w:hAnsi="Wingdings"/>
       </w:rPr>
     </w:lvl>
     <w:lvl w:ilvl="3" w:tplc="04100001" w:tentative="1">
@@ -6575,7 +6459,7 @@
         <w:ind w:left="4290" w:hanging="360"/>
       </w:pPr>
       <w:rPr>
-        <w:rFonts w:ascii="Symbol" w:hAnsi="Symbol" w:hint="default"/>
+        <w:rFonts w:hint="default" w:ascii="Symbol" w:hAnsi="Symbol"/>
       </w:rPr>
     </w:lvl>
     <w:lvl w:ilvl="4" w:tplc="04100003" w:tentative="1">
@@ -6587,7 +6471,7 @@
         <w:ind w:left="5010" w:hanging="360"/>
       </w:pPr>
       <w:rPr>
-        <w:rFonts w:ascii="Courier New" w:hAnsi="Courier New" w:cs="Courier New" w:hint="default"/>
+        <w:rFonts w:hint="default" w:ascii="Courier New" w:hAnsi="Courier New" w:cs="Courier New"/>
       </w:rPr>
     </w:lvl>
     <w:lvl w:ilvl="5" w:tplc="04100005" w:tentative="1">
@@ -6599,7 +6483,7 @@
         <w:ind w:left="5730" w:hanging="360"/>
       </w:pPr>
       <w:rPr>
-        <w:rFonts w:ascii="Wingdings" w:hAnsi="Wingdings" w:hint="default"/>
+        <w:rFonts w:hint="default" w:ascii="Wingdings" w:hAnsi="Wingdings"/>
       </w:rPr>
     </w:lvl>
     <w:lvl w:ilvl="6" w:tplc="04100001" w:tentative="1">
@@ -6611,7 +6495,7 @@
         <w:ind w:left="6450" w:hanging="360"/>
       </w:pPr>
       <w:rPr>
-        <w:rFonts w:ascii="Symbol" w:hAnsi="Symbol" w:hint="default"/>
+        <w:rFonts w:hint="default" w:ascii="Symbol" w:hAnsi="Symbol"/>
       </w:rPr>
     </w:lvl>
     <w:lvl w:ilvl="7" w:tplc="04100003" w:tentative="1">
@@ -6623,7 +6507,7 @@
         <w:ind w:left="7170" w:hanging="360"/>
       </w:pPr>
       <w:rPr>
-        <w:rFonts w:ascii="Courier New" w:hAnsi="Courier New" w:cs="Courier New" w:hint="default"/>
+        <w:rFonts w:hint="default" w:ascii="Courier New" w:hAnsi="Courier New" w:cs="Courier New"/>
       </w:rPr>
     </w:lvl>
     <w:lvl w:ilvl="8" w:tplc="04100005" w:tentative="1">
@@ -6635,7 +6519,7 @@
         <w:ind w:left="7890" w:hanging="360"/>
       </w:pPr>
       <w:rPr>
-        <w:rFonts w:ascii="Wingdings" w:hAnsi="Wingdings" w:hint="default"/>
+        <w:rFonts w:hint="default" w:ascii="Wingdings" w:hAnsi="Wingdings"/>
       </w:rPr>
     </w:lvl>
   </w:abstractNum>
@@ -6882,7 +6766,7 @@
         <w:ind w:left="720" w:hanging="360"/>
       </w:pPr>
       <w:rPr>
-        <w:rFonts w:ascii="Symbol" w:hAnsi="Symbol" w:hint="default"/>
+        <w:rFonts w:hint="default" w:ascii="Symbol" w:hAnsi="Symbol"/>
       </w:rPr>
     </w:lvl>
     <w:lvl w:ilvl="1" w:tplc="8F1CA500">
@@ -6894,7 +6778,7 @@
         <w:ind w:left="1440" w:hanging="360"/>
       </w:pPr>
       <w:rPr>
-        <w:rFonts w:ascii="Courier New" w:hAnsi="Courier New" w:hint="default"/>
+        <w:rFonts w:hint="default" w:ascii="Courier New" w:hAnsi="Courier New"/>
       </w:rPr>
     </w:lvl>
     <w:lvl w:ilvl="2" w:tplc="9CAE5ECC">
@@ -6906,7 +6790,7 @@
         <w:ind w:left="2160" w:hanging="360"/>
       </w:pPr>
       <w:rPr>
-        <w:rFonts w:ascii="Wingdings" w:hAnsi="Wingdings" w:hint="default"/>
+        <w:rFonts w:hint="default" w:ascii="Wingdings" w:hAnsi="Wingdings"/>
       </w:rPr>
     </w:lvl>
     <w:lvl w:ilvl="3" w:tplc="288CCEF4">
@@ -6918,7 +6802,7 @@
         <w:ind w:left="2880" w:hanging="360"/>
       </w:pPr>
       <w:rPr>
-        <w:rFonts w:ascii="Symbol" w:hAnsi="Symbol" w:hint="default"/>
+        <w:rFonts w:hint="default" w:ascii="Symbol" w:hAnsi="Symbol"/>
       </w:rPr>
     </w:lvl>
     <w:lvl w:ilvl="4" w:tplc="1856E6E0">
@@ -6930,7 +6814,7 @@
         <w:ind w:left="3600" w:hanging="360"/>
       </w:pPr>
       <w:rPr>
-        <w:rFonts w:ascii="Courier New" w:hAnsi="Courier New" w:hint="default"/>
+        <w:rFonts w:hint="default" w:ascii="Courier New" w:hAnsi="Courier New"/>
       </w:rPr>
     </w:lvl>
     <w:lvl w:ilvl="5" w:tplc="AC5CB078">
@@ -6942,7 +6826,7 @@
         <w:ind w:left="4320" w:hanging="360"/>
       </w:pPr>
       <w:rPr>
-        <w:rFonts w:ascii="Wingdings" w:hAnsi="Wingdings" w:hint="default"/>
+        <w:rFonts w:hint="default" w:ascii="Wingdings" w:hAnsi="Wingdings"/>
       </w:rPr>
     </w:lvl>
     <w:lvl w:ilvl="6" w:tplc="9E98C1E6">
@@ -6954,7 +6838,7 @@
         <w:ind w:left="5040" w:hanging="360"/>
       </w:pPr>
       <w:rPr>
-        <w:rFonts w:ascii="Symbol" w:hAnsi="Symbol" w:hint="default"/>
+        <w:rFonts w:hint="default" w:ascii="Symbol" w:hAnsi="Symbol"/>
       </w:rPr>
     </w:lvl>
     <w:lvl w:ilvl="7" w:tplc="20D05054">
@@ -6966,7 +6850,7 @@
         <w:ind w:left="5760" w:hanging="360"/>
       </w:pPr>
       <w:rPr>
-        <w:rFonts w:ascii="Courier New" w:hAnsi="Courier New" w:hint="default"/>
+        <w:rFonts w:hint="default" w:ascii="Courier New" w:hAnsi="Courier New"/>
       </w:rPr>
     </w:lvl>
     <w:lvl w:ilvl="8" w:tplc="FE8281B0">
@@ -6978,7 +6862,7 @@
         <w:ind w:left="6480" w:hanging="360"/>
       </w:pPr>
       <w:rPr>
-        <w:rFonts w:ascii="Wingdings" w:hAnsi="Wingdings" w:hint="default"/>
+        <w:rFonts w:hint="default" w:ascii="Wingdings" w:hAnsi="Wingdings"/>
       </w:rPr>
     </w:lvl>
   </w:abstractNum>
@@ -6995,7 +6879,7 @@
         <w:ind w:left="2136" w:hanging="360"/>
       </w:pPr>
       <w:rPr>
-        <w:rFonts w:ascii="Symbol" w:hAnsi="Symbol" w:hint="default"/>
+        <w:rFonts w:hint="default" w:ascii="Symbol" w:hAnsi="Symbol"/>
       </w:rPr>
     </w:lvl>
     <w:lvl w:ilvl="1" w:tplc="04100003" w:tentative="1">
@@ -7007,7 +6891,7 @@
         <w:ind w:left="2856" w:hanging="360"/>
       </w:pPr>
       <w:rPr>
-        <w:rFonts w:ascii="Courier New" w:hAnsi="Courier New" w:cs="Courier New" w:hint="default"/>
+        <w:rFonts w:hint="default" w:ascii="Courier New" w:hAnsi="Courier New" w:cs="Courier New"/>
       </w:rPr>
     </w:lvl>
     <w:lvl w:ilvl="2" w:tplc="04100005" w:tentative="1">
@@ -7019,7 +6903,7 @@
         <w:ind w:left="3576" w:hanging="360"/>
       </w:pPr>
       <w:rPr>
-        <w:rFonts w:ascii="Wingdings" w:hAnsi="Wingdings" w:hint="default"/>
+        <w:rFonts w:hint="default" w:ascii="Wingdings" w:hAnsi="Wingdings"/>
       </w:rPr>
     </w:lvl>
     <w:lvl w:ilvl="3" w:tplc="04100001" w:tentative="1">
@@ -7031,7 +6915,7 @@
         <w:ind w:left="4296" w:hanging="360"/>
       </w:pPr>
       <w:rPr>
-        <w:rFonts w:ascii="Symbol" w:hAnsi="Symbol" w:hint="default"/>
+        <w:rFonts w:hint="default" w:ascii="Symbol" w:hAnsi="Symbol"/>
       </w:rPr>
     </w:lvl>
     <w:lvl w:ilvl="4" w:tplc="04100003" w:tentative="1">
@@ -7043,7 +6927,7 @@
         <w:ind w:left="5016" w:hanging="360"/>
       </w:pPr>
       <w:rPr>
-        <w:rFonts w:ascii="Courier New" w:hAnsi="Courier New" w:cs="Courier New" w:hint="default"/>
+        <w:rFonts w:hint="default" w:ascii="Courier New" w:hAnsi="Courier New" w:cs="Courier New"/>
       </w:rPr>
     </w:lvl>
     <w:lvl w:ilvl="5" w:tplc="04100005" w:tentative="1">
@@ -7055,7 +6939,7 @@
         <w:ind w:left="5736" w:hanging="360"/>
       </w:pPr>
       <w:rPr>
-        <w:rFonts w:ascii="Wingdings" w:hAnsi="Wingdings" w:hint="default"/>
+        <w:rFonts w:hint="default" w:ascii="Wingdings" w:hAnsi="Wingdings"/>
       </w:rPr>
     </w:lvl>
     <w:lvl w:ilvl="6" w:tplc="04100001" w:tentative="1">
@@ -7067,7 +6951,7 @@
         <w:ind w:left="6456" w:hanging="360"/>
       </w:pPr>
       <w:rPr>
-        <w:rFonts w:ascii="Symbol" w:hAnsi="Symbol" w:hint="default"/>
+        <w:rFonts w:hint="default" w:ascii="Symbol" w:hAnsi="Symbol"/>
       </w:rPr>
     </w:lvl>
     <w:lvl w:ilvl="7" w:tplc="04100003" w:tentative="1">
@@ -7079,7 +6963,7 @@
         <w:ind w:left="7176" w:hanging="360"/>
       </w:pPr>
       <w:rPr>
-        <w:rFonts w:ascii="Courier New" w:hAnsi="Courier New" w:cs="Courier New" w:hint="default"/>
+        <w:rFonts w:hint="default" w:ascii="Courier New" w:hAnsi="Courier New" w:cs="Courier New"/>
       </w:rPr>
     </w:lvl>
     <w:lvl w:ilvl="8" w:tplc="04100005" w:tentative="1">
@@ -7091,7 +6975,7 @@
         <w:ind w:left="7896" w:hanging="360"/>
       </w:pPr>
       <w:rPr>
-        <w:rFonts w:ascii="Wingdings" w:hAnsi="Wingdings" w:hint="default"/>
+        <w:rFonts w:hint="default" w:ascii="Wingdings" w:hAnsi="Wingdings"/>
       </w:rPr>
     </w:lvl>
   </w:abstractNum>
@@ -7108,7 +6992,7 @@
         <w:ind w:left="720" w:hanging="360"/>
       </w:pPr>
       <w:rPr>
-        <w:rFonts w:ascii="Symbol" w:hAnsi="Symbol" w:hint="default"/>
+        <w:rFonts w:hint="default" w:ascii="Symbol" w:hAnsi="Symbol"/>
       </w:rPr>
     </w:lvl>
     <w:lvl w:ilvl="1" w:tplc="9F3E7926">
@@ -7120,7 +7004,7 @@
         <w:ind w:left="1440" w:hanging="360"/>
       </w:pPr>
       <w:rPr>
-        <w:rFonts w:ascii="Courier New" w:hAnsi="Courier New" w:hint="default"/>
+        <w:rFonts w:hint="default" w:ascii="Courier New" w:hAnsi="Courier New"/>
       </w:rPr>
     </w:lvl>
     <w:lvl w:ilvl="2" w:tplc="3FFAE128">
@@ -7132,7 +7016,7 @@
         <w:ind w:left="2160" w:hanging="360"/>
       </w:pPr>
       <w:rPr>
-        <w:rFonts w:ascii="Wingdings" w:hAnsi="Wingdings" w:hint="default"/>
+        <w:rFonts w:hint="default" w:ascii="Wingdings" w:hAnsi="Wingdings"/>
       </w:rPr>
     </w:lvl>
     <w:lvl w:ilvl="3" w:tplc="39A628E2">
@@ -7144,7 +7028,7 @@
         <w:ind w:left="2880" w:hanging="360"/>
       </w:pPr>
       <w:rPr>
-        <w:rFonts w:ascii="Symbol" w:hAnsi="Symbol" w:hint="default"/>
+        <w:rFonts w:hint="default" w:ascii="Symbol" w:hAnsi="Symbol"/>
       </w:rPr>
     </w:lvl>
     <w:lvl w:ilvl="4" w:tplc="C548D6AA">
@@ -7156,7 +7040,7 @@
         <w:ind w:left="3600" w:hanging="360"/>
       </w:pPr>
       <w:rPr>
-        <w:rFonts w:ascii="Courier New" w:hAnsi="Courier New" w:hint="default"/>
+        <w:rFonts w:hint="default" w:ascii="Courier New" w:hAnsi="Courier New"/>
       </w:rPr>
     </w:lvl>
     <w:lvl w:ilvl="5" w:tplc="C58C2D32">
@@ -7168,7 +7052,7 @@
         <w:ind w:left="4320" w:hanging="360"/>
       </w:pPr>
       <w:rPr>
-        <w:rFonts w:ascii="Wingdings" w:hAnsi="Wingdings" w:hint="default"/>
+        <w:rFonts w:hint="default" w:ascii="Wingdings" w:hAnsi="Wingdings"/>
       </w:rPr>
     </w:lvl>
     <w:lvl w:ilvl="6" w:tplc="472A6344">
@@ -7180,7 +7064,7 @@
         <w:ind w:left="5040" w:hanging="360"/>
       </w:pPr>
       <w:rPr>
-        <w:rFonts w:ascii="Symbol" w:hAnsi="Symbol" w:hint="default"/>
+        <w:rFonts w:hint="default" w:ascii="Symbol" w:hAnsi="Symbol"/>
       </w:rPr>
     </w:lvl>
     <w:lvl w:ilvl="7" w:tplc="C6FE9E1C">
@@ -7192,7 +7076,7 @@
         <w:ind w:left="5760" w:hanging="360"/>
       </w:pPr>
       <w:rPr>
-        <w:rFonts w:ascii="Courier New" w:hAnsi="Courier New" w:hint="default"/>
+        <w:rFonts w:hint="default" w:ascii="Courier New" w:hAnsi="Courier New"/>
       </w:rPr>
     </w:lvl>
     <w:lvl w:ilvl="8" w:tplc="0C4AB06E">
@@ -7204,7 +7088,7 @@
         <w:ind w:left="6480" w:hanging="360"/>
       </w:pPr>
       <w:rPr>
-        <w:rFonts w:ascii="Wingdings" w:hAnsi="Wingdings" w:hint="default"/>
+        <w:rFonts w:hint="default" w:ascii="Wingdings" w:hAnsi="Wingdings"/>
       </w:rPr>
     </w:lvl>
   </w:abstractNum>
@@ -7221,7 +7105,7 @@
         <w:ind w:left="2136" w:hanging="360"/>
       </w:pPr>
       <w:rPr>
-        <w:rFonts w:ascii="Symbol" w:hAnsi="Symbol" w:hint="default"/>
+        <w:rFonts w:hint="default" w:ascii="Symbol" w:hAnsi="Symbol"/>
       </w:rPr>
     </w:lvl>
     <w:lvl w:ilvl="1" w:tplc="04100003" w:tentative="1">
@@ -7233,7 +7117,7 @@
         <w:ind w:left="2856" w:hanging="360"/>
       </w:pPr>
       <w:rPr>
-        <w:rFonts w:ascii="Courier New" w:hAnsi="Courier New" w:cs="Courier New" w:hint="default"/>
+        <w:rFonts w:hint="default" w:ascii="Courier New" w:hAnsi="Courier New" w:cs="Courier New"/>
       </w:rPr>
     </w:lvl>
     <w:lvl w:ilvl="2" w:tplc="04100005" w:tentative="1">
@@ -7245,7 +7129,7 @@
         <w:ind w:left="3576" w:hanging="360"/>
       </w:pPr>
       <w:rPr>
-        <w:rFonts w:ascii="Wingdings" w:hAnsi="Wingdings" w:hint="default"/>
+        <w:rFonts w:hint="default" w:ascii="Wingdings" w:hAnsi="Wingdings"/>
       </w:rPr>
     </w:lvl>
     <w:lvl w:ilvl="3" w:tplc="04100001" w:tentative="1">
@@ -7257,7 +7141,7 @@
         <w:ind w:left="4296" w:hanging="360"/>
       </w:pPr>
       <w:rPr>
-        <w:rFonts w:ascii="Symbol" w:hAnsi="Symbol" w:hint="default"/>
+        <w:rFonts w:hint="default" w:ascii="Symbol" w:hAnsi="Symbol"/>
       </w:rPr>
     </w:lvl>
     <w:lvl w:ilvl="4" w:tplc="04100003" w:tentative="1">
@@ -7269,7 +7153,7 @@
         <w:ind w:left="5016" w:hanging="360"/>
       </w:pPr>
       <w:rPr>
-        <w:rFonts w:ascii="Courier New" w:hAnsi="Courier New" w:cs="Courier New" w:hint="default"/>
+        <w:rFonts w:hint="default" w:ascii="Courier New" w:hAnsi="Courier New" w:cs="Courier New"/>
       </w:rPr>
     </w:lvl>
     <w:lvl w:ilvl="5" w:tplc="04100005" w:tentative="1">
@@ -7281,7 +7165,7 @@
         <w:ind w:left="5736" w:hanging="360"/>
       </w:pPr>
       <w:rPr>
-        <w:rFonts w:ascii="Wingdings" w:hAnsi="Wingdings" w:hint="default"/>
+        <w:rFonts w:hint="default" w:ascii="Wingdings" w:hAnsi="Wingdings"/>
       </w:rPr>
     </w:lvl>
     <w:lvl w:ilvl="6" w:tplc="04100001" w:tentative="1">
@@ -7293,7 +7177,7 @@
         <w:ind w:left="6456" w:hanging="360"/>
       </w:pPr>
       <w:rPr>
-        <w:rFonts w:ascii="Symbol" w:hAnsi="Symbol" w:hint="default"/>
+        <w:rFonts w:hint="default" w:ascii="Symbol" w:hAnsi="Symbol"/>
       </w:rPr>
     </w:lvl>
     <w:lvl w:ilvl="7" w:tplc="04100003" w:tentative="1">
@@ -7305,7 +7189,7 @@
         <w:ind w:left="7176" w:hanging="360"/>
       </w:pPr>
       <w:rPr>
-        <w:rFonts w:ascii="Courier New" w:hAnsi="Courier New" w:cs="Courier New" w:hint="default"/>
+        <w:rFonts w:hint="default" w:ascii="Courier New" w:hAnsi="Courier New" w:cs="Courier New"/>
       </w:rPr>
     </w:lvl>
     <w:lvl w:ilvl="8" w:tplc="04100005" w:tentative="1">
@@ -7317,7 +7201,7 @@
         <w:ind w:left="7896" w:hanging="360"/>
       </w:pPr>
       <w:rPr>
-        <w:rFonts w:ascii="Wingdings" w:hAnsi="Wingdings" w:hint="default"/>
+        <w:rFonts w:hint="default" w:ascii="Wingdings" w:hAnsi="Wingdings"/>
       </w:rPr>
     </w:lvl>
   </w:abstractNum>
@@ -7334,7 +7218,7 @@
         <w:ind w:left="2136" w:hanging="360"/>
       </w:pPr>
       <w:rPr>
-        <w:rFonts w:ascii="Symbol" w:hAnsi="Symbol" w:hint="default"/>
+        <w:rFonts w:hint="default" w:ascii="Symbol" w:hAnsi="Symbol"/>
       </w:rPr>
     </w:lvl>
     <w:lvl w:ilvl="1" w:tplc="04100003" w:tentative="1">
@@ -7346,7 +7230,7 @@
         <w:ind w:left="2856" w:hanging="360"/>
       </w:pPr>
       <w:rPr>
-        <w:rFonts w:ascii="Courier New" w:hAnsi="Courier New" w:cs="Courier New" w:hint="default"/>
+        <w:rFonts w:hint="default" w:ascii="Courier New" w:hAnsi="Courier New" w:cs="Courier New"/>
       </w:rPr>
     </w:lvl>
     <w:lvl w:ilvl="2" w:tplc="04100005" w:tentative="1">
@@ -7358,7 +7242,7 @@
         <w:ind w:left="3576" w:hanging="360"/>
       </w:pPr>
       <w:rPr>
-        <w:rFonts w:ascii="Wingdings" w:hAnsi="Wingdings" w:hint="default"/>
+        <w:rFonts w:hint="default" w:ascii="Wingdings" w:hAnsi="Wingdings"/>
       </w:rPr>
     </w:lvl>
     <w:lvl w:ilvl="3" w:tplc="04100001" w:tentative="1">
@@ -7370,7 +7254,7 @@
         <w:ind w:left="4296" w:hanging="360"/>
       </w:pPr>
       <w:rPr>
-        <w:rFonts w:ascii="Symbol" w:hAnsi="Symbol" w:hint="default"/>
+        <w:rFonts w:hint="default" w:ascii="Symbol" w:hAnsi="Symbol"/>
       </w:rPr>
     </w:lvl>
     <w:lvl w:ilvl="4" w:tplc="04100003" w:tentative="1">
@@ -7382,7 +7266,7 @@
         <w:ind w:left="5016" w:hanging="360"/>
       </w:pPr>
       <w:rPr>
-        <w:rFonts w:ascii="Courier New" w:hAnsi="Courier New" w:cs="Courier New" w:hint="default"/>
+        <w:rFonts w:hint="default" w:ascii="Courier New" w:hAnsi="Courier New" w:cs="Courier New"/>
       </w:rPr>
     </w:lvl>
     <w:lvl w:ilvl="5" w:tplc="04100005" w:tentative="1">
@@ -7394,7 +7278,7 @@
         <w:ind w:left="5736" w:hanging="360"/>
       </w:pPr>
       <w:rPr>
-        <w:rFonts w:ascii="Wingdings" w:hAnsi="Wingdings" w:hint="default"/>
+        <w:rFonts w:hint="default" w:ascii="Wingdings" w:hAnsi="Wingdings"/>
       </w:rPr>
     </w:lvl>
     <w:lvl w:ilvl="6" w:tplc="04100001" w:tentative="1">
@@ -7406,7 +7290,7 @@
         <w:ind w:left="6456" w:hanging="360"/>
       </w:pPr>
       <w:rPr>
-        <w:rFonts w:ascii="Symbol" w:hAnsi="Symbol" w:hint="default"/>
+        <w:rFonts w:hint="default" w:ascii="Symbol" w:hAnsi="Symbol"/>
       </w:rPr>
     </w:lvl>
     <w:lvl w:ilvl="7" w:tplc="04100003" w:tentative="1">
@@ -7418,7 +7302,7 @@
         <w:ind w:left="7176" w:hanging="360"/>
       </w:pPr>
       <w:rPr>
-        <w:rFonts w:ascii="Courier New" w:hAnsi="Courier New" w:cs="Courier New" w:hint="default"/>
+        <w:rFonts w:hint="default" w:ascii="Courier New" w:hAnsi="Courier New" w:cs="Courier New"/>
       </w:rPr>
     </w:lvl>
     <w:lvl w:ilvl="8" w:tplc="04100005" w:tentative="1">
@@ -7430,7 +7314,7 @@
         <w:ind w:left="7896" w:hanging="360"/>
       </w:pPr>
       <w:rPr>
-        <w:rFonts w:ascii="Wingdings" w:hAnsi="Wingdings" w:hint="default"/>
+        <w:rFonts w:hint="default" w:ascii="Wingdings" w:hAnsi="Wingdings"/>
       </w:rPr>
     </w:lvl>
   </w:abstractNum>
@@ -7489,11 +7373,11 @@
 </file>
 
 <file path=word/styles.xml><?xml version="1.0" encoding="utf-8"?>
-<w:styles xmlns:mc="http://schemas.openxmlformats.org/markup-compatibility/2006" xmlns:r="http://schemas.openxmlformats.org/officeDocument/2006/relationships" xmlns:w="http://schemas.openxmlformats.org/wordprocessingml/2006/main" xmlns:w14="http://schemas.microsoft.com/office/word/2010/wordml" xmlns:w15="http://schemas.microsoft.com/office/word/2012/wordml" xmlns:w16cid="http://schemas.microsoft.com/office/word/2016/wordml/cid" xmlns:w16se="http://schemas.microsoft.com/office/word/2015/wordml/symex" mc:Ignorable="w14 w15 w16se w16cid">
+<w:styles xmlns:wp14="http://schemas.microsoft.com/office/word/2010/wordprocessingDrawing" xmlns:mc="http://schemas.openxmlformats.org/markup-compatibility/2006" xmlns:r="http://schemas.openxmlformats.org/officeDocument/2006/relationships" xmlns:w="http://schemas.openxmlformats.org/wordprocessingml/2006/main" xmlns:w14="http://schemas.microsoft.com/office/word/2010/wordml" xmlns:w15="http://schemas.microsoft.com/office/word/2012/wordml" xmlns:w16cid="http://schemas.microsoft.com/office/word/2016/wordml/cid" xmlns:w16se="http://schemas.microsoft.com/office/word/2015/wordml/symex" mc:Ignorable="w14 w15 w16se w16cid wp14">
   <w:docDefaults>
     <w:rPrDefault>
       <w:rPr>
-        <w:rFonts w:asciiTheme="minorHAnsi" w:eastAsiaTheme="minorEastAsia" w:hAnsiTheme="minorHAnsi" w:cstheme="minorBidi"/>
+        <w:rFonts w:asciiTheme="minorHAnsi" w:hAnsiTheme="minorHAnsi" w:eastAsiaTheme="minorEastAsia" w:cstheme="minorBidi"/>
         <w:sz w:val="21"/>
         <w:szCs w:val="21"/>
         <w:lang w:val="it-IT" w:eastAsia="en-US" w:bidi="ar-SA"/>
@@ -7508,14 +7392,14 @@
   <w:latentStyles w:defLockedState="0" w:defUIPriority="99" w:defSemiHidden="0" w:defUnhideWhenUsed="0" w:defQFormat="0" w:count="377">
     <w:lsdException w:name="Normal" w:uiPriority="0" w:qFormat="1"/>
     <w:lsdException w:name="heading 1" w:uiPriority="9" w:qFormat="1"/>
-    <w:lsdException w:name="heading 2" w:semiHidden="1" w:uiPriority="9" w:unhideWhenUsed="1" w:qFormat="1"/>
-    <w:lsdException w:name="heading 3" w:semiHidden="1" w:uiPriority="9" w:unhideWhenUsed="1" w:qFormat="1"/>
-    <w:lsdException w:name="heading 4" w:semiHidden="1" w:uiPriority="9" w:unhideWhenUsed="1" w:qFormat="1"/>
-    <w:lsdException w:name="heading 5" w:semiHidden="1" w:uiPriority="9" w:unhideWhenUsed="1" w:qFormat="1"/>
-    <w:lsdException w:name="heading 6" w:semiHidden="1" w:uiPriority="9" w:unhideWhenUsed="1" w:qFormat="1"/>
-    <w:lsdException w:name="heading 7" w:semiHidden="1" w:uiPriority="9" w:unhideWhenUsed="1" w:qFormat="1"/>
-    <w:lsdException w:name="heading 8" w:semiHidden="1" w:uiPriority="9" w:unhideWhenUsed="1" w:qFormat="1"/>
-    <w:lsdException w:name="heading 9" w:semiHidden="1" w:uiPriority="9" w:unhideWhenUsed="1" w:qFormat="1"/>
+    <w:lsdException w:name="heading 2" w:uiPriority="9" w:semiHidden="1" w:unhideWhenUsed="1" w:qFormat="1"/>
+    <w:lsdException w:name="heading 3" w:uiPriority="9" w:semiHidden="1" w:unhideWhenUsed="1" w:qFormat="1"/>
+    <w:lsdException w:name="heading 4" w:uiPriority="9" w:semiHidden="1" w:unhideWhenUsed="1" w:qFormat="1"/>
+    <w:lsdException w:name="heading 5" w:uiPriority="9" w:semiHidden="1" w:unhideWhenUsed="1" w:qFormat="1"/>
+    <w:lsdException w:name="heading 6" w:uiPriority="9" w:semiHidden="1" w:unhideWhenUsed="1" w:qFormat="1"/>
+    <w:lsdException w:name="heading 7" w:uiPriority="9" w:semiHidden="1" w:unhideWhenUsed="1" w:qFormat="1"/>
+    <w:lsdException w:name="heading 8" w:uiPriority="9" w:semiHidden="1" w:unhideWhenUsed="1" w:qFormat="1"/>
+    <w:lsdException w:name="heading 9" w:uiPriority="9" w:semiHidden="1" w:unhideWhenUsed="1" w:qFormat="1"/>
     <w:lsdException w:name="index 1" w:semiHidden="1" w:unhideWhenUsed="1"/>
     <w:lsdException w:name="index 2" w:semiHidden="1" w:unhideWhenUsed="1"/>
     <w:lsdException w:name="index 3" w:semiHidden="1" w:unhideWhenUsed="1"/>
@@ -7525,22 +7409,22 @@
     <w:lsdException w:name="index 7" w:semiHidden="1" w:unhideWhenUsed="1"/>
     <w:lsdException w:name="index 8" w:semiHidden="1" w:unhideWhenUsed="1"/>
     <w:lsdException w:name="index 9" w:semiHidden="1" w:unhideWhenUsed="1"/>
-    <w:lsdException w:name="toc 1" w:semiHidden="1" w:uiPriority="39" w:unhideWhenUsed="1"/>
-    <w:lsdException w:name="toc 2" w:semiHidden="1" w:uiPriority="39" w:unhideWhenUsed="1"/>
-    <w:lsdException w:name="toc 3" w:semiHidden="1" w:uiPriority="39" w:unhideWhenUsed="1"/>
-    <w:lsdException w:name="toc 4" w:semiHidden="1" w:uiPriority="39" w:unhideWhenUsed="1"/>
-    <w:lsdException w:name="toc 5" w:semiHidden="1" w:uiPriority="39" w:unhideWhenUsed="1"/>
-    <w:lsdException w:name="toc 6" w:semiHidden="1" w:uiPriority="39" w:unhideWhenUsed="1"/>
-    <w:lsdException w:name="toc 7" w:semiHidden="1" w:uiPriority="39" w:unhideWhenUsed="1"/>
-    <w:lsdException w:name="toc 8" w:semiHidden="1" w:uiPriority="39" w:unhideWhenUsed="1"/>
-    <w:lsdException w:name="toc 9" w:semiHidden="1" w:uiPriority="39" w:unhideWhenUsed="1"/>
+    <w:lsdException w:name="toc 1" w:uiPriority="39" w:semiHidden="1" w:unhideWhenUsed="1"/>
+    <w:lsdException w:name="toc 2" w:uiPriority="39" w:semiHidden="1" w:unhideWhenUsed="1"/>
+    <w:lsdException w:name="toc 3" w:uiPriority="39" w:semiHidden="1" w:unhideWhenUsed="1"/>
+    <w:lsdException w:name="toc 4" w:uiPriority="39" w:semiHidden="1" w:unhideWhenUsed="1"/>
+    <w:lsdException w:name="toc 5" w:uiPriority="39" w:semiHidden="1" w:unhideWhenUsed="1"/>
+    <w:lsdException w:name="toc 6" w:uiPriority="39" w:semiHidden="1" w:unhideWhenUsed="1"/>
+    <w:lsdException w:name="toc 7" w:uiPriority="39" w:semiHidden="1" w:unhideWhenUsed="1"/>
+    <w:lsdException w:name="toc 8" w:uiPriority="39" w:semiHidden="1" w:unhideWhenUsed="1"/>
+    <w:lsdException w:name="toc 9" w:uiPriority="39" w:semiHidden="1" w:unhideWhenUsed="1"/>
     <w:lsdException w:name="Normal Indent" w:semiHidden="1" w:unhideWhenUsed="1"/>
     <w:lsdException w:name="footnote text" w:semiHidden="1" w:unhideWhenUsed="1"/>
     <w:lsdException w:name="annotation text" w:semiHidden="1" w:unhideWhenUsed="1"/>
     <w:lsdException w:name="header" w:semiHidden="1" w:unhideWhenUsed="1"/>
     <w:lsdException w:name="footer" w:semiHidden="1" w:unhideWhenUsed="1"/>
     <w:lsdException w:name="index heading" w:semiHidden="1" w:unhideWhenUsed="1"/>
-    <w:lsdException w:name="caption" w:semiHidden="1" w:uiPriority="35" w:unhideWhenUsed="1" w:qFormat="1"/>
+    <w:lsdException w:name="caption" w:uiPriority="35" w:semiHidden="1" w:unhideWhenUsed="1" w:qFormat="1"/>
     <w:lsdException w:name="table of figures" w:semiHidden="1" w:unhideWhenUsed="1"/>
     <w:lsdException w:name="envelope address" w:semiHidden="1" w:unhideWhenUsed="1"/>
     <w:lsdException w:name="envelope return" w:semiHidden="1" w:unhideWhenUsed="1"/>
@@ -7571,7 +7455,7 @@
     <w:lsdException w:name="Title" w:uiPriority="1" w:qFormat="1"/>
     <w:lsdException w:name="Closing" w:semiHidden="1" w:unhideWhenUsed="1"/>
     <w:lsdException w:name="Signature" w:semiHidden="1" w:unhideWhenUsed="1"/>
-    <w:lsdException w:name="Default Paragraph Font" w:semiHidden="1" w:uiPriority="1" w:unhideWhenUsed="1"/>
+    <w:lsdException w:name="Default Paragraph Font" w:uiPriority="1" w:semiHidden="1" w:unhideWhenUsed="1"/>
     <w:lsdException w:name="Body Text" w:semiHidden="1" w:unhideWhenUsed="1"/>
     <w:lsdException w:name="Body Text Indent" w:semiHidden="1" w:unhideWhenUsed="1"/>
     <w:lsdException w:name="List Continue" w:semiHidden="1" w:unhideWhenUsed="1"/>
@@ -7771,8 +7655,8 @@
     <w:lsdException w:name="Subtle Reference" w:uiPriority="31" w:qFormat="1"/>
     <w:lsdException w:name="Intense Reference" w:uiPriority="32" w:qFormat="1"/>
     <w:lsdException w:name="Book Title" w:uiPriority="33" w:qFormat="1"/>
-    <w:lsdException w:name="Bibliography" w:semiHidden="1" w:uiPriority="37" w:unhideWhenUsed="1"/>
-    <w:lsdException w:name="TOC Heading" w:semiHidden="1" w:uiPriority="39" w:unhideWhenUsed="1" w:qFormat="1"/>
+    <w:lsdException w:name="Bibliography" w:uiPriority="37" w:semiHidden="1" w:unhideWhenUsed="1"/>
+    <w:lsdException w:name="TOC Heading" w:uiPriority="39" w:semiHidden="1" w:unhideWhenUsed="1" w:qFormat="1"/>
     <w:lsdException w:name="Plain Table 1" w:uiPriority="41"/>
     <w:lsdException w:name="Plain Table 2" w:uiPriority="42"/>
     <w:lsdException w:name="Plain Table 3" w:uiPriority="43"/>
@@ -7884,7 +7768,7 @@
     <w:lsdException w:name="Smart Link" w:semiHidden="1" w:unhideWhenUsed="1"/>
     <w:lsdException w:name="Smart Link Error" w:semiHidden="1" w:unhideWhenUsed="1"/>
   </w:latentStyles>
-  <w:style w:type="paragraph" w:default="1" w:styleId="Normale">
+  <w:style w:type="paragraph" w:styleId="Normale" w:default="1">
     <w:name w:val="Normal"/>
     <w:qFormat/>
     <w:rsid w:val="009A56D2"/>
@@ -7901,13 +7785,13 @@
       <w:keepNext/>
       <w:keepLines/>
       <w:pBdr>
-        <w:bottom w:val="single" w:sz="4" w:space="1" w:color="4472C4" w:themeColor="accent1"/>
+        <w:bottom w:val="single" w:color="4472C4" w:themeColor="accent1" w:sz="4" w:space="1"/>
       </w:pBdr>
       <w:spacing w:before="400" w:after="40" w:line="240" w:lineRule="auto"/>
       <w:outlineLvl w:val="0"/>
     </w:pPr>
     <w:rPr>
-      <w:rFonts w:asciiTheme="majorHAnsi" w:eastAsiaTheme="majorEastAsia" w:hAnsiTheme="majorHAnsi" w:cstheme="majorBidi"/>
+      <w:rFonts w:asciiTheme="majorHAnsi" w:hAnsiTheme="majorHAnsi" w:eastAsiaTheme="majorEastAsia" w:cstheme="majorBidi"/>
       <w:color w:val="2F5496" w:themeColor="accent1" w:themeShade="BF"/>
       <w:sz w:val="36"/>
       <w:szCs w:val="36"/>
@@ -7929,7 +7813,7 @@
       <w:outlineLvl w:val="1"/>
     </w:pPr>
     <w:rPr>
-      <w:rFonts w:asciiTheme="majorHAnsi" w:eastAsiaTheme="majorEastAsia" w:hAnsiTheme="majorHAnsi" w:cstheme="majorBidi"/>
+      <w:rFonts w:asciiTheme="majorHAnsi" w:hAnsiTheme="majorHAnsi" w:eastAsiaTheme="majorEastAsia" w:cstheme="majorBidi"/>
       <w:color w:val="2F5496" w:themeColor="accent1" w:themeShade="BF"/>
       <w:sz w:val="28"/>
       <w:szCs w:val="28"/>
@@ -7951,7 +7835,7 @@
       <w:outlineLvl w:val="2"/>
     </w:pPr>
     <w:rPr>
-      <w:rFonts w:asciiTheme="majorHAnsi" w:eastAsiaTheme="majorEastAsia" w:hAnsiTheme="majorHAnsi" w:cstheme="majorBidi"/>
+      <w:rFonts w:asciiTheme="majorHAnsi" w:hAnsiTheme="majorHAnsi" w:eastAsiaTheme="majorEastAsia" w:cstheme="majorBidi"/>
       <w:color w:val="7C9CD6"/>
       <w:sz w:val="26"/>
       <w:szCs w:val="26"/>
@@ -7974,7 +7858,7 @@
       <w:outlineLvl w:val="3"/>
     </w:pPr>
     <w:rPr>
-      <w:rFonts w:asciiTheme="majorHAnsi" w:eastAsiaTheme="majorEastAsia" w:hAnsiTheme="majorHAnsi" w:cstheme="majorBidi"/>
+      <w:rFonts w:asciiTheme="majorHAnsi" w:hAnsiTheme="majorHAnsi" w:eastAsiaTheme="majorEastAsia" w:cstheme="majorBidi"/>
       <w:sz w:val="24"/>
       <w:szCs w:val="24"/>
     </w:rPr>
@@ -7996,7 +7880,7 @@
       <w:outlineLvl w:val="4"/>
     </w:pPr>
     <w:rPr>
-      <w:rFonts w:asciiTheme="majorHAnsi" w:eastAsiaTheme="majorEastAsia" w:hAnsiTheme="majorHAnsi" w:cstheme="majorBidi"/>
+      <w:rFonts w:asciiTheme="majorHAnsi" w:hAnsiTheme="majorHAnsi" w:eastAsiaTheme="majorEastAsia" w:cstheme="majorBidi"/>
       <w:i/>
       <w:iCs/>
       <w:sz w:val="22"/>
@@ -8020,7 +7904,7 @@
       <w:outlineLvl w:val="5"/>
     </w:pPr>
     <w:rPr>
-      <w:rFonts w:asciiTheme="majorHAnsi" w:eastAsiaTheme="majorEastAsia" w:hAnsiTheme="majorHAnsi" w:cstheme="majorBidi"/>
+      <w:rFonts w:asciiTheme="majorHAnsi" w:hAnsiTheme="majorHAnsi" w:eastAsiaTheme="majorEastAsia" w:cstheme="majorBidi"/>
       <w:color w:val="595959" w:themeColor="text1" w:themeTint="A6"/>
     </w:rPr>
   </w:style>
@@ -8041,7 +7925,7 @@
       <w:outlineLvl w:val="6"/>
     </w:pPr>
     <w:rPr>
-      <w:rFonts w:asciiTheme="majorHAnsi" w:eastAsiaTheme="majorEastAsia" w:hAnsiTheme="majorHAnsi" w:cstheme="majorBidi"/>
+      <w:rFonts w:asciiTheme="majorHAnsi" w:hAnsiTheme="majorHAnsi" w:eastAsiaTheme="majorEastAsia" w:cstheme="majorBidi"/>
       <w:i/>
       <w:iCs/>
       <w:color w:val="595959" w:themeColor="text1" w:themeTint="A6"/>
@@ -8064,7 +7948,7 @@
       <w:outlineLvl w:val="7"/>
     </w:pPr>
     <w:rPr>
-      <w:rFonts w:asciiTheme="majorHAnsi" w:eastAsiaTheme="majorEastAsia" w:hAnsiTheme="majorHAnsi" w:cstheme="majorBidi"/>
+      <w:rFonts w:asciiTheme="majorHAnsi" w:hAnsiTheme="majorHAnsi" w:eastAsiaTheme="majorEastAsia" w:cstheme="majorBidi"/>
       <w:smallCaps/>
       <w:color w:val="595959" w:themeColor="text1" w:themeTint="A6"/>
     </w:rPr>
@@ -8086,20 +7970,20 @@
       <w:outlineLvl w:val="8"/>
     </w:pPr>
     <w:rPr>
-      <w:rFonts w:asciiTheme="majorHAnsi" w:eastAsiaTheme="majorEastAsia" w:hAnsiTheme="majorHAnsi" w:cstheme="majorBidi"/>
+      <w:rFonts w:asciiTheme="majorHAnsi" w:hAnsiTheme="majorHAnsi" w:eastAsiaTheme="majorEastAsia" w:cstheme="majorBidi"/>
       <w:i/>
       <w:iCs/>
       <w:smallCaps/>
       <w:color w:val="595959" w:themeColor="text1" w:themeTint="A6"/>
     </w:rPr>
   </w:style>
-  <w:style w:type="character" w:default="1" w:styleId="Carpredefinitoparagrafo">
+  <w:style w:type="character" w:styleId="Carpredefinitoparagrafo" w:default="1">
     <w:name w:val="Default Paragraph Font"/>
     <w:uiPriority w:val="1"/>
     <w:semiHidden/>
     <w:unhideWhenUsed/>
   </w:style>
-  <w:style w:type="table" w:default="1" w:styleId="Tabellanormale">
+  <w:style w:type="table" w:styleId="Tabellanormale" w:default="1">
     <w:name w:val="Normal Table"/>
     <w:uiPriority w:val="99"/>
     <w:semiHidden/>
@@ -8114,52 +7998,52 @@
       </w:tblCellMar>
     </w:tblPr>
   </w:style>
-  <w:style w:type="numbering" w:default="1" w:styleId="Nessunelenco">
+  <w:style w:type="numbering" w:styleId="Nessunelenco" w:default="1">
     <w:name w:val="No List"/>
     <w:uiPriority w:val="99"/>
     <w:semiHidden/>
     <w:unhideWhenUsed/>
   </w:style>
-  <w:style w:type="character" w:customStyle="1" w:styleId="Titolo1Carattere">
+  <w:style w:type="character" w:styleId="Titolo1Carattere" w:customStyle="1">
     <w:name w:val="Titolo 1 Carattere"/>
     <w:basedOn w:val="Carpredefinitoparagrafo"/>
     <w:link w:val="Titolo1"/>
     <w:uiPriority w:val="9"/>
     <w:rsid w:val="009A56D2"/>
     <w:rPr>
-      <w:rFonts w:asciiTheme="majorHAnsi" w:eastAsiaTheme="majorEastAsia" w:hAnsiTheme="majorHAnsi" w:cstheme="majorBidi"/>
+      <w:rFonts w:asciiTheme="majorHAnsi" w:hAnsiTheme="majorHAnsi" w:eastAsiaTheme="majorEastAsia" w:cstheme="majorBidi"/>
       <w:color w:val="2F5496" w:themeColor="accent1" w:themeShade="BF"/>
       <w:sz w:val="36"/>
       <w:szCs w:val="36"/>
     </w:rPr>
   </w:style>
-  <w:style w:type="character" w:customStyle="1" w:styleId="Titolo2Carattere">
+  <w:style w:type="character" w:styleId="Titolo2Carattere" w:customStyle="1">
     <w:name w:val="Titolo 2 Carattere"/>
     <w:basedOn w:val="Carpredefinitoparagrafo"/>
     <w:link w:val="Titolo2"/>
     <w:uiPriority w:val="9"/>
     <w:rsid w:val="009A56D2"/>
     <w:rPr>
-      <w:rFonts w:asciiTheme="majorHAnsi" w:eastAsiaTheme="majorEastAsia" w:hAnsiTheme="majorHAnsi" w:cstheme="majorBidi"/>
+      <w:rFonts w:asciiTheme="majorHAnsi" w:hAnsiTheme="majorHAnsi" w:eastAsiaTheme="majorEastAsia" w:cstheme="majorBidi"/>
       <w:color w:val="2F5496" w:themeColor="accent1" w:themeShade="BF"/>
       <w:sz w:val="28"/>
       <w:szCs w:val="28"/>
     </w:rPr>
   </w:style>
-  <w:style w:type="character" w:customStyle="1" w:styleId="Titolo3Carattere">
+  <w:style w:type="character" w:styleId="Titolo3Carattere" w:customStyle="1">
     <w:name w:val="Titolo 3 Carattere"/>
     <w:basedOn w:val="Carpredefinitoparagrafo"/>
     <w:link w:val="Titolo3"/>
     <w:uiPriority w:val="9"/>
     <w:rsid w:val="00941E53"/>
     <w:rPr>
-      <w:rFonts w:asciiTheme="majorHAnsi" w:eastAsiaTheme="majorEastAsia" w:hAnsiTheme="majorHAnsi" w:cstheme="majorBidi"/>
+      <w:rFonts w:asciiTheme="majorHAnsi" w:hAnsiTheme="majorHAnsi" w:eastAsiaTheme="majorEastAsia" w:cstheme="majorBidi"/>
       <w:color w:val="7C9CD6"/>
       <w:sz w:val="26"/>
       <w:szCs w:val="26"/>
     </w:rPr>
   </w:style>
-  <w:style w:type="character" w:customStyle="1" w:styleId="Titolo4Carattere">
+  <w:style w:type="character" w:styleId="Titolo4Carattere" w:customStyle="1">
     <w:name w:val="Titolo 4 Carattere"/>
     <w:basedOn w:val="Carpredefinitoparagrafo"/>
     <w:link w:val="Titolo4"/>
@@ -8167,12 +8051,12 @@
     <w:semiHidden/>
     <w:rsid w:val="009A56D2"/>
     <w:rPr>
-      <w:rFonts w:asciiTheme="majorHAnsi" w:eastAsiaTheme="majorEastAsia" w:hAnsiTheme="majorHAnsi" w:cstheme="majorBidi"/>
+      <w:rFonts w:asciiTheme="majorHAnsi" w:hAnsiTheme="majorHAnsi" w:eastAsiaTheme="majorEastAsia" w:cstheme="majorBidi"/>
       <w:sz w:val="24"/>
       <w:szCs w:val="24"/>
     </w:rPr>
   </w:style>
-  <w:style w:type="character" w:customStyle="1" w:styleId="Titolo5Carattere">
+  <w:style w:type="character" w:styleId="Titolo5Carattere" w:customStyle="1">
     <w:name w:val="Titolo 5 Carattere"/>
     <w:basedOn w:val="Carpredefinitoparagrafo"/>
     <w:link w:val="Titolo5"/>
@@ -8180,14 +8064,14 @@
     <w:semiHidden/>
     <w:rsid w:val="009A56D2"/>
     <w:rPr>
-      <w:rFonts w:asciiTheme="majorHAnsi" w:eastAsiaTheme="majorEastAsia" w:hAnsiTheme="majorHAnsi" w:cstheme="majorBidi"/>
+      <w:rFonts w:asciiTheme="majorHAnsi" w:hAnsiTheme="majorHAnsi" w:eastAsiaTheme="majorEastAsia" w:cstheme="majorBidi"/>
       <w:i/>
       <w:iCs/>
       <w:sz w:val="22"/>
       <w:szCs w:val="22"/>
     </w:rPr>
   </w:style>
-  <w:style w:type="character" w:customStyle="1" w:styleId="Titolo6Carattere">
+  <w:style w:type="character" w:styleId="Titolo6Carattere" w:customStyle="1">
     <w:name w:val="Titolo 6 Carattere"/>
     <w:basedOn w:val="Carpredefinitoparagrafo"/>
     <w:link w:val="Titolo6"/>
@@ -8195,11 +8079,11 @@
     <w:semiHidden/>
     <w:rsid w:val="009A56D2"/>
     <w:rPr>
-      <w:rFonts w:asciiTheme="majorHAnsi" w:eastAsiaTheme="majorEastAsia" w:hAnsiTheme="majorHAnsi" w:cstheme="majorBidi"/>
+      <w:rFonts w:asciiTheme="majorHAnsi" w:hAnsiTheme="majorHAnsi" w:eastAsiaTheme="majorEastAsia" w:cstheme="majorBidi"/>
       <w:color w:val="595959" w:themeColor="text1" w:themeTint="A6"/>
     </w:rPr>
   </w:style>
-  <w:style w:type="character" w:customStyle="1" w:styleId="Titolo7Carattere">
+  <w:style w:type="character" w:styleId="Titolo7Carattere" w:customStyle="1">
     <w:name w:val="Titolo 7 Carattere"/>
     <w:basedOn w:val="Carpredefinitoparagrafo"/>
     <w:link w:val="Titolo7"/>
@@ -8207,13 +8091,13 @@
     <w:semiHidden/>
     <w:rsid w:val="009A56D2"/>
     <w:rPr>
-      <w:rFonts w:asciiTheme="majorHAnsi" w:eastAsiaTheme="majorEastAsia" w:hAnsiTheme="majorHAnsi" w:cstheme="majorBidi"/>
+      <w:rFonts w:asciiTheme="majorHAnsi" w:hAnsiTheme="majorHAnsi" w:eastAsiaTheme="majorEastAsia" w:cstheme="majorBidi"/>
       <w:i/>
       <w:iCs/>
       <w:color w:val="595959" w:themeColor="text1" w:themeTint="A6"/>
     </w:rPr>
   </w:style>
-  <w:style w:type="character" w:customStyle="1" w:styleId="Titolo8Carattere">
+  <w:style w:type="character" w:styleId="Titolo8Carattere" w:customStyle="1">
     <w:name w:val="Titolo 8 Carattere"/>
     <w:basedOn w:val="Carpredefinitoparagrafo"/>
     <w:link w:val="Titolo8"/>
@@ -8221,12 +8105,12 @@
     <w:semiHidden/>
     <w:rsid w:val="009A56D2"/>
     <w:rPr>
-      <w:rFonts w:asciiTheme="majorHAnsi" w:eastAsiaTheme="majorEastAsia" w:hAnsiTheme="majorHAnsi" w:cstheme="majorBidi"/>
+      <w:rFonts w:asciiTheme="majorHAnsi" w:hAnsiTheme="majorHAnsi" w:eastAsiaTheme="majorEastAsia" w:cstheme="majorBidi"/>
       <w:smallCaps/>
       <w:color w:val="595959" w:themeColor="text1" w:themeTint="A6"/>
     </w:rPr>
   </w:style>
-  <w:style w:type="character" w:customStyle="1" w:styleId="Titolo9Carattere">
+  <w:style w:type="character" w:styleId="Titolo9Carattere" w:customStyle="1">
     <w:name w:val="Titolo 9 Carattere"/>
     <w:basedOn w:val="Carpredefinitoparagrafo"/>
     <w:link w:val="Titolo9"/>
@@ -8234,7 +8118,7 @@
     <w:semiHidden/>
     <w:rsid w:val="009A56D2"/>
     <w:rPr>
-      <w:rFonts w:asciiTheme="majorHAnsi" w:eastAsiaTheme="majorEastAsia" w:hAnsiTheme="majorHAnsi" w:cstheme="majorBidi"/>
+      <w:rFonts w:asciiTheme="majorHAnsi" w:hAnsiTheme="majorHAnsi" w:eastAsiaTheme="majorEastAsia" w:cstheme="majorBidi"/>
       <w:i/>
       <w:iCs/>
       <w:smallCaps/>
@@ -8274,21 +8158,21 @@
       <w:contextualSpacing/>
     </w:pPr>
     <w:rPr>
-      <w:rFonts w:asciiTheme="majorHAnsi" w:eastAsiaTheme="majorEastAsia" w:hAnsiTheme="majorHAnsi" w:cstheme="majorBidi"/>
+      <w:rFonts w:asciiTheme="majorHAnsi" w:hAnsiTheme="majorHAnsi" w:eastAsiaTheme="majorEastAsia" w:cstheme="majorBidi"/>
       <w:color w:val="2F5496" w:themeColor="accent1" w:themeShade="BF"/>
       <w:spacing w:val="-7"/>
       <w:sz w:val="80"/>
       <w:szCs w:val="80"/>
     </w:rPr>
   </w:style>
-  <w:style w:type="character" w:customStyle="1" w:styleId="TitoloCarattere">
+  <w:style w:type="character" w:styleId="TitoloCarattere" w:customStyle="1">
     <w:name w:val="Titolo Carattere"/>
     <w:basedOn w:val="Carpredefinitoparagrafo"/>
     <w:link w:val="Titolo"/>
     <w:uiPriority w:val="1"/>
     <w:rsid w:val="009A56D2"/>
     <w:rPr>
-      <w:rFonts w:asciiTheme="majorHAnsi" w:eastAsiaTheme="majorEastAsia" w:hAnsiTheme="majorHAnsi" w:cstheme="majorBidi"/>
+      <w:rFonts w:asciiTheme="majorHAnsi" w:hAnsiTheme="majorHAnsi" w:eastAsiaTheme="majorEastAsia" w:cstheme="majorBidi"/>
       <w:color w:val="2F5496" w:themeColor="accent1" w:themeShade="BF"/>
       <w:spacing w:val="-7"/>
       <w:sz w:val="80"/>
@@ -8310,20 +8194,20 @@
       <w:spacing w:after="240" w:line="240" w:lineRule="auto"/>
     </w:pPr>
     <w:rPr>
-      <w:rFonts w:asciiTheme="majorHAnsi" w:eastAsiaTheme="majorEastAsia" w:hAnsiTheme="majorHAnsi" w:cstheme="majorBidi"/>
+      <w:rFonts w:asciiTheme="majorHAnsi" w:hAnsiTheme="majorHAnsi" w:eastAsiaTheme="majorEastAsia" w:cstheme="majorBidi"/>
       <w:color w:val="404040" w:themeColor="text1" w:themeTint="BF"/>
       <w:sz w:val="30"/>
       <w:szCs w:val="30"/>
     </w:rPr>
   </w:style>
-  <w:style w:type="character" w:customStyle="1" w:styleId="SottotitoloCarattere">
+  <w:style w:type="character" w:styleId="SottotitoloCarattere" w:customStyle="1">
     <w:name w:val="Sottotitolo Carattere"/>
     <w:basedOn w:val="Carpredefinitoparagrafo"/>
     <w:link w:val="Sottotitolo"/>
     <w:uiPriority w:val="11"/>
     <w:rsid w:val="009A56D2"/>
     <w:rPr>
-      <w:rFonts w:asciiTheme="majorHAnsi" w:eastAsiaTheme="majorEastAsia" w:hAnsiTheme="majorHAnsi" w:cstheme="majorBidi"/>
+      <w:rFonts w:asciiTheme="majorHAnsi" w:hAnsiTheme="majorHAnsi" w:eastAsiaTheme="majorEastAsia" w:cstheme="majorBidi"/>
       <w:color w:val="404040" w:themeColor="text1" w:themeTint="BF"/>
       <w:sz w:val="30"/>
       <w:szCs w:val="30"/>
@@ -8378,7 +8262,7 @@
       <w:iCs/>
     </w:rPr>
   </w:style>
-  <w:style w:type="character" w:customStyle="1" w:styleId="CitazioneCarattere">
+  <w:style w:type="character" w:styleId="CitazioneCarattere" w:customStyle="1">
     <w:name w:val="Citazione Carattere"/>
     <w:basedOn w:val="Carpredefinitoparagrafo"/>
     <w:link w:val="Citazione"/>
@@ -8403,20 +8287,20 @@
       <w:jc w:val="center"/>
     </w:pPr>
     <w:rPr>
-      <w:rFonts w:asciiTheme="majorHAnsi" w:eastAsiaTheme="majorEastAsia" w:hAnsiTheme="majorHAnsi" w:cstheme="majorBidi"/>
+      <w:rFonts w:asciiTheme="majorHAnsi" w:hAnsiTheme="majorHAnsi" w:eastAsiaTheme="majorEastAsia" w:cstheme="majorBidi"/>
       <w:color w:val="4472C4" w:themeColor="accent1"/>
       <w:sz w:val="28"/>
       <w:szCs w:val="28"/>
     </w:rPr>
   </w:style>
-  <w:style w:type="character" w:customStyle="1" w:styleId="CitazioneintensaCarattere">
+  <w:style w:type="character" w:styleId="CitazioneintensaCarattere" w:customStyle="1">
     <w:name w:val="Citazione intensa Carattere"/>
     <w:basedOn w:val="Carpredefinitoparagrafo"/>
     <w:link w:val="Citazioneintensa"/>
     <w:uiPriority w:val="30"/>
     <w:rsid w:val="009A56D2"/>
     <w:rPr>
-      <w:rFonts w:asciiTheme="majorHAnsi" w:eastAsiaTheme="majorEastAsia" w:hAnsiTheme="majorHAnsi" w:cstheme="majorBidi"/>
+      <w:rFonts w:asciiTheme="majorHAnsi" w:hAnsiTheme="majorHAnsi" w:eastAsiaTheme="majorEastAsia" w:cstheme="majorBidi"/>
       <w:color w:val="4472C4" w:themeColor="accent1"/>
       <w:sz w:val="28"/>
       <w:szCs w:val="28"/>
@@ -8512,7 +8396,7 @@
       <w:szCs w:val="18"/>
     </w:rPr>
   </w:style>
-  <w:style w:type="character" w:customStyle="1" w:styleId="TestofumettoCarattere">
+  <w:style w:type="character" w:styleId="TestofumettoCarattere" w:customStyle="1">
     <w:name w:val="Testo fumetto Carattere"/>
     <w:basedOn w:val="Carpredefinitoparagrafo"/>
     <w:link w:val="Testofumetto"/>
@@ -8598,6 +8482,39 @@
     </w:rPr>
   </w:style>
 </w:styles>
+</file>
+
+<file path=word/glossary/document.xml><?xml version="1.0" encoding="utf-8"?>
+<w:glossaryDocument xmlns:w14="http://schemas.microsoft.com/office/word/2010/wordml" xmlns:w="http://schemas.openxmlformats.org/wordprocessingml/2006/main">
+  <w:docParts>
+    <w:docPart>
+      <w:docPartPr>
+        <w:name w:val="DefaultPlaceholder_1081868574"/>
+        <w:category>
+          <w:name w:val="General"/>
+          <w:gallery w:val="placeholder"/>
+        </w:category>
+        <w:types>
+          <w:type w:val="bbPlcHdr"/>
+        </w:types>
+        <w:behaviors>
+          <w:behavior w:val="content"/>
+        </w:behaviors>
+        <w:guid w:val="{7ce2cce5-65ca-47db-b672-acbc27bc20c7}"/>
+      </w:docPartPr>
+      <w:docPartBody>
+        <w:p>
+          <w:r>
+            <w:rPr>
+              <w:rStyle w:val="PlaceholderText"/>
+            </w:rPr>
+            <w:t/>
+          </w:r>
+        </w:p>
+      </w:docPartBody>
+    </w:docPart>
+  </w:docParts>
+</w:glossaryDocument>
 </file>
 
 <file path=word/theme/theme1.xml><?xml version="1.0" encoding="utf-8"?>
@@ -8866,7 +8783,7 @@
 </file>
 
 <file path=customXml/itemProps1.xml><?xml version="1.0" encoding="utf-8"?>
-<ds:datastoreItem xmlns:ds="http://schemas.openxmlformats.org/officeDocument/2006/customXml" ds:itemID="{BFA8A78C-67BC-4AA3-AB5E-1EFE27F73A68}">
+<ds:datastoreItem xmlns:ds="http://schemas.openxmlformats.org/officeDocument/2006/customXml" ds:itemID="{F402A0BC-1978-4B89-BEEC-DD6B51C2CCEB}">
   <ds:schemaRefs>
     <ds:schemaRef ds:uri="http://schemas.openxmlformats.org/officeDocument/2006/bibliography"/>
   </ds:schemaRefs>

</xml_diff>

<commit_message>
Improved document text format
</commit_message>
<xml_diff>
--- a/RASD/RASD.docx
+++ b/RASD/RASD.docx
@@ -1,6 +1,6 @@
 
 <file path=word/document.xml><?xml version="1.0" encoding="utf-8"?>
-<w:document xmlns:wpc="http://schemas.microsoft.com/office/word/2010/wordprocessingCanvas" xmlns:cx="http://schemas.microsoft.com/office/drawing/2014/chartex" xmlns:cx1="http://schemas.microsoft.com/office/drawing/2015/9/8/chartex" xmlns:cx2="http://schemas.microsoft.com/office/drawing/2015/10/21/chartex" xmlns:cx3="http://schemas.microsoft.com/office/drawing/2016/5/9/chartex" xmlns:cx4="http://schemas.microsoft.com/office/drawing/2016/5/10/chartex" xmlns:cx5="http://schemas.microsoft.com/office/drawing/2016/5/11/chartex" xmlns:cx6="http://schemas.microsoft.com/office/drawing/2016/5/12/chartex" xmlns:cx7="http://schemas.microsoft.com/office/drawing/2016/5/13/chartex" xmlns:cx8="http://schemas.microsoft.com/office/drawing/2016/5/14/chartex" xmlns:mc="http://schemas.openxmlformats.org/markup-compatibility/2006" xmlns:aink="http://schemas.microsoft.com/office/drawing/2016/ink" xmlns:am3d="http://schemas.microsoft.com/office/drawing/2017/model3d" xmlns:o="urn:schemas-microsoft-com:office:office" xmlns:r="http://schemas.openxmlformats.org/officeDocument/2006/relationships" xmlns:m="http://schemas.openxmlformats.org/officeDocument/2006/math" xmlns:v="urn:schemas-microsoft-com:vml" xmlns:wp14="http://schemas.microsoft.com/office/word/2010/wordprocessingDrawing" xmlns:wp="http://schemas.openxmlformats.org/drawingml/2006/wordprocessingDrawing" xmlns:w10="urn:schemas-microsoft-com:office:word" xmlns:w="http://schemas.openxmlformats.org/wordprocessingml/2006/main" xmlns:w14="http://schemas.microsoft.com/office/word/2010/wordml" xmlns:w15="http://schemas.microsoft.com/office/word/2012/wordml" xmlns:w16cid="http://schemas.microsoft.com/office/word/2016/wordml/cid" xmlns:w16se="http://schemas.microsoft.com/office/word/2015/wordml/symex" xmlns:wpg="http://schemas.microsoft.com/office/word/2010/wordprocessingGroup" xmlns:wpi="http://schemas.microsoft.com/office/word/2010/wordprocessingInk" xmlns:wne="http://schemas.microsoft.com/office/word/2006/wordml" xmlns:wps="http://schemas.microsoft.com/office/word/2010/wordprocessingShape" xmlns:a="http://schemas.openxmlformats.org/drawingml/2006/main" xmlns:pic="http://schemas.openxmlformats.org/drawingml/2006/picture" xmlns:a14="http://schemas.microsoft.com/office/drawing/2010/main" mc:Ignorable="w14 w15 w16se w16cid wp14">
+<w:document xmlns:wpc="http://schemas.microsoft.com/office/word/2010/wordprocessingCanvas" xmlns:cx="http://schemas.microsoft.com/office/drawing/2014/chartex" xmlns:cx1="http://schemas.microsoft.com/office/drawing/2015/9/8/chartex" xmlns:cx2="http://schemas.microsoft.com/office/drawing/2015/10/21/chartex" xmlns:cx3="http://schemas.microsoft.com/office/drawing/2016/5/9/chartex" xmlns:cx4="http://schemas.microsoft.com/office/drawing/2016/5/10/chartex" xmlns:cx5="http://schemas.microsoft.com/office/drawing/2016/5/11/chartex" xmlns:cx6="http://schemas.microsoft.com/office/drawing/2016/5/12/chartex" xmlns:cx7="http://schemas.microsoft.com/office/drawing/2016/5/13/chartex" xmlns:cx8="http://schemas.microsoft.com/office/drawing/2016/5/14/chartex" xmlns:mc="http://schemas.openxmlformats.org/markup-compatibility/2006" xmlns:aink="http://schemas.microsoft.com/office/drawing/2016/ink" xmlns:am3d="http://schemas.microsoft.com/office/drawing/2017/model3d" xmlns:o="urn:schemas-microsoft-com:office:office" xmlns:r="http://schemas.openxmlformats.org/officeDocument/2006/relationships" xmlns:m="http://schemas.openxmlformats.org/officeDocument/2006/math" xmlns:v="urn:schemas-microsoft-com:vml" xmlns:wp14="http://schemas.microsoft.com/office/word/2010/wordprocessingDrawing" xmlns:wp="http://schemas.openxmlformats.org/drawingml/2006/wordprocessingDrawing" xmlns:w10="urn:schemas-microsoft-com:office:word" xmlns:w="http://schemas.openxmlformats.org/wordprocessingml/2006/main" xmlns:w14="http://schemas.microsoft.com/office/word/2010/wordml" xmlns:w15="http://schemas.microsoft.com/office/word/2012/wordml" xmlns:w16cid="http://schemas.microsoft.com/office/word/2016/wordml/cid" xmlns:w16se="http://schemas.microsoft.com/office/word/2015/wordml/symex" xmlns:wpg="http://schemas.microsoft.com/office/word/2010/wordprocessingGroup" xmlns:wpi="http://schemas.microsoft.com/office/word/2010/wordprocessingInk" xmlns:wne="http://schemas.microsoft.com/office/word/2006/wordml" xmlns:wps="http://schemas.microsoft.com/office/word/2010/wordprocessingShape" mc:Ignorable="w14 w15 w16se w16cid wp14">
   <w:body>
     <w:p>
       <w:pPr>
@@ -130,6 +130,7 @@
           <w:lang w:val="en-GB"/>
         </w:rPr>
       </w:pPr>
+      <w:proofErr w:type="spellStart"/>
       <w:r>
         <w:rPr>
           <w:rFonts w:asciiTheme="majorHAnsi" w:hAnsiTheme="majorHAnsi" w:cstheme="majorBidi"/>
@@ -141,6 +142,7 @@
         </w:rPr>
         <w:t>SafeStreets</w:t>
       </w:r>
+      <w:proofErr w:type="spellEnd"/>
       <w:r>
         <w:rPr>
           <w:lang w:val="en-US"/>
@@ -226,6 +228,7 @@
           <w:szCs w:val="22"/>
         </w:rPr>
       </w:pPr>
+      <w:proofErr w:type="spellStart"/>
       <w:r>
         <w:rPr>
           <w:rFonts w:ascii="Arial" w:hAnsi="Arial" w:cs="Arial"/>
@@ -235,8 +238,9 @@
           <w:sz w:val="22"/>
           <w:szCs w:val="22"/>
         </w:rPr>
-        <w:t>Authors:</w:t>
-      </w:r>
+        <w:t>Authors</w:t>
+      </w:r>
+      <w:proofErr w:type="spellEnd"/>
       <w:r>
         <w:rPr>
           <w:rFonts w:ascii="Arial" w:hAnsi="Arial" w:cs="Arial"/>
@@ -246,69 +250,9 @@
           <w:sz w:val="22"/>
           <w:szCs w:val="22"/>
         </w:rPr>
-        <w:br/>
-      </w:r>
-    </w:p>
-    <w:p>
-      <w:pPr>
-        <w:rPr>
-          <w:rFonts w:ascii="Arial" w:hAnsi="Arial" w:cs="Arial"/>
-          <w:color w:val="000000" w:themeColor="text1"/>
-          <w:sz w:val="22"/>
-          <w:szCs w:val="22"/>
-        </w:rPr>
-      </w:pPr>
-      <w:r>
-        <w:rPr>
-          <w:rFonts w:ascii="Arial" w:hAnsi="Arial" w:cs="Arial"/>
-          <w:color w:val="000000" w:themeColor="text1"/>
-          <w:sz w:val="22"/>
-          <w:szCs w:val="22"/>
-        </w:rPr>
-        <w:t>Daniele Comi 10528029</w:t>
-      </w:r>
-      <w:r>
-        <w:rPr>
-          <w:rFonts w:ascii="Arial" w:hAnsi="Arial" w:cs="Arial"/>
-          <w:color w:val="000000" w:themeColor="text1"/>
-          <w:sz w:val="22"/>
-          <w:szCs w:val="22"/>
-        </w:rPr>
-        <w:t xml:space="preserve"> - </w:t>
-      </w:r>
-      <w:r>
-        <w:rPr>
-          <w:rFonts w:ascii="Arial" w:hAnsi="Arial" w:cs="Arial"/>
-          <w:color w:val="000000" w:themeColor="text1"/>
-          <w:sz w:val="22"/>
-          <w:szCs w:val="22"/>
-        </w:rPr>
-        <w:t>944534</w:t>
-      </w:r>
-      <w:r>
-        <w:br/>
-      </w:r>
-      <w:r>
-        <w:rPr>
-          <w:rFonts w:ascii="Arial" w:hAnsi="Arial" w:cs="Arial"/>
-          <w:color w:val="000000" w:themeColor="text1"/>
-          <w:sz w:val="22"/>
-          <w:szCs w:val="22"/>
-        </w:rPr>
-        <w:t xml:space="preserve">Anton Ghobryal 10501942 - </w:t>
-      </w:r>
-      <w:r>
-        <w:rPr>
-          <w:rFonts w:ascii="Arial" w:hAnsi="Arial" w:eastAsia="Arial" w:cs="Arial"/>
-          <w:sz w:val="22"/>
-          <w:szCs w:val="22"/>
-        </w:rPr>
-        <w:t>945577</w:t>
-      </w:r>
-    </w:p>
-    <w:p>
-      <w:pPr>
-        <w:pStyle w:val="Titolo"/>
+        <w:t>:</w:t>
+      </w:r>
+      <w:r>
         <w:rPr>
           <w:rFonts w:ascii="Arial" w:hAnsi="Arial" w:cs="Arial"/>
           <w:b/>
@@ -317,8 +261,89 @@
           <w:sz w:val="22"/>
           <w:szCs w:val="22"/>
         </w:rPr>
-      </w:pPr>
-      <w:r>
+        <w:br/>
+      </w:r>
+    </w:p>
+    <w:p>
+      <w:pPr>
+        <w:rPr>
+          <w:rFonts w:ascii="Arial" w:hAnsi="Arial" w:cs="Arial"/>
+          <w:color w:val="000000" w:themeColor="text1"/>
+          <w:sz w:val="22"/>
+          <w:szCs w:val="22"/>
+        </w:rPr>
+      </w:pPr>
+      <w:r>
+        <w:rPr>
+          <w:rFonts w:ascii="Arial" w:hAnsi="Arial" w:cs="Arial"/>
+          <w:color w:val="000000" w:themeColor="text1"/>
+          <w:sz w:val="22"/>
+          <w:szCs w:val="22"/>
+        </w:rPr>
+        <w:t>Daniele Comi 10528029</w:t>
+      </w:r>
+      <w:r>
+        <w:rPr>
+          <w:rFonts w:ascii="Arial" w:hAnsi="Arial" w:cs="Arial"/>
+          <w:color w:val="000000" w:themeColor="text1"/>
+          <w:sz w:val="22"/>
+          <w:szCs w:val="22"/>
+        </w:rPr>
+        <w:t xml:space="preserve"> - </w:t>
+      </w:r>
+      <w:r>
+        <w:rPr>
+          <w:rFonts w:ascii="Arial" w:hAnsi="Arial" w:cs="Arial"/>
+          <w:color w:val="000000" w:themeColor="text1"/>
+          <w:sz w:val="22"/>
+          <w:szCs w:val="22"/>
+        </w:rPr>
+        <w:t>944534</w:t>
+      </w:r>
+      <w:r>
+        <w:br/>
+      </w:r>
+      <w:r>
+        <w:rPr>
+          <w:rFonts w:ascii="Arial" w:hAnsi="Arial" w:cs="Arial"/>
+          <w:color w:val="000000" w:themeColor="text1"/>
+          <w:sz w:val="22"/>
+          <w:szCs w:val="22"/>
+        </w:rPr>
+        <w:t xml:space="preserve">Anton </w:t>
+      </w:r>
+      <w:proofErr w:type="spellStart"/>
+      <w:r>
+        <w:rPr>
+          <w:rFonts w:ascii="Arial" w:hAnsi="Arial" w:cs="Arial"/>
+          <w:color w:val="000000" w:themeColor="text1"/>
+          <w:sz w:val="22"/>
+          <w:szCs w:val="22"/>
+        </w:rPr>
+        <w:t>Ghobryal</w:t>
+      </w:r>
+      <w:proofErr w:type="spellEnd"/>
+      <w:r>
+        <w:rPr>
+          <w:rFonts w:ascii="Arial" w:hAnsi="Arial" w:cs="Arial"/>
+          <w:color w:val="000000" w:themeColor="text1"/>
+          <w:sz w:val="22"/>
+          <w:szCs w:val="22"/>
+        </w:rPr>
+        <w:t xml:space="preserve"> 10501942 - </w:t>
+      </w:r>
+      <w:r>
+        <w:rPr>
+          <w:rFonts w:ascii="Arial" w:eastAsia="Arial" w:hAnsi="Arial" w:cs="Arial"/>
+          <w:sz w:val="22"/>
+          <w:szCs w:val="22"/>
+        </w:rPr>
+        <w:t>945577</w:t>
+      </w:r>
+    </w:p>
+    <w:p>
+      <w:pPr>
+        <w:pStyle w:val="Titolo"/>
         <w:rPr>
           <w:rFonts w:ascii="Arial" w:hAnsi="Arial" w:cs="Arial"/>
           <w:b/>
@@ -327,8 +352,7 @@
           <w:sz w:val="22"/>
           <w:szCs w:val="22"/>
         </w:rPr>
-        <w:t>Professor:</w:t>
-      </w:r>
+      </w:pPr>
       <w:r>
         <w:rPr>
           <w:rFonts w:ascii="Arial" w:hAnsi="Arial" w:cs="Arial"/>
@@ -338,6 +362,17 @@
           <w:sz w:val="22"/>
           <w:szCs w:val="22"/>
         </w:rPr>
+        <w:t>Professor:</w:t>
+      </w:r>
+      <w:r>
+        <w:rPr>
+          <w:rFonts w:ascii="Arial" w:hAnsi="Arial" w:cs="Arial"/>
+          <w:b/>
+          <w:bCs/>
+          <w:color w:val="000000" w:themeColor="text1"/>
+          <w:sz w:val="22"/>
+          <w:szCs w:val="22"/>
+        </w:rPr>
         <w:br/>
       </w:r>
     </w:p>
@@ -364,7 +399,7 @@
     <w:sdt>
       <w:sdtPr>
         <w:rPr>
-          <w:rFonts w:asciiTheme="minorHAnsi" w:hAnsiTheme="minorHAnsi" w:eastAsiaTheme="minorEastAsia" w:cstheme="minorBidi"/>
+          <w:rFonts w:asciiTheme="minorHAnsi" w:eastAsiaTheme="minorEastAsia" w:hAnsiTheme="minorHAnsi" w:cstheme="minorBidi"/>
           <w:color w:val="auto"/>
           <w:sz w:val="21"/>
           <w:szCs w:val="21"/>
@@ -386,9 +421,11 @@
           <w:pPr>
             <w:pStyle w:val="Titolosommario"/>
           </w:pPr>
+          <w:proofErr w:type="spellStart"/>
           <w:r>
             <w:t>Contents</w:t>
           </w:r>
+          <w:proofErr w:type="spellEnd"/>
         </w:p>
         <w:p>
           <w:pPr>
@@ -410,7 +447,7 @@
           <w:r>
             <w:fldChar w:fldCharType="separate"/>
           </w:r>
-          <w:hyperlink w:history="1" w:anchor="_Toc22478870">
+          <w:hyperlink w:anchor="_Toc22478870" w:history="1">
             <w:r>
               <w:rPr>
                 <w:rStyle w:val="Collegamentoipertestuale"/>
@@ -492,7 +529,7 @@
               <w:noProof/>
             </w:rPr>
           </w:pPr>
-          <w:hyperlink w:history="1" w:anchor="_Toc22478871">
+          <w:hyperlink w:anchor="_Toc22478871" w:history="1">
             <w:r>
               <w:rPr>
                 <w:rStyle w:val="Collegamentoipertestuale"/>
@@ -573,7 +610,7 @@
               <w:noProof/>
             </w:rPr>
           </w:pPr>
-          <w:hyperlink w:history="1" w:anchor="_Toc22478872">
+          <w:hyperlink w:anchor="_Toc22478872" w:history="1">
             <w:r>
               <w:rPr>
                 <w:rStyle w:val="Collegamentoipertestuale"/>
@@ -642,7 +679,7 @@
               <w:noProof/>
             </w:rPr>
           </w:pPr>
-          <w:hyperlink w:history="1" w:anchor="_Toc22478873">
+          <w:hyperlink w:anchor="_Toc22478873" w:history="1">
             <w:r>
               <w:rPr>
                 <w:rStyle w:val="Collegamentoipertestuale"/>
@@ -711,7 +748,7 @@
               <w:noProof/>
             </w:rPr>
           </w:pPr>
-          <w:hyperlink w:history="1" w:anchor="_Toc22478874">
+          <w:hyperlink w:anchor="_Toc22478874" w:history="1">
             <w:r>
               <w:rPr>
                 <w:rStyle w:val="Collegamentoipertestuale"/>
@@ -780,7 +817,7 @@
               <w:noProof/>
             </w:rPr>
           </w:pPr>
-          <w:hyperlink w:history="1" w:anchor="_Toc22478875">
+          <w:hyperlink w:anchor="_Toc22478875" w:history="1">
             <w:r>
               <w:rPr>
                 <w:rStyle w:val="Collegamentoipertestuale"/>
@@ -849,7 +886,7 @@
               <w:noProof/>
             </w:rPr>
           </w:pPr>
-          <w:hyperlink w:history="1" w:anchor="_Toc22478876">
+          <w:hyperlink w:anchor="_Toc22478876" w:history="1">
             <w:r>
               <w:rPr>
                 <w:rStyle w:val="Collegamentoipertestuale"/>
@@ -919,7 +956,7 @@
               <w:noProof/>
             </w:rPr>
           </w:pPr>
-          <w:hyperlink w:history="1" w:anchor="_Toc22478877">
+          <w:hyperlink w:anchor="_Toc22478877" w:history="1">
             <w:r>
               <w:rPr>
                 <w:rStyle w:val="Collegamentoipertestuale"/>
@@ -1001,7 +1038,7 @@
               <w:noProof/>
             </w:rPr>
           </w:pPr>
-          <w:hyperlink w:history="1" w:anchor="_Toc22478878">
+          <w:hyperlink w:anchor="_Toc22478878" w:history="1">
             <w:r>
               <w:rPr>
                 <w:rStyle w:val="Collegamentoipertestuale"/>
@@ -1082,7 +1119,7 @@
               <w:noProof/>
             </w:rPr>
           </w:pPr>
-          <w:hyperlink w:history="1" w:anchor="_Toc22478879">
+          <w:hyperlink w:anchor="_Toc22478879" w:history="1">
             <w:r>
               <w:rPr>
                 <w:rStyle w:val="Collegamentoipertestuale"/>
@@ -1150,7 +1187,7 @@
               <w:noProof/>
             </w:rPr>
           </w:pPr>
-          <w:hyperlink w:history="1" w:anchor="_Toc22478880">
+          <w:hyperlink w:anchor="_Toc22478880" w:history="1">
             <w:r>
               <w:rPr>
                 <w:rStyle w:val="Collegamentoipertestuale"/>
@@ -1218,7 +1255,7 @@
               <w:noProof/>
             </w:rPr>
           </w:pPr>
-          <w:hyperlink w:history="1" w:anchor="_Toc22478881">
+          <w:hyperlink w:anchor="_Toc22478881" w:history="1">
             <w:r>
               <w:rPr>
                 <w:rStyle w:val="Collegamentoipertestuale"/>
@@ -1287,7 +1324,7 @@
               <w:noProof/>
             </w:rPr>
           </w:pPr>
-          <w:hyperlink w:history="1" w:anchor="_Toc22478882">
+          <w:hyperlink w:anchor="_Toc22478882" w:history="1">
             <w:r>
               <w:rPr>
                 <w:rStyle w:val="Collegamentoipertestuale"/>
@@ -1368,7 +1405,7 @@
               <w:noProof/>
             </w:rPr>
           </w:pPr>
-          <w:hyperlink w:history="1" w:anchor="_Toc22478883">
+          <w:hyperlink w:anchor="_Toc22478883" w:history="1">
             <w:r>
               <w:rPr>
                 <w:rStyle w:val="Collegamentoipertestuale"/>
@@ -1436,7 +1473,7 @@
               <w:noProof/>
             </w:rPr>
           </w:pPr>
-          <w:hyperlink w:history="1" w:anchor="_Toc22478884">
+          <w:hyperlink w:anchor="_Toc22478884" w:history="1">
             <w:r>
               <w:rPr>
                 <w:rStyle w:val="Collegamentoipertestuale"/>
@@ -1504,7 +1541,7 @@
               <w:noProof/>
             </w:rPr>
           </w:pPr>
-          <w:hyperlink w:history="1" w:anchor="_Toc22478885">
+          <w:hyperlink w:anchor="_Toc22478885" w:history="1">
             <w:r>
               <w:rPr>
                 <w:rStyle w:val="Collegamentoipertestuale"/>
@@ -1572,7 +1609,7 @@
               <w:noProof/>
             </w:rPr>
           </w:pPr>
-          <w:hyperlink w:history="1" w:anchor="_Toc22478886">
+          <w:hyperlink w:anchor="_Toc22478886" w:history="1">
             <w:r>
               <w:rPr>
                 <w:rStyle w:val="Collegamentoipertestuale"/>
@@ -1640,7 +1677,7 @@
               <w:noProof/>
             </w:rPr>
           </w:pPr>
-          <w:hyperlink w:history="1" w:anchor="_Toc22478887">
+          <w:hyperlink w:anchor="_Toc22478887" w:history="1">
             <w:r>
               <w:rPr>
                 <w:rStyle w:val="Collegamentoipertestuale"/>
@@ -1708,7 +1745,7 @@
               <w:noProof/>
             </w:rPr>
           </w:pPr>
-          <w:hyperlink w:history="1" w:anchor="_Toc22478888">
+          <w:hyperlink w:anchor="_Toc22478888" w:history="1">
             <w:r>
               <w:rPr>
                 <w:rStyle w:val="Collegamentoipertestuale"/>
@@ -1776,7 +1813,7 @@
               <w:noProof/>
             </w:rPr>
           </w:pPr>
-          <w:hyperlink w:history="1" w:anchor="_Toc22478889">
+          <w:hyperlink w:anchor="_Toc22478889" w:history="1">
             <w:r>
               <w:rPr>
                 <w:rStyle w:val="Collegamentoipertestuale"/>
@@ -1844,7 +1881,7 @@
               <w:noProof/>
             </w:rPr>
           </w:pPr>
-          <w:hyperlink w:history="1" w:anchor="_Toc22478890">
+          <w:hyperlink w:anchor="_Toc22478890" w:history="1">
             <w:r>
               <w:rPr>
                 <w:rStyle w:val="Collegamentoipertestuale"/>
@@ -1912,7 +1949,7 @@
               <w:noProof/>
             </w:rPr>
           </w:pPr>
-          <w:hyperlink w:history="1" w:anchor="_Toc22478891">
+          <w:hyperlink w:anchor="_Toc22478891" w:history="1">
             <w:r>
               <w:rPr>
                 <w:rStyle w:val="Collegamentoipertestuale"/>
@@ -1980,7 +2017,7 @@
               <w:noProof/>
             </w:rPr>
           </w:pPr>
-          <w:hyperlink w:history="1" w:anchor="_Toc22478892">
+          <w:hyperlink w:anchor="_Toc22478892" w:history="1">
             <w:r>
               <w:rPr>
                 <w:rStyle w:val="Collegamentoipertestuale"/>
@@ -2048,7 +2085,7 @@
               <w:noProof/>
             </w:rPr>
           </w:pPr>
-          <w:hyperlink w:history="1" w:anchor="_Toc22478893">
+          <w:hyperlink w:anchor="_Toc22478893" w:history="1">
             <w:r>
               <w:rPr>
                 <w:rStyle w:val="Collegamentoipertestuale"/>
@@ -2116,7 +2153,7 @@
               <w:noProof/>
             </w:rPr>
           </w:pPr>
-          <w:hyperlink w:history="1" w:anchor="_Toc22478894">
+          <w:hyperlink w:anchor="_Toc22478894" w:history="1">
             <w:r>
               <w:rPr>
                 <w:rStyle w:val="Collegamentoipertestuale"/>
@@ -2184,7 +2221,7 @@
               <w:noProof/>
             </w:rPr>
           </w:pPr>
-          <w:hyperlink w:history="1" w:anchor="_Toc22478895">
+          <w:hyperlink w:anchor="_Toc22478895" w:history="1">
             <w:r>
               <w:rPr>
                 <w:rStyle w:val="Collegamentoipertestuale"/>
@@ -2252,7 +2289,7 @@
               <w:noProof/>
             </w:rPr>
           </w:pPr>
-          <w:hyperlink w:history="1" w:anchor="_Toc22478896">
+          <w:hyperlink w:anchor="_Toc22478896" w:history="1">
             <w:r>
               <w:rPr>
                 <w:rStyle w:val="Collegamentoipertestuale"/>
@@ -2320,7 +2357,7 @@
               <w:noProof/>
             </w:rPr>
           </w:pPr>
-          <w:hyperlink w:history="1" w:anchor="_Toc22478897">
+          <w:hyperlink w:anchor="_Toc22478897" w:history="1">
             <w:r>
               <w:rPr>
                 <w:rStyle w:val="Collegamentoipertestuale"/>
@@ -2388,7 +2425,7 @@
               <w:noProof/>
             </w:rPr>
           </w:pPr>
-          <w:hyperlink w:history="1" w:anchor="_Toc22478898">
+          <w:hyperlink w:anchor="_Toc22478898" w:history="1">
             <w:r>
               <w:rPr>
                 <w:rStyle w:val="Collegamentoipertestuale"/>
@@ -2457,7 +2494,7 @@
               <w:noProof/>
             </w:rPr>
           </w:pPr>
-          <w:hyperlink w:history="1" w:anchor="_Toc22478899">
+          <w:hyperlink w:anchor="_Toc22478899" w:history="1">
             <w:r>
               <w:rPr>
                 <w:rStyle w:val="Collegamentoipertestuale"/>
@@ -2539,7 +2576,7 @@
               <w:noProof/>
             </w:rPr>
           </w:pPr>
-          <w:hyperlink w:history="1" w:anchor="_Toc22478900">
+          <w:hyperlink w:anchor="_Toc22478900" w:history="1">
             <w:r>
               <w:rPr>
                 <w:rStyle w:val="Collegamentoipertestuale"/>
@@ -2621,7 +2658,7 @@
               <w:noProof/>
             </w:rPr>
           </w:pPr>
-          <w:hyperlink w:history="1" w:anchor="_Toc22478901">
+          <w:hyperlink w:anchor="_Toc22478901" w:history="1">
             <w:r>
               <w:rPr>
                 <w:rStyle w:val="Collegamentoipertestuale"/>
@@ -2779,16 +2816,41 @@
       <w:pPr>
         <w:ind w:left="1416"/>
         <w:rPr>
-          <w:rFonts w:ascii="Calibri" w:hAnsi="Calibri" w:eastAsia="Calibri" w:cs="Calibri"/>
-          <w:lang w:val="en-GB"/>
-        </w:rPr>
-      </w:pPr>
-      <w:r>
-        <w:rPr>
-          <w:rFonts w:ascii="Calibri" w:hAnsi="Calibri" w:eastAsia="Calibri" w:cs="Calibri"/>
-          <w:lang w:val="en-GB"/>
-        </w:rPr>
-        <w:t>SafeStreets is a crowded-sourced application that intends to provide users with the possibility to notify authorities when traffic violations occur, specifically parking violations. The application allows users to send pictures of violations, including their date, time, and position, to authorities. The main purpose of SafeStreets is to reduce the number of accidents that may be caused by certain violations that can be avoided easily. The following examples may illustrate and visualize the type of violations that may be captured and notified to the authorities:</w:t>
+          <w:rFonts w:ascii="Calibri" w:eastAsia="Calibri" w:hAnsi="Calibri" w:cs="Calibri"/>
+          <w:lang w:val="en-GB"/>
+        </w:rPr>
+      </w:pPr>
+      <w:proofErr w:type="spellStart"/>
+      <w:r>
+        <w:rPr>
+          <w:rFonts w:ascii="Calibri" w:eastAsia="Calibri" w:hAnsi="Calibri" w:cs="Calibri"/>
+          <w:lang w:val="en-GB"/>
+        </w:rPr>
+        <w:t>SafeStreets</w:t>
+      </w:r>
+      <w:proofErr w:type="spellEnd"/>
+      <w:r>
+        <w:rPr>
+          <w:rFonts w:ascii="Calibri" w:eastAsia="Calibri" w:hAnsi="Calibri" w:cs="Calibri"/>
+          <w:lang w:val="en-GB"/>
+        </w:rPr>
+        <w:t xml:space="preserve"> is a crowded-sourced application that intends to provide users with the possibility to notify authorities when traffic violations occur, specifically parking violations. The application allows users to send pictures of violations, including their date, time, and position, to authorities. The main purpose of </w:t>
+      </w:r>
+      <w:proofErr w:type="spellStart"/>
+      <w:r>
+        <w:rPr>
+          <w:rFonts w:ascii="Calibri" w:eastAsia="Calibri" w:hAnsi="Calibri" w:cs="Calibri"/>
+          <w:lang w:val="en-GB"/>
+        </w:rPr>
+        <w:t>SafeStreets</w:t>
+      </w:r>
+      <w:proofErr w:type="spellEnd"/>
+      <w:r>
+        <w:rPr>
+          <w:rFonts w:ascii="Calibri" w:eastAsia="Calibri" w:hAnsi="Calibri" w:cs="Calibri"/>
+          <w:lang w:val="en-GB"/>
+        </w:rPr>
+        <w:t xml:space="preserve"> is to reduce the number of accidents that may be caused by certain violations that can be avoided easily. The following examples may illustrate and visualize the type of violations that may be captured and notified to the authorities:</w:t>
       </w:r>
     </w:p>
     <w:p>
@@ -2805,7 +2867,7 @@
       </w:pPr>
       <w:r>
         <w:rPr>
-          <w:rFonts w:ascii="Calibri" w:hAnsi="Calibri" w:eastAsia="Calibri" w:cs="Calibri"/>
+          <w:rFonts w:ascii="Calibri" w:eastAsia="Calibri" w:hAnsi="Calibri" w:cs="Calibri"/>
           <w:lang w:val="en-GB"/>
         </w:rPr>
         <w:t>Double parking</w:t>
@@ -2825,7 +2887,7 @@
       </w:pPr>
       <w:r>
         <w:rPr>
-          <w:rFonts w:ascii="Calibri" w:hAnsi="Calibri" w:eastAsia="Calibri" w:cs="Calibri"/>
+          <w:rFonts w:ascii="Calibri" w:eastAsia="Calibri" w:hAnsi="Calibri" w:cs="Calibri"/>
           <w:lang w:val="en-GB"/>
         </w:rPr>
         <w:t>Expiry of the parking time limit</w:t>
@@ -2845,7 +2907,7 @@
       </w:pPr>
       <w:r>
         <w:rPr>
-          <w:rFonts w:ascii="Calibri" w:hAnsi="Calibri" w:eastAsia="Calibri" w:cs="Calibri"/>
+          <w:rFonts w:ascii="Calibri" w:eastAsia="Calibri" w:hAnsi="Calibri" w:cs="Calibri"/>
           <w:lang w:val="en-GB"/>
         </w:rPr>
         <w:t>No parking area</w:t>
@@ -2865,7 +2927,7 @@
       </w:pPr>
       <w:r>
         <w:rPr>
-          <w:rFonts w:ascii="Calibri" w:hAnsi="Calibri" w:eastAsia="Calibri" w:cs="Calibri"/>
+          <w:rFonts w:ascii="Calibri" w:eastAsia="Calibri" w:hAnsi="Calibri" w:cs="Calibri"/>
           <w:lang w:val="en-GB"/>
         </w:rPr>
         <w:t>Parking in places reserved to people with disabilities</w:t>
@@ -2885,7 +2947,7 @@
       </w:pPr>
       <w:r>
         <w:rPr>
-          <w:rFonts w:ascii="Calibri" w:hAnsi="Calibri" w:eastAsia="Calibri" w:cs="Calibri"/>
+          <w:rFonts w:ascii="Calibri" w:eastAsia="Calibri" w:hAnsi="Calibri" w:cs="Calibri"/>
           <w:lang w:val="en-GB"/>
         </w:rPr>
         <w:t>Parking in the middle of bike lanes</w:t>
@@ -2905,7 +2967,7 @@
       </w:pPr>
       <w:r>
         <w:rPr>
-          <w:rFonts w:ascii="Calibri" w:hAnsi="Calibri" w:eastAsia="Calibri" w:cs="Calibri"/>
+          <w:rFonts w:ascii="Calibri" w:eastAsia="Calibri" w:hAnsi="Calibri" w:cs="Calibri"/>
           <w:lang w:val="en-GB"/>
         </w:rPr>
         <w:t>Parking near bus stops</w:t>
@@ -2925,7 +2987,7 @@
       </w:pPr>
       <w:r>
         <w:rPr>
-          <w:rFonts w:ascii="Calibri" w:hAnsi="Calibri" w:eastAsia="Calibri" w:cs="Calibri"/>
+          <w:rFonts w:ascii="Calibri" w:eastAsia="Calibri" w:hAnsi="Calibri" w:cs="Calibri"/>
           <w:lang w:val="en-GB"/>
         </w:rPr>
         <w:t>Parking on crosswalk</w:t>
@@ -2945,7 +3007,7 @@
       </w:pPr>
       <w:r>
         <w:rPr>
-          <w:rFonts w:ascii="Calibri" w:hAnsi="Calibri" w:eastAsia="Calibri" w:cs="Calibri"/>
+          <w:rFonts w:ascii="Calibri" w:eastAsia="Calibri" w:hAnsi="Calibri" w:cs="Calibri"/>
           <w:lang w:val="en-GB"/>
         </w:rPr>
         <w:t>Parking on residents reserved spots</w:t>
@@ -2965,7 +3027,7 @@
       </w:pPr>
       <w:r>
         <w:rPr>
-          <w:rFonts w:ascii="Calibri" w:hAnsi="Calibri" w:eastAsia="Calibri" w:cs="Calibri"/>
+          <w:rFonts w:ascii="Calibri" w:eastAsia="Calibri" w:hAnsi="Calibri" w:cs="Calibri"/>
           <w:lang w:val="en-GB"/>
         </w:rPr>
         <w:t>Parking ticket missing</w:t>
@@ -2985,7 +3047,7 @@
       </w:pPr>
       <w:r>
         <w:rPr>
-          <w:rFonts w:ascii="Calibri" w:hAnsi="Calibri" w:eastAsia="Calibri" w:cs="Calibri"/>
+          <w:rFonts w:ascii="Calibri" w:eastAsia="Calibri" w:hAnsi="Calibri" w:cs="Calibri"/>
           <w:lang w:val="en-GB"/>
         </w:rPr>
         <w:t>Possible vehicles damage by third parties (e.g. broken glass)</w:t>
@@ -2994,24 +3056,34 @@
     <w:p>
       <w:pPr>
         <w:ind w:left="1416"/>
-        <w:rPr>
-          <w:rFonts w:ascii="Calibri" w:hAnsi="Calibri" w:eastAsia="Calibri" w:cs="Calibri"/>
-          <w:lang w:val="en-GB"/>
-        </w:rPr>
-      </w:pPr>
-      <w:r>
-        <w:rPr>
-          <w:rFonts w:ascii="Calibri" w:hAnsi="Calibri" w:eastAsia="Calibri" w:cs="Calibri"/>
-          <w:lang w:val="en-GB"/>
-        </w:rPr>
-        <w:t>SafeStreets stores the information provided by the users, completing it with suitable metadata. In particular, when it receives a picture, it runs an algorithm to read the licence plate and stores the retrieved information with the violation, including also the type of violation (input by the user) and the name of the street where the violation occurred (which can be retrieved from the geographical position of the violation). In addition, the application allows both end users and authorities to mine the information that has been received, for example by highlighting the streets (or the areas) with the highest frequency of violations, or the vehicles that commit the most violations. Of course, different levels of visibility are offered to different roles, for example the authorities can see the licence plate numbers of the vehicles that commit any violation while the end user cannot see that.</w:t>
+        <w:jc w:val="both"/>
+        <w:rPr>
+          <w:rFonts w:ascii="Calibri" w:eastAsia="Calibri" w:hAnsi="Calibri" w:cs="Calibri"/>
+          <w:lang w:val="en-GB"/>
+        </w:rPr>
+      </w:pPr>
+      <w:proofErr w:type="spellStart"/>
+      <w:r>
+        <w:rPr>
+          <w:rFonts w:ascii="Calibri" w:eastAsia="Calibri" w:hAnsi="Calibri" w:cs="Calibri"/>
+          <w:lang w:val="en-GB"/>
+        </w:rPr>
+        <w:t>SafeStreets</w:t>
+      </w:r>
+      <w:proofErr w:type="spellEnd"/>
+      <w:r>
+        <w:rPr>
+          <w:rFonts w:ascii="Calibri" w:eastAsia="Calibri" w:hAnsi="Calibri" w:cs="Calibri"/>
+          <w:lang w:val="en-GB"/>
+        </w:rPr>
+        <w:t xml:space="preserve"> stores the information provided by the users, completing it with suitable metadata. In particular, when it receives a picture, it runs an algorithm to read the licence plate and stores the retrieved information with the violation, including also the type of violation (input by the user) and the name of the street where the violation occurred (which can be retrieved from the geographical position of the violation). In addition, the application allows both end users and authorities to mine the information that has been received, for example by highlighting the streets (or the areas) with the highest frequency of violations, or the vehicles that commit the most violations. Of course, different levels of visibility are offered to different roles, for example the authorities can see the licence plate numbers of the vehicles that commit any violation while the end user cannot see that.</w:t>
       </w:r>
     </w:p>
     <w:p>
       <w:pPr>
         <w:ind w:left="1416"/>
         <w:rPr>
-          <w:rFonts w:ascii="Calibri" w:hAnsi="Calibri" w:eastAsia="Calibri" w:cs="Calibri"/>
+          <w:rFonts w:ascii="Calibri" w:eastAsia="Calibri" w:hAnsi="Calibri" w:cs="Calibri"/>
           <w:lang w:val="en-GB"/>
         </w:rPr>
       </w:pPr>
@@ -3019,17 +3091,50 @@
     <w:p>
       <w:pPr>
         <w:ind w:left="1416"/>
-        <w:rPr>
-          <w:rFonts w:ascii="Calibri" w:hAnsi="Calibri" w:eastAsia="Calibri" w:cs="Calibri"/>
-          <w:lang w:val="en-GB"/>
-        </w:rPr>
-      </w:pPr>
-      <w:r>
-        <w:rPr>
-          <w:rFonts w:ascii="Calibri" w:hAnsi="Calibri" w:eastAsia="Calibri" w:cs="Calibri"/>
-          <w:lang w:val="en-GB"/>
-        </w:rPr>
-        <w:t>Moreover, there’s another functionality that can be provided by SafeStreets. If the municipality offers a service that allows users to retrieve the information about accidents that occur on the territory of the municipality, SafeStreets can cross that information with its own data to identify potentially unsafe areas, hence suggest possible interventions depending of the type of the most committed violation in that area. The following examples show which intervention could be suggested depending on the preceding examples of violations presented earlier in this paragraph:</w:t>
+        <w:jc w:val="both"/>
+        <w:rPr>
+          <w:rFonts w:ascii="Calibri" w:eastAsia="Calibri" w:hAnsi="Calibri" w:cs="Calibri"/>
+          <w:lang w:val="en-GB"/>
+        </w:rPr>
+      </w:pPr>
+      <w:r>
+        <w:rPr>
+          <w:rFonts w:ascii="Calibri" w:eastAsia="Calibri" w:hAnsi="Calibri" w:cs="Calibri"/>
+          <w:lang w:val="en-GB"/>
+        </w:rPr>
+        <w:t xml:space="preserve">Moreover, there’s another functionality that can be provided by </w:t>
+      </w:r>
+      <w:proofErr w:type="spellStart"/>
+      <w:r>
+        <w:rPr>
+          <w:rFonts w:ascii="Calibri" w:eastAsia="Calibri" w:hAnsi="Calibri" w:cs="Calibri"/>
+          <w:lang w:val="en-GB"/>
+        </w:rPr>
+        <w:t>SafeStreets</w:t>
+      </w:r>
+      <w:proofErr w:type="spellEnd"/>
+      <w:r>
+        <w:rPr>
+          <w:rFonts w:ascii="Calibri" w:eastAsia="Calibri" w:hAnsi="Calibri" w:cs="Calibri"/>
+          <w:lang w:val="en-GB"/>
+        </w:rPr>
+        <w:t xml:space="preserve">. If the municipality offers a service that allows users to retrieve the information about accidents that occur on the territory of the municipality, </w:t>
+      </w:r>
+      <w:proofErr w:type="spellStart"/>
+      <w:r>
+        <w:rPr>
+          <w:rFonts w:ascii="Calibri" w:eastAsia="Calibri" w:hAnsi="Calibri" w:cs="Calibri"/>
+          <w:lang w:val="en-GB"/>
+        </w:rPr>
+        <w:t>SafeStreets</w:t>
+      </w:r>
+      <w:proofErr w:type="spellEnd"/>
+      <w:r>
+        <w:rPr>
+          <w:rFonts w:ascii="Calibri" w:eastAsia="Calibri" w:hAnsi="Calibri" w:cs="Calibri"/>
+          <w:lang w:val="en-GB"/>
+        </w:rPr>
+        <w:t xml:space="preserve"> can cross that information with its own data to identify potentially unsafe areas, hence suggest possible interventions depending of the type of the most committed violation in that area. The following examples show which intervention could be suggested depending on the preceding examples of violations presented earlier in this paragraph:</w:t>
       </w:r>
     </w:p>
     <w:p>
@@ -3046,7 +3151,7 @@
       </w:pPr>
       <w:r>
         <w:rPr>
-          <w:rFonts w:ascii="Calibri" w:hAnsi="Calibri" w:eastAsia="Calibri" w:cs="Calibri"/>
+          <w:rFonts w:ascii="Calibri" w:eastAsia="Calibri" w:hAnsi="Calibri" w:cs="Calibri"/>
           <w:lang w:val="en-GB"/>
         </w:rPr>
         <w:t>Add a barrier between the bike lane and the part of the road for motorized vehicles</w:t>
@@ -3066,7 +3171,7 @@
       </w:pPr>
       <w:r>
         <w:rPr>
-          <w:rFonts w:ascii="Calibri" w:hAnsi="Calibri" w:eastAsia="Calibri" w:cs="Calibri"/>
+          <w:rFonts w:ascii="Calibri" w:eastAsia="Calibri" w:hAnsi="Calibri" w:cs="Calibri"/>
           <w:lang w:val="en-GB"/>
         </w:rPr>
         <w:t xml:space="preserve">Install a towaway zone sign </w:t>
@@ -3086,7 +3191,7 @@
       </w:pPr>
       <w:r>
         <w:rPr>
-          <w:rFonts w:ascii="Calibri" w:hAnsi="Calibri" w:eastAsia="Calibri" w:cs="Calibri"/>
+          <w:rFonts w:ascii="Calibri" w:eastAsia="Calibri" w:hAnsi="Calibri" w:cs="Calibri"/>
           <w:lang w:val="en-GB"/>
         </w:rPr>
         <w:t xml:space="preserve">Increase parking slots </w:t>
@@ -3106,7 +3211,7 @@
       </w:pPr>
       <w:r>
         <w:rPr>
-          <w:rFonts w:ascii="Calibri" w:hAnsi="Calibri" w:eastAsia="Calibri" w:cs="Calibri"/>
+          <w:rFonts w:ascii="Calibri" w:eastAsia="Calibri" w:hAnsi="Calibri" w:cs="Calibri"/>
           <w:lang w:val="en-GB"/>
         </w:rPr>
         <w:t>Increase local police controls</w:t>
@@ -3115,31 +3220,48 @@
     <w:p>
       <w:pPr>
         <w:ind w:left="1416"/>
-        <w:rPr>
-          <w:rFonts w:ascii="Calibri" w:hAnsi="Calibri" w:eastAsia="Calibri" w:cs="Calibri"/>
-          <w:lang w:val="en-GB"/>
-        </w:rPr>
-      </w:pPr>
-      <w:r>
-        <w:rPr>
-          <w:rFonts w:ascii="Calibri" w:hAnsi="Calibri" w:eastAsia="Calibri" w:cs="Calibri"/>
-          <w:lang w:val="en-GB"/>
-        </w:rPr>
-        <w:t xml:space="preserve">The main purpose of this functionality is that SafeStreets also identifies areas with critical number of accidents and reports suggestions as a possible solution as an automatized method to engage with the problem. Thus, it could help the authorities to highlight where the interventions should be provided, and this functionality should make it easier to point out the </w:t>
-      </w:r>
-      <w:r>
-        <w:rPr>
-          <w:rFonts w:ascii="Calibri" w:hAnsi="Calibri" w:eastAsia="Calibri" w:cs="Calibri"/>
+        <w:jc w:val="both"/>
+        <w:rPr>
+          <w:rFonts w:ascii="Calibri" w:eastAsia="Calibri" w:hAnsi="Calibri" w:cs="Calibri"/>
+          <w:lang w:val="en-GB"/>
+        </w:rPr>
+      </w:pPr>
+      <w:r>
+        <w:rPr>
+          <w:rFonts w:ascii="Calibri" w:eastAsia="Calibri" w:hAnsi="Calibri" w:cs="Calibri"/>
+          <w:lang w:val="en-GB"/>
+        </w:rPr>
+        <w:t xml:space="preserve">The main purpose of this functionality is that </w:t>
+      </w:r>
+      <w:proofErr w:type="spellStart"/>
+      <w:r>
+        <w:rPr>
+          <w:rFonts w:ascii="Calibri" w:eastAsia="Calibri" w:hAnsi="Calibri" w:cs="Calibri"/>
+          <w:lang w:val="en-GB"/>
+        </w:rPr>
+        <w:t>SafeStreets</w:t>
+      </w:r>
+      <w:proofErr w:type="spellEnd"/>
+      <w:r>
+        <w:rPr>
+          <w:rFonts w:ascii="Calibri" w:eastAsia="Calibri" w:hAnsi="Calibri" w:cs="Calibri"/>
+          <w:lang w:val="en-GB"/>
+        </w:rPr>
+        <w:t xml:space="preserve"> also identifies areas with critical number of accidents and reports suggestions as a possible solution as an automatized method to engage with the problem. Thus, it could help the authorities to highlight where the interventions should be provided, and this functionality should make it easier to point out the areas with critical </w:t>
+      </w:r>
+      <w:r>
+        <w:rPr>
+          <w:rFonts w:ascii="Calibri" w:eastAsia="Calibri" w:hAnsi="Calibri" w:cs="Calibri"/>
           <w:lang w:val="en-GB"/>
         </w:rPr>
         <w:lastRenderedPageBreak/>
-        <w:t>areas with critical statistics. So, if the municipality provide the needed information, it helps with the traceability of the main problem, therefore handling it providing also a higher measurement on local security.</w:t>
-      </w:r>
-    </w:p>
-    <w:p>
-      <w:pPr>
-        <w:rPr>
-          <w:rFonts w:ascii="Calibri" w:hAnsi="Calibri" w:eastAsia="Calibri" w:cs="Calibri"/>
+        <w:t>statistics. So, if the municipality provide the needed information, it helps with the traceability of the main problem, therefore handling it providing also a higher measurement on local security.</w:t>
+      </w:r>
+    </w:p>
+    <w:p>
+      <w:pPr>
+        <w:rPr>
+          <w:rFonts w:ascii="Calibri" w:eastAsia="Calibri" w:hAnsi="Calibri" w:cs="Calibri"/>
           <w:lang w:val="en-GB"/>
         </w:rPr>
       </w:pPr>
@@ -3162,6 +3284,7 @@
     <w:p>
       <w:pPr>
         <w:ind w:left="1416"/>
+        <w:jc w:val="both"/>
         <w:rPr>
           <w:lang w:val="en-GB"/>
         </w:rPr>
@@ -3189,25 +3312,7 @@
         <w:rPr>
           <w:lang w:val="en-GB"/>
         </w:rPr>
-        <w:t>[</w:t>
-      </w:r>
-      <w:r>
-        <w:rPr>
-          <w:lang w:val="en-GB"/>
-        </w:rPr>
-        <w:t>G1</w:t>
-      </w:r>
-      <w:r>
-        <w:rPr>
-          <w:lang w:val="en-GB"/>
-        </w:rPr>
-        <w:t>]</w:t>
-      </w:r>
-      <w:r>
-        <w:rPr>
-          <w:lang w:val="en-GB"/>
-        </w:rPr>
-        <w:t xml:space="preserve"> Every registered user should be able to notify violations</w:t>
+        <w:t>[G1] Every registered user should be able to notify violations</w:t>
       </w:r>
     </w:p>
     <w:p>
@@ -3226,25 +3331,7 @@
         <w:rPr>
           <w:lang w:val="en-GB"/>
         </w:rPr>
-        <w:t>[</w:t>
-      </w:r>
-      <w:r>
-        <w:rPr>
-          <w:lang w:val="en-GB"/>
-        </w:rPr>
-        <w:t>G2</w:t>
-      </w:r>
-      <w:r>
-        <w:rPr>
-          <w:lang w:val="en-GB"/>
-        </w:rPr>
-        <w:t>]</w:t>
-      </w:r>
-      <w:r>
-        <w:rPr>
-          <w:lang w:val="en-GB"/>
-        </w:rPr>
-        <w:t xml:space="preserve"> Every recognized authority should be able to access the application</w:t>
+        <w:t>[G2] Every recognized authority should be able to access the application</w:t>
       </w:r>
     </w:p>
     <w:p>
@@ -3263,37 +3350,7 @@
         <w:rPr>
           <w:lang w:val="en-GB"/>
         </w:rPr>
-        <w:t>[</w:t>
-      </w:r>
-      <w:r>
-        <w:rPr>
-          <w:lang w:val="en-GB"/>
-        </w:rPr>
-        <w:t>G3</w:t>
-      </w:r>
-      <w:r>
-        <w:rPr>
-          <w:lang w:val="en-GB"/>
-        </w:rPr>
-        <w:t>]</w:t>
-      </w:r>
-      <w:r>
-        <w:rPr>
-          <w:lang w:val="en-GB"/>
-        </w:rPr>
-        <w:t xml:space="preserve"> Every recognized authority should be able to </w:t>
-      </w:r>
-      <w:r>
-        <w:rPr>
-          <w:lang w:val="en-GB"/>
-        </w:rPr>
-        <w:t xml:space="preserve">receive </w:t>
-      </w:r>
-      <w:r>
-        <w:rPr>
-          <w:lang w:val="en-GB"/>
-        </w:rPr>
-        <w:t>any violation that has been pointed out by a registered user</w:t>
+        <w:t>[G3] Every recognized authority should be able to receive any violation that has been pointed out by a registered user</w:t>
       </w:r>
     </w:p>
     <w:p>
@@ -3312,25 +3369,7 @@
         <w:rPr>
           <w:lang w:val="en-GB"/>
         </w:rPr>
-        <w:t>[</w:t>
-      </w:r>
-      <w:r>
-        <w:rPr>
-          <w:lang w:val="en-GB"/>
-        </w:rPr>
-        <w:t>G4</w:t>
-      </w:r>
-      <w:r>
-        <w:rPr>
-          <w:lang w:val="en-GB"/>
-        </w:rPr>
-        <w:t>]</w:t>
-      </w:r>
-      <w:r>
-        <w:rPr>
-          <w:lang w:val="en-GB"/>
-        </w:rPr>
-        <w:t xml:space="preserve"> Every communication from the user must include a violation that has been committed by a recognizable vehicle </w:t>
+        <w:t xml:space="preserve">[G4] Every communication from the user must include a violation that has been committed by a recognizable vehicle </w:t>
       </w:r>
     </w:p>
     <w:p>
@@ -3349,25 +3388,7 @@
         <w:rPr>
           <w:lang w:val="en-GB"/>
         </w:rPr>
-        <w:t>[</w:t>
-      </w:r>
-      <w:r>
-        <w:rPr>
-          <w:lang w:val="en-GB"/>
-        </w:rPr>
-        <w:t>G5</w:t>
-      </w:r>
-      <w:r>
-        <w:rPr>
-          <w:lang w:val="en-GB"/>
-        </w:rPr>
-        <w:t>]</w:t>
-      </w:r>
-      <w:r>
-        <w:rPr>
-          <w:lang w:val="en-GB"/>
-        </w:rPr>
-        <w:t xml:space="preserve"> Every registered end user should be able to mine general information about the violations committed in a certain area</w:t>
+        <w:t>[G5] Every registered end user should be able to mine general information about the violations committed in a certain area</w:t>
       </w:r>
     </w:p>
     <w:p>
@@ -3386,25 +3407,7 @@
         <w:rPr>
           <w:lang w:val="en-GB"/>
         </w:rPr>
-        <w:t>[</w:t>
-      </w:r>
-      <w:r>
-        <w:rPr>
-          <w:lang w:val="en-GB"/>
-        </w:rPr>
-        <w:t>G6</w:t>
-      </w:r>
-      <w:r>
-        <w:rPr>
-          <w:lang w:val="en-GB"/>
-        </w:rPr>
-        <w:t>]</w:t>
-      </w:r>
-      <w:r>
-        <w:rPr>
-          <w:lang w:val="en-GB"/>
-        </w:rPr>
-        <w:t xml:space="preserve"> Every recognized authority must be able to verify the notified violations by the registered users</w:t>
+        <w:t>[G6] Every recognized authority must be able to verify the notified violations by the registered users</w:t>
       </w:r>
     </w:p>
     <w:p>
@@ -3423,25 +3426,7 @@
         <w:rPr>
           <w:lang w:val="en-GB"/>
         </w:rPr>
-        <w:t>[</w:t>
-      </w:r>
-      <w:r>
-        <w:rPr>
-          <w:lang w:val="en-GB"/>
-        </w:rPr>
-        <w:t>G7</w:t>
-      </w:r>
-      <w:r>
-        <w:rPr>
-          <w:lang w:val="en-GB"/>
-        </w:rPr>
-        <w:t>]</w:t>
-      </w:r>
-      <w:r>
-        <w:rPr>
-          <w:lang w:val="en-GB"/>
-        </w:rPr>
-        <w:t xml:space="preserve"> Every recognized authority must be able to receive suggestions about improving the local security</w:t>
+        <w:t>[G7] Every recognized authority must be able to receive suggestions about improving the local security</w:t>
       </w:r>
     </w:p>
     <w:p>
@@ -3455,7 +3440,21 @@
         <w:rPr>
           <w:lang w:val="en-GB"/>
         </w:rPr>
-        <w:t>Reading these goals, we should acknowledge the fact that the system considers two most end users: the normal user and the authorities. They’ll be defined later on.</w:t>
+        <w:t xml:space="preserve">Reading these goals, we should acknowledge the fact that the system considers two most end users: the normal user and the authorities. They’ll be defined </w:t>
+      </w:r>
+      <w:proofErr w:type="gramStart"/>
+      <w:r>
+        <w:rPr>
+          <w:lang w:val="en-GB"/>
+        </w:rPr>
+        <w:t>later on</w:t>
+      </w:r>
+      <w:proofErr w:type="gramEnd"/>
+      <w:r>
+        <w:rPr>
+          <w:lang w:val="en-GB"/>
+        </w:rPr>
+        <w:t>.</w:t>
       </w:r>
     </w:p>
     <w:p>
@@ -3466,7 +3465,7 @@
           <w:lang w:val="en-GB"/>
         </w:rPr>
       </w:pPr>
-      <w:bookmarkStart w:name="_Toc22478872" w:id="0"/>
+      <w:bookmarkStart w:id="0" w:name="_Toc22478872"/>
       <w:r>
         <w:rPr>
           <w:lang w:val="en-GB"/>
@@ -3477,75 +3476,76 @@
     </w:p>
     <w:p>
       <w:pPr>
-        <w:pStyle w:val="Normale"/>
-        <w:rPr>
-          <w:lang w:val="en-GB"/>
-        </w:rPr>
-      </w:pPr>
-    </w:p>
-    <w:p>
-      <w:pPr>
-        <w:pStyle w:val="Normale"/>
-        <w:rPr>
-          <w:lang w:val="en-GB"/>
-        </w:rPr>
-      </w:pPr>
-      <w:r>
+        <w:rPr>
+          <w:lang w:val="en-GB"/>
+        </w:rPr>
+      </w:pPr>
+    </w:p>
+    <w:p>
+      <w:pPr>
+        <w:rPr>
+          <w:lang w:val="en-GB"/>
+        </w:rPr>
+      </w:pPr>
+      <w:r>
+        <w:rPr>
+          <w:noProof/>
+        </w:rPr>
         <w:drawing>
-          <wp:inline wp14:editId="3C8F37E0" wp14:anchorId="095ADD75">
+          <wp:inline distT="0" distB="0" distL="0" distR="0" wp14:anchorId="095ADD75" wp14:editId="3C8F37E0">
             <wp:extent cx="6096000" cy="3340100"/>
             <wp:effectExtent l="133350" t="76200" r="57150" b="107950"/>
-            <wp:docPr id="1481719086" name="" title=""/>
+            <wp:docPr id="1481719086" name="Immagine 1481719086"/>
             <wp:cNvGraphicFramePr>
-              <a:graphicFrameLocks noChangeAspect="1"/>
+              <a:graphicFrameLocks xmlns:a="http://schemas.openxmlformats.org/drawingml/2006/main" noChangeAspect="1"/>
             </wp:cNvGraphicFramePr>
-            <a:graphic>
+            <a:graphic xmlns:a="http://schemas.openxmlformats.org/drawingml/2006/main">
               <a:graphicData uri="http://schemas.openxmlformats.org/drawingml/2006/picture">
-                <pic:pic>
+                <pic:pic xmlns:pic="http://schemas.openxmlformats.org/drawingml/2006/picture">
                   <pic:nvPicPr>
                     <pic:cNvPr id="0" name=""/>
                     <pic:cNvPicPr/>
                   </pic:nvPicPr>
                   <pic:blipFill>
-                    <a:blip r:embed="R6aa6f370fd9341c8">
+                    <a:blip r:embed="rId7">
                       <a:extLst>
-                        <a:ext xmlns:a="http://schemas.openxmlformats.org/drawingml/2006/main" uri="{28A0092B-C50C-407E-A947-70E740481C1C}">
-                          <a14:useLocalDpi val="0"/>
+                        <a:ext uri="{28A0092B-C50C-407E-A947-70E740481C1C}">
+                          <a14:useLocalDpi xmlns:a14="http://schemas.microsoft.com/office/drawing/2010/main" val="0"/>
                         </a:ext>
                       </a:extLst>
                     </a:blip>
-                    <a:srcRect l="0" t="0" r="0" b="0"/>
+                    <a:srcRect/>
                     <a:stretch>
                       <a:fillRect/>
                     </a:stretch>
                   </pic:blipFill>
-                  <pic:spPr xmlns:pic="http://schemas.openxmlformats.org/drawingml/2006/picture">
-                    <a:xfrm xmlns:a="http://schemas.openxmlformats.org/drawingml/2006/main" rot="0" flipH="0" flipV="0">
+                  <pic:spPr>
+                    <a:xfrm>
                       <a:off x="0" y="0"/>
                       <a:ext cx="6096000" cy="3340100"/>
                     </a:xfrm>
-                    <a:prstGeom xmlns:a="http://schemas.openxmlformats.org/drawingml/2006/main" prst="roundRect">
+                    <a:prstGeom prst="roundRect">
                       <a:avLst>
                         <a:gd name="adj" fmla="val 16667"/>
                       </a:avLst>
                     </a:prstGeom>
-                    <a:ln xmlns:a="http://schemas.openxmlformats.org/drawingml/2006/main">
+                    <a:ln>
                       <a:noFill/>
                     </a:ln>
-                    <a:effectLst xmlns:a="http://schemas.openxmlformats.org/drawingml/2006/main">
+                    <a:effectLst>
                       <a:outerShdw blurRad="76200" dist="38100" dir="7800000" algn="tl" rotWithShape="0">
                         <a:srgbClr val="000000">
                           <a:alpha val="40000"/>
                         </a:srgbClr>
                       </a:outerShdw>
                     </a:effectLst>
-                    <a:scene3d xmlns:a="http://schemas.openxmlformats.org/drawingml/2006/main">
+                    <a:scene3d>
                       <a:camera prst="orthographicFront"/>
                       <a:lightRig rig="contrasting" dir="t">
                         <a:rot lat="0" lon="0" rev="4200000"/>
                       </a:lightRig>
                     </a:scene3d>
-                    <a:sp3d xmlns:a="http://schemas.openxmlformats.org/drawingml/2006/main" prstMaterial="plastic">
+                    <a:sp3d prstMaterial="plastic">
                       <a:bevelT w="381000" h="114300" prst="relaxedInset"/>
                       <a:contourClr>
                         <a:srgbClr val="969696"/>
@@ -3561,15 +3561,14 @@
     </w:p>
     <w:p>
       <w:pPr>
-        <w:pStyle w:val="Normale"/>
-        <w:rPr>
-          <w:lang w:val="en-GB"/>
-        </w:rPr>
-      </w:pPr>
-    </w:p>
-    <w:p>
-      <w:pPr>
-        <w:pStyle w:val="Normale"/>
+        <w:rPr>
+          <w:lang w:val="en-GB"/>
+        </w:rPr>
+      </w:pPr>
+    </w:p>
+    <w:p>
+      <w:pPr>
+        <w:jc w:val="both"/>
         <w:rPr>
           <w:lang w:val="en-GB"/>
         </w:rPr>
@@ -3586,17 +3585,21 @@
         <w:rPr>
           <w:lang w:val="en-GB"/>
         </w:rPr>
-        <w:t xml:space="preserve"> is meant to help authorities to identify some serious violations, traffic and parking violations, that may cause accidents in the future being. Thus, as it’s been called, it’s intended for making streets safer. Also, this application will increase the efficiency on reporting violations with the help of a common citizen. In order to report a violation, citizens won’t have to go to a police station (that might be far from the current position of the violation), they won’t even have to search where they are in order to report formally the committed violation. There are also some assumptions made in order to satisfy the goals of the S2B and the fundamental requirements that would help the lower level to easily realize the implementation part without considering the research on some tech already defined and available for use, also for higher level perspectives, for future improvements; thus it will be easier to integrate some new tech inherent to the domain of the application.</w:t>
-      </w:r>
-    </w:p>
-    <w:p>
-      <w:pPr>
-        <w:pStyle w:val="Normale"/>
-        <w:rPr>
-          <w:rFonts w:ascii="Calibri" w:hAnsi="Calibri" w:eastAsia="Calibri" w:cs="Calibri"/>
-          <w:noProof w:val="0"/>
-          <w:sz w:val="21"/>
-          <w:szCs w:val="21"/>
+        <w:t xml:space="preserve"> is meant to help authorities to identify some serious violations, traffic and parking violations, that may cause accidents in the future being. Thus, as it’s been called, it’s intended for making streets safer. Also, this application will increase the efficiency on reporting violations with the help of a common citizen. In order to report </w:t>
+      </w:r>
+      <w:r>
+        <w:rPr>
+          <w:lang w:val="en-GB"/>
+        </w:rPr>
+        <w:lastRenderedPageBreak/>
+        <w:t>a violation, citizens won’t have to go to a police station (that might be far from the current position of the violation), they won’t even have to search where they are in order to report formally the committed violation. There are also some assumptions made in order to satisfy the goals of the S2B and the fundamental requirements that would help the lower level to easily realize the implementation part without considering the research on some tech already defined and available for use, also for higher level perspectives, for future improvements; thus it will be easier to integrate some new tech inherent to the domain of the application.</w:t>
+      </w:r>
+    </w:p>
+    <w:p>
+      <w:pPr>
+        <w:jc w:val="both"/>
+        <w:rPr>
+          <w:rFonts w:ascii="Calibri" w:eastAsia="Calibri" w:hAnsi="Calibri" w:cs="Calibri"/>
           <w:lang w:val="en-GB"/>
         </w:rPr>
       </w:pPr>
@@ -3626,13 +3629,7 @@
         <w:rPr>
           <w:lang w:val="en-GB"/>
         </w:rPr>
-        <w:t xml:space="preserve"> the user will have to register himself into the application system. Users have two different modes to register themselves into the system: the first one is the proprietary authentication and the second one consists of SPID authentication. Generally, they will have to subscribe with their full name and fiscal code since they’re mandatory to be able to fill certain reports. </w:t>
-      </w:r>
-      <w:r>
-        <w:rPr>
-          <w:lang w:val="en-GB"/>
-        </w:rPr>
-        <w:t xml:space="preserve">Registered Users obtain points that indicate their integrity through their continuous </w:t>
+        <w:t xml:space="preserve"> the user will have to register himself into the application system. Users have two different modes to register themselves into the system: the first one is the proprietary authentication and the second one consists of SPID authentication. Generally, they will have to subscribe with their full name and fiscal code since they’re mandatory to be able to fill certain reports. Registered Users obtain points that indicate their integrity through their continuous </w:t>
       </w:r>
       <w:proofErr w:type="spellStart"/>
       <w:r>
@@ -3650,63 +3647,17 @@
       </w:r>
       <w:r>
         <w:rPr>
-          <w:rFonts w:ascii="Calibri" w:hAnsi="Calibri" w:eastAsia="Calibri" w:cs="Calibri"/>
-          <w:noProof w:val="0"/>
-          <w:sz w:val="21"/>
-          <w:szCs w:val="21"/>
-          <w:lang w:val="en-GB"/>
-        </w:rPr>
-        <w:t>Initially, users, who have registered with SPID, have more integrity points than the proprietary authentication (according to demonstrating more integrity into the society verifying his own identity through a public system of digital authentication).</w:t>
-      </w:r>
-      <w:r>
-        <w:rPr>
-          <w:rFonts w:ascii="Calibri" w:hAnsi="Calibri" w:eastAsia="Calibri" w:cs="Calibri"/>
-          <w:noProof w:val="0"/>
-          <w:sz w:val="21"/>
-          <w:szCs w:val="21"/>
-          <w:lang w:val="en-GB"/>
-        </w:rPr>
-        <w:t xml:space="preserve"> </w:t>
-      </w:r>
-      <w:r>
-        <w:rPr>
-          <w:rFonts w:ascii="Calibri" w:hAnsi="Calibri" w:eastAsia="Calibri" w:cs="Calibri"/>
-          <w:noProof w:val="0"/>
-          <w:sz w:val="21"/>
-          <w:szCs w:val="21"/>
-          <w:lang w:val="en-GB"/>
-        </w:rPr>
-        <w:t>Moreover, when a report is verified</w:t>
-      </w:r>
-      <w:r>
-        <w:rPr>
-          <w:rFonts w:ascii="Calibri" w:hAnsi="Calibri" w:eastAsia="Calibri" w:cs="Calibri"/>
-          <w:noProof w:val="0"/>
-          <w:sz w:val="21"/>
-          <w:szCs w:val="21"/>
-          <w:lang w:val="en-GB"/>
-        </w:rPr>
-        <w:t xml:space="preserve"> by the authorities</w:t>
-      </w:r>
-      <w:r>
-        <w:rPr>
-          <w:rFonts w:ascii="Calibri" w:hAnsi="Calibri" w:eastAsia="Calibri" w:cs="Calibri"/>
-          <w:noProof w:val="0"/>
-          <w:sz w:val="21"/>
-          <w:szCs w:val="21"/>
-          <w:lang w:val="en-GB"/>
-        </w:rPr>
-        <w:t>, integrity points of the notifier increases.</w:t>
-      </w:r>
-    </w:p>
-    <w:p>
-      <w:pPr>
-        <w:pStyle w:val="Normale"/>
-        <w:rPr>
-          <w:rFonts w:ascii="Calibri" w:hAnsi="Calibri" w:eastAsia="Calibri" w:cs="Calibri"/>
-          <w:noProof w:val="0"/>
-          <w:sz w:val="21"/>
-          <w:szCs w:val="21"/>
+          <w:rFonts w:ascii="Calibri" w:eastAsia="Calibri" w:hAnsi="Calibri" w:cs="Calibri"/>
+          <w:lang w:val="en-GB"/>
+        </w:rPr>
+        <w:t>Initially, users, who have registered with SPID, have more integrity points than the proprietary authentication (according to demonstrating more integrity into the society verifying his own identity through a public system of digital authentication). Moreover, when a report is verified by the authorities, integrity points of the notifier increases.</w:t>
+      </w:r>
+    </w:p>
+    <w:p>
+      <w:pPr>
+        <w:jc w:val="both"/>
+        <w:rPr>
+          <w:rFonts w:ascii="Calibri" w:eastAsia="Calibri" w:hAnsi="Calibri" w:cs="Calibri"/>
           <w:lang w:val="en-GB"/>
         </w:rPr>
       </w:pPr>
@@ -3718,94 +3669,39 @@
       </w:r>
       <w:r>
         <w:rPr>
-          <w:rFonts w:ascii="Calibri" w:hAnsi="Calibri" w:eastAsia="Calibri" w:cs="Calibri"/>
-          <w:noProof w:val="0"/>
-          <w:sz w:val="21"/>
-          <w:szCs w:val="21"/>
-          <w:lang w:val="en-GB"/>
-        </w:rPr>
-        <w:t>time, position, a note (with a maximum fixed number of  characters) and a clear picture of the committed violation in which the licence plate should be included, but it isn’t a restricted requirement because, in the worst case, there are two possible situations: in the first one the licence plate isn’t clear (e.g. poor quality or blurry image) the user is allowed to do one out of two possible actions that consist of re-take the picture of the violation or modify the licence plate number, and if the user chooses to do the second action, the system shall recognize the report as one, instead, with a modified licence plate number</w:t>
-      </w:r>
-      <w:r>
-        <w:rPr>
-          <w:rFonts w:ascii="Calibri" w:hAnsi="Calibri" w:eastAsia="Calibri" w:cs="Calibri"/>
-          <w:noProof w:val="0"/>
-          <w:sz w:val="21"/>
-          <w:szCs w:val="21"/>
-          <w:lang w:val="en-GB"/>
-        </w:rPr>
-        <w:t xml:space="preserve"> and this induces minor level of credibility</w:t>
-      </w:r>
-      <w:r>
-        <w:rPr>
-          <w:rFonts w:ascii="Calibri" w:hAnsi="Calibri" w:eastAsia="Calibri" w:cs="Calibri"/>
-          <w:noProof w:val="0"/>
-          <w:sz w:val="21"/>
-          <w:szCs w:val="21"/>
-          <w:lang w:val="en-GB"/>
-        </w:rPr>
-        <w:t>; instead, in the second situation, if the system doesn’t recognize a vehicle in the taken picture it will take an immediate action to discard this picture and it will eventually ask the user to take a new clearer picture to be able to proceed, and that precludes the fact that user might send pictures that are not in accordance with the domain of the application (e.g. photos that don’t contain a vehicle such as selfies).</w:t>
-      </w:r>
-    </w:p>
-    <w:p>
-      <w:pPr>
-        <w:pStyle w:val="Normale"/>
-        <w:rPr>
-          <w:rFonts w:ascii="Calibri" w:hAnsi="Calibri" w:eastAsia="Calibri" w:cs="Calibri"/>
-          <w:noProof w:val="0"/>
-          <w:sz w:val="21"/>
-          <w:szCs w:val="21"/>
-          <w:lang w:val="en-GB"/>
-        </w:rPr>
-      </w:pPr>
-      <w:r>
-        <w:rPr>
-          <w:rFonts w:ascii="Calibri" w:hAnsi="Calibri" w:eastAsia="Calibri" w:cs="Calibri"/>
-          <w:noProof w:val="0"/>
-          <w:sz w:val="21"/>
-          <w:szCs w:val="21"/>
-          <w:lang w:val="en-GB"/>
-        </w:rPr>
-        <w:t xml:space="preserve">Since the violation must be notified in real-time domain, the user is not allowed to upload a picture at all. So that, situations as creating a false violation or manipulating data of a certain violation. For the same reason the user is not allowed to modify a photo. If the user notices something that should be mentioned, there’s a note that he can fill in briefly with possible observations. Also, the user must have a </w:t>
-      </w:r>
-      <w:r>
-        <w:rPr>
-          <w:rFonts w:ascii="Calibri" w:hAnsi="Calibri" w:eastAsia="Calibri" w:cs="Calibri"/>
-          <w:noProof w:val="0"/>
-          <w:sz w:val="21"/>
-          <w:szCs w:val="21"/>
-          <w:lang w:val="en-GB"/>
-        </w:rPr>
-        <w:t>stable</w:t>
-      </w:r>
-      <w:r>
-        <w:rPr>
-          <w:rFonts w:ascii="Calibri" w:hAnsi="Calibri" w:eastAsia="Calibri" w:cs="Calibri"/>
-          <w:noProof w:val="0"/>
-          <w:sz w:val="21"/>
-          <w:szCs w:val="21"/>
-          <w:lang w:val="en-GB"/>
-        </w:rPr>
-        <w:t xml:space="preserve"> active connection to be able to submit the violation.</w:t>
-      </w:r>
-    </w:p>
-    <w:p>
-      <w:pPr>
-        <w:pStyle w:val="Normale"/>
-        <w:rPr>
-          <w:rFonts w:ascii="Calibri" w:hAnsi="Calibri" w:eastAsia="Calibri" w:cs="Calibri"/>
-          <w:noProof w:val="0"/>
-          <w:sz w:val="21"/>
-          <w:szCs w:val="21"/>
-          <w:lang w:val="en-GB"/>
-        </w:rPr>
-      </w:pPr>
-      <w:r>
-        <w:rPr>
-          <w:rFonts w:ascii="Calibri" w:hAnsi="Calibri" w:eastAsia="Calibri" w:cs="Calibri"/>
-          <w:noProof w:val="0"/>
-          <w:sz w:val="21"/>
-          <w:szCs w:val="21"/>
+          <w:rFonts w:ascii="Calibri" w:eastAsia="Calibri" w:hAnsi="Calibri" w:cs="Calibri"/>
+          <w:lang w:val="en-GB"/>
+        </w:rPr>
+        <w:t>time, position, a note (with a maximum fixed number of  characters) and a clear picture of the committed violation in which the licence plate should be included, but it isn’t a restricted requirement because, in the worst case, there are two possible situations: in the first one the licence plate isn’t clear (e.g. poor quality or blurry image) the user is allowed to do one out of two possible actions that consist of re-take the picture of the violation or modify the licence plate number, and if the user chooses to do the second action, the system shall recognize the report as one, instead, with a modified licence plate number and this induces minor level of credibility; instead, in the second situation, if the system doesn’t recognize a vehicle in the taken picture it will take an immediate action to discard this picture and it will eventually ask the user to take a new clearer picture to be able to proceed, and that precludes the fact that user might send pictures that are not in accordance with the domain of the application (e.g. photos that don’t contain a vehicle such as selfies).</w:t>
+      </w:r>
+    </w:p>
+    <w:p>
+      <w:pPr>
+        <w:jc w:val="both"/>
+        <w:rPr>
+          <w:rFonts w:ascii="Calibri" w:eastAsia="Calibri" w:hAnsi="Calibri" w:cs="Calibri"/>
+          <w:lang w:val="en-GB"/>
+        </w:rPr>
+      </w:pPr>
+      <w:r>
+        <w:rPr>
+          <w:rFonts w:ascii="Calibri" w:eastAsia="Calibri" w:hAnsi="Calibri" w:cs="Calibri"/>
+          <w:lang w:val="en-GB"/>
+        </w:rPr>
+        <w:t>Since the violation must be notified in real-time domain, the user is not allowed to upload a picture at all. So that, situations as creating a false violation or manipulating data of a certain violation. For the same reason the user is not allowed to modify a photo. If the user notices something that should be mentioned, there’s a note that he can fill in briefly with possible observations. Also, the user must have a stable active connection to be able to submit the violation.</w:t>
+      </w:r>
+    </w:p>
+    <w:p>
+      <w:pPr>
+        <w:jc w:val="both"/>
+        <w:rPr>
+          <w:rFonts w:ascii="Calibri" w:eastAsia="Calibri" w:hAnsi="Calibri" w:cs="Calibri"/>
+          <w:lang w:val="en-GB"/>
+        </w:rPr>
+      </w:pPr>
+      <w:r>
+        <w:rPr>
+          <w:rFonts w:ascii="Calibri" w:eastAsia="Calibri" w:hAnsi="Calibri" w:cs="Calibri"/>
           <w:lang w:val="en-GB"/>
         </w:rPr>
         <w:t xml:space="preserve">A report should satisfy the application domain before it becomes in hands of authorities and in order to realize this fact a report should include the preconditions described earlier. When a report is filled in completely the authorities must be able to receive it through the application. Within this context, the authorities are defined as Italy’s law enforcement agencies. The authorities, interested in the application willing to use it for increasing local security, must have a valid digital certificate </w:t>
@@ -3818,73 +3714,23 @@
       </w:r>
       <w:r>
         <w:rPr>
-          <w:rFonts w:ascii="Calibri" w:hAnsi="Calibri" w:eastAsia="Calibri" w:cs="Calibri"/>
-          <w:noProof w:val="0"/>
-          <w:sz w:val="21"/>
-          <w:szCs w:val="21"/>
-          <w:lang w:val="en-GB"/>
-        </w:rPr>
-        <w:t>. An authority must register to be able to use the application. The registration process requires a valid digital certificate. Once an authority is registered, it’s able to receive notifications about the committed violations. Registered authorities have the maximum authorization to access all the data notified by users. They also have access to all normal user functionalities, thus the capability of reporting violations.</w:t>
-      </w:r>
-      <w:r>
-        <w:rPr>
-          <w:rFonts w:ascii="Calibri" w:hAnsi="Calibri" w:eastAsia="Calibri" w:cs="Calibri"/>
-          <w:noProof w:val="0"/>
-          <w:sz w:val="21"/>
-          <w:szCs w:val="21"/>
-          <w:lang w:val="en-GB"/>
-        </w:rPr>
-        <w:t xml:space="preserve"> The authorities can also verify and validate the visualized reports depending on the veracity of the notified violations.</w:t>
-      </w:r>
-    </w:p>
-    <w:p>
-      <w:pPr>
-        <w:pStyle w:val="Normale"/>
-        <w:rPr>
-          <w:lang w:val="en-US"/>
-        </w:rPr>
-      </w:pPr>
-      <w:r>
-        <w:rPr>
-          <w:lang w:val="en-US"/>
-        </w:rPr>
-        <w:t>Either the registration process or t</w:t>
-      </w:r>
-      <w:r>
-        <w:rPr>
-          <w:lang w:val="en-US"/>
-        </w:rPr>
-        <w:t>he report</w:t>
-      </w:r>
-      <w:r>
-        <w:rPr>
-          <w:lang w:val="en-US"/>
-        </w:rPr>
-        <w:t>s</w:t>
-      </w:r>
-      <w:r>
-        <w:rPr>
-          <w:lang w:val="en-US"/>
-        </w:rPr>
-        <w:t xml:space="preserve"> made and of the user who carried it out </w:t>
-      </w:r>
-      <w:r>
-        <w:rPr>
-          <w:lang w:val="en-US"/>
-        </w:rPr>
-        <w:t>are respects</w:t>
-      </w:r>
-      <w:r>
-        <w:rPr>
-          <w:lang w:val="en-US"/>
-        </w:rPr>
-        <w:t xml:space="preserve"> the terms established by the Legislative Decree 196/03 and the regulation 2016/679</w:t>
-      </w:r>
-      <w:r>
-        <w:rPr>
-          <w:lang w:val="en-US"/>
-        </w:rPr>
-        <w:t>.</w:t>
+          <w:rFonts w:ascii="Calibri" w:eastAsia="Calibri" w:hAnsi="Calibri" w:cs="Calibri"/>
+          <w:lang w:val="en-GB"/>
+        </w:rPr>
+        <w:t>. An authority must register to be able to use the application. The registration process requires a valid digital certificate. Once an authority is registered, it’s able to receive notifications about the committed violations. Registered authorities have the maximum authorization to access all the data notified by users. They also have access to all normal user functionalities, thus the capability of reporting violations. The authorities can also verify and validate the visualized reports depending on the veracity of the notified violations.</w:t>
+      </w:r>
+    </w:p>
+    <w:p>
+      <w:pPr>
+        <w:rPr>
+          <w:lang w:val="en-US"/>
+        </w:rPr>
+      </w:pPr>
+      <w:r>
+        <w:rPr>
+          <w:lang w:val="en-US"/>
+        </w:rPr>
+        <w:t>Either the registration process or the reports made and of the user who carried it out are respects the terms established by the Legislative Decree 196/03 and the regulation 2016/679.</w:t>
       </w:r>
     </w:p>
     <w:p>
@@ -3904,7 +3750,7 @@
           <w:lang w:val="en-GB"/>
         </w:rPr>
       </w:pPr>
-      <w:bookmarkStart w:name="_Toc22478873" w:id="1"/>
+      <w:bookmarkStart w:id="1" w:name="_Toc22478873"/>
       <w:r>
         <w:rPr>
           <w:lang w:val="en-GB"/>
@@ -3921,7 +3767,7 @@
           <w:lang w:val="en-GB"/>
         </w:rPr>
       </w:pPr>
-      <w:bookmarkStart w:name="_Toc22478874" w:id="2"/>
+      <w:bookmarkStart w:id="2" w:name="_Toc22478874"/>
       <w:r>
         <w:rPr>
           <w:lang w:val="en-GB"/>
@@ -3938,7 +3784,7 @@
           <w:lang w:val="en-GB"/>
         </w:rPr>
       </w:pPr>
-      <w:bookmarkStart w:name="_Toc22478875" w:id="3"/>
+      <w:bookmarkStart w:id="3" w:name="_Toc22478875"/>
       <w:r>
         <w:rPr>
           <w:lang w:val="en-GB"/>
@@ -3961,7 +3807,7 @@
       <w:r>
         <w:t xml:space="preserve"> 196 del 2003 (196/03) </w:t>
       </w:r>
-      <w:hyperlink w:history="1" r:id="rId7">
+      <w:hyperlink r:id="rId8" w:history="1">
         <w:r>
           <w:rPr>
             <w:rStyle w:val="Collegamentoipertestuale"/>
@@ -4005,7 +3851,7 @@
         </w:rPr>
         <w:t xml:space="preserve"> </w:t>
       </w:r>
-      <w:hyperlink w:history="1" r:id="rId8">
+      <w:hyperlink r:id="rId9" w:history="1">
         <w:r>
           <w:rPr>
             <w:rStyle w:val="Collegamentoipertestuale"/>
@@ -4041,7 +3887,7 @@
         </w:rPr>
         <w:t xml:space="preserve"> </w:t>
       </w:r>
-      <w:hyperlink w:history="1" r:id="rId9">
+      <w:hyperlink r:id="rId10" w:history="1">
         <w:r>
           <w:rPr>
             <w:rStyle w:val="Collegamentoipertestuale"/>
@@ -4074,7 +3920,7 @@
         </w:rPr>
         <w:t xml:space="preserve"> </w:t>
       </w:r>
-      <w:hyperlink w:history="1" r:id="rId10">
+      <w:hyperlink r:id="rId11" w:history="1">
         <w:r>
           <w:rPr>
             <w:rStyle w:val="Collegamentoipertestuale"/>
@@ -4101,7 +3947,7 @@
         </w:rPr>
         <w:t xml:space="preserve">Specification document “Mandatory Project Assignment AY 2018-2019” </w:t>
       </w:r>
-      <w:hyperlink w:history="1" r:id="rId11">
+      <w:hyperlink r:id="rId12" w:history="1">
         <w:r>
           <w:rPr>
             <w:rStyle w:val="Collegamentoipertestuale"/>
@@ -4134,7 +3980,7 @@
         </w:rPr>
         <w:t xml:space="preserve"> and digital certificates released </w:t>
       </w:r>
-      <w:hyperlink w:history="1" r:id="rId12">
+      <w:hyperlink r:id="rId13" w:history="1">
         <w:r>
           <w:rPr>
             <w:rStyle w:val="Collegamentoipertestuale"/>
@@ -4152,7 +3998,7 @@
           <w:lang w:val="en-GB"/>
         </w:rPr>
       </w:pPr>
-      <w:bookmarkStart w:name="_Toc22478876" w:id="4"/>
+      <w:bookmarkStart w:id="4" w:name="_Toc22478876"/>
       <w:r>
         <w:rPr>
           <w:lang w:val="en-GB"/>
@@ -4199,7 +4045,7 @@
           <w:lang w:val="en-GB"/>
         </w:rPr>
       </w:pPr>
-      <w:bookmarkStart w:name="_Toc22478877" w:id="5"/>
+      <w:bookmarkStart w:id="5" w:name="_Toc22478877"/>
       <w:r>
         <w:rPr>
           <w:lang w:val="en-GB"/>
@@ -4219,7 +4065,7 @@
           <w:lang w:val="en-GB"/>
         </w:rPr>
       </w:pPr>
-      <w:bookmarkStart w:name="_Toc22478878" w:id="6"/>
+      <w:bookmarkStart w:id="6" w:name="_Toc22478878"/>
       <w:r>
         <w:rPr>
           <w:lang w:val="en-GB"/>
@@ -4227,6 +4073,462 @@
         <w:t>Product perspective</w:t>
       </w:r>
       <w:bookmarkEnd w:id="6"/>
+    </w:p>
+    <w:p>
+      <w:pPr>
+        <w:ind w:left="1128"/>
+        <w:jc w:val="both"/>
+        <w:rPr>
+          <w:lang w:val="en-US"/>
+        </w:rPr>
+      </w:pPr>
+      <w:r>
+        <w:rPr>
+          <w:lang w:val="en-GB"/>
+        </w:rPr>
+        <w:t xml:space="preserve">In the below figure 2 is shown the main structure of the </w:t>
+      </w:r>
+      <w:proofErr w:type="spellStart"/>
+      <w:r>
+        <w:rPr>
+          <w:lang w:val="en-GB"/>
+        </w:rPr>
+        <w:t>SafeStreets</w:t>
+      </w:r>
+      <w:proofErr w:type="spellEnd"/>
+      <w:r>
+        <w:rPr>
+          <w:lang w:val="en-GB"/>
+        </w:rPr>
+        <w:t xml:space="preserve"> application, </w:t>
+      </w:r>
+      <w:proofErr w:type="gramStart"/>
+      <w:r>
+        <w:rPr>
+          <w:lang w:val="en-GB"/>
+        </w:rPr>
+        <w:t>actually only</w:t>
+      </w:r>
+      <w:proofErr w:type="gramEnd"/>
+      <w:r>
+        <w:rPr>
+          <w:lang w:val="en-GB"/>
+        </w:rPr>
+        <w:t xml:space="preserve"> the main parts without going too deep in the actual </w:t>
+      </w:r>
+      <w:proofErr w:type="spellStart"/>
+      <w:r>
+        <w:rPr>
+          <w:lang w:val="en-GB"/>
+        </w:rPr>
+        <w:t>SafeStreets</w:t>
+      </w:r>
+      <w:proofErr w:type="spellEnd"/>
+      <w:r>
+        <w:rPr>
+          <w:lang w:val="en-GB"/>
+        </w:rPr>
+        <w:t xml:space="preserve"> structure which is not a topic for this document.</w:t>
+      </w:r>
+      <w:r>
+        <w:rPr>
+          <w:lang w:val="en-GB"/>
+        </w:rPr>
+        <w:br/>
+      </w:r>
+      <w:r>
+        <w:rPr>
+          <w:lang w:val="en-GB"/>
+        </w:rPr>
+        <w:t xml:space="preserve">One of the main objectives is security. To offer two type of different authentications, an authentication manager will have as its duty to offer these two authentications as transparent as possible, of course SPID authentication will have to communicate with different server than the </w:t>
+      </w:r>
+      <w:proofErr w:type="spellStart"/>
+      <w:r>
+        <w:rPr>
+          <w:lang w:val="en-GB"/>
+        </w:rPr>
+        <w:t>the</w:t>
+      </w:r>
+      <w:proofErr w:type="spellEnd"/>
+      <w:r>
+        <w:rPr>
+          <w:lang w:val="en-GB"/>
+        </w:rPr>
+        <w:t xml:space="preserve"> ones of </w:t>
+      </w:r>
+      <w:proofErr w:type="spellStart"/>
+      <w:r>
+        <w:rPr>
+          <w:lang w:val="en-GB"/>
+        </w:rPr>
+        <w:t>SafeStreets</w:t>
+      </w:r>
+      <w:proofErr w:type="spellEnd"/>
+      <w:r>
+        <w:rPr>
+          <w:lang w:val="en-GB"/>
+        </w:rPr>
+        <w:t>. SPID servers and its authentication process will follow its documentations.</w:t>
+      </w:r>
+      <w:r>
+        <w:rPr>
+          <w:lang w:val="en-GB"/>
+        </w:rPr>
+        <w:br/>
+        <w:t xml:space="preserve">User data has to be secured in the best way possible following directives imposed by D.L. 196/03 and the </w:t>
+      </w:r>
+      <w:r>
+        <w:rPr>
+          <w:lang w:val="en-US"/>
+        </w:rPr>
+        <w:t>General Data Protection Regulation 2016/679</w:t>
+      </w:r>
+      <w:r>
+        <w:rPr>
+          <w:lang w:val="en-US"/>
+        </w:rPr>
+        <w:t xml:space="preserve">, so even if not shown, for clarity reasons, in the class diagram data will indeed have to be decrypted to be seen from the application and has to be crypted when memorized in the database through </w:t>
+      </w:r>
+      <w:proofErr w:type="spellStart"/>
+      <w:r>
+        <w:rPr>
+          <w:lang w:val="en-US"/>
+        </w:rPr>
+        <w:t>SafeStreets</w:t>
+      </w:r>
+      <w:proofErr w:type="spellEnd"/>
+      <w:r>
+        <w:rPr>
+          <w:lang w:val="en-US"/>
+        </w:rPr>
+        <w:t xml:space="preserve"> servers to </w:t>
+      </w:r>
+      <w:r>
+        <w:rPr>
+          <w:lang w:val="en-US"/>
+        </w:rPr>
+        <w:t>guarantee</w:t>
+      </w:r>
+      <w:r>
+        <w:rPr>
+          <w:lang w:val="en-US"/>
+        </w:rPr>
+        <w:t>.</w:t>
+      </w:r>
+      <w:r>
+        <w:rPr>
+          <w:lang w:val="en-US"/>
+        </w:rPr>
+        <w:br/>
+        <w:t xml:space="preserve">An user will not ever be able to access other user restricted information, </w:t>
+      </w:r>
+      <w:proofErr w:type="spellStart"/>
+      <w:r>
+        <w:rPr>
+          <w:lang w:val="en-US"/>
+        </w:rPr>
+        <w:t>SafeStreets</w:t>
+      </w:r>
+      <w:proofErr w:type="spellEnd"/>
+      <w:r>
+        <w:rPr>
+          <w:lang w:val="en-US"/>
+        </w:rPr>
+        <w:t xml:space="preserve"> will grant him only the permission to explore violations signaled. Contraposed to the authority which has the legal rights to see every user data, expect obviously the authentication related ones.</w:t>
+      </w:r>
+      <w:r>
+        <w:rPr>
+          <w:lang w:val="en-US"/>
+        </w:rPr>
+        <w:br/>
+        <w:t>An authority to access this data will have to let its previous asked digital certificate be verified in every application session to use even just one of the main three restricted functions.</w:t>
+      </w:r>
+    </w:p>
+    <w:p>
+      <w:pPr>
+        <w:ind w:left="1128"/>
+        <w:jc w:val="both"/>
+        <w:rPr>
+          <w:lang w:val="en-US"/>
+        </w:rPr>
+      </w:pPr>
+      <w:proofErr w:type="spellStart"/>
+      <w:r>
+        <w:rPr>
+          <w:lang w:val="en-US"/>
+        </w:rPr>
+        <w:t>SafeStreets</w:t>
+      </w:r>
+      <w:proofErr w:type="spellEnd"/>
+      <w:r>
+        <w:rPr>
+          <w:lang w:val="en-US"/>
+        </w:rPr>
+        <w:t xml:space="preserve"> needs to be as fast as possible, considering the requirement to have always an available Internet connection, </w:t>
+      </w:r>
+      <w:proofErr w:type="spellStart"/>
+      <w:r>
+        <w:rPr>
+          <w:lang w:val="en-US"/>
+        </w:rPr>
+        <w:t>SafeStreets</w:t>
+      </w:r>
+      <w:proofErr w:type="spellEnd"/>
+      <w:r>
+        <w:rPr>
+          <w:lang w:val="en-US"/>
+        </w:rPr>
+        <w:t xml:space="preserve"> computing servers will be used for peculiar sub functionalities like </w:t>
+      </w:r>
+      <w:r>
+        <w:rPr>
+          <w:lang w:val="en-US"/>
+        </w:rPr>
+        <w:lastRenderedPageBreak/>
+        <w:t>live statistics computation on violations data or like the violation image validity recognizer which will be featured with the use of a C</w:t>
+      </w:r>
+      <w:r>
+        <w:rPr>
+          <w:lang w:val="en-US"/>
+        </w:rPr>
+        <w:t>onvolutional</w:t>
+      </w:r>
+      <w:r>
+        <w:rPr>
+          <w:lang w:val="en-US"/>
+        </w:rPr>
+        <w:t xml:space="preserve"> Neural Network helping authorities to have as many as possible valid violations.</w:t>
+      </w:r>
+    </w:p>
+    <w:p>
+      <w:pPr>
+        <w:ind w:left="1128"/>
+        <w:jc w:val="both"/>
+        <w:rPr>
+          <w:lang w:val="en-US"/>
+        </w:rPr>
+      </w:pPr>
+      <w:r>
+        <w:rPr>
+          <w:lang w:val="en-US"/>
+        </w:rPr>
+        <w:t xml:space="preserve">Concerning valid violations to also ensure no misuse of any localization spoofing service, to upload to </w:t>
+      </w:r>
+      <w:proofErr w:type="spellStart"/>
+      <w:r>
+        <w:rPr>
+          <w:lang w:val="en-US"/>
+        </w:rPr>
+        <w:t>SafeStreets</w:t>
+      </w:r>
+      <w:proofErr w:type="spellEnd"/>
+      <w:r>
+        <w:rPr>
+          <w:lang w:val="en-US"/>
+        </w:rPr>
+        <w:t xml:space="preserve"> servers a new violation it will be needed that three different locations taken from GPS/Galileo system, Internet localization system and mobile cell approximate location will have to coincide within a few kilometers radius.</w:t>
+      </w:r>
+    </w:p>
+    <w:p>
+      <w:pPr>
+        <w:ind w:left="1128"/>
+        <w:jc w:val="both"/>
+        <w:rPr>
+          <w:lang w:val="en-US"/>
+        </w:rPr>
+      </w:pPr>
+      <w:proofErr w:type="spellStart"/>
+      <w:r>
+        <w:rPr>
+          <w:lang w:val="en-US"/>
+        </w:rPr>
+        <w:t>SafeStreets</w:t>
+      </w:r>
+      <w:proofErr w:type="spellEnd"/>
+      <w:r>
+        <w:rPr>
+          <w:lang w:val="en-US"/>
+        </w:rPr>
+        <w:t xml:space="preserve"> needs to be as autonomous as possible to </w:t>
+      </w:r>
+      <w:r>
+        <w:rPr>
+          <w:lang w:val="en-US"/>
+        </w:rPr>
+        <w:t>prohibit</w:t>
+      </w:r>
+      <w:r>
+        <w:rPr>
+          <w:lang w:val="en-US"/>
+        </w:rPr>
+        <w:t xml:space="preserve"> any misuse of its violations reporting system. Indeed even when an user needs to modify the license plate autonomously read in case of a wrong reading, the application through </w:t>
+      </w:r>
+      <w:proofErr w:type="spellStart"/>
+      <w:r>
+        <w:rPr>
+          <w:lang w:val="en-US"/>
+        </w:rPr>
+        <w:t>ViolationValidationControl</w:t>
+      </w:r>
+      <w:proofErr w:type="spellEnd"/>
+      <w:r>
+        <w:rPr>
+          <w:lang w:val="en-US"/>
+        </w:rPr>
+        <w:t xml:space="preserve"> will have to lower the quality attribute of this violation due to this needed modification made by the user, even if it will result right.</w:t>
+      </w:r>
+    </w:p>
+    <w:p>
+      <w:pPr>
+        <w:ind w:left="1128"/>
+        <w:jc w:val="both"/>
+        <w:rPr>
+          <w:lang w:val="en-US"/>
+        </w:rPr>
+      </w:pPr>
+      <w:r>
+        <w:rPr>
+          <w:lang w:val="en-US"/>
+        </w:rPr>
+        <w:t>Expect some note that a user can write about some violation and obviously the type of violations, editing the license, at the cost of a notified lower quality, is the only allowed edit for a violation that can be made by the user.</w:t>
+      </w:r>
+      <w:bookmarkStart w:id="7" w:name="_GoBack"/>
+      <w:bookmarkEnd w:id="7"/>
+    </w:p>
+    <w:p>
+      <w:pPr>
+        <w:ind w:left="1128"/>
+        <w:rPr>
+          <w:lang w:val="en-US"/>
+        </w:rPr>
+      </w:pPr>
+      <w:r>
+        <w:rPr>
+          <w:noProof/>
+        </w:rPr>
+        <w:drawing>
+          <wp:inline distT="0" distB="0" distL="0" distR="0" wp14:anchorId="01E3A345" wp14:editId="737CD872">
+            <wp:extent cx="6210879" cy="3040521"/>
+            <wp:effectExtent l="0" t="0" r="0" b="7620"/>
+            <wp:docPr id="3" name="Immagine 3"/>
+            <wp:cNvGraphicFramePr>
+              <a:graphicFrameLocks xmlns:a="http://schemas.openxmlformats.org/drawingml/2006/main" noChangeAspect="1"/>
+            </wp:cNvGraphicFramePr>
+            <a:graphic xmlns:a="http://schemas.openxmlformats.org/drawingml/2006/main">
+              <a:graphicData uri="http://schemas.openxmlformats.org/drawingml/2006/picture">
+                <pic:pic xmlns:pic="http://schemas.openxmlformats.org/drawingml/2006/picture">
+                  <pic:nvPicPr>
+                    <pic:cNvPr id="0" name="Picture 5"/>
+                    <pic:cNvPicPr>
+                      <a:picLocks noChangeAspect="1" noChangeArrowheads="1"/>
+                    </pic:cNvPicPr>
+                  </pic:nvPicPr>
+                  <pic:blipFill>
+                    <a:blip r:embed="rId14" cstate="print">
+                      <a:extLst>
+                        <a:ext uri="{28A0092B-C50C-407E-A947-70E740481C1C}">
+                          <a14:useLocalDpi xmlns:a14="http://schemas.microsoft.com/office/drawing/2010/main" val="0"/>
+                        </a:ext>
+                      </a:extLst>
+                    </a:blip>
+                    <a:srcRect/>
+                    <a:stretch>
+                      <a:fillRect/>
+                    </a:stretch>
+                  </pic:blipFill>
+                  <pic:spPr bwMode="auto">
+                    <a:xfrm>
+                      <a:off x="0" y="0"/>
+                      <a:ext cx="6217168" cy="3043600"/>
+                    </a:xfrm>
+                    <a:prstGeom prst="rect">
+                      <a:avLst/>
+                    </a:prstGeom>
+                    <a:noFill/>
+                    <a:ln>
+                      <a:noFill/>
+                    </a:ln>
+                  </pic:spPr>
+                </pic:pic>
+              </a:graphicData>
+            </a:graphic>
+          </wp:inline>
+        </w:drawing>
+      </w:r>
+    </w:p>
+    <w:p>
+      <w:pPr>
+        <w:ind w:left="1128"/>
+        <w:rPr>
+          <w:i/>
+          <w:iCs/>
+          <w:lang w:val="en-US"/>
+        </w:rPr>
+      </w:pPr>
+      <w:r>
+        <w:rPr>
+          <w:lang w:val="en-US"/>
+        </w:rPr>
+        <w:tab/>
+      </w:r>
+      <w:r>
+        <w:rPr>
+          <w:lang w:val="en-US"/>
+        </w:rPr>
+        <w:tab/>
+      </w:r>
+      <w:r>
+        <w:rPr>
+          <w:lang w:val="en-US"/>
+        </w:rPr>
+        <w:tab/>
+      </w:r>
+      <w:r>
+        <w:rPr>
+          <w:lang w:val="en-US"/>
+        </w:rPr>
+        <w:tab/>
+      </w:r>
+      <w:r>
+        <w:rPr>
+          <w:lang w:val="en-US"/>
+        </w:rPr>
+        <w:tab/>
+      </w:r>
+      <w:r>
+        <w:rPr>
+          <w:i/>
+          <w:iCs/>
+          <w:lang w:val="en-GB"/>
+        </w:rPr>
+        <w:t xml:space="preserve">Figure 2 – </w:t>
+      </w:r>
+      <w:proofErr w:type="spellStart"/>
+      <w:r>
+        <w:rPr>
+          <w:i/>
+          <w:iCs/>
+          <w:lang w:val="en-GB"/>
+        </w:rPr>
+        <w:t>SafeStreets</w:t>
+      </w:r>
+      <w:proofErr w:type="spellEnd"/>
+      <w:r>
+        <w:rPr>
+          <w:i/>
+          <w:iCs/>
+          <w:lang w:val="en-GB"/>
+        </w:rPr>
+        <w:t xml:space="preserve"> Descriptive</w:t>
+      </w:r>
+      <w:r>
+        <w:rPr>
+          <w:i/>
+          <w:iCs/>
+          <w:lang w:val="en-GB"/>
+        </w:rPr>
+        <w:t xml:space="preserve"> Class Diagram</w:t>
+      </w:r>
     </w:p>
     <w:p>
       <w:pPr>
@@ -4236,14 +4538,14 @@
           <w:lang w:val="en-GB"/>
         </w:rPr>
       </w:pPr>
-      <w:bookmarkStart w:name="_Toc22478879" w:id="7"/>
+      <w:bookmarkStart w:id="8" w:name="_Toc22478879"/>
       <w:r>
         <w:rPr>
           <w:lang w:val="en-GB"/>
         </w:rPr>
         <w:t>2.2 Product functions</w:t>
       </w:r>
-      <w:bookmarkEnd w:id="7"/>
+      <w:bookmarkEnd w:id="8"/>
     </w:p>
     <w:p>
       <w:pPr>
@@ -4253,14 +4555,14 @@
           <w:lang w:val="en-GB"/>
         </w:rPr>
       </w:pPr>
-      <w:bookmarkStart w:name="_Toc22478880" w:id="8"/>
+      <w:bookmarkStart w:id="9" w:name="_Toc22478880"/>
       <w:r>
         <w:rPr>
           <w:lang w:val="en-GB"/>
         </w:rPr>
         <w:t>2.3 User characteristics</w:t>
       </w:r>
-      <w:bookmarkEnd w:id="8"/>
+      <w:bookmarkEnd w:id="9"/>
     </w:p>
     <w:p>
       <w:pPr>
@@ -4270,14 +4572,14 @@
           <w:lang w:val="en-GB"/>
         </w:rPr>
       </w:pPr>
-      <w:bookmarkStart w:name="_Toc22478881" w:id="9"/>
+      <w:bookmarkStart w:id="10" w:name="_Toc22478881"/>
       <w:r>
         <w:rPr>
           <w:lang w:val="en-GB"/>
         </w:rPr>
         <w:t>2.4 Assumptions, dependencies and constraints</w:t>
       </w:r>
-      <w:bookmarkEnd w:id="9"/>
+      <w:bookmarkEnd w:id="10"/>
     </w:p>
     <w:p>
       <w:pPr>
@@ -4297,14 +4599,15 @@
           <w:lang w:val="en-GB"/>
         </w:rPr>
       </w:pPr>
-      <w:bookmarkStart w:name="_Toc22478882" w:id="10"/>
-      <w:r>
-        <w:rPr>
-          <w:lang w:val="en-GB"/>
-        </w:rPr>
+      <w:bookmarkStart w:id="11" w:name="_Toc22478882"/>
+      <w:r>
+        <w:rPr>
+          <w:lang w:val="en-GB"/>
+        </w:rPr>
+        <w:lastRenderedPageBreak/>
         <w:t>Specific requirements</w:t>
       </w:r>
-      <w:bookmarkEnd w:id="10"/>
+      <w:bookmarkEnd w:id="11"/>
     </w:p>
     <w:p>
       <w:pPr>
@@ -4314,14 +4617,14 @@
           <w:lang w:val="en-GB"/>
         </w:rPr>
       </w:pPr>
-      <w:bookmarkStart w:name="_Toc22478883" w:id="11"/>
+      <w:bookmarkStart w:id="12" w:name="_Toc22478883"/>
       <w:r>
         <w:rPr>
           <w:lang w:val="en-GB"/>
         </w:rPr>
         <w:t>3.1 External Interface Requirements</w:t>
       </w:r>
-      <w:bookmarkEnd w:id="11"/>
+      <w:bookmarkEnd w:id="12"/>
     </w:p>
     <w:p>
       <w:pPr>
@@ -4331,14 +4634,14 @@
           <w:lang w:val="en-GB"/>
         </w:rPr>
       </w:pPr>
-      <w:bookmarkStart w:name="_Toc22478884" w:id="12"/>
+      <w:bookmarkStart w:id="13" w:name="_Toc22478884"/>
       <w:r>
         <w:rPr>
           <w:lang w:val="en-GB"/>
         </w:rPr>
         <w:t>3.1.1 User interfaces</w:t>
       </w:r>
-      <w:bookmarkEnd w:id="12"/>
+      <w:bookmarkEnd w:id="13"/>
     </w:p>
     <w:p>
       <w:pPr>
@@ -4348,14 +4651,14 @@
           <w:lang w:val="en-GB"/>
         </w:rPr>
       </w:pPr>
-      <w:bookmarkStart w:name="_Toc22478885" w:id="13"/>
+      <w:bookmarkStart w:id="14" w:name="_Toc22478885"/>
       <w:r>
         <w:rPr>
           <w:lang w:val="en-GB"/>
         </w:rPr>
         <w:t>3.1.2 Hardware Interfaces</w:t>
       </w:r>
-      <w:bookmarkEnd w:id="13"/>
+      <w:bookmarkEnd w:id="14"/>
     </w:p>
     <w:p>
       <w:pPr>
@@ -4365,14 +4668,14 @@
           <w:lang w:val="en-GB"/>
         </w:rPr>
       </w:pPr>
-      <w:bookmarkStart w:name="_Toc22478886" w:id="14"/>
+      <w:bookmarkStart w:id="15" w:name="_Toc22478886"/>
       <w:r>
         <w:rPr>
           <w:lang w:val="en-GB"/>
         </w:rPr>
         <w:t>3.1.3 Software Interfaces</w:t>
       </w:r>
-      <w:bookmarkEnd w:id="14"/>
+      <w:bookmarkEnd w:id="15"/>
     </w:p>
     <w:p>
       <w:pPr>
@@ -4387,14 +4690,14 @@
       <w:r>
         <w:tab/>
       </w:r>
-      <w:bookmarkStart w:name="_Toc22478887" w:id="15"/>
+      <w:bookmarkStart w:id="16" w:name="_Toc22478887"/>
       <w:r>
         <w:rPr>
           <w:lang w:val="en-GB"/>
         </w:rPr>
         <w:t>3.1.4 Communication Interfaces</w:t>
       </w:r>
-      <w:bookmarkEnd w:id="15"/>
+      <w:bookmarkEnd w:id="16"/>
     </w:p>
     <w:p>
       <w:pPr>
@@ -4404,14 +4707,14 @@
           <w:lang w:val="en-GB"/>
         </w:rPr>
       </w:pPr>
-      <w:bookmarkStart w:name="_Toc22478888" w:id="16"/>
+      <w:bookmarkStart w:id="17" w:name="_Toc22478888"/>
       <w:r>
         <w:rPr>
           <w:lang w:val="en-GB"/>
         </w:rPr>
         <w:t>3.2 Functional Requirements</w:t>
       </w:r>
-      <w:bookmarkEnd w:id="16"/>
+      <w:bookmarkEnd w:id="17"/>
     </w:p>
     <w:p>
       <w:pPr>
@@ -4430,11 +4733,6 @@
           <w:lang w:val="en-GB"/>
         </w:rPr>
         <w:tab/>
-      </w:r>
-      <w:r>
-        <w:rPr>
-          <w:lang w:val="en-GB"/>
-        </w:rPr>
         <w:t xml:space="preserve">[G1] </w:t>
       </w:r>
       <w:r>
@@ -4507,19 +4805,7 @@
         <w:rPr>
           <w:lang w:val="en-GB"/>
         </w:rPr>
-        <w:t xml:space="preserve">[R3] The user registered with SPID has a higher initial </w:t>
-      </w:r>
-      <w:r>
-        <w:rPr>
-          <w:lang w:val="en-GB"/>
-        </w:rPr>
-        <w:t>integrity</w:t>
-      </w:r>
-      <w:r>
-        <w:rPr>
-          <w:lang w:val="en-GB"/>
-        </w:rPr>
-        <w:t xml:space="preserve"> score than a registered user with proprietary authentication</w:t>
+        <w:t>[R3] The user registered with SPID has a higher initial integrity score than a registered user with proprietary authentication</w:t>
       </w:r>
     </w:p>
     <w:p>
@@ -4537,37 +4823,7 @@
         <w:rPr>
           <w:lang w:val="en-US"/>
         </w:rPr>
-        <w:t xml:space="preserve">[R4] Each user has </w:t>
-      </w:r>
-      <w:r>
-        <w:rPr>
-          <w:lang w:val="en-US"/>
-        </w:rPr>
-        <w:t>a</w:t>
-      </w:r>
-      <w:r>
-        <w:rPr>
-          <w:lang w:val="en-US"/>
-        </w:rPr>
-        <w:t>n</w:t>
-      </w:r>
-      <w:r>
-        <w:rPr>
-          <w:lang w:val="en-US"/>
-        </w:rPr>
-        <w:t xml:space="preserve"> </w:t>
-      </w:r>
-      <w:r>
-        <w:rPr>
-          <w:lang w:val="en-US"/>
-        </w:rPr>
-        <w:t>integrity</w:t>
-      </w:r>
-      <w:r>
-        <w:rPr>
-          <w:lang w:val="en-US"/>
-        </w:rPr>
-        <w:t xml:space="preserve"> score</w:t>
+        <w:t>[R4] Each user has an integrity score</w:t>
       </w:r>
     </w:p>
     <w:p>
@@ -4585,19 +4841,7 @@
         <w:rPr>
           <w:lang w:val="en-US"/>
         </w:rPr>
-        <w:t xml:space="preserve">[R5] Each user can access the details of his own and view his data, </w:t>
-      </w:r>
-      <w:r>
-        <w:rPr>
-          <w:lang w:val="en-US"/>
-        </w:rPr>
-        <w:t>integrity</w:t>
-      </w:r>
-      <w:r>
-        <w:rPr>
-          <w:lang w:val="en-US"/>
-        </w:rPr>
-        <w:t xml:space="preserve"> score and reports made</w:t>
+        <w:t>[R5] Each user can access the details of his own and view his data, integrity score and reports made</w:t>
       </w:r>
     </w:p>
     <w:p>
@@ -4691,8 +4935,6 @@
         </w:rPr>
         <w:t xml:space="preserve">pre-given </w:t>
       </w:r>
-      <w:bookmarkStart w:name="_GoBack" w:id="17"/>
-      <w:bookmarkEnd w:id="17"/>
       <w:r>
         <w:rPr>
           <w:lang w:val="en-US"/>
@@ -4777,19 +5019,7 @@
         <w:rPr>
           <w:lang w:val="en-GB"/>
         </w:rPr>
-        <w:t xml:space="preserve">Every recognized authority should be able to </w:t>
-      </w:r>
-      <w:r>
-        <w:rPr>
-          <w:lang w:val="en-GB"/>
-        </w:rPr>
-        <w:t>receive</w:t>
-      </w:r>
-      <w:r>
-        <w:rPr>
-          <w:lang w:val="en-GB"/>
-        </w:rPr>
-        <w:t xml:space="preserve"> any violation that has been pointed out by a registered user</w:t>
+        <w:t>Every recognized authority should be able to receive any violation that has been pointed out by a registered user</w:t>
       </w:r>
     </w:p>
     <w:p>
@@ -4851,19 +5081,7 @@
         <w:rPr>
           <w:lang w:val="en-GB"/>
         </w:rPr>
-        <w:t>Every communication from the user</w:t>
-      </w:r>
-      <w:r>
-        <w:rPr>
-          <w:lang w:val="en-GB"/>
-        </w:rPr>
-        <w:t xml:space="preserve"> </w:t>
-      </w:r>
-      <w:r>
-        <w:rPr>
-          <w:lang w:val="en-GB"/>
-        </w:rPr>
-        <w:t>must include a violation that has been committed by a recognizable vehicle</w:t>
+        <w:t>Every communication from the user must include a violation that has been committed by a recognizable vehicle</w:t>
       </w:r>
     </w:p>
     <w:p>
@@ -5055,6 +5273,7 @@
         <w:rPr>
           <w:lang w:val="en-US"/>
         </w:rPr>
+        <w:lastRenderedPageBreak/>
         <w:t>[R19] The system must be able to recognize the vehicle registration number</w:t>
       </w:r>
     </w:p>
@@ -5331,31 +5550,7 @@
         <w:rPr>
           <w:lang w:val="en-GB"/>
         </w:rPr>
-        <w:t xml:space="preserve">[R28] The system must </w:t>
-      </w:r>
-      <w:r>
-        <w:rPr>
-          <w:lang w:val="en-GB"/>
-        </w:rPr>
-        <w:t>analy</w:t>
-      </w:r>
-      <w:r>
-        <w:rPr>
-          <w:lang w:val="en-GB"/>
-        </w:rPr>
-        <w:t>s</w:t>
-      </w:r>
-      <w:r>
-        <w:rPr>
-          <w:lang w:val="en-GB"/>
-        </w:rPr>
-        <w:t>e</w:t>
-      </w:r>
-      <w:r>
-        <w:rPr>
-          <w:lang w:val="en-GB"/>
-        </w:rPr>
-        <w:t xml:space="preserve"> accidents and violations data to produce a suggestion to be notified to the authority to improve road safety</w:t>
+        <w:t>[R28] The system must analyse accidents and violations data to produce a suggestion to be notified to the authority to improve road safety</w:t>
       </w:r>
     </w:p>
     <w:p>
@@ -5366,12 +5561,11 @@
           <w:lang w:val="en-GB"/>
         </w:rPr>
       </w:pPr>
-      <w:bookmarkStart w:name="_Toc22478889" w:id="18"/>
-      <w:r>
-        <w:rPr>
-          <w:lang w:val="en-GB"/>
-        </w:rPr>
-        <w:lastRenderedPageBreak/>
+      <w:bookmarkStart w:id="18" w:name="_Toc22478889"/>
+      <w:r>
+        <w:rPr>
+          <w:lang w:val="en-GB"/>
+        </w:rPr>
         <w:t>3.3 Performance Requirements</w:t>
       </w:r>
       <w:bookmarkEnd w:id="18"/>
@@ -5384,7 +5578,7 @@
           <w:lang w:val="en-GB"/>
         </w:rPr>
       </w:pPr>
-      <w:bookmarkStart w:name="_Toc22478890" w:id="19"/>
+      <w:bookmarkStart w:id="19" w:name="_Toc22478890"/>
       <w:r>
         <w:rPr>
           <w:lang w:val="en-GB"/>
@@ -5401,7 +5595,7 @@
           <w:lang w:val="en-GB"/>
         </w:rPr>
       </w:pPr>
-      <w:bookmarkStart w:name="_Toc22478891" w:id="20"/>
+      <w:bookmarkStart w:id="20" w:name="_Toc22478891"/>
       <w:r>
         <w:rPr>
           <w:lang w:val="en-GB"/>
@@ -5418,7 +5612,7 @@
           <w:lang w:val="en-GB"/>
         </w:rPr>
       </w:pPr>
-      <w:bookmarkStart w:name="_Toc22478892" w:id="21"/>
+      <w:bookmarkStart w:id="21" w:name="_Toc22478892"/>
       <w:r>
         <w:rPr>
           <w:lang w:val="en-GB"/>
@@ -5435,7 +5629,7 @@
           <w:lang w:val="en-GB"/>
         </w:rPr>
       </w:pPr>
-      <w:bookmarkStart w:name="_Toc22478893" w:id="22"/>
+      <w:bookmarkStart w:id="22" w:name="_Toc22478893"/>
       <w:r>
         <w:rPr>
           <w:lang w:val="en-GB"/>
@@ -5452,7 +5646,7 @@
           <w:lang w:val="en-GB"/>
         </w:rPr>
       </w:pPr>
-      <w:bookmarkStart w:name="_Toc22478894" w:id="23"/>
+      <w:bookmarkStart w:id="23" w:name="_Toc22478894"/>
       <w:r>
         <w:rPr>
           <w:lang w:val="en-GB"/>
@@ -5469,7 +5663,7 @@
           <w:lang w:val="en-GB"/>
         </w:rPr>
       </w:pPr>
-      <w:bookmarkStart w:name="_Toc22478895" w:id="24"/>
+      <w:bookmarkStart w:id="24" w:name="_Toc22478895"/>
       <w:r>
         <w:rPr>
           <w:lang w:val="en-GB"/>
@@ -5486,7 +5680,7 @@
           <w:lang w:val="en-GB"/>
         </w:rPr>
       </w:pPr>
-      <w:bookmarkStart w:name="_Toc22478896" w:id="25"/>
+      <w:bookmarkStart w:id="25" w:name="_Toc22478896"/>
       <w:r>
         <w:rPr>
           <w:lang w:val="en-GB"/>
@@ -5503,7 +5697,7 @@
           <w:lang w:val="en-GB"/>
         </w:rPr>
       </w:pPr>
-      <w:bookmarkStart w:name="_Toc22478897" w:id="26"/>
+      <w:bookmarkStart w:id="26" w:name="_Toc22478897"/>
       <w:r>
         <w:rPr>
           <w:lang w:val="en-GB"/>
@@ -5520,7 +5714,7 @@
           <w:lang w:val="en-GB"/>
         </w:rPr>
       </w:pPr>
-      <w:bookmarkStart w:name="_Toc22478898" w:id="27"/>
+      <w:bookmarkStart w:id="27" w:name="_Toc22478898"/>
       <w:r>
         <w:rPr>
           <w:lang w:val="en-GB"/>
@@ -5554,7 +5748,7 @@
           <w:lang w:val="en-GB"/>
         </w:rPr>
       </w:pPr>
-      <w:bookmarkStart w:name="_Toc22478899" w:id="28"/>
+      <w:bookmarkStart w:id="28" w:name="_Toc22478899"/>
       <w:r>
         <w:rPr>
           <w:lang w:val="en-GB"/>
@@ -5581,11 +5775,12 @@
           <w:lang w:val="en-GB"/>
         </w:rPr>
       </w:pPr>
-      <w:bookmarkStart w:name="_Toc22478900" w:id="29"/>
-      <w:r>
-        <w:rPr>
-          <w:lang w:val="en-GB"/>
-        </w:rPr>
+      <w:bookmarkStart w:id="29" w:name="_Toc22478900"/>
+      <w:r>
+        <w:rPr>
+          <w:lang w:val="en-GB"/>
+        </w:rPr>
+        <w:lastRenderedPageBreak/>
         <w:t>Effort spent</w:t>
       </w:r>
       <w:bookmarkEnd w:id="29"/>
@@ -5608,7 +5803,7 @@
           <w:lang w:val="en-GB"/>
         </w:rPr>
       </w:pPr>
-      <w:bookmarkStart w:name="_Toc22478901" w:id="30"/>
+      <w:bookmarkStart w:id="30" w:name="_Toc22478901"/>
       <w:r>
         <w:rPr>
           <w:lang w:val="en-GB"/>
@@ -5618,7 +5813,7 @@
       <w:bookmarkEnd w:id="30"/>
     </w:p>
     <w:sectPr>
-      <w:pgSz w:w="11906" w:h="16838" w:orient="portrait"/>
+      <w:pgSz w:w="11906" w:h="16838"/>
       <w:pgMar w:top="1417" w:right="1134" w:bottom="1134" w:left="1134" w:header="708" w:footer="708" w:gutter="0"/>
       <w:cols w:space="708"/>
       <w:docGrid w:linePitch="360"/>
@@ -5694,7 +5889,7 @@
         <w:ind w:left="2136" w:hanging="360"/>
       </w:pPr>
       <w:rPr>
-        <w:rFonts w:hint="default" w:ascii="Symbol" w:hAnsi="Symbol"/>
+        <w:rFonts w:ascii="Symbol" w:hAnsi="Symbol" w:hint="default"/>
       </w:rPr>
     </w:lvl>
     <w:lvl w:ilvl="1" w:tplc="04100003" w:tentative="1">
@@ -5706,7 +5901,7 @@
         <w:ind w:left="2856" w:hanging="360"/>
       </w:pPr>
       <w:rPr>
-        <w:rFonts w:hint="default" w:ascii="Courier New" w:hAnsi="Courier New" w:cs="Courier New"/>
+        <w:rFonts w:ascii="Courier New" w:hAnsi="Courier New" w:cs="Courier New" w:hint="default"/>
       </w:rPr>
     </w:lvl>
     <w:lvl w:ilvl="2" w:tplc="04100005" w:tentative="1">
@@ -5718,7 +5913,7 @@
         <w:ind w:left="3576" w:hanging="360"/>
       </w:pPr>
       <w:rPr>
-        <w:rFonts w:hint="default" w:ascii="Wingdings" w:hAnsi="Wingdings"/>
+        <w:rFonts w:ascii="Wingdings" w:hAnsi="Wingdings" w:hint="default"/>
       </w:rPr>
     </w:lvl>
     <w:lvl w:ilvl="3" w:tplc="04100001" w:tentative="1">
@@ -5730,7 +5925,7 @@
         <w:ind w:left="4296" w:hanging="360"/>
       </w:pPr>
       <w:rPr>
-        <w:rFonts w:hint="default" w:ascii="Symbol" w:hAnsi="Symbol"/>
+        <w:rFonts w:ascii="Symbol" w:hAnsi="Symbol" w:hint="default"/>
       </w:rPr>
     </w:lvl>
     <w:lvl w:ilvl="4" w:tplc="04100003" w:tentative="1">
@@ -5742,7 +5937,7 @@
         <w:ind w:left="5016" w:hanging="360"/>
       </w:pPr>
       <w:rPr>
-        <w:rFonts w:hint="default" w:ascii="Courier New" w:hAnsi="Courier New" w:cs="Courier New"/>
+        <w:rFonts w:ascii="Courier New" w:hAnsi="Courier New" w:cs="Courier New" w:hint="default"/>
       </w:rPr>
     </w:lvl>
     <w:lvl w:ilvl="5" w:tplc="04100005" w:tentative="1">
@@ -5754,7 +5949,7 @@
         <w:ind w:left="5736" w:hanging="360"/>
       </w:pPr>
       <w:rPr>
-        <w:rFonts w:hint="default" w:ascii="Wingdings" w:hAnsi="Wingdings"/>
+        <w:rFonts w:ascii="Wingdings" w:hAnsi="Wingdings" w:hint="default"/>
       </w:rPr>
     </w:lvl>
     <w:lvl w:ilvl="6" w:tplc="04100001" w:tentative="1">
@@ -5766,7 +5961,7 @@
         <w:ind w:left="6456" w:hanging="360"/>
       </w:pPr>
       <w:rPr>
-        <w:rFonts w:hint="default" w:ascii="Symbol" w:hAnsi="Symbol"/>
+        <w:rFonts w:ascii="Symbol" w:hAnsi="Symbol" w:hint="default"/>
       </w:rPr>
     </w:lvl>
     <w:lvl w:ilvl="7" w:tplc="04100003" w:tentative="1">
@@ -5778,7 +5973,7 @@
         <w:ind w:left="7176" w:hanging="360"/>
       </w:pPr>
       <w:rPr>
-        <w:rFonts w:hint="default" w:ascii="Courier New" w:hAnsi="Courier New" w:cs="Courier New"/>
+        <w:rFonts w:ascii="Courier New" w:hAnsi="Courier New" w:cs="Courier New" w:hint="default"/>
       </w:rPr>
     </w:lvl>
     <w:lvl w:ilvl="8" w:tplc="04100005" w:tentative="1">
@@ -5790,7 +5985,7 @@
         <w:ind w:left="7896" w:hanging="360"/>
       </w:pPr>
       <w:rPr>
-        <w:rFonts w:hint="default" w:ascii="Wingdings" w:hAnsi="Wingdings"/>
+        <w:rFonts w:ascii="Wingdings" w:hAnsi="Wingdings" w:hint="default"/>
       </w:rPr>
     </w:lvl>
   </w:abstractNum>
@@ -5807,7 +6002,7 @@
         <w:ind w:left="2130" w:hanging="360"/>
       </w:pPr>
       <w:rPr>
-        <w:rFonts w:hint="default" w:ascii="Symbol" w:hAnsi="Symbol"/>
+        <w:rFonts w:ascii="Symbol" w:hAnsi="Symbol" w:hint="default"/>
       </w:rPr>
     </w:lvl>
     <w:lvl w:ilvl="1" w:tplc="04100003" w:tentative="1">
@@ -5819,7 +6014,7 @@
         <w:ind w:left="2850" w:hanging="360"/>
       </w:pPr>
       <w:rPr>
-        <w:rFonts w:hint="default" w:ascii="Courier New" w:hAnsi="Courier New" w:cs="Courier New"/>
+        <w:rFonts w:ascii="Courier New" w:hAnsi="Courier New" w:cs="Courier New" w:hint="default"/>
       </w:rPr>
     </w:lvl>
     <w:lvl w:ilvl="2" w:tplc="04100005" w:tentative="1">
@@ -5831,7 +6026,7 @@
         <w:ind w:left="3570" w:hanging="360"/>
       </w:pPr>
       <w:rPr>
-        <w:rFonts w:hint="default" w:ascii="Wingdings" w:hAnsi="Wingdings"/>
+        <w:rFonts w:ascii="Wingdings" w:hAnsi="Wingdings" w:hint="default"/>
       </w:rPr>
     </w:lvl>
     <w:lvl w:ilvl="3" w:tplc="04100001" w:tentative="1">
@@ -5843,7 +6038,7 @@
         <w:ind w:left="4290" w:hanging="360"/>
       </w:pPr>
       <w:rPr>
-        <w:rFonts w:hint="default" w:ascii="Symbol" w:hAnsi="Symbol"/>
+        <w:rFonts w:ascii="Symbol" w:hAnsi="Symbol" w:hint="default"/>
       </w:rPr>
     </w:lvl>
     <w:lvl w:ilvl="4" w:tplc="04100003" w:tentative="1">
@@ -5855,7 +6050,7 @@
         <w:ind w:left="5010" w:hanging="360"/>
       </w:pPr>
       <w:rPr>
-        <w:rFonts w:hint="default" w:ascii="Courier New" w:hAnsi="Courier New" w:cs="Courier New"/>
+        <w:rFonts w:ascii="Courier New" w:hAnsi="Courier New" w:cs="Courier New" w:hint="default"/>
       </w:rPr>
     </w:lvl>
     <w:lvl w:ilvl="5" w:tplc="04100005" w:tentative="1">
@@ -5867,7 +6062,7 @@
         <w:ind w:left="5730" w:hanging="360"/>
       </w:pPr>
       <w:rPr>
-        <w:rFonts w:hint="default" w:ascii="Wingdings" w:hAnsi="Wingdings"/>
+        <w:rFonts w:ascii="Wingdings" w:hAnsi="Wingdings" w:hint="default"/>
       </w:rPr>
     </w:lvl>
     <w:lvl w:ilvl="6" w:tplc="04100001" w:tentative="1">
@@ -5879,7 +6074,7 @@
         <w:ind w:left="6450" w:hanging="360"/>
       </w:pPr>
       <w:rPr>
-        <w:rFonts w:hint="default" w:ascii="Symbol" w:hAnsi="Symbol"/>
+        <w:rFonts w:ascii="Symbol" w:hAnsi="Symbol" w:hint="default"/>
       </w:rPr>
     </w:lvl>
     <w:lvl w:ilvl="7" w:tplc="04100003" w:tentative="1">
@@ -5891,7 +6086,7 @@
         <w:ind w:left="7170" w:hanging="360"/>
       </w:pPr>
       <w:rPr>
-        <w:rFonts w:hint="default" w:ascii="Courier New" w:hAnsi="Courier New" w:cs="Courier New"/>
+        <w:rFonts w:ascii="Courier New" w:hAnsi="Courier New" w:cs="Courier New" w:hint="default"/>
       </w:rPr>
     </w:lvl>
     <w:lvl w:ilvl="8" w:tplc="04100005" w:tentative="1">
@@ -5903,7 +6098,7 @@
         <w:ind w:left="7890" w:hanging="360"/>
       </w:pPr>
       <w:rPr>
-        <w:rFonts w:hint="default" w:ascii="Wingdings" w:hAnsi="Wingdings"/>
+        <w:rFonts w:ascii="Wingdings" w:hAnsi="Wingdings" w:hint="default"/>
       </w:rPr>
     </w:lvl>
   </w:abstractNum>
@@ -5920,7 +6115,7 @@
         <w:ind w:left="2136" w:hanging="360"/>
       </w:pPr>
       <w:rPr>
-        <w:rFonts w:hint="default" w:ascii="Symbol" w:hAnsi="Symbol"/>
+        <w:rFonts w:ascii="Symbol" w:hAnsi="Symbol" w:hint="default"/>
       </w:rPr>
     </w:lvl>
     <w:lvl w:ilvl="1" w:tplc="04100003" w:tentative="1">
@@ -5932,7 +6127,7 @@
         <w:ind w:left="2856" w:hanging="360"/>
       </w:pPr>
       <w:rPr>
-        <w:rFonts w:hint="default" w:ascii="Courier New" w:hAnsi="Courier New" w:cs="Courier New"/>
+        <w:rFonts w:ascii="Courier New" w:hAnsi="Courier New" w:cs="Courier New" w:hint="default"/>
       </w:rPr>
     </w:lvl>
     <w:lvl w:ilvl="2" w:tplc="04100005" w:tentative="1">
@@ -5944,7 +6139,7 @@
         <w:ind w:left="3576" w:hanging="360"/>
       </w:pPr>
       <w:rPr>
-        <w:rFonts w:hint="default" w:ascii="Wingdings" w:hAnsi="Wingdings"/>
+        <w:rFonts w:ascii="Wingdings" w:hAnsi="Wingdings" w:hint="default"/>
       </w:rPr>
     </w:lvl>
     <w:lvl w:ilvl="3" w:tplc="04100001" w:tentative="1">
@@ -5956,7 +6151,7 @@
         <w:ind w:left="4296" w:hanging="360"/>
       </w:pPr>
       <w:rPr>
-        <w:rFonts w:hint="default" w:ascii="Symbol" w:hAnsi="Symbol"/>
+        <w:rFonts w:ascii="Symbol" w:hAnsi="Symbol" w:hint="default"/>
       </w:rPr>
     </w:lvl>
     <w:lvl w:ilvl="4" w:tplc="04100003" w:tentative="1">
@@ -5968,7 +6163,7 @@
         <w:ind w:left="5016" w:hanging="360"/>
       </w:pPr>
       <w:rPr>
-        <w:rFonts w:hint="default" w:ascii="Courier New" w:hAnsi="Courier New" w:cs="Courier New"/>
+        <w:rFonts w:ascii="Courier New" w:hAnsi="Courier New" w:cs="Courier New" w:hint="default"/>
       </w:rPr>
     </w:lvl>
     <w:lvl w:ilvl="5" w:tplc="04100005" w:tentative="1">
@@ -5980,7 +6175,7 @@
         <w:ind w:left="5736" w:hanging="360"/>
       </w:pPr>
       <w:rPr>
-        <w:rFonts w:hint="default" w:ascii="Wingdings" w:hAnsi="Wingdings"/>
+        <w:rFonts w:ascii="Wingdings" w:hAnsi="Wingdings" w:hint="default"/>
       </w:rPr>
     </w:lvl>
     <w:lvl w:ilvl="6" w:tplc="04100001" w:tentative="1">
@@ -5992,7 +6187,7 @@
         <w:ind w:left="6456" w:hanging="360"/>
       </w:pPr>
       <w:rPr>
-        <w:rFonts w:hint="default" w:ascii="Symbol" w:hAnsi="Symbol"/>
+        <w:rFonts w:ascii="Symbol" w:hAnsi="Symbol" w:hint="default"/>
       </w:rPr>
     </w:lvl>
     <w:lvl w:ilvl="7" w:tplc="04100003" w:tentative="1">
@@ -6004,7 +6199,7 @@
         <w:ind w:left="7176" w:hanging="360"/>
       </w:pPr>
       <w:rPr>
-        <w:rFonts w:hint="default" w:ascii="Courier New" w:hAnsi="Courier New" w:cs="Courier New"/>
+        <w:rFonts w:ascii="Courier New" w:hAnsi="Courier New" w:cs="Courier New" w:hint="default"/>
       </w:rPr>
     </w:lvl>
     <w:lvl w:ilvl="8" w:tplc="04100005" w:tentative="1">
@@ -6016,7 +6211,7 @@
         <w:ind w:left="7896" w:hanging="360"/>
       </w:pPr>
       <w:rPr>
-        <w:rFonts w:hint="default" w:ascii="Wingdings" w:hAnsi="Wingdings"/>
+        <w:rFonts w:ascii="Wingdings" w:hAnsi="Wingdings" w:hint="default"/>
       </w:rPr>
     </w:lvl>
   </w:abstractNum>
@@ -6033,7 +6228,7 @@
         <w:ind w:left="720" w:hanging="360"/>
       </w:pPr>
       <w:rPr>
-        <w:rFonts w:hint="default" w:ascii="Symbol" w:hAnsi="Symbol"/>
+        <w:rFonts w:ascii="Symbol" w:hAnsi="Symbol" w:hint="default"/>
       </w:rPr>
     </w:lvl>
     <w:lvl w:ilvl="1" w:tplc="F294C178">
@@ -6045,7 +6240,7 @@
         <w:ind w:left="1440" w:hanging="360"/>
       </w:pPr>
       <w:rPr>
-        <w:rFonts w:hint="default" w:ascii="Courier New" w:hAnsi="Courier New"/>
+        <w:rFonts w:ascii="Courier New" w:hAnsi="Courier New" w:hint="default"/>
       </w:rPr>
     </w:lvl>
     <w:lvl w:ilvl="2" w:tplc="C42A2222">
@@ -6057,7 +6252,7 @@
         <w:ind w:left="2160" w:hanging="360"/>
       </w:pPr>
       <w:rPr>
-        <w:rFonts w:hint="default" w:ascii="Wingdings" w:hAnsi="Wingdings"/>
+        <w:rFonts w:ascii="Wingdings" w:hAnsi="Wingdings" w:hint="default"/>
       </w:rPr>
     </w:lvl>
     <w:lvl w:ilvl="3" w:tplc="D680A2A6">
@@ -6069,7 +6264,7 @@
         <w:ind w:left="2880" w:hanging="360"/>
       </w:pPr>
       <w:rPr>
-        <w:rFonts w:hint="default" w:ascii="Symbol" w:hAnsi="Symbol"/>
+        <w:rFonts w:ascii="Symbol" w:hAnsi="Symbol" w:hint="default"/>
       </w:rPr>
     </w:lvl>
     <w:lvl w:ilvl="4" w:tplc="3A82FD72">
@@ -6081,7 +6276,7 @@
         <w:ind w:left="3600" w:hanging="360"/>
       </w:pPr>
       <w:rPr>
-        <w:rFonts w:hint="default" w:ascii="Courier New" w:hAnsi="Courier New"/>
+        <w:rFonts w:ascii="Courier New" w:hAnsi="Courier New" w:hint="default"/>
       </w:rPr>
     </w:lvl>
     <w:lvl w:ilvl="5" w:tplc="93A00418">
@@ -6093,7 +6288,7 @@
         <w:ind w:left="4320" w:hanging="360"/>
       </w:pPr>
       <w:rPr>
-        <w:rFonts w:hint="default" w:ascii="Wingdings" w:hAnsi="Wingdings"/>
+        <w:rFonts w:ascii="Wingdings" w:hAnsi="Wingdings" w:hint="default"/>
       </w:rPr>
     </w:lvl>
     <w:lvl w:ilvl="6" w:tplc="747655CA">
@@ -6105,7 +6300,7 @@
         <w:ind w:left="5040" w:hanging="360"/>
       </w:pPr>
       <w:rPr>
-        <w:rFonts w:hint="default" w:ascii="Symbol" w:hAnsi="Symbol"/>
+        <w:rFonts w:ascii="Symbol" w:hAnsi="Symbol" w:hint="default"/>
       </w:rPr>
     </w:lvl>
     <w:lvl w:ilvl="7" w:tplc="98BE17DC">
@@ -6117,7 +6312,7 @@
         <w:ind w:left="5760" w:hanging="360"/>
       </w:pPr>
       <w:rPr>
-        <w:rFonts w:hint="default" w:ascii="Courier New" w:hAnsi="Courier New"/>
+        <w:rFonts w:ascii="Courier New" w:hAnsi="Courier New" w:hint="default"/>
       </w:rPr>
     </w:lvl>
     <w:lvl w:ilvl="8" w:tplc="95A6A642">
@@ -6129,7 +6324,7 @@
         <w:ind w:left="6480" w:hanging="360"/>
       </w:pPr>
       <w:rPr>
-        <w:rFonts w:hint="default" w:ascii="Wingdings" w:hAnsi="Wingdings"/>
+        <w:rFonts w:ascii="Wingdings" w:hAnsi="Wingdings" w:hint="default"/>
       </w:rPr>
     </w:lvl>
   </w:abstractNum>
@@ -6197,7 +6392,7 @@
         <w:ind w:left="2850" w:hanging="360"/>
       </w:pPr>
       <w:rPr>
-        <w:rFonts w:hint="default" w:ascii="Symbol" w:hAnsi="Symbol"/>
+        <w:rFonts w:ascii="Symbol" w:hAnsi="Symbol" w:hint="default"/>
       </w:rPr>
     </w:lvl>
     <w:lvl w:ilvl="1" w:tplc="04100003" w:tentative="1">
@@ -6209,7 +6404,7 @@
         <w:ind w:left="3570" w:hanging="360"/>
       </w:pPr>
       <w:rPr>
-        <w:rFonts w:hint="default" w:ascii="Courier New" w:hAnsi="Courier New" w:cs="Courier New"/>
+        <w:rFonts w:ascii="Courier New" w:hAnsi="Courier New" w:cs="Courier New" w:hint="default"/>
       </w:rPr>
     </w:lvl>
     <w:lvl w:ilvl="2" w:tplc="04100005" w:tentative="1">
@@ -6221,7 +6416,7 @@
         <w:ind w:left="4290" w:hanging="360"/>
       </w:pPr>
       <w:rPr>
-        <w:rFonts w:hint="default" w:ascii="Wingdings" w:hAnsi="Wingdings"/>
+        <w:rFonts w:ascii="Wingdings" w:hAnsi="Wingdings" w:hint="default"/>
       </w:rPr>
     </w:lvl>
     <w:lvl w:ilvl="3" w:tplc="04100001" w:tentative="1">
@@ -6233,7 +6428,7 @@
         <w:ind w:left="5010" w:hanging="360"/>
       </w:pPr>
       <w:rPr>
-        <w:rFonts w:hint="default" w:ascii="Symbol" w:hAnsi="Symbol"/>
+        <w:rFonts w:ascii="Symbol" w:hAnsi="Symbol" w:hint="default"/>
       </w:rPr>
     </w:lvl>
     <w:lvl w:ilvl="4" w:tplc="04100003" w:tentative="1">
@@ -6245,7 +6440,7 @@
         <w:ind w:left="5730" w:hanging="360"/>
       </w:pPr>
       <w:rPr>
-        <w:rFonts w:hint="default" w:ascii="Courier New" w:hAnsi="Courier New" w:cs="Courier New"/>
+        <w:rFonts w:ascii="Courier New" w:hAnsi="Courier New" w:cs="Courier New" w:hint="default"/>
       </w:rPr>
     </w:lvl>
     <w:lvl w:ilvl="5" w:tplc="04100005" w:tentative="1">
@@ -6257,7 +6452,7 @@
         <w:ind w:left="6450" w:hanging="360"/>
       </w:pPr>
       <w:rPr>
-        <w:rFonts w:hint="default" w:ascii="Wingdings" w:hAnsi="Wingdings"/>
+        <w:rFonts w:ascii="Wingdings" w:hAnsi="Wingdings" w:hint="default"/>
       </w:rPr>
     </w:lvl>
     <w:lvl w:ilvl="6" w:tplc="04100001" w:tentative="1">
@@ -6269,7 +6464,7 @@
         <w:ind w:left="7170" w:hanging="360"/>
       </w:pPr>
       <w:rPr>
-        <w:rFonts w:hint="default" w:ascii="Symbol" w:hAnsi="Symbol"/>
+        <w:rFonts w:ascii="Symbol" w:hAnsi="Symbol" w:hint="default"/>
       </w:rPr>
     </w:lvl>
     <w:lvl w:ilvl="7" w:tplc="04100003" w:tentative="1">
@@ -6281,7 +6476,7 @@
         <w:ind w:left="7890" w:hanging="360"/>
       </w:pPr>
       <w:rPr>
-        <w:rFonts w:hint="default" w:ascii="Courier New" w:hAnsi="Courier New" w:cs="Courier New"/>
+        <w:rFonts w:ascii="Courier New" w:hAnsi="Courier New" w:cs="Courier New" w:hint="default"/>
       </w:rPr>
     </w:lvl>
     <w:lvl w:ilvl="8" w:tplc="04100005" w:tentative="1">
@@ -6293,7 +6488,7 @@
         <w:ind w:left="8610" w:hanging="360"/>
       </w:pPr>
       <w:rPr>
-        <w:rFonts w:hint="default" w:ascii="Wingdings" w:hAnsi="Wingdings"/>
+        <w:rFonts w:ascii="Wingdings" w:hAnsi="Wingdings" w:hint="default"/>
       </w:rPr>
     </w:lvl>
   </w:abstractNum>
@@ -6310,7 +6505,7 @@
         <w:ind w:left="2136" w:hanging="360"/>
       </w:pPr>
       <w:rPr>
-        <w:rFonts w:hint="default" w:ascii="Symbol" w:hAnsi="Symbol"/>
+        <w:rFonts w:ascii="Symbol" w:hAnsi="Symbol" w:hint="default"/>
       </w:rPr>
     </w:lvl>
     <w:lvl w:ilvl="1" w:tplc="04100003" w:tentative="1">
@@ -6322,7 +6517,7 @@
         <w:ind w:left="2856" w:hanging="360"/>
       </w:pPr>
       <w:rPr>
-        <w:rFonts w:hint="default" w:ascii="Courier New" w:hAnsi="Courier New" w:cs="Courier New"/>
+        <w:rFonts w:ascii="Courier New" w:hAnsi="Courier New" w:cs="Courier New" w:hint="default"/>
       </w:rPr>
     </w:lvl>
     <w:lvl w:ilvl="2" w:tplc="04100005" w:tentative="1">
@@ -6334,7 +6529,7 @@
         <w:ind w:left="3576" w:hanging="360"/>
       </w:pPr>
       <w:rPr>
-        <w:rFonts w:hint="default" w:ascii="Wingdings" w:hAnsi="Wingdings"/>
+        <w:rFonts w:ascii="Wingdings" w:hAnsi="Wingdings" w:hint="default"/>
       </w:rPr>
     </w:lvl>
     <w:lvl w:ilvl="3" w:tplc="04100001" w:tentative="1">
@@ -6346,7 +6541,7 @@
         <w:ind w:left="4296" w:hanging="360"/>
       </w:pPr>
       <w:rPr>
-        <w:rFonts w:hint="default" w:ascii="Symbol" w:hAnsi="Symbol"/>
+        <w:rFonts w:ascii="Symbol" w:hAnsi="Symbol" w:hint="default"/>
       </w:rPr>
     </w:lvl>
     <w:lvl w:ilvl="4" w:tplc="04100003" w:tentative="1">
@@ -6358,7 +6553,7 @@
         <w:ind w:left="5016" w:hanging="360"/>
       </w:pPr>
       <w:rPr>
-        <w:rFonts w:hint="default" w:ascii="Courier New" w:hAnsi="Courier New" w:cs="Courier New"/>
+        <w:rFonts w:ascii="Courier New" w:hAnsi="Courier New" w:cs="Courier New" w:hint="default"/>
       </w:rPr>
     </w:lvl>
     <w:lvl w:ilvl="5" w:tplc="04100005" w:tentative="1">
@@ -6370,7 +6565,7 @@
         <w:ind w:left="5736" w:hanging="360"/>
       </w:pPr>
       <w:rPr>
-        <w:rFonts w:hint="default" w:ascii="Wingdings" w:hAnsi="Wingdings"/>
+        <w:rFonts w:ascii="Wingdings" w:hAnsi="Wingdings" w:hint="default"/>
       </w:rPr>
     </w:lvl>
     <w:lvl w:ilvl="6" w:tplc="04100001" w:tentative="1">
@@ -6382,7 +6577,7 @@
         <w:ind w:left="6456" w:hanging="360"/>
       </w:pPr>
       <w:rPr>
-        <w:rFonts w:hint="default" w:ascii="Symbol" w:hAnsi="Symbol"/>
+        <w:rFonts w:ascii="Symbol" w:hAnsi="Symbol" w:hint="default"/>
       </w:rPr>
     </w:lvl>
     <w:lvl w:ilvl="7" w:tplc="04100003" w:tentative="1">
@@ -6394,7 +6589,7 @@
         <w:ind w:left="7176" w:hanging="360"/>
       </w:pPr>
       <w:rPr>
-        <w:rFonts w:hint="default" w:ascii="Courier New" w:hAnsi="Courier New" w:cs="Courier New"/>
+        <w:rFonts w:ascii="Courier New" w:hAnsi="Courier New" w:cs="Courier New" w:hint="default"/>
       </w:rPr>
     </w:lvl>
     <w:lvl w:ilvl="8" w:tplc="04100005" w:tentative="1">
@@ -6406,7 +6601,7 @@
         <w:ind w:left="7896" w:hanging="360"/>
       </w:pPr>
       <w:rPr>
-        <w:rFonts w:hint="default" w:ascii="Wingdings" w:hAnsi="Wingdings"/>
+        <w:rFonts w:ascii="Wingdings" w:hAnsi="Wingdings" w:hint="default"/>
       </w:rPr>
     </w:lvl>
   </w:abstractNum>
@@ -6423,7 +6618,7 @@
         <w:ind w:left="2130" w:hanging="360"/>
       </w:pPr>
       <w:rPr>
-        <w:rFonts w:hint="default" w:ascii="Symbol" w:hAnsi="Symbol"/>
+        <w:rFonts w:ascii="Symbol" w:hAnsi="Symbol" w:hint="default"/>
       </w:rPr>
     </w:lvl>
     <w:lvl w:ilvl="1" w:tplc="04100003" w:tentative="1">
@@ -6435,7 +6630,7 @@
         <w:ind w:left="2850" w:hanging="360"/>
       </w:pPr>
       <w:rPr>
-        <w:rFonts w:hint="default" w:ascii="Courier New" w:hAnsi="Courier New" w:cs="Courier New"/>
+        <w:rFonts w:ascii="Courier New" w:hAnsi="Courier New" w:cs="Courier New" w:hint="default"/>
       </w:rPr>
     </w:lvl>
     <w:lvl w:ilvl="2" w:tplc="04100005" w:tentative="1">
@@ -6447,7 +6642,7 @@
         <w:ind w:left="3570" w:hanging="360"/>
       </w:pPr>
       <w:rPr>
-        <w:rFonts w:hint="default" w:ascii="Wingdings" w:hAnsi="Wingdings"/>
+        <w:rFonts w:ascii="Wingdings" w:hAnsi="Wingdings" w:hint="default"/>
       </w:rPr>
     </w:lvl>
     <w:lvl w:ilvl="3" w:tplc="04100001" w:tentative="1">
@@ -6459,7 +6654,7 @@
         <w:ind w:left="4290" w:hanging="360"/>
       </w:pPr>
       <w:rPr>
-        <w:rFonts w:hint="default" w:ascii="Symbol" w:hAnsi="Symbol"/>
+        <w:rFonts w:ascii="Symbol" w:hAnsi="Symbol" w:hint="default"/>
       </w:rPr>
     </w:lvl>
     <w:lvl w:ilvl="4" w:tplc="04100003" w:tentative="1">
@@ -6471,7 +6666,7 @@
         <w:ind w:left="5010" w:hanging="360"/>
       </w:pPr>
       <w:rPr>
-        <w:rFonts w:hint="default" w:ascii="Courier New" w:hAnsi="Courier New" w:cs="Courier New"/>
+        <w:rFonts w:ascii="Courier New" w:hAnsi="Courier New" w:cs="Courier New" w:hint="default"/>
       </w:rPr>
     </w:lvl>
     <w:lvl w:ilvl="5" w:tplc="04100005" w:tentative="1">
@@ -6483,7 +6678,7 @@
         <w:ind w:left="5730" w:hanging="360"/>
       </w:pPr>
       <w:rPr>
-        <w:rFonts w:hint="default" w:ascii="Wingdings" w:hAnsi="Wingdings"/>
+        <w:rFonts w:ascii="Wingdings" w:hAnsi="Wingdings" w:hint="default"/>
       </w:rPr>
     </w:lvl>
     <w:lvl w:ilvl="6" w:tplc="04100001" w:tentative="1">
@@ -6495,7 +6690,7 @@
         <w:ind w:left="6450" w:hanging="360"/>
       </w:pPr>
       <w:rPr>
-        <w:rFonts w:hint="default" w:ascii="Symbol" w:hAnsi="Symbol"/>
+        <w:rFonts w:ascii="Symbol" w:hAnsi="Symbol" w:hint="default"/>
       </w:rPr>
     </w:lvl>
     <w:lvl w:ilvl="7" w:tplc="04100003" w:tentative="1">
@@ -6507,7 +6702,7 @@
         <w:ind w:left="7170" w:hanging="360"/>
       </w:pPr>
       <w:rPr>
-        <w:rFonts w:hint="default" w:ascii="Courier New" w:hAnsi="Courier New" w:cs="Courier New"/>
+        <w:rFonts w:ascii="Courier New" w:hAnsi="Courier New" w:cs="Courier New" w:hint="default"/>
       </w:rPr>
     </w:lvl>
     <w:lvl w:ilvl="8" w:tplc="04100005" w:tentative="1">
@@ -6519,7 +6714,7 @@
         <w:ind w:left="7890" w:hanging="360"/>
       </w:pPr>
       <w:rPr>
-        <w:rFonts w:hint="default" w:ascii="Wingdings" w:hAnsi="Wingdings"/>
+        <w:rFonts w:ascii="Wingdings" w:hAnsi="Wingdings" w:hint="default"/>
       </w:rPr>
     </w:lvl>
   </w:abstractNum>
@@ -6766,7 +6961,7 @@
         <w:ind w:left="720" w:hanging="360"/>
       </w:pPr>
       <w:rPr>
-        <w:rFonts w:hint="default" w:ascii="Symbol" w:hAnsi="Symbol"/>
+        <w:rFonts w:ascii="Symbol" w:hAnsi="Symbol" w:hint="default"/>
       </w:rPr>
     </w:lvl>
     <w:lvl w:ilvl="1" w:tplc="8F1CA500">
@@ -6778,7 +6973,7 @@
         <w:ind w:left="1440" w:hanging="360"/>
       </w:pPr>
       <w:rPr>
-        <w:rFonts w:hint="default" w:ascii="Courier New" w:hAnsi="Courier New"/>
+        <w:rFonts w:ascii="Courier New" w:hAnsi="Courier New" w:hint="default"/>
       </w:rPr>
     </w:lvl>
     <w:lvl w:ilvl="2" w:tplc="9CAE5ECC">
@@ -6790,7 +6985,7 @@
         <w:ind w:left="2160" w:hanging="360"/>
       </w:pPr>
       <w:rPr>
-        <w:rFonts w:hint="default" w:ascii="Wingdings" w:hAnsi="Wingdings"/>
+        <w:rFonts w:ascii="Wingdings" w:hAnsi="Wingdings" w:hint="default"/>
       </w:rPr>
     </w:lvl>
     <w:lvl w:ilvl="3" w:tplc="288CCEF4">
@@ -6802,7 +6997,7 @@
         <w:ind w:left="2880" w:hanging="360"/>
       </w:pPr>
       <w:rPr>
-        <w:rFonts w:hint="default" w:ascii="Symbol" w:hAnsi="Symbol"/>
+        <w:rFonts w:ascii="Symbol" w:hAnsi="Symbol" w:hint="default"/>
       </w:rPr>
     </w:lvl>
     <w:lvl w:ilvl="4" w:tplc="1856E6E0">
@@ -6814,7 +7009,7 @@
         <w:ind w:left="3600" w:hanging="360"/>
       </w:pPr>
       <w:rPr>
-        <w:rFonts w:hint="default" w:ascii="Courier New" w:hAnsi="Courier New"/>
+        <w:rFonts w:ascii="Courier New" w:hAnsi="Courier New" w:hint="default"/>
       </w:rPr>
     </w:lvl>
     <w:lvl w:ilvl="5" w:tplc="AC5CB078">
@@ -6826,7 +7021,7 @@
         <w:ind w:left="4320" w:hanging="360"/>
       </w:pPr>
       <w:rPr>
-        <w:rFonts w:hint="default" w:ascii="Wingdings" w:hAnsi="Wingdings"/>
+        <w:rFonts w:ascii="Wingdings" w:hAnsi="Wingdings" w:hint="default"/>
       </w:rPr>
     </w:lvl>
     <w:lvl w:ilvl="6" w:tplc="9E98C1E6">
@@ -6838,7 +7033,7 @@
         <w:ind w:left="5040" w:hanging="360"/>
       </w:pPr>
       <w:rPr>
-        <w:rFonts w:hint="default" w:ascii="Symbol" w:hAnsi="Symbol"/>
+        <w:rFonts w:ascii="Symbol" w:hAnsi="Symbol" w:hint="default"/>
       </w:rPr>
     </w:lvl>
     <w:lvl w:ilvl="7" w:tplc="20D05054">
@@ -6850,7 +7045,7 @@
         <w:ind w:left="5760" w:hanging="360"/>
       </w:pPr>
       <w:rPr>
-        <w:rFonts w:hint="default" w:ascii="Courier New" w:hAnsi="Courier New"/>
+        <w:rFonts w:ascii="Courier New" w:hAnsi="Courier New" w:hint="default"/>
       </w:rPr>
     </w:lvl>
     <w:lvl w:ilvl="8" w:tplc="FE8281B0">
@@ -6862,7 +7057,7 @@
         <w:ind w:left="6480" w:hanging="360"/>
       </w:pPr>
       <w:rPr>
-        <w:rFonts w:hint="default" w:ascii="Wingdings" w:hAnsi="Wingdings"/>
+        <w:rFonts w:ascii="Wingdings" w:hAnsi="Wingdings" w:hint="default"/>
       </w:rPr>
     </w:lvl>
   </w:abstractNum>
@@ -6879,7 +7074,7 @@
         <w:ind w:left="2136" w:hanging="360"/>
       </w:pPr>
       <w:rPr>
-        <w:rFonts w:hint="default" w:ascii="Symbol" w:hAnsi="Symbol"/>
+        <w:rFonts w:ascii="Symbol" w:hAnsi="Symbol" w:hint="default"/>
       </w:rPr>
     </w:lvl>
     <w:lvl w:ilvl="1" w:tplc="04100003" w:tentative="1">
@@ -6891,7 +7086,7 @@
         <w:ind w:left="2856" w:hanging="360"/>
       </w:pPr>
       <w:rPr>
-        <w:rFonts w:hint="default" w:ascii="Courier New" w:hAnsi="Courier New" w:cs="Courier New"/>
+        <w:rFonts w:ascii="Courier New" w:hAnsi="Courier New" w:cs="Courier New" w:hint="default"/>
       </w:rPr>
     </w:lvl>
     <w:lvl w:ilvl="2" w:tplc="04100005" w:tentative="1">
@@ -6903,7 +7098,7 @@
         <w:ind w:left="3576" w:hanging="360"/>
       </w:pPr>
       <w:rPr>
-        <w:rFonts w:hint="default" w:ascii="Wingdings" w:hAnsi="Wingdings"/>
+        <w:rFonts w:ascii="Wingdings" w:hAnsi="Wingdings" w:hint="default"/>
       </w:rPr>
     </w:lvl>
     <w:lvl w:ilvl="3" w:tplc="04100001" w:tentative="1">
@@ -6915,7 +7110,7 @@
         <w:ind w:left="4296" w:hanging="360"/>
       </w:pPr>
       <w:rPr>
-        <w:rFonts w:hint="default" w:ascii="Symbol" w:hAnsi="Symbol"/>
+        <w:rFonts w:ascii="Symbol" w:hAnsi="Symbol" w:hint="default"/>
       </w:rPr>
     </w:lvl>
     <w:lvl w:ilvl="4" w:tplc="04100003" w:tentative="1">
@@ -6927,7 +7122,7 @@
         <w:ind w:left="5016" w:hanging="360"/>
       </w:pPr>
       <w:rPr>
-        <w:rFonts w:hint="default" w:ascii="Courier New" w:hAnsi="Courier New" w:cs="Courier New"/>
+        <w:rFonts w:ascii="Courier New" w:hAnsi="Courier New" w:cs="Courier New" w:hint="default"/>
       </w:rPr>
     </w:lvl>
     <w:lvl w:ilvl="5" w:tplc="04100005" w:tentative="1">
@@ -6939,7 +7134,7 @@
         <w:ind w:left="5736" w:hanging="360"/>
       </w:pPr>
       <w:rPr>
-        <w:rFonts w:hint="default" w:ascii="Wingdings" w:hAnsi="Wingdings"/>
+        <w:rFonts w:ascii="Wingdings" w:hAnsi="Wingdings" w:hint="default"/>
       </w:rPr>
     </w:lvl>
     <w:lvl w:ilvl="6" w:tplc="04100001" w:tentative="1">
@@ -6951,7 +7146,7 @@
         <w:ind w:left="6456" w:hanging="360"/>
       </w:pPr>
       <w:rPr>
-        <w:rFonts w:hint="default" w:ascii="Symbol" w:hAnsi="Symbol"/>
+        <w:rFonts w:ascii="Symbol" w:hAnsi="Symbol" w:hint="default"/>
       </w:rPr>
     </w:lvl>
     <w:lvl w:ilvl="7" w:tplc="04100003" w:tentative="1">
@@ -6963,7 +7158,7 @@
         <w:ind w:left="7176" w:hanging="360"/>
       </w:pPr>
       <w:rPr>
-        <w:rFonts w:hint="default" w:ascii="Courier New" w:hAnsi="Courier New" w:cs="Courier New"/>
+        <w:rFonts w:ascii="Courier New" w:hAnsi="Courier New" w:cs="Courier New" w:hint="default"/>
       </w:rPr>
     </w:lvl>
     <w:lvl w:ilvl="8" w:tplc="04100005" w:tentative="1">
@@ -6975,7 +7170,7 @@
         <w:ind w:left="7896" w:hanging="360"/>
       </w:pPr>
       <w:rPr>
-        <w:rFonts w:hint="default" w:ascii="Wingdings" w:hAnsi="Wingdings"/>
+        <w:rFonts w:ascii="Wingdings" w:hAnsi="Wingdings" w:hint="default"/>
       </w:rPr>
     </w:lvl>
   </w:abstractNum>
@@ -6992,7 +7187,7 @@
         <w:ind w:left="720" w:hanging="360"/>
       </w:pPr>
       <w:rPr>
-        <w:rFonts w:hint="default" w:ascii="Symbol" w:hAnsi="Symbol"/>
+        <w:rFonts w:ascii="Symbol" w:hAnsi="Symbol" w:hint="default"/>
       </w:rPr>
     </w:lvl>
     <w:lvl w:ilvl="1" w:tplc="9F3E7926">
@@ -7004,7 +7199,7 @@
         <w:ind w:left="1440" w:hanging="360"/>
       </w:pPr>
       <w:rPr>
-        <w:rFonts w:hint="default" w:ascii="Courier New" w:hAnsi="Courier New"/>
+        <w:rFonts w:ascii="Courier New" w:hAnsi="Courier New" w:hint="default"/>
       </w:rPr>
     </w:lvl>
     <w:lvl w:ilvl="2" w:tplc="3FFAE128">
@@ -7016,7 +7211,7 @@
         <w:ind w:left="2160" w:hanging="360"/>
       </w:pPr>
       <w:rPr>
-        <w:rFonts w:hint="default" w:ascii="Wingdings" w:hAnsi="Wingdings"/>
+        <w:rFonts w:ascii="Wingdings" w:hAnsi="Wingdings" w:hint="default"/>
       </w:rPr>
     </w:lvl>
     <w:lvl w:ilvl="3" w:tplc="39A628E2">
@@ -7028,7 +7223,7 @@
         <w:ind w:left="2880" w:hanging="360"/>
       </w:pPr>
       <w:rPr>
-        <w:rFonts w:hint="default" w:ascii="Symbol" w:hAnsi="Symbol"/>
+        <w:rFonts w:ascii="Symbol" w:hAnsi="Symbol" w:hint="default"/>
       </w:rPr>
     </w:lvl>
     <w:lvl w:ilvl="4" w:tplc="C548D6AA">
@@ -7040,7 +7235,7 @@
         <w:ind w:left="3600" w:hanging="360"/>
       </w:pPr>
       <w:rPr>
-        <w:rFonts w:hint="default" w:ascii="Courier New" w:hAnsi="Courier New"/>
+        <w:rFonts w:ascii="Courier New" w:hAnsi="Courier New" w:hint="default"/>
       </w:rPr>
     </w:lvl>
     <w:lvl w:ilvl="5" w:tplc="C58C2D32">
@@ -7052,7 +7247,7 @@
         <w:ind w:left="4320" w:hanging="360"/>
       </w:pPr>
       <w:rPr>
-        <w:rFonts w:hint="default" w:ascii="Wingdings" w:hAnsi="Wingdings"/>
+        <w:rFonts w:ascii="Wingdings" w:hAnsi="Wingdings" w:hint="default"/>
       </w:rPr>
     </w:lvl>
     <w:lvl w:ilvl="6" w:tplc="472A6344">
@@ -7064,7 +7259,7 @@
         <w:ind w:left="5040" w:hanging="360"/>
       </w:pPr>
       <w:rPr>
-        <w:rFonts w:hint="default" w:ascii="Symbol" w:hAnsi="Symbol"/>
+        <w:rFonts w:ascii="Symbol" w:hAnsi="Symbol" w:hint="default"/>
       </w:rPr>
     </w:lvl>
     <w:lvl w:ilvl="7" w:tplc="C6FE9E1C">
@@ -7076,7 +7271,7 @@
         <w:ind w:left="5760" w:hanging="360"/>
       </w:pPr>
       <w:rPr>
-        <w:rFonts w:hint="default" w:ascii="Courier New" w:hAnsi="Courier New"/>
+        <w:rFonts w:ascii="Courier New" w:hAnsi="Courier New" w:hint="default"/>
       </w:rPr>
     </w:lvl>
     <w:lvl w:ilvl="8" w:tplc="0C4AB06E">
@@ -7088,7 +7283,7 @@
         <w:ind w:left="6480" w:hanging="360"/>
       </w:pPr>
       <w:rPr>
-        <w:rFonts w:hint="default" w:ascii="Wingdings" w:hAnsi="Wingdings"/>
+        <w:rFonts w:ascii="Wingdings" w:hAnsi="Wingdings" w:hint="default"/>
       </w:rPr>
     </w:lvl>
   </w:abstractNum>
@@ -7105,7 +7300,7 @@
         <w:ind w:left="2136" w:hanging="360"/>
       </w:pPr>
       <w:rPr>
-        <w:rFonts w:hint="default" w:ascii="Symbol" w:hAnsi="Symbol"/>
+        <w:rFonts w:ascii="Symbol" w:hAnsi="Symbol" w:hint="default"/>
       </w:rPr>
     </w:lvl>
     <w:lvl w:ilvl="1" w:tplc="04100003" w:tentative="1">
@@ -7117,7 +7312,7 @@
         <w:ind w:left="2856" w:hanging="360"/>
       </w:pPr>
       <w:rPr>
-        <w:rFonts w:hint="default" w:ascii="Courier New" w:hAnsi="Courier New" w:cs="Courier New"/>
+        <w:rFonts w:ascii="Courier New" w:hAnsi="Courier New" w:cs="Courier New" w:hint="default"/>
       </w:rPr>
     </w:lvl>
     <w:lvl w:ilvl="2" w:tplc="04100005" w:tentative="1">
@@ -7129,7 +7324,7 @@
         <w:ind w:left="3576" w:hanging="360"/>
       </w:pPr>
       <w:rPr>
-        <w:rFonts w:hint="default" w:ascii="Wingdings" w:hAnsi="Wingdings"/>
+        <w:rFonts w:ascii="Wingdings" w:hAnsi="Wingdings" w:hint="default"/>
       </w:rPr>
     </w:lvl>
     <w:lvl w:ilvl="3" w:tplc="04100001" w:tentative="1">
@@ -7141,7 +7336,7 @@
         <w:ind w:left="4296" w:hanging="360"/>
       </w:pPr>
       <w:rPr>
-        <w:rFonts w:hint="default" w:ascii="Symbol" w:hAnsi="Symbol"/>
+        <w:rFonts w:ascii="Symbol" w:hAnsi="Symbol" w:hint="default"/>
       </w:rPr>
     </w:lvl>
     <w:lvl w:ilvl="4" w:tplc="04100003" w:tentative="1">
@@ -7153,7 +7348,7 @@
         <w:ind w:left="5016" w:hanging="360"/>
       </w:pPr>
       <w:rPr>
-        <w:rFonts w:hint="default" w:ascii="Courier New" w:hAnsi="Courier New" w:cs="Courier New"/>
+        <w:rFonts w:ascii="Courier New" w:hAnsi="Courier New" w:cs="Courier New" w:hint="default"/>
       </w:rPr>
     </w:lvl>
     <w:lvl w:ilvl="5" w:tplc="04100005" w:tentative="1">
@@ -7165,7 +7360,7 @@
         <w:ind w:left="5736" w:hanging="360"/>
       </w:pPr>
       <w:rPr>
-        <w:rFonts w:hint="default" w:ascii="Wingdings" w:hAnsi="Wingdings"/>
+        <w:rFonts w:ascii="Wingdings" w:hAnsi="Wingdings" w:hint="default"/>
       </w:rPr>
     </w:lvl>
     <w:lvl w:ilvl="6" w:tplc="04100001" w:tentative="1">
@@ -7177,7 +7372,7 @@
         <w:ind w:left="6456" w:hanging="360"/>
       </w:pPr>
       <w:rPr>
-        <w:rFonts w:hint="default" w:ascii="Symbol" w:hAnsi="Symbol"/>
+        <w:rFonts w:ascii="Symbol" w:hAnsi="Symbol" w:hint="default"/>
       </w:rPr>
     </w:lvl>
     <w:lvl w:ilvl="7" w:tplc="04100003" w:tentative="1">
@@ -7189,7 +7384,7 @@
         <w:ind w:left="7176" w:hanging="360"/>
       </w:pPr>
       <w:rPr>
-        <w:rFonts w:hint="default" w:ascii="Courier New" w:hAnsi="Courier New" w:cs="Courier New"/>
+        <w:rFonts w:ascii="Courier New" w:hAnsi="Courier New" w:cs="Courier New" w:hint="default"/>
       </w:rPr>
     </w:lvl>
     <w:lvl w:ilvl="8" w:tplc="04100005" w:tentative="1">
@@ -7201,7 +7396,7 @@
         <w:ind w:left="7896" w:hanging="360"/>
       </w:pPr>
       <w:rPr>
-        <w:rFonts w:hint="default" w:ascii="Wingdings" w:hAnsi="Wingdings"/>
+        <w:rFonts w:ascii="Wingdings" w:hAnsi="Wingdings" w:hint="default"/>
       </w:rPr>
     </w:lvl>
   </w:abstractNum>
@@ -7218,7 +7413,7 @@
         <w:ind w:left="2136" w:hanging="360"/>
       </w:pPr>
       <w:rPr>
-        <w:rFonts w:hint="default" w:ascii="Symbol" w:hAnsi="Symbol"/>
+        <w:rFonts w:ascii="Symbol" w:hAnsi="Symbol" w:hint="default"/>
       </w:rPr>
     </w:lvl>
     <w:lvl w:ilvl="1" w:tplc="04100003" w:tentative="1">
@@ -7230,7 +7425,7 @@
         <w:ind w:left="2856" w:hanging="360"/>
       </w:pPr>
       <w:rPr>
-        <w:rFonts w:hint="default" w:ascii="Courier New" w:hAnsi="Courier New" w:cs="Courier New"/>
+        <w:rFonts w:ascii="Courier New" w:hAnsi="Courier New" w:cs="Courier New" w:hint="default"/>
       </w:rPr>
     </w:lvl>
     <w:lvl w:ilvl="2" w:tplc="04100005" w:tentative="1">
@@ -7242,7 +7437,7 @@
         <w:ind w:left="3576" w:hanging="360"/>
       </w:pPr>
       <w:rPr>
-        <w:rFonts w:hint="default" w:ascii="Wingdings" w:hAnsi="Wingdings"/>
+        <w:rFonts w:ascii="Wingdings" w:hAnsi="Wingdings" w:hint="default"/>
       </w:rPr>
     </w:lvl>
     <w:lvl w:ilvl="3" w:tplc="04100001" w:tentative="1">
@@ -7254,7 +7449,7 @@
         <w:ind w:left="4296" w:hanging="360"/>
       </w:pPr>
       <w:rPr>
-        <w:rFonts w:hint="default" w:ascii="Symbol" w:hAnsi="Symbol"/>
+        <w:rFonts w:ascii="Symbol" w:hAnsi="Symbol" w:hint="default"/>
       </w:rPr>
     </w:lvl>
     <w:lvl w:ilvl="4" w:tplc="04100003" w:tentative="1">
@@ -7266,7 +7461,7 @@
         <w:ind w:left="5016" w:hanging="360"/>
       </w:pPr>
       <w:rPr>
-        <w:rFonts w:hint="default" w:ascii="Courier New" w:hAnsi="Courier New" w:cs="Courier New"/>
+        <w:rFonts w:ascii="Courier New" w:hAnsi="Courier New" w:cs="Courier New" w:hint="default"/>
       </w:rPr>
     </w:lvl>
     <w:lvl w:ilvl="5" w:tplc="04100005" w:tentative="1">
@@ -7278,7 +7473,7 @@
         <w:ind w:left="5736" w:hanging="360"/>
       </w:pPr>
       <w:rPr>
-        <w:rFonts w:hint="default" w:ascii="Wingdings" w:hAnsi="Wingdings"/>
+        <w:rFonts w:ascii="Wingdings" w:hAnsi="Wingdings" w:hint="default"/>
       </w:rPr>
     </w:lvl>
     <w:lvl w:ilvl="6" w:tplc="04100001" w:tentative="1">
@@ -7290,7 +7485,7 @@
         <w:ind w:left="6456" w:hanging="360"/>
       </w:pPr>
       <w:rPr>
-        <w:rFonts w:hint="default" w:ascii="Symbol" w:hAnsi="Symbol"/>
+        <w:rFonts w:ascii="Symbol" w:hAnsi="Symbol" w:hint="default"/>
       </w:rPr>
     </w:lvl>
     <w:lvl w:ilvl="7" w:tplc="04100003" w:tentative="1">
@@ -7302,7 +7497,7 @@
         <w:ind w:left="7176" w:hanging="360"/>
       </w:pPr>
       <w:rPr>
-        <w:rFonts w:hint="default" w:ascii="Courier New" w:hAnsi="Courier New" w:cs="Courier New"/>
+        <w:rFonts w:ascii="Courier New" w:hAnsi="Courier New" w:cs="Courier New" w:hint="default"/>
       </w:rPr>
     </w:lvl>
     <w:lvl w:ilvl="8" w:tplc="04100005" w:tentative="1">
@@ -7314,7 +7509,7 @@
         <w:ind w:left="7896" w:hanging="360"/>
       </w:pPr>
       <w:rPr>
-        <w:rFonts w:hint="default" w:ascii="Wingdings" w:hAnsi="Wingdings"/>
+        <w:rFonts w:ascii="Wingdings" w:hAnsi="Wingdings" w:hint="default"/>
       </w:rPr>
     </w:lvl>
   </w:abstractNum>
@@ -7373,11 +7568,11 @@
 </file>
 
 <file path=word/styles.xml><?xml version="1.0" encoding="utf-8"?>
-<w:styles xmlns:wp14="http://schemas.microsoft.com/office/word/2010/wordprocessingDrawing" xmlns:mc="http://schemas.openxmlformats.org/markup-compatibility/2006" xmlns:r="http://schemas.openxmlformats.org/officeDocument/2006/relationships" xmlns:w="http://schemas.openxmlformats.org/wordprocessingml/2006/main" xmlns:w14="http://schemas.microsoft.com/office/word/2010/wordml" xmlns:w15="http://schemas.microsoft.com/office/word/2012/wordml" xmlns:w16cid="http://schemas.microsoft.com/office/word/2016/wordml/cid" xmlns:w16se="http://schemas.microsoft.com/office/word/2015/wordml/symex" mc:Ignorable="w14 w15 w16se w16cid wp14">
+<w:styles xmlns:mc="http://schemas.openxmlformats.org/markup-compatibility/2006" xmlns:r="http://schemas.openxmlformats.org/officeDocument/2006/relationships" xmlns:w="http://schemas.openxmlformats.org/wordprocessingml/2006/main" xmlns:w14="http://schemas.microsoft.com/office/word/2010/wordml" xmlns:w15="http://schemas.microsoft.com/office/word/2012/wordml" xmlns:w16cid="http://schemas.microsoft.com/office/word/2016/wordml/cid" xmlns:w16se="http://schemas.microsoft.com/office/word/2015/wordml/symex" mc:Ignorable="w14 w15 w16se w16cid">
   <w:docDefaults>
     <w:rPrDefault>
       <w:rPr>
-        <w:rFonts w:asciiTheme="minorHAnsi" w:hAnsiTheme="minorHAnsi" w:eastAsiaTheme="minorEastAsia" w:cstheme="minorBidi"/>
+        <w:rFonts w:asciiTheme="minorHAnsi" w:eastAsiaTheme="minorEastAsia" w:hAnsiTheme="minorHAnsi" w:cstheme="minorBidi"/>
         <w:sz w:val="21"/>
         <w:szCs w:val="21"/>
         <w:lang w:val="it-IT" w:eastAsia="en-US" w:bidi="ar-SA"/>
@@ -7392,14 +7587,14 @@
   <w:latentStyles w:defLockedState="0" w:defUIPriority="99" w:defSemiHidden="0" w:defUnhideWhenUsed="0" w:defQFormat="0" w:count="377">
     <w:lsdException w:name="Normal" w:uiPriority="0" w:qFormat="1"/>
     <w:lsdException w:name="heading 1" w:uiPriority="9" w:qFormat="1"/>
-    <w:lsdException w:name="heading 2" w:uiPriority="9" w:semiHidden="1" w:unhideWhenUsed="1" w:qFormat="1"/>
-    <w:lsdException w:name="heading 3" w:uiPriority="9" w:semiHidden="1" w:unhideWhenUsed="1" w:qFormat="1"/>
-    <w:lsdException w:name="heading 4" w:uiPriority="9" w:semiHidden="1" w:unhideWhenUsed="1" w:qFormat="1"/>
-    <w:lsdException w:name="heading 5" w:uiPriority="9" w:semiHidden="1" w:unhideWhenUsed="1" w:qFormat="1"/>
-    <w:lsdException w:name="heading 6" w:uiPriority="9" w:semiHidden="1" w:unhideWhenUsed="1" w:qFormat="1"/>
-    <w:lsdException w:name="heading 7" w:uiPriority="9" w:semiHidden="1" w:unhideWhenUsed="1" w:qFormat="1"/>
-    <w:lsdException w:name="heading 8" w:uiPriority="9" w:semiHidden="1" w:unhideWhenUsed="1" w:qFormat="1"/>
-    <w:lsdException w:name="heading 9" w:uiPriority="9" w:semiHidden="1" w:unhideWhenUsed="1" w:qFormat="1"/>
+    <w:lsdException w:name="heading 2" w:semiHidden="1" w:uiPriority="9" w:unhideWhenUsed="1" w:qFormat="1"/>
+    <w:lsdException w:name="heading 3" w:semiHidden="1" w:uiPriority="9" w:unhideWhenUsed="1" w:qFormat="1"/>
+    <w:lsdException w:name="heading 4" w:semiHidden="1" w:uiPriority="9" w:unhideWhenUsed="1" w:qFormat="1"/>
+    <w:lsdException w:name="heading 5" w:semiHidden="1" w:uiPriority="9" w:unhideWhenUsed="1" w:qFormat="1"/>
+    <w:lsdException w:name="heading 6" w:semiHidden="1" w:uiPriority="9" w:unhideWhenUsed="1" w:qFormat="1"/>
+    <w:lsdException w:name="heading 7" w:semiHidden="1" w:uiPriority="9" w:unhideWhenUsed="1" w:qFormat="1"/>
+    <w:lsdException w:name="heading 8" w:semiHidden="1" w:uiPriority="9" w:unhideWhenUsed="1" w:qFormat="1"/>
+    <w:lsdException w:name="heading 9" w:semiHidden="1" w:uiPriority="9" w:unhideWhenUsed="1" w:qFormat="1"/>
     <w:lsdException w:name="index 1" w:semiHidden="1" w:unhideWhenUsed="1"/>
     <w:lsdException w:name="index 2" w:semiHidden="1" w:unhideWhenUsed="1"/>
     <w:lsdException w:name="index 3" w:semiHidden="1" w:unhideWhenUsed="1"/>
@@ -7409,22 +7604,22 @@
     <w:lsdException w:name="index 7" w:semiHidden="1" w:unhideWhenUsed="1"/>
     <w:lsdException w:name="index 8" w:semiHidden="1" w:unhideWhenUsed="1"/>
     <w:lsdException w:name="index 9" w:semiHidden="1" w:unhideWhenUsed="1"/>
-    <w:lsdException w:name="toc 1" w:uiPriority="39" w:semiHidden="1" w:unhideWhenUsed="1"/>
-    <w:lsdException w:name="toc 2" w:uiPriority="39" w:semiHidden="1" w:unhideWhenUsed="1"/>
-    <w:lsdException w:name="toc 3" w:uiPriority="39" w:semiHidden="1" w:unhideWhenUsed="1"/>
-    <w:lsdException w:name="toc 4" w:uiPriority="39" w:semiHidden="1" w:unhideWhenUsed="1"/>
-    <w:lsdException w:name="toc 5" w:uiPriority="39" w:semiHidden="1" w:unhideWhenUsed="1"/>
-    <w:lsdException w:name="toc 6" w:uiPriority="39" w:semiHidden="1" w:unhideWhenUsed="1"/>
-    <w:lsdException w:name="toc 7" w:uiPriority="39" w:semiHidden="1" w:unhideWhenUsed="1"/>
-    <w:lsdException w:name="toc 8" w:uiPriority="39" w:semiHidden="1" w:unhideWhenUsed="1"/>
-    <w:lsdException w:name="toc 9" w:uiPriority="39" w:semiHidden="1" w:unhideWhenUsed="1"/>
+    <w:lsdException w:name="toc 1" w:semiHidden="1" w:uiPriority="39" w:unhideWhenUsed="1"/>
+    <w:lsdException w:name="toc 2" w:semiHidden="1" w:uiPriority="39" w:unhideWhenUsed="1"/>
+    <w:lsdException w:name="toc 3" w:semiHidden="1" w:uiPriority="39" w:unhideWhenUsed="1"/>
+    <w:lsdException w:name="toc 4" w:semiHidden="1" w:uiPriority="39" w:unhideWhenUsed="1"/>
+    <w:lsdException w:name="toc 5" w:semiHidden="1" w:uiPriority="39" w:unhideWhenUsed="1"/>
+    <w:lsdException w:name="toc 6" w:semiHidden="1" w:uiPriority="39" w:unhideWhenUsed="1"/>
+    <w:lsdException w:name="toc 7" w:semiHidden="1" w:uiPriority="39" w:unhideWhenUsed="1"/>
+    <w:lsdException w:name="toc 8" w:semiHidden="1" w:uiPriority="39" w:unhideWhenUsed="1"/>
+    <w:lsdException w:name="toc 9" w:semiHidden="1" w:uiPriority="39" w:unhideWhenUsed="1"/>
     <w:lsdException w:name="Normal Indent" w:semiHidden="1" w:unhideWhenUsed="1"/>
     <w:lsdException w:name="footnote text" w:semiHidden="1" w:unhideWhenUsed="1"/>
     <w:lsdException w:name="annotation text" w:semiHidden="1" w:unhideWhenUsed="1"/>
     <w:lsdException w:name="header" w:semiHidden="1" w:unhideWhenUsed="1"/>
     <w:lsdException w:name="footer" w:semiHidden="1" w:unhideWhenUsed="1"/>
     <w:lsdException w:name="index heading" w:semiHidden="1" w:unhideWhenUsed="1"/>
-    <w:lsdException w:name="caption" w:uiPriority="35" w:semiHidden="1" w:unhideWhenUsed="1" w:qFormat="1"/>
+    <w:lsdException w:name="caption" w:semiHidden="1" w:uiPriority="35" w:unhideWhenUsed="1" w:qFormat="1"/>
     <w:lsdException w:name="table of figures" w:semiHidden="1" w:unhideWhenUsed="1"/>
     <w:lsdException w:name="envelope address" w:semiHidden="1" w:unhideWhenUsed="1"/>
     <w:lsdException w:name="envelope return" w:semiHidden="1" w:unhideWhenUsed="1"/>
@@ -7455,7 +7650,7 @@
     <w:lsdException w:name="Title" w:uiPriority="1" w:qFormat="1"/>
     <w:lsdException w:name="Closing" w:semiHidden="1" w:unhideWhenUsed="1"/>
     <w:lsdException w:name="Signature" w:semiHidden="1" w:unhideWhenUsed="1"/>
-    <w:lsdException w:name="Default Paragraph Font" w:uiPriority="1" w:semiHidden="1" w:unhideWhenUsed="1"/>
+    <w:lsdException w:name="Default Paragraph Font" w:semiHidden="1" w:uiPriority="1" w:unhideWhenUsed="1"/>
     <w:lsdException w:name="Body Text" w:semiHidden="1" w:unhideWhenUsed="1"/>
     <w:lsdException w:name="Body Text Indent" w:semiHidden="1" w:unhideWhenUsed="1"/>
     <w:lsdException w:name="List Continue" w:semiHidden="1" w:unhideWhenUsed="1"/>
@@ -7655,8 +7850,8 @@
     <w:lsdException w:name="Subtle Reference" w:uiPriority="31" w:qFormat="1"/>
     <w:lsdException w:name="Intense Reference" w:uiPriority="32" w:qFormat="1"/>
     <w:lsdException w:name="Book Title" w:uiPriority="33" w:qFormat="1"/>
-    <w:lsdException w:name="Bibliography" w:uiPriority="37" w:semiHidden="1" w:unhideWhenUsed="1"/>
-    <w:lsdException w:name="TOC Heading" w:uiPriority="39" w:semiHidden="1" w:unhideWhenUsed="1" w:qFormat="1"/>
+    <w:lsdException w:name="Bibliography" w:semiHidden="1" w:uiPriority="37" w:unhideWhenUsed="1"/>
+    <w:lsdException w:name="TOC Heading" w:semiHidden="1" w:uiPriority="39" w:unhideWhenUsed="1" w:qFormat="1"/>
     <w:lsdException w:name="Plain Table 1" w:uiPriority="41"/>
     <w:lsdException w:name="Plain Table 2" w:uiPriority="42"/>
     <w:lsdException w:name="Plain Table 3" w:uiPriority="43"/>
@@ -7768,7 +7963,7 @@
     <w:lsdException w:name="Smart Link" w:semiHidden="1" w:unhideWhenUsed="1"/>
     <w:lsdException w:name="Smart Link Error" w:semiHidden="1" w:unhideWhenUsed="1"/>
   </w:latentStyles>
-  <w:style w:type="paragraph" w:styleId="Normale" w:default="1">
+  <w:style w:type="paragraph" w:default="1" w:styleId="Normale">
     <w:name w:val="Normal"/>
     <w:qFormat/>
     <w:rsid w:val="009A56D2"/>
@@ -7785,13 +7980,13 @@
       <w:keepNext/>
       <w:keepLines/>
       <w:pBdr>
-        <w:bottom w:val="single" w:color="4472C4" w:themeColor="accent1" w:sz="4" w:space="1"/>
+        <w:bottom w:val="single" w:sz="4" w:space="1" w:color="4472C4" w:themeColor="accent1"/>
       </w:pBdr>
       <w:spacing w:before="400" w:after="40" w:line="240" w:lineRule="auto"/>
       <w:outlineLvl w:val="0"/>
     </w:pPr>
     <w:rPr>
-      <w:rFonts w:asciiTheme="majorHAnsi" w:hAnsiTheme="majorHAnsi" w:eastAsiaTheme="majorEastAsia" w:cstheme="majorBidi"/>
+      <w:rFonts w:asciiTheme="majorHAnsi" w:eastAsiaTheme="majorEastAsia" w:hAnsiTheme="majorHAnsi" w:cstheme="majorBidi"/>
       <w:color w:val="2F5496" w:themeColor="accent1" w:themeShade="BF"/>
       <w:sz w:val="36"/>
       <w:szCs w:val="36"/>
@@ -7813,7 +8008,7 @@
       <w:outlineLvl w:val="1"/>
     </w:pPr>
     <w:rPr>
-      <w:rFonts w:asciiTheme="majorHAnsi" w:hAnsiTheme="majorHAnsi" w:eastAsiaTheme="majorEastAsia" w:cstheme="majorBidi"/>
+      <w:rFonts w:asciiTheme="majorHAnsi" w:eastAsiaTheme="majorEastAsia" w:hAnsiTheme="majorHAnsi" w:cstheme="majorBidi"/>
       <w:color w:val="2F5496" w:themeColor="accent1" w:themeShade="BF"/>
       <w:sz w:val="28"/>
       <w:szCs w:val="28"/>
@@ -7835,7 +8030,7 @@
       <w:outlineLvl w:val="2"/>
     </w:pPr>
     <w:rPr>
-      <w:rFonts w:asciiTheme="majorHAnsi" w:hAnsiTheme="majorHAnsi" w:eastAsiaTheme="majorEastAsia" w:cstheme="majorBidi"/>
+      <w:rFonts w:asciiTheme="majorHAnsi" w:eastAsiaTheme="majorEastAsia" w:hAnsiTheme="majorHAnsi" w:cstheme="majorBidi"/>
       <w:color w:val="7C9CD6"/>
       <w:sz w:val="26"/>
       <w:szCs w:val="26"/>
@@ -7858,7 +8053,7 @@
       <w:outlineLvl w:val="3"/>
     </w:pPr>
     <w:rPr>
-      <w:rFonts w:asciiTheme="majorHAnsi" w:hAnsiTheme="majorHAnsi" w:eastAsiaTheme="majorEastAsia" w:cstheme="majorBidi"/>
+      <w:rFonts w:asciiTheme="majorHAnsi" w:eastAsiaTheme="majorEastAsia" w:hAnsiTheme="majorHAnsi" w:cstheme="majorBidi"/>
       <w:sz w:val="24"/>
       <w:szCs w:val="24"/>
     </w:rPr>
@@ -7880,7 +8075,7 @@
       <w:outlineLvl w:val="4"/>
     </w:pPr>
     <w:rPr>
-      <w:rFonts w:asciiTheme="majorHAnsi" w:hAnsiTheme="majorHAnsi" w:eastAsiaTheme="majorEastAsia" w:cstheme="majorBidi"/>
+      <w:rFonts w:asciiTheme="majorHAnsi" w:eastAsiaTheme="majorEastAsia" w:hAnsiTheme="majorHAnsi" w:cstheme="majorBidi"/>
       <w:i/>
       <w:iCs/>
       <w:sz w:val="22"/>
@@ -7904,7 +8099,7 @@
       <w:outlineLvl w:val="5"/>
     </w:pPr>
     <w:rPr>
-      <w:rFonts w:asciiTheme="majorHAnsi" w:hAnsiTheme="majorHAnsi" w:eastAsiaTheme="majorEastAsia" w:cstheme="majorBidi"/>
+      <w:rFonts w:asciiTheme="majorHAnsi" w:eastAsiaTheme="majorEastAsia" w:hAnsiTheme="majorHAnsi" w:cstheme="majorBidi"/>
       <w:color w:val="595959" w:themeColor="text1" w:themeTint="A6"/>
     </w:rPr>
   </w:style>
@@ -7925,7 +8120,7 @@
       <w:outlineLvl w:val="6"/>
     </w:pPr>
     <w:rPr>
-      <w:rFonts w:asciiTheme="majorHAnsi" w:hAnsiTheme="majorHAnsi" w:eastAsiaTheme="majorEastAsia" w:cstheme="majorBidi"/>
+      <w:rFonts w:asciiTheme="majorHAnsi" w:eastAsiaTheme="majorEastAsia" w:hAnsiTheme="majorHAnsi" w:cstheme="majorBidi"/>
       <w:i/>
       <w:iCs/>
       <w:color w:val="595959" w:themeColor="text1" w:themeTint="A6"/>
@@ -7948,7 +8143,7 @@
       <w:outlineLvl w:val="7"/>
     </w:pPr>
     <w:rPr>
-      <w:rFonts w:asciiTheme="majorHAnsi" w:hAnsiTheme="majorHAnsi" w:eastAsiaTheme="majorEastAsia" w:cstheme="majorBidi"/>
+      <w:rFonts w:asciiTheme="majorHAnsi" w:eastAsiaTheme="majorEastAsia" w:hAnsiTheme="majorHAnsi" w:cstheme="majorBidi"/>
       <w:smallCaps/>
       <w:color w:val="595959" w:themeColor="text1" w:themeTint="A6"/>
     </w:rPr>
@@ -7970,20 +8165,20 @@
       <w:outlineLvl w:val="8"/>
     </w:pPr>
     <w:rPr>
-      <w:rFonts w:asciiTheme="majorHAnsi" w:hAnsiTheme="majorHAnsi" w:eastAsiaTheme="majorEastAsia" w:cstheme="majorBidi"/>
+      <w:rFonts w:asciiTheme="majorHAnsi" w:eastAsiaTheme="majorEastAsia" w:hAnsiTheme="majorHAnsi" w:cstheme="majorBidi"/>
       <w:i/>
       <w:iCs/>
       <w:smallCaps/>
       <w:color w:val="595959" w:themeColor="text1" w:themeTint="A6"/>
     </w:rPr>
   </w:style>
-  <w:style w:type="character" w:styleId="Carpredefinitoparagrafo" w:default="1">
+  <w:style w:type="character" w:default="1" w:styleId="Carpredefinitoparagrafo">
     <w:name w:val="Default Paragraph Font"/>
     <w:uiPriority w:val="1"/>
     <w:semiHidden/>
     <w:unhideWhenUsed/>
   </w:style>
-  <w:style w:type="table" w:styleId="Tabellanormale" w:default="1">
+  <w:style w:type="table" w:default="1" w:styleId="Tabellanormale">
     <w:name w:val="Normal Table"/>
     <w:uiPriority w:val="99"/>
     <w:semiHidden/>
@@ -7998,52 +8193,52 @@
       </w:tblCellMar>
     </w:tblPr>
   </w:style>
-  <w:style w:type="numbering" w:styleId="Nessunelenco" w:default="1">
+  <w:style w:type="numbering" w:default="1" w:styleId="Nessunelenco">
     <w:name w:val="No List"/>
     <w:uiPriority w:val="99"/>
     <w:semiHidden/>
     <w:unhideWhenUsed/>
   </w:style>
-  <w:style w:type="character" w:styleId="Titolo1Carattere" w:customStyle="1">
+  <w:style w:type="character" w:customStyle="1" w:styleId="Titolo1Carattere">
     <w:name w:val="Titolo 1 Carattere"/>
     <w:basedOn w:val="Carpredefinitoparagrafo"/>
     <w:link w:val="Titolo1"/>
     <w:uiPriority w:val="9"/>
     <w:rsid w:val="009A56D2"/>
     <w:rPr>
-      <w:rFonts w:asciiTheme="majorHAnsi" w:hAnsiTheme="majorHAnsi" w:eastAsiaTheme="majorEastAsia" w:cstheme="majorBidi"/>
+      <w:rFonts w:asciiTheme="majorHAnsi" w:eastAsiaTheme="majorEastAsia" w:hAnsiTheme="majorHAnsi" w:cstheme="majorBidi"/>
       <w:color w:val="2F5496" w:themeColor="accent1" w:themeShade="BF"/>
       <w:sz w:val="36"/>
       <w:szCs w:val="36"/>
     </w:rPr>
   </w:style>
-  <w:style w:type="character" w:styleId="Titolo2Carattere" w:customStyle="1">
+  <w:style w:type="character" w:customStyle="1" w:styleId="Titolo2Carattere">
     <w:name w:val="Titolo 2 Carattere"/>
     <w:basedOn w:val="Carpredefinitoparagrafo"/>
     <w:link w:val="Titolo2"/>
     <w:uiPriority w:val="9"/>
     <w:rsid w:val="009A56D2"/>
     <w:rPr>
-      <w:rFonts w:asciiTheme="majorHAnsi" w:hAnsiTheme="majorHAnsi" w:eastAsiaTheme="majorEastAsia" w:cstheme="majorBidi"/>
+      <w:rFonts w:asciiTheme="majorHAnsi" w:eastAsiaTheme="majorEastAsia" w:hAnsiTheme="majorHAnsi" w:cstheme="majorBidi"/>
       <w:color w:val="2F5496" w:themeColor="accent1" w:themeShade="BF"/>
       <w:sz w:val="28"/>
       <w:szCs w:val="28"/>
     </w:rPr>
   </w:style>
-  <w:style w:type="character" w:styleId="Titolo3Carattere" w:customStyle="1">
+  <w:style w:type="character" w:customStyle="1" w:styleId="Titolo3Carattere">
     <w:name w:val="Titolo 3 Carattere"/>
     <w:basedOn w:val="Carpredefinitoparagrafo"/>
     <w:link w:val="Titolo3"/>
     <w:uiPriority w:val="9"/>
     <w:rsid w:val="00941E53"/>
     <w:rPr>
-      <w:rFonts w:asciiTheme="majorHAnsi" w:hAnsiTheme="majorHAnsi" w:eastAsiaTheme="majorEastAsia" w:cstheme="majorBidi"/>
+      <w:rFonts w:asciiTheme="majorHAnsi" w:eastAsiaTheme="majorEastAsia" w:hAnsiTheme="majorHAnsi" w:cstheme="majorBidi"/>
       <w:color w:val="7C9CD6"/>
       <w:sz w:val="26"/>
       <w:szCs w:val="26"/>
     </w:rPr>
   </w:style>
-  <w:style w:type="character" w:styleId="Titolo4Carattere" w:customStyle="1">
+  <w:style w:type="character" w:customStyle="1" w:styleId="Titolo4Carattere">
     <w:name w:val="Titolo 4 Carattere"/>
     <w:basedOn w:val="Carpredefinitoparagrafo"/>
     <w:link w:val="Titolo4"/>
@@ -8051,12 +8246,12 @@
     <w:semiHidden/>
     <w:rsid w:val="009A56D2"/>
     <w:rPr>
-      <w:rFonts w:asciiTheme="majorHAnsi" w:hAnsiTheme="majorHAnsi" w:eastAsiaTheme="majorEastAsia" w:cstheme="majorBidi"/>
+      <w:rFonts w:asciiTheme="majorHAnsi" w:eastAsiaTheme="majorEastAsia" w:hAnsiTheme="majorHAnsi" w:cstheme="majorBidi"/>
       <w:sz w:val="24"/>
       <w:szCs w:val="24"/>
     </w:rPr>
   </w:style>
-  <w:style w:type="character" w:styleId="Titolo5Carattere" w:customStyle="1">
+  <w:style w:type="character" w:customStyle="1" w:styleId="Titolo5Carattere">
     <w:name w:val="Titolo 5 Carattere"/>
     <w:basedOn w:val="Carpredefinitoparagrafo"/>
     <w:link w:val="Titolo5"/>
@@ -8064,14 +8259,14 @@
     <w:semiHidden/>
     <w:rsid w:val="009A56D2"/>
     <w:rPr>
-      <w:rFonts w:asciiTheme="majorHAnsi" w:hAnsiTheme="majorHAnsi" w:eastAsiaTheme="majorEastAsia" w:cstheme="majorBidi"/>
+      <w:rFonts w:asciiTheme="majorHAnsi" w:eastAsiaTheme="majorEastAsia" w:hAnsiTheme="majorHAnsi" w:cstheme="majorBidi"/>
       <w:i/>
       <w:iCs/>
       <w:sz w:val="22"/>
       <w:szCs w:val="22"/>
     </w:rPr>
   </w:style>
-  <w:style w:type="character" w:styleId="Titolo6Carattere" w:customStyle="1">
+  <w:style w:type="character" w:customStyle="1" w:styleId="Titolo6Carattere">
     <w:name w:val="Titolo 6 Carattere"/>
     <w:basedOn w:val="Carpredefinitoparagrafo"/>
     <w:link w:val="Titolo6"/>
@@ -8079,11 +8274,11 @@
     <w:semiHidden/>
     <w:rsid w:val="009A56D2"/>
     <w:rPr>
-      <w:rFonts w:asciiTheme="majorHAnsi" w:hAnsiTheme="majorHAnsi" w:eastAsiaTheme="majorEastAsia" w:cstheme="majorBidi"/>
+      <w:rFonts w:asciiTheme="majorHAnsi" w:eastAsiaTheme="majorEastAsia" w:hAnsiTheme="majorHAnsi" w:cstheme="majorBidi"/>
       <w:color w:val="595959" w:themeColor="text1" w:themeTint="A6"/>
     </w:rPr>
   </w:style>
-  <w:style w:type="character" w:styleId="Titolo7Carattere" w:customStyle="1">
+  <w:style w:type="character" w:customStyle="1" w:styleId="Titolo7Carattere">
     <w:name w:val="Titolo 7 Carattere"/>
     <w:basedOn w:val="Carpredefinitoparagrafo"/>
     <w:link w:val="Titolo7"/>
@@ -8091,13 +8286,13 @@
     <w:semiHidden/>
     <w:rsid w:val="009A56D2"/>
     <w:rPr>
-      <w:rFonts w:asciiTheme="majorHAnsi" w:hAnsiTheme="majorHAnsi" w:eastAsiaTheme="majorEastAsia" w:cstheme="majorBidi"/>
+      <w:rFonts w:asciiTheme="majorHAnsi" w:eastAsiaTheme="majorEastAsia" w:hAnsiTheme="majorHAnsi" w:cstheme="majorBidi"/>
       <w:i/>
       <w:iCs/>
       <w:color w:val="595959" w:themeColor="text1" w:themeTint="A6"/>
     </w:rPr>
   </w:style>
-  <w:style w:type="character" w:styleId="Titolo8Carattere" w:customStyle="1">
+  <w:style w:type="character" w:customStyle="1" w:styleId="Titolo8Carattere">
     <w:name w:val="Titolo 8 Carattere"/>
     <w:basedOn w:val="Carpredefinitoparagrafo"/>
     <w:link w:val="Titolo8"/>
@@ -8105,12 +8300,12 @@
     <w:semiHidden/>
     <w:rsid w:val="009A56D2"/>
     <w:rPr>
-      <w:rFonts w:asciiTheme="majorHAnsi" w:hAnsiTheme="majorHAnsi" w:eastAsiaTheme="majorEastAsia" w:cstheme="majorBidi"/>
+      <w:rFonts w:asciiTheme="majorHAnsi" w:eastAsiaTheme="majorEastAsia" w:hAnsiTheme="majorHAnsi" w:cstheme="majorBidi"/>
       <w:smallCaps/>
       <w:color w:val="595959" w:themeColor="text1" w:themeTint="A6"/>
     </w:rPr>
   </w:style>
-  <w:style w:type="character" w:styleId="Titolo9Carattere" w:customStyle="1">
+  <w:style w:type="character" w:customStyle="1" w:styleId="Titolo9Carattere">
     <w:name w:val="Titolo 9 Carattere"/>
     <w:basedOn w:val="Carpredefinitoparagrafo"/>
     <w:link w:val="Titolo9"/>
@@ -8118,7 +8313,7 @@
     <w:semiHidden/>
     <w:rsid w:val="009A56D2"/>
     <w:rPr>
-      <w:rFonts w:asciiTheme="majorHAnsi" w:hAnsiTheme="majorHAnsi" w:eastAsiaTheme="majorEastAsia" w:cstheme="majorBidi"/>
+      <w:rFonts w:asciiTheme="majorHAnsi" w:eastAsiaTheme="majorEastAsia" w:hAnsiTheme="majorHAnsi" w:cstheme="majorBidi"/>
       <w:i/>
       <w:iCs/>
       <w:smallCaps/>
@@ -8158,21 +8353,21 @@
       <w:contextualSpacing/>
     </w:pPr>
     <w:rPr>
-      <w:rFonts w:asciiTheme="majorHAnsi" w:hAnsiTheme="majorHAnsi" w:eastAsiaTheme="majorEastAsia" w:cstheme="majorBidi"/>
+      <w:rFonts w:asciiTheme="majorHAnsi" w:eastAsiaTheme="majorEastAsia" w:hAnsiTheme="majorHAnsi" w:cstheme="majorBidi"/>
       <w:color w:val="2F5496" w:themeColor="accent1" w:themeShade="BF"/>
       <w:spacing w:val="-7"/>
       <w:sz w:val="80"/>
       <w:szCs w:val="80"/>
     </w:rPr>
   </w:style>
-  <w:style w:type="character" w:styleId="TitoloCarattere" w:customStyle="1">
+  <w:style w:type="character" w:customStyle="1" w:styleId="TitoloCarattere">
     <w:name w:val="Titolo Carattere"/>
     <w:basedOn w:val="Carpredefinitoparagrafo"/>
     <w:link w:val="Titolo"/>
     <w:uiPriority w:val="1"/>
     <w:rsid w:val="009A56D2"/>
     <w:rPr>
-      <w:rFonts w:asciiTheme="majorHAnsi" w:hAnsiTheme="majorHAnsi" w:eastAsiaTheme="majorEastAsia" w:cstheme="majorBidi"/>
+      <w:rFonts w:asciiTheme="majorHAnsi" w:eastAsiaTheme="majorEastAsia" w:hAnsiTheme="majorHAnsi" w:cstheme="majorBidi"/>
       <w:color w:val="2F5496" w:themeColor="accent1" w:themeShade="BF"/>
       <w:spacing w:val="-7"/>
       <w:sz w:val="80"/>
@@ -8194,20 +8389,20 @@
       <w:spacing w:after="240" w:line="240" w:lineRule="auto"/>
     </w:pPr>
     <w:rPr>
-      <w:rFonts w:asciiTheme="majorHAnsi" w:hAnsiTheme="majorHAnsi" w:eastAsiaTheme="majorEastAsia" w:cstheme="majorBidi"/>
+      <w:rFonts w:asciiTheme="majorHAnsi" w:eastAsiaTheme="majorEastAsia" w:hAnsiTheme="majorHAnsi" w:cstheme="majorBidi"/>
       <w:color w:val="404040" w:themeColor="text1" w:themeTint="BF"/>
       <w:sz w:val="30"/>
       <w:szCs w:val="30"/>
     </w:rPr>
   </w:style>
-  <w:style w:type="character" w:styleId="SottotitoloCarattere" w:customStyle="1">
+  <w:style w:type="character" w:customStyle="1" w:styleId="SottotitoloCarattere">
     <w:name w:val="Sottotitolo Carattere"/>
     <w:basedOn w:val="Carpredefinitoparagrafo"/>
     <w:link w:val="Sottotitolo"/>
     <w:uiPriority w:val="11"/>
     <w:rsid w:val="009A56D2"/>
     <w:rPr>
-      <w:rFonts w:asciiTheme="majorHAnsi" w:hAnsiTheme="majorHAnsi" w:eastAsiaTheme="majorEastAsia" w:cstheme="majorBidi"/>
+      <w:rFonts w:asciiTheme="majorHAnsi" w:eastAsiaTheme="majorEastAsia" w:hAnsiTheme="majorHAnsi" w:cstheme="majorBidi"/>
       <w:color w:val="404040" w:themeColor="text1" w:themeTint="BF"/>
       <w:sz w:val="30"/>
       <w:szCs w:val="30"/>
@@ -8262,7 +8457,7 @@
       <w:iCs/>
     </w:rPr>
   </w:style>
-  <w:style w:type="character" w:styleId="CitazioneCarattere" w:customStyle="1">
+  <w:style w:type="character" w:customStyle="1" w:styleId="CitazioneCarattere">
     <w:name w:val="Citazione Carattere"/>
     <w:basedOn w:val="Carpredefinitoparagrafo"/>
     <w:link w:val="Citazione"/>
@@ -8287,20 +8482,20 @@
       <w:jc w:val="center"/>
     </w:pPr>
     <w:rPr>
-      <w:rFonts w:asciiTheme="majorHAnsi" w:hAnsiTheme="majorHAnsi" w:eastAsiaTheme="majorEastAsia" w:cstheme="majorBidi"/>
+      <w:rFonts w:asciiTheme="majorHAnsi" w:eastAsiaTheme="majorEastAsia" w:hAnsiTheme="majorHAnsi" w:cstheme="majorBidi"/>
       <w:color w:val="4472C4" w:themeColor="accent1"/>
       <w:sz w:val="28"/>
       <w:szCs w:val="28"/>
     </w:rPr>
   </w:style>
-  <w:style w:type="character" w:styleId="CitazioneintensaCarattere" w:customStyle="1">
+  <w:style w:type="character" w:customStyle="1" w:styleId="CitazioneintensaCarattere">
     <w:name w:val="Citazione intensa Carattere"/>
     <w:basedOn w:val="Carpredefinitoparagrafo"/>
     <w:link w:val="Citazioneintensa"/>
     <w:uiPriority w:val="30"/>
     <w:rsid w:val="009A56D2"/>
     <w:rPr>
-      <w:rFonts w:asciiTheme="majorHAnsi" w:hAnsiTheme="majorHAnsi" w:eastAsiaTheme="majorEastAsia" w:cstheme="majorBidi"/>
+      <w:rFonts w:asciiTheme="majorHAnsi" w:eastAsiaTheme="majorEastAsia" w:hAnsiTheme="majorHAnsi" w:cstheme="majorBidi"/>
       <w:color w:val="4472C4" w:themeColor="accent1"/>
       <w:sz w:val="28"/>
       <w:szCs w:val="28"/>
@@ -8396,7 +8591,7 @@
       <w:szCs w:val="18"/>
     </w:rPr>
   </w:style>
-  <w:style w:type="character" w:styleId="TestofumettoCarattere" w:customStyle="1">
+  <w:style w:type="character" w:customStyle="1" w:styleId="TestofumettoCarattere">
     <w:name w:val="Testo fumetto Carattere"/>
     <w:basedOn w:val="Carpredefinitoparagrafo"/>
     <w:link w:val="Testofumetto"/>
@@ -8482,39 +8677,6 @@
     </w:rPr>
   </w:style>
 </w:styles>
-</file>
-
-<file path=word/glossary/document.xml><?xml version="1.0" encoding="utf-8"?>
-<w:glossaryDocument xmlns:w14="http://schemas.microsoft.com/office/word/2010/wordml" xmlns:w="http://schemas.openxmlformats.org/wordprocessingml/2006/main">
-  <w:docParts>
-    <w:docPart>
-      <w:docPartPr>
-        <w:name w:val="DefaultPlaceholder_1081868574"/>
-        <w:category>
-          <w:name w:val="General"/>
-          <w:gallery w:val="placeholder"/>
-        </w:category>
-        <w:types>
-          <w:type w:val="bbPlcHdr"/>
-        </w:types>
-        <w:behaviors>
-          <w:behavior w:val="content"/>
-        </w:behaviors>
-        <w:guid w:val="{7ce2cce5-65ca-47db-b672-acbc27bc20c7}"/>
-      </w:docPartPr>
-      <w:docPartBody>
-        <w:p>
-          <w:r>
-            <w:rPr>
-              <w:rStyle w:val="PlaceholderText"/>
-            </w:rPr>
-            <w:t/>
-          </w:r>
-        </w:p>
-      </w:docPartBody>
-    </w:docPart>
-  </w:docParts>
-</w:glossaryDocument>
 </file>
 
 <file path=word/theme/theme1.xml><?xml version="1.0" encoding="utf-8"?>
@@ -8783,7 +8945,7 @@
 </file>
 
 <file path=customXml/itemProps1.xml><?xml version="1.0" encoding="utf-8"?>
-<ds:datastoreItem xmlns:ds="http://schemas.openxmlformats.org/officeDocument/2006/customXml" ds:itemID="{F402A0BC-1978-4B89-BEEC-DD6B51C2CCEB}">
+<ds:datastoreItem xmlns:ds="http://schemas.openxmlformats.org/officeDocument/2006/customXml" ds:itemID="{50A9F136-744A-4B20-9D5A-9992E0B6B7E1}">
   <ds:schemaRefs>
     <ds:schemaRef ds:uri="http://schemas.openxmlformats.org/officeDocument/2006/bibliography"/>
   </ds:schemaRefs>

</xml_diff>

<commit_message>
SafeStretts descriptive Class Diagram improved
</commit_message>
<xml_diff>
--- a/RASD/RASD.docx
+++ b/RASD/RASD.docx
@@ -4135,11 +4135,6 @@
           <w:lang w:val="en-GB"/>
         </w:rPr>
         <w:br/>
-      </w:r>
-      <w:r>
-        <w:rPr>
-          <w:lang w:val="en-GB"/>
-        </w:rPr>
         <w:t xml:space="preserve">One of the main objectives is security. To offer two type of different authentications, an authentication manager will have as its duty to offer these two authentications as transparent as possible, of course SPID authentication will have to communicate with different server than the </w:t>
       </w:r>
       <w:proofErr w:type="spellStart"/>
@@ -4392,8 +4387,6 @@
         </w:rPr>
         <w:t>Expect some note that a user can write about some violation and obviously the type of violations, editing the license, at the cost of a notified lower quality, is the only allowed edit for a violation that can be made by the user.</w:t>
       </w:r>
-      <w:bookmarkStart w:id="7" w:name="_GoBack"/>
-      <w:bookmarkEnd w:id="7"/>
     </w:p>
     <w:p>
       <w:pPr>
@@ -4407,10 +4400,10 @@
           <w:noProof/>
         </w:rPr>
         <w:drawing>
-          <wp:inline distT="0" distB="0" distL="0" distR="0" wp14:anchorId="01E3A345" wp14:editId="737CD872">
-            <wp:extent cx="6210879" cy="3040521"/>
-            <wp:effectExtent l="0" t="0" r="0" b="7620"/>
-            <wp:docPr id="3" name="Immagine 3"/>
+          <wp:inline distT="0" distB="0" distL="0" distR="0" wp14:anchorId="64F0ABE5" wp14:editId="5F0E8E08">
+            <wp:extent cx="6233371" cy="3879850"/>
+            <wp:effectExtent l="0" t="0" r="0" b="6350"/>
+            <wp:docPr id="2" name="Immagine 2"/>
             <wp:cNvGraphicFramePr>
               <a:graphicFrameLocks xmlns:a="http://schemas.openxmlformats.org/drawingml/2006/main" noChangeAspect="1"/>
             </wp:cNvGraphicFramePr>
@@ -4418,7 +4411,7 @@
               <a:graphicData uri="http://schemas.openxmlformats.org/drawingml/2006/picture">
                 <pic:pic xmlns:pic="http://schemas.openxmlformats.org/drawingml/2006/picture">
                   <pic:nvPicPr>
-                    <pic:cNvPr id="0" name="Picture 5"/>
+                    <pic:cNvPr id="0" name="Picture 6"/>
                     <pic:cNvPicPr>
                       <a:picLocks noChangeAspect="1" noChangeArrowheads="1"/>
                     </pic:cNvPicPr>
@@ -4439,7 +4432,7 @@
                   <pic:spPr bwMode="auto">
                     <a:xfrm>
                       <a:off x="0" y="0"/>
-                      <a:ext cx="6217168" cy="3043600"/>
+                      <a:ext cx="6244107" cy="3886533"/>
                     </a:xfrm>
                     <a:prstGeom prst="rect">
                       <a:avLst/>
@@ -4455,6 +4448,8 @@
           </wp:inline>
         </w:drawing>
       </w:r>
+      <w:bookmarkStart w:id="7" w:name="_GoBack"/>
+      <w:bookmarkEnd w:id="7"/>
     </w:p>
     <w:p>
       <w:pPr>
@@ -8945,7 +8940,7 @@
 </file>
 
 <file path=customXml/itemProps1.xml><?xml version="1.0" encoding="utf-8"?>
-<ds:datastoreItem xmlns:ds="http://schemas.openxmlformats.org/officeDocument/2006/customXml" ds:itemID="{50A9F136-744A-4B20-9D5A-9992E0B6B7E1}">
+<ds:datastoreItem xmlns:ds="http://schemas.openxmlformats.org/officeDocument/2006/customXml" ds:itemID="{544B0308-BEFE-4A67-BCBA-1E575DC13D71}">
   <ds:schemaRefs>
     <ds:schemaRef ds:uri="http://schemas.openxmlformats.org/officeDocument/2006/bibliography"/>
   </ds:schemaRefs>

</xml_diff>

<commit_message>
- Scope updated (complete)
</commit_message>
<xml_diff>
--- a/RASD/RASD.docx
+++ b/RASD/RASD.docx
@@ -1,6 +1,6 @@
 
 <file path=word/document.xml><?xml version="1.0" encoding="utf-8"?>
-<w:document xmlns:wpc="http://schemas.microsoft.com/office/word/2010/wordprocessingCanvas" xmlns:cx="http://schemas.microsoft.com/office/drawing/2014/chartex" xmlns:cx1="http://schemas.microsoft.com/office/drawing/2015/9/8/chartex" xmlns:cx2="http://schemas.microsoft.com/office/drawing/2015/10/21/chartex" xmlns:cx3="http://schemas.microsoft.com/office/drawing/2016/5/9/chartex" xmlns:cx4="http://schemas.microsoft.com/office/drawing/2016/5/10/chartex" xmlns:cx5="http://schemas.microsoft.com/office/drawing/2016/5/11/chartex" xmlns:cx6="http://schemas.microsoft.com/office/drawing/2016/5/12/chartex" xmlns:cx7="http://schemas.microsoft.com/office/drawing/2016/5/13/chartex" xmlns:cx8="http://schemas.microsoft.com/office/drawing/2016/5/14/chartex" xmlns:mc="http://schemas.openxmlformats.org/markup-compatibility/2006" xmlns:aink="http://schemas.microsoft.com/office/drawing/2016/ink" xmlns:am3d="http://schemas.microsoft.com/office/drawing/2017/model3d" xmlns:o="urn:schemas-microsoft-com:office:office" xmlns:r="http://schemas.openxmlformats.org/officeDocument/2006/relationships" xmlns:m="http://schemas.openxmlformats.org/officeDocument/2006/math" xmlns:v="urn:schemas-microsoft-com:vml" xmlns:wp14="http://schemas.microsoft.com/office/word/2010/wordprocessingDrawing" xmlns:wp="http://schemas.openxmlformats.org/drawingml/2006/wordprocessingDrawing" xmlns:w10="urn:schemas-microsoft-com:office:word" xmlns:w="http://schemas.openxmlformats.org/wordprocessingml/2006/main" xmlns:w14="http://schemas.microsoft.com/office/word/2010/wordml" xmlns:w15="http://schemas.microsoft.com/office/word/2012/wordml" xmlns:w16cid="http://schemas.microsoft.com/office/word/2016/wordml/cid" xmlns:w16se="http://schemas.microsoft.com/office/word/2015/wordml/symex" xmlns:wpg="http://schemas.microsoft.com/office/word/2010/wordprocessingGroup" xmlns:wpi="http://schemas.microsoft.com/office/word/2010/wordprocessingInk" xmlns:wne="http://schemas.microsoft.com/office/word/2006/wordml" xmlns:wps="http://schemas.microsoft.com/office/word/2010/wordprocessingShape" mc:Ignorable="w14 w15 w16se w16cid wp14">
+<w:document xmlns:wpc="http://schemas.microsoft.com/office/word/2010/wordprocessingCanvas" xmlns:cx="http://schemas.microsoft.com/office/drawing/2014/chartex" xmlns:cx1="http://schemas.microsoft.com/office/drawing/2015/9/8/chartex" xmlns:cx2="http://schemas.microsoft.com/office/drawing/2015/10/21/chartex" xmlns:cx3="http://schemas.microsoft.com/office/drawing/2016/5/9/chartex" xmlns:cx4="http://schemas.microsoft.com/office/drawing/2016/5/10/chartex" xmlns:cx5="http://schemas.microsoft.com/office/drawing/2016/5/11/chartex" xmlns:cx6="http://schemas.microsoft.com/office/drawing/2016/5/12/chartex" xmlns:cx7="http://schemas.microsoft.com/office/drawing/2016/5/13/chartex" xmlns:cx8="http://schemas.microsoft.com/office/drawing/2016/5/14/chartex" xmlns:mc="http://schemas.openxmlformats.org/markup-compatibility/2006" xmlns:aink="http://schemas.microsoft.com/office/drawing/2016/ink" xmlns:am3d="http://schemas.microsoft.com/office/drawing/2017/model3d" xmlns:o="urn:schemas-microsoft-com:office:office" xmlns:r="http://schemas.openxmlformats.org/officeDocument/2006/relationships" xmlns:m="http://schemas.openxmlformats.org/officeDocument/2006/math" xmlns:v="urn:schemas-microsoft-com:vml" xmlns:wp14="http://schemas.microsoft.com/office/word/2010/wordprocessingDrawing" xmlns:wp="http://schemas.openxmlformats.org/drawingml/2006/wordprocessingDrawing" xmlns:w10="urn:schemas-microsoft-com:office:word" xmlns:w="http://schemas.openxmlformats.org/wordprocessingml/2006/main" xmlns:w14="http://schemas.microsoft.com/office/word/2010/wordml" xmlns:w15="http://schemas.microsoft.com/office/word/2012/wordml" xmlns:w16cid="http://schemas.microsoft.com/office/word/2016/wordml/cid" xmlns:w16se="http://schemas.microsoft.com/office/word/2015/wordml/symex" xmlns:wpg="http://schemas.microsoft.com/office/word/2010/wordprocessingGroup" xmlns:wpi="http://schemas.microsoft.com/office/word/2010/wordprocessingInk" xmlns:wne="http://schemas.microsoft.com/office/word/2006/wordml" xmlns:wps="http://schemas.microsoft.com/office/word/2010/wordprocessingShape" xmlns:a="http://schemas.openxmlformats.org/drawingml/2006/main" xmlns:pic="http://schemas.openxmlformats.org/drawingml/2006/picture" xmlns:a14="http://schemas.microsoft.com/office/drawing/2010/main" mc:Ignorable="w14 w15 w16se w16cid wp14">
   <w:body>
     <w:p>
       <w:pPr>
@@ -221,15 +221,121 @@
         <w:pStyle w:val="Titolo"/>
         <w:rPr>
           <w:rFonts w:ascii="Arial" w:hAnsi="Arial" w:cs="Arial"/>
-          <w:b/>
-          <w:bCs/>
+          <w:b w:val="1"/>
+          <w:bCs w:val="1"/>
+          <w:color w:val="000000" w:themeColor="text1" w:themeTint="FF" w:themeShade="FF"/>
+          <w:sz w:val="22"/>
+          <w:szCs w:val="22"/>
+        </w:rPr>
+      </w:pPr>
+      <w:r>
+        <w:rPr>
+          <w:rFonts w:ascii="Arial" w:hAnsi="Arial" w:cs="Arial"/>
+          <w:b w:val="1"/>
+          <w:bCs w:val="1"/>
+          <w:noProof w:val="0"/>
+          <w:color w:val="000000" w:themeColor="text1" w:themeTint="FF" w:themeShade="FF"/>
+          <w:sz w:val="22"/>
+          <w:szCs w:val="22"/>
+          <w:lang w:val="en-GB"/>
+        </w:rPr>
+        <w:t>Authors</w:t>
+      </w:r>
+      <w:r>
+        <w:rPr>
+          <w:rFonts w:ascii="Arial" w:hAnsi="Arial" w:cs="Arial"/>
+          <w:b w:val="1"/>
+          <w:bCs w:val="1"/>
+          <w:color w:val="000000" w:themeColor="text1" w:themeTint="FF" w:themeShade="FF"/>
+          <w:sz w:val="22"/>
+          <w:szCs w:val="22"/>
+        </w:rPr>
+        <w:t>:</w:t>
+      </w:r>
+      <w:r>
+        <w:br/>
+      </w:r>
+    </w:p>
+    <w:p>
+      <w:pPr>
+        <w:rPr>
+          <w:rFonts w:ascii="Arial" w:hAnsi="Arial" w:cs="Arial"/>
           <w:color w:val="000000" w:themeColor="text1"/>
           <w:sz w:val="22"/>
           <w:szCs w:val="22"/>
         </w:rPr>
       </w:pPr>
+      <w:r>
+        <w:rPr>
+          <w:rFonts w:ascii="Arial" w:hAnsi="Arial" w:cs="Arial"/>
+          <w:color w:val="000000" w:themeColor="text1"/>
+          <w:sz w:val="22"/>
+          <w:szCs w:val="22"/>
+        </w:rPr>
+        <w:t>Daniele Comi 10528029</w:t>
+      </w:r>
+      <w:r>
+        <w:rPr>
+          <w:rFonts w:ascii="Arial" w:hAnsi="Arial" w:cs="Arial"/>
+          <w:color w:val="000000" w:themeColor="text1"/>
+          <w:sz w:val="22"/>
+          <w:szCs w:val="22"/>
+        </w:rPr>
+        <w:t xml:space="preserve"> - </w:t>
+      </w:r>
+      <w:r>
+        <w:rPr>
+          <w:rFonts w:ascii="Arial" w:hAnsi="Arial" w:cs="Arial"/>
+          <w:color w:val="000000" w:themeColor="text1"/>
+          <w:sz w:val="22"/>
+          <w:szCs w:val="22"/>
+        </w:rPr>
+        <w:t>944534</w:t>
+      </w:r>
+      <w:r>
+        <w:br/>
+      </w:r>
+      <w:r>
+        <w:rPr>
+          <w:rFonts w:ascii="Arial" w:hAnsi="Arial" w:cs="Arial"/>
+          <w:color w:val="000000" w:themeColor="text1"/>
+          <w:sz w:val="22"/>
+          <w:szCs w:val="22"/>
+        </w:rPr>
+        <w:t xml:space="preserve">Anton </w:t>
+      </w:r>
       <w:proofErr w:type="spellStart"/>
       <w:r>
+        <w:rPr>
+          <w:rFonts w:ascii="Arial" w:hAnsi="Arial" w:cs="Arial"/>
+          <w:color w:val="000000" w:themeColor="text1"/>
+          <w:sz w:val="22"/>
+          <w:szCs w:val="22"/>
+        </w:rPr>
+        <w:t>Ghobryal</w:t>
+      </w:r>
+      <w:proofErr w:type="spellEnd"/>
+      <w:r>
+        <w:rPr>
+          <w:rFonts w:ascii="Arial" w:hAnsi="Arial" w:cs="Arial"/>
+          <w:color w:val="000000" w:themeColor="text1"/>
+          <w:sz w:val="22"/>
+          <w:szCs w:val="22"/>
+        </w:rPr>
+        <w:t xml:space="preserve"> 10501942 - </w:t>
+      </w:r>
+      <w:r>
+        <w:rPr>
+          <w:rFonts w:ascii="Arial" w:hAnsi="Arial" w:eastAsia="Arial" w:cs="Arial"/>
+          <w:sz w:val="22"/>
+          <w:szCs w:val="22"/>
+        </w:rPr>
+        <w:t>945577</w:t>
+      </w:r>
+    </w:p>
+    <w:p>
+      <w:pPr>
+        <w:pStyle w:val="Titolo"/>
         <w:rPr>
           <w:rFonts w:ascii="Arial" w:hAnsi="Arial" w:cs="Arial"/>
           <w:b/>
@@ -238,9 +344,7 @@
           <w:sz w:val="22"/>
           <w:szCs w:val="22"/>
         </w:rPr>
-        <w:t>Authors</w:t>
-      </w:r>
-      <w:proofErr w:type="spellEnd"/>
+      </w:pPr>
       <w:r>
         <w:rPr>
           <w:rFonts w:ascii="Arial" w:hAnsi="Arial" w:cs="Arial"/>
@@ -250,7 +354,7 @@
           <w:sz w:val="22"/>
           <w:szCs w:val="22"/>
         </w:rPr>
-        <w:t>:</w:t>
+        <w:t>Professor:</w:t>
       </w:r>
       <w:r>
         <w:rPr>
@@ -266,6 +370,7 @@
     </w:p>
     <w:p>
       <w:pPr>
+        <w:pStyle w:val="Titolo"/>
         <w:rPr>
           <w:rFonts w:ascii="Arial" w:hAnsi="Arial" w:cs="Arial"/>
           <w:color w:val="000000" w:themeColor="text1"/>
@@ -280,126 +385,13 @@
           <w:sz w:val="22"/>
           <w:szCs w:val="22"/>
         </w:rPr>
-        <w:t>Daniele Comi 10528029</w:t>
-      </w:r>
-      <w:r>
-        <w:rPr>
-          <w:rFonts w:ascii="Arial" w:hAnsi="Arial" w:cs="Arial"/>
-          <w:color w:val="000000" w:themeColor="text1"/>
-          <w:sz w:val="22"/>
-          <w:szCs w:val="22"/>
-        </w:rPr>
-        <w:t xml:space="preserve"> - </w:t>
-      </w:r>
-      <w:r>
-        <w:rPr>
-          <w:rFonts w:ascii="Arial" w:hAnsi="Arial" w:cs="Arial"/>
-          <w:color w:val="000000" w:themeColor="text1"/>
-          <w:sz w:val="22"/>
-          <w:szCs w:val="22"/>
-        </w:rPr>
-        <w:t>944534</w:t>
-      </w:r>
-      <w:r>
-        <w:br/>
-      </w:r>
-      <w:r>
-        <w:rPr>
-          <w:rFonts w:ascii="Arial" w:hAnsi="Arial" w:cs="Arial"/>
-          <w:color w:val="000000" w:themeColor="text1"/>
-          <w:sz w:val="22"/>
-          <w:szCs w:val="22"/>
-        </w:rPr>
-        <w:t xml:space="preserve">Anton </w:t>
-      </w:r>
-      <w:proofErr w:type="spellStart"/>
-      <w:r>
-        <w:rPr>
-          <w:rFonts w:ascii="Arial" w:hAnsi="Arial" w:cs="Arial"/>
-          <w:color w:val="000000" w:themeColor="text1"/>
-          <w:sz w:val="22"/>
-          <w:szCs w:val="22"/>
-        </w:rPr>
-        <w:t>Ghobryal</w:t>
-      </w:r>
-      <w:proofErr w:type="spellEnd"/>
-      <w:r>
-        <w:rPr>
-          <w:rFonts w:ascii="Arial" w:hAnsi="Arial" w:cs="Arial"/>
-          <w:color w:val="000000" w:themeColor="text1"/>
-          <w:sz w:val="22"/>
-          <w:szCs w:val="22"/>
-        </w:rPr>
-        <w:t xml:space="preserve"> 10501942 - </w:t>
-      </w:r>
-      <w:r>
-        <w:rPr>
-          <w:rFonts w:ascii="Arial" w:eastAsia="Arial" w:hAnsi="Arial" w:cs="Arial"/>
-          <w:sz w:val="22"/>
-          <w:szCs w:val="22"/>
-        </w:rPr>
-        <w:t>945577</w:t>
-      </w:r>
-    </w:p>
-    <w:p>
-      <w:pPr>
-        <w:pStyle w:val="Titolo"/>
-        <w:rPr>
-          <w:rFonts w:ascii="Arial" w:hAnsi="Arial" w:cs="Arial"/>
-          <w:b/>
-          <w:bCs/>
-          <w:color w:val="000000" w:themeColor="text1"/>
-          <w:sz w:val="22"/>
-          <w:szCs w:val="22"/>
-        </w:rPr>
-      </w:pPr>
-      <w:r>
-        <w:rPr>
-          <w:rFonts w:ascii="Arial" w:hAnsi="Arial" w:cs="Arial"/>
-          <w:b/>
-          <w:bCs/>
-          <w:color w:val="000000" w:themeColor="text1"/>
-          <w:sz w:val="22"/>
-          <w:szCs w:val="22"/>
-        </w:rPr>
-        <w:t>Professor:</w:t>
-      </w:r>
-      <w:r>
-        <w:rPr>
-          <w:rFonts w:ascii="Arial" w:hAnsi="Arial" w:cs="Arial"/>
-          <w:b/>
-          <w:bCs/>
-          <w:color w:val="000000" w:themeColor="text1"/>
-          <w:sz w:val="22"/>
-          <w:szCs w:val="22"/>
-        </w:rPr>
-        <w:br/>
-      </w:r>
-    </w:p>
-    <w:p>
-      <w:pPr>
-        <w:pStyle w:val="Titolo"/>
-        <w:rPr>
-          <w:rFonts w:ascii="Arial" w:hAnsi="Arial" w:cs="Arial"/>
-          <w:color w:val="000000" w:themeColor="text1"/>
-          <w:sz w:val="22"/>
-          <w:szCs w:val="22"/>
-        </w:rPr>
-      </w:pPr>
-      <w:r>
-        <w:rPr>
-          <w:rFonts w:ascii="Arial" w:hAnsi="Arial" w:cs="Arial"/>
-          <w:color w:val="000000" w:themeColor="text1"/>
-          <w:sz w:val="22"/>
-          <w:szCs w:val="22"/>
-        </w:rPr>
         <w:t>Elisabetta Di Nitto</w:t>
       </w:r>
     </w:p>
     <w:sdt>
       <w:sdtPr>
         <w:rPr>
-          <w:rFonts w:asciiTheme="minorHAnsi" w:eastAsiaTheme="minorEastAsia" w:hAnsiTheme="minorHAnsi" w:cstheme="minorBidi"/>
+          <w:rFonts w:asciiTheme="minorHAnsi" w:hAnsiTheme="minorHAnsi" w:eastAsiaTheme="minorEastAsia" w:cstheme="minorBidi"/>
           <w:color w:val="auto"/>
           <w:sz w:val="21"/>
           <w:szCs w:val="21"/>
@@ -447,7 +439,7 @@
           <w:r>
             <w:fldChar w:fldCharType="separate"/>
           </w:r>
-          <w:hyperlink w:anchor="_Toc22478870" w:history="1">
+          <w:hyperlink w:history="1" w:anchor="_Toc22478870">
             <w:r>
               <w:rPr>
                 <w:rStyle w:val="Collegamentoipertestuale"/>
@@ -529,7 +521,7 @@
               <w:noProof/>
             </w:rPr>
           </w:pPr>
-          <w:hyperlink w:anchor="_Toc22478871" w:history="1">
+          <w:hyperlink w:history="1" w:anchor="_Toc22478871">
             <w:r>
               <w:rPr>
                 <w:rStyle w:val="Collegamentoipertestuale"/>
@@ -610,7 +602,7 @@
               <w:noProof/>
             </w:rPr>
           </w:pPr>
-          <w:hyperlink w:anchor="_Toc22478872" w:history="1">
+          <w:hyperlink w:history="1" w:anchor="_Toc22478872">
             <w:r>
               <w:rPr>
                 <w:rStyle w:val="Collegamentoipertestuale"/>
@@ -679,7 +671,7 @@
               <w:noProof/>
             </w:rPr>
           </w:pPr>
-          <w:hyperlink w:anchor="_Toc22478873" w:history="1">
+          <w:hyperlink w:history="1" w:anchor="_Toc22478873">
             <w:r>
               <w:rPr>
                 <w:rStyle w:val="Collegamentoipertestuale"/>
@@ -748,7 +740,7 @@
               <w:noProof/>
             </w:rPr>
           </w:pPr>
-          <w:hyperlink w:anchor="_Toc22478874" w:history="1">
+          <w:hyperlink w:history="1" w:anchor="_Toc22478874">
             <w:r>
               <w:rPr>
                 <w:rStyle w:val="Collegamentoipertestuale"/>
@@ -817,7 +809,7 @@
               <w:noProof/>
             </w:rPr>
           </w:pPr>
-          <w:hyperlink w:anchor="_Toc22478875" w:history="1">
+          <w:hyperlink w:history="1" w:anchor="_Toc22478875">
             <w:r>
               <w:rPr>
                 <w:rStyle w:val="Collegamentoipertestuale"/>
@@ -886,7 +878,7 @@
               <w:noProof/>
             </w:rPr>
           </w:pPr>
-          <w:hyperlink w:anchor="_Toc22478876" w:history="1">
+          <w:hyperlink w:history="1" w:anchor="_Toc22478876">
             <w:r>
               <w:rPr>
                 <w:rStyle w:val="Collegamentoipertestuale"/>
@@ -956,7 +948,7 @@
               <w:noProof/>
             </w:rPr>
           </w:pPr>
-          <w:hyperlink w:anchor="_Toc22478877" w:history="1">
+          <w:hyperlink w:history="1" w:anchor="_Toc22478877">
             <w:r>
               <w:rPr>
                 <w:rStyle w:val="Collegamentoipertestuale"/>
@@ -1038,7 +1030,7 @@
               <w:noProof/>
             </w:rPr>
           </w:pPr>
-          <w:hyperlink w:anchor="_Toc22478878" w:history="1">
+          <w:hyperlink w:history="1" w:anchor="_Toc22478878">
             <w:r>
               <w:rPr>
                 <w:rStyle w:val="Collegamentoipertestuale"/>
@@ -1119,7 +1111,7 @@
               <w:noProof/>
             </w:rPr>
           </w:pPr>
-          <w:hyperlink w:anchor="_Toc22478879" w:history="1">
+          <w:hyperlink w:history="1" w:anchor="_Toc22478879">
             <w:r>
               <w:rPr>
                 <w:rStyle w:val="Collegamentoipertestuale"/>
@@ -1187,7 +1179,7 @@
               <w:noProof/>
             </w:rPr>
           </w:pPr>
-          <w:hyperlink w:anchor="_Toc22478880" w:history="1">
+          <w:hyperlink w:history="1" w:anchor="_Toc22478880">
             <w:r>
               <w:rPr>
                 <w:rStyle w:val="Collegamentoipertestuale"/>
@@ -1255,7 +1247,7 @@
               <w:noProof/>
             </w:rPr>
           </w:pPr>
-          <w:hyperlink w:anchor="_Toc22478881" w:history="1">
+          <w:hyperlink w:history="1" w:anchor="_Toc22478881">
             <w:r>
               <w:rPr>
                 <w:rStyle w:val="Collegamentoipertestuale"/>
@@ -1324,7 +1316,7 @@
               <w:noProof/>
             </w:rPr>
           </w:pPr>
-          <w:hyperlink w:anchor="_Toc22478882" w:history="1">
+          <w:hyperlink w:history="1" w:anchor="_Toc22478882">
             <w:r>
               <w:rPr>
                 <w:rStyle w:val="Collegamentoipertestuale"/>
@@ -1405,7 +1397,7 @@
               <w:noProof/>
             </w:rPr>
           </w:pPr>
-          <w:hyperlink w:anchor="_Toc22478883" w:history="1">
+          <w:hyperlink w:history="1" w:anchor="_Toc22478883">
             <w:r>
               <w:rPr>
                 <w:rStyle w:val="Collegamentoipertestuale"/>
@@ -1473,7 +1465,7 @@
               <w:noProof/>
             </w:rPr>
           </w:pPr>
-          <w:hyperlink w:anchor="_Toc22478884" w:history="1">
+          <w:hyperlink w:history="1" w:anchor="_Toc22478884">
             <w:r>
               <w:rPr>
                 <w:rStyle w:val="Collegamentoipertestuale"/>
@@ -1541,7 +1533,7 @@
               <w:noProof/>
             </w:rPr>
           </w:pPr>
-          <w:hyperlink w:anchor="_Toc22478885" w:history="1">
+          <w:hyperlink w:history="1" w:anchor="_Toc22478885">
             <w:r>
               <w:rPr>
                 <w:rStyle w:val="Collegamentoipertestuale"/>
@@ -1609,7 +1601,7 @@
               <w:noProof/>
             </w:rPr>
           </w:pPr>
-          <w:hyperlink w:anchor="_Toc22478886" w:history="1">
+          <w:hyperlink w:history="1" w:anchor="_Toc22478886">
             <w:r>
               <w:rPr>
                 <w:rStyle w:val="Collegamentoipertestuale"/>
@@ -1677,7 +1669,7 @@
               <w:noProof/>
             </w:rPr>
           </w:pPr>
-          <w:hyperlink w:anchor="_Toc22478887" w:history="1">
+          <w:hyperlink w:history="1" w:anchor="_Toc22478887">
             <w:r>
               <w:rPr>
                 <w:rStyle w:val="Collegamentoipertestuale"/>
@@ -1745,7 +1737,7 @@
               <w:noProof/>
             </w:rPr>
           </w:pPr>
-          <w:hyperlink w:anchor="_Toc22478888" w:history="1">
+          <w:hyperlink w:history="1" w:anchor="_Toc22478888">
             <w:r>
               <w:rPr>
                 <w:rStyle w:val="Collegamentoipertestuale"/>
@@ -1813,7 +1805,7 @@
               <w:noProof/>
             </w:rPr>
           </w:pPr>
-          <w:hyperlink w:anchor="_Toc22478889" w:history="1">
+          <w:hyperlink w:history="1" w:anchor="_Toc22478889">
             <w:r>
               <w:rPr>
                 <w:rStyle w:val="Collegamentoipertestuale"/>
@@ -1881,7 +1873,7 @@
               <w:noProof/>
             </w:rPr>
           </w:pPr>
-          <w:hyperlink w:anchor="_Toc22478890" w:history="1">
+          <w:hyperlink w:history="1" w:anchor="_Toc22478890">
             <w:r>
               <w:rPr>
                 <w:rStyle w:val="Collegamentoipertestuale"/>
@@ -1949,7 +1941,7 @@
               <w:noProof/>
             </w:rPr>
           </w:pPr>
-          <w:hyperlink w:anchor="_Toc22478891" w:history="1">
+          <w:hyperlink w:history="1" w:anchor="_Toc22478891">
             <w:r>
               <w:rPr>
                 <w:rStyle w:val="Collegamentoipertestuale"/>
@@ -2017,7 +2009,7 @@
               <w:noProof/>
             </w:rPr>
           </w:pPr>
-          <w:hyperlink w:anchor="_Toc22478892" w:history="1">
+          <w:hyperlink w:history="1" w:anchor="_Toc22478892">
             <w:r>
               <w:rPr>
                 <w:rStyle w:val="Collegamentoipertestuale"/>
@@ -2085,7 +2077,7 @@
               <w:noProof/>
             </w:rPr>
           </w:pPr>
-          <w:hyperlink w:anchor="_Toc22478893" w:history="1">
+          <w:hyperlink w:history="1" w:anchor="_Toc22478893">
             <w:r>
               <w:rPr>
                 <w:rStyle w:val="Collegamentoipertestuale"/>
@@ -2153,7 +2145,7 @@
               <w:noProof/>
             </w:rPr>
           </w:pPr>
-          <w:hyperlink w:anchor="_Toc22478894" w:history="1">
+          <w:hyperlink w:history="1" w:anchor="_Toc22478894">
             <w:r>
               <w:rPr>
                 <w:rStyle w:val="Collegamentoipertestuale"/>
@@ -2221,7 +2213,7 @@
               <w:noProof/>
             </w:rPr>
           </w:pPr>
-          <w:hyperlink w:anchor="_Toc22478895" w:history="1">
+          <w:hyperlink w:history="1" w:anchor="_Toc22478895">
             <w:r>
               <w:rPr>
                 <w:rStyle w:val="Collegamentoipertestuale"/>
@@ -2289,7 +2281,7 @@
               <w:noProof/>
             </w:rPr>
           </w:pPr>
-          <w:hyperlink w:anchor="_Toc22478896" w:history="1">
+          <w:hyperlink w:history="1" w:anchor="_Toc22478896">
             <w:r>
               <w:rPr>
                 <w:rStyle w:val="Collegamentoipertestuale"/>
@@ -2357,7 +2349,7 @@
               <w:noProof/>
             </w:rPr>
           </w:pPr>
-          <w:hyperlink w:anchor="_Toc22478897" w:history="1">
+          <w:hyperlink w:history="1" w:anchor="_Toc22478897">
             <w:r>
               <w:rPr>
                 <w:rStyle w:val="Collegamentoipertestuale"/>
@@ -2425,7 +2417,7 @@
               <w:noProof/>
             </w:rPr>
           </w:pPr>
-          <w:hyperlink w:anchor="_Toc22478898" w:history="1">
+          <w:hyperlink w:history="1" w:anchor="_Toc22478898">
             <w:r>
               <w:rPr>
                 <w:rStyle w:val="Collegamentoipertestuale"/>
@@ -2494,7 +2486,7 @@
               <w:noProof/>
             </w:rPr>
           </w:pPr>
-          <w:hyperlink w:anchor="_Toc22478899" w:history="1">
+          <w:hyperlink w:history="1" w:anchor="_Toc22478899">
             <w:r>
               <w:rPr>
                 <w:rStyle w:val="Collegamentoipertestuale"/>
@@ -2576,7 +2568,7 @@
               <w:noProof/>
             </w:rPr>
           </w:pPr>
-          <w:hyperlink w:anchor="_Toc22478900" w:history="1">
+          <w:hyperlink w:history="1" w:anchor="_Toc22478900">
             <w:r>
               <w:rPr>
                 <w:rStyle w:val="Collegamentoipertestuale"/>
@@ -2658,7 +2650,7 @@
               <w:noProof/>
             </w:rPr>
           </w:pPr>
-          <w:hyperlink w:anchor="_Toc22478901" w:history="1">
+          <w:hyperlink w:history="1" w:anchor="_Toc22478901">
             <w:r>
               <w:rPr>
                 <w:rStyle w:val="Collegamentoipertestuale"/>
@@ -2816,14 +2808,14 @@
       <w:pPr>
         <w:ind w:left="1416"/>
         <w:rPr>
-          <w:rFonts w:ascii="Calibri" w:eastAsia="Calibri" w:hAnsi="Calibri" w:cs="Calibri"/>
+          <w:rFonts w:ascii="Calibri" w:hAnsi="Calibri" w:eastAsia="Calibri" w:cs="Calibri"/>
           <w:lang w:val="en-GB"/>
         </w:rPr>
       </w:pPr>
       <w:proofErr w:type="spellStart"/>
       <w:r>
         <w:rPr>
-          <w:rFonts w:ascii="Calibri" w:eastAsia="Calibri" w:hAnsi="Calibri" w:cs="Calibri"/>
+          <w:rFonts w:ascii="Calibri" w:hAnsi="Calibri" w:eastAsia="Calibri" w:cs="Calibri"/>
           <w:lang w:val="en-GB"/>
         </w:rPr>
         <w:t>SafeStreets</w:t>
@@ -2831,7 +2823,7 @@
       <w:proofErr w:type="spellEnd"/>
       <w:r>
         <w:rPr>
-          <w:rFonts w:ascii="Calibri" w:eastAsia="Calibri" w:hAnsi="Calibri" w:cs="Calibri"/>
+          <w:rFonts w:ascii="Calibri" w:hAnsi="Calibri" w:eastAsia="Calibri" w:cs="Calibri"/>
           <w:lang w:val="en-GB"/>
         </w:rPr>
         <w:t xml:space="preserve"> is a crowded-sourced application that intends to provide users with the possibility to notify authorities when traffic violations occur, specifically parking violations. The application allows users to send pictures of violations, including their date, time, and position, to authorities. The main purpose of </w:t>
@@ -2839,7 +2831,7 @@
       <w:proofErr w:type="spellStart"/>
       <w:r>
         <w:rPr>
-          <w:rFonts w:ascii="Calibri" w:eastAsia="Calibri" w:hAnsi="Calibri" w:cs="Calibri"/>
+          <w:rFonts w:ascii="Calibri" w:hAnsi="Calibri" w:eastAsia="Calibri" w:cs="Calibri"/>
           <w:lang w:val="en-GB"/>
         </w:rPr>
         <w:t>SafeStreets</w:t>
@@ -2847,7 +2839,7 @@
       <w:proofErr w:type="spellEnd"/>
       <w:r>
         <w:rPr>
-          <w:rFonts w:ascii="Calibri" w:eastAsia="Calibri" w:hAnsi="Calibri" w:cs="Calibri"/>
+          <w:rFonts w:ascii="Calibri" w:hAnsi="Calibri" w:eastAsia="Calibri" w:cs="Calibri"/>
           <w:lang w:val="en-GB"/>
         </w:rPr>
         <w:t xml:space="preserve"> is to reduce the number of accidents that may be caused by certain violations that can be avoided easily. The following examples may illustrate and visualize the type of violations that may be captured and notified to the authorities:</w:t>
@@ -2867,7 +2859,7 @@
       </w:pPr>
       <w:r>
         <w:rPr>
-          <w:rFonts w:ascii="Calibri" w:eastAsia="Calibri" w:hAnsi="Calibri" w:cs="Calibri"/>
+          <w:rFonts w:ascii="Calibri" w:hAnsi="Calibri" w:eastAsia="Calibri" w:cs="Calibri"/>
           <w:lang w:val="en-GB"/>
         </w:rPr>
         <w:t>Double parking</w:t>
@@ -2887,7 +2879,7 @@
       </w:pPr>
       <w:r>
         <w:rPr>
-          <w:rFonts w:ascii="Calibri" w:eastAsia="Calibri" w:hAnsi="Calibri" w:cs="Calibri"/>
+          <w:rFonts w:ascii="Calibri" w:hAnsi="Calibri" w:eastAsia="Calibri" w:cs="Calibri"/>
           <w:lang w:val="en-GB"/>
         </w:rPr>
         <w:t>Expiry of the parking time limit</w:t>
@@ -2907,7 +2899,7 @@
       </w:pPr>
       <w:r>
         <w:rPr>
-          <w:rFonts w:ascii="Calibri" w:eastAsia="Calibri" w:hAnsi="Calibri" w:cs="Calibri"/>
+          <w:rFonts w:ascii="Calibri" w:hAnsi="Calibri" w:eastAsia="Calibri" w:cs="Calibri"/>
           <w:lang w:val="en-GB"/>
         </w:rPr>
         <w:t>No parking area</w:t>
@@ -2927,7 +2919,7 @@
       </w:pPr>
       <w:r>
         <w:rPr>
-          <w:rFonts w:ascii="Calibri" w:eastAsia="Calibri" w:hAnsi="Calibri" w:cs="Calibri"/>
+          <w:rFonts w:ascii="Calibri" w:hAnsi="Calibri" w:eastAsia="Calibri" w:cs="Calibri"/>
           <w:lang w:val="en-GB"/>
         </w:rPr>
         <w:t>Parking in places reserved to people with disabilities</w:t>
@@ -2947,7 +2939,7 @@
       </w:pPr>
       <w:r>
         <w:rPr>
-          <w:rFonts w:ascii="Calibri" w:eastAsia="Calibri" w:hAnsi="Calibri" w:cs="Calibri"/>
+          <w:rFonts w:ascii="Calibri" w:hAnsi="Calibri" w:eastAsia="Calibri" w:cs="Calibri"/>
           <w:lang w:val="en-GB"/>
         </w:rPr>
         <w:t>Parking in the middle of bike lanes</w:t>
@@ -2967,7 +2959,7 @@
       </w:pPr>
       <w:r>
         <w:rPr>
-          <w:rFonts w:ascii="Calibri" w:eastAsia="Calibri" w:hAnsi="Calibri" w:cs="Calibri"/>
+          <w:rFonts w:ascii="Calibri" w:hAnsi="Calibri" w:eastAsia="Calibri" w:cs="Calibri"/>
           <w:lang w:val="en-GB"/>
         </w:rPr>
         <w:t>Parking near bus stops</w:t>
@@ -2987,7 +2979,7 @@
       </w:pPr>
       <w:r>
         <w:rPr>
-          <w:rFonts w:ascii="Calibri" w:eastAsia="Calibri" w:hAnsi="Calibri" w:cs="Calibri"/>
+          <w:rFonts w:ascii="Calibri" w:hAnsi="Calibri" w:eastAsia="Calibri" w:cs="Calibri"/>
           <w:lang w:val="en-GB"/>
         </w:rPr>
         <w:t>Parking on crosswalk</w:t>
@@ -3007,7 +2999,7 @@
       </w:pPr>
       <w:r>
         <w:rPr>
-          <w:rFonts w:ascii="Calibri" w:eastAsia="Calibri" w:hAnsi="Calibri" w:cs="Calibri"/>
+          <w:rFonts w:ascii="Calibri" w:hAnsi="Calibri" w:eastAsia="Calibri" w:cs="Calibri"/>
           <w:lang w:val="en-GB"/>
         </w:rPr>
         <w:t>Parking on residents reserved spots</w:t>
@@ -3027,7 +3019,7 @@
       </w:pPr>
       <w:r>
         <w:rPr>
-          <w:rFonts w:ascii="Calibri" w:eastAsia="Calibri" w:hAnsi="Calibri" w:cs="Calibri"/>
+          <w:rFonts w:ascii="Calibri" w:hAnsi="Calibri" w:eastAsia="Calibri" w:cs="Calibri"/>
           <w:lang w:val="en-GB"/>
         </w:rPr>
         <w:t>Parking ticket missing</w:t>
@@ -3047,7 +3039,7 @@
       </w:pPr>
       <w:r>
         <w:rPr>
-          <w:rFonts w:ascii="Calibri" w:eastAsia="Calibri" w:hAnsi="Calibri" w:cs="Calibri"/>
+          <w:rFonts w:ascii="Calibri" w:hAnsi="Calibri" w:eastAsia="Calibri" w:cs="Calibri"/>
           <w:lang w:val="en-GB"/>
         </w:rPr>
         <w:t>Possible vehicles damage by third parties (e.g. broken glass)</w:t>
@@ -3058,14 +3050,14 @@
         <w:ind w:left="1416"/>
         <w:jc w:val="both"/>
         <w:rPr>
-          <w:rFonts w:ascii="Calibri" w:eastAsia="Calibri" w:hAnsi="Calibri" w:cs="Calibri"/>
+          <w:rFonts w:ascii="Calibri" w:hAnsi="Calibri" w:eastAsia="Calibri" w:cs="Calibri"/>
           <w:lang w:val="en-GB"/>
         </w:rPr>
       </w:pPr>
       <w:proofErr w:type="spellStart"/>
       <w:r>
         <w:rPr>
-          <w:rFonts w:ascii="Calibri" w:eastAsia="Calibri" w:hAnsi="Calibri" w:cs="Calibri"/>
+          <w:rFonts w:ascii="Calibri" w:hAnsi="Calibri" w:eastAsia="Calibri" w:cs="Calibri"/>
           <w:lang w:val="en-GB"/>
         </w:rPr>
         <w:t>SafeStreets</w:t>
@@ -3073,7 +3065,7 @@
       <w:proofErr w:type="spellEnd"/>
       <w:r>
         <w:rPr>
-          <w:rFonts w:ascii="Calibri" w:eastAsia="Calibri" w:hAnsi="Calibri" w:cs="Calibri"/>
+          <w:rFonts w:ascii="Calibri" w:hAnsi="Calibri" w:eastAsia="Calibri" w:cs="Calibri"/>
           <w:lang w:val="en-GB"/>
         </w:rPr>
         <w:t xml:space="preserve"> stores the information provided by the users, completing it with suitable metadata. In particular, when it receives a picture, it runs an algorithm to read the licence plate and stores the retrieved information with the violation, including also the type of violation (input by the user) and the name of the street where the violation occurred (which can be retrieved from the geographical position of the violation). In addition, the application allows both end users and authorities to mine the information that has been received, for example by highlighting the streets (or the areas) with the highest frequency of violations, or the vehicles that commit the most violations. Of course, different levels of visibility are offered to different roles, for example the authorities can see the licence plate numbers of the vehicles that commit any violation while the end user cannot see that.</w:t>
@@ -3083,7 +3075,7 @@
       <w:pPr>
         <w:ind w:left="1416"/>
         <w:rPr>
-          <w:rFonts w:ascii="Calibri" w:eastAsia="Calibri" w:hAnsi="Calibri" w:cs="Calibri"/>
+          <w:rFonts w:ascii="Calibri" w:hAnsi="Calibri" w:eastAsia="Calibri" w:cs="Calibri"/>
           <w:lang w:val="en-GB"/>
         </w:rPr>
       </w:pPr>
@@ -3093,13 +3085,13 @@
         <w:ind w:left="1416"/>
         <w:jc w:val="both"/>
         <w:rPr>
-          <w:rFonts w:ascii="Calibri" w:eastAsia="Calibri" w:hAnsi="Calibri" w:cs="Calibri"/>
-          <w:lang w:val="en-GB"/>
-        </w:rPr>
-      </w:pPr>
-      <w:r>
-        <w:rPr>
-          <w:rFonts w:ascii="Calibri" w:eastAsia="Calibri" w:hAnsi="Calibri" w:cs="Calibri"/>
+          <w:rFonts w:ascii="Calibri" w:hAnsi="Calibri" w:eastAsia="Calibri" w:cs="Calibri"/>
+          <w:lang w:val="en-GB"/>
+        </w:rPr>
+      </w:pPr>
+      <w:r>
+        <w:rPr>
+          <w:rFonts w:ascii="Calibri" w:hAnsi="Calibri" w:eastAsia="Calibri" w:cs="Calibri"/>
           <w:lang w:val="en-GB"/>
         </w:rPr>
         <w:t xml:space="preserve">Moreover, there’s another functionality that can be provided by </w:t>
@@ -3107,7 +3099,7 @@
       <w:proofErr w:type="spellStart"/>
       <w:r>
         <w:rPr>
-          <w:rFonts w:ascii="Calibri" w:eastAsia="Calibri" w:hAnsi="Calibri" w:cs="Calibri"/>
+          <w:rFonts w:ascii="Calibri" w:hAnsi="Calibri" w:eastAsia="Calibri" w:cs="Calibri"/>
           <w:lang w:val="en-GB"/>
         </w:rPr>
         <w:t>SafeStreets</w:t>
@@ -3115,7 +3107,7 @@
       <w:proofErr w:type="spellEnd"/>
       <w:r>
         <w:rPr>
-          <w:rFonts w:ascii="Calibri" w:eastAsia="Calibri" w:hAnsi="Calibri" w:cs="Calibri"/>
+          <w:rFonts w:ascii="Calibri" w:hAnsi="Calibri" w:eastAsia="Calibri" w:cs="Calibri"/>
           <w:lang w:val="en-GB"/>
         </w:rPr>
         <w:t xml:space="preserve">. If the municipality offers a service that allows users to retrieve the information about accidents that occur on the territory of the municipality, </w:t>
@@ -3123,7 +3115,7 @@
       <w:proofErr w:type="spellStart"/>
       <w:r>
         <w:rPr>
-          <w:rFonts w:ascii="Calibri" w:eastAsia="Calibri" w:hAnsi="Calibri" w:cs="Calibri"/>
+          <w:rFonts w:ascii="Calibri" w:hAnsi="Calibri" w:eastAsia="Calibri" w:cs="Calibri"/>
           <w:lang w:val="en-GB"/>
         </w:rPr>
         <w:t>SafeStreets</w:t>
@@ -3131,7 +3123,7 @@
       <w:proofErr w:type="spellEnd"/>
       <w:r>
         <w:rPr>
-          <w:rFonts w:ascii="Calibri" w:eastAsia="Calibri" w:hAnsi="Calibri" w:cs="Calibri"/>
+          <w:rFonts w:ascii="Calibri" w:hAnsi="Calibri" w:eastAsia="Calibri" w:cs="Calibri"/>
           <w:lang w:val="en-GB"/>
         </w:rPr>
         <w:t xml:space="preserve"> can cross that information with its own data to identify potentially unsafe areas, hence suggest possible interventions depending of the type of the most committed violation in that area. The following examples show which intervention could be suggested depending on the preceding examples of violations presented earlier in this paragraph:</w:t>
@@ -3151,7 +3143,7 @@
       </w:pPr>
       <w:r>
         <w:rPr>
-          <w:rFonts w:ascii="Calibri" w:eastAsia="Calibri" w:hAnsi="Calibri" w:cs="Calibri"/>
+          <w:rFonts w:ascii="Calibri" w:hAnsi="Calibri" w:eastAsia="Calibri" w:cs="Calibri"/>
           <w:lang w:val="en-GB"/>
         </w:rPr>
         <w:t>Add a barrier between the bike lane and the part of the road for motorized vehicles</w:t>
@@ -3171,7 +3163,7 @@
       </w:pPr>
       <w:r>
         <w:rPr>
-          <w:rFonts w:ascii="Calibri" w:eastAsia="Calibri" w:hAnsi="Calibri" w:cs="Calibri"/>
+          <w:rFonts w:ascii="Calibri" w:hAnsi="Calibri" w:eastAsia="Calibri" w:cs="Calibri"/>
           <w:lang w:val="en-GB"/>
         </w:rPr>
         <w:t xml:space="preserve">Install a towaway zone sign </w:t>
@@ -3191,7 +3183,7 @@
       </w:pPr>
       <w:r>
         <w:rPr>
-          <w:rFonts w:ascii="Calibri" w:eastAsia="Calibri" w:hAnsi="Calibri" w:cs="Calibri"/>
+          <w:rFonts w:ascii="Calibri" w:hAnsi="Calibri" w:eastAsia="Calibri" w:cs="Calibri"/>
           <w:lang w:val="en-GB"/>
         </w:rPr>
         <w:t xml:space="preserve">Increase parking slots </w:t>
@@ -3211,7 +3203,7 @@
       </w:pPr>
       <w:r>
         <w:rPr>
-          <w:rFonts w:ascii="Calibri" w:eastAsia="Calibri" w:hAnsi="Calibri" w:cs="Calibri"/>
+          <w:rFonts w:ascii="Calibri" w:hAnsi="Calibri" w:eastAsia="Calibri" w:cs="Calibri"/>
           <w:lang w:val="en-GB"/>
         </w:rPr>
         <w:t>Increase local police controls</w:t>
@@ -3222,13 +3214,13 @@
         <w:ind w:left="1416"/>
         <w:jc w:val="both"/>
         <w:rPr>
-          <w:rFonts w:ascii="Calibri" w:eastAsia="Calibri" w:hAnsi="Calibri" w:cs="Calibri"/>
-          <w:lang w:val="en-GB"/>
-        </w:rPr>
-      </w:pPr>
-      <w:r>
-        <w:rPr>
-          <w:rFonts w:ascii="Calibri" w:eastAsia="Calibri" w:hAnsi="Calibri" w:cs="Calibri"/>
+          <w:rFonts w:ascii="Calibri" w:hAnsi="Calibri" w:eastAsia="Calibri" w:cs="Calibri"/>
+          <w:lang w:val="en-GB"/>
+        </w:rPr>
+      </w:pPr>
+      <w:r>
+        <w:rPr>
+          <w:rFonts w:ascii="Calibri" w:hAnsi="Calibri" w:eastAsia="Calibri" w:cs="Calibri"/>
           <w:lang w:val="en-GB"/>
         </w:rPr>
         <w:t xml:space="preserve">The main purpose of this functionality is that </w:t>
@@ -3236,7 +3228,7 @@
       <w:proofErr w:type="spellStart"/>
       <w:r>
         <w:rPr>
-          <w:rFonts w:ascii="Calibri" w:eastAsia="Calibri" w:hAnsi="Calibri" w:cs="Calibri"/>
+          <w:rFonts w:ascii="Calibri" w:hAnsi="Calibri" w:eastAsia="Calibri" w:cs="Calibri"/>
           <w:lang w:val="en-GB"/>
         </w:rPr>
         <w:t>SafeStreets</w:t>
@@ -3244,14 +3236,14 @@
       <w:proofErr w:type="spellEnd"/>
       <w:r>
         <w:rPr>
-          <w:rFonts w:ascii="Calibri" w:eastAsia="Calibri" w:hAnsi="Calibri" w:cs="Calibri"/>
+          <w:rFonts w:ascii="Calibri" w:hAnsi="Calibri" w:eastAsia="Calibri" w:cs="Calibri"/>
           <w:lang w:val="en-GB"/>
         </w:rPr>
         <w:t xml:space="preserve"> also identifies areas with critical number of accidents and reports suggestions as a possible solution as an automatized method to engage with the problem. Thus, it could help the authorities to highlight where the interventions should be provided, and this functionality should make it easier to point out the areas with critical </w:t>
       </w:r>
       <w:r>
         <w:rPr>
-          <w:rFonts w:ascii="Calibri" w:eastAsia="Calibri" w:hAnsi="Calibri" w:cs="Calibri"/>
+          <w:rFonts w:ascii="Calibri" w:hAnsi="Calibri" w:eastAsia="Calibri" w:cs="Calibri"/>
           <w:lang w:val="en-GB"/>
         </w:rPr>
         <w:lastRenderedPageBreak/>
@@ -3261,7 +3253,7 @@
     <w:p>
       <w:pPr>
         <w:rPr>
-          <w:rFonts w:ascii="Calibri" w:eastAsia="Calibri" w:hAnsi="Calibri" w:cs="Calibri"/>
+          <w:rFonts w:ascii="Calibri" w:hAnsi="Calibri" w:eastAsia="Calibri" w:cs="Calibri"/>
           <w:lang w:val="en-GB"/>
         </w:rPr>
       </w:pPr>
@@ -3442,14 +3434,12 @@
         </w:rPr>
         <w:t xml:space="preserve">Reading these goals, we should acknowledge the fact that the system considers two most end users: the normal user and the authorities. They’ll be defined </w:t>
       </w:r>
-      <w:proofErr w:type="gramStart"/>
       <w:r>
         <w:rPr>
           <w:lang w:val="en-GB"/>
         </w:rPr>
         <w:t>later on</w:t>
       </w:r>
-      <w:proofErr w:type="gramEnd"/>
       <w:r>
         <w:rPr>
           <w:lang w:val="en-GB"/>
@@ -3465,7 +3455,7 @@
           <w:lang w:val="en-GB"/>
         </w:rPr>
       </w:pPr>
-      <w:bookmarkStart w:id="0" w:name="_Toc22478872"/>
+      <w:bookmarkStart w:name="_Toc22478872" w:id="0"/>
       <w:r>
         <w:rPr>
           <w:lang w:val="en-GB"/>
@@ -3568,14 +3558,46 @@
     </w:p>
     <w:p>
       <w:pPr>
+        <w:spacing w:after="120" w:line="264" w:lineRule="auto"/>
         <w:jc w:val="both"/>
         <w:rPr>
+          <w:rFonts w:ascii="Calibri" w:hAnsi="Calibri" w:eastAsia="Calibri" w:cs="Calibri"/>
+          <w:noProof w:val="0"/>
+          <w:sz w:val="21"/>
+          <w:szCs w:val="21"/>
+          <w:lang w:val="en-GB"/>
+        </w:rPr>
+      </w:pPr>
+      <w:r>
+        <w:rPr>
+          <w:rFonts w:ascii="Calibri" w:hAnsi="Calibri" w:eastAsia="Calibri" w:cs="Calibri"/>
+          <w:noProof w:val="0"/>
+          <w:sz w:val="21"/>
+          <w:szCs w:val="21"/>
+          <w:lang w:val="en-GB"/>
+        </w:rPr>
+        <w:t>SafeStreets is meant to help authorities to identify some serious violations, traffic and parking violations, that may cause accidents in the future being. Thus, as it’s been called, it’s intended for making streets safer. Also, this application will increase the efficiency on reporting violations with the help of a common citizen. In order to report a violation, citizens won’t have to go to a police station (that might be far from the current position of the violation), they won’t even have to search where they are in order to report formally the committed violation. There are also some assumptions made in order to satisfy the goals of the S2B and the fundamental requirements that would help the lower level to easily realize the implementation part without considering the research on some tech already defined and available for use, also for higher level perspectives, for future improvements; thus it will be easier to integrate some new tech inherent to the domain of the application.</w:t>
+      </w:r>
+    </w:p>
+    <w:p>
+      <w:pPr>
+        <w:spacing w:after="120" w:line="264" w:lineRule="auto"/>
+        <w:jc w:val="both"/>
+        <w:rPr>
+          <w:rFonts w:ascii="Calibri" w:hAnsi="Calibri" w:eastAsia="Calibri" w:cs="Calibri"/>
+          <w:noProof w:val="0"/>
+          <w:sz w:val="21"/>
+          <w:szCs w:val="21"/>
           <w:lang w:val="en-GB"/>
         </w:rPr>
       </w:pPr>
       <w:proofErr w:type="spellStart"/>
       <w:r>
         <w:rPr>
+          <w:rFonts w:ascii="Calibri" w:hAnsi="Calibri" w:eastAsia="Calibri" w:cs="Calibri"/>
+          <w:noProof w:val="0"/>
+          <w:sz w:val="21"/>
+          <w:szCs w:val="21"/>
           <w:lang w:val="en-GB"/>
         </w:rPr>
         <w:t>SafeStreets</w:t>
@@ -3583,155 +3605,220 @@
       <w:proofErr w:type="spellEnd"/>
       <w:r>
         <w:rPr>
-          <w:lang w:val="en-GB"/>
-        </w:rPr>
-        <w:t xml:space="preserve"> is meant to help authorities to identify some serious violations, traffic and parking violations, that may cause accidents in the future being. Thus, as it’s been called, it’s intended for making streets safer. Also, this application will increase the efficiency on reporting violations with the help of a common citizen. In order to report </w:t>
-      </w:r>
-      <w:r>
-        <w:rPr>
-          <w:lang w:val="en-GB"/>
-        </w:rPr>
-        <w:lastRenderedPageBreak/>
-        <w:t>a violation, citizens won’t have to go to a police station (that might be far from the current position of the violation), they won’t even have to search where they are in order to report formally the committed violation. There are also some assumptions made in order to satisfy the goals of the S2B and the fundamental requirements that would help the lower level to easily realize the implementation part without considering the research on some tech already defined and available for use, also for higher level perspectives, for future improvements; thus it will be easier to integrate some new tech inherent to the domain of the application.</w:t>
-      </w:r>
-    </w:p>
-    <w:p>
-      <w:pPr>
+          <w:rFonts w:ascii="Calibri" w:hAnsi="Calibri" w:eastAsia="Calibri" w:cs="Calibri"/>
+          <w:noProof w:val="0"/>
+          <w:sz w:val="21"/>
+          <w:szCs w:val="21"/>
+          <w:lang w:val="en-GB"/>
+        </w:rPr>
+        <w:t xml:space="preserve"> allow users to report a violation to the authorities when they spot one. In order to obtain the ability of using </w:t>
+      </w:r>
+      <w:proofErr w:type="spellStart"/>
+      <w:r>
+        <w:rPr>
+          <w:rFonts w:ascii="Calibri" w:hAnsi="Calibri" w:eastAsia="Calibri" w:cs="Calibri"/>
+          <w:noProof w:val="0"/>
+          <w:sz w:val="21"/>
+          <w:szCs w:val="21"/>
+          <w:lang w:val="en-GB"/>
+        </w:rPr>
+        <w:t>SafeStreets</w:t>
+      </w:r>
+      <w:proofErr w:type="spellEnd"/>
+      <w:r>
+        <w:rPr>
+          <w:rFonts w:ascii="Calibri" w:hAnsi="Calibri" w:eastAsia="Calibri" w:cs="Calibri"/>
+          <w:noProof w:val="0"/>
+          <w:sz w:val="21"/>
+          <w:szCs w:val="21"/>
+          <w:lang w:val="en-GB"/>
+        </w:rPr>
+        <w:t xml:space="preserve"> the user will have to register himself into the application system. Users have two different modes to register themselves into the system: the first one is the proprietary authentication and the second one consists of SPID authentication. Generally, they will have to subscribe with their full name and fiscal code since they’re mandatory to be able to fill certain reports. Registered Users obtain points that indicate their integrity through their continuous </w:t>
+      </w:r>
+      <w:proofErr w:type="spellStart"/>
+      <w:r>
+        <w:rPr>
+          <w:rFonts w:ascii="Calibri" w:hAnsi="Calibri" w:eastAsia="Calibri" w:cs="Calibri"/>
+          <w:noProof w:val="0"/>
+          <w:sz w:val="21"/>
+          <w:szCs w:val="21"/>
+          <w:lang w:val="en-GB"/>
+        </w:rPr>
+        <w:t>voluntaristic</w:t>
+      </w:r>
+      <w:proofErr w:type="spellEnd"/>
+      <w:r>
+        <w:rPr>
+          <w:rFonts w:ascii="Calibri" w:hAnsi="Calibri" w:eastAsia="Calibri" w:cs="Calibri"/>
+          <w:noProof w:val="0"/>
+          <w:sz w:val="21"/>
+          <w:szCs w:val="21"/>
+          <w:lang w:val="en-GB"/>
+        </w:rPr>
+        <w:t xml:space="preserve"> participation in order to provide the possibility of achieving the goal of making the streets safer. These points are called integrity points. Initially, users, who have registered with SPID, have more integrity points than the proprietary authentication (according to demonstrating more integrity into the society verifying his own identity through a public system of digital authentication). Moreover, when a report is verified by the authorities, integrity points of the notifier increase. Users can see also, through a map, the security level of a zone. </w:t>
+      </w:r>
+      <w:r>
+        <w:rPr>
+          <w:rFonts w:ascii="Calibri" w:hAnsi="Calibri" w:eastAsia="Calibri" w:cs="Calibri"/>
+          <w:noProof w:val="0"/>
+          <w:sz w:val="21"/>
+          <w:szCs w:val="21"/>
+          <w:lang w:val="en-GB"/>
+        </w:rPr>
+        <w:t>Actually, allowing</w:t>
+      </w:r>
+      <w:r>
+        <w:rPr>
+          <w:rFonts w:ascii="Calibri" w:hAnsi="Calibri" w:eastAsia="Calibri" w:cs="Calibri"/>
+          <w:noProof w:val="0"/>
+          <w:sz w:val="21"/>
+          <w:szCs w:val="21"/>
+          <w:lang w:val="en-GB"/>
+        </w:rPr>
+        <w:t xml:space="preserve"> users to mine general information about notified violations doesn’t violate the privacy of the reporting user according to the Legislative Decree 196/03 and the regulation 2016/679 given since they aren’t authorized to access other users’ private information such as fiscal code, name, surname etc. Security level is calculated being based on the statistics of the types of violations committed in the interested area.</w:t>
+      </w:r>
+    </w:p>
+    <w:p>
+      <w:pPr>
+        <w:spacing w:after="120" w:line="264" w:lineRule="auto"/>
         <w:jc w:val="both"/>
         <w:rPr>
-          <w:rFonts w:ascii="Calibri" w:eastAsia="Calibri" w:hAnsi="Calibri" w:cs="Calibri"/>
-          <w:lang w:val="en-GB"/>
-        </w:rPr>
-      </w:pPr>
-      <w:proofErr w:type="spellStart"/>
-      <w:r>
-        <w:rPr>
-          <w:lang w:val="en-GB"/>
-        </w:rPr>
-        <w:t>SafeStreets</w:t>
-      </w:r>
-      <w:proofErr w:type="spellEnd"/>
-      <w:r>
-        <w:rPr>
-          <w:lang w:val="en-GB"/>
-        </w:rPr>
-        <w:t xml:space="preserve"> allow users to report a violation to the authorities when they spot one. In order to obtain the ability of using </w:t>
-      </w:r>
-      <w:proofErr w:type="spellStart"/>
-      <w:r>
-        <w:rPr>
-          <w:lang w:val="en-GB"/>
-        </w:rPr>
-        <w:t>SafeStreets</w:t>
-      </w:r>
-      <w:proofErr w:type="spellEnd"/>
-      <w:r>
-        <w:rPr>
-          <w:lang w:val="en-GB"/>
-        </w:rPr>
-        <w:t xml:space="preserve"> the user will have to register himself into the application system. Users have two different modes to register themselves into the system: the first one is the proprietary authentication and the second one consists of SPID authentication. Generally, they will have to subscribe with their full name and fiscal code since they’re mandatory to be able to fill certain reports. Registered Users obtain points that indicate their integrity through their continuous </w:t>
-      </w:r>
-      <w:proofErr w:type="spellStart"/>
-      <w:r>
-        <w:rPr>
-          <w:lang w:val="en-GB"/>
-        </w:rPr>
-        <w:t>voluntaristic</w:t>
-      </w:r>
-      <w:proofErr w:type="spellEnd"/>
-      <w:r>
-        <w:rPr>
-          <w:lang w:val="en-GB"/>
-        </w:rPr>
-        <w:t xml:space="preserve"> participation in order to provide the possibility of achieving the goal of making the streets safer. These points are called integrity points. </w:t>
-      </w:r>
-      <w:r>
-        <w:rPr>
-          <w:rFonts w:ascii="Calibri" w:eastAsia="Calibri" w:hAnsi="Calibri" w:cs="Calibri"/>
-          <w:lang w:val="en-GB"/>
-        </w:rPr>
-        <w:t>Initially, users, who have registered with SPID, have more integrity points than the proprietary authentication (according to demonstrating more integrity into the society verifying his own identity through a public system of digital authentication). Moreover, when a report is verified by the authorities, integrity points of the notifier increases.</w:t>
-      </w:r>
-    </w:p>
-    <w:p>
-      <w:pPr>
+          <w:rFonts w:ascii="Calibri" w:hAnsi="Calibri" w:eastAsia="Calibri" w:cs="Calibri"/>
+          <w:noProof w:val="0"/>
+          <w:sz w:val="21"/>
+          <w:szCs w:val="21"/>
+          <w:lang w:val="en-GB"/>
+        </w:rPr>
+      </w:pPr>
+      <w:r>
+        <w:rPr>
+          <w:rFonts w:ascii="Calibri" w:hAnsi="Calibri" w:eastAsia="Calibri" w:cs="Calibri"/>
+          <w:noProof w:val="0"/>
+          <w:sz w:val="21"/>
+          <w:szCs w:val="21"/>
+          <w:lang w:val="en-GB"/>
+        </w:rPr>
+        <w:t>As it is in the specification of the S2B, Reports are composed of date, time, position, a note (with a maximum fixed number of  characters) and a clear picture of the committed violation in which the licence plate should be included, but it isn’t a restricted requirement because, in the worst case, there are two possible situations: in the first one the licence plate isn’t clear (e.g. poor quality or blurry image) the user is allowed to do one out of two possible actions that consist of re-take the picture of the violation or modify the licence plate number, and if the user chooses to do the second action, the system shall recognize the report as one, instead, with a modified licence plate number and this induces minor level of credibility; instead, in the second situation, if the system doesn’t recognize a vehicle in the taken picture it will take an immediate action to discard this picture and it will eventually ask the user to take a new clearer picture to be able to proceed, and that precludes the fact that user might send pictures that are not in accordance with the domain of the application (e.g. photos that don’t contain a vehicle such as selfies).</w:t>
+      </w:r>
+    </w:p>
+    <w:p>
+      <w:pPr>
+        <w:spacing w:after="120" w:line="264" w:lineRule="auto"/>
         <w:jc w:val="both"/>
         <w:rPr>
-          <w:rFonts w:ascii="Calibri" w:eastAsia="Calibri" w:hAnsi="Calibri" w:cs="Calibri"/>
-          <w:lang w:val="en-GB"/>
-        </w:rPr>
-      </w:pPr>
-      <w:r>
-        <w:rPr>
-          <w:lang w:val="en-GB"/>
-        </w:rPr>
-        <w:t xml:space="preserve">As it is in the specification of the S2B, Reports are composed of date, </w:t>
-      </w:r>
-      <w:r>
-        <w:rPr>
-          <w:rFonts w:ascii="Calibri" w:eastAsia="Calibri" w:hAnsi="Calibri" w:cs="Calibri"/>
-          <w:lang w:val="en-GB"/>
-        </w:rPr>
-        <w:t>time, position, a note (with a maximum fixed number of  characters) and a clear picture of the committed violation in which the licence plate should be included, but it isn’t a restricted requirement because, in the worst case, there are two possible situations: in the first one the licence plate isn’t clear (e.g. poor quality or blurry image) the user is allowed to do one out of two possible actions that consist of re-take the picture of the violation or modify the licence plate number, and if the user chooses to do the second action, the system shall recognize the report as one, instead, with a modified licence plate number and this induces minor level of credibility; instead, in the second situation, if the system doesn’t recognize a vehicle in the taken picture it will take an immediate action to discard this picture and it will eventually ask the user to take a new clearer picture to be able to proceed, and that precludes the fact that user might send pictures that are not in accordance with the domain of the application (e.g. photos that don’t contain a vehicle such as selfies).</w:t>
-      </w:r>
-    </w:p>
-    <w:p>
-      <w:pPr>
+          <w:rFonts w:ascii="Calibri" w:hAnsi="Calibri" w:eastAsia="Calibri" w:cs="Calibri"/>
+          <w:noProof w:val="0"/>
+          <w:sz w:val="21"/>
+          <w:szCs w:val="21"/>
+          <w:lang w:val="en-GB"/>
+        </w:rPr>
+      </w:pPr>
+      <w:r>
+        <w:rPr>
+          <w:rFonts w:ascii="Calibri" w:hAnsi="Calibri" w:eastAsia="Calibri" w:cs="Calibri"/>
+          <w:noProof w:val="0"/>
+          <w:sz w:val="21"/>
+          <w:szCs w:val="21"/>
+          <w:lang w:val="en-GB"/>
+        </w:rPr>
+        <w:t>Since the violation must be notified in real-time domain, the user is not allowed to upload a picture at all. So that, situations as creating a false violation or manipulating data of a certain violation. For the same reason the user is not allowed to modify a photo. If the user notices something that should be mentioned, there’s a note that he can fill in briefly with possible observations. Also, the user must have a stable active connection to be able to submit the violation.</w:t>
+      </w:r>
+    </w:p>
+    <w:p>
+      <w:pPr>
+        <w:spacing w:after="120" w:line="264" w:lineRule="auto"/>
         <w:jc w:val="both"/>
         <w:rPr>
-          <w:rFonts w:ascii="Calibri" w:eastAsia="Calibri" w:hAnsi="Calibri" w:cs="Calibri"/>
-          <w:lang w:val="en-GB"/>
-        </w:rPr>
-      </w:pPr>
-      <w:r>
-        <w:rPr>
-          <w:rFonts w:ascii="Calibri" w:eastAsia="Calibri" w:hAnsi="Calibri" w:cs="Calibri"/>
-          <w:lang w:val="en-GB"/>
-        </w:rPr>
-        <w:t>Since the violation must be notified in real-time domain, the user is not allowed to upload a picture at all. So that, situations as creating a false violation or manipulating data of a certain violation. For the same reason the user is not allowed to modify a photo. If the user notices something that should be mentioned, there’s a note that he can fill in briefly with possible observations. Also, the user must have a stable active connection to be able to submit the violation.</w:t>
-      </w:r>
-    </w:p>
-    <w:p>
-      <w:pPr>
+          <w:rFonts w:ascii="Calibri" w:hAnsi="Calibri" w:eastAsia="Calibri" w:cs="Calibri"/>
+          <w:noProof w:val="0"/>
+          <w:sz w:val="21"/>
+          <w:szCs w:val="21"/>
+          <w:lang w:val="en-GB"/>
+        </w:rPr>
+      </w:pPr>
+      <w:r>
+        <w:rPr>
+          <w:rFonts w:ascii="Calibri" w:hAnsi="Calibri" w:eastAsia="Calibri" w:cs="Calibri"/>
+          <w:noProof w:val="0"/>
+          <w:sz w:val="21"/>
+          <w:szCs w:val="21"/>
+          <w:lang w:val="en-GB"/>
+        </w:rPr>
+        <w:t xml:space="preserve">A report should satisfy the application domain before it becomes in hands of authorities and in order to realize this fact a report should include the preconditions described earlier. When a report is filled in completely the authorities must be able to receive it through the application. Within this context, the authorities are defined as Italy’s law enforcement agencies. The authorities, interested in the application willing to use it for increasing local security, must have a valid digital certificate </w:t>
+      </w:r>
+      <w:r>
+        <w:rPr>
+          <w:rFonts w:ascii="Calibri" w:hAnsi="Calibri" w:eastAsia="Calibri" w:cs="Calibri"/>
+          <w:noProof w:val="0"/>
+          <w:sz w:val="21"/>
+          <w:szCs w:val="21"/>
+          <w:lang w:val="en-US"/>
+        </w:rPr>
+        <w:t>provided by the police forces through the Ministry of the Interior</w:t>
+      </w:r>
+      <w:r>
+        <w:rPr>
+          <w:rFonts w:ascii="Calibri" w:hAnsi="Calibri" w:eastAsia="Calibri" w:cs="Calibri"/>
+          <w:noProof w:val="0"/>
+          <w:sz w:val="21"/>
+          <w:szCs w:val="21"/>
+          <w:lang w:val="en-GB"/>
+        </w:rPr>
+        <w:t>. An authority must register to be able to use the application. The registration process requires a valid digital certificate. Once an authority is registered, it’s able to receive notifications about the committed violations. Registered authorities have the maximum authorization to access all the data notified by users. They also have access to all normal user functionalities, thus the capability of reporting violations. The authorities can also verify and validate the visualized reports depending on the veracity of the notified violations.</w:t>
+      </w:r>
+    </w:p>
+    <w:p>
+      <w:pPr>
+        <w:spacing w:after="120" w:line="264" w:lineRule="auto"/>
+        <w:rPr>
+          <w:rFonts w:ascii="Calibri" w:hAnsi="Calibri" w:eastAsia="Calibri" w:cs="Calibri"/>
+          <w:noProof w:val="0"/>
+          <w:sz w:val="21"/>
+          <w:szCs w:val="21"/>
+          <w:lang w:val="en-GB"/>
+        </w:rPr>
+      </w:pPr>
+      <w:r>
+        <w:rPr>
+          <w:rFonts w:ascii="Calibri" w:hAnsi="Calibri" w:eastAsia="Calibri" w:cs="Calibri"/>
+          <w:noProof w:val="0"/>
+          <w:sz w:val="21"/>
+          <w:szCs w:val="21"/>
+          <w:lang w:val="en-US"/>
+        </w:rPr>
+        <w:t>Either the registration process or the reports made and of the user who carried it out are respects the terms established by the Legislative Decree 196/03 and the regulation 2016/679.</w:t>
+      </w:r>
+    </w:p>
+    <w:p>
+      <w:pPr>
+        <w:spacing w:after="120" w:line="264" w:lineRule="auto"/>
         <w:jc w:val="both"/>
         <w:rPr>
-          <w:rFonts w:ascii="Calibri" w:eastAsia="Calibri" w:hAnsi="Calibri" w:cs="Calibri"/>
-          <w:lang w:val="en-GB"/>
-        </w:rPr>
-      </w:pPr>
-      <w:r>
-        <w:rPr>
-          <w:rFonts w:ascii="Calibri" w:eastAsia="Calibri" w:hAnsi="Calibri" w:cs="Calibri"/>
-          <w:lang w:val="en-GB"/>
-        </w:rPr>
-        <w:t xml:space="preserve">A report should satisfy the application domain before it becomes in hands of authorities and in order to realize this fact a report should include the preconditions described earlier. When a report is filled in completely the authorities must be able to receive it through the application. Within this context, the authorities are defined as Italy’s law enforcement agencies. The authorities, interested in the application willing to use it for increasing local security, must have a valid digital certificate </w:t>
-      </w:r>
-      <w:r>
-        <w:rPr>
-          <w:lang w:val="en-US"/>
-        </w:rPr>
-        <w:t>provided by the police forces through the Ministry of the Interior</w:t>
-      </w:r>
-      <w:r>
-        <w:rPr>
-          <w:rFonts w:ascii="Calibri" w:eastAsia="Calibri" w:hAnsi="Calibri" w:cs="Calibri"/>
-          <w:lang w:val="en-GB"/>
-        </w:rPr>
-        <w:t>. An authority must register to be able to use the application. The registration process requires a valid digital certificate. Once an authority is registered, it’s able to receive notifications about the committed violations. Registered authorities have the maximum authorization to access all the data notified by users. They also have access to all normal user functionalities, thus the capability of reporting violations. The authorities can also verify and validate the visualized reports depending on the veracity of the notified violations.</w:t>
-      </w:r>
-    </w:p>
-    <w:p>
-      <w:pPr>
-        <w:rPr>
-          <w:lang w:val="en-US"/>
-        </w:rPr>
-      </w:pPr>
-      <w:r>
-        <w:rPr>
-          <w:lang w:val="en-US"/>
-        </w:rPr>
-        <w:t>Either the registration process or the reports made and of the user who carried it out are respects the terms established by the Legislative Decree 196/03 and the regulation 2016/679.</w:t>
-      </w:r>
+          <w:rFonts w:ascii="Calibri" w:hAnsi="Calibri" w:eastAsia="Calibri" w:cs="Calibri"/>
+          <w:noProof w:val="0"/>
+          <w:sz w:val="21"/>
+          <w:szCs w:val="21"/>
+          <w:lang w:val="it-IT"/>
+        </w:rPr>
+      </w:pPr>
+      <w:r>
+        <w:rPr>
+          <w:rFonts w:ascii="Calibri" w:hAnsi="Calibri" w:eastAsia="Calibri" w:cs="Calibri"/>
+          <w:noProof w:val="0"/>
+          <w:sz w:val="21"/>
+          <w:szCs w:val="21"/>
+          <w:lang w:val="en-US"/>
+        </w:rPr>
+        <w:t>SafeStreets offers also the possibility to be an important participant as an independent entity which can provide suggestions to the improvement of a certain area. In order to realize such a functionality, SafeStreets should have access to accident records of the applied areas. Interested municipalities, in order to apply this functionality, must guarantee access to those data records because it helps the application to cross the provided data about accidents with its own data to provide suitable suggestions depending on the identified situation.</w:t>
+      </w:r>
+    </w:p>
+    <w:p>
+      <w:pPr>
+        <w:pStyle w:val="Normale"/>
+        <w:rPr>
+          <w:lang w:val="en-GB"/>
+        </w:rPr>
+      </w:pPr>
     </w:p>
     <w:p>
       <w:pPr>
@@ -3741,6 +3828,14 @@
           <w:lang w:val="en-GB"/>
         </w:rPr>
       </w:pPr>
+      <w:bookmarkStart w:name="_Toc22478873" w:id="1"/>
+      <w:r>
+        <w:rPr>
+          <w:lang w:val="en-GB"/>
+        </w:rPr>
+        <w:t>1.3 Definitions, Acronyms, Abbreviations</w:t>
+      </w:r>
+      <w:bookmarkEnd w:id="1"/>
     </w:p>
     <w:p>
       <w:pPr>
@@ -3750,14 +3845,14 @@
           <w:lang w:val="en-GB"/>
         </w:rPr>
       </w:pPr>
-      <w:bookmarkStart w:id="1" w:name="_Toc22478873"/>
-      <w:r>
-        <w:rPr>
-          <w:lang w:val="en-GB"/>
-        </w:rPr>
-        <w:t>1.3 Definitions, Acronyms, Abbreviations</w:t>
-      </w:r>
-      <w:bookmarkEnd w:id="1"/>
+      <w:bookmarkStart w:name="_Toc22478874" w:id="2"/>
+      <w:r>
+        <w:rPr>
+          <w:lang w:val="en-GB"/>
+        </w:rPr>
+        <w:t>1.4 Revision history</w:t>
+      </w:r>
+      <w:bookmarkEnd w:id="2"/>
     </w:p>
     <w:p>
       <w:pPr>
@@ -3767,24 +3862,7 @@
           <w:lang w:val="en-GB"/>
         </w:rPr>
       </w:pPr>
-      <w:bookmarkStart w:id="2" w:name="_Toc22478874"/>
-      <w:r>
-        <w:rPr>
-          <w:lang w:val="en-GB"/>
-        </w:rPr>
-        <w:t>1.4 Revision history</w:t>
-      </w:r>
-      <w:bookmarkEnd w:id="2"/>
-    </w:p>
-    <w:p>
-      <w:pPr>
-        <w:pStyle w:val="Titolo2"/>
-        <w:ind w:firstLine="708"/>
-        <w:rPr>
-          <w:lang w:val="en-GB"/>
-        </w:rPr>
-      </w:pPr>
-      <w:bookmarkStart w:id="3" w:name="_Toc22478875"/>
+      <w:bookmarkStart w:name="_Toc22478875" w:id="3"/>
       <w:r>
         <w:rPr>
           <w:lang w:val="en-GB"/>
@@ -3807,7 +3885,7 @@
       <w:r>
         <w:t xml:space="preserve"> 196 del 2003 (196/03) </w:t>
       </w:r>
-      <w:hyperlink r:id="rId8" w:history="1">
+      <w:hyperlink w:history="1" r:id="rId8">
         <w:r>
           <w:rPr>
             <w:rStyle w:val="Collegamentoipertestuale"/>
@@ -3851,7 +3929,7 @@
         </w:rPr>
         <w:t xml:space="preserve"> </w:t>
       </w:r>
-      <w:hyperlink r:id="rId9" w:history="1">
+      <w:hyperlink w:history="1" r:id="rId9">
         <w:r>
           <w:rPr>
             <w:rStyle w:val="Collegamentoipertestuale"/>
@@ -3887,7 +3965,7 @@
         </w:rPr>
         <w:t xml:space="preserve"> </w:t>
       </w:r>
-      <w:hyperlink r:id="rId10" w:history="1">
+      <w:hyperlink w:history="1" r:id="rId10">
         <w:r>
           <w:rPr>
             <w:rStyle w:val="Collegamentoipertestuale"/>
@@ -3920,7 +3998,7 @@
         </w:rPr>
         <w:t xml:space="preserve"> </w:t>
       </w:r>
-      <w:hyperlink r:id="rId11" w:history="1">
+      <w:hyperlink w:history="1" r:id="rId11">
         <w:r>
           <w:rPr>
             <w:rStyle w:val="Collegamentoipertestuale"/>
@@ -3947,7 +4025,7 @@
         </w:rPr>
         <w:t xml:space="preserve">Specification document “Mandatory Project Assignment AY 2018-2019” </w:t>
       </w:r>
-      <w:hyperlink r:id="rId12" w:history="1">
+      <w:hyperlink w:history="1" r:id="rId12">
         <w:r>
           <w:rPr>
             <w:rStyle w:val="Collegamentoipertestuale"/>
@@ -3980,7 +4058,7 @@
         </w:rPr>
         <w:t xml:space="preserve"> and digital certificates released </w:t>
       </w:r>
-      <w:hyperlink r:id="rId13" w:history="1">
+      <w:hyperlink w:history="1" r:id="rId13">
         <w:r>
           <w:rPr>
             <w:rStyle w:val="Collegamentoipertestuale"/>
@@ -3998,7 +4076,7 @@
           <w:lang w:val="en-GB"/>
         </w:rPr>
       </w:pPr>
-      <w:bookmarkStart w:id="4" w:name="_Toc22478876"/>
+      <w:bookmarkStart w:name="_Toc22478876" w:id="4"/>
       <w:r>
         <w:rPr>
           <w:lang w:val="en-GB"/>
@@ -4045,7 +4123,7 @@
           <w:lang w:val="en-GB"/>
         </w:rPr>
       </w:pPr>
-      <w:bookmarkStart w:id="5" w:name="_Toc22478877"/>
+      <w:bookmarkStart w:name="_Toc22478877" w:id="5"/>
       <w:r>
         <w:rPr>
           <w:lang w:val="en-GB"/>
@@ -4065,7 +4143,7 @@
           <w:lang w:val="en-GB"/>
         </w:rPr>
       </w:pPr>
-      <w:bookmarkStart w:id="6" w:name="_Toc22478878"/>
+      <w:bookmarkStart w:name="_Toc22478878" w:id="6"/>
       <w:r>
         <w:rPr>
           <w:lang w:val="en-GB"/>
@@ -4100,21 +4178,7 @@
         <w:rPr>
           <w:lang w:val="en-GB"/>
         </w:rPr>
-        <w:t xml:space="preserve"> application, </w:t>
-      </w:r>
-      <w:proofErr w:type="gramStart"/>
-      <w:r>
-        <w:rPr>
-          <w:lang w:val="en-GB"/>
-        </w:rPr>
-        <w:t>actually only</w:t>
-      </w:r>
-      <w:proofErr w:type="gramEnd"/>
-      <w:r>
-        <w:rPr>
-          <w:lang w:val="en-GB"/>
-        </w:rPr>
-        <w:t xml:space="preserve"> the main parts without going too deep in the actual </w:t>
+        <w:t xml:space="preserve"> application, actually only the main parts without going too deep in the actual </w:t>
       </w:r>
       <w:proofErr w:type="spellStart"/>
       <w:r>
@@ -4131,58 +4195,65 @@
         <w:t xml:space="preserve"> structure which is not a topic for this document.</w:t>
       </w:r>
       <w:r>
-        <w:rPr>
-          <w:lang w:val="en-GB"/>
-        </w:rPr>
         <w:br/>
-        <w:t xml:space="preserve">One of the main objectives is security. To offer two type of different authentications, an authentication manager will have as its duty to offer these two authentications as transparent as possible, of course SPID authentication will have to communicate with different server than the </w:t>
+      </w:r>
+      <w:r>
+        <w:rPr>
+          <w:lang w:val="en-GB"/>
+        </w:rPr>
+        <w:t xml:space="preserve">One of the main objectives is security. To offer two type of different authentications, an authentication manager will have as its duty to offer these two authentications as transparent as possible, of course SPID authentication will have to communicate with different server than the ones of </w:t>
       </w:r>
       <w:proofErr w:type="spellStart"/>
       <w:r>
         <w:rPr>
           <w:lang w:val="en-GB"/>
         </w:rPr>
-        <w:t>the</w:t>
+        <w:t>SafeStreets</w:t>
       </w:r>
       <w:proofErr w:type="spellEnd"/>
       <w:r>
         <w:rPr>
           <w:lang w:val="en-GB"/>
         </w:rPr>
-        <w:t xml:space="preserve"> ones of </w:t>
+        <w:t>. SPID servers and its authentication process will follow its documentations.</w:t>
+      </w:r>
+      <w:r>
+        <w:br/>
+      </w:r>
+      <w:r>
+        <w:rPr>
+          <w:lang w:val="en-GB"/>
+        </w:rPr>
+        <w:t xml:space="preserve">User data has to be secured in the best way possible following directives imposed by D.L. 196/03 and the </w:t>
+      </w:r>
+      <w:r>
+        <w:rPr>
+          <w:lang w:val="en-US"/>
+        </w:rPr>
+        <w:t xml:space="preserve">General Data Protection Regulation 2016/679, so even if not shown, for clarity reasons, in the class diagram data will indeed have to be decrypted to be seen from the application and has to be crypted when memorized in the database through </w:t>
       </w:r>
       <w:proofErr w:type="spellStart"/>
       <w:r>
         <w:rPr>
-          <w:lang w:val="en-GB"/>
+          <w:lang w:val="en-US"/>
         </w:rPr>
         <w:t>SafeStreets</w:t>
       </w:r>
       <w:proofErr w:type="spellEnd"/>
       <w:r>
         <w:rPr>
-          <w:lang w:val="en-GB"/>
-        </w:rPr>
-        <w:t>. SPID servers and its authentication process will follow its documentations.</w:t>
-      </w:r>
-      <w:r>
-        <w:rPr>
-          <w:lang w:val="en-GB"/>
-        </w:rPr>
+          <w:lang w:val="en-US"/>
+        </w:rPr>
+        <w:t xml:space="preserve"> servers to guarantee.</w:t>
+      </w:r>
+      <w:r>
         <w:br/>
-        <w:t xml:space="preserve">User data has to be secured in the best way possible following directives imposed by D.L. 196/03 and the </w:t>
-      </w:r>
-      <w:r>
-        <w:rPr>
-          <w:lang w:val="en-US"/>
-        </w:rPr>
-        <w:t>General Data Protection Regulation 2016/679</w:t>
-      </w:r>
-      <w:r>
-        <w:rPr>
-          <w:lang w:val="en-US"/>
-        </w:rPr>
-        <w:t xml:space="preserve">, so even if not shown, for clarity reasons, in the class diagram data will indeed have to be decrypted to be seen from the application and has to be crypted when memorized in the database through </w:t>
+      </w:r>
+      <w:r>
+        <w:rPr>
+          <w:lang w:val="en-US"/>
+        </w:rPr>
+        <w:t xml:space="preserve">An user will not ever be able to access other user restricted information, </w:t>
       </w:r>
       <w:proofErr w:type="spellStart"/>
       <w:r>
@@ -4196,46 +4267,15 @@
         <w:rPr>
           <w:lang w:val="en-US"/>
         </w:rPr>
-        <w:t xml:space="preserve"> servers to </w:t>
-      </w:r>
-      <w:r>
-        <w:rPr>
-          <w:lang w:val="en-US"/>
-        </w:rPr>
-        <w:t>guarantee</w:t>
-      </w:r>
-      <w:r>
-        <w:rPr>
-          <w:lang w:val="en-US"/>
-        </w:rPr>
-        <w:t>.</w:t>
-      </w:r>
-      <w:r>
-        <w:rPr>
-          <w:lang w:val="en-US"/>
-        </w:rPr>
+        <w:t xml:space="preserve"> will grant him only the permission to explore violations signaled. Contraposed to the authority which has the legal rights to see every user data, expect obviously the authentication related ones.</w:t>
+      </w:r>
+      <w:r>
         <w:br/>
-        <w:t xml:space="preserve">An user will not ever be able to access other user restricted information, </w:t>
-      </w:r>
-      <w:proofErr w:type="spellStart"/>
-      <w:r>
-        <w:rPr>
-          <w:lang w:val="en-US"/>
-        </w:rPr>
-        <w:t>SafeStreets</w:t>
-      </w:r>
-      <w:proofErr w:type="spellEnd"/>
-      <w:r>
-        <w:rPr>
-          <w:lang w:val="en-US"/>
-        </w:rPr>
-        <w:t xml:space="preserve"> will grant him only the permission to explore violations signaled. Contraposed to the authority which has the legal rights to see every user data, expect obviously the authentication related ones.</w:t>
-      </w:r>
-      <w:r>
-        <w:rPr>
-          <w:lang w:val="en-US"/>
-        </w:rPr>
-        <w:br/>
+      </w:r>
+      <w:r>
+        <w:rPr>
+          <w:lang w:val="en-US"/>
+        </w:rPr>
         <w:t>An authority to access this data will have to let its previous asked digital certificate be verified in every application session to use even just one of the main three restricted functions.</w:t>
       </w:r>
     </w:p>
@@ -4448,7 +4488,7 @@
           </wp:inline>
         </w:drawing>
       </w:r>
-      <w:bookmarkStart w:id="7" w:name="_GoBack"/>
+      <w:bookmarkStart w:name="_GoBack" w:id="7"/>
       <w:bookmarkEnd w:id="7"/>
     </w:p>
     <w:p>
@@ -4533,7 +4573,7 @@
           <w:lang w:val="en-GB"/>
         </w:rPr>
       </w:pPr>
-      <w:bookmarkStart w:id="8" w:name="_Toc22478879"/>
+      <w:bookmarkStart w:name="_Toc22478879" w:id="8"/>
       <w:r>
         <w:rPr>
           <w:lang w:val="en-GB"/>
@@ -4550,7 +4590,7 @@
           <w:lang w:val="en-GB"/>
         </w:rPr>
       </w:pPr>
-      <w:bookmarkStart w:id="9" w:name="_Toc22478880"/>
+      <w:bookmarkStart w:name="_Toc22478880" w:id="9"/>
       <w:r>
         <w:rPr>
           <w:lang w:val="en-GB"/>
@@ -4558,6 +4598,106 @@
         <w:t>2.3 User characteristics</w:t>
       </w:r>
       <w:bookmarkEnd w:id="9"/>
+    </w:p>
+    <w:p>
+      <w:pPr>
+        <w:pStyle w:val="Normale"/>
+        <w:rPr>
+          <w:lang w:val="en-GB"/>
+        </w:rPr>
+      </w:pPr>
+      <w:proofErr w:type="spellStart"/>
+      <w:r>
+        <w:rPr>
+          <w:lang w:val="en-GB"/>
+        </w:rPr>
+        <w:t>SafeStreets</w:t>
+      </w:r>
+      <w:proofErr w:type="spellEnd"/>
+      <w:r>
+        <w:rPr>
+          <w:lang w:val="en-GB"/>
+        </w:rPr>
+        <w:t xml:space="preserve"> requires some fundamental actors who could help in order to exploit the possibility to use all the possible functionalities to accomplish what is built for as described earlier. Those actors belong to two different categories: a normal user or a citizen and the authorities (mainly, local police). Their characteristics will be described as </w:t>
+      </w:r>
+      <w:r>
+        <w:rPr>
+          <w:lang w:val="en-GB"/>
+        </w:rPr>
+        <w:t>follows</w:t>
+      </w:r>
+      <w:r>
+        <w:rPr>
+          <w:lang w:val="en-GB"/>
+        </w:rPr>
+        <w:t>:</w:t>
+      </w:r>
+    </w:p>
+    <w:p>
+      <w:pPr>
+        <w:pStyle w:val="Paragrafoelenco"/>
+        <w:numPr>
+          <w:ilvl w:val="0"/>
+          <w:numId w:val="18"/>
+        </w:numPr>
+        <w:rPr>
+          <w:sz w:val="21"/>
+          <w:szCs w:val="21"/>
+          <w:lang w:val="en-US"/>
+        </w:rPr>
+      </w:pPr>
+      <w:r>
+        <w:rPr>
+          <w:lang w:val="en-GB"/>
+        </w:rPr>
+        <w:t xml:space="preserve">User: a person who registers to </w:t>
+      </w:r>
+      <w:proofErr w:type="spellStart"/>
+      <w:r>
+        <w:rPr>
+          <w:lang w:val="en-GB"/>
+        </w:rPr>
+        <w:t>SafeStreets</w:t>
+      </w:r>
+      <w:proofErr w:type="spellEnd"/>
+      <w:r>
+        <w:rPr>
+          <w:lang w:val="en-GB"/>
+        </w:rPr>
+        <w:t xml:space="preserve">, a citizen of the community, a passer-by who may spot a violation while he’s walking around the streets, having the possibility to report it via the application, simply taking a photo of the violation, and filling in the required data. He may register through the proprietary authentication or SPID. Data as his full name and his fiscal code are restrictedly required. He has access to his own profile on which, in addition to his own data, there will be all the violation notified followed by an integrity score which describes the credibility of the reports provided by him. He’s also allowed to make queries about other violations (obviously, without violating other users’ privacy accordingly with </w:t>
+      </w:r>
+      <w:r>
+        <w:rPr>
+          <w:lang w:val="en-US"/>
+        </w:rPr>
+        <w:t>the terms established by the Legislative Decree 196/03 and the regulation 2016/679</w:t>
+      </w:r>
+      <w:r>
+        <w:rPr>
+          <w:lang w:val="en-US"/>
+        </w:rPr>
+        <w:t>). He’s also allowed to visualize, through a map, the security level of a certain area and the statistics on the type committed violations.</w:t>
+      </w:r>
+    </w:p>
+    <w:p>
+      <w:pPr>
+        <w:pStyle w:val="Paragrafoelenco"/>
+        <w:numPr>
+          <w:ilvl w:val="0"/>
+          <w:numId w:val="18"/>
+        </w:numPr>
+        <w:rPr>
+          <w:sz w:val="21"/>
+          <w:szCs w:val="21"/>
+          <w:lang w:val="en-US"/>
+        </w:rPr>
+      </w:pPr>
+      <w:r>
+        <w:rPr>
+          <w:lang w:val="en-US"/>
+        </w:rPr>
+        <w:t xml:space="preserve">Authority: </w:t>
+      </w:r>
     </w:p>
     <w:p>
       <w:pPr>
@@ -4567,7 +4707,7 @@
           <w:lang w:val="en-GB"/>
         </w:rPr>
       </w:pPr>
-      <w:bookmarkStart w:id="10" w:name="_Toc22478881"/>
+      <w:bookmarkStart w:name="_Toc22478881" w:id="10"/>
       <w:r>
         <w:rPr>
           <w:lang w:val="en-GB"/>
@@ -4594,7 +4734,7 @@
           <w:lang w:val="en-GB"/>
         </w:rPr>
       </w:pPr>
-      <w:bookmarkStart w:id="11" w:name="_Toc22478882"/>
+      <w:bookmarkStart w:name="_Toc22478882" w:id="11"/>
       <w:r>
         <w:rPr>
           <w:lang w:val="en-GB"/>
@@ -4612,7 +4752,7 @@
           <w:lang w:val="en-GB"/>
         </w:rPr>
       </w:pPr>
-      <w:bookmarkStart w:id="12" w:name="_Toc22478883"/>
+      <w:bookmarkStart w:name="_Toc22478883" w:id="12"/>
       <w:r>
         <w:rPr>
           <w:lang w:val="en-GB"/>
@@ -4629,7 +4769,7 @@
           <w:lang w:val="en-GB"/>
         </w:rPr>
       </w:pPr>
-      <w:bookmarkStart w:id="13" w:name="_Toc22478884"/>
+      <w:bookmarkStart w:name="_Toc22478884" w:id="13"/>
       <w:r>
         <w:rPr>
           <w:lang w:val="en-GB"/>
@@ -4646,7 +4786,7 @@
           <w:lang w:val="en-GB"/>
         </w:rPr>
       </w:pPr>
-      <w:bookmarkStart w:id="14" w:name="_Toc22478885"/>
+      <w:bookmarkStart w:name="_Toc22478885" w:id="14"/>
       <w:r>
         <w:rPr>
           <w:lang w:val="en-GB"/>
@@ -4663,7 +4803,7 @@
           <w:lang w:val="en-GB"/>
         </w:rPr>
       </w:pPr>
-      <w:bookmarkStart w:id="15" w:name="_Toc22478886"/>
+      <w:bookmarkStart w:name="_Toc22478886" w:id="15"/>
       <w:r>
         <w:rPr>
           <w:lang w:val="en-GB"/>
@@ -4685,7 +4825,7 @@
       <w:r>
         <w:tab/>
       </w:r>
-      <w:bookmarkStart w:id="16" w:name="_Toc22478887"/>
+      <w:bookmarkStart w:name="_Toc22478887" w:id="16"/>
       <w:r>
         <w:rPr>
           <w:lang w:val="en-GB"/>
@@ -4702,7 +4842,7 @@
           <w:lang w:val="en-GB"/>
         </w:rPr>
       </w:pPr>
-      <w:bookmarkStart w:id="17" w:name="_Toc22478888"/>
+      <w:bookmarkStart w:name="_Toc22478888" w:id="17"/>
       <w:r>
         <w:rPr>
           <w:lang w:val="en-GB"/>
@@ -4728,6 +4868,11 @@
           <w:lang w:val="en-GB"/>
         </w:rPr>
         <w:tab/>
+      </w:r>
+      <w:r>
+        <w:rPr>
+          <w:lang w:val="en-GB"/>
+        </w:rPr>
         <w:t xml:space="preserve">[G1] </w:t>
       </w:r>
       <w:r>
@@ -5556,7 +5701,7 @@
           <w:lang w:val="en-GB"/>
         </w:rPr>
       </w:pPr>
-      <w:bookmarkStart w:id="18" w:name="_Toc22478889"/>
+      <w:bookmarkStart w:name="_Toc22478889" w:id="18"/>
       <w:r>
         <w:rPr>
           <w:lang w:val="en-GB"/>
@@ -5573,7 +5718,7 @@
           <w:lang w:val="en-GB"/>
         </w:rPr>
       </w:pPr>
-      <w:bookmarkStart w:id="19" w:name="_Toc22478890"/>
+      <w:bookmarkStart w:name="_Toc22478890" w:id="19"/>
       <w:r>
         <w:rPr>
           <w:lang w:val="en-GB"/>
@@ -5590,7 +5735,7 @@
           <w:lang w:val="en-GB"/>
         </w:rPr>
       </w:pPr>
-      <w:bookmarkStart w:id="20" w:name="_Toc22478891"/>
+      <w:bookmarkStart w:name="_Toc22478891" w:id="20"/>
       <w:r>
         <w:rPr>
           <w:lang w:val="en-GB"/>
@@ -5607,7 +5752,7 @@
           <w:lang w:val="en-GB"/>
         </w:rPr>
       </w:pPr>
-      <w:bookmarkStart w:id="21" w:name="_Toc22478892"/>
+      <w:bookmarkStart w:name="_Toc22478892" w:id="21"/>
       <w:r>
         <w:rPr>
           <w:lang w:val="en-GB"/>
@@ -5624,7 +5769,7 @@
           <w:lang w:val="en-GB"/>
         </w:rPr>
       </w:pPr>
-      <w:bookmarkStart w:id="22" w:name="_Toc22478893"/>
+      <w:bookmarkStart w:name="_Toc22478893" w:id="22"/>
       <w:r>
         <w:rPr>
           <w:lang w:val="en-GB"/>
@@ -5641,7 +5786,7 @@
           <w:lang w:val="en-GB"/>
         </w:rPr>
       </w:pPr>
-      <w:bookmarkStart w:id="23" w:name="_Toc22478894"/>
+      <w:bookmarkStart w:name="_Toc22478894" w:id="23"/>
       <w:r>
         <w:rPr>
           <w:lang w:val="en-GB"/>
@@ -5658,7 +5803,7 @@
           <w:lang w:val="en-GB"/>
         </w:rPr>
       </w:pPr>
-      <w:bookmarkStart w:id="24" w:name="_Toc22478895"/>
+      <w:bookmarkStart w:name="_Toc22478895" w:id="24"/>
       <w:r>
         <w:rPr>
           <w:lang w:val="en-GB"/>
@@ -5675,7 +5820,7 @@
           <w:lang w:val="en-GB"/>
         </w:rPr>
       </w:pPr>
-      <w:bookmarkStart w:id="25" w:name="_Toc22478896"/>
+      <w:bookmarkStart w:name="_Toc22478896" w:id="25"/>
       <w:r>
         <w:rPr>
           <w:lang w:val="en-GB"/>
@@ -5692,7 +5837,7 @@
           <w:lang w:val="en-GB"/>
         </w:rPr>
       </w:pPr>
-      <w:bookmarkStart w:id="26" w:name="_Toc22478897"/>
+      <w:bookmarkStart w:name="_Toc22478897" w:id="26"/>
       <w:r>
         <w:rPr>
           <w:lang w:val="en-GB"/>
@@ -5709,7 +5854,7 @@
           <w:lang w:val="en-GB"/>
         </w:rPr>
       </w:pPr>
-      <w:bookmarkStart w:id="27" w:name="_Toc22478898"/>
+      <w:bookmarkStart w:name="_Toc22478898" w:id="27"/>
       <w:r>
         <w:rPr>
           <w:lang w:val="en-GB"/>
@@ -5743,7 +5888,7 @@
           <w:lang w:val="en-GB"/>
         </w:rPr>
       </w:pPr>
-      <w:bookmarkStart w:id="28" w:name="_Toc22478899"/>
+      <w:bookmarkStart w:name="_Toc22478899" w:id="28"/>
       <w:r>
         <w:rPr>
           <w:lang w:val="en-GB"/>
@@ -5770,7 +5915,7 @@
           <w:lang w:val="en-GB"/>
         </w:rPr>
       </w:pPr>
-      <w:bookmarkStart w:id="29" w:name="_Toc22478900"/>
+      <w:bookmarkStart w:name="_Toc22478900" w:id="29"/>
       <w:r>
         <w:rPr>
           <w:lang w:val="en-GB"/>
@@ -5798,7 +5943,7 @@
           <w:lang w:val="en-GB"/>
         </w:rPr>
       </w:pPr>
-      <w:bookmarkStart w:id="30" w:name="_Toc22478901"/>
+      <w:bookmarkStart w:name="_Toc22478901" w:id="30"/>
       <w:r>
         <w:rPr>
           <w:lang w:val="en-GB"/>
@@ -5808,7 +5953,7 @@
       <w:bookmarkEnd w:id="30"/>
     </w:p>
     <w:sectPr>
-      <w:pgSz w:w="11906" w:h="16838"/>
+      <w:pgSz w:w="11906" w:h="16838" w:orient="portrait"/>
       <w:pgMar w:top="1417" w:right="1134" w:bottom="1134" w:left="1134" w:header="708" w:footer="708" w:gutter="0"/>
       <w:cols w:space="708"/>
       <w:docGrid w:linePitch="360"/>
@@ -5819,6 +5964,117 @@
 
 <file path=word/numbering.xml><?xml version="1.0" encoding="utf-8"?>
 <w:numbering xmlns:wpc="http://schemas.microsoft.com/office/word/2010/wordprocessingCanvas" xmlns:cx="http://schemas.microsoft.com/office/drawing/2014/chartex" xmlns:cx1="http://schemas.microsoft.com/office/drawing/2015/9/8/chartex" xmlns:cx2="http://schemas.microsoft.com/office/drawing/2015/10/21/chartex" xmlns:cx3="http://schemas.microsoft.com/office/drawing/2016/5/9/chartex" xmlns:cx4="http://schemas.microsoft.com/office/drawing/2016/5/10/chartex" xmlns:cx5="http://schemas.microsoft.com/office/drawing/2016/5/11/chartex" xmlns:cx6="http://schemas.microsoft.com/office/drawing/2016/5/12/chartex" xmlns:cx7="http://schemas.microsoft.com/office/drawing/2016/5/13/chartex" xmlns:cx8="http://schemas.microsoft.com/office/drawing/2016/5/14/chartex" xmlns:mc="http://schemas.openxmlformats.org/markup-compatibility/2006" xmlns:aink="http://schemas.microsoft.com/office/drawing/2016/ink" xmlns:am3d="http://schemas.microsoft.com/office/drawing/2017/model3d" xmlns:o="urn:schemas-microsoft-com:office:office" xmlns:r="http://schemas.openxmlformats.org/officeDocument/2006/relationships" xmlns:m="http://schemas.openxmlformats.org/officeDocument/2006/math" xmlns:v="urn:schemas-microsoft-com:vml" xmlns:wp14="http://schemas.microsoft.com/office/word/2010/wordprocessingDrawing" xmlns:wp="http://schemas.openxmlformats.org/drawingml/2006/wordprocessingDrawing" xmlns:w10="urn:schemas-microsoft-com:office:word" xmlns:w="http://schemas.openxmlformats.org/wordprocessingml/2006/main" xmlns:w14="http://schemas.microsoft.com/office/word/2010/wordml" xmlns:w15="http://schemas.microsoft.com/office/word/2012/wordml" xmlns:w16cid="http://schemas.microsoft.com/office/word/2016/wordml/cid" xmlns:w16se="http://schemas.microsoft.com/office/word/2015/wordml/symex" xmlns:wpg="http://schemas.microsoft.com/office/word/2010/wordprocessingGroup" xmlns:wpi="http://schemas.microsoft.com/office/word/2010/wordprocessingInk" xmlns:wne="http://schemas.microsoft.com/office/word/2006/wordml" xmlns:wps="http://schemas.microsoft.com/office/word/2010/wordprocessingShape" mc:Ignorable="w14 w15 w16se w16cid wp14">
+  <w:abstractNum xmlns:w="http://schemas.openxmlformats.org/wordprocessingml/2006/main" w:abstractNumId="17">
+    <w:multiLevelType xmlns:w="http://schemas.openxmlformats.org/wordprocessingml/2006/main" w:val="hybridMultilevel"/>
+    <w:lvl xmlns:w="http://schemas.openxmlformats.org/wordprocessingml/2006/main" w:ilvl="0">
+      <w:start w:val="1"/>
+      <w:numFmt w:val="bullet"/>
+      <w:lvlText w:val=""/>
+      <w:lvlJc w:val="left"/>
+      <w:pPr>
+        <w:ind w:left="720" w:hanging="360"/>
+      </w:pPr>
+      <w:rPr>
+        <w:rFonts w:hint="default" w:ascii="Symbol" w:hAnsi="Symbol"/>
+      </w:rPr>
+    </w:lvl>
+    <w:lvl xmlns:w="http://schemas.openxmlformats.org/wordprocessingml/2006/main" w:ilvl="1">
+      <w:start w:val="1"/>
+      <w:numFmt w:val="bullet"/>
+      <w:lvlText w:val="o"/>
+      <w:lvlJc w:val="left"/>
+      <w:pPr>
+        <w:ind w:left="1440" w:hanging="360"/>
+      </w:pPr>
+      <w:rPr>
+        <w:rFonts w:hint="default" w:ascii="Courier New" w:hAnsi="Courier New"/>
+      </w:rPr>
+    </w:lvl>
+    <w:lvl xmlns:w="http://schemas.openxmlformats.org/wordprocessingml/2006/main" w:ilvl="2">
+      <w:start w:val="1"/>
+      <w:numFmt w:val="bullet"/>
+      <w:lvlText w:val=""/>
+      <w:lvlJc w:val="left"/>
+      <w:pPr>
+        <w:ind w:left="2160" w:hanging="360"/>
+      </w:pPr>
+      <w:rPr>
+        <w:rFonts w:hint="default" w:ascii="Wingdings" w:hAnsi="Wingdings"/>
+      </w:rPr>
+    </w:lvl>
+    <w:lvl xmlns:w="http://schemas.openxmlformats.org/wordprocessingml/2006/main" w:ilvl="3">
+      <w:start w:val="1"/>
+      <w:numFmt w:val="bullet"/>
+      <w:lvlText w:val=""/>
+      <w:lvlJc w:val="left"/>
+      <w:pPr>
+        <w:ind w:left="2880" w:hanging="360"/>
+      </w:pPr>
+      <w:rPr>
+        <w:rFonts w:hint="default" w:ascii="Symbol" w:hAnsi="Symbol"/>
+      </w:rPr>
+    </w:lvl>
+    <w:lvl xmlns:w="http://schemas.openxmlformats.org/wordprocessingml/2006/main" w:ilvl="4">
+      <w:start w:val="1"/>
+      <w:numFmt w:val="bullet"/>
+      <w:lvlText w:val="o"/>
+      <w:lvlJc w:val="left"/>
+      <w:pPr>
+        <w:ind w:left="3600" w:hanging="360"/>
+      </w:pPr>
+      <w:rPr>
+        <w:rFonts w:hint="default" w:ascii="Courier New" w:hAnsi="Courier New"/>
+      </w:rPr>
+    </w:lvl>
+    <w:lvl xmlns:w="http://schemas.openxmlformats.org/wordprocessingml/2006/main" w:ilvl="5">
+      <w:start w:val="1"/>
+      <w:numFmt w:val="bullet"/>
+      <w:lvlText w:val=""/>
+      <w:lvlJc w:val="left"/>
+      <w:pPr>
+        <w:ind w:left="4320" w:hanging="360"/>
+      </w:pPr>
+      <w:rPr>
+        <w:rFonts w:hint="default" w:ascii="Wingdings" w:hAnsi="Wingdings"/>
+      </w:rPr>
+    </w:lvl>
+    <w:lvl xmlns:w="http://schemas.openxmlformats.org/wordprocessingml/2006/main" w:ilvl="6">
+      <w:start w:val="1"/>
+      <w:numFmt w:val="bullet"/>
+      <w:lvlText w:val=""/>
+      <w:lvlJc w:val="left"/>
+      <w:pPr>
+        <w:ind w:left="5040" w:hanging="360"/>
+      </w:pPr>
+      <w:rPr>
+        <w:rFonts w:hint="default" w:ascii="Symbol" w:hAnsi="Symbol"/>
+      </w:rPr>
+    </w:lvl>
+    <w:lvl xmlns:w="http://schemas.openxmlformats.org/wordprocessingml/2006/main" w:ilvl="7">
+      <w:start w:val="1"/>
+      <w:numFmt w:val="bullet"/>
+      <w:lvlText w:val="o"/>
+      <w:lvlJc w:val="left"/>
+      <w:pPr>
+        <w:ind w:left="5760" w:hanging="360"/>
+      </w:pPr>
+      <w:rPr>
+        <w:rFonts w:hint="default" w:ascii="Courier New" w:hAnsi="Courier New"/>
+      </w:rPr>
+    </w:lvl>
+    <w:lvl xmlns:w="http://schemas.openxmlformats.org/wordprocessingml/2006/main" w:ilvl="8">
+      <w:start w:val="1"/>
+      <w:numFmt w:val="bullet"/>
+      <w:lvlText w:val=""/>
+      <w:lvlJc w:val="left"/>
+      <w:pPr>
+        <w:ind w:left="6480" w:hanging="360"/>
+      </w:pPr>
+      <w:rPr>
+        <w:rFonts w:hint="default" w:ascii="Wingdings" w:hAnsi="Wingdings"/>
+      </w:rPr>
+    </w:lvl>
+  </w:abstractNum>
   <w:abstractNum w:abstractNumId="0" w15:restartNumberingAfterBreak="0">
     <w:nsid w:val="0216231B"/>
     <w:multiLevelType w:val="hybridMultilevel"/>
@@ -5884,7 +6140,7 @@
         <w:ind w:left="2136" w:hanging="360"/>
       </w:pPr>
       <w:rPr>
-        <w:rFonts w:ascii="Symbol" w:hAnsi="Symbol" w:hint="default"/>
+        <w:rFonts w:hint="default" w:ascii="Symbol" w:hAnsi="Symbol"/>
       </w:rPr>
     </w:lvl>
     <w:lvl w:ilvl="1" w:tplc="04100003" w:tentative="1">
@@ -5896,7 +6152,7 @@
         <w:ind w:left="2856" w:hanging="360"/>
       </w:pPr>
       <w:rPr>
-        <w:rFonts w:ascii="Courier New" w:hAnsi="Courier New" w:cs="Courier New" w:hint="default"/>
+        <w:rFonts w:hint="default" w:ascii="Courier New" w:hAnsi="Courier New" w:cs="Courier New"/>
       </w:rPr>
     </w:lvl>
     <w:lvl w:ilvl="2" w:tplc="04100005" w:tentative="1">
@@ -5908,7 +6164,7 @@
         <w:ind w:left="3576" w:hanging="360"/>
       </w:pPr>
       <w:rPr>
-        <w:rFonts w:ascii="Wingdings" w:hAnsi="Wingdings" w:hint="default"/>
+        <w:rFonts w:hint="default" w:ascii="Wingdings" w:hAnsi="Wingdings"/>
       </w:rPr>
     </w:lvl>
     <w:lvl w:ilvl="3" w:tplc="04100001" w:tentative="1">
@@ -5920,7 +6176,7 @@
         <w:ind w:left="4296" w:hanging="360"/>
       </w:pPr>
       <w:rPr>
-        <w:rFonts w:ascii="Symbol" w:hAnsi="Symbol" w:hint="default"/>
+        <w:rFonts w:hint="default" w:ascii="Symbol" w:hAnsi="Symbol"/>
       </w:rPr>
     </w:lvl>
     <w:lvl w:ilvl="4" w:tplc="04100003" w:tentative="1">
@@ -5932,7 +6188,7 @@
         <w:ind w:left="5016" w:hanging="360"/>
       </w:pPr>
       <w:rPr>
-        <w:rFonts w:ascii="Courier New" w:hAnsi="Courier New" w:cs="Courier New" w:hint="default"/>
+        <w:rFonts w:hint="default" w:ascii="Courier New" w:hAnsi="Courier New" w:cs="Courier New"/>
       </w:rPr>
     </w:lvl>
     <w:lvl w:ilvl="5" w:tplc="04100005" w:tentative="1">
@@ -5944,7 +6200,7 @@
         <w:ind w:left="5736" w:hanging="360"/>
       </w:pPr>
       <w:rPr>
-        <w:rFonts w:ascii="Wingdings" w:hAnsi="Wingdings" w:hint="default"/>
+        <w:rFonts w:hint="default" w:ascii="Wingdings" w:hAnsi="Wingdings"/>
       </w:rPr>
     </w:lvl>
     <w:lvl w:ilvl="6" w:tplc="04100001" w:tentative="1">
@@ -5956,7 +6212,7 @@
         <w:ind w:left="6456" w:hanging="360"/>
       </w:pPr>
       <w:rPr>
-        <w:rFonts w:ascii="Symbol" w:hAnsi="Symbol" w:hint="default"/>
+        <w:rFonts w:hint="default" w:ascii="Symbol" w:hAnsi="Symbol"/>
       </w:rPr>
     </w:lvl>
     <w:lvl w:ilvl="7" w:tplc="04100003" w:tentative="1">
@@ -5968,7 +6224,7 @@
         <w:ind w:left="7176" w:hanging="360"/>
       </w:pPr>
       <w:rPr>
-        <w:rFonts w:ascii="Courier New" w:hAnsi="Courier New" w:cs="Courier New" w:hint="default"/>
+        <w:rFonts w:hint="default" w:ascii="Courier New" w:hAnsi="Courier New" w:cs="Courier New"/>
       </w:rPr>
     </w:lvl>
     <w:lvl w:ilvl="8" w:tplc="04100005" w:tentative="1">
@@ -5980,7 +6236,7 @@
         <w:ind w:left="7896" w:hanging="360"/>
       </w:pPr>
       <w:rPr>
-        <w:rFonts w:ascii="Wingdings" w:hAnsi="Wingdings" w:hint="default"/>
+        <w:rFonts w:hint="default" w:ascii="Wingdings" w:hAnsi="Wingdings"/>
       </w:rPr>
     </w:lvl>
   </w:abstractNum>
@@ -5997,7 +6253,7 @@
         <w:ind w:left="2130" w:hanging="360"/>
       </w:pPr>
       <w:rPr>
-        <w:rFonts w:ascii="Symbol" w:hAnsi="Symbol" w:hint="default"/>
+        <w:rFonts w:hint="default" w:ascii="Symbol" w:hAnsi="Symbol"/>
       </w:rPr>
     </w:lvl>
     <w:lvl w:ilvl="1" w:tplc="04100003" w:tentative="1">
@@ -6009,7 +6265,7 @@
         <w:ind w:left="2850" w:hanging="360"/>
       </w:pPr>
       <w:rPr>
-        <w:rFonts w:ascii="Courier New" w:hAnsi="Courier New" w:cs="Courier New" w:hint="default"/>
+        <w:rFonts w:hint="default" w:ascii="Courier New" w:hAnsi="Courier New" w:cs="Courier New"/>
       </w:rPr>
     </w:lvl>
     <w:lvl w:ilvl="2" w:tplc="04100005" w:tentative="1">
@@ -6021,7 +6277,7 @@
         <w:ind w:left="3570" w:hanging="360"/>
       </w:pPr>
       <w:rPr>
-        <w:rFonts w:ascii="Wingdings" w:hAnsi="Wingdings" w:hint="default"/>
+        <w:rFonts w:hint="default" w:ascii="Wingdings" w:hAnsi="Wingdings"/>
       </w:rPr>
     </w:lvl>
     <w:lvl w:ilvl="3" w:tplc="04100001" w:tentative="1">
@@ -6033,7 +6289,7 @@
         <w:ind w:left="4290" w:hanging="360"/>
       </w:pPr>
       <w:rPr>
-        <w:rFonts w:ascii="Symbol" w:hAnsi="Symbol" w:hint="default"/>
+        <w:rFonts w:hint="default" w:ascii="Symbol" w:hAnsi="Symbol"/>
       </w:rPr>
     </w:lvl>
     <w:lvl w:ilvl="4" w:tplc="04100003" w:tentative="1">
@@ -6045,7 +6301,7 @@
         <w:ind w:left="5010" w:hanging="360"/>
       </w:pPr>
       <w:rPr>
-        <w:rFonts w:ascii="Courier New" w:hAnsi="Courier New" w:cs="Courier New" w:hint="default"/>
+        <w:rFonts w:hint="default" w:ascii="Courier New" w:hAnsi="Courier New" w:cs="Courier New"/>
       </w:rPr>
     </w:lvl>
     <w:lvl w:ilvl="5" w:tplc="04100005" w:tentative="1">
@@ -6057,7 +6313,7 @@
         <w:ind w:left="5730" w:hanging="360"/>
       </w:pPr>
       <w:rPr>
-        <w:rFonts w:ascii="Wingdings" w:hAnsi="Wingdings" w:hint="default"/>
+        <w:rFonts w:hint="default" w:ascii="Wingdings" w:hAnsi="Wingdings"/>
       </w:rPr>
     </w:lvl>
     <w:lvl w:ilvl="6" w:tplc="04100001" w:tentative="1">
@@ -6069,7 +6325,7 @@
         <w:ind w:left="6450" w:hanging="360"/>
       </w:pPr>
       <w:rPr>
-        <w:rFonts w:ascii="Symbol" w:hAnsi="Symbol" w:hint="default"/>
+        <w:rFonts w:hint="default" w:ascii="Symbol" w:hAnsi="Symbol"/>
       </w:rPr>
     </w:lvl>
     <w:lvl w:ilvl="7" w:tplc="04100003" w:tentative="1">
@@ -6081,7 +6337,7 @@
         <w:ind w:left="7170" w:hanging="360"/>
       </w:pPr>
       <w:rPr>
-        <w:rFonts w:ascii="Courier New" w:hAnsi="Courier New" w:cs="Courier New" w:hint="default"/>
+        <w:rFonts w:hint="default" w:ascii="Courier New" w:hAnsi="Courier New" w:cs="Courier New"/>
       </w:rPr>
     </w:lvl>
     <w:lvl w:ilvl="8" w:tplc="04100005" w:tentative="1">
@@ -6093,7 +6349,7 @@
         <w:ind w:left="7890" w:hanging="360"/>
       </w:pPr>
       <w:rPr>
-        <w:rFonts w:ascii="Wingdings" w:hAnsi="Wingdings" w:hint="default"/>
+        <w:rFonts w:hint="default" w:ascii="Wingdings" w:hAnsi="Wingdings"/>
       </w:rPr>
     </w:lvl>
   </w:abstractNum>
@@ -6110,7 +6366,7 @@
         <w:ind w:left="2136" w:hanging="360"/>
       </w:pPr>
       <w:rPr>
-        <w:rFonts w:ascii="Symbol" w:hAnsi="Symbol" w:hint="default"/>
+        <w:rFonts w:hint="default" w:ascii="Symbol" w:hAnsi="Symbol"/>
       </w:rPr>
     </w:lvl>
     <w:lvl w:ilvl="1" w:tplc="04100003" w:tentative="1">
@@ -6122,7 +6378,7 @@
         <w:ind w:left="2856" w:hanging="360"/>
       </w:pPr>
       <w:rPr>
-        <w:rFonts w:ascii="Courier New" w:hAnsi="Courier New" w:cs="Courier New" w:hint="default"/>
+        <w:rFonts w:hint="default" w:ascii="Courier New" w:hAnsi="Courier New" w:cs="Courier New"/>
       </w:rPr>
     </w:lvl>
     <w:lvl w:ilvl="2" w:tplc="04100005" w:tentative="1">
@@ -6134,7 +6390,7 @@
         <w:ind w:left="3576" w:hanging="360"/>
       </w:pPr>
       <w:rPr>
-        <w:rFonts w:ascii="Wingdings" w:hAnsi="Wingdings" w:hint="default"/>
+        <w:rFonts w:hint="default" w:ascii="Wingdings" w:hAnsi="Wingdings"/>
       </w:rPr>
     </w:lvl>
     <w:lvl w:ilvl="3" w:tplc="04100001" w:tentative="1">
@@ -6146,7 +6402,7 @@
         <w:ind w:left="4296" w:hanging="360"/>
       </w:pPr>
       <w:rPr>
-        <w:rFonts w:ascii="Symbol" w:hAnsi="Symbol" w:hint="default"/>
+        <w:rFonts w:hint="default" w:ascii="Symbol" w:hAnsi="Symbol"/>
       </w:rPr>
     </w:lvl>
     <w:lvl w:ilvl="4" w:tplc="04100003" w:tentative="1">
@@ -6158,7 +6414,7 @@
         <w:ind w:left="5016" w:hanging="360"/>
       </w:pPr>
       <w:rPr>
-        <w:rFonts w:ascii="Courier New" w:hAnsi="Courier New" w:cs="Courier New" w:hint="default"/>
+        <w:rFonts w:hint="default" w:ascii="Courier New" w:hAnsi="Courier New" w:cs="Courier New"/>
       </w:rPr>
     </w:lvl>
     <w:lvl w:ilvl="5" w:tplc="04100005" w:tentative="1">
@@ -6170,7 +6426,7 @@
         <w:ind w:left="5736" w:hanging="360"/>
       </w:pPr>
       <w:rPr>
-        <w:rFonts w:ascii="Wingdings" w:hAnsi="Wingdings" w:hint="default"/>
+        <w:rFonts w:hint="default" w:ascii="Wingdings" w:hAnsi="Wingdings"/>
       </w:rPr>
     </w:lvl>
     <w:lvl w:ilvl="6" w:tplc="04100001" w:tentative="1">
@@ -6182,7 +6438,7 @@
         <w:ind w:left="6456" w:hanging="360"/>
       </w:pPr>
       <w:rPr>
-        <w:rFonts w:ascii="Symbol" w:hAnsi="Symbol" w:hint="default"/>
+        <w:rFonts w:hint="default" w:ascii="Symbol" w:hAnsi="Symbol"/>
       </w:rPr>
     </w:lvl>
     <w:lvl w:ilvl="7" w:tplc="04100003" w:tentative="1">
@@ -6194,7 +6450,7 @@
         <w:ind w:left="7176" w:hanging="360"/>
       </w:pPr>
       <w:rPr>
-        <w:rFonts w:ascii="Courier New" w:hAnsi="Courier New" w:cs="Courier New" w:hint="default"/>
+        <w:rFonts w:hint="default" w:ascii="Courier New" w:hAnsi="Courier New" w:cs="Courier New"/>
       </w:rPr>
     </w:lvl>
     <w:lvl w:ilvl="8" w:tplc="04100005" w:tentative="1">
@@ -6206,7 +6462,7 @@
         <w:ind w:left="7896" w:hanging="360"/>
       </w:pPr>
       <w:rPr>
-        <w:rFonts w:ascii="Wingdings" w:hAnsi="Wingdings" w:hint="default"/>
+        <w:rFonts w:hint="default" w:ascii="Wingdings" w:hAnsi="Wingdings"/>
       </w:rPr>
     </w:lvl>
   </w:abstractNum>
@@ -6223,7 +6479,7 @@
         <w:ind w:left="720" w:hanging="360"/>
       </w:pPr>
       <w:rPr>
-        <w:rFonts w:ascii="Symbol" w:hAnsi="Symbol" w:hint="default"/>
+        <w:rFonts w:hint="default" w:ascii="Symbol" w:hAnsi="Symbol"/>
       </w:rPr>
     </w:lvl>
     <w:lvl w:ilvl="1" w:tplc="F294C178">
@@ -6235,7 +6491,7 @@
         <w:ind w:left="1440" w:hanging="360"/>
       </w:pPr>
       <w:rPr>
-        <w:rFonts w:ascii="Courier New" w:hAnsi="Courier New" w:hint="default"/>
+        <w:rFonts w:hint="default" w:ascii="Courier New" w:hAnsi="Courier New"/>
       </w:rPr>
     </w:lvl>
     <w:lvl w:ilvl="2" w:tplc="C42A2222">
@@ -6247,7 +6503,7 @@
         <w:ind w:left="2160" w:hanging="360"/>
       </w:pPr>
       <w:rPr>
-        <w:rFonts w:ascii="Wingdings" w:hAnsi="Wingdings" w:hint="default"/>
+        <w:rFonts w:hint="default" w:ascii="Wingdings" w:hAnsi="Wingdings"/>
       </w:rPr>
     </w:lvl>
     <w:lvl w:ilvl="3" w:tplc="D680A2A6">
@@ -6259,7 +6515,7 @@
         <w:ind w:left="2880" w:hanging="360"/>
       </w:pPr>
       <w:rPr>
-        <w:rFonts w:ascii="Symbol" w:hAnsi="Symbol" w:hint="default"/>
+        <w:rFonts w:hint="default" w:ascii="Symbol" w:hAnsi="Symbol"/>
       </w:rPr>
     </w:lvl>
     <w:lvl w:ilvl="4" w:tplc="3A82FD72">
@@ -6271,7 +6527,7 @@
         <w:ind w:left="3600" w:hanging="360"/>
       </w:pPr>
       <w:rPr>
-        <w:rFonts w:ascii="Courier New" w:hAnsi="Courier New" w:hint="default"/>
+        <w:rFonts w:hint="default" w:ascii="Courier New" w:hAnsi="Courier New"/>
       </w:rPr>
     </w:lvl>
     <w:lvl w:ilvl="5" w:tplc="93A00418">
@@ -6283,7 +6539,7 @@
         <w:ind w:left="4320" w:hanging="360"/>
       </w:pPr>
       <w:rPr>
-        <w:rFonts w:ascii="Wingdings" w:hAnsi="Wingdings" w:hint="default"/>
+        <w:rFonts w:hint="default" w:ascii="Wingdings" w:hAnsi="Wingdings"/>
       </w:rPr>
     </w:lvl>
     <w:lvl w:ilvl="6" w:tplc="747655CA">
@@ -6295,7 +6551,7 @@
         <w:ind w:left="5040" w:hanging="360"/>
       </w:pPr>
       <w:rPr>
-        <w:rFonts w:ascii="Symbol" w:hAnsi="Symbol" w:hint="default"/>
+        <w:rFonts w:hint="default" w:ascii="Symbol" w:hAnsi="Symbol"/>
       </w:rPr>
     </w:lvl>
     <w:lvl w:ilvl="7" w:tplc="98BE17DC">
@@ -6307,7 +6563,7 @@
         <w:ind w:left="5760" w:hanging="360"/>
       </w:pPr>
       <w:rPr>
-        <w:rFonts w:ascii="Courier New" w:hAnsi="Courier New" w:hint="default"/>
+        <w:rFonts w:hint="default" w:ascii="Courier New" w:hAnsi="Courier New"/>
       </w:rPr>
     </w:lvl>
     <w:lvl w:ilvl="8" w:tplc="95A6A642">
@@ -6319,7 +6575,7 @@
         <w:ind w:left="6480" w:hanging="360"/>
       </w:pPr>
       <w:rPr>
-        <w:rFonts w:ascii="Wingdings" w:hAnsi="Wingdings" w:hint="default"/>
+        <w:rFonts w:hint="default" w:ascii="Wingdings" w:hAnsi="Wingdings"/>
       </w:rPr>
     </w:lvl>
   </w:abstractNum>
@@ -6387,7 +6643,7 @@
         <w:ind w:left="2850" w:hanging="360"/>
       </w:pPr>
       <w:rPr>
-        <w:rFonts w:ascii="Symbol" w:hAnsi="Symbol" w:hint="default"/>
+        <w:rFonts w:hint="default" w:ascii="Symbol" w:hAnsi="Symbol"/>
       </w:rPr>
     </w:lvl>
     <w:lvl w:ilvl="1" w:tplc="04100003" w:tentative="1">
@@ -6399,7 +6655,7 @@
         <w:ind w:left="3570" w:hanging="360"/>
       </w:pPr>
       <w:rPr>
-        <w:rFonts w:ascii="Courier New" w:hAnsi="Courier New" w:cs="Courier New" w:hint="default"/>
+        <w:rFonts w:hint="default" w:ascii="Courier New" w:hAnsi="Courier New" w:cs="Courier New"/>
       </w:rPr>
     </w:lvl>
     <w:lvl w:ilvl="2" w:tplc="04100005" w:tentative="1">
@@ -6411,7 +6667,7 @@
         <w:ind w:left="4290" w:hanging="360"/>
       </w:pPr>
       <w:rPr>
-        <w:rFonts w:ascii="Wingdings" w:hAnsi="Wingdings" w:hint="default"/>
+        <w:rFonts w:hint="default" w:ascii="Wingdings" w:hAnsi="Wingdings"/>
       </w:rPr>
     </w:lvl>
     <w:lvl w:ilvl="3" w:tplc="04100001" w:tentative="1">
@@ -6423,7 +6679,7 @@
         <w:ind w:left="5010" w:hanging="360"/>
       </w:pPr>
       <w:rPr>
-        <w:rFonts w:ascii="Symbol" w:hAnsi="Symbol" w:hint="default"/>
+        <w:rFonts w:hint="default" w:ascii="Symbol" w:hAnsi="Symbol"/>
       </w:rPr>
     </w:lvl>
     <w:lvl w:ilvl="4" w:tplc="04100003" w:tentative="1">
@@ -6435,7 +6691,7 @@
         <w:ind w:left="5730" w:hanging="360"/>
       </w:pPr>
       <w:rPr>
-        <w:rFonts w:ascii="Courier New" w:hAnsi="Courier New" w:cs="Courier New" w:hint="default"/>
+        <w:rFonts w:hint="default" w:ascii="Courier New" w:hAnsi="Courier New" w:cs="Courier New"/>
       </w:rPr>
     </w:lvl>
     <w:lvl w:ilvl="5" w:tplc="04100005" w:tentative="1">
@@ -6447,7 +6703,7 @@
         <w:ind w:left="6450" w:hanging="360"/>
       </w:pPr>
       <w:rPr>
-        <w:rFonts w:ascii="Wingdings" w:hAnsi="Wingdings" w:hint="default"/>
+        <w:rFonts w:hint="default" w:ascii="Wingdings" w:hAnsi="Wingdings"/>
       </w:rPr>
     </w:lvl>
     <w:lvl w:ilvl="6" w:tplc="04100001" w:tentative="1">
@@ -6459,7 +6715,7 @@
         <w:ind w:left="7170" w:hanging="360"/>
       </w:pPr>
       <w:rPr>
-        <w:rFonts w:ascii="Symbol" w:hAnsi="Symbol" w:hint="default"/>
+        <w:rFonts w:hint="default" w:ascii="Symbol" w:hAnsi="Symbol"/>
       </w:rPr>
     </w:lvl>
     <w:lvl w:ilvl="7" w:tplc="04100003" w:tentative="1">
@@ -6471,7 +6727,7 @@
         <w:ind w:left="7890" w:hanging="360"/>
       </w:pPr>
       <w:rPr>
-        <w:rFonts w:ascii="Courier New" w:hAnsi="Courier New" w:cs="Courier New" w:hint="default"/>
+        <w:rFonts w:hint="default" w:ascii="Courier New" w:hAnsi="Courier New" w:cs="Courier New"/>
       </w:rPr>
     </w:lvl>
     <w:lvl w:ilvl="8" w:tplc="04100005" w:tentative="1">
@@ -6483,7 +6739,7 @@
         <w:ind w:left="8610" w:hanging="360"/>
       </w:pPr>
       <w:rPr>
-        <w:rFonts w:ascii="Wingdings" w:hAnsi="Wingdings" w:hint="default"/>
+        <w:rFonts w:hint="default" w:ascii="Wingdings" w:hAnsi="Wingdings"/>
       </w:rPr>
     </w:lvl>
   </w:abstractNum>
@@ -6500,7 +6756,7 @@
         <w:ind w:left="2136" w:hanging="360"/>
       </w:pPr>
       <w:rPr>
-        <w:rFonts w:ascii="Symbol" w:hAnsi="Symbol" w:hint="default"/>
+        <w:rFonts w:hint="default" w:ascii="Symbol" w:hAnsi="Symbol"/>
       </w:rPr>
     </w:lvl>
     <w:lvl w:ilvl="1" w:tplc="04100003" w:tentative="1">
@@ -6512,7 +6768,7 @@
         <w:ind w:left="2856" w:hanging="360"/>
       </w:pPr>
       <w:rPr>
-        <w:rFonts w:ascii="Courier New" w:hAnsi="Courier New" w:cs="Courier New" w:hint="default"/>
+        <w:rFonts w:hint="default" w:ascii="Courier New" w:hAnsi="Courier New" w:cs="Courier New"/>
       </w:rPr>
     </w:lvl>
     <w:lvl w:ilvl="2" w:tplc="04100005" w:tentative="1">
@@ -6524,7 +6780,7 @@
         <w:ind w:left="3576" w:hanging="360"/>
       </w:pPr>
       <w:rPr>
-        <w:rFonts w:ascii="Wingdings" w:hAnsi="Wingdings" w:hint="default"/>
+        <w:rFonts w:hint="default" w:ascii="Wingdings" w:hAnsi="Wingdings"/>
       </w:rPr>
     </w:lvl>
     <w:lvl w:ilvl="3" w:tplc="04100001" w:tentative="1">
@@ -6536,7 +6792,7 @@
         <w:ind w:left="4296" w:hanging="360"/>
       </w:pPr>
       <w:rPr>
-        <w:rFonts w:ascii="Symbol" w:hAnsi="Symbol" w:hint="default"/>
+        <w:rFonts w:hint="default" w:ascii="Symbol" w:hAnsi="Symbol"/>
       </w:rPr>
     </w:lvl>
     <w:lvl w:ilvl="4" w:tplc="04100003" w:tentative="1">
@@ -6548,7 +6804,7 @@
         <w:ind w:left="5016" w:hanging="360"/>
       </w:pPr>
       <w:rPr>
-        <w:rFonts w:ascii="Courier New" w:hAnsi="Courier New" w:cs="Courier New" w:hint="default"/>
+        <w:rFonts w:hint="default" w:ascii="Courier New" w:hAnsi="Courier New" w:cs="Courier New"/>
       </w:rPr>
     </w:lvl>
     <w:lvl w:ilvl="5" w:tplc="04100005" w:tentative="1">
@@ -6560,7 +6816,7 @@
         <w:ind w:left="5736" w:hanging="360"/>
       </w:pPr>
       <w:rPr>
-        <w:rFonts w:ascii="Wingdings" w:hAnsi="Wingdings" w:hint="default"/>
+        <w:rFonts w:hint="default" w:ascii="Wingdings" w:hAnsi="Wingdings"/>
       </w:rPr>
     </w:lvl>
     <w:lvl w:ilvl="6" w:tplc="04100001" w:tentative="1">
@@ -6572,7 +6828,7 @@
         <w:ind w:left="6456" w:hanging="360"/>
       </w:pPr>
       <w:rPr>
-        <w:rFonts w:ascii="Symbol" w:hAnsi="Symbol" w:hint="default"/>
+        <w:rFonts w:hint="default" w:ascii="Symbol" w:hAnsi="Symbol"/>
       </w:rPr>
     </w:lvl>
     <w:lvl w:ilvl="7" w:tplc="04100003" w:tentative="1">
@@ -6584,7 +6840,7 @@
         <w:ind w:left="7176" w:hanging="360"/>
       </w:pPr>
       <w:rPr>
-        <w:rFonts w:ascii="Courier New" w:hAnsi="Courier New" w:cs="Courier New" w:hint="default"/>
+        <w:rFonts w:hint="default" w:ascii="Courier New" w:hAnsi="Courier New" w:cs="Courier New"/>
       </w:rPr>
     </w:lvl>
     <w:lvl w:ilvl="8" w:tplc="04100005" w:tentative="1">
@@ -6596,7 +6852,7 @@
         <w:ind w:left="7896" w:hanging="360"/>
       </w:pPr>
       <w:rPr>
-        <w:rFonts w:ascii="Wingdings" w:hAnsi="Wingdings" w:hint="default"/>
+        <w:rFonts w:hint="default" w:ascii="Wingdings" w:hAnsi="Wingdings"/>
       </w:rPr>
     </w:lvl>
   </w:abstractNum>
@@ -6613,7 +6869,7 @@
         <w:ind w:left="2130" w:hanging="360"/>
       </w:pPr>
       <w:rPr>
-        <w:rFonts w:ascii="Symbol" w:hAnsi="Symbol" w:hint="default"/>
+        <w:rFonts w:hint="default" w:ascii="Symbol" w:hAnsi="Symbol"/>
       </w:rPr>
     </w:lvl>
     <w:lvl w:ilvl="1" w:tplc="04100003" w:tentative="1">
@@ -6625,7 +6881,7 @@
         <w:ind w:left="2850" w:hanging="360"/>
       </w:pPr>
       <w:rPr>
-        <w:rFonts w:ascii="Courier New" w:hAnsi="Courier New" w:cs="Courier New" w:hint="default"/>
+        <w:rFonts w:hint="default" w:ascii="Courier New" w:hAnsi="Courier New" w:cs="Courier New"/>
       </w:rPr>
     </w:lvl>
     <w:lvl w:ilvl="2" w:tplc="04100005" w:tentative="1">
@@ -6637,7 +6893,7 @@
         <w:ind w:left="3570" w:hanging="360"/>
       </w:pPr>
       <w:rPr>
-        <w:rFonts w:ascii="Wingdings" w:hAnsi="Wingdings" w:hint="default"/>
+        <w:rFonts w:hint="default" w:ascii="Wingdings" w:hAnsi="Wingdings"/>
       </w:rPr>
     </w:lvl>
     <w:lvl w:ilvl="3" w:tplc="04100001" w:tentative="1">
@@ -6649,7 +6905,7 @@
         <w:ind w:left="4290" w:hanging="360"/>
       </w:pPr>
       <w:rPr>
-        <w:rFonts w:ascii="Symbol" w:hAnsi="Symbol" w:hint="default"/>
+        <w:rFonts w:hint="default" w:ascii="Symbol" w:hAnsi="Symbol"/>
       </w:rPr>
     </w:lvl>
     <w:lvl w:ilvl="4" w:tplc="04100003" w:tentative="1">
@@ -6661,7 +6917,7 @@
         <w:ind w:left="5010" w:hanging="360"/>
       </w:pPr>
       <w:rPr>
-        <w:rFonts w:ascii="Courier New" w:hAnsi="Courier New" w:cs="Courier New" w:hint="default"/>
+        <w:rFonts w:hint="default" w:ascii="Courier New" w:hAnsi="Courier New" w:cs="Courier New"/>
       </w:rPr>
     </w:lvl>
     <w:lvl w:ilvl="5" w:tplc="04100005" w:tentative="1">
@@ -6673,7 +6929,7 @@
         <w:ind w:left="5730" w:hanging="360"/>
       </w:pPr>
       <w:rPr>
-        <w:rFonts w:ascii="Wingdings" w:hAnsi="Wingdings" w:hint="default"/>
+        <w:rFonts w:hint="default" w:ascii="Wingdings" w:hAnsi="Wingdings"/>
       </w:rPr>
     </w:lvl>
     <w:lvl w:ilvl="6" w:tplc="04100001" w:tentative="1">
@@ -6685,7 +6941,7 @@
         <w:ind w:left="6450" w:hanging="360"/>
       </w:pPr>
       <w:rPr>
-        <w:rFonts w:ascii="Symbol" w:hAnsi="Symbol" w:hint="default"/>
+        <w:rFonts w:hint="default" w:ascii="Symbol" w:hAnsi="Symbol"/>
       </w:rPr>
     </w:lvl>
     <w:lvl w:ilvl="7" w:tplc="04100003" w:tentative="1">
@@ -6697,7 +6953,7 @@
         <w:ind w:left="7170" w:hanging="360"/>
       </w:pPr>
       <w:rPr>
-        <w:rFonts w:ascii="Courier New" w:hAnsi="Courier New" w:cs="Courier New" w:hint="default"/>
+        <w:rFonts w:hint="default" w:ascii="Courier New" w:hAnsi="Courier New" w:cs="Courier New"/>
       </w:rPr>
     </w:lvl>
     <w:lvl w:ilvl="8" w:tplc="04100005" w:tentative="1">
@@ -6709,7 +6965,7 @@
         <w:ind w:left="7890" w:hanging="360"/>
       </w:pPr>
       <w:rPr>
-        <w:rFonts w:ascii="Wingdings" w:hAnsi="Wingdings" w:hint="default"/>
+        <w:rFonts w:hint="default" w:ascii="Wingdings" w:hAnsi="Wingdings"/>
       </w:rPr>
     </w:lvl>
   </w:abstractNum>
@@ -6956,7 +7212,7 @@
         <w:ind w:left="720" w:hanging="360"/>
       </w:pPr>
       <w:rPr>
-        <w:rFonts w:ascii="Symbol" w:hAnsi="Symbol" w:hint="default"/>
+        <w:rFonts w:hint="default" w:ascii="Symbol" w:hAnsi="Symbol"/>
       </w:rPr>
     </w:lvl>
     <w:lvl w:ilvl="1" w:tplc="8F1CA500">
@@ -6968,7 +7224,7 @@
         <w:ind w:left="1440" w:hanging="360"/>
       </w:pPr>
       <w:rPr>
-        <w:rFonts w:ascii="Courier New" w:hAnsi="Courier New" w:hint="default"/>
+        <w:rFonts w:hint="default" w:ascii="Courier New" w:hAnsi="Courier New"/>
       </w:rPr>
     </w:lvl>
     <w:lvl w:ilvl="2" w:tplc="9CAE5ECC">
@@ -6980,7 +7236,7 @@
         <w:ind w:left="2160" w:hanging="360"/>
       </w:pPr>
       <w:rPr>
-        <w:rFonts w:ascii="Wingdings" w:hAnsi="Wingdings" w:hint="default"/>
+        <w:rFonts w:hint="default" w:ascii="Wingdings" w:hAnsi="Wingdings"/>
       </w:rPr>
     </w:lvl>
     <w:lvl w:ilvl="3" w:tplc="288CCEF4">
@@ -6992,7 +7248,7 @@
         <w:ind w:left="2880" w:hanging="360"/>
       </w:pPr>
       <w:rPr>
-        <w:rFonts w:ascii="Symbol" w:hAnsi="Symbol" w:hint="default"/>
+        <w:rFonts w:hint="default" w:ascii="Symbol" w:hAnsi="Symbol"/>
       </w:rPr>
     </w:lvl>
     <w:lvl w:ilvl="4" w:tplc="1856E6E0">
@@ -7004,7 +7260,7 @@
         <w:ind w:left="3600" w:hanging="360"/>
       </w:pPr>
       <w:rPr>
-        <w:rFonts w:ascii="Courier New" w:hAnsi="Courier New" w:hint="default"/>
+        <w:rFonts w:hint="default" w:ascii="Courier New" w:hAnsi="Courier New"/>
       </w:rPr>
     </w:lvl>
     <w:lvl w:ilvl="5" w:tplc="AC5CB078">
@@ -7016,7 +7272,7 @@
         <w:ind w:left="4320" w:hanging="360"/>
       </w:pPr>
       <w:rPr>
-        <w:rFonts w:ascii="Wingdings" w:hAnsi="Wingdings" w:hint="default"/>
+        <w:rFonts w:hint="default" w:ascii="Wingdings" w:hAnsi="Wingdings"/>
       </w:rPr>
     </w:lvl>
     <w:lvl w:ilvl="6" w:tplc="9E98C1E6">
@@ -7028,7 +7284,7 @@
         <w:ind w:left="5040" w:hanging="360"/>
       </w:pPr>
       <w:rPr>
-        <w:rFonts w:ascii="Symbol" w:hAnsi="Symbol" w:hint="default"/>
+        <w:rFonts w:hint="default" w:ascii="Symbol" w:hAnsi="Symbol"/>
       </w:rPr>
     </w:lvl>
     <w:lvl w:ilvl="7" w:tplc="20D05054">
@@ -7040,7 +7296,7 @@
         <w:ind w:left="5760" w:hanging="360"/>
       </w:pPr>
       <w:rPr>
-        <w:rFonts w:ascii="Courier New" w:hAnsi="Courier New" w:hint="default"/>
+        <w:rFonts w:hint="default" w:ascii="Courier New" w:hAnsi="Courier New"/>
       </w:rPr>
     </w:lvl>
     <w:lvl w:ilvl="8" w:tplc="FE8281B0">
@@ -7052,7 +7308,7 @@
         <w:ind w:left="6480" w:hanging="360"/>
       </w:pPr>
       <w:rPr>
-        <w:rFonts w:ascii="Wingdings" w:hAnsi="Wingdings" w:hint="default"/>
+        <w:rFonts w:hint="default" w:ascii="Wingdings" w:hAnsi="Wingdings"/>
       </w:rPr>
     </w:lvl>
   </w:abstractNum>
@@ -7069,7 +7325,7 @@
         <w:ind w:left="2136" w:hanging="360"/>
       </w:pPr>
       <w:rPr>
-        <w:rFonts w:ascii="Symbol" w:hAnsi="Symbol" w:hint="default"/>
+        <w:rFonts w:hint="default" w:ascii="Symbol" w:hAnsi="Symbol"/>
       </w:rPr>
     </w:lvl>
     <w:lvl w:ilvl="1" w:tplc="04100003" w:tentative="1">
@@ -7081,7 +7337,7 @@
         <w:ind w:left="2856" w:hanging="360"/>
       </w:pPr>
       <w:rPr>
-        <w:rFonts w:ascii="Courier New" w:hAnsi="Courier New" w:cs="Courier New" w:hint="default"/>
+        <w:rFonts w:hint="default" w:ascii="Courier New" w:hAnsi="Courier New" w:cs="Courier New"/>
       </w:rPr>
     </w:lvl>
     <w:lvl w:ilvl="2" w:tplc="04100005" w:tentative="1">
@@ -7093,7 +7349,7 @@
         <w:ind w:left="3576" w:hanging="360"/>
       </w:pPr>
       <w:rPr>
-        <w:rFonts w:ascii="Wingdings" w:hAnsi="Wingdings" w:hint="default"/>
+        <w:rFonts w:hint="default" w:ascii="Wingdings" w:hAnsi="Wingdings"/>
       </w:rPr>
     </w:lvl>
     <w:lvl w:ilvl="3" w:tplc="04100001" w:tentative="1">
@@ -7105,7 +7361,7 @@
         <w:ind w:left="4296" w:hanging="360"/>
       </w:pPr>
       <w:rPr>
-        <w:rFonts w:ascii="Symbol" w:hAnsi="Symbol" w:hint="default"/>
+        <w:rFonts w:hint="default" w:ascii="Symbol" w:hAnsi="Symbol"/>
       </w:rPr>
     </w:lvl>
     <w:lvl w:ilvl="4" w:tplc="04100003" w:tentative="1">
@@ -7117,7 +7373,7 @@
         <w:ind w:left="5016" w:hanging="360"/>
       </w:pPr>
       <w:rPr>
-        <w:rFonts w:ascii="Courier New" w:hAnsi="Courier New" w:cs="Courier New" w:hint="default"/>
+        <w:rFonts w:hint="default" w:ascii="Courier New" w:hAnsi="Courier New" w:cs="Courier New"/>
       </w:rPr>
     </w:lvl>
     <w:lvl w:ilvl="5" w:tplc="04100005" w:tentative="1">
@@ -7129,7 +7385,7 @@
         <w:ind w:left="5736" w:hanging="360"/>
       </w:pPr>
       <w:rPr>
-        <w:rFonts w:ascii="Wingdings" w:hAnsi="Wingdings" w:hint="default"/>
+        <w:rFonts w:hint="default" w:ascii="Wingdings" w:hAnsi="Wingdings"/>
       </w:rPr>
     </w:lvl>
     <w:lvl w:ilvl="6" w:tplc="04100001" w:tentative="1">
@@ -7141,7 +7397,7 @@
         <w:ind w:left="6456" w:hanging="360"/>
       </w:pPr>
       <w:rPr>
-        <w:rFonts w:ascii="Symbol" w:hAnsi="Symbol" w:hint="default"/>
+        <w:rFonts w:hint="default" w:ascii="Symbol" w:hAnsi="Symbol"/>
       </w:rPr>
     </w:lvl>
     <w:lvl w:ilvl="7" w:tplc="04100003" w:tentative="1">
@@ -7153,7 +7409,7 @@
         <w:ind w:left="7176" w:hanging="360"/>
       </w:pPr>
       <w:rPr>
-        <w:rFonts w:ascii="Courier New" w:hAnsi="Courier New" w:cs="Courier New" w:hint="default"/>
+        <w:rFonts w:hint="default" w:ascii="Courier New" w:hAnsi="Courier New" w:cs="Courier New"/>
       </w:rPr>
     </w:lvl>
     <w:lvl w:ilvl="8" w:tplc="04100005" w:tentative="1">
@@ -7165,7 +7421,7 @@
         <w:ind w:left="7896" w:hanging="360"/>
       </w:pPr>
       <w:rPr>
-        <w:rFonts w:ascii="Wingdings" w:hAnsi="Wingdings" w:hint="default"/>
+        <w:rFonts w:hint="default" w:ascii="Wingdings" w:hAnsi="Wingdings"/>
       </w:rPr>
     </w:lvl>
   </w:abstractNum>
@@ -7182,7 +7438,7 @@
         <w:ind w:left="720" w:hanging="360"/>
       </w:pPr>
       <w:rPr>
-        <w:rFonts w:ascii="Symbol" w:hAnsi="Symbol" w:hint="default"/>
+        <w:rFonts w:hint="default" w:ascii="Symbol" w:hAnsi="Symbol"/>
       </w:rPr>
     </w:lvl>
     <w:lvl w:ilvl="1" w:tplc="9F3E7926">
@@ -7194,7 +7450,7 @@
         <w:ind w:left="1440" w:hanging="360"/>
       </w:pPr>
       <w:rPr>
-        <w:rFonts w:ascii="Courier New" w:hAnsi="Courier New" w:hint="default"/>
+        <w:rFonts w:hint="default" w:ascii="Courier New" w:hAnsi="Courier New"/>
       </w:rPr>
     </w:lvl>
     <w:lvl w:ilvl="2" w:tplc="3FFAE128">
@@ -7206,7 +7462,7 @@
         <w:ind w:left="2160" w:hanging="360"/>
       </w:pPr>
       <w:rPr>
-        <w:rFonts w:ascii="Wingdings" w:hAnsi="Wingdings" w:hint="default"/>
+        <w:rFonts w:hint="default" w:ascii="Wingdings" w:hAnsi="Wingdings"/>
       </w:rPr>
     </w:lvl>
     <w:lvl w:ilvl="3" w:tplc="39A628E2">
@@ -7218,7 +7474,7 @@
         <w:ind w:left="2880" w:hanging="360"/>
       </w:pPr>
       <w:rPr>
-        <w:rFonts w:ascii="Symbol" w:hAnsi="Symbol" w:hint="default"/>
+        <w:rFonts w:hint="default" w:ascii="Symbol" w:hAnsi="Symbol"/>
       </w:rPr>
     </w:lvl>
     <w:lvl w:ilvl="4" w:tplc="C548D6AA">
@@ -7230,7 +7486,7 @@
         <w:ind w:left="3600" w:hanging="360"/>
       </w:pPr>
       <w:rPr>
-        <w:rFonts w:ascii="Courier New" w:hAnsi="Courier New" w:hint="default"/>
+        <w:rFonts w:hint="default" w:ascii="Courier New" w:hAnsi="Courier New"/>
       </w:rPr>
     </w:lvl>
     <w:lvl w:ilvl="5" w:tplc="C58C2D32">
@@ -7242,7 +7498,7 @@
         <w:ind w:left="4320" w:hanging="360"/>
       </w:pPr>
       <w:rPr>
-        <w:rFonts w:ascii="Wingdings" w:hAnsi="Wingdings" w:hint="default"/>
+        <w:rFonts w:hint="default" w:ascii="Wingdings" w:hAnsi="Wingdings"/>
       </w:rPr>
     </w:lvl>
     <w:lvl w:ilvl="6" w:tplc="472A6344">
@@ -7254,7 +7510,7 @@
         <w:ind w:left="5040" w:hanging="360"/>
       </w:pPr>
       <w:rPr>
-        <w:rFonts w:ascii="Symbol" w:hAnsi="Symbol" w:hint="default"/>
+        <w:rFonts w:hint="default" w:ascii="Symbol" w:hAnsi="Symbol"/>
       </w:rPr>
     </w:lvl>
     <w:lvl w:ilvl="7" w:tplc="C6FE9E1C">
@@ -7266,7 +7522,7 @@
         <w:ind w:left="5760" w:hanging="360"/>
       </w:pPr>
       <w:rPr>
-        <w:rFonts w:ascii="Courier New" w:hAnsi="Courier New" w:hint="default"/>
+        <w:rFonts w:hint="default" w:ascii="Courier New" w:hAnsi="Courier New"/>
       </w:rPr>
     </w:lvl>
     <w:lvl w:ilvl="8" w:tplc="0C4AB06E">
@@ -7278,7 +7534,7 @@
         <w:ind w:left="6480" w:hanging="360"/>
       </w:pPr>
       <w:rPr>
-        <w:rFonts w:ascii="Wingdings" w:hAnsi="Wingdings" w:hint="default"/>
+        <w:rFonts w:hint="default" w:ascii="Wingdings" w:hAnsi="Wingdings"/>
       </w:rPr>
     </w:lvl>
   </w:abstractNum>
@@ -7286,7 +7542,7 @@
     <w:nsid w:val="697D3829"/>
     <w:multiLevelType w:val="hybridMultilevel"/>
     <w:tmpl w:val="7D78E784"/>
-    <w:lvl w:ilvl="0" w:tplc="04100001">
+    <w:lvl w:ilvl="0">
       <w:start w:val="1"/>
       <w:numFmt w:val="bullet"/>
       <w:lvlText w:val=""/>
@@ -7295,7 +7551,7 @@
         <w:ind w:left="2136" w:hanging="360"/>
       </w:pPr>
       <w:rPr>
-        <w:rFonts w:ascii="Symbol" w:hAnsi="Symbol" w:hint="default"/>
+        <w:rFonts w:hint="default" w:ascii="Symbol" w:hAnsi="Symbol"/>
       </w:rPr>
     </w:lvl>
     <w:lvl w:ilvl="1" w:tplc="04100003" w:tentative="1">
@@ -7307,7 +7563,7 @@
         <w:ind w:left="2856" w:hanging="360"/>
       </w:pPr>
       <w:rPr>
-        <w:rFonts w:ascii="Courier New" w:hAnsi="Courier New" w:cs="Courier New" w:hint="default"/>
+        <w:rFonts w:hint="default" w:ascii="Courier New" w:hAnsi="Courier New" w:cs="Courier New"/>
       </w:rPr>
     </w:lvl>
     <w:lvl w:ilvl="2" w:tplc="04100005" w:tentative="1">
@@ -7319,7 +7575,7 @@
         <w:ind w:left="3576" w:hanging="360"/>
       </w:pPr>
       <w:rPr>
-        <w:rFonts w:ascii="Wingdings" w:hAnsi="Wingdings" w:hint="default"/>
+        <w:rFonts w:hint="default" w:ascii="Wingdings" w:hAnsi="Wingdings"/>
       </w:rPr>
     </w:lvl>
     <w:lvl w:ilvl="3" w:tplc="04100001" w:tentative="1">
@@ -7331,7 +7587,7 @@
         <w:ind w:left="4296" w:hanging="360"/>
       </w:pPr>
       <w:rPr>
-        <w:rFonts w:ascii="Symbol" w:hAnsi="Symbol" w:hint="default"/>
+        <w:rFonts w:hint="default" w:ascii="Symbol" w:hAnsi="Symbol"/>
       </w:rPr>
     </w:lvl>
     <w:lvl w:ilvl="4" w:tplc="04100003" w:tentative="1">
@@ -7343,7 +7599,7 @@
         <w:ind w:left="5016" w:hanging="360"/>
       </w:pPr>
       <w:rPr>
-        <w:rFonts w:ascii="Courier New" w:hAnsi="Courier New" w:cs="Courier New" w:hint="default"/>
+        <w:rFonts w:hint="default" w:ascii="Courier New" w:hAnsi="Courier New" w:cs="Courier New"/>
       </w:rPr>
     </w:lvl>
     <w:lvl w:ilvl="5" w:tplc="04100005" w:tentative="1">
@@ -7355,7 +7611,7 @@
         <w:ind w:left="5736" w:hanging="360"/>
       </w:pPr>
       <w:rPr>
-        <w:rFonts w:ascii="Wingdings" w:hAnsi="Wingdings" w:hint="default"/>
+        <w:rFonts w:hint="default" w:ascii="Wingdings" w:hAnsi="Wingdings"/>
       </w:rPr>
     </w:lvl>
     <w:lvl w:ilvl="6" w:tplc="04100001" w:tentative="1">
@@ -7367,7 +7623,7 @@
         <w:ind w:left="6456" w:hanging="360"/>
       </w:pPr>
       <w:rPr>
-        <w:rFonts w:ascii="Symbol" w:hAnsi="Symbol" w:hint="default"/>
+        <w:rFonts w:hint="default" w:ascii="Symbol" w:hAnsi="Symbol"/>
       </w:rPr>
     </w:lvl>
     <w:lvl w:ilvl="7" w:tplc="04100003" w:tentative="1">
@@ -7379,7 +7635,7 @@
         <w:ind w:left="7176" w:hanging="360"/>
       </w:pPr>
       <w:rPr>
-        <w:rFonts w:ascii="Courier New" w:hAnsi="Courier New" w:cs="Courier New" w:hint="default"/>
+        <w:rFonts w:hint="default" w:ascii="Courier New" w:hAnsi="Courier New" w:cs="Courier New"/>
       </w:rPr>
     </w:lvl>
     <w:lvl w:ilvl="8" w:tplc="04100005" w:tentative="1">
@@ -7391,7 +7647,7 @@
         <w:ind w:left="7896" w:hanging="360"/>
       </w:pPr>
       <w:rPr>
-        <w:rFonts w:ascii="Wingdings" w:hAnsi="Wingdings" w:hint="default"/>
+        <w:rFonts w:hint="default" w:ascii="Wingdings" w:hAnsi="Wingdings"/>
       </w:rPr>
     </w:lvl>
   </w:abstractNum>
@@ -7408,7 +7664,7 @@
         <w:ind w:left="2136" w:hanging="360"/>
       </w:pPr>
       <w:rPr>
-        <w:rFonts w:ascii="Symbol" w:hAnsi="Symbol" w:hint="default"/>
+        <w:rFonts w:hint="default" w:ascii="Symbol" w:hAnsi="Symbol"/>
       </w:rPr>
     </w:lvl>
     <w:lvl w:ilvl="1" w:tplc="04100003" w:tentative="1">
@@ -7420,7 +7676,7 @@
         <w:ind w:left="2856" w:hanging="360"/>
       </w:pPr>
       <w:rPr>
-        <w:rFonts w:ascii="Courier New" w:hAnsi="Courier New" w:cs="Courier New" w:hint="default"/>
+        <w:rFonts w:hint="default" w:ascii="Courier New" w:hAnsi="Courier New" w:cs="Courier New"/>
       </w:rPr>
     </w:lvl>
     <w:lvl w:ilvl="2" w:tplc="04100005" w:tentative="1">
@@ -7432,7 +7688,7 @@
         <w:ind w:left="3576" w:hanging="360"/>
       </w:pPr>
       <w:rPr>
-        <w:rFonts w:ascii="Wingdings" w:hAnsi="Wingdings" w:hint="default"/>
+        <w:rFonts w:hint="default" w:ascii="Wingdings" w:hAnsi="Wingdings"/>
       </w:rPr>
     </w:lvl>
     <w:lvl w:ilvl="3" w:tplc="04100001" w:tentative="1">
@@ -7444,7 +7700,7 @@
         <w:ind w:left="4296" w:hanging="360"/>
       </w:pPr>
       <w:rPr>
-        <w:rFonts w:ascii="Symbol" w:hAnsi="Symbol" w:hint="default"/>
+        <w:rFonts w:hint="default" w:ascii="Symbol" w:hAnsi="Symbol"/>
       </w:rPr>
     </w:lvl>
     <w:lvl w:ilvl="4" w:tplc="04100003" w:tentative="1">
@@ -7456,7 +7712,7 @@
         <w:ind w:left="5016" w:hanging="360"/>
       </w:pPr>
       <w:rPr>
-        <w:rFonts w:ascii="Courier New" w:hAnsi="Courier New" w:cs="Courier New" w:hint="default"/>
+        <w:rFonts w:hint="default" w:ascii="Courier New" w:hAnsi="Courier New" w:cs="Courier New"/>
       </w:rPr>
     </w:lvl>
     <w:lvl w:ilvl="5" w:tplc="04100005" w:tentative="1">
@@ -7468,7 +7724,7 @@
         <w:ind w:left="5736" w:hanging="360"/>
       </w:pPr>
       <w:rPr>
-        <w:rFonts w:ascii="Wingdings" w:hAnsi="Wingdings" w:hint="default"/>
+        <w:rFonts w:hint="default" w:ascii="Wingdings" w:hAnsi="Wingdings"/>
       </w:rPr>
     </w:lvl>
     <w:lvl w:ilvl="6" w:tplc="04100001" w:tentative="1">
@@ -7480,7 +7736,7 @@
         <w:ind w:left="6456" w:hanging="360"/>
       </w:pPr>
       <w:rPr>
-        <w:rFonts w:ascii="Symbol" w:hAnsi="Symbol" w:hint="default"/>
+        <w:rFonts w:hint="default" w:ascii="Symbol" w:hAnsi="Symbol"/>
       </w:rPr>
     </w:lvl>
     <w:lvl w:ilvl="7" w:tplc="04100003" w:tentative="1">
@@ -7492,7 +7748,7 @@
         <w:ind w:left="7176" w:hanging="360"/>
       </w:pPr>
       <w:rPr>
-        <w:rFonts w:ascii="Courier New" w:hAnsi="Courier New" w:cs="Courier New" w:hint="default"/>
+        <w:rFonts w:hint="default" w:ascii="Courier New" w:hAnsi="Courier New" w:cs="Courier New"/>
       </w:rPr>
     </w:lvl>
     <w:lvl w:ilvl="8" w:tplc="04100005" w:tentative="1">
@@ -7504,10 +7760,13 @@
         <w:ind w:left="7896" w:hanging="360"/>
       </w:pPr>
       <w:rPr>
-        <w:rFonts w:ascii="Wingdings" w:hAnsi="Wingdings" w:hint="default"/>
+        <w:rFonts w:hint="default" w:ascii="Wingdings" w:hAnsi="Wingdings"/>
       </w:rPr>
     </w:lvl>
   </w:abstractNum>
+  <w:num w:numId="18">
+    <w:abstractNumId w:val="17"/>
+  </w:num>
   <w:num w:numId="1">
     <w:abstractNumId w:val="14"/>
   </w:num>
@@ -7563,11 +7822,11 @@
 </file>
 
 <file path=word/styles.xml><?xml version="1.0" encoding="utf-8"?>
-<w:styles xmlns:mc="http://schemas.openxmlformats.org/markup-compatibility/2006" xmlns:r="http://schemas.openxmlformats.org/officeDocument/2006/relationships" xmlns:w="http://schemas.openxmlformats.org/wordprocessingml/2006/main" xmlns:w14="http://schemas.microsoft.com/office/word/2010/wordml" xmlns:w15="http://schemas.microsoft.com/office/word/2012/wordml" xmlns:w16cid="http://schemas.microsoft.com/office/word/2016/wordml/cid" xmlns:w16se="http://schemas.microsoft.com/office/word/2015/wordml/symex" mc:Ignorable="w14 w15 w16se w16cid">
+<w:styles xmlns:wp14="http://schemas.microsoft.com/office/word/2010/wordprocessingDrawing" xmlns:mc="http://schemas.openxmlformats.org/markup-compatibility/2006" xmlns:r="http://schemas.openxmlformats.org/officeDocument/2006/relationships" xmlns:w="http://schemas.openxmlformats.org/wordprocessingml/2006/main" xmlns:w14="http://schemas.microsoft.com/office/word/2010/wordml" xmlns:w15="http://schemas.microsoft.com/office/word/2012/wordml" xmlns:w16cid="http://schemas.microsoft.com/office/word/2016/wordml/cid" xmlns:w16se="http://schemas.microsoft.com/office/word/2015/wordml/symex" mc:Ignorable="w14 w15 w16se w16cid wp14">
   <w:docDefaults>
     <w:rPrDefault>
       <w:rPr>
-        <w:rFonts w:asciiTheme="minorHAnsi" w:eastAsiaTheme="minorEastAsia" w:hAnsiTheme="minorHAnsi" w:cstheme="minorBidi"/>
+        <w:rFonts w:asciiTheme="minorHAnsi" w:hAnsiTheme="minorHAnsi" w:eastAsiaTheme="minorEastAsia" w:cstheme="minorBidi"/>
         <w:sz w:val="21"/>
         <w:szCs w:val="21"/>
         <w:lang w:val="it-IT" w:eastAsia="en-US" w:bidi="ar-SA"/>
@@ -7582,14 +7841,14 @@
   <w:latentStyles w:defLockedState="0" w:defUIPriority="99" w:defSemiHidden="0" w:defUnhideWhenUsed="0" w:defQFormat="0" w:count="377">
     <w:lsdException w:name="Normal" w:uiPriority="0" w:qFormat="1"/>
     <w:lsdException w:name="heading 1" w:uiPriority="9" w:qFormat="1"/>
-    <w:lsdException w:name="heading 2" w:semiHidden="1" w:uiPriority="9" w:unhideWhenUsed="1" w:qFormat="1"/>
-    <w:lsdException w:name="heading 3" w:semiHidden="1" w:uiPriority="9" w:unhideWhenUsed="1" w:qFormat="1"/>
-    <w:lsdException w:name="heading 4" w:semiHidden="1" w:uiPriority="9" w:unhideWhenUsed="1" w:qFormat="1"/>
-    <w:lsdException w:name="heading 5" w:semiHidden="1" w:uiPriority="9" w:unhideWhenUsed="1" w:qFormat="1"/>
-    <w:lsdException w:name="heading 6" w:semiHidden="1" w:uiPriority="9" w:unhideWhenUsed="1" w:qFormat="1"/>
-    <w:lsdException w:name="heading 7" w:semiHidden="1" w:uiPriority="9" w:unhideWhenUsed="1" w:qFormat="1"/>
-    <w:lsdException w:name="heading 8" w:semiHidden="1" w:uiPriority="9" w:unhideWhenUsed="1" w:qFormat="1"/>
-    <w:lsdException w:name="heading 9" w:semiHidden="1" w:uiPriority="9" w:unhideWhenUsed="1" w:qFormat="1"/>
+    <w:lsdException w:name="heading 2" w:uiPriority="9" w:semiHidden="1" w:unhideWhenUsed="1" w:qFormat="1"/>
+    <w:lsdException w:name="heading 3" w:uiPriority="9" w:semiHidden="1" w:unhideWhenUsed="1" w:qFormat="1"/>
+    <w:lsdException w:name="heading 4" w:uiPriority="9" w:semiHidden="1" w:unhideWhenUsed="1" w:qFormat="1"/>
+    <w:lsdException w:name="heading 5" w:uiPriority="9" w:semiHidden="1" w:unhideWhenUsed="1" w:qFormat="1"/>
+    <w:lsdException w:name="heading 6" w:uiPriority="9" w:semiHidden="1" w:unhideWhenUsed="1" w:qFormat="1"/>
+    <w:lsdException w:name="heading 7" w:uiPriority="9" w:semiHidden="1" w:unhideWhenUsed="1" w:qFormat="1"/>
+    <w:lsdException w:name="heading 8" w:uiPriority="9" w:semiHidden="1" w:unhideWhenUsed="1" w:qFormat="1"/>
+    <w:lsdException w:name="heading 9" w:uiPriority="9" w:semiHidden="1" w:unhideWhenUsed="1" w:qFormat="1"/>
     <w:lsdException w:name="index 1" w:semiHidden="1" w:unhideWhenUsed="1"/>
     <w:lsdException w:name="index 2" w:semiHidden="1" w:unhideWhenUsed="1"/>
     <w:lsdException w:name="index 3" w:semiHidden="1" w:unhideWhenUsed="1"/>
@@ -7599,22 +7858,22 @@
     <w:lsdException w:name="index 7" w:semiHidden="1" w:unhideWhenUsed="1"/>
     <w:lsdException w:name="index 8" w:semiHidden="1" w:unhideWhenUsed="1"/>
     <w:lsdException w:name="index 9" w:semiHidden="1" w:unhideWhenUsed="1"/>
-    <w:lsdException w:name="toc 1" w:semiHidden="1" w:uiPriority="39" w:unhideWhenUsed="1"/>
-    <w:lsdException w:name="toc 2" w:semiHidden="1" w:uiPriority="39" w:unhideWhenUsed="1"/>
-    <w:lsdException w:name="toc 3" w:semiHidden="1" w:uiPriority="39" w:unhideWhenUsed="1"/>
-    <w:lsdException w:name="toc 4" w:semiHidden="1" w:uiPriority="39" w:unhideWhenUsed="1"/>
-    <w:lsdException w:name="toc 5" w:semiHidden="1" w:uiPriority="39" w:unhideWhenUsed="1"/>
-    <w:lsdException w:name="toc 6" w:semiHidden="1" w:uiPriority="39" w:unhideWhenUsed="1"/>
-    <w:lsdException w:name="toc 7" w:semiHidden="1" w:uiPriority="39" w:unhideWhenUsed="1"/>
-    <w:lsdException w:name="toc 8" w:semiHidden="1" w:uiPriority="39" w:unhideWhenUsed="1"/>
-    <w:lsdException w:name="toc 9" w:semiHidden="1" w:uiPriority="39" w:unhideWhenUsed="1"/>
+    <w:lsdException w:name="toc 1" w:uiPriority="39" w:semiHidden="1" w:unhideWhenUsed="1"/>
+    <w:lsdException w:name="toc 2" w:uiPriority="39" w:semiHidden="1" w:unhideWhenUsed="1"/>
+    <w:lsdException w:name="toc 3" w:uiPriority="39" w:semiHidden="1" w:unhideWhenUsed="1"/>
+    <w:lsdException w:name="toc 4" w:uiPriority="39" w:semiHidden="1" w:unhideWhenUsed="1"/>
+    <w:lsdException w:name="toc 5" w:uiPriority="39" w:semiHidden="1" w:unhideWhenUsed="1"/>
+    <w:lsdException w:name="toc 6" w:uiPriority="39" w:semiHidden="1" w:unhideWhenUsed="1"/>
+    <w:lsdException w:name="toc 7" w:uiPriority="39" w:semiHidden="1" w:unhideWhenUsed="1"/>
+    <w:lsdException w:name="toc 8" w:uiPriority="39" w:semiHidden="1" w:unhideWhenUsed="1"/>
+    <w:lsdException w:name="toc 9" w:uiPriority="39" w:semiHidden="1" w:unhideWhenUsed="1"/>
     <w:lsdException w:name="Normal Indent" w:semiHidden="1" w:unhideWhenUsed="1"/>
     <w:lsdException w:name="footnote text" w:semiHidden="1" w:unhideWhenUsed="1"/>
     <w:lsdException w:name="annotation text" w:semiHidden="1" w:unhideWhenUsed="1"/>
     <w:lsdException w:name="header" w:semiHidden="1" w:unhideWhenUsed="1"/>
     <w:lsdException w:name="footer" w:semiHidden="1" w:unhideWhenUsed="1"/>
     <w:lsdException w:name="index heading" w:semiHidden="1" w:unhideWhenUsed="1"/>
-    <w:lsdException w:name="caption" w:semiHidden="1" w:uiPriority="35" w:unhideWhenUsed="1" w:qFormat="1"/>
+    <w:lsdException w:name="caption" w:uiPriority="35" w:semiHidden="1" w:unhideWhenUsed="1" w:qFormat="1"/>
     <w:lsdException w:name="table of figures" w:semiHidden="1" w:unhideWhenUsed="1"/>
     <w:lsdException w:name="envelope address" w:semiHidden="1" w:unhideWhenUsed="1"/>
     <w:lsdException w:name="envelope return" w:semiHidden="1" w:unhideWhenUsed="1"/>
@@ -7645,7 +7904,7 @@
     <w:lsdException w:name="Title" w:uiPriority="1" w:qFormat="1"/>
     <w:lsdException w:name="Closing" w:semiHidden="1" w:unhideWhenUsed="1"/>
     <w:lsdException w:name="Signature" w:semiHidden="1" w:unhideWhenUsed="1"/>
-    <w:lsdException w:name="Default Paragraph Font" w:semiHidden="1" w:uiPriority="1" w:unhideWhenUsed="1"/>
+    <w:lsdException w:name="Default Paragraph Font" w:uiPriority="1" w:semiHidden="1" w:unhideWhenUsed="1"/>
     <w:lsdException w:name="Body Text" w:semiHidden="1" w:unhideWhenUsed="1"/>
     <w:lsdException w:name="Body Text Indent" w:semiHidden="1" w:unhideWhenUsed="1"/>
     <w:lsdException w:name="List Continue" w:semiHidden="1" w:unhideWhenUsed="1"/>
@@ -7845,8 +8104,8 @@
     <w:lsdException w:name="Subtle Reference" w:uiPriority="31" w:qFormat="1"/>
     <w:lsdException w:name="Intense Reference" w:uiPriority="32" w:qFormat="1"/>
     <w:lsdException w:name="Book Title" w:uiPriority="33" w:qFormat="1"/>
-    <w:lsdException w:name="Bibliography" w:semiHidden="1" w:uiPriority="37" w:unhideWhenUsed="1"/>
-    <w:lsdException w:name="TOC Heading" w:semiHidden="1" w:uiPriority="39" w:unhideWhenUsed="1" w:qFormat="1"/>
+    <w:lsdException w:name="Bibliography" w:uiPriority="37" w:semiHidden="1" w:unhideWhenUsed="1"/>
+    <w:lsdException w:name="TOC Heading" w:uiPriority="39" w:semiHidden="1" w:unhideWhenUsed="1" w:qFormat="1"/>
     <w:lsdException w:name="Plain Table 1" w:uiPriority="41"/>
     <w:lsdException w:name="Plain Table 2" w:uiPriority="42"/>
     <w:lsdException w:name="Plain Table 3" w:uiPriority="43"/>
@@ -7958,7 +8217,7 @@
     <w:lsdException w:name="Smart Link" w:semiHidden="1" w:unhideWhenUsed="1"/>
     <w:lsdException w:name="Smart Link Error" w:semiHidden="1" w:unhideWhenUsed="1"/>
   </w:latentStyles>
-  <w:style w:type="paragraph" w:default="1" w:styleId="Normale">
+  <w:style w:type="paragraph" w:styleId="Normale" w:default="1">
     <w:name w:val="Normal"/>
     <w:qFormat/>
     <w:rsid w:val="009A56D2"/>
@@ -7975,13 +8234,13 @@
       <w:keepNext/>
       <w:keepLines/>
       <w:pBdr>
-        <w:bottom w:val="single" w:sz="4" w:space="1" w:color="4472C4" w:themeColor="accent1"/>
+        <w:bottom w:val="single" w:color="4472C4" w:themeColor="accent1" w:sz="4" w:space="1"/>
       </w:pBdr>
       <w:spacing w:before="400" w:after="40" w:line="240" w:lineRule="auto"/>
       <w:outlineLvl w:val="0"/>
     </w:pPr>
     <w:rPr>
-      <w:rFonts w:asciiTheme="majorHAnsi" w:eastAsiaTheme="majorEastAsia" w:hAnsiTheme="majorHAnsi" w:cstheme="majorBidi"/>
+      <w:rFonts w:asciiTheme="majorHAnsi" w:hAnsiTheme="majorHAnsi" w:eastAsiaTheme="majorEastAsia" w:cstheme="majorBidi"/>
       <w:color w:val="2F5496" w:themeColor="accent1" w:themeShade="BF"/>
       <w:sz w:val="36"/>
       <w:szCs w:val="36"/>
@@ -8003,7 +8262,7 @@
       <w:outlineLvl w:val="1"/>
     </w:pPr>
     <w:rPr>
-      <w:rFonts w:asciiTheme="majorHAnsi" w:eastAsiaTheme="majorEastAsia" w:hAnsiTheme="majorHAnsi" w:cstheme="majorBidi"/>
+      <w:rFonts w:asciiTheme="majorHAnsi" w:hAnsiTheme="majorHAnsi" w:eastAsiaTheme="majorEastAsia" w:cstheme="majorBidi"/>
       <w:color w:val="2F5496" w:themeColor="accent1" w:themeShade="BF"/>
       <w:sz w:val="28"/>
       <w:szCs w:val="28"/>
@@ -8025,7 +8284,7 @@
       <w:outlineLvl w:val="2"/>
     </w:pPr>
     <w:rPr>
-      <w:rFonts w:asciiTheme="majorHAnsi" w:eastAsiaTheme="majorEastAsia" w:hAnsiTheme="majorHAnsi" w:cstheme="majorBidi"/>
+      <w:rFonts w:asciiTheme="majorHAnsi" w:hAnsiTheme="majorHAnsi" w:eastAsiaTheme="majorEastAsia" w:cstheme="majorBidi"/>
       <w:color w:val="7C9CD6"/>
       <w:sz w:val="26"/>
       <w:szCs w:val="26"/>
@@ -8048,7 +8307,7 @@
       <w:outlineLvl w:val="3"/>
     </w:pPr>
     <w:rPr>
-      <w:rFonts w:asciiTheme="majorHAnsi" w:eastAsiaTheme="majorEastAsia" w:hAnsiTheme="majorHAnsi" w:cstheme="majorBidi"/>
+      <w:rFonts w:asciiTheme="majorHAnsi" w:hAnsiTheme="majorHAnsi" w:eastAsiaTheme="majorEastAsia" w:cstheme="majorBidi"/>
       <w:sz w:val="24"/>
       <w:szCs w:val="24"/>
     </w:rPr>
@@ -8070,7 +8329,7 @@
       <w:outlineLvl w:val="4"/>
     </w:pPr>
     <w:rPr>
-      <w:rFonts w:asciiTheme="majorHAnsi" w:eastAsiaTheme="majorEastAsia" w:hAnsiTheme="majorHAnsi" w:cstheme="majorBidi"/>
+      <w:rFonts w:asciiTheme="majorHAnsi" w:hAnsiTheme="majorHAnsi" w:eastAsiaTheme="majorEastAsia" w:cstheme="majorBidi"/>
       <w:i/>
       <w:iCs/>
       <w:sz w:val="22"/>
@@ -8094,7 +8353,7 @@
       <w:outlineLvl w:val="5"/>
     </w:pPr>
     <w:rPr>
-      <w:rFonts w:asciiTheme="majorHAnsi" w:eastAsiaTheme="majorEastAsia" w:hAnsiTheme="majorHAnsi" w:cstheme="majorBidi"/>
+      <w:rFonts w:asciiTheme="majorHAnsi" w:hAnsiTheme="majorHAnsi" w:eastAsiaTheme="majorEastAsia" w:cstheme="majorBidi"/>
       <w:color w:val="595959" w:themeColor="text1" w:themeTint="A6"/>
     </w:rPr>
   </w:style>
@@ -8115,7 +8374,7 @@
       <w:outlineLvl w:val="6"/>
     </w:pPr>
     <w:rPr>
-      <w:rFonts w:asciiTheme="majorHAnsi" w:eastAsiaTheme="majorEastAsia" w:hAnsiTheme="majorHAnsi" w:cstheme="majorBidi"/>
+      <w:rFonts w:asciiTheme="majorHAnsi" w:hAnsiTheme="majorHAnsi" w:eastAsiaTheme="majorEastAsia" w:cstheme="majorBidi"/>
       <w:i/>
       <w:iCs/>
       <w:color w:val="595959" w:themeColor="text1" w:themeTint="A6"/>
@@ -8138,7 +8397,7 @@
       <w:outlineLvl w:val="7"/>
     </w:pPr>
     <w:rPr>
-      <w:rFonts w:asciiTheme="majorHAnsi" w:eastAsiaTheme="majorEastAsia" w:hAnsiTheme="majorHAnsi" w:cstheme="majorBidi"/>
+      <w:rFonts w:asciiTheme="majorHAnsi" w:hAnsiTheme="majorHAnsi" w:eastAsiaTheme="majorEastAsia" w:cstheme="majorBidi"/>
       <w:smallCaps/>
       <w:color w:val="595959" w:themeColor="text1" w:themeTint="A6"/>
     </w:rPr>
@@ -8160,20 +8419,20 @@
       <w:outlineLvl w:val="8"/>
     </w:pPr>
     <w:rPr>
-      <w:rFonts w:asciiTheme="majorHAnsi" w:eastAsiaTheme="majorEastAsia" w:hAnsiTheme="majorHAnsi" w:cstheme="majorBidi"/>
+      <w:rFonts w:asciiTheme="majorHAnsi" w:hAnsiTheme="majorHAnsi" w:eastAsiaTheme="majorEastAsia" w:cstheme="majorBidi"/>
       <w:i/>
       <w:iCs/>
       <w:smallCaps/>
       <w:color w:val="595959" w:themeColor="text1" w:themeTint="A6"/>
     </w:rPr>
   </w:style>
-  <w:style w:type="character" w:default="1" w:styleId="Carpredefinitoparagrafo">
+  <w:style w:type="character" w:styleId="Carpredefinitoparagrafo" w:default="1">
     <w:name w:val="Default Paragraph Font"/>
     <w:uiPriority w:val="1"/>
     <w:semiHidden/>
     <w:unhideWhenUsed/>
   </w:style>
-  <w:style w:type="table" w:default="1" w:styleId="Tabellanormale">
+  <w:style w:type="table" w:styleId="Tabellanormale" w:default="1">
     <w:name w:val="Normal Table"/>
     <w:uiPriority w:val="99"/>
     <w:semiHidden/>
@@ -8188,52 +8447,52 @@
       </w:tblCellMar>
     </w:tblPr>
   </w:style>
-  <w:style w:type="numbering" w:default="1" w:styleId="Nessunelenco">
+  <w:style w:type="numbering" w:styleId="Nessunelenco" w:default="1">
     <w:name w:val="No List"/>
     <w:uiPriority w:val="99"/>
     <w:semiHidden/>
     <w:unhideWhenUsed/>
   </w:style>
-  <w:style w:type="character" w:customStyle="1" w:styleId="Titolo1Carattere">
+  <w:style w:type="character" w:styleId="Titolo1Carattere" w:customStyle="1">
     <w:name w:val="Titolo 1 Carattere"/>
     <w:basedOn w:val="Carpredefinitoparagrafo"/>
     <w:link w:val="Titolo1"/>
     <w:uiPriority w:val="9"/>
     <w:rsid w:val="009A56D2"/>
     <w:rPr>
-      <w:rFonts w:asciiTheme="majorHAnsi" w:eastAsiaTheme="majorEastAsia" w:hAnsiTheme="majorHAnsi" w:cstheme="majorBidi"/>
+      <w:rFonts w:asciiTheme="majorHAnsi" w:hAnsiTheme="majorHAnsi" w:eastAsiaTheme="majorEastAsia" w:cstheme="majorBidi"/>
       <w:color w:val="2F5496" w:themeColor="accent1" w:themeShade="BF"/>
       <w:sz w:val="36"/>
       <w:szCs w:val="36"/>
     </w:rPr>
   </w:style>
-  <w:style w:type="character" w:customStyle="1" w:styleId="Titolo2Carattere">
+  <w:style w:type="character" w:styleId="Titolo2Carattere" w:customStyle="1">
     <w:name w:val="Titolo 2 Carattere"/>
     <w:basedOn w:val="Carpredefinitoparagrafo"/>
     <w:link w:val="Titolo2"/>
     <w:uiPriority w:val="9"/>
     <w:rsid w:val="009A56D2"/>
     <w:rPr>
-      <w:rFonts w:asciiTheme="majorHAnsi" w:eastAsiaTheme="majorEastAsia" w:hAnsiTheme="majorHAnsi" w:cstheme="majorBidi"/>
+      <w:rFonts w:asciiTheme="majorHAnsi" w:hAnsiTheme="majorHAnsi" w:eastAsiaTheme="majorEastAsia" w:cstheme="majorBidi"/>
       <w:color w:val="2F5496" w:themeColor="accent1" w:themeShade="BF"/>
       <w:sz w:val="28"/>
       <w:szCs w:val="28"/>
     </w:rPr>
   </w:style>
-  <w:style w:type="character" w:customStyle="1" w:styleId="Titolo3Carattere">
+  <w:style w:type="character" w:styleId="Titolo3Carattere" w:customStyle="1">
     <w:name w:val="Titolo 3 Carattere"/>
     <w:basedOn w:val="Carpredefinitoparagrafo"/>
     <w:link w:val="Titolo3"/>
     <w:uiPriority w:val="9"/>
     <w:rsid w:val="00941E53"/>
     <w:rPr>
-      <w:rFonts w:asciiTheme="majorHAnsi" w:eastAsiaTheme="majorEastAsia" w:hAnsiTheme="majorHAnsi" w:cstheme="majorBidi"/>
+      <w:rFonts w:asciiTheme="majorHAnsi" w:hAnsiTheme="majorHAnsi" w:eastAsiaTheme="majorEastAsia" w:cstheme="majorBidi"/>
       <w:color w:val="7C9CD6"/>
       <w:sz w:val="26"/>
       <w:szCs w:val="26"/>
     </w:rPr>
   </w:style>
-  <w:style w:type="character" w:customStyle="1" w:styleId="Titolo4Carattere">
+  <w:style w:type="character" w:styleId="Titolo4Carattere" w:customStyle="1">
     <w:name w:val="Titolo 4 Carattere"/>
     <w:basedOn w:val="Carpredefinitoparagrafo"/>
     <w:link w:val="Titolo4"/>
@@ -8241,12 +8500,12 @@
     <w:semiHidden/>
     <w:rsid w:val="009A56D2"/>
     <w:rPr>
-      <w:rFonts w:asciiTheme="majorHAnsi" w:eastAsiaTheme="majorEastAsia" w:hAnsiTheme="majorHAnsi" w:cstheme="majorBidi"/>
+      <w:rFonts w:asciiTheme="majorHAnsi" w:hAnsiTheme="majorHAnsi" w:eastAsiaTheme="majorEastAsia" w:cstheme="majorBidi"/>
       <w:sz w:val="24"/>
       <w:szCs w:val="24"/>
     </w:rPr>
   </w:style>
-  <w:style w:type="character" w:customStyle="1" w:styleId="Titolo5Carattere">
+  <w:style w:type="character" w:styleId="Titolo5Carattere" w:customStyle="1">
     <w:name w:val="Titolo 5 Carattere"/>
     <w:basedOn w:val="Carpredefinitoparagrafo"/>
     <w:link w:val="Titolo5"/>
@@ -8254,14 +8513,14 @@
     <w:semiHidden/>
     <w:rsid w:val="009A56D2"/>
     <w:rPr>
-      <w:rFonts w:asciiTheme="majorHAnsi" w:eastAsiaTheme="majorEastAsia" w:hAnsiTheme="majorHAnsi" w:cstheme="majorBidi"/>
+      <w:rFonts w:asciiTheme="majorHAnsi" w:hAnsiTheme="majorHAnsi" w:eastAsiaTheme="majorEastAsia" w:cstheme="majorBidi"/>
       <w:i/>
       <w:iCs/>
       <w:sz w:val="22"/>
       <w:szCs w:val="22"/>
     </w:rPr>
   </w:style>
-  <w:style w:type="character" w:customStyle="1" w:styleId="Titolo6Carattere">
+  <w:style w:type="character" w:styleId="Titolo6Carattere" w:customStyle="1">
     <w:name w:val="Titolo 6 Carattere"/>
     <w:basedOn w:val="Carpredefinitoparagrafo"/>
     <w:link w:val="Titolo6"/>
@@ -8269,11 +8528,11 @@
     <w:semiHidden/>
     <w:rsid w:val="009A56D2"/>
     <w:rPr>
-      <w:rFonts w:asciiTheme="majorHAnsi" w:eastAsiaTheme="majorEastAsia" w:hAnsiTheme="majorHAnsi" w:cstheme="majorBidi"/>
+      <w:rFonts w:asciiTheme="majorHAnsi" w:hAnsiTheme="majorHAnsi" w:eastAsiaTheme="majorEastAsia" w:cstheme="majorBidi"/>
       <w:color w:val="595959" w:themeColor="text1" w:themeTint="A6"/>
     </w:rPr>
   </w:style>
-  <w:style w:type="character" w:customStyle="1" w:styleId="Titolo7Carattere">
+  <w:style w:type="character" w:styleId="Titolo7Carattere" w:customStyle="1">
     <w:name w:val="Titolo 7 Carattere"/>
     <w:basedOn w:val="Carpredefinitoparagrafo"/>
     <w:link w:val="Titolo7"/>
@@ -8281,13 +8540,13 @@
     <w:semiHidden/>
     <w:rsid w:val="009A56D2"/>
     <w:rPr>
-      <w:rFonts w:asciiTheme="majorHAnsi" w:eastAsiaTheme="majorEastAsia" w:hAnsiTheme="majorHAnsi" w:cstheme="majorBidi"/>
+      <w:rFonts w:asciiTheme="majorHAnsi" w:hAnsiTheme="majorHAnsi" w:eastAsiaTheme="majorEastAsia" w:cstheme="majorBidi"/>
       <w:i/>
       <w:iCs/>
       <w:color w:val="595959" w:themeColor="text1" w:themeTint="A6"/>
     </w:rPr>
   </w:style>
-  <w:style w:type="character" w:customStyle="1" w:styleId="Titolo8Carattere">
+  <w:style w:type="character" w:styleId="Titolo8Carattere" w:customStyle="1">
     <w:name w:val="Titolo 8 Carattere"/>
     <w:basedOn w:val="Carpredefinitoparagrafo"/>
     <w:link w:val="Titolo8"/>
@@ -8295,12 +8554,12 @@
     <w:semiHidden/>
     <w:rsid w:val="009A56D2"/>
     <w:rPr>
-      <w:rFonts w:asciiTheme="majorHAnsi" w:eastAsiaTheme="majorEastAsia" w:hAnsiTheme="majorHAnsi" w:cstheme="majorBidi"/>
+      <w:rFonts w:asciiTheme="majorHAnsi" w:hAnsiTheme="majorHAnsi" w:eastAsiaTheme="majorEastAsia" w:cstheme="majorBidi"/>
       <w:smallCaps/>
       <w:color w:val="595959" w:themeColor="text1" w:themeTint="A6"/>
     </w:rPr>
   </w:style>
-  <w:style w:type="character" w:customStyle="1" w:styleId="Titolo9Carattere">
+  <w:style w:type="character" w:styleId="Titolo9Carattere" w:customStyle="1">
     <w:name w:val="Titolo 9 Carattere"/>
     <w:basedOn w:val="Carpredefinitoparagrafo"/>
     <w:link w:val="Titolo9"/>
@@ -8308,7 +8567,7 @@
     <w:semiHidden/>
     <w:rsid w:val="009A56D2"/>
     <w:rPr>
-      <w:rFonts w:asciiTheme="majorHAnsi" w:eastAsiaTheme="majorEastAsia" w:hAnsiTheme="majorHAnsi" w:cstheme="majorBidi"/>
+      <w:rFonts w:asciiTheme="majorHAnsi" w:hAnsiTheme="majorHAnsi" w:eastAsiaTheme="majorEastAsia" w:cstheme="majorBidi"/>
       <w:i/>
       <w:iCs/>
       <w:smallCaps/>
@@ -8348,21 +8607,21 @@
       <w:contextualSpacing/>
     </w:pPr>
     <w:rPr>
-      <w:rFonts w:asciiTheme="majorHAnsi" w:eastAsiaTheme="majorEastAsia" w:hAnsiTheme="majorHAnsi" w:cstheme="majorBidi"/>
+      <w:rFonts w:asciiTheme="majorHAnsi" w:hAnsiTheme="majorHAnsi" w:eastAsiaTheme="majorEastAsia" w:cstheme="majorBidi"/>
       <w:color w:val="2F5496" w:themeColor="accent1" w:themeShade="BF"/>
       <w:spacing w:val="-7"/>
       <w:sz w:val="80"/>
       <w:szCs w:val="80"/>
     </w:rPr>
   </w:style>
-  <w:style w:type="character" w:customStyle="1" w:styleId="TitoloCarattere">
+  <w:style w:type="character" w:styleId="TitoloCarattere" w:customStyle="1">
     <w:name w:val="Titolo Carattere"/>
     <w:basedOn w:val="Carpredefinitoparagrafo"/>
     <w:link w:val="Titolo"/>
     <w:uiPriority w:val="1"/>
     <w:rsid w:val="009A56D2"/>
     <w:rPr>
-      <w:rFonts w:asciiTheme="majorHAnsi" w:eastAsiaTheme="majorEastAsia" w:hAnsiTheme="majorHAnsi" w:cstheme="majorBidi"/>
+      <w:rFonts w:asciiTheme="majorHAnsi" w:hAnsiTheme="majorHAnsi" w:eastAsiaTheme="majorEastAsia" w:cstheme="majorBidi"/>
       <w:color w:val="2F5496" w:themeColor="accent1" w:themeShade="BF"/>
       <w:spacing w:val="-7"/>
       <w:sz w:val="80"/>
@@ -8384,20 +8643,20 @@
       <w:spacing w:after="240" w:line="240" w:lineRule="auto"/>
     </w:pPr>
     <w:rPr>
-      <w:rFonts w:asciiTheme="majorHAnsi" w:eastAsiaTheme="majorEastAsia" w:hAnsiTheme="majorHAnsi" w:cstheme="majorBidi"/>
+      <w:rFonts w:asciiTheme="majorHAnsi" w:hAnsiTheme="majorHAnsi" w:eastAsiaTheme="majorEastAsia" w:cstheme="majorBidi"/>
       <w:color w:val="404040" w:themeColor="text1" w:themeTint="BF"/>
       <w:sz w:val="30"/>
       <w:szCs w:val="30"/>
     </w:rPr>
   </w:style>
-  <w:style w:type="character" w:customStyle="1" w:styleId="SottotitoloCarattere">
+  <w:style w:type="character" w:styleId="SottotitoloCarattere" w:customStyle="1">
     <w:name w:val="Sottotitolo Carattere"/>
     <w:basedOn w:val="Carpredefinitoparagrafo"/>
     <w:link w:val="Sottotitolo"/>
     <w:uiPriority w:val="11"/>
     <w:rsid w:val="009A56D2"/>
     <w:rPr>
-      <w:rFonts w:asciiTheme="majorHAnsi" w:eastAsiaTheme="majorEastAsia" w:hAnsiTheme="majorHAnsi" w:cstheme="majorBidi"/>
+      <w:rFonts w:asciiTheme="majorHAnsi" w:hAnsiTheme="majorHAnsi" w:eastAsiaTheme="majorEastAsia" w:cstheme="majorBidi"/>
       <w:color w:val="404040" w:themeColor="text1" w:themeTint="BF"/>
       <w:sz w:val="30"/>
       <w:szCs w:val="30"/>
@@ -8452,7 +8711,7 @@
       <w:iCs/>
     </w:rPr>
   </w:style>
-  <w:style w:type="character" w:customStyle="1" w:styleId="CitazioneCarattere">
+  <w:style w:type="character" w:styleId="CitazioneCarattere" w:customStyle="1">
     <w:name w:val="Citazione Carattere"/>
     <w:basedOn w:val="Carpredefinitoparagrafo"/>
     <w:link w:val="Citazione"/>
@@ -8477,20 +8736,20 @@
       <w:jc w:val="center"/>
     </w:pPr>
     <w:rPr>
-      <w:rFonts w:asciiTheme="majorHAnsi" w:eastAsiaTheme="majorEastAsia" w:hAnsiTheme="majorHAnsi" w:cstheme="majorBidi"/>
+      <w:rFonts w:asciiTheme="majorHAnsi" w:hAnsiTheme="majorHAnsi" w:eastAsiaTheme="majorEastAsia" w:cstheme="majorBidi"/>
       <w:color w:val="4472C4" w:themeColor="accent1"/>
       <w:sz w:val="28"/>
       <w:szCs w:val="28"/>
     </w:rPr>
   </w:style>
-  <w:style w:type="character" w:customStyle="1" w:styleId="CitazioneintensaCarattere">
+  <w:style w:type="character" w:styleId="CitazioneintensaCarattere" w:customStyle="1">
     <w:name w:val="Citazione intensa Carattere"/>
     <w:basedOn w:val="Carpredefinitoparagrafo"/>
     <w:link w:val="Citazioneintensa"/>
     <w:uiPriority w:val="30"/>
     <w:rsid w:val="009A56D2"/>
     <w:rPr>
-      <w:rFonts w:asciiTheme="majorHAnsi" w:eastAsiaTheme="majorEastAsia" w:hAnsiTheme="majorHAnsi" w:cstheme="majorBidi"/>
+      <w:rFonts w:asciiTheme="majorHAnsi" w:hAnsiTheme="majorHAnsi" w:eastAsiaTheme="majorEastAsia" w:cstheme="majorBidi"/>
       <w:color w:val="4472C4" w:themeColor="accent1"/>
       <w:sz w:val="28"/>
       <w:szCs w:val="28"/>
@@ -8586,7 +8845,7 @@
       <w:szCs w:val="18"/>
     </w:rPr>
   </w:style>
-  <w:style w:type="character" w:customStyle="1" w:styleId="TestofumettoCarattere">
+  <w:style w:type="character" w:styleId="TestofumettoCarattere" w:customStyle="1">
     <w:name w:val="Testo fumetto Carattere"/>
     <w:basedOn w:val="Carpredefinitoparagrafo"/>
     <w:link w:val="Testofumetto"/>
@@ -8672,6 +8931,39 @@
     </w:rPr>
   </w:style>
 </w:styles>
+</file>
+
+<file path=word/glossary/document.xml><?xml version="1.0" encoding="utf-8"?>
+<w:glossaryDocument xmlns:w14="http://schemas.microsoft.com/office/word/2010/wordml" xmlns:w="http://schemas.openxmlformats.org/wordprocessingml/2006/main">
+  <w:docParts>
+    <w:docPart>
+      <w:docPartPr>
+        <w:name w:val="DefaultPlaceholder_1081868574"/>
+        <w:category>
+          <w:name w:val="General"/>
+          <w:gallery w:val="placeholder"/>
+        </w:category>
+        <w:types>
+          <w:type w:val="bbPlcHdr"/>
+        </w:types>
+        <w:behaviors>
+          <w:behavior w:val="content"/>
+        </w:behaviors>
+        <w:guid w:val="{cc831c07-5cdd-4930-9a41-35b2f210b3af}"/>
+      </w:docPartPr>
+      <w:docPartBody>
+        <w:p>
+          <w:r>
+            <w:rPr>
+              <w:rStyle w:val="PlaceholderText"/>
+            </w:rPr>
+            <w:t/>
+          </w:r>
+        </w:p>
+      </w:docPartBody>
+    </w:docPart>
+  </w:docParts>
+</w:glossaryDocument>
 </file>
 
 <file path=word/theme/theme1.xml><?xml version="1.0" encoding="utf-8"?>

</xml_diff>

<commit_message>
- User characteristics updated (complete)
</commit_message>
<xml_diff>
--- a/RASD/RASD.docx
+++ b/RASD/RASD.docx
@@ -4687,6 +4687,7 @@
           <w:numId w:val="18"/>
         </w:numPr>
         <w:rPr>
+          <w:color w:val="auto"/>
           <w:sz w:val="21"/>
           <w:szCs w:val="21"/>
           <w:lang w:val="en-US"/>
@@ -4696,7 +4697,40 @@
         <w:rPr>
           <w:lang w:val="en-US"/>
         </w:rPr>
-        <w:t xml:space="preserve">Authority: </w:t>
+        <w:t>Authority: mainly, the authority is represented by the local police (in the domain of the application). Authorities are recognizable through a valid digital certificate which is provided</w:t>
+      </w:r>
+      <w:r>
+        <w:rPr>
+          <w:lang w:val="en-US"/>
+        </w:rPr>
+        <w:t xml:space="preserve"> by the police forces through the Ministry of the Interior</w:t>
+      </w:r>
+      <w:r>
+        <w:rPr>
+          <w:lang w:val="en-US"/>
+        </w:rPr>
+        <w:t xml:space="preserve">, usable according to </w:t>
+      </w:r>
+      <w:r>
+        <w:rPr>
+          <w:rFonts w:ascii="Calibri" w:hAnsi="Calibri" w:eastAsia="Calibri" w:cs="Calibri" w:asciiTheme="minorAscii" w:hAnsiTheme="minorAscii" w:eastAsiaTheme="minorAscii" w:cstheme="minorAscii"/>
+          <w:noProof w:val="0"/>
+          <w:color w:val="auto"/>
+          <w:lang w:val="en-US"/>
+        </w:rPr>
+        <w:t xml:space="preserve">D.P.C.M. of 30.10.2014 N.193 art.21 and art.22. Once they access, they have the maximum authority to access data of the violations made respecting </w:t>
+      </w:r>
+      <w:r>
+        <w:rPr>
+          <w:lang w:val="en-US"/>
+        </w:rPr>
+        <w:t>the terms established by the Legislative Decree 196/03 and the regulation 2016/679</w:t>
+      </w:r>
+      <w:r>
+        <w:rPr>
+          <w:lang w:val="en-US"/>
+        </w:rPr>
+        <w:t>. They should act based on the information provided by a violation. They also receive suggestions on how to decrease the number of violations and, consequently, increase the local security. They also have access to the same functionalities as the normal users</w:t>
       </w:r>
     </w:p>
     <w:p>
@@ -8949,7 +8983,7 @@
         <w:behaviors>
           <w:behavior w:val="content"/>
         </w:behaviors>
-        <w:guid w:val="{cc831c07-5cdd-4930-9a41-35b2f210b3af}"/>
+        <w:guid w:val="{5fa0fe47-b844-42ab-9e32-8852c1beef43}"/>
       </w:docPartPr>
       <w:docPartBody>
         <w:p>

</xml_diff>

<commit_message>
Improved UML, product persceptive completed
</commit_message>
<xml_diff>
--- a/RASD/RASD.docx
+++ b/RASD/RASD.docx
@@ -130,7 +130,6 @@
           <w:lang w:val="en-GB"/>
         </w:rPr>
       </w:pPr>
-      <w:proofErr w:type="spellStart"/>
       <w:r>
         <w:rPr>
           <w:rFonts w:asciiTheme="majorHAnsi" w:hAnsiTheme="majorHAnsi" w:cstheme="majorBidi"/>
@@ -142,7 +141,6 @@
         </w:rPr>
         <w:t>SafeStreets</w:t>
       </w:r>
-      <w:proofErr w:type="spellEnd"/>
       <w:r>
         <w:rPr>
           <w:lang w:val="en-US"/>
@@ -228,7 +226,6 @@
           <w:szCs w:val="22"/>
         </w:rPr>
       </w:pPr>
-      <w:proofErr w:type="spellStart"/>
       <w:r>
         <w:rPr>
           <w:rFonts w:ascii="Arial" w:hAnsi="Arial" w:cs="Arial"/>
@@ -240,7 +237,6 @@
         </w:rPr>
         <w:t>Authors</w:t>
       </w:r>
-      <w:proofErr w:type="spellEnd"/>
       <w:r>
         <w:rPr>
           <w:rFonts w:ascii="Arial" w:hAnsi="Arial" w:cs="Arial"/>
@@ -302,27 +298,7 @@
           <w:sz w:val="22"/>
           <w:szCs w:val="22"/>
         </w:rPr>
-        <w:t xml:space="preserve">Anton </w:t>
-      </w:r>
-      <w:proofErr w:type="spellStart"/>
-      <w:r>
-        <w:rPr>
-          <w:rFonts w:ascii="Arial" w:hAnsi="Arial" w:cs="Arial"/>
-          <w:color w:val="000000" w:themeColor="text1"/>
-          <w:sz w:val="22"/>
-          <w:szCs w:val="22"/>
-        </w:rPr>
-        <w:t>Ghobryal</w:t>
-      </w:r>
-      <w:proofErr w:type="spellEnd"/>
-      <w:r>
-        <w:rPr>
-          <w:rFonts w:ascii="Arial" w:hAnsi="Arial" w:cs="Arial"/>
-          <w:color w:val="000000" w:themeColor="text1"/>
-          <w:sz w:val="22"/>
-          <w:szCs w:val="22"/>
-        </w:rPr>
-        <w:t xml:space="preserve"> 10501942 - </w:t>
+        <w:t xml:space="preserve">Anton Ghobryal 10501942 - </w:t>
       </w:r>
       <w:r>
         <w:rPr>
@@ -413,11 +389,9 @@
           <w:pPr>
             <w:pStyle w:val="Titolosommario"/>
           </w:pPr>
-          <w:proofErr w:type="spellStart"/>
           <w:r>
             <w:t>Contents</w:t>
           </w:r>
-          <w:proofErr w:type="spellEnd"/>
         </w:p>
         <w:p>
           <w:pPr>
@@ -2812,37 +2786,12 @@
           <w:lang w:val="en-GB"/>
         </w:rPr>
       </w:pPr>
-      <w:proofErr w:type="spellStart"/>
       <w:r>
         <w:rPr>
           <w:rFonts w:ascii="Calibri" w:eastAsia="Calibri" w:hAnsi="Calibri" w:cs="Calibri"/>
           <w:lang w:val="en-GB"/>
         </w:rPr>
-        <w:t>SafeStreets</w:t>
-      </w:r>
-      <w:proofErr w:type="spellEnd"/>
-      <w:r>
-        <w:rPr>
-          <w:rFonts w:ascii="Calibri" w:eastAsia="Calibri" w:hAnsi="Calibri" w:cs="Calibri"/>
-          <w:lang w:val="en-GB"/>
-        </w:rPr>
-        <w:t xml:space="preserve"> is a crowded-sourced application that intends to provide users with the possibility to notify authorities when traffic violations occur, specifically parking violations. The application allows users to send pictures of violations, including their date, time, and position, to authorities. The main purpose of </w:t>
-      </w:r>
-      <w:proofErr w:type="spellStart"/>
-      <w:r>
-        <w:rPr>
-          <w:rFonts w:ascii="Calibri" w:eastAsia="Calibri" w:hAnsi="Calibri" w:cs="Calibri"/>
-          <w:lang w:val="en-GB"/>
-        </w:rPr>
-        <w:t>SafeStreets</w:t>
-      </w:r>
-      <w:proofErr w:type="spellEnd"/>
-      <w:r>
-        <w:rPr>
-          <w:rFonts w:ascii="Calibri" w:eastAsia="Calibri" w:hAnsi="Calibri" w:cs="Calibri"/>
-          <w:lang w:val="en-GB"/>
-        </w:rPr>
-        <w:t xml:space="preserve"> is to reduce the number of accidents that may be caused by certain violations that can be avoided easily. The following examples may illustrate and visualize the type of violations that may be captured and notified to the authorities:</w:t>
+        <w:t>SafeStreets is a crowded-sourced application that intends to provide users with the possibility to notify authorities when traffic violations occur, specifically parking violations. The application allows users to send pictures of violations, including their date, time, and position, to authorities. The main purpose of SafeStreets is to reduce the number of accidents that may be caused by certain violations that can be avoided easily. The following examples may illustrate and visualize the type of violations that may be captured and notified to the authorities:</w:t>
       </w:r>
     </w:p>
     <w:p>
@@ -3054,37 +3003,12 @@
           <w:lang w:val="en-GB"/>
         </w:rPr>
       </w:pPr>
-      <w:proofErr w:type="spellStart"/>
       <w:r>
         <w:rPr>
           <w:rFonts w:ascii="Calibri" w:eastAsia="Calibri" w:hAnsi="Calibri" w:cs="Calibri"/>
           <w:lang w:val="en-GB"/>
         </w:rPr>
-        <w:t>SafeStreets</w:t>
-      </w:r>
-      <w:proofErr w:type="spellEnd"/>
-      <w:r>
-        <w:rPr>
-          <w:rFonts w:ascii="Calibri" w:eastAsia="Calibri" w:hAnsi="Calibri" w:cs="Calibri"/>
-          <w:lang w:val="en-GB"/>
-        </w:rPr>
-        <w:t xml:space="preserve"> stores the information provided by the users, completing it with suitable metadata. </w:t>
-      </w:r>
-      <w:proofErr w:type="gramStart"/>
-      <w:r>
-        <w:rPr>
-          <w:rFonts w:ascii="Calibri" w:eastAsia="Calibri" w:hAnsi="Calibri" w:cs="Calibri"/>
-          <w:lang w:val="en-GB"/>
-        </w:rPr>
-        <w:t>In particular, when</w:t>
-      </w:r>
-      <w:proofErr w:type="gramEnd"/>
-      <w:r>
-        <w:rPr>
-          <w:rFonts w:ascii="Calibri" w:eastAsia="Calibri" w:hAnsi="Calibri" w:cs="Calibri"/>
-          <w:lang w:val="en-GB"/>
-        </w:rPr>
-        <w:t xml:space="preserve"> it receives a picture, it runs an algorithm to read the licence plate and stores the retrieved information with the violation, including also the type of violation (input by the user) and the name of the street where the violation occurred (which can be retrieved from the geographical position of the violation). In addition, the application allows both end users and authorities to mine the information that has been received, for example by highlighting the streets (or the areas) with the highest frequency of violations, or the vehicles that commit the most violations. Of course, different levels of visibility are offered to different roles, for example the authorities can see the licence plate numbers of the vehicles that commit any violation while the end user cannot see that.</w:t>
+        <w:t>SafeStreets stores the information provided by the users, completing it with suitable metadata. In particular, when it receives a picture, it runs an algorithm to read the licence plate and stores the retrieved information with the violation, including also the type of violation (input by the user) and the name of the street where the violation occurred (which can be retrieved from the geographical position of the violation). In addition, the application allows both end users and authorities to mine the information that has been received, for example by highlighting the streets (or the areas) with the highest frequency of violations, or the vehicles that commit the most violations. Of course, different levels of visibility are offered to different roles, for example the authorities can see the licence plate numbers of the vehicles that commit any violation while the end user cannot see that.</w:t>
       </w:r>
     </w:p>
     <w:p>
@@ -3110,39 +3034,7 @@
           <w:rFonts w:ascii="Calibri" w:eastAsia="Calibri" w:hAnsi="Calibri" w:cs="Calibri"/>
           <w:lang w:val="en-GB"/>
         </w:rPr>
-        <w:t xml:space="preserve">Moreover, there’s another functionality that can be provided by </w:t>
-      </w:r>
-      <w:proofErr w:type="spellStart"/>
-      <w:r>
-        <w:rPr>
-          <w:rFonts w:ascii="Calibri" w:eastAsia="Calibri" w:hAnsi="Calibri" w:cs="Calibri"/>
-          <w:lang w:val="en-GB"/>
-        </w:rPr>
-        <w:t>SafeStreets</w:t>
-      </w:r>
-      <w:proofErr w:type="spellEnd"/>
-      <w:r>
-        <w:rPr>
-          <w:rFonts w:ascii="Calibri" w:eastAsia="Calibri" w:hAnsi="Calibri" w:cs="Calibri"/>
-          <w:lang w:val="en-GB"/>
-        </w:rPr>
-        <w:t xml:space="preserve">. If the municipality offers a service that allows users to retrieve the information about accidents that occur on the territory of the municipality, </w:t>
-      </w:r>
-      <w:proofErr w:type="spellStart"/>
-      <w:r>
-        <w:rPr>
-          <w:rFonts w:ascii="Calibri" w:eastAsia="Calibri" w:hAnsi="Calibri" w:cs="Calibri"/>
-          <w:lang w:val="en-GB"/>
-        </w:rPr>
-        <w:t>SafeStreets</w:t>
-      </w:r>
-      <w:proofErr w:type="spellEnd"/>
-      <w:r>
-        <w:rPr>
-          <w:rFonts w:ascii="Calibri" w:eastAsia="Calibri" w:hAnsi="Calibri" w:cs="Calibri"/>
-          <w:lang w:val="en-GB"/>
-        </w:rPr>
-        <w:t xml:space="preserve"> can cross that information with its own data to identify potentially unsafe areas, hence suggest possible interventions depending of the type of the most committed violation in that area. The following examples show which intervention could be suggested depending on the preceding examples of violations presented earlier in this paragraph:</w:t>
+        <w:t>Moreover, there’s another functionality that can be provided by SafeStreets. If the municipality offers a service that allows users to retrieve the information about accidents that occur on the territory of the municipality, SafeStreets can cross that information with its own data to identify potentially unsafe areas, hence suggest possible interventions depending of the type of the most committed violation in that area. The following examples show which intervention could be suggested depending on the preceding examples of violations presented earlier in this paragraph:</w:t>
       </w:r>
     </w:p>
     <w:p>
@@ -3239,23 +3131,7 @@
           <w:rFonts w:ascii="Calibri" w:eastAsia="Calibri" w:hAnsi="Calibri" w:cs="Calibri"/>
           <w:lang w:val="en-GB"/>
         </w:rPr>
-        <w:t xml:space="preserve">The main purpose of this functionality is that </w:t>
-      </w:r>
-      <w:proofErr w:type="spellStart"/>
-      <w:r>
-        <w:rPr>
-          <w:rFonts w:ascii="Calibri" w:eastAsia="Calibri" w:hAnsi="Calibri" w:cs="Calibri"/>
-          <w:lang w:val="en-GB"/>
-        </w:rPr>
-        <w:t>SafeStreets</w:t>
-      </w:r>
-      <w:proofErr w:type="spellEnd"/>
-      <w:r>
-        <w:rPr>
-          <w:rFonts w:ascii="Calibri" w:eastAsia="Calibri" w:hAnsi="Calibri" w:cs="Calibri"/>
-          <w:lang w:val="en-GB"/>
-        </w:rPr>
-        <w:t xml:space="preserve"> also identifies areas with critical number of accidents and reports suggestions as a possible solution as an automatized method to engage with the problem. Thus, it could help the authorities to highlight where the interventions should be provided, and this functionality should make it easier to point out the areas with critical </w:t>
+        <w:t xml:space="preserve">The main purpose of this functionality is that SafeStreets also identifies areas with critical number of accidents and reports suggestions as a possible solution as an automatized method to engage with the problem. Thus, it could help the authorities to highlight where the interventions should be provided, and this functionality should make it easier to point out the areas with critical </w:t>
       </w:r>
       <w:r>
         <w:rPr>
@@ -3448,21 +3324,7 @@
         <w:rPr>
           <w:lang w:val="en-GB"/>
         </w:rPr>
-        <w:t xml:space="preserve">Reading these goals, we should acknowledge the fact that the system considers two most end users: the normal user and the authorities. They’ll be defined </w:t>
-      </w:r>
-      <w:proofErr w:type="gramStart"/>
-      <w:r>
-        <w:rPr>
-          <w:lang w:val="en-GB"/>
-        </w:rPr>
-        <w:t>later on</w:t>
-      </w:r>
-      <w:proofErr w:type="gramEnd"/>
-      <w:r>
-        <w:rPr>
-          <w:lang w:val="en-GB"/>
-        </w:rPr>
-        <w:t>.</w:t>
+        <w:t>Reading these goals, we should acknowledge the fact that the system considers two most end users: the normal user and the authorities. They’ll be defined later on.</w:t>
       </w:r>
     </w:p>
     <w:p>
@@ -3582,21 +3444,12 @@
           <w:lang w:val="en-GB"/>
         </w:rPr>
       </w:pPr>
-      <w:proofErr w:type="spellStart"/>
       <w:r>
         <w:rPr>
           <w:rFonts w:ascii="Calibri" w:eastAsia="Calibri" w:hAnsi="Calibri" w:cs="Calibri"/>
           <w:lang w:val="en-GB"/>
         </w:rPr>
-        <w:t>SafeStreets</w:t>
-      </w:r>
-      <w:proofErr w:type="spellEnd"/>
-      <w:r>
-        <w:rPr>
-          <w:rFonts w:ascii="Calibri" w:eastAsia="Calibri" w:hAnsi="Calibri" w:cs="Calibri"/>
-          <w:lang w:val="en-GB"/>
-        </w:rPr>
-        <w:t xml:space="preserve"> is meant to help authorities to identify some serious violations, traffic and parking violations, that may cause accidents in the future being. Thus, as it’s been called, it’s intended for making streets safer. Also, this application will increase the efficiency on reporting violations with the help of a common citizen. In order to report </w:t>
+        <w:t xml:space="preserve">SafeStreets is meant to help authorities to identify some serious violations, traffic and parking violations, that may cause accidents in the future being. Thus, as it’s been called, it’s intended for making streets safer. Also, this application will increase the efficiency on reporting violations with the help of a common citizen. In order to report </w:t>
       </w:r>
       <w:r>
         <w:rPr>
@@ -3615,69 +3468,12 @@
           <w:lang w:val="en-GB"/>
         </w:rPr>
       </w:pPr>
-      <w:proofErr w:type="spellStart"/>
       <w:r>
         <w:rPr>
           <w:rFonts w:ascii="Calibri" w:eastAsia="Calibri" w:hAnsi="Calibri" w:cs="Calibri"/>
           <w:lang w:val="en-GB"/>
         </w:rPr>
-        <w:t>SafeStreets</w:t>
-      </w:r>
-      <w:proofErr w:type="spellEnd"/>
-      <w:r>
-        <w:rPr>
-          <w:rFonts w:ascii="Calibri" w:eastAsia="Calibri" w:hAnsi="Calibri" w:cs="Calibri"/>
-          <w:lang w:val="en-GB"/>
-        </w:rPr>
-        <w:t xml:space="preserve"> allow users to report a violation to the authorities when they spot one. In order to obtain the ability of using </w:t>
-      </w:r>
-      <w:proofErr w:type="spellStart"/>
-      <w:r>
-        <w:rPr>
-          <w:rFonts w:ascii="Calibri" w:eastAsia="Calibri" w:hAnsi="Calibri" w:cs="Calibri"/>
-          <w:lang w:val="en-GB"/>
-        </w:rPr>
-        <w:t>SafeStreets</w:t>
-      </w:r>
-      <w:proofErr w:type="spellEnd"/>
-      <w:r>
-        <w:rPr>
-          <w:rFonts w:ascii="Calibri" w:eastAsia="Calibri" w:hAnsi="Calibri" w:cs="Calibri"/>
-          <w:lang w:val="en-GB"/>
-        </w:rPr>
-        <w:t xml:space="preserve"> the user will have to register himself into the application system. Users have two different modes to register themselves into the system: the first one is the proprietary authentication and the second one consists of SPID authentication. Generally, they will have to subscribe with their full name and fiscal code since they’re mandatory to be able to fill certain reports. Registered Users obtain points that indicate their integrity through their continuous </w:t>
-      </w:r>
-      <w:proofErr w:type="spellStart"/>
-      <w:r>
-        <w:rPr>
-          <w:rFonts w:ascii="Calibri" w:eastAsia="Calibri" w:hAnsi="Calibri" w:cs="Calibri"/>
-          <w:lang w:val="en-GB"/>
-        </w:rPr>
-        <w:t>voluntaristic</w:t>
-      </w:r>
-      <w:proofErr w:type="spellEnd"/>
-      <w:r>
-        <w:rPr>
-          <w:rFonts w:ascii="Calibri" w:eastAsia="Calibri" w:hAnsi="Calibri" w:cs="Calibri"/>
-          <w:lang w:val="en-GB"/>
-        </w:rPr>
-        <w:t xml:space="preserve"> participation in order to provide the possibility of achieving the goal of making the streets safer. These points are called integrity points. Initially, users, who have registered with SPID, have more integrity points than the proprietary authentication (according to demonstrating more integrity into the society verifying his own identity through a public system of digital authentication). Moreover, when a report is verified by the authorities, integrity points of the notifier increase. Users can see also, through a map, the security level of a zone. </w:t>
-      </w:r>
-      <w:proofErr w:type="gramStart"/>
-      <w:r>
-        <w:rPr>
-          <w:rFonts w:ascii="Calibri" w:eastAsia="Calibri" w:hAnsi="Calibri" w:cs="Calibri"/>
-          <w:lang w:val="en-GB"/>
-        </w:rPr>
-        <w:t>Actually, allowing</w:t>
-      </w:r>
-      <w:proofErr w:type="gramEnd"/>
-      <w:r>
-        <w:rPr>
-          <w:rFonts w:ascii="Calibri" w:eastAsia="Calibri" w:hAnsi="Calibri" w:cs="Calibri"/>
-          <w:lang w:val="en-GB"/>
-        </w:rPr>
-        <w:t xml:space="preserve"> users to mine general information about notified violations doesn’t violate the privacy of the reporting user according to the Legislative Decree 196/03 and the regulation 2016/679 given since they aren’t authorized to access other users’ private information such as fiscal code, name, surname etc. Security level is calculated being based on the statistics of the types of violations committed in the interested area.</w:t>
+        <w:t>SafeStreets allow users to report a violation to the authorities when they spot one. In order to obtain the ability of using SafeStreets the user will have to register himself into the application system. Users have two different modes to register themselves into the system: the first one is the proprietary authentication and the second one consists of SPID authentication. Generally, they will have to subscribe with their full name and fiscal code since they’re mandatory to be able to fill certain reports. Registered Users obtain points that indicate their integrity through their continuous voluntaristic participation in order to provide the possibility of achieving the goal of making the streets safer. These points are called integrity points. Initially, users, who have registered with SPID, have more integrity points than the proprietary authentication (according to demonstrating more integrity into the society verifying his own identity through a public system of digital authentication). Moreover, when a report is verified by the authorities, integrity points of the notifier increase. Users can see also, through a map, the security level of a zone. Actually, allowing users to mine general information about notified violations doesn’t violate the privacy of the reporting user according to the Legislative Decree 196/03 and the regulation 2016/679 given since they aren’t authorized to access other users’ private information such as fiscal code, name, surname etc. Security level is calculated being based on the statistics of the types of violations committed in the interested area.</w:t>
       </w:r>
     </w:p>
     <w:p>
@@ -3766,37 +3562,12 @@
           <w:lang w:val="en-US"/>
         </w:rPr>
       </w:pPr>
-      <w:proofErr w:type="spellStart"/>
       <w:r>
         <w:rPr>
           <w:rFonts w:ascii="Calibri" w:eastAsia="Calibri" w:hAnsi="Calibri" w:cs="Calibri"/>
           <w:lang w:val="en-US"/>
         </w:rPr>
-        <w:t>SafeStreets</w:t>
-      </w:r>
-      <w:proofErr w:type="spellEnd"/>
-      <w:r>
-        <w:rPr>
-          <w:rFonts w:ascii="Calibri" w:eastAsia="Calibri" w:hAnsi="Calibri" w:cs="Calibri"/>
-          <w:lang w:val="en-US"/>
-        </w:rPr>
-        <w:t xml:space="preserve"> offers also the possibility to be an important participant as an independent entity which can provide suggestions to the improvement of a certain area. In order to realize such a functionality, </w:t>
-      </w:r>
-      <w:proofErr w:type="spellStart"/>
-      <w:r>
-        <w:rPr>
-          <w:rFonts w:ascii="Calibri" w:eastAsia="Calibri" w:hAnsi="Calibri" w:cs="Calibri"/>
-          <w:lang w:val="en-US"/>
-        </w:rPr>
-        <w:t>SafeStreets</w:t>
-      </w:r>
-      <w:proofErr w:type="spellEnd"/>
-      <w:r>
-        <w:rPr>
-          <w:rFonts w:ascii="Calibri" w:eastAsia="Calibri" w:hAnsi="Calibri" w:cs="Calibri"/>
-          <w:lang w:val="en-US"/>
-        </w:rPr>
-        <w:t xml:space="preserve"> should have access to accident records of the applied areas. Interested municipalities, in order to apply this functionality, must guarantee access to those data records because it helps the application to cross the provided data about accidents with its own data to provide suitable suggestions depending on the identified situation.</w:t>
+        <w:t>SafeStreets offers also the possibility to be an important participant as an independent entity which can provide suggestions to the improvement of a certain area. In order to realize such a functionality, SafeStreets should have access to accident records of the applied areas. Interested municipalities, in order to apply this functionality, must guarantee access to those data records because it helps the application to cross the provided data about accidents with its own data to provide suitable suggestions depending on the identified situation.</w:t>
       </w:r>
     </w:p>
     <w:p>
@@ -3843,11 +3614,9 @@
         </w:numPr>
       </w:pPr>
       <w:bookmarkStart w:id="3" w:name="_Toc22478874"/>
-      <w:proofErr w:type="spellStart"/>
       <w:r>
         <w:t>Definitions</w:t>
       </w:r>
-      <w:proofErr w:type="spellEnd"/>
     </w:p>
     <w:p>
       <w:pPr>
@@ -4115,35 +3884,7 @@
         <w:rPr>
           <w:lang w:val="en-GB"/>
         </w:rPr>
-        <w:t xml:space="preserve">any terrestrial identifiable vehicle subject to Traffic regulation and laws document, like cars, motorbikes, </w:t>
-      </w:r>
-      <w:proofErr w:type="spellStart"/>
-      <w:r>
-        <w:rPr>
-          <w:lang w:val="en-GB"/>
-        </w:rPr>
-        <w:t>tirs</w:t>
-      </w:r>
-      <w:proofErr w:type="spellEnd"/>
-      <w:r>
-        <w:rPr>
-          <w:lang w:val="en-GB"/>
-        </w:rPr>
-        <w:t xml:space="preserve">, </w:t>
-      </w:r>
-      <w:proofErr w:type="spellStart"/>
-      <w:r>
-        <w:rPr>
-          <w:lang w:val="en-GB"/>
-        </w:rPr>
-        <w:t>ecc</w:t>
-      </w:r>
-      <w:proofErr w:type="spellEnd"/>
-      <w:r>
-        <w:rPr>
-          <w:lang w:val="en-GB"/>
-        </w:rPr>
-        <w:t>…</w:t>
+        <w:t>any terrestrial identifiable vehicle subject to Traffic regulation and laws document, like cars, motorbikes, tirs, ecc…</w:t>
       </w:r>
     </w:p>
     <w:p>
@@ -4181,21 +3922,7 @@
         <w:rPr>
           <w:lang w:val="en-GB"/>
         </w:rPr>
-        <w:t xml:space="preserve"> registered in the system who is using any of </w:t>
-      </w:r>
-      <w:proofErr w:type="spellStart"/>
-      <w:r>
-        <w:rPr>
-          <w:lang w:val="en-GB"/>
-        </w:rPr>
-        <w:t>SafeStreets</w:t>
-      </w:r>
-      <w:proofErr w:type="spellEnd"/>
-      <w:r>
-        <w:rPr>
-          <w:lang w:val="en-GB"/>
-        </w:rPr>
-        <w:t xml:space="preserve"> functionalities.</w:t>
+        <w:t xml:space="preserve"> registered in the system who is using any of SafeStreets functionalities.</w:t>
       </w:r>
     </w:p>
     <w:p>
@@ -4239,21 +3966,7 @@
         <w:rPr>
           <w:lang w:val="en-GB"/>
         </w:rPr>
-        <w:t xml:space="preserve">using </w:t>
-      </w:r>
-      <w:proofErr w:type="spellStart"/>
-      <w:r>
-        <w:rPr>
-          <w:lang w:val="en-GB"/>
-        </w:rPr>
-        <w:t>SafeStreets</w:t>
-      </w:r>
-      <w:proofErr w:type="spellEnd"/>
-      <w:r>
-        <w:rPr>
-          <w:lang w:val="en-GB"/>
-        </w:rPr>
-        <w:t xml:space="preserve"> application alongside its authority-restricted functionalities</w:t>
+        <w:t>using SafeStreets application alongside its authority-restricted functionalities</w:t>
       </w:r>
     </w:p>
     <w:p>
@@ -4349,41 +4062,13 @@
         <w:rPr>
           <w:lang w:val="en-GB"/>
         </w:rPr>
-        <w:t xml:space="preserve">: an automatically inferred hint given to the authorities by </w:t>
-      </w:r>
-      <w:proofErr w:type="spellStart"/>
-      <w:r>
-        <w:rPr>
-          <w:lang w:val="en-GB"/>
-        </w:rPr>
-        <w:t>SafeStreets</w:t>
-      </w:r>
-      <w:proofErr w:type="spellEnd"/>
-      <w:r>
-        <w:rPr>
-          <w:lang w:val="en-GB"/>
-        </w:rPr>
-        <w:t xml:space="preserve"> </w:t>
-      </w:r>
-      <w:r>
-        <w:rPr>
-          <w:lang w:val="en-GB"/>
-        </w:rPr>
-        <w:t xml:space="preserve">regarding how they could improve, with the help and permission of their municipality, area marked as high-risk area due to </w:t>
-      </w:r>
-      <w:proofErr w:type="gramStart"/>
-      <w:r>
-        <w:rPr>
-          <w:lang w:val="en-GB"/>
-        </w:rPr>
-        <w:t>an</w:t>
-      </w:r>
-      <w:proofErr w:type="gramEnd"/>
-      <w:r>
-        <w:rPr>
-          <w:lang w:val="en-GB"/>
-        </w:rPr>
-        <w:t xml:space="preserve"> high correlation of violations and incidents reported from the same municipality.</w:t>
+        <w:t xml:space="preserve">: an automatically inferred hint given to the authorities by SafeStreets </w:t>
+      </w:r>
+      <w:r>
+        <w:rPr>
+          <w:lang w:val="en-GB"/>
+        </w:rPr>
+        <w:t>regarding how they could improve, with the help and permission of their municipality, area marked as high-risk area due to an high correlation of violations and incidents reported from the same municipality.</w:t>
       </w:r>
     </w:p>
     <w:p>
@@ -4494,11 +4179,9 @@
           <w:numId w:val="8"/>
         </w:numPr>
       </w:pPr>
-      <w:proofErr w:type="spellStart"/>
       <w:r>
         <w:t>Acronyms</w:t>
       </w:r>
-      <w:proofErr w:type="spellEnd"/>
     </w:p>
     <w:p>
       <w:pPr>
@@ -4590,13 +4273,8 @@
         <w:t xml:space="preserve">D.L.: </w:t>
       </w:r>
       <w:r>
-        <w:t xml:space="preserve">Legislative </w:t>
-      </w:r>
-      <w:proofErr w:type="spellStart"/>
-      <w:r>
-        <w:t>Decree</w:t>
-      </w:r>
-      <w:proofErr w:type="spellEnd"/>
+        <w:t>Legislative Decree</w:t>
+      </w:r>
     </w:p>
     <w:p>
       <w:pPr>
@@ -4614,13 +4292,7 @@
           <w:lang w:val="en-US"/>
         </w:rPr>
         <w:lastRenderedPageBreak/>
-        <w:t xml:space="preserve">DCPM: </w:t>
-      </w:r>
-      <w:r>
-        <w:rPr>
-          <w:lang w:val="en-US"/>
-        </w:rPr>
-        <w:t>Decree of the President of the Council of Ministers of the Italian Republic</w:t>
+        <w:t>DCPM: Decree of the President of the Council of Ministers of the Italian Republic</w:t>
       </w:r>
     </w:p>
     <w:p>
@@ -4679,7 +4351,6 @@
           <w:numId w:val="8"/>
         </w:numPr>
       </w:pPr>
-      <w:proofErr w:type="spellStart"/>
       <w:r>
         <w:t>Abbrev</w:t>
       </w:r>
@@ -4689,7 +4360,6 @@
       <w:r>
         <w:t>ations</w:t>
       </w:r>
-      <w:proofErr w:type="spellEnd"/>
     </w:p>
     <w:p>
       <w:pPr>
@@ -4702,14 +4372,7 @@
         <w:rPr>
           <w:lang w:val="en-US"/>
         </w:rPr>
-        <w:t xml:space="preserve">• </w:t>
-      </w:r>
-      <w:proofErr w:type="spellStart"/>
-      <w:r>
-        <w:rPr>
-          <w:lang w:val="en-US"/>
-        </w:rPr>
-        <w:t>G</w:t>
+        <w:t>• G</w:t>
       </w:r>
       <w:r>
         <w:rPr>
@@ -4718,7 +4381,6 @@
         </w:rPr>
         <w:t>n</w:t>
       </w:r>
-      <w:proofErr w:type="spellEnd"/>
       <w:r>
         <w:rPr>
           <w:lang w:val="en-US"/>
@@ -4750,14 +4412,7 @@
         <w:rPr>
           <w:lang w:val="en-US"/>
         </w:rPr>
-        <w:t xml:space="preserve">• </w:t>
-      </w:r>
-      <w:proofErr w:type="spellStart"/>
-      <w:r>
-        <w:rPr>
-          <w:lang w:val="en-US"/>
-        </w:rPr>
-        <w:t>D</w:t>
+        <w:t>• D</w:t>
       </w:r>
       <w:r>
         <w:rPr>
@@ -4766,7 +4421,6 @@
         </w:rPr>
         <w:t>n</w:t>
       </w:r>
-      <w:proofErr w:type="spellEnd"/>
       <w:r>
         <w:rPr>
           <w:lang w:val="en-US"/>
@@ -5120,21 +4774,7 @@
         <w:rPr>
           <w:lang w:val="en-US"/>
         </w:rPr>
-        <w:t xml:space="preserve">Chapter 1 is an introduction: it describes the purpose of the system informally </w:t>
-      </w:r>
-      <w:proofErr w:type="gramStart"/>
-      <w:r>
-        <w:rPr>
-          <w:lang w:val="en-US"/>
-        </w:rPr>
-        <w:t>and also</w:t>
-      </w:r>
-      <w:proofErr w:type="gramEnd"/>
-      <w:r>
-        <w:rPr>
-          <w:lang w:val="en-US"/>
-        </w:rPr>
-        <w:t xml:space="preserve"> by making use of the list of goals which the application has to reach. Moreover, it defines the scope, where the aim of the project is defined in greater detail and the application domain and the most important shared phenomena are shown.</w:t>
+        <w:t>Chapter 1 is an introduction: it describes the purpose of the system informally and also by making use of the list of goals which the application has to reach. Moreover, it defines the scope, where the aim of the project is defined in greater detail and the application domain and the most important shared phenomena are shown.</w:t>
       </w:r>
     </w:p>
     <w:p>
@@ -5286,49 +4926,7 @@
         <w:rPr>
           <w:lang w:val="en-GB"/>
         </w:rPr>
-        <w:t xml:space="preserve">In the below figure 2 is shown the main structure of the </w:t>
-      </w:r>
-      <w:proofErr w:type="spellStart"/>
-      <w:r>
-        <w:rPr>
-          <w:lang w:val="en-GB"/>
-        </w:rPr>
-        <w:t>SafeStreets</w:t>
-      </w:r>
-      <w:proofErr w:type="spellEnd"/>
-      <w:r>
-        <w:rPr>
-          <w:lang w:val="en-GB"/>
-        </w:rPr>
-        <w:t xml:space="preserve"> application, </w:t>
-      </w:r>
-      <w:proofErr w:type="gramStart"/>
-      <w:r>
-        <w:rPr>
-          <w:lang w:val="en-GB"/>
-        </w:rPr>
-        <w:t>actually only</w:t>
-      </w:r>
-      <w:proofErr w:type="gramEnd"/>
-      <w:r>
-        <w:rPr>
-          <w:lang w:val="en-GB"/>
-        </w:rPr>
-        <w:t xml:space="preserve"> the main parts without going too deep in the actual </w:t>
-      </w:r>
-      <w:proofErr w:type="spellStart"/>
-      <w:r>
-        <w:rPr>
-          <w:lang w:val="en-GB"/>
-        </w:rPr>
-        <w:t>SafeStreets</w:t>
-      </w:r>
-      <w:proofErr w:type="spellEnd"/>
-      <w:r>
-        <w:rPr>
-          <w:lang w:val="en-GB"/>
-        </w:rPr>
-        <w:t xml:space="preserve"> structure which is not a topic for this document.</w:t>
+        <w:t>In the below figure 2 is shown the main structure of the SafeStreets application, actually only the main parts without going too deep in the actual SafeStreets structure which is not a topic for this document.</w:t>
       </w:r>
       <w:r>
         <w:rPr>
@@ -5340,21 +4938,7 @@
         <w:rPr>
           <w:lang w:val="en-GB"/>
         </w:rPr>
-        <w:t xml:space="preserve">One of the main objectives is security. To offer two type of different authentications, an authentication manager will have as its duty to offer these two authentications as transparent as possible, of course SPID authentication will have to communicate with different server than the ones of </w:t>
-      </w:r>
-      <w:proofErr w:type="spellStart"/>
-      <w:r>
-        <w:rPr>
-          <w:lang w:val="en-GB"/>
-        </w:rPr>
-        <w:t>SafeStreets</w:t>
-      </w:r>
-      <w:proofErr w:type="spellEnd"/>
-      <w:r>
-        <w:rPr>
-          <w:lang w:val="en-GB"/>
-        </w:rPr>
-        <w:t>. SPID servers and its authentication process will follow its documentations.</w:t>
+        <w:t>One of the main objectives is security. To offer two type of different authentications, an authentication manager will have as its duty to offer these two authentications as transparent as possible, of course SPID authentication will have to communicate with different server than the ones of SafeStreets. SPID servers and its authentication process will follow its documentations.</w:t>
       </w:r>
       <w:r>
         <w:rPr>
@@ -5372,21 +4956,7 @@
         <w:rPr>
           <w:lang w:val="en-US"/>
         </w:rPr>
-        <w:t xml:space="preserve">General Data Protection Regulation 2016/679, so even if not shown, for clarity reasons, in the class diagram data will indeed have to be decrypted to be seen from the application and has to be crypted when memorized in the database through </w:t>
-      </w:r>
-      <w:proofErr w:type="spellStart"/>
-      <w:r>
-        <w:rPr>
-          <w:lang w:val="en-US"/>
-        </w:rPr>
-        <w:t>SafeStreets</w:t>
-      </w:r>
-      <w:proofErr w:type="spellEnd"/>
-      <w:r>
-        <w:rPr>
-          <w:lang w:val="en-US"/>
-        </w:rPr>
-        <w:t xml:space="preserve"> servers to guarantee.</w:t>
+        <w:t>General Data Protection Regulation 2016/679, so even if not shown, for clarity reasons, in the class diagram data will indeed have to be decrypted to be seen from the application and has to be crypted when memorized in the database through SafeStreets servers to guarantee.</w:t>
       </w:r>
       <w:r>
         <w:rPr>
@@ -5398,21 +4968,7 @@
         <w:rPr>
           <w:lang w:val="en-US"/>
         </w:rPr>
-        <w:t xml:space="preserve">An user will not ever be able to access other user restricted information, </w:t>
-      </w:r>
-      <w:proofErr w:type="spellStart"/>
-      <w:r>
-        <w:rPr>
-          <w:lang w:val="en-US"/>
-        </w:rPr>
-        <w:t>SafeStreets</w:t>
-      </w:r>
-      <w:proofErr w:type="spellEnd"/>
-      <w:r>
-        <w:rPr>
-          <w:lang w:val="en-US"/>
-        </w:rPr>
-        <w:t xml:space="preserve"> will grant him only the permission to explore violations signaled. Contraposed to the authority which has the legal rights to see every user data, expect obviously the authentication related ones.</w:t>
+        <w:t>An user will not ever be able to access other user restricted information, SafeStreets will grant him only the permission to explore violations signaled. Contraposed to the authority which has the legal rights to see every user data, expect obviously the authentication related ones.</w:t>
       </w:r>
       <w:r>
         <w:rPr>
@@ -5435,33 +4991,11 @@
           <w:lang w:val="en-US"/>
         </w:rPr>
       </w:pPr>
-      <w:proofErr w:type="spellStart"/>
-      <w:r>
-        <w:rPr>
-          <w:lang w:val="en-US"/>
-        </w:rPr>
-        <w:t>SafeStreets</w:t>
-      </w:r>
-      <w:proofErr w:type="spellEnd"/>
-      <w:r>
-        <w:rPr>
-          <w:lang w:val="en-US"/>
-        </w:rPr>
-        <w:t xml:space="preserve"> needs to be as fast as possible, considering the requirement to have always an available Internet connection, </w:t>
-      </w:r>
-      <w:proofErr w:type="spellStart"/>
-      <w:r>
-        <w:rPr>
-          <w:lang w:val="en-US"/>
-        </w:rPr>
-        <w:t>SafeStreets</w:t>
-      </w:r>
-      <w:proofErr w:type="spellEnd"/>
-      <w:r>
-        <w:rPr>
-          <w:lang w:val="en-US"/>
-        </w:rPr>
-        <w:t xml:space="preserve"> computing servers will be used for peculiar sub functionalities like live statistics computation on violations data or like the violation image validity recognizer which will be featured with the use of a C</w:t>
+      <w:r>
+        <w:rPr>
+          <w:lang w:val="en-US"/>
+        </w:rPr>
+        <w:t>SafeStreets needs to be as fast as possible, considering the requirement to have always an available Internet connection, SafeStreets computing servers will be used for peculiar sub functionalities like live statistics computation on violations data or like the violation image validity recognizer which will be featured with the use of a C</w:t>
       </w:r>
       <w:r>
         <w:rPr>
@@ -5488,21 +5022,7 @@
         <w:rPr>
           <w:lang w:val="en-US"/>
         </w:rPr>
-        <w:t xml:space="preserve">Concerning valid violations to also ensure no misuse of any localization spoofing service, to upload to </w:t>
-      </w:r>
-      <w:proofErr w:type="spellStart"/>
-      <w:r>
-        <w:rPr>
-          <w:lang w:val="en-US"/>
-        </w:rPr>
-        <w:t>SafeStreets</w:t>
-      </w:r>
-      <w:proofErr w:type="spellEnd"/>
-      <w:r>
-        <w:rPr>
-          <w:lang w:val="en-US"/>
-        </w:rPr>
-        <w:t xml:space="preserve"> servers a new violation it will be needed that three different locations taken from GPS/Galileo system, Internet localization system and mobile cell approximate location will have to coincide within a few kilometers radius.</w:t>
+        <w:t>Concerning valid violations to also ensure no misuse of any localization spoofing service, to upload to SafeStreets servers a new violation it will be needed that three different locations taken from GPS/Galileo system, Internet localization system and mobile cell approximate location will have to coincide within a few kilometers radius.</w:t>
       </w:r>
     </w:p>
     <w:p>
@@ -5513,19 +5033,11 @@
           <w:lang w:val="en-US"/>
         </w:rPr>
       </w:pPr>
-      <w:proofErr w:type="spellStart"/>
-      <w:r>
-        <w:rPr>
-          <w:lang w:val="en-US"/>
-        </w:rPr>
-        <w:t>SafeStreets</w:t>
-      </w:r>
-      <w:proofErr w:type="spellEnd"/>
-      <w:r>
-        <w:rPr>
-          <w:lang w:val="en-US"/>
-        </w:rPr>
-        <w:t xml:space="preserve"> needs to be as autonomous as possible to </w:t>
+      <w:r>
+        <w:rPr>
+          <w:lang w:val="en-US"/>
+        </w:rPr>
+        <w:t xml:space="preserve">SafeStreets needs to be as autonomous as possible to </w:t>
       </w:r>
       <w:r>
         <w:rPr>
@@ -5537,35 +5049,7 @@
         <w:rPr>
           <w:lang w:val="en-US"/>
         </w:rPr>
-        <w:t xml:space="preserve"> any misuse of its violations reporting system. </w:t>
-      </w:r>
-      <w:proofErr w:type="gramStart"/>
-      <w:r>
-        <w:rPr>
-          <w:lang w:val="en-US"/>
-        </w:rPr>
-        <w:t>Indeed</w:t>
-      </w:r>
-      <w:proofErr w:type="gramEnd"/>
-      <w:r>
-        <w:rPr>
-          <w:lang w:val="en-US"/>
-        </w:rPr>
-        <w:t xml:space="preserve"> even when an user needs to modify the license plate autonomously read in case of a wrong reading, the application through </w:t>
-      </w:r>
-      <w:proofErr w:type="spellStart"/>
-      <w:r>
-        <w:rPr>
-          <w:lang w:val="en-US"/>
-        </w:rPr>
-        <w:t>ViolationValidationControl</w:t>
-      </w:r>
-      <w:proofErr w:type="spellEnd"/>
-      <w:r>
-        <w:rPr>
-          <w:lang w:val="en-US"/>
-        </w:rPr>
-        <w:t xml:space="preserve"> will have to lower the quality attribute of this violation due to this needed modification made by the user, even if it will result right.</w:t>
+        <w:t xml:space="preserve"> any misuse of its violations reporting system. Indeed even when an user needs to modify the license plate autonomously read in case of a wrong reading, the application through ViolationControl will have to lower the quality attribute of this violation due to this needed modification made by the user, even if it will result right.</w:t>
       </w:r>
     </w:p>
     <w:p>
@@ -5597,10 +5081,10 @@
         </w:rPr>
         <w:lastRenderedPageBreak/>
         <w:drawing>
-          <wp:inline distT="0" distB="0" distL="0" distR="0" wp14:anchorId="64F0ABE5" wp14:editId="31A59004">
-            <wp:extent cx="7242477" cy="4514850"/>
-            <wp:effectExtent l="0" t="0" r="0" b="0"/>
-            <wp:docPr id="2" name="Immagine 2"/>
+          <wp:inline distT="0" distB="0" distL="0" distR="0" wp14:anchorId="2D9967AF" wp14:editId="613C348D">
+            <wp:extent cx="7406845" cy="4711700"/>
+            <wp:effectExtent l="0" t="0" r="3810" b="0"/>
+            <wp:docPr id="1" name="Immagine 1"/>
             <wp:cNvGraphicFramePr>
               <a:graphicFrameLocks xmlns:a="http://schemas.openxmlformats.org/drawingml/2006/main" noChangeAspect="1"/>
             </wp:cNvGraphicFramePr>
@@ -5608,13 +5092,13 @@
               <a:graphicData uri="http://schemas.openxmlformats.org/drawingml/2006/picture">
                 <pic:pic xmlns:pic="http://schemas.openxmlformats.org/drawingml/2006/picture">
                   <pic:nvPicPr>
-                    <pic:cNvPr id="0" name="Picture 6"/>
+                    <pic:cNvPr id="0" name="Picture 1"/>
                     <pic:cNvPicPr>
                       <a:picLocks noChangeAspect="1" noChangeArrowheads="1"/>
                     </pic:cNvPicPr>
                   </pic:nvPicPr>
                   <pic:blipFill>
-                    <a:blip r:embed="rId15" cstate="print">
+                    <a:blip r:embed="rId15">
                       <a:extLst>
                         <a:ext uri="{28A0092B-C50C-407E-A947-70E740481C1C}">
                           <a14:useLocalDpi xmlns:a14="http://schemas.microsoft.com/office/drawing/2010/main" val="0"/>
@@ -5629,7 +5113,7 @@
                   <pic:spPr bwMode="auto">
                     <a:xfrm>
                       <a:off x="0" y="0"/>
-                      <a:ext cx="7314709" cy="4559878"/>
+                      <a:ext cx="7440156" cy="4732890"/>
                     </a:xfrm>
                     <a:prstGeom prst="rect">
                       <a:avLst/>
@@ -5681,30 +5165,20 @@
         </w:rPr>
         <w:t xml:space="preserve">Figure 2 – </w:t>
       </w:r>
-      <w:proofErr w:type="spellStart"/>
       <w:r>
         <w:rPr>
           <w:i/>
           <w:iCs/>
           <w:lang w:val="en-GB"/>
         </w:rPr>
-        <w:t>SafeStreets</w:t>
-      </w:r>
-      <w:proofErr w:type="spellEnd"/>
+        <w:t>SafeStreets Descriptive</w:t>
+      </w:r>
       <w:r>
         <w:rPr>
           <w:i/>
           <w:iCs/>
           <w:lang w:val="en-GB"/>
         </w:rPr>
-        <w:t xml:space="preserve"> Descriptive</w:t>
-      </w:r>
-      <w:r>
-        <w:rPr>
-          <w:i/>
-          <w:iCs/>
-          <w:lang w:val="en-GB"/>
-        </w:rPr>
         <w:t xml:space="preserve"> Class Diagram</w:t>
       </w:r>
     </w:p>
@@ -5730,6 +5204,20 @@
     </w:p>
     <w:p>
       <w:pPr>
+        <w:ind w:left="708"/>
+        <w:rPr>
+          <w:lang w:val="en-GB"/>
+        </w:rPr>
+      </w:pPr>
+      <w:r>
+        <w:rPr>
+          <w:lang w:val="en-GB"/>
+        </w:rPr>
+        <w:t>In this section the most important functions and requirements are listed and explained with few more details</w:t>
+      </w:r>
+    </w:p>
+    <w:p>
+      <w:pPr>
         <w:pStyle w:val="Paragrafoelenco"/>
         <w:numPr>
           <w:ilvl w:val="0"/>
@@ -5745,6 +5233,40 @@
         </w:rPr>
         <w:t>Violations signaller</w:t>
       </w:r>
+      <w:r>
+        <w:rPr>
+          <w:lang w:val="en-GB"/>
+        </w:rPr>
+        <w:br/>
+        <w:t>This functionality allow the user to create a new violation record to be sent through Internet to SafeStreets server which will safely and securely memorize it in the databases.</w:t>
+      </w:r>
+      <w:r>
+        <w:rPr>
+          <w:lang w:val="en-GB"/>
+        </w:rPr>
+        <w:br/>
+        <w:t>The violations signaller asks to the user just to take a picture of the identifiable vehicle committing, at most of his knowledge, a violation or more precisely from one to up to three of the violations which are listed by SafeStreets.</w:t>
+      </w:r>
+      <w:r>
+        <w:rPr>
+          <w:lang w:val="en-GB"/>
+        </w:rPr>
+        <w:br/>
+        <w:t>The user will also need to compose a small note containing a text which length is up to 140 characters, its function is to clarify at user’s best capabilities the current situation which will eventually be controlled by authorities</w:t>
+      </w:r>
+      <w:r>
+        <w:rPr>
+          <w:lang w:val="en-GB"/>
+        </w:rPr>
+        <w:t>.</w:t>
+      </w:r>
+      <w:r>
+        <w:rPr>
+          <w:lang w:val="en-GB"/>
+        </w:rPr>
+        <w:br/>
+        <w:t>Any other data will be automatically filled by SafeStreets application. Like the violation position, its timestamp, vehicle license plate and the violation quality which actually depends on the latter : if a user thinks the automated license plate reading system did a wrong read due to bad angled images or other issues which could compromise OCR accuracy, he will be able to edit the license plate field at the cost of reducing violation quality for security reason.</w:t>
+      </w:r>
     </w:p>
     <w:p>
       <w:pPr>
@@ -5763,6 +5285,46 @@
         </w:rPr>
         <w:t>Safeness areas map</w:t>
       </w:r>
+      <w:r>
+        <w:rPr>
+          <w:lang w:val="en-GB"/>
+        </w:rPr>
+        <w:br/>
+        <w:t xml:space="preserve">This functionality is one of the main reasons SafeStreets idea was born. Allowing users to know how safe a certain geographically area by using every data collected about violations with the help of authority verification. Any user will be able just to open inside SafeStreets this map to </w:t>
+      </w:r>
+      <w:r>
+        <w:rPr>
+          <w:lang w:val="en-GB"/>
+        </w:rPr>
+        <w:lastRenderedPageBreak/>
+        <w:t>have him pinpointed every area in his surroundings with its safety level regarding street traffic.</w:t>
+      </w:r>
+      <w:r>
+        <w:rPr>
+          <w:lang w:val="en-GB"/>
+        </w:rPr>
+        <w:br/>
+        <w:t>This will allow to make eventually, in a certain time period,</w:t>
+      </w:r>
+      <w:r>
+        <w:rPr>
+          <w:lang w:val="en-GB"/>
+        </w:rPr>
+        <w:t xml:space="preserve"> streets safer and safer with a decreasing number of incidents caused by traffic violations and a constant increase of citizens happiness regarding how traffic and traffic services are managed by their municipality.</w:t>
+      </w:r>
+      <w:r>
+        <w:rPr>
+          <w:lang w:val="en-GB"/>
+        </w:rPr>
+        <w:br/>
+        <w:t xml:space="preserve">Of course all this can be possible with the intervention of the authorities which will also be discussed in the following functionality how </w:t>
+      </w:r>
+      <w:r>
+        <w:rPr>
+          <w:lang w:val="en-GB"/>
+        </w:rPr>
+        <w:t xml:space="preserve"> </w:t>
+      </w:r>
     </w:p>
     <w:p>
       <w:pPr>
@@ -5779,16 +5341,28 @@
         <w:rPr>
           <w:lang w:val="en-GB"/>
         </w:rPr>
-        <w:t xml:space="preserve">Suggestion </w:t>
-      </w:r>
-      <w:proofErr w:type="spellStart"/>
-      <w:r>
-        <w:rPr>
-          <w:lang w:val="en-GB"/>
-        </w:rPr>
-        <w:t>inferral</w:t>
-      </w:r>
-      <w:proofErr w:type="spellEnd"/>
+        <w:t>Suggestion inf</w:t>
+      </w:r>
+      <w:r>
+        <w:rPr>
+          <w:lang w:val="en-GB"/>
+        </w:rPr>
+        <w:t>erring system</w:t>
+      </w:r>
+      <w:r>
+        <w:rPr>
+          <w:lang w:val="en-GB"/>
+        </w:rPr>
+        <w:br/>
+        <w:t>This functionality is another really important one for SafeStreets: it allows authority to know which solutions they should apply, and propose to municipality council, to reduce the amount of violations committed which led to incidents reported by municipality data.</w:t>
+      </w:r>
+      <w:r>
+        <w:rPr>
+          <w:lang w:val="en-GB"/>
+        </w:rPr>
+        <w:br/>
+        <w:t>There will be a list of possible suggestions and they will be inferred completely autonomously  by taking in account violations data notified by the users of SafeStreets and, as said before, municipality data regarding incidents.</w:t>
+      </w:r>
     </w:p>
     <w:p>
       <w:pPr>
@@ -5807,6 +5381,25 @@
         </w:rPr>
         <w:t>Automated violation validity control</w:t>
       </w:r>
+      <w:r>
+        <w:rPr>
+          <w:lang w:val="en-GB"/>
+        </w:rPr>
+        <w:br/>
+        <w:t xml:space="preserve">To help authorities doing a better job and to give them the least work possible regarding violation notified through SafeStreets, an autonomously violation validation system will be present to check if a currently composing violation </w:t>
+      </w:r>
+      <w:r>
+        <w:rPr>
+          <w:lang w:val="en-GB"/>
+        </w:rPr>
+        <w:t>notification</w:t>
+      </w:r>
+      <w:r>
+        <w:rPr>
+          <w:lang w:val="en-GB"/>
+        </w:rPr>
+        <w:t xml:space="preserve"> actually a traffic violation and not something else like any other type of uncorrelated violations or anything which does not involve any violations at all, either an error or not done by the user. It will be able to recognize if the image is containing an actual identifiable vehicle and it will be able to read its license plate.</w:t>
+      </w:r>
     </w:p>
     <w:p>
       <w:pPr>
@@ -5825,13 +5418,104 @@
         </w:rPr>
         <w:t>User reliability score improvement</w:t>
       </w:r>
-      <w:bookmarkStart w:id="9" w:name="_GoBack"/>
+      <w:r>
+        <w:rPr>
+          <w:lang w:val="en-GB"/>
+        </w:rPr>
+        <w:br/>
+        <w:t xml:space="preserve">An important functionality to improve SafeStreets </w:t>
+      </w:r>
+      <w:r>
+        <w:rPr>
+          <w:lang w:val="en-GB"/>
+        </w:rPr>
+        <w:t>efficiency in doing what’s was designed for, a reliability score is assigned to each user indicating how much a user is reliable in signalling violations. Authority can increase or decrease this score by verifying it, but it will be also done autonomously in case of multiple bad composed violation notifications.</w:t>
+      </w:r>
+      <w:r>
+        <w:rPr>
+          <w:lang w:val="en-GB"/>
+        </w:rPr>
+        <w:br/>
+        <w:t>A better imposed user base will improve SafeStreets purpose fulfilment.</w:t>
+      </w:r>
+    </w:p>
+    <w:p>
+      <w:pPr>
+        <w:pStyle w:val="Titolo2"/>
+        <w:rPr>
+          <w:lang w:val="en-GB"/>
+        </w:rPr>
+      </w:pPr>
+      <w:bookmarkStart w:id="9" w:name="_Toc22478880"/>
+      <w:bookmarkStart w:id="10" w:name="_GoBack"/>
+      <w:bookmarkEnd w:id="10"/>
+      <w:r>
+        <w:rPr>
+          <w:lang w:val="en-GB"/>
+        </w:rPr>
+        <w:t>2.3 User characteristics</w:t>
+      </w:r>
       <w:bookmarkEnd w:id="9"/>
-      <w:r>
-        <w:rPr>
-          <w:lang w:val="en-GB"/>
-        </w:rPr>
-        <w:t xml:space="preserve"> </w:t>
+    </w:p>
+    <w:p>
+      <w:pPr>
+        <w:ind w:left="708"/>
+        <w:jc w:val="both"/>
+        <w:rPr>
+          <w:lang w:val="en-GB"/>
+        </w:rPr>
+      </w:pPr>
+      <w:r>
+        <w:rPr>
+          <w:lang w:val="en-GB"/>
+        </w:rPr>
+        <w:t>SafeStreets requires some fundamental actors who could help in order to exploit the possibility to use all the possible functionalities to accomplish what is built for as described earlier. Those actors belong to two different categories: a normal user or a citizen and the authorities (mainly, local police). Their characteristics will be described as follows:</w:t>
+      </w:r>
+    </w:p>
+    <w:p>
+      <w:pPr>
+        <w:pStyle w:val="Paragrafoelenco"/>
+        <w:numPr>
+          <w:ilvl w:val="0"/>
+          <w:numId w:val="1"/>
+        </w:numPr>
+        <w:ind w:left="1428"/>
+        <w:jc w:val="both"/>
+        <w:rPr>
+          <w:lang w:val="en-US"/>
+        </w:rPr>
+      </w:pPr>
+      <w:r>
+        <w:rPr>
+          <w:lang w:val="en-GB"/>
+        </w:rPr>
+        <w:t xml:space="preserve">User: a person who registers to SafeStreets, a citizen of the community, a passer-by who may spot a violation while he’s walking around the streets, having the possibility to report it via the application, simply taking a photo of the violation, and filling in the required data. He may register through the proprietary authentication or SPID. Data as his full name and his fiscal code are restrictedly required. He has access to his own profile on which, in addition to his own data, there will be all the violation notified followed by an integrity score which describes the credibility of the reports provided by him. He’s also allowed to make queries about other violations (obviously, without violating other users’ privacy accordingly with </w:t>
+      </w:r>
+      <w:r>
+        <w:rPr>
+          <w:lang w:val="en-US"/>
+        </w:rPr>
+        <w:t>the terms established by the Legislative Decree 196/03 and the regulation 2016/679). He’s also allowed to visualize, through a map, the security level of a certain area and the statistics on the type committed violations.</w:t>
+      </w:r>
+    </w:p>
+    <w:p>
+      <w:pPr>
+        <w:pStyle w:val="Paragrafoelenco"/>
+        <w:numPr>
+          <w:ilvl w:val="0"/>
+          <w:numId w:val="1"/>
+        </w:numPr>
+        <w:ind w:left="1428"/>
+        <w:jc w:val="both"/>
+        <w:rPr>
+          <w:lang w:val="en-US"/>
+        </w:rPr>
+      </w:pPr>
+      <w:r>
+        <w:rPr>
+          <w:lang w:val="en-US"/>
+        </w:rPr>
+        <w:t>Authority: mainly, the authority is represented by the local police (in the domain of the application). Authorities are recognizable through a valid digital certificate which is provided by the police forces through the Ministry of the Interior, usable according to D.P.C.M. of 30.10.2014 N.193 art.21 and art.22. Once they access, they have the maximum authority to access data of the violations made respecting the terms established by the Legislative Decree 196/03 and the regulation 2016/679. They should act based on the information provided by a violation. They also receive suggestions on how to decrease the number of violations and, consequently, increase the local security. They also have access to the same functionalities as the normal users</w:t>
       </w:r>
     </w:p>
     <w:p>
@@ -5842,98 +5526,42 @@
           <w:lang w:val="en-GB"/>
         </w:rPr>
       </w:pPr>
-      <w:bookmarkStart w:id="10" w:name="_Toc22478880"/>
-      <w:r>
-        <w:rPr>
-          <w:lang w:val="en-GB"/>
-        </w:rPr>
-        <w:t>2.3 User characteristics</w:t>
-      </w:r>
-      <w:bookmarkEnd w:id="10"/>
-    </w:p>
-    <w:p>
-      <w:pPr>
-        <w:ind w:left="708"/>
-        <w:jc w:val="both"/>
-        <w:rPr>
-          <w:lang w:val="en-GB"/>
-        </w:rPr>
-      </w:pPr>
-      <w:proofErr w:type="spellStart"/>
-      <w:r>
-        <w:rPr>
-          <w:lang w:val="en-GB"/>
-        </w:rPr>
-        <w:t>SafeStreets</w:t>
-      </w:r>
-      <w:proofErr w:type="spellEnd"/>
-      <w:r>
-        <w:rPr>
-          <w:lang w:val="en-GB"/>
-        </w:rPr>
-        <w:t xml:space="preserve"> requires some fundamental actors who could help in order to exploit the possibility to use all the possible functionalities to accomplish what is built for as described earlier. Those actors belong to two different categories: a normal user or a citizen and the authorities (mainly, local police). Their characteristics will be described as follows:</w:t>
-      </w:r>
-    </w:p>
-    <w:p>
-      <w:pPr>
-        <w:pStyle w:val="Paragrafoelenco"/>
+      <w:bookmarkStart w:id="11" w:name="_Toc22478881"/>
+      <w:r>
+        <w:rPr>
+          <w:lang w:val="en-GB"/>
+        </w:rPr>
+        <w:lastRenderedPageBreak/>
+        <w:t>2.4 Assumptions, dependencies and constraints</w:t>
+      </w:r>
+      <w:bookmarkEnd w:id="11"/>
+    </w:p>
+    <w:p>
+      <w:pPr>
+        <w:rPr>
+          <w:lang w:val="en-GB"/>
+        </w:rPr>
+      </w:pPr>
+    </w:p>
+    <w:p>
+      <w:pPr>
+        <w:pStyle w:val="Titolo1"/>
         <w:numPr>
           <w:ilvl w:val="0"/>
-          <w:numId w:val="1"/>
-        </w:numPr>
-        <w:ind w:left="1428"/>
-        <w:jc w:val="both"/>
-        <w:rPr>
-          <w:lang w:val="en-US"/>
-        </w:rPr>
-      </w:pPr>
-      <w:r>
-        <w:rPr>
-          <w:lang w:val="en-GB"/>
-        </w:rPr>
-        <w:t xml:space="preserve">User: a person who registers to </w:t>
-      </w:r>
-      <w:proofErr w:type="spellStart"/>
-      <w:r>
-        <w:rPr>
-          <w:lang w:val="en-GB"/>
-        </w:rPr>
-        <w:t>SafeStreets</w:t>
-      </w:r>
-      <w:proofErr w:type="spellEnd"/>
-      <w:r>
-        <w:rPr>
-          <w:lang w:val="en-GB"/>
-        </w:rPr>
-        <w:t xml:space="preserve">, a citizen of the community, a passer-by who may spot a violation while he’s walking around the streets, having the possibility to report it via the application, simply taking a photo of the violation, and filling in the required data. He may register through the proprietary authentication or SPID. Data as his full name and his fiscal code are restrictedly required. He has access to his own profile on which, in addition to his own data, there will be all the violation notified followed by an integrity score which describes the credibility of the reports provided by him. He’s also allowed to make queries about other violations (obviously, without violating other users’ privacy accordingly with </w:t>
-      </w:r>
-      <w:r>
-        <w:rPr>
-          <w:lang w:val="en-US"/>
-        </w:rPr>
-        <w:t>the terms established by the Legislative Decree 196/03 and the regulation 2016/679). He’s also allowed to visualize, through a map, the security level of a certain area and the statistics on the type committed violations.</w:t>
-      </w:r>
-    </w:p>
-    <w:p>
-      <w:pPr>
-        <w:pStyle w:val="Paragrafoelenco"/>
-        <w:numPr>
-          <w:ilvl w:val="0"/>
-          <w:numId w:val="1"/>
-        </w:numPr>
-        <w:ind w:left="1428"/>
-        <w:jc w:val="both"/>
-        <w:rPr>
-          <w:lang w:val="en-US"/>
-        </w:rPr>
-      </w:pPr>
-      <w:r>
-        <w:rPr>
-          <w:lang w:val="en-US"/>
-        </w:rPr>
-        <w:lastRenderedPageBreak/>
-        <w:t>Authority: mainly, the authority is represented by the local police (in the domain of the application). Authorities are recognizable through a valid digital certificate which is provided by the police forces through the Ministry of the Interior, usable according to D.P.C.M. of 30.10.2014 N.193 art.21 and art.22. Once they access, they have the maximum authority to access data of the violations made respecting the terms established by the Legislative Decree 196/03 and the regulation 2016/679. They should act based on the information provided by a violation. They also receive suggestions on how to decrease the number of violations and, consequently, increase the local security. They also have access to the same functionalities as the normal users</w:t>
-      </w:r>
+          <w:numId w:val="8"/>
+        </w:numPr>
+        <w:rPr>
+          <w:lang w:val="en-GB"/>
+        </w:rPr>
+      </w:pPr>
+      <w:bookmarkStart w:id="12" w:name="_Toc22478882"/>
+      <w:r>
+        <w:rPr>
+          <w:lang w:val="en-GB"/>
+        </w:rPr>
+        <w:t>Specific requirements</w:t>
+      </w:r>
+      <w:bookmarkEnd w:id="12"/>
     </w:p>
     <w:p>
       <w:pPr>
@@ -5943,14 +5571,1118 @@
           <w:lang w:val="en-GB"/>
         </w:rPr>
       </w:pPr>
-      <w:bookmarkStart w:id="11" w:name="_Toc22478881"/>
-      <w:r>
-        <w:rPr>
-          <w:lang w:val="en-GB"/>
-        </w:rPr>
-        <w:t>2.4 Assumptions, dependencies and constraints</w:t>
-      </w:r>
-      <w:bookmarkEnd w:id="11"/>
+      <w:bookmarkStart w:id="13" w:name="_Toc22478883"/>
+      <w:r>
+        <w:rPr>
+          <w:lang w:val="en-GB"/>
+        </w:rPr>
+        <w:t>3.1 External Interface Requirements</w:t>
+      </w:r>
+      <w:bookmarkEnd w:id="13"/>
+    </w:p>
+    <w:p>
+      <w:pPr>
+        <w:pStyle w:val="Titolo3"/>
+        <w:ind w:left="708" w:firstLine="708"/>
+        <w:rPr>
+          <w:lang w:val="en-GB"/>
+        </w:rPr>
+      </w:pPr>
+      <w:bookmarkStart w:id="14" w:name="_Toc22478884"/>
+      <w:r>
+        <w:rPr>
+          <w:lang w:val="en-GB"/>
+        </w:rPr>
+        <w:t>3.1.1 User interfaces</w:t>
+      </w:r>
+      <w:bookmarkEnd w:id="14"/>
+    </w:p>
+    <w:p>
+      <w:pPr>
+        <w:pStyle w:val="Titolo3"/>
+        <w:ind w:left="708" w:firstLine="708"/>
+        <w:rPr>
+          <w:lang w:val="en-GB"/>
+        </w:rPr>
+      </w:pPr>
+      <w:bookmarkStart w:id="15" w:name="_Toc22478885"/>
+      <w:r>
+        <w:rPr>
+          <w:lang w:val="en-GB"/>
+        </w:rPr>
+        <w:t>3.1.2 Hardware Interfaces</w:t>
+      </w:r>
+      <w:bookmarkEnd w:id="15"/>
+    </w:p>
+    <w:p>
+      <w:pPr>
+        <w:pStyle w:val="Titolo3"/>
+        <w:ind w:left="708" w:firstLine="708"/>
+        <w:rPr>
+          <w:lang w:val="en-GB"/>
+        </w:rPr>
+      </w:pPr>
+      <w:bookmarkStart w:id="16" w:name="_Toc22478886"/>
+      <w:r>
+        <w:rPr>
+          <w:lang w:val="en-GB"/>
+        </w:rPr>
+        <w:t>3.1.3 Software Interfaces</w:t>
+      </w:r>
+      <w:bookmarkEnd w:id="16"/>
+    </w:p>
+    <w:p>
+      <w:pPr>
+        <w:pStyle w:val="Titolo3"/>
+        <w:rPr>
+          <w:lang w:val="en-GB"/>
+        </w:rPr>
+      </w:pPr>
+      <w:r>
+        <w:tab/>
+      </w:r>
+      <w:r>
+        <w:tab/>
+      </w:r>
+      <w:bookmarkStart w:id="17" w:name="_Toc22478887"/>
+      <w:r>
+        <w:rPr>
+          <w:lang w:val="en-GB"/>
+        </w:rPr>
+        <w:t>3.1.4 Communication Interfaces</w:t>
+      </w:r>
+      <w:bookmarkEnd w:id="17"/>
+    </w:p>
+    <w:p>
+      <w:pPr>
+        <w:pStyle w:val="Titolo2"/>
+        <w:ind w:firstLine="708"/>
+        <w:rPr>
+          <w:lang w:val="en-GB"/>
+        </w:rPr>
+      </w:pPr>
+      <w:bookmarkStart w:id="18" w:name="_Toc22478888"/>
+      <w:r>
+        <w:rPr>
+          <w:lang w:val="en-GB"/>
+        </w:rPr>
+        <w:t>3.2 Functional Requirements</w:t>
+      </w:r>
+      <w:bookmarkEnd w:id="18"/>
+    </w:p>
+    <w:p>
+      <w:pPr>
+        <w:rPr>
+          <w:lang w:val="en-GB"/>
+        </w:rPr>
+      </w:pPr>
+      <w:r>
+        <w:rPr>
+          <w:lang w:val="en-GB"/>
+        </w:rPr>
+        <w:tab/>
+      </w:r>
+      <w:r>
+        <w:rPr>
+          <w:lang w:val="en-GB"/>
+        </w:rPr>
+        <w:tab/>
+        <w:t xml:space="preserve">[G1] </w:t>
+      </w:r>
+      <w:r>
+        <w:rPr>
+          <w:lang w:val="en-GB"/>
+        </w:rPr>
+        <w:t>Every registered user should be able to notify violations</w:t>
+      </w:r>
+    </w:p>
+    <w:p>
+      <w:pPr>
+        <w:pStyle w:val="Paragrafoelenco"/>
+        <w:numPr>
+          <w:ilvl w:val="0"/>
+          <w:numId w:val="11"/>
+        </w:numPr>
+        <w:rPr>
+          <w:lang w:val="en-GB"/>
+        </w:rPr>
+      </w:pPr>
+      <w:r>
+        <w:rPr>
+          <w:lang w:val="en-GB"/>
+        </w:rPr>
+        <w:t xml:space="preserve">[R1] </w:t>
+      </w:r>
+      <w:r>
+        <w:rPr>
+          <w:lang w:val="en-GB"/>
+        </w:rPr>
+        <w:t>The user must be registered to use the application</w:t>
+      </w:r>
+    </w:p>
+    <w:p>
+      <w:pPr>
+        <w:pStyle w:val="Paragrafoelenco"/>
+        <w:numPr>
+          <w:ilvl w:val="0"/>
+          <w:numId w:val="11"/>
+        </w:numPr>
+        <w:rPr>
+          <w:lang w:val="en-GB"/>
+        </w:rPr>
+      </w:pPr>
+      <w:r>
+        <w:rPr>
+          <w:lang w:val="en-GB"/>
+        </w:rPr>
+        <w:t xml:space="preserve">[R2] </w:t>
+      </w:r>
+      <w:r>
+        <w:rPr>
+          <w:lang w:val="en-GB"/>
+        </w:rPr>
+        <w:t>The user can register, and access, through two different authentication methods: SPID and proprietary authentication</w:t>
+      </w:r>
+    </w:p>
+    <w:p>
+      <w:pPr>
+        <w:pStyle w:val="Paragrafoelenco"/>
+        <w:numPr>
+          <w:ilvl w:val="0"/>
+          <w:numId w:val="11"/>
+        </w:numPr>
+        <w:rPr>
+          <w:lang w:val="en-GB"/>
+        </w:rPr>
+      </w:pPr>
+      <w:r>
+        <w:rPr>
+          <w:lang w:val="en-GB"/>
+        </w:rPr>
+        <w:t>[R3] The user registered with SPID has a higher initial integrity score than a registered user with proprietary authentication</w:t>
+      </w:r>
+    </w:p>
+    <w:p>
+      <w:pPr>
+        <w:pStyle w:val="Paragrafoelenco"/>
+        <w:numPr>
+          <w:ilvl w:val="0"/>
+          <w:numId w:val="11"/>
+        </w:numPr>
+        <w:rPr>
+          <w:lang w:val="en-US"/>
+        </w:rPr>
+      </w:pPr>
+      <w:r>
+        <w:rPr>
+          <w:lang w:val="en-US"/>
+        </w:rPr>
+        <w:t>[R4] Each user has an integrity score</w:t>
+      </w:r>
+    </w:p>
+    <w:p>
+      <w:pPr>
+        <w:pStyle w:val="Paragrafoelenco"/>
+        <w:numPr>
+          <w:ilvl w:val="0"/>
+          <w:numId w:val="11"/>
+        </w:numPr>
+        <w:rPr>
+          <w:lang w:val="en-US"/>
+        </w:rPr>
+      </w:pPr>
+      <w:r>
+        <w:rPr>
+          <w:lang w:val="en-US"/>
+        </w:rPr>
+        <w:t>[R5] Each user can access the details of his own and view his data, integrity score and reports made</w:t>
+      </w:r>
+    </w:p>
+    <w:p>
+      <w:pPr>
+        <w:pStyle w:val="Paragrafoelenco"/>
+        <w:numPr>
+          <w:ilvl w:val="0"/>
+          <w:numId w:val="11"/>
+        </w:numPr>
+        <w:rPr>
+          <w:lang w:val="en-US"/>
+        </w:rPr>
+      </w:pPr>
+      <w:r>
+        <w:rPr>
+          <w:lang w:val="en-US"/>
+        </w:rPr>
+        <w:t xml:space="preserve">[R6] </w:t>
+      </w:r>
+      <w:r>
+        <w:rPr>
+          <w:lang w:val="en-US"/>
+        </w:rPr>
+        <w:t xml:space="preserve">Each registration made by a user follows the indications imposed by the Legislative Decree 196/03 and the </w:t>
+      </w:r>
+      <w:r>
+        <w:rPr>
+          <w:lang w:val="en-US"/>
+        </w:rPr>
+        <w:t>R</w:t>
+      </w:r>
+      <w:r>
+        <w:rPr>
+          <w:lang w:val="en-US"/>
+        </w:rPr>
+        <w:t>egulation 2016/679</w:t>
+      </w:r>
+      <w:r>
+        <w:rPr>
+          <w:lang w:val="en-US"/>
+        </w:rPr>
+        <w:t>, which are shown to the user</w:t>
+      </w:r>
+    </w:p>
+    <w:p>
+      <w:pPr>
+        <w:ind w:left="1416"/>
+        <w:rPr>
+          <w:lang w:val="en-GB"/>
+        </w:rPr>
+      </w:pPr>
+      <w:r>
+        <w:rPr>
+          <w:lang w:val="en-US"/>
+        </w:rPr>
+        <w:t xml:space="preserve">[G2] </w:t>
+      </w:r>
+      <w:r>
+        <w:rPr>
+          <w:lang w:val="en-GB"/>
+        </w:rPr>
+        <w:t>Every recognized authority should be able to access the application</w:t>
+      </w:r>
+    </w:p>
+    <w:p>
+      <w:pPr>
+        <w:pStyle w:val="Paragrafoelenco"/>
+        <w:numPr>
+          <w:ilvl w:val="0"/>
+          <w:numId w:val="12"/>
+        </w:numPr>
+        <w:rPr>
+          <w:lang w:val="en-US"/>
+        </w:rPr>
+      </w:pPr>
+      <w:r>
+        <w:rPr>
+          <w:lang w:val="en-US"/>
+        </w:rPr>
+        <w:t xml:space="preserve">[R7] </w:t>
+      </w:r>
+      <w:r>
+        <w:rPr>
+          <w:lang w:val="en-US"/>
+        </w:rPr>
+        <w:t xml:space="preserve">Each authority can access the application through its </w:t>
+      </w:r>
+      <w:r>
+        <w:rPr>
+          <w:lang w:val="en-US"/>
+        </w:rPr>
+        <w:t xml:space="preserve">pre-given </w:t>
+      </w:r>
+      <w:r>
+        <w:rPr>
+          <w:lang w:val="en-US"/>
+        </w:rPr>
+        <w:t>credentials and its digital certificate provided by the police forces through the Ministry of the Interior</w:t>
+      </w:r>
+    </w:p>
+    <w:p>
+      <w:pPr>
+        <w:pStyle w:val="Paragrafoelenco"/>
+        <w:numPr>
+          <w:ilvl w:val="0"/>
+          <w:numId w:val="12"/>
+        </w:numPr>
+        <w:rPr>
+          <w:lang w:val="en-US"/>
+        </w:rPr>
+      </w:pPr>
+      <w:r>
+        <w:rPr>
+          <w:lang w:val="en-US"/>
+        </w:rPr>
+        <w:t xml:space="preserve">[R8] </w:t>
+      </w:r>
+      <w:r>
+        <w:rPr>
+          <w:lang w:val="en-US"/>
+        </w:rPr>
+        <w:t>Every authority can make reports</w:t>
+      </w:r>
+    </w:p>
+    <w:p>
+      <w:pPr>
+        <w:pStyle w:val="Paragrafoelenco"/>
+        <w:numPr>
+          <w:ilvl w:val="0"/>
+          <w:numId w:val="12"/>
+        </w:numPr>
+        <w:rPr>
+          <w:lang w:val="en-US"/>
+        </w:rPr>
+      </w:pPr>
+      <w:r>
+        <w:rPr>
+          <w:lang w:val="en-US"/>
+        </w:rPr>
+        <w:t xml:space="preserve">[R9] </w:t>
+      </w:r>
+      <w:r>
+        <w:rPr>
+          <w:lang w:val="en-US"/>
+        </w:rPr>
+        <w:t xml:space="preserve">Each authority can have access to the application features </w:t>
+      </w:r>
+      <w:r>
+        <w:rPr>
+          <w:lang w:val="en-US"/>
+        </w:rPr>
+        <w:t>available</w:t>
+      </w:r>
+      <w:r>
+        <w:rPr>
+          <w:lang w:val="en-US"/>
+        </w:rPr>
+        <w:t xml:space="preserve"> for users without privileged access</w:t>
+      </w:r>
+    </w:p>
+    <w:p>
+      <w:pPr>
+        <w:ind w:left="1416"/>
+        <w:rPr>
+          <w:lang w:val="en-GB"/>
+        </w:rPr>
+      </w:pPr>
+      <w:r>
+        <w:rPr>
+          <w:lang w:val="en-US"/>
+        </w:rPr>
+        <w:t xml:space="preserve">[G3] </w:t>
+      </w:r>
+      <w:r>
+        <w:rPr>
+          <w:lang w:val="en-GB"/>
+        </w:rPr>
+        <w:t>Every recognized authority should be able to receive any violation that has been pointed out by a registered user</w:t>
+      </w:r>
+    </w:p>
+    <w:p>
+      <w:pPr>
+        <w:pStyle w:val="Paragrafoelenco"/>
+        <w:numPr>
+          <w:ilvl w:val="0"/>
+          <w:numId w:val="13"/>
+        </w:numPr>
+        <w:rPr>
+          <w:lang w:val="en-US"/>
+        </w:rPr>
+      </w:pPr>
+      <w:r>
+        <w:rPr>
+          <w:lang w:val="en-US"/>
+        </w:rPr>
+        <w:t>[R10] Each authority has full access to the reports made</w:t>
+      </w:r>
+    </w:p>
+    <w:p>
+      <w:pPr>
+        <w:pStyle w:val="Paragrafoelenco"/>
+        <w:numPr>
+          <w:ilvl w:val="0"/>
+          <w:numId w:val="13"/>
+        </w:numPr>
+        <w:rPr>
+          <w:lang w:val="en-US"/>
+        </w:rPr>
+      </w:pPr>
+      <w:r>
+        <w:rPr>
+          <w:lang w:val="en-US"/>
+        </w:rPr>
+        <w:t xml:space="preserve">[R11] </w:t>
+      </w:r>
+      <w:r>
+        <w:rPr>
+          <w:lang w:val="en-US"/>
+        </w:rPr>
+        <w:t>Each authority can access the details of the report made and of the user who carried it out according to the terms established by the Legislative Decree 196/03 and the regulation 2016/679</w:t>
+      </w:r>
+    </w:p>
+    <w:p>
+      <w:pPr>
+        <w:ind w:left="1416"/>
+        <w:rPr>
+          <w:lang w:val="en-GB"/>
+        </w:rPr>
+      </w:pPr>
+      <w:r>
+        <w:rPr>
+          <w:lang w:val="en-US"/>
+        </w:rPr>
+        <w:t xml:space="preserve">[G4] </w:t>
+      </w:r>
+      <w:r>
+        <w:rPr>
+          <w:lang w:val="en-GB"/>
+        </w:rPr>
+        <w:t>Every communication from the user must include a violation that has been committed by a recognizable vehicle</w:t>
+      </w:r>
+    </w:p>
+    <w:p>
+      <w:pPr>
+        <w:pStyle w:val="Paragrafoelenco"/>
+        <w:numPr>
+          <w:ilvl w:val="0"/>
+          <w:numId w:val="14"/>
+        </w:numPr>
+        <w:rPr>
+          <w:lang w:val="en-US"/>
+        </w:rPr>
+      </w:pPr>
+      <w:r>
+        <w:rPr>
+          <w:lang w:val="en-US"/>
+        </w:rPr>
+        <w:t xml:space="preserve">[R12] </w:t>
+      </w:r>
+      <w:r>
+        <w:rPr>
+          <w:lang w:val="en-US"/>
+        </w:rPr>
+        <w:t>A report must consist of an image, date, time, location and metadata</w:t>
+      </w:r>
+    </w:p>
+    <w:p>
+      <w:pPr>
+        <w:pStyle w:val="Paragrafoelenco"/>
+        <w:numPr>
+          <w:ilvl w:val="0"/>
+          <w:numId w:val="14"/>
+        </w:numPr>
+        <w:rPr>
+          <w:lang w:val="en-US"/>
+        </w:rPr>
+      </w:pPr>
+      <w:r>
+        <w:rPr>
+          <w:lang w:val="en-US"/>
+        </w:rPr>
+        <w:t xml:space="preserve">[R13] </w:t>
+      </w:r>
+      <w:r>
+        <w:rPr>
+          <w:lang w:val="en-US"/>
+        </w:rPr>
+        <w:t>The metadata of a report is the type of report, the quality of the report and the notes entered by the user</w:t>
+      </w:r>
+    </w:p>
+    <w:p>
+      <w:pPr>
+        <w:pStyle w:val="Paragrafoelenco"/>
+        <w:numPr>
+          <w:ilvl w:val="0"/>
+          <w:numId w:val="14"/>
+        </w:numPr>
+        <w:rPr>
+          <w:lang w:val="en-US"/>
+        </w:rPr>
+      </w:pPr>
+      <w:r>
+        <w:rPr>
+          <w:lang w:val="en-US"/>
+        </w:rPr>
+        <w:t xml:space="preserve">[R14] </w:t>
+      </w:r>
+      <w:r>
+        <w:rPr>
+          <w:lang w:val="en-US"/>
+        </w:rPr>
+        <w:t>The notes entered by the user cannot be longer than 140 characters</w:t>
+      </w:r>
+    </w:p>
+    <w:p>
+      <w:pPr>
+        <w:pStyle w:val="Paragrafoelenco"/>
+        <w:numPr>
+          <w:ilvl w:val="0"/>
+          <w:numId w:val="14"/>
+        </w:numPr>
+        <w:rPr>
+          <w:lang w:val="en-US"/>
+        </w:rPr>
+      </w:pPr>
+      <w:r>
+        <w:rPr>
+          <w:lang w:val="en-US"/>
+        </w:rPr>
+        <w:t xml:space="preserve">[R15] </w:t>
+      </w:r>
+      <w:r>
+        <w:rPr>
+          <w:lang w:val="en-US"/>
+        </w:rPr>
+        <w:t>Date, time and location must be added automatically via the Internet and GPS</w:t>
+      </w:r>
+      <w:r>
+        <w:rPr>
+          <w:lang w:val="en-US"/>
+        </w:rPr>
+        <w:t>/Galileo satellites</w:t>
+      </w:r>
+    </w:p>
+    <w:p>
+      <w:pPr>
+        <w:pStyle w:val="Paragrafoelenco"/>
+        <w:numPr>
+          <w:ilvl w:val="0"/>
+          <w:numId w:val="14"/>
+        </w:numPr>
+        <w:rPr>
+          <w:lang w:val="en-US"/>
+        </w:rPr>
+      </w:pPr>
+      <w:r>
+        <w:rPr>
+          <w:lang w:val="en-US"/>
+        </w:rPr>
+        <w:lastRenderedPageBreak/>
+        <w:t xml:space="preserve">[R16] </w:t>
+      </w:r>
+      <w:r>
+        <w:rPr>
+          <w:lang w:val="en-US"/>
+        </w:rPr>
+        <w:t>The user can proceed with the signaling if the GPS location, if present, is inside the location through the Internet and the location through mobile network cells</w:t>
+      </w:r>
+    </w:p>
+    <w:p>
+      <w:pPr>
+        <w:pStyle w:val="Paragrafoelenco"/>
+        <w:numPr>
+          <w:ilvl w:val="0"/>
+          <w:numId w:val="14"/>
+        </w:numPr>
+        <w:rPr>
+          <w:lang w:val="en-US"/>
+        </w:rPr>
+      </w:pPr>
+      <w:r>
+        <w:rPr>
+          <w:lang w:val="en-US"/>
+        </w:rPr>
+        <w:t xml:space="preserve">[R17] </w:t>
+      </w:r>
+      <w:r>
+        <w:rPr>
+          <w:lang w:val="en-US"/>
+        </w:rPr>
+        <w:t>It is possible to report in the presence of an Internet connection only</w:t>
+      </w:r>
+    </w:p>
+    <w:p>
+      <w:pPr>
+        <w:pStyle w:val="Paragrafoelenco"/>
+        <w:numPr>
+          <w:ilvl w:val="0"/>
+          <w:numId w:val="14"/>
+        </w:numPr>
+        <w:rPr>
+          <w:lang w:val="en-US"/>
+        </w:rPr>
+      </w:pPr>
+      <w:r>
+        <w:rPr>
+          <w:lang w:val="en-US"/>
+        </w:rPr>
+        <w:t xml:space="preserve">[R18] </w:t>
+      </w:r>
+      <w:r>
+        <w:rPr>
+          <w:lang w:val="en-US"/>
+        </w:rPr>
+        <w:t>User reporting image is recognized as valid for reporting only if it contains a vehicle that can be identified through the license plate</w:t>
+      </w:r>
+    </w:p>
+    <w:p>
+      <w:pPr>
+        <w:pStyle w:val="Paragrafoelenco"/>
+        <w:numPr>
+          <w:ilvl w:val="0"/>
+          <w:numId w:val="14"/>
+        </w:numPr>
+        <w:rPr>
+          <w:lang w:val="en-US"/>
+        </w:rPr>
+      </w:pPr>
+      <w:r>
+        <w:rPr>
+          <w:lang w:val="en-US"/>
+        </w:rPr>
+        <w:t>[R19] The system must be able to recognize the vehicle registration number</w:t>
+      </w:r>
+    </w:p>
+    <w:p>
+      <w:pPr>
+        <w:pStyle w:val="Paragrafoelenco"/>
+        <w:numPr>
+          <w:ilvl w:val="0"/>
+          <w:numId w:val="14"/>
+        </w:numPr>
+        <w:rPr>
+          <w:lang w:val="en-US"/>
+        </w:rPr>
+      </w:pPr>
+      <w:r>
+        <w:rPr>
+          <w:lang w:val="en-US"/>
+        </w:rPr>
+        <w:t xml:space="preserve">[R20] </w:t>
+      </w:r>
+      <w:r>
+        <w:rPr>
+          <w:lang w:val="en-US"/>
+        </w:rPr>
+        <w:t>The user can decide to modify the result of the reading of the license plate made by the system</w:t>
+      </w:r>
+    </w:p>
+    <w:p>
+      <w:pPr>
+        <w:pStyle w:val="Paragrafoelenco"/>
+        <w:numPr>
+          <w:ilvl w:val="0"/>
+          <w:numId w:val="14"/>
+        </w:numPr>
+        <w:rPr>
+          <w:lang w:val="en-US"/>
+        </w:rPr>
+      </w:pPr>
+      <w:r>
+        <w:rPr>
+          <w:lang w:val="en-US"/>
+        </w:rPr>
+        <w:t xml:space="preserve">[R21] </w:t>
+      </w:r>
+      <w:r>
+        <w:rPr>
+          <w:lang w:val="en-US"/>
+        </w:rPr>
+        <w:t>A warning in which the user has modified the vehicle registration number will have reported a lower quality</w:t>
+      </w:r>
+    </w:p>
+    <w:p>
+      <w:pPr>
+        <w:ind w:left="1416"/>
+        <w:rPr>
+          <w:lang w:val="en-GB"/>
+        </w:rPr>
+      </w:pPr>
+      <w:r>
+        <w:rPr>
+          <w:lang w:val="en-US"/>
+        </w:rPr>
+        <w:t xml:space="preserve">[G5] </w:t>
+      </w:r>
+      <w:r>
+        <w:rPr>
+          <w:lang w:val="en-GB"/>
+        </w:rPr>
+        <w:t>Every registered end user should be able to mine general information about the violations committed in a certain are</w:t>
+      </w:r>
+      <w:r>
+        <w:rPr>
+          <w:lang w:val="en-GB"/>
+        </w:rPr>
+        <w:t>a</w:t>
+      </w:r>
+    </w:p>
+    <w:p>
+      <w:pPr>
+        <w:pStyle w:val="Paragrafoelenco"/>
+        <w:numPr>
+          <w:ilvl w:val="0"/>
+          <w:numId w:val="15"/>
+        </w:numPr>
+        <w:rPr>
+          <w:lang w:val="en-GB"/>
+        </w:rPr>
+      </w:pPr>
+      <w:r>
+        <w:rPr>
+          <w:lang w:val="en-GB"/>
+        </w:rPr>
+        <w:t xml:space="preserve">[R22] </w:t>
+      </w:r>
+      <w:r>
+        <w:rPr>
+          <w:lang w:val="en-GB"/>
+        </w:rPr>
+        <w:t>Each user can access a map showing the security level in certain areas</w:t>
+      </w:r>
+    </w:p>
+    <w:p>
+      <w:pPr>
+        <w:pStyle w:val="Paragrafoelenco"/>
+        <w:numPr>
+          <w:ilvl w:val="0"/>
+          <w:numId w:val="15"/>
+        </w:numPr>
+        <w:rPr>
+          <w:lang w:val="en-GB"/>
+        </w:rPr>
+      </w:pPr>
+      <w:r>
+        <w:rPr>
+          <w:lang w:val="en-GB"/>
+        </w:rPr>
+        <w:t xml:space="preserve">[R23] </w:t>
+      </w:r>
+      <w:r>
+        <w:rPr>
+          <w:lang w:val="en-GB"/>
+        </w:rPr>
+        <w:t>Each user can have limited access to reports by viewing information that does not violate the privacy of the reporting user according to the Legislative Decree 196/03 and the regulation 2016/679</w:t>
+      </w:r>
+    </w:p>
+    <w:p>
+      <w:pPr>
+        <w:pStyle w:val="Paragrafoelenco"/>
+        <w:numPr>
+          <w:ilvl w:val="0"/>
+          <w:numId w:val="15"/>
+        </w:numPr>
+        <w:rPr>
+          <w:lang w:val="en-GB"/>
+        </w:rPr>
+      </w:pPr>
+      <w:r>
+        <w:rPr>
+          <w:lang w:val="en-GB"/>
+        </w:rPr>
+        <w:t xml:space="preserve">[R24] </w:t>
+      </w:r>
+      <w:r>
+        <w:rPr>
+          <w:lang w:val="en-GB"/>
+        </w:rPr>
+        <w:t>Each user can view statistics based on reports made in certain areas</w:t>
+      </w:r>
+    </w:p>
+    <w:p>
+      <w:pPr>
+        <w:ind w:left="1416"/>
+        <w:rPr>
+          <w:lang w:val="en-GB"/>
+        </w:rPr>
+      </w:pPr>
+      <w:r>
+        <w:rPr>
+          <w:lang w:val="en-GB"/>
+        </w:rPr>
+        <w:t xml:space="preserve">[G6] </w:t>
+      </w:r>
+      <w:r>
+        <w:rPr>
+          <w:lang w:val="en-GB"/>
+        </w:rPr>
+        <w:t>Every recognized authority must be able to verify the notified violations by the registered users</w:t>
+      </w:r>
+    </w:p>
+    <w:p>
+      <w:pPr>
+        <w:pStyle w:val="Paragrafoelenco"/>
+        <w:numPr>
+          <w:ilvl w:val="0"/>
+          <w:numId w:val="17"/>
+        </w:numPr>
+        <w:rPr>
+          <w:lang w:val="en-GB"/>
+        </w:rPr>
+      </w:pPr>
+      <w:r>
+        <w:rPr>
+          <w:lang w:val="en-GB"/>
+        </w:rPr>
+        <w:t xml:space="preserve">[R25] </w:t>
+      </w:r>
+      <w:r>
+        <w:rPr>
+          <w:lang w:val="en-GB"/>
+        </w:rPr>
+        <w:t>Authorities can indicate an alert as verified through the application</w:t>
+      </w:r>
+    </w:p>
+    <w:p>
+      <w:pPr>
+        <w:pStyle w:val="Paragrafoelenco"/>
+        <w:numPr>
+          <w:ilvl w:val="0"/>
+          <w:numId w:val="17"/>
+        </w:numPr>
+        <w:rPr>
+          <w:lang w:val="en-GB"/>
+        </w:rPr>
+      </w:pPr>
+      <w:r>
+        <w:rPr>
+          <w:lang w:val="en-GB"/>
+        </w:rPr>
+        <w:t xml:space="preserve">[R26] </w:t>
+      </w:r>
+      <w:r>
+        <w:rPr>
+          <w:lang w:val="en-GB"/>
+        </w:rPr>
+        <w:t>Each alert verified by an authority will give the user who has indicated it a higher reliability score</w:t>
+      </w:r>
+    </w:p>
+    <w:p>
+      <w:pPr>
+        <w:ind w:left="1416"/>
+        <w:rPr>
+          <w:lang w:val="en-GB"/>
+        </w:rPr>
+      </w:pPr>
+      <w:r>
+        <w:rPr>
+          <w:lang w:val="en-GB"/>
+        </w:rPr>
+        <w:t xml:space="preserve">[G7] </w:t>
+      </w:r>
+      <w:r>
+        <w:rPr>
+          <w:lang w:val="en-GB"/>
+        </w:rPr>
+        <w:t>Every recognized authority must be able to receive suggestions about improving the local security</w:t>
+      </w:r>
+    </w:p>
+    <w:p>
+      <w:pPr>
+        <w:pStyle w:val="Paragrafoelenco"/>
+        <w:numPr>
+          <w:ilvl w:val="0"/>
+          <w:numId w:val="16"/>
+        </w:numPr>
+        <w:rPr>
+          <w:lang w:val="en-GB"/>
+        </w:rPr>
+      </w:pPr>
+      <w:r>
+        <w:rPr>
+          <w:lang w:val="en-GB"/>
+        </w:rPr>
+        <w:t xml:space="preserve">[R27] </w:t>
+      </w:r>
+      <w:r>
+        <w:rPr>
+          <w:lang w:val="en-GB"/>
+        </w:rPr>
+        <w:t>The system must be able to access the accident data present in a specific municipal area if present</w:t>
+      </w:r>
+    </w:p>
+    <w:p>
+      <w:pPr>
+        <w:pStyle w:val="Paragrafoelenco"/>
+        <w:numPr>
+          <w:ilvl w:val="0"/>
+          <w:numId w:val="16"/>
+        </w:numPr>
+        <w:rPr>
+          <w:lang w:val="en-GB"/>
+        </w:rPr>
+      </w:pPr>
+      <w:r>
+        <w:rPr>
+          <w:lang w:val="en-GB"/>
+        </w:rPr>
+        <w:t>[R28] The system must analyse accidents and violations data to produce a suggestion to be notified to the authority to improve road safety</w:t>
+      </w:r>
+    </w:p>
+    <w:p>
+      <w:pPr>
+        <w:pStyle w:val="Titolo2"/>
+        <w:ind w:firstLine="708"/>
+        <w:rPr>
+          <w:lang w:val="en-GB"/>
+        </w:rPr>
+      </w:pPr>
+      <w:bookmarkStart w:id="19" w:name="_Toc22478889"/>
+      <w:r>
+        <w:rPr>
+          <w:lang w:val="en-GB"/>
+        </w:rPr>
+        <w:t>3.3 Performance Requirements</w:t>
+      </w:r>
+      <w:bookmarkEnd w:id="19"/>
+    </w:p>
+    <w:p>
+      <w:pPr>
+        <w:pStyle w:val="Titolo2"/>
+        <w:ind w:firstLine="708"/>
+        <w:rPr>
+          <w:lang w:val="en-GB"/>
+        </w:rPr>
+      </w:pPr>
+      <w:bookmarkStart w:id="20" w:name="_Toc22478890"/>
+      <w:r>
+        <w:rPr>
+          <w:lang w:val="en-GB"/>
+        </w:rPr>
+        <w:t>3.4 Design Constraints</w:t>
+      </w:r>
+      <w:bookmarkEnd w:id="20"/>
+    </w:p>
+    <w:p>
+      <w:pPr>
+        <w:pStyle w:val="Titolo3"/>
+        <w:ind w:left="708" w:firstLine="708"/>
+        <w:rPr>
+          <w:lang w:val="en-GB"/>
+        </w:rPr>
+      </w:pPr>
+      <w:bookmarkStart w:id="21" w:name="_Toc22478891"/>
+      <w:r>
+        <w:rPr>
+          <w:lang w:val="en-GB"/>
+        </w:rPr>
+        <w:t>3.4.1 Standards compliance</w:t>
+      </w:r>
+      <w:bookmarkEnd w:id="21"/>
+    </w:p>
+    <w:p>
+      <w:pPr>
+        <w:pStyle w:val="Titolo3"/>
+        <w:ind w:left="708" w:firstLine="708"/>
+        <w:rPr>
+          <w:lang w:val="en-GB"/>
+        </w:rPr>
+      </w:pPr>
+      <w:bookmarkStart w:id="22" w:name="_Toc22478892"/>
+      <w:r>
+        <w:rPr>
+          <w:lang w:val="en-GB"/>
+        </w:rPr>
+        <w:t>3.4.2 Hardware limitations</w:t>
+      </w:r>
+      <w:bookmarkEnd w:id="22"/>
+    </w:p>
+    <w:p>
+      <w:pPr>
+        <w:pStyle w:val="Titolo3"/>
+        <w:ind w:left="708" w:firstLine="708"/>
+        <w:rPr>
+          <w:lang w:val="en-GB"/>
+        </w:rPr>
+      </w:pPr>
+      <w:bookmarkStart w:id="23" w:name="_Toc22478893"/>
+      <w:r>
+        <w:rPr>
+          <w:lang w:val="en-GB"/>
+        </w:rPr>
+        <w:t>3.4.3 Any other constraint</w:t>
+      </w:r>
+      <w:bookmarkEnd w:id="23"/>
+    </w:p>
+    <w:p>
+      <w:pPr>
+        <w:pStyle w:val="Titolo2"/>
+        <w:ind w:firstLine="708"/>
+        <w:rPr>
+          <w:lang w:val="en-GB"/>
+        </w:rPr>
+      </w:pPr>
+      <w:bookmarkStart w:id="24" w:name="_Toc22478894"/>
+      <w:r>
+        <w:rPr>
+          <w:lang w:val="en-GB"/>
+        </w:rPr>
+        <w:t>3.5 Software System Attributes</w:t>
+      </w:r>
+      <w:bookmarkEnd w:id="24"/>
+    </w:p>
+    <w:p>
+      <w:pPr>
+        <w:pStyle w:val="Titolo3"/>
+        <w:ind w:left="708" w:firstLine="708"/>
+        <w:rPr>
+          <w:lang w:val="en-GB"/>
+        </w:rPr>
+      </w:pPr>
+      <w:bookmarkStart w:id="25" w:name="_Toc22478895"/>
+      <w:r>
+        <w:rPr>
+          <w:lang w:val="en-GB"/>
+        </w:rPr>
+        <w:t>3.5.1 Availability</w:t>
+      </w:r>
+      <w:bookmarkEnd w:id="25"/>
+    </w:p>
+    <w:p>
+      <w:pPr>
+        <w:pStyle w:val="Titolo3"/>
+        <w:ind w:left="708" w:firstLine="708"/>
+        <w:rPr>
+          <w:lang w:val="en-GB"/>
+        </w:rPr>
+      </w:pPr>
+      <w:bookmarkStart w:id="26" w:name="_Toc22478896"/>
+      <w:r>
+        <w:rPr>
+          <w:lang w:val="en-GB"/>
+        </w:rPr>
+        <w:t>3.5.2 Security</w:t>
+      </w:r>
+      <w:bookmarkEnd w:id="26"/>
+    </w:p>
+    <w:p>
+      <w:pPr>
+        <w:pStyle w:val="Titolo3"/>
+        <w:ind w:left="708" w:firstLine="708"/>
+        <w:rPr>
+          <w:lang w:val="en-GB"/>
+        </w:rPr>
+      </w:pPr>
+      <w:bookmarkStart w:id="27" w:name="_Toc22478897"/>
+      <w:r>
+        <w:rPr>
+          <w:lang w:val="en-GB"/>
+        </w:rPr>
+        <w:t>3.5.3 Maintainability</w:t>
+      </w:r>
+      <w:bookmarkEnd w:id="27"/>
+    </w:p>
+    <w:p>
+      <w:pPr>
+        <w:pStyle w:val="Titolo3"/>
+        <w:ind w:left="708" w:firstLine="708"/>
+        <w:rPr>
+          <w:lang w:val="en-GB"/>
+        </w:rPr>
+      </w:pPr>
+      <w:bookmarkStart w:id="28" w:name="_Toc22478898"/>
+      <w:r>
+        <w:rPr>
+          <w:lang w:val="en-GB"/>
+        </w:rPr>
+        <w:t>3.5.4 Portability</w:t>
+      </w:r>
+      <w:bookmarkEnd w:id="28"/>
+    </w:p>
+    <w:p>
+      <w:pPr>
+        <w:rPr>
+          <w:lang w:val="en-GB"/>
+        </w:rPr>
+      </w:pPr>
     </w:p>
     <w:p>
       <w:pPr>
@@ -5970,1160 +6702,12 @@
           <w:lang w:val="en-GB"/>
         </w:rPr>
       </w:pPr>
-      <w:bookmarkStart w:id="12" w:name="_Toc22478882"/>
-      <w:r>
-        <w:rPr>
-          <w:lang w:val="en-GB"/>
-        </w:rPr>
-        <w:t>Specific requirements</w:t>
-      </w:r>
-      <w:bookmarkEnd w:id="12"/>
-    </w:p>
-    <w:p>
-      <w:pPr>
-        <w:pStyle w:val="Titolo2"/>
-        <w:ind w:firstLine="708"/>
-        <w:rPr>
-          <w:lang w:val="en-GB"/>
-        </w:rPr>
-      </w:pPr>
-      <w:bookmarkStart w:id="13" w:name="_Toc22478883"/>
-      <w:r>
-        <w:rPr>
-          <w:lang w:val="en-GB"/>
-        </w:rPr>
-        <w:t>3.1 External Interface Requirements</w:t>
-      </w:r>
-      <w:bookmarkEnd w:id="13"/>
-    </w:p>
-    <w:p>
-      <w:pPr>
-        <w:pStyle w:val="Titolo3"/>
-        <w:ind w:left="708" w:firstLine="708"/>
-        <w:rPr>
-          <w:lang w:val="en-GB"/>
-        </w:rPr>
-      </w:pPr>
-      <w:bookmarkStart w:id="14" w:name="_Toc22478884"/>
-      <w:r>
-        <w:rPr>
-          <w:lang w:val="en-GB"/>
-        </w:rPr>
-        <w:t>3.1.1 User interfaces</w:t>
-      </w:r>
-      <w:bookmarkEnd w:id="14"/>
-    </w:p>
-    <w:p>
-      <w:pPr>
-        <w:pStyle w:val="Titolo3"/>
-        <w:ind w:left="708" w:firstLine="708"/>
-        <w:rPr>
-          <w:lang w:val="en-GB"/>
-        </w:rPr>
-      </w:pPr>
-      <w:bookmarkStart w:id="15" w:name="_Toc22478885"/>
-      <w:r>
-        <w:rPr>
-          <w:lang w:val="en-GB"/>
-        </w:rPr>
-        <w:t>3.1.2 Hardware Interfaces</w:t>
-      </w:r>
-      <w:bookmarkEnd w:id="15"/>
-    </w:p>
-    <w:p>
-      <w:pPr>
-        <w:pStyle w:val="Titolo3"/>
-        <w:ind w:left="708" w:firstLine="708"/>
-        <w:rPr>
-          <w:lang w:val="en-GB"/>
-        </w:rPr>
-      </w:pPr>
-      <w:bookmarkStart w:id="16" w:name="_Toc22478886"/>
-      <w:r>
-        <w:rPr>
-          <w:lang w:val="en-GB"/>
-        </w:rPr>
-        <w:t>3.1.3 Software Interfaces</w:t>
-      </w:r>
-      <w:bookmarkEnd w:id="16"/>
-    </w:p>
-    <w:p>
-      <w:pPr>
-        <w:pStyle w:val="Titolo3"/>
-        <w:rPr>
-          <w:lang w:val="en-GB"/>
-        </w:rPr>
-      </w:pPr>
-      <w:r>
-        <w:tab/>
-      </w:r>
-      <w:r>
-        <w:tab/>
-      </w:r>
-      <w:bookmarkStart w:id="17" w:name="_Toc22478887"/>
-      <w:r>
-        <w:rPr>
-          <w:lang w:val="en-GB"/>
-        </w:rPr>
-        <w:t>3.1.4 Communication Interfaces</w:t>
-      </w:r>
-      <w:bookmarkEnd w:id="17"/>
-    </w:p>
-    <w:p>
-      <w:pPr>
-        <w:pStyle w:val="Titolo2"/>
-        <w:ind w:firstLine="708"/>
-        <w:rPr>
-          <w:lang w:val="en-GB"/>
-        </w:rPr>
-      </w:pPr>
-      <w:bookmarkStart w:id="18" w:name="_Toc22478888"/>
-      <w:r>
-        <w:rPr>
-          <w:lang w:val="en-GB"/>
-        </w:rPr>
-        <w:t>3.2 Functional Requirements</w:t>
-      </w:r>
-      <w:bookmarkEnd w:id="18"/>
-    </w:p>
-    <w:p>
-      <w:pPr>
-        <w:rPr>
-          <w:lang w:val="en-GB"/>
-        </w:rPr>
-      </w:pPr>
-      <w:r>
-        <w:rPr>
-          <w:lang w:val="en-GB"/>
-        </w:rPr>
-        <w:tab/>
-      </w:r>
-      <w:r>
-        <w:rPr>
-          <w:lang w:val="en-GB"/>
-        </w:rPr>
-        <w:tab/>
-        <w:t xml:space="preserve">[G1] </w:t>
-      </w:r>
-      <w:r>
-        <w:rPr>
-          <w:lang w:val="en-GB"/>
-        </w:rPr>
-        <w:t>Every registered user should be able to notify violations</w:t>
-      </w:r>
-    </w:p>
-    <w:p>
-      <w:pPr>
-        <w:pStyle w:val="Paragrafoelenco"/>
-        <w:numPr>
-          <w:ilvl w:val="0"/>
-          <w:numId w:val="11"/>
-        </w:numPr>
-        <w:rPr>
-          <w:lang w:val="en-GB"/>
-        </w:rPr>
-      </w:pPr>
-      <w:r>
-        <w:rPr>
-          <w:lang w:val="en-GB"/>
-        </w:rPr>
-        <w:t xml:space="preserve">[R1] </w:t>
-      </w:r>
-      <w:r>
-        <w:rPr>
-          <w:lang w:val="en-GB"/>
-        </w:rPr>
-        <w:t>The user must be registered to use the application</w:t>
-      </w:r>
-    </w:p>
-    <w:p>
-      <w:pPr>
-        <w:pStyle w:val="Paragrafoelenco"/>
-        <w:numPr>
-          <w:ilvl w:val="0"/>
-          <w:numId w:val="11"/>
-        </w:numPr>
-        <w:rPr>
-          <w:lang w:val="en-GB"/>
-        </w:rPr>
-      </w:pPr>
-      <w:r>
-        <w:rPr>
-          <w:lang w:val="en-GB"/>
-        </w:rPr>
-        <w:t xml:space="preserve">[R2] </w:t>
-      </w:r>
-      <w:r>
-        <w:rPr>
-          <w:lang w:val="en-GB"/>
-        </w:rPr>
-        <w:t>The user can register, and access, through two different authentication methods: SPID and proprietary authentication</w:t>
-      </w:r>
-    </w:p>
-    <w:p>
-      <w:pPr>
-        <w:pStyle w:val="Paragrafoelenco"/>
-        <w:numPr>
-          <w:ilvl w:val="0"/>
-          <w:numId w:val="11"/>
-        </w:numPr>
-        <w:rPr>
-          <w:lang w:val="en-GB"/>
-        </w:rPr>
-      </w:pPr>
-      <w:r>
-        <w:rPr>
-          <w:lang w:val="en-GB"/>
-        </w:rPr>
-        <w:t>[R3] The user registered with SPID has a higher initial integrity score than a registered user with proprietary authentication</w:t>
-      </w:r>
-    </w:p>
-    <w:p>
-      <w:pPr>
-        <w:pStyle w:val="Paragrafoelenco"/>
-        <w:numPr>
-          <w:ilvl w:val="0"/>
-          <w:numId w:val="11"/>
-        </w:numPr>
-        <w:rPr>
-          <w:lang w:val="en-US"/>
-        </w:rPr>
-      </w:pPr>
-      <w:r>
-        <w:rPr>
-          <w:lang w:val="en-US"/>
-        </w:rPr>
-        <w:t>[R4] Each user has an integrity score</w:t>
-      </w:r>
-    </w:p>
-    <w:p>
-      <w:pPr>
-        <w:pStyle w:val="Paragrafoelenco"/>
-        <w:numPr>
-          <w:ilvl w:val="0"/>
-          <w:numId w:val="11"/>
-        </w:numPr>
-        <w:rPr>
-          <w:lang w:val="en-US"/>
-        </w:rPr>
-      </w:pPr>
-      <w:r>
-        <w:rPr>
-          <w:lang w:val="en-US"/>
-        </w:rPr>
-        <w:t>[R5] Each user can access the details of his own and view his data, integrity score and reports made</w:t>
-      </w:r>
-    </w:p>
-    <w:p>
-      <w:pPr>
-        <w:pStyle w:val="Paragrafoelenco"/>
-        <w:numPr>
-          <w:ilvl w:val="0"/>
-          <w:numId w:val="11"/>
-        </w:numPr>
-        <w:rPr>
-          <w:lang w:val="en-US"/>
-        </w:rPr>
-      </w:pPr>
-      <w:r>
-        <w:rPr>
-          <w:lang w:val="en-US"/>
-        </w:rPr>
-        <w:t xml:space="preserve">[R6] </w:t>
-      </w:r>
-      <w:r>
-        <w:rPr>
-          <w:lang w:val="en-US"/>
-        </w:rPr>
-        <w:t xml:space="preserve">Each registration made by a user follows the indications imposed by the Legislative Decree 196/03 and the </w:t>
-      </w:r>
-      <w:r>
-        <w:rPr>
-          <w:lang w:val="en-US"/>
-        </w:rPr>
-        <w:t>R</w:t>
-      </w:r>
-      <w:r>
-        <w:rPr>
-          <w:lang w:val="en-US"/>
-        </w:rPr>
-        <w:t>egulation 2016/679</w:t>
-      </w:r>
-      <w:r>
-        <w:rPr>
-          <w:lang w:val="en-US"/>
-        </w:rPr>
-        <w:t>, which are shown to the user</w:t>
-      </w:r>
-    </w:p>
-    <w:p>
-      <w:pPr>
-        <w:ind w:left="1416"/>
-        <w:rPr>
-          <w:lang w:val="en-GB"/>
-        </w:rPr>
-      </w:pPr>
-      <w:r>
-        <w:rPr>
-          <w:lang w:val="en-US"/>
-        </w:rPr>
-        <w:t xml:space="preserve">[G2] </w:t>
-      </w:r>
-      <w:r>
-        <w:rPr>
-          <w:lang w:val="en-GB"/>
-        </w:rPr>
-        <w:t>Every recognized authority should be able to access the application</w:t>
-      </w:r>
-    </w:p>
-    <w:p>
-      <w:pPr>
-        <w:pStyle w:val="Paragrafoelenco"/>
-        <w:numPr>
-          <w:ilvl w:val="0"/>
-          <w:numId w:val="12"/>
-        </w:numPr>
-        <w:rPr>
-          <w:lang w:val="en-US"/>
-        </w:rPr>
-      </w:pPr>
-      <w:r>
-        <w:rPr>
-          <w:lang w:val="en-US"/>
-        </w:rPr>
-        <w:t xml:space="preserve">[R7] </w:t>
-      </w:r>
-      <w:r>
-        <w:rPr>
-          <w:lang w:val="en-US"/>
-        </w:rPr>
-        <w:t xml:space="preserve">Each authority can access the application through its </w:t>
-      </w:r>
-      <w:r>
-        <w:rPr>
-          <w:lang w:val="en-US"/>
-        </w:rPr>
-        <w:t xml:space="preserve">pre-given </w:t>
-      </w:r>
-      <w:r>
-        <w:rPr>
-          <w:lang w:val="en-US"/>
-        </w:rPr>
-        <w:t>credentials and its digital certificate provided by the police forces through the Ministry of the Interior</w:t>
-      </w:r>
-    </w:p>
-    <w:p>
-      <w:pPr>
-        <w:pStyle w:val="Paragrafoelenco"/>
-        <w:numPr>
-          <w:ilvl w:val="0"/>
-          <w:numId w:val="12"/>
-        </w:numPr>
-        <w:rPr>
-          <w:lang w:val="en-US"/>
-        </w:rPr>
-      </w:pPr>
-      <w:r>
-        <w:rPr>
-          <w:lang w:val="en-US"/>
-        </w:rPr>
-        <w:t xml:space="preserve">[R8] </w:t>
-      </w:r>
-      <w:r>
-        <w:rPr>
-          <w:lang w:val="en-US"/>
-        </w:rPr>
-        <w:t>Every authority can make reports</w:t>
-      </w:r>
-    </w:p>
-    <w:p>
-      <w:pPr>
-        <w:pStyle w:val="Paragrafoelenco"/>
-        <w:numPr>
-          <w:ilvl w:val="0"/>
-          <w:numId w:val="12"/>
-        </w:numPr>
-        <w:rPr>
-          <w:lang w:val="en-US"/>
-        </w:rPr>
-      </w:pPr>
-      <w:r>
-        <w:rPr>
-          <w:lang w:val="en-US"/>
-        </w:rPr>
-        <w:t xml:space="preserve">[R9] </w:t>
-      </w:r>
-      <w:r>
-        <w:rPr>
-          <w:lang w:val="en-US"/>
-        </w:rPr>
-        <w:t xml:space="preserve">Each authority can have access to the application features </w:t>
-      </w:r>
-      <w:r>
-        <w:rPr>
-          <w:lang w:val="en-US"/>
-        </w:rPr>
-        <w:t>available</w:t>
-      </w:r>
-      <w:r>
-        <w:rPr>
-          <w:lang w:val="en-US"/>
-        </w:rPr>
-        <w:t xml:space="preserve"> for users without privileged access</w:t>
-      </w:r>
-    </w:p>
-    <w:p>
-      <w:pPr>
-        <w:ind w:left="1416"/>
-        <w:rPr>
-          <w:lang w:val="en-GB"/>
-        </w:rPr>
-      </w:pPr>
-      <w:r>
-        <w:rPr>
-          <w:lang w:val="en-US"/>
-        </w:rPr>
-        <w:t xml:space="preserve">[G3] </w:t>
-      </w:r>
-      <w:r>
-        <w:rPr>
-          <w:lang w:val="en-GB"/>
-        </w:rPr>
-        <w:t>Every recognized authority should be able to receive any violation that has been pointed out by a registered user</w:t>
-      </w:r>
-    </w:p>
-    <w:p>
-      <w:pPr>
-        <w:pStyle w:val="Paragrafoelenco"/>
-        <w:numPr>
-          <w:ilvl w:val="0"/>
-          <w:numId w:val="13"/>
-        </w:numPr>
-        <w:rPr>
-          <w:lang w:val="en-US"/>
-        </w:rPr>
-      </w:pPr>
-      <w:r>
-        <w:rPr>
-          <w:lang w:val="en-US"/>
-        </w:rPr>
-        <w:t>[R10] Each authority has full access to the reports made</w:t>
-      </w:r>
-    </w:p>
-    <w:p>
-      <w:pPr>
-        <w:pStyle w:val="Paragrafoelenco"/>
-        <w:numPr>
-          <w:ilvl w:val="0"/>
-          <w:numId w:val="13"/>
-        </w:numPr>
-        <w:rPr>
-          <w:lang w:val="en-US"/>
-        </w:rPr>
-      </w:pPr>
-      <w:r>
-        <w:rPr>
-          <w:lang w:val="en-US"/>
-        </w:rPr>
-        <w:t xml:space="preserve">[R11] </w:t>
-      </w:r>
-      <w:r>
-        <w:rPr>
-          <w:lang w:val="en-US"/>
-        </w:rPr>
-        <w:t>Each authority can access the details of the report made and of the user who carried it out according to the terms established by the Legislative Decree 196/03 and the regulation 2016/679</w:t>
-      </w:r>
-    </w:p>
-    <w:p>
-      <w:pPr>
-        <w:ind w:left="1416"/>
-        <w:rPr>
-          <w:lang w:val="en-GB"/>
-        </w:rPr>
-      </w:pPr>
-      <w:r>
-        <w:rPr>
-          <w:lang w:val="en-US"/>
+      <w:bookmarkStart w:id="29" w:name="_Toc22478899"/>
+      <w:r>
+        <w:rPr>
+          <w:lang w:val="en-GB"/>
         </w:rPr>
         <w:lastRenderedPageBreak/>
-        <w:t xml:space="preserve">[G4] </w:t>
-      </w:r>
-      <w:r>
-        <w:rPr>
-          <w:lang w:val="en-GB"/>
-        </w:rPr>
-        <w:t>Every communication from the user must include a violation that has been committed by a recognizable vehicle</w:t>
-      </w:r>
-    </w:p>
-    <w:p>
-      <w:pPr>
-        <w:pStyle w:val="Paragrafoelenco"/>
-        <w:numPr>
-          <w:ilvl w:val="0"/>
-          <w:numId w:val="14"/>
-        </w:numPr>
-        <w:rPr>
-          <w:lang w:val="en-US"/>
-        </w:rPr>
-      </w:pPr>
-      <w:r>
-        <w:rPr>
-          <w:lang w:val="en-US"/>
-        </w:rPr>
-        <w:t xml:space="preserve">[R12] </w:t>
-      </w:r>
-      <w:r>
-        <w:rPr>
-          <w:lang w:val="en-US"/>
-        </w:rPr>
-        <w:t>A report must consist of an image, date, time, location and metadata</w:t>
-      </w:r>
-    </w:p>
-    <w:p>
-      <w:pPr>
-        <w:pStyle w:val="Paragrafoelenco"/>
-        <w:numPr>
-          <w:ilvl w:val="0"/>
-          <w:numId w:val="14"/>
-        </w:numPr>
-        <w:rPr>
-          <w:lang w:val="en-US"/>
-        </w:rPr>
-      </w:pPr>
-      <w:r>
-        <w:rPr>
-          <w:lang w:val="en-US"/>
-        </w:rPr>
-        <w:t xml:space="preserve">[R13] </w:t>
-      </w:r>
-      <w:r>
-        <w:rPr>
-          <w:lang w:val="en-US"/>
-        </w:rPr>
-        <w:t>The metadata of a report is the type of report, the quality of the report and the notes entered by the user</w:t>
-      </w:r>
-    </w:p>
-    <w:p>
-      <w:pPr>
-        <w:pStyle w:val="Paragrafoelenco"/>
-        <w:numPr>
-          <w:ilvl w:val="0"/>
-          <w:numId w:val="14"/>
-        </w:numPr>
-        <w:rPr>
-          <w:lang w:val="en-US"/>
-        </w:rPr>
-      </w:pPr>
-      <w:r>
-        <w:rPr>
-          <w:lang w:val="en-US"/>
-        </w:rPr>
-        <w:t xml:space="preserve">[R14] </w:t>
-      </w:r>
-      <w:r>
-        <w:rPr>
-          <w:lang w:val="en-US"/>
-        </w:rPr>
-        <w:t>The notes entered by the user cannot be longer than 140 characters</w:t>
-      </w:r>
-    </w:p>
-    <w:p>
-      <w:pPr>
-        <w:pStyle w:val="Paragrafoelenco"/>
-        <w:numPr>
-          <w:ilvl w:val="0"/>
-          <w:numId w:val="14"/>
-        </w:numPr>
-        <w:rPr>
-          <w:lang w:val="en-US"/>
-        </w:rPr>
-      </w:pPr>
-      <w:r>
-        <w:rPr>
-          <w:lang w:val="en-US"/>
-        </w:rPr>
-        <w:t xml:space="preserve">[R15] </w:t>
-      </w:r>
-      <w:r>
-        <w:rPr>
-          <w:lang w:val="en-US"/>
-        </w:rPr>
-        <w:t>Date, time and location must be added automatically via the Internet and GPS</w:t>
-      </w:r>
-      <w:r>
-        <w:rPr>
-          <w:lang w:val="en-US"/>
-        </w:rPr>
-        <w:t>/Galileo satellites</w:t>
-      </w:r>
-    </w:p>
-    <w:p>
-      <w:pPr>
-        <w:pStyle w:val="Paragrafoelenco"/>
-        <w:numPr>
-          <w:ilvl w:val="0"/>
-          <w:numId w:val="14"/>
-        </w:numPr>
-        <w:rPr>
-          <w:lang w:val="en-US"/>
-        </w:rPr>
-      </w:pPr>
-      <w:r>
-        <w:rPr>
-          <w:lang w:val="en-US"/>
-        </w:rPr>
-        <w:t xml:space="preserve">[R16] </w:t>
-      </w:r>
-      <w:r>
-        <w:rPr>
-          <w:lang w:val="en-US"/>
-        </w:rPr>
-        <w:t>The user can proceed with the signaling if the GPS location, if present, is inside the location through the Internet and the location through mobile network cells</w:t>
-      </w:r>
-    </w:p>
-    <w:p>
-      <w:pPr>
-        <w:pStyle w:val="Paragrafoelenco"/>
-        <w:numPr>
-          <w:ilvl w:val="0"/>
-          <w:numId w:val="14"/>
-        </w:numPr>
-        <w:rPr>
-          <w:lang w:val="en-US"/>
-        </w:rPr>
-      </w:pPr>
-      <w:r>
-        <w:rPr>
-          <w:lang w:val="en-US"/>
-        </w:rPr>
-        <w:t xml:space="preserve">[R17] </w:t>
-      </w:r>
-      <w:r>
-        <w:rPr>
-          <w:lang w:val="en-US"/>
-        </w:rPr>
-        <w:t>It is possible to report in the presence of an Internet connection only</w:t>
-      </w:r>
-    </w:p>
-    <w:p>
-      <w:pPr>
-        <w:pStyle w:val="Paragrafoelenco"/>
-        <w:numPr>
-          <w:ilvl w:val="0"/>
-          <w:numId w:val="14"/>
-        </w:numPr>
-        <w:rPr>
-          <w:lang w:val="en-US"/>
-        </w:rPr>
-      </w:pPr>
-      <w:r>
-        <w:rPr>
-          <w:lang w:val="en-US"/>
-        </w:rPr>
-        <w:t xml:space="preserve">[R18] </w:t>
-      </w:r>
-      <w:r>
-        <w:rPr>
-          <w:lang w:val="en-US"/>
-        </w:rPr>
-        <w:t>User reporting image is recognized as valid for reporting only if it contains a vehicle that can be identified through the license plate</w:t>
-      </w:r>
-    </w:p>
-    <w:p>
-      <w:pPr>
-        <w:pStyle w:val="Paragrafoelenco"/>
-        <w:numPr>
-          <w:ilvl w:val="0"/>
-          <w:numId w:val="14"/>
-        </w:numPr>
-        <w:rPr>
-          <w:lang w:val="en-US"/>
-        </w:rPr>
-      </w:pPr>
-      <w:r>
-        <w:rPr>
-          <w:lang w:val="en-US"/>
-        </w:rPr>
-        <w:t>[R19] The system must be able to recognize the vehicle registration number</w:t>
-      </w:r>
-    </w:p>
-    <w:p>
-      <w:pPr>
-        <w:pStyle w:val="Paragrafoelenco"/>
-        <w:numPr>
-          <w:ilvl w:val="0"/>
-          <w:numId w:val="14"/>
-        </w:numPr>
-        <w:rPr>
-          <w:lang w:val="en-US"/>
-        </w:rPr>
-      </w:pPr>
-      <w:r>
-        <w:rPr>
-          <w:lang w:val="en-US"/>
-        </w:rPr>
-        <w:t xml:space="preserve">[R20] </w:t>
-      </w:r>
-      <w:r>
-        <w:rPr>
-          <w:lang w:val="en-US"/>
-        </w:rPr>
-        <w:t>The user can decide to modify the result of the reading of the license plate made by the system</w:t>
-      </w:r>
-    </w:p>
-    <w:p>
-      <w:pPr>
-        <w:pStyle w:val="Paragrafoelenco"/>
-        <w:numPr>
-          <w:ilvl w:val="0"/>
-          <w:numId w:val="14"/>
-        </w:numPr>
-        <w:rPr>
-          <w:lang w:val="en-US"/>
-        </w:rPr>
-      </w:pPr>
-      <w:r>
-        <w:rPr>
-          <w:lang w:val="en-US"/>
-        </w:rPr>
-        <w:t xml:space="preserve">[R21] </w:t>
-      </w:r>
-      <w:r>
-        <w:rPr>
-          <w:lang w:val="en-US"/>
-        </w:rPr>
-        <w:t>A warning in which the user has modified the vehicle registration number will have reported a lower quality</w:t>
-      </w:r>
-    </w:p>
-    <w:p>
-      <w:pPr>
-        <w:ind w:left="1416"/>
-        <w:rPr>
-          <w:lang w:val="en-GB"/>
-        </w:rPr>
-      </w:pPr>
-      <w:r>
-        <w:rPr>
-          <w:lang w:val="en-US"/>
-        </w:rPr>
-        <w:t xml:space="preserve">[G5] </w:t>
-      </w:r>
-      <w:r>
-        <w:rPr>
-          <w:lang w:val="en-GB"/>
-        </w:rPr>
-        <w:t>Every registered end user should be able to mine general information about the violations committed in a certain are</w:t>
-      </w:r>
-      <w:r>
-        <w:rPr>
-          <w:lang w:val="en-GB"/>
-        </w:rPr>
-        <w:t>a</w:t>
-      </w:r>
-    </w:p>
-    <w:p>
-      <w:pPr>
-        <w:pStyle w:val="Paragrafoelenco"/>
-        <w:numPr>
-          <w:ilvl w:val="0"/>
-          <w:numId w:val="15"/>
-        </w:numPr>
-        <w:rPr>
-          <w:lang w:val="en-GB"/>
-        </w:rPr>
-      </w:pPr>
-      <w:r>
-        <w:rPr>
-          <w:lang w:val="en-GB"/>
-        </w:rPr>
-        <w:t xml:space="preserve">[R22] </w:t>
-      </w:r>
-      <w:r>
-        <w:rPr>
-          <w:lang w:val="en-GB"/>
-        </w:rPr>
-        <w:t>Each user can access a map showing the security level in certain areas</w:t>
-      </w:r>
-    </w:p>
-    <w:p>
-      <w:pPr>
-        <w:pStyle w:val="Paragrafoelenco"/>
-        <w:numPr>
-          <w:ilvl w:val="0"/>
-          <w:numId w:val="15"/>
-        </w:numPr>
-        <w:rPr>
-          <w:lang w:val="en-GB"/>
-        </w:rPr>
-      </w:pPr>
-      <w:r>
-        <w:rPr>
-          <w:lang w:val="en-GB"/>
-        </w:rPr>
-        <w:t xml:space="preserve">[R23] </w:t>
-      </w:r>
-      <w:r>
-        <w:rPr>
-          <w:lang w:val="en-GB"/>
-        </w:rPr>
-        <w:t>Each user can have limited access to reports by viewing information that does not violate the privacy of the reporting user according to the Legislative Decree 196/03 and the regulation 2016/679</w:t>
-      </w:r>
-    </w:p>
-    <w:p>
-      <w:pPr>
-        <w:pStyle w:val="Paragrafoelenco"/>
-        <w:numPr>
-          <w:ilvl w:val="0"/>
-          <w:numId w:val="15"/>
-        </w:numPr>
-        <w:rPr>
-          <w:lang w:val="en-GB"/>
-        </w:rPr>
-      </w:pPr>
-      <w:r>
-        <w:rPr>
-          <w:lang w:val="en-GB"/>
-        </w:rPr>
-        <w:t xml:space="preserve">[R24] </w:t>
-      </w:r>
-      <w:r>
-        <w:rPr>
-          <w:lang w:val="en-GB"/>
-        </w:rPr>
-        <w:t>Each user can view statistics based on reports made in certain areas</w:t>
-      </w:r>
-    </w:p>
-    <w:p>
-      <w:pPr>
-        <w:ind w:left="1416"/>
-        <w:rPr>
-          <w:lang w:val="en-GB"/>
-        </w:rPr>
-      </w:pPr>
-      <w:r>
-        <w:rPr>
-          <w:lang w:val="en-GB"/>
-        </w:rPr>
-        <w:t xml:space="preserve">[G6] </w:t>
-      </w:r>
-      <w:r>
-        <w:rPr>
-          <w:lang w:val="en-GB"/>
-        </w:rPr>
-        <w:t>Every recognized authority must be able to verify the notified violations by the registered users</w:t>
-      </w:r>
-    </w:p>
-    <w:p>
-      <w:pPr>
-        <w:pStyle w:val="Paragrafoelenco"/>
-        <w:numPr>
-          <w:ilvl w:val="0"/>
-          <w:numId w:val="17"/>
-        </w:numPr>
-        <w:rPr>
-          <w:lang w:val="en-GB"/>
-        </w:rPr>
-      </w:pPr>
-      <w:r>
-        <w:rPr>
-          <w:lang w:val="en-GB"/>
-        </w:rPr>
-        <w:t xml:space="preserve">[R25] </w:t>
-      </w:r>
-      <w:r>
-        <w:rPr>
-          <w:lang w:val="en-GB"/>
-        </w:rPr>
-        <w:t>Authorities can indicate an alert as verified through the application</w:t>
-      </w:r>
-    </w:p>
-    <w:p>
-      <w:pPr>
-        <w:pStyle w:val="Paragrafoelenco"/>
-        <w:numPr>
-          <w:ilvl w:val="0"/>
-          <w:numId w:val="17"/>
-        </w:numPr>
-        <w:rPr>
-          <w:lang w:val="en-GB"/>
-        </w:rPr>
-      </w:pPr>
-      <w:r>
-        <w:rPr>
-          <w:lang w:val="en-GB"/>
-        </w:rPr>
-        <w:t xml:space="preserve">[R26] </w:t>
-      </w:r>
-      <w:r>
-        <w:rPr>
-          <w:lang w:val="en-GB"/>
-        </w:rPr>
-        <w:t>Each alert verified by an authority will give the user who has indicated it a higher reliability score</w:t>
-      </w:r>
-    </w:p>
-    <w:p>
-      <w:pPr>
-        <w:ind w:left="1416"/>
-        <w:rPr>
-          <w:lang w:val="en-GB"/>
-        </w:rPr>
-      </w:pPr>
-      <w:r>
-        <w:rPr>
-          <w:lang w:val="en-GB"/>
-        </w:rPr>
-        <w:t xml:space="preserve">[G7] </w:t>
-      </w:r>
-      <w:r>
-        <w:rPr>
-          <w:lang w:val="en-GB"/>
-        </w:rPr>
-        <w:t>Every recognized authority must be able to receive suggestions about improving the local security</w:t>
-      </w:r>
-    </w:p>
-    <w:p>
-      <w:pPr>
-        <w:pStyle w:val="Paragrafoelenco"/>
-        <w:numPr>
-          <w:ilvl w:val="0"/>
-          <w:numId w:val="16"/>
-        </w:numPr>
-        <w:rPr>
-          <w:lang w:val="en-GB"/>
-        </w:rPr>
-      </w:pPr>
-      <w:r>
-        <w:rPr>
-          <w:lang w:val="en-GB"/>
-        </w:rPr>
-        <w:t xml:space="preserve">[R27] </w:t>
-      </w:r>
-      <w:r>
-        <w:rPr>
-          <w:lang w:val="en-GB"/>
-        </w:rPr>
-        <w:t>The system must be able to access the accident data present in a specific municipal area if present</w:t>
-      </w:r>
-    </w:p>
-    <w:p>
-      <w:pPr>
-        <w:pStyle w:val="Paragrafoelenco"/>
-        <w:numPr>
-          <w:ilvl w:val="0"/>
-          <w:numId w:val="16"/>
-        </w:numPr>
-        <w:rPr>
-          <w:lang w:val="en-GB"/>
-        </w:rPr>
-      </w:pPr>
-      <w:r>
-        <w:rPr>
-          <w:lang w:val="en-GB"/>
-        </w:rPr>
-        <w:t>[R28] The system must analyse accidents and violations data to produce a suggestion to be notified to the authority to improve road safety</w:t>
-      </w:r>
-    </w:p>
-    <w:p>
-      <w:pPr>
-        <w:pStyle w:val="Titolo2"/>
-        <w:ind w:firstLine="708"/>
-        <w:rPr>
-          <w:lang w:val="en-GB"/>
-        </w:rPr>
-      </w:pPr>
-      <w:bookmarkStart w:id="19" w:name="_Toc22478889"/>
-      <w:r>
-        <w:rPr>
-          <w:lang w:val="en-GB"/>
-        </w:rPr>
-        <w:lastRenderedPageBreak/>
-        <w:t>3.3 Performance Requirements</w:t>
-      </w:r>
-      <w:bookmarkEnd w:id="19"/>
-    </w:p>
-    <w:p>
-      <w:pPr>
-        <w:pStyle w:val="Titolo2"/>
-        <w:ind w:firstLine="708"/>
-        <w:rPr>
-          <w:lang w:val="en-GB"/>
-        </w:rPr>
-      </w:pPr>
-      <w:bookmarkStart w:id="20" w:name="_Toc22478890"/>
-      <w:r>
-        <w:rPr>
-          <w:lang w:val="en-GB"/>
-        </w:rPr>
-        <w:t>3.4 Design Constraints</w:t>
-      </w:r>
-      <w:bookmarkEnd w:id="20"/>
-    </w:p>
-    <w:p>
-      <w:pPr>
-        <w:pStyle w:val="Titolo3"/>
-        <w:ind w:left="708" w:firstLine="708"/>
-        <w:rPr>
-          <w:lang w:val="en-GB"/>
-        </w:rPr>
-      </w:pPr>
-      <w:bookmarkStart w:id="21" w:name="_Toc22478891"/>
-      <w:r>
-        <w:rPr>
-          <w:lang w:val="en-GB"/>
-        </w:rPr>
-        <w:t>3.4.1 Standards compliance</w:t>
-      </w:r>
-      <w:bookmarkEnd w:id="21"/>
-    </w:p>
-    <w:p>
-      <w:pPr>
-        <w:pStyle w:val="Titolo3"/>
-        <w:ind w:left="708" w:firstLine="708"/>
-        <w:rPr>
-          <w:lang w:val="en-GB"/>
-        </w:rPr>
-      </w:pPr>
-      <w:bookmarkStart w:id="22" w:name="_Toc22478892"/>
-      <w:r>
-        <w:rPr>
-          <w:lang w:val="en-GB"/>
-        </w:rPr>
-        <w:t>3.4.2 Hardware limitations</w:t>
-      </w:r>
-      <w:bookmarkEnd w:id="22"/>
-    </w:p>
-    <w:p>
-      <w:pPr>
-        <w:pStyle w:val="Titolo3"/>
-        <w:ind w:left="708" w:firstLine="708"/>
-        <w:rPr>
-          <w:lang w:val="en-GB"/>
-        </w:rPr>
-      </w:pPr>
-      <w:bookmarkStart w:id="23" w:name="_Toc22478893"/>
-      <w:r>
-        <w:rPr>
-          <w:lang w:val="en-GB"/>
-        </w:rPr>
-        <w:t>3.4.3 Any other constraint</w:t>
-      </w:r>
-      <w:bookmarkEnd w:id="23"/>
-    </w:p>
-    <w:p>
-      <w:pPr>
-        <w:pStyle w:val="Titolo2"/>
-        <w:ind w:firstLine="708"/>
-        <w:rPr>
-          <w:lang w:val="en-GB"/>
-        </w:rPr>
-      </w:pPr>
-      <w:bookmarkStart w:id="24" w:name="_Toc22478894"/>
-      <w:r>
-        <w:rPr>
-          <w:lang w:val="en-GB"/>
-        </w:rPr>
-        <w:t>3.5 Software System Attributes</w:t>
-      </w:r>
-      <w:bookmarkEnd w:id="24"/>
-    </w:p>
-    <w:p>
-      <w:pPr>
-        <w:pStyle w:val="Titolo3"/>
-        <w:ind w:left="708" w:firstLine="708"/>
-        <w:rPr>
-          <w:lang w:val="en-GB"/>
-        </w:rPr>
-      </w:pPr>
-      <w:bookmarkStart w:id="25" w:name="_Toc22478895"/>
-      <w:r>
-        <w:rPr>
-          <w:lang w:val="en-GB"/>
-        </w:rPr>
-        <w:t>3.5.1 Availability</w:t>
-      </w:r>
-      <w:bookmarkEnd w:id="25"/>
-    </w:p>
-    <w:p>
-      <w:pPr>
-        <w:pStyle w:val="Titolo3"/>
-        <w:ind w:left="708" w:firstLine="708"/>
-        <w:rPr>
-          <w:lang w:val="en-GB"/>
-        </w:rPr>
-      </w:pPr>
-      <w:bookmarkStart w:id="26" w:name="_Toc22478896"/>
-      <w:r>
-        <w:rPr>
-          <w:lang w:val="en-GB"/>
-        </w:rPr>
-        <w:t>3.5.2 Security</w:t>
-      </w:r>
-      <w:bookmarkEnd w:id="26"/>
-    </w:p>
-    <w:p>
-      <w:pPr>
-        <w:pStyle w:val="Titolo3"/>
-        <w:ind w:left="708" w:firstLine="708"/>
-        <w:rPr>
-          <w:lang w:val="en-GB"/>
-        </w:rPr>
-      </w:pPr>
-      <w:bookmarkStart w:id="27" w:name="_Toc22478897"/>
-      <w:r>
-        <w:rPr>
-          <w:lang w:val="en-GB"/>
-        </w:rPr>
-        <w:t>3.5.3 Maintainability</w:t>
-      </w:r>
-      <w:bookmarkEnd w:id="27"/>
-    </w:p>
-    <w:p>
-      <w:pPr>
-        <w:pStyle w:val="Titolo3"/>
-        <w:ind w:left="708" w:firstLine="708"/>
-        <w:rPr>
-          <w:lang w:val="en-GB"/>
-        </w:rPr>
-      </w:pPr>
-      <w:bookmarkStart w:id="28" w:name="_Toc22478898"/>
-      <w:r>
-        <w:rPr>
-          <w:lang w:val="en-GB"/>
-        </w:rPr>
-        <w:t>3.5.4 Portability</w:t>
-      </w:r>
-      <w:bookmarkEnd w:id="28"/>
-    </w:p>
-    <w:p>
-      <w:pPr>
-        <w:rPr>
-          <w:lang w:val="en-GB"/>
-        </w:rPr>
-      </w:pPr>
-    </w:p>
-    <w:p>
-      <w:pPr>
-        <w:rPr>
-          <w:lang w:val="en-GB"/>
-        </w:rPr>
-      </w:pPr>
-    </w:p>
-    <w:p>
-      <w:pPr>
-        <w:pStyle w:val="Titolo1"/>
-        <w:numPr>
-          <w:ilvl w:val="0"/>
-          <w:numId w:val="8"/>
-        </w:numPr>
-        <w:rPr>
-          <w:lang w:val="en-GB"/>
-        </w:rPr>
-      </w:pPr>
-      <w:bookmarkStart w:id="29" w:name="_Toc22478899"/>
-      <w:r>
-        <w:rPr>
-          <w:lang w:val="en-GB"/>
-        </w:rPr>
         <w:t>Formal Analysis using Alloy</w:t>
       </w:r>
       <w:bookmarkEnd w:id="29"/>
@@ -9650,7 +9234,7 @@
       </w:pPr>
     </w:pPrDefault>
   </w:docDefaults>
-  <w:latentStyles w:defLockedState="0" w:defUIPriority="99" w:defSemiHidden="0" w:defUnhideWhenUsed="0" w:defQFormat="0" w:count="375">
+  <w:latentStyles w:defLockedState="0" w:defUIPriority="99" w:defSemiHidden="0" w:defUnhideWhenUsed="0" w:defQFormat="0" w:count="377">
     <w:lsdException w:name="Normal" w:uiPriority="0" w:qFormat="1"/>
     <w:lsdException w:name="heading 1" w:uiPriority="9" w:qFormat="1"/>
     <w:lsdException w:name="heading 2" w:semiHidden="1" w:uiPriority="9" w:unhideWhenUsed="1" w:qFormat="1"/>
@@ -9756,7 +9340,6 @@
     <w:lsdException w:name="HTML Sample" w:semiHidden="1" w:unhideWhenUsed="1"/>
     <w:lsdException w:name="HTML Typewriter" w:semiHidden="1" w:unhideWhenUsed="1"/>
     <w:lsdException w:name="HTML Variable" w:semiHidden="1" w:unhideWhenUsed="1"/>
-    <w:lsdException w:name="Normal Table" w:semiHidden="1" w:unhideWhenUsed="1"/>
     <w:lsdException w:name="annotation subject" w:semiHidden="1" w:unhideWhenUsed="1"/>
     <w:lsdException w:name="No List" w:semiHidden="1" w:unhideWhenUsed="1"/>
     <w:lsdException w:name="Outline List 1" w:semiHidden="1" w:unhideWhenUsed="1"/>
@@ -9802,11 +9385,9 @@
     <w:lsdException w:name="Table Subtle 1" w:semiHidden="1" w:unhideWhenUsed="1"/>
     <w:lsdException w:name="Table Subtle 2" w:semiHidden="1" w:unhideWhenUsed="1"/>
     <w:lsdException w:name="Table Web 1" w:semiHidden="1" w:unhideWhenUsed="1"/>
-    <w:lsdException w:name="Table Web 2" w:semiHidden="1" w:unhideWhenUsed="1"/>
     <w:lsdException w:name="Table Web 3" w:semiHidden="1" w:unhideWhenUsed="1"/>
     <w:lsdException w:name="Balloon Text" w:semiHidden="1" w:unhideWhenUsed="1"/>
     <w:lsdException w:name="Table Grid" w:uiPriority="39"/>
-    <w:lsdException w:name="Table Theme" w:semiHidden="1" w:unhideWhenUsed="1"/>
     <w:lsdException w:name="Placeholder Text" w:semiHidden="1"/>
     <w:lsdException w:name="No Spacing" w:uiPriority="1" w:qFormat="1"/>
     <w:lsdException w:name="Light Shading" w:uiPriority="60"/>
@@ -10026,6 +9607,8 @@
     <w:lsdException w:name="Smart Hyperlink" w:semiHidden="1" w:unhideWhenUsed="1"/>
     <w:lsdException w:name="Hashtag" w:semiHidden="1" w:unhideWhenUsed="1"/>
     <w:lsdException w:name="Unresolved Mention" w:semiHidden="1" w:unhideWhenUsed="1"/>
+    <w:lsdException w:name="Smart Link" w:semiHidden="1" w:unhideWhenUsed="1"/>
+    <w:lsdException w:name="Smart Link Error" w:semiHidden="1" w:unhideWhenUsed="1"/>
   </w:latentStyles>
   <w:style w:type="paragraph" w:default="1" w:styleId="Normale">
     <w:name w:val="Normal"/>
@@ -11009,7 +10592,7 @@
 </file>
 
 <file path=customXml/itemProps1.xml><?xml version="1.0" encoding="utf-8"?>
-<ds:datastoreItem xmlns:ds="http://schemas.openxmlformats.org/officeDocument/2006/customXml" ds:itemID="{13507866-C631-4F87-B606-FF55282CB59E}">
+<ds:datastoreItem xmlns:ds="http://schemas.openxmlformats.org/officeDocument/2006/customXml" ds:itemID="{6377DEC0-E9C4-4928-A19D-E492B7BE052C}">
   <ds:schemaRefs>
     <ds:schemaRef ds:uri="http://schemas.openxmlformats.org/officeDocument/2006/bibliography"/>
   </ds:schemaRefs>

</xml_diff>

<commit_message>
Improved section 2.4.1 and few fixes
</commit_message>
<xml_diff>
--- a/RASD/RASD.docx
+++ b/RASD/RASD.docx
@@ -130,7 +130,6 @@
           <w:lang w:val="en-GB"/>
         </w:rPr>
       </w:pPr>
-      <w:proofErr w:type="spellStart"/>
       <w:r>
         <w:rPr>
           <w:rFonts w:asciiTheme="majorHAnsi" w:hAnsiTheme="majorHAnsi" w:cstheme="majorBidi"/>
@@ -142,7 +141,6 @@
         </w:rPr>
         <w:t>SafeStreets</w:t>
       </w:r>
-      <w:proofErr w:type="spellEnd"/>
       <w:r>
         <w:rPr>
           <w:lang w:val="en-US"/>
@@ -228,7 +226,6 @@
           <w:szCs w:val="22"/>
         </w:rPr>
       </w:pPr>
-      <w:proofErr w:type="spellStart"/>
       <w:r>
         <w:rPr>
           <w:rFonts w:ascii="Arial" w:hAnsi="Arial" w:cs="Arial"/>
@@ -238,19 +235,7 @@
           <w:sz w:val="22"/>
           <w:szCs w:val="22"/>
         </w:rPr>
-        <w:t>Authors</w:t>
-      </w:r>
-      <w:proofErr w:type="spellEnd"/>
-      <w:r>
-        <w:rPr>
-          <w:rFonts w:ascii="Arial" w:hAnsi="Arial" w:cs="Arial"/>
-          <w:b/>
-          <w:bCs/>
-          <w:color w:val="000000" w:themeColor="text1"/>
-          <w:sz w:val="22"/>
-          <w:szCs w:val="22"/>
-        </w:rPr>
-        <w:t>:</w:t>
+        <w:t>Authors:</w:t>
       </w:r>
       <w:r>
         <w:br/>
@@ -284,27 +269,7 @@
           <w:sz w:val="22"/>
           <w:szCs w:val="22"/>
         </w:rPr>
-        <w:t xml:space="preserve">Anton </w:t>
-      </w:r>
-      <w:proofErr w:type="spellStart"/>
-      <w:r>
-        <w:rPr>
-          <w:rFonts w:ascii="Arial" w:hAnsi="Arial" w:cs="Arial"/>
-          <w:color w:val="000000" w:themeColor="text1"/>
-          <w:sz w:val="22"/>
-          <w:szCs w:val="22"/>
-        </w:rPr>
-        <w:t>Ghobryal</w:t>
-      </w:r>
-      <w:proofErr w:type="spellEnd"/>
-      <w:r>
-        <w:rPr>
-          <w:rFonts w:ascii="Arial" w:hAnsi="Arial" w:cs="Arial"/>
-          <w:color w:val="000000" w:themeColor="text1"/>
-          <w:sz w:val="22"/>
-          <w:szCs w:val="22"/>
-        </w:rPr>
-        <w:t xml:space="preserve"> 10501942 - </w:t>
+        <w:t xml:space="preserve">Anton Ghobryal 10501942 - </w:t>
       </w:r>
       <w:r>
         <w:rPr>
@@ -387,11 +352,9 @@
           <w:pPr>
             <w:pStyle w:val="Titolosommario"/>
           </w:pPr>
-          <w:proofErr w:type="spellStart"/>
           <w:r>
             <w:t>Contents</w:t>
           </w:r>
-          <w:proofErr w:type="spellEnd"/>
         </w:p>
         <w:p>
           <w:pPr>
@@ -416,7 +379,7 @@
           <w:r>
             <w:fldChar w:fldCharType="separate"/>
           </w:r>
-          <w:hyperlink w:anchor="_Toc22901239" w:history="1">
+          <w:hyperlink w:anchor="_Toc22901669" w:history="1">
             <w:r>
               <w:rPr>
                 <w:rStyle w:val="Collegamentoipertestuale"/>
@@ -460,7 +423,7 @@
                 <w:noProof/>
                 <w:webHidden/>
               </w:rPr>
-              <w:instrText xml:space="preserve"> PAGEREF _Toc22901239 \h </w:instrText>
+              <w:instrText xml:space="preserve"> PAGEREF _Toc22901669 \h </w:instrText>
             </w:r>
             <w:r>
               <w:rPr>
@@ -505,7 +468,7 @@
               <w:lang w:eastAsia="it-IT"/>
             </w:rPr>
           </w:pPr>
-          <w:hyperlink w:anchor="_Toc22901240" w:history="1">
+          <w:hyperlink w:anchor="_Toc22901670" w:history="1">
             <w:r>
               <w:rPr>
                 <w:rStyle w:val="Collegamentoipertestuale"/>
@@ -550,7 +513,7 @@
                 <w:noProof/>
                 <w:webHidden/>
               </w:rPr>
-              <w:instrText xml:space="preserve"> PAGEREF _Toc22901240 \h </w:instrText>
+              <w:instrText xml:space="preserve"> PAGEREF _Toc22901670 \h </w:instrText>
             </w:r>
             <w:r>
               <w:rPr>
@@ -594,7 +557,7 @@
               <w:lang w:eastAsia="it-IT"/>
             </w:rPr>
           </w:pPr>
-          <w:hyperlink w:anchor="_Toc22901241" w:history="1">
+          <w:hyperlink w:anchor="_Toc22901671" w:history="1">
             <w:r>
               <w:rPr>
                 <w:rStyle w:val="Collegamentoipertestuale"/>
@@ -622,7 +585,7 @@
                 <w:noProof/>
                 <w:webHidden/>
               </w:rPr>
-              <w:instrText xml:space="preserve"> PAGEREF _Toc22901241 \h </w:instrText>
+              <w:instrText xml:space="preserve"> PAGEREF _Toc22901671 \h </w:instrText>
             </w:r>
             <w:r>
               <w:rPr>
@@ -666,7 +629,7 @@
               <w:lang w:eastAsia="it-IT"/>
             </w:rPr>
           </w:pPr>
-          <w:hyperlink w:anchor="_Toc22901242" w:history="1">
+          <w:hyperlink w:anchor="_Toc22901672" w:history="1">
             <w:r>
               <w:rPr>
                 <w:rStyle w:val="Collegamentoipertestuale"/>
@@ -694,7 +657,7 @@
                 <w:noProof/>
                 <w:webHidden/>
               </w:rPr>
-              <w:instrText xml:space="preserve"> PAGEREF _Toc22901242 \h </w:instrText>
+              <w:instrText xml:space="preserve"> PAGEREF _Toc22901672 \h </w:instrText>
             </w:r>
             <w:r>
               <w:rPr>
@@ -738,7 +701,7 @@
               <w:lang w:eastAsia="it-IT"/>
             </w:rPr>
           </w:pPr>
-          <w:hyperlink w:anchor="_Toc22901243" w:history="1">
+          <w:hyperlink w:anchor="_Toc22901673" w:history="1">
             <w:r>
               <w:rPr>
                 <w:rStyle w:val="Collegamentoipertestuale"/>
@@ -766,7 +729,7 @@
                 <w:noProof/>
                 <w:webHidden/>
               </w:rPr>
-              <w:instrText xml:space="preserve"> PAGEREF _Toc22901243 \h </w:instrText>
+              <w:instrText xml:space="preserve"> PAGEREF _Toc22901673 \h </w:instrText>
             </w:r>
             <w:r>
               <w:rPr>
@@ -811,7 +774,7 @@
               <w:lang w:eastAsia="it-IT"/>
             </w:rPr>
           </w:pPr>
-          <w:hyperlink w:anchor="_Toc22901244" w:history="1">
+          <w:hyperlink w:anchor="_Toc22901674" w:history="1">
             <w:r>
               <w:rPr>
                 <w:rStyle w:val="Collegamentoipertestuale"/>
@@ -856,7 +819,7 @@
                 <w:noProof/>
                 <w:webHidden/>
               </w:rPr>
-              <w:instrText xml:space="preserve"> PAGEREF _Toc22901244 \h </w:instrText>
+              <w:instrText xml:space="preserve"> PAGEREF _Toc22901674 \h </w:instrText>
             </w:r>
             <w:r>
               <w:rPr>
@@ -901,7 +864,7 @@
               <w:lang w:eastAsia="it-IT"/>
             </w:rPr>
           </w:pPr>
-          <w:hyperlink w:anchor="_Toc22901245" w:history="1">
+          <w:hyperlink w:anchor="_Toc22901675" w:history="1">
             <w:r>
               <w:rPr>
                 <w:rStyle w:val="Collegamentoipertestuale"/>
@@ -946,7 +909,7 @@
                 <w:noProof/>
                 <w:webHidden/>
               </w:rPr>
-              <w:instrText xml:space="preserve"> PAGEREF _Toc22901245 \h </w:instrText>
+              <w:instrText xml:space="preserve"> PAGEREF _Toc22901675 \h </w:instrText>
             </w:r>
             <w:r>
               <w:rPr>
@@ -991,7 +954,7 @@
               <w:lang w:eastAsia="it-IT"/>
             </w:rPr>
           </w:pPr>
-          <w:hyperlink w:anchor="_Toc22901246" w:history="1">
+          <w:hyperlink w:anchor="_Toc22901676" w:history="1">
             <w:r>
               <w:rPr>
                 <w:rStyle w:val="Collegamentoipertestuale"/>
@@ -1036,7 +999,7 @@
                 <w:noProof/>
                 <w:webHidden/>
               </w:rPr>
-              <w:instrText xml:space="preserve"> PAGEREF _Toc22901246 \h </w:instrText>
+              <w:instrText xml:space="preserve"> PAGEREF _Toc22901676 \h </w:instrText>
             </w:r>
             <w:r>
               <w:rPr>
@@ -1081,7 +1044,7 @@
               <w:lang w:eastAsia="it-IT"/>
             </w:rPr>
           </w:pPr>
-          <w:hyperlink w:anchor="_Toc22901247" w:history="1">
+          <w:hyperlink w:anchor="_Toc22901677" w:history="1">
             <w:r>
               <w:rPr>
                 <w:rStyle w:val="Collegamentoipertestuale"/>
@@ -1126,7 +1089,7 @@
                 <w:noProof/>
                 <w:webHidden/>
               </w:rPr>
-              <w:instrText xml:space="preserve"> PAGEREF _Toc22901247 \h </w:instrText>
+              <w:instrText xml:space="preserve"> PAGEREF _Toc22901677 \h </w:instrText>
             </w:r>
             <w:r>
               <w:rPr>
@@ -1170,7 +1133,7 @@
               <w:lang w:eastAsia="it-IT"/>
             </w:rPr>
           </w:pPr>
-          <w:hyperlink w:anchor="_Toc22901248" w:history="1">
+          <w:hyperlink w:anchor="_Toc22901678" w:history="1">
             <w:r>
               <w:rPr>
                 <w:rStyle w:val="Collegamentoipertestuale"/>
@@ -1198,7 +1161,7 @@
                 <w:noProof/>
                 <w:webHidden/>
               </w:rPr>
-              <w:instrText xml:space="preserve"> PAGEREF _Toc22901248 \h </w:instrText>
+              <w:instrText xml:space="preserve"> PAGEREF _Toc22901678 \h </w:instrText>
             </w:r>
             <w:r>
               <w:rPr>
@@ -1242,7 +1205,7 @@
               <w:lang w:eastAsia="it-IT"/>
             </w:rPr>
           </w:pPr>
-          <w:hyperlink w:anchor="_Toc22901249" w:history="1">
+          <w:hyperlink w:anchor="_Toc22901679" w:history="1">
             <w:r>
               <w:rPr>
                 <w:rStyle w:val="Collegamentoipertestuale"/>
@@ -1270,7 +1233,7 @@
                 <w:noProof/>
                 <w:webHidden/>
               </w:rPr>
-              <w:instrText xml:space="preserve"> PAGEREF _Toc22901249 \h </w:instrText>
+              <w:instrText xml:space="preserve"> PAGEREF _Toc22901679 \h </w:instrText>
             </w:r>
             <w:r>
               <w:rPr>
@@ -1314,7 +1277,7 @@
               <w:lang w:eastAsia="it-IT"/>
             </w:rPr>
           </w:pPr>
-          <w:hyperlink w:anchor="_Toc22901250" w:history="1">
+          <w:hyperlink w:anchor="_Toc22901680" w:history="1">
             <w:r>
               <w:rPr>
                 <w:rStyle w:val="Collegamentoipertestuale"/>
@@ -1342,7 +1305,7 @@
                 <w:noProof/>
                 <w:webHidden/>
               </w:rPr>
-              <w:instrText xml:space="preserve"> PAGEREF _Toc22901250 \h </w:instrText>
+              <w:instrText xml:space="preserve"> PAGEREF _Toc22901680 \h </w:instrText>
             </w:r>
             <w:r>
               <w:rPr>
@@ -1387,7 +1350,7 @@
               <w:lang w:eastAsia="it-IT"/>
             </w:rPr>
           </w:pPr>
-          <w:hyperlink w:anchor="_Toc22901251" w:history="1">
+          <w:hyperlink w:anchor="_Toc22901681" w:history="1">
             <w:r>
               <w:rPr>
                 <w:rStyle w:val="Collegamentoipertestuale"/>
@@ -1432,7 +1395,7 @@
                 <w:noProof/>
                 <w:webHidden/>
               </w:rPr>
-              <w:instrText xml:space="preserve"> PAGEREF _Toc22901251 \h </w:instrText>
+              <w:instrText xml:space="preserve"> PAGEREF _Toc22901681 \h </w:instrText>
             </w:r>
             <w:r>
               <w:rPr>
@@ -1477,7 +1440,7 @@
               <w:lang w:eastAsia="it-IT"/>
             </w:rPr>
           </w:pPr>
-          <w:hyperlink w:anchor="_Toc22901252" w:history="1">
+          <w:hyperlink w:anchor="_Toc22901682" w:history="1">
             <w:r>
               <w:rPr>
                 <w:rStyle w:val="Collegamentoipertestuale"/>
@@ -1522,7 +1485,7 @@
                 <w:noProof/>
                 <w:webHidden/>
               </w:rPr>
-              <w:instrText xml:space="preserve"> PAGEREF _Toc22901252 \h </w:instrText>
+              <w:instrText xml:space="preserve"> PAGEREF _Toc22901682 \h </w:instrText>
             </w:r>
             <w:r>
               <w:rPr>
@@ -1567,7 +1530,7 @@
               <w:lang w:eastAsia="it-IT"/>
             </w:rPr>
           </w:pPr>
-          <w:hyperlink w:anchor="_Toc22901253" w:history="1">
+          <w:hyperlink w:anchor="_Toc22901683" w:history="1">
             <w:r>
               <w:rPr>
                 <w:rStyle w:val="Collegamentoipertestuale"/>
@@ -1612,7 +1575,7 @@
                 <w:noProof/>
                 <w:webHidden/>
               </w:rPr>
-              <w:instrText xml:space="preserve"> PAGEREF _Toc22901253 \h </w:instrText>
+              <w:instrText xml:space="preserve"> PAGEREF _Toc22901683 \h </w:instrText>
             </w:r>
             <w:r>
               <w:rPr>
@@ -1656,7 +1619,7 @@
               <w:lang w:eastAsia="it-IT"/>
             </w:rPr>
           </w:pPr>
-          <w:hyperlink w:anchor="_Toc22901254" w:history="1">
+          <w:hyperlink w:anchor="_Toc22901684" w:history="1">
             <w:r>
               <w:rPr>
                 <w:rStyle w:val="Collegamentoipertestuale"/>
@@ -1684,7 +1647,7 @@
                 <w:noProof/>
                 <w:webHidden/>
               </w:rPr>
-              <w:instrText xml:space="preserve"> PAGEREF _Toc22901254 \h </w:instrText>
+              <w:instrText xml:space="preserve"> PAGEREF _Toc22901684 \h </w:instrText>
             </w:r>
             <w:r>
               <w:rPr>
@@ -1728,7 +1691,7 @@
               <w:lang w:eastAsia="it-IT"/>
             </w:rPr>
           </w:pPr>
-          <w:hyperlink w:anchor="_Toc22901255" w:history="1">
+          <w:hyperlink w:anchor="_Toc22901685" w:history="1">
             <w:r>
               <w:rPr>
                 <w:rStyle w:val="Collegamentoipertestuale"/>
@@ -1756,7 +1719,7 @@
                 <w:noProof/>
                 <w:webHidden/>
               </w:rPr>
-              <w:instrText xml:space="preserve"> PAGEREF _Toc22901255 \h </w:instrText>
+              <w:instrText xml:space="preserve"> PAGEREF _Toc22901685 \h </w:instrText>
             </w:r>
             <w:r>
               <w:rPr>
@@ -1800,7 +1763,7 @@
               <w:lang w:eastAsia="it-IT"/>
             </w:rPr>
           </w:pPr>
-          <w:hyperlink w:anchor="_Toc22901256" w:history="1">
+          <w:hyperlink w:anchor="_Toc22901686" w:history="1">
             <w:r>
               <w:rPr>
                 <w:rStyle w:val="Collegamentoipertestuale"/>
@@ -1828,7 +1791,7 @@
                 <w:noProof/>
                 <w:webHidden/>
               </w:rPr>
-              <w:instrText xml:space="preserve"> PAGEREF _Toc22901256 \h </w:instrText>
+              <w:instrText xml:space="preserve"> PAGEREF _Toc22901686 \h </w:instrText>
             </w:r>
             <w:r>
               <w:rPr>
@@ -1872,7 +1835,7 @@
               <w:lang w:eastAsia="it-IT"/>
             </w:rPr>
           </w:pPr>
-          <w:hyperlink w:anchor="_Toc22901257" w:history="1">
+          <w:hyperlink w:anchor="_Toc22901687" w:history="1">
             <w:r>
               <w:rPr>
                 <w:rStyle w:val="Collegamentoipertestuale"/>
@@ -1900,7 +1863,7 @@
                 <w:noProof/>
                 <w:webHidden/>
               </w:rPr>
-              <w:instrText xml:space="preserve"> PAGEREF _Toc22901257 \h </w:instrText>
+              <w:instrText xml:space="preserve"> PAGEREF _Toc22901687 \h </w:instrText>
             </w:r>
             <w:r>
               <w:rPr>
@@ -1944,7 +1907,7 @@
               <w:lang w:eastAsia="it-IT"/>
             </w:rPr>
           </w:pPr>
-          <w:hyperlink w:anchor="_Toc22901258" w:history="1">
+          <w:hyperlink w:anchor="_Toc22901688" w:history="1">
             <w:r>
               <w:rPr>
                 <w:rStyle w:val="Collegamentoipertestuale"/>
@@ -1972,7 +1935,7 @@
                 <w:noProof/>
                 <w:webHidden/>
               </w:rPr>
-              <w:instrText xml:space="preserve"> PAGEREF _Toc22901258 \h </w:instrText>
+              <w:instrText xml:space="preserve"> PAGEREF _Toc22901688 \h </w:instrText>
             </w:r>
             <w:r>
               <w:rPr>
@@ -2017,7 +1980,7 @@
               <w:lang w:eastAsia="it-IT"/>
             </w:rPr>
           </w:pPr>
-          <w:hyperlink w:anchor="_Toc22901259" w:history="1">
+          <w:hyperlink w:anchor="_Toc22901689" w:history="1">
             <w:r>
               <w:rPr>
                 <w:rStyle w:val="Collegamentoipertestuale"/>
@@ -2062,7 +2025,7 @@
                 <w:noProof/>
                 <w:webHidden/>
               </w:rPr>
-              <w:instrText xml:space="preserve"> PAGEREF _Toc22901259 \h </w:instrText>
+              <w:instrText xml:space="preserve"> PAGEREF _Toc22901689 \h </w:instrText>
             </w:r>
             <w:r>
               <w:rPr>
@@ -2106,7 +2069,7 @@
               <w:lang w:eastAsia="it-IT"/>
             </w:rPr>
           </w:pPr>
-          <w:hyperlink w:anchor="_Toc22901260" w:history="1">
+          <w:hyperlink w:anchor="_Toc22901690" w:history="1">
             <w:r>
               <w:rPr>
                 <w:rStyle w:val="Collegamentoipertestuale"/>
@@ -2134,7 +2097,7 @@
                 <w:noProof/>
                 <w:webHidden/>
               </w:rPr>
-              <w:instrText xml:space="preserve"> PAGEREF _Toc22901260 \h </w:instrText>
+              <w:instrText xml:space="preserve"> PAGEREF _Toc22901690 \h </w:instrText>
             </w:r>
             <w:r>
               <w:rPr>
@@ -2178,7 +2141,7 @@
               <w:lang w:eastAsia="it-IT"/>
             </w:rPr>
           </w:pPr>
-          <w:hyperlink w:anchor="_Toc22901261" w:history="1">
+          <w:hyperlink w:anchor="_Toc22901691" w:history="1">
             <w:r>
               <w:rPr>
                 <w:rStyle w:val="Collegamentoipertestuale"/>
@@ -2206,7 +2169,7 @@
                 <w:noProof/>
                 <w:webHidden/>
               </w:rPr>
-              <w:instrText xml:space="preserve"> PAGEREF _Toc22901261 \h </w:instrText>
+              <w:instrText xml:space="preserve"> PAGEREF _Toc22901691 \h </w:instrText>
             </w:r>
             <w:r>
               <w:rPr>
@@ -2250,7 +2213,7 @@
               <w:lang w:eastAsia="it-IT"/>
             </w:rPr>
           </w:pPr>
-          <w:hyperlink w:anchor="_Toc22901262" w:history="1">
+          <w:hyperlink w:anchor="_Toc22901692" w:history="1">
             <w:r>
               <w:rPr>
                 <w:rStyle w:val="Collegamentoipertestuale"/>
@@ -2278,7 +2241,7 @@
                 <w:noProof/>
                 <w:webHidden/>
               </w:rPr>
-              <w:instrText xml:space="preserve"> PAGEREF _Toc22901262 \h </w:instrText>
+              <w:instrText xml:space="preserve"> PAGEREF _Toc22901692 \h </w:instrText>
             </w:r>
             <w:r>
               <w:rPr>
@@ -2322,7 +2285,7 @@
               <w:lang w:eastAsia="it-IT"/>
             </w:rPr>
           </w:pPr>
-          <w:hyperlink w:anchor="_Toc22901263" w:history="1">
+          <w:hyperlink w:anchor="_Toc22901693" w:history="1">
             <w:r>
               <w:rPr>
                 <w:rStyle w:val="Collegamentoipertestuale"/>
@@ -2350,7 +2313,7 @@
                 <w:noProof/>
                 <w:webHidden/>
               </w:rPr>
-              <w:instrText xml:space="preserve"> PAGEREF _Toc22901263 \h </w:instrText>
+              <w:instrText xml:space="preserve"> PAGEREF _Toc22901693 \h </w:instrText>
             </w:r>
             <w:r>
               <w:rPr>
@@ -2394,7 +2357,7 @@
               <w:lang w:eastAsia="it-IT"/>
             </w:rPr>
           </w:pPr>
-          <w:hyperlink w:anchor="_Toc22901264" w:history="1">
+          <w:hyperlink w:anchor="_Toc22901694" w:history="1">
             <w:r>
               <w:rPr>
                 <w:rStyle w:val="Collegamentoipertestuale"/>
@@ -2422,7 +2385,7 @@
                 <w:noProof/>
                 <w:webHidden/>
               </w:rPr>
-              <w:instrText xml:space="preserve"> PAGEREF _Toc22901264 \h </w:instrText>
+              <w:instrText xml:space="preserve"> PAGEREF _Toc22901694 \h </w:instrText>
             </w:r>
             <w:r>
               <w:rPr>
@@ -2466,7 +2429,7 @@
               <w:lang w:eastAsia="it-IT"/>
             </w:rPr>
           </w:pPr>
-          <w:hyperlink w:anchor="_Toc22901265" w:history="1">
+          <w:hyperlink w:anchor="_Toc22901695" w:history="1">
             <w:r>
               <w:rPr>
                 <w:rStyle w:val="Collegamentoipertestuale"/>
@@ -2494,7 +2457,7 @@
                 <w:noProof/>
                 <w:webHidden/>
               </w:rPr>
-              <w:instrText xml:space="preserve"> PAGEREF _Toc22901265 \h </w:instrText>
+              <w:instrText xml:space="preserve"> PAGEREF _Toc22901695 \h </w:instrText>
             </w:r>
             <w:r>
               <w:rPr>
@@ -2538,7 +2501,7 @@
               <w:lang w:eastAsia="it-IT"/>
             </w:rPr>
           </w:pPr>
-          <w:hyperlink w:anchor="_Toc22901266" w:history="1">
+          <w:hyperlink w:anchor="_Toc22901696" w:history="1">
             <w:r>
               <w:rPr>
                 <w:rStyle w:val="Collegamentoipertestuale"/>
@@ -2566,7 +2529,7 @@
                 <w:noProof/>
                 <w:webHidden/>
               </w:rPr>
-              <w:instrText xml:space="preserve"> PAGEREF _Toc22901266 \h </w:instrText>
+              <w:instrText xml:space="preserve"> PAGEREF _Toc22901696 \h </w:instrText>
             </w:r>
             <w:r>
               <w:rPr>
@@ -2610,7 +2573,7 @@
               <w:lang w:eastAsia="it-IT"/>
             </w:rPr>
           </w:pPr>
-          <w:hyperlink w:anchor="_Toc22901267" w:history="1">
+          <w:hyperlink w:anchor="_Toc22901697" w:history="1">
             <w:r>
               <w:rPr>
                 <w:rStyle w:val="Collegamentoipertestuale"/>
@@ -2638,7 +2601,7 @@
                 <w:noProof/>
                 <w:webHidden/>
               </w:rPr>
-              <w:instrText xml:space="preserve"> PAGEREF _Toc22901267 \h </w:instrText>
+              <w:instrText xml:space="preserve"> PAGEREF _Toc22901697 \h </w:instrText>
             </w:r>
             <w:r>
               <w:rPr>
@@ -2682,7 +2645,7 @@
               <w:lang w:eastAsia="it-IT"/>
             </w:rPr>
           </w:pPr>
-          <w:hyperlink w:anchor="_Toc22901268" w:history="1">
+          <w:hyperlink w:anchor="_Toc22901698" w:history="1">
             <w:r>
               <w:rPr>
                 <w:rStyle w:val="Collegamentoipertestuale"/>
@@ -2710,7 +2673,7 @@
                 <w:noProof/>
                 <w:webHidden/>
               </w:rPr>
-              <w:instrText xml:space="preserve"> PAGEREF _Toc22901268 \h </w:instrText>
+              <w:instrText xml:space="preserve"> PAGEREF _Toc22901698 \h </w:instrText>
             </w:r>
             <w:r>
               <w:rPr>
@@ -2754,7 +2717,7 @@
               <w:lang w:eastAsia="it-IT"/>
             </w:rPr>
           </w:pPr>
-          <w:hyperlink w:anchor="_Toc22901269" w:history="1">
+          <w:hyperlink w:anchor="_Toc22901699" w:history="1">
             <w:r>
               <w:rPr>
                 <w:rStyle w:val="Collegamentoipertestuale"/>
@@ -2782,7 +2745,7 @@
                 <w:noProof/>
                 <w:webHidden/>
               </w:rPr>
-              <w:instrText xml:space="preserve"> PAGEREF _Toc22901269 \h </w:instrText>
+              <w:instrText xml:space="preserve"> PAGEREF _Toc22901699 \h </w:instrText>
             </w:r>
             <w:r>
               <w:rPr>
@@ -2826,7 +2789,7 @@
               <w:lang w:eastAsia="it-IT"/>
             </w:rPr>
           </w:pPr>
-          <w:hyperlink w:anchor="_Toc22901270" w:history="1">
+          <w:hyperlink w:anchor="_Toc22901700" w:history="1">
             <w:r>
               <w:rPr>
                 <w:rStyle w:val="Collegamentoipertestuale"/>
@@ -2854,7 +2817,7 @@
                 <w:noProof/>
                 <w:webHidden/>
               </w:rPr>
-              <w:instrText xml:space="preserve"> PAGEREF _Toc22901270 \h </w:instrText>
+              <w:instrText xml:space="preserve"> PAGEREF _Toc22901700 \h </w:instrText>
             </w:r>
             <w:r>
               <w:rPr>
@@ -2898,7 +2861,7 @@
               <w:lang w:eastAsia="it-IT"/>
             </w:rPr>
           </w:pPr>
-          <w:hyperlink w:anchor="_Toc22901271" w:history="1">
+          <w:hyperlink w:anchor="_Toc22901701" w:history="1">
             <w:r>
               <w:rPr>
                 <w:rStyle w:val="Collegamentoipertestuale"/>
@@ -2926,7 +2889,7 @@
                 <w:noProof/>
                 <w:webHidden/>
               </w:rPr>
-              <w:instrText xml:space="preserve"> PAGEREF _Toc22901271 \h </w:instrText>
+              <w:instrText xml:space="preserve"> PAGEREF _Toc22901701 \h </w:instrText>
             </w:r>
             <w:r>
               <w:rPr>
@@ -2970,14 +2933,14 @@
               <w:lang w:eastAsia="it-IT"/>
             </w:rPr>
           </w:pPr>
-          <w:hyperlink w:anchor="_Toc22901272" w:history="1">
+          <w:hyperlink w:anchor="_Toc22901702" w:history="1">
             <w:r>
               <w:rPr>
                 <w:rStyle w:val="Collegamentoipertestuale"/>
                 <w:noProof/>
                 <w:lang w:val="en-GB"/>
               </w:rPr>
-              <w:t>3.5.2 Reliability</w:t>
+              <w:t>3.5.1 Reliability</w:t>
             </w:r>
             <w:r>
               <w:rPr>
@@ -2998,7 +2961,7 @@
                 <w:noProof/>
                 <w:webHidden/>
               </w:rPr>
-              <w:instrText xml:space="preserve"> PAGEREF _Toc22901272 \h </w:instrText>
+              <w:instrText xml:space="preserve"> PAGEREF _Toc22901702 \h </w:instrText>
             </w:r>
             <w:r>
               <w:rPr>
@@ -3042,14 +3005,14 @@
               <w:lang w:eastAsia="it-IT"/>
             </w:rPr>
           </w:pPr>
-          <w:hyperlink w:anchor="_Toc22901273" w:history="1">
+          <w:hyperlink w:anchor="_Toc22901703" w:history="1">
             <w:r>
               <w:rPr>
                 <w:rStyle w:val="Collegamentoipertestuale"/>
                 <w:noProof/>
                 <w:lang w:val="en-GB"/>
               </w:rPr>
-              <w:t>3.5.1 Availability</w:t>
+              <w:t>3.5.2 Availability</w:t>
             </w:r>
             <w:r>
               <w:rPr>
@@ -3070,7 +3033,7 @@
                 <w:noProof/>
                 <w:webHidden/>
               </w:rPr>
-              <w:instrText xml:space="preserve"> PAGEREF _Toc22901273 \h </w:instrText>
+              <w:instrText xml:space="preserve"> PAGEREF _Toc22901703 \h </w:instrText>
             </w:r>
             <w:r>
               <w:rPr>
@@ -3114,7 +3077,7 @@
               <w:lang w:eastAsia="it-IT"/>
             </w:rPr>
           </w:pPr>
-          <w:hyperlink w:anchor="_Toc22901274" w:history="1">
+          <w:hyperlink w:anchor="_Toc22901704" w:history="1">
             <w:r>
               <w:rPr>
                 <w:rStyle w:val="Collegamentoipertestuale"/>
@@ -3142,7 +3105,7 @@
                 <w:noProof/>
                 <w:webHidden/>
               </w:rPr>
-              <w:instrText xml:space="preserve"> PAGEREF _Toc22901274 \h </w:instrText>
+              <w:instrText xml:space="preserve"> PAGEREF _Toc22901704 \h </w:instrText>
             </w:r>
             <w:r>
               <w:rPr>
@@ -3186,7 +3149,7 @@
               <w:lang w:eastAsia="it-IT"/>
             </w:rPr>
           </w:pPr>
-          <w:hyperlink w:anchor="_Toc22901275" w:history="1">
+          <w:hyperlink w:anchor="_Toc22901705" w:history="1">
             <w:r>
               <w:rPr>
                 <w:rStyle w:val="Collegamentoipertestuale"/>
@@ -3214,7 +3177,7 @@
                 <w:noProof/>
                 <w:webHidden/>
               </w:rPr>
-              <w:instrText xml:space="preserve"> PAGEREF _Toc22901275 \h </w:instrText>
+              <w:instrText xml:space="preserve"> PAGEREF _Toc22901705 \h </w:instrText>
             </w:r>
             <w:r>
               <w:rPr>
@@ -3258,7 +3221,7 @@
               <w:lang w:eastAsia="it-IT"/>
             </w:rPr>
           </w:pPr>
-          <w:hyperlink w:anchor="_Toc22901276" w:history="1">
+          <w:hyperlink w:anchor="_Toc22901706" w:history="1">
             <w:r>
               <w:rPr>
                 <w:rStyle w:val="Collegamentoipertestuale"/>
@@ -3286,7 +3249,7 @@
                 <w:noProof/>
                 <w:webHidden/>
               </w:rPr>
-              <w:instrText xml:space="preserve"> PAGEREF _Toc22901276 \h </w:instrText>
+              <w:instrText xml:space="preserve"> PAGEREF _Toc22901706 \h </w:instrText>
             </w:r>
             <w:r>
               <w:rPr>
@@ -3331,7 +3294,7 @@
               <w:lang w:eastAsia="it-IT"/>
             </w:rPr>
           </w:pPr>
-          <w:hyperlink w:anchor="_Toc22901277" w:history="1">
+          <w:hyperlink w:anchor="_Toc22901707" w:history="1">
             <w:r>
               <w:rPr>
                 <w:rStyle w:val="Collegamentoipertestuale"/>
@@ -3376,7 +3339,7 @@
                 <w:noProof/>
                 <w:webHidden/>
               </w:rPr>
-              <w:instrText xml:space="preserve"> PAGEREF _Toc22901277 \h </w:instrText>
+              <w:instrText xml:space="preserve"> PAGEREF _Toc22901707 \h </w:instrText>
             </w:r>
             <w:r>
               <w:rPr>
@@ -3421,7 +3384,7 @@
               <w:lang w:eastAsia="it-IT"/>
             </w:rPr>
           </w:pPr>
-          <w:hyperlink w:anchor="_Toc22901278" w:history="1">
+          <w:hyperlink w:anchor="_Toc22901708" w:history="1">
             <w:r>
               <w:rPr>
                 <w:rStyle w:val="Collegamentoipertestuale"/>
@@ -3466,7 +3429,7 @@
                 <w:noProof/>
                 <w:webHidden/>
               </w:rPr>
-              <w:instrText xml:space="preserve"> PAGEREF _Toc22901278 \h </w:instrText>
+              <w:instrText xml:space="preserve"> PAGEREF _Toc22901708 \h </w:instrText>
             </w:r>
             <w:r>
               <w:rPr>
@@ -3511,7 +3474,7 @@
               <w:lang w:eastAsia="it-IT"/>
             </w:rPr>
           </w:pPr>
-          <w:hyperlink w:anchor="_Toc22901279" w:history="1">
+          <w:hyperlink w:anchor="_Toc22901709" w:history="1">
             <w:r>
               <w:rPr>
                 <w:rStyle w:val="Collegamentoipertestuale"/>
@@ -3556,7 +3519,7 @@
                 <w:noProof/>
                 <w:webHidden/>
               </w:rPr>
-              <w:instrText xml:space="preserve"> PAGEREF _Toc22901279 \h </w:instrText>
+              <w:instrText xml:space="preserve"> PAGEREF _Toc22901709 \h </w:instrText>
             </w:r>
             <w:r>
               <w:rPr>
@@ -3620,7 +3583,7 @@
           <w:numId w:val="9"/>
         </w:numPr>
       </w:pPr>
-      <w:bookmarkStart w:id="0" w:name="_Toc22901239"/>
+      <w:bookmarkStart w:id="0" w:name="_Toc22901669"/>
       <w:r>
         <w:rPr>
           <w:lang w:val="en-GB"/>
@@ -3640,7 +3603,7 @@
           <w:lang w:val="en-GB"/>
         </w:rPr>
       </w:pPr>
-      <w:bookmarkStart w:id="1" w:name="_Toc22901240"/>
+      <w:bookmarkStart w:id="1" w:name="_Toc22901670"/>
       <w:r>
         <w:rPr>
           <w:lang w:val="en-GB"/>
@@ -3666,7 +3629,7 @@
           <w:lang w:val="en-GB"/>
         </w:rPr>
       </w:pPr>
-      <w:bookmarkStart w:id="2" w:name="_Toc22901241"/>
+      <w:bookmarkStart w:id="2" w:name="_Toc22901671"/>
       <w:r>
         <w:rPr>
           <w:lang w:val="en-GB"/>
@@ -3683,37 +3646,12 @@
           <w:lang w:val="en-GB"/>
         </w:rPr>
       </w:pPr>
-      <w:proofErr w:type="spellStart"/>
       <w:r>
         <w:rPr>
           <w:rFonts w:ascii="Calibri" w:eastAsia="Calibri" w:hAnsi="Calibri" w:cs="Calibri"/>
           <w:lang w:val="en-GB"/>
         </w:rPr>
-        <w:t>SafeStreets</w:t>
-      </w:r>
-      <w:proofErr w:type="spellEnd"/>
-      <w:r>
-        <w:rPr>
-          <w:rFonts w:ascii="Calibri" w:eastAsia="Calibri" w:hAnsi="Calibri" w:cs="Calibri"/>
-          <w:lang w:val="en-GB"/>
-        </w:rPr>
-        <w:t xml:space="preserve"> is a crowded-sourced application that intends to provide users with the possibility to notify authorities when traffic violations occur, specifically parking violations. The application allows users to send pictures of violations, including their date, time, and position, to authorities. The main purpose of </w:t>
-      </w:r>
-      <w:proofErr w:type="spellStart"/>
-      <w:r>
-        <w:rPr>
-          <w:rFonts w:ascii="Calibri" w:eastAsia="Calibri" w:hAnsi="Calibri" w:cs="Calibri"/>
-          <w:lang w:val="en-GB"/>
-        </w:rPr>
-        <w:t>SafeStreets</w:t>
-      </w:r>
-      <w:proofErr w:type="spellEnd"/>
-      <w:r>
-        <w:rPr>
-          <w:rFonts w:ascii="Calibri" w:eastAsia="Calibri" w:hAnsi="Calibri" w:cs="Calibri"/>
-          <w:lang w:val="en-GB"/>
-        </w:rPr>
-        <w:t xml:space="preserve"> is to reduce the number of accidents that may be caused by certain violations that can be avoided easily. The following examples may illustrate and visualize the type of violations that may be captured and notified to the authorities:</w:t>
+        <w:t>SafeStreets is a crowded-sourced application that intends to provide users with the possibility to notify authorities when traffic violations occur, specifically parking violations. The application allows users to send pictures of violations, including their date, time, and position, to authorities. The main purpose of SafeStreets is to reduce the number of accidents that may be caused by certain violations that can be avoided easily. The following examples may illustrate and visualize the type of violations that may be captured and notified to the authorities:</w:t>
       </w:r>
     </w:p>
     <w:p>
@@ -3925,21 +3863,12 @@
           <w:lang w:val="en-GB"/>
         </w:rPr>
       </w:pPr>
-      <w:proofErr w:type="spellStart"/>
       <w:r>
         <w:rPr>
           <w:rFonts w:ascii="Calibri" w:eastAsia="Calibri" w:hAnsi="Calibri" w:cs="Calibri"/>
           <w:lang w:val="en-GB"/>
         </w:rPr>
-        <w:t>SafeStreets</w:t>
-      </w:r>
-      <w:proofErr w:type="spellEnd"/>
-      <w:r>
-        <w:rPr>
-          <w:rFonts w:ascii="Calibri" w:eastAsia="Calibri" w:hAnsi="Calibri" w:cs="Calibri"/>
-          <w:lang w:val="en-GB"/>
-        </w:rPr>
-        <w:t xml:space="preserve"> stores the information provided by the users, completing it with suitable metadata. In particular, when it receives a picture, it runs an algorithm to read the licence plate and stores the retrieved information with the violation, including also the type of violation (input by the user) and the name of the street where the violation occurred (which can be retrieved from the geographical position of the violation). In addition, the application allows both end users and authorities to mine the information that has been received, for example by highlighting the streets (or the areas) with the highest frequency of violations, or the vehicles that commit the most violations. Of course, different levels of visibility are offered to different roles, for example the authorities can see the licence plate numbers of the vehicles that commit any violation while the end user cannot see that.</w:t>
+        <w:t>SafeStreets stores the information provided by the users, completing it with suitable metadata. In particular, when it receives a picture, it runs an algorithm to read the licence plate and stores the retrieved information with the violation, including also the type of violation (input by the user) and the name of the street where the violation occurred (which can be retrieved from the geographical position of the violation). In addition, the application allows both end users and authorities to mine the information that has been received, for example by highlighting the streets (or the areas) with the highest frequency of violations, or the vehicles that commit the most violations. Of course, different levels of visibility are offered to different roles, for example the authorities can see the licence plate numbers of the vehicles that commit any violation while the end user cannot see that.</w:t>
       </w:r>
     </w:p>
     <w:p>
@@ -3965,39 +3894,7 @@
           <w:rFonts w:ascii="Calibri" w:eastAsia="Calibri" w:hAnsi="Calibri" w:cs="Calibri"/>
           <w:lang w:val="en-GB"/>
         </w:rPr>
-        <w:t xml:space="preserve">Moreover, there’s another functionality that can be provided by </w:t>
-      </w:r>
-      <w:proofErr w:type="spellStart"/>
-      <w:r>
-        <w:rPr>
-          <w:rFonts w:ascii="Calibri" w:eastAsia="Calibri" w:hAnsi="Calibri" w:cs="Calibri"/>
-          <w:lang w:val="en-GB"/>
-        </w:rPr>
-        <w:t>SafeStreets</w:t>
-      </w:r>
-      <w:proofErr w:type="spellEnd"/>
-      <w:r>
-        <w:rPr>
-          <w:rFonts w:ascii="Calibri" w:eastAsia="Calibri" w:hAnsi="Calibri" w:cs="Calibri"/>
-          <w:lang w:val="en-GB"/>
-        </w:rPr>
-        <w:t xml:space="preserve">. If the municipality offers a service that allows users to retrieve the information about accidents that occur on the territory of the municipality, </w:t>
-      </w:r>
-      <w:proofErr w:type="spellStart"/>
-      <w:r>
-        <w:rPr>
-          <w:rFonts w:ascii="Calibri" w:eastAsia="Calibri" w:hAnsi="Calibri" w:cs="Calibri"/>
-          <w:lang w:val="en-GB"/>
-        </w:rPr>
-        <w:t>SafeStreets</w:t>
-      </w:r>
-      <w:proofErr w:type="spellEnd"/>
-      <w:r>
-        <w:rPr>
-          <w:rFonts w:ascii="Calibri" w:eastAsia="Calibri" w:hAnsi="Calibri" w:cs="Calibri"/>
-          <w:lang w:val="en-GB"/>
-        </w:rPr>
-        <w:t xml:space="preserve"> can cross that information with its own data to identify potentially unsafe areas, hence suggest possible interventions depending of the type of the most </w:t>
+        <w:t xml:space="preserve">Moreover, there’s another functionality that can be provided by SafeStreets. If the municipality offers a service that allows users to retrieve the information about accidents that occur on the territory of the municipality, SafeStreets can cross that information with its own data to identify potentially unsafe areas, hence suggest possible interventions depending of the type of the most </w:t>
       </w:r>
       <w:r>
         <w:rPr>
@@ -4102,23 +3999,7 @@
           <w:rFonts w:ascii="Calibri" w:eastAsia="Calibri" w:hAnsi="Calibri" w:cs="Calibri"/>
           <w:lang w:val="en-GB"/>
         </w:rPr>
-        <w:t xml:space="preserve">The main purpose of this functionality is that </w:t>
-      </w:r>
-      <w:proofErr w:type="spellStart"/>
-      <w:r>
-        <w:rPr>
-          <w:rFonts w:ascii="Calibri" w:eastAsia="Calibri" w:hAnsi="Calibri" w:cs="Calibri"/>
-          <w:lang w:val="en-GB"/>
-        </w:rPr>
-        <w:t>SafeStreets</w:t>
-      </w:r>
-      <w:proofErr w:type="spellEnd"/>
-      <w:r>
-        <w:rPr>
-          <w:rFonts w:ascii="Calibri" w:eastAsia="Calibri" w:hAnsi="Calibri" w:cs="Calibri"/>
-          <w:lang w:val="en-GB"/>
-        </w:rPr>
-        <w:t xml:space="preserve"> also identifies areas with critical number of accidents and reports suggestions as a possible solution as an automatized method to engage with the problem. Thus, it could help the authorities to highlight where the interventions should be provided, and this functionality should make it easier to point out the areas with critical statistics. So, if the municipality provide the needed information, it helps with the traceability of the main problem, therefore handling it providing also a higher measurement on local security.</w:t>
+        <w:t>The main purpose of this functionality is that SafeStreets also identifies areas with critical number of accidents and reports suggestions as a possible solution as an automatized method to engage with the problem. Thus, it could help the authorities to highlight where the interventions should be provided, and this functionality should make it easier to point out the areas with critical statistics. So, if the municipality provide the needed information, it helps with the traceability of the main problem, therefore handling it providing also a higher measurement on local security.</w:t>
       </w:r>
     </w:p>
     <w:p>
@@ -4137,7 +4018,7 @@
           <w:lang w:val="en-GB"/>
         </w:rPr>
       </w:pPr>
-      <w:bookmarkStart w:id="3" w:name="_Toc22901242"/>
+      <w:bookmarkStart w:id="3" w:name="_Toc22901672"/>
       <w:r>
         <w:rPr>
           <w:lang w:val="en-GB"/>
@@ -4305,21 +4186,7 @@
         <w:rPr>
           <w:lang w:val="en-GB"/>
         </w:rPr>
-        <w:t xml:space="preserve">Reading these goals, we should acknowledge the fact that the system considers two most end users: the normal user and the authorities. They’ll be defined </w:t>
-      </w:r>
-      <w:proofErr w:type="gramStart"/>
-      <w:r>
-        <w:rPr>
-          <w:lang w:val="en-GB"/>
-        </w:rPr>
-        <w:t>later on</w:t>
-      </w:r>
-      <w:proofErr w:type="gramEnd"/>
-      <w:r>
-        <w:rPr>
-          <w:lang w:val="en-GB"/>
-        </w:rPr>
-        <w:t>.</w:t>
+        <w:t>Reading these goals, we should acknowledge the fact that the system considers two most end users: the normal user and the authorities. They’ll be defined later on.</w:t>
       </w:r>
     </w:p>
     <w:p>
@@ -4330,7 +4197,7 @@
           <w:lang w:val="en-GB"/>
         </w:rPr>
       </w:pPr>
-      <w:bookmarkStart w:id="4" w:name="_Toc22901243"/>
+      <w:bookmarkStart w:id="4" w:name="_Toc22901673"/>
       <w:r>
         <w:rPr>
           <w:lang w:val="en-GB"/>
@@ -4440,94 +4307,28 @@
           <w:lang w:val="en-GB"/>
         </w:rPr>
       </w:pPr>
-      <w:proofErr w:type="spellStart"/>
       <w:r>
         <w:rPr>
           <w:rFonts w:ascii="Calibri" w:eastAsia="Calibri" w:hAnsi="Calibri" w:cs="Calibri"/>
           <w:lang w:val="en-GB"/>
         </w:rPr>
-        <w:t>SafeStreets</w:t>
-      </w:r>
-      <w:proofErr w:type="spellEnd"/>
-      <w:r>
+        <w:t>SafeStreets is meant to help authorities to identify some serious violations, traffic and parking violations, that may cause accidents in the future being. Thus, as it’s been called, it’s intended for making streets safer. Also, this application will increase the efficiency on reporting violations with the help of a common citizen. In order to report a violation, citizens won’t have to go to a police station (that might be far from the current position of the violation), they won’t even have to search where they are in order to report formally the committed violation. There are also some assumptions made in order to satisfy the goals of the S2B and the fundamental requirements that would help the lower level to easily realize the implementation part without considering the research on some tech already defined and available for use, also for higher level perspectives, for future improvements; thus it will be easier to integrate some new tech inherent to the domain of the application.</w:t>
+      </w:r>
+    </w:p>
+    <w:p>
+      <w:pPr>
+        <w:jc w:val="both"/>
         <w:rPr>
           <w:rFonts w:ascii="Calibri" w:eastAsia="Calibri" w:hAnsi="Calibri" w:cs="Calibri"/>
           <w:lang w:val="en-GB"/>
         </w:rPr>
-        <w:t xml:space="preserve"> is meant to help authorities to identify some serious violations, traffic and parking violations, that may cause accidents in the future being. Thus, as it’s been called, it’s intended for making streets safer. Also, this application will increase the efficiency on reporting violations with the help of a common citizen. In order to report a violation, citizens won’t have to go to a police station (that might be far from the current position of the violation), they won’t even have to search where they are in order to report formally the committed violation. There are also some assumptions made in order to satisfy the goals of the S2B and the fundamental requirements that would help the lower level to easily realize the implementation part without considering the research on some tech already defined and available for use, also for higher level perspectives, for future improvements; thus it will be easier to integrate some new tech inherent to the domain of the application.</w:t>
-      </w:r>
-    </w:p>
-    <w:p>
-      <w:pPr>
-        <w:jc w:val="both"/>
+      </w:pPr>
+      <w:r>
         <w:rPr>
           <w:rFonts w:ascii="Calibri" w:eastAsia="Calibri" w:hAnsi="Calibri" w:cs="Calibri"/>
           <w:lang w:val="en-GB"/>
         </w:rPr>
-      </w:pPr>
-      <w:proofErr w:type="spellStart"/>
-      <w:r>
-        <w:rPr>
-          <w:rFonts w:ascii="Calibri" w:eastAsia="Calibri" w:hAnsi="Calibri" w:cs="Calibri"/>
-          <w:lang w:val="en-GB"/>
-        </w:rPr>
-        <w:t>SafeStreets</w:t>
-      </w:r>
-      <w:proofErr w:type="spellEnd"/>
-      <w:r>
-        <w:rPr>
-          <w:rFonts w:ascii="Calibri" w:eastAsia="Calibri" w:hAnsi="Calibri" w:cs="Calibri"/>
-          <w:lang w:val="en-GB"/>
-        </w:rPr>
-        <w:t xml:space="preserve"> allow users to report a violation to the authorities when they spot one. In order to obtain the ability of using </w:t>
-      </w:r>
-      <w:proofErr w:type="spellStart"/>
-      <w:r>
-        <w:rPr>
-          <w:rFonts w:ascii="Calibri" w:eastAsia="Calibri" w:hAnsi="Calibri" w:cs="Calibri"/>
-          <w:lang w:val="en-GB"/>
-        </w:rPr>
-        <w:t>SafeStreets</w:t>
-      </w:r>
-      <w:proofErr w:type="spellEnd"/>
-      <w:r>
-        <w:rPr>
-          <w:rFonts w:ascii="Calibri" w:eastAsia="Calibri" w:hAnsi="Calibri" w:cs="Calibri"/>
-          <w:lang w:val="en-GB"/>
-        </w:rPr>
-        <w:t xml:space="preserve"> the user will have to register himself into the application system. Users have two different modes to register themselves into the system: the first one is the proprietary authentication and the second one consists of SPID authentication. Generally, they will have to subscribe with their full name and fiscal code since they’re mandatory to be able to fill certain reports. Registered Users obtain points that indicate their integrity through their continuous </w:t>
-      </w:r>
-      <w:proofErr w:type="spellStart"/>
-      <w:r>
-        <w:rPr>
-          <w:rFonts w:ascii="Calibri" w:eastAsia="Calibri" w:hAnsi="Calibri" w:cs="Calibri"/>
-          <w:lang w:val="en-GB"/>
-        </w:rPr>
-        <w:t>voluntaristic</w:t>
-      </w:r>
-      <w:proofErr w:type="spellEnd"/>
-      <w:r>
-        <w:rPr>
-          <w:rFonts w:ascii="Calibri" w:eastAsia="Calibri" w:hAnsi="Calibri" w:cs="Calibri"/>
-          <w:lang w:val="en-GB"/>
-        </w:rPr>
-        <w:t xml:space="preserve"> participation in order to provide the possibility of achieving the goal of making the streets safer. These points are called integrity points. Initially, users, who have registered with SPID, have more integrity points than the proprietary authentication (according to demonstrating more integrity into the society verifying his own identity through a public system of digital authentication). Moreover, when a report is verified by the authorities, integrity points of the notifier increase. Users can see also, through a map, the security level of a zone. </w:t>
-      </w:r>
-      <w:proofErr w:type="gramStart"/>
-      <w:r>
-        <w:rPr>
-          <w:rFonts w:ascii="Calibri" w:eastAsia="Calibri" w:hAnsi="Calibri" w:cs="Calibri"/>
-          <w:lang w:val="en-GB"/>
-        </w:rPr>
-        <w:t>Actually, allowing</w:t>
-      </w:r>
-      <w:proofErr w:type="gramEnd"/>
-      <w:r>
-        <w:rPr>
-          <w:rFonts w:ascii="Calibri" w:eastAsia="Calibri" w:hAnsi="Calibri" w:cs="Calibri"/>
-          <w:lang w:val="en-GB"/>
-        </w:rPr>
-        <w:t xml:space="preserve"> users to mine general information about notified violations doesn’t violate the privacy of the reporting user according to the Legislative Decree 196/03 and the regulation 2016/679 given since they aren’t authorized to access other users’ private information such as fiscal code, name, surname etc. Security level is calculated being based on the statistics of the types of violations committed in the interested area.</w:t>
+        <w:t>SafeStreets allow users to report a violation to the authorities when they spot one. In order to obtain the ability of using SafeStreets the user will have to register himself into the application system. Users have two different modes to register themselves into the system: the first one is the proprietary authentication and the second one consists of SPID authentication. Generally, they will have to subscribe with their full name and fiscal code since they’re mandatory to be able to fill certain reports. Registered Users obtain points that indicate their integrity through their continuous voluntaristic participation in order to provide the possibility of achieving the goal of making the streets safer. These points are called integrity points. Initially, users, who have registered with SPID, have more integrity points than the proprietary authentication (according to demonstrating more integrity into the society verifying his own identity through a public system of digital authentication). Moreover, when a report is verified by the authorities, integrity points of the notifier increase. Users can see also, through a map, the security level of a zone. Actually, allowing users to mine general information about notified violations doesn’t violate the privacy of the reporting user according to the Legislative Decree 196/03 and the regulation 2016/679 given since they aren’t authorized to access other users’ private information such as fiscal code, name, surname etc. Security level is calculated being based on the statistics of the types of violations committed in the interested area.</w:t>
       </w:r>
     </w:p>
     <w:p>
@@ -4609,37 +4410,12 @@
           <w:lang w:val="en-GB"/>
         </w:rPr>
       </w:pPr>
-      <w:proofErr w:type="spellStart"/>
       <w:r>
         <w:rPr>
           <w:rFonts w:ascii="Calibri" w:eastAsia="Calibri" w:hAnsi="Calibri" w:cs="Calibri"/>
           <w:lang w:val="en-GB"/>
         </w:rPr>
-        <w:t>SafeStreets</w:t>
-      </w:r>
-      <w:proofErr w:type="spellEnd"/>
-      <w:r>
-        <w:rPr>
-          <w:rFonts w:ascii="Calibri" w:eastAsia="Calibri" w:hAnsi="Calibri" w:cs="Calibri"/>
-          <w:lang w:val="en-GB"/>
-        </w:rPr>
-        <w:t xml:space="preserve"> offers also the possibility to be an important participant as an independent entity which can provide suggestions to the improvement of a certain area. In order to realize such a functionality, </w:t>
-      </w:r>
-      <w:proofErr w:type="spellStart"/>
-      <w:r>
-        <w:rPr>
-          <w:rFonts w:ascii="Calibri" w:eastAsia="Calibri" w:hAnsi="Calibri" w:cs="Calibri"/>
-          <w:lang w:val="en-GB"/>
-        </w:rPr>
-        <w:t>SafeStreets</w:t>
-      </w:r>
-      <w:proofErr w:type="spellEnd"/>
-      <w:r>
-        <w:rPr>
-          <w:rFonts w:ascii="Calibri" w:eastAsia="Calibri" w:hAnsi="Calibri" w:cs="Calibri"/>
-          <w:lang w:val="en-GB"/>
-        </w:rPr>
-        <w:t xml:space="preserve"> should have access to accident records of the applied areas. Interested municipalities, in order to apply this functionality, must guarantee access to those data records because it helps the application to cross the provided data about accidents with its own data to provide suitable suggestions depending on the identified situation.</w:t>
+        <w:t>SafeStreets offers also the possibility to be an important participant as an independent entity which can provide suggestions to the improvement of a certain area. In order to realize such a functionality, SafeStreets should have access to accident records of the applied areas. Interested municipalities, in order to apply this functionality, must guarantee access to those data records because it helps the application to cross the provided data about accidents with its own data to provide suitable suggestions depending on the identified situation.</w:t>
       </w:r>
     </w:p>
     <w:p>
@@ -4660,7 +4436,7 @@
           <w:lang w:val="en-GB"/>
         </w:rPr>
       </w:pPr>
-      <w:bookmarkStart w:id="5" w:name="_Toc22901244"/>
+      <w:bookmarkStart w:id="5" w:name="_Toc22901674"/>
       <w:r>
         <w:rPr>
           <w:lang w:val="en-GB"/>
@@ -4682,7 +4458,7 @@
           <w:lang w:val="en-GB"/>
         </w:rPr>
       </w:pPr>
-      <w:bookmarkStart w:id="7" w:name="_Toc22901245"/>
+      <w:bookmarkStart w:id="7" w:name="_Toc22901675"/>
       <w:r>
         <w:rPr>
           <w:lang w:val="en-GB"/>
@@ -4941,21 +4717,7 @@
         <w:rPr>
           <w:lang w:val="en-GB"/>
         </w:rPr>
-        <w:t xml:space="preserve">: any terrestrial identifiable vehicle subject to Traffic regulation and laws document, like cars, motorbikes, </w:t>
-      </w:r>
-      <w:proofErr w:type="spellStart"/>
-      <w:r>
-        <w:rPr>
-          <w:lang w:val="en-GB"/>
-        </w:rPr>
-        <w:t>tirs</w:t>
-      </w:r>
-      <w:proofErr w:type="spellEnd"/>
-      <w:r>
-        <w:rPr>
-          <w:lang w:val="en-GB"/>
-        </w:rPr>
-        <w:t>, etc…</w:t>
+        <w:t>: any terrestrial identifiable vehicle subject to Traffic regulation and laws document, like cars, motorbikes, tirs, etc…</w:t>
       </w:r>
     </w:p>
     <w:p>
@@ -4983,21 +4745,7 @@
         <w:rPr>
           <w:lang w:val="en-GB"/>
         </w:rPr>
-        <w:t xml:space="preserve">: any citizen registered in the system who is using any of </w:t>
-      </w:r>
-      <w:proofErr w:type="spellStart"/>
-      <w:r>
-        <w:rPr>
-          <w:lang w:val="en-GB"/>
-        </w:rPr>
-        <w:t>SafeStreets</w:t>
-      </w:r>
-      <w:proofErr w:type="spellEnd"/>
-      <w:r>
-        <w:rPr>
-          <w:lang w:val="en-GB"/>
-        </w:rPr>
-        <w:t xml:space="preserve"> functionalities.</w:t>
+        <w:t>: any citizen registered in the system who is using any of SafeStreets functionalities.</w:t>
       </w:r>
     </w:p>
     <w:p>
@@ -5024,21 +4772,7 @@
         <w:rPr>
           <w:lang w:val="en-GB"/>
         </w:rPr>
-        <w:t xml:space="preserve">: any registered law enforcement using </w:t>
-      </w:r>
-      <w:proofErr w:type="spellStart"/>
-      <w:r>
-        <w:rPr>
-          <w:lang w:val="en-GB"/>
-        </w:rPr>
-        <w:t>SafeStreets</w:t>
-      </w:r>
-      <w:proofErr w:type="spellEnd"/>
-      <w:r>
-        <w:rPr>
-          <w:lang w:val="en-GB"/>
-        </w:rPr>
-        <w:t xml:space="preserve"> application alongside its authority-restricted functionalities</w:t>
+        <w:t>: any registered law enforcement using SafeStreets application alongside its authority-restricted functionalities</w:t>
       </w:r>
     </w:p>
     <w:p>
@@ -5119,21 +4853,7 @@
         <w:rPr>
           <w:lang w:val="en-GB"/>
         </w:rPr>
-        <w:t xml:space="preserve">: an automatically inferred hint given to the authorities by </w:t>
-      </w:r>
-      <w:proofErr w:type="spellStart"/>
-      <w:r>
-        <w:rPr>
-          <w:lang w:val="en-GB"/>
-        </w:rPr>
-        <w:t>SafeStreets</w:t>
-      </w:r>
-      <w:proofErr w:type="spellEnd"/>
-      <w:r>
-        <w:rPr>
-          <w:lang w:val="en-GB"/>
-        </w:rPr>
-        <w:t xml:space="preserve"> regarding how they could improve, with the help and permission of their municipality, area marked as high-risk area due to a high correlation of violations and incidents reported from the same municipality.</w:t>
+        <w:t>: an automatically inferred hint given to the authorities by SafeStreets regarding how they could improve, with the help and permission of their municipality, area marked as high-risk area due to a high correlation of violations and incidents reported from the same municipality.</w:t>
       </w:r>
     </w:p>
     <w:p>
@@ -5201,7 +4921,7 @@
           <w:lang w:val="en-GB"/>
         </w:rPr>
       </w:pPr>
-      <w:bookmarkStart w:id="8" w:name="_Toc22901246"/>
+      <w:bookmarkStart w:id="8" w:name="_Toc22901676"/>
       <w:r>
         <w:rPr>
           <w:lang w:val="en-GB"/>
@@ -5371,7 +5091,7 @@
           <w:lang w:val="en-GB"/>
         </w:rPr>
       </w:pPr>
-      <w:bookmarkStart w:id="9" w:name="_Toc22901247"/>
+      <w:bookmarkStart w:id="9" w:name="_Toc22901677"/>
       <w:r>
         <w:rPr>
           <w:lang w:val="en-GB"/>
@@ -5391,14 +5111,7 @@
         <w:rPr>
           <w:lang w:val="en-GB"/>
         </w:rPr>
-        <w:t xml:space="preserve">• </w:t>
-      </w:r>
-      <w:proofErr w:type="spellStart"/>
-      <w:r>
-        <w:rPr>
-          <w:lang w:val="en-GB"/>
-        </w:rPr>
-        <w:t>G</w:t>
+        <w:t>• G</w:t>
       </w:r>
       <w:r>
         <w:rPr>
@@ -5407,7 +5120,6 @@
         </w:rPr>
         <w:t>n</w:t>
       </w:r>
-      <w:proofErr w:type="spellEnd"/>
       <w:r>
         <w:rPr>
           <w:lang w:val="en-GB"/>
@@ -5439,14 +5151,7 @@
         <w:rPr>
           <w:lang w:val="en-GB"/>
         </w:rPr>
-        <w:t xml:space="preserve">• </w:t>
-      </w:r>
-      <w:proofErr w:type="spellStart"/>
-      <w:r>
-        <w:rPr>
-          <w:lang w:val="en-GB"/>
-        </w:rPr>
-        <w:t>D</w:t>
+        <w:t>• D</w:t>
       </w:r>
       <w:r>
         <w:rPr>
@@ -5455,7 +5160,6 @@
         </w:rPr>
         <w:t>n</w:t>
       </w:r>
-      <w:proofErr w:type="spellEnd"/>
       <w:r>
         <w:rPr>
           <w:lang w:val="en-GB"/>
@@ -5524,7 +5228,7 @@
           <w:lang w:val="en-GB"/>
         </w:rPr>
       </w:pPr>
-      <w:bookmarkStart w:id="10" w:name="_Toc22901248"/>
+      <w:bookmarkStart w:id="10" w:name="_Toc22901678"/>
       <w:r>
         <w:rPr>
           <w:lang w:val="en-GB"/>
@@ -5541,7 +5245,7 @@
           <w:lang w:val="en-GB"/>
         </w:rPr>
       </w:pPr>
-      <w:bookmarkStart w:id="11" w:name="_Toc22901249"/>
+      <w:bookmarkStart w:id="11" w:name="_Toc22901679"/>
       <w:r>
         <w:rPr>
           <w:lang w:val="en-GB"/>
@@ -5747,7 +5451,7 @@
           <w:lang w:val="en-GB"/>
         </w:rPr>
       </w:pPr>
-      <w:bookmarkStart w:id="12" w:name="_Toc22901250"/>
+      <w:bookmarkStart w:id="12" w:name="_Toc22901680"/>
       <w:r>
         <w:rPr>
           <w:lang w:val="en-GB"/>
@@ -5772,21 +5476,7 @@
         <w:rPr>
           <w:lang w:val="en-GB"/>
         </w:rPr>
-        <w:t xml:space="preserve">Chapter 1 is an introduction: it describes the purpose of the system informally </w:t>
-      </w:r>
-      <w:proofErr w:type="gramStart"/>
-      <w:r>
-        <w:rPr>
-          <w:lang w:val="en-GB"/>
-        </w:rPr>
-        <w:t>and also</w:t>
-      </w:r>
-      <w:proofErr w:type="gramEnd"/>
-      <w:r>
-        <w:rPr>
-          <w:lang w:val="en-GB"/>
-        </w:rPr>
-        <w:t xml:space="preserve"> by making use of the list of goals which the application has to reach. Moreover, it defines the scope, where the aim of the project is defined in greater detail and the application domain and the most important shared phenomena are shown.</w:t>
+        <w:t>Chapter 1 is an introduction: it describes the purpose of the system informally and also by making use of the list of goals which the application has to reach. Moreover, it defines the scope, where the aim of the project is defined in greater detail and the application domain and the most important shared phenomena are shown.</w:t>
       </w:r>
     </w:p>
     <w:p>
@@ -5896,7 +5586,7 @@
           <w:lang w:val="en-GB"/>
         </w:rPr>
       </w:pPr>
-      <w:bookmarkStart w:id="13" w:name="_Toc22901251"/>
+      <w:bookmarkStart w:id="13" w:name="_Toc22901681"/>
       <w:r>
         <w:rPr>
           <w:lang w:val="en-GB"/>
@@ -5916,7 +5606,7 @@
           <w:lang w:val="en-GB"/>
         </w:rPr>
       </w:pPr>
-      <w:bookmarkStart w:id="14" w:name="_Toc22901252"/>
+      <w:bookmarkStart w:id="14" w:name="_Toc22901682"/>
       <w:r>
         <w:rPr>
           <w:lang w:val="en-GB"/>
@@ -5937,49 +5627,7 @@
         <w:rPr>
           <w:lang w:val="en-GB"/>
         </w:rPr>
-        <w:t xml:space="preserve">In the below figure 2 is shown the main structure of the </w:t>
-      </w:r>
-      <w:proofErr w:type="spellStart"/>
-      <w:r>
-        <w:rPr>
-          <w:lang w:val="en-GB"/>
-        </w:rPr>
-        <w:t>SafeStreets</w:t>
-      </w:r>
-      <w:proofErr w:type="spellEnd"/>
-      <w:r>
-        <w:rPr>
-          <w:lang w:val="en-GB"/>
-        </w:rPr>
-        <w:t xml:space="preserve"> application, </w:t>
-      </w:r>
-      <w:proofErr w:type="gramStart"/>
-      <w:r>
-        <w:rPr>
-          <w:lang w:val="en-GB"/>
-        </w:rPr>
-        <w:t>actually only</w:t>
-      </w:r>
-      <w:proofErr w:type="gramEnd"/>
-      <w:r>
-        <w:rPr>
-          <w:lang w:val="en-GB"/>
-        </w:rPr>
-        <w:t xml:space="preserve"> the main parts without going too deep in the actual </w:t>
-      </w:r>
-      <w:proofErr w:type="spellStart"/>
-      <w:r>
-        <w:rPr>
-          <w:lang w:val="en-GB"/>
-        </w:rPr>
-        <w:t>SafeStreets</w:t>
-      </w:r>
-      <w:proofErr w:type="spellEnd"/>
-      <w:r>
-        <w:rPr>
-          <w:lang w:val="en-GB"/>
-        </w:rPr>
-        <w:t xml:space="preserve"> structure which is not a topic for this document.</w:t>
+        <w:t>In the below figure 2 is shown the main structure of the SafeStreets application, actually only the main parts without going too deep in the actual SafeStreets structure which is not a topic for this document.</w:t>
       </w:r>
       <w:r>
         <w:rPr>
@@ -5991,21 +5639,7 @@
         <w:rPr>
           <w:lang w:val="en-GB"/>
         </w:rPr>
-        <w:t xml:space="preserve">One of the main objectives is security. To offer two type of different authentications, an authentication manager will have as its duty to offer these two authentications as transparent as possible, of course SPID authentication will have to communicate with different server than the ones of </w:t>
-      </w:r>
-      <w:proofErr w:type="spellStart"/>
-      <w:r>
-        <w:rPr>
-          <w:lang w:val="en-GB"/>
-        </w:rPr>
-        <w:t>SafeStreets</w:t>
-      </w:r>
-      <w:proofErr w:type="spellEnd"/>
-      <w:r>
-        <w:rPr>
-          <w:lang w:val="en-GB"/>
-        </w:rPr>
-        <w:t>. SPID servers and its authentication process will follow its documentations.</w:t>
+        <w:t>One of the main objectives is security. To offer two type of different authentications, an authentication manager will have as its duty to offer these two authentications as transparent as possible, of course SPID authentication will have to communicate with different server than the ones of SafeStreets. SPID servers and its authentication process will follow its documentations.</w:t>
       </w:r>
       <w:r>
         <w:rPr>
@@ -6017,21 +5651,7 @@
         <w:rPr>
           <w:lang w:val="en-GB"/>
         </w:rPr>
-        <w:t xml:space="preserve">User data has to be secured in the best way possible following directives imposed by D.L. 196/03 and the General Data Protection Regulation 2016/679, so even if not shown, for clarity reasons, in the class diagram data will indeed have to be decrypted to be seen from the application and has to be crypted when memorized in the database through </w:t>
-      </w:r>
-      <w:proofErr w:type="spellStart"/>
-      <w:r>
-        <w:rPr>
-          <w:lang w:val="en-GB"/>
-        </w:rPr>
-        <w:t>SafeStreets</w:t>
-      </w:r>
-      <w:proofErr w:type="spellEnd"/>
-      <w:r>
-        <w:rPr>
-          <w:lang w:val="en-GB"/>
-        </w:rPr>
-        <w:t xml:space="preserve"> servers to guarantee.</w:t>
+        <w:t>User data has to be secured in the best way possible following directives imposed by D.L. 196/03 and the General Data Protection Regulation 2016/679, so even if not shown, for clarity reasons, in the class diagram data will indeed have to be decrypted to be seen from the application and has to be crypted when memorized in the database through SafeStreets servers to guarantee.</w:t>
       </w:r>
       <w:r>
         <w:rPr>
@@ -6043,21 +5663,7 @@
         <w:rPr>
           <w:lang w:val="en-GB"/>
         </w:rPr>
-        <w:t xml:space="preserve">A user will not ever be able to access other user restricted information, </w:t>
-      </w:r>
-      <w:proofErr w:type="spellStart"/>
-      <w:r>
-        <w:rPr>
-          <w:lang w:val="en-GB"/>
-        </w:rPr>
-        <w:t>SafeStreets</w:t>
-      </w:r>
-      <w:proofErr w:type="spellEnd"/>
-      <w:r>
-        <w:rPr>
-          <w:lang w:val="en-GB"/>
-        </w:rPr>
-        <w:t xml:space="preserve"> will grant him only the permission to explore violations signalled. Contraposed to the authority which has the legal rights to see every user data, expect obviously the authentication related ones.</w:t>
+        <w:t>A user will not ever be able to access other user restricted information, SafeStreets will grant him only the permission to explore violations signalled. Contraposed to the authority which has the legal rights to see every user data, expect obviously the authentication related ones.</w:t>
       </w:r>
       <w:r>
         <w:rPr>
@@ -6081,33 +5687,11 @@
           <w:lang w:val="en-GB"/>
         </w:rPr>
       </w:pPr>
-      <w:proofErr w:type="spellStart"/>
-      <w:r>
-        <w:rPr>
-          <w:lang w:val="en-GB"/>
-        </w:rPr>
-        <w:t>SafeStreets</w:t>
-      </w:r>
-      <w:proofErr w:type="spellEnd"/>
-      <w:r>
-        <w:rPr>
-          <w:lang w:val="en-GB"/>
-        </w:rPr>
-        <w:t xml:space="preserve"> needs to be as fast as possible, considering the requirement to have always an available Internet connection, </w:t>
-      </w:r>
-      <w:proofErr w:type="spellStart"/>
-      <w:r>
-        <w:rPr>
-          <w:lang w:val="en-GB"/>
-        </w:rPr>
-        <w:t>SafeStreets</w:t>
-      </w:r>
-      <w:proofErr w:type="spellEnd"/>
-      <w:r>
-        <w:rPr>
-          <w:lang w:val="en-GB"/>
-        </w:rPr>
-        <w:t xml:space="preserve"> computing servers will be used for peculiar sub functionalities like live statistics computation on violations data or like the violation image validity recognizer which will be featured with the use of a Convolutional Neural Network helping authorities to have as many as possible valid violations.</w:t>
+      <w:r>
+        <w:rPr>
+          <w:lang w:val="en-GB"/>
+        </w:rPr>
+        <w:t>SafeStreets needs to be as fast as possible, considering the requirement to have always an available Internet connection, SafeStreets computing servers will be used for peculiar sub functionalities like live statistics computation on violations data or like the violation image validity recognizer which will be featured with the use of a Convolutional Neural Network helping authorities to have as many as possible valid violations.</w:t>
       </w:r>
     </w:p>
     <w:p>
@@ -6122,21 +5706,7 @@
         <w:rPr>
           <w:lang w:val="en-GB"/>
         </w:rPr>
-        <w:t xml:space="preserve">Concerning valid violations to also ensure no misuse of any localization spoofing service, to upload to </w:t>
-      </w:r>
-      <w:proofErr w:type="spellStart"/>
-      <w:r>
-        <w:rPr>
-          <w:lang w:val="en-GB"/>
-        </w:rPr>
-        <w:t>SafeStreets</w:t>
-      </w:r>
-      <w:proofErr w:type="spellEnd"/>
-      <w:r>
-        <w:rPr>
-          <w:lang w:val="en-GB"/>
-        </w:rPr>
-        <w:t xml:space="preserve"> servers a new violation it will be needed that three different locations taken from GPS/Galileo system, Internet localization system and mobile cell approximate location will have to coincide within a few kilometres radius.</w:t>
+        <w:t>Concerning valid violations to also ensure no misuse of any localization spoofing service, to upload to SafeStreets servers a new violation it will be needed that three different locations taken from GPS/Galileo system, Internet localization system and mobile cell approximate location will have to coincide within a few kilometres radius.</w:t>
       </w:r>
     </w:p>
     <w:p>
@@ -6147,33 +5717,11 @@
           <w:lang w:val="en-GB"/>
         </w:rPr>
       </w:pPr>
-      <w:proofErr w:type="spellStart"/>
-      <w:r>
-        <w:rPr>
-          <w:lang w:val="en-GB"/>
-        </w:rPr>
-        <w:t>SafeStreets</w:t>
-      </w:r>
-      <w:proofErr w:type="spellEnd"/>
-      <w:r>
-        <w:rPr>
-          <w:lang w:val="en-GB"/>
-        </w:rPr>
-        <w:t xml:space="preserve"> needs to be as autonomous as possible to prohibit any misuse of its violations reporting system. Indeed, even when an user needs to modify the license plate autonomously read in case of a wrong reading, the application through </w:t>
-      </w:r>
-      <w:proofErr w:type="spellStart"/>
-      <w:r>
-        <w:rPr>
-          <w:lang w:val="en-GB"/>
-        </w:rPr>
-        <w:t>ViolationControl</w:t>
-      </w:r>
-      <w:proofErr w:type="spellEnd"/>
-      <w:r>
-        <w:rPr>
-          <w:lang w:val="en-GB"/>
-        </w:rPr>
-        <w:t xml:space="preserve"> will have to lower the quality attribute of this violation due to this needed modification made by the user, even if it will result right.</w:t>
+      <w:r>
+        <w:rPr>
+          <w:lang w:val="en-GB"/>
+        </w:rPr>
+        <w:t>SafeStreets needs to be as autonomous as possible to prohibit any misuse of its violations reporting system. Indeed, even when an user needs to modify the license plate autonomously read in case of a wrong reading, the application through ViolationControl will have to lower the quality attribute of this violation due to this needed modification made by the user, even if it will result right.</w:t>
       </w:r>
     </w:p>
     <w:p>
@@ -6281,30 +5829,20 @@
         </w:rPr>
         <w:t xml:space="preserve">Figure 2 – </w:t>
       </w:r>
-      <w:proofErr w:type="spellStart"/>
       <w:r>
         <w:rPr>
           <w:i/>
           <w:iCs/>
           <w:lang w:val="en-GB"/>
         </w:rPr>
-        <w:t>SafeStreets</w:t>
-      </w:r>
-      <w:proofErr w:type="spellEnd"/>
+        <w:t>SafeStreets Descriptive</w:t>
+      </w:r>
       <w:r>
         <w:rPr>
           <w:i/>
           <w:iCs/>
           <w:lang w:val="en-GB"/>
         </w:rPr>
-        <w:t xml:space="preserve"> Descriptive</w:t>
-      </w:r>
-      <w:r>
-        <w:rPr>
-          <w:i/>
-          <w:iCs/>
-          <w:lang w:val="en-GB"/>
-        </w:rPr>
         <w:t xml:space="preserve"> Class Diagram</w:t>
       </w:r>
     </w:p>
@@ -6319,7 +5857,7 @@
           <w:lang w:val="en-GB"/>
         </w:rPr>
       </w:pPr>
-      <w:bookmarkStart w:id="15" w:name="_Toc22901253"/>
+      <w:bookmarkStart w:id="15" w:name="_Toc22901683"/>
       <w:r>
         <w:rPr>
           <w:lang w:val="en-GB"/>
@@ -6370,21 +5908,7 @@
         <w:rPr>
           <w:lang w:val="en-GB"/>
         </w:rPr>
-        <w:t xml:space="preserve">This functionality allows the user to create a new violation record to be sent through Internet to </w:t>
-      </w:r>
-      <w:proofErr w:type="spellStart"/>
-      <w:r>
-        <w:rPr>
-          <w:lang w:val="en-GB"/>
-        </w:rPr>
-        <w:t>SafeStreets</w:t>
-      </w:r>
-      <w:proofErr w:type="spellEnd"/>
-      <w:r>
-        <w:rPr>
-          <w:lang w:val="en-GB"/>
-        </w:rPr>
-        <w:t xml:space="preserve"> server which will safely and securely memorize it in the databases.</w:t>
+        <w:t>This functionality allows the user to create a new violation record to be sent through Internet to SafeStreets server which will safely and securely memorize it in the databases.</w:t>
       </w:r>
       <w:r>
         <w:rPr>
@@ -6396,21 +5920,7 @@
         <w:rPr>
           <w:lang w:val="en-GB"/>
         </w:rPr>
-        <w:t xml:space="preserve">The violations signaller asks to the user just to take a picture of the identifiable vehicle committing, at most of his knowledge, a violation or more precisely from one to up to three of the violations which are listed by </w:t>
-      </w:r>
-      <w:proofErr w:type="spellStart"/>
-      <w:r>
-        <w:rPr>
-          <w:lang w:val="en-GB"/>
-        </w:rPr>
-        <w:t>SafeStreets</w:t>
-      </w:r>
-      <w:proofErr w:type="spellEnd"/>
-      <w:r>
-        <w:rPr>
-          <w:lang w:val="en-GB"/>
-        </w:rPr>
-        <w:t>.</w:t>
+        <w:t>The violations signaller asks to the user just to take a picture of the identifiable vehicle committing, at most of his knowledge, a violation or more precisely from one to up to three of the violations which are listed by SafeStreets.</w:t>
       </w:r>
       <w:r>
         <w:rPr>
@@ -6434,21 +5944,7 @@
         <w:rPr>
           <w:lang w:val="en-GB"/>
         </w:rPr>
-        <w:t xml:space="preserve">Any other data will be automatically filled by </w:t>
-      </w:r>
-      <w:proofErr w:type="spellStart"/>
-      <w:r>
-        <w:rPr>
-          <w:lang w:val="en-GB"/>
-        </w:rPr>
-        <w:t>SafeStreets</w:t>
-      </w:r>
-      <w:proofErr w:type="spellEnd"/>
-      <w:r>
-        <w:rPr>
-          <w:lang w:val="en-GB"/>
-        </w:rPr>
-        <w:t xml:space="preserve"> application. Like the violation position, its timestamp, vehicle license plate and the violation quality which actually depends on the latter : if a user thinks the automated license plate reading system did a wrong read due to bad angled images or other issues which could compromise OCR accuracy, he will be able to edit the license plate field at the cost of reducing violation quality for security reason.</w:t>
+        <w:t>Any other data will be automatically filled by SafeStreets application. Like the violation position, its timestamp, vehicle license plate and the violation quality which actually depends on the latter : if a user thinks the automated license plate reading system did a wrong read due to bad angled images or other issues which could compromise OCR accuracy, he will be able to edit the license plate field at the cost of reducing violation quality for security reason.</w:t>
       </w:r>
     </w:p>
     <w:p>
@@ -6478,35 +5974,7 @@
         <w:rPr>
           <w:lang w:val="en-GB"/>
         </w:rPr>
-        <w:t xml:space="preserve">This functionality is one of the main reasons </w:t>
-      </w:r>
-      <w:proofErr w:type="spellStart"/>
-      <w:r>
-        <w:rPr>
-          <w:lang w:val="en-GB"/>
-        </w:rPr>
-        <w:t>SafeStreets</w:t>
-      </w:r>
-      <w:proofErr w:type="spellEnd"/>
-      <w:r>
-        <w:rPr>
-          <w:lang w:val="en-GB"/>
-        </w:rPr>
-        <w:t xml:space="preserve"> idea was born. Allowing users to know how safe a certain geographically area by using every data collected about violations with the help of authority verification. Any user will be able just to open inside </w:t>
-      </w:r>
-      <w:proofErr w:type="spellStart"/>
-      <w:r>
-        <w:rPr>
-          <w:lang w:val="en-GB"/>
-        </w:rPr>
-        <w:t>SafeStreets</w:t>
-      </w:r>
-      <w:proofErr w:type="spellEnd"/>
-      <w:r>
-        <w:rPr>
-          <w:lang w:val="en-GB"/>
-        </w:rPr>
-        <w:t xml:space="preserve"> this map to have him pinpointed every area in his surroundings with its safety level regarding street traffic.</w:t>
+        <w:t>This functionality is one of the main reasons SafeStreets idea was born. Allowing users to know how safe a certain geographically area by using every data collected about violations with the help of authority verification. Any user will be able just to open inside SafeStreets this map to have him pinpointed every area in his surroundings with its safety level regarding street traffic.</w:t>
       </w:r>
       <w:r>
         <w:rPr>
@@ -6560,21 +6028,7 @@
         <w:rPr>
           <w:lang w:val="en-GB"/>
         </w:rPr>
-        <w:t xml:space="preserve">This functionality is another very important one for </w:t>
-      </w:r>
-      <w:proofErr w:type="spellStart"/>
-      <w:r>
-        <w:rPr>
-          <w:lang w:val="en-GB"/>
-        </w:rPr>
-        <w:t>SafeStreets</w:t>
-      </w:r>
-      <w:proofErr w:type="spellEnd"/>
-      <w:r>
-        <w:rPr>
-          <w:lang w:val="en-GB"/>
-        </w:rPr>
-        <w:t>: it allows authority to know which solutions they should apply, and propose to municipality council, to reduce the amount of violations committed which led to incidents reported by municipality data.</w:t>
+        <w:t>This functionality is another very important one for SafeStreets: it allows authority to know which solutions they should apply, and propose to municipality council, to reduce the amount of violations committed which led to incidents reported by municipality data.</w:t>
       </w:r>
       <w:r>
         <w:rPr>
@@ -6586,21 +6040,7 @@
         <w:rPr>
           <w:lang w:val="en-GB"/>
         </w:rPr>
-        <w:t xml:space="preserve">There will be a list of possible suggestions and they will be inferred completely autonomously by taking in account violations data notified by the users of </w:t>
-      </w:r>
-      <w:proofErr w:type="spellStart"/>
-      <w:r>
-        <w:rPr>
-          <w:lang w:val="en-GB"/>
-        </w:rPr>
-        <w:t>SafeStreets</w:t>
-      </w:r>
-      <w:proofErr w:type="spellEnd"/>
-      <w:r>
-        <w:rPr>
-          <w:lang w:val="en-GB"/>
-        </w:rPr>
-        <w:t xml:space="preserve"> and, as said before, municipality data regarding incidents.</w:t>
+        <w:t>There will be a list of possible suggestions and they will be inferred completely autonomously by taking in account violations data notified by the users of SafeStreets and, as said before, municipality data regarding incidents.</w:t>
       </w:r>
     </w:p>
     <w:p>
@@ -6630,21 +6070,7 @@
         <w:rPr>
           <w:lang w:val="en-GB"/>
         </w:rPr>
-        <w:t xml:space="preserve">To help authorities doing a better job and to give them the least work possible regarding violation notified through </w:t>
-      </w:r>
-      <w:proofErr w:type="spellStart"/>
-      <w:r>
-        <w:rPr>
-          <w:lang w:val="en-GB"/>
-        </w:rPr>
-        <w:t>SafeStreets</w:t>
-      </w:r>
-      <w:proofErr w:type="spellEnd"/>
-      <w:r>
-        <w:rPr>
-          <w:lang w:val="en-GB"/>
-        </w:rPr>
-        <w:t>, an autonomously violation validation system will be present to check if a currently composing violation notification actually a traffic violation and not something else like any other type of uncorrelated violations or anything which does not involve any violations at all, either an error or not done by the user. It will be able to recognize if the image is containing an actual identifiable vehicle and it will be able to read its license plate.</w:t>
+        <w:t>To help authorities doing a better job and to give them the least work possible regarding violation notified through SafeStreets, an autonomously violation validation system will be present to check if a currently composing violation notification actually a traffic violation and not something else like any other type of uncorrelated violations or anything which does not involve any violations at all, either an error or not done by the user. It will be able to recognize if the image is containing an actual identifiable vehicle and it will be able to read its license plate.</w:t>
       </w:r>
     </w:p>
     <w:p>
@@ -6674,21 +6100,7 @@
         <w:rPr>
           <w:lang w:val="en-GB"/>
         </w:rPr>
-        <w:t xml:space="preserve">An important functionality to improve </w:t>
-      </w:r>
-      <w:proofErr w:type="spellStart"/>
-      <w:r>
-        <w:rPr>
-          <w:lang w:val="en-GB"/>
-        </w:rPr>
-        <w:t>SafeStreets</w:t>
-      </w:r>
-      <w:proofErr w:type="spellEnd"/>
-      <w:r>
-        <w:rPr>
-          <w:lang w:val="en-GB"/>
-        </w:rPr>
-        <w:t xml:space="preserve"> efficiency in doing what’s was designed for, a reliability score is assigned to each user indicating how much a user is reliable in signalling violations. Authority can increase or decrease this score by verifying it, but it will be also done autonomously in case of multiple bad composed violation notifications.</w:t>
+        <w:t>An important functionality to improve SafeStreets efficiency in doing what’s was designed for, a reliability score is assigned to each user indicating how much a user is reliable in signalling violations. Authority can increase or decrease this score by verifying it, but it will be also done autonomously in case of multiple bad composed violation notifications.</w:t>
       </w:r>
       <w:r>
         <w:rPr>
@@ -6700,21 +6112,7 @@
         <w:rPr>
           <w:lang w:val="en-GB"/>
         </w:rPr>
-        <w:t xml:space="preserve">A better imposed user base will improve </w:t>
-      </w:r>
-      <w:proofErr w:type="spellStart"/>
-      <w:r>
-        <w:rPr>
-          <w:lang w:val="en-GB"/>
-        </w:rPr>
-        <w:t>SafeStreets</w:t>
-      </w:r>
-      <w:proofErr w:type="spellEnd"/>
-      <w:r>
-        <w:rPr>
-          <w:lang w:val="en-GB"/>
-        </w:rPr>
-        <w:t xml:space="preserve"> purpose fulfilment.</w:t>
+        <w:t>A better imposed user base will improve SafeStreets purpose fulfilment.</w:t>
       </w:r>
     </w:p>
     <w:p>
@@ -6725,7 +6123,7 @@
           <w:lang w:val="en-GB"/>
         </w:rPr>
       </w:pPr>
-      <w:bookmarkStart w:id="16" w:name="_Toc22901254"/>
+      <w:bookmarkStart w:id="16" w:name="_Toc22901684"/>
       <w:r>
         <w:rPr>
           <w:lang w:val="en-GB"/>
@@ -6743,19 +6141,11 @@
           <w:lang w:val="en-GB"/>
         </w:rPr>
       </w:pPr>
-      <w:proofErr w:type="spellStart"/>
-      <w:r>
-        <w:rPr>
-          <w:lang w:val="en-GB"/>
-        </w:rPr>
-        <w:t>SafeStreets</w:t>
-      </w:r>
-      <w:proofErr w:type="spellEnd"/>
-      <w:r>
-        <w:rPr>
-          <w:lang w:val="en-GB"/>
-        </w:rPr>
-        <w:t xml:space="preserve"> requires some fundamental actors who could help in order to exploit the possibility to use all the possible functionalities to accomplish what is built for as described earlier. Those actors belong to two different categories: a normal user or a citizen and the authorities (mainly, local police). Their characteristics will be described as follows:</w:t>
+      <w:r>
+        <w:rPr>
+          <w:lang w:val="en-GB"/>
+        </w:rPr>
+        <w:t>SafeStreets requires some fundamental actors who could help in order to exploit the possibility to use all the possible functionalities to accomplish what is built for as described earlier. Those actors belong to two different categories: a normal user or a citizen and the authorities (mainly, local police). Their characteristics will be described as follows:</w:t>
       </w:r>
     </w:p>
     <w:p>
@@ -6775,21 +6165,7 @@
         <w:rPr>
           <w:lang w:val="en-GB"/>
         </w:rPr>
-        <w:t xml:space="preserve">User: a person who registers to </w:t>
-      </w:r>
-      <w:proofErr w:type="spellStart"/>
-      <w:r>
-        <w:rPr>
-          <w:lang w:val="en-GB"/>
-        </w:rPr>
-        <w:t>SafeStreets</w:t>
-      </w:r>
-      <w:proofErr w:type="spellEnd"/>
-      <w:r>
-        <w:rPr>
-          <w:lang w:val="en-GB"/>
-        </w:rPr>
-        <w:t>, a citizen of the community, a passer-by who may spot a violation while he’s walking around the streets, having the possibility to report it via the application, simply taking a photo of the violation, and filling in the required data. He may register through the proprietary authentication or SPID. Data as his full name and his fiscal code are restrictedly required. He has access to his own profile on which, in addition to his own data, there will be all the violation notified followed by an integrity score which describes the credibility of the reports provided by him. He’s also allowed to make queries about other violations (obviously, without violating other users’ privacy accordingly with the terms established by the Legislative Decree 196/03 and the regulation 2016/679). He’s also allowed to visualize, through a map, the security level of a certain area and the statistics on the type committed violations.</w:t>
+        <w:t>User: a person who registers to SafeStreets, a citizen of the community, a passer-by who may spot a violation while he’s walking around the streets, having the possibility to report it via the application, simply taking a photo of the violation, and filling in the required data. He may register through the proprietary authentication or SPID. Data as his full name and his fiscal code are restrictedly required. He has access to his own profile on which, in addition to his own data, there will be all the violation notified followed by an integrity score which describes the credibility of the reports provided by him. He’s also allowed to make queries about other violations (obviously, without violating other users’ privacy accordingly with the terms established by the Legislative Decree 196/03 and the regulation 2016/679). He’s also allowed to visualize, through a map, the security level of a certain area and the statistics on the type committed violations.</w:t>
       </w:r>
     </w:p>
     <w:p>
@@ -6820,7 +6196,7 @@
           <w:lang w:val="en-GB"/>
         </w:rPr>
       </w:pPr>
-      <w:bookmarkStart w:id="17" w:name="_Toc22901255"/>
+      <w:bookmarkStart w:id="17" w:name="_Toc22901685"/>
       <w:r>
         <w:rPr>
           <w:lang w:val="en-GB"/>
@@ -6837,7 +6213,7 @@
           <w:lang w:val="en-GB"/>
         </w:rPr>
       </w:pPr>
-      <w:bookmarkStart w:id="18" w:name="_Toc22901256"/>
+      <w:bookmarkStart w:id="18" w:name="_Toc22901686"/>
       <w:r>
         <w:rPr>
           <w:lang w:val="en-GB"/>
@@ -6962,7 +6338,21 @@
           <w:rFonts w:ascii="Calibri" w:eastAsia="Calibri" w:hAnsi="Calibri" w:cs="Calibri"/>
           <w:lang w:val="en-GB"/>
         </w:rPr>
-        <w:t>D6: authority acts based on notifications about violations or suggestions about security improvement</w:t>
+        <w:t xml:space="preserve">D6: </w:t>
+      </w:r>
+      <w:r>
+        <w:rPr>
+          <w:rFonts w:ascii="Calibri" w:eastAsia="Calibri" w:hAnsi="Calibri" w:cs="Calibri"/>
+          <w:lang w:val="en-GB"/>
+        </w:rPr>
+        <w:t>A</w:t>
+      </w:r>
+      <w:r>
+        <w:rPr>
+          <w:rFonts w:ascii="Calibri" w:eastAsia="Calibri" w:hAnsi="Calibri" w:cs="Calibri"/>
+          <w:lang w:val="en-GB"/>
+        </w:rPr>
+        <w:t>uthority acts based on notifications about violations or suggestions about security improvement</w:t>
       </w:r>
     </w:p>
     <w:p>
@@ -6983,22 +6373,15 @@
         </w:rPr>
         <w:t xml:space="preserve">D7: </w:t>
       </w:r>
-      <w:proofErr w:type="spellStart"/>
       <w:r>
         <w:rPr>
           <w:rFonts w:ascii="Calibri" w:eastAsia="Calibri" w:hAnsi="Calibri" w:cs="Calibri"/>
           <w:lang w:val="en-GB"/>
         </w:rPr>
-        <w:t>SafeStreets</w:t>
-      </w:r>
-      <w:proofErr w:type="spellEnd"/>
-      <w:r>
-        <w:rPr>
-          <w:rFonts w:ascii="Calibri" w:eastAsia="Calibri" w:hAnsi="Calibri" w:cs="Calibri"/>
-          <w:lang w:val="en-GB"/>
-        </w:rPr>
-        <w:t xml:space="preserve"> crosses data with incidents’ records based on the quantity of both its own data and data provided by the municipality</w:t>
-      </w:r>
+        <w:t>The quantity of both SafeStreets data and those provided by the municipality, if available, is sufficient to infer suggestions to authorities</w:t>
+      </w:r>
+      <w:bookmarkStart w:id="19" w:name="_GoBack"/>
+      <w:bookmarkEnd w:id="19"/>
     </w:p>
     <w:p>
       <w:pPr>
@@ -7008,14 +6391,14 @@
           <w:lang w:val="en-GB"/>
         </w:rPr>
       </w:pPr>
-      <w:bookmarkStart w:id="19" w:name="_Toc22901257"/>
+      <w:bookmarkStart w:id="20" w:name="_Toc22901687"/>
       <w:r>
         <w:rPr>
           <w:lang w:val="en-GB"/>
         </w:rPr>
         <w:t>2.4.2 Dependencies</w:t>
       </w:r>
-      <w:bookmarkEnd w:id="19"/>
+      <w:bookmarkEnd w:id="20"/>
     </w:p>
     <w:p>
       <w:pPr>
@@ -7034,7 +6417,7 @@
           <w:lang w:val="en-GB"/>
         </w:rPr>
       </w:pPr>
-      <w:bookmarkStart w:id="20" w:name="_Toc22901258"/>
+      <w:bookmarkStart w:id="21" w:name="_Toc22901688"/>
       <w:r>
         <w:rPr>
           <w:lang w:val="en-GB"/>
@@ -7042,7 +6425,7 @@
         <w:lastRenderedPageBreak/>
         <w:t>2.4.3 Constraints</w:t>
       </w:r>
-      <w:bookmarkEnd w:id="20"/>
+      <w:bookmarkEnd w:id="21"/>
     </w:p>
     <w:p>
       <w:pPr>
@@ -7055,14 +6438,14 @@
           <w:lang w:val="en-GB"/>
         </w:rPr>
       </w:pPr>
-      <w:bookmarkStart w:id="21" w:name="_Toc22901259"/>
+      <w:bookmarkStart w:id="22" w:name="_Toc22901689"/>
       <w:r>
         <w:rPr>
           <w:lang w:val="en-GB"/>
         </w:rPr>
         <w:t>Specific requirements</w:t>
       </w:r>
-      <w:bookmarkEnd w:id="21"/>
+      <w:bookmarkEnd w:id="22"/>
     </w:p>
     <w:p>
       <w:pPr>
@@ -7072,14 +6455,14 @@
           <w:lang w:val="en-GB"/>
         </w:rPr>
       </w:pPr>
-      <w:bookmarkStart w:id="22" w:name="_Toc22901260"/>
+      <w:bookmarkStart w:id="23" w:name="_Toc22901690"/>
       <w:r>
         <w:rPr>
           <w:lang w:val="en-GB"/>
         </w:rPr>
         <w:t>3.1 External Interface Requirements</w:t>
       </w:r>
-      <w:bookmarkEnd w:id="22"/>
+      <w:bookmarkEnd w:id="23"/>
     </w:p>
     <w:p>
       <w:pPr>
@@ -7089,14 +6472,14 @@
           <w:lang w:val="en-GB"/>
         </w:rPr>
       </w:pPr>
-      <w:bookmarkStart w:id="23" w:name="_Toc22901261"/>
+      <w:bookmarkStart w:id="24" w:name="_Toc22901691"/>
       <w:r>
         <w:rPr>
           <w:lang w:val="en-GB"/>
         </w:rPr>
         <w:t>3.1.1 User interfaces</w:t>
       </w:r>
-      <w:bookmarkEnd w:id="23"/>
+      <w:bookmarkEnd w:id="24"/>
     </w:p>
     <w:p>
       <w:pPr>
@@ -7106,14 +6489,14 @@
           <w:lang w:val="en-GB"/>
         </w:rPr>
       </w:pPr>
-      <w:bookmarkStart w:id="24" w:name="_Toc22901262"/>
+      <w:bookmarkStart w:id="25" w:name="_Toc22901692"/>
       <w:r>
         <w:rPr>
           <w:lang w:val="en-GB"/>
         </w:rPr>
         <w:t>3.1.2 Hardware Interfaces</w:t>
       </w:r>
-      <w:bookmarkEnd w:id="24"/>
+      <w:bookmarkEnd w:id="25"/>
     </w:p>
     <w:p>
       <w:pPr>
@@ -7123,14 +6506,14 @@
           <w:lang w:val="en-GB"/>
         </w:rPr>
       </w:pPr>
-      <w:bookmarkStart w:id="25" w:name="_Toc22901263"/>
+      <w:bookmarkStart w:id="26" w:name="_Toc22901693"/>
       <w:r>
         <w:rPr>
           <w:lang w:val="en-GB"/>
         </w:rPr>
         <w:t>3.1.3 Software Interfaces</w:t>
       </w:r>
-      <w:bookmarkEnd w:id="25"/>
+      <w:bookmarkEnd w:id="26"/>
     </w:p>
     <w:p>
       <w:pPr>
@@ -7145,14 +6528,14 @@
       <w:r>
         <w:tab/>
       </w:r>
-      <w:bookmarkStart w:id="26" w:name="_Toc22901264"/>
+      <w:bookmarkStart w:id="27" w:name="_Toc22901694"/>
       <w:r>
         <w:rPr>
           <w:lang w:val="en-GB"/>
         </w:rPr>
         <w:t>3.1.4 Communication Interfaces</w:t>
       </w:r>
-      <w:bookmarkEnd w:id="26"/>
+      <w:bookmarkEnd w:id="27"/>
     </w:p>
     <w:p>
       <w:pPr>
@@ -7162,14 +6545,35 @@
           <w:lang w:val="en-GB"/>
         </w:rPr>
       </w:pPr>
-      <w:bookmarkStart w:id="27" w:name="_Toc22901265"/>
+      <w:bookmarkStart w:id="28" w:name="_Toc22901695"/>
       <w:r>
         <w:rPr>
           <w:lang w:val="en-GB"/>
         </w:rPr>
         <w:t>3.2 Functional Requirements</w:t>
       </w:r>
-      <w:bookmarkEnd w:id="27"/>
+      <w:bookmarkEnd w:id="28"/>
+    </w:p>
+    <w:p>
+      <w:pPr>
+        <w:pStyle w:val="Titolo3"/>
+        <w:rPr>
+          <w:lang w:val="en-GB"/>
+        </w:rPr>
+      </w:pPr>
+      <w:r>
+        <w:rPr>
+          <w:lang w:val="en-GB"/>
+        </w:rPr>
+        <w:tab/>
+      </w:r>
+      <w:r>
+        <w:rPr>
+          <w:lang w:val="en-GB"/>
+        </w:rPr>
+        <w:tab/>
+        <w:t>3.2.1 Requirements</w:t>
+      </w:r>
     </w:p>
     <w:p>
       <w:pPr>
@@ -7524,6 +6928,7 @@
         <w:rPr>
           <w:lang w:val="en-GB"/>
         </w:rPr>
+        <w:lastRenderedPageBreak/>
         <w:t>[R16] The user can proceed with the signalling if the GPS location, if present, is inside the location through the Internet and the location through mobile network cells</w:t>
       </w:r>
     </w:p>
@@ -7542,7 +6947,6 @@
         <w:rPr>
           <w:lang w:val="en-GB"/>
         </w:rPr>
-        <w:lastRenderedPageBreak/>
         <w:t>[R17] It is possible to report in the presence of an Internet connection only</w:t>
       </w:r>
     </w:p>
@@ -7794,14 +7198,14 @@
           <w:lang w:val="en-GB"/>
         </w:rPr>
       </w:pPr>
-      <w:bookmarkStart w:id="28" w:name="_Toc22901266"/>
+      <w:bookmarkStart w:id="29" w:name="_Toc22901696"/>
       <w:r>
         <w:rPr>
           <w:lang w:val="en-GB"/>
         </w:rPr>
         <w:t>3.3 Performance Requirements</w:t>
       </w:r>
-      <w:bookmarkEnd w:id="28"/>
+      <w:bookmarkEnd w:id="29"/>
     </w:p>
     <w:p>
       <w:pPr>
@@ -7811,14 +7215,14 @@
           <w:lang w:val="en-GB"/>
         </w:rPr>
       </w:pPr>
-      <w:bookmarkStart w:id="29" w:name="_Toc22901267"/>
+      <w:bookmarkStart w:id="30" w:name="_Toc22901697"/>
       <w:r>
         <w:rPr>
           <w:lang w:val="en-GB"/>
         </w:rPr>
         <w:t>3.4 Design Constraints</w:t>
       </w:r>
-      <w:bookmarkEnd w:id="29"/>
+      <w:bookmarkEnd w:id="30"/>
     </w:p>
     <w:p>
       <w:pPr>
@@ -7828,14 +7232,14 @@
           <w:lang w:val="en-GB"/>
         </w:rPr>
       </w:pPr>
-      <w:bookmarkStart w:id="30" w:name="_Toc22901268"/>
+      <w:bookmarkStart w:id="31" w:name="_Toc22901698"/>
       <w:r>
         <w:rPr>
           <w:lang w:val="en-GB"/>
         </w:rPr>
         <w:t>3.4.1 Standards compliance</w:t>
       </w:r>
-      <w:bookmarkEnd w:id="30"/>
+      <w:bookmarkEnd w:id="31"/>
     </w:p>
     <w:p>
       <w:pPr>
@@ -7845,14 +7249,14 @@
           <w:lang w:val="en-GB"/>
         </w:rPr>
       </w:pPr>
-      <w:bookmarkStart w:id="31" w:name="_Toc22901269"/>
+      <w:bookmarkStart w:id="32" w:name="_Toc22901699"/>
       <w:r>
         <w:rPr>
           <w:lang w:val="en-GB"/>
         </w:rPr>
         <w:t>3.4.2 Hardware limitations</w:t>
       </w:r>
-      <w:bookmarkEnd w:id="31"/>
+      <w:bookmarkEnd w:id="32"/>
     </w:p>
     <w:p>
       <w:pPr>
@@ -7862,14 +7266,14 @@
           <w:lang w:val="en-GB"/>
         </w:rPr>
       </w:pPr>
-      <w:bookmarkStart w:id="32" w:name="_Toc22901270"/>
+      <w:bookmarkStart w:id="33" w:name="_Toc22901700"/>
       <w:r>
         <w:rPr>
           <w:lang w:val="en-GB"/>
         </w:rPr>
         <w:t>3.4.3 Any other constraint</w:t>
       </w:r>
-      <w:bookmarkEnd w:id="32"/>
+      <w:bookmarkEnd w:id="33"/>
     </w:p>
     <w:p>
       <w:pPr>
@@ -7879,14 +7283,14 @@
           <w:lang w:val="en-GB"/>
         </w:rPr>
       </w:pPr>
-      <w:bookmarkStart w:id="33" w:name="_Toc22901271"/>
+      <w:bookmarkStart w:id="34" w:name="_Toc22901701"/>
       <w:r>
         <w:rPr>
           <w:lang w:val="en-GB"/>
         </w:rPr>
         <w:t>3.5 Software System Attributes</w:t>
       </w:r>
-      <w:bookmarkEnd w:id="33"/>
+      <w:bookmarkEnd w:id="34"/>
     </w:p>
     <w:p>
       <w:pPr>
@@ -7896,7 +7300,7 @@
           <w:lang w:val="en-GB"/>
         </w:rPr>
       </w:pPr>
-      <w:bookmarkStart w:id="34" w:name="_Toc22901272"/>
+      <w:bookmarkStart w:id="35" w:name="_Toc22901702"/>
       <w:r>
         <w:rPr>
           <w:lang w:val="en-GB"/>
@@ -7915,7 +7319,7 @@
         </w:rPr>
         <w:t xml:space="preserve"> Reliability</w:t>
       </w:r>
-      <w:bookmarkEnd w:id="34"/>
+      <w:bookmarkEnd w:id="35"/>
     </w:p>
     <w:p>
       <w:pPr>
@@ -7925,33 +7329,11 @@
           <w:lang w:val="en-GB"/>
         </w:rPr>
       </w:pPr>
-      <w:proofErr w:type="spellStart"/>
-      <w:r>
-        <w:rPr>
-          <w:lang w:val="en-GB"/>
-        </w:rPr>
-        <w:t>SafeStreets</w:t>
-      </w:r>
-      <w:proofErr w:type="spellEnd"/>
-      <w:r>
-        <w:rPr>
-          <w:lang w:val="en-GB"/>
-        </w:rPr>
-        <w:t xml:space="preserve"> system </w:t>
-      </w:r>
-      <w:proofErr w:type="gramStart"/>
-      <w:r>
-        <w:rPr>
-          <w:lang w:val="en-GB"/>
-        </w:rPr>
-        <w:t>has to</w:t>
-      </w:r>
-      <w:proofErr w:type="gramEnd"/>
-      <w:r>
-        <w:rPr>
-          <w:lang w:val="en-GB"/>
-        </w:rPr>
-        <w:t xml:space="preserve"> run without any kind of interruptions due to malfunctions or anything</w:t>
+      <w:r>
+        <w:rPr>
+          <w:lang w:val="en-GB"/>
+        </w:rPr>
+        <w:t>SafeStreets system has to run without any kind of interruptions due to malfunctions or anything</w:t>
       </w:r>
       <w:r>
         <w:rPr>
@@ -7964,22 +7346,8 @@
           <w:lang w:val="en-GB"/>
         </w:rPr>
         <w:tab/>
-        <w:t>else. To achieving that, it’s fundamental to ensure a strong fault tolerance, which can be done by parallelization of duplicated and dislocated resources like main servers, inner processes and by using a cloud</w:t>
-      </w:r>
-      <w:r>
-        <w:rPr>
-          <w:lang w:val="en-GB"/>
-        </w:rPr>
-        <w:t xml:space="preserve"> </w:t>
-      </w:r>
-      <w:r>
-        <w:rPr>
-          <w:lang w:val="en-GB"/>
-        </w:rPr>
-        <w:t>infrastructure logic with a dynamically allocated resource pool, also called elastic load balancer.</w:t>
-      </w:r>
-      <w:bookmarkStart w:id="35" w:name="_GoBack"/>
-      <w:bookmarkEnd w:id="35"/>
+        <w:t>else. To achieving that, it’s fundamental to ensure a strong fault tolerance, which can be done by parallelization of duplicated and dislocated resources like main servers, inner processes and by using a cloud infrastructure logic with a dynamically allocated resource pool, also called elastic load balancer.</w:t>
+      </w:r>
     </w:p>
     <w:p>
       <w:pPr>
@@ -8002,11 +7370,12 @@
           <w:lang w:val="en-GB"/>
         </w:rPr>
       </w:pPr>
-      <w:bookmarkStart w:id="36" w:name="_Toc22901273"/>
-      <w:r>
-        <w:rPr>
-          <w:lang w:val="en-GB"/>
-        </w:rPr>
+      <w:bookmarkStart w:id="36" w:name="_Toc22901703"/>
+      <w:r>
+        <w:rPr>
+          <w:lang w:val="en-GB"/>
+        </w:rPr>
+        <w:lastRenderedPageBreak/>
         <w:t>3.5.</w:t>
       </w:r>
       <w:r>
@@ -8036,75 +7405,7 @@
           <w:lang w:val="en-GB"/>
         </w:rPr>
         <w:tab/>
-      </w:r>
-      <w:r>
-        <w:rPr>
-          <w:lang w:val="en-GB"/>
-        </w:rPr>
-        <w:t xml:space="preserve">Parallelly to reliability, </w:t>
-      </w:r>
-      <w:proofErr w:type="spellStart"/>
-      <w:r>
-        <w:rPr>
-          <w:lang w:val="en-GB"/>
-        </w:rPr>
-        <w:t>Safestreets</w:t>
-      </w:r>
-      <w:proofErr w:type="spellEnd"/>
-      <w:r>
-        <w:rPr>
-          <w:lang w:val="en-GB"/>
-        </w:rPr>
-        <w:t xml:space="preserve"> </w:t>
-      </w:r>
-      <w:proofErr w:type="gramStart"/>
-      <w:r>
-        <w:rPr>
-          <w:lang w:val="en-GB"/>
-        </w:rPr>
-        <w:t>has to</w:t>
-      </w:r>
-      <w:proofErr w:type="gramEnd"/>
-      <w:r>
-        <w:rPr>
-          <w:lang w:val="en-GB"/>
-        </w:rPr>
-        <w:t xml:space="preserve"> guarantee to be </w:t>
-      </w:r>
-      <w:proofErr w:type="spellStart"/>
-      <w:r>
-        <w:rPr>
-          <w:lang w:val="en-GB"/>
-        </w:rPr>
-        <w:t>contiuosly</w:t>
-      </w:r>
-      <w:proofErr w:type="spellEnd"/>
-      <w:r>
-        <w:rPr>
-          <w:lang w:val="en-GB"/>
-        </w:rPr>
-        <w:t xml:space="preserve"> available to every user with downtimes resolved in the quickest time possible. It’s possible to achieve this with well managed </w:t>
-      </w:r>
-      <w:r>
-        <w:rPr>
-          <w:lang w:val="en-GB"/>
-        </w:rPr>
-        <w:lastRenderedPageBreak/>
-        <w:t xml:space="preserve">and a not over complex system, maintaining also a good trade off to guarantee reliability. Here are listed the expected availability for the main functionalities of </w:t>
-      </w:r>
-      <w:proofErr w:type="spellStart"/>
-      <w:r>
-        <w:rPr>
-          <w:lang w:val="en-GB"/>
-        </w:rPr>
-        <w:t>SafeStreets</w:t>
-      </w:r>
-      <w:proofErr w:type="spellEnd"/>
-      <w:r>
-        <w:rPr>
-          <w:lang w:val="en-GB"/>
-        </w:rPr>
-        <w:t>:</w:t>
+        <w:t>Parallelly to reliability, Safestreets has to guarantee to be contiuosly available to every user with downtimes resolved in the quickest time possible. It’s possible to achieve this with well managed and a not over complex system, maintaining also a good trade off to guarantee reliability. Here are listed the expected availability for the main functionalities of SafeStreets:</w:t>
       </w:r>
     </w:p>
     <w:p>
@@ -8174,21 +7475,7 @@
           <w:lang w:val="en-GB"/>
         </w:rPr>
         <w:br/>
-        <w:t xml:space="preserve">will have no arm </w:t>
-      </w:r>
-      <w:proofErr w:type="gramStart"/>
-      <w:r>
-        <w:rPr>
-          <w:lang w:val="en-GB"/>
-        </w:rPr>
-        <w:t>due to the fact that</w:t>
-      </w:r>
-      <w:proofErr w:type="gramEnd"/>
-      <w:r>
-        <w:rPr>
-          <w:lang w:val="en-GB"/>
-        </w:rPr>
-        <w:t xml:space="preserve"> there will be no expected high or frequently drastic changes in data concerning violations and incidents occurring in a certain municipality.</w:t>
+        <w:t>will have no arm due to the fact that there will be no expected high or frequently drastic changes in data concerning violations and incidents occurring in a certain municipality.</w:t>
       </w:r>
     </w:p>
     <w:p>
@@ -8199,7 +7486,7 @@
           <w:lang w:val="en-GB"/>
         </w:rPr>
       </w:pPr>
-      <w:bookmarkStart w:id="37" w:name="_Toc22901274"/>
+      <w:bookmarkStart w:id="37" w:name="_Toc22901704"/>
       <w:r>
         <w:rPr>
           <w:lang w:val="en-GB"/>
@@ -8221,26 +7508,7 @@
           <w:lang w:val="en-GB"/>
         </w:rPr>
         <w:tab/>
-      </w:r>
-      <w:r>
-        <w:rPr>
-          <w:lang w:val="en-GB"/>
-        </w:rPr>
-        <w:t xml:space="preserve">Security is a very important topic discussed in this document for </w:t>
-      </w:r>
-      <w:proofErr w:type="spellStart"/>
-      <w:r>
-        <w:rPr>
-          <w:lang w:val="en-GB"/>
-        </w:rPr>
-        <w:t>SafeStreets</w:t>
-      </w:r>
-      <w:proofErr w:type="spellEnd"/>
-      <w:r>
-        <w:rPr>
-          <w:lang w:val="en-GB"/>
-        </w:rPr>
-        <w:t xml:space="preserve">. Any archived information, communication and exchange of data in the network shall be encrypted in the most secure way to guarantee the highest level of privacy requested by </w:t>
+        <w:t xml:space="preserve">Security is a very important topic discussed in this document for SafeStreets. Any archived information, communication and exchange of data in the network shall be encrypted in the most secure way to guarantee the highest level of privacy requested by </w:t>
       </w:r>
       <w:r>
         <w:rPr>
@@ -8270,7 +7538,7 @@
           <w:lang w:val="en-GB"/>
         </w:rPr>
       </w:pPr>
-      <w:bookmarkStart w:id="38" w:name="_Toc22901275"/>
+      <w:bookmarkStart w:id="38" w:name="_Toc22901705"/>
       <w:r>
         <w:rPr>
           <w:lang w:val="en-GB"/>
@@ -8292,26 +7560,7 @@
           <w:lang w:val="en-GB"/>
         </w:rPr>
         <w:tab/>
-      </w:r>
-      <w:proofErr w:type="spellStart"/>
-      <w:r>
-        <w:rPr>
-          <w:lang w:val="en-GB"/>
-        </w:rPr>
-        <w:t>S</w:t>
-      </w:r>
-      <w:r>
-        <w:rPr>
-          <w:lang w:val="en-GB"/>
-        </w:rPr>
-        <w:t>afeStreets</w:t>
-      </w:r>
-      <w:proofErr w:type="spellEnd"/>
-      <w:r>
-        <w:rPr>
-          <w:lang w:val="en-GB"/>
-        </w:rPr>
-        <w:t xml:space="preserve"> shall be developed in such a way that future additional functionalities or any required fix will be done with the lowest cost possible. This document is providing some hints on the main logic behind the system, but it will be discussed in a further document the better approach and the best design pattern to achieve maintainability.</w:t>
+        <w:t>SafeStreets shall be developed in such a way that future additional functionalities or any required fix will be done with the lowest cost possible. This document is providing some hints on the main logic behind the system, but it will be discussed in a further document the better approach and the best design pattern to achieve maintainability.</w:t>
       </w:r>
     </w:p>
     <w:p>
@@ -8329,7 +7578,7 @@
           <w:lang w:val="en-GB"/>
         </w:rPr>
       </w:pPr>
-      <w:bookmarkStart w:id="39" w:name="_Toc22901276"/>
+      <w:bookmarkStart w:id="39" w:name="_Toc22901706"/>
       <w:r>
         <w:rPr>
           <w:lang w:val="en-GB"/>
@@ -8351,34 +7600,7 @@
           <w:lang w:val="en-GB"/>
         </w:rPr>
         <w:tab/>
-      </w:r>
-      <w:proofErr w:type="spellStart"/>
-      <w:r>
-        <w:rPr>
-          <w:lang w:val="en-GB"/>
-        </w:rPr>
-        <w:t>SafeStreets</w:t>
-      </w:r>
-      <w:proofErr w:type="spellEnd"/>
-      <w:r>
-        <w:rPr>
-          <w:lang w:val="en-GB"/>
-        </w:rPr>
-        <w:t xml:space="preserve"> shall be developed to be the more portable as possible, which means should work across a vast range of </w:t>
-      </w:r>
-      <w:proofErr w:type="spellStart"/>
-      <w:r>
-        <w:rPr>
-          <w:lang w:val="en-GB"/>
-        </w:rPr>
-        <w:t>dispositives</w:t>
-      </w:r>
-      <w:proofErr w:type="spellEnd"/>
-      <w:r>
-        <w:rPr>
-          <w:lang w:val="en-GB"/>
-        </w:rPr>
-        <w:t xml:space="preserve"> such as different smartphone vendors and computers. Achieving this will not be so hard by taking advantages of vendors APIs and for example by utilizing an approach like Software as Service in a cloud infrastructure.</w:t>
+        <w:t>SafeStreets shall be developed to be the more portable as possible, which means should work across a vast range of dispositives such as different smartphone vendors and computers. Achieving this will not be so hard by taking advantages of vendors APIs and for example by utilizing an approach like Software as Service in a cloud infrastructure.</w:t>
       </w:r>
     </w:p>
     <w:p>
@@ -8413,7 +7635,7 @@
           <w:lang w:val="en-GB"/>
         </w:rPr>
       </w:pPr>
-      <w:bookmarkStart w:id="40" w:name="_Toc22901277"/>
+      <w:bookmarkStart w:id="40" w:name="_Toc22901707"/>
       <w:r>
         <w:rPr>
           <w:lang w:val="en-GB"/>
@@ -8440,7 +7662,7 @@
           <w:lang w:val="en-GB"/>
         </w:rPr>
       </w:pPr>
-      <w:bookmarkStart w:id="41" w:name="_Toc22901278"/>
+      <w:bookmarkStart w:id="41" w:name="_Toc22901708"/>
       <w:r>
         <w:rPr>
           <w:lang w:val="en-GB"/>
@@ -8467,7 +7689,7 @@
           <w:lang w:val="en-GB"/>
         </w:rPr>
       </w:pPr>
-      <w:bookmarkStart w:id="42" w:name="_Toc22901279"/>
+      <w:bookmarkStart w:id="42" w:name="_Toc22901709"/>
       <w:r>
         <w:rPr>
           <w:lang w:val="en-GB"/>
@@ -12537,7 +11759,7 @@
 </file>
 
 <file path=customXml/itemProps1.xml><?xml version="1.0" encoding="utf-8"?>
-<ds:datastoreItem xmlns:ds="http://schemas.openxmlformats.org/officeDocument/2006/customXml" ds:itemID="{31E33291-3AA6-48DC-8D95-A6981B5528B2}">
+<ds:datastoreItem xmlns:ds="http://schemas.openxmlformats.org/officeDocument/2006/customXml" ds:itemID="{79B23E2B-DD20-4582-AC13-A1241CFF92D8}">
   <ds:schemaRefs>
     <ds:schemaRef ds:uri="http://schemas.openxmlformats.org/officeDocument/2006/bibliography"/>
   </ds:schemaRefs>

</xml_diff>

<commit_message>
Performance Requirements and Standards Compliance added
</commit_message>
<xml_diff>
--- a/RASD/RASD.docx
+++ b/RASD/RASD.docx
@@ -1,6 +1,6 @@
 
 <file path=word/document.xml><?xml version="1.0" encoding="utf-8"?>
-<w:document xmlns:wpc="http://schemas.microsoft.com/office/word/2010/wordprocessingCanvas" xmlns:cx="http://schemas.microsoft.com/office/drawing/2014/chartex" xmlns:cx1="http://schemas.microsoft.com/office/drawing/2015/9/8/chartex" xmlns:cx2="http://schemas.microsoft.com/office/drawing/2015/10/21/chartex" xmlns:cx3="http://schemas.microsoft.com/office/drawing/2016/5/9/chartex" xmlns:cx4="http://schemas.microsoft.com/office/drawing/2016/5/10/chartex" xmlns:cx5="http://schemas.microsoft.com/office/drawing/2016/5/11/chartex" xmlns:cx6="http://schemas.microsoft.com/office/drawing/2016/5/12/chartex" xmlns:cx7="http://schemas.microsoft.com/office/drawing/2016/5/13/chartex" xmlns:cx8="http://schemas.microsoft.com/office/drawing/2016/5/14/chartex" xmlns:mc="http://schemas.openxmlformats.org/markup-compatibility/2006" xmlns:aink="http://schemas.microsoft.com/office/drawing/2016/ink" xmlns:am3d="http://schemas.microsoft.com/office/drawing/2017/model3d" xmlns:o="urn:schemas-microsoft-com:office:office" xmlns:r="http://schemas.openxmlformats.org/officeDocument/2006/relationships" xmlns:m="http://schemas.openxmlformats.org/officeDocument/2006/math" xmlns:v="urn:schemas-microsoft-com:vml" xmlns:wp14="http://schemas.microsoft.com/office/word/2010/wordprocessingDrawing" xmlns:wp="http://schemas.openxmlformats.org/drawingml/2006/wordprocessingDrawing" xmlns:w10="urn:schemas-microsoft-com:office:word" xmlns:w="http://schemas.openxmlformats.org/wordprocessingml/2006/main" xmlns:w14="http://schemas.microsoft.com/office/word/2010/wordml" xmlns:w15="http://schemas.microsoft.com/office/word/2012/wordml" xmlns:w16cid="http://schemas.microsoft.com/office/word/2016/wordml/cid" xmlns:w16se="http://schemas.microsoft.com/office/word/2015/wordml/symex" xmlns:wpg="http://schemas.microsoft.com/office/word/2010/wordprocessingGroup" xmlns:wpi="http://schemas.microsoft.com/office/word/2010/wordprocessingInk" xmlns:wne="http://schemas.microsoft.com/office/word/2006/wordml" xmlns:wps="http://schemas.microsoft.com/office/word/2010/wordprocessingShape" mc:Ignorable="w14 w15 w16se w16cid wp14">
+<w:document xmlns:wpc="http://schemas.microsoft.com/office/word/2010/wordprocessingCanvas" xmlns:cx="http://schemas.microsoft.com/office/drawing/2014/chartex" xmlns:cx1="http://schemas.microsoft.com/office/drawing/2015/9/8/chartex" xmlns:cx2="http://schemas.microsoft.com/office/drawing/2015/10/21/chartex" xmlns:cx3="http://schemas.microsoft.com/office/drawing/2016/5/9/chartex" xmlns:cx4="http://schemas.microsoft.com/office/drawing/2016/5/10/chartex" xmlns:cx5="http://schemas.microsoft.com/office/drawing/2016/5/11/chartex" xmlns:cx6="http://schemas.microsoft.com/office/drawing/2016/5/12/chartex" xmlns:cx7="http://schemas.microsoft.com/office/drawing/2016/5/13/chartex" xmlns:cx8="http://schemas.microsoft.com/office/drawing/2016/5/14/chartex" xmlns:mc="http://schemas.openxmlformats.org/markup-compatibility/2006" xmlns:aink="http://schemas.microsoft.com/office/drawing/2016/ink" xmlns:am3d="http://schemas.microsoft.com/office/drawing/2017/model3d" xmlns:o="urn:schemas-microsoft-com:office:office" xmlns:r="http://schemas.openxmlformats.org/officeDocument/2006/relationships" xmlns:m="http://schemas.openxmlformats.org/officeDocument/2006/math" xmlns:v="urn:schemas-microsoft-com:vml" xmlns:wp14="http://schemas.microsoft.com/office/word/2010/wordprocessingDrawing" xmlns:wp="http://schemas.openxmlformats.org/drawingml/2006/wordprocessingDrawing" xmlns:w10="urn:schemas-microsoft-com:office:word" xmlns:w="http://schemas.openxmlformats.org/wordprocessingml/2006/main" xmlns:w14="http://schemas.microsoft.com/office/word/2010/wordml" xmlns:w15="http://schemas.microsoft.com/office/word/2012/wordml" xmlns:w16cid="http://schemas.microsoft.com/office/word/2016/wordml/cid" xmlns:w16se="http://schemas.microsoft.com/office/word/2015/wordml/symex" xmlns:wpg="http://schemas.microsoft.com/office/word/2010/wordprocessingGroup" xmlns:wpi="http://schemas.microsoft.com/office/word/2010/wordprocessingInk" xmlns:wne="http://schemas.microsoft.com/office/word/2006/wordml" xmlns:wps="http://schemas.microsoft.com/office/word/2010/wordprocessingShape" xmlns:a="http://schemas.openxmlformats.org/drawingml/2006/main" xmlns:pic="http://schemas.openxmlformats.org/drawingml/2006/picture" xmlns:a14="http://schemas.microsoft.com/office/drawing/2010/main" mc:Ignorable="w14 w15 w16se w16cid wp14">
   <w:body>
     <w:p>
       <w:pPr>
@@ -308,7 +308,7 @@
       </w:r>
       <w:r>
         <w:rPr>
-          <w:rFonts w:ascii="Arial" w:eastAsia="Arial" w:hAnsi="Arial" w:cs="Arial"/>
+          <w:rFonts w:ascii="Arial" w:hAnsi="Arial" w:eastAsia="Arial" w:cs="Arial"/>
           <w:sz w:val="22"/>
           <w:szCs w:val="22"/>
         </w:rPr>
@@ -365,7 +365,7 @@
     <w:sdt>
       <w:sdtPr>
         <w:rPr>
-          <w:rFonts w:asciiTheme="minorHAnsi" w:eastAsiaTheme="minorEastAsia" w:hAnsiTheme="minorHAnsi" w:cstheme="minorBidi"/>
+          <w:rFonts w:asciiTheme="minorHAnsi" w:hAnsiTheme="minorHAnsi" w:eastAsiaTheme="minorEastAsia" w:cstheme="minorBidi"/>
           <w:color w:val="auto"/>
           <w:sz w:val="21"/>
           <w:szCs w:val="21"/>
@@ -391,7 +391,7 @@
           <w:r>
             <w:t>Contents</w:t>
           </w:r>
-          <w:bookmarkStart w:id="0" w:name="_GoBack"/>
+          <w:bookmarkStart w:name="_GoBack" w:id="0"/>
           <w:bookmarkEnd w:id="0"/>
           <w:proofErr w:type="spellEnd"/>
         </w:p>
@@ -418,7 +418,7 @@
           <w:r>
             <w:fldChar w:fldCharType="separate"/>
           </w:r>
-          <w:hyperlink w:anchor="_Toc23108138" w:history="1">
+          <w:hyperlink w:history="1" w:anchor="_Toc23108138">
             <w:r>
               <w:rPr>
                 <w:rStyle w:val="Collegamentoipertestuale"/>
@@ -507,7 +507,7 @@
               <w:lang w:eastAsia="it-IT"/>
             </w:rPr>
           </w:pPr>
-          <w:hyperlink w:anchor="_Toc23108139" w:history="1">
+          <w:hyperlink w:history="1" w:anchor="_Toc23108139">
             <w:r>
               <w:rPr>
                 <w:rStyle w:val="Collegamentoipertestuale"/>
@@ -596,7 +596,7 @@
               <w:lang w:eastAsia="it-IT"/>
             </w:rPr>
           </w:pPr>
-          <w:hyperlink w:anchor="_Toc23108140" w:history="1">
+          <w:hyperlink w:history="1" w:anchor="_Toc23108140">
             <w:r>
               <w:rPr>
                 <w:rStyle w:val="Collegamentoipertestuale"/>
@@ -668,7 +668,7 @@
               <w:lang w:eastAsia="it-IT"/>
             </w:rPr>
           </w:pPr>
-          <w:hyperlink w:anchor="_Toc23108141" w:history="1">
+          <w:hyperlink w:history="1" w:anchor="_Toc23108141">
             <w:r>
               <w:rPr>
                 <w:rStyle w:val="Collegamentoipertestuale"/>
@@ -740,7 +740,7 @@
               <w:lang w:eastAsia="it-IT"/>
             </w:rPr>
           </w:pPr>
-          <w:hyperlink w:anchor="_Toc23108142" w:history="1">
+          <w:hyperlink w:history="1" w:anchor="_Toc23108142">
             <w:r>
               <w:rPr>
                 <w:rStyle w:val="Collegamentoipertestuale"/>
@@ -813,7 +813,7 @@
               <w:lang w:eastAsia="it-IT"/>
             </w:rPr>
           </w:pPr>
-          <w:hyperlink w:anchor="_Toc23108143" w:history="1">
+          <w:hyperlink w:history="1" w:anchor="_Toc23108143">
             <w:r>
               <w:rPr>
                 <w:rStyle w:val="Collegamentoipertestuale"/>
@@ -903,7 +903,7 @@
               <w:lang w:eastAsia="it-IT"/>
             </w:rPr>
           </w:pPr>
-          <w:hyperlink w:anchor="_Toc23108144" w:history="1">
+          <w:hyperlink w:history="1" w:anchor="_Toc23108144">
             <w:r>
               <w:rPr>
                 <w:rStyle w:val="Collegamentoipertestuale"/>
@@ -993,7 +993,7 @@
               <w:lang w:eastAsia="it-IT"/>
             </w:rPr>
           </w:pPr>
-          <w:hyperlink w:anchor="_Toc23108145" w:history="1">
+          <w:hyperlink w:history="1" w:anchor="_Toc23108145">
             <w:r>
               <w:rPr>
                 <w:rStyle w:val="Collegamentoipertestuale"/>
@@ -1083,7 +1083,7 @@
               <w:lang w:eastAsia="it-IT"/>
             </w:rPr>
           </w:pPr>
-          <w:hyperlink w:anchor="_Toc23108146" w:history="1">
+          <w:hyperlink w:history="1" w:anchor="_Toc23108146">
             <w:r>
               <w:rPr>
                 <w:rStyle w:val="Collegamentoipertestuale"/>
@@ -1172,7 +1172,7 @@
               <w:lang w:eastAsia="it-IT"/>
             </w:rPr>
           </w:pPr>
-          <w:hyperlink w:anchor="_Toc23108147" w:history="1">
+          <w:hyperlink w:history="1" w:anchor="_Toc23108147">
             <w:r>
               <w:rPr>
                 <w:rStyle w:val="Collegamentoipertestuale"/>
@@ -1244,7 +1244,7 @@
               <w:lang w:eastAsia="it-IT"/>
             </w:rPr>
           </w:pPr>
-          <w:hyperlink w:anchor="_Toc23108148" w:history="1">
+          <w:hyperlink w:history="1" w:anchor="_Toc23108148">
             <w:r>
               <w:rPr>
                 <w:rStyle w:val="Collegamentoipertestuale"/>
@@ -1316,7 +1316,7 @@
               <w:lang w:eastAsia="it-IT"/>
             </w:rPr>
           </w:pPr>
-          <w:hyperlink w:anchor="_Toc23108149" w:history="1">
+          <w:hyperlink w:history="1" w:anchor="_Toc23108149">
             <w:r>
               <w:rPr>
                 <w:rStyle w:val="Collegamentoipertestuale"/>
@@ -1389,7 +1389,7 @@
               <w:lang w:eastAsia="it-IT"/>
             </w:rPr>
           </w:pPr>
-          <w:hyperlink w:anchor="_Toc23108150" w:history="1">
+          <w:hyperlink w:history="1" w:anchor="_Toc23108150">
             <w:r>
               <w:rPr>
                 <w:rStyle w:val="Collegamentoipertestuale"/>
@@ -1479,7 +1479,7 @@
               <w:lang w:eastAsia="it-IT"/>
             </w:rPr>
           </w:pPr>
-          <w:hyperlink w:anchor="_Toc23108151" w:history="1">
+          <w:hyperlink w:history="1" w:anchor="_Toc23108151">
             <w:r>
               <w:rPr>
                 <w:rStyle w:val="Collegamentoipertestuale"/>
@@ -1569,7 +1569,7 @@
               <w:lang w:eastAsia="it-IT"/>
             </w:rPr>
           </w:pPr>
-          <w:hyperlink w:anchor="_Toc23108152" w:history="1">
+          <w:hyperlink w:history="1" w:anchor="_Toc23108152">
             <w:r>
               <w:rPr>
                 <w:rStyle w:val="Collegamentoipertestuale"/>
@@ -1658,7 +1658,7 @@
               <w:lang w:eastAsia="it-IT"/>
             </w:rPr>
           </w:pPr>
-          <w:hyperlink w:anchor="_Toc23108153" w:history="1">
+          <w:hyperlink w:history="1" w:anchor="_Toc23108153">
             <w:r>
               <w:rPr>
                 <w:rStyle w:val="Collegamentoipertestuale"/>
@@ -1730,7 +1730,7 @@
               <w:lang w:eastAsia="it-IT"/>
             </w:rPr>
           </w:pPr>
-          <w:hyperlink w:anchor="_Toc23108154" w:history="1">
+          <w:hyperlink w:history="1" w:anchor="_Toc23108154">
             <w:r>
               <w:rPr>
                 <w:rStyle w:val="Collegamentoipertestuale"/>
@@ -1802,7 +1802,7 @@
               <w:lang w:eastAsia="it-IT"/>
             </w:rPr>
           </w:pPr>
-          <w:hyperlink w:anchor="_Toc23108155" w:history="1">
+          <w:hyperlink w:history="1" w:anchor="_Toc23108155">
             <w:r>
               <w:rPr>
                 <w:rStyle w:val="Collegamentoipertestuale"/>
@@ -1874,7 +1874,7 @@
               <w:lang w:eastAsia="it-IT"/>
             </w:rPr>
           </w:pPr>
-          <w:hyperlink w:anchor="_Toc23108156" w:history="1">
+          <w:hyperlink w:history="1" w:anchor="_Toc23108156">
             <w:r>
               <w:rPr>
                 <w:rStyle w:val="Collegamentoipertestuale"/>
@@ -1947,7 +1947,7 @@
               <w:lang w:eastAsia="it-IT"/>
             </w:rPr>
           </w:pPr>
-          <w:hyperlink w:anchor="_Toc23108157" w:history="1">
+          <w:hyperlink w:history="1" w:anchor="_Toc23108157">
             <w:r>
               <w:rPr>
                 <w:rStyle w:val="Collegamentoipertestuale"/>
@@ -2036,7 +2036,7 @@
               <w:lang w:eastAsia="it-IT"/>
             </w:rPr>
           </w:pPr>
-          <w:hyperlink w:anchor="_Toc23108158" w:history="1">
+          <w:hyperlink w:history="1" w:anchor="_Toc23108158">
             <w:r>
               <w:rPr>
                 <w:rStyle w:val="Collegamentoipertestuale"/>
@@ -2108,7 +2108,7 @@
               <w:lang w:eastAsia="it-IT"/>
             </w:rPr>
           </w:pPr>
-          <w:hyperlink w:anchor="_Toc23108159" w:history="1">
+          <w:hyperlink w:history="1" w:anchor="_Toc23108159">
             <w:r>
               <w:rPr>
                 <w:rStyle w:val="Collegamentoipertestuale"/>
@@ -2180,7 +2180,7 @@
               <w:lang w:eastAsia="it-IT"/>
             </w:rPr>
           </w:pPr>
-          <w:hyperlink w:anchor="_Toc23108160" w:history="1">
+          <w:hyperlink w:history="1" w:anchor="_Toc23108160">
             <w:r>
               <w:rPr>
                 <w:rStyle w:val="Collegamentoipertestuale"/>
@@ -2252,7 +2252,7 @@
               <w:lang w:eastAsia="it-IT"/>
             </w:rPr>
           </w:pPr>
-          <w:hyperlink w:anchor="_Toc23108161" w:history="1">
+          <w:hyperlink w:history="1" w:anchor="_Toc23108161">
             <w:r>
               <w:rPr>
                 <w:rStyle w:val="Collegamentoipertestuale"/>
@@ -2324,7 +2324,7 @@
               <w:lang w:eastAsia="it-IT"/>
             </w:rPr>
           </w:pPr>
-          <w:hyperlink w:anchor="_Toc23108162" w:history="1">
+          <w:hyperlink w:history="1" w:anchor="_Toc23108162">
             <w:r>
               <w:rPr>
                 <w:rStyle w:val="Collegamentoipertestuale"/>
@@ -2396,7 +2396,7 @@
               <w:lang w:eastAsia="it-IT"/>
             </w:rPr>
           </w:pPr>
-          <w:hyperlink w:anchor="_Toc23108163" w:history="1">
+          <w:hyperlink w:history="1" w:anchor="_Toc23108163">
             <w:r>
               <w:rPr>
                 <w:rStyle w:val="Collegamentoipertestuale"/>
@@ -2468,7 +2468,7 @@
               <w:lang w:eastAsia="it-IT"/>
             </w:rPr>
           </w:pPr>
-          <w:hyperlink w:anchor="_Toc23108164" w:history="1">
+          <w:hyperlink w:history="1" w:anchor="_Toc23108164">
             <w:r>
               <w:rPr>
                 <w:rStyle w:val="Collegamentoipertestuale"/>
@@ -2540,7 +2540,7 @@
               <w:lang w:eastAsia="it-IT"/>
             </w:rPr>
           </w:pPr>
-          <w:hyperlink w:anchor="_Toc23108165" w:history="1">
+          <w:hyperlink w:history="1" w:anchor="_Toc23108165">
             <w:r>
               <w:rPr>
                 <w:rStyle w:val="Collegamentoipertestuale"/>
@@ -2612,7 +2612,7 @@
               <w:lang w:eastAsia="it-IT"/>
             </w:rPr>
           </w:pPr>
-          <w:hyperlink w:anchor="_Toc23108166" w:history="1">
+          <w:hyperlink w:history="1" w:anchor="_Toc23108166">
             <w:r>
               <w:rPr>
                 <w:rStyle w:val="Collegamentoipertestuale"/>
@@ -2684,7 +2684,7 @@
               <w:lang w:eastAsia="it-IT"/>
             </w:rPr>
           </w:pPr>
-          <w:hyperlink w:anchor="_Toc23108167" w:history="1">
+          <w:hyperlink w:history="1" w:anchor="_Toc23108167">
             <w:r>
               <w:rPr>
                 <w:rStyle w:val="Collegamentoipertestuale"/>
@@ -2756,7 +2756,7 @@
               <w:lang w:eastAsia="it-IT"/>
             </w:rPr>
           </w:pPr>
-          <w:hyperlink w:anchor="_Toc23108168" w:history="1">
+          <w:hyperlink w:history="1" w:anchor="_Toc23108168">
             <w:r>
               <w:rPr>
                 <w:rStyle w:val="Collegamentoipertestuale"/>
@@ -2828,7 +2828,7 @@
               <w:lang w:eastAsia="it-IT"/>
             </w:rPr>
           </w:pPr>
-          <w:hyperlink w:anchor="_Toc23108169" w:history="1">
+          <w:hyperlink w:history="1" w:anchor="_Toc23108169">
             <w:r>
               <w:rPr>
                 <w:rStyle w:val="Collegamentoipertestuale"/>
@@ -2900,7 +2900,7 @@
               <w:lang w:eastAsia="it-IT"/>
             </w:rPr>
           </w:pPr>
-          <w:hyperlink w:anchor="_Toc23108170" w:history="1">
+          <w:hyperlink w:history="1" w:anchor="_Toc23108170">
             <w:r>
               <w:rPr>
                 <w:rStyle w:val="Collegamentoipertestuale"/>
@@ -2972,7 +2972,7 @@
               <w:lang w:eastAsia="it-IT"/>
             </w:rPr>
           </w:pPr>
-          <w:hyperlink w:anchor="_Toc23108171" w:history="1">
+          <w:hyperlink w:history="1" w:anchor="_Toc23108171">
             <w:r>
               <w:rPr>
                 <w:rStyle w:val="Collegamentoipertestuale"/>
@@ -3044,7 +3044,7 @@
               <w:lang w:eastAsia="it-IT"/>
             </w:rPr>
           </w:pPr>
-          <w:hyperlink w:anchor="_Toc23108172" w:history="1">
+          <w:hyperlink w:history="1" w:anchor="_Toc23108172">
             <w:r>
               <w:rPr>
                 <w:rStyle w:val="Collegamentoipertestuale"/>
@@ -3116,7 +3116,7 @@
               <w:lang w:eastAsia="it-IT"/>
             </w:rPr>
           </w:pPr>
-          <w:hyperlink w:anchor="_Toc23108173" w:history="1">
+          <w:hyperlink w:history="1" w:anchor="_Toc23108173">
             <w:r>
               <w:rPr>
                 <w:rStyle w:val="Collegamentoipertestuale"/>
@@ -3188,7 +3188,7 @@
               <w:lang w:eastAsia="it-IT"/>
             </w:rPr>
           </w:pPr>
-          <w:hyperlink w:anchor="_Toc23108174" w:history="1">
+          <w:hyperlink w:history="1" w:anchor="_Toc23108174">
             <w:r>
               <w:rPr>
                 <w:rStyle w:val="Collegamentoipertestuale"/>
@@ -3260,7 +3260,7 @@
               <w:lang w:eastAsia="it-IT"/>
             </w:rPr>
           </w:pPr>
-          <w:hyperlink w:anchor="_Toc23108175" w:history="1">
+          <w:hyperlink w:history="1" w:anchor="_Toc23108175">
             <w:r>
               <w:rPr>
                 <w:rStyle w:val="Collegamentoipertestuale"/>
@@ -3332,7 +3332,7 @@
               <w:lang w:eastAsia="it-IT"/>
             </w:rPr>
           </w:pPr>
-          <w:hyperlink w:anchor="_Toc23108176" w:history="1">
+          <w:hyperlink w:history="1" w:anchor="_Toc23108176">
             <w:r>
               <w:rPr>
                 <w:rStyle w:val="Collegamentoipertestuale"/>
@@ -3404,7 +3404,7 @@
               <w:lang w:eastAsia="it-IT"/>
             </w:rPr>
           </w:pPr>
-          <w:hyperlink w:anchor="_Toc23108177" w:history="1">
+          <w:hyperlink w:history="1" w:anchor="_Toc23108177">
             <w:r>
               <w:rPr>
                 <w:rStyle w:val="Collegamentoipertestuale"/>
@@ -3477,7 +3477,7 @@
               <w:lang w:eastAsia="it-IT"/>
             </w:rPr>
           </w:pPr>
-          <w:hyperlink w:anchor="_Toc23108178" w:history="1">
+          <w:hyperlink w:history="1" w:anchor="_Toc23108178">
             <w:r>
               <w:rPr>
                 <w:rStyle w:val="Collegamentoipertestuale"/>
@@ -3567,7 +3567,7 @@
               <w:lang w:eastAsia="it-IT"/>
             </w:rPr>
           </w:pPr>
-          <w:hyperlink w:anchor="_Toc23108179" w:history="1">
+          <w:hyperlink w:history="1" w:anchor="_Toc23108179">
             <w:r>
               <w:rPr>
                 <w:rStyle w:val="Collegamentoipertestuale"/>
@@ -3657,7 +3657,7 @@
               <w:lang w:eastAsia="it-IT"/>
             </w:rPr>
           </w:pPr>
-          <w:hyperlink w:anchor="_Toc23108180" w:history="1">
+          <w:hyperlink w:history="1" w:anchor="_Toc23108180">
             <w:r>
               <w:rPr>
                 <w:rStyle w:val="Collegamentoipertestuale"/>
@@ -3766,7 +3766,7 @@
           <w:numId w:val="7"/>
         </w:numPr>
       </w:pPr>
-      <w:bookmarkStart w:id="1" w:name="_Toc23108138"/>
+      <w:bookmarkStart w:name="_Toc23108138" w:id="1"/>
       <w:r>
         <w:rPr>
           <w:lang w:val="en-GB"/>
@@ -3786,7 +3786,7 @@
           <w:lang w:val="en-GB"/>
         </w:rPr>
       </w:pPr>
-      <w:bookmarkStart w:id="2" w:name="_Toc23108139"/>
+      <w:bookmarkStart w:name="_Toc23108139" w:id="2"/>
       <w:r>
         <w:rPr>
           <w:lang w:val="en-GB"/>
@@ -3812,7 +3812,7 @@
           <w:lang w:val="en-GB"/>
         </w:rPr>
       </w:pPr>
-      <w:bookmarkStart w:id="3" w:name="_Toc23108140"/>
+      <w:bookmarkStart w:name="_Toc23108140" w:id="3"/>
       <w:r>
         <w:rPr>
           <w:lang w:val="en-GB"/>
@@ -3825,14 +3825,14 @@
       <w:pPr>
         <w:ind w:left="1416"/>
         <w:rPr>
-          <w:rFonts w:ascii="Calibri" w:eastAsia="Calibri" w:hAnsi="Calibri" w:cs="Calibri"/>
+          <w:rFonts w:ascii="Calibri" w:hAnsi="Calibri" w:eastAsia="Calibri" w:cs="Calibri"/>
           <w:lang w:val="en-GB"/>
         </w:rPr>
       </w:pPr>
       <w:proofErr w:type="spellStart"/>
       <w:r>
         <w:rPr>
-          <w:rFonts w:ascii="Calibri" w:eastAsia="Calibri" w:hAnsi="Calibri" w:cs="Calibri"/>
+          <w:rFonts w:ascii="Calibri" w:hAnsi="Calibri" w:eastAsia="Calibri" w:cs="Calibri"/>
           <w:lang w:val="en-GB"/>
         </w:rPr>
         <w:t>SafeStreets</w:t>
@@ -3840,7 +3840,7 @@
       <w:proofErr w:type="spellEnd"/>
       <w:r>
         <w:rPr>
-          <w:rFonts w:ascii="Calibri" w:eastAsia="Calibri" w:hAnsi="Calibri" w:cs="Calibri"/>
+          <w:rFonts w:ascii="Calibri" w:hAnsi="Calibri" w:eastAsia="Calibri" w:cs="Calibri"/>
           <w:lang w:val="en-GB"/>
         </w:rPr>
         <w:t xml:space="preserve"> is a crowded-sourced application that intends to provide users with the possibility to notify authorities when traffic violations occur, specifically parking violations. The application allows users to send pictures of violations, including their date, time, and position, to authorities. The main purpose of </w:t>
@@ -3848,7 +3848,7 @@
       <w:proofErr w:type="spellStart"/>
       <w:r>
         <w:rPr>
-          <w:rFonts w:ascii="Calibri" w:eastAsia="Calibri" w:hAnsi="Calibri" w:cs="Calibri"/>
+          <w:rFonts w:ascii="Calibri" w:hAnsi="Calibri" w:eastAsia="Calibri" w:cs="Calibri"/>
           <w:lang w:val="en-GB"/>
         </w:rPr>
         <w:t>SafeStreets</w:t>
@@ -3856,7 +3856,7 @@
       <w:proofErr w:type="spellEnd"/>
       <w:r>
         <w:rPr>
-          <w:rFonts w:ascii="Calibri" w:eastAsia="Calibri" w:hAnsi="Calibri" w:cs="Calibri"/>
+          <w:rFonts w:ascii="Calibri" w:hAnsi="Calibri" w:eastAsia="Calibri" w:cs="Calibri"/>
           <w:lang w:val="en-GB"/>
         </w:rPr>
         <w:t xml:space="preserve"> is to reduce the number of accidents that may be caused by certain violations that can be avoided easily. The following examples may illustrate and visualize the type of violations that may be captured and notified to the authorities:</w:t>
@@ -3876,7 +3876,7 @@
       </w:pPr>
       <w:r>
         <w:rPr>
-          <w:rFonts w:ascii="Calibri" w:eastAsia="Calibri" w:hAnsi="Calibri" w:cs="Calibri"/>
+          <w:rFonts w:ascii="Calibri" w:hAnsi="Calibri" w:eastAsia="Calibri" w:cs="Calibri"/>
           <w:lang w:val="en-GB"/>
         </w:rPr>
         <w:t>Double line parking</w:t>
@@ -3896,7 +3896,7 @@
       </w:pPr>
       <w:r>
         <w:rPr>
-          <w:rFonts w:ascii="Calibri" w:eastAsia="Calibri" w:hAnsi="Calibri" w:cs="Calibri"/>
+          <w:rFonts w:ascii="Calibri" w:hAnsi="Calibri" w:eastAsia="Calibri" w:cs="Calibri"/>
           <w:lang w:val="en-GB"/>
         </w:rPr>
         <w:t>Expiry of the parking time limit</w:t>
@@ -3916,7 +3916,7 @@
       </w:pPr>
       <w:r>
         <w:rPr>
-          <w:rFonts w:ascii="Calibri" w:eastAsia="Calibri" w:hAnsi="Calibri" w:cs="Calibri"/>
+          <w:rFonts w:ascii="Calibri" w:hAnsi="Calibri" w:eastAsia="Calibri" w:cs="Calibri"/>
           <w:lang w:val="en-GB"/>
         </w:rPr>
         <w:t>No parking area</w:t>
@@ -3936,7 +3936,7 @@
       </w:pPr>
       <w:r>
         <w:rPr>
-          <w:rFonts w:ascii="Calibri" w:eastAsia="Calibri" w:hAnsi="Calibri" w:cs="Calibri"/>
+          <w:rFonts w:ascii="Calibri" w:hAnsi="Calibri" w:eastAsia="Calibri" w:cs="Calibri"/>
           <w:lang w:val="en-GB"/>
         </w:rPr>
         <w:t>Parking in places reserved to people with disabilities</w:t>
@@ -3956,7 +3956,7 @@
       </w:pPr>
       <w:r>
         <w:rPr>
-          <w:rFonts w:ascii="Calibri" w:eastAsia="Calibri" w:hAnsi="Calibri" w:cs="Calibri"/>
+          <w:rFonts w:ascii="Calibri" w:hAnsi="Calibri" w:eastAsia="Calibri" w:cs="Calibri"/>
           <w:lang w:val="en-GB"/>
         </w:rPr>
         <w:t>Parking in the middle of bike lanes</w:t>
@@ -3976,7 +3976,7 @@
       </w:pPr>
       <w:r>
         <w:rPr>
-          <w:rFonts w:ascii="Calibri" w:eastAsia="Calibri" w:hAnsi="Calibri" w:cs="Calibri"/>
+          <w:rFonts w:ascii="Calibri" w:hAnsi="Calibri" w:eastAsia="Calibri" w:cs="Calibri"/>
           <w:lang w:val="en-GB"/>
         </w:rPr>
         <w:t>Parking near bus stops</w:t>
@@ -3996,7 +3996,7 @@
       </w:pPr>
       <w:r>
         <w:rPr>
-          <w:rFonts w:ascii="Calibri" w:eastAsia="Calibri" w:hAnsi="Calibri" w:cs="Calibri"/>
+          <w:rFonts w:ascii="Calibri" w:hAnsi="Calibri" w:eastAsia="Calibri" w:cs="Calibri"/>
           <w:lang w:val="en-GB"/>
         </w:rPr>
         <w:t>Parking on crosswalk</w:t>
@@ -4016,7 +4016,7 @@
       </w:pPr>
       <w:r>
         <w:rPr>
-          <w:rFonts w:ascii="Calibri" w:eastAsia="Calibri" w:hAnsi="Calibri" w:cs="Calibri"/>
+          <w:rFonts w:ascii="Calibri" w:hAnsi="Calibri" w:eastAsia="Calibri" w:cs="Calibri"/>
           <w:lang w:val="en-GB"/>
         </w:rPr>
         <w:t>Parking on residents reserved spots</w:t>
@@ -4036,7 +4036,7 @@
       </w:pPr>
       <w:r>
         <w:rPr>
-          <w:rFonts w:ascii="Calibri" w:eastAsia="Calibri" w:hAnsi="Calibri" w:cs="Calibri"/>
+          <w:rFonts w:ascii="Calibri" w:hAnsi="Calibri" w:eastAsia="Calibri" w:cs="Calibri"/>
           <w:lang w:val="en-GB"/>
         </w:rPr>
         <w:t>Parking ticket missing</w:t>
@@ -4056,7 +4056,7 @@
       </w:pPr>
       <w:r>
         <w:rPr>
-          <w:rFonts w:ascii="Calibri" w:eastAsia="Calibri" w:hAnsi="Calibri" w:cs="Calibri"/>
+          <w:rFonts w:ascii="Calibri" w:hAnsi="Calibri" w:eastAsia="Calibri" w:cs="Calibri"/>
           <w:lang w:val="en-GB"/>
         </w:rPr>
         <w:t>Possible vehicles damage by third parties (e.g. broken glass)</w:t>
@@ -4067,14 +4067,14 @@
         <w:ind w:left="1416"/>
         <w:jc w:val="both"/>
         <w:rPr>
-          <w:rFonts w:ascii="Calibri" w:eastAsia="Calibri" w:hAnsi="Calibri" w:cs="Calibri"/>
+          <w:rFonts w:ascii="Calibri" w:hAnsi="Calibri" w:eastAsia="Calibri" w:cs="Calibri"/>
           <w:lang w:val="en-GB"/>
         </w:rPr>
       </w:pPr>
       <w:proofErr w:type="spellStart"/>
       <w:r>
         <w:rPr>
-          <w:rFonts w:ascii="Calibri" w:eastAsia="Calibri" w:hAnsi="Calibri" w:cs="Calibri"/>
+          <w:rFonts w:ascii="Calibri" w:hAnsi="Calibri" w:eastAsia="Calibri" w:cs="Calibri"/>
           <w:lang w:val="en-GB"/>
         </w:rPr>
         <w:t>SafeStreets</w:t>
@@ -4082,7 +4082,7 @@
       <w:proofErr w:type="spellEnd"/>
       <w:r>
         <w:rPr>
-          <w:rFonts w:ascii="Calibri" w:eastAsia="Calibri" w:hAnsi="Calibri" w:cs="Calibri"/>
+          <w:rFonts w:ascii="Calibri" w:hAnsi="Calibri" w:eastAsia="Calibri" w:cs="Calibri"/>
           <w:lang w:val="en-GB"/>
         </w:rPr>
         <w:t xml:space="preserve"> stores the information provided by the users, completing it with suitable metadata. </w:t>
@@ -4090,7 +4090,7 @@
       <w:proofErr w:type="gramStart"/>
       <w:r>
         <w:rPr>
-          <w:rFonts w:ascii="Calibri" w:eastAsia="Calibri" w:hAnsi="Calibri" w:cs="Calibri"/>
+          <w:rFonts w:ascii="Calibri" w:hAnsi="Calibri" w:eastAsia="Calibri" w:cs="Calibri"/>
           <w:lang w:val="en-GB"/>
         </w:rPr>
         <w:t>In particular, when</w:t>
@@ -4098,7 +4098,7 @@
       <w:proofErr w:type="gramEnd"/>
       <w:r>
         <w:rPr>
-          <w:rFonts w:ascii="Calibri" w:eastAsia="Calibri" w:hAnsi="Calibri" w:cs="Calibri"/>
+          <w:rFonts w:ascii="Calibri" w:hAnsi="Calibri" w:eastAsia="Calibri" w:cs="Calibri"/>
           <w:lang w:val="en-GB"/>
         </w:rPr>
         <w:t xml:space="preserve"> it receives a picture, it runs an algorithm to read the licence plate and stores the retrieved information with the violation, including also the type of violation (input by the user) and the name of the street where the violation occurred (which can be retrieved from the geographical position of the violation). In addition, the application allows both end users and authorities to mine the information that has been received, for example by highlighting the streets (or the areas) with the highest frequency of violations, or the vehicles that commit the most violations. Of course, different levels of visibility are offered to different roles, for example the authorities can see the licence plate numbers of the vehicles that commit any violation while the end user cannot see that.</w:t>
@@ -4108,7 +4108,7 @@
       <w:pPr>
         <w:ind w:left="1416"/>
         <w:rPr>
-          <w:rFonts w:ascii="Calibri" w:eastAsia="Calibri" w:hAnsi="Calibri" w:cs="Calibri"/>
+          <w:rFonts w:ascii="Calibri" w:hAnsi="Calibri" w:eastAsia="Calibri" w:cs="Calibri"/>
           <w:lang w:val="en-GB"/>
         </w:rPr>
       </w:pPr>
@@ -4118,13 +4118,13 @@
         <w:ind w:left="1416"/>
         <w:jc w:val="both"/>
         <w:rPr>
-          <w:rFonts w:ascii="Calibri" w:eastAsia="Calibri" w:hAnsi="Calibri" w:cs="Calibri"/>
-          <w:lang w:val="en-GB"/>
-        </w:rPr>
-      </w:pPr>
-      <w:r>
-        <w:rPr>
-          <w:rFonts w:ascii="Calibri" w:eastAsia="Calibri" w:hAnsi="Calibri" w:cs="Calibri"/>
+          <w:rFonts w:ascii="Calibri" w:hAnsi="Calibri" w:eastAsia="Calibri" w:cs="Calibri"/>
+          <w:lang w:val="en-GB"/>
+        </w:rPr>
+      </w:pPr>
+      <w:r>
+        <w:rPr>
+          <w:rFonts w:ascii="Calibri" w:hAnsi="Calibri" w:eastAsia="Calibri" w:cs="Calibri"/>
           <w:lang w:val="en-GB"/>
         </w:rPr>
         <w:lastRenderedPageBreak/>
@@ -4133,7 +4133,7 @@
       <w:proofErr w:type="spellStart"/>
       <w:r>
         <w:rPr>
-          <w:rFonts w:ascii="Calibri" w:eastAsia="Calibri" w:hAnsi="Calibri" w:cs="Calibri"/>
+          <w:rFonts w:ascii="Calibri" w:hAnsi="Calibri" w:eastAsia="Calibri" w:cs="Calibri"/>
           <w:lang w:val="en-GB"/>
         </w:rPr>
         <w:t>SafeStreets</w:t>
@@ -4141,7 +4141,7 @@
       <w:proofErr w:type="spellEnd"/>
       <w:r>
         <w:rPr>
-          <w:rFonts w:ascii="Calibri" w:eastAsia="Calibri" w:hAnsi="Calibri" w:cs="Calibri"/>
+          <w:rFonts w:ascii="Calibri" w:hAnsi="Calibri" w:eastAsia="Calibri" w:cs="Calibri"/>
           <w:lang w:val="en-GB"/>
         </w:rPr>
         <w:t xml:space="preserve">. If the municipality offers a service that allows users to retrieve the information about accidents that occur on the territory of the municipality, </w:t>
@@ -4149,7 +4149,7 @@
       <w:proofErr w:type="spellStart"/>
       <w:r>
         <w:rPr>
-          <w:rFonts w:ascii="Calibri" w:eastAsia="Calibri" w:hAnsi="Calibri" w:cs="Calibri"/>
+          <w:rFonts w:ascii="Calibri" w:hAnsi="Calibri" w:eastAsia="Calibri" w:cs="Calibri"/>
           <w:lang w:val="en-GB"/>
         </w:rPr>
         <w:t>SafeStreets</w:t>
@@ -4157,7 +4157,7 @@
       <w:proofErr w:type="spellEnd"/>
       <w:r>
         <w:rPr>
-          <w:rFonts w:ascii="Calibri" w:eastAsia="Calibri" w:hAnsi="Calibri" w:cs="Calibri"/>
+          <w:rFonts w:ascii="Calibri" w:hAnsi="Calibri" w:eastAsia="Calibri" w:cs="Calibri"/>
           <w:lang w:val="en-GB"/>
         </w:rPr>
         <w:t xml:space="preserve"> can cross that information with its own data to identify potentially unsafe areas, hence suggest possible interventions depending of the type of the most committed violation in that area. The following examples show which intervention could be suggested depending on the preceding examples of violations presented earlier in this paragraph:</w:t>
@@ -4177,7 +4177,7 @@
       </w:pPr>
       <w:r>
         <w:rPr>
-          <w:rFonts w:ascii="Calibri" w:eastAsia="Calibri" w:hAnsi="Calibri" w:cs="Calibri"/>
+          <w:rFonts w:ascii="Calibri" w:hAnsi="Calibri" w:eastAsia="Calibri" w:cs="Calibri"/>
           <w:lang w:val="en-GB"/>
         </w:rPr>
         <w:t>Add a barrier between the bike lane and the part of the road for motorized vehicles</w:t>
@@ -4197,7 +4197,7 @@
       </w:pPr>
       <w:r>
         <w:rPr>
-          <w:rFonts w:ascii="Calibri" w:eastAsia="Calibri" w:hAnsi="Calibri" w:cs="Calibri"/>
+          <w:rFonts w:ascii="Calibri" w:hAnsi="Calibri" w:eastAsia="Calibri" w:cs="Calibri"/>
           <w:lang w:val="en-GB"/>
         </w:rPr>
         <w:t xml:space="preserve">Install a towaway zone sign </w:t>
@@ -4217,7 +4217,7 @@
       </w:pPr>
       <w:r>
         <w:rPr>
-          <w:rFonts w:ascii="Calibri" w:eastAsia="Calibri" w:hAnsi="Calibri" w:cs="Calibri"/>
+          <w:rFonts w:ascii="Calibri" w:hAnsi="Calibri" w:eastAsia="Calibri" w:cs="Calibri"/>
           <w:lang w:val="en-GB"/>
         </w:rPr>
         <w:t xml:space="preserve">Increase parking slots </w:t>
@@ -4237,7 +4237,7 @@
       </w:pPr>
       <w:r>
         <w:rPr>
-          <w:rFonts w:ascii="Calibri" w:eastAsia="Calibri" w:hAnsi="Calibri" w:cs="Calibri"/>
+          <w:rFonts w:ascii="Calibri" w:hAnsi="Calibri" w:eastAsia="Calibri" w:cs="Calibri"/>
           <w:lang w:val="en-GB"/>
         </w:rPr>
         <w:t>Increase local police controls</w:t>
@@ -4248,13 +4248,13 @@
         <w:ind w:left="1416"/>
         <w:jc w:val="both"/>
         <w:rPr>
-          <w:rFonts w:ascii="Calibri" w:eastAsia="Calibri" w:hAnsi="Calibri" w:cs="Calibri"/>
-          <w:lang w:val="en-GB"/>
-        </w:rPr>
-      </w:pPr>
-      <w:r>
-        <w:rPr>
-          <w:rFonts w:ascii="Calibri" w:eastAsia="Calibri" w:hAnsi="Calibri" w:cs="Calibri"/>
+          <w:rFonts w:ascii="Calibri" w:hAnsi="Calibri" w:eastAsia="Calibri" w:cs="Calibri"/>
+          <w:lang w:val="en-GB"/>
+        </w:rPr>
+      </w:pPr>
+      <w:r>
+        <w:rPr>
+          <w:rFonts w:ascii="Calibri" w:hAnsi="Calibri" w:eastAsia="Calibri" w:cs="Calibri"/>
           <w:lang w:val="en-GB"/>
         </w:rPr>
         <w:t xml:space="preserve">The main purpose of this functionality is that </w:t>
@@ -4262,7 +4262,7 @@
       <w:proofErr w:type="spellStart"/>
       <w:r>
         <w:rPr>
-          <w:rFonts w:ascii="Calibri" w:eastAsia="Calibri" w:hAnsi="Calibri" w:cs="Calibri"/>
+          <w:rFonts w:ascii="Calibri" w:hAnsi="Calibri" w:eastAsia="Calibri" w:cs="Calibri"/>
           <w:lang w:val="en-GB"/>
         </w:rPr>
         <w:t>SafeStreets</w:t>
@@ -4270,7 +4270,7 @@
       <w:proofErr w:type="spellEnd"/>
       <w:r>
         <w:rPr>
-          <w:rFonts w:ascii="Calibri" w:eastAsia="Calibri" w:hAnsi="Calibri" w:cs="Calibri"/>
+          <w:rFonts w:ascii="Calibri" w:hAnsi="Calibri" w:eastAsia="Calibri" w:cs="Calibri"/>
           <w:lang w:val="en-GB"/>
         </w:rPr>
         <w:t xml:space="preserve"> also identifies areas with critical number of accidents and reports suggestions as a possible solution as an automatized method to engage with the problem. Thus, it could help the authorities to highlight where the interventions should be provided, and this functionality should make it easier to point out the areas with critical statistics. So, if the municipality provide the needed information, it helps with the traceability of the main problem, therefore handling it providing also a higher measurement on local security.</w:t>
@@ -4279,7 +4279,7 @@
     <w:p>
       <w:pPr>
         <w:rPr>
-          <w:rFonts w:ascii="Calibri" w:eastAsia="Calibri" w:hAnsi="Calibri" w:cs="Calibri"/>
+          <w:rFonts w:ascii="Calibri" w:hAnsi="Calibri" w:eastAsia="Calibri" w:cs="Calibri"/>
           <w:lang w:val="en-GB"/>
         </w:rPr>
       </w:pPr>
@@ -4292,7 +4292,7 @@
           <w:lang w:val="en-GB"/>
         </w:rPr>
       </w:pPr>
-      <w:bookmarkStart w:id="4" w:name="_Toc23108141"/>
+      <w:bookmarkStart w:name="_Toc23108141" w:id="4"/>
       <w:r>
         <w:rPr>
           <w:lang w:val="en-GB"/>
@@ -4485,7 +4485,7 @@
           <w:lang w:val="en-GB"/>
         </w:rPr>
       </w:pPr>
-      <w:bookmarkStart w:id="5" w:name="_Toc23108142"/>
+      <w:bookmarkStart w:name="_Toc23108142" w:id="5"/>
       <w:r>
         <w:rPr>
           <w:lang w:val="en-GB"/>
@@ -4591,14 +4591,14 @@
       <w:pPr>
         <w:jc w:val="both"/>
         <w:rPr>
-          <w:rFonts w:ascii="Calibri" w:eastAsia="Calibri" w:hAnsi="Calibri" w:cs="Calibri"/>
+          <w:rFonts w:ascii="Calibri" w:hAnsi="Calibri" w:eastAsia="Calibri" w:cs="Calibri"/>
           <w:lang w:val="en-GB"/>
         </w:rPr>
       </w:pPr>
       <w:proofErr w:type="spellStart"/>
       <w:r>
         <w:rPr>
-          <w:rFonts w:ascii="Calibri" w:eastAsia="Calibri" w:hAnsi="Calibri" w:cs="Calibri"/>
+          <w:rFonts w:ascii="Calibri" w:hAnsi="Calibri" w:eastAsia="Calibri" w:cs="Calibri"/>
           <w:lang w:val="en-GB"/>
         </w:rPr>
         <w:t>SafeStreets</w:t>
@@ -4606,7 +4606,7 @@
       <w:proofErr w:type="spellEnd"/>
       <w:r>
         <w:rPr>
-          <w:rFonts w:ascii="Calibri" w:eastAsia="Calibri" w:hAnsi="Calibri" w:cs="Calibri"/>
+          <w:rFonts w:ascii="Calibri" w:hAnsi="Calibri" w:eastAsia="Calibri" w:cs="Calibri"/>
           <w:lang w:val="en-GB"/>
         </w:rPr>
         <w:t xml:space="preserve"> is meant to help authorities to identify some serious violations, traffic and parking violations, that may cause accidents in the future being. Thus, as it’s been called, it’s intended for making streets safer. Also, this application will increase the efficiency on reporting violations with the help of a common citizen. In order to report a violation, citizens won’t have to go to a police station (that might be far from the current position of the violation), they won’t even have to search where they are in order to report formally the committed violation. There are also some assumptions made in order to satisfy the goals of the S2B and the fundamental requirements that would help the lower level to easily realize the implementation part without considering the research on some tech already defined and available for use, also for higher level perspectives, for future improvements; thus it will be easier to integrate some new tech inherent to the domain of the application.</w:t>
@@ -4616,14 +4616,14 @@
       <w:pPr>
         <w:jc w:val="both"/>
         <w:rPr>
-          <w:rFonts w:ascii="Calibri" w:eastAsia="Calibri" w:hAnsi="Calibri" w:cs="Calibri"/>
+          <w:rFonts w:ascii="Calibri" w:hAnsi="Calibri" w:eastAsia="Calibri" w:cs="Calibri"/>
           <w:lang w:val="en-GB"/>
         </w:rPr>
       </w:pPr>
       <w:proofErr w:type="spellStart"/>
       <w:r>
         <w:rPr>
-          <w:rFonts w:ascii="Calibri" w:eastAsia="Calibri" w:hAnsi="Calibri" w:cs="Calibri"/>
+          <w:rFonts w:ascii="Calibri" w:hAnsi="Calibri" w:eastAsia="Calibri" w:cs="Calibri"/>
           <w:lang w:val="en-GB"/>
         </w:rPr>
         <w:t>SafeStreets</w:t>
@@ -4631,7 +4631,7 @@
       <w:proofErr w:type="spellEnd"/>
       <w:r>
         <w:rPr>
-          <w:rFonts w:ascii="Calibri" w:eastAsia="Calibri" w:hAnsi="Calibri" w:cs="Calibri"/>
+          <w:rFonts w:ascii="Calibri" w:hAnsi="Calibri" w:eastAsia="Calibri" w:cs="Calibri"/>
           <w:lang w:val="en-GB"/>
         </w:rPr>
         <w:t xml:space="preserve"> allow users to report a violation to the authorities when they spot one. In order to obtain the ability of using </w:t>
@@ -4639,7 +4639,7 @@
       <w:proofErr w:type="spellStart"/>
       <w:r>
         <w:rPr>
-          <w:rFonts w:ascii="Calibri" w:eastAsia="Calibri" w:hAnsi="Calibri" w:cs="Calibri"/>
+          <w:rFonts w:ascii="Calibri" w:hAnsi="Calibri" w:eastAsia="Calibri" w:cs="Calibri"/>
           <w:lang w:val="en-GB"/>
         </w:rPr>
         <w:t>SafeStreets</w:t>
@@ -4647,7 +4647,7 @@
       <w:proofErr w:type="spellEnd"/>
       <w:r>
         <w:rPr>
-          <w:rFonts w:ascii="Calibri" w:eastAsia="Calibri" w:hAnsi="Calibri" w:cs="Calibri"/>
+          <w:rFonts w:ascii="Calibri" w:hAnsi="Calibri" w:eastAsia="Calibri" w:cs="Calibri"/>
           <w:lang w:val="en-GB"/>
         </w:rPr>
         <w:t xml:space="preserve"> the user will have to register himself into the application system. Users have two different modes to register themselves into the system: the first one is the proprietary authentication and the second one consists of SPID authentication. Generally, they will have to subscribe with their full name and fiscal code since they’re mandatory to be able to fill certain reports. Registered Users obtain points that indicate their integrity through their continuous </w:t>
@@ -4655,7 +4655,7 @@
       <w:proofErr w:type="spellStart"/>
       <w:r>
         <w:rPr>
-          <w:rFonts w:ascii="Calibri" w:eastAsia="Calibri" w:hAnsi="Calibri" w:cs="Calibri"/>
+          <w:rFonts w:ascii="Calibri" w:hAnsi="Calibri" w:eastAsia="Calibri" w:cs="Calibri"/>
           <w:lang w:val="en-GB"/>
         </w:rPr>
         <w:t>voluntaristic</w:t>
@@ -4663,7 +4663,7 @@
       <w:proofErr w:type="spellEnd"/>
       <w:r>
         <w:rPr>
-          <w:rFonts w:ascii="Calibri" w:eastAsia="Calibri" w:hAnsi="Calibri" w:cs="Calibri"/>
+          <w:rFonts w:ascii="Calibri" w:hAnsi="Calibri" w:eastAsia="Calibri" w:cs="Calibri"/>
           <w:lang w:val="en-GB"/>
         </w:rPr>
         <w:t xml:space="preserve"> participation in order to provide the possibility of achieving the goal of making the streets safer. These points are called integrity points. Initially, users, who have registered with SPID, have more integrity points than the proprietary authentication (according to demonstrating more integrity into the society verifying his own identity through a public system of digital authentication). Moreover, when a report is verified by the authorities, integrity points of the notifier increase. Users can see also, through a map, the security level of a zone. </w:t>
@@ -4671,7 +4671,7 @@
       <w:proofErr w:type="gramStart"/>
       <w:r>
         <w:rPr>
-          <w:rFonts w:ascii="Calibri" w:eastAsia="Calibri" w:hAnsi="Calibri" w:cs="Calibri"/>
+          <w:rFonts w:ascii="Calibri" w:hAnsi="Calibri" w:eastAsia="Calibri" w:cs="Calibri"/>
           <w:lang w:val="en-GB"/>
         </w:rPr>
         <w:t>Actually, allowing</w:t>
@@ -4679,7 +4679,7 @@
       <w:proofErr w:type="gramEnd"/>
       <w:r>
         <w:rPr>
-          <w:rFonts w:ascii="Calibri" w:eastAsia="Calibri" w:hAnsi="Calibri" w:cs="Calibri"/>
+          <w:rFonts w:ascii="Calibri" w:hAnsi="Calibri" w:eastAsia="Calibri" w:cs="Calibri"/>
           <w:lang w:val="en-GB"/>
         </w:rPr>
         <w:t xml:space="preserve"> users to mine general information about notified violations doesn’t violate the privacy of the reporting user according to the Legislative Decree 196/03 and the regulation 2016/679 given since they aren’t authorized to access other users’ private information such as fiscal code, name, surname etc. Security level is calculated being based on the statistics of the types of violations committed in the interested area.</w:t>
@@ -4689,20 +4689,20 @@
       <w:pPr>
         <w:jc w:val="both"/>
         <w:rPr>
-          <w:rFonts w:ascii="Calibri" w:eastAsia="Calibri" w:hAnsi="Calibri" w:cs="Calibri"/>
-          <w:lang w:val="en-GB"/>
-        </w:rPr>
-      </w:pPr>
-      <w:r>
-        <w:rPr>
-          <w:rFonts w:ascii="Calibri" w:eastAsia="Calibri" w:hAnsi="Calibri" w:cs="Calibri"/>
+          <w:rFonts w:ascii="Calibri" w:hAnsi="Calibri" w:eastAsia="Calibri" w:cs="Calibri"/>
+          <w:lang w:val="en-GB"/>
+        </w:rPr>
+      </w:pPr>
+      <w:r>
+        <w:rPr>
+          <w:rFonts w:ascii="Calibri" w:hAnsi="Calibri" w:eastAsia="Calibri" w:cs="Calibri"/>
           <w:lang w:val="en-GB"/>
         </w:rPr>
         <w:t xml:space="preserve">As it is in the specification of the S2B, Reports are composed of date, time, position, a note (with a maximum fixed number of  characters) and a clear picture of the committed violation in which the licence plate should be included, but it isn’t a restricted requirement because, in the worst case, there are two possible situations: in the first one the licence plate isn’t clear (e.g. poor quality or blurry image) the user is allowed to do one out of two possible </w:t>
       </w:r>
       <w:r>
         <w:rPr>
-          <w:rFonts w:ascii="Calibri" w:eastAsia="Calibri" w:hAnsi="Calibri" w:cs="Calibri"/>
+          <w:rFonts w:ascii="Calibri" w:hAnsi="Calibri" w:eastAsia="Calibri" w:cs="Calibri"/>
           <w:lang w:val="en-GB"/>
         </w:rPr>
         <w:lastRenderedPageBreak/>
@@ -4713,13 +4713,13 @@
       <w:pPr>
         <w:jc w:val="both"/>
         <w:rPr>
-          <w:rFonts w:ascii="Calibri" w:eastAsia="Calibri" w:hAnsi="Calibri" w:cs="Calibri"/>
-          <w:lang w:val="en-GB"/>
-        </w:rPr>
-      </w:pPr>
-      <w:r>
-        <w:rPr>
-          <w:rFonts w:ascii="Calibri" w:eastAsia="Calibri" w:hAnsi="Calibri" w:cs="Calibri"/>
+          <w:rFonts w:ascii="Calibri" w:hAnsi="Calibri" w:eastAsia="Calibri" w:cs="Calibri"/>
+          <w:lang w:val="en-GB"/>
+        </w:rPr>
+      </w:pPr>
+      <w:r>
+        <w:rPr>
+          <w:rFonts w:ascii="Calibri" w:hAnsi="Calibri" w:eastAsia="Calibri" w:cs="Calibri"/>
           <w:lang w:val="en-GB"/>
         </w:rPr>
         <w:t>Since the violation must be notified in real-time domain, the user is not allowed to upload a picture at all. So that, situations as creating a false violation or manipulating data of a certain violation. For the same reason the user is not allowed to modify a photo. If the user notices something that should be mentioned, there’s a note that he can fill in briefly with possible observations. Also, the user must have a stable active connection to be able to submit the violation.</w:t>
@@ -4729,13 +4729,13 @@
       <w:pPr>
         <w:jc w:val="both"/>
         <w:rPr>
-          <w:rFonts w:ascii="Calibri" w:eastAsia="Calibri" w:hAnsi="Calibri" w:cs="Calibri"/>
-          <w:lang w:val="en-GB"/>
-        </w:rPr>
-      </w:pPr>
-      <w:r>
-        <w:rPr>
-          <w:rFonts w:ascii="Calibri" w:eastAsia="Calibri" w:hAnsi="Calibri" w:cs="Calibri"/>
+          <w:rFonts w:ascii="Calibri" w:hAnsi="Calibri" w:eastAsia="Calibri" w:cs="Calibri"/>
+          <w:lang w:val="en-GB"/>
+        </w:rPr>
+      </w:pPr>
+      <w:r>
+        <w:rPr>
+          <w:rFonts w:ascii="Calibri" w:hAnsi="Calibri" w:eastAsia="Calibri" w:cs="Calibri"/>
           <w:lang w:val="en-GB"/>
         </w:rPr>
         <w:t>A report should satisfy the application domain before it becomes in hands of authorities and in order to realize this fact a report should include the preconditions described earlier. When a report is filled in completely the authorities must be able to receive it through the application. Within this context, the authorities are defined as Italy’s law enforcement agencies. The authorities, interested in the application willing to use it for increasing local security, must have a valid digital certificate provided by the police forces through the Ministry of the Interior. An authority must register to be able to use the application. The registration process requires a valid digital certificate. Once an authority is registered, it’s able to receive notifications about the committed violations. Registered authorities have the maximum authorization to access all the data notified by users. They also have access to all normal user functionalities, thus the capability of reporting violations. The authorities can also verify and validate the visualized reports depending on the veracity of the notified violations.</w:t>
@@ -4744,13 +4744,13 @@
     <w:p>
       <w:pPr>
         <w:rPr>
-          <w:rFonts w:ascii="Calibri" w:eastAsia="Calibri" w:hAnsi="Calibri" w:cs="Calibri"/>
-          <w:lang w:val="en-GB"/>
-        </w:rPr>
-      </w:pPr>
-      <w:r>
-        <w:rPr>
-          <w:rFonts w:ascii="Calibri" w:eastAsia="Calibri" w:hAnsi="Calibri" w:cs="Calibri"/>
+          <w:rFonts w:ascii="Calibri" w:hAnsi="Calibri" w:eastAsia="Calibri" w:cs="Calibri"/>
+          <w:lang w:val="en-GB"/>
+        </w:rPr>
+      </w:pPr>
+      <w:r>
+        <w:rPr>
+          <w:rFonts w:ascii="Calibri" w:hAnsi="Calibri" w:eastAsia="Calibri" w:cs="Calibri"/>
           <w:lang w:val="en-GB"/>
         </w:rPr>
         <w:t>Either the registration process or the reports made and of the user who carried it out are respects the terms established by the Legislative Decree 196/03 and the regulation 2016/679.</w:t>
@@ -4760,14 +4760,14 @@
       <w:pPr>
         <w:jc w:val="both"/>
         <w:rPr>
-          <w:rFonts w:ascii="Calibri" w:eastAsia="Calibri" w:hAnsi="Calibri" w:cs="Calibri"/>
+          <w:rFonts w:ascii="Calibri" w:hAnsi="Calibri" w:eastAsia="Calibri" w:cs="Calibri"/>
           <w:lang w:val="en-GB"/>
         </w:rPr>
       </w:pPr>
       <w:proofErr w:type="spellStart"/>
       <w:r>
         <w:rPr>
-          <w:rFonts w:ascii="Calibri" w:eastAsia="Calibri" w:hAnsi="Calibri" w:cs="Calibri"/>
+          <w:rFonts w:ascii="Calibri" w:hAnsi="Calibri" w:eastAsia="Calibri" w:cs="Calibri"/>
           <w:lang w:val="en-GB"/>
         </w:rPr>
         <w:t>SafeStreets</w:t>
@@ -4775,7 +4775,7 @@
       <w:proofErr w:type="spellEnd"/>
       <w:r>
         <w:rPr>
-          <w:rFonts w:ascii="Calibri" w:eastAsia="Calibri" w:hAnsi="Calibri" w:cs="Calibri"/>
+          <w:rFonts w:ascii="Calibri" w:hAnsi="Calibri" w:eastAsia="Calibri" w:cs="Calibri"/>
           <w:lang w:val="en-GB"/>
         </w:rPr>
         <w:t xml:space="preserve"> offers also the possibility to be an important participant as an independent entity which can provide suggestions to the improvement of a certain area. In order to realize such a functionality, </w:t>
@@ -4783,7 +4783,7 @@
       <w:proofErr w:type="spellStart"/>
       <w:r>
         <w:rPr>
-          <w:rFonts w:ascii="Calibri" w:eastAsia="Calibri" w:hAnsi="Calibri" w:cs="Calibri"/>
+          <w:rFonts w:ascii="Calibri" w:hAnsi="Calibri" w:eastAsia="Calibri" w:cs="Calibri"/>
           <w:lang w:val="en-GB"/>
         </w:rPr>
         <w:t>SafeStreets</w:t>
@@ -4791,7 +4791,7 @@
       <w:proofErr w:type="spellEnd"/>
       <w:r>
         <w:rPr>
-          <w:rFonts w:ascii="Calibri" w:eastAsia="Calibri" w:hAnsi="Calibri" w:cs="Calibri"/>
+          <w:rFonts w:ascii="Calibri" w:hAnsi="Calibri" w:eastAsia="Calibri" w:cs="Calibri"/>
           <w:lang w:val="en-GB"/>
         </w:rPr>
         <w:t xml:space="preserve"> should have access to accident records of the applied areas. Interested municipalities, in order to apply this functionality, must guarantee access to those data records because it helps the application to cross the provided data about accidents with its own data to provide suitable suggestions depending on the identified situation.</w:t>
@@ -4815,14 +4815,14 @@
           <w:lang w:val="en-GB"/>
         </w:rPr>
       </w:pPr>
-      <w:bookmarkStart w:id="6" w:name="_Toc23108143"/>
+      <w:bookmarkStart w:name="_Toc23108143" w:id="6"/>
       <w:r>
         <w:rPr>
           <w:lang w:val="en-GB"/>
         </w:rPr>
         <w:t>Definitions, Acronyms, Abbreviations</w:t>
       </w:r>
-      <w:bookmarkStart w:id="7" w:name="_Hlk22764472"/>
+      <w:bookmarkStart w:name="_Hlk22764472" w:id="7"/>
       <w:bookmarkEnd w:id="6"/>
       <w:bookmarkEnd w:id="7"/>
     </w:p>
@@ -4837,7 +4837,7 @@
           <w:lang w:val="en-GB"/>
         </w:rPr>
       </w:pPr>
-      <w:bookmarkStart w:id="8" w:name="_Toc23108144"/>
+      <w:bookmarkStart w:name="_Toc23108144" w:id="8"/>
       <w:r>
         <w:rPr>
           <w:lang w:val="en-GB"/>
@@ -4886,7 +4886,7 @@
       </w:pPr>
       <w:r>
         <w:rPr>
-          <w:rFonts w:ascii="Calibri" w:eastAsia="Calibri" w:hAnsi="Calibri" w:cs="Calibri"/>
+          <w:rFonts w:ascii="Calibri" w:hAnsi="Calibri" w:eastAsia="Calibri" w:cs="Calibri"/>
           <w:lang w:val="en-GB"/>
         </w:rPr>
         <w:t>Double line parking</w:t>
@@ -4906,7 +4906,7 @@
       </w:pPr>
       <w:r>
         <w:rPr>
-          <w:rFonts w:ascii="Calibri" w:eastAsia="Calibri" w:hAnsi="Calibri" w:cs="Calibri"/>
+          <w:rFonts w:ascii="Calibri" w:hAnsi="Calibri" w:eastAsia="Calibri" w:cs="Calibri"/>
           <w:lang w:val="en-GB"/>
         </w:rPr>
         <w:t>Expiry of the parking time limit</w:t>
@@ -4926,7 +4926,7 @@
       </w:pPr>
       <w:r>
         <w:rPr>
-          <w:rFonts w:ascii="Calibri" w:eastAsia="Calibri" w:hAnsi="Calibri" w:cs="Calibri"/>
+          <w:rFonts w:ascii="Calibri" w:hAnsi="Calibri" w:eastAsia="Calibri" w:cs="Calibri"/>
           <w:lang w:val="en-GB"/>
         </w:rPr>
         <w:t>No parking area</w:t>
@@ -4946,7 +4946,7 @@
       </w:pPr>
       <w:r>
         <w:rPr>
-          <w:rFonts w:ascii="Calibri" w:eastAsia="Calibri" w:hAnsi="Calibri" w:cs="Calibri"/>
+          <w:rFonts w:ascii="Calibri" w:hAnsi="Calibri" w:eastAsia="Calibri" w:cs="Calibri"/>
           <w:lang w:val="en-GB"/>
         </w:rPr>
         <w:t>Parking in places reserved to people with disabilities</w:t>
@@ -4966,7 +4966,7 @@
       </w:pPr>
       <w:r>
         <w:rPr>
-          <w:rFonts w:ascii="Calibri" w:eastAsia="Calibri" w:hAnsi="Calibri" w:cs="Calibri"/>
+          <w:rFonts w:ascii="Calibri" w:hAnsi="Calibri" w:eastAsia="Calibri" w:cs="Calibri"/>
           <w:lang w:val="en-GB"/>
         </w:rPr>
         <w:t>Parking in the middle of bike lanes</w:t>
@@ -4986,7 +4986,7 @@
       </w:pPr>
       <w:r>
         <w:rPr>
-          <w:rFonts w:ascii="Calibri" w:eastAsia="Calibri" w:hAnsi="Calibri" w:cs="Calibri"/>
+          <w:rFonts w:ascii="Calibri" w:hAnsi="Calibri" w:eastAsia="Calibri" w:cs="Calibri"/>
           <w:lang w:val="en-GB"/>
         </w:rPr>
         <w:t>Parking near bus stops</w:t>
@@ -5006,7 +5006,7 @@
       </w:pPr>
       <w:r>
         <w:rPr>
-          <w:rFonts w:ascii="Calibri" w:eastAsia="Calibri" w:hAnsi="Calibri" w:cs="Calibri"/>
+          <w:rFonts w:ascii="Calibri" w:hAnsi="Calibri" w:eastAsia="Calibri" w:cs="Calibri"/>
           <w:lang w:val="en-GB"/>
         </w:rPr>
         <w:t>Parking on crosswalk</w:t>
@@ -5026,7 +5026,7 @@
       </w:pPr>
       <w:r>
         <w:rPr>
-          <w:rFonts w:ascii="Calibri" w:eastAsia="Calibri" w:hAnsi="Calibri" w:cs="Calibri"/>
+          <w:rFonts w:ascii="Calibri" w:hAnsi="Calibri" w:eastAsia="Calibri" w:cs="Calibri"/>
           <w:lang w:val="en-GB"/>
         </w:rPr>
         <w:t>Parking on residents reserved spots</w:t>
@@ -5046,7 +5046,7 @@
       </w:pPr>
       <w:r>
         <w:rPr>
-          <w:rFonts w:ascii="Calibri" w:eastAsia="Calibri" w:hAnsi="Calibri" w:cs="Calibri"/>
+          <w:rFonts w:ascii="Calibri" w:hAnsi="Calibri" w:eastAsia="Calibri" w:cs="Calibri"/>
           <w:lang w:val="en-GB"/>
         </w:rPr>
         <w:t>Parking ticket missing</w:t>
@@ -5066,7 +5066,7 @@
       </w:pPr>
       <w:r>
         <w:rPr>
-          <w:rFonts w:ascii="Calibri" w:eastAsia="Calibri" w:hAnsi="Calibri" w:cs="Calibri"/>
+          <w:rFonts w:ascii="Calibri" w:hAnsi="Calibri" w:eastAsia="Calibri" w:cs="Calibri"/>
           <w:lang w:val="en-GB"/>
         </w:rPr>
         <w:t>Possible vehicles damage by third parties (e.g. broken glass)</w:t>
@@ -5356,7 +5356,7 @@
           <w:lang w:val="en-GB"/>
         </w:rPr>
       </w:pPr>
-      <w:bookmarkStart w:id="9" w:name="_Toc23108145"/>
+      <w:bookmarkStart w:name="_Toc23108145" w:id="9"/>
       <w:r>
         <w:rPr>
           <w:lang w:val="en-GB"/>
@@ -5445,14 +5445,14 @@
           <w:numId w:val="17"/>
         </w:numPr>
         <w:rPr>
-          <w:lang w:val="en-US"/>
-        </w:rPr>
-      </w:pPr>
-      <w:r>
-        <w:rPr>
-          <w:lang w:val="en-GB"/>
-        </w:rPr>
-        <w:t>GDPR: General Data Protection Regulation</w:t>
+          <w:lang w:val="en-GB"/>
+        </w:rPr>
+      </w:pPr>
+      <w:r>
+        <w:rPr>
+          <w:lang w:val="en-GB"/>
+        </w:rPr>
+        <w:t>EEA – European Economic Area</w:t>
       </w:r>
     </w:p>
     <w:p>
@@ -5463,14 +5463,14 @@
           <w:numId w:val="17"/>
         </w:numPr>
         <w:rPr>
-          <w:lang w:val="en-US"/>
-        </w:rPr>
-      </w:pPr>
-      <w:r>
-        <w:rPr>
-          <w:lang w:val="en-GB"/>
-        </w:rPr>
-        <w:t xml:space="preserve">GPS: Global Positioning System </w:t>
+          <w:lang w:val="en-GB"/>
+        </w:rPr>
+      </w:pPr>
+      <w:r>
+        <w:rPr>
+          <w:lang w:val="en-GB"/>
+        </w:rPr>
+        <w:t>EU – European Union</w:t>
       </w:r>
     </w:p>
     <w:p>
@@ -5488,7 +5488,7 @@
         <w:rPr>
           <w:lang w:val="en-GB"/>
         </w:rPr>
-        <w:t>IEEE: Institute of Electrical and Electronics Engineers</w:t>
+        <w:t>GDPR: General Data Protection Regulation</w:t>
       </w:r>
     </w:p>
     <w:p>
@@ -5499,14 +5499,14 @@
           <w:numId w:val="17"/>
         </w:numPr>
         <w:rPr>
-          <w:lang w:val="en-GB"/>
-        </w:rPr>
-      </w:pPr>
-      <w:r>
-        <w:rPr>
-          <w:lang w:val="en-GB"/>
-        </w:rPr>
-        <w:t>S2B: Software to Be</w:t>
+          <w:lang w:val="en-US"/>
+        </w:rPr>
+      </w:pPr>
+      <w:r>
+        <w:rPr>
+          <w:lang w:val="en-GB"/>
+        </w:rPr>
+        <w:t xml:space="preserve">GPS: Global Positioning System </w:t>
       </w:r>
     </w:p>
     <w:p>
@@ -5524,7 +5524,7 @@
         <w:rPr>
           <w:lang w:val="en-GB"/>
         </w:rPr>
-        <w:t>SPID: Public Digital Identity System</w:t>
+        <w:t>IEEE: Institute of Electrical and Electronics Engineers</w:t>
       </w:r>
     </w:p>
     <w:p>
@@ -5542,6 +5542,42 @@
         <w:rPr>
           <w:lang w:val="en-GB"/>
         </w:rPr>
+        <w:t>S2B: Software to Be</w:t>
+      </w:r>
+    </w:p>
+    <w:p>
+      <w:pPr>
+        <w:pStyle w:val="Paragrafoelenco"/>
+        <w:numPr>
+          <w:ilvl w:val="0"/>
+          <w:numId w:val="17"/>
+        </w:numPr>
+        <w:rPr>
+          <w:lang w:val="en-US"/>
+        </w:rPr>
+      </w:pPr>
+      <w:r>
+        <w:rPr>
+          <w:lang w:val="en-GB"/>
+        </w:rPr>
+        <w:t>SPID: Public Digital Identity System</w:t>
+      </w:r>
+    </w:p>
+    <w:p>
+      <w:pPr>
+        <w:pStyle w:val="Paragrafoelenco"/>
+        <w:numPr>
+          <w:ilvl w:val="0"/>
+          <w:numId w:val="17"/>
+        </w:numPr>
+        <w:rPr>
+          <w:lang w:val="en-GB"/>
+        </w:rPr>
+      </w:pPr>
+      <w:r>
+        <w:rPr>
+          <w:lang w:val="en-GB"/>
+        </w:rPr>
         <w:t>UI: User Interface</w:t>
       </w:r>
     </w:p>
@@ -5556,7 +5592,7 @@
           <w:lang w:val="en-GB"/>
         </w:rPr>
       </w:pPr>
-      <w:bookmarkStart w:id="10" w:name="_Toc23108146"/>
+      <w:bookmarkStart w:name="_Toc23108146" w:id="10"/>
       <w:r>
         <w:rPr>
           <w:lang w:val="en-GB"/>
@@ -5709,7 +5745,7 @@
           <w:lang w:val="en-GB"/>
         </w:rPr>
       </w:pPr>
-      <w:bookmarkStart w:id="11" w:name="_Toc23108147"/>
+      <w:bookmarkStart w:name="_Toc23108147" w:id="11"/>
       <w:r>
         <w:rPr>
           <w:lang w:val="en-GB"/>
@@ -5726,7 +5762,7 @@
           <w:lang w:val="en-GB"/>
         </w:rPr>
       </w:pPr>
-      <w:bookmarkStart w:id="12" w:name="_Toc23108148"/>
+      <w:bookmarkStart w:name="_Toc23108148" w:id="12"/>
       <w:r>
         <w:rPr>
           <w:lang w:val="en-GB"/>
@@ -5932,7 +5968,7 @@
           <w:lang w:val="en-GB"/>
         </w:rPr>
       </w:pPr>
-      <w:bookmarkStart w:id="13" w:name="_Toc23108149"/>
+      <w:bookmarkStart w:name="_Toc23108149" w:id="13"/>
       <w:r>
         <w:rPr>
           <w:lang w:val="en-GB"/>
@@ -6081,7 +6117,7 @@
           <w:lang w:val="en-GB"/>
         </w:rPr>
       </w:pPr>
-      <w:bookmarkStart w:id="14" w:name="_Toc23108150"/>
+      <w:bookmarkStart w:name="_Toc23108150" w:id="14"/>
       <w:r>
         <w:rPr>
           <w:lang w:val="en-GB"/>
@@ -6101,7 +6137,7 @@
           <w:lang w:val="en-GB"/>
         </w:rPr>
       </w:pPr>
-      <w:bookmarkStart w:id="15" w:name="_Toc23108151"/>
+      <w:bookmarkStart w:name="_Toc23108151" w:id="15"/>
       <w:r>
         <w:rPr>
           <w:lang w:val="en-GB"/>
@@ -6518,7 +6554,7 @@
           <w:lang w:val="en-GB"/>
         </w:rPr>
       </w:pPr>
-      <w:bookmarkStart w:id="16" w:name="_Toc23108152"/>
+      <w:bookmarkStart w:name="_Toc23108152" w:id="16"/>
       <w:r>
         <w:rPr>
           <w:lang w:val="en-GB"/>
@@ -7027,7 +7063,7 @@
           <w:lang w:val="en-GB"/>
         </w:rPr>
       </w:pPr>
-      <w:bookmarkStart w:id="17" w:name="_Toc23108153"/>
+      <w:bookmarkStart w:name="_Toc23108153" w:id="17"/>
       <w:r>
         <w:rPr>
           <w:lang w:val="en-GB"/>
@@ -7122,7 +7158,7 @@
           <w:lang w:val="en-GB"/>
         </w:rPr>
       </w:pPr>
-      <w:bookmarkStart w:id="18" w:name="_Toc23108154"/>
+      <w:bookmarkStart w:name="_Toc23108154" w:id="18"/>
       <w:r>
         <w:rPr>
           <w:lang w:val="en-GB"/>
@@ -7139,7 +7175,7 @@
           <w:lang w:val="en-GB"/>
         </w:rPr>
       </w:pPr>
-      <w:bookmarkStart w:id="19" w:name="_Toc23108155"/>
+      <w:bookmarkStart w:name="_Toc23108155" w:id="19"/>
       <w:r>
         <w:rPr>
           <w:lang w:val="en-GB"/>
@@ -7185,7 +7221,7 @@
       </w:r>
       <w:r>
         <w:rPr>
-          <w:rFonts w:ascii="Calibri" w:eastAsia="Calibri" w:hAnsi="Calibri" w:cs="Calibri"/>
+          <w:rFonts w:ascii="Calibri" w:hAnsi="Calibri" w:eastAsia="Calibri" w:cs="Calibri"/>
           <w:lang w:val="en-GB"/>
         </w:rPr>
         <w:t>provided by the police forces through the Ministry of the Interior</w:t>
@@ -7204,7 +7240,7 @@
       </w:pPr>
       <w:r>
         <w:rPr>
-          <w:rFonts w:ascii="Calibri" w:eastAsia="Calibri" w:hAnsi="Calibri" w:cs="Calibri"/>
+          <w:rFonts w:ascii="Calibri" w:hAnsi="Calibri" w:eastAsia="Calibri" w:cs="Calibri"/>
           <w:lang w:val="en-GB"/>
         </w:rPr>
         <w:t>D3: Users decide to modify the licence number providing the right one if and only if the recognized licence number, through the application, isn’t the correct one</w:t>
@@ -7223,7 +7259,7 @@
       </w:pPr>
       <w:r>
         <w:rPr>
-          <w:rFonts w:ascii="Calibri" w:eastAsia="Calibri" w:hAnsi="Calibri" w:cs="Calibri"/>
+          <w:rFonts w:ascii="Calibri" w:hAnsi="Calibri" w:eastAsia="Calibri" w:cs="Calibri"/>
           <w:lang w:val="en-GB"/>
         </w:rPr>
         <w:t>D4: Users have an available internet connection for the whole process of reporting a violation</w:t>
@@ -7242,7 +7278,7 @@
       </w:pPr>
       <w:r>
         <w:rPr>
-          <w:rFonts w:ascii="Calibri" w:eastAsia="Calibri" w:hAnsi="Calibri" w:cs="Calibri"/>
+          <w:rFonts w:ascii="Calibri" w:hAnsi="Calibri" w:eastAsia="Calibri" w:cs="Calibri"/>
           <w:lang w:val="en-GB"/>
         </w:rPr>
         <w:t>D5: Every considered geographical area is covered by a satellite location system (e.g. GPS and Galileo)</w:t>
@@ -7261,7 +7297,7 @@
       </w:pPr>
       <w:r>
         <w:rPr>
-          <w:rFonts w:ascii="Calibri" w:eastAsia="Calibri" w:hAnsi="Calibri" w:cs="Calibri"/>
+          <w:rFonts w:ascii="Calibri" w:hAnsi="Calibri" w:eastAsia="Calibri" w:cs="Calibri"/>
           <w:lang w:val="en-GB"/>
         </w:rPr>
         <w:t>D6: Authority acts based on notifications about violations or suggestions about security improvement</w:t>
@@ -7280,7 +7316,7 @@
       </w:pPr>
       <w:r>
         <w:rPr>
-          <w:rFonts w:ascii="Calibri" w:eastAsia="Calibri" w:hAnsi="Calibri" w:cs="Calibri"/>
+          <w:rFonts w:ascii="Calibri" w:hAnsi="Calibri" w:eastAsia="Calibri" w:cs="Calibri"/>
           <w:lang w:val="en-GB"/>
         </w:rPr>
         <w:t xml:space="preserve">D7: The quantity of both </w:t>
@@ -7288,7 +7324,7 @@
       <w:proofErr w:type="spellStart"/>
       <w:r>
         <w:rPr>
-          <w:rFonts w:ascii="Calibri" w:eastAsia="Calibri" w:hAnsi="Calibri" w:cs="Calibri"/>
+          <w:rFonts w:ascii="Calibri" w:hAnsi="Calibri" w:eastAsia="Calibri" w:cs="Calibri"/>
           <w:lang w:val="en-GB"/>
         </w:rPr>
         <w:t>SafeStreets</w:t>
@@ -7296,7 +7332,7 @@
       <w:proofErr w:type="spellEnd"/>
       <w:r>
         <w:rPr>
-          <w:rFonts w:ascii="Calibri" w:eastAsia="Calibri" w:hAnsi="Calibri" w:cs="Calibri"/>
+          <w:rFonts w:ascii="Calibri" w:hAnsi="Calibri" w:eastAsia="Calibri" w:cs="Calibri"/>
           <w:lang w:val="en-GB"/>
         </w:rPr>
         <w:t xml:space="preserve"> data and those provided by the municipality, if available, is enough to infer suggestions to authorities</w:t>
@@ -7310,7 +7346,7 @@
           <w:lang w:val="en-GB"/>
         </w:rPr>
       </w:pPr>
-      <w:bookmarkStart w:id="20" w:name="_Toc23108156"/>
+      <w:bookmarkStart w:name="_Toc23108156" w:id="20"/>
       <w:r>
         <w:rPr>
           <w:lang w:val="en-GB"/>
@@ -7458,7 +7494,7 @@
           <w:lang w:val="en-GB"/>
         </w:rPr>
       </w:pPr>
-      <w:bookmarkStart w:id="21" w:name="_Toc23108157"/>
+      <w:bookmarkStart w:name="_Toc23108157" w:id="21"/>
       <w:r>
         <w:rPr>
           <w:lang w:val="en-GB"/>
@@ -7475,7 +7511,7 @@
           <w:lang w:val="en-GB"/>
         </w:rPr>
       </w:pPr>
-      <w:bookmarkStart w:id="22" w:name="_Toc23108158"/>
+      <w:bookmarkStart w:name="_Toc23108158" w:id="22"/>
       <w:r>
         <w:rPr>
           <w:lang w:val="en-GB"/>
@@ -7492,7 +7528,7 @@
           <w:lang w:val="en-GB"/>
         </w:rPr>
       </w:pPr>
-      <w:bookmarkStart w:id="23" w:name="_Toc23108159"/>
+      <w:bookmarkStart w:name="_Toc23108159" w:id="23"/>
       <w:r>
         <w:rPr>
           <w:lang w:val="en-GB"/>
@@ -7509,7 +7545,7 @@
           <w:lang w:val="en-GB"/>
         </w:rPr>
       </w:pPr>
-      <w:bookmarkStart w:id="24" w:name="_Toc23108160"/>
+      <w:bookmarkStart w:name="_Toc23108160" w:id="24"/>
       <w:r>
         <w:rPr>
           <w:lang w:val="en-GB"/>
@@ -7530,51 +7566,19 @@
         <w:rPr>
           <w:lang w:val="en-GB"/>
         </w:rPr>
-        <w:t>The S2B has no hardware interface since it’s an application which can be normally installed on user’s</w:t>
-      </w:r>
-      <w:r>
-        <w:rPr>
-          <w:lang w:val="en-GB"/>
-        </w:rPr>
-        <w:t xml:space="preserve"> and </w:t>
-      </w:r>
-      <w:proofErr w:type="gramStart"/>
-      <w:r>
-        <w:rPr>
-          <w:lang w:val="en-GB"/>
-        </w:rPr>
-        <w:t>authorities</w:t>
-      </w:r>
-      <w:proofErr w:type="gramEnd"/>
-      <w:r>
-        <w:rPr>
-          <w:lang w:val="en-GB"/>
-        </w:rPr>
-        <w:t xml:space="preserve"> </w:t>
-      </w:r>
-      <w:r>
-        <w:rPr>
-          <w:lang w:val="en-GB"/>
-        </w:rPr>
-        <w:t>smartphones</w:t>
-      </w:r>
-      <w:r>
-        <w:rPr>
-          <w:lang w:val="en-GB"/>
-        </w:rPr>
-        <w:t xml:space="preserve"> or configured on the authorities’ computer</w:t>
-      </w:r>
-      <w:r>
-        <w:rPr>
-          <w:lang w:val="en-GB"/>
-        </w:rPr>
-        <w:t>s</w:t>
-      </w:r>
-      <w:r>
-        <w:rPr>
-          <w:lang w:val="en-GB"/>
-        </w:rPr>
-        <w:t xml:space="preserve"> (For further information, see the DD).</w:t>
+        <w:t>The S2B has no hardware interface since it’s an application which can be normally installed on user’s and authorit</w:t>
+      </w:r>
+      <w:r>
+        <w:rPr>
+          <w:lang w:val="en-GB"/>
+        </w:rPr>
+        <w:t>y’s</w:t>
+      </w:r>
+      <w:r>
+        <w:rPr>
+          <w:lang w:val="en-GB"/>
+        </w:rPr>
+        <w:t xml:space="preserve"> smartphones or configured on the authorities’ computers (For further information, see the DD).</w:t>
       </w:r>
     </w:p>
     <w:p>
@@ -7585,7 +7589,7 @@
           <w:lang w:val="en-GB"/>
         </w:rPr>
       </w:pPr>
-      <w:bookmarkStart w:id="25" w:name="_Toc23108161"/>
+      <w:bookmarkStart w:name="_Toc23108161" w:id="25"/>
       <w:r>
         <w:rPr>
           <w:lang w:val="en-GB"/>
@@ -7669,7 +7673,7 @@
         </w:rPr>
         <w:tab/>
       </w:r>
-      <w:bookmarkStart w:id="26" w:name="_Toc23108162"/>
+      <w:bookmarkStart w:name="_Toc23108162" w:id="26"/>
       <w:r>
         <w:rPr>
           <w:lang w:val="en-GB"/>
@@ -7701,7 +7705,7 @@
           <w:lang w:val="en-GB"/>
         </w:rPr>
       </w:pPr>
-      <w:bookmarkStart w:id="27" w:name="_Toc23108163"/>
+      <w:bookmarkStart w:name="_Toc23108163" w:id="27"/>
       <w:r>
         <w:rPr>
           <w:lang w:val="en-GB"/>
@@ -7718,7 +7722,7 @@
           <w:lang w:val="en-GB"/>
         </w:rPr>
       </w:pPr>
-      <w:bookmarkStart w:id="28" w:name="_Toc23108164"/>
+      <w:bookmarkStart w:name="_Toc23108164" w:id="28"/>
       <w:r>
         <w:rPr>
           <w:lang w:val="en-GB"/>
@@ -9197,7 +9201,7 @@
           <w:lang w:val="en-GB"/>
         </w:rPr>
       </w:pPr>
-      <w:bookmarkStart w:id="29" w:name="_Hlk23066812"/>
+      <w:bookmarkStart w:name="_Hlk23066812" w:id="29"/>
     </w:p>
     <w:tbl>
       <w:tblPr>
@@ -9225,7 +9229,7 @@
               <w:spacing w:before="80"/>
               <w:outlineLvl w:val="3"/>
               <w:rPr>
-                <w:rFonts w:asciiTheme="majorHAnsi" w:eastAsiaTheme="majorEastAsia" w:hAnsiTheme="majorHAnsi" w:cstheme="majorBidi"/>
+                <w:rFonts w:asciiTheme="majorHAnsi" w:hAnsiTheme="majorHAnsi" w:eastAsiaTheme="majorEastAsia" w:cstheme="majorBidi"/>
                 <w:sz w:val="24"/>
                 <w:szCs w:val="24"/>
                 <w:lang w:val="en-GB"/>
@@ -9233,7 +9237,7 @@
             </w:pPr>
             <w:r>
               <w:rPr>
-                <w:rFonts w:asciiTheme="majorHAnsi" w:eastAsiaTheme="majorEastAsia" w:hAnsiTheme="majorHAnsi" w:cstheme="majorBidi"/>
+                <w:rFonts w:asciiTheme="majorHAnsi" w:hAnsiTheme="majorHAnsi" w:eastAsiaTheme="majorEastAsia" w:cstheme="majorBidi"/>
                 <w:sz w:val="24"/>
                 <w:szCs w:val="24"/>
                 <w:lang w:val="en-GB"/>
@@ -9277,7 +9281,7 @@
               <w:spacing w:before="80"/>
               <w:outlineLvl w:val="3"/>
               <w:rPr>
-                <w:rFonts w:asciiTheme="majorHAnsi" w:eastAsiaTheme="majorEastAsia" w:hAnsiTheme="majorHAnsi" w:cstheme="majorBidi"/>
+                <w:rFonts w:asciiTheme="majorHAnsi" w:hAnsiTheme="majorHAnsi" w:eastAsiaTheme="majorEastAsia" w:cstheme="majorBidi"/>
                 <w:sz w:val="24"/>
                 <w:szCs w:val="24"/>
                 <w:lang w:val="en-GB"/>
@@ -9285,7 +9289,7 @@
             </w:pPr>
             <w:r>
               <w:rPr>
-                <w:rFonts w:asciiTheme="majorHAnsi" w:eastAsiaTheme="majorEastAsia" w:hAnsiTheme="majorHAnsi" w:cstheme="majorBidi"/>
+                <w:rFonts w:asciiTheme="majorHAnsi" w:hAnsiTheme="majorHAnsi" w:eastAsiaTheme="majorEastAsia" w:cstheme="majorBidi"/>
                 <w:sz w:val="24"/>
                 <w:szCs w:val="24"/>
                 <w:lang w:val="en-GB"/>
@@ -9328,7 +9332,7 @@
               <w:spacing w:before="80"/>
               <w:outlineLvl w:val="3"/>
               <w:rPr>
-                <w:rFonts w:asciiTheme="majorHAnsi" w:eastAsiaTheme="majorEastAsia" w:hAnsiTheme="majorHAnsi" w:cstheme="majorBidi"/>
+                <w:rFonts w:asciiTheme="majorHAnsi" w:hAnsiTheme="majorHAnsi" w:eastAsiaTheme="majorEastAsia" w:cstheme="majorBidi"/>
                 <w:sz w:val="24"/>
                 <w:szCs w:val="24"/>
                 <w:lang w:val="en-GB"/>
@@ -9336,7 +9340,7 @@
             </w:pPr>
             <w:r>
               <w:rPr>
-                <w:rFonts w:asciiTheme="majorHAnsi" w:eastAsiaTheme="majorEastAsia" w:hAnsiTheme="majorHAnsi" w:cstheme="majorBidi"/>
+                <w:rFonts w:asciiTheme="majorHAnsi" w:hAnsiTheme="majorHAnsi" w:eastAsiaTheme="majorEastAsia" w:cstheme="majorBidi"/>
                 <w:sz w:val="24"/>
                 <w:szCs w:val="24"/>
                 <w:lang w:val="en-GB"/>
@@ -9430,7 +9434,7 @@
               <w:spacing w:before="80"/>
               <w:outlineLvl w:val="3"/>
               <w:rPr>
-                <w:rFonts w:asciiTheme="majorHAnsi" w:eastAsiaTheme="majorEastAsia" w:hAnsiTheme="majorHAnsi" w:cstheme="majorBidi"/>
+                <w:rFonts w:asciiTheme="majorHAnsi" w:hAnsiTheme="majorHAnsi" w:eastAsiaTheme="majorEastAsia" w:cstheme="majorBidi"/>
                 <w:sz w:val="24"/>
                 <w:szCs w:val="24"/>
                 <w:lang w:val="en-GB"/>
@@ -9438,7 +9442,7 @@
             </w:pPr>
             <w:r>
               <w:rPr>
-                <w:rFonts w:asciiTheme="majorHAnsi" w:eastAsiaTheme="majorEastAsia" w:hAnsiTheme="majorHAnsi" w:cstheme="majorBidi"/>
+                <w:rFonts w:asciiTheme="majorHAnsi" w:hAnsiTheme="majorHAnsi" w:eastAsiaTheme="majorEastAsia" w:cstheme="majorBidi"/>
                 <w:sz w:val="24"/>
                 <w:szCs w:val="24"/>
                 <w:lang w:val="en-GB"/>
@@ -9579,7 +9583,7 @@
               <w:spacing w:before="80"/>
               <w:outlineLvl w:val="3"/>
               <w:rPr>
-                <w:rFonts w:asciiTheme="majorHAnsi" w:eastAsiaTheme="majorEastAsia" w:hAnsiTheme="majorHAnsi" w:cstheme="majorBidi"/>
+                <w:rFonts w:asciiTheme="majorHAnsi" w:hAnsiTheme="majorHAnsi" w:eastAsiaTheme="majorEastAsia" w:cstheme="majorBidi"/>
                 <w:sz w:val="24"/>
                 <w:szCs w:val="24"/>
                 <w:lang w:val="en-GB"/>
@@ -9587,7 +9591,7 @@
             </w:pPr>
             <w:r>
               <w:rPr>
-                <w:rFonts w:asciiTheme="majorHAnsi" w:eastAsiaTheme="majorEastAsia" w:hAnsiTheme="majorHAnsi" w:cstheme="majorBidi"/>
+                <w:rFonts w:asciiTheme="majorHAnsi" w:hAnsiTheme="majorHAnsi" w:eastAsiaTheme="majorEastAsia" w:cstheme="majorBidi"/>
                 <w:sz w:val="24"/>
                 <w:szCs w:val="24"/>
                 <w:lang w:val="en-GB"/>
@@ -9630,7 +9634,7 @@
               <w:spacing w:before="80"/>
               <w:outlineLvl w:val="3"/>
               <w:rPr>
-                <w:rFonts w:asciiTheme="majorHAnsi" w:eastAsiaTheme="majorEastAsia" w:hAnsiTheme="majorHAnsi" w:cstheme="majorBidi"/>
+                <w:rFonts w:asciiTheme="majorHAnsi" w:hAnsiTheme="majorHAnsi" w:eastAsiaTheme="majorEastAsia" w:cstheme="majorBidi"/>
                 <w:sz w:val="24"/>
                 <w:szCs w:val="24"/>
                 <w:lang w:val="en-GB"/>
@@ -9638,7 +9642,7 @@
             </w:pPr>
             <w:r>
               <w:rPr>
-                <w:rFonts w:asciiTheme="majorHAnsi" w:eastAsiaTheme="majorEastAsia" w:hAnsiTheme="majorHAnsi" w:cstheme="majorBidi"/>
+                <w:rFonts w:asciiTheme="majorHAnsi" w:hAnsiTheme="majorHAnsi" w:eastAsiaTheme="majorEastAsia" w:cstheme="majorBidi"/>
                 <w:sz w:val="24"/>
                 <w:szCs w:val="24"/>
                 <w:lang w:val="en-GB"/>
@@ -9937,7 +9941,7 @@
               <w:spacing w:before="80"/>
               <w:outlineLvl w:val="3"/>
               <w:rPr>
-                <w:rFonts w:asciiTheme="majorHAnsi" w:eastAsiaTheme="majorEastAsia" w:hAnsiTheme="majorHAnsi" w:cstheme="majorBidi"/>
+                <w:rFonts w:asciiTheme="majorHAnsi" w:hAnsiTheme="majorHAnsi" w:eastAsiaTheme="majorEastAsia" w:cstheme="majorBidi"/>
                 <w:sz w:val="24"/>
                 <w:szCs w:val="24"/>
                 <w:lang w:val="en-GB"/>
@@ -9945,7 +9949,7 @@
             </w:pPr>
             <w:r>
               <w:rPr>
-                <w:rFonts w:asciiTheme="majorHAnsi" w:eastAsiaTheme="majorEastAsia" w:hAnsiTheme="majorHAnsi" w:cstheme="majorBidi"/>
+                <w:rFonts w:asciiTheme="majorHAnsi" w:hAnsiTheme="majorHAnsi" w:eastAsiaTheme="majorEastAsia" w:cstheme="majorBidi"/>
                 <w:sz w:val="24"/>
                 <w:szCs w:val="24"/>
                 <w:lang w:val="en-GB"/>
@@ -9989,7 +9993,7 @@
               <w:spacing w:before="80"/>
               <w:outlineLvl w:val="3"/>
               <w:rPr>
-                <w:rFonts w:asciiTheme="majorHAnsi" w:eastAsiaTheme="majorEastAsia" w:hAnsiTheme="majorHAnsi" w:cstheme="majorBidi"/>
+                <w:rFonts w:asciiTheme="majorHAnsi" w:hAnsiTheme="majorHAnsi" w:eastAsiaTheme="majorEastAsia" w:cstheme="majorBidi"/>
                 <w:sz w:val="24"/>
                 <w:szCs w:val="24"/>
                 <w:lang w:val="en-GB"/>
@@ -9997,7 +10001,7 @@
             </w:pPr>
             <w:r>
               <w:rPr>
-                <w:rFonts w:asciiTheme="majorHAnsi" w:eastAsiaTheme="majorEastAsia" w:hAnsiTheme="majorHAnsi" w:cstheme="majorBidi"/>
+                <w:rFonts w:asciiTheme="majorHAnsi" w:hAnsiTheme="majorHAnsi" w:eastAsiaTheme="majorEastAsia" w:cstheme="majorBidi"/>
                 <w:sz w:val="24"/>
                 <w:szCs w:val="24"/>
                 <w:lang w:val="en-GB"/>
@@ -10040,7 +10044,7 @@
               <w:spacing w:before="80"/>
               <w:outlineLvl w:val="3"/>
               <w:rPr>
-                <w:rFonts w:asciiTheme="majorHAnsi" w:eastAsiaTheme="majorEastAsia" w:hAnsiTheme="majorHAnsi" w:cstheme="majorBidi"/>
+                <w:rFonts w:asciiTheme="majorHAnsi" w:hAnsiTheme="majorHAnsi" w:eastAsiaTheme="majorEastAsia" w:cstheme="majorBidi"/>
                 <w:sz w:val="24"/>
                 <w:szCs w:val="24"/>
                 <w:lang w:val="en-GB"/>
@@ -10048,7 +10052,7 @@
             </w:pPr>
             <w:r>
               <w:rPr>
-                <w:rFonts w:asciiTheme="majorHAnsi" w:eastAsiaTheme="majorEastAsia" w:hAnsiTheme="majorHAnsi" w:cstheme="majorBidi"/>
+                <w:rFonts w:asciiTheme="majorHAnsi" w:hAnsiTheme="majorHAnsi" w:eastAsiaTheme="majorEastAsia" w:cstheme="majorBidi"/>
                 <w:sz w:val="24"/>
                 <w:szCs w:val="24"/>
                 <w:lang w:val="en-GB"/>
@@ -10142,7 +10146,7 @@
               <w:spacing w:before="80"/>
               <w:outlineLvl w:val="3"/>
               <w:rPr>
-                <w:rFonts w:asciiTheme="majorHAnsi" w:eastAsiaTheme="majorEastAsia" w:hAnsiTheme="majorHAnsi" w:cstheme="majorBidi"/>
+                <w:rFonts w:asciiTheme="majorHAnsi" w:hAnsiTheme="majorHAnsi" w:eastAsiaTheme="majorEastAsia" w:cstheme="majorBidi"/>
                 <w:sz w:val="24"/>
                 <w:szCs w:val="24"/>
                 <w:lang w:val="en-GB"/>
@@ -10150,7 +10154,7 @@
             </w:pPr>
             <w:r>
               <w:rPr>
-                <w:rFonts w:asciiTheme="majorHAnsi" w:eastAsiaTheme="majorEastAsia" w:hAnsiTheme="majorHAnsi" w:cstheme="majorBidi"/>
+                <w:rFonts w:asciiTheme="majorHAnsi" w:hAnsiTheme="majorHAnsi" w:eastAsiaTheme="majorEastAsia" w:cstheme="majorBidi"/>
                 <w:sz w:val="24"/>
                 <w:szCs w:val="24"/>
                 <w:lang w:val="en-GB"/>
@@ -10324,7 +10328,7 @@
               <w:spacing w:before="80"/>
               <w:outlineLvl w:val="3"/>
               <w:rPr>
-                <w:rFonts w:asciiTheme="majorHAnsi" w:eastAsiaTheme="majorEastAsia" w:hAnsiTheme="majorHAnsi" w:cstheme="majorBidi"/>
+                <w:rFonts w:asciiTheme="majorHAnsi" w:hAnsiTheme="majorHAnsi" w:eastAsiaTheme="majorEastAsia" w:cstheme="majorBidi"/>
                 <w:sz w:val="24"/>
                 <w:szCs w:val="24"/>
                 <w:lang w:val="en-GB"/>
@@ -10332,7 +10336,7 @@
             </w:pPr>
             <w:r>
               <w:rPr>
-                <w:rFonts w:asciiTheme="majorHAnsi" w:eastAsiaTheme="majorEastAsia" w:hAnsiTheme="majorHAnsi" w:cstheme="majorBidi"/>
+                <w:rFonts w:asciiTheme="majorHAnsi" w:hAnsiTheme="majorHAnsi" w:eastAsiaTheme="majorEastAsia" w:cstheme="majorBidi"/>
                 <w:sz w:val="24"/>
                 <w:szCs w:val="24"/>
                 <w:lang w:val="en-GB"/>
@@ -10375,7 +10379,7 @@
               <w:spacing w:before="80"/>
               <w:outlineLvl w:val="3"/>
               <w:rPr>
-                <w:rFonts w:asciiTheme="majorHAnsi" w:eastAsiaTheme="majorEastAsia" w:hAnsiTheme="majorHAnsi" w:cstheme="majorBidi"/>
+                <w:rFonts w:asciiTheme="majorHAnsi" w:hAnsiTheme="majorHAnsi" w:eastAsiaTheme="majorEastAsia" w:cstheme="majorBidi"/>
                 <w:sz w:val="24"/>
                 <w:szCs w:val="24"/>
                 <w:lang w:val="en-GB"/>
@@ -10383,7 +10387,7 @@
             </w:pPr>
             <w:r>
               <w:rPr>
-                <w:rFonts w:asciiTheme="majorHAnsi" w:eastAsiaTheme="majorEastAsia" w:hAnsiTheme="majorHAnsi" w:cstheme="majorBidi"/>
+                <w:rFonts w:asciiTheme="majorHAnsi" w:hAnsiTheme="majorHAnsi" w:eastAsiaTheme="majorEastAsia" w:cstheme="majorBidi"/>
                 <w:sz w:val="24"/>
                 <w:szCs w:val="24"/>
                 <w:lang w:val="en-GB"/>
@@ -10500,7 +10504,7 @@
               <w:spacing w:before="80"/>
               <w:outlineLvl w:val="3"/>
               <w:rPr>
-                <w:rFonts w:asciiTheme="majorHAnsi" w:eastAsiaTheme="majorEastAsia" w:hAnsiTheme="majorHAnsi" w:cstheme="majorBidi"/>
+                <w:rFonts w:asciiTheme="majorHAnsi" w:hAnsiTheme="majorHAnsi" w:eastAsiaTheme="majorEastAsia" w:cstheme="majorBidi"/>
                 <w:sz w:val="24"/>
                 <w:szCs w:val="24"/>
                 <w:lang w:val="en-GB"/>
@@ -10508,7 +10512,7 @@
             </w:pPr>
             <w:r>
               <w:rPr>
-                <w:rFonts w:asciiTheme="majorHAnsi" w:eastAsiaTheme="majorEastAsia" w:hAnsiTheme="majorHAnsi" w:cstheme="majorBidi"/>
+                <w:rFonts w:asciiTheme="majorHAnsi" w:hAnsiTheme="majorHAnsi" w:eastAsiaTheme="majorEastAsia" w:cstheme="majorBidi"/>
                 <w:sz w:val="24"/>
                 <w:szCs w:val="24"/>
                 <w:lang w:val="en-GB"/>
@@ -10552,7 +10556,7 @@
               <w:spacing w:before="80"/>
               <w:outlineLvl w:val="3"/>
               <w:rPr>
-                <w:rFonts w:asciiTheme="majorHAnsi" w:eastAsiaTheme="majorEastAsia" w:hAnsiTheme="majorHAnsi" w:cstheme="majorBidi"/>
+                <w:rFonts w:asciiTheme="majorHAnsi" w:hAnsiTheme="majorHAnsi" w:eastAsiaTheme="majorEastAsia" w:cstheme="majorBidi"/>
                 <w:sz w:val="24"/>
                 <w:szCs w:val="24"/>
                 <w:lang w:val="en-GB"/>
@@ -10560,7 +10564,7 @@
             </w:pPr>
             <w:r>
               <w:rPr>
-                <w:rFonts w:asciiTheme="majorHAnsi" w:eastAsiaTheme="majorEastAsia" w:hAnsiTheme="majorHAnsi" w:cstheme="majorBidi"/>
+                <w:rFonts w:asciiTheme="majorHAnsi" w:hAnsiTheme="majorHAnsi" w:eastAsiaTheme="majorEastAsia" w:cstheme="majorBidi"/>
                 <w:sz w:val="24"/>
                 <w:szCs w:val="24"/>
                 <w:lang w:val="en-GB"/>
@@ -10603,7 +10607,7 @@
               <w:spacing w:before="80"/>
               <w:outlineLvl w:val="3"/>
               <w:rPr>
-                <w:rFonts w:asciiTheme="majorHAnsi" w:eastAsiaTheme="majorEastAsia" w:hAnsiTheme="majorHAnsi" w:cstheme="majorBidi"/>
+                <w:rFonts w:asciiTheme="majorHAnsi" w:hAnsiTheme="majorHAnsi" w:eastAsiaTheme="majorEastAsia" w:cstheme="majorBidi"/>
                 <w:sz w:val="24"/>
                 <w:szCs w:val="24"/>
                 <w:lang w:val="en-GB"/>
@@ -10611,7 +10615,7 @@
             </w:pPr>
             <w:r>
               <w:rPr>
-                <w:rFonts w:asciiTheme="majorHAnsi" w:eastAsiaTheme="majorEastAsia" w:hAnsiTheme="majorHAnsi" w:cstheme="majorBidi"/>
+                <w:rFonts w:asciiTheme="majorHAnsi" w:hAnsiTheme="majorHAnsi" w:eastAsiaTheme="majorEastAsia" w:cstheme="majorBidi"/>
                 <w:sz w:val="24"/>
                 <w:szCs w:val="24"/>
                 <w:lang w:val="en-GB"/>
@@ -10705,7 +10709,7 @@
               <w:spacing w:before="80"/>
               <w:outlineLvl w:val="3"/>
               <w:rPr>
-                <w:rFonts w:asciiTheme="majorHAnsi" w:eastAsiaTheme="majorEastAsia" w:hAnsiTheme="majorHAnsi" w:cstheme="majorBidi"/>
+                <w:rFonts w:asciiTheme="majorHAnsi" w:hAnsiTheme="majorHAnsi" w:eastAsiaTheme="majorEastAsia" w:cstheme="majorBidi"/>
                 <w:sz w:val="24"/>
                 <w:szCs w:val="24"/>
                 <w:lang w:val="en-GB"/>
@@ -10713,7 +10717,7 @@
             </w:pPr>
             <w:r>
               <w:rPr>
-                <w:rFonts w:asciiTheme="majorHAnsi" w:eastAsiaTheme="majorEastAsia" w:hAnsiTheme="majorHAnsi" w:cstheme="majorBidi"/>
+                <w:rFonts w:asciiTheme="majorHAnsi" w:hAnsiTheme="majorHAnsi" w:eastAsiaTheme="majorEastAsia" w:cstheme="majorBidi"/>
                 <w:sz w:val="24"/>
                 <w:szCs w:val="24"/>
                 <w:lang w:val="en-GB"/>
@@ -10936,7 +10940,7 @@
               <w:spacing w:before="80"/>
               <w:outlineLvl w:val="3"/>
               <w:rPr>
-                <w:rFonts w:asciiTheme="majorHAnsi" w:eastAsiaTheme="majorEastAsia" w:hAnsiTheme="majorHAnsi" w:cstheme="majorBidi"/>
+                <w:rFonts w:asciiTheme="majorHAnsi" w:hAnsiTheme="majorHAnsi" w:eastAsiaTheme="majorEastAsia" w:cstheme="majorBidi"/>
                 <w:sz w:val="24"/>
                 <w:szCs w:val="24"/>
                 <w:lang w:val="en-GB"/>
@@ -10944,7 +10948,7 @@
             </w:pPr>
             <w:r>
               <w:rPr>
-                <w:rFonts w:asciiTheme="majorHAnsi" w:eastAsiaTheme="majorEastAsia" w:hAnsiTheme="majorHAnsi" w:cstheme="majorBidi"/>
+                <w:rFonts w:asciiTheme="majorHAnsi" w:hAnsiTheme="majorHAnsi" w:eastAsiaTheme="majorEastAsia" w:cstheme="majorBidi"/>
                 <w:sz w:val="24"/>
                 <w:szCs w:val="24"/>
                 <w:lang w:val="en-GB"/>
@@ -11169,7 +11173,7 @@
               <w:spacing w:before="80"/>
               <w:outlineLvl w:val="3"/>
               <w:rPr>
-                <w:rFonts w:asciiTheme="majorHAnsi" w:eastAsiaTheme="majorEastAsia" w:hAnsiTheme="majorHAnsi" w:cstheme="majorBidi"/>
+                <w:rFonts w:asciiTheme="majorHAnsi" w:hAnsiTheme="majorHAnsi" w:eastAsiaTheme="majorEastAsia" w:cstheme="majorBidi"/>
                 <w:sz w:val="24"/>
                 <w:szCs w:val="24"/>
                 <w:lang w:val="en-GB"/>
@@ -11177,7 +11181,7 @@
             </w:pPr>
             <w:r>
               <w:rPr>
-                <w:rFonts w:asciiTheme="majorHAnsi" w:eastAsiaTheme="majorEastAsia" w:hAnsiTheme="majorHAnsi" w:cstheme="majorBidi"/>
+                <w:rFonts w:asciiTheme="majorHAnsi" w:hAnsiTheme="majorHAnsi" w:eastAsiaTheme="majorEastAsia" w:cstheme="majorBidi"/>
                 <w:sz w:val="24"/>
                 <w:szCs w:val="24"/>
                 <w:lang w:val="en-GB"/>
@@ -13006,7 +13010,7 @@
           <w:lang w:val="en-GB"/>
         </w:rPr>
       </w:pPr>
-      <w:bookmarkStart w:id="30" w:name="_Toc23108165"/>
+      <w:bookmarkStart w:name="_Toc23108165" w:id="30"/>
       <w:r>
         <w:rPr>
           <w:lang w:val="en-GB"/>
@@ -14455,7 +14459,7 @@
           <w:lang w:val="en-GB"/>
         </w:rPr>
       </w:pPr>
-      <w:bookmarkStart w:id="31" w:name="_Toc23108166"/>
+      <w:bookmarkStart w:name="_Toc23108166" w:id="31"/>
       <w:r>
         <w:rPr>
           <w:lang w:val="en-GB"/>
@@ -15093,7 +15097,7 @@
           <w:lang w:val="en-GB"/>
         </w:rPr>
       </w:pPr>
-      <w:bookmarkStart w:id="32" w:name="_Toc23108167"/>
+      <w:bookmarkStart w:name="_Toc23108167" w:id="32"/>
       <w:r>
         <w:rPr>
           <w:lang w:val="en-GB"/>
@@ -15101,6 +15105,36 @@
         <w:t>3.3 Performance Requirements</w:t>
       </w:r>
       <w:bookmarkEnd w:id="32"/>
+    </w:p>
+    <w:p>
+      <w:pPr>
+        <w:pStyle w:val="Normale"/>
+        <w:ind w:left="708"/>
+        <w:jc w:val="both"/>
+        <w:rPr>
+          <w:b w:val="0"/>
+          <w:bCs w:val="0"/>
+          <w:lang w:val="en-GB"/>
+        </w:rPr>
+      </w:pPr>
+      <w:proofErr w:type="spellStart"/>
+      <w:r>
+        <w:rPr>
+          <w:b w:val="0"/>
+          <w:bCs w:val="0"/>
+          <w:lang w:val="en-GB"/>
+        </w:rPr>
+        <w:t>SafeStreets</w:t>
+      </w:r>
+      <w:proofErr w:type="spellEnd"/>
+      <w:r>
+        <w:rPr>
+          <w:b w:val="0"/>
+          <w:bCs w:val="0"/>
+          <w:lang w:val="en-GB"/>
+        </w:rPr>
+        <w:t xml:space="preserve"> handles reports’ formats and then it sends those reports to authorities. Since it doesn’t require any strictly low period of time for a report to be handed to the authorities, from authorities’ view, it mustn’t exceed 5 minutes for the report to be notified, instead, from user’s view, it mustn’t exceed 30 seconds for the GUI to process the report to be sent to the authorities. And the user’s view performance is strictly important since it guarantees the usability of the application in terms of satisfaction of the user himself.</w:t>
+      </w:r>
     </w:p>
     <w:p>
       <w:pPr>
@@ -15110,7 +15144,7 @@
           <w:lang w:val="en-GB"/>
         </w:rPr>
       </w:pPr>
-      <w:bookmarkStart w:id="33" w:name="_Toc23108168"/>
+      <w:bookmarkStart w:name="_Toc23108168" w:id="33"/>
       <w:r>
         <w:rPr>
           <w:lang w:val="en-GB"/>
@@ -15127,7 +15161,7 @@
           <w:lang w:val="en-GB"/>
         </w:rPr>
       </w:pPr>
-      <w:bookmarkStart w:id="34" w:name="_Toc23108169"/>
+      <w:bookmarkStart w:name="_Toc23108169" w:id="34"/>
       <w:r>
         <w:rPr>
           <w:lang w:val="en-GB"/>
@@ -15135,6 +15169,138 @@
         <w:t>3.4.1 Standards compliance</w:t>
       </w:r>
       <w:bookmarkEnd w:id="34"/>
+    </w:p>
+    <w:p>
+      <w:pPr>
+        <w:pStyle w:val="Normale"/>
+        <w:ind w:left="1416"/>
+        <w:jc w:val="both"/>
+        <w:rPr>
+          <w:lang w:val="en-GB"/>
+        </w:rPr>
+      </w:pPr>
+      <w:proofErr w:type="spellStart"/>
+      <w:r>
+        <w:rPr>
+          <w:lang w:val="en-GB"/>
+        </w:rPr>
+        <w:t>SafeStreets</w:t>
+      </w:r>
+      <w:proofErr w:type="spellEnd"/>
+      <w:r>
+        <w:rPr>
+          <w:lang w:val="en-GB"/>
+        </w:rPr>
+        <w:t xml:space="preserve"> provides to each user an integrity score to describe the credibility of violation reports of each user and how much users are using the application in order to increase the safety level of the areas they are interested in.</w:t>
+      </w:r>
+    </w:p>
+    <w:p>
+      <w:pPr>
+        <w:pStyle w:val="Normale"/>
+        <w:ind w:left="1416"/>
+        <w:jc w:val="both"/>
+        <w:rPr>
+          <w:lang w:val="en-GB"/>
+        </w:rPr>
+      </w:pPr>
+      <w:r>
+        <w:rPr>
+          <w:lang w:val="en-GB"/>
+        </w:rPr>
+        <w:t xml:space="preserve">Regarding the privacy of data, since </w:t>
+      </w:r>
+      <w:proofErr w:type="spellStart"/>
+      <w:r>
+        <w:rPr>
+          <w:lang w:val="en-GB"/>
+        </w:rPr>
+        <w:t>SafeStreets</w:t>
+      </w:r>
+      <w:proofErr w:type="spellEnd"/>
+      <w:r>
+        <w:rPr>
+          <w:lang w:val="en-GB"/>
+        </w:rPr>
+        <w:t xml:space="preserve"> possesses sensitive information about its users, such as fiscal code and full name, the entire application is subject to the GDPR, a regulation in EU law on data protection and privacy for all individuals within the EU and the EEA.</w:t>
+      </w:r>
+    </w:p>
+    <w:p>
+      <w:pPr>
+        <w:pStyle w:val="Normale"/>
+        <w:ind w:left="1416"/>
+        <w:jc w:val="both"/>
+        <w:rPr>
+          <w:lang w:val="en-US"/>
+        </w:rPr>
+      </w:pPr>
+      <w:r>
+        <w:rPr>
+          <w:lang w:val="en-GB"/>
+        </w:rPr>
+        <w:t xml:space="preserve">Since </w:t>
+      </w:r>
+      <w:proofErr w:type="spellStart"/>
+      <w:r>
+        <w:rPr>
+          <w:lang w:val="en-GB"/>
+        </w:rPr>
+        <w:t>SafeStreets</w:t>
+      </w:r>
+      <w:proofErr w:type="spellEnd"/>
+      <w:r>
+        <w:rPr>
+          <w:lang w:val="en-GB"/>
+        </w:rPr>
+        <w:t xml:space="preserve"> handles authorities’ registration into the application, it must verify that the appliers as authorities are </w:t>
+      </w:r>
+      <w:proofErr w:type="gramStart"/>
+      <w:r>
+        <w:rPr>
+          <w:lang w:val="en-GB"/>
+        </w:rPr>
+        <w:t>actually authorities</w:t>
+      </w:r>
+      <w:proofErr w:type="gramEnd"/>
+      <w:r>
+        <w:rPr>
+          <w:lang w:val="en-GB"/>
+        </w:rPr>
+        <w:t xml:space="preserve">. Thus, </w:t>
+      </w:r>
+      <w:proofErr w:type="spellStart"/>
+      <w:r>
+        <w:rPr>
+          <w:lang w:val="en-GB"/>
+        </w:rPr>
+        <w:t>SafeStreets</w:t>
+      </w:r>
+      <w:proofErr w:type="spellEnd"/>
+      <w:r>
+        <w:rPr>
+          <w:lang w:val="en-GB"/>
+        </w:rPr>
+        <w:t xml:space="preserve"> uses a valid digital certificate as a standard for the verification of authorities’ identity. In order to identify authorities, </w:t>
+      </w:r>
+      <w:proofErr w:type="spellStart"/>
+      <w:r>
+        <w:rPr>
+          <w:lang w:val="en-GB"/>
+        </w:rPr>
+        <w:t>SafeStreets</w:t>
+      </w:r>
+      <w:proofErr w:type="spellEnd"/>
+      <w:r>
+        <w:rPr>
+          <w:lang w:val="en-GB"/>
+        </w:rPr>
+        <w:t xml:space="preserve"> requires, only for whom is registered as an authority, a valid digital certificate </w:t>
+      </w:r>
+      <w:r>
+        <w:rPr>
+          <w:lang w:val="en-GB"/>
+        </w:rPr>
+        <w:t>according to D.P.C.M. of 30.10.2014 N.193 art.21 and art.22.</w:t>
+      </w:r>
     </w:p>
     <w:p>
       <w:pPr>
@@ -15144,14 +15310,12 @@
           <w:lang w:val="en-GB"/>
         </w:rPr>
       </w:pPr>
-      <w:bookmarkStart w:id="35" w:name="_Toc23108170"/>
       <w:r>
         <w:rPr>
           <w:lang w:val="en-GB"/>
         </w:rPr>
         <w:t>3.4.2 Hardware limitations</w:t>
       </w:r>
-      <w:bookmarkEnd w:id="35"/>
     </w:p>
     <w:p>
       <w:pPr>
@@ -15161,7 +15325,7 @@
           <w:lang w:val="en-GB"/>
         </w:rPr>
       </w:pPr>
-      <w:bookmarkStart w:id="36" w:name="_Toc23108171"/>
+      <w:bookmarkStart w:name="_Toc23108171" w:id="36"/>
       <w:r>
         <w:rPr>
           <w:lang w:val="en-GB"/>
@@ -15178,7 +15342,7 @@
           <w:lang w:val="en-GB"/>
         </w:rPr>
       </w:pPr>
-      <w:bookmarkStart w:id="37" w:name="_Toc23108172"/>
+      <w:bookmarkStart w:name="_Toc23108172" w:id="37"/>
       <w:r>
         <w:rPr>
           <w:lang w:val="en-GB"/>
@@ -15195,7 +15359,7 @@
           <w:lang w:val="en-GB"/>
         </w:rPr>
       </w:pPr>
-      <w:bookmarkStart w:id="38" w:name="_Toc23108173"/>
+      <w:bookmarkStart w:name="_Toc23108173" w:id="38"/>
       <w:r>
         <w:rPr>
           <w:lang w:val="en-GB"/>
@@ -15251,6 +15415,11 @@
           <w:lang w:val="en-GB"/>
         </w:rPr>
         <w:tab/>
+      </w:r>
+      <w:r>
+        <w:rPr>
+          <w:lang w:val="en-GB"/>
+        </w:rPr>
         <w:t>else. To achieving that, it’s fundamental to ensure a strong fault tolerance, which can be done by parallelization of duplicated and dislocated resources like main servers, inner processes and by using a cloud infrastructure logic with a dynamically allocated resource pool, also called elastic load balancer.</w:t>
       </w:r>
     </w:p>
@@ -15275,7 +15444,7 @@
           <w:lang w:val="en-GB"/>
         </w:rPr>
       </w:pPr>
-      <w:bookmarkStart w:id="39" w:name="_Toc23108174"/>
+      <w:bookmarkStart w:name="_Toc23108174" w:id="39"/>
       <w:r>
         <w:rPr>
           <w:lang w:val="en-GB"/>
@@ -15297,6 +15466,11 @@
           <w:lang w:val="en-GB"/>
         </w:rPr>
         <w:tab/>
+      </w:r>
+      <w:r>
+        <w:rPr>
+          <w:lang w:val="en-GB"/>
+        </w:rPr>
         <w:t xml:space="preserve">Parallelly to reliability, </w:t>
       </w:r>
       <w:proofErr w:type="spellStart"/>
@@ -15433,7 +15607,7 @@
           <w:lang w:val="en-GB"/>
         </w:rPr>
       </w:pPr>
-      <w:bookmarkStart w:id="40" w:name="_Toc23108175"/>
+      <w:bookmarkStart w:name="_Toc23108175" w:id="40"/>
       <w:r>
         <w:rPr>
           <w:lang w:val="en-GB"/>
@@ -15456,6 +15630,11 @@
           <w:lang w:val="en-GB"/>
         </w:rPr>
         <w:tab/>
+      </w:r>
+      <w:r>
+        <w:rPr>
+          <w:lang w:val="en-GB"/>
+        </w:rPr>
         <w:t xml:space="preserve">Security is a very important topic discussed in this document for </w:t>
       </w:r>
       <w:proofErr w:type="spellStart"/>
@@ -15500,7 +15679,7 @@
           <w:lang w:val="en-GB"/>
         </w:rPr>
       </w:pPr>
-      <w:bookmarkStart w:id="41" w:name="_Toc23108176"/>
+      <w:bookmarkStart w:name="_Toc23108176" w:id="41"/>
       <w:r>
         <w:rPr>
           <w:lang w:val="en-GB"/>
@@ -15553,7 +15732,7 @@
           <w:lang w:val="en-GB"/>
         </w:rPr>
       </w:pPr>
-      <w:bookmarkStart w:id="42" w:name="_Toc23108177"/>
+      <w:bookmarkStart w:name="_Toc23108177" w:id="42"/>
       <w:r>
         <w:rPr>
           <w:lang w:val="en-GB"/>
@@ -15623,7 +15802,7 @@
           <w:lang w:val="en-GB"/>
         </w:rPr>
       </w:pPr>
-      <w:bookmarkStart w:id="43" w:name="_Toc23108178"/>
+      <w:bookmarkStart w:name="_Toc23108178" w:id="43"/>
       <w:r>
         <w:rPr>
           <w:lang w:val="en-GB"/>
@@ -15650,7 +15829,7 @@
           <w:lang w:val="en-GB"/>
         </w:rPr>
       </w:pPr>
-      <w:bookmarkStart w:id="44" w:name="_Toc23108179"/>
+      <w:bookmarkStart w:name="_Toc23108179" w:id="44"/>
       <w:r>
         <w:rPr>
           <w:lang w:val="en-GB"/>
@@ -15677,7 +15856,7 @@
           <w:lang w:val="en-GB"/>
         </w:rPr>
       </w:pPr>
-      <w:bookmarkStart w:id="45" w:name="_Toc23108180"/>
+      <w:bookmarkStart w:name="_Toc23108180" w:id="45"/>
       <w:r>
         <w:rPr>
           <w:lang w:val="en-GB"/>
@@ -15687,7 +15866,7 @@
       <w:bookmarkEnd w:id="45"/>
     </w:p>
     <w:sectPr>
-      <w:pgSz w:w="11906" w:h="16838"/>
+      <w:pgSz w:w="11906" w:h="16838" w:orient="portrait"/>
       <w:pgMar w:top="1417" w:right="1134" w:bottom="1134" w:left="1134" w:header="708" w:footer="708" w:gutter="0"/>
       <w:cols w:space="708"/>
       <w:docGrid w:linePitch="360"/>
@@ -15797,7 +15976,7 @@
         <w:ind w:left="2136" w:hanging="360"/>
       </w:pPr>
       <w:rPr>
-        <w:rFonts w:ascii="Symbol" w:hAnsi="Symbol" w:hint="default"/>
+        <w:rFonts w:hint="default" w:ascii="Symbol" w:hAnsi="Symbol"/>
       </w:rPr>
     </w:lvl>
     <w:lvl w:ilvl="1" w:tplc="04100003" w:tentative="1">
@@ -15809,7 +15988,7 @@
         <w:ind w:left="2856" w:hanging="360"/>
       </w:pPr>
       <w:rPr>
-        <w:rFonts w:ascii="Courier New" w:hAnsi="Courier New" w:cs="Courier New" w:hint="default"/>
+        <w:rFonts w:hint="default" w:ascii="Courier New" w:hAnsi="Courier New" w:cs="Courier New"/>
       </w:rPr>
     </w:lvl>
     <w:lvl w:ilvl="2" w:tplc="04100005" w:tentative="1">
@@ -15821,7 +16000,7 @@
         <w:ind w:left="3576" w:hanging="360"/>
       </w:pPr>
       <w:rPr>
-        <w:rFonts w:ascii="Wingdings" w:hAnsi="Wingdings" w:hint="default"/>
+        <w:rFonts w:hint="default" w:ascii="Wingdings" w:hAnsi="Wingdings"/>
       </w:rPr>
     </w:lvl>
     <w:lvl w:ilvl="3" w:tplc="04100001" w:tentative="1">
@@ -15833,7 +16012,7 @@
         <w:ind w:left="4296" w:hanging="360"/>
       </w:pPr>
       <w:rPr>
-        <w:rFonts w:ascii="Symbol" w:hAnsi="Symbol" w:hint="default"/>
+        <w:rFonts w:hint="default" w:ascii="Symbol" w:hAnsi="Symbol"/>
       </w:rPr>
     </w:lvl>
     <w:lvl w:ilvl="4" w:tplc="04100003" w:tentative="1">
@@ -15845,7 +16024,7 @@
         <w:ind w:left="5016" w:hanging="360"/>
       </w:pPr>
       <w:rPr>
-        <w:rFonts w:ascii="Courier New" w:hAnsi="Courier New" w:cs="Courier New" w:hint="default"/>
+        <w:rFonts w:hint="default" w:ascii="Courier New" w:hAnsi="Courier New" w:cs="Courier New"/>
       </w:rPr>
     </w:lvl>
     <w:lvl w:ilvl="5" w:tplc="04100005" w:tentative="1">
@@ -15857,7 +16036,7 @@
         <w:ind w:left="5736" w:hanging="360"/>
       </w:pPr>
       <w:rPr>
-        <w:rFonts w:ascii="Wingdings" w:hAnsi="Wingdings" w:hint="default"/>
+        <w:rFonts w:hint="default" w:ascii="Wingdings" w:hAnsi="Wingdings"/>
       </w:rPr>
     </w:lvl>
     <w:lvl w:ilvl="6" w:tplc="04100001" w:tentative="1">
@@ -15869,7 +16048,7 @@
         <w:ind w:left="6456" w:hanging="360"/>
       </w:pPr>
       <w:rPr>
-        <w:rFonts w:ascii="Symbol" w:hAnsi="Symbol" w:hint="default"/>
+        <w:rFonts w:hint="default" w:ascii="Symbol" w:hAnsi="Symbol"/>
       </w:rPr>
     </w:lvl>
     <w:lvl w:ilvl="7" w:tplc="04100003" w:tentative="1">
@@ -15881,7 +16060,7 @@
         <w:ind w:left="7176" w:hanging="360"/>
       </w:pPr>
       <w:rPr>
-        <w:rFonts w:ascii="Courier New" w:hAnsi="Courier New" w:cs="Courier New" w:hint="default"/>
+        <w:rFonts w:hint="default" w:ascii="Courier New" w:hAnsi="Courier New" w:cs="Courier New"/>
       </w:rPr>
     </w:lvl>
     <w:lvl w:ilvl="8" w:tplc="04100005" w:tentative="1">
@@ -15893,7 +16072,7 @@
         <w:ind w:left="7896" w:hanging="360"/>
       </w:pPr>
       <w:rPr>
-        <w:rFonts w:ascii="Wingdings" w:hAnsi="Wingdings" w:hint="default"/>
+        <w:rFonts w:hint="default" w:ascii="Wingdings" w:hAnsi="Wingdings"/>
       </w:rPr>
     </w:lvl>
   </w:abstractNum>
@@ -15996,7 +16175,7 @@
         <w:ind w:left="2130" w:hanging="360"/>
       </w:pPr>
       <w:rPr>
-        <w:rFonts w:ascii="Symbol" w:hAnsi="Symbol" w:hint="default"/>
+        <w:rFonts w:hint="default" w:ascii="Symbol" w:hAnsi="Symbol"/>
       </w:rPr>
     </w:lvl>
     <w:lvl w:ilvl="1" w:tplc="04100003" w:tentative="1">
@@ -16008,7 +16187,7 @@
         <w:ind w:left="2850" w:hanging="360"/>
       </w:pPr>
       <w:rPr>
-        <w:rFonts w:ascii="Courier New" w:hAnsi="Courier New" w:cs="Courier New" w:hint="default"/>
+        <w:rFonts w:hint="default" w:ascii="Courier New" w:hAnsi="Courier New" w:cs="Courier New"/>
       </w:rPr>
     </w:lvl>
     <w:lvl w:ilvl="2" w:tplc="04100005" w:tentative="1">
@@ -16020,7 +16199,7 @@
         <w:ind w:left="3570" w:hanging="360"/>
       </w:pPr>
       <w:rPr>
-        <w:rFonts w:ascii="Wingdings" w:hAnsi="Wingdings" w:hint="default"/>
+        <w:rFonts w:hint="default" w:ascii="Wingdings" w:hAnsi="Wingdings"/>
       </w:rPr>
     </w:lvl>
     <w:lvl w:ilvl="3" w:tplc="04100001" w:tentative="1">
@@ -16032,7 +16211,7 @@
         <w:ind w:left="4290" w:hanging="360"/>
       </w:pPr>
       <w:rPr>
-        <w:rFonts w:ascii="Symbol" w:hAnsi="Symbol" w:hint="default"/>
+        <w:rFonts w:hint="default" w:ascii="Symbol" w:hAnsi="Symbol"/>
       </w:rPr>
     </w:lvl>
     <w:lvl w:ilvl="4" w:tplc="04100003" w:tentative="1">
@@ -16044,7 +16223,7 @@
         <w:ind w:left="5010" w:hanging="360"/>
       </w:pPr>
       <w:rPr>
-        <w:rFonts w:ascii="Courier New" w:hAnsi="Courier New" w:cs="Courier New" w:hint="default"/>
+        <w:rFonts w:hint="default" w:ascii="Courier New" w:hAnsi="Courier New" w:cs="Courier New"/>
       </w:rPr>
     </w:lvl>
     <w:lvl w:ilvl="5" w:tplc="04100005" w:tentative="1">
@@ -16056,7 +16235,7 @@
         <w:ind w:left="5730" w:hanging="360"/>
       </w:pPr>
       <w:rPr>
-        <w:rFonts w:ascii="Wingdings" w:hAnsi="Wingdings" w:hint="default"/>
+        <w:rFonts w:hint="default" w:ascii="Wingdings" w:hAnsi="Wingdings"/>
       </w:rPr>
     </w:lvl>
     <w:lvl w:ilvl="6" w:tplc="04100001" w:tentative="1">
@@ -16068,7 +16247,7 @@
         <w:ind w:left="6450" w:hanging="360"/>
       </w:pPr>
       <w:rPr>
-        <w:rFonts w:ascii="Symbol" w:hAnsi="Symbol" w:hint="default"/>
+        <w:rFonts w:hint="default" w:ascii="Symbol" w:hAnsi="Symbol"/>
       </w:rPr>
     </w:lvl>
     <w:lvl w:ilvl="7" w:tplc="04100003" w:tentative="1">
@@ -16080,7 +16259,7 @@
         <w:ind w:left="7170" w:hanging="360"/>
       </w:pPr>
       <w:rPr>
-        <w:rFonts w:ascii="Courier New" w:hAnsi="Courier New" w:cs="Courier New" w:hint="default"/>
+        <w:rFonts w:hint="default" w:ascii="Courier New" w:hAnsi="Courier New" w:cs="Courier New"/>
       </w:rPr>
     </w:lvl>
     <w:lvl w:ilvl="8" w:tplc="04100005" w:tentative="1">
@@ -16092,7 +16271,7 @@
         <w:ind w:left="7890" w:hanging="360"/>
       </w:pPr>
       <w:rPr>
-        <w:rFonts w:ascii="Wingdings" w:hAnsi="Wingdings" w:hint="default"/>
+        <w:rFonts w:hint="default" w:ascii="Wingdings" w:hAnsi="Wingdings"/>
       </w:rPr>
     </w:lvl>
   </w:abstractNum>
@@ -16109,7 +16288,7 @@
         <w:ind w:left="2136" w:hanging="360"/>
       </w:pPr>
       <w:rPr>
-        <w:rFonts w:ascii="Symbol" w:hAnsi="Symbol" w:hint="default"/>
+        <w:rFonts w:hint="default" w:ascii="Symbol" w:hAnsi="Symbol"/>
       </w:rPr>
     </w:lvl>
     <w:lvl w:ilvl="1" w:tplc="04100003" w:tentative="1">
@@ -16121,7 +16300,7 @@
         <w:ind w:left="2856" w:hanging="360"/>
       </w:pPr>
       <w:rPr>
-        <w:rFonts w:ascii="Courier New" w:hAnsi="Courier New" w:cs="Courier New" w:hint="default"/>
+        <w:rFonts w:hint="default" w:ascii="Courier New" w:hAnsi="Courier New" w:cs="Courier New"/>
       </w:rPr>
     </w:lvl>
     <w:lvl w:ilvl="2" w:tplc="04100005" w:tentative="1">
@@ -16133,7 +16312,7 @@
         <w:ind w:left="3576" w:hanging="360"/>
       </w:pPr>
       <w:rPr>
-        <w:rFonts w:ascii="Wingdings" w:hAnsi="Wingdings" w:hint="default"/>
+        <w:rFonts w:hint="default" w:ascii="Wingdings" w:hAnsi="Wingdings"/>
       </w:rPr>
     </w:lvl>
     <w:lvl w:ilvl="3" w:tplc="04100001" w:tentative="1">
@@ -16145,7 +16324,7 @@
         <w:ind w:left="4296" w:hanging="360"/>
       </w:pPr>
       <w:rPr>
-        <w:rFonts w:ascii="Symbol" w:hAnsi="Symbol" w:hint="default"/>
+        <w:rFonts w:hint="default" w:ascii="Symbol" w:hAnsi="Symbol"/>
       </w:rPr>
     </w:lvl>
     <w:lvl w:ilvl="4" w:tplc="04100003" w:tentative="1">
@@ -16157,7 +16336,7 @@
         <w:ind w:left="5016" w:hanging="360"/>
       </w:pPr>
       <w:rPr>
-        <w:rFonts w:ascii="Courier New" w:hAnsi="Courier New" w:cs="Courier New" w:hint="default"/>
+        <w:rFonts w:hint="default" w:ascii="Courier New" w:hAnsi="Courier New" w:cs="Courier New"/>
       </w:rPr>
     </w:lvl>
     <w:lvl w:ilvl="5" w:tplc="04100005" w:tentative="1">
@@ -16169,7 +16348,7 @@
         <w:ind w:left="5736" w:hanging="360"/>
       </w:pPr>
       <w:rPr>
-        <w:rFonts w:ascii="Wingdings" w:hAnsi="Wingdings" w:hint="default"/>
+        <w:rFonts w:hint="default" w:ascii="Wingdings" w:hAnsi="Wingdings"/>
       </w:rPr>
     </w:lvl>
     <w:lvl w:ilvl="6" w:tplc="04100001" w:tentative="1">
@@ -16181,7 +16360,7 @@
         <w:ind w:left="6456" w:hanging="360"/>
       </w:pPr>
       <w:rPr>
-        <w:rFonts w:ascii="Symbol" w:hAnsi="Symbol" w:hint="default"/>
+        <w:rFonts w:hint="default" w:ascii="Symbol" w:hAnsi="Symbol"/>
       </w:rPr>
     </w:lvl>
     <w:lvl w:ilvl="7" w:tplc="04100003" w:tentative="1">
@@ -16193,7 +16372,7 @@
         <w:ind w:left="7176" w:hanging="360"/>
       </w:pPr>
       <w:rPr>
-        <w:rFonts w:ascii="Courier New" w:hAnsi="Courier New" w:cs="Courier New" w:hint="default"/>
+        <w:rFonts w:hint="default" w:ascii="Courier New" w:hAnsi="Courier New" w:cs="Courier New"/>
       </w:rPr>
     </w:lvl>
     <w:lvl w:ilvl="8" w:tplc="04100005" w:tentative="1">
@@ -16205,7 +16384,7 @@
         <w:ind w:left="7896" w:hanging="360"/>
       </w:pPr>
       <w:rPr>
-        <w:rFonts w:ascii="Wingdings" w:hAnsi="Wingdings" w:hint="default"/>
+        <w:rFonts w:hint="default" w:ascii="Wingdings" w:hAnsi="Wingdings"/>
       </w:rPr>
     </w:lvl>
   </w:abstractNum>
@@ -16308,7 +16487,7 @@
         <w:ind w:left="720" w:hanging="360"/>
       </w:pPr>
       <w:rPr>
-        <w:rFonts w:ascii="Symbol" w:hAnsi="Symbol" w:hint="default"/>
+        <w:rFonts w:hint="default" w:ascii="Symbol" w:hAnsi="Symbol"/>
       </w:rPr>
     </w:lvl>
     <w:lvl w:ilvl="1" w:tplc="F294C178">
@@ -16320,7 +16499,7 @@
         <w:ind w:left="1440" w:hanging="360"/>
       </w:pPr>
       <w:rPr>
-        <w:rFonts w:ascii="Courier New" w:hAnsi="Courier New" w:hint="default"/>
+        <w:rFonts w:hint="default" w:ascii="Courier New" w:hAnsi="Courier New"/>
       </w:rPr>
     </w:lvl>
     <w:lvl w:ilvl="2" w:tplc="C42A2222">
@@ -16332,7 +16511,7 @@
         <w:ind w:left="2160" w:hanging="360"/>
       </w:pPr>
       <w:rPr>
-        <w:rFonts w:ascii="Wingdings" w:hAnsi="Wingdings" w:hint="default"/>
+        <w:rFonts w:hint="default" w:ascii="Wingdings" w:hAnsi="Wingdings"/>
       </w:rPr>
     </w:lvl>
     <w:lvl w:ilvl="3" w:tplc="D680A2A6">
@@ -16344,7 +16523,7 @@
         <w:ind w:left="2880" w:hanging="360"/>
       </w:pPr>
       <w:rPr>
-        <w:rFonts w:ascii="Symbol" w:hAnsi="Symbol" w:hint="default"/>
+        <w:rFonts w:hint="default" w:ascii="Symbol" w:hAnsi="Symbol"/>
       </w:rPr>
     </w:lvl>
     <w:lvl w:ilvl="4" w:tplc="3A82FD72">
@@ -16356,7 +16535,7 @@
         <w:ind w:left="3600" w:hanging="360"/>
       </w:pPr>
       <w:rPr>
-        <w:rFonts w:ascii="Courier New" w:hAnsi="Courier New" w:hint="default"/>
+        <w:rFonts w:hint="default" w:ascii="Courier New" w:hAnsi="Courier New"/>
       </w:rPr>
     </w:lvl>
     <w:lvl w:ilvl="5" w:tplc="93A00418">
@@ -16368,7 +16547,7 @@
         <w:ind w:left="4320" w:hanging="360"/>
       </w:pPr>
       <w:rPr>
-        <w:rFonts w:ascii="Wingdings" w:hAnsi="Wingdings" w:hint="default"/>
+        <w:rFonts w:hint="default" w:ascii="Wingdings" w:hAnsi="Wingdings"/>
       </w:rPr>
     </w:lvl>
     <w:lvl w:ilvl="6" w:tplc="747655CA">
@@ -16380,7 +16559,7 @@
         <w:ind w:left="5040" w:hanging="360"/>
       </w:pPr>
       <w:rPr>
-        <w:rFonts w:ascii="Symbol" w:hAnsi="Symbol" w:hint="default"/>
+        <w:rFonts w:hint="default" w:ascii="Symbol" w:hAnsi="Symbol"/>
       </w:rPr>
     </w:lvl>
     <w:lvl w:ilvl="7" w:tplc="98BE17DC">
@@ -16392,7 +16571,7 @@
         <w:ind w:left="5760" w:hanging="360"/>
       </w:pPr>
       <w:rPr>
-        <w:rFonts w:ascii="Courier New" w:hAnsi="Courier New" w:hint="default"/>
+        <w:rFonts w:hint="default" w:ascii="Courier New" w:hAnsi="Courier New"/>
       </w:rPr>
     </w:lvl>
     <w:lvl w:ilvl="8" w:tplc="95A6A642">
@@ -16404,7 +16583,7 @@
         <w:ind w:left="6480" w:hanging="360"/>
       </w:pPr>
       <w:rPr>
-        <w:rFonts w:ascii="Wingdings" w:hAnsi="Wingdings" w:hint="default"/>
+        <w:rFonts w:hint="default" w:ascii="Wingdings" w:hAnsi="Wingdings"/>
       </w:rPr>
     </w:lvl>
   </w:abstractNum>
@@ -16593,7 +16772,7 @@
         <w:ind w:left="1776" w:hanging="360"/>
       </w:pPr>
       <w:rPr>
-        <w:rFonts w:ascii="Symbol" w:hAnsi="Symbol" w:hint="default"/>
+        <w:rFonts w:hint="default" w:ascii="Symbol" w:hAnsi="Symbol"/>
       </w:rPr>
     </w:lvl>
     <w:lvl w:ilvl="1" w:tplc="04100003" w:tentative="1">
@@ -16605,7 +16784,7 @@
         <w:ind w:left="2496" w:hanging="360"/>
       </w:pPr>
       <w:rPr>
-        <w:rFonts w:ascii="Courier New" w:hAnsi="Courier New" w:cs="Courier New" w:hint="default"/>
+        <w:rFonts w:hint="default" w:ascii="Courier New" w:hAnsi="Courier New" w:cs="Courier New"/>
       </w:rPr>
     </w:lvl>
     <w:lvl w:ilvl="2" w:tplc="04100005" w:tentative="1">
@@ -16617,7 +16796,7 @@
         <w:ind w:left="3216" w:hanging="360"/>
       </w:pPr>
       <w:rPr>
-        <w:rFonts w:ascii="Wingdings" w:hAnsi="Wingdings" w:hint="default"/>
+        <w:rFonts w:hint="default" w:ascii="Wingdings" w:hAnsi="Wingdings"/>
       </w:rPr>
     </w:lvl>
     <w:lvl w:ilvl="3" w:tplc="04100001" w:tentative="1">
@@ -16629,7 +16808,7 @@
         <w:ind w:left="3936" w:hanging="360"/>
       </w:pPr>
       <w:rPr>
-        <w:rFonts w:ascii="Symbol" w:hAnsi="Symbol" w:hint="default"/>
+        <w:rFonts w:hint="default" w:ascii="Symbol" w:hAnsi="Symbol"/>
       </w:rPr>
     </w:lvl>
     <w:lvl w:ilvl="4" w:tplc="04100003" w:tentative="1">
@@ -16641,7 +16820,7 @@
         <w:ind w:left="4656" w:hanging="360"/>
       </w:pPr>
       <w:rPr>
-        <w:rFonts w:ascii="Courier New" w:hAnsi="Courier New" w:cs="Courier New" w:hint="default"/>
+        <w:rFonts w:hint="default" w:ascii="Courier New" w:hAnsi="Courier New" w:cs="Courier New"/>
       </w:rPr>
     </w:lvl>
     <w:lvl w:ilvl="5" w:tplc="04100005" w:tentative="1">
@@ -16653,7 +16832,7 @@
         <w:ind w:left="5376" w:hanging="360"/>
       </w:pPr>
       <w:rPr>
-        <w:rFonts w:ascii="Wingdings" w:hAnsi="Wingdings" w:hint="default"/>
+        <w:rFonts w:hint="default" w:ascii="Wingdings" w:hAnsi="Wingdings"/>
       </w:rPr>
     </w:lvl>
     <w:lvl w:ilvl="6" w:tplc="04100001" w:tentative="1">
@@ -16665,7 +16844,7 @@
         <w:ind w:left="6096" w:hanging="360"/>
       </w:pPr>
       <w:rPr>
-        <w:rFonts w:ascii="Symbol" w:hAnsi="Symbol" w:hint="default"/>
+        <w:rFonts w:hint="default" w:ascii="Symbol" w:hAnsi="Symbol"/>
       </w:rPr>
     </w:lvl>
     <w:lvl w:ilvl="7" w:tplc="04100003" w:tentative="1">
@@ -16677,7 +16856,7 @@
         <w:ind w:left="6816" w:hanging="360"/>
       </w:pPr>
       <w:rPr>
-        <w:rFonts w:ascii="Courier New" w:hAnsi="Courier New" w:cs="Courier New" w:hint="default"/>
+        <w:rFonts w:hint="default" w:ascii="Courier New" w:hAnsi="Courier New" w:cs="Courier New"/>
       </w:rPr>
     </w:lvl>
     <w:lvl w:ilvl="8" w:tplc="04100005" w:tentative="1">
@@ -16689,7 +16868,7 @@
         <w:ind w:left="7536" w:hanging="360"/>
       </w:pPr>
       <w:rPr>
-        <w:rFonts w:ascii="Wingdings" w:hAnsi="Wingdings" w:hint="default"/>
+        <w:rFonts w:hint="default" w:ascii="Wingdings" w:hAnsi="Wingdings"/>
       </w:rPr>
     </w:lvl>
   </w:abstractNum>
@@ -16706,7 +16885,7 @@
         <w:ind w:left="720" w:hanging="360"/>
       </w:pPr>
       <w:rPr>
-        <w:rFonts w:ascii="Symbol" w:hAnsi="Symbol" w:hint="default"/>
+        <w:rFonts w:hint="default" w:ascii="Symbol" w:hAnsi="Symbol"/>
       </w:rPr>
     </w:lvl>
     <w:lvl w:ilvl="1" w:tplc="E21CF8A8">
@@ -16718,7 +16897,7 @@
         <w:ind w:left="1440" w:hanging="360"/>
       </w:pPr>
       <w:rPr>
-        <w:rFonts w:ascii="Courier New" w:hAnsi="Courier New" w:hint="default"/>
+        <w:rFonts w:hint="default" w:ascii="Courier New" w:hAnsi="Courier New"/>
       </w:rPr>
     </w:lvl>
     <w:lvl w:ilvl="2" w:tplc="F678FF74">
@@ -16730,7 +16909,7 @@
         <w:ind w:left="2160" w:hanging="360"/>
       </w:pPr>
       <w:rPr>
-        <w:rFonts w:ascii="Wingdings" w:hAnsi="Wingdings" w:hint="default"/>
+        <w:rFonts w:hint="default" w:ascii="Wingdings" w:hAnsi="Wingdings"/>
       </w:rPr>
     </w:lvl>
     <w:lvl w:ilvl="3" w:tplc="9FD07070">
@@ -16742,7 +16921,7 @@
         <w:ind w:left="2880" w:hanging="360"/>
       </w:pPr>
       <w:rPr>
-        <w:rFonts w:ascii="Symbol" w:hAnsi="Symbol" w:hint="default"/>
+        <w:rFonts w:hint="default" w:ascii="Symbol" w:hAnsi="Symbol"/>
       </w:rPr>
     </w:lvl>
     <w:lvl w:ilvl="4" w:tplc="E240361C">
@@ -16754,7 +16933,7 @@
         <w:ind w:left="3600" w:hanging="360"/>
       </w:pPr>
       <w:rPr>
-        <w:rFonts w:ascii="Courier New" w:hAnsi="Courier New" w:hint="default"/>
+        <w:rFonts w:hint="default" w:ascii="Courier New" w:hAnsi="Courier New"/>
       </w:rPr>
     </w:lvl>
     <w:lvl w:ilvl="5" w:tplc="1FF8F1EC">
@@ -16766,7 +16945,7 @@
         <w:ind w:left="4320" w:hanging="360"/>
       </w:pPr>
       <w:rPr>
-        <w:rFonts w:ascii="Wingdings" w:hAnsi="Wingdings" w:hint="default"/>
+        <w:rFonts w:hint="default" w:ascii="Wingdings" w:hAnsi="Wingdings"/>
       </w:rPr>
     </w:lvl>
     <w:lvl w:ilvl="6" w:tplc="840A153E">
@@ -16778,7 +16957,7 @@
         <w:ind w:left="5040" w:hanging="360"/>
       </w:pPr>
       <w:rPr>
-        <w:rFonts w:ascii="Symbol" w:hAnsi="Symbol" w:hint="default"/>
+        <w:rFonts w:hint="default" w:ascii="Symbol" w:hAnsi="Symbol"/>
       </w:rPr>
     </w:lvl>
     <w:lvl w:ilvl="7" w:tplc="4874FEFA">
@@ -16790,7 +16969,7 @@
         <w:ind w:left="5760" w:hanging="360"/>
       </w:pPr>
       <w:rPr>
-        <w:rFonts w:ascii="Courier New" w:hAnsi="Courier New" w:hint="default"/>
+        <w:rFonts w:hint="default" w:ascii="Courier New" w:hAnsi="Courier New"/>
       </w:rPr>
     </w:lvl>
     <w:lvl w:ilvl="8" w:tplc="4998DC20">
@@ -16802,7 +16981,7 @@
         <w:ind w:left="6480" w:hanging="360"/>
       </w:pPr>
       <w:rPr>
-        <w:rFonts w:ascii="Wingdings" w:hAnsi="Wingdings" w:hint="default"/>
+        <w:rFonts w:hint="default" w:ascii="Wingdings" w:hAnsi="Wingdings"/>
       </w:rPr>
     </w:lvl>
   </w:abstractNum>
@@ -17077,7 +17256,7 @@
         <w:ind w:left="2136" w:hanging="360"/>
       </w:pPr>
       <w:rPr>
-        <w:rFonts w:ascii="Symbol" w:hAnsi="Symbol" w:hint="default"/>
+        <w:rFonts w:hint="default" w:ascii="Symbol" w:hAnsi="Symbol"/>
       </w:rPr>
     </w:lvl>
     <w:lvl w:ilvl="1" w:tplc="04100003" w:tentative="1">
@@ -17089,7 +17268,7 @@
         <w:ind w:left="2856" w:hanging="360"/>
       </w:pPr>
       <w:rPr>
-        <w:rFonts w:ascii="Courier New" w:hAnsi="Courier New" w:cs="Courier New" w:hint="default"/>
+        <w:rFonts w:hint="default" w:ascii="Courier New" w:hAnsi="Courier New" w:cs="Courier New"/>
       </w:rPr>
     </w:lvl>
     <w:lvl w:ilvl="2" w:tplc="04100005" w:tentative="1">
@@ -17101,7 +17280,7 @@
         <w:ind w:left="3576" w:hanging="360"/>
       </w:pPr>
       <w:rPr>
-        <w:rFonts w:ascii="Wingdings" w:hAnsi="Wingdings" w:hint="default"/>
+        <w:rFonts w:hint="default" w:ascii="Wingdings" w:hAnsi="Wingdings"/>
       </w:rPr>
     </w:lvl>
     <w:lvl w:ilvl="3" w:tplc="04100001" w:tentative="1">
@@ -17113,7 +17292,7 @@
         <w:ind w:left="4296" w:hanging="360"/>
       </w:pPr>
       <w:rPr>
-        <w:rFonts w:ascii="Symbol" w:hAnsi="Symbol" w:hint="default"/>
+        <w:rFonts w:hint="default" w:ascii="Symbol" w:hAnsi="Symbol"/>
       </w:rPr>
     </w:lvl>
     <w:lvl w:ilvl="4" w:tplc="04100003" w:tentative="1">
@@ -17125,7 +17304,7 @@
         <w:ind w:left="5016" w:hanging="360"/>
       </w:pPr>
       <w:rPr>
-        <w:rFonts w:ascii="Courier New" w:hAnsi="Courier New" w:cs="Courier New" w:hint="default"/>
+        <w:rFonts w:hint="default" w:ascii="Courier New" w:hAnsi="Courier New" w:cs="Courier New"/>
       </w:rPr>
     </w:lvl>
     <w:lvl w:ilvl="5" w:tplc="04100005" w:tentative="1">
@@ -17137,7 +17316,7 @@
         <w:ind w:left="5736" w:hanging="360"/>
       </w:pPr>
       <w:rPr>
-        <w:rFonts w:ascii="Wingdings" w:hAnsi="Wingdings" w:hint="default"/>
+        <w:rFonts w:hint="default" w:ascii="Wingdings" w:hAnsi="Wingdings"/>
       </w:rPr>
     </w:lvl>
     <w:lvl w:ilvl="6" w:tplc="04100001" w:tentative="1">
@@ -17149,7 +17328,7 @@
         <w:ind w:left="6456" w:hanging="360"/>
       </w:pPr>
       <w:rPr>
-        <w:rFonts w:ascii="Symbol" w:hAnsi="Symbol" w:hint="default"/>
+        <w:rFonts w:hint="default" w:ascii="Symbol" w:hAnsi="Symbol"/>
       </w:rPr>
     </w:lvl>
     <w:lvl w:ilvl="7" w:tplc="04100003" w:tentative="1">
@@ -17161,7 +17340,7 @@
         <w:ind w:left="7176" w:hanging="360"/>
       </w:pPr>
       <w:rPr>
-        <w:rFonts w:ascii="Courier New" w:hAnsi="Courier New" w:cs="Courier New" w:hint="default"/>
+        <w:rFonts w:hint="default" w:ascii="Courier New" w:hAnsi="Courier New" w:cs="Courier New"/>
       </w:rPr>
     </w:lvl>
     <w:lvl w:ilvl="8" w:tplc="04100005" w:tentative="1">
@@ -17173,7 +17352,7 @@
         <w:ind w:left="7896" w:hanging="360"/>
       </w:pPr>
       <w:rPr>
-        <w:rFonts w:ascii="Wingdings" w:hAnsi="Wingdings" w:hint="default"/>
+        <w:rFonts w:hint="default" w:ascii="Wingdings" w:hAnsi="Wingdings"/>
       </w:rPr>
     </w:lvl>
   </w:abstractNum>
@@ -17276,7 +17455,7 @@
         <w:ind w:left="2130" w:hanging="360"/>
       </w:pPr>
       <w:rPr>
-        <w:rFonts w:ascii="Symbol" w:hAnsi="Symbol" w:hint="default"/>
+        <w:rFonts w:hint="default" w:ascii="Symbol" w:hAnsi="Symbol"/>
       </w:rPr>
     </w:lvl>
     <w:lvl w:ilvl="1" w:tplc="04100003" w:tentative="1">
@@ -17288,7 +17467,7 @@
         <w:ind w:left="2850" w:hanging="360"/>
       </w:pPr>
       <w:rPr>
-        <w:rFonts w:ascii="Courier New" w:hAnsi="Courier New" w:cs="Courier New" w:hint="default"/>
+        <w:rFonts w:hint="default" w:ascii="Courier New" w:hAnsi="Courier New" w:cs="Courier New"/>
       </w:rPr>
     </w:lvl>
     <w:lvl w:ilvl="2" w:tplc="04100005" w:tentative="1">
@@ -17300,7 +17479,7 @@
         <w:ind w:left="3570" w:hanging="360"/>
       </w:pPr>
       <w:rPr>
-        <w:rFonts w:ascii="Wingdings" w:hAnsi="Wingdings" w:hint="default"/>
+        <w:rFonts w:hint="default" w:ascii="Wingdings" w:hAnsi="Wingdings"/>
       </w:rPr>
     </w:lvl>
     <w:lvl w:ilvl="3" w:tplc="04100001" w:tentative="1">
@@ -17312,7 +17491,7 @@
         <w:ind w:left="4290" w:hanging="360"/>
       </w:pPr>
       <w:rPr>
-        <w:rFonts w:ascii="Symbol" w:hAnsi="Symbol" w:hint="default"/>
+        <w:rFonts w:hint="default" w:ascii="Symbol" w:hAnsi="Symbol"/>
       </w:rPr>
     </w:lvl>
     <w:lvl w:ilvl="4" w:tplc="04100003" w:tentative="1">
@@ -17324,7 +17503,7 @@
         <w:ind w:left="5010" w:hanging="360"/>
       </w:pPr>
       <w:rPr>
-        <w:rFonts w:ascii="Courier New" w:hAnsi="Courier New" w:cs="Courier New" w:hint="default"/>
+        <w:rFonts w:hint="default" w:ascii="Courier New" w:hAnsi="Courier New" w:cs="Courier New"/>
       </w:rPr>
     </w:lvl>
     <w:lvl w:ilvl="5" w:tplc="04100005" w:tentative="1">
@@ -17336,7 +17515,7 @@
         <w:ind w:left="5730" w:hanging="360"/>
       </w:pPr>
       <w:rPr>
-        <w:rFonts w:ascii="Wingdings" w:hAnsi="Wingdings" w:hint="default"/>
+        <w:rFonts w:hint="default" w:ascii="Wingdings" w:hAnsi="Wingdings"/>
       </w:rPr>
     </w:lvl>
     <w:lvl w:ilvl="6" w:tplc="04100001" w:tentative="1">
@@ -17348,7 +17527,7 @@
         <w:ind w:left="6450" w:hanging="360"/>
       </w:pPr>
       <w:rPr>
-        <w:rFonts w:ascii="Symbol" w:hAnsi="Symbol" w:hint="default"/>
+        <w:rFonts w:hint="default" w:ascii="Symbol" w:hAnsi="Symbol"/>
       </w:rPr>
     </w:lvl>
     <w:lvl w:ilvl="7" w:tplc="04100003" w:tentative="1">
@@ -17360,7 +17539,7 @@
         <w:ind w:left="7170" w:hanging="360"/>
       </w:pPr>
       <w:rPr>
-        <w:rFonts w:ascii="Courier New" w:hAnsi="Courier New" w:cs="Courier New" w:hint="default"/>
+        <w:rFonts w:hint="default" w:ascii="Courier New" w:hAnsi="Courier New" w:cs="Courier New"/>
       </w:rPr>
     </w:lvl>
     <w:lvl w:ilvl="8" w:tplc="04100005" w:tentative="1">
@@ -17372,7 +17551,7 @@
         <w:ind w:left="7890" w:hanging="360"/>
       </w:pPr>
       <w:rPr>
-        <w:rFonts w:ascii="Wingdings" w:hAnsi="Wingdings" w:hint="default"/>
+        <w:rFonts w:hint="default" w:ascii="Wingdings" w:hAnsi="Wingdings"/>
       </w:rPr>
     </w:lvl>
   </w:abstractNum>
@@ -17561,7 +17740,7 @@
         <w:ind w:left="2852" w:hanging="360"/>
       </w:pPr>
       <w:rPr>
-        <w:rFonts w:ascii="Symbol" w:hAnsi="Symbol" w:hint="default"/>
+        <w:rFonts w:hint="default" w:ascii="Symbol" w:hAnsi="Symbol"/>
       </w:rPr>
     </w:lvl>
     <w:lvl w:ilvl="1" w:tplc="04100003" w:tentative="1">
@@ -17573,7 +17752,7 @@
         <w:ind w:left="3572" w:hanging="360"/>
       </w:pPr>
       <w:rPr>
-        <w:rFonts w:ascii="Courier New" w:hAnsi="Courier New" w:cs="Courier New" w:hint="default"/>
+        <w:rFonts w:hint="default" w:ascii="Courier New" w:hAnsi="Courier New" w:cs="Courier New"/>
       </w:rPr>
     </w:lvl>
     <w:lvl w:ilvl="2" w:tplc="04100005" w:tentative="1">
@@ -17585,7 +17764,7 @@
         <w:ind w:left="4292" w:hanging="360"/>
       </w:pPr>
       <w:rPr>
-        <w:rFonts w:ascii="Wingdings" w:hAnsi="Wingdings" w:hint="default"/>
+        <w:rFonts w:hint="default" w:ascii="Wingdings" w:hAnsi="Wingdings"/>
       </w:rPr>
     </w:lvl>
     <w:lvl w:ilvl="3" w:tplc="04100001" w:tentative="1">
@@ -17597,7 +17776,7 @@
         <w:ind w:left="5012" w:hanging="360"/>
       </w:pPr>
       <w:rPr>
-        <w:rFonts w:ascii="Symbol" w:hAnsi="Symbol" w:hint="default"/>
+        <w:rFonts w:hint="default" w:ascii="Symbol" w:hAnsi="Symbol"/>
       </w:rPr>
     </w:lvl>
     <w:lvl w:ilvl="4" w:tplc="04100003" w:tentative="1">
@@ -17609,7 +17788,7 @@
         <w:ind w:left="5732" w:hanging="360"/>
       </w:pPr>
       <w:rPr>
-        <w:rFonts w:ascii="Courier New" w:hAnsi="Courier New" w:cs="Courier New" w:hint="default"/>
+        <w:rFonts w:hint="default" w:ascii="Courier New" w:hAnsi="Courier New" w:cs="Courier New"/>
       </w:rPr>
     </w:lvl>
     <w:lvl w:ilvl="5" w:tplc="04100005" w:tentative="1">
@@ -17621,7 +17800,7 @@
         <w:ind w:left="6452" w:hanging="360"/>
       </w:pPr>
       <w:rPr>
-        <w:rFonts w:ascii="Wingdings" w:hAnsi="Wingdings" w:hint="default"/>
+        <w:rFonts w:hint="default" w:ascii="Wingdings" w:hAnsi="Wingdings"/>
       </w:rPr>
     </w:lvl>
     <w:lvl w:ilvl="6" w:tplc="04100001" w:tentative="1">
@@ -17633,7 +17812,7 @@
         <w:ind w:left="7172" w:hanging="360"/>
       </w:pPr>
       <w:rPr>
-        <w:rFonts w:ascii="Symbol" w:hAnsi="Symbol" w:hint="default"/>
+        <w:rFonts w:hint="default" w:ascii="Symbol" w:hAnsi="Symbol"/>
       </w:rPr>
     </w:lvl>
     <w:lvl w:ilvl="7" w:tplc="04100003" w:tentative="1">
@@ -17645,7 +17824,7 @@
         <w:ind w:left="7892" w:hanging="360"/>
       </w:pPr>
       <w:rPr>
-        <w:rFonts w:ascii="Courier New" w:hAnsi="Courier New" w:cs="Courier New" w:hint="default"/>
+        <w:rFonts w:hint="default" w:ascii="Courier New" w:hAnsi="Courier New" w:cs="Courier New"/>
       </w:rPr>
     </w:lvl>
     <w:lvl w:ilvl="8" w:tplc="04100005" w:tentative="1">
@@ -17657,7 +17836,7 @@
         <w:ind w:left="8612" w:hanging="360"/>
       </w:pPr>
       <w:rPr>
-        <w:rFonts w:ascii="Wingdings" w:hAnsi="Wingdings" w:hint="default"/>
+        <w:rFonts w:hint="default" w:ascii="Wingdings" w:hAnsi="Wingdings"/>
       </w:rPr>
     </w:lvl>
   </w:abstractNum>
@@ -17674,7 +17853,7 @@
         <w:ind w:left="1776" w:hanging="360"/>
       </w:pPr>
       <w:rPr>
-        <w:rFonts w:ascii="Symbol" w:hAnsi="Symbol" w:hint="default"/>
+        <w:rFonts w:hint="default" w:ascii="Symbol" w:hAnsi="Symbol"/>
       </w:rPr>
     </w:lvl>
     <w:lvl w:ilvl="1" w:tplc="04100003" w:tentative="1">
@@ -17686,7 +17865,7 @@
         <w:ind w:left="2496" w:hanging="360"/>
       </w:pPr>
       <w:rPr>
-        <w:rFonts w:ascii="Courier New" w:hAnsi="Courier New" w:cs="Courier New" w:hint="default"/>
+        <w:rFonts w:hint="default" w:ascii="Courier New" w:hAnsi="Courier New" w:cs="Courier New"/>
       </w:rPr>
     </w:lvl>
     <w:lvl w:ilvl="2" w:tplc="04100005" w:tentative="1">
@@ -17698,7 +17877,7 @@
         <w:ind w:left="3216" w:hanging="360"/>
       </w:pPr>
       <w:rPr>
-        <w:rFonts w:ascii="Wingdings" w:hAnsi="Wingdings" w:hint="default"/>
+        <w:rFonts w:hint="default" w:ascii="Wingdings" w:hAnsi="Wingdings"/>
       </w:rPr>
     </w:lvl>
     <w:lvl w:ilvl="3" w:tplc="04100001" w:tentative="1">
@@ -17710,7 +17889,7 @@
         <w:ind w:left="3936" w:hanging="360"/>
       </w:pPr>
       <w:rPr>
-        <w:rFonts w:ascii="Symbol" w:hAnsi="Symbol" w:hint="default"/>
+        <w:rFonts w:hint="default" w:ascii="Symbol" w:hAnsi="Symbol"/>
       </w:rPr>
     </w:lvl>
     <w:lvl w:ilvl="4" w:tplc="04100003" w:tentative="1">
@@ -17722,7 +17901,7 @@
         <w:ind w:left="4656" w:hanging="360"/>
       </w:pPr>
       <w:rPr>
-        <w:rFonts w:ascii="Courier New" w:hAnsi="Courier New" w:cs="Courier New" w:hint="default"/>
+        <w:rFonts w:hint="default" w:ascii="Courier New" w:hAnsi="Courier New" w:cs="Courier New"/>
       </w:rPr>
     </w:lvl>
     <w:lvl w:ilvl="5" w:tplc="04100005" w:tentative="1">
@@ -17734,7 +17913,7 @@
         <w:ind w:left="5376" w:hanging="360"/>
       </w:pPr>
       <w:rPr>
-        <w:rFonts w:ascii="Wingdings" w:hAnsi="Wingdings" w:hint="default"/>
+        <w:rFonts w:hint="default" w:ascii="Wingdings" w:hAnsi="Wingdings"/>
       </w:rPr>
     </w:lvl>
     <w:lvl w:ilvl="6" w:tplc="04100001" w:tentative="1">
@@ -17746,7 +17925,7 @@
         <w:ind w:left="6096" w:hanging="360"/>
       </w:pPr>
       <w:rPr>
-        <w:rFonts w:ascii="Symbol" w:hAnsi="Symbol" w:hint="default"/>
+        <w:rFonts w:hint="default" w:ascii="Symbol" w:hAnsi="Symbol"/>
       </w:rPr>
     </w:lvl>
     <w:lvl w:ilvl="7" w:tplc="04100003" w:tentative="1">
@@ -17758,7 +17937,7 @@
         <w:ind w:left="6816" w:hanging="360"/>
       </w:pPr>
       <w:rPr>
-        <w:rFonts w:ascii="Courier New" w:hAnsi="Courier New" w:cs="Courier New" w:hint="default"/>
+        <w:rFonts w:hint="default" w:ascii="Courier New" w:hAnsi="Courier New" w:cs="Courier New"/>
       </w:rPr>
     </w:lvl>
     <w:lvl w:ilvl="8" w:tplc="04100005" w:tentative="1">
@@ -17770,7 +17949,7 @@
         <w:ind w:left="7536" w:hanging="360"/>
       </w:pPr>
       <w:rPr>
-        <w:rFonts w:ascii="Wingdings" w:hAnsi="Wingdings" w:hint="default"/>
+        <w:rFonts w:hint="default" w:ascii="Wingdings" w:hAnsi="Wingdings"/>
       </w:rPr>
     </w:lvl>
   </w:abstractNum>
@@ -18134,7 +18313,7 @@
         <w:ind w:left="1440" w:hanging="360"/>
       </w:pPr>
       <w:rPr>
-        <w:rFonts w:ascii="Symbol" w:hAnsi="Symbol" w:hint="default"/>
+        <w:rFonts w:hint="default" w:ascii="Symbol" w:hAnsi="Symbol"/>
       </w:rPr>
     </w:lvl>
     <w:lvl w:ilvl="1" w:tplc="04100003" w:tentative="1">
@@ -18146,7 +18325,7 @@
         <w:ind w:left="2160" w:hanging="360"/>
       </w:pPr>
       <w:rPr>
-        <w:rFonts w:ascii="Courier New" w:hAnsi="Courier New" w:cs="Courier New" w:hint="default"/>
+        <w:rFonts w:hint="default" w:ascii="Courier New" w:hAnsi="Courier New" w:cs="Courier New"/>
       </w:rPr>
     </w:lvl>
     <w:lvl w:ilvl="2" w:tplc="04100005" w:tentative="1">
@@ -18158,7 +18337,7 @@
         <w:ind w:left="2880" w:hanging="360"/>
       </w:pPr>
       <w:rPr>
-        <w:rFonts w:ascii="Wingdings" w:hAnsi="Wingdings" w:hint="default"/>
+        <w:rFonts w:hint="default" w:ascii="Wingdings" w:hAnsi="Wingdings"/>
       </w:rPr>
     </w:lvl>
     <w:lvl w:ilvl="3" w:tplc="04100001" w:tentative="1">
@@ -18170,7 +18349,7 @@
         <w:ind w:left="3600" w:hanging="360"/>
       </w:pPr>
       <w:rPr>
-        <w:rFonts w:ascii="Symbol" w:hAnsi="Symbol" w:hint="default"/>
+        <w:rFonts w:hint="default" w:ascii="Symbol" w:hAnsi="Symbol"/>
       </w:rPr>
     </w:lvl>
     <w:lvl w:ilvl="4" w:tplc="04100003" w:tentative="1">
@@ -18182,7 +18361,7 @@
         <w:ind w:left="4320" w:hanging="360"/>
       </w:pPr>
       <w:rPr>
-        <w:rFonts w:ascii="Courier New" w:hAnsi="Courier New" w:cs="Courier New" w:hint="default"/>
+        <w:rFonts w:hint="default" w:ascii="Courier New" w:hAnsi="Courier New" w:cs="Courier New"/>
       </w:rPr>
     </w:lvl>
     <w:lvl w:ilvl="5" w:tplc="04100005" w:tentative="1">
@@ -18194,7 +18373,7 @@
         <w:ind w:left="5040" w:hanging="360"/>
       </w:pPr>
       <w:rPr>
-        <w:rFonts w:ascii="Wingdings" w:hAnsi="Wingdings" w:hint="default"/>
+        <w:rFonts w:hint="default" w:ascii="Wingdings" w:hAnsi="Wingdings"/>
       </w:rPr>
     </w:lvl>
     <w:lvl w:ilvl="6" w:tplc="04100001" w:tentative="1">
@@ -18206,7 +18385,7 @@
         <w:ind w:left="5760" w:hanging="360"/>
       </w:pPr>
       <w:rPr>
-        <w:rFonts w:ascii="Symbol" w:hAnsi="Symbol" w:hint="default"/>
+        <w:rFonts w:hint="default" w:ascii="Symbol" w:hAnsi="Symbol"/>
       </w:rPr>
     </w:lvl>
     <w:lvl w:ilvl="7" w:tplc="04100003" w:tentative="1">
@@ -18218,7 +18397,7 @@
         <w:ind w:left="6480" w:hanging="360"/>
       </w:pPr>
       <w:rPr>
-        <w:rFonts w:ascii="Courier New" w:hAnsi="Courier New" w:cs="Courier New" w:hint="default"/>
+        <w:rFonts w:hint="default" w:ascii="Courier New" w:hAnsi="Courier New" w:cs="Courier New"/>
       </w:rPr>
     </w:lvl>
     <w:lvl w:ilvl="8" w:tplc="04100005" w:tentative="1">
@@ -18230,7 +18409,7 @@
         <w:ind w:left="7200" w:hanging="360"/>
       </w:pPr>
       <w:rPr>
-        <w:rFonts w:ascii="Wingdings" w:hAnsi="Wingdings" w:hint="default"/>
+        <w:rFonts w:hint="default" w:ascii="Wingdings" w:hAnsi="Wingdings"/>
       </w:rPr>
     </w:lvl>
   </w:abstractNum>
@@ -18247,7 +18426,7 @@
         <w:ind w:left="720" w:hanging="360"/>
       </w:pPr>
       <w:rPr>
-        <w:rFonts w:ascii="Symbol" w:hAnsi="Symbol" w:hint="default"/>
+        <w:rFonts w:hint="default" w:ascii="Symbol" w:hAnsi="Symbol"/>
       </w:rPr>
     </w:lvl>
     <w:lvl w:ilvl="1" w:tplc="8F1CA500">
@@ -18259,7 +18438,7 @@
         <w:ind w:left="1440" w:hanging="360"/>
       </w:pPr>
       <w:rPr>
-        <w:rFonts w:ascii="Courier New" w:hAnsi="Courier New" w:hint="default"/>
+        <w:rFonts w:hint="default" w:ascii="Courier New" w:hAnsi="Courier New"/>
       </w:rPr>
     </w:lvl>
     <w:lvl w:ilvl="2" w:tplc="9CAE5ECC">
@@ -18271,7 +18450,7 @@
         <w:ind w:left="2160" w:hanging="360"/>
       </w:pPr>
       <w:rPr>
-        <w:rFonts w:ascii="Wingdings" w:hAnsi="Wingdings" w:hint="default"/>
+        <w:rFonts w:hint="default" w:ascii="Wingdings" w:hAnsi="Wingdings"/>
       </w:rPr>
     </w:lvl>
     <w:lvl w:ilvl="3" w:tplc="288CCEF4">
@@ -18283,7 +18462,7 @@
         <w:ind w:left="2880" w:hanging="360"/>
       </w:pPr>
       <w:rPr>
-        <w:rFonts w:ascii="Symbol" w:hAnsi="Symbol" w:hint="default"/>
+        <w:rFonts w:hint="default" w:ascii="Symbol" w:hAnsi="Symbol"/>
       </w:rPr>
     </w:lvl>
     <w:lvl w:ilvl="4" w:tplc="1856E6E0">
@@ -18295,7 +18474,7 @@
         <w:ind w:left="3600" w:hanging="360"/>
       </w:pPr>
       <w:rPr>
-        <w:rFonts w:ascii="Courier New" w:hAnsi="Courier New" w:hint="default"/>
+        <w:rFonts w:hint="default" w:ascii="Courier New" w:hAnsi="Courier New"/>
       </w:rPr>
     </w:lvl>
     <w:lvl w:ilvl="5" w:tplc="AC5CB078">
@@ -18307,7 +18486,7 @@
         <w:ind w:left="4320" w:hanging="360"/>
       </w:pPr>
       <w:rPr>
-        <w:rFonts w:ascii="Wingdings" w:hAnsi="Wingdings" w:hint="default"/>
+        <w:rFonts w:hint="default" w:ascii="Wingdings" w:hAnsi="Wingdings"/>
       </w:rPr>
     </w:lvl>
     <w:lvl w:ilvl="6" w:tplc="9E98C1E6">
@@ -18319,7 +18498,7 @@
         <w:ind w:left="5040" w:hanging="360"/>
       </w:pPr>
       <w:rPr>
-        <w:rFonts w:ascii="Symbol" w:hAnsi="Symbol" w:hint="default"/>
+        <w:rFonts w:hint="default" w:ascii="Symbol" w:hAnsi="Symbol"/>
       </w:rPr>
     </w:lvl>
     <w:lvl w:ilvl="7" w:tplc="20D05054">
@@ -18331,7 +18510,7 @@
         <w:ind w:left="5760" w:hanging="360"/>
       </w:pPr>
       <w:rPr>
-        <w:rFonts w:ascii="Courier New" w:hAnsi="Courier New" w:hint="default"/>
+        <w:rFonts w:hint="default" w:ascii="Courier New" w:hAnsi="Courier New"/>
       </w:rPr>
     </w:lvl>
     <w:lvl w:ilvl="8" w:tplc="FE8281B0">
@@ -18343,7 +18522,7 @@
         <w:ind w:left="6480" w:hanging="360"/>
       </w:pPr>
       <w:rPr>
-        <w:rFonts w:ascii="Wingdings" w:hAnsi="Wingdings" w:hint="default"/>
+        <w:rFonts w:hint="default" w:ascii="Wingdings" w:hAnsi="Wingdings"/>
       </w:rPr>
     </w:lvl>
   </w:abstractNum>
@@ -18446,7 +18625,7 @@
         <w:ind w:left="720" w:hanging="360"/>
       </w:pPr>
       <w:rPr>
-        <w:rFonts w:ascii="Symbol" w:hAnsi="Symbol" w:hint="default"/>
+        <w:rFonts w:hint="default" w:ascii="Symbol" w:hAnsi="Symbol"/>
       </w:rPr>
     </w:lvl>
     <w:lvl w:ilvl="1" w:tplc="7ADE1882">
@@ -18458,7 +18637,7 @@
         <w:ind w:left="1440" w:hanging="360"/>
       </w:pPr>
       <w:rPr>
-        <w:rFonts w:ascii="Symbol" w:hAnsi="Symbol" w:hint="default"/>
+        <w:rFonts w:hint="default" w:ascii="Symbol" w:hAnsi="Symbol"/>
       </w:rPr>
     </w:lvl>
     <w:lvl w:ilvl="2" w:tplc="94D2CB36">
@@ -18470,7 +18649,7 @@
         <w:ind w:left="2160" w:hanging="360"/>
       </w:pPr>
       <w:rPr>
-        <w:rFonts w:ascii="Wingdings" w:hAnsi="Wingdings" w:hint="default"/>
+        <w:rFonts w:hint="default" w:ascii="Wingdings" w:hAnsi="Wingdings"/>
       </w:rPr>
     </w:lvl>
     <w:lvl w:ilvl="3" w:tplc="62EECD9E">
@@ -18482,7 +18661,7 @@
         <w:ind w:left="2880" w:hanging="360"/>
       </w:pPr>
       <w:rPr>
-        <w:rFonts w:ascii="Symbol" w:hAnsi="Symbol" w:hint="default"/>
+        <w:rFonts w:hint="default" w:ascii="Symbol" w:hAnsi="Symbol"/>
       </w:rPr>
     </w:lvl>
     <w:lvl w:ilvl="4" w:tplc="BD3E9384">
@@ -18494,7 +18673,7 @@
         <w:ind w:left="3600" w:hanging="360"/>
       </w:pPr>
       <w:rPr>
-        <w:rFonts w:ascii="Courier New" w:hAnsi="Courier New" w:hint="default"/>
+        <w:rFonts w:hint="default" w:ascii="Courier New" w:hAnsi="Courier New"/>
       </w:rPr>
     </w:lvl>
     <w:lvl w:ilvl="5" w:tplc="A6B4B6AE">
@@ -18506,7 +18685,7 @@
         <w:ind w:left="4320" w:hanging="360"/>
       </w:pPr>
       <w:rPr>
-        <w:rFonts w:ascii="Wingdings" w:hAnsi="Wingdings" w:hint="default"/>
+        <w:rFonts w:hint="default" w:ascii="Wingdings" w:hAnsi="Wingdings"/>
       </w:rPr>
     </w:lvl>
     <w:lvl w:ilvl="6" w:tplc="C082B046">
@@ -18518,7 +18697,7 @@
         <w:ind w:left="5040" w:hanging="360"/>
       </w:pPr>
       <w:rPr>
-        <w:rFonts w:ascii="Symbol" w:hAnsi="Symbol" w:hint="default"/>
+        <w:rFonts w:hint="default" w:ascii="Symbol" w:hAnsi="Symbol"/>
       </w:rPr>
     </w:lvl>
     <w:lvl w:ilvl="7" w:tplc="20D4D0CE">
@@ -18530,7 +18709,7 @@
         <w:ind w:left="5760" w:hanging="360"/>
       </w:pPr>
       <w:rPr>
-        <w:rFonts w:ascii="Courier New" w:hAnsi="Courier New" w:hint="default"/>
+        <w:rFonts w:hint="default" w:ascii="Courier New" w:hAnsi="Courier New"/>
       </w:rPr>
     </w:lvl>
     <w:lvl w:ilvl="8" w:tplc="2C82D578">
@@ -18542,7 +18721,7 @@
         <w:ind w:left="6480" w:hanging="360"/>
       </w:pPr>
       <w:rPr>
-        <w:rFonts w:ascii="Wingdings" w:hAnsi="Wingdings" w:hint="default"/>
+        <w:rFonts w:hint="default" w:ascii="Wingdings" w:hAnsi="Wingdings"/>
       </w:rPr>
     </w:lvl>
   </w:abstractNum>
@@ -18645,7 +18824,7 @@
         <w:ind w:left="2136" w:hanging="360"/>
       </w:pPr>
       <w:rPr>
-        <w:rFonts w:ascii="Symbol" w:hAnsi="Symbol" w:hint="default"/>
+        <w:rFonts w:hint="default" w:ascii="Symbol" w:hAnsi="Symbol"/>
       </w:rPr>
     </w:lvl>
     <w:lvl w:ilvl="1" w:tplc="04100003" w:tentative="1">
@@ -18657,7 +18836,7 @@
         <w:ind w:left="2856" w:hanging="360"/>
       </w:pPr>
       <w:rPr>
-        <w:rFonts w:ascii="Courier New" w:hAnsi="Courier New" w:cs="Courier New" w:hint="default"/>
+        <w:rFonts w:hint="default" w:ascii="Courier New" w:hAnsi="Courier New" w:cs="Courier New"/>
       </w:rPr>
     </w:lvl>
     <w:lvl w:ilvl="2" w:tplc="04100005" w:tentative="1">
@@ -18669,7 +18848,7 @@
         <w:ind w:left="3576" w:hanging="360"/>
       </w:pPr>
       <w:rPr>
-        <w:rFonts w:ascii="Wingdings" w:hAnsi="Wingdings" w:hint="default"/>
+        <w:rFonts w:hint="default" w:ascii="Wingdings" w:hAnsi="Wingdings"/>
       </w:rPr>
     </w:lvl>
     <w:lvl w:ilvl="3" w:tplc="04100001" w:tentative="1">
@@ -18681,7 +18860,7 @@
         <w:ind w:left="4296" w:hanging="360"/>
       </w:pPr>
       <w:rPr>
-        <w:rFonts w:ascii="Symbol" w:hAnsi="Symbol" w:hint="default"/>
+        <w:rFonts w:hint="default" w:ascii="Symbol" w:hAnsi="Symbol"/>
       </w:rPr>
     </w:lvl>
     <w:lvl w:ilvl="4" w:tplc="04100003" w:tentative="1">
@@ -18693,7 +18872,7 @@
         <w:ind w:left="5016" w:hanging="360"/>
       </w:pPr>
       <w:rPr>
-        <w:rFonts w:ascii="Courier New" w:hAnsi="Courier New" w:cs="Courier New" w:hint="default"/>
+        <w:rFonts w:hint="default" w:ascii="Courier New" w:hAnsi="Courier New" w:cs="Courier New"/>
       </w:rPr>
     </w:lvl>
     <w:lvl w:ilvl="5" w:tplc="04100005" w:tentative="1">
@@ -18705,7 +18884,7 @@
         <w:ind w:left="5736" w:hanging="360"/>
       </w:pPr>
       <w:rPr>
-        <w:rFonts w:ascii="Wingdings" w:hAnsi="Wingdings" w:hint="default"/>
+        <w:rFonts w:hint="default" w:ascii="Wingdings" w:hAnsi="Wingdings"/>
       </w:rPr>
     </w:lvl>
     <w:lvl w:ilvl="6" w:tplc="04100001" w:tentative="1">
@@ -18717,7 +18896,7 @@
         <w:ind w:left="6456" w:hanging="360"/>
       </w:pPr>
       <w:rPr>
-        <w:rFonts w:ascii="Symbol" w:hAnsi="Symbol" w:hint="default"/>
+        <w:rFonts w:hint="default" w:ascii="Symbol" w:hAnsi="Symbol"/>
       </w:rPr>
     </w:lvl>
     <w:lvl w:ilvl="7" w:tplc="04100003" w:tentative="1">
@@ -18729,7 +18908,7 @@
         <w:ind w:left="7176" w:hanging="360"/>
       </w:pPr>
       <w:rPr>
-        <w:rFonts w:ascii="Courier New" w:hAnsi="Courier New" w:cs="Courier New" w:hint="default"/>
+        <w:rFonts w:hint="default" w:ascii="Courier New" w:hAnsi="Courier New" w:cs="Courier New"/>
       </w:rPr>
     </w:lvl>
     <w:lvl w:ilvl="8" w:tplc="04100005" w:tentative="1">
@@ -18741,7 +18920,7 @@
         <w:ind w:left="7896" w:hanging="360"/>
       </w:pPr>
       <w:rPr>
-        <w:rFonts w:ascii="Wingdings" w:hAnsi="Wingdings" w:hint="default"/>
+        <w:rFonts w:hint="default" w:ascii="Wingdings" w:hAnsi="Wingdings"/>
       </w:rPr>
     </w:lvl>
   </w:abstractNum>
@@ -18844,7 +19023,7 @@
         <w:ind w:left="720" w:hanging="360"/>
       </w:pPr>
       <w:rPr>
-        <w:rFonts w:ascii="Symbol" w:hAnsi="Symbol" w:hint="default"/>
+        <w:rFonts w:hint="default" w:ascii="Symbol" w:hAnsi="Symbol"/>
       </w:rPr>
     </w:lvl>
     <w:lvl w:ilvl="1" w:tplc="9F3E7926">
@@ -18856,7 +19035,7 @@
         <w:ind w:left="1440" w:hanging="360"/>
       </w:pPr>
       <w:rPr>
-        <w:rFonts w:ascii="Courier New" w:hAnsi="Courier New" w:hint="default"/>
+        <w:rFonts w:hint="default" w:ascii="Courier New" w:hAnsi="Courier New"/>
       </w:rPr>
     </w:lvl>
     <w:lvl w:ilvl="2" w:tplc="3FFAE128">
@@ -18868,7 +19047,7 @@
         <w:ind w:left="2160" w:hanging="360"/>
       </w:pPr>
       <w:rPr>
-        <w:rFonts w:ascii="Wingdings" w:hAnsi="Wingdings" w:hint="default"/>
+        <w:rFonts w:hint="default" w:ascii="Wingdings" w:hAnsi="Wingdings"/>
       </w:rPr>
     </w:lvl>
     <w:lvl w:ilvl="3" w:tplc="39A628E2">
@@ -18880,7 +19059,7 @@
         <w:ind w:left="2880" w:hanging="360"/>
       </w:pPr>
       <w:rPr>
-        <w:rFonts w:ascii="Symbol" w:hAnsi="Symbol" w:hint="default"/>
+        <w:rFonts w:hint="default" w:ascii="Symbol" w:hAnsi="Symbol"/>
       </w:rPr>
     </w:lvl>
     <w:lvl w:ilvl="4" w:tplc="C548D6AA">
@@ -18892,7 +19071,7 @@
         <w:ind w:left="3600" w:hanging="360"/>
       </w:pPr>
       <w:rPr>
-        <w:rFonts w:ascii="Courier New" w:hAnsi="Courier New" w:hint="default"/>
+        <w:rFonts w:hint="default" w:ascii="Courier New" w:hAnsi="Courier New"/>
       </w:rPr>
     </w:lvl>
     <w:lvl w:ilvl="5" w:tplc="C58C2D32">
@@ -18904,7 +19083,7 @@
         <w:ind w:left="4320" w:hanging="360"/>
       </w:pPr>
       <w:rPr>
-        <w:rFonts w:ascii="Wingdings" w:hAnsi="Wingdings" w:hint="default"/>
+        <w:rFonts w:hint="default" w:ascii="Wingdings" w:hAnsi="Wingdings"/>
       </w:rPr>
     </w:lvl>
     <w:lvl w:ilvl="6" w:tplc="472A6344">
@@ -18916,7 +19095,7 @@
         <w:ind w:left="5040" w:hanging="360"/>
       </w:pPr>
       <w:rPr>
-        <w:rFonts w:ascii="Symbol" w:hAnsi="Symbol" w:hint="default"/>
+        <w:rFonts w:hint="default" w:ascii="Symbol" w:hAnsi="Symbol"/>
       </w:rPr>
     </w:lvl>
     <w:lvl w:ilvl="7" w:tplc="C6FE9E1C">
@@ -18928,7 +19107,7 @@
         <w:ind w:left="5760" w:hanging="360"/>
       </w:pPr>
       <w:rPr>
-        <w:rFonts w:ascii="Courier New" w:hAnsi="Courier New" w:hint="default"/>
+        <w:rFonts w:hint="default" w:ascii="Courier New" w:hAnsi="Courier New"/>
       </w:rPr>
     </w:lvl>
     <w:lvl w:ilvl="8" w:tplc="0C4AB06E">
@@ -18940,7 +19119,7 @@
         <w:ind w:left="6480" w:hanging="360"/>
       </w:pPr>
       <w:rPr>
-        <w:rFonts w:ascii="Wingdings" w:hAnsi="Wingdings" w:hint="default"/>
+        <w:rFonts w:hint="default" w:ascii="Wingdings" w:hAnsi="Wingdings"/>
       </w:rPr>
     </w:lvl>
   </w:abstractNum>
@@ -19043,7 +19222,7 @@
         <w:ind w:left="1428" w:hanging="360"/>
       </w:pPr>
       <w:rPr>
-        <w:rFonts w:ascii="Symbol" w:hAnsi="Symbol" w:hint="default"/>
+        <w:rFonts w:hint="default" w:ascii="Symbol" w:hAnsi="Symbol"/>
       </w:rPr>
     </w:lvl>
     <w:lvl w:ilvl="1" w:tplc="04100003" w:tentative="1">
@@ -19055,7 +19234,7 @@
         <w:ind w:left="2148" w:hanging="360"/>
       </w:pPr>
       <w:rPr>
-        <w:rFonts w:ascii="Courier New" w:hAnsi="Courier New" w:cs="Courier New" w:hint="default"/>
+        <w:rFonts w:hint="default" w:ascii="Courier New" w:hAnsi="Courier New" w:cs="Courier New"/>
       </w:rPr>
     </w:lvl>
     <w:lvl w:ilvl="2" w:tplc="04100005" w:tentative="1">
@@ -19067,7 +19246,7 @@
         <w:ind w:left="2868" w:hanging="360"/>
       </w:pPr>
       <w:rPr>
-        <w:rFonts w:ascii="Wingdings" w:hAnsi="Wingdings" w:hint="default"/>
+        <w:rFonts w:hint="default" w:ascii="Wingdings" w:hAnsi="Wingdings"/>
       </w:rPr>
     </w:lvl>
     <w:lvl w:ilvl="3" w:tplc="04100001" w:tentative="1">
@@ -19079,7 +19258,7 @@
         <w:ind w:left="3588" w:hanging="360"/>
       </w:pPr>
       <w:rPr>
-        <w:rFonts w:ascii="Symbol" w:hAnsi="Symbol" w:hint="default"/>
+        <w:rFonts w:hint="default" w:ascii="Symbol" w:hAnsi="Symbol"/>
       </w:rPr>
     </w:lvl>
     <w:lvl w:ilvl="4" w:tplc="04100003" w:tentative="1">
@@ -19091,7 +19270,7 @@
         <w:ind w:left="4308" w:hanging="360"/>
       </w:pPr>
       <w:rPr>
-        <w:rFonts w:ascii="Courier New" w:hAnsi="Courier New" w:cs="Courier New" w:hint="default"/>
+        <w:rFonts w:hint="default" w:ascii="Courier New" w:hAnsi="Courier New" w:cs="Courier New"/>
       </w:rPr>
     </w:lvl>
     <w:lvl w:ilvl="5" w:tplc="04100005" w:tentative="1">
@@ -19103,7 +19282,7 @@
         <w:ind w:left="5028" w:hanging="360"/>
       </w:pPr>
       <w:rPr>
-        <w:rFonts w:ascii="Wingdings" w:hAnsi="Wingdings" w:hint="default"/>
+        <w:rFonts w:hint="default" w:ascii="Wingdings" w:hAnsi="Wingdings"/>
       </w:rPr>
     </w:lvl>
     <w:lvl w:ilvl="6" w:tplc="04100001" w:tentative="1">
@@ -19115,7 +19294,7 @@
         <w:ind w:left="5748" w:hanging="360"/>
       </w:pPr>
       <w:rPr>
-        <w:rFonts w:ascii="Symbol" w:hAnsi="Symbol" w:hint="default"/>
+        <w:rFonts w:hint="default" w:ascii="Symbol" w:hAnsi="Symbol"/>
       </w:rPr>
     </w:lvl>
     <w:lvl w:ilvl="7" w:tplc="04100003" w:tentative="1">
@@ -19127,7 +19306,7 @@
         <w:ind w:left="6468" w:hanging="360"/>
       </w:pPr>
       <w:rPr>
-        <w:rFonts w:ascii="Courier New" w:hAnsi="Courier New" w:cs="Courier New" w:hint="default"/>
+        <w:rFonts w:hint="default" w:ascii="Courier New" w:hAnsi="Courier New" w:cs="Courier New"/>
       </w:rPr>
     </w:lvl>
     <w:lvl w:ilvl="8" w:tplc="04100005" w:tentative="1">
@@ -19139,7 +19318,7 @@
         <w:ind w:left="7188" w:hanging="360"/>
       </w:pPr>
       <w:rPr>
-        <w:rFonts w:ascii="Wingdings" w:hAnsi="Wingdings" w:hint="default"/>
+        <w:rFonts w:hint="default" w:ascii="Wingdings" w:hAnsi="Wingdings"/>
       </w:rPr>
     </w:lvl>
   </w:abstractNum>
@@ -19156,7 +19335,7 @@
         <w:ind w:left="2136" w:hanging="360"/>
       </w:pPr>
       <w:rPr>
-        <w:rFonts w:ascii="Symbol" w:hAnsi="Symbol" w:hint="default"/>
+        <w:rFonts w:hint="default" w:ascii="Symbol" w:hAnsi="Symbol"/>
       </w:rPr>
     </w:lvl>
     <w:lvl w:ilvl="1" w:tplc="04100003" w:tentative="1">
@@ -19168,7 +19347,7 @@
         <w:ind w:left="2856" w:hanging="360"/>
       </w:pPr>
       <w:rPr>
-        <w:rFonts w:ascii="Courier New" w:hAnsi="Courier New" w:cs="Courier New" w:hint="default"/>
+        <w:rFonts w:hint="default" w:ascii="Courier New" w:hAnsi="Courier New" w:cs="Courier New"/>
       </w:rPr>
     </w:lvl>
     <w:lvl w:ilvl="2" w:tplc="04100005" w:tentative="1">
@@ -19180,7 +19359,7 @@
         <w:ind w:left="3576" w:hanging="360"/>
       </w:pPr>
       <w:rPr>
-        <w:rFonts w:ascii="Wingdings" w:hAnsi="Wingdings" w:hint="default"/>
+        <w:rFonts w:hint="default" w:ascii="Wingdings" w:hAnsi="Wingdings"/>
       </w:rPr>
     </w:lvl>
     <w:lvl w:ilvl="3" w:tplc="04100001" w:tentative="1">
@@ -19192,7 +19371,7 @@
         <w:ind w:left="4296" w:hanging="360"/>
       </w:pPr>
       <w:rPr>
-        <w:rFonts w:ascii="Symbol" w:hAnsi="Symbol" w:hint="default"/>
+        <w:rFonts w:hint="default" w:ascii="Symbol" w:hAnsi="Symbol"/>
       </w:rPr>
     </w:lvl>
     <w:lvl w:ilvl="4" w:tplc="04100003" w:tentative="1">
@@ -19204,7 +19383,7 @@
         <w:ind w:left="5016" w:hanging="360"/>
       </w:pPr>
       <w:rPr>
-        <w:rFonts w:ascii="Courier New" w:hAnsi="Courier New" w:cs="Courier New" w:hint="default"/>
+        <w:rFonts w:hint="default" w:ascii="Courier New" w:hAnsi="Courier New" w:cs="Courier New"/>
       </w:rPr>
     </w:lvl>
     <w:lvl w:ilvl="5" w:tplc="04100005" w:tentative="1">
@@ -19216,7 +19395,7 @@
         <w:ind w:left="5736" w:hanging="360"/>
       </w:pPr>
       <w:rPr>
-        <w:rFonts w:ascii="Wingdings" w:hAnsi="Wingdings" w:hint="default"/>
+        <w:rFonts w:hint="default" w:ascii="Wingdings" w:hAnsi="Wingdings"/>
       </w:rPr>
     </w:lvl>
     <w:lvl w:ilvl="6" w:tplc="04100001" w:tentative="1">
@@ -19228,7 +19407,7 @@
         <w:ind w:left="6456" w:hanging="360"/>
       </w:pPr>
       <w:rPr>
-        <w:rFonts w:ascii="Symbol" w:hAnsi="Symbol" w:hint="default"/>
+        <w:rFonts w:hint="default" w:ascii="Symbol" w:hAnsi="Symbol"/>
       </w:rPr>
     </w:lvl>
     <w:lvl w:ilvl="7" w:tplc="04100003" w:tentative="1">
@@ -19240,7 +19419,7 @@
         <w:ind w:left="7176" w:hanging="360"/>
       </w:pPr>
       <w:rPr>
-        <w:rFonts w:ascii="Courier New" w:hAnsi="Courier New" w:cs="Courier New" w:hint="default"/>
+        <w:rFonts w:hint="default" w:ascii="Courier New" w:hAnsi="Courier New" w:cs="Courier New"/>
       </w:rPr>
     </w:lvl>
     <w:lvl w:ilvl="8" w:tplc="04100005" w:tentative="1">
@@ -19252,7 +19431,7 @@
         <w:ind w:left="7896" w:hanging="360"/>
       </w:pPr>
       <w:rPr>
-        <w:rFonts w:ascii="Wingdings" w:hAnsi="Wingdings" w:hint="default"/>
+        <w:rFonts w:hint="default" w:ascii="Wingdings" w:hAnsi="Wingdings"/>
       </w:rPr>
     </w:lvl>
   </w:abstractNum>
@@ -19355,7 +19534,7 @@
         <w:ind w:left="2484" w:hanging="360"/>
       </w:pPr>
       <w:rPr>
-        <w:rFonts w:ascii="Symbol" w:hAnsi="Symbol" w:hint="default"/>
+        <w:rFonts w:hint="default" w:ascii="Symbol" w:hAnsi="Symbol"/>
       </w:rPr>
     </w:lvl>
     <w:lvl w:ilvl="1" w:tplc="04100003" w:tentative="1">
@@ -19367,7 +19546,7 @@
         <w:ind w:left="3204" w:hanging="360"/>
       </w:pPr>
       <w:rPr>
-        <w:rFonts w:ascii="Courier New" w:hAnsi="Courier New" w:cs="Courier New" w:hint="default"/>
+        <w:rFonts w:hint="default" w:ascii="Courier New" w:hAnsi="Courier New" w:cs="Courier New"/>
       </w:rPr>
     </w:lvl>
     <w:lvl w:ilvl="2" w:tplc="04100005" w:tentative="1">
@@ -19379,7 +19558,7 @@
         <w:ind w:left="3924" w:hanging="360"/>
       </w:pPr>
       <w:rPr>
-        <w:rFonts w:ascii="Wingdings" w:hAnsi="Wingdings" w:hint="default"/>
+        <w:rFonts w:hint="default" w:ascii="Wingdings" w:hAnsi="Wingdings"/>
       </w:rPr>
     </w:lvl>
     <w:lvl w:ilvl="3" w:tplc="04100001" w:tentative="1">
@@ -19391,7 +19570,7 @@
         <w:ind w:left="4644" w:hanging="360"/>
       </w:pPr>
       <w:rPr>
-        <w:rFonts w:ascii="Symbol" w:hAnsi="Symbol" w:hint="default"/>
+        <w:rFonts w:hint="default" w:ascii="Symbol" w:hAnsi="Symbol"/>
       </w:rPr>
     </w:lvl>
     <w:lvl w:ilvl="4" w:tplc="04100003" w:tentative="1">
@@ -19403,7 +19582,7 @@
         <w:ind w:left="5364" w:hanging="360"/>
       </w:pPr>
       <w:rPr>
-        <w:rFonts w:ascii="Courier New" w:hAnsi="Courier New" w:cs="Courier New" w:hint="default"/>
+        <w:rFonts w:hint="default" w:ascii="Courier New" w:hAnsi="Courier New" w:cs="Courier New"/>
       </w:rPr>
     </w:lvl>
     <w:lvl w:ilvl="5" w:tplc="04100005" w:tentative="1">
@@ -19415,7 +19594,7 @@
         <w:ind w:left="6084" w:hanging="360"/>
       </w:pPr>
       <w:rPr>
-        <w:rFonts w:ascii="Wingdings" w:hAnsi="Wingdings" w:hint="default"/>
+        <w:rFonts w:hint="default" w:ascii="Wingdings" w:hAnsi="Wingdings"/>
       </w:rPr>
     </w:lvl>
     <w:lvl w:ilvl="6" w:tplc="04100001" w:tentative="1">
@@ -19427,7 +19606,7 @@
         <w:ind w:left="6804" w:hanging="360"/>
       </w:pPr>
       <w:rPr>
-        <w:rFonts w:ascii="Symbol" w:hAnsi="Symbol" w:hint="default"/>
+        <w:rFonts w:hint="default" w:ascii="Symbol" w:hAnsi="Symbol"/>
       </w:rPr>
     </w:lvl>
     <w:lvl w:ilvl="7" w:tplc="04100003" w:tentative="1">
@@ -19439,7 +19618,7 @@
         <w:ind w:left="7524" w:hanging="360"/>
       </w:pPr>
       <w:rPr>
-        <w:rFonts w:ascii="Courier New" w:hAnsi="Courier New" w:cs="Courier New" w:hint="default"/>
+        <w:rFonts w:hint="default" w:ascii="Courier New" w:hAnsi="Courier New" w:cs="Courier New"/>
       </w:rPr>
     </w:lvl>
     <w:lvl w:ilvl="8" w:tplc="04100005" w:tentative="1">
@@ -19451,7 +19630,7 @@
         <w:ind w:left="8244" w:hanging="360"/>
       </w:pPr>
       <w:rPr>
-        <w:rFonts w:ascii="Wingdings" w:hAnsi="Wingdings" w:hint="default"/>
+        <w:rFonts w:hint="default" w:ascii="Wingdings" w:hAnsi="Wingdings"/>
       </w:rPr>
     </w:lvl>
   </w:abstractNum>
@@ -19554,7 +19733,7 @@
         <w:ind w:left="720" w:hanging="360"/>
       </w:pPr>
       <w:rPr>
-        <w:rFonts w:ascii="Symbol" w:hAnsi="Symbol" w:hint="default"/>
+        <w:rFonts w:hint="default" w:ascii="Symbol" w:hAnsi="Symbol"/>
       </w:rPr>
     </w:lvl>
     <w:lvl w:ilvl="1" w:tplc="401025F2">
@@ -19566,7 +19745,7 @@
         <w:ind w:left="1440" w:hanging="360"/>
       </w:pPr>
       <w:rPr>
-        <w:rFonts w:ascii="Courier New" w:hAnsi="Courier New" w:hint="default"/>
+        <w:rFonts w:hint="default" w:ascii="Courier New" w:hAnsi="Courier New"/>
       </w:rPr>
     </w:lvl>
     <w:lvl w:ilvl="2" w:tplc="305A5DFA">
@@ -19578,7 +19757,7 @@
         <w:ind w:left="2160" w:hanging="360"/>
       </w:pPr>
       <w:rPr>
-        <w:rFonts w:ascii="Wingdings" w:hAnsi="Wingdings" w:hint="default"/>
+        <w:rFonts w:hint="default" w:ascii="Wingdings" w:hAnsi="Wingdings"/>
       </w:rPr>
     </w:lvl>
     <w:lvl w:ilvl="3" w:tplc="BEA69440">
@@ -19590,7 +19769,7 @@
         <w:ind w:left="2880" w:hanging="360"/>
       </w:pPr>
       <w:rPr>
-        <w:rFonts w:ascii="Symbol" w:hAnsi="Symbol" w:hint="default"/>
+        <w:rFonts w:hint="default" w:ascii="Symbol" w:hAnsi="Symbol"/>
       </w:rPr>
     </w:lvl>
     <w:lvl w:ilvl="4" w:tplc="F15AADE2">
@@ -19602,7 +19781,7 @@
         <w:ind w:left="3600" w:hanging="360"/>
       </w:pPr>
       <w:rPr>
-        <w:rFonts w:ascii="Courier New" w:hAnsi="Courier New" w:hint="default"/>
+        <w:rFonts w:hint="default" w:ascii="Courier New" w:hAnsi="Courier New"/>
       </w:rPr>
     </w:lvl>
     <w:lvl w:ilvl="5" w:tplc="5ED0B26C">
@@ -19614,7 +19793,7 @@
         <w:ind w:left="4320" w:hanging="360"/>
       </w:pPr>
       <w:rPr>
-        <w:rFonts w:ascii="Wingdings" w:hAnsi="Wingdings" w:hint="default"/>
+        <w:rFonts w:hint="default" w:ascii="Wingdings" w:hAnsi="Wingdings"/>
       </w:rPr>
     </w:lvl>
     <w:lvl w:ilvl="6" w:tplc="6D780412">
@@ -19626,7 +19805,7 @@
         <w:ind w:left="5040" w:hanging="360"/>
       </w:pPr>
       <w:rPr>
-        <w:rFonts w:ascii="Symbol" w:hAnsi="Symbol" w:hint="default"/>
+        <w:rFonts w:hint="default" w:ascii="Symbol" w:hAnsi="Symbol"/>
       </w:rPr>
     </w:lvl>
     <w:lvl w:ilvl="7" w:tplc="872E8B2C">
@@ -19638,7 +19817,7 @@
         <w:ind w:left="5760" w:hanging="360"/>
       </w:pPr>
       <w:rPr>
-        <w:rFonts w:ascii="Courier New" w:hAnsi="Courier New" w:hint="default"/>
+        <w:rFonts w:hint="default" w:ascii="Courier New" w:hAnsi="Courier New"/>
       </w:rPr>
     </w:lvl>
     <w:lvl w:ilvl="8" w:tplc="898C61B2">
@@ -19650,7 +19829,7 @@
         <w:ind w:left="6480" w:hanging="360"/>
       </w:pPr>
       <w:rPr>
-        <w:rFonts w:ascii="Wingdings" w:hAnsi="Wingdings" w:hint="default"/>
+        <w:rFonts w:hint="default" w:ascii="Wingdings" w:hAnsi="Wingdings"/>
       </w:rPr>
     </w:lvl>
   </w:abstractNum>
@@ -19851,7 +20030,7 @@
         <w:ind w:left="1440" w:hanging="360"/>
       </w:pPr>
       <w:rPr>
-        <w:rFonts w:ascii="Courier New" w:hAnsi="Courier New" w:cs="Courier New" w:hint="default"/>
+        <w:rFonts w:hint="default" w:ascii="Courier New" w:hAnsi="Courier New" w:cs="Courier New"/>
       </w:rPr>
     </w:lvl>
     <w:lvl w:ilvl="2" w:tplc="04100005" w:tentative="1">
@@ -19863,7 +20042,7 @@
         <w:ind w:left="2160" w:hanging="360"/>
       </w:pPr>
       <w:rPr>
-        <w:rFonts w:ascii="Wingdings" w:hAnsi="Wingdings" w:hint="default"/>
+        <w:rFonts w:hint="default" w:ascii="Wingdings" w:hAnsi="Wingdings"/>
       </w:rPr>
     </w:lvl>
     <w:lvl w:ilvl="3" w:tplc="04100001" w:tentative="1">
@@ -19875,7 +20054,7 @@
         <w:ind w:left="2880" w:hanging="360"/>
       </w:pPr>
       <w:rPr>
-        <w:rFonts w:ascii="Symbol" w:hAnsi="Symbol" w:hint="default"/>
+        <w:rFonts w:hint="default" w:ascii="Symbol" w:hAnsi="Symbol"/>
       </w:rPr>
     </w:lvl>
     <w:lvl w:ilvl="4" w:tplc="04100003" w:tentative="1">
@@ -19887,7 +20066,7 @@
         <w:ind w:left="3600" w:hanging="360"/>
       </w:pPr>
       <w:rPr>
-        <w:rFonts w:ascii="Courier New" w:hAnsi="Courier New" w:cs="Courier New" w:hint="default"/>
+        <w:rFonts w:hint="default" w:ascii="Courier New" w:hAnsi="Courier New" w:cs="Courier New"/>
       </w:rPr>
     </w:lvl>
     <w:lvl w:ilvl="5" w:tplc="04100005" w:tentative="1">
@@ -19899,7 +20078,7 @@
         <w:ind w:left="4320" w:hanging="360"/>
       </w:pPr>
       <w:rPr>
-        <w:rFonts w:ascii="Wingdings" w:hAnsi="Wingdings" w:hint="default"/>
+        <w:rFonts w:hint="default" w:ascii="Wingdings" w:hAnsi="Wingdings"/>
       </w:rPr>
     </w:lvl>
     <w:lvl w:ilvl="6" w:tplc="04100001" w:tentative="1">
@@ -19911,7 +20090,7 @@
         <w:ind w:left="5040" w:hanging="360"/>
       </w:pPr>
       <w:rPr>
-        <w:rFonts w:ascii="Symbol" w:hAnsi="Symbol" w:hint="default"/>
+        <w:rFonts w:hint="default" w:ascii="Symbol" w:hAnsi="Symbol"/>
       </w:rPr>
     </w:lvl>
     <w:lvl w:ilvl="7" w:tplc="04100003" w:tentative="1">
@@ -19923,7 +20102,7 @@
         <w:ind w:left="5760" w:hanging="360"/>
       </w:pPr>
       <w:rPr>
-        <w:rFonts w:ascii="Courier New" w:hAnsi="Courier New" w:cs="Courier New" w:hint="default"/>
+        <w:rFonts w:hint="default" w:ascii="Courier New" w:hAnsi="Courier New" w:cs="Courier New"/>
       </w:rPr>
     </w:lvl>
     <w:lvl w:ilvl="8" w:tplc="04100005" w:tentative="1">
@@ -19935,7 +20114,7 @@
         <w:ind w:left="6480" w:hanging="360"/>
       </w:pPr>
       <w:rPr>
-        <w:rFonts w:ascii="Wingdings" w:hAnsi="Wingdings" w:hint="default"/>
+        <w:rFonts w:hint="default" w:ascii="Wingdings" w:hAnsi="Wingdings"/>
       </w:rPr>
     </w:lvl>
   </w:abstractNum>
@@ -19952,7 +20131,7 @@
         <w:ind w:left="2136" w:hanging="360"/>
       </w:pPr>
       <w:rPr>
-        <w:rFonts w:ascii="Symbol" w:hAnsi="Symbol" w:hint="default"/>
+        <w:rFonts w:hint="default" w:ascii="Symbol" w:hAnsi="Symbol"/>
       </w:rPr>
     </w:lvl>
     <w:lvl w:ilvl="1" w:tplc="04100003" w:tentative="1">
@@ -19964,7 +20143,7 @@
         <w:ind w:left="2856" w:hanging="360"/>
       </w:pPr>
       <w:rPr>
-        <w:rFonts w:ascii="Courier New" w:hAnsi="Courier New" w:cs="Courier New" w:hint="default"/>
+        <w:rFonts w:hint="default" w:ascii="Courier New" w:hAnsi="Courier New" w:cs="Courier New"/>
       </w:rPr>
     </w:lvl>
     <w:lvl w:ilvl="2" w:tplc="04100005" w:tentative="1">
@@ -19976,7 +20155,7 @@
         <w:ind w:left="3576" w:hanging="360"/>
       </w:pPr>
       <w:rPr>
-        <w:rFonts w:ascii="Wingdings" w:hAnsi="Wingdings" w:hint="default"/>
+        <w:rFonts w:hint="default" w:ascii="Wingdings" w:hAnsi="Wingdings"/>
       </w:rPr>
     </w:lvl>
     <w:lvl w:ilvl="3" w:tplc="04100001" w:tentative="1">
@@ -19988,7 +20167,7 @@
         <w:ind w:left="4296" w:hanging="360"/>
       </w:pPr>
       <w:rPr>
-        <w:rFonts w:ascii="Symbol" w:hAnsi="Symbol" w:hint="default"/>
+        <w:rFonts w:hint="default" w:ascii="Symbol" w:hAnsi="Symbol"/>
       </w:rPr>
     </w:lvl>
     <w:lvl w:ilvl="4" w:tplc="04100003" w:tentative="1">
@@ -20000,7 +20179,7 @@
         <w:ind w:left="5016" w:hanging="360"/>
       </w:pPr>
       <w:rPr>
-        <w:rFonts w:ascii="Courier New" w:hAnsi="Courier New" w:cs="Courier New" w:hint="default"/>
+        <w:rFonts w:hint="default" w:ascii="Courier New" w:hAnsi="Courier New" w:cs="Courier New"/>
       </w:rPr>
     </w:lvl>
     <w:lvl w:ilvl="5" w:tplc="04100005" w:tentative="1">
@@ -20012,7 +20191,7 @@
         <w:ind w:left="5736" w:hanging="360"/>
       </w:pPr>
       <w:rPr>
-        <w:rFonts w:ascii="Wingdings" w:hAnsi="Wingdings" w:hint="default"/>
+        <w:rFonts w:hint="default" w:ascii="Wingdings" w:hAnsi="Wingdings"/>
       </w:rPr>
     </w:lvl>
     <w:lvl w:ilvl="6" w:tplc="04100001" w:tentative="1">
@@ -20024,7 +20203,7 @@
         <w:ind w:left="6456" w:hanging="360"/>
       </w:pPr>
       <w:rPr>
-        <w:rFonts w:ascii="Symbol" w:hAnsi="Symbol" w:hint="default"/>
+        <w:rFonts w:hint="default" w:ascii="Symbol" w:hAnsi="Symbol"/>
       </w:rPr>
     </w:lvl>
     <w:lvl w:ilvl="7" w:tplc="04100003" w:tentative="1">
@@ -20036,7 +20215,7 @@
         <w:ind w:left="7176" w:hanging="360"/>
       </w:pPr>
       <w:rPr>
-        <w:rFonts w:ascii="Courier New" w:hAnsi="Courier New" w:cs="Courier New" w:hint="default"/>
+        <w:rFonts w:hint="default" w:ascii="Courier New" w:hAnsi="Courier New" w:cs="Courier New"/>
       </w:rPr>
     </w:lvl>
     <w:lvl w:ilvl="8" w:tplc="04100005" w:tentative="1">
@@ -20048,7 +20227,7 @@
         <w:ind w:left="7896" w:hanging="360"/>
       </w:pPr>
       <w:rPr>
-        <w:rFonts w:ascii="Wingdings" w:hAnsi="Wingdings" w:hint="default"/>
+        <w:rFonts w:hint="default" w:ascii="Wingdings" w:hAnsi="Wingdings"/>
       </w:rPr>
     </w:lvl>
   </w:abstractNum>
@@ -20151,7 +20330,7 @@
         <w:ind w:left="2130" w:hanging="360"/>
       </w:pPr>
       <w:rPr>
-        <w:rFonts w:ascii="Symbol" w:hAnsi="Symbol" w:hint="default"/>
+        <w:rFonts w:hint="default" w:ascii="Symbol" w:hAnsi="Symbol"/>
       </w:rPr>
     </w:lvl>
     <w:lvl w:ilvl="1" w:tplc="04100003" w:tentative="1">
@@ -20163,7 +20342,7 @@
         <w:ind w:left="2850" w:hanging="360"/>
       </w:pPr>
       <w:rPr>
-        <w:rFonts w:ascii="Courier New" w:hAnsi="Courier New" w:cs="Courier New" w:hint="default"/>
+        <w:rFonts w:hint="default" w:ascii="Courier New" w:hAnsi="Courier New" w:cs="Courier New"/>
       </w:rPr>
     </w:lvl>
     <w:lvl w:ilvl="2" w:tplc="04100005" w:tentative="1">
@@ -20175,7 +20354,7 @@
         <w:ind w:left="3570" w:hanging="360"/>
       </w:pPr>
       <w:rPr>
-        <w:rFonts w:ascii="Wingdings" w:hAnsi="Wingdings" w:hint="default"/>
+        <w:rFonts w:hint="default" w:ascii="Wingdings" w:hAnsi="Wingdings"/>
       </w:rPr>
     </w:lvl>
     <w:lvl w:ilvl="3" w:tplc="04100001" w:tentative="1">
@@ -20187,7 +20366,7 @@
         <w:ind w:left="4290" w:hanging="360"/>
       </w:pPr>
       <w:rPr>
-        <w:rFonts w:ascii="Symbol" w:hAnsi="Symbol" w:hint="default"/>
+        <w:rFonts w:hint="default" w:ascii="Symbol" w:hAnsi="Symbol"/>
       </w:rPr>
     </w:lvl>
     <w:lvl w:ilvl="4" w:tplc="04100003" w:tentative="1">
@@ -20199,7 +20378,7 @@
         <w:ind w:left="5010" w:hanging="360"/>
       </w:pPr>
       <w:rPr>
-        <w:rFonts w:ascii="Courier New" w:hAnsi="Courier New" w:cs="Courier New" w:hint="default"/>
+        <w:rFonts w:hint="default" w:ascii="Courier New" w:hAnsi="Courier New" w:cs="Courier New"/>
       </w:rPr>
     </w:lvl>
     <w:lvl w:ilvl="5" w:tplc="04100005" w:tentative="1">
@@ -20211,7 +20390,7 @@
         <w:ind w:left="5730" w:hanging="360"/>
       </w:pPr>
       <w:rPr>
-        <w:rFonts w:ascii="Wingdings" w:hAnsi="Wingdings" w:hint="default"/>
+        <w:rFonts w:hint="default" w:ascii="Wingdings" w:hAnsi="Wingdings"/>
       </w:rPr>
     </w:lvl>
     <w:lvl w:ilvl="6" w:tplc="04100001" w:tentative="1">
@@ -20223,7 +20402,7 @@
         <w:ind w:left="6450" w:hanging="360"/>
       </w:pPr>
       <w:rPr>
-        <w:rFonts w:ascii="Symbol" w:hAnsi="Symbol" w:hint="default"/>
+        <w:rFonts w:hint="default" w:ascii="Symbol" w:hAnsi="Symbol"/>
       </w:rPr>
     </w:lvl>
     <w:lvl w:ilvl="7" w:tplc="04100003" w:tentative="1">
@@ -20235,7 +20414,7 @@
         <w:ind w:left="7170" w:hanging="360"/>
       </w:pPr>
       <w:rPr>
-        <w:rFonts w:ascii="Courier New" w:hAnsi="Courier New" w:cs="Courier New" w:hint="default"/>
+        <w:rFonts w:hint="default" w:ascii="Courier New" w:hAnsi="Courier New" w:cs="Courier New"/>
       </w:rPr>
     </w:lvl>
     <w:lvl w:ilvl="8" w:tplc="04100005" w:tentative="1">
@@ -20247,7 +20426,7 @@
         <w:ind w:left="7890" w:hanging="360"/>
       </w:pPr>
       <w:rPr>
-        <w:rFonts w:ascii="Wingdings" w:hAnsi="Wingdings" w:hint="default"/>
+        <w:rFonts w:hint="default" w:ascii="Wingdings" w:hAnsi="Wingdings"/>
       </w:rPr>
     </w:lvl>
   </w:abstractNum>
@@ -20483,11 +20662,11 @@
 </file>
 
 <file path=word/styles.xml><?xml version="1.0" encoding="utf-8"?>
-<w:styles xmlns:mc="http://schemas.openxmlformats.org/markup-compatibility/2006" xmlns:r="http://schemas.openxmlformats.org/officeDocument/2006/relationships" xmlns:w="http://schemas.openxmlformats.org/wordprocessingml/2006/main" xmlns:w14="http://schemas.microsoft.com/office/word/2010/wordml" xmlns:w15="http://schemas.microsoft.com/office/word/2012/wordml" xmlns:w16cid="http://schemas.microsoft.com/office/word/2016/wordml/cid" xmlns:w16se="http://schemas.microsoft.com/office/word/2015/wordml/symex" mc:Ignorable="w14 w15 w16se w16cid">
+<w:styles xmlns:wp14="http://schemas.microsoft.com/office/word/2010/wordprocessingDrawing" xmlns:mc="http://schemas.openxmlformats.org/markup-compatibility/2006" xmlns:r="http://schemas.openxmlformats.org/officeDocument/2006/relationships" xmlns:w="http://schemas.openxmlformats.org/wordprocessingml/2006/main" xmlns:w14="http://schemas.microsoft.com/office/word/2010/wordml" xmlns:w15="http://schemas.microsoft.com/office/word/2012/wordml" xmlns:w16cid="http://schemas.microsoft.com/office/word/2016/wordml/cid" xmlns:w16se="http://schemas.microsoft.com/office/word/2015/wordml/symex" mc:Ignorable="w14 w15 w16se w16cid wp14">
   <w:docDefaults>
     <w:rPrDefault>
       <w:rPr>
-        <w:rFonts w:asciiTheme="minorHAnsi" w:eastAsiaTheme="minorEastAsia" w:hAnsiTheme="minorHAnsi" w:cstheme="minorBidi"/>
+        <w:rFonts w:asciiTheme="minorHAnsi" w:hAnsiTheme="minorHAnsi" w:eastAsiaTheme="minorEastAsia" w:cstheme="minorBidi"/>
         <w:sz w:val="21"/>
         <w:szCs w:val="21"/>
         <w:lang w:val="it-IT" w:eastAsia="en-US" w:bidi="ar-SA"/>
@@ -20502,14 +20681,14 @@
   <w:latentStyles w:defLockedState="0" w:defUIPriority="99" w:defSemiHidden="0" w:defUnhideWhenUsed="0" w:defQFormat="0" w:count="375">
     <w:lsdException w:name="Normal" w:uiPriority="0" w:qFormat="1"/>
     <w:lsdException w:name="heading 1" w:uiPriority="9" w:qFormat="1"/>
-    <w:lsdException w:name="heading 2" w:semiHidden="1" w:uiPriority="9" w:unhideWhenUsed="1" w:qFormat="1"/>
-    <w:lsdException w:name="heading 3" w:semiHidden="1" w:uiPriority="9" w:unhideWhenUsed="1" w:qFormat="1"/>
-    <w:lsdException w:name="heading 4" w:semiHidden="1" w:uiPriority="9" w:unhideWhenUsed="1" w:qFormat="1"/>
-    <w:lsdException w:name="heading 5" w:semiHidden="1" w:uiPriority="9" w:unhideWhenUsed="1" w:qFormat="1"/>
-    <w:lsdException w:name="heading 6" w:semiHidden="1" w:uiPriority="9" w:unhideWhenUsed="1" w:qFormat="1"/>
-    <w:lsdException w:name="heading 7" w:semiHidden="1" w:uiPriority="9" w:unhideWhenUsed="1" w:qFormat="1"/>
-    <w:lsdException w:name="heading 8" w:semiHidden="1" w:uiPriority="9" w:unhideWhenUsed="1" w:qFormat="1"/>
-    <w:lsdException w:name="heading 9" w:semiHidden="1" w:uiPriority="9" w:unhideWhenUsed="1" w:qFormat="1"/>
+    <w:lsdException w:name="heading 2" w:uiPriority="9" w:semiHidden="1" w:unhideWhenUsed="1" w:qFormat="1"/>
+    <w:lsdException w:name="heading 3" w:uiPriority="9" w:semiHidden="1" w:unhideWhenUsed="1" w:qFormat="1"/>
+    <w:lsdException w:name="heading 4" w:uiPriority="9" w:semiHidden="1" w:unhideWhenUsed="1" w:qFormat="1"/>
+    <w:lsdException w:name="heading 5" w:uiPriority="9" w:semiHidden="1" w:unhideWhenUsed="1" w:qFormat="1"/>
+    <w:lsdException w:name="heading 6" w:uiPriority="9" w:semiHidden="1" w:unhideWhenUsed="1" w:qFormat="1"/>
+    <w:lsdException w:name="heading 7" w:uiPriority="9" w:semiHidden="1" w:unhideWhenUsed="1" w:qFormat="1"/>
+    <w:lsdException w:name="heading 8" w:uiPriority="9" w:semiHidden="1" w:unhideWhenUsed="1" w:qFormat="1"/>
+    <w:lsdException w:name="heading 9" w:uiPriority="9" w:semiHidden="1" w:unhideWhenUsed="1" w:qFormat="1"/>
     <w:lsdException w:name="index 1" w:semiHidden="1" w:unhideWhenUsed="1"/>
     <w:lsdException w:name="index 2" w:semiHidden="1" w:unhideWhenUsed="1"/>
     <w:lsdException w:name="index 3" w:semiHidden="1" w:unhideWhenUsed="1"/>
@@ -20519,22 +20698,22 @@
     <w:lsdException w:name="index 7" w:semiHidden="1" w:unhideWhenUsed="1"/>
     <w:lsdException w:name="index 8" w:semiHidden="1" w:unhideWhenUsed="1"/>
     <w:lsdException w:name="index 9" w:semiHidden="1" w:unhideWhenUsed="1"/>
-    <w:lsdException w:name="toc 1" w:semiHidden="1" w:uiPriority="39" w:unhideWhenUsed="1"/>
-    <w:lsdException w:name="toc 2" w:semiHidden="1" w:uiPriority="39" w:unhideWhenUsed="1"/>
-    <w:lsdException w:name="toc 3" w:semiHidden="1" w:uiPriority="39" w:unhideWhenUsed="1"/>
-    <w:lsdException w:name="toc 4" w:semiHidden="1" w:uiPriority="39" w:unhideWhenUsed="1"/>
-    <w:lsdException w:name="toc 5" w:semiHidden="1" w:uiPriority="39" w:unhideWhenUsed="1"/>
-    <w:lsdException w:name="toc 6" w:semiHidden="1" w:uiPriority="39" w:unhideWhenUsed="1"/>
-    <w:lsdException w:name="toc 7" w:semiHidden="1" w:uiPriority="39" w:unhideWhenUsed="1"/>
-    <w:lsdException w:name="toc 8" w:semiHidden="1" w:uiPriority="39" w:unhideWhenUsed="1"/>
-    <w:lsdException w:name="toc 9" w:semiHidden="1" w:uiPriority="39" w:unhideWhenUsed="1"/>
+    <w:lsdException w:name="toc 1" w:uiPriority="39" w:semiHidden="1" w:unhideWhenUsed="1"/>
+    <w:lsdException w:name="toc 2" w:uiPriority="39" w:semiHidden="1" w:unhideWhenUsed="1"/>
+    <w:lsdException w:name="toc 3" w:uiPriority="39" w:semiHidden="1" w:unhideWhenUsed="1"/>
+    <w:lsdException w:name="toc 4" w:uiPriority="39" w:semiHidden="1" w:unhideWhenUsed="1"/>
+    <w:lsdException w:name="toc 5" w:uiPriority="39" w:semiHidden="1" w:unhideWhenUsed="1"/>
+    <w:lsdException w:name="toc 6" w:uiPriority="39" w:semiHidden="1" w:unhideWhenUsed="1"/>
+    <w:lsdException w:name="toc 7" w:uiPriority="39" w:semiHidden="1" w:unhideWhenUsed="1"/>
+    <w:lsdException w:name="toc 8" w:uiPriority="39" w:semiHidden="1" w:unhideWhenUsed="1"/>
+    <w:lsdException w:name="toc 9" w:uiPriority="39" w:semiHidden="1" w:unhideWhenUsed="1"/>
     <w:lsdException w:name="Normal Indent" w:semiHidden="1" w:unhideWhenUsed="1"/>
     <w:lsdException w:name="footnote text" w:semiHidden="1" w:unhideWhenUsed="1"/>
     <w:lsdException w:name="annotation text" w:semiHidden="1" w:unhideWhenUsed="1"/>
     <w:lsdException w:name="header" w:semiHidden="1" w:unhideWhenUsed="1"/>
     <w:lsdException w:name="footer" w:semiHidden="1" w:unhideWhenUsed="1"/>
     <w:lsdException w:name="index heading" w:semiHidden="1" w:unhideWhenUsed="1"/>
-    <w:lsdException w:name="caption" w:semiHidden="1" w:uiPriority="35" w:unhideWhenUsed="1" w:qFormat="1"/>
+    <w:lsdException w:name="caption" w:uiPriority="35" w:semiHidden="1" w:unhideWhenUsed="1" w:qFormat="1"/>
     <w:lsdException w:name="table of figures" w:semiHidden="1" w:unhideWhenUsed="1"/>
     <w:lsdException w:name="envelope address" w:semiHidden="1" w:unhideWhenUsed="1"/>
     <w:lsdException w:name="envelope return" w:semiHidden="1" w:unhideWhenUsed="1"/>
@@ -20565,7 +20744,7 @@
     <w:lsdException w:name="Title" w:uiPriority="1" w:qFormat="1"/>
     <w:lsdException w:name="Closing" w:semiHidden="1" w:unhideWhenUsed="1"/>
     <w:lsdException w:name="Signature" w:semiHidden="1" w:unhideWhenUsed="1"/>
-    <w:lsdException w:name="Default Paragraph Font" w:semiHidden="1" w:uiPriority="1" w:unhideWhenUsed="1"/>
+    <w:lsdException w:name="Default Paragraph Font" w:uiPriority="1" w:semiHidden="1" w:unhideWhenUsed="1"/>
     <w:lsdException w:name="Body Text" w:semiHidden="1" w:unhideWhenUsed="1"/>
     <w:lsdException w:name="Body Text Indent" w:semiHidden="1" w:unhideWhenUsed="1"/>
     <w:lsdException w:name="List Continue" w:semiHidden="1" w:unhideWhenUsed="1"/>
@@ -20765,8 +20944,8 @@
     <w:lsdException w:name="Subtle Reference" w:uiPriority="31" w:qFormat="1"/>
     <w:lsdException w:name="Intense Reference" w:uiPriority="32" w:qFormat="1"/>
     <w:lsdException w:name="Book Title" w:uiPriority="33" w:qFormat="1"/>
-    <w:lsdException w:name="Bibliography" w:semiHidden="1" w:uiPriority="37" w:unhideWhenUsed="1"/>
-    <w:lsdException w:name="TOC Heading" w:semiHidden="1" w:uiPriority="39" w:unhideWhenUsed="1" w:qFormat="1"/>
+    <w:lsdException w:name="Bibliography" w:uiPriority="37" w:semiHidden="1" w:unhideWhenUsed="1"/>
+    <w:lsdException w:name="TOC Heading" w:uiPriority="39" w:semiHidden="1" w:unhideWhenUsed="1" w:qFormat="1"/>
     <w:lsdException w:name="Plain Table 1" w:uiPriority="41"/>
     <w:lsdException w:name="Plain Table 2" w:uiPriority="42"/>
     <w:lsdException w:name="Plain Table 3" w:uiPriority="43"/>
@@ -20876,7 +21055,7 @@
     <w:lsdException w:name="Hashtag" w:semiHidden="1" w:unhideWhenUsed="1"/>
     <w:lsdException w:name="Unresolved Mention" w:semiHidden="1" w:unhideWhenUsed="1"/>
   </w:latentStyles>
-  <w:style w:type="paragraph" w:default="1" w:styleId="Normale">
+  <w:style w:type="paragraph" w:styleId="Normale" w:default="1">
     <w:name w:val="Normal"/>
     <w:qFormat/>
     <w:rsid w:val="00363702"/>
@@ -20893,13 +21072,13 @@
       <w:keepNext/>
       <w:keepLines/>
       <w:pBdr>
-        <w:bottom w:val="single" w:sz="4" w:space="1" w:color="4472C4" w:themeColor="accent1"/>
+        <w:bottom w:val="single" w:color="4472C4" w:themeColor="accent1" w:sz="4" w:space="1"/>
       </w:pBdr>
       <w:spacing w:before="400" w:after="40" w:line="240" w:lineRule="auto"/>
       <w:outlineLvl w:val="0"/>
     </w:pPr>
     <w:rPr>
-      <w:rFonts w:asciiTheme="majorHAnsi" w:eastAsiaTheme="majorEastAsia" w:hAnsiTheme="majorHAnsi" w:cstheme="majorBidi"/>
+      <w:rFonts w:asciiTheme="majorHAnsi" w:hAnsiTheme="majorHAnsi" w:eastAsiaTheme="majorEastAsia" w:cstheme="majorBidi"/>
       <w:color w:val="2F5496" w:themeColor="accent1" w:themeShade="BF"/>
       <w:sz w:val="36"/>
       <w:szCs w:val="36"/>
@@ -20921,7 +21100,7 @@
       <w:outlineLvl w:val="1"/>
     </w:pPr>
     <w:rPr>
-      <w:rFonts w:asciiTheme="majorHAnsi" w:eastAsiaTheme="majorEastAsia" w:hAnsiTheme="majorHAnsi" w:cstheme="majorBidi"/>
+      <w:rFonts w:asciiTheme="majorHAnsi" w:hAnsiTheme="majorHAnsi" w:eastAsiaTheme="majorEastAsia" w:cstheme="majorBidi"/>
       <w:color w:val="2F5496" w:themeColor="accent1" w:themeShade="BF"/>
       <w:sz w:val="28"/>
       <w:szCs w:val="28"/>
@@ -20943,7 +21122,7 @@
       <w:outlineLvl w:val="2"/>
     </w:pPr>
     <w:rPr>
-      <w:rFonts w:asciiTheme="majorHAnsi" w:eastAsiaTheme="majorEastAsia" w:hAnsiTheme="majorHAnsi" w:cstheme="majorBidi"/>
+      <w:rFonts w:asciiTheme="majorHAnsi" w:hAnsiTheme="majorHAnsi" w:eastAsiaTheme="majorEastAsia" w:cstheme="majorBidi"/>
       <w:color w:val="7C9CD6"/>
       <w:sz w:val="26"/>
       <w:szCs w:val="26"/>
@@ -20965,7 +21144,7 @@
       <w:outlineLvl w:val="3"/>
     </w:pPr>
     <w:rPr>
-      <w:rFonts w:asciiTheme="majorHAnsi" w:eastAsiaTheme="majorEastAsia" w:hAnsiTheme="majorHAnsi" w:cstheme="majorBidi"/>
+      <w:rFonts w:asciiTheme="majorHAnsi" w:hAnsiTheme="majorHAnsi" w:eastAsiaTheme="majorEastAsia" w:cstheme="majorBidi"/>
       <w:sz w:val="24"/>
       <w:szCs w:val="24"/>
     </w:rPr>
@@ -20987,7 +21166,7 @@
       <w:outlineLvl w:val="4"/>
     </w:pPr>
     <w:rPr>
-      <w:rFonts w:asciiTheme="majorHAnsi" w:eastAsiaTheme="majorEastAsia" w:hAnsiTheme="majorHAnsi" w:cstheme="majorBidi"/>
+      <w:rFonts w:asciiTheme="majorHAnsi" w:hAnsiTheme="majorHAnsi" w:eastAsiaTheme="majorEastAsia" w:cstheme="majorBidi"/>
       <w:i/>
       <w:iCs/>
       <w:sz w:val="22"/>
@@ -21011,7 +21190,7 @@
       <w:outlineLvl w:val="5"/>
     </w:pPr>
     <w:rPr>
-      <w:rFonts w:asciiTheme="majorHAnsi" w:eastAsiaTheme="majorEastAsia" w:hAnsiTheme="majorHAnsi" w:cstheme="majorBidi"/>
+      <w:rFonts w:asciiTheme="majorHAnsi" w:hAnsiTheme="majorHAnsi" w:eastAsiaTheme="majorEastAsia" w:cstheme="majorBidi"/>
       <w:color w:val="595959" w:themeColor="text1" w:themeTint="A6"/>
     </w:rPr>
   </w:style>
@@ -21032,7 +21211,7 @@
       <w:outlineLvl w:val="6"/>
     </w:pPr>
     <w:rPr>
-      <w:rFonts w:asciiTheme="majorHAnsi" w:eastAsiaTheme="majorEastAsia" w:hAnsiTheme="majorHAnsi" w:cstheme="majorBidi"/>
+      <w:rFonts w:asciiTheme="majorHAnsi" w:hAnsiTheme="majorHAnsi" w:eastAsiaTheme="majorEastAsia" w:cstheme="majorBidi"/>
       <w:i/>
       <w:iCs/>
       <w:color w:val="595959" w:themeColor="text1" w:themeTint="A6"/>
@@ -21055,7 +21234,7 @@
       <w:outlineLvl w:val="7"/>
     </w:pPr>
     <w:rPr>
-      <w:rFonts w:asciiTheme="majorHAnsi" w:eastAsiaTheme="majorEastAsia" w:hAnsiTheme="majorHAnsi" w:cstheme="majorBidi"/>
+      <w:rFonts w:asciiTheme="majorHAnsi" w:hAnsiTheme="majorHAnsi" w:eastAsiaTheme="majorEastAsia" w:cstheme="majorBidi"/>
       <w:smallCaps/>
       <w:color w:val="595959" w:themeColor="text1" w:themeTint="A6"/>
     </w:rPr>
@@ -21077,20 +21256,20 @@
       <w:outlineLvl w:val="8"/>
     </w:pPr>
     <w:rPr>
-      <w:rFonts w:asciiTheme="majorHAnsi" w:eastAsiaTheme="majorEastAsia" w:hAnsiTheme="majorHAnsi" w:cstheme="majorBidi"/>
+      <w:rFonts w:asciiTheme="majorHAnsi" w:hAnsiTheme="majorHAnsi" w:eastAsiaTheme="majorEastAsia" w:cstheme="majorBidi"/>
       <w:i/>
       <w:iCs/>
       <w:smallCaps/>
       <w:color w:val="595959" w:themeColor="text1" w:themeTint="A6"/>
     </w:rPr>
   </w:style>
-  <w:style w:type="character" w:default="1" w:styleId="Carpredefinitoparagrafo">
+  <w:style w:type="character" w:styleId="Carpredefinitoparagrafo" w:default="1">
     <w:name w:val="Default Paragraph Font"/>
     <w:uiPriority w:val="1"/>
     <w:semiHidden/>
     <w:unhideWhenUsed/>
   </w:style>
-  <w:style w:type="table" w:default="1" w:styleId="Tabellanormale">
+  <w:style w:type="table" w:styleId="Tabellanormale" w:default="1">
     <w:name w:val="Normal Table"/>
     <w:uiPriority w:val="99"/>
     <w:semiHidden/>
@@ -21105,64 +21284,64 @@
       </w:tblCellMar>
     </w:tblPr>
   </w:style>
-  <w:style w:type="numbering" w:default="1" w:styleId="Nessunelenco">
+  <w:style w:type="numbering" w:styleId="Nessunelenco" w:default="1">
     <w:name w:val="No List"/>
     <w:uiPriority w:val="99"/>
     <w:semiHidden/>
     <w:unhideWhenUsed/>
   </w:style>
-  <w:style w:type="character" w:customStyle="1" w:styleId="Titolo1Carattere">
+  <w:style w:type="character" w:styleId="Titolo1Carattere" w:customStyle="1">
     <w:name w:val="Titolo 1 Carattere"/>
     <w:basedOn w:val="Carpredefinitoparagrafo"/>
     <w:link w:val="Titolo1"/>
     <w:uiPriority w:val="9"/>
     <w:rsid w:val="009A56D2"/>
     <w:rPr>
-      <w:rFonts w:asciiTheme="majorHAnsi" w:eastAsiaTheme="majorEastAsia" w:hAnsiTheme="majorHAnsi" w:cstheme="majorBidi"/>
+      <w:rFonts w:asciiTheme="majorHAnsi" w:hAnsiTheme="majorHAnsi" w:eastAsiaTheme="majorEastAsia" w:cstheme="majorBidi"/>
       <w:color w:val="2F5496" w:themeColor="accent1" w:themeShade="BF"/>
       <w:sz w:val="36"/>
       <w:szCs w:val="36"/>
     </w:rPr>
   </w:style>
-  <w:style w:type="character" w:customStyle="1" w:styleId="Titolo2Carattere">
+  <w:style w:type="character" w:styleId="Titolo2Carattere" w:customStyle="1">
     <w:name w:val="Titolo 2 Carattere"/>
     <w:basedOn w:val="Carpredefinitoparagrafo"/>
     <w:link w:val="Titolo2"/>
     <w:uiPriority w:val="9"/>
     <w:rsid w:val="009A56D2"/>
     <w:rPr>
-      <w:rFonts w:asciiTheme="majorHAnsi" w:eastAsiaTheme="majorEastAsia" w:hAnsiTheme="majorHAnsi" w:cstheme="majorBidi"/>
+      <w:rFonts w:asciiTheme="majorHAnsi" w:hAnsiTheme="majorHAnsi" w:eastAsiaTheme="majorEastAsia" w:cstheme="majorBidi"/>
       <w:color w:val="2F5496" w:themeColor="accent1" w:themeShade="BF"/>
       <w:sz w:val="28"/>
       <w:szCs w:val="28"/>
     </w:rPr>
   </w:style>
-  <w:style w:type="character" w:customStyle="1" w:styleId="Titolo3Carattere">
+  <w:style w:type="character" w:styleId="Titolo3Carattere" w:customStyle="1">
     <w:name w:val="Titolo 3 Carattere"/>
     <w:basedOn w:val="Carpredefinitoparagrafo"/>
     <w:link w:val="Titolo3"/>
     <w:uiPriority w:val="9"/>
     <w:rsid w:val="00941E53"/>
     <w:rPr>
-      <w:rFonts w:asciiTheme="majorHAnsi" w:eastAsiaTheme="majorEastAsia" w:hAnsiTheme="majorHAnsi" w:cstheme="majorBidi"/>
+      <w:rFonts w:asciiTheme="majorHAnsi" w:hAnsiTheme="majorHAnsi" w:eastAsiaTheme="majorEastAsia" w:cstheme="majorBidi"/>
       <w:color w:val="7C9CD6"/>
       <w:sz w:val="26"/>
       <w:szCs w:val="26"/>
     </w:rPr>
   </w:style>
-  <w:style w:type="character" w:customStyle="1" w:styleId="Titolo4Carattere">
+  <w:style w:type="character" w:styleId="Titolo4Carattere" w:customStyle="1">
     <w:name w:val="Titolo 4 Carattere"/>
     <w:basedOn w:val="Carpredefinitoparagrafo"/>
     <w:link w:val="Titolo4"/>
     <w:uiPriority w:val="9"/>
     <w:rsid w:val="009A56D2"/>
     <w:rPr>
-      <w:rFonts w:asciiTheme="majorHAnsi" w:eastAsiaTheme="majorEastAsia" w:hAnsiTheme="majorHAnsi" w:cstheme="majorBidi"/>
+      <w:rFonts w:asciiTheme="majorHAnsi" w:hAnsiTheme="majorHAnsi" w:eastAsiaTheme="majorEastAsia" w:cstheme="majorBidi"/>
       <w:sz w:val="24"/>
       <w:szCs w:val="24"/>
     </w:rPr>
   </w:style>
-  <w:style w:type="character" w:customStyle="1" w:styleId="Titolo5Carattere">
+  <w:style w:type="character" w:styleId="Titolo5Carattere" w:customStyle="1">
     <w:name w:val="Titolo 5 Carattere"/>
     <w:basedOn w:val="Carpredefinitoparagrafo"/>
     <w:link w:val="Titolo5"/>
@@ -21170,14 +21349,14 @@
     <w:semiHidden/>
     <w:rsid w:val="009A56D2"/>
     <w:rPr>
-      <w:rFonts w:asciiTheme="majorHAnsi" w:eastAsiaTheme="majorEastAsia" w:hAnsiTheme="majorHAnsi" w:cstheme="majorBidi"/>
+      <w:rFonts w:asciiTheme="majorHAnsi" w:hAnsiTheme="majorHAnsi" w:eastAsiaTheme="majorEastAsia" w:cstheme="majorBidi"/>
       <w:i/>
       <w:iCs/>
       <w:sz w:val="22"/>
       <w:szCs w:val="22"/>
     </w:rPr>
   </w:style>
-  <w:style w:type="character" w:customStyle="1" w:styleId="Titolo6Carattere">
+  <w:style w:type="character" w:styleId="Titolo6Carattere" w:customStyle="1">
     <w:name w:val="Titolo 6 Carattere"/>
     <w:basedOn w:val="Carpredefinitoparagrafo"/>
     <w:link w:val="Titolo6"/>
@@ -21185,11 +21364,11 @@
     <w:semiHidden/>
     <w:rsid w:val="009A56D2"/>
     <w:rPr>
-      <w:rFonts w:asciiTheme="majorHAnsi" w:eastAsiaTheme="majorEastAsia" w:hAnsiTheme="majorHAnsi" w:cstheme="majorBidi"/>
+      <w:rFonts w:asciiTheme="majorHAnsi" w:hAnsiTheme="majorHAnsi" w:eastAsiaTheme="majorEastAsia" w:cstheme="majorBidi"/>
       <w:color w:val="595959" w:themeColor="text1" w:themeTint="A6"/>
     </w:rPr>
   </w:style>
-  <w:style w:type="character" w:customStyle="1" w:styleId="Titolo7Carattere">
+  <w:style w:type="character" w:styleId="Titolo7Carattere" w:customStyle="1">
     <w:name w:val="Titolo 7 Carattere"/>
     <w:basedOn w:val="Carpredefinitoparagrafo"/>
     <w:link w:val="Titolo7"/>
@@ -21197,13 +21376,13 @@
     <w:semiHidden/>
     <w:rsid w:val="009A56D2"/>
     <w:rPr>
-      <w:rFonts w:asciiTheme="majorHAnsi" w:eastAsiaTheme="majorEastAsia" w:hAnsiTheme="majorHAnsi" w:cstheme="majorBidi"/>
+      <w:rFonts w:asciiTheme="majorHAnsi" w:hAnsiTheme="majorHAnsi" w:eastAsiaTheme="majorEastAsia" w:cstheme="majorBidi"/>
       <w:i/>
       <w:iCs/>
       <w:color w:val="595959" w:themeColor="text1" w:themeTint="A6"/>
     </w:rPr>
   </w:style>
-  <w:style w:type="character" w:customStyle="1" w:styleId="Titolo8Carattere">
+  <w:style w:type="character" w:styleId="Titolo8Carattere" w:customStyle="1">
     <w:name w:val="Titolo 8 Carattere"/>
     <w:basedOn w:val="Carpredefinitoparagrafo"/>
     <w:link w:val="Titolo8"/>
@@ -21211,12 +21390,12 @@
     <w:semiHidden/>
     <w:rsid w:val="009A56D2"/>
     <w:rPr>
-      <w:rFonts w:asciiTheme="majorHAnsi" w:eastAsiaTheme="majorEastAsia" w:hAnsiTheme="majorHAnsi" w:cstheme="majorBidi"/>
+      <w:rFonts w:asciiTheme="majorHAnsi" w:hAnsiTheme="majorHAnsi" w:eastAsiaTheme="majorEastAsia" w:cstheme="majorBidi"/>
       <w:smallCaps/>
       <w:color w:val="595959" w:themeColor="text1" w:themeTint="A6"/>
     </w:rPr>
   </w:style>
-  <w:style w:type="character" w:customStyle="1" w:styleId="Titolo9Carattere">
+  <w:style w:type="character" w:styleId="Titolo9Carattere" w:customStyle="1">
     <w:name w:val="Titolo 9 Carattere"/>
     <w:basedOn w:val="Carpredefinitoparagrafo"/>
     <w:link w:val="Titolo9"/>
@@ -21224,7 +21403,7 @@
     <w:semiHidden/>
     <w:rsid w:val="009A56D2"/>
     <w:rPr>
-      <w:rFonts w:asciiTheme="majorHAnsi" w:eastAsiaTheme="majorEastAsia" w:hAnsiTheme="majorHAnsi" w:cstheme="majorBidi"/>
+      <w:rFonts w:asciiTheme="majorHAnsi" w:hAnsiTheme="majorHAnsi" w:eastAsiaTheme="majorEastAsia" w:cstheme="majorBidi"/>
       <w:i/>
       <w:iCs/>
       <w:smallCaps/>
@@ -21264,21 +21443,21 @@
       <w:contextualSpacing/>
     </w:pPr>
     <w:rPr>
-      <w:rFonts w:asciiTheme="majorHAnsi" w:eastAsiaTheme="majorEastAsia" w:hAnsiTheme="majorHAnsi" w:cstheme="majorBidi"/>
+      <w:rFonts w:asciiTheme="majorHAnsi" w:hAnsiTheme="majorHAnsi" w:eastAsiaTheme="majorEastAsia" w:cstheme="majorBidi"/>
       <w:color w:val="2F5496" w:themeColor="accent1" w:themeShade="BF"/>
       <w:spacing w:val="-7"/>
       <w:sz w:val="80"/>
       <w:szCs w:val="80"/>
     </w:rPr>
   </w:style>
-  <w:style w:type="character" w:customStyle="1" w:styleId="TitoloCarattere">
+  <w:style w:type="character" w:styleId="TitoloCarattere" w:customStyle="1">
     <w:name w:val="Titolo Carattere"/>
     <w:basedOn w:val="Carpredefinitoparagrafo"/>
     <w:link w:val="Titolo"/>
     <w:uiPriority w:val="1"/>
     <w:rsid w:val="009A56D2"/>
     <w:rPr>
-      <w:rFonts w:asciiTheme="majorHAnsi" w:eastAsiaTheme="majorEastAsia" w:hAnsiTheme="majorHAnsi" w:cstheme="majorBidi"/>
+      <w:rFonts w:asciiTheme="majorHAnsi" w:hAnsiTheme="majorHAnsi" w:eastAsiaTheme="majorEastAsia" w:cstheme="majorBidi"/>
       <w:color w:val="2F5496" w:themeColor="accent1" w:themeShade="BF"/>
       <w:spacing w:val="-7"/>
       <w:sz w:val="80"/>
@@ -21300,20 +21479,20 @@
       <w:spacing w:after="240" w:line="240" w:lineRule="auto"/>
     </w:pPr>
     <w:rPr>
-      <w:rFonts w:asciiTheme="majorHAnsi" w:eastAsiaTheme="majorEastAsia" w:hAnsiTheme="majorHAnsi" w:cstheme="majorBidi"/>
+      <w:rFonts w:asciiTheme="majorHAnsi" w:hAnsiTheme="majorHAnsi" w:eastAsiaTheme="majorEastAsia" w:cstheme="majorBidi"/>
       <w:color w:val="404040" w:themeColor="text1" w:themeTint="BF"/>
       <w:sz w:val="30"/>
       <w:szCs w:val="30"/>
     </w:rPr>
   </w:style>
-  <w:style w:type="character" w:customStyle="1" w:styleId="SottotitoloCarattere">
+  <w:style w:type="character" w:styleId="SottotitoloCarattere" w:customStyle="1">
     <w:name w:val="Sottotitolo Carattere"/>
     <w:basedOn w:val="Carpredefinitoparagrafo"/>
     <w:link w:val="Sottotitolo"/>
     <w:uiPriority w:val="11"/>
     <w:rsid w:val="009A56D2"/>
     <w:rPr>
-      <w:rFonts w:asciiTheme="majorHAnsi" w:eastAsiaTheme="majorEastAsia" w:hAnsiTheme="majorHAnsi" w:cstheme="majorBidi"/>
+      <w:rFonts w:asciiTheme="majorHAnsi" w:hAnsiTheme="majorHAnsi" w:eastAsiaTheme="majorEastAsia" w:cstheme="majorBidi"/>
       <w:color w:val="404040" w:themeColor="text1" w:themeTint="BF"/>
       <w:sz w:val="30"/>
       <w:szCs w:val="30"/>
@@ -21368,7 +21547,7 @@
       <w:iCs/>
     </w:rPr>
   </w:style>
-  <w:style w:type="character" w:customStyle="1" w:styleId="CitazioneCarattere">
+  <w:style w:type="character" w:styleId="CitazioneCarattere" w:customStyle="1">
     <w:name w:val="Citazione Carattere"/>
     <w:basedOn w:val="Carpredefinitoparagrafo"/>
     <w:link w:val="Citazione"/>
@@ -21393,20 +21572,20 @@
       <w:jc w:val="center"/>
     </w:pPr>
     <w:rPr>
-      <w:rFonts w:asciiTheme="majorHAnsi" w:eastAsiaTheme="majorEastAsia" w:hAnsiTheme="majorHAnsi" w:cstheme="majorBidi"/>
+      <w:rFonts w:asciiTheme="majorHAnsi" w:hAnsiTheme="majorHAnsi" w:eastAsiaTheme="majorEastAsia" w:cstheme="majorBidi"/>
       <w:color w:val="4472C4" w:themeColor="accent1"/>
       <w:sz w:val="28"/>
       <w:szCs w:val="28"/>
     </w:rPr>
   </w:style>
-  <w:style w:type="character" w:customStyle="1" w:styleId="CitazioneintensaCarattere">
+  <w:style w:type="character" w:styleId="CitazioneintensaCarattere" w:customStyle="1">
     <w:name w:val="Citazione intensa Carattere"/>
     <w:basedOn w:val="Carpredefinitoparagrafo"/>
     <w:link w:val="Citazioneintensa"/>
     <w:uiPriority w:val="30"/>
     <w:rsid w:val="009A56D2"/>
     <w:rPr>
-      <w:rFonts w:asciiTheme="majorHAnsi" w:eastAsiaTheme="majorEastAsia" w:hAnsiTheme="majorHAnsi" w:cstheme="majorBidi"/>
+      <w:rFonts w:asciiTheme="majorHAnsi" w:hAnsiTheme="majorHAnsi" w:eastAsiaTheme="majorEastAsia" w:cstheme="majorBidi"/>
       <w:color w:val="4472C4" w:themeColor="accent1"/>
       <w:sz w:val="28"/>
       <w:szCs w:val="28"/>
@@ -21502,7 +21681,7 @@
       <w:szCs w:val="18"/>
     </w:rPr>
   </w:style>
-  <w:style w:type="character" w:customStyle="1" w:styleId="TestofumettoCarattere">
+  <w:style w:type="character" w:styleId="TestofumettoCarattere" w:customStyle="1">
     <w:name w:val="Testo fumetto Carattere"/>
     <w:basedOn w:val="Carpredefinitoparagrafo"/>
     <w:link w:val="Testofumetto"/>
@@ -21597,16 +21776,16 @@
     </w:pPr>
     <w:tblPr>
       <w:tblBorders>
-        <w:top w:val="single" w:sz="4" w:space="0" w:color="auto"/>
-        <w:left w:val="single" w:sz="4" w:space="0" w:color="auto"/>
-        <w:bottom w:val="single" w:sz="4" w:space="0" w:color="auto"/>
-        <w:right w:val="single" w:sz="4" w:space="0" w:color="auto"/>
-        <w:insideH w:val="single" w:sz="4" w:space="0" w:color="auto"/>
-        <w:insideV w:val="single" w:sz="4" w:space="0" w:color="auto"/>
+        <w:top w:val="single" w:color="auto" w:sz="4" w:space="0"/>
+        <w:left w:val="single" w:color="auto" w:sz="4" w:space="0"/>
+        <w:bottom w:val="single" w:color="auto" w:sz="4" w:space="0"/>
+        <w:right w:val="single" w:color="auto" w:sz="4" w:space="0"/>
+        <w:insideH w:val="single" w:color="auto" w:sz="4" w:space="0"/>
+        <w:insideV w:val="single" w:color="auto" w:sz="4" w:space="0"/>
       </w:tblBorders>
     </w:tblPr>
   </w:style>
-  <w:style w:type="table" w:customStyle="1" w:styleId="Grigliatabella1">
+  <w:style w:type="table" w:styleId="Grigliatabella1" w:customStyle="1">
     <w:name w:val="Griglia tabella1"/>
     <w:basedOn w:val="Tabellanormale"/>
     <w:next w:val="Grigliatabella"/>
@@ -21617,16 +21796,16 @@
     </w:pPr>
     <w:tblPr>
       <w:tblBorders>
-        <w:top w:val="single" w:sz="4" w:space="0" w:color="auto"/>
-        <w:left w:val="single" w:sz="4" w:space="0" w:color="auto"/>
-        <w:bottom w:val="single" w:sz="4" w:space="0" w:color="auto"/>
-        <w:right w:val="single" w:sz="4" w:space="0" w:color="auto"/>
-        <w:insideH w:val="single" w:sz="4" w:space="0" w:color="auto"/>
-        <w:insideV w:val="single" w:sz="4" w:space="0" w:color="auto"/>
+        <w:top w:val="single" w:color="auto" w:sz="4" w:space="0"/>
+        <w:left w:val="single" w:color="auto" w:sz="4" w:space="0"/>
+        <w:bottom w:val="single" w:color="auto" w:sz="4" w:space="0"/>
+        <w:right w:val="single" w:color="auto" w:sz="4" w:space="0"/>
+        <w:insideH w:val="single" w:color="auto" w:sz="4" w:space="0"/>
+        <w:insideV w:val="single" w:color="auto" w:sz="4" w:space="0"/>
       </w:tblBorders>
     </w:tblPr>
   </w:style>
-  <w:style w:type="table" w:customStyle="1" w:styleId="Grigliatabella2">
+  <w:style w:type="table" w:styleId="Grigliatabella2" w:customStyle="1">
     <w:name w:val="Griglia tabella2"/>
     <w:basedOn w:val="Tabellanormale"/>
     <w:next w:val="Grigliatabella"/>
@@ -21637,16 +21816,16 @@
     </w:pPr>
     <w:tblPr>
       <w:tblBorders>
-        <w:top w:val="single" w:sz="4" w:space="0" w:color="auto"/>
-        <w:left w:val="single" w:sz="4" w:space="0" w:color="auto"/>
-        <w:bottom w:val="single" w:sz="4" w:space="0" w:color="auto"/>
-        <w:right w:val="single" w:sz="4" w:space="0" w:color="auto"/>
-        <w:insideH w:val="single" w:sz="4" w:space="0" w:color="auto"/>
-        <w:insideV w:val="single" w:sz="4" w:space="0" w:color="auto"/>
+        <w:top w:val="single" w:color="auto" w:sz="4" w:space="0"/>
+        <w:left w:val="single" w:color="auto" w:sz="4" w:space="0"/>
+        <w:bottom w:val="single" w:color="auto" w:sz="4" w:space="0"/>
+        <w:right w:val="single" w:color="auto" w:sz="4" w:space="0"/>
+        <w:insideH w:val="single" w:color="auto" w:sz="4" w:space="0"/>
+        <w:insideV w:val="single" w:color="auto" w:sz="4" w:space="0"/>
       </w:tblBorders>
     </w:tblPr>
   </w:style>
-  <w:style w:type="table" w:customStyle="1" w:styleId="Grigliatabella3">
+  <w:style w:type="table" w:styleId="Grigliatabella3" w:customStyle="1">
     <w:name w:val="Griglia tabella3"/>
     <w:basedOn w:val="Tabellanormale"/>
     <w:next w:val="Grigliatabella"/>
@@ -21657,16 +21836,49 @@
     </w:pPr>
     <w:tblPr>
       <w:tblBorders>
-        <w:top w:val="single" w:sz="4" w:space="0" w:color="auto"/>
-        <w:left w:val="single" w:sz="4" w:space="0" w:color="auto"/>
-        <w:bottom w:val="single" w:sz="4" w:space="0" w:color="auto"/>
-        <w:right w:val="single" w:sz="4" w:space="0" w:color="auto"/>
-        <w:insideH w:val="single" w:sz="4" w:space="0" w:color="auto"/>
-        <w:insideV w:val="single" w:sz="4" w:space="0" w:color="auto"/>
+        <w:top w:val="single" w:color="auto" w:sz="4" w:space="0"/>
+        <w:left w:val="single" w:color="auto" w:sz="4" w:space="0"/>
+        <w:bottom w:val="single" w:color="auto" w:sz="4" w:space="0"/>
+        <w:right w:val="single" w:color="auto" w:sz="4" w:space="0"/>
+        <w:insideH w:val="single" w:color="auto" w:sz="4" w:space="0"/>
+        <w:insideV w:val="single" w:color="auto" w:sz="4" w:space="0"/>
       </w:tblBorders>
     </w:tblPr>
   </w:style>
 </w:styles>
+</file>
+
+<file path=word/glossary/document.xml><?xml version="1.0" encoding="utf-8"?>
+<w:glossaryDocument xmlns:w14="http://schemas.microsoft.com/office/word/2010/wordml" xmlns:w="http://schemas.openxmlformats.org/wordprocessingml/2006/main">
+  <w:docParts>
+    <w:docPart>
+      <w:docPartPr>
+        <w:name w:val="DefaultPlaceholder_1081868574"/>
+        <w:category>
+          <w:name w:val="General"/>
+          <w:gallery w:val="placeholder"/>
+        </w:category>
+        <w:types>
+          <w:type w:val="bbPlcHdr"/>
+        </w:types>
+        <w:behaviors>
+          <w:behavior w:val="content"/>
+        </w:behaviors>
+        <w:guid w:val="{3df0ed34-c230-4903-b63e-98accce5c722}"/>
+      </w:docPartPr>
+      <w:docPartBody>
+        <w:p>
+          <w:r>
+            <w:rPr>
+              <w:rStyle w:val="PlaceholderText"/>
+            </w:rPr>
+            <w:t/>
+          </w:r>
+        </w:p>
+      </w:docPartBody>
+    </w:docPart>
+  </w:docParts>
+</w:glossaryDocument>
 </file>
 
 <file path=word/theme/theme1.xml><?xml version="1.0" encoding="utf-8"?>

</xml_diff>

<commit_message>
Fix use case diagram user
</commit_message>
<xml_diff>
--- a/RASD/RASD.docx
+++ b/RASD/RASD.docx
@@ -416,7 +416,7 @@
           <w:r>
             <w:fldChar w:fldCharType="separate"/>
           </w:r>
-          <w:hyperlink w:anchor="_Toc23497477" w:history="1">
+          <w:hyperlink w:anchor="_Toc23501472" w:history="1">
             <w:r>
               <w:rPr>
                 <w:rStyle w:val="Collegamentoipertestuale"/>
@@ -460,7 +460,7 @@
                 <w:noProof/>
                 <w:webHidden/>
               </w:rPr>
-              <w:instrText xml:space="preserve"> PAGEREF _Toc23497477 \h </w:instrText>
+              <w:instrText xml:space="preserve"> PAGEREF _Toc23501472 \h </w:instrText>
             </w:r>
             <w:r>
               <w:rPr>
@@ -505,7 +505,7 @@
               <w:lang w:eastAsia="it-IT"/>
             </w:rPr>
           </w:pPr>
-          <w:hyperlink w:anchor="_Toc23497478" w:history="1">
+          <w:hyperlink w:anchor="_Toc23501473" w:history="1">
             <w:r>
               <w:rPr>
                 <w:rStyle w:val="Collegamentoipertestuale"/>
@@ -550,7 +550,7 @@
                 <w:noProof/>
                 <w:webHidden/>
               </w:rPr>
-              <w:instrText xml:space="preserve"> PAGEREF _Toc23497478 \h </w:instrText>
+              <w:instrText xml:space="preserve"> PAGEREF _Toc23501473 \h </w:instrText>
             </w:r>
             <w:r>
               <w:rPr>
@@ -594,7 +594,7 @@
               <w:lang w:eastAsia="it-IT"/>
             </w:rPr>
           </w:pPr>
-          <w:hyperlink w:anchor="_Toc23497479" w:history="1">
+          <w:hyperlink w:anchor="_Toc23501474" w:history="1">
             <w:r>
               <w:rPr>
                 <w:rStyle w:val="Collegamentoipertestuale"/>
@@ -622,7 +622,7 @@
                 <w:noProof/>
                 <w:webHidden/>
               </w:rPr>
-              <w:instrText xml:space="preserve"> PAGEREF _Toc23497479 \h </w:instrText>
+              <w:instrText xml:space="preserve"> PAGEREF _Toc23501474 \h </w:instrText>
             </w:r>
             <w:r>
               <w:rPr>
@@ -666,7 +666,7 @@
               <w:lang w:eastAsia="it-IT"/>
             </w:rPr>
           </w:pPr>
-          <w:hyperlink w:anchor="_Toc23497480" w:history="1">
+          <w:hyperlink w:anchor="_Toc23501475" w:history="1">
             <w:r>
               <w:rPr>
                 <w:rStyle w:val="Collegamentoipertestuale"/>
@@ -694,7 +694,7 @@
                 <w:noProof/>
                 <w:webHidden/>
               </w:rPr>
-              <w:instrText xml:space="preserve"> PAGEREF _Toc23497480 \h </w:instrText>
+              <w:instrText xml:space="preserve"> PAGEREF _Toc23501475 \h </w:instrText>
             </w:r>
             <w:r>
               <w:rPr>
@@ -738,7 +738,7 @@
               <w:lang w:eastAsia="it-IT"/>
             </w:rPr>
           </w:pPr>
-          <w:hyperlink w:anchor="_Toc23497481" w:history="1">
+          <w:hyperlink w:anchor="_Toc23501476" w:history="1">
             <w:r>
               <w:rPr>
                 <w:rStyle w:val="Collegamentoipertestuale"/>
@@ -766,7 +766,7 @@
                 <w:noProof/>
                 <w:webHidden/>
               </w:rPr>
-              <w:instrText xml:space="preserve"> PAGEREF _Toc23497481 \h </w:instrText>
+              <w:instrText xml:space="preserve"> PAGEREF _Toc23501476 \h </w:instrText>
             </w:r>
             <w:r>
               <w:rPr>
@@ -786,7 +786,7 @@
                 <w:noProof/>
                 <w:webHidden/>
               </w:rPr>
-              <w:t>4</w:t>
+              <w:t>5</w:t>
             </w:r>
             <w:r>
               <w:rPr>
@@ -811,7 +811,7 @@
               <w:lang w:eastAsia="it-IT"/>
             </w:rPr>
           </w:pPr>
-          <w:hyperlink w:anchor="_Toc23497482" w:history="1">
+          <w:hyperlink w:anchor="_Toc23501477" w:history="1">
             <w:r>
               <w:rPr>
                 <w:rStyle w:val="Collegamentoipertestuale"/>
@@ -856,7 +856,7 @@
                 <w:noProof/>
                 <w:webHidden/>
               </w:rPr>
-              <w:instrText xml:space="preserve"> PAGEREF _Toc23497482 \h </w:instrText>
+              <w:instrText xml:space="preserve"> PAGEREF _Toc23501477 \h </w:instrText>
             </w:r>
             <w:r>
               <w:rPr>
@@ -901,7 +901,7 @@
               <w:lang w:eastAsia="it-IT"/>
             </w:rPr>
           </w:pPr>
-          <w:hyperlink w:anchor="_Toc23497483" w:history="1">
+          <w:hyperlink w:anchor="_Toc23501478" w:history="1">
             <w:r>
               <w:rPr>
                 <w:rStyle w:val="Collegamentoipertestuale"/>
@@ -946,7 +946,7 @@
                 <w:noProof/>
                 <w:webHidden/>
               </w:rPr>
-              <w:instrText xml:space="preserve"> PAGEREF _Toc23497483 \h </w:instrText>
+              <w:instrText xml:space="preserve"> PAGEREF _Toc23501478 \h </w:instrText>
             </w:r>
             <w:r>
               <w:rPr>
@@ -991,7 +991,7 @@
               <w:lang w:eastAsia="it-IT"/>
             </w:rPr>
           </w:pPr>
-          <w:hyperlink w:anchor="_Toc23497484" w:history="1">
+          <w:hyperlink w:anchor="_Toc23501479" w:history="1">
             <w:r>
               <w:rPr>
                 <w:rStyle w:val="Collegamentoipertestuale"/>
@@ -1036,7 +1036,7 @@
                 <w:noProof/>
                 <w:webHidden/>
               </w:rPr>
-              <w:instrText xml:space="preserve"> PAGEREF _Toc23497484 \h </w:instrText>
+              <w:instrText xml:space="preserve"> PAGEREF _Toc23501479 \h </w:instrText>
             </w:r>
             <w:r>
               <w:rPr>
@@ -1081,7 +1081,7 @@
               <w:lang w:eastAsia="it-IT"/>
             </w:rPr>
           </w:pPr>
-          <w:hyperlink w:anchor="_Toc23497485" w:history="1">
+          <w:hyperlink w:anchor="_Toc23501480" w:history="1">
             <w:r>
               <w:rPr>
                 <w:rStyle w:val="Collegamentoipertestuale"/>
@@ -1126,7 +1126,7 @@
                 <w:noProof/>
                 <w:webHidden/>
               </w:rPr>
-              <w:instrText xml:space="preserve"> PAGEREF _Toc23497485 \h </w:instrText>
+              <w:instrText xml:space="preserve"> PAGEREF _Toc23501480 \h </w:instrText>
             </w:r>
             <w:r>
               <w:rPr>
@@ -1170,7 +1170,7 @@
               <w:lang w:eastAsia="it-IT"/>
             </w:rPr>
           </w:pPr>
-          <w:hyperlink w:anchor="_Toc23497486" w:history="1">
+          <w:hyperlink w:anchor="_Toc23501481" w:history="1">
             <w:r>
               <w:rPr>
                 <w:rStyle w:val="Collegamentoipertestuale"/>
@@ -1198,7 +1198,7 @@
                 <w:noProof/>
                 <w:webHidden/>
               </w:rPr>
-              <w:instrText xml:space="preserve"> PAGEREF _Toc23497486 \h </w:instrText>
+              <w:instrText xml:space="preserve"> PAGEREF _Toc23501481 \h </w:instrText>
             </w:r>
             <w:r>
               <w:rPr>
@@ -1242,7 +1242,7 @@
               <w:lang w:eastAsia="it-IT"/>
             </w:rPr>
           </w:pPr>
-          <w:hyperlink w:anchor="_Toc23497487" w:history="1">
+          <w:hyperlink w:anchor="_Toc23501482" w:history="1">
             <w:r>
               <w:rPr>
                 <w:rStyle w:val="Collegamentoipertestuale"/>
@@ -1270,7 +1270,7 @@
                 <w:noProof/>
                 <w:webHidden/>
               </w:rPr>
-              <w:instrText xml:space="preserve"> PAGEREF _Toc23497487 \h </w:instrText>
+              <w:instrText xml:space="preserve"> PAGEREF _Toc23501482 \h </w:instrText>
             </w:r>
             <w:r>
               <w:rPr>
@@ -1314,7 +1314,7 @@
               <w:lang w:eastAsia="it-IT"/>
             </w:rPr>
           </w:pPr>
-          <w:hyperlink w:anchor="_Toc23497488" w:history="1">
+          <w:hyperlink w:anchor="_Toc23501483" w:history="1">
             <w:r>
               <w:rPr>
                 <w:rStyle w:val="Collegamentoipertestuale"/>
@@ -1342,7 +1342,7 @@
                 <w:noProof/>
                 <w:webHidden/>
               </w:rPr>
-              <w:instrText xml:space="preserve"> PAGEREF _Toc23497488 \h </w:instrText>
+              <w:instrText xml:space="preserve"> PAGEREF _Toc23501483 \h </w:instrText>
             </w:r>
             <w:r>
               <w:rPr>
@@ -1387,7 +1387,7 @@
               <w:lang w:eastAsia="it-IT"/>
             </w:rPr>
           </w:pPr>
-          <w:hyperlink w:anchor="_Toc23497489" w:history="1">
+          <w:hyperlink w:anchor="_Toc23501484" w:history="1">
             <w:r>
               <w:rPr>
                 <w:rStyle w:val="Collegamentoipertestuale"/>
@@ -1432,7 +1432,7 @@
                 <w:noProof/>
                 <w:webHidden/>
               </w:rPr>
-              <w:instrText xml:space="preserve"> PAGEREF _Toc23497489 \h </w:instrText>
+              <w:instrText xml:space="preserve"> PAGEREF _Toc23501484 \h </w:instrText>
             </w:r>
             <w:r>
               <w:rPr>
@@ -1477,7 +1477,7 @@
               <w:lang w:eastAsia="it-IT"/>
             </w:rPr>
           </w:pPr>
-          <w:hyperlink w:anchor="_Toc23497490" w:history="1">
+          <w:hyperlink w:anchor="_Toc23501485" w:history="1">
             <w:r>
               <w:rPr>
                 <w:rStyle w:val="Collegamentoipertestuale"/>
@@ -1522,7 +1522,7 @@
                 <w:noProof/>
                 <w:webHidden/>
               </w:rPr>
-              <w:instrText xml:space="preserve"> PAGEREF _Toc23497490 \h </w:instrText>
+              <w:instrText xml:space="preserve"> PAGEREF _Toc23501485 \h </w:instrText>
             </w:r>
             <w:r>
               <w:rPr>
@@ -1567,7 +1567,7 @@
               <w:lang w:eastAsia="it-IT"/>
             </w:rPr>
           </w:pPr>
-          <w:hyperlink w:anchor="_Toc23497491" w:history="1">
+          <w:hyperlink w:anchor="_Toc23501486" w:history="1">
             <w:r>
               <w:rPr>
                 <w:rStyle w:val="Collegamentoipertestuale"/>
@@ -1612,7 +1612,7 @@
                 <w:noProof/>
                 <w:webHidden/>
               </w:rPr>
-              <w:instrText xml:space="preserve"> PAGEREF _Toc23497491 \h </w:instrText>
+              <w:instrText xml:space="preserve"> PAGEREF _Toc23501486 \h </w:instrText>
             </w:r>
             <w:r>
               <w:rPr>
@@ -1656,7 +1656,7 @@
               <w:lang w:eastAsia="it-IT"/>
             </w:rPr>
           </w:pPr>
-          <w:hyperlink w:anchor="_Toc23497492" w:history="1">
+          <w:hyperlink w:anchor="_Toc23501487" w:history="1">
             <w:r>
               <w:rPr>
                 <w:rStyle w:val="Collegamentoipertestuale"/>
@@ -1684,7 +1684,7 @@
                 <w:noProof/>
                 <w:webHidden/>
               </w:rPr>
-              <w:instrText xml:space="preserve"> PAGEREF _Toc23497492 \h </w:instrText>
+              <w:instrText xml:space="preserve"> PAGEREF _Toc23501487 \h </w:instrText>
             </w:r>
             <w:r>
               <w:rPr>
@@ -1728,7 +1728,7 @@
               <w:lang w:eastAsia="it-IT"/>
             </w:rPr>
           </w:pPr>
-          <w:hyperlink w:anchor="_Toc23497493" w:history="1">
+          <w:hyperlink w:anchor="_Toc23501488" w:history="1">
             <w:r>
               <w:rPr>
                 <w:rStyle w:val="Collegamentoipertestuale"/>
@@ -1756,7 +1756,7 @@
                 <w:noProof/>
                 <w:webHidden/>
               </w:rPr>
-              <w:instrText xml:space="preserve"> PAGEREF _Toc23497493 \h </w:instrText>
+              <w:instrText xml:space="preserve"> PAGEREF _Toc23501488 \h </w:instrText>
             </w:r>
             <w:r>
               <w:rPr>
@@ -1800,7 +1800,7 @@
               <w:lang w:eastAsia="it-IT"/>
             </w:rPr>
           </w:pPr>
-          <w:hyperlink w:anchor="_Toc23497494" w:history="1">
+          <w:hyperlink w:anchor="_Toc23501489" w:history="1">
             <w:r>
               <w:rPr>
                 <w:rStyle w:val="Collegamentoipertestuale"/>
@@ -1828,7 +1828,7 @@
                 <w:noProof/>
                 <w:webHidden/>
               </w:rPr>
-              <w:instrText xml:space="preserve"> PAGEREF _Toc23497494 \h </w:instrText>
+              <w:instrText xml:space="preserve"> PAGEREF _Toc23501489 \h </w:instrText>
             </w:r>
             <w:r>
               <w:rPr>
@@ -1872,7 +1872,7 @@
               <w:lang w:eastAsia="it-IT"/>
             </w:rPr>
           </w:pPr>
-          <w:hyperlink w:anchor="_Toc23497495" w:history="1">
+          <w:hyperlink w:anchor="_Toc23501490" w:history="1">
             <w:r>
               <w:rPr>
                 <w:rStyle w:val="Collegamentoipertestuale"/>
@@ -1900,7 +1900,7 @@
                 <w:noProof/>
                 <w:webHidden/>
               </w:rPr>
-              <w:instrText xml:space="preserve"> PAGEREF _Toc23497495 \h </w:instrText>
+              <w:instrText xml:space="preserve"> PAGEREF _Toc23501490 \h </w:instrText>
             </w:r>
             <w:r>
               <w:rPr>
@@ -1945,7 +1945,7 @@
               <w:lang w:eastAsia="it-IT"/>
             </w:rPr>
           </w:pPr>
-          <w:hyperlink w:anchor="_Toc23497496" w:history="1">
+          <w:hyperlink w:anchor="_Toc23501491" w:history="1">
             <w:r>
               <w:rPr>
                 <w:rStyle w:val="Collegamentoipertestuale"/>
@@ -1990,7 +1990,7 @@
                 <w:noProof/>
                 <w:webHidden/>
               </w:rPr>
-              <w:instrText xml:space="preserve"> PAGEREF _Toc23497496 \h </w:instrText>
+              <w:instrText xml:space="preserve"> PAGEREF _Toc23501491 \h </w:instrText>
             </w:r>
             <w:r>
               <w:rPr>
@@ -2034,7 +2034,7 @@
               <w:lang w:eastAsia="it-IT"/>
             </w:rPr>
           </w:pPr>
-          <w:hyperlink w:anchor="_Toc23497497" w:history="1">
+          <w:hyperlink w:anchor="_Toc23501492" w:history="1">
             <w:r>
               <w:rPr>
                 <w:rStyle w:val="Collegamentoipertestuale"/>
@@ -2062,7 +2062,7 @@
                 <w:noProof/>
                 <w:webHidden/>
               </w:rPr>
-              <w:instrText xml:space="preserve"> PAGEREF _Toc23497497 \h </w:instrText>
+              <w:instrText xml:space="preserve"> PAGEREF _Toc23501492 \h </w:instrText>
             </w:r>
             <w:r>
               <w:rPr>
@@ -2106,7 +2106,7 @@
               <w:lang w:eastAsia="it-IT"/>
             </w:rPr>
           </w:pPr>
-          <w:hyperlink w:anchor="_Toc23497498" w:history="1">
+          <w:hyperlink w:anchor="_Toc23501493" w:history="1">
             <w:r>
               <w:rPr>
                 <w:rStyle w:val="Collegamentoipertestuale"/>
@@ -2134,7 +2134,7 @@
                 <w:noProof/>
                 <w:webHidden/>
               </w:rPr>
-              <w:instrText xml:space="preserve"> PAGEREF _Toc23497498 \h </w:instrText>
+              <w:instrText xml:space="preserve"> PAGEREF _Toc23501493 \h </w:instrText>
             </w:r>
             <w:r>
               <w:rPr>
@@ -2178,7 +2178,7 @@
               <w:lang w:eastAsia="it-IT"/>
             </w:rPr>
           </w:pPr>
-          <w:hyperlink w:anchor="_Toc23497499" w:history="1">
+          <w:hyperlink w:anchor="_Toc23501494" w:history="1">
             <w:r>
               <w:rPr>
                 <w:rStyle w:val="Collegamentoipertestuale"/>
@@ -2206,7 +2206,7 @@
                 <w:noProof/>
                 <w:webHidden/>
               </w:rPr>
-              <w:instrText xml:space="preserve"> PAGEREF _Toc23497499 \h </w:instrText>
+              <w:instrText xml:space="preserve"> PAGEREF _Toc23501494 \h </w:instrText>
             </w:r>
             <w:r>
               <w:rPr>
@@ -2250,7 +2250,7 @@
               <w:lang w:eastAsia="it-IT"/>
             </w:rPr>
           </w:pPr>
-          <w:hyperlink w:anchor="_Toc23497500" w:history="1">
+          <w:hyperlink w:anchor="_Toc23501495" w:history="1">
             <w:r>
               <w:rPr>
                 <w:rStyle w:val="Collegamentoipertestuale"/>
@@ -2278,7 +2278,7 @@
                 <w:noProof/>
                 <w:webHidden/>
               </w:rPr>
-              <w:instrText xml:space="preserve"> PAGEREF _Toc23497500 \h </w:instrText>
+              <w:instrText xml:space="preserve"> PAGEREF _Toc23501495 \h </w:instrText>
             </w:r>
             <w:r>
               <w:rPr>
@@ -2322,7 +2322,7 @@
               <w:lang w:eastAsia="it-IT"/>
             </w:rPr>
           </w:pPr>
-          <w:hyperlink w:anchor="_Toc23497501" w:history="1">
+          <w:hyperlink w:anchor="_Toc23501496" w:history="1">
             <w:r>
               <w:rPr>
                 <w:rStyle w:val="Collegamentoipertestuale"/>
@@ -2350,7 +2350,7 @@
                 <w:noProof/>
                 <w:webHidden/>
               </w:rPr>
-              <w:instrText xml:space="preserve"> PAGEREF _Toc23497501 \h </w:instrText>
+              <w:instrText xml:space="preserve"> PAGEREF _Toc23501496 \h </w:instrText>
             </w:r>
             <w:r>
               <w:rPr>
@@ -2394,7 +2394,7 @@
               <w:lang w:eastAsia="it-IT"/>
             </w:rPr>
           </w:pPr>
-          <w:hyperlink w:anchor="_Toc23497502" w:history="1">
+          <w:hyperlink w:anchor="_Toc23501497" w:history="1">
             <w:r>
               <w:rPr>
                 <w:rStyle w:val="Collegamentoipertestuale"/>
@@ -2422,7 +2422,7 @@
                 <w:noProof/>
                 <w:webHidden/>
               </w:rPr>
-              <w:instrText xml:space="preserve"> PAGEREF _Toc23497502 \h </w:instrText>
+              <w:instrText xml:space="preserve"> PAGEREF _Toc23501497 \h </w:instrText>
             </w:r>
             <w:r>
               <w:rPr>
@@ -2466,7 +2466,7 @@
               <w:lang w:eastAsia="it-IT"/>
             </w:rPr>
           </w:pPr>
-          <w:hyperlink w:anchor="_Toc23497503" w:history="1">
+          <w:hyperlink w:anchor="_Toc23501498" w:history="1">
             <w:r>
               <w:rPr>
                 <w:rStyle w:val="Collegamentoipertestuale"/>
@@ -2494,7 +2494,7 @@
                 <w:noProof/>
                 <w:webHidden/>
               </w:rPr>
-              <w:instrText xml:space="preserve"> PAGEREF _Toc23497503 \h </w:instrText>
+              <w:instrText xml:space="preserve"> PAGEREF _Toc23501498 \h </w:instrText>
             </w:r>
             <w:r>
               <w:rPr>
@@ -2538,7 +2538,7 @@
               <w:lang w:eastAsia="it-IT"/>
             </w:rPr>
           </w:pPr>
-          <w:hyperlink w:anchor="_Toc23497504" w:history="1">
+          <w:hyperlink w:anchor="_Toc23501499" w:history="1">
             <w:r>
               <w:rPr>
                 <w:rStyle w:val="Collegamentoipertestuale"/>
@@ -2566,7 +2566,7 @@
                 <w:noProof/>
                 <w:webHidden/>
               </w:rPr>
-              <w:instrText xml:space="preserve"> PAGEREF _Toc23497504 \h </w:instrText>
+              <w:instrText xml:space="preserve"> PAGEREF _Toc23501499 \h </w:instrText>
             </w:r>
             <w:r>
               <w:rPr>
@@ -2610,7 +2610,7 @@
               <w:lang w:eastAsia="it-IT"/>
             </w:rPr>
           </w:pPr>
-          <w:hyperlink w:anchor="_Toc23497505" w:history="1">
+          <w:hyperlink w:anchor="_Toc23501500" w:history="1">
             <w:r>
               <w:rPr>
                 <w:rStyle w:val="Collegamentoipertestuale"/>
@@ -2638,7 +2638,7 @@
                 <w:noProof/>
                 <w:webHidden/>
               </w:rPr>
-              <w:instrText xml:space="preserve"> PAGEREF _Toc23497505 \h </w:instrText>
+              <w:instrText xml:space="preserve"> PAGEREF _Toc23501500 \h </w:instrText>
             </w:r>
             <w:r>
               <w:rPr>
@@ -2658,7 +2658,7 @@
                 <w:noProof/>
                 <w:webHidden/>
               </w:rPr>
-              <w:t>35</w:t>
+              <w:t>36</w:t>
             </w:r>
             <w:r>
               <w:rPr>
@@ -2682,7 +2682,7 @@
               <w:lang w:eastAsia="it-IT"/>
             </w:rPr>
           </w:pPr>
-          <w:hyperlink w:anchor="_Toc23497506" w:history="1">
+          <w:hyperlink w:anchor="_Toc23501501" w:history="1">
             <w:r>
               <w:rPr>
                 <w:rStyle w:val="Collegamentoipertestuale"/>
@@ -2710,7 +2710,7 @@
                 <w:noProof/>
                 <w:webHidden/>
               </w:rPr>
-              <w:instrText xml:space="preserve"> PAGEREF _Toc23497506 \h </w:instrText>
+              <w:instrText xml:space="preserve"> PAGEREF _Toc23501501 \h </w:instrText>
             </w:r>
             <w:r>
               <w:rPr>
@@ -2730,7 +2730,7 @@
                 <w:noProof/>
                 <w:webHidden/>
               </w:rPr>
-              <w:t>37</w:t>
+              <w:t>38</w:t>
             </w:r>
             <w:r>
               <w:rPr>
@@ -2754,7 +2754,7 @@
               <w:lang w:eastAsia="it-IT"/>
             </w:rPr>
           </w:pPr>
-          <w:hyperlink w:anchor="_Toc23497507" w:history="1">
+          <w:hyperlink w:anchor="_Toc23501502" w:history="1">
             <w:r>
               <w:rPr>
                 <w:rStyle w:val="Collegamentoipertestuale"/>
@@ -2782,7 +2782,7 @@
                 <w:noProof/>
                 <w:webHidden/>
               </w:rPr>
-              <w:instrText xml:space="preserve"> PAGEREF _Toc23497507 \h </w:instrText>
+              <w:instrText xml:space="preserve"> PAGEREF _Toc23501502 \h </w:instrText>
             </w:r>
             <w:r>
               <w:rPr>
@@ -2802,7 +2802,7 @@
                 <w:noProof/>
                 <w:webHidden/>
               </w:rPr>
-              <w:t>37</w:t>
+              <w:t>38</w:t>
             </w:r>
             <w:r>
               <w:rPr>
@@ -2826,7 +2826,7 @@
               <w:lang w:eastAsia="it-IT"/>
             </w:rPr>
           </w:pPr>
-          <w:hyperlink w:anchor="_Toc23497508" w:history="1">
+          <w:hyperlink w:anchor="_Toc23501503" w:history="1">
             <w:r>
               <w:rPr>
                 <w:rStyle w:val="Collegamentoipertestuale"/>
@@ -2854,7 +2854,7 @@
                 <w:noProof/>
                 <w:webHidden/>
               </w:rPr>
-              <w:instrText xml:space="preserve"> PAGEREF _Toc23497508 \h </w:instrText>
+              <w:instrText xml:space="preserve"> PAGEREF _Toc23501503 \h </w:instrText>
             </w:r>
             <w:r>
               <w:rPr>
@@ -2874,7 +2874,7 @@
                 <w:noProof/>
                 <w:webHidden/>
               </w:rPr>
-              <w:t>37</w:t>
+              <w:t>38</w:t>
             </w:r>
             <w:r>
               <w:rPr>
@@ -2898,7 +2898,7 @@
               <w:lang w:eastAsia="it-IT"/>
             </w:rPr>
           </w:pPr>
-          <w:hyperlink w:anchor="_Toc23497509" w:history="1">
+          <w:hyperlink w:anchor="_Toc23501504" w:history="1">
             <w:r>
               <w:rPr>
                 <w:rStyle w:val="Collegamentoipertestuale"/>
@@ -2926,7 +2926,7 @@
                 <w:noProof/>
                 <w:webHidden/>
               </w:rPr>
-              <w:instrText xml:space="preserve"> PAGEREF _Toc23497509 \h </w:instrText>
+              <w:instrText xml:space="preserve"> PAGEREF _Toc23501504 \h </w:instrText>
             </w:r>
             <w:r>
               <w:rPr>
@@ -2946,7 +2946,7 @@
                 <w:noProof/>
                 <w:webHidden/>
               </w:rPr>
-              <w:t>38</w:t>
+              <w:t>39</w:t>
             </w:r>
             <w:r>
               <w:rPr>
@@ -2970,7 +2970,7 @@
               <w:lang w:eastAsia="it-IT"/>
             </w:rPr>
           </w:pPr>
-          <w:hyperlink w:anchor="_Toc23497510" w:history="1">
+          <w:hyperlink w:anchor="_Toc23501505" w:history="1">
             <w:r>
               <w:rPr>
                 <w:rStyle w:val="Collegamentoipertestuale"/>
@@ -2998,7 +2998,7 @@
                 <w:noProof/>
                 <w:webHidden/>
               </w:rPr>
-              <w:instrText xml:space="preserve"> PAGEREF _Toc23497510 \h </w:instrText>
+              <w:instrText xml:space="preserve"> PAGEREF _Toc23501505 \h </w:instrText>
             </w:r>
             <w:r>
               <w:rPr>
@@ -3018,7 +3018,7 @@
                 <w:noProof/>
                 <w:webHidden/>
               </w:rPr>
-              <w:t>38</w:t>
+              <w:t>39</w:t>
             </w:r>
             <w:r>
               <w:rPr>
@@ -3042,7 +3042,7 @@
               <w:lang w:eastAsia="it-IT"/>
             </w:rPr>
           </w:pPr>
-          <w:hyperlink w:anchor="_Toc23497511" w:history="1">
+          <w:hyperlink w:anchor="_Toc23501506" w:history="1">
             <w:r>
               <w:rPr>
                 <w:rStyle w:val="Collegamentoipertestuale"/>
@@ -3070,7 +3070,7 @@
                 <w:noProof/>
                 <w:webHidden/>
               </w:rPr>
-              <w:instrText xml:space="preserve"> PAGEREF _Toc23497511 \h </w:instrText>
+              <w:instrText xml:space="preserve"> PAGEREF _Toc23501506 \h </w:instrText>
             </w:r>
             <w:r>
               <w:rPr>
@@ -3090,7 +3090,7 @@
                 <w:noProof/>
                 <w:webHidden/>
               </w:rPr>
-              <w:t>38</w:t>
+              <w:t>39</w:t>
             </w:r>
             <w:r>
               <w:rPr>
@@ -3114,7 +3114,7 @@
               <w:lang w:eastAsia="it-IT"/>
             </w:rPr>
           </w:pPr>
-          <w:hyperlink w:anchor="_Toc23497512" w:history="1">
+          <w:hyperlink w:anchor="_Toc23501507" w:history="1">
             <w:r>
               <w:rPr>
                 <w:rStyle w:val="Collegamentoipertestuale"/>
@@ -3142,7 +3142,7 @@
                 <w:noProof/>
                 <w:webHidden/>
               </w:rPr>
-              <w:instrText xml:space="preserve"> PAGEREF _Toc23497512 \h </w:instrText>
+              <w:instrText xml:space="preserve"> PAGEREF _Toc23501507 \h </w:instrText>
             </w:r>
             <w:r>
               <w:rPr>
@@ -3162,7 +3162,7 @@
                 <w:noProof/>
                 <w:webHidden/>
               </w:rPr>
-              <w:t>38</w:t>
+              <w:t>39</w:t>
             </w:r>
             <w:r>
               <w:rPr>
@@ -3186,7 +3186,7 @@
               <w:lang w:eastAsia="it-IT"/>
             </w:rPr>
           </w:pPr>
-          <w:hyperlink w:anchor="_Toc23497513" w:history="1">
+          <w:hyperlink w:anchor="_Toc23501508" w:history="1">
             <w:r>
               <w:rPr>
                 <w:rStyle w:val="Collegamentoipertestuale"/>
@@ -3214,7 +3214,7 @@
                 <w:noProof/>
                 <w:webHidden/>
               </w:rPr>
-              <w:instrText xml:space="preserve"> PAGEREF _Toc23497513 \h </w:instrText>
+              <w:instrText xml:space="preserve"> PAGEREF _Toc23501508 \h </w:instrText>
             </w:r>
             <w:r>
               <w:rPr>
@@ -3234,7 +3234,7 @@
                 <w:noProof/>
                 <w:webHidden/>
               </w:rPr>
-              <w:t>38</w:t>
+              <w:t>39</w:t>
             </w:r>
             <w:r>
               <w:rPr>
@@ -3258,7 +3258,7 @@
               <w:lang w:eastAsia="it-IT"/>
             </w:rPr>
           </w:pPr>
-          <w:hyperlink w:anchor="_Toc23497514" w:history="1">
+          <w:hyperlink w:anchor="_Toc23501509" w:history="1">
             <w:r>
               <w:rPr>
                 <w:rStyle w:val="Collegamentoipertestuale"/>
@@ -3286,7 +3286,7 @@
                 <w:noProof/>
                 <w:webHidden/>
               </w:rPr>
-              <w:instrText xml:space="preserve"> PAGEREF _Toc23497514 \h </w:instrText>
+              <w:instrText xml:space="preserve"> PAGEREF _Toc23501509 \h </w:instrText>
             </w:r>
             <w:r>
               <w:rPr>
@@ -3306,7 +3306,7 @@
                 <w:noProof/>
                 <w:webHidden/>
               </w:rPr>
-              <w:t>38</w:t>
+              <w:t>39</w:t>
             </w:r>
             <w:r>
               <w:rPr>
@@ -3330,7 +3330,7 @@
               <w:lang w:eastAsia="it-IT"/>
             </w:rPr>
           </w:pPr>
-          <w:hyperlink w:anchor="_Toc23497515" w:history="1">
+          <w:hyperlink w:anchor="_Toc23501510" w:history="1">
             <w:r>
               <w:rPr>
                 <w:rStyle w:val="Collegamentoipertestuale"/>
@@ -3358,7 +3358,7 @@
                 <w:noProof/>
                 <w:webHidden/>
               </w:rPr>
-              <w:instrText xml:space="preserve"> PAGEREF _Toc23497515 \h </w:instrText>
+              <w:instrText xml:space="preserve"> PAGEREF _Toc23501510 \h </w:instrText>
             </w:r>
             <w:r>
               <w:rPr>
@@ -3378,7 +3378,7 @@
                 <w:noProof/>
                 <w:webHidden/>
               </w:rPr>
-              <w:t>38</w:t>
+              <w:t>39</w:t>
             </w:r>
             <w:r>
               <w:rPr>
@@ -3403,7 +3403,7 @@
               <w:lang w:eastAsia="it-IT"/>
             </w:rPr>
           </w:pPr>
-          <w:hyperlink w:anchor="_Toc23497516" w:history="1">
+          <w:hyperlink w:anchor="_Toc23501511" w:history="1">
             <w:r>
               <w:rPr>
                 <w:rStyle w:val="Collegamentoipertestuale"/>
@@ -3448,7 +3448,7 @@
                 <w:noProof/>
                 <w:webHidden/>
               </w:rPr>
-              <w:instrText xml:space="preserve"> PAGEREF _Toc23497516 \h </w:instrText>
+              <w:instrText xml:space="preserve"> PAGEREF _Toc23501511 \h </w:instrText>
             </w:r>
             <w:r>
               <w:rPr>
@@ -3468,7 +3468,7 @@
                 <w:noProof/>
                 <w:webHidden/>
               </w:rPr>
-              <w:t>39</w:t>
+              <w:t>40</w:t>
             </w:r>
             <w:r>
               <w:rPr>
@@ -3493,7 +3493,7 @@
               <w:lang w:eastAsia="it-IT"/>
             </w:rPr>
           </w:pPr>
-          <w:hyperlink w:anchor="_Toc23497517" w:history="1">
+          <w:hyperlink w:anchor="_Toc23501512" w:history="1">
             <w:r>
               <w:rPr>
                 <w:rStyle w:val="Collegamentoipertestuale"/>
@@ -3538,7 +3538,7 @@
                 <w:noProof/>
                 <w:webHidden/>
               </w:rPr>
-              <w:instrText xml:space="preserve"> PAGEREF _Toc23497517 \h </w:instrText>
+              <w:instrText xml:space="preserve"> PAGEREF _Toc23501512 \h </w:instrText>
             </w:r>
             <w:r>
               <w:rPr>
@@ -3558,7 +3558,7 @@
                 <w:noProof/>
                 <w:webHidden/>
               </w:rPr>
-              <w:t>39</w:t>
+              <w:t>40</w:t>
             </w:r>
             <w:r>
               <w:rPr>
@@ -3583,7 +3583,7 @@
               <w:lang w:eastAsia="it-IT"/>
             </w:rPr>
           </w:pPr>
-          <w:hyperlink w:anchor="_Toc23497518" w:history="1">
+          <w:hyperlink w:anchor="_Toc23501513" w:history="1">
             <w:r>
               <w:rPr>
                 <w:rStyle w:val="Collegamentoipertestuale"/>
@@ -3628,7 +3628,7 @@
                 <w:noProof/>
                 <w:webHidden/>
               </w:rPr>
-              <w:instrText xml:space="preserve"> PAGEREF _Toc23497518 \h </w:instrText>
+              <w:instrText xml:space="preserve"> PAGEREF _Toc23501513 \h </w:instrText>
             </w:r>
             <w:r>
               <w:rPr>
@@ -3648,7 +3648,7 @@
                 <w:noProof/>
                 <w:webHidden/>
               </w:rPr>
-              <w:t>39</w:t>
+              <w:t>40</w:t>
             </w:r>
             <w:r>
               <w:rPr>
@@ -3688,7 +3688,7 @@
           <w:numId w:val="7"/>
         </w:numPr>
       </w:pPr>
-      <w:bookmarkStart w:id="0" w:name="_Toc23497477"/>
+      <w:bookmarkStart w:id="0" w:name="_Toc23501472"/>
       <w:r>
         <w:rPr>
           <w:lang w:val="en-GB"/>
@@ -3708,7 +3708,7 @@
           <w:lang w:val="en-GB"/>
         </w:rPr>
       </w:pPr>
-      <w:bookmarkStart w:id="1" w:name="_Toc23497478"/>
+      <w:bookmarkStart w:id="1" w:name="_Toc23501473"/>
       <w:r>
         <w:rPr>
           <w:lang w:val="en-GB"/>
@@ -3734,7 +3734,7 @@
           <w:lang w:val="en-GB"/>
         </w:rPr>
       </w:pPr>
-      <w:bookmarkStart w:id="2" w:name="_Toc23497479"/>
+      <w:bookmarkStart w:id="2" w:name="_Toc23501474"/>
       <w:r>
         <w:rPr>
           <w:lang w:val="en-GB"/>
@@ -4205,7 +4205,7 @@
           <w:lang w:val="en-GB"/>
         </w:rPr>
       </w:pPr>
-      <w:bookmarkStart w:id="3" w:name="_Toc23497480"/>
+      <w:bookmarkStart w:id="3" w:name="_Toc23501475"/>
       <w:r>
         <w:rPr>
           <w:lang w:val="en-GB"/>
@@ -4476,7 +4476,7 @@
           <w:lang w:val="en-GB"/>
         </w:rPr>
       </w:pPr>
-      <w:bookmarkStart w:id="4" w:name="_Toc23497481"/>
+      <w:bookmarkStart w:id="4" w:name="_Toc23501476"/>
       <w:r>
         <w:rPr>
           <w:lang w:val="en-GB"/>
@@ -4831,8 +4831,6 @@
         </w:rPr>
         <w:t xml:space="preserve"> able to receive notifications about the committed violations. Registered authorities have the maximum authorization to access all the data notified by users. They also have access to all normal user functionalities, thus the capability of reporting violations. The authorities can also verify and validate the visualized reports depending on the veracity of the notified violations.</w:t>
       </w:r>
-      <w:bookmarkStart w:id="5" w:name="_GoBack"/>
-      <w:bookmarkEnd w:id="5"/>
     </w:p>
     <w:p>
       <w:pPr>
@@ -4908,16 +4906,16 @@
           <w:lang w:val="en-GB"/>
         </w:rPr>
       </w:pPr>
-      <w:bookmarkStart w:id="6" w:name="_Toc23497482"/>
+      <w:bookmarkStart w:id="5" w:name="_Toc23501477"/>
       <w:r>
         <w:rPr>
           <w:lang w:val="en-GB"/>
         </w:rPr>
         <w:t>Definitions, Acronyms, Abbreviations</w:t>
       </w:r>
-      <w:bookmarkStart w:id="7" w:name="_Hlk22764472"/>
+      <w:bookmarkStart w:id="6" w:name="_Hlk22764472"/>
+      <w:bookmarkEnd w:id="5"/>
       <w:bookmarkEnd w:id="6"/>
-      <w:bookmarkEnd w:id="7"/>
     </w:p>
     <w:p>
       <w:pPr>
@@ -4930,14 +4928,14 @@
           <w:lang w:val="en-GB"/>
         </w:rPr>
       </w:pPr>
-      <w:bookmarkStart w:id="8" w:name="_Toc23497483"/>
+      <w:bookmarkStart w:id="7" w:name="_Toc23501478"/>
       <w:r>
         <w:rPr>
           <w:lang w:val="en-GB"/>
         </w:rPr>
         <w:t>Definitions</w:t>
       </w:r>
-      <w:bookmarkEnd w:id="8"/>
+      <w:bookmarkEnd w:id="7"/>
     </w:p>
     <w:p>
       <w:pPr>
@@ -5518,14 +5516,14 @@
           <w:lang w:val="en-GB"/>
         </w:rPr>
       </w:pPr>
-      <w:bookmarkStart w:id="9" w:name="_Toc23497484"/>
+      <w:bookmarkStart w:id="8" w:name="_Toc23501479"/>
       <w:r>
         <w:rPr>
           <w:lang w:val="en-GB"/>
         </w:rPr>
         <w:t>Acronyms</w:t>
       </w:r>
-      <w:bookmarkEnd w:id="9"/>
+      <w:bookmarkEnd w:id="8"/>
     </w:p>
     <w:p>
       <w:pPr>
@@ -5870,14 +5868,14 @@
           <w:lang w:val="en-GB"/>
         </w:rPr>
       </w:pPr>
-      <w:bookmarkStart w:id="10" w:name="_Toc23497485"/>
+      <w:bookmarkStart w:id="9" w:name="_Toc23501480"/>
       <w:r>
         <w:rPr>
           <w:lang w:val="en-GB"/>
         </w:rPr>
         <w:t>Abbreviations</w:t>
       </w:r>
-      <w:bookmarkEnd w:id="10"/>
+      <w:bookmarkEnd w:id="9"/>
     </w:p>
     <w:p>
       <w:pPr>
@@ -6023,14 +6021,14 @@
           <w:lang w:val="en-GB"/>
         </w:rPr>
       </w:pPr>
-      <w:bookmarkStart w:id="11" w:name="_Toc23497486"/>
+      <w:bookmarkStart w:id="10" w:name="_Toc23501481"/>
       <w:r>
         <w:rPr>
           <w:lang w:val="en-GB"/>
         </w:rPr>
         <w:t>1.4 Revision history</w:t>
       </w:r>
-      <w:bookmarkEnd w:id="11"/>
+      <w:bookmarkEnd w:id="10"/>
     </w:p>
     <w:p>
       <w:pPr>
@@ -6040,14 +6038,14 @@
           <w:lang w:val="en-GB"/>
         </w:rPr>
       </w:pPr>
-      <w:bookmarkStart w:id="12" w:name="_Toc23497487"/>
+      <w:bookmarkStart w:id="11" w:name="_Toc23501482"/>
       <w:r>
         <w:rPr>
           <w:lang w:val="en-GB"/>
         </w:rPr>
         <w:t>1.5 Reference Documents</w:t>
       </w:r>
-      <w:bookmarkEnd w:id="12"/>
+      <w:bookmarkEnd w:id="11"/>
     </w:p>
     <w:p>
       <w:pPr>
@@ -6338,14 +6336,14 @@
           <w:lang w:val="en-GB"/>
         </w:rPr>
       </w:pPr>
-      <w:bookmarkStart w:id="13" w:name="_Toc23497488"/>
+      <w:bookmarkStart w:id="12" w:name="_Toc23501483"/>
       <w:r>
         <w:rPr>
           <w:lang w:val="en-GB"/>
         </w:rPr>
         <w:t>1.6 Document Structure</w:t>
       </w:r>
-      <w:bookmarkEnd w:id="13"/>
+      <w:bookmarkEnd w:id="12"/>
     </w:p>
     <w:p>
       <w:pPr>
@@ -6487,14 +6485,14 @@
           <w:lang w:val="en-GB"/>
         </w:rPr>
       </w:pPr>
-      <w:bookmarkStart w:id="14" w:name="_Toc23497489"/>
+      <w:bookmarkStart w:id="13" w:name="_Toc23501484"/>
       <w:r>
         <w:rPr>
           <w:lang w:val="en-GB"/>
         </w:rPr>
         <w:t>Overall description</w:t>
       </w:r>
-      <w:bookmarkEnd w:id="14"/>
+      <w:bookmarkEnd w:id="13"/>
     </w:p>
     <w:p>
       <w:pPr>
@@ -6507,14 +6505,14 @@
           <w:lang w:val="en-GB"/>
         </w:rPr>
       </w:pPr>
-      <w:bookmarkStart w:id="15" w:name="_Toc23497490"/>
+      <w:bookmarkStart w:id="14" w:name="_Toc23501485"/>
       <w:r>
         <w:rPr>
           <w:lang w:val="en-GB"/>
         </w:rPr>
         <w:t>Product perspective</w:t>
       </w:r>
-      <w:bookmarkEnd w:id="15"/>
+      <w:bookmarkEnd w:id="14"/>
     </w:p>
     <w:p>
       <w:pPr>
@@ -7628,14 +7626,14 @@
           <w:lang w:val="en-GB"/>
         </w:rPr>
       </w:pPr>
-      <w:bookmarkStart w:id="16" w:name="_Toc23497491"/>
+      <w:bookmarkStart w:id="15" w:name="_Toc23501486"/>
       <w:r>
         <w:rPr>
           <w:lang w:val="en-GB"/>
         </w:rPr>
         <w:t>Product functions</w:t>
       </w:r>
-      <w:bookmarkEnd w:id="16"/>
+      <w:bookmarkEnd w:id="15"/>
     </w:p>
     <w:p>
       <w:pPr>
@@ -8314,7 +8312,7 @@
           <w:lang w:val="en-GB"/>
         </w:rPr>
       </w:pPr>
-      <w:bookmarkStart w:id="17" w:name="_Toc23497492"/>
+      <w:bookmarkStart w:id="16" w:name="_Toc23501487"/>
       <w:r>
         <w:rPr>
           <w:lang w:val="en-GB"/>
@@ -8322,7 +8320,7 @@
         <w:lastRenderedPageBreak/>
         <w:t>2.3 User characteristics</w:t>
       </w:r>
-      <w:bookmarkEnd w:id="17"/>
+      <w:bookmarkEnd w:id="16"/>
     </w:p>
     <w:p>
       <w:pPr>
@@ -8553,14 +8551,14 @@
           <w:lang w:val="en-GB"/>
         </w:rPr>
       </w:pPr>
-      <w:bookmarkStart w:id="18" w:name="_Toc23497493"/>
+      <w:bookmarkStart w:id="17" w:name="_Toc23501488"/>
       <w:r>
         <w:rPr>
           <w:lang w:val="en-GB"/>
         </w:rPr>
         <w:t>2.4 Assumptions, dependencies and constraints</w:t>
       </w:r>
-      <w:bookmarkEnd w:id="18"/>
+      <w:bookmarkEnd w:id="17"/>
     </w:p>
     <w:p>
       <w:pPr>
@@ -8570,14 +8568,14 @@
           <w:lang w:val="en-GB"/>
         </w:rPr>
       </w:pPr>
-      <w:bookmarkStart w:id="19" w:name="_Toc23497494"/>
+      <w:bookmarkStart w:id="18" w:name="_Toc23501489"/>
       <w:r>
         <w:rPr>
           <w:lang w:val="en-GB"/>
         </w:rPr>
         <w:t>2.4.1 Assumptions</w:t>
       </w:r>
-      <w:bookmarkEnd w:id="19"/>
+      <w:bookmarkEnd w:id="18"/>
     </w:p>
     <w:p>
       <w:pPr>
@@ -8802,7 +8800,7 @@
           <w:lang w:val="en-GB"/>
         </w:rPr>
       </w:pPr>
-      <w:bookmarkStart w:id="20" w:name="_Toc23497495"/>
+      <w:bookmarkStart w:id="19" w:name="_Toc23501490"/>
       <w:r>
         <w:rPr>
           <w:lang w:val="en-GB"/>
@@ -8810,7 +8808,7 @@
         <w:lastRenderedPageBreak/>
         <w:t>2.4.2 Dependencies and Constraints</w:t>
       </w:r>
-      <w:bookmarkEnd w:id="20"/>
+      <w:bookmarkEnd w:id="19"/>
     </w:p>
     <w:p>
       <w:pPr>
@@ -8950,14 +8948,14 @@
           <w:lang w:val="en-GB"/>
         </w:rPr>
       </w:pPr>
-      <w:bookmarkStart w:id="21" w:name="_Toc23497496"/>
+      <w:bookmarkStart w:id="20" w:name="_Toc23501491"/>
       <w:r>
         <w:rPr>
           <w:lang w:val="en-GB"/>
         </w:rPr>
         <w:t>Specific requirements</w:t>
       </w:r>
-      <w:bookmarkEnd w:id="21"/>
+      <w:bookmarkEnd w:id="20"/>
     </w:p>
     <w:p>
       <w:pPr>
@@ -8967,14 +8965,14 @@
           <w:lang w:val="en-GB"/>
         </w:rPr>
       </w:pPr>
-      <w:bookmarkStart w:id="22" w:name="_Toc23497497"/>
+      <w:bookmarkStart w:id="21" w:name="_Toc23501492"/>
       <w:r>
         <w:rPr>
           <w:lang w:val="en-GB"/>
         </w:rPr>
         <w:t>3.1 External Interface Requirements</w:t>
       </w:r>
-      <w:bookmarkEnd w:id="22"/>
+      <w:bookmarkEnd w:id="21"/>
     </w:p>
     <w:p>
       <w:pPr>
@@ -8984,14 +8982,14 @@
           <w:lang w:val="en-GB"/>
         </w:rPr>
       </w:pPr>
-      <w:bookmarkStart w:id="23" w:name="_Toc23497498"/>
+      <w:bookmarkStart w:id="22" w:name="_Toc23501493"/>
       <w:r>
         <w:rPr>
           <w:lang w:val="en-GB"/>
         </w:rPr>
         <w:t>3.1.1 User interfaces</w:t>
       </w:r>
-      <w:bookmarkEnd w:id="23"/>
+      <w:bookmarkEnd w:id="22"/>
     </w:p>
     <w:p>
       <w:pPr>
@@ -9001,14 +8999,14 @@
           <w:lang w:val="en-GB"/>
         </w:rPr>
       </w:pPr>
-      <w:bookmarkStart w:id="24" w:name="_Toc23497499"/>
+      <w:bookmarkStart w:id="23" w:name="_Toc23501494"/>
       <w:r>
         <w:rPr>
           <w:lang w:val="en-GB"/>
         </w:rPr>
         <w:t>3.1.2 Hardware Interfaces</w:t>
       </w:r>
-      <w:bookmarkEnd w:id="24"/>
+      <w:bookmarkEnd w:id="23"/>
     </w:p>
     <w:p>
       <w:pPr>
@@ -9033,14 +9031,14 @@
           <w:lang w:val="en-GB"/>
         </w:rPr>
       </w:pPr>
-      <w:bookmarkStart w:id="25" w:name="_Toc23497500"/>
+      <w:bookmarkStart w:id="24" w:name="_Toc23501495"/>
       <w:r>
         <w:rPr>
           <w:lang w:val="en-GB"/>
         </w:rPr>
         <w:t>3.1.3 Software Interfaces</w:t>
       </w:r>
-      <w:bookmarkEnd w:id="25"/>
+      <w:bookmarkEnd w:id="24"/>
     </w:p>
     <w:p>
       <w:pPr>
@@ -9123,14 +9121,14 @@
         </w:rPr>
         <w:tab/>
       </w:r>
-      <w:bookmarkStart w:id="26" w:name="_Toc23497501"/>
+      <w:bookmarkStart w:id="25" w:name="_Toc23501496"/>
       <w:r>
         <w:rPr>
           <w:lang w:val="en-GB"/>
         </w:rPr>
         <w:t>3.1.4 Communication Interfaces</w:t>
       </w:r>
-      <w:bookmarkEnd w:id="26"/>
+      <w:bookmarkEnd w:id="25"/>
     </w:p>
     <w:p>
       <w:pPr>
@@ -9155,14 +9153,14 @@
           <w:lang w:val="en-GB"/>
         </w:rPr>
       </w:pPr>
-      <w:bookmarkStart w:id="27" w:name="_Toc23497502"/>
+      <w:bookmarkStart w:id="26" w:name="_Toc23501497"/>
       <w:r>
         <w:rPr>
           <w:lang w:val="en-GB"/>
         </w:rPr>
         <w:t>3.2 Functional Requirements</w:t>
       </w:r>
-      <w:bookmarkEnd w:id="27"/>
+      <w:bookmarkEnd w:id="26"/>
     </w:p>
     <w:p>
       <w:pPr>
@@ -9172,14 +9170,14 @@
           <w:lang w:val="en-GB"/>
         </w:rPr>
       </w:pPr>
-      <w:bookmarkStart w:id="28" w:name="_Toc23497503"/>
+      <w:bookmarkStart w:id="27" w:name="_Toc23501498"/>
       <w:r>
         <w:rPr>
           <w:lang w:val="en-GB"/>
         </w:rPr>
         <w:t>3.2.1 User</w:t>
       </w:r>
-      <w:bookmarkEnd w:id="28"/>
+      <w:bookmarkEnd w:id="27"/>
     </w:p>
     <w:p>
       <w:pPr>
@@ -9424,7 +9422,15 @@
         <w:rPr>
           <w:lang w:val="en-GB"/>
         </w:rPr>
-        <w:t>in this paragraph, two different use cases.</w:t>
+        <w:t xml:space="preserve">in </w:t>
+      </w:r>
+      <w:bookmarkStart w:id="28" w:name="_GoBack"/>
+      <w:bookmarkEnd w:id="28"/>
+      <w:r>
+        <w:rPr>
+          <w:lang w:val="en-GB"/>
+        </w:rPr>
+        <w:t>this paragraph, two different use cases.</w:t>
       </w:r>
     </w:p>
     <w:p>
@@ -9439,10 +9445,10 @@
           <w:lang w:val="en-GB"/>
         </w:rPr>
         <w:drawing>
-          <wp:inline distT="0" distB="0" distL="0" distR="0" wp14:anchorId="4AF41316" wp14:editId="737366D4">
-            <wp:extent cx="6930390" cy="5343525"/>
-            <wp:effectExtent l="0" t="0" r="3810" b="9525"/>
-            <wp:docPr id="8" name="Immagine 8"/>
+          <wp:inline distT="0" distB="0" distL="0" distR="0" wp14:anchorId="470626F9" wp14:editId="6AECE1C3">
+            <wp:extent cx="6786962" cy="5267325"/>
+            <wp:effectExtent l="0" t="0" r="0" b="0"/>
+            <wp:docPr id="10" name="Immagine 10"/>
             <wp:cNvGraphicFramePr>
               <a:graphicFrameLocks xmlns:a="http://schemas.openxmlformats.org/drawingml/2006/main" noChangeAspect="1"/>
             </wp:cNvGraphicFramePr>
@@ -9450,7 +9456,7 @@
               <a:graphicData uri="http://schemas.openxmlformats.org/drawingml/2006/picture">
                 <pic:pic xmlns:pic="http://schemas.openxmlformats.org/drawingml/2006/picture">
                   <pic:nvPicPr>
-                    <pic:cNvPr id="0" name="Picture 7"/>
+                    <pic:cNvPr id="0" name="Picture 9"/>
                     <pic:cNvPicPr>
                       <a:picLocks noChangeAspect="1" noChangeArrowheads="1"/>
                     </pic:cNvPicPr>
@@ -9471,7 +9477,7 @@
                   <pic:spPr bwMode="auto">
                     <a:xfrm>
                       <a:off x="0" y="0"/>
-                      <a:ext cx="6941936" cy="5352427"/>
+                      <a:ext cx="6801236" cy="5278403"/>
                     </a:xfrm>
                     <a:prstGeom prst="rect">
                       <a:avLst/>
@@ -14696,7 +14702,7 @@
           <w:lang w:val="en-GB"/>
         </w:rPr>
       </w:pPr>
-      <w:bookmarkStart w:id="30" w:name="_Toc23497504"/>
+      <w:bookmarkStart w:id="30" w:name="_Toc23501499"/>
       <w:r>
         <w:rPr>
           <w:lang w:val="en-GB"/>
@@ -20099,7 +20105,7 @@
           <w:lang w:val="en-GB"/>
         </w:rPr>
       </w:pPr>
-      <w:bookmarkStart w:id="31" w:name="_Toc23497505"/>
+      <w:bookmarkStart w:id="31" w:name="_Toc23501500"/>
       <w:r>
         <w:rPr>
           <w:lang w:val="en-GB"/>
@@ -22463,7 +22469,7 @@
           <w:lang w:val="en-GB"/>
         </w:rPr>
       </w:pPr>
-      <w:bookmarkStart w:id="32" w:name="_Toc23497506"/>
+      <w:bookmarkStart w:id="32" w:name="_Toc23501501"/>
       <w:r>
         <w:rPr>
           <w:lang w:val="en-GB"/>
@@ -22515,7 +22521,7 @@
           <w:lang w:val="en-GB"/>
         </w:rPr>
       </w:pPr>
-      <w:bookmarkStart w:id="33" w:name="_Toc23497507"/>
+      <w:bookmarkStart w:id="33" w:name="_Toc23501502"/>
       <w:r>
         <w:rPr>
           <w:lang w:val="en-GB"/>
@@ -22532,7 +22538,7 @@
           <w:lang w:val="en-GB"/>
         </w:rPr>
       </w:pPr>
-      <w:bookmarkStart w:id="34" w:name="_Toc23497508"/>
+      <w:bookmarkStart w:id="34" w:name="_Toc23501503"/>
       <w:r>
         <w:rPr>
           <w:lang w:val="en-GB"/>
@@ -22670,7 +22676,7 @@
           <w:lang w:val="en-GB"/>
         </w:rPr>
       </w:pPr>
-      <w:bookmarkStart w:id="35" w:name="_Toc23497509"/>
+      <w:bookmarkStart w:id="35" w:name="_Toc23501504"/>
       <w:r>
         <w:rPr>
           <w:lang w:val="en-GB"/>
@@ -22731,7 +22737,7 @@
           <w:lang w:val="en-GB"/>
         </w:rPr>
       </w:pPr>
-      <w:bookmarkStart w:id="36" w:name="_Toc23497510"/>
+      <w:bookmarkStart w:id="36" w:name="_Toc23501505"/>
       <w:r>
         <w:rPr>
           <w:lang w:val="en-GB"/>
@@ -22748,7 +22754,7 @@
           <w:lang w:val="en-GB"/>
         </w:rPr>
       </w:pPr>
-      <w:bookmarkStart w:id="37" w:name="_Toc23497511"/>
+      <w:bookmarkStart w:id="37" w:name="_Toc23501506"/>
       <w:r>
         <w:rPr>
           <w:lang w:val="en-GB"/>
@@ -22828,7 +22834,7 @@
           <w:lang w:val="en-GB"/>
         </w:rPr>
       </w:pPr>
-      <w:bookmarkStart w:id="38" w:name="_Toc23497512"/>
+      <w:bookmarkStart w:id="38" w:name="_Toc23501507"/>
       <w:r>
         <w:rPr>
           <w:lang w:val="en-GB"/>
@@ -22986,7 +22992,7 @@
           <w:lang w:val="en-GB"/>
         </w:rPr>
       </w:pPr>
-      <w:bookmarkStart w:id="39" w:name="_Toc23497513"/>
+      <w:bookmarkStart w:id="39" w:name="_Toc23501508"/>
       <w:r>
         <w:rPr>
           <w:lang w:val="en-GB"/>
@@ -23052,7 +23058,7 @@
           <w:lang w:val="en-GB"/>
         </w:rPr>
       </w:pPr>
-      <w:bookmarkStart w:id="40" w:name="_Toc23497514"/>
+      <w:bookmarkStart w:id="40" w:name="_Toc23501509"/>
       <w:r>
         <w:rPr>
           <w:lang w:val="en-GB"/>
@@ -23105,7 +23111,7 @@
           <w:lang w:val="en-GB"/>
         </w:rPr>
       </w:pPr>
-      <w:bookmarkStart w:id="41" w:name="_Toc23497515"/>
+      <w:bookmarkStart w:id="41" w:name="_Toc23501510"/>
       <w:r>
         <w:rPr>
           <w:lang w:val="en-GB"/>
@@ -23175,7 +23181,7 @@
           <w:lang w:val="en-GB"/>
         </w:rPr>
       </w:pPr>
-      <w:bookmarkStart w:id="42" w:name="_Toc23497516"/>
+      <w:bookmarkStart w:id="42" w:name="_Toc23501511"/>
       <w:r>
         <w:rPr>
           <w:lang w:val="en-GB"/>
@@ -23202,7 +23208,7 @@
           <w:lang w:val="en-GB"/>
         </w:rPr>
       </w:pPr>
-      <w:bookmarkStart w:id="43" w:name="_Toc23497517"/>
+      <w:bookmarkStart w:id="43" w:name="_Toc23501512"/>
       <w:r>
         <w:rPr>
           <w:lang w:val="en-GB"/>
@@ -23229,7 +23235,7 @@
           <w:lang w:val="en-GB"/>
         </w:rPr>
       </w:pPr>
-      <w:bookmarkStart w:id="44" w:name="_Toc23497518"/>
+      <w:bookmarkStart w:id="44" w:name="_Toc23501513"/>
       <w:r>
         <w:rPr>
           <w:lang w:val="en-GB"/>
@@ -30432,7 +30438,7 @@
 </file>
 
 <file path=customXml/itemProps1.xml><?xml version="1.0" encoding="utf-8"?>
-<ds:datastoreItem xmlns:ds="http://schemas.openxmlformats.org/officeDocument/2006/customXml" ds:itemID="{B084A542-2E15-40F4-B33E-DA7A196A7B88}">
+<ds:datastoreItem xmlns:ds="http://schemas.openxmlformats.org/officeDocument/2006/customXml" ds:itemID="{1C5EFE8F-B41F-413F-A8EB-A12FAE183D72}">
   <ds:schemaRefs>
     <ds:schemaRef ds:uri="http://schemas.openxmlformats.org/officeDocument/2006/bibliography"/>
   </ds:schemaRefs>

</xml_diff>

<commit_message>
Sequence diagrams added, various improvements
</commit_message>
<xml_diff>
--- a/RASD/RASD.docx
+++ b/RASD/RASD.docx
@@ -391,8 +391,6 @@
           <w:r>
             <w:t>Contents</w:t>
           </w:r>
-          <w:bookmarkStart w:id="0" w:name="_GoBack"/>
-          <w:bookmarkEnd w:id="0"/>
           <w:proofErr w:type="spellEnd"/>
         </w:p>
         <w:p>
@@ -418,7 +416,7 @@
           <w:r>
             <w:fldChar w:fldCharType="separate"/>
           </w:r>
-          <w:hyperlink w:anchor="_Toc23529774" w:history="1">
+          <w:hyperlink w:anchor="_Toc23605603" w:history="1">
             <w:r>
               <w:rPr>
                 <w:rStyle w:val="Collegamentoipertestuale"/>
@@ -462,7 +460,7 @@
                 <w:noProof/>
                 <w:webHidden/>
               </w:rPr>
-              <w:instrText xml:space="preserve"> PAGEREF _Toc23529774 \h </w:instrText>
+              <w:instrText xml:space="preserve"> PAGEREF _Toc23605603 \h </w:instrText>
             </w:r>
             <w:r>
               <w:rPr>
@@ -482,7 +480,7 @@
                 <w:noProof/>
                 <w:webHidden/>
               </w:rPr>
-              <w:t>3</w:t>
+              <w:t>4</w:t>
             </w:r>
             <w:r>
               <w:rPr>
@@ -507,7 +505,7 @@
               <w:lang w:eastAsia="it-IT"/>
             </w:rPr>
           </w:pPr>
-          <w:hyperlink w:anchor="_Toc23529775" w:history="1">
+          <w:hyperlink w:anchor="_Toc23605604" w:history="1">
             <w:r>
               <w:rPr>
                 <w:rStyle w:val="Collegamentoipertestuale"/>
@@ -552,7 +550,7 @@
                 <w:noProof/>
                 <w:webHidden/>
               </w:rPr>
-              <w:instrText xml:space="preserve"> PAGEREF _Toc23529775 \h </w:instrText>
+              <w:instrText xml:space="preserve"> PAGEREF _Toc23605604 \h </w:instrText>
             </w:r>
             <w:r>
               <w:rPr>
@@ -572,7 +570,7 @@
                 <w:noProof/>
                 <w:webHidden/>
               </w:rPr>
-              <w:t>3</w:t>
+              <w:t>4</w:t>
             </w:r>
             <w:r>
               <w:rPr>
@@ -596,7 +594,7 @@
               <w:lang w:eastAsia="it-IT"/>
             </w:rPr>
           </w:pPr>
-          <w:hyperlink w:anchor="_Toc23529776" w:history="1">
+          <w:hyperlink w:anchor="_Toc23605605" w:history="1">
             <w:r>
               <w:rPr>
                 <w:rStyle w:val="Collegamentoipertestuale"/>
@@ -624,7 +622,7 @@
                 <w:noProof/>
                 <w:webHidden/>
               </w:rPr>
-              <w:instrText xml:space="preserve"> PAGEREF _Toc23529776 \h </w:instrText>
+              <w:instrText xml:space="preserve"> PAGEREF _Toc23605605 \h </w:instrText>
             </w:r>
             <w:r>
               <w:rPr>
@@ -644,7 +642,7 @@
                 <w:noProof/>
                 <w:webHidden/>
               </w:rPr>
-              <w:t>3</w:t>
+              <w:t>4</w:t>
             </w:r>
             <w:r>
               <w:rPr>
@@ -668,7 +666,7 @@
               <w:lang w:eastAsia="it-IT"/>
             </w:rPr>
           </w:pPr>
-          <w:hyperlink w:anchor="_Toc23529777" w:history="1">
+          <w:hyperlink w:anchor="_Toc23605606" w:history="1">
             <w:r>
               <w:rPr>
                 <w:rStyle w:val="Collegamentoipertestuale"/>
@@ -696,7 +694,7 @@
                 <w:noProof/>
                 <w:webHidden/>
               </w:rPr>
-              <w:instrText xml:space="preserve"> PAGEREF _Toc23529777 \h </w:instrText>
+              <w:instrText xml:space="preserve"> PAGEREF _Toc23605606 \h </w:instrText>
             </w:r>
             <w:r>
               <w:rPr>
@@ -716,7 +714,7 @@
                 <w:noProof/>
                 <w:webHidden/>
               </w:rPr>
-              <w:t>4</w:t>
+              <w:t>5</w:t>
             </w:r>
             <w:r>
               <w:rPr>
@@ -740,7 +738,7 @@
               <w:lang w:eastAsia="it-IT"/>
             </w:rPr>
           </w:pPr>
-          <w:hyperlink w:anchor="_Toc23529778" w:history="1">
+          <w:hyperlink w:anchor="_Toc23605607" w:history="1">
             <w:r>
               <w:rPr>
                 <w:rStyle w:val="Collegamentoipertestuale"/>
@@ -768,7 +766,7 @@
                 <w:noProof/>
                 <w:webHidden/>
               </w:rPr>
-              <w:instrText xml:space="preserve"> PAGEREF _Toc23529778 \h </w:instrText>
+              <w:instrText xml:space="preserve"> PAGEREF _Toc23605607 \h </w:instrText>
             </w:r>
             <w:r>
               <w:rPr>
@@ -813,7 +811,7 @@
               <w:lang w:eastAsia="it-IT"/>
             </w:rPr>
           </w:pPr>
-          <w:hyperlink w:anchor="_Toc23529779" w:history="1">
+          <w:hyperlink w:anchor="_Toc23605608" w:history="1">
             <w:r>
               <w:rPr>
                 <w:rStyle w:val="Collegamentoipertestuale"/>
@@ -858,7 +856,7 @@
                 <w:noProof/>
                 <w:webHidden/>
               </w:rPr>
-              <w:instrText xml:space="preserve"> PAGEREF _Toc23529779 \h </w:instrText>
+              <w:instrText xml:space="preserve"> PAGEREF _Toc23605608 \h </w:instrText>
             </w:r>
             <w:r>
               <w:rPr>
@@ -878,7 +876,7 @@
                 <w:noProof/>
                 <w:webHidden/>
               </w:rPr>
-              <w:t>6</w:t>
+              <w:t>7</w:t>
             </w:r>
             <w:r>
               <w:rPr>
@@ -903,7 +901,7 @@
               <w:lang w:eastAsia="it-IT"/>
             </w:rPr>
           </w:pPr>
-          <w:hyperlink w:anchor="_Toc23529780" w:history="1">
+          <w:hyperlink w:anchor="_Toc23605609" w:history="1">
             <w:r>
               <w:rPr>
                 <w:rStyle w:val="Collegamentoipertestuale"/>
@@ -948,7 +946,7 @@
                 <w:noProof/>
                 <w:webHidden/>
               </w:rPr>
-              <w:instrText xml:space="preserve"> PAGEREF _Toc23529780 \h </w:instrText>
+              <w:instrText xml:space="preserve"> PAGEREF _Toc23605609 \h </w:instrText>
             </w:r>
             <w:r>
               <w:rPr>
@@ -968,7 +966,7 @@
                 <w:noProof/>
                 <w:webHidden/>
               </w:rPr>
-              <w:t>6</w:t>
+              <w:t>7</w:t>
             </w:r>
             <w:r>
               <w:rPr>
@@ -993,7 +991,7 @@
               <w:lang w:eastAsia="it-IT"/>
             </w:rPr>
           </w:pPr>
-          <w:hyperlink w:anchor="_Toc23529781" w:history="1">
+          <w:hyperlink w:anchor="_Toc23605610" w:history="1">
             <w:r>
               <w:rPr>
                 <w:rStyle w:val="Collegamentoipertestuale"/>
@@ -1038,7 +1036,7 @@
                 <w:noProof/>
                 <w:webHidden/>
               </w:rPr>
-              <w:instrText xml:space="preserve"> PAGEREF _Toc23529781 \h </w:instrText>
+              <w:instrText xml:space="preserve"> PAGEREF _Toc23605610 \h </w:instrText>
             </w:r>
             <w:r>
               <w:rPr>
@@ -1058,7 +1056,7 @@
                 <w:noProof/>
                 <w:webHidden/>
               </w:rPr>
-              <w:t>7</w:t>
+              <w:t>8</w:t>
             </w:r>
             <w:r>
               <w:rPr>
@@ -1083,7 +1081,7 @@
               <w:lang w:eastAsia="it-IT"/>
             </w:rPr>
           </w:pPr>
-          <w:hyperlink w:anchor="_Toc23529782" w:history="1">
+          <w:hyperlink w:anchor="_Toc23605611" w:history="1">
             <w:r>
               <w:rPr>
                 <w:rStyle w:val="Collegamentoipertestuale"/>
@@ -1128,7 +1126,7 @@
                 <w:noProof/>
                 <w:webHidden/>
               </w:rPr>
-              <w:instrText xml:space="preserve"> PAGEREF _Toc23529782 \h </w:instrText>
+              <w:instrText xml:space="preserve"> PAGEREF _Toc23605611 \h </w:instrText>
             </w:r>
             <w:r>
               <w:rPr>
@@ -1148,7 +1146,7 @@
                 <w:noProof/>
                 <w:webHidden/>
               </w:rPr>
-              <w:t>7</w:t>
+              <w:t>8</w:t>
             </w:r>
             <w:r>
               <w:rPr>
@@ -1172,7 +1170,7 @@
               <w:lang w:eastAsia="it-IT"/>
             </w:rPr>
           </w:pPr>
-          <w:hyperlink w:anchor="_Toc23529783" w:history="1">
+          <w:hyperlink w:anchor="_Toc23605612" w:history="1">
             <w:r>
               <w:rPr>
                 <w:rStyle w:val="Collegamentoipertestuale"/>
@@ -1200,7 +1198,7 @@
                 <w:noProof/>
                 <w:webHidden/>
               </w:rPr>
-              <w:instrText xml:space="preserve"> PAGEREF _Toc23529783 \h </w:instrText>
+              <w:instrText xml:space="preserve"> PAGEREF _Toc23605612 \h </w:instrText>
             </w:r>
             <w:r>
               <w:rPr>
@@ -1244,7 +1242,7 @@
               <w:lang w:eastAsia="it-IT"/>
             </w:rPr>
           </w:pPr>
-          <w:hyperlink w:anchor="_Toc23529784" w:history="1">
+          <w:hyperlink w:anchor="_Toc23605613" w:history="1">
             <w:r>
               <w:rPr>
                 <w:rStyle w:val="Collegamentoipertestuale"/>
@@ -1272,7 +1270,7 @@
                 <w:noProof/>
                 <w:webHidden/>
               </w:rPr>
-              <w:instrText xml:space="preserve"> PAGEREF _Toc23529784 \h </w:instrText>
+              <w:instrText xml:space="preserve"> PAGEREF _Toc23605613 \h </w:instrText>
             </w:r>
             <w:r>
               <w:rPr>
@@ -1316,7 +1314,7 @@
               <w:lang w:eastAsia="it-IT"/>
             </w:rPr>
           </w:pPr>
-          <w:hyperlink w:anchor="_Toc23529785" w:history="1">
+          <w:hyperlink w:anchor="_Toc23605614" w:history="1">
             <w:r>
               <w:rPr>
                 <w:rStyle w:val="Collegamentoipertestuale"/>
@@ -1344,7 +1342,7 @@
                 <w:noProof/>
                 <w:webHidden/>
               </w:rPr>
-              <w:instrText xml:space="preserve"> PAGEREF _Toc23529785 \h </w:instrText>
+              <w:instrText xml:space="preserve"> PAGEREF _Toc23605614 \h </w:instrText>
             </w:r>
             <w:r>
               <w:rPr>
@@ -1364,7 +1362,7 @@
                 <w:noProof/>
                 <w:webHidden/>
               </w:rPr>
-              <w:t>8</w:t>
+              <w:t>9</w:t>
             </w:r>
             <w:r>
               <w:rPr>
@@ -1389,7 +1387,7 @@
               <w:lang w:eastAsia="it-IT"/>
             </w:rPr>
           </w:pPr>
-          <w:hyperlink w:anchor="_Toc23529786" w:history="1">
+          <w:hyperlink w:anchor="_Toc23605615" w:history="1">
             <w:r>
               <w:rPr>
                 <w:rStyle w:val="Collegamentoipertestuale"/>
@@ -1434,7 +1432,7 @@
                 <w:noProof/>
                 <w:webHidden/>
               </w:rPr>
-              <w:instrText xml:space="preserve"> PAGEREF _Toc23529786 \h </w:instrText>
+              <w:instrText xml:space="preserve"> PAGEREF _Toc23605615 \h </w:instrText>
             </w:r>
             <w:r>
               <w:rPr>
@@ -1454,7 +1452,7 @@
                 <w:noProof/>
                 <w:webHidden/>
               </w:rPr>
-              <w:t>9</w:t>
+              <w:t>10</w:t>
             </w:r>
             <w:r>
               <w:rPr>
@@ -1479,7 +1477,7 @@
               <w:lang w:eastAsia="it-IT"/>
             </w:rPr>
           </w:pPr>
-          <w:hyperlink w:anchor="_Toc23529787" w:history="1">
+          <w:hyperlink w:anchor="_Toc23605616" w:history="1">
             <w:r>
               <w:rPr>
                 <w:rStyle w:val="Collegamentoipertestuale"/>
@@ -1524,7 +1522,7 @@
                 <w:noProof/>
                 <w:webHidden/>
               </w:rPr>
-              <w:instrText xml:space="preserve"> PAGEREF _Toc23529787 \h </w:instrText>
+              <w:instrText xml:space="preserve"> PAGEREF _Toc23605616 \h </w:instrText>
             </w:r>
             <w:r>
               <w:rPr>
@@ -1544,7 +1542,7 @@
                 <w:noProof/>
                 <w:webHidden/>
               </w:rPr>
-              <w:t>9</w:t>
+              <w:t>10</w:t>
             </w:r>
             <w:r>
               <w:rPr>
@@ -1569,7 +1567,7 @@
               <w:lang w:eastAsia="it-IT"/>
             </w:rPr>
           </w:pPr>
-          <w:hyperlink w:anchor="_Toc23529788" w:history="1">
+          <w:hyperlink w:anchor="_Toc23605617" w:history="1">
             <w:r>
               <w:rPr>
                 <w:rStyle w:val="Collegamentoipertestuale"/>
@@ -1614,7 +1612,7 @@
                 <w:noProof/>
                 <w:webHidden/>
               </w:rPr>
-              <w:instrText xml:space="preserve"> PAGEREF _Toc23529788 \h </w:instrText>
+              <w:instrText xml:space="preserve"> PAGEREF _Toc23605617 \h </w:instrText>
             </w:r>
             <w:r>
               <w:rPr>
@@ -1634,7 +1632,7 @@
                 <w:noProof/>
                 <w:webHidden/>
               </w:rPr>
-              <w:t>14</w:t>
+              <w:t>15</w:t>
             </w:r>
             <w:r>
               <w:rPr>
@@ -1658,7 +1656,7 @@
               <w:lang w:eastAsia="it-IT"/>
             </w:rPr>
           </w:pPr>
-          <w:hyperlink w:anchor="_Toc23529789" w:history="1">
+          <w:hyperlink w:anchor="_Toc23605618" w:history="1">
             <w:r>
               <w:rPr>
                 <w:rStyle w:val="Collegamentoipertestuale"/>
@@ -1686,7 +1684,7 @@
                 <w:noProof/>
                 <w:webHidden/>
               </w:rPr>
-              <w:instrText xml:space="preserve"> PAGEREF _Toc23529789 \h </w:instrText>
+              <w:instrText xml:space="preserve"> PAGEREF _Toc23605618 \h </w:instrText>
             </w:r>
             <w:r>
               <w:rPr>
@@ -1706,7 +1704,7 @@
                 <w:noProof/>
                 <w:webHidden/>
               </w:rPr>
-              <w:t>16</w:t>
+              <w:t>17</w:t>
             </w:r>
             <w:r>
               <w:rPr>
@@ -1730,7 +1728,7 @@
               <w:lang w:eastAsia="it-IT"/>
             </w:rPr>
           </w:pPr>
-          <w:hyperlink w:anchor="_Toc23529790" w:history="1">
+          <w:hyperlink w:anchor="_Toc23605619" w:history="1">
             <w:r>
               <w:rPr>
                 <w:rStyle w:val="Collegamentoipertestuale"/>
@@ -1758,7 +1756,7 @@
                 <w:noProof/>
                 <w:webHidden/>
               </w:rPr>
-              <w:instrText xml:space="preserve"> PAGEREF _Toc23529790 \h </w:instrText>
+              <w:instrText xml:space="preserve"> PAGEREF _Toc23605619 \h </w:instrText>
             </w:r>
             <w:r>
               <w:rPr>
@@ -1778,7 +1776,7 @@
                 <w:noProof/>
                 <w:webHidden/>
               </w:rPr>
-              <w:t>16</w:t>
+              <w:t>17</w:t>
             </w:r>
             <w:r>
               <w:rPr>
@@ -1802,7 +1800,7 @@
               <w:lang w:eastAsia="it-IT"/>
             </w:rPr>
           </w:pPr>
-          <w:hyperlink w:anchor="_Toc23529791" w:history="1">
+          <w:hyperlink w:anchor="_Toc23605620" w:history="1">
             <w:r>
               <w:rPr>
                 <w:rStyle w:val="Collegamentoipertestuale"/>
@@ -1830,7 +1828,7 @@
                 <w:noProof/>
                 <w:webHidden/>
               </w:rPr>
-              <w:instrText xml:space="preserve"> PAGEREF _Toc23529791 \h </w:instrText>
+              <w:instrText xml:space="preserve"> PAGEREF _Toc23605620 \h </w:instrText>
             </w:r>
             <w:r>
               <w:rPr>
@@ -1850,7 +1848,7 @@
                 <w:noProof/>
                 <w:webHidden/>
               </w:rPr>
-              <w:t>16</w:t>
+              <w:t>17</w:t>
             </w:r>
             <w:r>
               <w:rPr>
@@ -1874,7 +1872,7 @@
               <w:lang w:eastAsia="it-IT"/>
             </w:rPr>
           </w:pPr>
-          <w:hyperlink w:anchor="_Toc23529792" w:history="1">
+          <w:hyperlink w:anchor="_Toc23605621" w:history="1">
             <w:r>
               <w:rPr>
                 <w:rStyle w:val="Collegamentoipertestuale"/>
@@ -1902,7 +1900,7 @@
                 <w:noProof/>
                 <w:webHidden/>
               </w:rPr>
-              <w:instrText xml:space="preserve"> PAGEREF _Toc23529792 \h </w:instrText>
+              <w:instrText xml:space="preserve"> PAGEREF _Toc23605621 \h </w:instrText>
             </w:r>
             <w:r>
               <w:rPr>
@@ -1922,7 +1920,7 @@
                 <w:noProof/>
                 <w:webHidden/>
               </w:rPr>
-              <w:t>17</w:t>
+              <w:t>18</w:t>
             </w:r>
             <w:r>
               <w:rPr>
@@ -1947,7 +1945,7 @@
               <w:lang w:eastAsia="it-IT"/>
             </w:rPr>
           </w:pPr>
-          <w:hyperlink w:anchor="_Toc23529793" w:history="1">
+          <w:hyperlink w:anchor="_Toc23605622" w:history="1">
             <w:r>
               <w:rPr>
                 <w:rStyle w:val="Collegamentoipertestuale"/>
@@ -1992,7 +1990,7 @@
                 <w:noProof/>
                 <w:webHidden/>
               </w:rPr>
-              <w:instrText xml:space="preserve"> PAGEREF _Toc23529793 \h </w:instrText>
+              <w:instrText xml:space="preserve"> PAGEREF _Toc23605622 \h </w:instrText>
             </w:r>
             <w:r>
               <w:rPr>
@@ -2012,7 +2010,7 @@
                 <w:noProof/>
                 <w:webHidden/>
               </w:rPr>
-              <w:t>17</w:t>
+              <w:t>18</w:t>
             </w:r>
             <w:r>
               <w:rPr>
@@ -2036,7 +2034,7 @@
               <w:lang w:eastAsia="it-IT"/>
             </w:rPr>
           </w:pPr>
-          <w:hyperlink w:anchor="_Toc23529794" w:history="1">
+          <w:hyperlink w:anchor="_Toc23605623" w:history="1">
             <w:r>
               <w:rPr>
                 <w:rStyle w:val="Collegamentoipertestuale"/>
@@ -2064,7 +2062,7 @@
                 <w:noProof/>
                 <w:webHidden/>
               </w:rPr>
-              <w:instrText xml:space="preserve"> PAGEREF _Toc23529794 \h </w:instrText>
+              <w:instrText xml:space="preserve"> PAGEREF _Toc23605623 \h </w:instrText>
             </w:r>
             <w:r>
               <w:rPr>
@@ -2084,7 +2082,7 @@
                 <w:noProof/>
                 <w:webHidden/>
               </w:rPr>
-              <w:t>17</w:t>
+              <w:t>18</w:t>
             </w:r>
             <w:r>
               <w:rPr>
@@ -2108,7 +2106,7 @@
               <w:lang w:eastAsia="it-IT"/>
             </w:rPr>
           </w:pPr>
-          <w:hyperlink w:anchor="_Toc23529795" w:history="1">
+          <w:hyperlink w:anchor="_Toc23605624" w:history="1">
             <w:r>
               <w:rPr>
                 <w:rStyle w:val="Collegamentoipertestuale"/>
@@ -2136,7 +2134,7 @@
                 <w:noProof/>
                 <w:webHidden/>
               </w:rPr>
-              <w:instrText xml:space="preserve"> PAGEREF _Toc23529795 \h </w:instrText>
+              <w:instrText xml:space="preserve"> PAGEREF _Toc23605624 \h </w:instrText>
             </w:r>
             <w:r>
               <w:rPr>
@@ -2156,7 +2154,7 @@
                 <w:noProof/>
                 <w:webHidden/>
               </w:rPr>
-              <w:t>17</w:t>
+              <w:t>18</w:t>
             </w:r>
             <w:r>
               <w:rPr>
@@ -2180,7 +2178,7 @@
               <w:lang w:eastAsia="it-IT"/>
             </w:rPr>
           </w:pPr>
-          <w:hyperlink w:anchor="_Toc23529796" w:history="1">
+          <w:hyperlink w:anchor="_Toc23605625" w:history="1">
             <w:r>
               <w:rPr>
                 <w:rStyle w:val="Collegamentoipertestuale"/>
@@ -2208,7 +2206,7 @@
                 <w:noProof/>
                 <w:webHidden/>
               </w:rPr>
-              <w:instrText xml:space="preserve"> PAGEREF _Toc23529796 \h </w:instrText>
+              <w:instrText xml:space="preserve"> PAGEREF _Toc23605625 \h </w:instrText>
             </w:r>
             <w:r>
               <w:rPr>
@@ -2228,7 +2226,7 @@
                 <w:noProof/>
                 <w:webHidden/>
               </w:rPr>
-              <w:t>17</w:t>
+              <w:t>18</w:t>
             </w:r>
             <w:r>
               <w:rPr>
@@ -2252,7 +2250,7 @@
               <w:lang w:eastAsia="it-IT"/>
             </w:rPr>
           </w:pPr>
-          <w:hyperlink w:anchor="_Toc23529797" w:history="1">
+          <w:hyperlink w:anchor="_Toc23605626" w:history="1">
             <w:r>
               <w:rPr>
                 <w:rStyle w:val="Collegamentoipertestuale"/>
@@ -2280,7 +2278,7 @@
                 <w:noProof/>
                 <w:webHidden/>
               </w:rPr>
-              <w:instrText xml:space="preserve"> PAGEREF _Toc23529797 \h </w:instrText>
+              <w:instrText xml:space="preserve"> PAGEREF _Toc23605626 \h </w:instrText>
             </w:r>
             <w:r>
               <w:rPr>
@@ -2300,7 +2298,7 @@
                 <w:noProof/>
                 <w:webHidden/>
               </w:rPr>
-              <w:t>17</w:t>
+              <w:t>18</w:t>
             </w:r>
             <w:r>
               <w:rPr>
@@ -2324,7 +2322,7 @@
               <w:lang w:eastAsia="it-IT"/>
             </w:rPr>
           </w:pPr>
-          <w:hyperlink w:anchor="_Toc23529798" w:history="1">
+          <w:hyperlink w:anchor="_Toc23605627" w:history="1">
             <w:r>
               <w:rPr>
                 <w:rStyle w:val="Collegamentoipertestuale"/>
@@ -2352,7 +2350,7 @@
                 <w:noProof/>
                 <w:webHidden/>
               </w:rPr>
-              <w:instrText xml:space="preserve"> PAGEREF _Toc23529798 \h </w:instrText>
+              <w:instrText xml:space="preserve"> PAGEREF _Toc23605627 \h </w:instrText>
             </w:r>
             <w:r>
               <w:rPr>
@@ -2372,7 +2370,7 @@
                 <w:noProof/>
                 <w:webHidden/>
               </w:rPr>
-              <w:t>17</w:t>
+              <w:t>18</w:t>
             </w:r>
             <w:r>
               <w:rPr>
@@ -2396,7 +2394,7 @@
               <w:lang w:eastAsia="it-IT"/>
             </w:rPr>
           </w:pPr>
-          <w:hyperlink w:anchor="_Toc23529799" w:history="1">
+          <w:hyperlink w:anchor="_Toc23605628" w:history="1">
             <w:r>
               <w:rPr>
                 <w:rStyle w:val="Collegamentoipertestuale"/>
@@ -2424,7 +2422,7 @@
                 <w:noProof/>
                 <w:webHidden/>
               </w:rPr>
-              <w:instrText xml:space="preserve"> PAGEREF _Toc23529799 \h </w:instrText>
+              <w:instrText xml:space="preserve"> PAGEREF _Toc23605628 \h </w:instrText>
             </w:r>
             <w:r>
               <w:rPr>
@@ -2444,7 +2442,7 @@
                 <w:noProof/>
                 <w:webHidden/>
               </w:rPr>
-              <w:t>17</w:t>
+              <w:t>19</w:t>
             </w:r>
             <w:r>
               <w:rPr>
@@ -2468,7 +2466,7 @@
               <w:lang w:eastAsia="it-IT"/>
             </w:rPr>
           </w:pPr>
-          <w:hyperlink w:anchor="_Toc23529800" w:history="1">
+          <w:hyperlink w:anchor="_Toc23605629" w:history="1">
             <w:r>
               <w:rPr>
                 <w:rStyle w:val="Collegamentoipertestuale"/>
@@ -2496,7 +2494,7 @@
                 <w:noProof/>
                 <w:webHidden/>
               </w:rPr>
-              <w:instrText xml:space="preserve"> PAGEREF _Toc23529800 \h </w:instrText>
+              <w:instrText xml:space="preserve"> PAGEREF _Toc23605629 \h </w:instrText>
             </w:r>
             <w:r>
               <w:rPr>
@@ -2516,7 +2514,7 @@
                 <w:noProof/>
                 <w:webHidden/>
               </w:rPr>
-              <w:t>17</w:t>
+              <w:t>19</w:t>
             </w:r>
             <w:r>
               <w:rPr>
@@ -2540,7 +2538,7 @@
               <w:lang w:eastAsia="it-IT"/>
             </w:rPr>
           </w:pPr>
-          <w:hyperlink w:anchor="_Toc23529801" w:history="1">
+          <w:hyperlink w:anchor="_Toc23605630" w:history="1">
             <w:r>
               <w:rPr>
                 <w:rStyle w:val="Collegamentoipertestuale"/>
@@ -2568,7 +2566,7 @@
                 <w:noProof/>
                 <w:webHidden/>
               </w:rPr>
-              <w:instrText xml:space="preserve"> PAGEREF _Toc23529801 \h </w:instrText>
+              <w:instrText xml:space="preserve"> PAGEREF _Toc23605630 \h </w:instrText>
             </w:r>
             <w:r>
               <w:rPr>
@@ -2588,7 +2586,7 @@
                 <w:noProof/>
                 <w:webHidden/>
               </w:rPr>
-              <w:t>27</w:t>
+              <w:t>32</w:t>
             </w:r>
             <w:r>
               <w:rPr>
@@ -2612,7 +2610,7 @@
               <w:lang w:eastAsia="it-IT"/>
             </w:rPr>
           </w:pPr>
-          <w:hyperlink w:anchor="_Toc23529802" w:history="1">
+          <w:hyperlink w:anchor="_Toc23605631" w:history="1">
             <w:r>
               <w:rPr>
                 <w:rStyle w:val="Collegamentoipertestuale"/>
@@ -2640,7 +2638,7 @@
                 <w:noProof/>
                 <w:webHidden/>
               </w:rPr>
-              <w:instrText xml:space="preserve"> PAGEREF _Toc23529802 \h </w:instrText>
+              <w:instrText xml:space="preserve"> PAGEREF _Toc23605631 \h </w:instrText>
             </w:r>
             <w:r>
               <w:rPr>
@@ -2660,7 +2658,7 @@
                 <w:noProof/>
                 <w:webHidden/>
               </w:rPr>
-              <w:t>37</w:t>
+              <w:t>46</w:t>
             </w:r>
             <w:r>
               <w:rPr>
@@ -2684,7 +2682,7 @@
               <w:lang w:eastAsia="it-IT"/>
             </w:rPr>
           </w:pPr>
-          <w:hyperlink w:anchor="_Toc23529803" w:history="1">
+          <w:hyperlink w:anchor="_Toc23605632" w:history="1">
             <w:r>
               <w:rPr>
                 <w:rStyle w:val="Collegamentoipertestuale"/>
@@ -2712,7 +2710,7 @@
                 <w:noProof/>
                 <w:webHidden/>
               </w:rPr>
-              <w:instrText xml:space="preserve"> PAGEREF _Toc23529803 \h </w:instrText>
+              <w:instrText xml:space="preserve"> PAGEREF _Toc23605632 \h </w:instrText>
             </w:r>
             <w:r>
               <w:rPr>
@@ -2732,7 +2730,7 @@
                 <w:noProof/>
                 <w:webHidden/>
               </w:rPr>
-              <w:t>39</w:t>
+              <w:t>49</w:t>
             </w:r>
             <w:r>
               <w:rPr>
@@ -2756,7 +2754,7 @@
               <w:lang w:eastAsia="it-IT"/>
             </w:rPr>
           </w:pPr>
-          <w:hyperlink w:anchor="_Toc23529804" w:history="1">
+          <w:hyperlink w:anchor="_Toc23605633" w:history="1">
             <w:r>
               <w:rPr>
                 <w:rStyle w:val="Collegamentoipertestuale"/>
@@ -2784,7 +2782,7 @@
                 <w:noProof/>
                 <w:webHidden/>
               </w:rPr>
-              <w:instrText xml:space="preserve"> PAGEREF _Toc23529804 \h </w:instrText>
+              <w:instrText xml:space="preserve"> PAGEREF _Toc23605633 \h </w:instrText>
             </w:r>
             <w:r>
               <w:rPr>
@@ -2804,7 +2802,7 @@
                 <w:noProof/>
                 <w:webHidden/>
               </w:rPr>
-              <w:t>39</w:t>
+              <w:t>49</w:t>
             </w:r>
             <w:r>
               <w:rPr>
@@ -2828,7 +2826,7 @@
               <w:lang w:eastAsia="it-IT"/>
             </w:rPr>
           </w:pPr>
-          <w:hyperlink w:anchor="_Toc23529805" w:history="1">
+          <w:hyperlink w:anchor="_Toc23605634" w:history="1">
             <w:r>
               <w:rPr>
                 <w:rStyle w:val="Collegamentoipertestuale"/>
@@ -2856,7 +2854,7 @@
                 <w:noProof/>
                 <w:webHidden/>
               </w:rPr>
-              <w:instrText xml:space="preserve"> PAGEREF _Toc23529805 \h </w:instrText>
+              <w:instrText xml:space="preserve"> PAGEREF _Toc23605634 \h </w:instrText>
             </w:r>
             <w:r>
               <w:rPr>
@@ -2876,7 +2874,7 @@
                 <w:noProof/>
                 <w:webHidden/>
               </w:rPr>
-              <w:t>39</w:t>
+              <w:t>49</w:t>
             </w:r>
             <w:r>
               <w:rPr>
@@ -2900,7 +2898,7 @@
               <w:lang w:eastAsia="it-IT"/>
             </w:rPr>
           </w:pPr>
-          <w:hyperlink w:anchor="_Toc23529806" w:history="1">
+          <w:hyperlink w:anchor="_Toc23605635" w:history="1">
             <w:r>
               <w:rPr>
                 <w:rStyle w:val="Collegamentoipertestuale"/>
@@ -2928,7 +2926,7 @@
                 <w:noProof/>
                 <w:webHidden/>
               </w:rPr>
-              <w:instrText xml:space="preserve"> PAGEREF _Toc23529806 \h </w:instrText>
+              <w:instrText xml:space="preserve"> PAGEREF _Toc23605635 \h </w:instrText>
             </w:r>
             <w:r>
               <w:rPr>
@@ -2948,7 +2946,7 @@
                 <w:noProof/>
                 <w:webHidden/>
               </w:rPr>
-              <w:t>40</w:t>
+              <w:t>49</w:t>
             </w:r>
             <w:r>
               <w:rPr>
@@ -2972,7 +2970,7 @@
               <w:lang w:eastAsia="it-IT"/>
             </w:rPr>
           </w:pPr>
-          <w:hyperlink w:anchor="_Toc23529807" w:history="1">
+          <w:hyperlink w:anchor="_Toc23605636" w:history="1">
             <w:r>
               <w:rPr>
                 <w:rStyle w:val="Collegamentoipertestuale"/>
@@ -3000,7 +2998,7 @@
                 <w:noProof/>
                 <w:webHidden/>
               </w:rPr>
-              <w:instrText xml:space="preserve"> PAGEREF _Toc23529807 \h </w:instrText>
+              <w:instrText xml:space="preserve"> PAGEREF _Toc23605636 \h </w:instrText>
             </w:r>
             <w:r>
               <w:rPr>
@@ -3020,7 +3018,7 @@
                 <w:noProof/>
                 <w:webHidden/>
               </w:rPr>
-              <w:t>40</w:t>
+              <w:t>49</w:t>
             </w:r>
             <w:r>
               <w:rPr>
@@ -3044,7 +3042,7 @@
               <w:lang w:eastAsia="it-IT"/>
             </w:rPr>
           </w:pPr>
-          <w:hyperlink w:anchor="_Toc23529808" w:history="1">
+          <w:hyperlink w:anchor="_Toc23605637" w:history="1">
             <w:r>
               <w:rPr>
                 <w:rStyle w:val="Collegamentoipertestuale"/>
@@ -3072,7 +3070,7 @@
                 <w:noProof/>
                 <w:webHidden/>
               </w:rPr>
-              <w:instrText xml:space="preserve"> PAGEREF _Toc23529808 \h </w:instrText>
+              <w:instrText xml:space="preserve"> PAGEREF _Toc23605637 \h </w:instrText>
             </w:r>
             <w:r>
               <w:rPr>
@@ -3092,7 +3090,7 @@
                 <w:noProof/>
                 <w:webHidden/>
               </w:rPr>
-              <w:t>40</w:t>
+              <w:t>49</w:t>
             </w:r>
             <w:r>
               <w:rPr>
@@ -3116,7 +3114,7 @@
               <w:lang w:eastAsia="it-IT"/>
             </w:rPr>
           </w:pPr>
-          <w:hyperlink w:anchor="_Toc23529809" w:history="1">
+          <w:hyperlink w:anchor="_Toc23605638" w:history="1">
             <w:r>
               <w:rPr>
                 <w:rStyle w:val="Collegamentoipertestuale"/>
@@ -3144,7 +3142,7 @@
                 <w:noProof/>
                 <w:webHidden/>
               </w:rPr>
-              <w:instrText xml:space="preserve"> PAGEREF _Toc23529809 \h </w:instrText>
+              <w:instrText xml:space="preserve"> PAGEREF _Toc23605638 \h </w:instrText>
             </w:r>
             <w:r>
               <w:rPr>
@@ -3164,7 +3162,7 @@
                 <w:noProof/>
                 <w:webHidden/>
               </w:rPr>
-              <w:t>40</w:t>
+              <w:t>49</w:t>
             </w:r>
             <w:r>
               <w:rPr>
@@ -3188,7 +3186,7 @@
               <w:lang w:eastAsia="it-IT"/>
             </w:rPr>
           </w:pPr>
-          <w:hyperlink w:anchor="_Toc23529810" w:history="1">
+          <w:hyperlink w:anchor="_Toc23605639" w:history="1">
             <w:r>
               <w:rPr>
                 <w:rStyle w:val="Collegamentoipertestuale"/>
@@ -3216,7 +3214,7 @@
                 <w:noProof/>
                 <w:webHidden/>
               </w:rPr>
-              <w:instrText xml:space="preserve"> PAGEREF _Toc23529810 \h </w:instrText>
+              <w:instrText xml:space="preserve"> PAGEREF _Toc23605639 \h </w:instrText>
             </w:r>
             <w:r>
               <w:rPr>
@@ -3236,7 +3234,7 @@
                 <w:noProof/>
                 <w:webHidden/>
               </w:rPr>
-              <w:t>40</w:t>
+              <w:t>50</w:t>
             </w:r>
             <w:r>
               <w:rPr>
@@ -3260,7 +3258,7 @@
               <w:lang w:eastAsia="it-IT"/>
             </w:rPr>
           </w:pPr>
-          <w:hyperlink w:anchor="_Toc23529811" w:history="1">
+          <w:hyperlink w:anchor="_Toc23605640" w:history="1">
             <w:r>
               <w:rPr>
                 <w:rStyle w:val="Collegamentoipertestuale"/>
@@ -3288,7 +3286,7 @@
                 <w:noProof/>
                 <w:webHidden/>
               </w:rPr>
-              <w:instrText xml:space="preserve"> PAGEREF _Toc23529811 \h </w:instrText>
+              <w:instrText xml:space="preserve"> PAGEREF _Toc23605640 \h </w:instrText>
             </w:r>
             <w:r>
               <w:rPr>
@@ -3308,7 +3306,7 @@
                 <w:noProof/>
                 <w:webHidden/>
               </w:rPr>
-              <w:t>40</w:t>
+              <w:t>50</w:t>
             </w:r>
             <w:r>
               <w:rPr>
@@ -3332,7 +3330,7 @@
               <w:lang w:eastAsia="it-IT"/>
             </w:rPr>
           </w:pPr>
-          <w:hyperlink w:anchor="_Toc23529812" w:history="1">
+          <w:hyperlink w:anchor="_Toc23605641" w:history="1">
             <w:r>
               <w:rPr>
                 <w:rStyle w:val="Collegamentoipertestuale"/>
@@ -3360,7 +3358,7 @@
                 <w:noProof/>
                 <w:webHidden/>
               </w:rPr>
-              <w:instrText xml:space="preserve"> PAGEREF _Toc23529812 \h </w:instrText>
+              <w:instrText xml:space="preserve"> PAGEREF _Toc23605641 \h </w:instrText>
             </w:r>
             <w:r>
               <w:rPr>
@@ -3380,7 +3378,7 @@
                 <w:noProof/>
                 <w:webHidden/>
               </w:rPr>
-              <w:t>41</w:t>
+              <w:t>50</w:t>
             </w:r>
             <w:r>
               <w:rPr>
@@ -3405,7 +3403,7 @@
               <w:lang w:eastAsia="it-IT"/>
             </w:rPr>
           </w:pPr>
-          <w:hyperlink w:anchor="_Toc23529813" w:history="1">
+          <w:hyperlink w:anchor="_Toc23605642" w:history="1">
             <w:r>
               <w:rPr>
                 <w:rStyle w:val="Collegamentoipertestuale"/>
@@ -3450,7 +3448,7 @@
                 <w:noProof/>
                 <w:webHidden/>
               </w:rPr>
-              <w:instrText xml:space="preserve"> PAGEREF _Toc23529813 \h </w:instrText>
+              <w:instrText xml:space="preserve"> PAGEREF _Toc23605642 \h </w:instrText>
             </w:r>
             <w:r>
               <w:rPr>
@@ -3470,7 +3468,7 @@
                 <w:noProof/>
                 <w:webHidden/>
               </w:rPr>
-              <w:t>41</w:t>
+              <w:t>50</w:t>
             </w:r>
             <w:r>
               <w:rPr>
@@ -3495,7 +3493,7 @@
               <w:lang w:eastAsia="it-IT"/>
             </w:rPr>
           </w:pPr>
-          <w:hyperlink w:anchor="_Toc23529814" w:history="1">
+          <w:hyperlink w:anchor="_Toc23605643" w:history="1">
             <w:r>
               <w:rPr>
                 <w:rStyle w:val="Collegamentoipertestuale"/>
@@ -3540,7 +3538,7 @@
                 <w:noProof/>
                 <w:webHidden/>
               </w:rPr>
-              <w:instrText xml:space="preserve"> PAGEREF _Toc23529814 \h </w:instrText>
+              <w:instrText xml:space="preserve"> PAGEREF _Toc23605643 \h </w:instrText>
             </w:r>
             <w:r>
               <w:rPr>
@@ -3560,7 +3558,7 @@
                 <w:noProof/>
                 <w:webHidden/>
               </w:rPr>
-              <w:t>41</w:t>
+              <w:t>50</w:t>
             </w:r>
             <w:r>
               <w:rPr>
@@ -3585,7 +3583,7 @@
               <w:lang w:eastAsia="it-IT"/>
             </w:rPr>
           </w:pPr>
-          <w:hyperlink w:anchor="_Toc23529815" w:history="1">
+          <w:hyperlink w:anchor="_Toc23605644" w:history="1">
             <w:r>
               <w:rPr>
                 <w:rStyle w:val="Collegamentoipertestuale"/>
@@ -3630,7 +3628,7 @@
                 <w:noProof/>
                 <w:webHidden/>
               </w:rPr>
-              <w:instrText xml:space="preserve"> PAGEREF _Toc23529815 \h </w:instrText>
+              <w:instrText xml:space="preserve"> PAGEREF _Toc23605644 \h </w:instrText>
             </w:r>
             <w:r>
               <w:rPr>
@@ -3650,7 +3648,7 @@
                 <w:noProof/>
                 <w:webHidden/>
               </w:rPr>
-              <w:t>41</w:t>
+              <w:t>50</w:t>
             </w:r>
             <w:r>
               <w:rPr>
@@ -3674,6 +3672,176 @@
           <w:lang w:val="en-GB"/>
         </w:rPr>
       </w:pPr>
+      <w:bookmarkStart w:id="0" w:name="_GoBack"/>
+      <w:bookmarkEnd w:id="0"/>
+    </w:p>
+    <w:p>
+      <w:pPr>
+        <w:rPr>
+          <w:lang w:val="en-GB"/>
+        </w:rPr>
+      </w:pPr>
+    </w:p>
+    <w:p>
+      <w:pPr>
+        <w:rPr>
+          <w:lang w:val="en-GB"/>
+        </w:rPr>
+      </w:pPr>
+    </w:p>
+    <w:p>
+      <w:pPr>
+        <w:rPr>
+          <w:lang w:val="en-GB"/>
+        </w:rPr>
+      </w:pPr>
+    </w:p>
+    <w:p>
+      <w:pPr>
+        <w:rPr>
+          <w:lang w:val="en-GB"/>
+        </w:rPr>
+      </w:pPr>
+    </w:p>
+    <w:p>
+      <w:pPr>
+        <w:rPr>
+          <w:lang w:val="en-GB"/>
+        </w:rPr>
+      </w:pPr>
+    </w:p>
+    <w:p>
+      <w:pPr>
+        <w:rPr>
+          <w:lang w:val="en-GB"/>
+        </w:rPr>
+      </w:pPr>
+    </w:p>
+    <w:p>
+      <w:pPr>
+        <w:rPr>
+          <w:lang w:val="en-GB"/>
+        </w:rPr>
+      </w:pPr>
+    </w:p>
+    <w:p>
+      <w:pPr>
+        <w:rPr>
+          <w:lang w:val="en-GB"/>
+        </w:rPr>
+      </w:pPr>
+    </w:p>
+    <w:p>
+      <w:pPr>
+        <w:rPr>
+          <w:lang w:val="en-GB"/>
+        </w:rPr>
+      </w:pPr>
+    </w:p>
+    <w:p>
+      <w:pPr>
+        <w:rPr>
+          <w:lang w:val="en-GB"/>
+        </w:rPr>
+      </w:pPr>
+    </w:p>
+    <w:p>
+      <w:pPr>
+        <w:rPr>
+          <w:lang w:val="en-GB"/>
+        </w:rPr>
+      </w:pPr>
+    </w:p>
+    <w:p>
+      <w:pPr>
+        <w:rPr>
+          <w:lang w:val="en-GB"/>
+        </w:rPr>
+      </w:pPr>
+    </w:p>
+    <w:p>
+      <w:pPr>
+        <w:rPr>
+          <w:lang w:val="en-GB"/>
+        </w:rPr>
+      </w:pPr>
+    </w:p>
+    <w:p>
+      <w:pPr>
+        <w:rPr>
+          <w:lang w:val="en-GB"/>
+        </w:rPr>
+      </w:pPr>
+    </w:p>
+    <w:p>
+      <w:pPr>
+        <w:rPr>
+          <w:lang w:val="en-GB"/>
+        </w:rPr>
+      </w:pPr>
+    </w:p>
+    <w:p>
+      <w:pPr>
+        <w:rPr>
+          <w:lang w:val="en-GB"/>
+        </w:rPr>
+      </w:pPr>
+    </w:p>
+    <w:p>
+      <w:pPr>
+        <w:rPr>
+          <w:lang w:val="en-GB"/>
+        </w:rPr>
+      </w:pPr>
+    </w:p>
+    <w:p>
+      <w:pPr>
+        <w:rPr>
+          <w:lang w:val="en-GB"/>
+        </w:rPr>
+      </w:pPr>
+    </w:p>
+    <w:p>
+      <w:pPr>
+        <w:rPr>
+          <w:lang w:val="en-GB"/>
+        </w:rPr>
+      </w:pPr>
+    </w:p>
+    <w:p>
+      <w:pPr>
+        <w:rPr>
+          <w:lang w:val="en-GB"/>
+        </w:rPr>
+      </w:pPr>
+    </w:p>
+    <w:p>
+      <w:pPr>
+        <w:rPr>
+          <w:lang w:val="en-GB"/>
+        </w:rPr>
+      </w:pPr>
+    </w:p>
+    <w:p>
+      <w:pPr>
+        <w:rPr>
+          <w:lang w:val="en-GB"/>
+        </w:rPr>
+      </w:pPr>
+    </w:p>
+    <w:p>
+      <w:pPr>
+        <w:rPr>
+          <w:lang w:val="en-GB"/>
+        </w:rPr>
+      </w:pPr>
+    </w:p>
+    <w:p>
+      <w:pPr>
+        <w:rPr>
+          <w:lang w:val="en-GB"/>
+        </w:rPr>
+      </w:pPr>
     </w:p>
     <w:p>
       <w:pPr>
@@ -3690,11 +3858,12 @@
           <w:numId w:val="7"/>
         </w:numPr>
       </w:pPr>
-      <w:bookmarkStart w:id="1" w:name="_Toc23529774"/>
-      <w:r>
-        <w:rPr>
-          <w:lang w:val="en-GB"/>
-        </w:rPr>
+      <w:bookmarkStart w:id="1" w:name="_Toc23605603"/>
+      <w:r>
+        <w:rPr>
+          <w:lang w:val="en-GB"/>
+        </w:rPr>
+        <w:lastRenderedPageBreak/>
         <w:t>Introduction</w:t>
       </w:r>
       <w:bookmarkEnd w:id="1"/>
@@ -3710,7 +3879,7 @@
           <w:lang w:val="en-GB"/>
         </w:rPr>
       </w:pPr>
-      <w:bookmarkStart w:id="2" w:name="_Toc23529775"/>
+      <w:bookmarkStart w:id="2" w:name="_Toc23605604"/>
       <w:r>
         <w:rPr>
           <w:lang w:val="en-GB"/>
@@ -3736,7 +3905,7 @@
           <w:lang w:val="en-GB"/>
         </w:rPr>
       </w:pPr>
-      <w:bookmarkStart w:id="3" w:name="_Toc23529776"/>
+      <w:bookmarkStart w:id="3" w:name="_Toc23605605"/>
       <w:r>
         <w:rPr>
           <w:lang w:val="en-GB"/>
@@ -3748,6 +3917,7 @@
     <w:p>
       <w:pPr>
         <w:ind w:left="1416"/>
+        <w:jc w:val="both"/>
         <w:rPr>
           <w:rFonts w:ascii="Calibri" w:eastAsia="Calibri" w:hAnsi="Calibri" w:cs="Calibri"/>
           <w:lang w:val="en-GB"/>
@@ -4051,15 +4221,7 @@
           <w:rFonts w:ascii="Calibri" w:eastAsia="Calibri" w:hAnsi="Calibri" w:cs="Calibri"/>
           <w:lang w:val="en-GB"/>
         </w:rPr>
-        <w:t xml:space="preserve">. If the municipality offers a service that allows users to retrieve the information about accidents that occur on the </w:t>
-      </w:r>
-      <w:r>
-        <w:rPr>
-          <w:rFonts w:ascii="Calibri" w:eastAsia="Calibri" w:hAnsi="Calibri" w:cs="Calibri"/>
-          <w:lang w:val="en-GB"/>
-        </w:rPr>
-        <w:lastRenderedPageBreak/>
-        <w:t xml:space="preserve">territory of the municipality, </w:t>
+        <w:t xml:space="preserve">. If the municipality offers a service that allows users to retrieve the information about accidents that occur on the territory of the municipality, </w:t>
       </w:r>
       <w:proofErr w:type="spellStart"/>
       <w:r>
@@ -4188,7 +4350,15 @@
           <w:rFonts w:ascii="Calibri" w:eastAsia="Calibri" w:hAnsi="Calibri" w:cs="Calibri"/>
           <w:lang w:val="en-GB"/>
         </w:rPr>
-        <w:t xml:space="preserve"> also identifies areas with critical number of accidents and reports suggestions as a possible solution as an automatized method to engage with the problem. Thus, it could help the authorities to highlight where the interventions should be provided, and this functionality should make it easier to point out the areas with critical statistics. So, if the municipality provide the needed information, it helps with the traceability of the main problem, therefore handling it providing also a higher measurement on local security.</w:t>
+        <w:t xml:space="preserve"> also identifies areas with critical number of accidents and reports suggestions as a possible solution as an automatized method to engage with the problem. Thus, it could help the authorities to highlight where the interventions should be provided, and this functionality should make it easier to point out the areas with critical </w:t>
+      </w:r>
+      <w:r>
+        <w:rPr>
+          <w:rFonts w:ascii="Calibri" w:eastAsia="Calibri" w:hAnsi="Calibri" w:cs="Calibri"/>
+          <w:lang w:val="en-GB"/>
+        </w:rPr>
+        <w:lastRenderedPageBreak/>
+        <w:t>statistics. So, if the municipality provide the needed information, it helps with the traceability of the main problem, therefore handling it providing also a higher measurement on local security.</w:t>
       </w:r>
     </w:p>
     <w:p>
@@ -4207,7 +4377,7 @@
           <w:lang w:val="en-GB"/>
         </w:rPr>
       </w:pPr>
-      <w:bookmarkStart w:id="4" w:name="_Toc23529777"/>
+      <w:bookmarkStart w:id="4" w:name="_Toc23605606"/>
       <w:r>
         <w:rPr>
           <w:lang w:val="en-GB"/>
@@ -4239,6 +4409,7 @@
           <w:numId w:val="4"/>
         </w:numPr>
         <w:ind w:left="2136"/>
+        <w:jc w:val="both"/>
         <w:rPr>
           <w:lang w:val="en-GB"/>
         </w:rPr>
@@ -4258,6 +4429,7 @@
           <w:numId w:val="4"/>
         </w:numPr>
         <w:ind w:left="2136"/>
+        <w:jc w:val="both"/>
         <w:rPr>
           <w:lang w:val="en-GB"/>
         </w:rPr>
@@ -4277,6 +4449,7 @@
           <w:numId w:val="4"/>
         </w:numPr>
         <w:ind w:left="2136"/>
+        <w:jc w:val="both"/>
         <w:rPr>
           <w:lang w:val="en-GB"/>
         </w:rPr>
@@ -4296,6 +4469,7 @@
           <w:numId w:val="4"/>
         </w:numPr>
         <w:ind w:left="2136"/>
+        <w:jc w:val="both"/>
         <w:rPr>
           <w:lang w:val="en-GB"/>
         </w:rPr>
@@ -4315,6 +4489,7 @@
           <w:numId w:val="4"/>
         </w:numPr>
         <w:ind w:left="2136"/>
+        <w:jc w:val="both"/>
         <w:rPr>
           <w:lang w:val="en-GB"/>
         </w:rPr>
@@ -4334,6 +4509,7 @@
           <w:numId w:val="4"/>
         </w:numPr>
         <w:ind w:left="2136"/>
+        <w:jc w:val="both"/>
         <w:rPr>
           <w:lang w:val="en-GB"/>
         </w:rPr>
@@ -4353,6 +4529,7 @@
           <w:numId w:val="4"/>
         </w:numPr>
         <w:ind w:left="2136"/>
+        <w:jc w:val="both"/>
         <w:rPr>
           <w:lang w:val="en-GB"/>
         </w:rPr>
@@ -4367,6 +4544,7 @@
     <w:p>
       <w:pPr>
         <w:ind w:left="1416"/>
+        <w:jc w:val="both"/>
         <w:rPr>
           <w:lang w:val="en-GB"/>
         </w:rPr>
@@ -4478,33 +4656,33 @@
           <w:lang w:val="en-GB"/>
         </w:rPr>
       </w:pPr>
-      <w:bookmarkStart w:id="5" w:name="_Toc23529778"/>
-      <w:r>
-        <w:rPr>
-          <w:lang w:val="en-GB"/>
+      <w:bookmarkStart w:id="5" w:name="_Toc23605607"/>
+      <w:r>
+        <w:rPr>
+          <w:lang w:val="en-GB"/>
+        </w:rPr>
+        <w:t>1.2 Scope</w:t>
+      </w:r>
+      <w:bookmarkEnd w:id="5"/>
+    </w:p>
+    <w:p>
+      <w:pPr>
+        <w:rPr>
+          <w:lang w:val="en-GB"/>
+        </w:rPr>
+      </w:pPr>
+    </w:p>
+    <w:p>
+      <w:pPr>
+        <w:rPr>
+          <w:lang w:val="en-GB"/>
+        </w:rPr>
+      </w:pPr>
+      <w:r>
+        <w:rPr>
+          <w:noProof/>
         </w:rPr>
         <w:lastRenderedPageBreak/>
-        <w:t>1.2 Scope</w:t>
-      </w:r>
-      <w:bookmarkEnd w:id="5"/>
-    </w:p>
-    <w:p>
-      <w:pPr>
-        <w:rPr>
-          <w:lang w:val="en-GB"/>
-        </w:rPr>
-      </w:pPr>
-    </w:p>
-    <w:p>
-      <w:pPr>
-        <w:rPr>
-          <w:lang w:val="en-GB"/>
-        </w:rPr>
-      </w:pPr>
-      <w:r>
-        <w:rPr>
-          <w:noProof/>
-        </w:rPr>
         <w:drawing>
           <wp:inline distT="0" distB="0" distL="0" distR="0" wp14:anchorId="095ADD75" wp14:editId="3C8F37E0">
             <wp:extent cx="6096000" cy="3340100"/>
@@ -4689,7 +4867,7 @@
           <w:rFonts w:ascii="Calibri" w:eastAsia="Calibri" w:hAnsi="Calibri" w:cs="Calibri"/>
           <w:lang w:val="en-GB"/>
         </w:rPr>
-        <w:t xml:space="preserve">As it is in the specification of the S2B, Reports are composed of date, time, position, a note (with a maximum fixed number of  characters) and a clear picture of the committed violation in which the licence plate should be included, </w:t>
+        <w:t xml:space="preserve">As it is in the specification of the S2B, Reports are composed of date, time, position, a note (with a maximum fixed number of  characters) and a clear picture of the committed violation in which the licence plate should be included, but it isn’t a restricted requirement because, in the worst case, there are two possible situations: in the first one the licence plate isn’t clear (e.g. poor quality or blurry image) the user is allowed to do one out of two possible actions that consist of re-take the picture of the violation or modify the licence plate number, and if the user </w:t>
       </w:r>
       <w:r>
         <w:rPr>
@@ -4697,7 +4875,7 @@
           <w:lang w:val="en-GB"/>
         </w:rPr>
         <w:lastRenderedPageBreak/>
-        <w:t>but it isn’t a restricted requirement because, in the worst case, there are two possible situations: in the first one the licence plate isn’t clear (e.g. poor quality or blurry image) the user is allowed to do one out of two possible actions that consist of re-take the picture of the violation or modify the licence plate number, and if the user chooses to do the second action, the system shall recognize the report as one, instead, with a modified licence plate number and this induces minor level of credibility; instead, in the second situation, if the system doesn’t recognize a vehicle in the taken picture it will take an immediate action to discard this picture and it will eventually ask the user to take a new clearer picture to be able to proceed, and that precludes the fact that user might send pictures that are not in accordance with the domain of the application (e.g. photos that don’t contain a vehicle such as selfies).</w:t>
+        <w:t>chooses to do the second action, the system shall recognize the report as one, instead, with a modified licence plate number and this induces minor level of credibility; instead, in the second situation, if the system doesn’t recognize a vehicle in the taken picture it will take an immediate action to discard this picture and it will eventually ask the user to take a new clearer picture to be able to proceed, and that precludes the fact that user might send pictures that are not in accordance with the domain of the application (e.g. photos that don’t contain a vehicle such as selfies).</w:t>
       </w:r>
     </w:p>
     <w:p>
@@ -4971,7 +5149,7 @@
           <w:lang w:val="en-GB"/>
         </w:rPr>
       </w:pPr>
-      <w:bookmarkStart w:id="6" w:name="_Toc23529779"/>
+      <w:bookmarkStart w:id="6" w:name="_Toc23605608"/>
       <w:r>
         <w:rPr>
           <w:lang w:val="en-GB"/>
@@ -4993,7 +5171,7 @@
           <w:lang w:val="en-GB"/>
         </w:rPr>
       </w:pPr>
-      <w:bookmarkStart w:id="8" w:name="_Toc23529780"/>
+      <w:bookmarkStart w:id="8" w:name="_Toc23605609"/>
       <w:r>
         <w:rPr>
           <w:lang w:val="en-GB"/>
@@ -5246,7 +5424,6 @@
           <w:bCs/>
           <w:lang w:val="en-GB"/>
         </w:rPr>
-        <w:lastRenderedPageBreak/>
         <w:t>Vehicle</w:t>
       </w:r>
       <w:r>
@@ -5329,6 +5506,7 @@
           <w:bCs/>
           <w:lang w:val="en-GB"/>
         </w:rPr>
+        <w:lastRenderedPageBreak/>
         <w:t>Authority</w:t>
       </w:r>
       <w:r>
@@ -5676,7 +5854,7 @@
           <w:lang w:val="en-GB"/>
         </w:rPr>
       </w:pPr>
-      <w:bookmarkStart w:id="9" w:name="_Toc23529781"/>
+      <w:bookmarkStart w:id="9" w:name="_Toc23605610"/>
       <w:r>
         <w:rPr>
           <w:lang w:val="en-GB"/>
@@ -6028,7 +6206,7 @@
           <w:lang w:val="en-GB"/>
         </w:rPr>
       </w:pPr>
-      <w:bookmarkStart w:id="10" w:name="_Toc23529782"/>
+      <w:bookmarkStart w:id="10" w:name="_Toc23605611"/>
       <w:r>
         <w:rPr>
           <w:lang w:val="en-GB"/>
@@ -6181,12 +6359,11 @@
           <w:lang w:val="en-GB"/>
         </w:rPr>
       </w:pPr>
-      <w:bookmarkStart w:id="11" w:name="_Toc23529783"/>
-      <w:r>
-        <w:rPr>
-          <w:lang w:val="en-GB"/>
-        </w:rPr>
-        <w:lastRenderedPageBreak/>
+      <w:bookmarkStart w:id="11" w:name="_Toc23605612"/>
+      <w:r>
+        <w:rPr>
+          <w:lang w:val="en-GB"/>
+        </w:rPr>
         <w:t>1.4 Revision history</w:t>
       </w:r>
       <w:bookmarkEnd w:id="11"/>
@@ -6199,7 +6376,7 @@
           <w:lang w:val="en-GB"/>
         </w:rPr>
       </w:pPr>
-      <w:bookmarkStart w:id="12" w:name="_Toc23529784"/>
+      <w:bookmarkStart w:id="12" w:name="_Toc23605613"/>
       <w:r>
         <w:rPr>
           <w:lang w:val="en-GB"/>
@@ -6298,6 +6475,7 @@
         <w:rPr>
           <w:lang w:val="en-GB"/>
         </w:rPr>
+        <w:lastRenderedPageBreak/>
         <w:t xml:space="preserve">General Data Protection Regulation (EU) 2016/679 </w:t>
       </w:r>
       <w:hyperlink r:id="rId10">
@@ -6653,6 +6831,9 @@
           <w:numId w:val="15"/>
         </w:numPr>
         <w:rPr>
+          <w:rStyle w:val="Collegamentoipertestuale"/>
+          <w:color w:val="auto"/>
+          <w:u w:val="none"/>
           <w:lang w:val="en-US"/>
         </w:rPr>
       </w:pPr>
@@ -6691,13 +6872,66 @@
     </w:p>
     <w:p>
       <w:pPr>
+        <w:pStyle w:val="Paragrafoelenco"/>
+        <w:numPr>
+          <w:ilvl w:val="0"/>
+          <w:numId w:val="15"/>
+        </w:numPr>
+      </w:pPr>
+      <w:proofErr w:type="spellStart"/>
+      <w:r>
+        <w:rPr>
+          <w:rStyle w:val="Collegamentoipertestuale"/>
+          <w:color w:val="auto"/>
+          <w:u w:val="none"/>
+        </w:rPr>
+        <w:t>Alloy</w:t>
+      </w:r>
+      <w:proofErr w:type="spellEnd"/>
+      <w:r>
+        <w:rPr>
+          <w:rStyle w:val="Collegamentoipertestuale"/>
+          <w:color w:val="auto"/>
+          <w:u w:val="none"/>
+        </w:rPr>
+        <w:t xml:space="preserve"> </w:t>
+      </w:r>
+      <w:proofErr w:type="spellStart"/>
+      <w:r>
+        <w:rPr>
+          <w:rStyle w:val="Collegamentoipertestuale"/>
+          <w:color w:val="auto"/>
+          <w:u w:val="none"/>
+        </w:rPr>
+        <w:t>documentation</w:t>
+      </w:r>
+      <w:proofErr w:type="spellEnd"/>
+      <w:r>
+        <w:rPr>
+          <w:rStyle w:val="Collegamentoipertestuale"/>
+          <w:color w:val="auto"/>
+          <w:u w:val="none"/>
+        </w:rPr>
+        <w:t xml:space="preserve"> </w:t>
+      </w:r>
+      <w:hyperlink r:id="rId22" w:history="1">
+        <w:r>
+          <w:rPr>
+            <w:rStyle w:val="Collegamentoipertestuale"/>
+          </w:rPr>
+          <w:t>http://alloytools.org/documentation.html</w:t>
+        </w:r>
+      </w:hyperlink>
+    </w:p>
+    <w:p>
+      <w:pPr>
         <w:pStyle w:val="Titolo2"/>
         <w:ind w:firstLine="708"/>
         <w:rPr>
           <w:lang w:val="en-GB"/>
         </w:rPr>
       </w:pPr>
-      <w:bookmarkStart w:id="13" w:name="_Toc23529785"/>
+      <w:bookmarkStart w:id="13" w:name="_Toc23605614"/>
       <w:r>
         <w:rPr>
           <w:lang w:val="en-GB"/>
@@ -6724,19 +6958,29 @@
         </w:rPr>
         <w:t xml:space="preserve">Chapter 1 is an introduction: it describes the purpose of the system informally </w:t>
       </w:r>
-      <w:proofErr w:type="gramStart"/>
-      <w:r>
-        <w:rPr>
-          <w:lang w:val="en-GB"/>
-        </w:rPr>
-        <w:t>and also</w:t>
-      </w:r>
-      <w:proofErr w:type="gramEnd"/>
-      <w:r>
-        <w:rPr>
-          <w:lang w:val="en-GB"/>
-        </w:rPr>
-        <w:t xml:space="preserve"> by making use of the list of goals which the application has to reach. Moreover, it defines the scope, where the aim of the project is defined in greater detail and the application domain and the most important shared phenomena are shown.</w:t>
+      <w:r>
+        <w:rPr>
+          <w:lang w:val="en-GB"/>
+        </w:rPr>
+        <w:t>and</w:t>
+      </w:r>
+      <w:r>
+        <w:rPr>
+          <w:lang w:val="en-GB"/>
+        </w:rPr>
+        <w:t xml:space="preserve"> by making use of the list of goals which the application </w:t>
+      </w:r>
+      <w:r>
+        <w:rPr>
+          <w:lang w:val="en-GB"/>
+        </w:rPr>
+        <w:t>must</w:t>
+      </w:r>
+      <w:r>
+        <w:rPr>
+          <w:lang w:val="en-GB"/>
+        </w:rPr>
+        <w:t xml:space="preserve"> reach. Moreover, it defines the scope, where the aim of the project is defined in greater detail and the application domain and the most important shared phenomena are shown.</w:t>
       </w:r>
     </w:p>
     <w:p>
@@ -6793,7 +7037,6 @@
         <w:rPr>
           <w:lang w:val="en-GB"/>
         </w:rPr>
-        <w:lastRenderedPageBreak/>
         <w:t>Chapter 4 contains the Alloy model of some critical aspects with all the related comments and documentation in order to show how the project has been modelled and represented through the language.</w:t>
       </w:r>
     </w:p>
@@ -6847,7 +7090,7 @@
           <w:lang w:val="en-GB"/>
         </w:rPr>
       </w:pPr>
-      <w:bookmarkStart w:id="14" w:name="_Toc23529786"/>
+      <w:bookmarkStart w:id="14" w:name="_Toc23605615"/>
       <w:r>
         <w:rPr>
           <w:lang w:val="en-GB"/>
@@ -6867,7 +7110,7 @@
           <w:lang w:val="en-GB"/>
         </w:rPr>
       </w:pPr>
-      <w:bookmarkStart w:id="15" w:name="_Toc23529787"/>
+      <w:bookmarkStart w:id="15" w:name="_Toc23605616"/>
       <w:r>
         <w:rPr>
           <w:lang w:val="en-GB"/>
@@ -7204,7 +7447,7 @@
                     <pic:cNvPicPr/>
                   </pic:nvPicPr>
                   <pic:blipFill>
-                    <a:blip r:embed="rId22">
+                    <a:blip r:embed="rId23">
                       <a:extLst>
                         <a:ext uri="{28A0092B-C50C-407E-A947-70E740481C1C}">
                           <a14:useLocalDpi xmlns:a14="http://schemas.microsoft.com/office/drawing/2010/main" val="0"/>
@@ -7449,7 +7692,7 @@
                     </pic:cNvPicPr>
                   </pic:nvPicPr>
                   <pic:blipFill>
-                    <a:blip r:embed="rId23">
+                    <a:blip r:embed="rId24">
                       <a:extLst>
                         <a:ext uri="{28A0092B-C50C-407E-A947-70E740481C1C}">
                           <a14:useLocalDpi xmlns:a14="http://schemas.microsoft.com/office/drawing/2010/main" val="0"/>
@@ -7662,7 +7905,7 @@
                     </pic:cNvPicPr>
                   </pic:nvPicPr>
                   <pic:blipFill>
-                    <a:blip r:embed="rId24">
+                    <a:blip r:embed="rId25">
                       <a:extLst>
                         <a:ext uri="{28A0092B-C50C-407E-A947-70E740481C1C}">
                           <a14:useLocalDpi xmlns:a14="http://schemas.microsoft.com/office/drawing/2010/main" val="0"/>
@@ -7807,14 +8050,12 @@
         </w:rPr>
         <w:t xml:space="preserve"> data. If a new suggestion is </w:t>
       </w:r>
-      <w:proofErr w:type="gramStart"/>
-      <w:r>
-        <w:rPr>
-          <w:lang w:val="en-GB"/>
-        </w:rPr>
-        <w:t>available</w:t>
-      </w:r>
-      <w:proofErr w:type="gramEnd"/>
+      <w:r>
+        <w:rPr>
+          <w:lang w:val="en-GB"/>
+        </w:rPr>
+        <w:t>available,</w:t>
+      </w:r>
       <w:r>
         <w:rPr>
           <w:lang w:val="en-GB"/>
@@ -7852,7 +8093,7 @@
                     </pic:cNvPicPr>
                   </pic:nvPicPr>
                   <pic:blipFill>
-                    <a:blip r:embed="rId25">
+                    <a:blip r:embed="rId26">
                       <a:extLst>
                         <a:ext uri="{28A0092B-C50C-407E-A947-70E740481C1C}">
                           <a14:useLocalDpi xmlns:a14="http://schemas.microsoft.com/office/drawing/2010/main" val="0"/>
@@ -7921,14 +8162,7 @@
           <w:i/>
           <w:lang w:val="en-GB"/>
         </w:rPr>
-        <w:t xml:space="preserve"> </w:t>
-      </w:r>
-      <w:r>
-        <w:rPr>
-          <w:i/>
-          <w:lang w:val="en-GB"/>
-        </w:rPr>
-        <w:t>State Diagram</w:t>
+        <w:t xml:space="preserve"> State Diagram</w:t>
       </w:r>
     </w:p>
     <w:p>
@@ -7980,49 +8214,7 @@
         <w:rPr>
           <w:lang w:val="en-GB"/>
         </w:rPr>
-        <w:t xml:space="preserve">In the </w:t>
-      </w:r>
-      <w:r>
-        <w:rPr>
-          <w:lang w:val="en-GB"/>
-        </w:rPr>
-        <w:t xml:space="preserve">last </w:t>
-      </w:r>
-      <w:r>
-        <w:rPr>
-          <w:lang w:val="en-GB"/>
-        </w:rPr>
-        <w:t xml:space="preserve">State Diagram shown in Figure </w:t>
-      </w:r>
-      <w:r>
-        <w:rPr>
-          <w:lang w:val="en-GB"/>
-        </w:rPr>
-        <w:t>6</w:t>
-      </w:r>
-      <w:r>
-        <w:rPr>
-          <w:lang w:val="en-GB"/>
-        </w:rPr>
-        <w:t>, it is represented how</w:t>
-      </w:r>
-      <w:r>
-        <w:rPr>
-          <w:lang w:val="en-GB"/>
-        </w:rPr>
-        <w:t xml:space="preserve"> statistics,</w:t>
-      </w:r>
-      <w:r>
-        <w:rPr>
-          <w:lang w:val="en-GB"/>
-        </w:rPr>
-        <w:t xml:space="preserve"> </w:t>
-      </w:r>
-      <w:r>
-        <w:rPr>
-          <w:lang w:val="en-GB"/>
-        </w:rPr>
-        <w:t>upon user request to display them, are computed</w:t>
+        <w:t>In the last State Diagram shown in Figure 6, it is represented how statistics, upon user request to display them, are computed</w:t>
       </w:r>
       <w:r>
         <w:rPr>
@@ -8089,7 +8281,7 @@
                     </pic:cNvPicPr>
                   </pic:nvPicPr>
                   <pic:blipFill>
-                    <a:blip r:embed="rId26">
+                    <a:blip r:embed="rId27">
                       <a:extLst>
                         <a:ext uri="{28A0092B-C50C-407E-A947-70E740481C1C}">
                           <a14:useLocalDpi xmlns:a14="http://schemas.microsoft.com/office/drawing/2010/main" val="0"/>
@@ -8169,14 +8361,7 @@
           <w:i/>
           <w:lang w:val="en-GB"/>
         </w:rPr>
-        <w:t xml:space="preserve">computing and sending statistics to be shown to the user </w:t>
-      </w:r>
-      <w:r>
-        <w:rPr>
-          <w:i/>
-          <w:lang w:val="en-GB"/>
-        </w:rPr>
-        <w:t>State Diagram</w:t>
+        <w:t>computing and sending statistics to be shown to the user State Diagram</w:t>
       </w:r>
     </w:p>
     <w:p>
@@ -8198,7 +8383,7 @@
           <w:lang w:val="en-GB"/>
         </w:rPr>
       </w:pPr>
-      <w:bookmarkStart w:id="16" w:name="_Toc23529788"/>
+      <w:bookmarkStart w:id="16" w:name="_Toc23605617"/>
       <w:r>
         <w:rPr>
           <w:lang w:val="en-GB"/>
@@ -8891,7 +9076,7 @@
           <w:lang w:val="en-GB"/>
         </w:rPr>
       </w:pPr>
-      <w:bookmarkStart w:id="17" w:name="_Toc23529789"/>
+      <w:bookmarkStart w:id="17" w:name="_Toc23605618"/>
       <w:r>
         <w:rPr>
           <w:lang w:val="en-GB"/>
@@ -9141,7 +9326,7 @@
           <w:lang w:val="en-GB"/>
         </w:rPr>
       </w:pPr>
-      <w:bookmarkStart w:id="18" w:name="_Toc23529790"/>
+      <w:bookmarkStart w:id="18" w:name="_Toc23605619"/>
       <w:r>
         <w:rPr>
           <w:lang w:val="en-GB"/>
@@ -9158,7 +9343,7 @@
           <w:lang w:val="en-GB"/>
         </w:rPr>
       </w:pPr>
-      <w:bookmarkStart w:id="19" w:name="_Toc23529791"/>
+      <w:bookmarkStart w:id="19" w:name="_Toc23605620"/>
       <w:r>
         <w:rPr>
           <w:lang w:val="en-GB"/>
@@ -9174,6 +9359,7 @@
           <w:ilvl w:val="2"/>
           <w:numId w:val="53"/>
         </w:numPr>
+        <w:jc w:val="both"/>
         <w:rPr>
           <w:lang w:val="en-GB"/>
         </w:rPr>
@@ -9200,6 +9386,7 @@
           <w:ilvl w:val="2"/>
           <w:numId w:val="53"/>
         </w:numPr>
+        <w:jc w:val="both"/>
         <w:rPr>
           <w:lang w:val="en-GB"/>
         </w:rPr>
@@ -9240,6 +9427,7 @@
           <w:ilvl w:val="2"/>
           <w:numId w:val="53"/>
         </w:numPr>
+        <w:jc w:val="both"/>
         <w:rPr>
           <w:lang w:val="en-GB"/>
         </w:rPr>
@@ -9268,6 +9456,7 @@
           <w:ilvl w:val="2"/>
           <w:numId w:val="53"/>
         </w:numPr>
+        <w:jc w:val="both"/>
         <w:rPr>
           <w:lang w:val="en-GB"/>
         </w:rPr>
@@ -9296,6 +9485,7 @@
           <w:ilvl w:val="2"/>
           <w:numId w:val="53"/>
         </w:numPr>
+        <w:jc w:val="both"/>
         <w:rPr>
           <w:lang w:val="en-GB"/>
         </w:rPr>
@@ -9324,6 +9514,7 @@
           <w:ilvl w:val="2"/>
           <w:numId w:val="53"/>
         </w:numPr>
+        <w:jc w:val="both"/>
         <w:rPr>
           <w:lang w:val="en-GB"/>
         </w:rPr>
@@ -9352,6 +9543,7 @@
           <w:ilvl w:val="2"/>
           <w:numId w:val="53"/>
         </w:numPr>
+        <w:jc w:val="both"/>
         <w:rPr>
           <w:lang w:val="en-GB"/>
         </w:rPr>
@@ -9398,7 +9590,7 @@
           <w:lang w:val="en-GB"/>
         </w:rPr>
       </w:pPr>
-      <w:bookmarkStart w:id="20" w:name="_Toc23529792"/>
+      <w:bookmarkStart w:id="20" w:name="_Toc23605621"/>
       <w:r>
         <w:rPr>
           <w:lang w:val="en-GB"/>
@@ -9494,6 +9686,7 @@
           <w:ilvl w:val="2"/>
           <w:numId w:val="54"/>
         </w:numPr>
+        <w:jc w:val="both"/>
         <w:rPr>
           <w:lang w:val="en-GB"/>
         </w:rPr>
@@ -9545,7 +9738,7 @@
           <w:lang w:val="en-GB"/>
         </w:rPr>
       </w:pPr>
-      <w:bookmarkStart w:id="21" w:name="_Toc23529793"/>
+      <w:bookmarkStart w:id="21" w:name="_Toc23605622"/>
       <w:r>
         <w:rPr>
           <w:lang w:val="en-GB"/>
@@ -9562,7 +9755,7 @@
           <w:lang w:val="en-GB"/>
         </w:rPr>
       </w:pPr>
-      <w:bookmarkStart w:id="22" w:name="_Toc23529794"/>
+      <w:bookmarkStart w:id="22" w:name="_Toc23605623"/>
       <w:r>
         <w:rPr>
           <w:lang w:val="en-GB"/>
@@ -9579,7 +9772,7 @@
           <w:lang w:val="en-GB"/>
         </w:rPr>
       </w:pPr>
-      <w:bookmarkStart w:id="23" w:name="_Toc23529795"/>
+      <w:bookmarkStart w:id="23" w:name="_Toc23605624"/>
       <w:r>
         <w:rPr>
           <w:lang w:val="en-GB"/>
@@ -9596,7 +9789,7 @@
           <w:lang w:val="en-GB"/>
         </w:rPr>
       </w:pPr>
-      <w:bookmarkStart w:id="24" w:name="_Toc23529796"/>
+      <w:bookmarkStart w:id="24" w:name="_Toc23605625"/>
       <w:r>
         <w:rPr>
           <w:lang w:val="en-GB"/>
@@ -9628,7 +9821,7 @@
           <w:lang w:val="en-GB"/>
         </w:rPr>
       </w:pPr>
-      <w:bookmarkStart w:id="25" w:name="_Toc23529797"/>
+      <w:bookmarkStart w:id="25" w:name="_Toc23605626"/>
       <w:r>
         <w:rPr>
           <w:lang w:val="en-GB"/>
@@ -9718,7 +9911,7 @@
         </w:rPr>
         <w:tab/>
       </w:r>
-      <w:bookmarkStart w:id="26" w:name="_Toc23529798"/>
+      <w:bookmarkStart w:id="26" w:name="_Toc23605627"/>
       <w:r>
         <w:rPr>
           <w:lang w:val="en-GB"/>
@@ -9744,17 +9937,54 @@
     </w:p>
     <w:p>
       <w:pPr>
+        <w:ind w:left="1416"/>
+        <w:jc w:val="both"/>
+        <w:rPr>
+          <w:lang w:val="en-GB"/>
+        </w:rPr>
+      </w:pPr>
+    </w:p>
+    <w:p>
+      <w:pPr>
+        <w:ind w:left="1416"/>
+        <w:jc w:val="both"/>
+        <w:rPr>
+          <w:lang w:val="en-GB"/>
+        </w:rPr>
+      </w:pPr>
+    </w:p>
+    <w:p>
+      <w:pPr>
+        <w:ind w:left="1416"/>
+        <w:jc w:val="both"/>
+        <w:rPr>
+          <w:lang w:val="en-GB"/>
+        </w:rPr>
+      </w:pPr>
+    </w:p>
+    <w:p>
+      <w:pPr>
+        <w:ind w:left="1416"/>
+        <w:jc w:val="both"/>
+        <w:rPr>
+          <w:lang w:val="en-GB"/>
+        </w:rPr>
+      </w:pPr>
+    </w:p>
+    <w:p>
+      <w:pPr>
         <w:pStyle w:val="Titolo2"/>
         <w:ind w:firstLine="708"/>
         <w:rPr>
           <w:lang w:val="en-GB"/>
         </w:rPr>
       </w:pPr>
-      <w:bookmarkStart w:id="27" w:name="_Toc23529799"/>
-      <w:r>
-        <w:rPr>
-          <w:lang w:val="en-GB"/>
-        </w:rPr>
+      <w:bookmarkStart w:id="27" w:name="_Toc23605628"/>
+      <w:r>
+        <w:rPr>
+          <w:lang w:val="en-GB"/>
+        </w:rPr>
+        <w:lastRenderedPageBreak/>
         <w:t>3.2 Functional Requirements</w:t>
       </w:r>
       <w:bookmarkEnd w:id="27"/>
@@ -9767,7 +9997,7 @@
           <w:lang w:val="en-GB"/>
         </w:rPr>
       </w:pPr>
-      <w:bookmarkStart w:id="28" w:name="_Toc23529800"/>
+      <w:bookmarkStart w:id="28" w:name="_Toc23605629"/>
       <w:r>
         <w:rPr>
           <w:lang w:val="en-GB"/>
@@ -9850,7 +10080,6 @@
         <w:rPr>
           <w:lang w:val="en-GB"/>
         </w:rPr>
-        <w:lastRenderedPageBreak/>
         <w:t>SafeStreets</w:t>
       </w:r>
       <w:proofErr w:type="spellEnd"/>
@@ -10044,14 +10273,12 @@
         </w:rPr>
         <w:t xml:space="preserve"> of the </w:t>
       </w:r>
-      <w:proofErr w:type="gramStart"/>
-      <w:r>
-        <w:rPr>
-          <w:lang w:val="en-GB"/>
-        </w:rPr>
-        <w:t>diagram</w:t>
-      </w:r>
-      <w:proofErr w:type="gramEnd"/>
+      <w:r>
+        <w:rPr>
+          <w:lang w:val="en-GB"/>
+        </w:rPr>
+        <w:t>diagram,</w:t>
+      </w:r>
       <w:r>
         <w:rPr>
           <w:lang w:val="en-GB"/>
@@ -10082,6 +10309,7 @@
           <w:noProof/>
           <w:lang w:val="en-GB"/>
         </w:rPr>
+        <w:lastRenderedPageBreak/>
         <w:drawing>
           <wp:inline distT="0" distB="0" distL="0" distR="0" wp14:anchorId="470626F9" wp14:editId="32B329E3">
             <wp:extent cx="6786962" cy="5267325"/>
@@ -10100,7 +10328,7 @@
                     </pic:cNvPicPr>
                   </pic:nvPicPr>
                   <pic:blipFill>
-                    <a:blip r:embed="rId27">
+                    <a:blip r:embed="rId28">
                       <a:extLst>
                         <a:ext uri="{28A0092B-C50C-407E-A947-70E740481C1C}">
                           <a14:useLocalDpi xmlns:a14="http://schemas.microsoft.com/office/drawing/2010/main" val="0"/>
@@ -10401,25 +10629,31 @@
               <w:rPr>
                 <w:lang w:val="en-GB"/>
               </w:rPr>
-              <w:t>The user authenticates in SPID.</w:t>
-            </w:r>
-          </w:p>
-          <w:p>
-            <w:pPr>
-              <w:pStyle w:val="Paragrafoelenco"/>
-              <w:numPr>
-                <w:ilvl w:val="0"/>
-                <w:numId w:val="24"/>
-              </w:numPr>
-              <w:rPr>
-                <w:lang w:val="en-US"/>
-              </w:rPr>
-            </w:pPr>
-            <w:r>
-              <w:rPr>
-                <w:lang w:val="en-GB"/>
-              </w:rPr>
-              <w:t xml:space="preserve">The user accepts sharing SPID data to </w:t>
+              <w:t>The user authenticates in SPID</w:t>
+            </w:r>
+            <w:r>
+              <w:rPr>
+                <w:lang w:val="en-GB"/>
+              </w:rPr>
+              <w:t xml:space="preserve"> accepting to </w:t>
+            </w:r>
+            <w:r>
+              <w:rPr>
+                <w:lang w:val="en-GB"/>
+              </w:rPr>
+              <w:t>shar</w:t>
+            </w:r>
+            <w:r>
+              <w:rPr>
+                <w:lang w:val="en-GB"/>
+              </w:rPr>
+              <w:t>e</w:t>
+            </w:r>
+            <w:r>
+              <w:rPr>
+                <w:lang w:val="en-GB"/>
+              </w:rPr>
+              <w:t xml:space="preserve"> SPID data to </w:t>
             </w:r>
             <w:proofErr w:type="spellStart"/>
             <w:r>
@@ -14702,6 +14936,63 @@
               <w:t>In this case it suggests the user to use the app only when an Internet connection is available.</w:t>
             </w:r>
           </w:p>
+          <w:p>
+            <w:pPr>
+              <w:pStyle w:val="Paragrafoelenco"/>
+              <w:numPr>
+                <w:ilvl w:val="0"/>
+                <w:numId w:val="41"/>
+              </w:numPr>
+              <w:jc w:val="both"/>
+              <w:rPr>
+                <w:lang w:val="en-US"/>
+              </w:rPr>
+            </w:pPr>
+            <w:proofErr w:type="spellStart"/>
+            <w:r>
+              <w:rPr>
+                <w:lang w:val="en-GB"/>
+              </w:rPr>
+              <w:t>SafeStreets</w:t>
+            </w:r>
+            <w:proofErr w:type="spellEnd"/>
+            <w:r>
+              <w:rPr>
+                <w:lang w:val="en-GB"/>
+              </w:rPr>
+              <w:t xml:space="preserve"> app can’t</w:t>
+            </w:r>
+            <w:r>
+              <w:rPr>
+                <w:lang w:val="en-GB"/>
+              </w:rPr>
+              <w:t xml:space="preserve"> </w:t>
+            </w:r>
+            <w:r>
+              <w:rPr>
+                <w:lang w:val="en-GB"/>
+              </w:rPr>
+              <w:t xml:space="preserve">display any data due </w:t>
+            </w:r>
+            <w:r>
+              <w:rPr>
+                <w:lang w:val="en-GB"/>
+              </w:rPr>
+              <w:t>to missing satellite link for a correct precise position.</w:t>
+            </w:r>
+            <w:r>
+              <w:rPr>
+                <w:lang w:val="en-US"/>
+              </w:rPr>
+              <w:br/>
+            </w:r>
+            <w:r>
+              <w:rPr>
+                <w:lang w:val="en-GB"/>
+              </w:rPr>
+              <w:t>In this case it suggests the user to use the app only when a stable satellite link is available.</w:t>
+            </w:r>
+          </w:p>
         </w:tc>
       </w:tr>
     </w:tbl>
@@ -15318,13 +15609,553 @@
     </w:p>
     <w:p>
       <w:pPr>
+        <w:rPr>
+          <w:lang w:val="en-GB"/>
+        </w:rPr>
+      </w:pPr>
+    </w:p>
+    <w:p>
+      <w:pPr>
+        <w:rPr>
+          <w:lang w:val="en-GB"/>
+        </w:rPr>
+      </w:pPr>
+    </w:p>
+    <w:p>
+      <w:pPr>
+        <w:rPr>
+          <w:lang w:val="en-GB"/>
+        </w:rPr>
+      </w:pPr>
+    </w:p>
+    <w:p>
+      <w:pPr>
+        <w:rPr>
+          <w:lang w:val="en-GB"/>
+        </w:rPr>
+      </w:pPr>
+    </w:p>
+    <w:p>
+      <w:pPr>
+        <w:rPr>
+          <w:lang w:val="en-GB"/>
+        </w:rPr>
+      </w:pPr>
+    </w:p>
+    <w:p>
+      <w:pPr>
+        <w:rPr>
+          <w:lang w:val="en-GB"/>
+        </w:rPr>
+      </w:pPr>
+    </w:p>
+    <w:p>
+      <w:pPr>
+        <w:rPr>
+          <w:lang w:val="en-GB"/>
+        </w:rPr>
+      </w:pPr>
+    </w:p>
+    <w:p>
+      <w:pPr>
+        <w:rPr>
+          <w:lang w:val="en-GB"/>
+        </w:rPr>
+      </w:pPr>
+    </w:p>
+    <w:p>
+      <w:pPr>
+        <w:rPr>
+          <w:lang w:val="en-GB"/>
+        </w:rPr>
+      </w:pPr>
+    </w:p>
+    <w:p>
+      <w:pPr>
+        <w:rPr>
+          <w:lang w:val="en-GB"/>
+        </w:rPr>
+      </w:pPr>
+    </w:p>
+    <w:p>
+      <w:pPr>
+        <w:rPr>
+          <w:lang w:val="en-GB"/>
+        </w:rPr>
+      </w:pPr>
+    </w:p>
+    <w:p>
+      <w:pPr>
+        <w:rPr>
+          <w:lang w:val="en-GB"/>
+        </w:rPr>
+      </w:pPr>
+    </w:p>
+    <w:p>
+      <w:pPr>
+        <w:rPr>
+          <w:lang w:val="en-GB"/>
+        </w:rPr>
+      </w:pPr>
+    </w:p>
+    <w:p>
+      <w:pPr>
+        <w:rPr>
+          <w:lang w:val="en-GB"/>
+        </w:rPr>
+      </w:pPr>
+    </w:p>
+    <w:p>
+      <w:pPr>
+        <w:rPr>
+          <w:lang w:val="en-GB"/>
+        </w:rPr>
+      </w:pPr>
+    </w:p>
+    <w:p>
+      <w:pPr>
+        <w:rPr>
+          <w:lang w:val="en-GB"/>
+        </w:rPr>
+      </w:pPr>
+    </w:p>
+    <w:p>
+      <w:pPr>
+        <w:rPr>
+          <w:lang w:val="en-GB"/>
+        </w:rPr>
+      </w:pPr>
+    </w:p>
+    <w:p>
+      <w:pPr>
+        <w:rPr>
+          <w:lang w:val="en-GB"/>
+        </w:rPr>
+      </w:pPr>
+    </w:p>
+    <w:p>
+      <w:pPr>
+        <w:rPr>
+          <w:lang w:val="en-GB"/>
+        </w:rPr>
+      </w:pPr>
+    </w:p>
+    <w:p>
+      <w:pPr>
+        <w:rPr>
+          <w:lang w:val="en-GB"/>
+        </w:rPr>
+      </w:pPr>
+    </w:p>
+    <w:p>
+      <w:pPr>
+        <w:jc w:val="both"/>
+        <w:rPr>
+          <w:lang w:val="en-GB"/>
+        </w:rPr>
+      </w:pPr>
+      <w:r>
+        <w:rPr>
+          <w:lang w:val="en-GB"/>
+        </w:rPr>
+        <w:lastRenderedPageBreak/>
+        <w:t xml:space="preserve">The following sequence diagrams want to focus on the main and critical points of different use cases, for a clarity purpose some trivial conditions are omitted like the fact that there is a need for </w:t>
+      </w:r>
+      <w:r>
+        <w:rPr>
+          <w:lang w:val="en-GB"/>
+        </w:rPr>
+        <w:t>internet access</w:t>
+      </w:r>
+      <w:r>
+        <w:rPr>
+          <w:lang w:val="en-GB"/>
+        </w:rPr>
+        <w:t xml:space="preserve"> to do a successful login</w:t>
+      </w:r>
+      <w:r>
+        <w:rPr>
+          <w:lang w:val="en-GB"/>
+        </w:rPr>
+        <w:t xml:space="preserve">, </w:t>
+      </w:r>
+      <w:r>
+        <w:rPr>
+          <w:lang w:val="en-GB"/>
+        </w:rPr>
+        <w:t xml:space="preserve">such </w:t>
+      </w:r>
+      <w:r>
+        <w:rPr>
+          <w:lang w:val="en-GB"/>
+        </w:rPr>
+        <w:t xml:space="preserve">trivial </w:t>
+      </w:r>
+      <w:r>
+        <w:rPr>
+          <w:lang w:val="en-GB"/>
+        </w:rPr>
+        <w:t>cases are already covered in the use cases’ exceptions list</w:t>
+      </w:r>
+      <w:r>
+        <w:rPr>
+          <w:lang w:val="en-GB"/>
+        </w:rPr>
+        <w:t xml:space="preserve"> already fully shown above.</w:t>
+      </w:r>
+      <w:r>
+        <w:rPr>
+          <w:lang w:val="en-GB"/>
+        </w:rPr>
+        <w:tab/>
+      </w:r>
+      <w:r>
+        <w:rPr>
+          <w:noProof/>
+          <w:lang w:val="en-GB"/>
+        </w:rPr>
+        <w:drawing>
+          <wp:inline distT="0" distB="0" distL="0" distR="0" wp14:anchorId="4D95D3F8" wp14:editId="4FE2C9D2">
+            <wp:extent cx="6115050" cy="3962400"/>
+            <wp:effectExtent l="0" t="0" r="0" b="0"/>
+            <wp:docPr id="6" name="Immagine 6"/>
+            <wp:cNvGraphicFramePr>
+              <a:graphicFrameLocks xmlns:a="http://schemas.openxmlformats.org/drawingml/2006/main" noChangeAspect="1"/>
+            </wp:cNvGraphicFramePr>
+            <a:graphic xmlns:a="http://schemas.openxmlformats.org/drawingml/2006/main">
+              <a:graphicData uri="http://schemas.openxmlformats.org/drawingml/2006/picture">
+                <pic:pic xmlns:pic="http://schemas.openxmlformats.org/drawingml/2006/picture">
+                  <pic:nvPicPr>
+                    <pic:cNvPr id="0" name="Picture 2"/>
+                    <pic:cNvPicPr>
+                      <a:picLocks noChangeAspect="1" noChangeArrowheads="1"/>
+                    </pic:cNvPicPr>
+                  </pic:nvPicPr>
+                  <pic:blipFill>
+                    <a:blip r:embed="rId29">
+                      <a:extLst>
+                        <a:ext uri="{28A0092B-C50C-407E-A947-70E740481C1C}">
+                          <a14:useLocalDpi xmlns:a14="http://schemas.microsoft.com/office/drawing/2010/main" val="0"/>
+                        </a:ext>
+                      </a:extLst>
+                    </a:blip>
+                    <a:srcRect/>
+                    <a:stretch>
+                      <a:fillRect/>
+                    </a:stretch>
+                  </pic:blipFill>
+                  <pic:spPr bwMode="auto">
+                    <a:xfrm>
+                      <a:off x="0" y="0"/>
+                      <a:ext cx="6115050" cy="3962400"/>
+                    </a:xfrm>
+                    <a:prstGeom prst="rect">
+                      <a:avLst/>
+                    </a:prstGeom>
+                    <a:noFill/>
+                    <a:ln>
+                      <a:noFill/>
+                    </a:ln>
+                  </pic:spPr>
+                </pic:pic>
+              </a:graphicData>
+            </a:graphic>
+          </wp:inline>
+        </w:drawing>
+      </w:r>
+    </w:p>
+    <w:p>
+      <w:pPr>
+        <w:rPr>
+          <w:i/>
+          <w:lang w:val="en-GB"/>
+        </w:rPr>
+      </w:pPr>
+      <w:r>
+        <w:rPr>
+          <w:lang w:val="en-GB"/>
+        </w:rPr>
+        <w:tab/>
+      </w:r>
+      <w:r>
+        <w:rPr>
+          <w:lang w:val="en-GB"/>
+        </w:rPr>
+        <w:tab/>
+      </w:r>
+      <w:r>
+        <w:rPr>
+          <w:lang w:val="en-GB"/>
+        </w:rPr>
+        <w:tab/>
+      </w:r>
+      <w:r>
+        <w:rPr>
+          <w:lang w:val="en-GB"/>
+        </w:rPr>
+        <w:tab/>
+      </w:r>
+      <w:r>
+        <w:rPr>
+          <w:i/>
+          <w:lang w:val="en-GB"/>
+        </w:rPr>
+        <w:t xml:space="preserve">Figure 8 </w:t>
+      </w:r>
+      <w:r>
+        <w:rPr>
+          <w:i/>
+          <w:lang w:val="en-GB"/>
+        </w:rPr>
+        <w:t>–</w:t>
+      </w:r>
+      <w:r>
+        <w:rPr>
+          <w:i/>
+          <w:lang w:val="en-GB"/>
+        </w:rPr>
+        <w:t xml:space="preserve"> </w:t>
+      </w:r>
+      <w:r>
+        <w:rPr>
+          <w:i/>
+          <w:lang w:val="en-GB"/>
+        </w:rPr>
+        <w:t>User SPID Signup Sequence Diagram</w:t>
+      </w:r>
+    </w:p>
+    <w:p>
+      <w:pPr>
+        <w:rPr>
+          <w:lang w:val="en-GB"/>
+        </w:rPr>
+      </w:pPr>
+    </w:p>
+    <w:p>
+      <w:pPr>
+        <w:rPr>
+          <w:lang w:val="en-GB"/>
+        </w:rPr>
+      </w:pPr>
+      <w:r>
+        <w:rPr>
+          <w:noProof/>
+          <w:lang w:val="en-GB"/>
+        </w:rPr>
+        <w:lastRenderedPageBreak/>
+        <w:drawing>
+          <wp:inline distT="0" distB="0" distL="0" distR="0" wp14:anchorId="3BC5D3F2" wp14:editId="3257784B">
+            <wp:extent cx="6113780" cy="3785235"/>
+            <wp:effectExtent l="0" t="0" r="1270" b="5715"/>
+            <wp:docPr id="11" name="Immagine 11"/>
+            <wp:cNvGraphicFramePr>
+              <a:graphicFrameLocks xmlns:a="http://schemas.openxmlformats.org/drawingml/2006/main" noChangeAspect="1"/>
+            </wp:cNvGraphicFramePr>
+            <a:graphic xmlns:a="http://schemas.openxmlformats.org/drawingml/2006/main">
+              <a:graphicData uri="http://schemas.openxmlformats.org/drawingml/2006/picture">
+                <pic:pic xmlns:pic="http://schemas.openxmlformats.org/drawingml/2006/picture">
+                  <pic:nvPicPr>
+                    <pic:cNvPr id="0" name="Picture 5"/>
+                    <pic:cNvPicPr>
+                      <a:picLocks noChangeAspect="1" noChangeArrowheads="1"/>
+                    </pic:cNvPicPr>
+                  </pic:nvPicPr>
+                  <pic:blipFill>
+                    <a:blip r:embed="rId30">
+                      <a:extLst>
+                        <a:ext uri="{28A0092B-C50C-407E-A947-70E740481C1C}">
+                          <a14:useLocalDpi xmlns:a14="http://schemas.microsoft.com/office/drawing/2010/main" val="0"/>
+                        </a:ext>
+                      </a:extLst>
+                    </a:blip>
+                    <a:srcRect/>
+                    <a:stretch>
+                      <a:fillRect/>
+                    </a:stretch>
+                  </pic:blipFill>
+                  <pic:spPr bwMode="auto">
+                    <a:xfrm>
+                      <a:off x="0" y="0"/>
+                      <a:ext cx="6113780" cy="3785235"/>
+                    </a:xfrm>
+                    <a:prstGeom prst="rect">
+                      <a:avLst/>
+                    </a:prstGeom>
+                    <a:noFill/>
+                    <a:ln>
+                      <a:noFill/>
+                    </a:ln>
+                  </pic:spPr>
+                </pic:pic>
+              </a:graphicData>
+            </a:graphic>
+          </wp:inline>
+        </w:drawing>
+      </w:r>
+    </w:p>
+    <w:p>
+      <w:pPr>
+        <w:rPr>
+          <w:i/>
+          <w:lang w:val="en-GB"/>
+        </w:rPr>
+      </w:pPr>
+      <w:r>
+        <w:rPr>
+          <w:lang w:val="en-GB"/>
+        </w:rPr>
+        <w:tab/>
+      </w:r>
+      <w:r>
+        <w:rPr>
+          <w:lang w:val="en-GB"/>
+        </w:rPr>
+        <w:tab/>
+      </w:r>
+      <w:r>
+        <w:rPr>
+          <w:lang w:val="en-GB"/>
+        </w:rPr>
+        <w:tab/>
+      </w:r>
+      <w:r>
+        <w:rPr>
+          <w:lang w:val="en-GB"/>
+        </w:rPr>
+        <w:tab/>
+      </w:r>
+      <w:r>
+        <w:rPr>
+          <w:i/>
+          <w:lang w:val="en-GB"/>
+        </w:rPr>
+        <w:t>Figure 9 – User accessing Safeness Map Sequence Diagram</w:t>
+      </w:r>
+    </w:p>
+    <w:p>
+      <w:pPr>
+        <w:rPr>
+          <w:lang w:val="en-GB"/>
+        </w:rPr>
+      </w:pPr>
+      <w:r>
+        <w:rPr>
+          <w:lang w:val="en-GB"/>
+        </w:rPr>
+        <w:lastRenderedPageBreak/>
+        <w:tab/>
+      </w:r>
+      <w:r>
+        <w:rPr>
+          <w:noProof/>
+          <w:lang w:val="en-GB"/>
+        </w:rPr>
+        <w:drawing>
+          <wp:inline distT="0" distB="0" distL="0" distR="0" wp14:anchorId="4D83E618" wp14:editId="38C014E5">
+            <wp:extent cx="6113780" cy="7517130"/>
+            <wp:effectExtent l="0" t="0" r="1270" b="7620"/>
+            <wp:docPr id="8" name="Immagine 8"/>
+            <wp:cNvGraphicFramePr>
+              <a:graphicFrameLocks xmlns:a="http://schemas.openxmlformats.org/drawingml/2006/main" noChangeAspect="1"/>
+            </wp:cNvGraphicFramePr>
+            <a:graphic xmlns:a="http://schemas.openxmlformats.org/drawingml/2006/main">
+              <a:graphicData uri="http://schemas.openxmlformats.org/drawingml/2006/picture">
+                <pic:pic xmlns:pic="http://schemas.openxmlformats.org/drawingml/2006/picture">
+                  <pic:nvPicPr>
+                    <pic:cNvPr id="0" name="Picture 4"/>
+                    <pic:cNvPicPr>
+                      <a:picLocks noChangeAspect="1" noChangeArrowheads="1"/>
+                    </pic:cNvPicPr>
+                  </pic:nvPicPr>
+                  <pic:blipFill>
+                    <a:blip r:embed="rId31">
+                      <a:extLst>
+                        <a:ext uri="{28A0092B-C50C-407E-A947-70E740481C1C}">
+                          <a14:useLocalDpi xmlns:a14="http://schemas.microsoft.com/office/drawing/2010/main" val="0"/>
+                        </a:ext>
+                      </a:extLst>
+                    </a:blip>
+                    <a:srcRect/>
+                    <a:stretch>
+                      <a:fillRect/>
+                    </a:stretch>
+                  </pic:blipFill>
+                  <pic:spPr bwMode="auto">
+                    <a:xfrm>
+                      <a:off x="0" y="0"/>
+                      <a:ext cx="6113780" cy="7517130"/>
+                    </a:xfrm>
+                    <a:prstGeom prst="rect">
+                      <a:avLst/>
+                    </a:prstGeom>
+                    <a:noFill/>
+                    <a:ln>
+                      <a:noFill/>
+                    </a:ln>
+                  </pic:spPr>
+                </pic:pic>
+              </a:graphicData>
+            </a:graphic>
+          </wp:inline>
+        </w:drawing>
+      </w:r>
+    </w:p>
+    <w:p>
+      <w:pPr>
+        <w:rPr>
+          <w:i/>
+          <w:lang w:val="en-GB"/>
+        </w:rPr>
+      </w:pPr>
+      <w:r>
+        <w:rPr>
+          <w:lang w:val="en-GB"/>
+        </w:rPr>
+        <w:tab/>
+      </w:r>
+      <w:r>
+        <w:rPr>
+          <w:lang w:val="en-GB"/>
+        </w:rPr>
+        <w:tab/>
+      </w:r>
+      <w:r>
+        <w:rPr>
+          <w:lang w:val="en-GB"/>
+        </w:rPr>
+        <w:tab/>
+      </w:r>
+      <w:r>
+        <w:rPr>
+          <w:i/>
+          <w:lang w:val="en-GB"/>
+        </w:rPr>
+        <w:t>Figure 10 – User reporting a violation Sequence Diagram</w:t>
+      </w:r>
+    </w:p>
+    <w:p>
+      <w:pPr>
+        <w:rPr>
+          <w:lang w:val="en-GB"/>
+        </w:rPr>
+      </w:pPr>
+    </w:p>
+    <w:p>
+      <w:pPr>
+        <w:rPr>
+          <w:lang w:val="en-GB"/>
+        </w:rPr>
+      </w:pPr>
+    </w:p>
+    <w:p>
+      <w:pPr>
         <w:pStyle w:val="Titolo3"/>
         <w:ind w:left="708" w:firstLine="708"/>
         <w:rPr>
           <w:lang w:val="en-GB"/>
         </w:rPr>
       </w:pPr>
-      <w:bookmarkStart w:id="30" w:name="_Toc23529801"/>
+      <w:bookmarkStart w:id="30" w:name="_Toc23605630"/>
       <w:r>
         <w:rPr>
           <w:lang w:val="en-GB"/>
@@ -15702,7 +16533,7 @@
                     </pic:cNvPicPr>
                   </pic:nvPicPr>
                   <pic:blipFill>
-                    <a:blip r:embed="rId28">
+                    <a:blip r:embed="rId32">
                       <a:extLst>
                         <a:ext uri="{28A0092B-C50C-407E-A947-70E740481C1C}">
                           <a14:useLocalDpi xmlns:a14="http://schemas.microsoft.com/office/drawing/2010/main" val="0"/>
@@ -16113,7 +16944,13 @@
               <w:rPr>
                 <w:lang w:val="en-GB"/>
               </w:rPr>
-              <w:t xml:space="preserve"> fills his login data.</w:t>
+              <w:t xml:space="preserve"> fills his login data</w:t>
+            </w:r>
+            <w:r>
+              <w:rPr>
+                <w:lang w:val="en-GB"/>
+              </w:rPr>
+              <w:t>.</w:t>
             </w:r>
           </w:p>
           <w:p>
@@ -16130,22 +16967,16 @@
             <w:proofErr w:type="spellStart"/>
             <w:r>
               <w:rPr>
-                <w:lang w:val="en-GB"/>
+                <w:lang w:val="en-US"/>
               </w:rPr>
               <w:t>SafeStreets</w:t>
             </w:r>
             <w:proofErr w:type="spellEnd"/>
             <w:r>
               <w:rPr>
-                <w:lang w:val="en-GB"/>
-              </w:rPr>
-              <w:t xml:space="preserve"> asks the authority to select his digital certificate</w:t>
-            </w:r>
-            <w:r>
-              <w:rPr>
-                <w:lang w:val="en-GB"/>
-              </w:rPr>
-              <w:t>.</w:t>
+                <w:lang w:val="en-US"/>
+              </w:rPr>
+              <w:t xml:space="preserve"> logs in the authority in the first level of authentication.</w:t>
             </w:r>
           </w:p>
           <w:p>
@@ -16159,6 +16990,38 @@
                 <w:lang w:val="en-US"/>
               </w:rPr>
             </w:pPr>
+            <w:proofErr w:type="spellStart"/>
+            <w:r>
+              <w:rPr>
+                <w:lang w:val="en-GB"/>
+              </w:rPr>
+              <w:t>SafeStreets</w:t>
+            </w:r>
+            <w:proofErr w:type="spellEnd"/>
+            <w:r>
+              <w:rPr>
+                <w:lang w:val="en-GB"/>
+              </w:rPr>
+              <w:t xml:space="preserve"> asks the authority to select his digital certificate</w:t>
+            </w:r>
+            <w:r>
+              <w:rPr>
+                <w:lang w:val="en-GB"/>
+              </w:rPr>
+              <w:t>.</w:t>
+            </w:r>
+          </w:p>
+          <w:p>
+            <w:pPr>
+              <w:pStyle w:val="Paragrafoelenco"/>
+              <w:numPr>
+                <w:ilvl w:val="0"/>
+                <w:numId w:val="45"/>
+              </w:numPr>
+              <w:rPr>
+                <w:lang w:val="en-US"/>
+              </w:rPr>
+            </w:pPr>
             <w:r>
               <w:rPr>
                 <w:lang w:val="en-GB"/>
@@ -16169,7 +17032,19 @@
               <w:rPr>
                 <w:lang w:val="en-GB"/>
               </w:rPr>
-              <w:t xml:space="preserve"> authority selects his right digital certificate</w:t>
+              <w:t xml:space="preserve"> authority selects his</w:t>
+            </w:r>
+            <w:r>
+              <w:rPr>
+                <w:lang w:val="en-GB"/>
+              </w:rPr>
+              <w:t xml:space="preserve"> </w:t>
+            </w:r>
+            <w:r>
+              <w:rPr>
+                <w:lang w:val="en-GB"/>
+              </w:rPr>
+              <w:t>digital certificate</w:t>
             </w:r>
             <w:r>
               <w:rPr>
@@ -16340,6 +17215,7 @@
               <w:rPr>
                 <w:lang w:val="en-GB"/>
               </w:rPr>
+              <w:lastRenderedPageBreak/>
               <w:t>Exceptions</w:t>
             </w:r>
           </w:p>
@@ -17019,6 +17895,12 @@
               </w:rPr>
               <w:t>Authority</w:t>
             </w:r>
+            <w:r>
+              <w:rPr>
+                <w:lang w:val="en-GB"/>
+              </w:rPr>
+              <w:t>, User</w:t>
+            </w:r>
           </w:p>
         </w:tc>
       </w:tr>
@@ -17071,13 +17953,43 @@
               <w:rPr>
                 <w:lang w:val="en-GB"/>
               </w:rPr>
-              <w:t xml:space="preserve"> application and has done a secure login using his digital certificate</w:t>
-            </w:r>
-            <w:r>
-              <w:rPr>
-                <w:lang w:val="en-GB"/>
-              </w:rPr>
-              <w:t xml:space="preserve"> and has received a notification for new violations notified by </w:t>
+              <w:t xml:space="preserve"> application</w:t>
+            </w:r>
+            <w:r>
+              <w:rPr>
+                <w:lang w:val="en-GB"/>
+              </w:rPr>
+              <w:t xml:space="preserve">, </w:t>
+            </w:r>
+            <w:r>
+              <w:rPr>
+                <w:lang w:val="en-GB"/>
+              </w:rPr>
+              <w:t xml:space="preserve">has </w:t>
+            </w:r>
+            <w:r>
+              <w:rPr>
+                <w:lang w:val="en-GB"/>
+              </w:rPr>
+              <w:t>correctly logged in</w:t>
+            </w:r>
+            <w:r>
+              <w:rPr>
+                <w:lang w:val="en-GB"/>
+              </w:rPr>
+              <w:t xml:space="preserve"> </w:t>
+            </w:r>
+            <w:r>
+              <w:rPr>
+                <w:lang w:val="en-GB"/>
+              </w:rPr>
+              <w:t xml:space="preserve">and </w:t>
+            </w:r>
+            <w:r>
+              <w:rPr>
+                <w:lang w:val="en-GB"/>
+              </w:rPr>
+              <w:t xml:space="preserve">has received a notification for new violations notified by </w:t>
             </w:r>
             <w:proofErr w:type="spellStart"/>
             <w:r>
@@ -17136,26 +18048,34 @@
               <w:rPr>
                 <w:lang w:val="en-GB"/>
               </w:rPr>
-              <w:t>The authority chooses “</w:t>
-            </w:r>
-            <w:r>
-              <w:rPr>
-                <w:lang w:val="en-GB"/>
-              </w:rPr>
-              <w:t>Violations notified</w:t>
-            </w:r>
-            <w:r>
-              <w:rPr>
-                <w:lang w:val="en-GB"/>
-              </w:rPr>
-              <w:t>”</w:t>
-            </w:r>
-            <w:r>
-              <w:rPr>
-                <w:lang w:val="en-GB"/>
-              </w:rPr>
-              <w:t xml:space="preserve"> option</w:t>
-            </w:r>
+              <w:t xml:space="preserve">The authority </w:t>
+            </w:r>
+            <w:r>
+              <w:rPr>
+                <w:lang w:val="en-GB"/>
+              </w:rPr>
+              <w:t>selects</w:t>
+            </w:r>
+            <w:r>
+              <w:rPr>
+                <w:lang w:val="en-GB"/>
+              </w:rPr>
+              <w:t xml:space="preserve"> </w:t>
+            </w:r>
+            <w:r>
+              <w:rPr>
+                <w:lang w:val="en-GB"/>
+              </w:rPr>
+              <w:t xml:space="preserve">the new notification received from </w:t>
+            </w:r>
+            <w:proofErr w:type="spellStart"/>
+            <w:r>
+              <w:rPr>
+                <w:lang w:val="en-GB"/>
+              </w:rPr>
+              <w:t>SafeStreets</w:t>
+            </w:r>
+            <w:proofErr w:type="spellEnd"/>
             <w:r>
               <w:rPr>
                 <w:lang w:val="en-GB"/>
@@ -17192,7 +18112,37 @@
               <w:rPr>
                 <w:lang w:val="en-GB"/>
               </w:rPr>
-              <w:t>gets violation not already verified by an authority.</w:t>
+              <w:t xml:space="preserve">gets </w:t>
+            </w:r>
+            <w:r>
+              <w:rPr>
+                <w:lang w:val="en-GB"/>
+              </w:rPr>
+              <w:t xml:space="preserve">the new </w:t>
+            </w:r>
+            <w:r>
+              <w:rPr>
+                <w:lang w:val="en-GB"/>
+              </w:rPr>
+              <w:t>violation</w:t>
+            </w:r>
+            <w:r>
+              <w:rPr>
+                <w:lang w:val="en-GB"/>
+              </w:rPr>
+              <w:t>s and the one</w:t>
+            </w:r>
+            <w:r>
+              <w:rPr>
+                <w:lang w:val="en-GB"/>
+              </w:rPr>
+              <w:t>s</w:t>
+            </w:r>
+            <w:r>
+              <w:rPr>
+                <w:lang w:val="en-GB"/>
+              </w:rPr>
+              <w:t xml:space="preserve"> not already verified by an authority.</w:t>
             </w:r>
           </w:p>
           <w:p>
@@ -17403,6 +18353,12 @@
                 <w:lang w:val="en-GB"/>
               </w:rPr>
               <w:t xml:space="preserve"> score points to the user which notified this violation</w:t>
+            </w:r>
+            <w:r>
+              <w:rPr>
+                <w:lang w:val="en-GB"/>
+              </w:rPr>
+              <w:t xml:space="preserve"> and notifies him.</w:t>
             </w:r>
           </w:p>
           <w:p>
@@ -17923,21 +18879,31 @@
               <w:rPr>
                 <w:lang w:val="en-GB"/>
               </w:rPr>
-              <w:t xml:space="preserve"> application and has received his authentication credentials by </w:t>
-            </w:r>
-            <w:proofErr w:type="spellStart"/>
-            <w:r>
-              <w:rPr>
-                <w:lang w:val="en-GB"/>
-              </w:rPr>
-              <w:t>SafeStreets</w:t>
-            </w:r>
-            <w:proofErr w:type="spellEnd"/>
-            <w:r>
-              <w:rPr>
-                <w:lang w:val="en-GB"/>
-              </w:rPr>
-              <w:t xml:space="preserve"> after making a formal and direct request.</w:t>
+              <w:t xml:space="preserve"> application</w:t>
+            </w:r>
+            <w:r>
+              <w:rPr>
+                <w:lang w:val="en-GB"/>
+              </w:rPr>
+              <w:t xml:space="preserve">, </w:t>
+            </w:r>
+            <w:r>
+              <w:rPr>
+                <w:lang w:val="en-GB"/>
+              </w:rPr>
+              <w:t xml:space="preserve">has </w:t>
+            </w:r>
+            <w:r>
+              <w:rPr>
+                <w:lang w:val="en-GB"/>
+              </w:rPr>
+              <w:t>correctly logged</w:t>
+            </w:r>
+            <w:r>
+              <w:rPr>
+                <w:lang w:val="en-GB"/>
+              </w:rPr>
+              <w:t>.</w:t>
             </w:r>
           </w:p>
         </w:tc>
@@ -17989,7 +18955,13 @@
               <w:rPr>
                 <w:lang w:val="en-GB"/>
               </w:rPr>
-              <w:t>Suggestion notifier</w:t>
+              <w:t>Suggestion</w:t>
+            </w:r>
+            <w:r>
+              <w:rPr>
+                <w:lang w:val="en-GB"/>
+              </w:rPr>
+              <w:t>s</w:t>
             </w:r>
             <w:r>
               <w:rPr>
@@ -20735,13 +21707,486 @@
     </w:p>
     <w:p>
       <w:pPr>
+        <w:jc w:val="both"/>
+        <w:rPr>
+          <w:lang w:val="en-GB"/>
+        </w:rPr>
+      </w:pPr>
+      <w:r>
+        <w:rPr>
+          <w:lang w:val="en-GB"/>
+        </w:rPr>
+        <w:lastRenderedPageBreak/>
+        <w:t xml:space="preserve">The following sequence diagrams </w:t>
+      </w:r>
+      <w:r>
+        <w:rPr>
+          <w:lang w:val="en-GB"/>
+        </w:rPr>
+        <w:t xml:space="preserve">want to focus on the main and critical points of different use cases, for a clarity purpose some trivial conditions are omitted like </w:t>
+      </w:r>
+      <w:r>
+        <w:rPr>
+          <w:lang w:val="en-GB"/>
+        </w:rPr>
+        <w:t xml:space="preserve">the fact that there is a need for internet </w:t>
+      </w:r>
+      <w:r>
+        <w:rPr>
+          <w:lang w:val="en-GB"/>
+        </w:rPr>
+        <w:t>access</w:t>
+      </w:r>
+      <w:r>
+        <w:rPr>
+          <w:lang w:val="en-GB"/>
+        </w:rPr>
+        <w:t xml:space="preserve"> to do a successful login or to receive a notification</w:t>
+      </w:r>
+      <w:r>
+        <w:rPr>
+          <w:lang w:val="en-GB"/>
+        </w:rPr>
+        <w:t>, such cases are already covered in the use cases’ exceptions list</w:t>
+      </w:r>
+      <w:r>
+        <w:rPr>
+          <w:lang w:val="en-GB"/>
+        </w:rPr>
+        <w:t>.</w:t>
+      </w:r>
+      <w:r>
+        <w:rPr>
+          <w:lang w:val="en-GB"/>
+        </w:rPr>
+        <w:tab/>
+      </w:r>
+      <w:r>
+        <w:rPr>
+          <w:noProof/>
+          <w:lang w:val="en-GB"/>
+        </w:rPr>
+        <w:drawing>
+          <wp:inline distT="0" distB="0" distL="0" distR="0" wp14:anchorId="3B6AD797" wp14:editId="050AEE92">
+            <wp:extent cx="6113780" cy="5752465"/>
+            <wp:effectExtent l="0" t="0" r="1270" b="635"/>
+            <wp:docPr id="12" name="Immagine 12"/>
+            <wp:cNvGraphicFramePr>
+              <a:graphicFrameLocks xmlns:a="http://schemas.openxmlformats.org/drawingml/2006/main" noChangeAspect="1"/>
+            </wp:cNvGraphicFramePr>
+            <a:graphic xmlns:a="http://schemas.openxmlformats.org/drawingml/2006/main">
+              <a:graphicData uri="http://schemas.openxmlformats.org/drawingml/2006/picture">
+                <pic:pic xmlns:pic="http://schemas.openxmlformats.org/drawingml/2006/picture">
+                  <pic:nvPicPr>
+                    <pic:cNvPr id="0" name="Picture 6"/>
+                    <pic:cNvPicPr>
+                      <a:picLocks noChangeAspect="1" noChangeArrowheads="1"/>
+                    </pic:cNvPicPr>
+                  </pic:nvPicPr>
+                  <pic:blipFill>
+                    <a:blip r:embed="rId33">
+                      <a:extLst>
+                        <a:ext uri="{28A0092B-C50C-407E-A947-70E740481C1C}">
+                          <a14:useLocalDpi xmlns:a14="http://schemas.microsoft.com/office/drawing/2010/main" val="0"/>
+                        </a:ext>
+                      </a:extLst>
+                    </a:blip>
+                    <a:srcRect/>
+                    <a:stretch>
+                      <a:fillRect/>
+                    </a:stretch>
+                  </pic:blipFill>
+                  <pic:spPr bwMode="auto">
+                    <a:xfrm>
+                      <a:off x="0" y="0"/>
+                      <a:ext cx="6113780" cy="5752465"/>
+                    </a:xfrm>
+                    <a:prstGeom prst="rect">
+                      <a:avLst/>
+                    </a:prstGeom>
+                    <a:noFill/>
+                    <a:ln>
+                      <a:noFill/>
+                    </a:ln>
+                  </pic:spPr>
+                </pic:pic>
+              </a:graphicData>
+            </a:graphic>
+          </wp:inline>
+        </w:drawing>
+      </w:r>
+    </w:p>
+    <w:p>
+      <w:pPr>
+        <w:rPr>
+          <w:i/>
+          <w:lang w:val="en-GB"/>
+        </w:rPr>
+      </w:pPr>
+      <w:r>
+        <w:rPr>
+          <w:lang w:val="en-GB"/>
+        </w:rPr>
+        <w:tab/>
+      </w:r>
+      <w:r>
+        <w:rPr>
+          <w:lang w:val="en-GB"/>
+        </w:rPr>
+        <w:tab/>
+      </w:r>
+      <w:r>
+        <w:rPr>
+          <w:lang w:val="en-GB"/>
+        </w:rPr>
+        <w:tab/>
+      </w:r>
+      <w:r>
+        <w:rPr>
+          <w:lang w:val="en-GB"/>
+        </w:rPr>
+        <w:tab/>
+      </w:r>
+      <w:r>
+        <w:rPr>
+          <w:i/>
+          <w:lang w:val="en-GB"/>
+        </w:rPr>
+        <w:t>Figure 11 – Authority logging in Sequence Diagram</w:t>
+      </w:r>
+    </w:p>
+    <w:p>
+      <w:pPr>
+        <w:rPr>
+          <w:lang w:val="en-GB"/>
+        </w:rPr>
+      </w:pPr>
+    </w:p>
+    <w:p>
+      <w:pPr>
+        <w:rPr>
+          <w:lang w:val="en-GB"/>
+        </w:rPr>
+      </w:pPr>
+      <w:r>
+        <w:rPr>
+          <w:noProof/>
+          <w:lang w:val="en-GB"/>
+        </w:rPr>
+        <w:lastRenderedPageBreak/>
+        <w:drawing>
+          <wp:inline distT="0" distB="0" distL="0" distR="0" wp14:anchorId="01511D98" wp14:editId="47790176">
+            <wp:extent cx="6114415" cy="4858385"/>
+            <wp:effectExtent l="0" t="0" r="635" b="0"/>
+            <wp:docPr id="13" name="Immagine 13"/>
+            <wp:cNvGraphicFramePr>
+              <a:graphicFrameLocks xmlns:a="http://schemas.openxmlformats.org/drawingml/2006/main" noChangeAspect="1"/>
+            </wp:cNvGraphicFramePr>
+            <a:graphic xmlns:a="http://schemas.openxmlformats.org/drawingml/2006/main">
+              <a:graphicData uri="http://schemas.openxmlformats.org/drawingml/2006/picture">
+                <pic:pic xmlns:pic="http://schemas.openxmlformats.org/drawingml/2006/picture">
+                  <pic:nvPicPr>
+                    <pic:cNvPr id="0" name="Picture 7"/>
+                    <pic:cNvPicPr>
+                      <a:picLocks noChangeAspect="1" noChangeArrowheads="1"/>
+                    </pic:cNvPicPr>
+                  </pic:nvPicPr>
+                  <pic:blipFill>
+                    <a:blip r:embed="rId34">
+                      <a:extLst>
+                        <a:ext uri="{28A0092B-C50C-407E-A947-70E740481C1C}">
+                          <a14:useLocalDpi xmlns:a14="http://schemas.microsoft.com/office/drawing/2010/main" val="0"/>
+                        </a:ext>
+                      </a:extLst>
+                    </a:blip>
+                    <a:srcRect/>
+                    <a:stretch>
+                      <a:fillRect/>
+                    </a:stretch>
+                  </pic:blipFill>
+                  <pic:spPr bwMode="auto">
+                    <a:xfrm>
+                      <a:off x="0" y="0"/>
+                      <a:ext cx="6114415" cy="4858385"/>
+                    </a:xfrm>
+                    <a:prstGeom prst="rect">
+                      <a:avLst/>
+                    </a:prstGeom>
+                    <a:noFill/>
+                    <a:ln>
+                      <a:noFill/>
+                    </a:ln>
+                  </pic:spPr>
+                </pic:pic>
+              </a:graphicData>
+            </a:graphic>
+          </wp:inline>
+        </w:drawing>
+      </w:r>
+    </w:p>
+    <w:p>
+      <w:pPr>
+        <w:rPr>
+          <w:i/>
+          <w:lang w:val="en-GB"/>
+        </w:rPr>
+      </w:pPr>
+      <w:r>
+        <w:rPr>
+          <w:lang w:val="en-GB"/>
+        </w:rPr>
+        <w:tab/>
+      </w:r>
+      <w:r>
+        <w:rPr>
+          <w:lang w:val="en-GB"/>
+        </w:rPr>
+        <w:tab/>
+      </w:r>
+      <w:r>
+        <w:rPr>
+          <w:lang w:val="en-GB"/>
+        </w:rPr>
+        <w:tab/>
+      </w:r>
+      <w:r>
+        <w:rPr>
+          <w:i/>
+          <w:lang w:val="en-GB"/>
+        </w:rPr>
+        <w:t>Figure 12 – Authority accessing new reported violations Sequence Diagram</w:t>
+      </w:r>
+    </w:p>
+    <w:p>
+      <w:pPr>
+        <w:rPr>
+          <w:lang w:val="en-GB"/>
+        </w:rPr>
+      </w:pPr>
+    </w:p>
+    <w:p>
+      <w:pPr>
+        <w:rPr>
+          <w:lang w:val="en-GB"/>
+        </w:rPr>
+      </w:pPr>
+    </w:p>
+    <w:p>
+      <w:pPr>
+        <w:rPr>
+          <w:lang w:val="en-GB"/>
+        </w:rPr>
+      </w:pPr>
+      <w:r>
+        <w:rPr>
+          <w:noProof/>
+          <w:lang w:val="en-GB"/>
+        </w:rPr>
+        <w:lastRenderedPageBreak/>
+        <w:drawing>
+          <wp:inline distT="0" distB="0" distL="0" distR="0" wp14:anchorId="4028EE00" wp14:editId="4A98254C">
+            <wp:extent cx="6120130" cy="4293235"/>
+            <wp:effectExtent l="0" t="0" r="0" b="0"/>
+            <wp:docPr id="14" name="Immagine 14"/>
+            <wp:cNvGraphicFramePr>
+              <a:graphicFrameLocks xmlns:a="http://schemas.openxmlformats.org/drawingml/2006/main" noChangeAspect="1"/>
+            </wp:cNvGraphicFramePr>
+            <a:graphic xmlns:a="http://schemas.openxmlformats.org/drawingml/2006/main">
+              <a:graphicData uri="http://schemas.openxmlformats.org/drawingml/2006/picture">
+                <pic:pic xmlns:pic="http://schemas.openxmlformats.org/drawingml/2006/picture">
+                  <pic:nvPicPr>
+                    <pic:cNvPr id="0" name="Picture 8"/>
+                    <pic:cNvPicPr>
+                      <a:picLocks noChangeAspect="1" noChangeArrowheads="1"/>
+                    </pic:cNvPicPr>
+                  </pic:nvPicPr>
+                  <pic:blipFill>
+                    <a:blip r:embed="rId35">
+                      <a:extLst>
+                        <a:ext uri="{28A0092B-C50C-407E-A947-70E740481C1C}">
+                          <a14:useLocalDpi xmlns:a14="http://schemas.microsoft.com/office/drawing/2010/main" val="0"/>
+                        </a:ext>
+                      </a:extLst>
+                    </a:blip>
+                    <a:srcRect/>
+                    <a:stretch>
+                      <a:fillRect/>
+                    </a:stretch>
+                  </pic:blipFill>
+                  <pic:spPr bwMode="auto">
+                    <a:xfrm>
+                      <a:off x="0" y="0"/>
+                      <a:ext cx="6120130" cy="4293235"/>
+                    </a:xfrm>
+                    <a:prstGeom prst="rect">
+                      <a:avLst/>
+                    </a:prstGeom>
+                    <a:noFill/>
+                    <a:ln>
+                      <a:noFill/>
+                    </a:ln>
+                  </pic:spPr>
+                </pic:pic>
+              </a:graphicData>
+            </a:graphic>
+          </wp:inline>
+        </w:drawing>
+      </w:r>
+    </w:p>
+    <w:p>
+      <w:pPr>
+        <w:rPr>
+          <w:i/>
+          <w:lang w:val="en-GB"/>
+        </w:rPr>
+      </w:pPr>
+      <w:r>
+        <w:rPr>
+          <w:lang w:val="en-GB"/>
+        </w:rPr>
+        <w:tab/>
+      </w:r>
+      <w:r>
+        <w:rPr>
+          <w:lang w:val="en-GB"/>
+        </w:rPr>
+        <w:tab/>
+      </w:r>
+      <w:r>
+        <w:rPr>
+          <w:lang w:val="en-GB"/>
+        </w:rPr>
+        <w:tab/>
+      </w:r>
+      <w:r>
+        <w:rPr>
+          <w:i/>
+          <w:lang w:val="en-GB"/>
+        </w:rPr>
+        <w:t>Figure 13 – Authority accessing Suggestions Sequence Diagram</w:t>
+      </w:r>
+    </w:p>
+    <w:p>
+      <w:pPr>
+        <w:rPr>
+          <w:lang w:val="en-GB"/>
+        </w:rPr>
+      </w:pPr>
+    </w:p>
+    <w:p>
+      <w:pPr>
+        <w:rPr>
+          <w:lang w:val="en-GB"/>
+        </w:rPr>
+      </w:pPr>
+    </w:p>
+    <w:p>
+      <w:pPr>
+        <w:rPr>
+          <w:lang w:val="en-GB"/>
+        </w:rPr>
+      </w:pPr>
+    </w:p>
+    <w:p>
+      <w:pPr>
+        <w:rPr>
+          <w:lang w:val="en-GB"/>
+        </w:rPr>
+      </w:pPr>
+    </w:p>
+    <w:p>
+      <w:pPr>
+        <w:rPr>
+          <w:lang w:val="en-GB"/>
+        </w:rPr>
+      </w:pPr>
+    </w:p>
+    <w:p>
+      <w:pPr>
+        <w:rPr>
+          <w:lang w:val="en-GB"/>
+        </w:rPr>
+      </w:pPr>
+    </w:p>
+    <w:p>
+      <w:pPr>
+        <w:rPr>
+          <w:lang w:val="en-GB"/>
+        </w:rPr>
+      </w:pPr>
+    </w:p>
+    <w:p>
+      <w:pPr>
+        <w:rPr>
+          <w:lang w:val="en-GB"/>
+        </w:rPr>
+      </w:pPr>
+    </w:p>
+    <w:p>
+      <w:pPr>
+        <w:rPr>
+          <w:lang w:val="en-GB"/>
+        </w:rPr>
+      </w:pPr>
+    </w:p>
+    <w:p>
+      <w:pPr>
+        <w:rPr>
+          <w:lang w:val="en-GB"/>
+        </w:rPr>
+      </w:pPr>
+    </w:p>
+    <w:p>
+      <w:pPr>
+        <w:rPr>
+          <w:lang w:val="en-GB"/>
+        </w:rPr>
+      </w:pPr>
+    </w:p>
+    <w:p>
+      <w:pPr>
+        <w:rPr>
+          <w:lang w:val="en-GB"/>
+        </w:rPr>
+      </w:pPr>
+    </w:p>
+    <w:p>
+      <w:pPr>
+        <w:rPr>
+          <w:lang w:val="en-GB"/>
+        </w:rPr>
+      </w:pPr>
+    </w:p>
+    <w:p>
+      <w:pPr>
+        <w:rPr>
+          <w:lang w:val="en-GB"/>
+        </w:rPr>
+      </w:pPr>
+    </w:p>
+    <w:p>
+      <w:pPr>
+        <w:rPr>
+          <w:lang w:val="en-GB"/>
+        </w:rPr>
+      </w:pPr>
+    </w:p>
+    <w:p>
+      <w:pPr>
+        <w:rPr>
+          <w:lang w:val="en-GB"/>
+        </w:rPr>
+      </w:pPr>
+    </w:p>
+    <w:p>
+      <w:pPr>
         <w:pStyle w:val="Titolo3"/>
         <w:ind w:left="708" w:firstLine="708"/>
         <w:rPr>
           <w:lang w:val="en-GB"/>
         </w:rPr>
       </w:pPr>
-      <w:bookmarkStart w:id="31" w:name="_Toc23529802"/>
+      <w:bookmarkStart w:id="31" w:name="_Toc23605631"/>
       <w:r>
         <w:rPr>
           <w:lang w:val="en-GB"/>
@@ -20753,6 +22198,7 @@
     </w:p>
     <w:p>
       <w:pPr>
+        <w:jc w:val="both"/>
         <w:rPr>
           <w:lang w:val="en-GB"/>
         </w:rPr>
@@ -20789,6 +22235,7 @@
           <w:ilvl w:val="0"/>
           <w:numId w:val="8"/>
         </w:numPr>
+        <w:jc w:val="both"/>
         <w:rPr>
           <w:lang w:val="en-GB"/>
         </w:rPr>
@@ -20807,6 +22254,7 @@
           <w:ilvl w:val="0"/>
           <w:numId w:val="8"/>
         </w:numPr>
+        <w:jc w:val="both"/>
         <w:rPr>
           <w:lang w:val="en-GB"/>
         </w:rPr>
@@ -20825,6 +22273,7 @@
           <w:ilvl w:val="0"/>
           <w:numId w:val="8"/>
         </w:numPr>
+        <w:jc w:val="both"/>
         <w:rPr>
           <w:lang w:val="en-GB"/>
         </w:rPr>
@@ -20843,6 +22292,7 @@
           <w:ilvl w:val="0"/>
           <w:numId w:val="8"/>
         </w:numPr>
+        <w:jc w:val="both"/>
         <w:rPr>
           <w:lang w:val="en-US"/>
         </w:rPr>
@@ -20861,6 +22311,7 @@
           <w:ilvl w:val="0"/>
           <w:numId w:val="8"/>
         </w:numPr>
+        <w:jc w:val="both"/>
         <w:rPr>
           <w:lang w:val="en-US"/>
         </w:rPr>
@@ -20879,6 +22330,7 @@
           <w:ilvl w:val="0"/>
           <w:numId w:val="8"/>
         </w:numPr>
+        <w:jc w:val="both"/>
         <w:rPr>
           <w:lang w:val="en-US"/>
         </w:rPr>
@@ -20897,6 +22349,7 @@
           <w:ilvl w:val="0"/>
           <w:numId w:val="8"/>
         </w:numPr>
+        <w:jc w:val="both"/>
         <w:rPr>
           <w:lang w:val="en-US"/>
         </w:rPr>
@@ -20933,6 +22386,7 @@
           <w:ilvl w:val="0"/>
           <w:numId w:val="8"/>
         </w:numPr>
+        <w:jc w:val="both"/>
         <w:rPr>
           <w:lang w:val="en-US"/>
         </w:rPr>
@@ -20965,6 +22419,7 @@
     <w:p>
       <w:pPr>
         <w:ind w:left="1416"/>
+        <w:jc w:val="both"/>
         <w:rPr>
           <w:lang w:val="en-GB"/>
         </w:rPr>
@@ -20983,6 +22438,7 @@
           <w:ilvl w:val="0"/>
           <w:numId w:val="9"/>
         </w:numPr>
+        <w:jc w:val="both"/>
         <w:rPr>
           <w:lang w:val="en-US"/>
         </w:rPr>
@@ -21025,6 +22481,7 @@
           <w:ilvl w:val="0"/>
           <w:numId w:val="9"/>
         </w:numPr>
+        <w:jc w:val="both"/>
         <w:rPr>
           <w:lang w:val="en-US"/>
         </w:rPr>
@@ -21055,6 +22512,7 @@
           <w:ilvl w:val="0"/>
           <w:numId w:val="9"/>
         </w:numPr>
+        <w:jc w:val="both"/>
         <w:rPr>
           <w:lang w:val="en-US"/>
         </w:rPr>
@@ -21105,6 +22563,7 @@
     <w:p>
       <w:pPr>
         <w:ind w:left="1416"/>
+        <w:jc w:val="both"/>
         <w:rPr>
           <w:lang w:val="en-GB"/>
         </w:rPr>
@@ -21123,6 +22582,7 @@
           <w:ilvl w:val="0"/>
           <w:numId w:val="10"/>
         </w:numPr>
+        <w:jc w:val="both"/>
         <w:rPr>
           <w:lang w:val="en-US"/>
         </w:rPr>
@@ -21153,6 +22613,7 @@
           <w:ilvl w:val="0"/>
           <w:numId w:val="10"/>
         </w:numPr>
+        <w:jc w:val="both"/>
         <w:rPr>
           <w:lang w:val="en-US"/>
         </w:rPr>
@@ -21183,6 +22644,7 @@
           <w:ilvl w:val="0"/>
           <w:numId w:val="10"/>
         </w:numPr>
+        <w:jc w:val="both"/>
         <w:rPr>
           <w:lang w:val="en-US"/>
         </w:rPr>
@@ -21213,6 +22675,7 @@
           <w:ilvl w:val="0"/>
           <w:numId w:val="10"/>
         </w:numPr>
+        <w:jc w:val="both"/>
         <w:rPr>
           <w:lang w:val="en-US"/>
         </w:rPr>
@@ -21251,6 +22714,7 @@
     <w:p>
       <w:pPr>
         <w:ind w:left="1416"/>
+        <w:jc w:val="both"/>
         <w:rPr>
           <w:lang w:val="en-GB"/>
         </w:rPr>
@@ -21311,6 +22775,7 @@
           <w:ilvl w:val="0"/>
           <w:numId w:val="11"/>
         </w:numPr>
+        <w:jc w:val="both"/>
         <w:rPr>
           <w:lang w:val="en-US"/>
         </w:rPr>
@@ -21341,6 +22806,7 @@
           <w:ilvl w:val="0"/>
           <w:numId w:val="11"/>
         </w:numPr>
+        <w:jc w:val="both"/>
         <w:rPr>
           <w:lang w:val="en-US"/>
         </w:rPr>
@@ -21371,6 +22837,7 @@
           <w:ilvl w:val="0"/>
           <w:numId w:val="11"/>
         </w:numPr>
+        <w:jc w:val="both"/>
         <w:rPr>
           <w:lang w:val="en-US"/>
         </w:rPr>
@@ -21401,6 +22868,7 @@
           <w:ilvl w:val="0"/>
           <w:numId w:val="11"/>
         </w:numPr>
+        <w:jc w:val="both"/>
         <w:rPr>
           <w:lang w:val="en-US"/>
         </w:rPr>
@@ -21431,6 +22899,7 @@
           <w:ilvl w:val="0"/>
           <w:numId w:val="11"/>
         </w:numPr>
+        <w:jc w:val="both"/>
         <w:rPr>
           <w:lang w:val="en-US"/>
         </w:rPr>
@@ -21485,6 +22954,7 @@
           <w:ilvl w:val="0"/>
           <w:numId w:val="11"/>
         </w:numPr>
+        <w:jc w:val="both"/>
         <w:rPr>
           <w:lang w:val="en-US"/>
         </w:rPr>
@@ -21515,6 +22985,7 @@
           <w:ilvl w:val="0"/>
           <w:numId w:val="11"/>
         </w:numPr>
+        <w:jc w:val="both"/>
         <w:rPr>
           <w:lang w:val="en-US"/>
         </w:rPr>
@@ -21545,6 +23016,7 @@
           <w:ilvl w:val="0"/>
           <w:numId w:val="11"/>
         </w:numPr>
+        <w:jc w:val="both"/>
         <w:rPr>
           <w:lang w:val="en-US"/>
         </w:rPr>
@@ -21576,6 +23048,7 @@
           <w:ilvl w:val="0"/>
           <w:numId w:val="11"/>
         </w:numPr>
+        <w:jc w:val="both"/>
         <w:rPr>
           <w:lang w:val="en-US"/>
         </w:rPr>
@@ -21606,6 +23079,7 @@
           <w:ilvl w:val="0"/>
           <w:numId w:val="11"/>
         </w:numPr>
+        <w:jc w:val="both"/>
         <w:rPr>
           <w:lang w:val="en-US"/>
         </w:rPr>
@@ -21672,6 +23146,7 @@
           <w:ilvl w:val="0"/>
           <w:numId w:val="11"/>
         </w:numPr>
+        <w:jc w:val="both"/>
         <w:rPr>
           <w:lang w:val="en-GB"/>
         </w:rPr>
@@ -21690,6 +23165,7 @@
           <w:ilvl w:val="0"/>
           <w:numId w:val="11"/>
         </w:numPr>
+        <w:jc w:val="both"/>
         <w:rPr>
           <w:lang w:val="en-GB"/>
         </w:rPr>
@@ -21708,6 +23184,7 @@
           <w:ilvl w:val="0"/>
           <w:numId w:val="11"/>
         </w:numPr>
+        <w:jc w:val="both"/>
         <w:rPr>
           <w:lang w:val="en-US"/>
         </w:rPr>
@@ -21744,6 +23221,7 @@
           <w:ilvl w:val="0"/>
           <w:numId w:val="11"/>
         </w:numPr>
+        <w:jc w:val="both"/>
         <w:rPr>
           <w:lang w:val="en-US"/>
         </w:rPr>
@@ -21804,6 +23282,7 @@
           <w:ilvl w:val="0"/>
           <w:numId w:val="11"/>
         </w:numPr>
+        <w:jc w:val="both"/>
         <w:rPr>
           <w:lang w:val="en-US"/>
         </w:rPr>
@@ -21846,6 +23325,7 @@
           <w:ilvl w:val="0"/>
           <w:numId w:val="11"/>
         </w:numPr>
+        <w:jc w:val="both"/>
         <w:rPr>
           <w:lang w:val="en-US"/>
         </w:rPr>
@@ -21878,6 +23358,7 @@
     <w:p>
       <w:pPr>
         <w:ind w:left="1416"/>
+        <w:jc w:val="both"/>
         <w:rPr>
           <w:lang w:val="en-GB"/>
         </w:rPr>
@@ -21896,6 +23377,7 @@
           <w:ilvl w:val="0"/>
           <w:numId w:val="12"/>
         </w:numPr>
+        <w:jc w:val="both"/>
         <w:rPr>
           <w:lang w:val="en-GB"/>
         </w:rPr>
@@ -21926,6 +23408,7 @@
           <w:ilvl w:val="0"/>
           <w:numId w:val="12"/>
         </w:numPr>
+        <w:jc w:val="both"/>
         <w:rPr>
           <w:lang w:val="en-GB"/>
         </w:rPr>
@@ -21956,6 +23439,7 @@
           <w:ilvl w:val="0"/>
           <w:numId w:val="12"/>
         </w:numPr>
+        <w:jc w:val="both"/>
         <w:rPr>
           <w:lang w:val="en-GB"/>
         </w:rPr>
@@ -21986,6 +23470,7 @@
           <w:ilvl w:val="0"/>
           <w:numId w:val="12"/>
         </w:numPr>
+        <w:jc w:val="both"/>
         <w:rPr>
           <w:lang w:val="en-GB"/>
         </w:rPr>
@@ -22018,6 +23503,7 @@
     <w:p>
       <w:pPr>
         <w:ind w:left="1416"/>
+        <w:jc w:val="both"/>
         <w:rPr>
           <w:lang w:val="en-GB"/>
         </w:rPr>
@@ -22036,6 +23522,7 @@
           <w:ilvl w:val="0"/>
           <w:numId w:val="14"/>
         </w:numPr>
+        <w:jc w:val="both"/>
         <w:rPr>
           <w:lang w:val="en-GB"/>
         </w:rPr>
@@ -22066,6 +23553,7 @@
           <w:ilvl w:val="0"/>
           <w:numId w:val="14"/>
         </w:numPr>
+        <w:jc w:val="both"/>
         <w:rPr>
           <w:lang w:val="en-GB"/>
         </w:rPr>
@@ -22096,6 +23584,7 @@
           <w:ilvl w:val="0"/>
           <w:numId w:val="14"/>
         </w:numPr>
+        <w:jc w:val="both"/>
         <w:rPr>
           <w:lang w:val="en-GB"/>
         </w:rPr>
@@ -22127,15 +23616,8 @@
     </w:p>
     <w:p>
       <w:pPr>
-        <w:ind w:left="1776"/>
-        <w:rPr>
-          <w:lang w:val="en-GB"/>
-        </w:rPr>
-      </w:pPr>
-    </w:p>
-    <w:p>
-      <w:pPr>
         <w:ind w:left="1416"/>
+        <w:jc w:val="both"/>
         <w:rPr>
           <w:lang w:val="en-GB"/>
         </w:rPr>
@@ -22154,6 +23636,7 @@
           <w:ilvl w:val="0"/>
           <w:numId w:val="13"/>
         </w:numPr>
+        <w:jc w:val="both"/>
         <w:rPr>
           <w:lang w:val="en-GB"/>
         </w:rPr>
@@ -22184,6 +23667,7 @@
           <w:ilvl w:val="0"/>
           <w:numId w:val="13"/>
         </w:numPr>
+        <w:jc w:val="both"/>
         <w:rPr>
           <w:lang w:val="en-GB"/>
         </w:rPr>
@@ -22214,6 +23698,7 @@
           <w:ilvl w:val="0"/>
           <w:numId w:val="13"/>
         </w:numPr>
+        <w:jc w:val="both"/>
         <w:rPr>
           <w:lang w:val="en-GB"/>
         </w:rPr>
@@ -22250,6 +23735,7 @@
           <w:ilvl w:val="0"/>
           <w:numId w:val="13"/>
         </w:numPr>
+        <w:jc w:val="both"/>
         <w:rPr>
           <w:lang w:val="en-GB"/>
         </w:rPr>
@@ -22292,6 +23778,50 @@
         </w:rPr>
         <w:t xml:space="preserve"> data and those provided by the municipality, if available, is enough to infer suggestions to authorities</w:t>
       </w:r>
+    </w:p>
+    <w:p>
+      <w:pPr>
+        <w:ind w:left="708"/>
+        <w:rPr>
+          <w:lang w:val="en-GB"/>
+        </w:rPr>
+      </w:pPr>
+      <w:r>
+        <w:rPr>
+          <w:lang w:val="en-GB"/>
+        </w:rPr>
+        <w:t xml:space="preserve"> </w:t>
+      </w:r>
+      <w:r>
+        <w:rPr>
+          <w:lang w:val="en-GB"/>
+        </w:rPr>
+        <w:tab/>
+      </w:r>
+    </w:p>
+    <w:p>
+      <w:pPr>
+        <w:ind w:left="708"/>
+        <w:rPr>
+          <w:lang w:val="en-GB"/>
+        </w:rPr>
+      </w:pPr>
+    </w:p>
+    <w:p>
+      <w:pPr>
+        <w:ind w:left="708"/>
+        <w:rPr>
+          <w:lang w:val="en-GB"/>
+        </w:rPr>
+      </w:pPr>
+    </w:p>
+    <w:p>
+      <w:pPr>
+        <w:ind w:left="708"/>
+        <w:rPr>
+          <w:lang w:val="en-GB"/>
+        </w:rPr>
+      </w:pPr>
     </w:p>
     <w:p>
       <w:pPr>
@@ -22304,22 +23834,11 @@
       </w:pPr>
       <w:r>
         <w:rPr>
-          <w:lang w:val="en-GB"/>
-        </w:rPr>
-        <w:t xml:space="preserve"> </w:t>
-      </w:r>
-      <w:r>
-        <w:rPr>
-          <w:lang w:val="en-GB"/>
-        </w:rPr>
-        <w:tab/>
-      </w:r>
-      <w:r>
-        <w:rPr>
           <w:b/>
           <w:bCs/>
           <w:lang w:val="en-GB"/>
         </w:rPr>
+        <w:lastRenderedPageBreak/>
         <w:t>Traceability matrix</w:t>
       </w:r>
     </w:p>
@@ -22333,66 +23852,97 @@
       </w:pPr>
       <w:r>
         <w:rPr>
+          <w:lang w:val="en-GB"/>
+        </w:rPr>
+        <w:t>In</w:t>
+      </w:r>
+      <w:r>
+        <w:rPr>
+          <w:lang w:val="en-GB"/>
+        </w:rPr>
+        <w:t xml:space="preserve"> the following table </w:t>
+      </w:r>
+      <w:r>
+        <w:rPr>
+          <w:lang w:val="en-GB"/>
+        </w:rPr>
+        <w:t>it will be present a mapping between requirements</w:t>
+      </w:r>
+      <w:r>
+        <w:rPr>
+          <w:lang w:val="en-GB"/>
+        </w:rPr>
+        <w:t>, goals</w:t>
+      </w:r>
+      <w:r>
+        <w:rPr>
+          <w:lang w:val="en-GB"/>
+        </w:rPr>
+        <w:t xml:space="preserve"> and the use</w:t>
+      </w:r>
+      <w:r>
+        <w:rPr>
+          <w:lang w:val="en-GB"/>
+        </w:rPr>
+        <w:br/>
+        <w:t>cases shown</w:t>
+      </w:r>
+      <w:r>
+        <w:rPr>
+          <w:lang w:val="en-GB"/>
+        </w:rPr>
+        <w:t>.</w:t>
+      </w:r>
+      <w:r>
+        <w:rPr>
+          <w:lang w:val="en-GB"/>
+        </w:rPr>
+        <w:t xml:space="preserve"> This is done to give to the reader a better context to understand which requirements satisfies which goals and which of goals and requirements are shown in the various use cases presented.</w:t>
+      </w:r>
+    </w:p>
+    <w:p>
+      <w:pPr>
+        <w:ind w:left="708"/>
+        <w:jc w:val="both"/>
+        <w:rPr>
+          <w:lang w:val="en-GB"/>
+        </w:rPr>
+      </w:pPr>
+    </w:p>
+    <w:p>
+      <w:pPr>
+        <w:ind w:left="708"/>
+        <w:rPr>
           <w:b/>
           <w:bCs/>
           <w:lang w:val="en-GB"/>
         </w:rPr>
-        <w:tab/>
-      </w:r>
-      <w:r>
-        <w:rPr>
-          <w:lang w:val="en-GB"/>
-        </w:rPr>
-        <w:t>In</w:t>
-      </w:r>
-      <w:r>
-        <w:rPr>
-          <w:lang w:val="en-GB"/>
-        </w:rPr>
-        <w:t xml:space="preserve"> the following table </w:t>
-      </w:r>
-      <w:r>
-        <w:rPr>
-          <w:lang w:val="en-GB"/>
-        </w:rPr>
-        <w:t>it will be present a mapping between requirements</w:t>
-      </w:r>
-      <w:r>
-        <w:rPr>
-          <w:lang w:val="en-GB"/>
-        </w:rPr>
-        <w:t>, goals</w:t>
-      </w:r>
-      <w:r>
-        <w:rPr>
-          <w:lang w:val="en-GB"/>
-        </w:rPr>
-        <w:t xml:space="preserve"> and the use</w:t>
-      </w:r>
-      <w:r>
-        <w:rPr>
-          <w:lang w:val="en-GB"/>
-        </w:rPr>
-        <w:br/>
-      </w:r>
-      <w:r>
-        <w:rPr>
-          <w:lang w:val="en-GB"/>
-        </w:rPr>
-        <w:tab/>
-        <w:t>cases shown</w:t>
-      </w:r>
-      <w:r>
-        <w:rPr>
-          <w:lang w:val="en-GB"/>
-        </w:rPr>
-        <w:t>.</w:t>
-      </w:r>
+      </w:pPr>
+    </w:p>
+    <w:p>
+      <w:pPr>
+        <w:ind w:left="708"/>
+        <w:rPr>
+          <w:b/>
+          <w:bCs/>
+          <w:lang w:val="en-GB"/>
+        </w:rPr>
+      </w:pPr>
+    </w:p>
+    <w:p>
+      <w:pPr>
+        <w:ind w:left="708"/>
+        <w:rPr>
+          <w:b/>
+          <w:bCs/>
+          <w:lang w:val="en-GB"/>
+        </w:rPr>
+      </w:pPr>
     </w:p>
     <w:tbl>
       <w:tblPr>
         <w:tblStyle w:val="Elencochiaro-Colore3"/>
-        <w:tblpPr w:leftFromText="141" w:rightFromText="141" w:vertAnchor="text" w:horzAnchor="page" w:tblpX="2167" w:tblpY="103"/>
+        <w:tblpPr w:leftFromText="141" w:rightFromText="141" w:vertAnchor="text" w:horzAnchor="page" w:tblpX="1711" w:tblpY="61"/>
         <w:tblW w:w="0" w:type="auto"/>
         <w:tblLook w:val="0620" w:firstRow="1" w:lastRow="0" w:firstColumn="0" w:lastColumn="0" w:noHBand="1" w:noVBand="1"/>
       </w:tblPr>
@@ -22412,7 +23962,6 @@
           <w:p>
             <w:proofErr w:type="spellStart"/>
             <w:r>
-              <w:lastRenderedPageBreak/>
               <w:t>Requirement</w:t>
             </w:r>
             <w:proofErr w:type="spellEnd"/>
@@ -23491,146 +25040,18 @@
     </w:p>
     <w:p>
       <w:pPr>
-        <w:ind w:left="708"/>
-        <w:rPr>
-          <w:b/>
-          <w:bCs/>
-          <w:lang w:val="en-GB"/>
-        </w:rPr>
-      </w:pPr>
-    </w:p>
-    <w:p>
-      <w:pPr>
-        <w:ind w:left="708"/>
-        <w:rPr>
-          <w:b/>
-          <w:bCs/>
-          <w:lang w:val="en-GB"/>
-        </w:rPr>
-      </w:pPr>
-    </w:p>
-    <w:p>
-      <w:pPr>
-        <w:ind w:left="708"/>
-        <w:rPr>
-          <w:b/>
-          <w:bCs/>
-          <w:lang w:val="en-GB"/>
-        </w:rPr>
-      </w:pPr>
-    </w:p>
-    <w:p>
-      <w:pPr>
-        <w:ind w:left="708"/>
-        <w:rPr>
-          <w:b/>
-          <w:bCs/>
-          <w:lang w:val="en-GB"/>
-        </w:rPr>
-      </w:pPr>
-    </w:p>
-    <w:p>
-      <w:pPr>
-        <w:ind w:left="708"/>
-        <w:rPr>
-          <w:b/>
-          <w:bCs/>
-          <w:lang w:val="en-GB"/>
-        </w:rPr>
-      </w:pPr>
-    </w:p>
-    <w:p>
-      <w:pPr>
-        <w:ind w:left="708"/>
-        <w:rPr>
-          <w:b/>
-          <w:bCs/>
-          <w:lang w:val="en-GB"/>
-        </w:rPr>
-      </w:pPr>
-    </w:p>
-    <w:p>
-      <w:pPr>
-        <w:ind w:left="708"/>
-        <w:rPr>
-          <w:b/>
-          <w:bCs/>
-          <w:lang w:val="en-GB"/>
-        </w:rPr>
-      </w:pPr>
-    </w:p>
-    <w:p>
-      <w:pPr>
-        <w:ind w:left="708"/>
-        <w:rPr>
-          <w:b/>
-          <w:bCs/>
-          <w:lang w:val="en-GB"/>
-        </w:rPr>
-      </w:pPr>
-    </w:p>
-    <w:p>
-      <w:pPr>
-        <w:ind w:left="708"/>
-        <w:rPr>
-          <w:lang w:val="en-GB"/>
-        </w:rPr>
-      </w:pPr>
-      <w:r>
-        <w:rPr>
-          <w:lang w:val="en-GB"/>
-        </w:rPr>
-        <w:tab/>
-      </w:r>
-      <w:r>
-        <w:rPr>
-          <w:lang w:val="en-GB"/>
-        </w:rPr>
-        <w:tab/>
-      </w:r>
-    </w:p>
-    <w:p>
-      <w:pPr>
-        <w:ind w:left="708"/>
-        <w:rPr>
-          <w:lang w:val="en-GB"/>
-        </w:rPr>
-      </w:pPr>
-    </w:p>
-    <w:p>
-      <w:pPr>
-        <w:rPr>
-          <w:lang w:val="en-GB"/>
-        </w:rPr>
-      </w:pPr>
-    </w:p>
-    <w:p>
-      <w:pPr>
-        <w:rPr>
-          <w:lang w:val="en-GB"/>
-        </w:rPr>
-      </w:pPr>
-    </w:p>
-    <w:p>
-      <w:pPr>
-        <w:rPr>
-          <w:lang w:val="en-GB"/>
-        </w:rPr>
-      </w:pPr>
-    </w:p>
-    <w:p>
-      <w:pPr>
         <w:pStyle w:val="Titolo2"/>
         <w:ind w:firstLine="708"/>
         <w:rPr>
           <w:lang w:val="en-GB"/>
         </w:rPr>
       </w:pPr>
-      <w:bookmarkStart w:id="32" w:name="_Toc23529803"/>
-      <w:r>
-        <w:rPr>
-          <w:lang w:val="en-GB"/>
-        </w:rPr>
+      <w:bookmarkStart w:id="32" w:name="_Toc23605632"/>
+      <w:r>
+        <w:rPr>
+          <w:lang w:val="en-GB"/>
+        </w:rPr>
+        <w:lastRenderedPageBreak/>
         <w:t>3.3</w:t>
       </w:r>
       <w:r>
@@ -23678,7 +25099,7 @@
           <w:lang w:val="en-GB"/>
         </w:rPr>
       </w:pPr>
-      <w:bookmarkStart w:id="33" w:name="_Toc23529804"/>
+      <w:bookmarkStart w:id="33" w:name="_Toc23605633"/>
       <w:r>
         <w:rPr>
           <w:lang w:val="en-GB"/>
@@ -23695,7 +25116,7 @@
           <w:lang w:val="en-GB"/>
         </w:rPr>
       </w:pPr>
-      <w:bookmarkStart w:id="34" w:name="_Toc23529805"/>
+      <w:bookmarkStart w:id="34" w:name="_Toc23605634"/>
       <w:r>
         <w:rPr>
           <w:lang w:val="en-GB"/>
@@ -23739,7 +25160,6 @@
         <w:rPr>
           <w:lang w:val="en-GB"/>
         </w:rPr>
-        <w:lastRenderedPageBreak/>
         <w:t xml:space="preserve">Regarding the privacy of data, since </w:t>
       </w:r>
       <w:proofErr w:type="spellStart"/>
@@ -23834,7 +25254,7 @@
           <w:lang w:val="en-GB"/>
         </w:rPr>
       </w:pPr>
-      <w:bookmarkStart w:id="35" w:name="_Toc23529806"/>
+      <w:bookmarkStart w:id="35" w:name="_Toc23605635"/>
       <w:r>
         <w:rPr>
           <w:lang w:val="en-GB"/>
@@ -23894,7 +25314,7 @@
           <w:lang w:val="en-GB"/>
         </w:rPr>
       </w:pPr>
-      <w:bookmarkStart w:id="36" w:name="_Toc23529807"/>
+      <w:bookmarkStart w:id="36" w:name="_Toc23605636"/>
       <w:r>
         <w:rPr>
           <w:lang w:val="en-GB"/>
@@ -23911,7 +25331,7 @@
           <w:lang w:val="en-GB"/>
         </w:rPr>
       </w:pPr>
-      <w:bookmarkStart w:id="37" w:name="_Toc23529808"/>
+      <w:bookmarkStart w:id="37" w:name="_Toc23605637"/>
       <w:r>
         <w:rPr>
           <w:lang w:val="en-GB"/>
@@ -23991,7 +25411,7 @@
           <w:lang w:val="en-GB"/>
         </w:rPr>
       </w:pPr>
-      <w:bookmarkStart w:id="38" w:name="_Toc23529809"/>
+      <w:bookmarkStart w:id="38" w:name="_Toc23605638"/>
       <w:r>
         <w:rPr>
           <w:lang w:val="en-GB"/>
@@ -24112,6 +25532,7 @@
         <w:rPr>
           <w:lang w:val="en-GB"/>
         </w:rPr>
+        <w:lastRenderedPageBreak/>
         <w:t>Suggestion Notifier needs to have an expected availability of 99.9%, little downtimes</w:t>
       </w:r>
       <w:r>
@@ -24126,14 +25547,12 @@
         </w:rPr>
         <w:t xml:space="preserve">will have no arm </w:t>
       </w:r>
-      <w:proofErr w:type="gramStart"/>
-      <w:r>
-        <w:rPr>
-          <w:lang w:val="en-GB"/>
-        </w:rPr>
-        <w:t>due to the fact that</w:t>
-      </w:r>
-      <w:proofErr w:type="gramEnd"/>
+      <w:r>
+        <w:rPr>
+          <w:lang w:val="en-GB"/>
+        </w:rPr>
+        <w:t>since</w:t>
+      </w:r>
       <w:r>
         <w:rPr>
           <w:lang w:val="en-GB"/>
@@ -24149,7 +25568,7 @@
           <w:lang w:val="en-GB"/>
         </w:rPr>
       </w:pPr>
-      <w:bookmarkStart w:id="39" w:name="_Toc23529810"/>
+      <w:bookmarkStart w:id="39" w:name="_Toc23605639"/>
       <w:r>
         <w:rPr>
           <w:lang w:val="en-GB"/>
@@ -24227,7 +25646,7 @@
           <w:lang w:val="en-GB"/>
         </w:rPr>
       </w:pPr>
-      <w:bookmarkStart w:id="40" w:name="_Toc23529811"/>
+      <w:bookmarkStart w:id="40" w:name="_Toc23605640"/>
       <w:r>
         <w:rPr>
           <w:lang w:val="en-GB"/>
@@ -24262,14 +25681,7 @@
         <w:rPr>
           <w:lang w:val="en-GB"/>
         </w:rPr>
-        <w:t xml:space="preserve"> shall be developed in such a way that future additional functionalities or any required fix will be done with the lowest cost possible. This document is providing some hints on the main </w:t>
-      </w:r>
-      <w:r>
-        <w:rPr>
-          <w:lang w:val="en-GB"/>
-        </w:rPr>
-        <w:lastRenderedPageBreak/>
-        <w:t>logic behind the system, but it will be discussed in a further document the better approach and the best design pattern to achieve maintainability.</w:t>
+        <w:t xml:space="preserve"> shall be developed in such a way that future additional functionalities or any required fix will be done with the lowest cost possible. This document is providing some hints on the main logic behind the system, but it will be discussed in a further document the better approach and the best design pattern to achieve maintainability.</w:t>
       </w:r>
     </w:p>
     <w:p>
@@ -24287,7 +25699,7 @@
           <w:lang w:val="en-GB"/>
         </w:rPr>
       </w:pPr>
-      <w:bookmarkStart w:id="41" w:name="_Toc23529812"/>
+      <w:bookmarkStart w:id="41" w:name="_Toc23605641"/>
       <w:r>
         <w:rPr>
           <w:lang w:val="en-GB"/>
@@ -24357,7 +25769,7 @@
           <w:lang w:val="en-GB"/>
         </w:rPr>
       </w:pPr>
-      <w:bookmarkStart w:id="42" w:name="_Toc23529813"/>
+      <w:bookmarkStart w:id="42" w:name="_Toc23605642"/>
       <w:r>
         <w:rPr>
           <w:lang w:val="en-GB"/>
@@ -24384,7 +25796,7 @@
           <w:lang w:val="en-GB"/>
         </w:rPr>
       </w:pPr>
-      <w:bookmarkStart w:id="43" w:name="_Toc23529814"/>
+      <w:bookmarkStart w:id="43" w:name="_Toc23605643"/>
       <w:r>
         <w:rPr>
           <w:lang w:val="en-GB"/>
@@ -24411,7 +25823,7 @@
           <w:lang w:val="en-GB"/>
         </w:rPr>
       </w:pPr>
-      <w:bookmarkStart w:id="44" w:name="_Toc23529815"/>
+      <w:bookmarkStart w:id="44" w:name="_Toc23605644"/>
       <w:r>
         <w:rPr>
           <w:lang w:val="en-GB"/>
@@ -31626,7 +33038,7 @@
 </file>
 
 <file path=customXml/itemProps1.xml><?xml version="1.0" encoding="utf-8"?>
-<ds:datastoreItem xmlns:ds="http://schemas.openxmlformats.org/officeDocument/2006/customXml" ds:itemID="{5F1A19A2-DB70-4ACD-8A19-89748C05DA8C}">
+<ds:datastoreItem xmlns:ds="http://schemas.openxmlformats.org/officeDocument/2006/customXml" ds:itemID="{73A869C3-B934-466C-9080-DE940D943D9E}">
   <ds:schemaRefs>
     <ds:schemaRef ds:uri="http://schemas.openxmlformats.org/officeDocument/2006/bibliography"/>
   </ds:schemaRefs>

</xml_diff>

<commit_message>
Added first user interfaces
</commit_message>
<xml_diff>
--- a/RASD/RASD.docx
+++ b/RASD/RASD.docx
@@ -336,7 +336,12 @@
             <w:pStyle w:val="Titolosommario"/>
           </w:pPr>
           <w:r>
-            <w:t>Contents</w:t>
+            <w:t>Cont</w:t>
+          </w:r>
+          <w:bookmarkStart w:id="0" w:name="_GoBack"/>
+          <w:bookmarkEnd w:id="0"/>
+          <w:r>
+            <w:t>ents</w:t>
           </w:r>
         </w:p>
         <w:p>
@@ -362,148 +367,13 @@
           <w:r>
             <w:fldChar w:fldCharType="separate"/>
           </w:r>
-          <w:bookmarkStart w:id="0" w:name="_GoBack"/>
-          <w:bookmarkEnd w:id="0"/>
-          <w:r>
-            <w:rPr>
-              <w:rStyle w:val="Collegamentoipertestuale"/>
-              <w:noProof/>
-            </w:rPr>
-            <w:fldChar w:fldCharType="begin"/>
-          </w:r>
-          <w:r>
-            <w:rPr>
-              <w:rStyle w:val="Collegamentoipertestuale"/>
-              <w:noProof/>
-            </w:rPr>
-            <w:instrText xml:space="preserve"> </w:instrText>
-          </w:r>
-          <w:r>
-            <w:rPr>
-              <w:noProof/>
-            </w:rPr>
-            <w:instrText>HYPERLINK \l "_Toc23670488"</w:instrText>
-          </w:r>
-          <w:r>
-            <w:rPr>
-              <w:rStyle w:val="Collegamentoipertestuale"/>
-              <w:noProof/>
-            </w:rPr>
-            <w:instrText xml:space="preserve"> </w:instrText>
-          </w:r>
-          <w:r>
-            <w:rPr>
-              <w:rStyle w:val="Collegamentoipertestuale"/>
-              <w:noProof/>
-            </w:rPr>
-          </w:r>
-          <w:r>
-            <w:rPr>
-              <w:rStyle w:val="Collegamentoipertestuale"/>
-              <w:noProof/>
-            </w:rPr>
-            <w:fldChar w:fldCharType="separate"/>
-          </w:r>
-          <w:r>
-            <w:rPr>
-              <w:rStyle w:val="Collegamentoipertestuale"/>
-              <w:noProof/>
-            </w:rPr>
-            <w:t>1.</w:t>
-          </w:r>
-          <w:r>
-            <w:rPr>
-              <w:noProof/>
-              <w:sz w:val="22"/>
-              <w:szCs w:val="22"/>
-              <w:lang w:val="it-IT" w:eastAsia="it-IT"/>
-            </w:rPr>
-            <w:tab/>
-          </w:r>
-          <w:r>
-            <w:rPr>
-              <w:rStyle w:val="Collegamentoipertestuale"/>
-              <w:noProof/>
-            </w:rPr>
-            <w:t>Introduction</w:t>
-          </w:r>
-          <w:r>
-            <w:rPr>
-              <w:noProof/>
-              <w:webHidden/>
-            </w:rPr>
-            <w:tab/>
-          </w:r>
-          <w:r>
-            <w:rPr>
-              <w:noProof/>
-              <w:webHidden/>
-            </w:rPr>
-            <w:fldChar w:fldCharType="begin"/>
-          </w:r>
-          <w:r>
-            <w:rPr>
-              <w:noProof/>
-              <w:webHidden/>
-            </w:rPr>
-            <w:instrText xml:space="preserve"> PAGEREF _Toc23670488 \h </w:instrText>
-          </w:r>
-          <w:r>
-            <w:rPr>
-              <w:noProof/>
-              <w:webHidden/>
-            </w:rPr>
-          </w:r>
-          <w:r>
-            <w:rPr>
-              <w:noProof/>
-              <w:webHidden/>
-            </w:rPr>
-            <w:fldChar w:fldCharType="separate"/>
-          </w:r>
-          <w:r>
-            <w:rPr>
-              <w:noProof/>
-              <w:webHidden/>
-            </w:rPr>
-            <w:t>4</w:t>
-          </w:r>
-          <w:r>
-            <w:rPr>
-              <w:noProof/>
-              <w:webHidden/>
-            </w:rPr>
-            <w:fldChar w:fldCharType="end"/>
-          </w:r>
-          <w:r>
-            <w:rPr>
-              <w:rStyle w:val="Collegamentoipertestuale"/>
-              <w:noProof/>
-            </w:rPr>
-            <w:fldChar w:fldCharType="end"/>
-          </w:r>
-        </w:p>
-        <w:p>
-          <w:pPr>
-            <w:pStyle w:val="Sommario2"/>
-            <w:tabs>
-              <w:tab w:val="left" w:pos="880"/>
-              <w:tab w:val="right" w:leader="dot" w:pos="9628"/>
-            </w:tabs>
-            <w:rPr>
-              <w:noProof/>
-              <w:sz w:val="22"/>
-              <w:szCs w:val="22"/>
-              <w:lang w:val="it-IT" w:eastAsia="it-IT"/>
-            </w:rPr>
-          </w:pPr>
-          <w:hyperlink w:anchor="_Toc23670489" w:history="1">
+          <w:hyperlink w:anchor="_Toc23690779" w:history="1">
             <w:r>
               <w:rPr>
                 <w:rStyle w:val="Collegamentoipertestuale"/>
                 <w:noProof/>
               </w:rPr>
-              <w:t>1.1</w:t>
+              <w:t>1.</w:t>
             </w:r>
             <w:r>
               <w:rPr>
@@ -519,7 +389,7 @@
                 <w:rStyle w:val="Collegamentoipertestuale"/>
                 <w:noProof/>
               </w:rPr>
-              <w:t>Purpose</w:t>
+              <w:t>Introduction</w:t>
             </w:r>
             <w:r>
               <w:rPr>
@@ -540,7 +410,7 @@
                 <w:noProof/>
                 <w:webHidden/>
               </w:rPr>
-              <w:instrText xml:space="preserve"> PAGEREF _Toc23670489 \h </w:instrText>
+              <w:instrText xml:space="preserve"> PAGEREF _Toc23690779 \h </w:instrText>
             </w:r>
             <w:r>
               <w:rPr>
@@ -561,219 +431,6 @@
                 <w:webHidden/>
               </w:rPr>
               <w:t>4</w:t>
-            </w:r>
-            <w:r>
-              <w:rPr>
-                <w:noProof/>
-                <w:webHidden/>
-              </w:rPr>
-              <w:fldChar w:fldCharType="end"/>
-            </w:r>
-          </w:hyperlink>
-        </w:p>
-        <w:p>
-          <w:pPr>
-            <w:pStyle w:val="Sommario3"/>
-            <w:tabs>
-              <w:tab w:val="right" w:leader="dot" w:pos="9628"/>
-            </w:tabs>
-            <w:rPr>
-              <w:noProof/>
-              <w:sz w:val="22"/>
-              <w:szCs w:val="22"/>
-              <w:lang w:val="it-IT" w:eastAsia="it-IT"/>
-            </w:rPr>
-          </w:pPr>
-          <w:hyperlink w:anchor="_Toc23670490" w:history="1">
-            <w:r>
-              <w:rPr>
-                <w:rStyle w:val="Collegamentoipertestuale"/>
-                <w:noProof/>
-              </w:rPr>
-              <w:t>1.1.1 General Purpose</w:t>
-            </w:r>
-            <w:r>
-              <w:rPr>
-                <w:noProof/>
-                <w:webHidden/>
-              </w:rPr>
-              <w:tab/>
-            </w:r>
-            <w:r>
-              <w:rPr>
-                <w:noProof/>
-                <w:webHidden/>
-              </w:rPr>
-              <w:fldChar w:fldCharType="begin"/>
-            </w:r>
-            <w:r>
-              <w:rPr>
-                <w:noProof/>
-                <w:webHidden/>
-              </w:rPr>
-              <w:instrText xml:space="preserve"> PAGEREF _Toc23670490 \h </w:instrText>
-            </w:r>
-            <w:r>
-              <w:rPr>
-                <w:noProof/>
-                <w:webHidden/>
-              </w:rPr>
-            </w:r>
-            <w:r>
-              <w:rPr>
-                <w:noProof/>
-                <w:webHidden/>
-              </w:rPr>
-              <w:fldChar w:fldCharType="separate"/>
-            </w:r>
-            <w:r>
-              <w:rPr>
-                <w:noProof/>
-                <w:webHidden/>
-              </w:rPr>
-              <w:t>4</w:t>
-            </w:r>
-            <w:r>
-              <w:rPr>
-                <w:noProof/>
-                <w:webHidden/>
-              </w:rPr>
-              <w:fldChar w:fldCharType="end"/>
-            </w:r>
-          </w:hyperlink>
-        </w:p>
-        <w:p>
-          <w:pPr>
-            <w:pStyle w:val="Sommario3"/>
-            <w:tabs>
-              <w:tab w:val="right" w:leader="dot" w:pos="9628"/>
-            </w:tabs>
-            <w:rPr>
-              <w:noProof/>
-              <w:sz w:val="22"/>
-              <w:szCs w:val="22"/>
-              <w:lang w:val="it-IT" w:eastAsia="it-IT"/>
-            </w:rPr>
-          </w:pPr>
-          <w:hyperlink w:anchor="_Toc23670491" w:history="1">
-            <w:r>
-              <w:rPr>
-                <w:rStyle w:val="Collegamentoipertestuale"/>
-                <w:noProof/>
-              </w:rPr>
-              <w:t>1.1.2 Goals</w:t>
-            </w:r>
-            <w:r>
-              <w:rPr>
-                <w:noProof/>
-                <w:webHidden/>
-              </w:rPr>
-              <w:tab/>
-            </w:r>
-            <w:r>
-              <w:rPr>
-                <w:noProof/>
-                <w:webHidden/>
-              </w:rPr>
-              <w:fldChar w:fldCharType="begin"/>
-            </w:r>
-            <w:r>
-              <w:rPr>
-                <w:noProof/>
-                <w:webHidden/>
-              </w:rPr>
-              <w:instrText xml:space="preserve"> PAGEREF _Toc23670491 \h </w:instrText>
-            </w:r>
-            <w:r>
-              <w:rPr>
-                <w:noProof/>
-                <w:webHidden/>
-              </w:rPr>
-            </w:r>
-            <w:r>
-              <w:rPr>
-                <w:noProof/>
-                <w:webHidden/>
-              </w:rPr>
-              <w:fldChar w:fldCharType="separate"/>
-            </w:r>
-            <w:r>
-              <w:rPr>
-                <w:noProof/>
-                <w:webHidden/>
-              </w:rPr>
-              <w:t>5</w:t>
-            </w:r>
-            <w:r>
-              <w:rPr>
-                <w:noProof/>
-                <w:webHidden/>
-              </w:rPr>
-              <w:fldChar w:fldCharType="end"/>
-            </w:r>
-          </w:hyperlink>
-        </w:p>
-        <w:p>
-          <w:pPr>
-            <w:pStyle w:val="Sommario2"/>
-            <w:tabs>
-              <w:tab w:val="right" w:leader="dot" w:pos="9628"/>
-            </w:tabs>
-            <w:rPr>
-              <w:noProof/>
-              <w:sz w:val="22"/>
-              <w:szCs w:val="22"/>
-              <w:lang w:val="it-IT" w:eastAsia="it-IT"/>
-            </w:rPr>
-          </w:pPr>
-          <w:hyperlink w:anchor="_Toc23670492" w:history="1">
-            <w:r>
-              <w:rPr>
-                <w:rStyle w:val="Collegamentoipertestuale"/>
-                <w:noProof/>
-              </w:rPr>
-              <w:t>1.2 Scope</w:t>
-            </w:r>
-            <w:r>
-              <w:rPr>
-                <w:noProof/>
-                <w:webHidden/>
-              </w:rPr>
-              <w:tab/>
-            </w:r>
-            <w:r>
-              <w:rPr>
-                <w:noProof/>
-                <w:webHidden/>
-              </w:rPr>
-              <w:fldChar w:fldCharType="begin"/>
-            </w:r>
-            <w:r>
-              <w:rPr>
-                <w:noProof/>
-                <w:webHidden/>
-              </w:rPr>
-              <w:instrText xml:space="preserve"> PAGEREF _Toc23670492 \h </w:instrText>
-            </w:r>
-            <w:r>
-              <w:rPr>
-                <w:noProof/>
-                <w:webHidden/>
-              </w:rPr>
-            </w:r>
-            <w:r>
-              <w:rPr>
-                <w:noProof/>
-                <w:webHidden/>
-              </w:rPr>
-              <w:fldChar w:fldCharType="separate"/>
-            </w:r>
-            <w:r>
-              <w:rPr>
-                <w:noProof/>
-                <w:webHidden/>
-              </w:rPr>
-              <w:t>5</w:t>
             </w:r>
             <w:r>
               <w:rPr>
@@ -798,13 +455,13 @@
               <w:lang w:val="it-IT" w:eastAsia="it-IT"/>
             </w:rPr>
           </w:pPr>
-          <w:hyperlink w:anchor="_Toc23670493" w:history="1">
+          <w:hyperlink w:anchor="_Toc23690780" w:history="1">
             <w:r>
               <w:rPr>
                 <w:rStyle w:val="Collegamentoipertestuale"/>
                 <w:noProof/>
               </w:rPr>
-              <w:t>1.2</w:t>
+              <w:t>1.1</w:t>
             </w:r>
             <w:r>
               <w:rPr>
@@ -820,6 +477,307 @@
                 <w:rStyle w:val="Collegamentoipertestuale"/>
                 <w:noProof/>
               </w:rPr>
+              <w:t>Purpose</w:t>
+            </w:r>
+            <w:r>
+              <w:rPr>
+                <w:noProof/>
+                <w:webHidden/>
+              </w:rPr>
+              <w:tab/>
+            </w:r>
+            <w:r>
+              <w:rPr>
+                <w:noProof/>
+                <w:webHidden/>
+              </w:rPr>
+              <w:fldChar w:fldCharType="begin"/>
+            </w:r>
+            <w:r>
+              <w:rPr>
+                <w:noProof/>
+                <w:webHidden/>
+              </w:rPr>
+              <w:instrText xml:space="preserve"> PAGEREF _Toc23690780 \h </w:instrText>
+            </w:r>
+            <w:r>
+              <w:rPr>
+                <w:noProof/>
+                <w:webHidden/>
+              </w:rPr>
+            </w:r>
+            <w:r>
+              <w:rPr>
+                <w:noProof/>
+                <w:webHidden/>
+              </w:rPr>
+              <w:fldChar w:fldCharType="separate"/>
+            </w:r>
+            <w:r>
+              <w:rPr>
+                <w:noProof/>
+                <w:webHidden/>
+              </w:rPr>
+              <w:t>4</w:t>
+            </w:r>
+            <w:r>
+              <w:rPr>
+                <w:noProof/>
+                <w:webHidden/>
+              </w:rPr>
+              <w:fldChar w:fldCharType="end"/>
+            </w:r>
+          </w:hyperlink>
+        </w:p>
+        <w:p>
+          <w:pPr>
+            <w:pStyle w:val="Sommario3"/>
+            <w:tabs>
+              <w:tab w:val="right" w:leader="dot" w:pos="9628"/>
+            </w:tabs>
+            <w:rPr>
+              <w:noProof/>
+              <w:sz w:val="22"/>
+              <w:szCs w:val="22"/>
+              <w:lang w:val="it-IT" w:eastAsia="it-IT"/>
+            </w:rPr>
+          </w:pPr>
+          <w:hyperlink w:anchor="_Toc23690781" w:history="1">
+            <w:r>
+              <w:rPr>
+                <w:rStyle w:val="Collegamentoipertestuale"/>
+                <w:noProof/>
+              </w:rPr>
+              <w:t>1.1.1 General Purpose</w:t>
+            </w:r>
+            <w:r>
+              <w:rPr>
+                <w:noProof/>
+                <w:webHidden/>
+              </w:rPr>
+              <w:tab/>
+            </w:r>
+            <w:r>
+              <w:rPr>
+                <w:noProof/>
+                <w:webHidden/>
+              </w:rPr>
+              <w:fldChar w:fldCharType="begin"/>
+            </w:r>
+            <w:r>
+              <w:rPr>
+                <w:noProof/>
+                <w:webHidden/>
+              </w:rPr>
+              <w:instrText xml:space="preserve"> PAGEREF _Toc23690781 \h </w:instrText>
+            </w:r>
+            <w:r>
+              <w:rPr>
+                <w:noProof/>
+                <w:webHidden/>
+              </w:rPr>
+            </w:r>
+            <w:r>
+              <w:rPr>
+                <w:noProof/>
+                <w:webHidden/>
+              </w:rPr>
+              <w:fldChar w:fldCharType="separate"/>
+            </w:r>
+            <w:r>
+              <w:rPr>
+                <w:noProof/>
+                <w:webHidden/>
+              </w:rPr>
+              <w:t>4</w:t>
+            </w:r>
+            <w:r>
+              <w:rPr>
+                <w:noProof/>
+                <w:webHidden/>
+              </w:rPr>
+              <w:fldChar w:fldCharType="end"/>
+            </w:r>
+          </w:hyperlink>
+        </w:p>
+        <w:p>
+          <w:pPr>
+            <w:pStyle w:val="Sommario3"/>
+            <w:tabs>
+              <w:tab w:val="right" w:leader="dot" w:pos="9628"/>
+            </w:tabs>
+            <w:rPr>
+              <w:noProof/>
+              <w:sz w:val="22"/>
+              <w:szCs w:val="22"/>
+              <w:lang w:val="it-IT" w:eastAsia="it-IT"/>
+            </w:rPr>
+          </w:pPr>
+          <w:hyperlink w:anchor="_Toc23690782" w:history="1">
+            <w:r>
+              <w:rPr>
+                <w:rStyle w:val="Collegamentoipertestuale"/>
+                <w:noProof/>
+              </w:rPr>
+              <w:t>1.1.2 Goals</w:t>
+            </w:r>
+            <w:r>
+              <w:rPr>
+                <w:noProof/>
+                <w:webHidden/>
+              </w:rPr>
+              <w:tab/>
+            </w:r>
+            <w:r>
+              <w:rPr>
+                <w:noProof/>
+                <w:webHidden/>
+              </w:rPr>
+              <w:fldChar w:fldCharType="begin"/>
+            </w:r>
+            <w:r>
+              <w:rPr>
+                <w:noProof/>
+                <w:webHidden/>
+              </w:rPr>
+              <w:instrText xml:space="preserve"> PAGEREF _Toc23690782 \h </w:instrText>
+            </w:r>
+            <w:r>
+              <w:rPr>
+                <w:noProof/>
+                <w:webHidden/>
+              </w:rPr>
+            </w:r>
+            <w:r>
+              <w:rPr>
+                <w:noProof/>
+                <w:webHidden/>
+              </w:rPr>
+              <w:fldChar w:fldCharType="separate"/>
+            </w:r>
+            <w:r>
+              <w:rPr>
+                <w:noProof/>
+                <w:webHidden/>
+              </w:rPr>
+              <w:t>5</w:t>
+            </w:r>
+            <w:r>
+              <w:rPr>
+                <w:noProof/>
+                <w:webHidden/>
+              </w:rPr>
+              <w:fldChar w:fldCharType="end"/>
+            </w:r>
+          </w:hyperlink>
+        </w:p>
+        <w:p>
+          <w:pPr>
+            <w:pStyle w:val="Sommario2"/>
+            <w:tabs>
+              <w:tab w:val="right" w:leader="dot" w:pos="9628"/>
+            </w:tabs>
+            <w:rPr>
+              <w:noProof/>
+              <w:sz w:val="22"/>
+              <w:szCs w:val="22"/>
+              <w:lang w:val="it-IT" w:eastAsia="it-IT"/>
+            </w:rPr>
+          </w:pPr>
+          <w:hyperlink w:anchor="_Toc23690783" w:history="1">
+            <w:r>
+              <w:rPr>
+                <w:rStyle w:val="Collegamentoipertestuale"/>
+                <w:noProof/>
+              </w:rPr>
+              <w:t>1.2 Scope</w:t>
+            </w:r>
+            <w:r>
+              <w:rPr>
+                <w:noProof/>
+                <w:webHidden/>
+              </w:rPr>
+              <w:tab/>
+            </w:r>
+            <w:r>
+              <w:rPr>
+                <w:noProof/>
+                <w:webHidden/>
+              </w:rPr>
+              <w:fldChar w:fldCharType="begin"/>
+            </w:r>
+            <w:r>
+              <w:rPr>
+                <w:noProof/>
+                <w:webHidden/>
+              </w:rPr>
+              <w:instrText xml:space="preserve"> PAGEREF _Toc23690783 \h </w:instrText>
+            </w:r>
+            <w:r>
+              <w:rPr>
+                <w:noProof/>
+                <w:webHidden/>
+              </w:rPr>
+            </w:r>
+            <w:r>
+              <w:rPr>
+                <w:noProof/>
+                <w:webHidden/>
+              </w:rPr>
+              <w:fldChar w:fldCharType="separate"/>
+            </w:r>
+            <w:r>
+              <w:rPr>
+                <w:noProof/>
+                <w:webHidden/>
+              </w:rPr>
+              <w:t>5</w:t>
+            </w:r>
+            <w:r>
+              <w:rPr>
+                <w:noProof/>
+                <w:webHidden/>
+              </w:rPr>
+              <w:fldChar w:fldCharType="end"/>
+            </w:r>
+          </w:hyperlink>
+        </w:p>
+        <w:p>
+          <w:pPr>
+            <w:pStyle w:val="Sommario2"/>
+            <w:tabs>
+              <w:tab w:val="left" w:pos="880"/>
+              <w:tab w:val="right" w:leader="dot" w:pos="9628"/>
+            </w:tabs>
+            <w:rPr>
+              <w:noProof/>
+              <w:sz w:val="22"/>
+              <w:szCs w:val="22"/>
+              <w:lang w:val="it-IT" w:eastAsia="it-IT"/>
+            </w:rPr>
+          </w:pPr>
+          <w:hyperlink w:anchor="_Toc23690784" w:history="1">
+            <w:r>
+              <w:rPr>
+                <w:rStyle w:val="Collegamentoipertestuale"/>
+                <w:noProof/>
+              </w:rPr>
+              <w:t>1.2</w:t>
+            </w:r>
+            <w:r>
+              <w:rPr>
+                <w:noProof/>
+                <w:sz w:val="22"/>
+                <w:szCs w:val="22"/>
+                <w:lang w:val="it-IT" w:eastAsia="it-IT"/>
+              </w:rPr>
+              <w:tab/>
+            </w:r>
+            <w:r>
+              <w:rPr>
+                <w:rStyle w:val="Collegamentoipertestuale"/>
+                <w:noProof/>
+              </w:rPr>
               <w:t>Definitions, Acronyms, Abbreviations</w:t>
             </w:r>
             <w:r>
@@ -841,7 +799,7 @@
                 <w:noProof/>
                 <w:webHidden/>
               </w:rPr>
-              <w:instrText xml:space="preserve"> PAGEREF _Toc23670493 \h </w:instrText>
+              <w:instrText xml:space="preserve"> PAGEREF _Toc23690784 \h </w:instrText>
             </w:r>
             <w:r>
               <w:rPr>
@@ -886,7 +844,7 @@
               <w:lang w:val="it-IT" w:eastAsia="it-IT"/>
             </w:rPr>
           </w:pPr>
-          <w:hyperlink w:anchor="_Toc23670494" w:history="1">
+          <w:hyperlink w:anchor="_Toc23690785" w:history="1">
             <w:r>
               <w:rPr>
                 <w:rStyle w:val="Collegamentoipertestuale"/>
@@ -929,7 +887,7 @@
                 <w:noProof/>
                 <w:webHidden/>
               </w:rPr>
-              <w:instrText xml:space="preserve"> PAGEREF _Toc23670494 \h </w:instrText>
+              <w:instrText xml:space="preserve"> PAGEREF _Toc23690785 \h </w:instrText>
             </w:r>
             <w:r>
               <w:rPr>
@@ -974,7 +932,7 @@
               <w:lang w:val="it-IT" w:eastAsia="it-IT"/>
             </w:rPr>
           </w:pPr>
-          <w:hyperlink w:anchor="_Toc23670495" w:history="1">
+          <w:hyperlink w:anchor="_Toc23690786" w:history="1">
             <w:r>
               <w:rPr>
                 <w:rStyle w:val="Collegamentoipertestuale"/>
@@ -1017,7 +975,7 @@
                 <w:noProof/>
                 <w:webHidden/>
               </w:rPr>
-              <w:instrText xml:space="preserve"> PAGEREF _Toc23670495 \h </w:instrText>
+              <w:instrText xml:space="preserve"> PAGEREF _Toc23690786 \h </w:instrText>
             </w:r>
             <w:r>
               <w:rPr>
@@ -1062,7 +1020,7 @@
               <w:lang w:val="it-IT" w:eastAsia="it-IT"/>
             </w:rPr>
           </w:pPr>
-          <w:hyperlink w:anchor="_Toc23670496" w:history="1">
+          <w:hyperlink w:anchor="_Toc23690787" w:history="1">
             <w:r>
               <w:rPr>
                 <w:rStyle w:val="Collegamentoipertestuale"/>
@@ -1105,7 +1063,7 @@
                 <w:noProof/>
                 <w:webHidden/>
               </w:rPr>
-              <w:instrText xml:space="preserve"> PAGEREF _Toc23670496 \h </w:instrText>
+              <w:instrText xml:space="preserve"> PAGEREF _Toc23690787 \h </w:instrText>
             </w:r>
             <w:r>
               <w:rPr>
@@ -1149,7 +1107,7 @@
               <w:lang w:val="it-IT" w:eastAsia="it-IT"/>
             </w:rPr>
           </w:pPr>
-          <w:hyperlink w:anchor="_Toc23670497" w:history="1">
+          <w:hyperlink w:anchor="_Toc23690788" w:history="1">
             <w:r>
               <w:rPr>
                 <w:rStyle w:val="Collegamentoipertestuale"/>
@@ -1176,7 +1134,7 @@
                 <w:noProof/>
                 <w:webHidden/>
               </w:rPr>
-              <w:instrText xml:space="preserve"> PAGEREF _Toc23670497 \h </w:instrText>
+              <w:instrText xml:space="preserve"> PAGEREF _Toc23690788 \h </w:instrText>
             </w:r>
             <w:r>
               <w:rPr>
@@ -1220,7 +1178,7 @@
               <w:lang w:val="it-IT" w:eastAsia="it-IT"/>
             </w:rPr>
           </w:pPr>
-          <w:hyperlink w:anchor="_Toc23670498" w:history="1">
+          <w:hyperlink w:anchor="_Toc23690789" w:history="1">
             <w:r>
               <w:rPr>
                 <w:rStyle w:val="Collegamentoipertestuale"/>
@@ -1247,7 +1205,7 @@
                 <w:noProof/>
                 <w:webHidden/>
               </w:rPr>
-              <w:instrText xml:space="preserve"> PAGEREF _Toc23670498 \h </w:instrText>
+              <w:instrText xml:space="preserve"> PAGEREF _Toc23690789 \h </w:instrText>
             </w:r>
             <w:r>
               <w:rPr>
@@ -1291,7 +1249,7 @@
               <w:lang w:val="it-IT" w:eastAsia="it-IT"/>
             </w:rPr>
           </w:pPr>
-          <w:hyperlink w:anchor="_Toc23670499" w:history="1">
+          <w:hyperlink w:anchor="_Toc23690790" w:history="1">
             <w:r>
               <w:rPr>
                 <w:rStyle w:val="Collegamentoipertestuale"/>
@@ -1318,7 +1276,7 @@
                 <w:noProof/>
                 <w:webHidden/>
               </w:rPr>
-              <w:instrText xml:space="preserve"> PAGEREF _Toc23670499 \h </w:instrText>
+              <w:instrText xml:space="preserve"> PAGEREF _Toc23690790 \h </w:instrText>
             </w:r>
             <w:r>
               <w:rPr>
@@ -1363,7 +1321,7 @@
               <w:lang w:val="it-IT" w:eastAsia="it-IT"/>
             </w:rPr>
           </w:pPr>
-          <w:hyperlink w:anchor="_Toc23670500" w:history="1">
+          <w:hyperlink w:anchor="_Toc23690791" w:history="1">
             <w:r>
               <w:rPr>
                 <w:rStyle w:val="Collegamentoipertestuale"/>
@@ -1406,7 +1364,7 @@
                 <w:noProof/>
                 <w:webHidden/>
               </w:rPr>
-              <w:instrText xml:space="preserve"> PAGEREF _Toc23670500 \h </w:instrText>
+              <w:instrText xml:space="preserve"> PAGEREF _Toc23690791 \h </w:instrText>
             </w:r>
             <w:r>
               <w:rPr>
@@ -1451,7 +1409,7 @@
               <w:lang w:val="it-IT" w:eastAsia="it-IT"/>
             </w:rPr>
           </w:pPr>
-          <w:hyperlink w:anchor="_Toc23670501" w:history="1">
+          <w:hyperlink w:anchor="_Toc23690792" w:history="1">
             <w:r>
               <w:rPr>
                 <w:rStyle w:val="Collegamentoipertestuale"/>
@@ -1494,7 +1452,7 @@
                 <w:noProof/>
                 <w:webHidden/>
               </w:rPr>
-              <w:instrText xml:space="preserve"> PAGEREF _Toc23670501 \h </w:instrText>
+              <w:instrText xml:space="preserve"> PAGEREF _Toc23690792 \h </w:instrText>
             </w:r>
             <w:r>
               <w:rPr>
@@ -1539,7 +1497,7 @@
               <w:lang w:val="it-IT" w:eastAsia="it-IT"/>
             </w:rPr>
           </w:pPr>
-          <w:hyperlink w:anchor="_Toc23670502" w:history="1">
+          <w:hyperlink w:anchor="_Toc23690793" w:history="1">
             <w:r>
               <w:rPr>
                 <w:rStyle w:val="Collegamentoipertestuale"/>
@@ -1582,7 +1540,7 @@
                 <w:noProof/>
                 <w:webHidden/>
               </w:rPr>
-              <w:instrText xml:space="preserve"> PAGEREF _Toc23670502 \h </w:instrText>
+              <w:instrText xml:space="preserve"> PAGEREF _Toc23690793 \h </w:instrText>
             </w:r>
             <w:r>
               <w:rPr>
@@ -1626,7 +1584,7 @@
               <w:lang w:val="it-IT" w:eastAsia="it-IT"/>
             </w:rPr>
           </w:pPr>
-          <w:hyperlink w:anchor="_Toc23670503" w:history="1">
+          <w:hyperlink w:anchor="_Toc23690794" w:history="1">
             <w:r>
               <w:rPr>
                 <w:rStyle w:val="Collegamentoipertestuale"/>
@@ -1653,7 +1611,7 @@
                 <w:noProof/>
                 <w:webHidden/>
               </w:rPr>
-              <w:instrText xml:space="preserve"> PAGEREF _Toc23670503 \h </w:instrText>
+              <w:instrText xml:space="preserve"> PAGEREF _Toc23690794 \h </w:instrText>
             </w:r>
             <w:r>
               <w:rPr>
@@ -1697,7 +1655,7 @@
               <w:lang w:val="it-IT" w:eastAsia="it-IT"/>
             </w:rPr>
           </w:pPr>
-          <w:hyperlink w:anchor="_Toc23670504" w:history="1">
+          <w:hyperlink w:anchor="_Toc23690795" w:history="1">
             <w:r>
               <w:rPr>
                 <w:rStyle w:val="Collegamentoipertestuale"/>
@@ -1724,7 +1682,7 @@
                 <w:noProof/>
                 <w:webHidden/>
               </w:rPr>
-              <w:instrText xml:space="preserve"> PAGEREF _Toc23670504 \h </w:instrText>
+              <w:instrText xml:space="preserve"> PAGEREF _Toc23690795 \h </w:instrText>
             </w:r>
             <w:r>
               <w:rPr>
@@ -1768,7 +1726,7 @@
               <w:lang w:val="it-IT" w:eastAsia="it-IT"/>
             </w:rPr>
           </w:pPr>
-          <w:hyperlink w:anchor="_Toc23670505" w:history="1">
+          <w:hyperlink w:anchor="_Toc23690796" w:history="1">
             <w:r>
               <w:rPr>
                 <w:rStyle w:val="Collegamentoipertestuale"/>
@@ -1795,7 +1753,7 @@
                 <w:noProof/>
                 <w:webHidden/>
               </w:rPr>
-              <w:instrText xml:space="preserve"> PAGEREF _Toc23670505 \h </w:instrText>
+              <w:instrText xml:space="preserve"> PAGEREF _Toc23690796 \h </w:instrText>
             </w:r>
             <w:r>
               <w:rPr>
@@ -1839,7 +1797,7 @@
               <w:lang w:val="it-IT" w:eastAsia="it-IT"/>
             </w:rPr>
           </w:pPr>
-          <w:hyperlink w:anchor="_Toc23670506" w:history="1">
+          <w:hyperlink w:anchor="_Toc23690797" w:history="1">
             <w:r>
               <w:rPr>
                 <w:rStyle w:val="Collegamentoipertestuale"/>
@@ -1866,7 +1824,7 @@
                 <w:noProof/>
                 <w:webHidden/>
               </w:rPr>
-              <w:instrText xml:space="preserve"> PAGEREF _Toc23670506 \h </w:instrText>
+              <w:instrText xml:space="preserve"> PAGEREF _Toc23690797 \h </w:instrText>
             </w:r>
             <w:r>
               <w:rPr>
@@ -1911,7 +1869,7 @@
               <w:lang w:val="it-IT" w:eastAsia="it-IT"/>
             </w:rPr>
           </w:pPr>
-          <w:hyperlink w:anchor="_Toc23670507" w:history="1">
+          <w:hyperlink w:anchor="_Toc23690798" w:history="1">
             <w:r>
               <w:rPr>
                 <w:rStyle w:val="Collegamentoipertestuale"/>
@@ -1954,7 +1912,7 @@
                 <w:noProof/>
                 <w:webHidden/>
               </w:rPr>
-              <w:instrText xml:space="preserve"> PAGEREF _Toc23670507 \h </w:instrText>
+              <w:instrText xml:space="preserve"> PAGEREF _Toc23690798 \h </w:instrText>
             </w:r>
             <w:r>
               <w:rPr>
@@ -1998,7 +1956,7 @@
               <w:lang w:val="it-IT" w:eastAsia="it-IT"/>
             </w:rPr>
           </w:pPr>
-          <w:hyperlink w:anchor="_Toc23670508" w:history="1">
+          <w:hyperlink w:anchor="_Toc23690799" w:history="1">
             <w:r>
               <w:rPr>
                 <w:rStyle w:val="Collegamentoipertestuale"/>
@@ -2025,7 +1983,7 @@
                 <w:noProof/>
                 <w:webHidden/>
               </w:rPr>
-              <w:instrText xml:space="preserve"> PAGEREF _Toc23670508 \h </w:instrText>
+              <w:instrText xml:space="preserve"> PAGEREF _Toc23690799 \h </w:instrText>
             </w:r>
             <w:r>
               <w:rPr>
@@ -2069,7 +2027,7 @@
               <w:lang w:val="it-IT" w:eastAsia="it-IT"/>
             </w:rPr>
           </w:pPr>
-          <w:hyperlink w:anchor="_Toc23670509" w:history="1">
+          <w:hyperlink w:anchor="_Toc23690800" w:history="1">
             <w:r>
               <w:rPr>
                 <w:rStyle w:val="Collegamentoipertestuale"/>
@@ -2096,7 +2054,7 @@
                 <w:noProof/>
                 <w:webHidden/>
               </w:rPr>
-              <w:instrText xml:space="preserve"> PAGEREF _Toc23670509 \h </w:instrText>
+              <w:instrText xml:space="preserve"> PAGEREF _Toc23690800 \h </w:instrText>
             </w:r>
             <w:r>
               <w:rPr>
@@ -2140,7 +2098,7 @@
               <w:lang w:val="it-IT" w:eastAsia="it-IT"/>
             </w:rPr>
           </w:pPr>
-          <w:hyperlink w:anchor="_Toc23670510" w:history="1">
+          <w:hyperlink w:anchor="_Toc23690801" w:history="1">
             <w:r>
               <w:rPr>
                 <w:rStyle w:val="Collegamentoipertestuale"/>
@@ -2167,7 +2125,7 @@
                 <w:noProof/>
                 <w:webHidden/>
               </w:rPr>
-              <w:instrText xml:space="preserve"> PAGEREF _Toc23670510 \h </w:instrText>
+              <w:instrText xml:space="preserve"> PAGEREF _Toc23690801 \h </w:instrText>
             </w:r>
             <w:r>
               <w:rPr>
@@ -2187,7 +2145,7 @@
                 <w:noProof/>
                 <w:webHidden/>
               </w:rPr>
-              <w:t>18</w:t>
+              <w:t>21</w:t>
             </w:r>
             <w:r>
               <w:rPr>
@@ -2211,7 +2169,7 @@
               <w:lang w:val="it-IT" w:eastAsia="it-IT"/>
             </w:rPr>
           </w:pPr>
-          <w:hyperlink w:anchor="_Toc23670511" w:history="1">
+          <w:hyperlink w:anchor="_Toc23690802" w:history="1">
             <w:r>
               <w:rPr>
                 <w:rStyle w:val="Collegamentoipertestuale"/>
@@ -2238,7 +2196,7 @@
                 <w:noProof/>
                 <w:webHidden/>
               </w:rPr>
-              <w:instrText xml:space="preserve"> PAGEREF _Toc23670511 \h </w:instrText>
+              <w:instrText xml:space="preserve"> PAGEREF _Toc23690802 \h </w:instrText>
             </w:r>
             <w:r>
               <w:rPr>
@@ -2258,7 +2216,7 @@
                 <w:noProof/>
                 <w:webHidden/>
               </w:rPr>
-              <w:t>18</w:t>
+              <w:t>21</w:t>
             </w:r>
             <w:r>
               <w:rPr>
@@ -2282,7 +2240,7 @@
               <w:lang w:val="it-IT" w:eastAsia="it-IT"/>
             </w:rPr>
           </w:pPr>
-          <w:hyperlink w:anchor="_Toc23670512" w:history="1">
+          <w:hyperlink w:anchor="_Toc23690803" w:history="1">
             <w:r>
               <w:rPr>
                 <w:rStyle w:val="Collegamentoipertestuale"/>
@@ -2309,7 +2267,7 @@
                 <w:noProof/>
                 <w:webHidden/>
               </w:rPr>
-              <w:instrText xml:space="preserve"> PAGEREF _Toc23670512 \h </w:instrText>
+              <w:instrText xml:space="preserve"> PAGEREF _Toc23690803 \h </w:instrText>
             </w:r>
             <w:r>
               <w:rPr>
@@ -2329,7 +2287,7 @@
                 <w:noProof/>
                 <w:webHidden/>
               </w:rPr>
-              <w:t>18</w:t>
+              <w:t>21</w:t>
             </w:r>
             <w:r>
               <w:rPr>
@@ -2353,7 +2311,7 @@
               <w:lang w:val="it-IT" w:eastAsia="it-IT"/>
             </w:rPr>
           </w:pPr>
-          <w:hyperlink w:anchor="_Toc23670513" w:history="1">
+          <w:hyperlink w:anchor="_Toc23690804" w:history="1">
             <w:r>
               <w:rPr>
                 <w:rStyle w:val="Collegamentoipertestuale"/>
@@ -2380,7 +2338,7 @@
                 <w:noProof/>
                 <w:webHidden/>
               </w:rPr>
-              <w:instrText xml:space="preserve"> PAGEREF _Toc23670513 \h </w:instrText>
+              <w:instrText xml:space="preserve"> PAGEREF _Toc23690804 \h </w:instrText>
             </w:r>
             <w:r>
               <w:rPr>
@@ -2400,7 +2358,7 @@
                 <w:noProof/>
                 <w:webHidden/>
               </w:rPr>
-              <w:t>19</w:t>
+              <w:t>21</w:t>
             </w:r>
             <w:r>
               <w:rPr>
@@ -2424,7 +2382,7 @@
               <w:lang w:val="it-IT" w:eastAsia="it-IT"/>
             </w:rPr>
           </w:pPr>
-          <w:hyperlink w:anchor="_Toc23670514" w:history="1">
+          <w:hyperlink w:anchor="_Toc23690805" w:history="1">
             <w:r>
               <w:rPr>
                 <w:rStyle w:val="Collegamentoipertestuale"/>
@@ -2451,7 +2409,7 @@
                 <w:noProof/>
                 <w:webHidden/>
               </w:rPr>
-              <w:instrText xml:space="preserve"> PAGEREF _Toc23670514 \h </w:instrText>
+              <w:instrText xml:space="preserve"> PAGEREF _Toc23690805 \h </w:instrText>
             </w:r>
             <w:r>
               <w:rPr>
@@ -2471,7 +2429,7 @@
                 <w:noProof/>
                 <w:webHidden/>
               </w:rPr>
-              <w:t>19</w:t>
+              <w:t>21</w:t>
             </w:r>
             <w:r>
               <w:rPr>
@@ -2495,7 +2453,7 @@
               <w:lang w:val="it-IT" w:eastAsia="it-IT"/>
             </w:rPr>
           </w:pPr>
-          <w:hyperlink w:anchor="_Toc23670515" w:history="1">
+          <w:hyperlink w:anchor="_Toc23690806" w:history="1">
             <w:r>
               <w:rPr>
                 <w:rStyle w:val="Collegamentoipertestuale"/>
@@ -2522,7 +2480,7 @@
                 <w:noProof/>
                 <w:webHidden/>
               </w:rPr>
-              <w:instrText xml:space="preserve"> PAGEREF _Toc23670515 \h </w:instrText>
+              <w:instrText xml:space="preserve"> PAGEREF _Toc23690806 \h </w:instrText>
             </w:r>
             <w:r>
               <w:rPr>
@@ -2542,7 +2500,7 @@
                 <w:noProof/>
                 <w:webHidden/>
               </w:rPr>
-              <w:t>32</w:t>
+              <w:t>34</w:t>
             </w:r>
             <w:r>
               <w:rPr>
@@ -2566,7 +2524,7 @@
               <w:lang w:val="it-IT" w:eastAsia="it-IT"/>
             </w:rPr>
           </w:pPr>
-          <w:hyperlink w:anchor="_Toc23670516" w:history="1">
+          <w:hyperlink w:anchor="_Toc23690807" w:history="1">
             <w:r>
               <w:rPr>
                 <w:rStyle w:val="Collegamentoipertestuale"/>
@@ -2593,7 +2551,7 @@
                 <w:noProof/>
                 <w:webHidden/>
               </w:rPr>
-              <w:instrText xml:space="preserve"> PAGEREF _Toc23670516 \h </w:instrText>
+              <w:instrText xml:space="preserve"> PAGEREF _Toc23690807 \h </w:instrText>
             </w:r>
             <w:r>
               <w:rPr>
@@ -2613,7 +2571,7 @@
                 <w:noProof/>
                 <w:webHidden/>
               </w:rPr>
-              <w:t>46</w:t>
+              <w:t>48</w:t>
             </w:r>
             <w:r>
               <w:rPr>
@@ -2637,7 +2595,7 @@
               <w:lang w:val="it-IT" w:eastAsia="it-IT"/>
             </w:rPr>
           </w:pPr>
-          <w:hyperlink w:anchor="_Toc23670517" w:history="1">
+          <w:hyperlink w:anchor="_Toc23690808" w:history="1">
             <w:r>
               <w:rPr>
                 <w:rStyle w:val="Collegamentoipertestuale"/>
@@ -2664,7 +2622,7 @@
                 <w:noProof/>
                 <w:webHidden/>
               </w:rPr>
-              <w:instrText xml:space="preserve"> PAGEREF _Toc23670517 \h </w:instrText>
+              <w:instrText xml:space="preserve"> PAGEREF _Toc23690808 \h </w:instrText>
             </w:r>
             <w:r>
               <w:rPr>
@@ -2684,7 +2642,7 @@
                 <w:noProof/>
                 <w:webHidden/>
               </w:rPr>
-              <w:t>49</w:t>
+              <w:t>51</w:t>
             </w:r>
             <w:r>
               <w:rPr>
@@ -2708,7 +2666,7 @@
               <w:lang w:val="it-IT" w:eastAsia="it-IT"/>
             </w:rPr>
           </w:pPr>
-          <w:hyperlink w:anchor="_Toc23670518" w:history="1">
+          <w:hyperlink w:anchor="_Toc23690809" w:history="1">
             <w:r>
               <w:rPr>
                 <w:rStyle w:val="Collegamentoipertestuale"/>
@@ -2735,7 +2693,7 @@
                 <w:noProof/>
                 <w:webHidden/>
               </w:rPr>
-              <w:instrText xml:space="preserve"> PAGEREF _Toc23670518 \h </w:instrText>
+              <w:instrText xml:space="preserve"> PAGEREF _Toc23690809 \h </w:instrText>
             </w:r>
             <w:r>
               <w:rPr>
@@ -2755,7 +2713,7 @@
                 <w:noProof/>
                 <w:webHidden/>
               </w:rPr>
-              <w:t>49</w:t>
+              <w:t>51</w:t>
             </w:r>
             <w:r>
               <w:rPr>
@@ -2779,7 +2737,7 @@
               <w:lang w:val="it-IT" w:eastAsia="it-IT"/>
             </w:rPr>
           </w:pPr>
-          <w:hyperlink w:anchor="_Toc23670519" w:history="1">
+          <w:hyperlink w:anchor="_Toc23690810" w:history="1">
             <w:r>
               <w:rPr>
                 <w:rStyle w:val="Collegamentoipertestuale"/>
@@ -2806,7 +2764,7 @@
                 <w:noProof/>
                 <w:webHidden/>
               </w:rPr>
-              <w:instrText xml:space="preserve"> PAGEREF _Toc23670519 \h </w:instrText>
+              <w:instrText xml:space="preserve"> PAGEREF _Toc23690810 \h </w:instrText>
             </w:r>
             <w:r>
               <w:rPr>
@@ -2826,7 +2784,7 @@
                 <w:noProof/>
                 <w:webHidden/>
               </w:rPr>
-              <w:t>49</w:t>
+              <w:t>51</w:t>
             </w:r>
             <w:r>
               <w:rPr>
@@ -2850,7 +2808,7 @@
               <w:lang w:val="it-IT" w:eastAsia="it-IT"/>
             </w:rPr>
           </w:pPr>
-          <w:hyperlink w:anchor="_Toc23670520" w:history="1">
+          <w:hyperlink w:anchor="_Toc23690811" w:history="1">
             <w:r>
               <w:rPr>
                 <w:rStyle w:val="Collegamentoipertestuale"/>
@@ -2877,7 +2835,7 @@
                 <w:noProof/>
                 <w:webHidden/>
               </w:rPr>
-              <w:instrText xml:space="preserve"> PAGEREF _Toc23670520 \h </w:instrText>
+              <w:instrText xml:space="preserve"> PAGEREF _Toc23690811 \h </w:instrText>
             </w:r>
             <w:r>
               <w:rPr>
@@ -2897,7 +2855,7 @@
                 <w:noProof/>
                 <w:webHidden/>
               </w:rPr>
-              <w:t>49</w:t>
+              <w:t>51</w:t>
             </w:r>
             <w:r>
               <w:rPr>
@@ -2921,7 +2879,7 @@
               <w:lang w:val="it-IT" w:eastAsia="it-IT"/>
             </w:rPr>
           </w:pPr>
-          <w:hyperlink w:anchor="_Toc23670521" w:history="1">
+          <w:hyperlink w:anchor="_Toc23690812" w:history="1">
             <w:r>
               <w:rPr>
                 <w:rStyle w:val="Collegamentoipertestuale"/>
@@ -2948,7 +2906,7 @@
                 <w:noProof/>
                 <w:webHidden/>
               </w:rPr>
-              <w:instrText xml:space="preserve"> PAGEREF _Toc23670521 \h </w:instrText>
+              <w:instrText xml:space="preserve"> PAGEREF _Toc23690812 \h </w:instrText>
             </w:r>
             <w:r>
               <w:rPr>
@@ -2968,7 +2926,7 @@
                 <w:noProof/>
                 <w:webHidden/>
               </w:rPr>
-              <w:t>49</w:t>
+              <w:t>51</w:t>
             </w:r>
             <w:r>
               <w:rPr>
@@ -2992,7 +2950,7 @@
               <w:lang w:val="it-IT" w:eastAsia="it-IT"/>
             </w:rPr>
           </w:pPr>
-          <w:hyperlink w:anchor="_Toc23670522" w:history="1">
+          <w:hyperlink w:anchor="_Toc23690813" w:history="1">
             <w:r>
               <w:rPr>
                 <w:rStyle w:val="Collegamentoipertestuale"/>
@@ -3019,7 +2977,7 @@
                 <w:noProof/>
                 <w:webHidden/>
               </w:rPr>
-              <w:instrText xml:space="preserve"> PAGEREF _Toc23670522 \h </w:instrText>
+              <w:instrText xml:space="preserve"> PAGEREF _Toc23690813 \h </w:instrText>
             </w:r>
             <w:r>
               <w:rPr>
@@ -3039,7 +2997,7 @@
                 <w:noProof/>
                 <w:webHidden/>
               </w:rPr>
-              <w:t>49</w:t>
+              <w:t>51</w:t>
             </w:r>
             <w:r>
               <w:rPr>
@@ -3063,7 +3021,7 @@
               <w:lang w:val="it-IT" w:eastAsia="it-IT"/>
             </w:rPr>
           </w:pPr>
-          <w:hyperlink w:anchor="_Toc23670523" w:history="1">
+          <w:hyperlink w:anchor="_Toc23690814" w:history="1">
             <w:r>
               <w:rPr>
                 <w:rStyle w:val="Collegamentoipertestuale"/>
@@ -3090,7 +3048,7 @@
                 <w:noProof/>
                 <w:webHidden/>
               </w:rPr>
-              <w:instrText xml:space="preserve"> PAGEREF _Toc23670523 \h </w:instrText>
+              <w:instrText xml:space="preserve"> PAGEREF _Toc23690814 \h </w:instrText>
             </w:r>
             <w:r>
               <w:rPr>
@@ -3110,7 +3068,7 @@
                 <w:noProof/>
                 <w:webHidden/>
               </w:rPr>
-              <w:t>49</w:t>
+              <w:t>51</w:t>
             </w:r>
             <w:r>
               <w:rPr>
@@ -3134,7 +3092,7 @@
               <w:lang w:val="it-IT" w:eastAsia="it-IT"/>
             </w:rPr>
           </w:pPr>
-          <w:hyperlink w:anchor="_Toc23670524" w:history="1">
+          <w:hyperlink w:anchor="_Toc23690815" w:history="1">
             <w:r>
               <w:rPr>
                 <w:rStyle w:val="Collegamentoipertestuale"/>
@@ -3161,7 +3119,7 @@
                 <w:noProof/>
                 <w:webHidden/>
               </w:rPr>
-              <w:instrText xml:space="preserve"> PAGEREF _Toc23670524 \h </w:instrText>
+              <w:instrText xml:space="preserve"> PAGEREF _Toc23690815 \h </w:instrText>
             </w:r>
             <w:r>
               <w:rPr>
@@ -3181,7 +3139,7 @@
                 <w:noProof/>
                 <w:webHidden/>
               </w:rPr>
-              <w:t>50</w:t>
+              <w:t>52</w:t>
             </w:r>
             <w:r>
               <w:rPr>
@@ -3205,7 +3163,7 @@
               <w:lang w:val="it-IT" w:eastAsia="it-IT"/>
             </w:rPr>
           </w:pPr>
-          <w:hyperlink w:anchor="_Toc23670525" w:history="1">
+          <w:hyperlink w:anchor="_Toc23690816" w:history="1">
             <w:r>
               <w:rPr>
                 <w:rStyle w:val="Collegamentoipertestuale"/>
@@ -3232,7 +3190,7 @@
                 <w:noProof/>
                 <w:webHidden/>
               </w:rPr>
-              <w:instrText xml:space="preserve"> PAGEREF _Toc23670525 \h </w:instrText>
+              <w:instrText xml:space="preserve"> PAGEREF _Toc23690816 \h </w:instrText>
             </w:r>
             <w:r>
               <w:rPr>
@@ -3252,7 +3210,7 @@
                 <w:noProof/>
                 <w:webHidden/>
               </w:rPr>
-              <w:t>50</w:t>
+              <w:t>52</w:t>
             </w:r>
             <w:r>
               <w:rPr>
@@ -3276,7 +3234,7 @@
               <w:lang w:val="it-IT" w:eastAsia="it-IT"/>
             </w:rPr>
           </w:pPr>
-          <w:hyperlink w:anchor="_Toc23670526" w:history="1">
+          <w:hyperlink w:anchor="_Toc23690817" w:history="1">
             <w:r>
               <w:rPr>
                 <w:rStyle w:val="Collegamentoipertestuale"/>
@@ -3303,7 +3261,7 @@
                 <w:noProof/>
                 <w:webHidden/>
               </w:rPr>
-              <w:instrText xml:space="preserve"> PAGEREF _Toc23670526 \h </w:instrText>
+              <w:instrText xml:space="preserve"> PAGEREF _Toc23690817 \h </w:instrText>
             </w:r>
             <w:r>
               <w:rPr>
@@ -3323,7 +3281,7 @@
                 <w:noProof/>
                 <w:webHidden/>
               </w:rPr>
-              <w:t>50</w:t>
+              <w:t>52</w:t>
             </w:r>
             <w:r>
               <w:rPr>
@@ -3348,7 +3306,7 @@
               <w:lang w:val="it-IT" w:eastAsia="it-IT"/>
             </w:rPr>
           </w:pPr>
-          <w:hyperlink w:anchor="_Toc23670527" w:history="1">
+          <w:hyperlink w:anchor="_Toc23690818" w:history="1">
             <w:r>
               <w:rPr>
                 <w:rStyle w:val="Collegamentoipertestuale"/>
@@ -3391,7 +3349,7 @@
                 <w:noProof/>
                 <w:webHidden/>
               </w:rPr>
-              <w:instrText xml:space="preserve"> PAGEREF _Toc23670527 \h </w:instrText>
+              <w:instrText xml:space="preserve"> PAGEREF _Toc23690818 \h </w:instrText>
             </w:r>
             <w:r>
               <w:rPr>
@@ -3411,7 +3369,7 @@
                 <w:noProof/>
                 <w:webHidden/>
               </w:rPr>
-              <w:t>50</w:t>
+              <w:t>52</w:t>
             </w:r>
             <w:r>
               <w:rPr>
@@ -3436,7 +3394,7 @@
               <w:lang w:val="it-IT" w:eastAsia="it-IT"/>
             </w:rPr>
           </w:pPr>
-          <w:hyperlink w:anchor="_Toc23670528" w:history="1">
+          <w:hyperlink w:anchor="_Toc23690819" w:history="1">
             <w:r>
               <w:rPr>
                 <w:rStyle w:val="Collegamentoipertestuale"/>
@@ -3479,7 +3437,7 @@
                 <w:noProof/>
                 <w:webHidden/>
               </w:rPr>
-              <w:instrText xml:space="preserve"> PAGEREF _Toc23670528 \h </w:instrText>
+              <w:instrText xml:space="preserve"> PAGEREF _Toc23690819 \h </w:instrText>
             </w:r>
             <w:r>
               <w:rPr>
@@ -3499,7 +3457,7 @@
                 <w:noProof/>
                 <w:webHidden/>
               </w:rPr>
-              <w:t>50</w:t>
+              <w:t>52</w:t>
             </w:r>
             <w:r>
               <w:rPr>
@@ -3524,7 +3482,7 @@
               <w:lang w:val="it-IT" w:eastAsia="it-IT"/>
             </w:rPr>
           </w:pPr>
-          <w:hyperlink w:anchor="_Toc23670529" w:history="1">
+          <w:hyperlink w:anchor="_Toc23690820" w:history="1">
             <w:r>
               <w:rPr>
                 <w:rStyle w:val="Collegamentoipertestuale"/>
@@ -3567,7 +3525,7 @@
                 <w:noProof/>
                 <w:webHidden/>
               </w:rPr>
-              <w:instrText xml:space="preserve"> PAGEREF _Toc23670529 \h </w:instrText>
+              <w:instrText xml:space="preserve"> PAGEREF _Toc23690820 \h </w:instrText>
             </w:r>
             <w:r>
               <w:rPr>
@@ -3587,7 +3545,7 @@
                 <w:noProof/>
                 <w:webHidden/>
               </w:rPr>
-              <w:t>50</w:t>
+              <w:t>52</w:t>
             </w:r>
             <w:r>
               <w:rPr>
@@ -3639,7 +3597,7 @@
           <w:numId w:val="7"/>
         </w:numPr>
       </w:pPr>
-      <w:bookmarkStart w:id="1" w:name="_Toc23670488"/>
+      <w:bookmarkStart w:id="1" w:name="_Toc23690779"/>
       <w:r>
         <w:lastRenderedPageBreak/>
         <w:t>Introduction</w:t>
@@ -3654,7 +3612,7 @@
           <w:numId w:val="7"/>
         </w:numPr>
       </w:pPr>
-      <w:bookmarkStart w:id="2" w:name="_Toc23670489"/>
+      <w:bookmarkStart w:id="2" w:name="_Toc23690780"/>
       <w:r>
         <w:t>Purpose</w:t>
       </w:r>
@@ -3673,7 +3631,7 @@
         <w:pStyle w:val="Titolo3"/>
         <w:ind w:left="420" w:firstLine="708"/>
       </w:pPr>
-      <w:bookmarkStart w:id="3" w:name="_Toc23670490"/>
+      <w:bookmarkStart w:id="3" w:name="_Toc23690781"/>
       <w:r>
         <w:t>1.1.1 General Purpose</w:t>
       </w:r>
@@ -4002,7 +3960,7 @@
         <w:pStyle w:val="Titolo3"/>
         <w:ind w:left="420" w:firstLine="708"/>
       </w:pPr>
-      <w:bookmarkStart w:id="4" w:name="_Toc23670491"/>
+      <w:bookmarkStart w:id="4" w:name="_Toc23690782"/>
       <w:r>
         <w:t>1.1.2 Goals</w:t>
       </w:r>
@@ -4185,7 +4143,7 @@
         <w:pStyle w:val="Titolo2"/>
         <w:ind w:firstLine="708"/>
       </w:pPr>
-      <w:bookmarkStart w:id="5" w:name="_Toc23670492"/>
+      <w:bookmarkStart w:id="5" w:name="_Toc23690783"/>
       <w:r>
         <w:t>1.2 Scope</w:t>
       </w:r>
@@ -4535,7 +4493,7 @@
           <w:numId w:val="7"/>
         </w:numPr>
       </w:pPr>
-      <w:bookmarkStart w:id="6" w:name="_Toc23670493"/>
+      <w:bookmarkStart w:id="6" w:name="_Toc23690784"/>
       <w:r>
         <w:t>Definitions, Acronyms, Abbreviations</w:t>
       </w:r>
@@ -4551,7 +4509,7 @@
           <w:numId w:val="7"/>
         </w:numPr>
       </w:pPr>
-      <w:bookmarkStart w:id="8" w:name="_Toc23670494"/>
+      <w:bookmarkStart w:id="8" w:name="_Toc23690785"/>
       <w:r>
         <w:t>Definitions</w:t>
       </w:r>
@@ -5040,7 +4998,7 @@
           <w:numId w:val="7"/>
         </w:numPr>
       </w:pPr>
-      <w:bookmarkStart w:id="9" w:name="_Toc23670495"/>
+      <w:bookmarkStart w:id="9" w:name="_Toc23690786"/>
       <w:r>
         <w:t>Acronyms</w:t>
       </w:r>
@@ -5310,7 +5268,7 @@
           <w:numId w:val="7"/>
         </w:numPr>
       </w:pPr>
-      <w:bookmarkStart w:id="10" w:name="_Toc23670496"/>
+      <w:bookmarkStart w:id="10" w:name="_Toc23690787"/>
       <w:r>
         <w:t>Abbreviations</w:t>
       </w:r>
@@ -5399,7 +5357,7 @@
         <w:pStyle w:val="Titolo2"/>
         <w:ind w:firstLine="708"/>
       </w:pPr>
-      <w:bookmarkStart w:id="11" w:name="_Toc23670497"/>
+      <w:bookmarkStart w:id="11" w:name="_Toc23690788"/>
       <w:r>
         <w:t>1.4 Revision history</w:t>
       </w:r>
@@ -5410,7 +5368,7 @@
         <w:pStyle w:val="Titolo2"/>
         <w:ind w:firstLine="708"/>
       </w:pPr>
-      <w:bookmarkStart w:id="12" w:name="_Toc23670498"/>
+      <w:bookmarkStart w:id="12" w:name="_Toc23690789"/>
       <w:r>
         <w:t>1.5 Reference Documents</w:t>
       </w:r>
@@ -5899,7 +5857,7 @@
         <w:pStyle w:val="Titolo2"/>
         <w:ind w:firstLine="708"/>
       </w:pPr>
-      <w:bookmarkStart w:id="13" w:name="_Toc23670499"/>
+      <w:bookmarkStart w:id="13" w:name="_Toc23690790"/>
       <w:r>
         <w:t>1.6 Document Structure</w:t>
       </w:r>
@@ -6014,7 +5972,7 @@
           <w:numId w:val="7"/>
         </w:numPr>
       </w:pPr>
-      <w:bookmarkStart w:id="14" w:name="_Toc23670500"/>
+      <w:bookmarkStart w:id="14" w:name="_Toc23690791"/>
       <w:r>
         <w:t>Overall description</w:t>
       </w:r>
@@ -6028,7 +5986,7 @@
           <w:numId w:val="7"/>
         </w:numPr>
       </w:pPr>
-      <w:bookmarkStart w:id="15" w:name="_Toc23670501"/>
+      <w:bookmarkStart w:id="15" w:name="_Toc23690792"/>
       <w:r>
         <w:t>Product perspective</w:t>
       </w:r>
@@ -6815,7 +6773,7 @@
           <w:numId w:val="7"/>
         </w:numPr>
       </w:pPr>
-      <w:bookmarkStart w:id="16" w:name="_Toc23670502"/>
+      <w:bookmarkStart w:id="16" w:name="_Toc23690793"/>
       <w:r>
         <w:t>Product functions</w:t>
       </w:r>
@@ -7191,7 +7149,7 @@
         <w:pStyle w:val="Titolo2"/>
         <w:ind w:firstLine="708"/>
       </w:pPr>
-      <w:bookmarkStart w:id="17" w:name="_Toc23670503"/>
+      <w:bookmarkStart w:id="17" w:name="_Toc23690794"/>
       <w:r>
         <w:t>2.3 User characteristics</w:t>
       </w:r>
@@ -7338,7 +7296,7 @@
         <w:pStyle w:val="Titolo2"/>
         <w:ind w:firstLine="708"/>
       </w:pPr>
-      <w:bookmarkStart w:id="18" w:name="_Toc23670504"/>
+      <w:bookmarkStart w:id="18" w:name="_Toc23690795"/>
       <w:r>
         <w:t>2.4 Assumptions, dependencies and constraints</w:t>
       </w:r>
@@ -7349,7 +7307,7 @@
         <w:pStyle w:val="Titolo3"/>
         <w:ind w:left="708" w:firstLine="708"/>
       </w:pPr>
-      <w:bookmarkStart w:id="19" w:name="_Toc23670505"/>
+      <w:bookmarkStart w:id="19" w:name="_Toc23690796"/>
       <w:r>
         <w:t>2.4.1 Assumptions</w:t>
       </w:r>
@@ -7533,7 +7491,7 @@
         <w:pStyle w:val="Titolo3"/>
         <w:ind w:left="708" w:firstLine="708"/>
       </w:pPr>
-      <w:bookmarkStart w:id="20" w:name="_Toc23670506"/>
+      <w:bookmarkStart w:id="20" w:name="_Toc23690797"/>
       <w:r>
         <w:t>2.4.2 Dependencies and Constraints</w:t>
       </w:r>
@@ -7603,7 +7561,7 @@
           <w:numId w:val="7"/>
         </w:numPr>
       </w:pPr>
-      <w:bookmarkStart w:id="21" w:name="_Toc23670507"/>
+      <w:bookmarkStart w:id="21" w:name="_Toc23690798"/>
       <w:r>
         <w:t>Specific requirements</w:t>
       </w:r>
@@ -7614,7 +7572,7 @@
         <w:pStyle w:val="Titolo2"/>
         <w:ind w:firstLine="708"/>
       </w:pPr>
-      <w:bookmarkStart w:id="22" w:name="_Toc23670508"/>
+      <w:bookmarkStart w:id="22" w:name="_Toc23690799"/>
       <w:r>
         <w:t>3.1 External Interface Requirements</w:t>
       </w:r>
@@ -7625,19 +7583,804 @@
         <w:pStyle w:val="Titolo3"/>
         <w:ind w:left="708" w:firstLine="708"/>
       </w:pPr>
-      <w:bookmarkStart w:id="23" w:name="_Toc23670509"/>
+      <w:bookmarkStart w:id="23" w:name="_Toc23690800"/>
       <w:r>
         <w:t>3.1.1 User interfaces</w:t>
       </w:r>
       <w:bookmarkEnd w:id="23"/>
+    </w:p>
+    <w:p>
+      <w:pPr>
+        <w:ind w:left="1416"/>
+        <w:jc w:val="both"/>
+      </w:pPr>
+      <w:r>
+        <w:t xml:space="preserve">The following design of the smartphone </w:t>
+      </w:r>
+      <w:r>
+        <w:t xml:space="preserve">app of </w:t>
+      </w:r>
+      <w:proofErr w:type="spellStart"/>
+      <w:r>
+        <w:t>SafeStreets</w:t>
+      </w:r>
+      <w:proofErr w:type="spellEnd"/>
+      <w:r>
+        <w:t xml:space="preserve"> for both users and authorities and the design for the desktop application exclusively available for authority are here shown. They are just an intuitive way to lead the design towards this direction but any necessary changes or </w:t>
+      </w:r>
+      <w:r>
+        <w:t>adjustments or new components can be added to ensure a better user experience and improve both usability and simplicity.</w:t>
+      </w:r>
+    </w:p>
+    <w:p>
+      <w:pPr>
+        <w:ind w:left="1416"/>
+        <w:jc w:val="both"/>
+        <w:rPr>
+          <w:noProof/>
+        </w:rPr>
+      </w:pPr>
+      <w:r>
+        <w:rPr>
+          <w:noProof/>
+        </w:rPr>
+        <w:drawing>
+          <wp:inline distT="0" distB="0" distL="0" distR="0" wp14:anchorId="3A00F77F" wp14:editId="459B345C">
+            <wp:extent cx="1963972" cy="3500845"/>
+            <wp:effectExtent l="0" t="0" r="0" b="4445"/>
+            <wp:docPr id="20" name="Immagine 20"/>
+            <wp:cNvGraphicFramePr>
+              <a:graphicFrameLocks xmlns:a="http://schemas.openxmlformats.org/drawingml/2006/main" noChangeAspect="1"/>
+            </wp:cNvGraphicFramePr>
+            <a:graphic xmlns:a="http://schemas.openxmlformats.org/drawingml/2006/main">
+              <a:graphicData uri="http://schemas.openxmlformats.org/drawingml/2006/picture">
+                <pic:pic xmlns:pic="http://schemas.openxmlformats.org/drawingml/2006/picture">
+                  <pic:nvPicPr>
+                    <pic:cNvPr id="0" name="Picture 15"/>
+                    <pic:cNvPicPr>
+                      <a:picLocks noChangeAspect="1" noChangeArrowheads="1"/>
+                    </pic:cNvPicPr>
+                  </pic:nvPicPr>
+                  <pic:blipFill>
+                    <a:blip r:embed="rId28" cstate="print">
+                      <a:extLst>
+                        <a:ext uri="{28A0092B-C50C-407E-A947-70E740481C1C}">
+                          <a14:useLocalDpi xmlns:a14="http://schemas.microsoft.com/office/drawing/2010/main" val="0"/>
+                        </a:ext>
+                      </a:extLst>
+                    </a:blip>
+                    <a:srcRect/>
+                    <a:stretch>
+                      <a:fillRect/>
+                    </a:stretch>
+                  </pic:blipFill>
+                  <pic:spPr bwMode="auto">
+                    <a:xfrm>
+                      <a:off x="0" y="0"/>
+                      <a:ext cx="2019812" cy="3600381"/>
+                    </a:xfrm>
+                    <a:prstGeom prst="rect">
+                      <a:avLst/>
+                    </a:prstGeom>
+                    <a:noFill/>
+                    <a:ln>
+                      <a:noFill/>
+                    </a:ln>
+                  </pic:spPr>
+                </pic:pic>
+              </a:graphicData>
+            </a:graphic>
+          </wp:inline>
+        </w:drawing>
+      </w:r>
+      <w:r>
+        <w:rPr>
+          <w:noProof/>
+        </w:rPr>
+        <w:t xml:space="preserve">                         </w:t>
+      </w:r>
+      <w:r>
+        <w:rPr>
+          <w:noProof/>
+        </w:rPr>
+        <w:drawing>
+          <wp:inline distT="0" distB="0" distL="0" distR="0" wp14:anchorId="3EB7C127" wp14:editId="295587BB">
+            <wp:extent cx="1969179" cy="3511002"/>
+            <wp:effectExtent l="0" t="0" r="0" b="0"/>
+            <wp:docPr id="18" name="Immagine 18"/>
+            <wp:cNvGraphicFramePr>
+              <a:graphicFrameLocks xmlns:a="http://schemas.openxmlformats.org/drawingml/2006/main" noChangeAspect="1"/>
+            </wp:cNvGraphicFramePr>
+            <a:graphic xmlns:a="http://schemas.openxmlformats.org/drawingml/2006/main">
+              <a:graphicData uri="http://schemas.openxmlformats.org/drawingml/2006/picture">
+                <pic:pic xmlns:pic="http://schemas.openxmlformats.org/drawingml/2006/picture">
+                  <pic:nvPicPr>
+                    <pic:cNvPr id="0" name="Picture 6"/>
+                    <pic:cNvPicPr>
+                      <a:picLocks noChangeAspect="1" noChangeArrowheads="1"/>
+                    </pic:cNvPicPr>
+                  </pic:nvPicPr>
+                  <pic:blipFill>
+                    <a:blip r:embed="rId29" cstate="print">
+                      <a:extLst>
+                        <a:ext uri="{28A0092B-C50C-407E-A947-70E740481C1C}">
+                          <a14:useLocalDpi xmlns:a14="http://schemas.microsoft.com/office/drawing/2010/main" val="0"/>
+                        </a:ext>
+                      </a:extLst>
+                    </a:blip>
+                    <a:srcRect/>
+                    <a:stretch>
+                      <a:fillRect/>
+                    </a:stretch>
+                  </pic:blipFill>
+                  <pic:spPr bwMode="auto">
+                    <a:xfrm>
+                      <a:off x="0" y="0"/>
+                      <a:ext cx="2085004" cy="3717515"/>
+                    </a:xfrm>
+                    <a:prstGeom prst="rect">
+                      <a:avLst/>
+                    </a:prstGeom>
+                    <a:noFill/>
+                    <a:ln>
+                      <a:noFill/>
+                    </a:ln>
+                  </pic:spPr>
+                </pic:pic>
+              </a:graphicData>
+            </a:graphic>
+          </wp:inline>
+        </w:drawing>
+      </w:r>
+    </w:p>
+    <w:p>
+      <w:pPr>
+        <w:ind w:left="1416"/>
+        <w:jc w:val="both"/>
+        <w:rPr>
+          <w:i/>
+        </w:rPr>
+      </w:pPr>
+      <w:r>
+        <w:tab/>
+      </w:r>
+      <w:r>
+        <w:rPr>
+          <w:i/>
+        </w:rPr>
+        <w:t>Figure 7 – Login</w:t>
+      </w:r>
+      <w:r>
+        <w:rPr>
+          <w:i/>
+        </w:rPr>
+        <w:tab/>
+      </w:r>
+      <w:r>
+        <w:rPr>
+          <w:i/>
+        </w:rPr>
+        <w:tab/>
+      </w:r>
+      <w:r>
+        <w:rPr>
+          <w:i/>
+        </w:rPr>
+        <w:tab/>
+      </w:r>
+      <w:r>
+        <w:rPr>
+          <w:i/>
+        </w:rPr>
+        <w:tab/>
+      </w:r>
+      <w:r>
+        <w:rPr>
+          <w:i/>
+        </w:rPr>
+        <w:tab/>
+        <w:t>Figure 8 – Home screen</w:t>
+      </w:r>
+    </w:p>
+    <w:p>
+      <w:pPr>
+        <w:ind w:left="1416"/>
+        <w:jc w:val="both"/>
+        <w:rPr>
+          <w:noProof/>
+        </w:rPr>
+      </w:pPr>
+      <w:r>
+        <w:rPr>
+          <w:noProof/>
+        </w:rPr>
+        <w:lastRenderedPageBreak/>
+        <w:t xml:space="preserve"> </w:t>
+      </w:r>
+      <w:r>
+        <w:rPr>
+          <w:noProof/>
+        </w:rPr>
+        <w:drawing>
+          <wp:inline distT="0" distB="0" distL="0" distR="0" wp14:anchorId="50E71E8E" wp14:editId="7A2282B2">
+            <wp:extent cx="2247900" cy="3999469"/>
+            <wp:effectExtent l="0" t="0" r="0" b="1270"/>
+            <wp:docPr id="17" name="Immagine 17"/>
+            <wp:cNvGraphicFramePr>
+              <a:graphicFrameLocks xmlns:a="http://schemas.openxmlformats.org/drawingml/2006/main" noChangeAspect="1"/>
+            </wp:cNvGraphicFramePr>
+            <a:graphic xmlns:a="http://schemas.openxmlformats.org/drawingml/2006/main">
+              <a:graphicData uri="http://schemas.openxmlformats.org/drawingml/2006/picture">
+                <pic:pic xmlns:pic="http://schemas.openxmlformats.org/drawingml/2006/picture">
+                  <pic:nvPicPr>
+                    <pic:cNvPr id="0" name="Picture 5"/>
+                    <pic:cNvPicPr>
+                      <a:picLocks noChangeAspect="1" noChangeArrowheads="1"/>
+                    </pic:cNvPicPr>
+                  </pic:nvPicPr>
+                  <pic:blipFill>
+                    <a:blip r:embed="rId30">
+                      <a:extLst>
+                        <a:ext uri="{28A0092B-C50C-407E-A947-70E740481C1C}">
+                          <a14:useLocalDpi xmlns:a14="http://schemas.microsoft.com/office/drawing/2010/main" val="0"/>
+                        </a:ext>
+                      </a:extLst>
+                    </a:blip>
+                    <a:srcRect/>
+                    <a:stretch>
+                      <a:fillRect/>
+                    </a:stretch>
+                  </pic:blipFill>
+                  <pic:spPr bwMode="auto">
+                    <a:xfrm>
+                      <a:off x="0" y="0"/>
+                      <a:ext cx="2247900" cy="3999469"/>
+                    </a:xfrm>
+                    <a:prstGeom prst="rect">
+                      <a:avLst/>
+                    </a:prstGeom>
+                    <a:noFill/>
+                    <a:ln>
+                      <a:noFill/>
+                    </a:ln>
+                  </pic:spPr>
+                </pic:pic>
+              </a:graphicData>
+            </a:graphic>
+          </wp:inline>
+        </w:drawing>
+      </w:r>
+      <w:r>
+        <w:rPr>
+          <w:noProof/>
+        </w:rPr>
+        <w:t xml:space="preserve">                  </w:t>
+      </w:r>
+      <w:r>
+        <w:rPr>
+          <w:noProof/>
+        </w:rPr>
+        <w:drawing>
+          <wp:inline distT="0" distB="0" distL="0" distR="0" wp14:anchorId="4D8C0121" wp14:editId="6FF1CA29">
+            <wp:extent cx="2250745" cy="4019550"/>
+            <wp:effectExtent l="0" t="0" r="0" b="0"/>
+            <wp:docPr id="16" name="Immagine 16"/>
+            <wp:cNvGraphicFramePr>
+              <a:graphicFrameLocks xmlns:a="http://schemas.openxmlformats.org/drawingml/2006/main" noChangeAspect="1"/>
+            </wp:cNvGraphicFramePr>
+            <a:graphic xmlns:a="http://schemas.openxmlformats.org/drawingml/2006/main">
+              <a:graphicData uri="http://schemas.openxmlformats.org/drawingml/2006/picture">
+                <pic:pic xmlns:pic="http://schemas.openxmlformats.org/drawingml/2006/picture">
+                  <pic:nvPicPr>
+                    <pic:cNvPr id="0" name="Picture 4"/>
+                    <pic:cNvPicPr>
+                      <a:picLocks noChangeAspect="1" noChangeArrowheads="1"/>
+                    </pic:cNvPicPr>
+                  </pic:nvPicPr>
+                  <pic:blipFill>
+                    <a:blip r:embed="rId31">
+                      <a:extLst>
+                        <a:ext uri="{28A0092B-C50C-407E-A947-70E740481C1C}">
+                          <a14:useLocalDpi xmlns:a14="http://schemas.microsoft.com/office/drawing/2010/main" val="0"/>
+                        </a:ext>
+                      </a:extLst>
+                    </a:blip>
+                    <a:srcRect/>
+                    <a:stretch>
+                      <a:fillRect/>
+                    </a:stretch>
+                  </pic:blipFill>
+                  <pic:spPr bwMode="auto">
+                    <a:xfrm>
+                      <a:off x="0" y="0"/>
+                      <a:ext cx="2295484" cy="4099448"/>
+                    </a:xfrm>
+                    <a:prstGeom prst="rect">
+                      <a:avLst/>
+                    </a:prstGeom>
+                    <a:noFill/>
+                    <a:ln>
+                      <a:noFill/>
+                    </a:ln>
+                  </pic:spPr>
+                </pic:pic>
+              </a:graphicData>
+            </a:graphic>
+          </wp:inline>
+        </w:drawing>
+      </w:r>
+    </w:p>
+    <w:p>
+      <w:pPr>
+        <w:ind w:left="1416"/>
+        <w:jc w:val="both"/>
+        <w:rPr>
+          <w:i/>
+          <w:noProof/>
+        </w:rPr>
+      </w:pPr>
+      <w:r>
+        <w:rPr>
+          <w:noProof/>
+        </w:rPr>
+        <w:t xml:space="preserve">    </w:t>
+      </w:r>
+      <w:r>
+        <w:rPr>
+          <w:i/>
+          <w:noProof/>
+        </w:rPr>
+        <w:t>Figure 9 – Camera</w:t>
+      </w:r>
+      <w:r>
+        <w:rPr>
+          <w:i/>
+          <w:noProof/>
+        </w:rPr>
+        <w:t xml:space="preserve"> for violation picture</w:t>
+      </w:r>
+      <w:r>
+        <w:rPr>
+          <w:i/>
+          <w:noProof/>
+        </w:rPr>
+        <w:tab/>
+      </w:r>
+      <w:r>
+        <w:rPr>
+          <w:i/>
+          <w:noProof/>
+        </w:rPr>
+        <w:tab/>
+      </w:r>
+      <w:r>
+        <w:rPr>
+          <w:i/>
+          <w:noProof/>
+        </w:rPr>
+        <w:tab/>
+        <w:t>Figure 10 – Violation report UI</w:t>
+      </w:r>
+    </w:p>
+    <w:p>
+      <w:pPr>
+        <w:jc w:val="both"/>
+        <w:rPr>
+          <w:i/>
+          <w:noProof/>
+        </w:rPr>
+      </w:pPr>
+    </w:p>
+    <w:p>
+      <w:pPr>
+        <w:ind w:left="1416"/>
+        <w:jc w:val="both"/>
+        <w:rPr>
+          <w:noProof/>
+        </w:rPr>
+      </w:pPr>
+      <w:r>
+        <w:rPr>
+          <w:noProof/>
+        </w:rPr>
+        <w:t xml:space="preserve"> </w:t>
+      </w:r>
+      <w:r>
+        <w:rPr>
+          <w:noProof/>
+        </w:rPr>
+        <w:drawing>
+          <wp:inline distT="0" distB="0" distL="0" distR="0" wp14:anchorId="5D268E92" wp14:editId="50862E15">
+            <wp:extent cx="2268187" cy="4042112"/>
+            <wp:effectExtent l="0" t="0" r="0" b="0"/>
+            <wp:docPr id="15" name="Immagine 15"/>
+            <wp:cNvGraphicFramePr>
+              <a:graphicFrameLocks xmlns:a="http://schemas.openxmlformats.org/drawingml/2006/main" noChangeAspect="1"/>
+            </wp:cNvGraphicFramePr>
+            <a:graphic xmlns:a="http://schemas.openxmlformats.org/drawingml/2006/main">
+              <a:graphicData uri="http://schemas.openxmlformats.org/drawingml/2006/picture">
+                <pic:pic xmlns:pic="http://schemas.openxmlformats.org/drawingml/2006/picture">
+                  <pic:nvPicPr>
+                    <pic:cNvPr id="0" name="Picture 3"/>
+                    <pic:cNvPicPr>
+                      <a:picLocks noChangeAspect="1" noChangeArrowheads="1"/>
+                    </pic:cNvPicPr>
+                  </pic:nvPicPr>
+                  <pic:blipFill>
+                    <a:blip r:embed="rId32">
+                      <a:extLst>
+                        <a:ext uri="{28A0092B-C50C-407E-A947-70E740481C1C}">
+                          <a14:useLocalDpi xmlns:a14="http://schemas.microsoft.com/office/drawing/2010/main" val="0"/>
+                        </a:ext>
+                      </a:extLst>
+                    </a:blip>
+                    <a:srcRect/>
+                    <a:stretch>
+                      <a:fillRect/>
+                    </a:stretch>
+                  </pic:blipFill>
+                  <pic:spPr bwMode="auto">
+                    <a:xfrm>
+                      <a:off x="0" y="0"/>
+                      <a:ext cx="2281979" cy="4066690"/>
+                    </a:xfrm>
+                    <a:prstGeom prst="rect">
+                      <a:avLst/>
+                    </a:prstGeom>
+                    <a:noFill/>
+                    <a:ln>
+                      <a:noFill/>
+                    </a:ln>
+                  </pic:spPr>
+                </pic:pic>
+              </a:graphicData>
+            </a:graphic>
+          </wp:inline>
+        </w:drawing>
+      </w:r>
+      <w:r>
+        <w:rPr>
+          <w:noProof/>
+        </w:rPr>
+        <w:t xml:space="preserve">         </w:t>
+      </w:r>
+      <w:r>
+        <w:rPr>
+          <w:noProof/>
+        </w:rPr>
+        <w:t xml:space="preserve"> </w:t>
+      </w:r>
+      <w:r>
+        <w:rPr>
+          <w:noProof/>
+        </w:rPr>
+        <w:t xml:space="preserve">       </w:t>
+      </w:r>
+      <w:r>
+        <w:rPr>
+          <w:noProof/>
+        </w:rPr>
+        <w:drawing>
+          <wp:inline distT="0" distB="0" distL="0" distR="0" wp14:anchorId="4A086AC4" wp14:editId="2C927826">
+            <wp:extent cx="2268187" cy="4038077"/>
+            <wp:effectExtent l="0" t="0" r="0" b="635"/>
+            <wp:docPr id="7" name="Immagine 7"/>
+            <wp:cNvGraphicFramePr>
+              <a:graphicFrameLocks xmlns:a="http://schemas.openxmlformats.org/drawingml/2006/main" noChangeAspect="1"/>
+            </wp:cNvGraphicFramePr>
+            <a:graphic xmlns:a="http://schemas.openxmlformats.org/drawingml/2006/main">
+              <a:graphicData uri="http://schemas.openxmlformats.org/drawingml/2006/picture">
+                <pic:pic xmlns:pic="http://schemas.openxmlformats.org/drawingml/2006/picture">
+                  <pic:nvPicPr>
+                    <pic:cNvPr id="0" name="Picture 2"/>
+                    <pic:cNvPicPr>
+                      <a:picLocks noChangeAspect="1" noChangeArrowheads="1"/>
+                    </pic:cNvPicPr>
+                  </pic:nvPicPr>
+                  <pic:blipFill>
+                    <a:blip r:embed="rId33">
+                      <a:extLst>
+                        <a:ext uri="{28A0092B-C50C-407E-A947-70E740481C1C}">
+                          <a14:useLocalDpi xmlns:a14="http://schemas.microsoft.com/office/drawing/2010/main" val="0"/>
+                        </a:ext>
+                      </a:extLst>
+                    </a:blip>
+                    <a:srcRect/>
+                    <a:stretch>
+                      <a:fillRect/>
+                    </a:stretch>
+                  </pic:blipFill>
+                  <pic:spPr bwMode="auto">
+                    <a:xfrm>
+                      <a:off x="0" y="0"/>
+                      <a:ext cx="2320270" cy="4130801"/>
+                    </a:xfrm>
+                    <a:prstGeom prst="rect">
+                      <a:avLst/>
+                    </a:prstGeom>
+                    <a:noFill/>
+                    <a:ln>
+                      <a:noFill/>
+                    </a:ln>
+                  </pic:spPr>
+                </pic:pic>
+              </a:graphicData>
+            </a:graphic>
+          </wp:inline>
+        </w:drawing>
+      </w:r>
+    </w:p>
+    <w:p>
+      <w:pPr>
+        <w:jc w:val="both"/>
+        <w:rPr>
+          <w:i/>
+          <w:noProof/>
+        </w:rPr>
+      </w:pPr>
+      <w:r>
+        <w:rPr>
+          <w:i/>
+          <w:noProof/>
+        </w:rPr>
+        <w:tab/>
+      </w:r>
+      <w:r>
+        <w:rPr>
+          <w:i/>
+          <w:noProof/>
+        </w:rPr>
+        <w:tab/>
+      </w:r>
+      <w:r>
+        <w:rPr>
+          <w:i/>
+          <w:noProof/>
+        </w:rPr>
+        <w:tab/>
+      </w:r>
+      <w:r>
+        <w:rPr>
+          <w:i/>
+          <w:noProof/>
+        </w:rPr>
+        <w:t xml:space="preserve">    </w:t>
+      </w:r>
+      <w:r>
+        <w:rPr>
+          <w:i/>
+          <w:noProof/>
+        </w:rPr>
+        <w:t>Figure 11 – Statistics</w:t>
+      </w:r>
+      <w:r>
+        <w:rPr>
+          <w:i/>
+          <w:noProof/>
+        </w:rPr>
+        <w:tab/>
+      </w:r>
+      <w:r>
+        <w:rPr>
+          <w:i/>
+          <w:noProof/>
+        </w:rPr>
+        <w:tab/>
+      </w:r>
+      <w:r>
+        <w:rPr>
+          <w:i/>
+          <w:noProof/>
+        </w:rPr>
+        <w:tab/>
+      </w:r>
+      <w:r>
+        <w:rPr>
+          <w:i/>
+          <w:noProof/>
+        </w:rPr>
+        <w:tab/>
+      </w:r>
+      <w:r>
+        <w:rPr>
+          <w:i/>
+          <w:noProof/>
+        </w:rPr>
+        <w:t xml:space="preserve">  </w:t>
+      </w:r>
+      <w:r>
+        <w:rPr>
+          <w:i/>
+          <w:noProof/>
+        </w:rPr>
+        <w:t>Figure 12 – Safeness Map</w:t>
+      </w:r>
+    </w:p>
+    <w:p>
+      <w:pPr>
+        <w:ind w:left="1416"/>
+        <w:jc w:val="both"/>
+      </w:pPr>
+      <w:r>
+        <w:rPr>
+          <w:noProof/>
+        </w:rPr>
+        <w:lastRenderedPageBreak/>
+        <w:drawing>
+          <wp:inline distT="0" distB="0" distL="0" distR="0" wp14:anchorId="658337B2" wp14:editId="501E1C9D">
+            <wp:extent cx="2246828" cy="3990109"/>
+            <wp:effectExtent l="0" t="0" r="1270" b="0"/>
+            <wp:docPr id="3" name="Immagine 3"/>
+            <wp:cNvGraphicFramePr>
+              <a:graphicFrameLocks xmlns:a="http://schemas.openxmlformats.org/drawingml/2006/main" noChangeAspect="1"/>
+            </wp:cNvGraphicFramePr>
+            <a:graphic xmlns:a="http://schemas.openxmlformats.org/drawingml/2006/main">
+              <a:graphicData uri="http://schemas.openxmlformats.org/drawingml/2006/picture">
+                <pic:pic xmlns:pic="http://schemas.openxmlformats.org/drawingml/2006/picture">
+                  <pic:nvPicPr>
+                    <pic:cNvPr id="0" name="Picture 1"/>
+                    <pic:cNvPicPr>
+                      <a:picLocks noChangeAspect="1" noChangeArrowheads="1"/>
+                    </pic:cNvPicPr>
+                  </pic:nvPicPr>
+                  <pic:blipFill>
+                    <a:blip r:embed="rId34">
+                      <a:extLst>
+                        <a:ext uri="{28A0092B-C50C-407E-A947-70E740481C1C}">
+                          <a14:useLocalDpi xmlns:a14="http://schemas.microsoft.com/office/drawing/2010/main" val="0"/>
+                        </a:ext>
+                      </a:extLst>
+                    </a:blip>
+                    <a:srcRect/>
+                    <a:stretch>
+                      <a:fillRect/>
+                    </a:stretch>
+                  </pic:blipFill>
+                  <pic:spPr bwMode="auto">
+                    <a:xfrm>
+                      <a:off x="0" y="0"/>
+                      <a:ext cx="2287082" cy="4061596"/>
+                    </a:xfrm>
+                    <a:prstGeom prst="rect">
+                      <a:avLst/>
+                    </a:prstGeom>
+                    <a:noFill/>
+                    <a:ln>
+                      <a:noFill/>
+                    </a:ln>
+                  </pic:spPr>
+                </pic:pic>
+              </a:graphicData>
+            </a:graphic>
+          </wp:inline>
+        </w:drawing>
+      </w:r>
+    </w:p>
+    <w:p>
+      <w:pPr>
+        <w:ind w:left="1416"/>
+        <w:jc w:val="both"/>
+        <w:rPr>
+          <w:i/>
+        </w:rPr>
+      </w:pPr>
+      <w:r>
+        <w:tab/>
+      </w:r>
+      <w:r>
+        <w:rPr>
+          <w:i/>
+        </w:rPr>
+        <w:t>Figure 13 – User account details</w:t>
+      </w:r>
+    </w:p>
+    <w:p>
+      <w:pPr>
+        <w:ind w:left="1416"/>
+        <w:jc w:val="both"/>
+      </w:pPr>
+      <w:r>
+        <w:tab/>
+      </w:r>
+    </w:p>
+    <w:p>
+      <w:pPr>
+        <w:ind w:left="1416"/>
+        <w:jc w:val="both"/>
+      </w:pPr>
+    </w:p>
+    <w:p>
+      <w:pPr>
+        <w:ind w:left="1416"/>
+        <w:jc w:val="both"/>
+      </w:pPr>
+    </w:p>
+    <w:p>
+      <w:pPr>
+        <w:ind w:left="1416"/>
+        <w:jc w:val="both"/>
+      </w:pPr>
+    </w:p>
+    <w:p>
+      <w:pPr>
+        <w:ind w:left="1416"/>
+        <w:jc w:val="both"/>
+      </w:pPr>
+    </w:p>
+    <w:p>
+      <w:pPr>
+        <w:ind w:left="1416"/>
+        <w:jc w:val="both"/>
+      </w:pPr>
+    </w:p>
+    <w:p>
+      <w:pPr>
+        <w:ind w:left="1416"/>
+        <w:jc w:val="both"/>
+      </w:pPr>
+    </w:p>
+    <w:p>
+      <w:pPr>
+        <w:ind w:left="1416"/>
+        <w:jc w:val="both"/>
+      </w:pPr>
+    </w:p>
+    <w:p>
+      <w:pPr>
+        <w:ind w:left="1416"/>
+        <w:jc w:val="both"/>
+      </w:pPr>
+    </w:p>
+    <w:p>
+      <w:pPr>
+        <w:ind w:left="1416"/>
+        <w:jc w:val="both"/>
+      </w:pPr>
+    </w:p>
+    <w:p>
+      <w:pPr>
+        <w:ind w:left="1416"/>
+        <w:jc w:val="both"/>
+      </w:pPr>
+    </w:p>
+    <w:p>
+      <w:pPr>
+        <w:ind w:left="1416"/>
+        <w:jc w:val="both"/>
+      </w:pPr>
+    </w:p>
+    <w:p>
+      <w:pPr>
+        <w:ind w:left="1416"/>
+        <w:jc w:val="both"/>
+      </w:pPr>
+    </w:p>
+    <w:p>
+      <w:pPr>
+        <w:ind w:left="1416"/>
+        <w:jc w:val="both"/>
+      </w:pPr>
+    </w:p>
+    <w:p>
+      <w:pPr>
+        <w:ind w:left="1416"/>
+        <w:jc w:val="both"/>
+      </w:pPr>
+    </w:p>
+    <w:p>
+      <w:pPr>
+        <w:ind w:left="1416"/>
+        <w:jc w:val="both"/>
+      </w:pPr>
     </w:p>
     <w:p>
       <w:pPr>
         <w:pStyle w:val="Titolo3"/>
         <w:ind w:left="708" w:firstLine="708"/>
       </w:pPr>
-      <w:bookmarkStart w:id="24" w:name="_Toc23670510"/>
-      <w:r>
+      <w:bookmarkStart w:id="24" w:name="_Toc23690801"/>
+      <w:r>
+        <w:lastRenderedPageBreak/>
         <w:t>3.1.2 Hardware Interfaces</w:t>
       </w:r>
       <w:bookmarkEnd w:id="24"/>
@@ -7656,7 +8399,7 @@
         <w:pStyle w:val="Titolo3"/>
         <w:ind w:left="708" w:firstLine="708"/>
       </w:pPr>
-      <w:bookmarkStart w:id="25" w:name="_Toc23670511"/>
+      <w:bookmarkStart w:id="25" w:name="_Toc23690802"/>
       <w:r>
         <w:t>3.1.3 Software Interfaces</w:t>
       </w:r>
@@ -7705,7 +8448,7 @@
         </w:rPr>
         <w:tab/>
       </w:r>
-      <w:bookmarkStart w:id="26" w:name="_Toc23670512"/>
+      <w:bookmarkStart w:id="26" w:name="_Toc23690803"/>
       <w:r>
         <w:t>3.1.4 Communication Interfaces</w:t>
       </w:r>
@@ -7749,9 +8492,8 @@
         <w:pStyle w:val="Titolo2"/>
         <w:ind w:firstLine="708"/>
       </w:pPr>
-      <w:bookmarkStart w:id="27" w:name="_Toc23670513"/>
-      <w:r>
-        <w:lastRenderedPageBreak/>
+      <w:bookmarkStart w:id="27" w:name="_Toc23690804"/>
+      <w:r>
         <w:t>3.2 Functional Requirements</w:t>
       </w:r>
       <w:bookmarkEnd w:id="27"/>
@@ -7761,7 +8503,7 @@
         <w:pStyle w:val="Titolo3"/>
         <w:ind w:left="708" w:firstLine="708"/>
       </w:pPr>
-      <w:bookmarkStart w:id="28" w:name="_Toc23670514"/>
+      <w:bookmarkStart w:id="28" w:name="_Toc23690805"/>
       <w:r>
         <w:t>3.2.1 User</w:t>
       </w:r>
@@ -7859,6 +8601,7 @@
         <w:ind w:left="1416"/>
       </w:pPr>
       <w:r>
+        <w:lastRenderedPageBreak/>
         <w:t xml:space="preserve">     </w:t>
       </w:r>
       <w:r>
@@ -7873,7 +8616,7 @@
         <w:t xml:space="preserve">In the below Figure </w:t>
       </w:r>
       <w:r>
-        <w:t>7</w:t>
+        <w:t>14</w:t>
       </w:r>
       <w:r>
         <w:t xml:space="preserve"> is shown the User Use Case Diagram with all its use cases. The use case diagram is</w:t>
@@ -7911,7 +8654,6 @@
         <w:rPr>
           <w:noProof/>
         </w:rPr>
-        <w:lastRenderedPageBreak/>
         <w:drawing>
           <wp:inline distT="0" distB="0" distL="0" distR="0" wp14:anchorId="470626F9" wp14:editId="32B329E3">
             <wp:extent cx="6786962" cy="5267325"/>
@@ -7930,7 +8672,7 @@
                     </pic:cNvPicPr>
                   </pic:nvPicPr>
                   <pic:blipFill>
-                    <a:blip r:embed="rId28">
+                    <a:blip r:embed="rId35">
                       <a:extLst>
                         <a:ext uri="{28A0092B-C50C-407E-A947-70E740481C1C}">
                           <a14:useLocalDpi xmlns:a14="http://schemas.microsoft.com/office/drawing/2010/main" val="0"/>
@@ -7978,7 +8720,7 @@
         <w:rPr>
           <w:i/>
         </w:rPr>
-        <w:t>7</w:t>
+        <w:t>14</w:t>
       </w:r>
       <w:r>
         <w:rPr>
@@ -11371,7 +12113,7 @@
                     </pic:cNvPicPr>
                   </pic:nvPicPr>
                   <pic:blipFill>
-                    <a:blip r:embed="rId29">
+                    <a:blip r:embed="rId36">
                       <a:extLst>
                         <a:ext uri="{28A0092B-C50C-407E-A947-70E740481C1C}">
                           <a14:useLocalDpi xmlns:a14="http://schemas.microsoft.com/office/drawing/2010/main" val="0"/>
@@ -11425,7 +12167,19 @@
         <w:rPr>
           <w:i/>
         </w:rPr>
-        <w:t xml:space="preserve">Figure 8 </w:t>
+        <w:t xml:space="preserve">Figure </w:t>
+      </w:r>
+      <w:r>
+        <w:rPr>
+          <w:i/>
+        </w:rPr>
+        <w:t>15</w:t>
+      </w:r>
+      <w:r>
+        <w:rPr>
+          <w:i/>
+        </w:rPr>
+        <w:t xml:space="preserve"> </w:t>
       </w:r>
       <w:r>
         <w:rPr>
@@ -11471,7 +12225,7 @@
                     </pic:cNvPicPr>
                   </pic:nvPicPr>
                   <pic:blipFill>
-                    <a:blip r:embed="rId30">
+                    <a:blip r:embed="rId37">
                       <a:extLst>
                         <a:ext uri="{28A0092B-C50C-407E-A947-70E740481C1C}">
                           <a14:useLocalDpi xmlns:a14="http://schemas.microsoft.com/office/drawing/2010/main" val="0"/>
@@ -11525,7 +12279,19 @@
         <w:rPr>
           <w:i/>
         </w:rPr>
-        <w:t>Figure 9 – User accessing Safeness Map Sequence Diagram</w:t>
+        <w:t xml:space="preserve">Figure </w:t>
+      </w:r>
+      <w:r>
+        <w:rPr>
+          <w:i/>
+        </w:rPr>
+        <w:t>16</w:t>
+      </w:r>
+      <w:r>
+        <w:rPr>
+          <w:i/>
+        </w:rPr>
+        <w:t xml:space="preserve"> – User accessing Safeness Map Sequence Diagram</w:t>
       </w:r>
     </w:p>
     <w:p>
@@ -11555,7 +12321,7 @@
                     </pic:cNvPicPr>
                   </pic:nvPicPr>
                   <pic:blipFill>
-                    <a:blip r:embed="rId31">
+                    <a:blip r:embed="rId38">
                       <a:extLst>
                         <a:ext uri="{28A0092B-C50C-407E-A947-70E740481C1C}">
                           <a14:useLocalDpi xmlns:a14="http://schemas.microsoft.com/office/drawing/2010/main" val="0"/>
@@ -11606,7 +12372,19 @@
         <w:rPr>
           <w:i/>
         </w:rPr>
-        <w:t>Figure 10 – User reporting a violation Sequence Diagram</w:t>
+        <w:t xml:space="preserve">Figure </w:t>
+      </w:r>
+      <w:r>
+        <w:rPr>
+          <w:i/>
+        </w:rPr>
+        <w:t>17</w:t>
+      </w:r>
+      <w:r>
+        <w:rPr>
+          <w:i/>
+        </w:rPr>
+        <w:t xml:space="preserve"> – User reporting a violation Sequence Diagram</w:t>
       </w:r>
     </w:p>
     <w:p/>
@@ -11616,7 +12394,7 @@
         <w:pStyle w:val="Titolo3"/>
         <w:ind w:left="708" w:firstLine="708"/>
       </w:pPr>
-      <w:bookmarkStart w:id="30" w:name="_Toc23670515"/>
+      <w:bookmarkStart w:id="30" w:name="_Toc23690806"/>
       <w:r>
         <w:lastRenderedPageBreak/>
         <w:t>3.2.2 Authority</w:t>
@@ -11832,7 +12610,7 @@
                     </pic:cNvPicPr>
                   </pic:nvPicPr>
                   <pic:blipFill>
-                    <a:blip r:embed="rId32">
+                    <a:blip r:embed="rId39">
                       <a:extLst>
                         <a:ext uri="{28A0092B-C50C-407E-A947-70E740481C1C}">
                           <a14:useLocalDpi xmlns:a14="http://schemas.microsoft.com/office/drawing/2010/main" val="0"/>
@@ -11908,6 +12686,13 @@
           <w:lang w:val="en-US"/>
         </w:rPr>
         <w:t xml:space="preserve">Figure </w:t>
+      </w:r>
+      <w:r>
+        <w:rPr>
+          <w:i/>
+          <w:lang w:val="en-US"/>
+        </w:rPr>
+        <w:t>1</w:t>
       </w:r>
       <w:r>
         <w:rPr>
@@ -14579,7 +15364,7 @@
                     </pic:cNvPicPr>
                   </pic:nvPicPr>
                   <pic:blipFill>
-                    <a:blip r:embed="rId33">
+                    <a:blip r:embed="rId40">
                       <a:extLst>
                         <a:ext uri="{28A0092B-C50C-407E-A947-70E740481C1C}">
                           <a14:useLocalDpi xmlns:a14="http://schemas.microsoft.com/office/drawing/2010/main" val="0"/>
@@ -14633,7 +15418,19 @@
         <w:rPr>
           <w:i/>
         </w:rPr>
-        <w:t>Figure 11 – Authority logging in Sequence Diagram</w:t>
+        <w:t>Figure 1</w:t>
+      </w:r>
+      <w:r>
+        <w:rPr>
+          <w:i/>
+        </w:rPr>
+        <w:t>9</w:t>
+      </w:r>
+      <w:r>
+        <w:rPr>
+          <w:i/>
+        </w:rPr>
+        <w:t xml:space="preserve"> – Authority logging in Sequence Diagram</w:t>
       </w:r>
     </w:p>
     <w:p/>
@@ -14661,7 +15458,7 @@
                     </pic:cNvPicPr>
                   </pic:nvPicPr>
                   <pic:blipFill>
-                    <a:blip r:embed="rId34">
+                    <a:blip r:embed="rId41">
                       <a:extLst>
                         <a:ext uri="{28A0092B-C50C-407E-A947-70E740481C1C}">
                           <a14:useLocalDpi xmlns:a14="http://schemas.microsoft.com/office/drawing/2010/main" val="0"/>
@@ -14712,7 +15509,19 @@
         <w:rPr>
           <w:i/>
         </w:rPr>
-        <w:t>Figure 12 – Authority accessing new reported violations Sequence Diagram</w:t>
+        <w:t>Figure 2</w:t>
+      </w:r>
+      <w:r>
+        <w:rPr>
+          <w:i/>
+        </w:rPr>
+        <w:t>0</w:t>
+      </w:r>
+      <w:r>
+        <w:rPr>
+          <w:i/>
+        </w:rPr>
+        <w:t xml:space="preserve"> – Authority accessing new reported violations Sequence Diagram</w:t>
       </w:r>
     </w:p>
     <w:p/>
@@ -14741,7 +15550,7 @@
                     </pic:cNvPicPr>
                   </pic:nvPicPr>
                   <pic:blipFill>
-                    <a:blip r:embed="rId35">
+                    <a:blip r:embed="rId42">
                       <a:extLst>
                         <a:ext uri="{28A0092B-C50C-407E-A947-70E740481C1C}">
                           <a14:useLocalDpi xmlns:a14="http://schemas.microsoft.com/office/drawing/2010/main" val="0"/>
@@ -14792,7 +15601,19 @@
         <w:rPr>
           <w:i/>
         </w:rPr>
-        <w:t>Figure 13 – Authority accessing Suggestions Sequence Diagram</w:t>
+        <w:t xml:space="preserve">Figure </w:t>
+      </w:r>
+      <w:r>
+        <w:rPr>
+          <w:i/>
+        </w:rPr>
+        <w:t>21</w:t>
+      </w:r>
+      <w:r>
+        <w:rPr>
+          <w:i/>
+        </w:rPr>
+        <w:t xml:space="preserve"> – Authority accessing Suggestions Sequence Diagram</w:t>
       </w:r>
     </w:p>
     <w:p/>
@@ -14816,7 +15637,7 @@
         <w:pStyle w:val="Titolo3"/>
         <w:ind w:left="708" w:firstLine="708"/>
       </w:pPr>
-      <w:bookmarkStart w:id="31" w:name="_Toc23670516"/>
+      <w:bookmarkStart w:id="31" w:name="_Toc23690807"/>
       <w:r>
         <w:lastRenderedPageBreak/>
         <w:t>3.2.3 Requirements</w:t>
@@ -16753,7 +17574,7 @@
         <w:pStyle w:val="Titolo2"/>
         <w:ind w:firstLine="708"/>
       </w:pPr>
-      <w:bookmarkStart w:id="32" w:name="_Toc23670517"/>
+      <w:bookmarkStart w:id="32" w:name="_Toc23690808"/>
       <w:r>
         <w:lastRenderedPageBreak/>
         <w:t>3.3</w:t>
@@ -16786,7 +17607,7 @@
         <w:pStyle w:val="Titolo2"/>
         <w:ind w:firstLine="708"/>
       </w:pPr>
-      <w:bookmarkStart w:id="33" w:name="_Toc23670518"/>
+      <w:bookmarkStart w:id="33" w:name="_Toc23690809"/>
       <w:r>
         <w:t>3.4 Design Constraints</w:t>
       </w:r>
@@ -16797,7 +17618,7 @@
         <w:pStyle w:val="Titolo3"/>
         <w:ind w:left="708" w:firstLine="708"/>
       </w:pPr>
-      <w:bookmarkStart w:id="34" w:name="_Toc23670519"/>
+      <w:bookmarkStart w:id="34" w:name="_Toc23690810"/>
       <w:r>
         <w:t>3.4.1 Standards compliance</w:t>
       </w:r>
@@ -16844,7 +17665,7 @@
         <w:pStyle w:val="Titolo3"/>
         <w:ind w:left="708" w:firstLine="708"/>
       </w:pPr>
-      <w:bookmarkStart w:id="35" w:name="_Toc23670520"/>
+      <w:bookmarkStart w:id="35" w:name="_Toc23690811"/>
       <w:r>
         <w:t>3.4.2 Hardware limitations</w:t>
       </w:r>
@@ -16864,7 +17685,7 @@
         <w:pStyle w:val="Titolo2"/>
         <w:ind w:firstLine="708"/>
       </w:pPr>
-      <w:bookmarkStart w:id="36" w:name="_Toc23670521"/>
+      <w:bookmarkStart w:id="36" w:name="_Toc23690812"/>
       <w:r>
         <w:t>3.5 Software System Attributes</w:t>
       </w:r>
@@ -16875,7 +17696,7 @@
         <w:pStyle w:val="Titolo3"/>
         <w:ind w:left="708" w:firstLine="708"/>
       </w:pPr>
-      <w:bookmarkStart w:id="37" w:name="_Toc23670522"/>
+      <w:bookmarkStart w:id="37" w:name="_Toc23690813"/>
       <w:r>
         <w:t>3.5.1 Reliability</w:t>
       </w:r>
@@ -16913,7 +17734,7 @@
         <w:pStyle w:val="Titolo3"/>
         <w:ind w:left="708" w:firstLine="708"/>
       </w:pPr>
-      <w:bookmarkStart w:id="38" w:name="_Toc23670523"/>
+      <w:bookmarkStart w:id="38" w:name="_Toc23690814"/>
       <w:r>
         <w:t>3.5.2 Availability</w:t>
       </w:r>
@@ -16995,7 +17816,7 @@
         <w:pStyle w:val="Titolo3"/>
         <w:ind w:left="708" w:firstLine="708"/>
       </w:pPr>
-      <w:bookmarkStart w:id="39" w:name="_Toc23670524"/>
+      <w:bookmarkStart w:id="39" w:name="_Toc23690815"/>
       <w:r>
         <w:t>3.5.2 Security</w:t>
       </w:r>
@@ -17029,7 +17850,7 @@
         <w:pStyle w:val="Titolo3"/>
         <w:ind w:left="708" w:firstLine="708"/>
       </w:pPr>
-      <w:bookmarkStart w:id="40" w:name="_Toc23670525"/>
+      <w:bookmarkStart w:id="40" w:name="_Toc23690816"/>
       <w:r>
         <w:t>3.5.3 Maintainability</w:t>
       </w:r>
@@ -17051,7 +17872,7 @@
         <w:pStyle w:val="Titolo3"/>
         <w:ind w:left="708" w:firstLine="708"/>
       </w:pPr>
-      <w:bookmarkStart w:id="41" w:name="_Toc23670526"/>
+      <w:bookmarkStart w:id="41" w:name="_Toc23690817"/>
       <w:r>
         <w:t>3.5.4 Portability</w:t>
       </w:r>
@@ -17078,7 +17899,7 @@
           <w:numId w:val="7"/>
         </w:numPr>
       </w:pPr>
-      <w:bookmarkStart w:id="42" w:name="_Toc23670527"/>
+      <w:bookmarkStart w:id="42" w:name="_Toc23690818"/>
       <w:r>
         <w:t>Formal Analysis using Alloy</w:t>
       </w:r>
@@ -17093,7 +17914,7 @@
           <w:numId w:val="7"/>
         </w:numPr>
       </w:pPr>
-      <w:bookmarkStart w:id="43" w:name="_Toc23670528"/>
+      <w:bookmarkStart w:id="43" w:name="_Toc23690819"/>
       <w:r>
         <w:t>Effort spent</w:t>
       </w:r>
@@ -17108,7 +17929,7 @@
           <w:numId w:val="7"/>
         </w:numPr>
       </w:pPr>
-      <w:bookmarkStart w:id="44" w:name="_Toc23670529"/>
+      <w:bookmarkStart w:id="44" w:name="_Toc23690820"/>
       <w:r>
         <w:t>References</w:t>
       </w:r>
@@ -24323,7 +25144,7 @@
 </file>
 
 <file path=customXml/itemProps1.xml><?xml version="1.0" encoding="utf-8"?>
-<ds:datastoreItem xmlns:ds="http://schemas.openxmlformats.org/officeDocument/2006/customXml" ds:itemID="{2F55DCE6-69EE-4E5E-B3B0-EA0D222BD8AF}">
+<ds:datastoreItem xmlns:ds="http://schemas.openxmlformats.org/officeDocument/2006/customXml" ds:itemID="{3665D55F-B15E-4660-8C8B-503C3A84CF48}">
   <ds:schemaRefs>
     <ds:schemaRef ds:uri="http://schemas.openxmlformats.org/officeDocument/2006/bibliography"/>
   </ds:schemaRefs>

</xml_diff>

<commit_message>
Added all user interfaces, few improvements.
</commit_message>
<xml_diff>
--- a/RASD/RASD.docx
+++ b/RASD/RASD.docx
@@ -3689,8 +3689,6 @@
           <w:rFonts w:ascii="LM Roman 9" w:hAnsi="LM Roman 9"/>
         </w:rPr>
       </w:pPr>
-      <w:bookmarkStart w:id="0" w:name="_GoBack"/>
-      <w:bookmarkEnd w:id="0"/>
     </w:p>
     <w:p>
       <w:pPr>
@@ -3822,7 +3820,7 @@
           <w:rFonts w:ascii="LM Roman 9" w:hAnsi="LM Roman 9"/>
         </w:rPr>
       </w:pPr>
-      <w:bookmarkStart w:id="1" w:name="_Toc23719594"/>
+      <w:bookmarkStart w:id="0" w:name="_Toc23719594"/>
       <w:r>
         <w:rPr>
           <w:rFonts w:ascii="LM Roman 9" w:hAnsi="LM Roman 9"/>
@@ -3830,7 +3828,7 @@
         <w:lastRenderedPageBreak/>
         <w:t>Introduction</w:t>
       </w:r>
-      <w:bookmarkEnd w:id="1"/>
+      <w:bookmarkEnd w:id="0"/>
     </w:p>
     <w:p>
       <w:pPr>
@@ -3843,14 +3841,14 @@
           <w:rFonts w:ascii="LM Roman 9" w:hAnsi="LM Roman 9"/>
         </w:rPr>
       </w:pPr>
-      <w:bookmarkStart w:id="2" w:name="_Toc23719595"/>
+      <w:bookmarkStart w:id="1" w:name="_Toc23719595"/>
       <w:r>
         <w:rPr>
           <w:rFonts w:ascii="LM Roman 9" w:hAnsi="LM Roman 9"/>
         </w:rPr>
         <w:t>Purpose</w:t>
       </w:r>
-      <w:bookmarkEnd w:id="2"/>
+      <w:bookmarkEnd w:id="1"/>
     </w:p>
     <w:p>
       <w:pPr>
@@ -3869,14 +3867,14 @@
           <w:rFonts w:ascii="LM Roman 9" w:hAnsi="LM Roman 9"/>
         </w:rPr>
       </w:pPr>
-      <w:bookmarkStart w:id="3" w:name="_Toc23719596"/>
+      <w:bookmarkStart w:id="2" w:name="_Toc23719596"/>
       <w:r>
         <w:rPr>
           <w:rFonts w:ascii="LM Roman 9" w:hAnsi="LM Roman 9"/>
         </w:rPr>
         <w:t>1.1.1 General Purpose</w:t>
       </w:r>
-      <w:bookmarkEnd w:id="3"/>
+      <w:bookmarkEnd w:id="2"/>
     </w:p>
     <w:p>
       <w:pPr>
@@ -4240,14 +4238,14 @@
           <w:rFonts w:ascii="LM Roman 9" w:hAnsi="LM Roman 9"/>
         </w:rPr>
       </w:pPr>
-      <w:bookmarkStart w:id="4" w:name="_Toc23719597"/>
+      <w:bookmarkStart w:id="3" w:name="_Toc23719597"/>
       <w:r>
         <w:rPr>
           <w:rFonts w:ascii="LM Roman 9" w:hAnsi="LM Roman 9"/>
         </w:rPr>
         <w:t>1.1.2 Goals</w:t>
       </w:r>
-      <w:bookmarkEnd w:id="4"/>
+      <w:bookmarkEnd w:id="3"/>
     </w:p>
     <w:p>
       <w:pPr>
@@ -4457,39 +4455,6 @@
     </w:p>
     <w:p>
       <w:pPr>
-        <w:ind w:left="1416"/>
-        <w:rPr>
-          <w:rFonts w:ascii="LM Roman 9" w:hAnsi="LM Roman 9"/>
-        </w:rPr>
-      </w:pPr>
-    </w:p>
-    <w:p>
-      <w:pPr>
-        <w:ind w:left="1416"/>
-        <w:rPr>
-          <w:rFonts w:ascii="LM Roman 9" w:hAnsi="LM Roman 9"/>
-        </w:rPr>
-      </w:pPr>
-    </w:p>
-    <w:p>
-      <w:pPr>
-        <w:ind w:left="1416"/>
-        <w:rPr>
-          <w:rFonts w:ascii="LM Roman 9" w:hAnsi="LM Roman 9"/>
-        </w:rPr>
-      </w:pPr>
-    </w:p>
-    <w:p>
-      <w:pPr>
-        <w:ind w:left="1416"/>
-        <w:rPr>
-          <w:rFonts w:ascii="LM Roman 9" w:hAnsi="LM Roman 9"/>
-        </w:rPr>
-      </w:pPr>
-    </w:p>
-    <w:p>
-      <w:pPr>
-        <w:ind w:left="1416"/>
         <w:rPr>
           <w:rFonts w:ascii="LM Roman 9" w:hAnsi="LM Roman 9"/>
         </w:rPr>
@@ -4519,14 +4484,15 @@
           <w:rFonts w:ascii="LM Roman 9" w:hAnsi="LM Roman 9"/>
         </w:rPr>
       </w:pPr>
-      <w:bookmarkStart w:id="5" w:name="_Toc23719598"/>
-      <w:r>
-        <w:rPr>
-          <w:rFonts w:ascii="LM Roman 9" w:hAnsi="LM Roman 9"/>
-        </w:rPr>
+      <w:bookmarkStart w:id="4" w:name="_Toc23719598"/>
+      <w:r>
+        <w:rPr>
+          <w:rFonts w:ascii="LM Roman 9" w:hAnsi="LM Roman 9"/>
+        </w:rPr>
+        <w:lastRenderedPageBreak/>
         <w:t>1.2 Scope</w:t>
       </w:r>
-      <w:bookmarkEnd w:id="5"/>
+      <w:bookmarkEnd w:id="4"/>
     </w:p>
     <w:p>
       <w:pPr>
@@ -4658,14 +4624,14 @@
         <w:rPr>
           <w:rFonts w:ascii="LM Roman 9" w:eastAsia="Calibri" w:hAnsi="LM Roman 9" w:cs="Calibri"/>
         </w:rPr>
-        <w:t xml:space="preserve">participation in order to provide the possibility of achieving the goal of making the streets safer. These </w:t>
+        <w:t xml:space="preserve">participation in order to provide the possibility of achieving the goal of making the streets safer. These points are called integrity points. Initially, users, who have registered with SPID, have more integrity points than the proprietary authentication (according to demonstrating more integrity into the society verifying his own identity through a public system of digital authentication). Moreover, when a report is verified by the authorities, integrity points of the notifier increase. Users can see also, through a </w:t>
       </w:r>
       <w:r>
         <w:rPr>
           <w:rFonts w:ascii="LM Roman 9" w:eastAsia="Calibri" w:hAnsi="LM Roman 9" w:cs="Calibri"/>
         </w:rPr>
         <w:lastRenderedPageBreak/>
-        <w:t xml:space="preserve">points are called integrity points. Initially, users, who have registered with SPID, have more integrity points than the proprietary authentication (according to demonstrating more integrity into the society verifying his own identity through a public system of digital authentication). Moreover, when a report is verified by the authorities, integrity points of the notifier increase. Users can see also, through a map, the security level of a zone. </w:t>
+        <w:t xml:space="preserve">map, the security level of a zone. </w:t>
       </w:r>
       <w:r>
         <w:rPr>
@@ -4846,34 +4812,40 @@
         <w:rPr>
           <w:rFonts w:ascii="LM Roman 9" w:eastAsia="Calibri" w:hAnsi="LM Roman 9" w:cs="Calibri"/>
         </w:rPr>
+        <w:t>Either the registration process or the reports made and of the user who carried it out are respects the terms established by the Legislative Decree 196/03</w:t>
+      </w:r>
+      <w:r>
+        <w:rPr>
+          <w:rFonts w:ascii="LM Roman 9" w:eastAsia="Calibri" w:hAnsi="LM Roman 9" w:cs="Calibri"/>
+        </w:rPr>
+        <w:t>, Legislative Decree 82/05</w:t>
+      </w:r>
+      <w:r>
+        <w:rPr>
+          <w:rFonts w:ascii="LM Roman 9" w:eastAsia="Calibri" w:hAnsi="LM Roman 9" w:cs="Calibri"/>
+        </w:rPr>
+        <w:t xml:space="preserve"> and the regulation 2016/679.</w:t>
+      </w:r>
+    </w:p>
+    <w:p>
+      <w:pPr>
+        <w:jc w:val="both"/>
+        <w:rPr>
+          <w:rFonts w:ascii="LM Roman 9" w:eastAsia="Calibri" w:hAnsi="LM Roman 9" w:cs="Calibri"/>
+        </w:rPr>
+      </w:pPr>
+      <w:r>
+        <w:rPr>
+          <w:rFonts w:ascii="LM Roman 9" w:eastAsia="Calibri" w:hAnsi="LM Roman 9" w:cs="Calibri"/>
+        </w:rPr>
+        <w:t xml:space="preserve">SafeStreets offers also the possibility to be an important participant as an independent entity which can provide suggestions to the improvement of a certain area. In order to realize such a functionality, </w:t>
+      </w:r>
+      <w:r>
+        <w:rPr>
+          <w:rFonts w:ascii="LM Roman 9" w:eastAsia="Calibri" w:hAnsi="LM Roman 9" w:cs="Calibri"/>
+        </w:rPr>
         <w:lastRenderedPageBreak/>
-        <w:t>Either the registration process or the reports made and of the user who carried it out are respects the terms established by the Legislative Decree 196/03</w:t>
-      </w:r>
-      <w:r>
-        <w:rPr>
-          <w:rFonts w:ascii="LM Roman 9" w:eastAsia="Calibri" w:hAnsi="LM Roman 9" w:cs="Calibri"/>
-        </w:rPr>
-        <w:t>, Legislative Decree 82/05</w:t>
-      </w:r>
-      <w:r>
-        <w:rPr>
-          <w:rFonts w:ascii="LM Roman 9" w:eastAsia="Calibri" w:hAnsi="LM Roman 9" w:cs="Calibri"/>
-        </w:rPr>
-        <w:t xml:space="preserve"> and the regulation 2016/679.</w:t>
-      </w:r>
-    </w:p>
-    <w:p>
-      <w:pPr>
-        <w:jc w:val="both"/>
-        <w:rPr>
-          <w:rFonts w:ascii="LM Roman 9" w:eastAsia="Calibri" w:hAnsi="LM Roman 9" w:cs="Calibri"/>
-        </w:rPr>
-      </w:pPr>
-      <w:r>
-        <w:rPr>
-          <w:rFonts w:ascii="LM Roman 9" w:eastAsia="Calibri" w:hAnsi="LM Roman 9" w:cs="Calibri"/>
-        </w:rPr>
-        <w:t>SafeStreets offers also the possibility to be an important participant as an independent entity which can provide suggestions to the improvement of a certain area. In order to realize such a functionality, SafeStreets should have access to accident records of the applied areas. Interested municipalities, in order to apply this functionality, must guarantee access to those data records because it helps the application to cross the provided data about accidents with its own data to provide suitable suggestions depending on the identified situation.</w:t>
+        <w:t>SafeStreets should have access to accident records of the applied areas. Interested municipalities, in order to apply this functionality, must guarantee access to those data records because it helps the application to cross the provided data about accidents with its own data to provide suitable suggestions depending on the identified situation.</w:t>
       </w:r>
     </w:p>
     <w:p>
@@ -4887,16 +4859,16 @@
           <w:rFonts w:ascii="LM Roman 9" w:hAnsi="LM Roman 9"/>
         </w:rPr>
       </w:pPr>
-      <w:bookmarkStart w:id="6" w:name="_Toc23719599"/>
+      <w:bookmarkStart w:id="5" w:name="_Toc23719599"/>
       <w:r>
         <w:rPr>
           <w:rFonts w:ascii="LM Roman 9" w:hAnsi="LM Roman 9"/>
         </w:rPr>
         <w:t>Definitions, Acronyms, Abbreviations</w:t>
       </w:r>
-      <w:bookmarkStart w:id="7" w:name="_Hlk22764472"/>
+      <w:bookmarkStart w:id="6" w:name="_Hlk22764472"/>
+      <w:bookmarkEnd w:id="5"/>
       <w:bookmarkEnd w:id="6"/>
-      <w:bookmarkEnd w:id="7"/>
     </w:p>
     <w:p>
       <w:pPr>
@@ -4909,14 +4881,14 @@
           <w:rFonts w:ascii="LM Roman 9" w:hAnsi="LM Roman 9"/>
         </w:rPr>
       </w:pPr>
-      <w:bookmarkStart w:id="8" w:name="_Toc23719600"/>
+      <w:bookmarkStart w:id="7" w:name="_Toc23719600"/>
       <w:r>
         <w:rPr>
           <w:rFonts w:ascii="LM Roman 9" w:hAnsi="LM Roman 9"/>
         </w:rPr>
         <w:t>Definitions</w:t>
       </w:r>
-      <w:bookmarkEnd w:id="8"/>
+      <w:bookmarkEnd w:id="7"/>
     </w:p>
     <w:p>
       <w:pPr>
@@ -5219,14 +5191,30 @@
           <w:b/>
           <w:bCs/>
         </w:rPr>
-        <w:t>Authority</w:t>
-      </w:r>
-      <w:r>
-        <w:rPr>
-          <w:rFonts w:ascii="LM Roman 9" w:hAnsi="LM Roman 9"/>
-        </w:rPr>
-        <w:t>: any registered law enforcement using SafeStreets application alongside its authority-restricted functionalities</w:t>
-      </w:r>
+        <w:t>Violation r</w:t>
+      </w:r>
+      <w:r>
+        <w:rPr>
+          <w:rFonts w:ascii="LM Roman 9" w:hAnsi="LM Roman 9"/>
+          <w:b/>
+          <w:bCs/>
+        </w:rPr>
+        <w:t>eport, notification</w:t>
+      </w:r>
+      <w:r>
+        <w:rPr>
+          <w:rFonts w:ascii="LM Roman 9" w:hAnsi="LM Roman 9"/>
+        </w:rPr>
+        <w:t>:</w:t>
+      </w:r>
+      <w:r>
+        <w:rPr>
+          <w:rFonts w:ascii="LM Roman 9" w:hAnsi="LM Roman 9"/>
+        </w:rPr>
+        <w:t xml:space="preserve"> acknowledgment in SafeStreets system of a new violation occurred.</w:t>
+      </w:r>
+      <w:bookmarkStart w:id="8" w:name="_GoBack"/>
+      <w:bookmarkEnd w:id="8"/>
     </w:p>
     <w:p>
       <w:pPr>
@@ -5246,49 +5234,13 @@
           <w:b/>
           <w:bCs/>
         </w:rPr>
-        <w:t>Municipality</w:t>
-      </w:r>
-      <w:r>
-        <w:rPr>
-          <w:rFonts w:ascii="LM Roman 9" w:hAnsi="LM Roman 9"/>
-        </w:rPr>
-        <w:t xml:space="preserve">: any central administration of a city or a town which </w:t>
-      </w:r>
-      <w:r>
-        <w:rPr>
-          <w:rFonts w:ascii="LM Roman 9" w:hAnsi="LM Roman 9"/>
-        </w:rPr>
-        <w:t>may or may not</w:t>
-      </w:r>
-      <w:r>
-        <w:rPr>
-          <w:rFonts w:ascii="LM Roman 9" w:hAnsi="LM Roman 9"/>
-        </w:rPr>
-        <w:t xml:space="preserve"> give </w:t>
-      </w:r>
-      <w:r>
-        <w:rPr>
-          <w:rFonts w:ascii="LM Roman 9" w:hAnsi="LM Roman 9"/>
-        </w:rPr>
-        <w:t>open</w:t>
-      </w:r>
-      <w:r>
-        <w:rPr>
-          <w:rFonts w:ascii="LM Roman 9" w:hAnsi="LM Roman 9"/>
-        </w:rPr>
-        <w:t xml:space="preserve"> access to</w:t>
-      </w:r>
-      <w:r>
-        <w:rPr>
-          <w:rFonts w:ascii="LM Roman 9" w:hAnsi="LM Roman 9"/>
-        </w:rPr>
-        <w:t xml:space="preserve"> its</w:t>
-      </w:r>
-      <w:r>
-        <w:rPr>
-          <w:rFonts w:ascii="LM Roman 9" w:hAnsi="LM Roman 9"/>
-        </w:rPr>
-        <w:t xml:space="preserve"> incidents data.</w:t>
+        <w:t>Authority</w:t>
+      </w:r>
+      <w:r>
+        <w:rPr>
+          <w:rFonts w:ascii="LM Roman 9" w:hAnsi="LM Roman 9"/>
+        </w:rPr>
+        <w:t>: any registered law enforcement using SafeStreets application alongside its authority-restricted functionalities</w:t>
       </w:r>
     </w:p>
     <w:p>
@@ -5309,13 +5261,49 @@
           <w:b/>
           <w:bCs/>
         </w:rPr>
-        <w:t>Reliability score</w:t>
-      </w:r>
-      <w:r>
-        <w:rPr>
-          <w:rFonts w:ascii="LM Roman 9" w:hAnsi="LM Roman 9"/>
-        </w:rPr>
-        <w:t>: score assigned to any user account which gives a sense of how much a user I reliable in giving information regarding violations.</w:t>
+        <w:t>Municipality</w:t>
+      </w:r>
+      <w:r>
+        <w:rPr>
+          <w:rFonts w:ascii="LM Roman 9" w:hAnsi="LM Roman 9"/>
+        </w:rPr>
+        <w:t xml:space="preserve">: any central administration of a city or a town which </w:t>
+      </w:r>
+      <w:r>
+        <w:rPr>
+          <w:rFonts w:ascii="LM Roman 9" w:hAnsi="LM Roman 9"/>
+        </w:rPr>
+        <w:t>may or may not</w:t>
+      </w:r>
+      <w:r>
+        <w:rPr>
+          <w:rFonts w:ascii="LM Roman 9" w:hAnsi="LM Roman 9"/>
+        </w:rPr>
+        <w:t xml:space="preserve"> give </w:t>
+      </w:r>
+      <w:r>
+        <w:rPr>
+          <w:rFonts w:ascii="LM Roman 9" w:hAnsi="LM Roman 9"/>
+        </w:rPr>
+        <w:t>open</w:t>
+      </w:r>
+      <w:r>
+        <w:rPr>
+          <w:rFonts w:ascii="LM Roman 9" w:hAnsi="LM Roman 9"/>
+        </w:rPr>
+        <w:t xml:space="preserve"> access to</w:t>
+      </w:r>
+      <w:r>
+        <w:rPr>
+          <w:rFonts w:ascii="LM Roman 9" w:hAnsi="LM Roman 9"/>
+        </w:rPr>
+        <w:t xml:space="preserve"> its</w:t>
+      </w:r>
+      <w:r>
+        <w:rPr>
+          <w:rFonts w:ascii="LM Roman 9" w:hAnsi="LM Roman 9"/>
+        </w:rPr>
+        <w:t xml:space="preserve"> incidents data.</w:t>
       </w:r>
     </w:p>
     <w:p>
@@ -5336,13 +5324,13 @@
           <w:b/>
           <w:bCs/>
         </w:rPr>
-        <w:t>Safe area</w:t>
-      </w:r>
-      <w:r>
-        <w:rPr>
-          <w:rFonts w:ascii="LM Roman 9" w:hAnsi="LM Roman 9"/>
-        </w:rPr>
-        <w:t>: a low radius geographical area where violations are lower than a certain threshold or lower than other areas.</w:t>
+        <w:t>Reliability score</w:t>
+      </w:r>
+      <w:r>
+        <w:rPr>
+          <w:rFonts w:ascii="LM Roman 9" w:hAnsi="LM Roman 9"/>
+        </w:rPr>
+        <w:t>: score assigned to any user account which gives a sense of how much a user I reliable in giving information regarding violations.</w:t>
       </w:r>
     </w:p>
     <w:p>
@@ -5363,6 +5351,32 @@
           <w:b/>
           <w:bCs/>
         </w:rPr>
+        <w:t>Safe area</w:t>
+      </w:r>
+      <w:r>
+        <w:rPr>
+          <w:rFonts w:ascii="LM Roman 9" w:hAnsi="LM Roman 9"/>
+        </w:rPr>
+        <w:t>: a low radius geographical area where violations are lower than a certain threshold or lower than other areas.</w:t>
+      </w:r>
+    </w:p>
+    <w:p>
+      <w:pPr>
+        <w:pStyle w:val="Paragrafoelenco"/>
+        <w:numPr>
+          <w:ilvl w:val="0"/>
+          <w:numId w:val="16"/>
+        </w:numPr>
+        <w:rPr>
+          <w:rFonts w:ascii="LM Roman 9" w:hAnsi="LM Roman 9"/>
+        </w:rPr>
+      </w:pPr>
+      <w:r>
+        <w:rPr>
+          <w:rFonts w:ascii="LM Roman 9" w:hAnsi="LM Roman 9"/>
+          <w:b/>
+          <w:bCs/>
+        </w:rPr>
         <w:t>Suggestion</w:t>
       </w:r>
       <w:r>
@@ -5370,6 +5384,84 @@
           <w:rFonts w:ascii="LM Roman 9" w:hAnsi="LM Roman 9"/>
         </w:rPr>
         <w:t>: an automatically inferred hint given to the authorities by SafeStreets regarding how they could improve, with the help and permission of their municipality, area marked as high-risk area due to a high correlation of violations and incidents reported from the same municipality.</w:t>
+      </w:r>
+      <w:r>
+        <w:rPr>
+          <w:rFonts w:ascii="LM Roman 9" w:hAnsi="LM Roman 9"/>
+        </w:rPr>
+        <w:t xml:space="preserve"> Possible suggestions are:</w:t>
+      </w:r>
+    </w:p>
+    <w:p>
+      <w:pPr>
+        <w:pStyle w:val="Paragrafoelenco"/>
+        <w:numPr>
+          <w:ilvl w:val="1"/>
+          <w:numId w:val="57"/>
+        </w:numPr>
+        <w:rPr>
+          <w:rFonts w:ascii="LM Roman 9" w:hAnsi="LM Roman 9"/>
+        </w:rPr>
+      </w:pPr>
+      <w:r>
+        <w:rPr>
+          <w:rFonts w:ascii="LM Roman 9" w:eastAsia="Calibri" w:hAnsi="LM Roman 9" w:cs="Calibri"/>
+        </w:rPr>
+        <w:t>Add a barrier between the bike lane and the part of the road for motorized vehicles</w:t>
+      </w:r>
+    </w:p>
+    <w:p>
+      <w:pPr>
+        <w:pStyle w:val="Paragrafoelenco"/>
+        <w:numPr>
+          <w:ilvl w:val="1"/>
+          <w:numId w:val="57"/>
+        </w:numPr>
+        <w:rPr>
+          <w:rFonts w:ascii="LM Roman 9" w:hAnsi="LM Roman 9"/>
+        </w:rPr>
+      </w:pPr>
+      <w:r>
+        <w:rPr>
+          <w:rFonts w:ascii="LM Roman 9" w:eastAsia="Calibri" w:hAnsi="LM Roman 9" w:cs="Calibri"/>
+        </w:rPr>
+        <w:t>Install a towaway zone sign</w:t>
+      </w:r>
+    </w:p>
+    <w:p>
+      <w:pPr>
+        <w:pStyle w:val="Paragrafoelenco"/>
+        <w:numPr>
+          <w:ilvl w:val="1"/>
+          <w:numId w:val="57"/>
+        </w:numPr>
+        <w:rPr>
+          <w:rFonts w:ascii="LM Roman 9" w:hAnsi="LM Roman 9"/>
+        </w:rPr>
+      </w:pPr>
+      <w:r>
+        <w:rPr>
+          <w:rFonts w:ascii="LM Roman 9" w:eastAsia="Calibri" w:hAnsi="LM Roman 9" w:cs="Calibri"/>
+        </w:rPr>
+        <w:t>Increase parking slots</w:t>
+      </w:r>
+    </w:p>
+    <w:p>
+      <w:pPr>
+        <w:pStyle w:val="Paragrafoelenco"/>
+        <w:numPr>
+          <w:ilvl w:val="1"/>
+          <w:numId w:val="57"/>
+        </w:numPr>
+        <w:rPr>
+          <w:rFonts w:ascii="LM Roman 9" w:hAnsi="LM Roman 9"/>
+        </w:rPr>
+      </w:pPr>
+      <w:r>
+        <w:rPr>
+          <w:rFonts w:ascii="LM Roman 9" w:eastAsia="Calibri" w:hAnsi="LM Roman 9" w:cs="Calibri"/>
+        </w:rPr>
+        <w:t>Increase local police controls</w:t>
       </w:r>
     </w:p>
     <w:p>
@@ -5390,6 +5482,7 @@
           <w:b/>
           <w:bCs/>
         </w:rPr>
+        <w:lastRenderedPageBreak/>
         <w:t>Galileo</w:t>
       </w:r>
       <w:r>
@@ -5417,7 +5510,6 @@
           <w:b/>
           <w:bCs/>
         </w:rPr>
-        <w:lastRenderedPageBreak/>
         <w:t>SPID</w:t>
       </w:r>
       <w:r>
@@ -6188,6 +6280,7 @@
         <w:rPr>
           <w:rFonts w:ascii="LM Roman 9" w:hAnsi="LM Roman 9"/>
         </w:rPr>
+        <w:lastRenderedPageBreak/>
         <w:t xml:space="preserve">IEEE 29148-2018 - ISO/IEC/IEEE International Standard - Systems and software engineering -- Life cycle processes -- Requirements engineering </w:t>
       </w:r>
       <w:hyperlink r:id="rId12">
@@ -6216,7 +6309,6 @@
         <w:rPr>
           <w:rFonts w:ascii="LM Roman 9" w:hAnsi="LM Roman 9"/>
         </w:rPr>
-        <w:lastRenderedPageBreak/>
         <w:t xml:space="preserve">Specification document “Mandatory Project Assignment AY 2018-2019” </w:t>
       </w:r>
       <w:hyperlink r:id="rId13">
@@ -6525,7 +6617,10 @@
           <w:numId w:val="15"/>
         </w:numPr>
         <w:rPr>
-          <w:rFonts w:ascii="LM Roman 9" w:hAnsi="LM Roman 9"/>
+          <w:rStyle w:val="Collegamentoipertestuale"/>
+          <w:rFonts w:ascii="LM Roman 9" w:hAnsi="LM Roman 9"/>
+          <w:color w:val="auto"/>
+          <w:u w:val="none"/>
         </w:rPr>
       </w:pPr>
       <w:r>
@@ -6549,6 +6644,25 @@
     </w:p>
     <w:p>
       <w:pPr>
+        <w:pStyle w:val="Paragrafoelenco"/>
+        <w:ind w:left="2130"/>
+        <w:rPr>
+          <w:rStyle w:val="Collegamentoipertestuale"/>
+          <w:rFonts w:ascii="LM Roman 9" w:hAnsi="LM Roman 9"/>
+        </w:rPr>
+      </w:pPr>
+    </w:p>
+    <w:p>
+      <w:pPr>
+        <w:pStyle w:val="Paragrafoelenco"/>
+        <w:ind w:left="2130"/>
+        <w:rPr>
+          <w:rFonts w:ascii="LM Roman 9" w:hAnsi="LM Roman 9"/>
+        </w:rPr>
+      </w:pPr>
+    </w:p>
+    <w:p>
+      <w:pPr>
         <w:pStyle w:val="Titolo2"/>
         <w:ind w:firstLine="708"/>
         <w:rPr>
@@ -6645,7 +6759,14 @@
         <w:rPr>
           <w:rFonts w:ascii="LM Roman 9" w:hAnsi="LM Roman 9"/>
         </w:rPr>
-        <w:t>Chapter 3 represents the body of the document. It contains the interface requirements, which are: user interfaces, hardware interfaces and software interfaces. It then lists some scenarios to show how the system acts in real world situations, followed by the description of the functional requirements, using use cases and sequence diagrams. All the requirements necessary in order to reach the goals are given, linked with the related domain assumptions. Lastly, the non-functional requirements are defined through performance requirements, design constraints and software system attributes.</w:t>
+        <w:t xml:space="preserve">Chapter 3 represents the body of the document. It contains the interface requirements, which are: user interfaces, hardware interfaces and software interfaces. It then lists some scenarios to show how the system acts in real world situations, followed by the description of the functional requirements, using use cases and sequence diagrams. All the requirements necessary in order to reach the goals are given, linked with the related </w:t>
+      </w:r>
+      <w:r>
+        <w:rPr>
+          <w:rFonts w:ascii="LM Roman 9" w:hAnsi="LM Roman 9"/>
+        </w:rPr>
+        <w:lastRenderedPageBreak/>
+        <w:t>domain assumptions. Lastly, the non-functional requirements are defined through performance requirements, design constraints and software system attributes.</w:t>
       </w:r>
     </w:p>
     <w:p>
@@ -6685,7 +6806,6 @@
         <w:rPr>
           <w:rFonts w:ascii="LM Roman 9" w:hAnsi="LM Roman 9"/>
         </w:rPr>
-        <w:lastRenderedPageBreak/>
         <w:t>Chapter 5 shows the effort which each member of the group spent working on the project.</w:t>
       </w:r>
     </w:p>
@@ -6919,7 +7039,14 @@
         <w:rPr>
           <w:rFonts w:ascii="LM Roman 9" w:hAnsi="LM Roman 9"/>
         </w:rPr>
-        <w:t xml:space="preserve"> will have to lower the quality attribute of this violation due to this needed modification made by the user, even if it will result right.</w:t>
+        <w:t xml:space="preserve"> will have to </w:t>
+      </w:r>
+      <w:r>
+        <w:rPr>
+          <w:rFonts w:ascii="LM Roman 9" w:hAnsi="LM Roman 9"/>
+        </w:rPr>
+        <w:lastRenderedPageBreak/>
+        <w:t>lower the quality attribute of this violation due to this needed modification made by the user, even if it will result right.</w:t>
       </w:r>
     </w:p>
     <w:p>
@@ -6934,9 +7061,26 @@
         <w:rPr>
           <w:rFonts w:ascii="LM Roman 9" w:hAnsi="LM Roman 9"/>
         </w:rPr>
-        <w:lastRenderedPageBreak/>
         <w:t>Expect some note that a user can write about some violation and obviously the type of violations, editing the license, at the cost of a notified lower quality, is the only allowed edit for a violation that can be made by the user.</w:t>
       </w:r>
+    </w:p>
+    <w:p>
+      <w:pPr>
+        <w:ind w:left="1128"/>
+        <w:jc w:val="both"/>
+        <w:rPr>
+          <w:rFonts w:ascii="LM Roman 9" w:hAnsi="LM Roman 9"/>
+        </w:rPr>
+      </w:pPr>
+    </w:p>
+    <w:p>
+      <w:pPr>
+        <w:ind w:left="1128"/>
+        <w:jc w:val="both"/>
+        <w:rPr>
+          <w:rFonts w:ascii="LM Roman 9" w:hAnsi="LM Roman 9"/>
+        </w:rPr>
+      </w:pPr>
     </w:p>
     <w:p>
       <w:pPr>
@@ -7129,6 +7273,12 @@
           <w:rFonts w:ascii="LM Roman 9" w:hAnsi="LM Roman 9"/>
         </w:rPr>
         <w:br/>
+      </w:r>
+      <w:r>
+        <w:rPr>
+          <w:rFonts w:ascii="LM Roman 9" w:hAnsi="LM Roman 9"/>
+        </w:rPr>
+        <w:lastRenderedPageBreak/>
         <w:t>The starting point as seen is the user starting to create a notification of a violation.</w:t>
       </w:r>
       <w:r>
@@ -7160,14 +7310,7 @@
         <w:rPr>
           <w:rFonts w:ascii="LM Roman 9" w:hAnsi="LM Roman 9"/>
         </w:rPr>
-        <w:t xml:space="preserve">Data regarding the application which is taken automatically will be consider valid if and only if an internet access is available and a </w:t>
-      </w:r>
-      <w:r>
-        <w:rPr>
-          <w:rFonts w:ascii="LM Roman 9" w:hAnsi="LM Roman 9"/>
-        </w:rPr>
-        <w:lastRenderedPageBreak/>
-        <w:t>satellite link is present.</w:t>
+        <w:t>Data regarding the application which is taken automatically will be consider valid if and only if an internet access is available and a satellite link is present.</w:t>
       </w:r>
       <w:r>
         <w:rPr>
@@ -7181,6 +7324,24 @@
         </w:rPr>
         <w:t>After inserting furthermore metadata in the notification the notification will be sent if and only if there is an internet access available.</w:t>
       </w:r>
+    </w:p>
+    <w:p>
+      <w:pPr>
+        <w:ind w:left="1128"/>
+        <w:jc w:val="both"/>
+        <w:rPr>
+          <w:rFonts w:ascii="LM Roman 9" w:hAnsi="LM Roman 9"/>
+        </w:rPr>
+      </w:pPr>
+    </w:p>
+    <w:p>
+      <w:pPr>
+        <w:ind w:left="1128"/>
+        <w:jc w:val="both"/>
+        <w:rPr>
+          <w:rFonts w:ascii="LM Roman 9" w:hAnsi="LM Roman 9"/>
+        </w:rPr>
+      </w:pPr>
     </w:p>
     <w:p>
       <w:pPr>
@@ -7351,6 +7512,7 @@
         <w:rPr>
           <w:rFonts w:ascii="LM Roman 9" w:hAnsi="LM Roman 9"/>
         </w:rPr>
+        <w:lastRenderedPageBreak/>
         <w:br/>
         <w:t xml:space="preserve"> </w:t>
       </w:r>
@@ -7362,13 +7524,6 @@
           <w:rFonts w:ascii="LM Roman 9" w:hAnsi="LM Roman 9"/>
         </w:rPr>
       </w:pPr>
-      <w:r>
-        <w:rPr>
-          <w:rFonts w:ascii="LM Roman 9" w:hAnsi="LM Roman 9"/>
-        </w:rPr>
-        <w:lastRenderedPageBreak/>
-        <w:t xml:space="preserve">              </w:t>
-      </w:r>
       <w:r>
         <w:rPr>
           <w:rFonts w:ascii="LM Roman 9" w:hAnsi="LM Roman 9"/>
@@ -7610,23 +7765,7 @@
           <w:rFonts w:ascii="LM Roman 9" w:hAnsi="LM Roman 9"/>
           <w:i/>
         </w:rPr>
-        <w:t xml:space="preserve">Figure 5 – </w:t>
-      </w:r>
-      <w:proofErr w:type="spellStart"/>
-      <w:r>
-        <w:rPr>
-          <w:rFonts w:ascii="LM Roman 9" w:hAnsi="LM Roman 9"/>
-          <w:i/>
-        </w:rPr>
-        <w:t>SafeStreets</w:t>
-      </w:r>
-      <w:proofErr w:type="spellEnd"/>
-      <w:r>
-        <w:rPr>
-          <w:rFonts w:ascii="LM Roman 9" w:hAnsi="LM Roman 9"/>
-          <w:i/>
-        </w:rPr>
-        <w:t xml:space="preserve"> inferring new suggestion for a municipality to authorities</w:t>
+        <w:t>Figure 5 – SafeStreets inferring new suggestion for a municipality to authorities</w:t>
       </w:r>
       <w:r>
         <w:rPr>
@@ -7788,31 +7927,23 @@
           <w:rFonts w:ascii="LM Roman 9" w:hAnsi="LM Roman 9"/>
           <w:i/>
         </w:rPr>
-        <w:t xml:space="preserve">Figure 6 – </w:t>
-      </w:r>
-      <w:proofErr w:type="spellStart"/>
+        <w:t xml:space="preserve">Figure 6 – SafeStreets </w:t>
+      </w:r>
       <w:r>
         <w:rPr>
           <w:rFonts w:ascii="LM Roman 9" w:hAnsi="LM Roman 9"/>
           <w:i/>
         </w:rPr>
-        <w:t>SafeStreets</w:t>
-      </w:r>
-      <w:proofErr w:type="spellEnd"/>
-      <w:r>
-        <w:rPr>
-          <w:rFonts w:ascii="LM Roman 9" w:hAnsi="LM Roman 9"/>
-          <w:i/>
-        </w:rPr>
-        <w:t xml:space="preserve"> </w:t>
-      </w:r>
-      <w:r>
-        <w:rPr>
-          <w:rFonts w:ascii="LM Roman 9" w:hAnsi="LM Roman 9"/>
-          <w:i/>
-        </w:rPr>
         <w:t>computing and sending statistics to be shown to the user State Diagram</w:t>
       </w:r>
+    </w:p>
+    <w:p>
+      <w:pPr>
+        <w:jc w:val="both"/>
+        <w:rPr>
+          <w:rFonts w:ascii="LM Roman 9" w:hAnsi="LM Roman 9"/>
+        </w:rPr>
+      </w:pPr>
     </w:p>
     <w:p>
       <w:pPr>
@@ -7905,14 +8036,14 @@
         <w:rPr>
           <w:rFonts w:ascii="LM Roman 9" w:hAnsi="LM Roman 9"/>
         </w:rPr>
-        <w:t xml:space="preserve">The violations signaller asks to the user just to take a picture of the identifiable vehicle committing, at most of his knowledge, a violation or more precisely from one to up to </w:t>
+        <w:t xml:space="preserve">The violations signaller asks to the user just to take a picture of the identifiable vehicle </w:t>
       </w:r>
       <w:r>
         <w:rPr>
           <w:rFonts w:ascii="LM Roman 9" w:hAnsi="LM Roman 9"/>
         </w:rPr>
         <w:lastRenderedPageBreak/>
-        <w:t>three of the violations which are listed</w:t>
+        <w:t>committing, at most of his knowledge, a violation or more precisely from one to up to three of the violations which are listed</w:t>
       </w:r>
       <w:r>
         <w:rPr>
@@ -8211,7 +8342,6 @@
           <w:b/>
           <w:bCs/>
         </w:rPr>
-        <w:lastRenderedPageBreak/>
         <w:t>User</w:t>
       </w:r>
       <w:r>
@@ -8356,6 +8486,26 @@
         </w:rPr>
         <w:t xml:space="preserve"> reports will also be notified to authority as soon as they are reported, each authority will receive notifications regarding only his municipality.</w:t>
       </w:r>
+    </w:p>
+    <w:p>
+      <w:pPr>
+        <w:pStyle w:val="Paragrafoelenco"/>
+        <w:ind w:left="1428"/>
+        <w:jc w:val="both"/>
+        <w:rPr>
+          <w:rFonts w:ascii="LM Roman 9" w:hAnsi="LM Roman 9"/>
+        </w:rPr>
+      </w:pPr>
+    </w:p>
+    <w:p>
+      <w:pPr>
+        <w:pStyle w:val="Paragrafoelenco"/>
+        <w:ind w:left="1428"/>
+        <w:jc w:val="both"/>
+        <w:rPr>
+          <w:rFonts w:ascii="LM Roman 9" w:hAnsi="LM Roman 9"/>
+        </w:rPr>
+      </w:pPr>
     </w:p>
     <w:p>
       <w:pPr>
@@ -8503,7 +8653,14 @@
         <w:rPr>
           <w:rFonts w:ascii="LM Roman 9" w:hAnsi="LM Roman 9"/>
         </w:rPr>
-        <w:t>, usable according to D.P.C.M. of 30.10.2014 N.193 art.21 and art.22. Once they access, they have the maximum authority to access data of the violations made respecting the terms established by the Legislative Decree 196/03 and the regulation 2016/679. They should act based on the information provided by a violation</w:t>
+        <w:t xml:space="preserve">, usable according to D.P.C.M. of 30.10.2014 N.193 art.21 and art.22. Once they access, they have the maximum authority to access data of the violations </w:t>
+      </w:r>
+      <w:r>
+        <w:rPr>
+          <w:rFonts w:ascii="LM Roman 9" w:hAnsi="LM Roman 9"/>
+        </w:rPr>
+        <w:lastRenderedPageBreak/>
+        <w:t>made respecting the terms established by the Legislative Decree 196/03 and the regulation 2016/679. They should act based on the information provided by a violation</w:t>
       </w:r>
       <w:r>
         <w:rPr>
@@ -8515,14 +8672,7 @@
         <w:rPr>
           <w:rFonts w:ascii="LM Roman 9" w:hAnsi="LM Roman 9"/>
         </w:rPr>
-        <w:t xml:space="preserve">. They also receive suggestions on how to decrease the number of violations </w:t>
-      </w:r>
-      <w:r>
-        <w:rPr>
-          <w:rFonts w:ascii="LM Roman 9" w:hAnsi="LM Roman 9"/>
-        </w:rPr>
-        <w:lastRenderedPageBreak/>
-        <w:t>and, consequently, increase the local security. They also have access to the same functionalities as the normal users</w:t>
+        <w:t>. They also receive suggestions on how to decrease the number of violations and, consequently, increase the local security. They also have access to the same functionalities as the normal users</w:t>
       </w:r>
       <w:r>
         <w:rPr>
@@ -8573,6 +8723,37 @@
     </w:p>
     <w:p>
       <w:pPr>
+        <w:pStyle w:val="Paragrafoelenco"/>
+        <w:rPr>
+          <w:rFonts w:ascii="LM Roman 9" w:hAnsi="LM Roman 9"/>
+          <w:lang w:val="en-US"/>
+        </w:rPr>
+      </w:pPr>
+    </w:p>
+    <w:p>
+      <w:pPr>
+        <w:pStyle w:val="Paragrafoelenco"/>
+        <w:ind w:left="1428"/>
+        <w:jc w:val="both"/>
+        <w:rPr>
+          <w:rFonts w:ascii="LM Roman 9" w:hAnsi="LM Roman 9"/>
+          <w:lang w:val="en-US"/>
+        </w:rPr>
+      </w:pPr>
+    </w:p>
+    <w:p>
+      <w:pPr>
+        <w:pStyle w:val="Paragrafoelenco"/>
+        <w:ind w:left="1428"/>
+        <w:jc w:val="both"/>
+        <w:rPr>
+          <w:rFonts w:ascii="LM Roman 9" w:hAnsi="LM Roman 9"/>
+          <w:lang w:val="en-US"/>
+        </w:rPr>
+      </w:pPr>
+    </w:p>
+    <w:p>
+      <w:pPr>
         <w:pStyle w:val="Titolo2"/>
         <w:ind w:firstLine="708"/>
         <w:rPr>
@@ -8891,6 +9072,7 @@
         <w:rPr>
           <w:rFonts w:ascii="LM Roman 9" w:hAnsi="LM Roman 9"/>
         </w:rPr>
+        <w:lastRenderedPageBreak/>
         <w:t>Data crossing: SafeStreets will be able to provide accurate suggestions depending on the quantity of its own data and the quantity of data provided by the municipality.</w:t>
       </w:r>
     </w:p>
@@ -8908,6 +9090,15 @@
         </w:rPr>
         <w:t>Digital certificates, provided by authorities, must be compliant with the D.P.C.M. of 30.10.2014 N.193 art.21 and art.22. Finally, the S2B must be compliant with the GDPR normative by the privacy.</w:t>
       </w:r>
+    </w:p>
+    <w:p>
+      <w:pPr>
+        <w:ind w:left="1416"/>
+        <w:jc w:val="both"/>
+        <w:rPr>
+          <w:rFonts w:ascii="LM Roman 9" w:hAnsi="LM Roman 9"/>
+        </w:rPr>
+      </w:pPr>
     </w:p>
     <w:p>
       <w:pPr>
@@ -8925,7 +9116,6 @@
         <w:rPr>
           <w:rFonts w:ascii="LM Roman 9" w:hAnsi="LM Roman 9"/>
         </w:rPr>
-        <w:lastRenderedPageBreak/>
         <w:t>Specific requirements</w:t>
       </w:r>
       <w:bookmarkEnd w:id="21"/>
@@ -8982,21 +9172,7 @@
         <w:rPr>
           <w:rFonts w:ascii="LM Roman 9" w:hAnsi="LM Roman 9"/>
         </w:rPr>
-        <w:t xml:space="preserve">app of </w:t>
-      </w:r>
-      <w:proofErr w:type="spellStart"/>
-      <w:r>
-        <w:rPr>
-          <w:rFonts w:ascii="LM Roman 9" w:hAnsi="LM Roman 9"/>
-        </w:rPr>
-        <w:t>SafeStreets</w:t>
-      </w:r>
-      <w:proofErr w:type="spellEnd"/>
-      <w:r>
-        <w:rPr>
-          <w:rFonts w:ascii="LM Roman 9" w:hAnsi="LM Roman 9"/>
-        </w:rPr>
-        <w:t xml:space="preserve"> for both users and authorities and the design for the desktop application exclusively available for authority are here shown. They are just an intuitive way to lead the design towards this direction but any necessary changes or </w:t>
+        <w:t xml:space="preserve">app of SafeStreets for both users and authorities and the design for the desktop application exclusively available for authority are here shown. They are just an intuitive way to lead the design towards this direction but any necessary changes or </w:t>
       </w:r>
       <w:r>
         <w:rPr>
@@ -9004,6 +9180,51 @@
         </w:rPr>
         <w:t>adjustments or new components can be added to ensure a better user experience and improve both usability and simplicity.</w:t>
       </w:r>
+    </w:p>
+    <w:p>
+      <w:pPr>
+        <w:ind w:left="1416"/>
+        <w:jc w:val="both"/>
+        <w:rPr>
+          <w:rFonts w:ascii="LM Roman 9" w:hAnsi="LM Roman 9"/>
+        </w:rPr>
+      </w:pPr>
+    </w:p>
+    <w:p>
+      <w:pPr>
+        <w:ind w:left="1416"/>
+        <w:jc w:val="both"/>
+        <w:rPr>
+          <w:rFonts w:ascii="LM Roman 9" w:hAnsi="LM Roman 9"/>
+        </w:rPr>
+      </w:pPr>
+    </w:p>
+    <w:p>
+      <w:pPr>
+        <w:ind w:left="1416"/>
+        <w:jc w:val="both"/>
+        <w:rPr>
+          <w:rFonts w:ascii="LM Roman 9" w:hAnsi="LM Roman 9"/>
+        </w:rPr>
+      </w:pPr>
+    </w:p>
+    <w:p>
+      <w:pPr>
+        <w:ind w:left="1416"/>
+        <w:jc w:val="both"/>
+        <w:rPr>
+          <w:rFonts w:ascii="LM Roman 9" w:hAnsi="LM Roman 9"/>
+        </w:rPr>
+      </w:pPr>
+    </w:p>
+    <w:p>
+      <w:pPr>
+        <w:ind w:left="1416"/>
+        <w:jc w:val="both"/>
+        <w:rPr>
+          <w:rFonts w:ascii="LM Roman 9" w:hAnsi="LM Roman 9"/>
+        </w:rPr>
+      </w:pPr>
     </w:p>
     <w:p>
       <w:pPr>
@@ -9143,6 +9364,7 @@
         <w:rPr>
           <w:rFonts w:ascii="LM Roman 9" w:hAnsi="LM Roman 9"/>
         </w:rPr>
+        <w:lastRenderedPageBreak/>
         <w:tab/>
       </w:r>
       <w:r>
@@ -9203,7 +9425,6 @@
           <w:rFonts w:ascii="LM Roman 9" w:hAnsi="LM Roman 9"/>
           <w:noProof/>
         </w:rPr>
-        <w:lastRenderedPageBreak/>
         <w:t xml:space="preserve"> </w:t>
       </w:r>
       <w:r>
@@ -9673,6 +9894,78 @@
           </wp:inline>
         </w:drawing>
       </w:r>
+      <w:r>
+        <w:rPr>
+          <w:rFonts w:ascii="LM Roman 9" w:hAnsi="LM Roman 9"/>
+        </w:rPr>
+        <w:t xml:space="preserve"> </w:t>
+      </w:r>
+      <w:r>
+        <w:rPr>
+          <w:rFonts w:ascii="LM Roman 9" w:hAnsi="LM Roman 9"/>
+        </w:rPr>
+        <w:t xml:space="preserve">          </w:t>
+      </w:r>
+      <w:r>
+        <w:rPr>
+          <w:rFonts w:ascii="LM Roman 9" w:hAnsi="LM Roman 9"/>
+        </w:rPr>
+        <w:t xml:space="preserve">   </w:t>
+      </w:r>
+      <w:r>
+        <w:rPr>
+          <w:rFonts w:ascii="LM Roman 9" w:hAnsi="LM Roman 9"/>
+          <w:noProof/>
+        </w:rPr>
+        <w:drawing>
+          <wp:inline distT="0" distB="0" distL="0" distR="0" wp14:anchorId="3133D277" wp14:editId="26F84891">
+            <wp:extent cx="2228850" cy="3973531"/>
+            <wp:effectExtent l="0" t="0" r="0" b="8255"/>
+            <wp:docPr id="21" name="Immagine 21"/>
+            <wp:cNvGraphicFramePr>
+              <a:graphicFrameLocks xmlns:a="http://schemas.openxmlformats.org/drawingml/2006/main" noChangeAspect="1"/>
+            </wp:cNvGraphicFramePr>
+            <a:graphic xmlns:a="http://schemas.openxmlformats.org/drawingml/2006/main">
+              <a:graphicData uri="http://schemas.openxmlformats.org/drawingml/2006/picture">
+                <pic:pic xmlns:pic="http://schemas.openxmlformats.org/drawingml/2006/picture">
+                  <pic:nvPicPr>
+                    <pic:cNvPr id="0" name="Picture 2"/>
+                    <pic:cNvPicPr>
+                      <a:picLocks noChangeAspect="1" noChangeArrowheads="1"/>
+                    </pic:cNvPicPr>
+                  </pic:nvPicPr>
+                  <pic:blipFill>
+                    <a:blip r:embed="rId35">
+                      <a:extLst>
+                        <a:ext uri="{28A0092B-C50C-407E-A947-70E740481C1C}">
+                          <a14:useLocalDpi xmlns:a14="http://schemas.microsoft.com/office/drawing/2010/main" val="0"/>
+                        </a:ext>
+                      </a:extLst>
+                    </a:blip>
+                    <a:srcRect/>
+                    <a:stretch>
+                      <a:fillRect/>
+                    </a:stretch>
+                  </pic:blipFill>
+                  <pic:spPr bwMode="auto">
+                    <a:xfrm>
+                      <a:off x="0" y="0"/>
+                      <a:ext cx="2257284" cy="4024222"/>
+                    </a:xfrm>
+                    <a:prstGeom prst="rect">
+                      <a:avLst/>
+                    </a:prstGeom>
+                    <a:noFill/>
+                    <a:ln>
+                      <a:noFill/>
+                    </a:ln>
+                  </pic:spPr>
+                </pic:pic>
+              </a:graphicData>
+            </a:graphic>
+          </wp:inline>
+        </w:drawing>
+      </w:r>
     </w:p>
     <w:p>
       <w:pPr>
@@ -9680,21 +9973,62 @@
         <w:jc w:val="both"/>
         <w:rPr>
           <w:rFonts w:ascii="LM Roman 9" w:hAnsi="LM Roman 9"/>
+        </w:rPr>
+      </w:pPr>
+      <w:r>
+        <w:rPr>
+          <w:rFonts w:ascii="LM Roman 9" w:hAnsi="LM Roman 9"/>
+        </w:rPr>
+        <w:t xml:space="preserve">   </w:t>
+      </w:r>
+      <w:r>
+        <w:rPr>
+          <w:rFonts w:ascii="LM Roman 9" w:hAnsi="LM Roman 9"/>
           <w:i/>
         </w:rPr>
-      </w:pPr>
-      <w:r>
-        <w:rPr>
-          <w:rFonts w:ascii="LM Roman 9" w:hAnsi="LM Roman 9"/>
-        </w:rPr>
-        <w:t xml:space="preserve">   </w:t>
+        <w:t>Figure 13 – User account details</w:t>
       </w:r>
       <w:r>
         <w:rPr>
           <w:rFonts w:ascii="LM Roman 9" w:hAnsi="LM Roman 9"/>
           <w:i/>
         </w:rPr>
-        <w:t>Figure 13 – User account details</w:t>
+        <w:tab/>
+      </w:r>
+      <w:r>
+        <w:rPr>
+          <w:rFonts w:ascii="LM Roman 9" w:hAnsi="LM Roman 9"/>
+          <w:i/>
+        </w:rPr>
+        <w:t xml:space="preserve">     </w:t>
+      </w:r>
+      <w:r>
+        <w:rPr>
+          <w:rFonts w:ascii="LM Roman 9" w:hAnsi="LM Roman 9"/>
+          <w:i/>
+        </w:rPr>
+        <w:t xml:space="preserve">Figure 14 </w:t>
+      </w:r>
+      <w:r>
+        <w:rPr>
+          <w:rFonts w:ascii="LM Roman 9" w:hAnsi="LM Roman 9"/>
+          <w:i/>
+        </w:rPr>
+        <w:t>–</w:t>
+      </w:r>
+      <w:r>
+        <w:rPr>
+          <w:rFonts w:ascii="LM Roman 9" w:hAnsi="LM Roman 9"/>
+          <w:i/>
+        </w:rPr>
+        <w:t xml:space="preserve"> </w:t>
+      </w:r>
+      <w:r>
+        <w:rPr>
+          <w:rFonts w:ascii="LM Roman 9" w:hAnsi="LM Roman 9"/>
+          <w:i/>
+        </w:rPr>
+        <w:t>Inferred suggestions to authorities</w:t>
       </w:r>
     </w:p>
     <w:p>
@@ -9708,9 +10042,336 @@
       <w:r>
         <w:rPr>
           <w:rFonts w:ascii="LM Roman 9" w:hAnsi="LM Roman 9"/>
+          <w:noProof/>
+        </w:rPr>
+        <w:drawing>
+          <wp:inline distT="0" distB="0" distL="0" distR="0" wp14:anchorId="74F88018" wp14:editId="4F0014E7">
+            <wp:extent cx="2209767" cy="3969241"/>
+            <wp:effectExtent l="0" t="0" r="635" b="0"/>
+            <wp:docPr id="19" name="Immagine 19"/>
+            <wp:cNvGraphicFramePr>
+              <a:graphicFrameLocks xmlns:a="http://schemas.openxmlformats.org/drawingml/2006/main" noChangeAspect="1"/>
+            </wp:cNvGraphicFramePr>
+            <a:graphic xmlns:a="http://schemas.openxmlformats.org/drawingml/2006/main">
+              <a:graphicData uri="http://schemas.openxmlformats.org/drawingml/2006/picture">
+                <pic:pic xmlns:pic="http://schemas.openxmlformats.org/drawingml/2006/picture">
+                  <pic:nvPicPr>
+                    <pic:cNvPr id="0" name="Picture 1"/>
+                    <pic:cNvPicPr>
+                      <a:picLocks noChangeAspect="1" noChangeArrowheads="1"/>
+                    </pic:cNvPicPr>
+                  </pic:nvPicPr>
+                  <pic:blipFill>
+                    <a:blip r:embed="rId36">
+                      <a:extLst>
+                        <a:ext uri="{28A0092B-C50C-407E-A947-70E740481C1C}">
+                          <a14:useLocalDpi xmlns:a14="http://schemas.microsoft.com/office/drawing/2010/main" val="0"/>
+                        </a:ext>
+                      </a:extLst>
+                    </a:blip>
+                    <a:srcRect/>
+                    <a:stretch>
+                      <a:fillRect/>
+                    </a:stretch>
+                  </pic:blipFill>
+                  <pic:spPr bwMode="auto">
+                    <a:xfrm>
+                      <a:off x="0" y="0"/>
+                      <a:ext cx="2256268" cy="4052767"/>
+                    </a:xfrm>
+                    <a:prstGeom prst="rect">
+                      <a:avLst/>
+                    </a:prstGeom>
+                    <a:noFill/>
+                    <a:ln>
+                      <a:noFill/>
+                    </a:ln>
+                  </pic:spPr>
+                </pic:pic>
+              </a:graphicData>
+            </a:graphic>
+          </wp:inline>
+        </w:drawing>
+      </w:r>
+      <w:r>
+        <w:rPr>
+          <w:rFonts w:ascii="LM Roman 9" w:hAnsi="LM Roman 9"/>
+        </w:rPr>
+        <w:t xml:space="preserve">               </w:t>
+      </w:r>
+      <w:r>
+        <w:rPr>
+          <w:rFonts w:ascii="LM Roman 9" w:hAnsi="LM Roman 9"/>
+          <w:noProof/>
+        </w:rPr>
+        <w:drawing>
+          <wp:inline distT="0" distB="0" distL="0" distR="0" wp14:anchorId="69242950" wp14:editId="037CC629">
+            <wp:extent cx="2232899" cy="3971904"/>
+            <wp:effectExtent l="0" t="0" r="0" b="0"/>
+            <wp:docPr id="22" name="Immagine 22"/>
+            <wp:cNvGraphicFramePr>
+              <a:graphicFrameLocks xmlns:a="http://schemas.openxmlformats.org/drawingml/2006/main" noChangeAspect="1"/>
+            </wp:cNvGraphicFramePr>
+            <a:graphic xmlns:a="http://schemas.openxmlformats.org/drawingml/2006/main">
+              <a:graphicData uri="http://schemas.openxmlformats.org/drawingml/2006/picture">
+                <pic:pic xmlns:pic="http://schemas.openxmlformats.org/drawingml/2006/picture">
+                  <pic:nvPicPr>
+                    <pic:cNvPr id="0" name="Picture 3"/>
+                    <pic:cNvPicPr>
+                      <a:picLocks noChangeAspect="1" noChangeArrowheads="1"/>
+                    </pic:cNvPicPr>
+                  </pic:nvPicPr>
+                  <pic:blipFill>
+                    <a:blip r:embed="rId37">
+                      <a:extLst>
+                        <a:ext uri="{28A0092B-C50C-407E-A947-70E740481C1C}">
+                          <a14:useLocalDpi xmlns:a14="http://schemas.microsoft.com/office/drawing/2010/main" val="0"/>
+                        </a:ext>
+                      </a:extLst>
+                    </a:blip>
+                    <a:srcRect/>
+                    <a:stretch>
+                      <a:fillRect/>
+                    </a:stretch>
+                  </pic:blipFill>
+                  <pic:spPr bwMode="auto">
+                    <a:xfrm>
+                      <a:off x="0" y="0"/>
+                      <a:ext cx="2257532" cy="4015722"/>
+                    </a:xfrm>
+                    <a:prstGeom prst="rect">
+                      <a:avLst/>
+                    </a:prstGeom>
+                    <a:noFill/>
+                    <a:ln>
+                      <a:noFill/>
+                    </a:ln>
+                  </pic:spPr>
+                </pic:pic>
+              </a:graphicData>
+            </a:graphic>
+          </wp:inline>
+        </w:drawing>
+      </w:r>
+    </w:p>
+    <w:p>
+      <w:pPr>
+        <w:ind w:left="708"/>
+        <w:jc w:val="both"/>
+        <w:rPr>
+          <w:rFonts w:ascii="LM Roman 9" w:hAnsi="LM Roman 9"/>
+        </w:rPr>
+      </w:pPr>
+      <w:r>
+        <w:rPr>
+          <w:rFonts w:ascii="LM Roman 9" w:hAnsi="LM Roman 9"/>
+          <w:i/>
+        </w:rPr>
+        <w:t xml:space="preserve">    </w:t>
+      </w:r>
+      <w:r>
+        <w:rPr>
+          <w:rFonts w:ascii="LM Roman 9" w:hAnsi="LM Roman 9"/>
+          <w:i/>
+        </w:rPr>
+        <w:t>Figure 1</w:t>
+      </w:r>
+      <w:r>
+        <w:rPr>
+          <w:rFonts w:ascii="LM Roman 9" w:hAnsi="LM Roman 9"/>
+          <w:i/>
+        </w:rPr>
+        <w:t>5</w:t>
+      </w:r>
+      <w:r>
+        <w:rPr>
+          <w:rFonts w:ascii="LM Roman 9" w:hAnsi="LM Roman 9"/>
+          <w:i/>
+        </w:rPr>
+        <w:t xml:space="preserve"> – </w:t>
+      </w:r>
+      <w:r>
+        <w:rPr>
+          <w:rFonts w:ascii="LM Roman 9" w:hAnsi="LM Roman 9"/>
+          <w:i/>
+        </w:rPr>
+        <w:t>Violations reported to authorities</w:t>
+      </w:r>
+      <w:r>
+        <w:rPr>
+          <w:rFonts w:ascii="LM Roman 9" w:hAnsi="LM Roman 9"/>
+          <w:i/>
         </w:rPr>
         <w:tab/>
-      </w:r>
+        <w:t xml:space="preserve">     </w:t>
+      </w:r>
+      <w:r>
+        <w:rPr>
+          <w:rFonts w:ascii="LM Roman 9" w:hAnsi="LM Roman 9"/>
+          <w:i/>
+        </w:rPr>
+        <w:t>Figure 1</w:t>
+      </w:r>
+      <w:r>
+        <w:rPr>
+          <w:rFonts w:ascii="LM Roman 9" w:hAnsi="LM Roman 9"/>
+          <w:i/>
+        </w:rPr>
+        <w:t>6</w:t>
+      </w:r>
+      <w:r>
+        <w:rPr>
+          <w:rFonts w:ascii="LM Roman 9" w:hAnsi="LM Roman 9"/>
+          <w:i/>
+        </w:rPr>
+        <w:t xml:space="preserve"> – </w:t>
+      </w:r>
+      <w:r>
+        <w:rPr>
+          <w:rFonts w:ascii="LM Roman 9" w:hAnsi="LM Roman 9"/>
+          <w:i/>
+        </w:rPr>
+        <w:t>Authorities home screen</w:t>
+      </w:r>
+      <w:r>
+        <w:rPr>
+          <w:rFonts w:ascii="LM Roman 9" w:hAnsi="LM Roman 9"/>
+        </w:rPr>
+        <w:tab/>
+      </w:r>
+    </w:p>
+    <w:p>
+      <w:pPr>
+        <w:rPr>
+          <w:rFonts w:ascii="LM Roman 9" w:hAnsi="LM Roman 9"/>
+        </w:rPr>
+      </w:pPr>
+      <w:r>
+        <w:rPr>
+          <w:noProof/>
+        </w:rPr>
+        <w:lastRenderedPageBreak/>
+        <w:drawing>
+          <wp:inline distT="0" distB="0" distL="0" distR="0" wp14:anchorId="0C1AD1C7" wp14:editId="55963DDF">
+            <wp:extent cx="6120130" cy="4095750"/>
+            <wp:effectExtent l="0" t="0" r="0" b="0"/>
+            <wp:docPr id="23" name="Immagine 23"/>
+            <wp:cNvGraphicFramePr>
+              <a:graphicFrameLocks xmlns:a="http://schemas.openxmlformats.org/drawingml/2006/main" noChangeAspect="1"/>
+            </wp:cNvGraphicFramePr>
+            <a:graphic xmlns:a="http://schemas.openxmlformats.org/drawingml/2006/main">
+              <a:graphicData uri="http://schemas.openxmlformats.org/drawingml/2006/picture">
+                <pic:pic xmlns:pic="http://schemas.openxmlformats.org/drawingml/2006/picture">
+                  <pic:nvPicPr>
+                    <pic:cNvPr id="0" name="Picture 4"/>
+                    <pic:cNvPicPr>
+                      <a:picLocks noChangeAspect="1" noChangeArrowheads="1"/>
+                    </pic:cNvPicPr>
+                  </pic:nvPicPr>
+                  <pic:blipFill>
+                    <a:blip r:embed="rId38">
+                      <a:extLst>
+                        <a:ext uri="{28A0092B-C50C-407E-A947-70E740481C1C}">
+                          <a14:useLocalDpi xmlns:a14="http://schemas.microsoft.com/office/drawing/2010/main" val="0"/>
+                        </a:ext>
+                      </a:extLst>
+                    </a:blip>
+                    <a:srcRect/>
+                    <a:stretch>
+                      <a:fillRect/>
+                    </a:stretch>
+                  </pic:blipFill>
+                  <pic:spPr bwMode="auto">
+                    <a:xfrm>
+                      <a:off x="0" y="0"/>
+                      <a:ext cx="6120130" cy="4095750"/>
+                    </a:xfrm>
+                    <a:prstGeom prst="rect">
+                      <a:avLst/>
+                    </a:prstGeom>
+                    <a:noFill/>
+                    <a:ln>
+                      <a:noFill/>
+                    </a:ln>
+                  </pic:spPr>
+                </pic:pic>
+              </a:graphicData>
+            </a:graphic>
+          </wp:inline>
+        </w:drawing>
+      </w:r>
+    </w:p>
+    <w:p>
+      <w:pPr>
+        <w:ind w:firstLine="708"/>
+        <w:rPr>
+          <w:rFonts w:ascii="LM Roman 9" w:hAnsi="LM Roman 9"/>
+          <w:i/>
+        </w:rPr>
+      </w:pPr>
+      <w:r>
+        <w:rPr>
+          <w:rFonts w:ascii="LM Roman 9" w:hAnsi="LM Roman 9"/>
+          <w:i/>
+        </w:rPr>
+        <w:t>Figure 1</w:t>
+      </w:r>
+      <w:r>
+        <w:rPr>
+          <w:rFonts w:ascii="LM Roman 9" w:hAnsi="LM Roman 9"/>
+          <w:i/>
+        </w:rPr>
+        <w:t>7</w:t>
+      </w:r>
+      <w:r>
+        <w:rPr>
+          <w:rFonts w:ascii="LM Roman 9" w:hAnsi="LM Roman 9"/>
+          <w:i/>
+        </w:rPr>
+        <w:t xml:space="preserve"> – exclusive authority SafeStreets desktop access through secure SaaS web-app</w:t>
+      </w:r>
+    </w:p>
+    <w:p>
+      <w:pPr>
+        <w:jc w:val="both"/>
+        <w:rPr>
+          <w:rFonts w:ascii="LM Roman 9" w:hAnsi="LM Roman 9"/>
+        </w:rPr>
+      </w:pPr>
+    </w:p>
+    <w:p>
+      <w:pPr>
+        <w:jc w:val="both"/>
+        <w:rPr>
+          <w:rFonts w:ascii="LM Roman 9" w:hAnsi="LM Roman 9"/>
+        </w:rPr>
+      </w:pPr>
+    </w:p>
+    <w:p>
+      <w:pPr>
+        <w:jc w:val="both"/>
+        <w:rPr>
+          <w:rFonts w:ascii="LM Roman 9" w:hAnsi="LM Roman 9"/>
+          <w:i/>
+        </w:rPr>
+      </w:pPr>
+    </w:p>
+    <w:p>
+      <w:pPr>
+        <w:pStyle w:val="Titolo3"/>
+        <w:ind w:left="708" w:firstLine="708"/>
+        <w:rPr>
+          <w:rFonts w:ascii="LM Roman 9" w:hAnsi="LM Roman 9"/>
+        </w:rPr>
+      </w:pPr>
+      <w:bookmarkStart w:id="24" w:name="_Toc23719616"/>
+      <w:r>
+        <w:rPr>
+          <w:rFonts w:ascii="LM Roman 9" w:hAnsi="LM Roman 9"/>
+        </w:rPr>
+        <w:t>3.1.2 Hardware Interfaces</w:t>
+      </w:r>
+      <w:bookmarkEnd w:id="24"/>
     </w:p>
     <w:p>
       <w:pPr>
@@ -9720,6 +10381,29 @@
           <w:rFonts w:ascii="LM Roman 9" w:hAnsi="LM Roman 9"/>
         </w:rPr>
       </w:pPr>
+      <w:r>
+        <w:rPr>
+          <w:rFonts w:ascii="LM Roman 9" w:hAnsi="LM Roman 9"/>
+        </w:rPr>
+        <w:t>The S2B has no hardware interface since it’s an application which can be normally installed on user’s and authority’s smartphones or configured on the authorities’ computers (For further information, see the DD).</w:t>
+      </w:r>
+    </w:p>
+    <w:p>
+      <w:pPr>
+        <w:pStyle w:val="Titolo3"/>
+        <w:ind w:left="708" w:firstLine="708"/>
+        <w:rPr>
+          <w:rFonts w:ascii="LM Roman 9" w:hAnsi="LM Roman 9"/>
+        </w:rPr>
+      </w:pPr>
+      <w:bookmarkStart w:id="25" w:name="_Toc23719617"/>
+      <w:r>
+        <w:rPr>
+          <w:rFonts w:ascii="LM Roman 9" w:hAnsi="LM Roman 9"/>
+        </w:rPr>
+        <w:t>3.1.3 Software Interfaces</w:t>
+      </w:r>
+      <w:bookmarkEnd w:id="25"/>
     </w:p>
     <w:p>
       <w:pPr>
@@ -9729,6 +10413,12 @@
           <w:rFonts w:ascii="LM Roman 9" w:hAnsi="LM Roman 9"/>
         </w:rPr>
       </w:pPr>
+      <w:r>
+        <w:rPr>
+          <w:rFonts w:ascii="LM Roman 9" w:hAnsi="LM Roman 9"/>
+        </w:rPr>
+        <w:t>There are two main interfaces to-be implemented in order to satisfy the main functionalities of the application. Here will be introduced only an overview, for further information, see DD.</w:t>
+      </w:r>
     </w:p>
     <w:p>
       <w:pPr>
@@ -9738,6 +10428,60 @@
           <w:rFonts w:ascii="LM Roman 9" w:hAnsi="LM Roman 9"/>
         </w:rPr>
       </w:pPr>
+      <w:r>
+        <w:rPr>
+          <w:rFonts w:ascii="LM Roman 9" w:hAnsi="LM Roman 9"/>
+        </w:rPr>
+        <w:t>The first interface is an interface on the authorities’ devices in order to interact with the notified violations or suggestions virtually. The second one has to interact with the municipality database in order to allow crossing SafeStreets’ data types with municipality’s</w:t>
+      </w:r>
+      <w:r>
+        <w:rPr>
+          <w:rFonts w:ascii="LM Roman 9" w:hAnsi="LM Roman 9"/>
+        </w:rPr>
+        <w:t xml:space="preserve"> data</w:t>
+      </w:r>
+      <w:r>
+        <w:rPr>
+          <w:rFonts w:ascii="LM Roman 9" w:hAnsi="LM Roman 9"/>
+        </w:rPr>
+        <w:t>.</w:t>
+      </w:r>
+      <w:r>
+        <w:rPr>
+          <w:rFonts w:ascii="LM Roman 9" w:hAnsi="LM Roman 9"/>
+        </w:rPr>
+        <w:t xml:space="preserve"> The third interface is to interact with the Italian license plate verifier and with State Police license plate verifier.</w:t>
+      </w:r>
+    </w:p>
+    <w:p>
+      <w:pPr>
+        <w:pStyle w:val="Titolo3"/>
+        <w:rPr>
+          <w:rFonts w:ascii="LM Roman 9" w:hAnsi="LM Roman 9"/>
+        </w:rPr>
+      </w:pPr>
+      <w:r>
+        <w:rPr>
+          <w:rFonts w:ascii="LM Roman 9" w:hAnsi="LM Roman 9"/>
+          <w:lang w:val="en-US"/>
+        </w:rPr>
+        <w:tab/>
+      </w:r>
+      <w:r>
+        <w:rPr>
+          <w:rFonts w:ascii="LM Roman 9" w:hAnsi="LM Roman 9"/>
+          <w:lang w:val="en-US"/>
+        </w:rPr>
+        <w:tab/>
+      </w:r>
+      <w:bookmarkStart w:id="26" w:name="_Toc23719618"/>
+      <w:r>
+        <w:rPr>
+          <w:rFonts w:ascii="LM Roman 9" w:hAnsi="LM Roman 9"/>
+        </w:rPr>
+        <w:t>3.1.4 Communication Interfaces</w:t>
+      </w:r>
+      <w:bookmarkEnd w:id="26"/>
     </w:p>
     <w:p>
       <w:pPr>
@@ -9747,284 +10491,12 @@
           <w:rFonts w:ascii="LM Roman 9" w:hAnsi="LM Roman 9"/>
         </w:rPr>
       </w:pPr>
-    </w:p>
-    <w:p>
-      <w:pPr>
-        <w:ind w:left="1416"/>
-        <w:jc w:val="both"/>
-        <w:rPr>
-          <w:rFonts w:ascii="LM Roman 9" w:hAnsi="LM Roman 9"/>
-        </w:rPr>
-      </w:pPr>
-    </w:p>
-    <w:p>
-      <w:pPr>
-        <w:ind w:left="1416"/>
-        <w:jc w:val="both"/>
-        <w:rPr>
-          <w:rFonts w:ascii="LM Roman 9" w:hAnsi="LM Roman 9"/>
-        </w:rPr>
-      </w:pPr>
-    </w:p>
-    <w:p>
-      <w:pPr>
-        <w:ind w:left="1416"/>
-        <w:jc w:val="both"/>
-        <w:rPr>
-          <w:rFonts w:ascii="LM Roman 9" w:hAnsi="LM Roman 9"/>
-        </w:rPr>
-      </w:pPr>
-    </w:p>
-    <w:p>
-      <w:pPr>
-        <w:ind w:left="1416"/>
-        <w:jc w:val="both"/>
-        <w:rPr>
-          <w:rFonts w:ascii="LM Roman 9" w:hAnsi="LM Roman 9"/>
-        </w:rPr>
-      </w:pPr>
-    </w:p>
-    <w:p>
-      <w:pPr>
-        <w:ind w:left="1416"/>
-        <w:jc w:val="both"/>
-        <w:rPr>
-          <w:rFonts w:ascii="LM Roman 9" w:hAnsi="LM Roman 9"/>
-        </w:rPr>
-      </w:pPr>
-    </w:p>
-    <w:p>
-      <w:pPr>
-        <w:ind w:left="1416"/>
-        <w:jc w:val="both"/>
-        <w:rPr>
-          <w:rFonts w:ascii="LM Roman 9" w:hAnsi="LM Roman 9"/>
-        </w:rPr>
-      </w:pPr>
-    </w:p>
-    <w:p>
-      <w:pPr>
-        <w:ind w:left="1416"/>
-        <w:jc w:val="both"/>
-        <w:rPr>
-          <w:rFonts w:ascii="LM Roman 9" w:hAnsi="LM Roman 9"/>
-        </w:rPr>
-      </w:pPr>
-    </w:p>
-    <w:p>
-      <w:pPr>
-        <w:ind w:left="1416"/>
-        <w:jc w:val="both"/>
-        <w:rPr>
-          <w:rFonts w:ascii="LM Roman 9" w:hAnsi="LM Roman 9"/>
-        </w:rPr>
-      </w:pPr>
-    </w:p>
-    <w:p>
-      <w:pPr>
-        <w:ind w:left="1416"/>
-        <w:jc w:val="both"/>
-        <w:rPr>
-          <w:rFonts w:ascii="LM Roman 9" w:hAnsi="LM Roman 9"/>
-        </w:rPr>
-      </w:pPr>
-    </w:p>
-    <w:p>
-      <w:pPr>
-        <w:ind w:left="1416"/>
-        <w:jc w:val="both"/>
-        <w:rPr>
-          <w:rFonts w:ascii="LM Roman 9" w:hAnsi="LM Roman 9"/>
-        </w:rPr>
-      </w:pPr>
-    </w:p>
-    <w:p>
-      <w:pPr>
-        <w:ind w:left="1416"/>
-        <w:jc w:val="both"/>
-        <w:rPr>
-          <w:rFonts w:ascii="LM Roman 9" w:hAnsi="LM Roman 9"/>
-        </w:rPr>
-      </w:pPr>
-    </w:p>
-    <w:p>
-      <w:pPr>
-        <w:pStyle w:val="Titolo3"/>
-        <w:ind w:left="708" w:firstLine="708"/>
-        <w:rPr>
-          <w:rFonts w:ascii="LM Roman 9" w:hAnsi="LM Roman 9"/>
-        </w:rPr>
-      </w:pPr>
-      <w:bookmarkStart w:id="24" w:name="_Toc23719616"/>
-      <w:r>
-        <w:rPr>
-          <w:rFonts w:ascii="LM Roman 9" w:hAnsi="LM Roman 9"/>
-        </w:rPr>
-        <w:lastRenderedPageBreak/>
-        <w:t>3.1.2 Hardware Interfaces</w:t>
-      </w:r>
-      <w:bookmarkEnd w:id="24"/>
-    </w:p>
-    <w:p>
-      <w:pPr>
-        <w:ind w:left="1416"/>
-        <w:jc w:val="both"/>
-        <w:rPr>
-          <w:rFonts w:ascii="LM Roman 9" w:hAnsi="LM Roman 9"/>
-        </w:rPr>
-      </w:pPr>
-      <w:r>
-        <w:rPr>
-          <w:rFonts w:ascii="LM Roman 9" w:hAnsi="LM Roman 9"/>
-        </w:rPr>
-        <w:t>The S2B has no hardware interface since it’s an application which can be normally installed on user’s and authority’s smartphones or configured on the authorities’ computers (For further information, see the DD).</w:t>
-      </w:r>
-    </w:p>
-    <w:p>
-      <w:pPr>
-        <w:pStyle w:val="Titolo3"/>
-        <w:ind w:left="708" w:firstLine="708"/>
-        <w:rPr>
-          <w:rFonts w:ascii="LM Roman 9" w:hAnsi="LM Roman 9"/>
-        </w:rPr>
-      </w:pPr>
-      <w:bookmarkStart w:id="25" w:name="_Toc23719617"/>
-      <w:r>
-        <w:rPr>
-          <w:rFonts w:ascii="LM Roman 9" w:hAnsi="LM Roman 9"/>
-        </w:rPr>
-        <w:t>3.1.3 Software Interfaces</w:t>
-      </w:r>
-      <w:bookmarkEnd w:id="25"/>
-    </w:p>
-    <w:p>
-      <w:pPr>
-        <w:ind w:left="1416"/>
-        <w:jc w:val="both"/>
-        <w:rPr>
-          <w:rFonts w:ascii="LM Roman 9" w:hAnsi="LM Roman 9"/>
-        </w:rPr>
-      </w:pPr>
-      <w:r>
-        <w:rPr>
-          <w:rFonts w:ascii="LM Roman 9" w:hAnsi="LM Roman 9"/>
-        </w:rPr>
-        <w:t>There are two main interfaces to-be implemented in order to satisfy the main functionalities of the application. Here will be introduced only an overview, for further information, see DD.</w:t>
-      </w:r>
-    </w:p>
-    <w:p>
-      <w:pPr>
-        <w:ind w:left="1416"/>
-        <w:jc w:val="both"/>
-        <w:rPr>
-          <w:rFonts w:ascii="LM Roman 9" w:hAnsi="LM Roman 9"/>
-        </w:rPr>
-      </w:pPr>
-      <w:r>
-        <w:rPr>
-          <w:rFonts w:ascii="LM Roman 9" w:hAnsi="LM Roman 9"/>
-        </w:rPr>
-        <w:t>The first interface is an interface on the authorities’ devices in order to interact with the notified violations or suggestions virtually. The second one has to interact with the municipality database in order to allow crossing SafeStreets’ data types with municipality’s</w:t>
-      </w:r>
-      <w:r>
-        <w:rPr>
-          <w:rFonts w:ascii="LM Roman 9" w:hAnsi="LM Roman 9"/>
-        </w:rPr>
-        <w:t xml:space="preserve"> data</w:t>
-      </w:r>
-      <w:r>
-        <w:rPr>
-          <w:rFonts w:ascii="LM Roman 9" w:hAnsi="LM Roman 9"/>
-        </w:rPr>
-        <w:t>.</w:t>
-      </w:r>
-      <w:r>
-        <w:rPr>
-          <w:rFonts w:ascii="LM Roman 9" w:hAnsi="LM Roman 9"/>
-        </w:rPr>
-        <w:t xml:space="preserve"> The third interface is to interact with the Italian license plate verifier and with State Police license plate verifier.</w:t>
-      </w:r>
-    </w:p>
-    <w:p>
-      <w:pPr>
-        <w:pStyle w:val="Titolo3"/>
-        <w:rPr>
-          <w:rFonts w:ascii="LM Roman 9" w:hAnsi="LM Roman 9"/>
-        </w:rPr>
-      </w:pPr>
-      <w:r>
-        <w:rPr>
-          <w:rFonts w:ascii="LM Roman 9" w:hAnsi="LM Roman 9"/>
-          <w:lang w:val="en-US"/>
-        </w:rPr>
-        <w:tab/>
-      </w:r>
-      <w:r>
-        <w:rPr>
-          <w:rFonts w:ascii="LM Roman 9" w:hAnsi="LM Roman 9"/>
-          <w:lang w:val="en-US"/>
-        </w:rPr>
-        <w:tab/>
-      </w:r>
-      <w:bookmarkStart w:id="26" w:name="_Toc23719618"/>
-      <w:r>
-        <w:rPr>
-          <w:rFonts w:ascii="LM Roman 9" w:hAnsi="LM Roman 9"/>
-        </w:rPr>
-        <w:t>3.1.4 Communication Interfaces</w:t>
-      </w:r>
-      <w:bookmarkEnd w:id="26"/>
-    </w:p>
-    <w:p>
-      <w:pPr>
-        <w:ind w:left="1416"/>
-        <w:jc w:val="both"/>
-        <w:rPr>
-          <w:rFonts w:ascii="LM Roman 9" w:hAnsi="LM Roman 9"/>
-        </w:rPr>
-      </w:pPr>
       <w:r>
         <w:rPr>
           <w:rFonts w:ascii="LM Roman 9" w:hAnsi="LM Roman 9"/>
         </w:rPr>
         <w:t>There’s an asynchronous communication interface between user interface and authority interface. For further information see DD.</w:t>
       </w:r>
-    </w:p>
-    <w:p>
-      <w:pPr>
-        <w:ind w:left="1416"/>
-        <w:jc w:val="both"/>
-        <w:rPr>
-          <w:rFonts w:ascii="LM Roman 9" w:hAnsi="LM Roman 9"/>
-        </w:rPr>
-      </w:pPr>
-    </w:p>
-    <w:p>
-      <w:pPr>
-        <w:ind w:left="1416"/>
-        <w:jc w:val="both"/>
-        <w:rPr>
-          <w:rFonts w:ascii="LM Roman 9" w:hAnsi="LM Roman 9"/>
-        </w:rPr>
-      </w:pPr>
-    </w:p>
-    <w:p>
-      <w:pPr>
-        <w:ind w:left="1416"/>
-        <w:jc w:val="both"/>
-        <w:rPr>
-          <w:rFonts w:ascii="LM Roman 9" w:hAnsi="LM Roman 9"/>
-        </w:rPr>
-      </w:pPr>
-    </w:p>
-    <w:p>
-      <w:pPr>
-        <w:ind w:left="1416"/>
-        <w:jc w:val="both"/>
-        <w:rPr>
-          <w:rFonts w:ascii="LM Roman 9" w:hAnsi="LM Roman 9"/>
-        </w:rPr>
-      </w:pPr>
     </w:p>
     <w:p>
       <w:pPr>
@@ -10039,6 +10511,7 @@
         <w:rPr>
           <w:rFonts w:ascii="LM Roman 9" w:hAnsi="LM Roman 9"/>
         </w:rPr>
+        <w:lastRenderedPageBreak/>
         <w:t>3.2 Functional Requirements</w:t>
       </w:r>
       <w:bookmarkEnd w:id="27"/>
@@ -10131,16 +10604,8 @@
         <w:rPr>
           <w:rFonts w:ascii="LM Roman 9" w:hAnsi="LM Roman 9"/>
         </w:rPr>
-        <w:t xml:space="preserve">After lots of complaints, his company decided to make all its employees use </w:t>
-      </w:r>
-      <w:proofErr w:type="spellStart"/>
-      <w:r>
-        <w:rPr>
-          <w:rFonts w:ascii="LM Roman 9" w:hAnsi="LM Roman 9"/>
-        </w:rPr>
-        <w:t>SafeStreets.</w:t>
-      </w:r>
-      <w:proofErr w:type="spellEnd"/>
+        <w:t>After lots of complaints, his company decided to make all its employees use SafeStreets.</w:t>
+      </w:r>
       <w:r>
         <w:rPr>
           <w:rFonts w:ascii="LM Roman 9" w:hAnsi="LM Roman 9"/>
@@ -10185,14 +10650,7 @@
         <w:rPr>
           <w:rFonts w:ascii="LM Roman 9" w:hAnsi="LM Roman 9"/>
         </w:rPr>
-        <w:t xml:space="preserve">Unfortunately, she was involved several times in little incidents when going away from her parking place due to someone who did a double lane parking. She indeed didn’t have to pay any fee but </w:t>
-      </w:r>
-      <w:r>
-        <w:rPr>
-          <w:rFonts w:ascii="LM Roman 9" w:hAnsi="LM Roman 9"/>
-        </w:rPr>
-        <w:lastRenderedPageBreak/>
-        <w:t>it’s very annoying to her having the car grounded at the mechanic. Her older nephew suggested her SafeStreets while talking during an afternoon, from that moment she discovered where she could park without any worries of double line parking violations and also contributed to improve SafeStreets efficiency by sending a violation notification of a double line parking and help any other member of SafeStreets community in having a better city, a safer city to live.</w:t>
+        <w:t>Unfortunately, she was involved several times in little incidents when going away from her parking place due to someone who did a double lane parking. She indeed didn’t have to pay any fee but it’s very annoying to her having the car grounded at the mechanic. Her older nephew suggested her SafeStreets while talking during an afternoon, from that moment she discovered where she could park without any worries of double line parking violations and also contributed to improve SafeStreets efficiency by sending a violation notification of a double line parking and help any other member of SafeStreets community in having a better city, a safer city to live.</w:t>
       </w:r>
     </w:p>
     <w:p>
@@ -10233,7 +10691,13 @@
         <w:rPr>
           <w:rFonts w:ascii="LM Roman 9" w:hAnsi="LM Roman 9"/>
         </w:rPr>
-        <w:t>14</w:t>
+        <w:t>1</w:t>
+      </w:r>
+      <w:r>
+        <w:rPr>
+          <w:rFonts w:ascii="LM Roman 9" w:hAnsi="LM Roman 9"/>
+        </w:rPr>
+        <w:t>8</w:t>
       </w:r>
       <w:r>
         <w:rPr>
@@ -10308,6 +10772,7 @@
           <w:rFonts w:ascii="LM Roman 9" w:hAnsi="LM Roman 9"/>
           <w:noProof/>
         </w:rPr>
+        <w:lastRenderedPageBreak/>
         <w:drawing>
           <wp:inline distT="0" distB="0" distL="0" distR="0" wp14:anchorId="470626F9" wp14:editId="32B329E3">
             <wp:extent cx="6786962" cy="5267325"/>
@@ -10326,7 +10791,7 @@
                     </pic:cNvPicPr>
                   </pic:nvPicPr>
                   <pic:blipFill>
-                    <a:blip r:embed="rId35">
+                    <a:blip r:embed="rId39">
                       <a:extLst>
                         <a:ext uri="{28A0092B-C50C-407E-A947-70E740481C1C}">
                           <a14:useLocalDpi xmlns:a14="http://schemas.microsoft.com/office/drawing/2010/main" val="0"/>
@@ -10377,14 +10842,21 @@
           <w:rFonts w:ascii="LM Roman 9" w:hAnsi="LM Roman 9"/>
           <w:i/>
         </w:rPr>
-        <w:t>14</w:t>
+        <w:t>1</w:t>
       </w:r>
       <w:r>
         <w:rPr>
           <w:rFonts w:ascii="LM Roman 9" w:hAnsi="LM Roman 9"/>
           <w:i/>
         </w:rPr>
-        <w:t xml:space="preserve"> – User Use Case Diagram</w:t>
+        <w:t xml:space="preserve">8 </w:t>
+      </w:r>
+      <w:r>
+        <w:rPr>
+          <w:rFonts w:ascii="LM Roman 9" w:hAnsi="LM Roman 9"/>
+          <w:i/>
+        </w:rPr>
+        <w:t>– User Use Case Diagram</w:t>
       </w:r>
     </w:p>
     <w:tbl>
@@ -11348,21 +11820,7 @@
               <w:rPr>
                 <w:rFonts w:ascii="LM Roman 9" w:hAnsi="LM Roman 9"/>
               </w:rPr>
-              <w:t xml:space="preserve">In these cases, </w:t>
-            </w:r>
-            <w:proofErr w:type="spellStart"/>
-            <w:r>
-              <w:rPr>
-                <w:rFonts w:ascii="LM Roman 9" w:hAnsi="LM Roman 9"/>
-              </w:rPr>
-              <w:t>SafeStreets</w:t>
-            </w:r>
-            <w:proofErr w:type="spellEnd"/>
-            <w:r>
-              <w:rPr>
-                <w:rFonts w:ascii="LM Roman 9" w:hAnsi="LM Roman 9"/>
-              </w:rPr>
-              <w:t xml:space="preserve"> app suggests the user which fields were to be checked due to errors.</w:t>
+              <w:t>In these cases, SafeStreets app suggests the user which fields were to be checked due to errors.</w:t>
             </w:r>
           </w:p>
           <w:p>
@@ -14864,7 +15322,7 @@
                     </pic:cNvPicPr>
                   </pic:nvPicPr>
                   <pic:blipFill>
-                    <a:blip r:embed="rId36">
+                    <a:blip r:embed="rId40">
                       <a:extLst>
                         <a:ext uri="{28A0092B-C50C-407E-A947-70E740481C1C}">
                           <a14:useLocalDpi xmlns:a14="http://schemas.microsoft.com/office/drawing/2010/main" val="0"/>
@@ -14939,7 +15397,14 @@
           <w:rFonts w:ascii="LM Roman 9" w:hAnsi="LM Roman 9"/>
           <w:i/>
         </w:rPr>
-        <w:t>15</w:t>
+        <w:t>1</w:t>
+      </w:r>
+      <w:r>
+        <w:rPr>
+          <w:rFonts w:ascii="LM Roman 9" w:hAnsi="LM Roman 9"/>
+          <w:i/>
+        </w:rPr>
+        <w:t>9</w:t>
       </w:r>
       <w:r>
         <w:rPr>
@@ -15007,7 +15472,7 @@
                     </pic:cNvPicPr>
                   </pic:nvPicPr>
                   <pic:blipFill>
-                    <a:blip r:embed="rId37">
+                    <a:blip r:embed="rId41">
                       <a:extLst>
                         <a:ext uri="{28A0092B-C50C-407E-A947-70E740481C1C}">
                           <a14:useLocalDpi xmlns:a14="http://schemas.microsoft.com/office/drawing/2010/main" val="0"/>
@@ -15082,7 +15547,7 @@
           <w:rFonts w:ascii="LM Roman 9" w:hAnsi="LM Roman 9"/>
           <w:i/>
         </w:rPr>
-        <w:t>16</w:t>
+        <w:t>20</w:t>
       </w:r>
       <w:r>
         <w:rPr>
@@ -15128,7 +15593,7 @@
                     </pic:cNvPicPr>
                   </pic:nvPicPr>
                   <pic:blipFill>
-                    <a:blip r:embed="rId38">
+                    <a:blip r:embed="rId42">
                       <a:extLst>
                         <a:ext uri="{28A0092B-C50C-407E-A947-70E740481C1C}">
                           <a14:useLocalDpi xmlns:a14="http://schemas.microsoft.com/office/drawing/2010/main" val="0"/>
@@ -15197,7 +15662,7 @@
           <w:rFonts w:ascii="LM Roman 9" w:hAnsi="LM Roman 9"/>
           <w:i/>
         </w:rPr>
-        <w:t>17</w:t>
+        <w:t>21</w:t>
       </w:r>
       <w:r>
         <w:rPr>
@@ -15355,21 +15820,7 @@
         <w:rPr>
           <w:rFonts w:ascii="LM Roman 9" w:hAnsi="LM Roman 9"/>
         </w:rPr>
-        <w:t xml:space="preserve"> to try </w:t>
-      </w:r>
-      <w:proofErr w:type="spellStart"/>
-      <w:r>
-        <w:rPr>
-          <w:rFonts w:ascii="LM Roman 9" w:hAnsi="LM Roman 9"/>
-        </w:rPr>
-        <w:t>SafeStreets</w:t>
-      </w:r>
-      <w:proofErr w:type="spellEnd"/>
-      <w:r>
-        <w:rPr>
-          <w:rFonts w:ascii="LM Roman 9" w:hAnsi="LM Roman 9"/>
-        </w:rPr>
-        <w:t>, it could be very useful to her.</w:t>
+        <w:t xml:space="preserve"> to try SafeStreets, it could be very useful to her.</w:t>
       </w:r>
       <w:r>
         <w:rPr>
@@ -15490,7 +15941,7 @@
                     </pic:cNvPicPr>
                   </pic:nvPicPr>
                   <pic:blipFill>
-                    <a:blip r:embed="rId39">
+                    <a:blip r:embed="rId43">
                       <a:extLst>
                         <a:ext uri="{28A0092B-C50C-407E-A947-70E740481C1C}">
                           <a14:useLocalDpi xmlns:a14="http://schemas.microsoft.com/office/drawing/2010/main" val="0"/>
@@ -15580,15 +16031,7 @@
           <w:i/>
           <w:lang w:val="en-US"/>
         </w:rPr>
-        <w:t>1</w:t>
-      </w:r>
-      <w:r>
-        <w:rPr>
-          <w:rFonts w:ascii="LM Roman 9" w:hAnsi="LM Roman 9"/>
-          <w:i/>
-          <w:lang w:val="en-US"/>
-        </w:rPr>
-        <w:t>8</w:t>
+        <w:t>22</w:t>
       </w:r>
       <w:r>
         <w:rPr>
@@ -17416,19 +17859,11 @@
                 <w:lang w:val="en-US"/>
               </w:rPr>
             </w:pPr>
-            <w:proofErr w:type="spellStart"/>
-            <w:r>
-              <w:rPr>
-                <w:rFonts w:ascii="LM Roman 9" w:hAnsi="LM Roman 9"/>
-              </w:rPr>
-              <w:t>SafeStreets</w:t>
-            </w:r>
-            <w:proofErr w:type="spellEnd"/>
-            <w:r>
-              <w:rPr>
-                <w:rFonts w:ascii="LM Roman 9" w:hAnsi="LM Roman 9"/>
-              </w:rPr>
-              <w:t xml:space="preserve"> app can’t access data due to missing Internet connection.</w:t>
+            <w:r>
+              <w:rPr>
+                <w:rFonts w:ascii="LM Roman 9" w:hAnsi="LM Roman 9"/>
+              </w:rPr>
+              <w:t>SafeStreets app can’t access data due to missing Internet connection.</w:t>
             </w:r>
             <w:r>
               <w:rPr>
@@ -18206,7 +18641,49 @@
                 <w:rFonts w:ascii="LM Roman 9" w:hAnsi="LM Roman 9"/>
                 <w:lang w:val="en-US"/>
               </w:rPr>
-              <w:t>The authority decides to notify the violation to help getting a better suggestion regarding security measures in his town through SafeStreets.</w:t>
+              <w:t>The authority decides to notify the violation to help getting better suggestion</w:t>
+            </w:r>
+            <w:r>
+              <w:rPr>
+                <w:rFonts w:ascii="LM Roman 9" w:hAnsi="LM Roman 9"/>
+                <w:lang w:val="en-US"/>
+              </w:rPr>
+              <w:t>s</w:t>
+            </w:r>
+            <w:r>
+              <w:rPr>
+                <w:rFonts w:ascii="LM Roman 9" w:hAnsi="LM Roman 9"/>
+                <w:lang w:val="en-US"/>
+              </w:rPr>
+              <w:t xml:space="preserve"> regarding</w:t>
+            </w:r>
+            <w:r>
+              <w:rPr>
+                <w:rFonts w:ascii="LM Roman 9" w:hAnsi="LM Roman 9"/>
+                <w:lang w:val="en-US"/>
+              </w:rPr>
+              <w:t xml:space="preserve"> possible</w:t>
+            </w:r>
+            <w:r>
+              <w:rPr>
+                <w:rFonts w:ascii="LM Roman 9" w:hAnsi="LM Roman 9"/>
+                <w:lang w:val="en-US"/>
+              </w:rPr>
+              <w:t xml:space="preserve"> security measures in his town through</w:t>
+            </w:r>
+            <w:r>
+              <w:rPr>
+                <w:rFonts w:ascii="LM Roman 9" w:hAnsi="LM Roman 9"/>
+                <w:lang w:val="en-US"/>
+              </w:rPr>
+              <w:t xml:space="preserve"> inferred suggestion by</w:t>
+            </w:r>
+            <w:r>
+              <w:rPr>
+                <w:rFonts w:ascii="LM Roman 9" w:hAnsi="LM Roman 9"/>
+                <w:lang w:val="en-US"/>
+              </w:rPr>
+              <w:t xml:space="preserve"> SafeStreets.</w:t>
             </w:r>
           </w:p>
           <w:p>
@@ -18355,7 +18832,37 @@
               <w:rPr>
                 <w:rFonts w:ascii="LM Roman 9" w:hAnsi="LM Roman 9"/>
               </w:rPr>
-              <w:t>SafeStreets app automatically adds other date like date, hour, precise position.</w:t>
+              <w:t>SafeStreets app</w:t>
+            </w:r>
+            <w:r>
+              <w:rPr>
+                <w:rFonts w:ascii="LM Roman 9" w:hAnsi="LM Roman 9"/>
+              </w:rPr>
+              <w:t>lication</w:t>
+            </w:r>
+            <w:r>
+              <w:rPr>
+                <w:rFonts w:ascii="LM Roman 9" w:hAnsi="LM Roman 9"/>
+              </w:rPr>
+              <w:t xml:space="preserve"> will </w:t>
+            </w:r>
+            <w:r>
+              <w:rPr>
+                <w:rFonts w:ascii="LM Roman 9" w:hAnsi="LM Roman 9"/>
+              </w:rPr>
+              <w:t>automatically add other dat</w:t>
+            </w:r>
+            <w:r>
+              <w:rPr>
+                <w:rFonts w:ascii="LM Roman 9" w:hAnsi="LM Roman 9"/>
+              </w:rPr>
+              <w:t>a</w:t>
+            </w:r>
+            <w:r>
+              <w:rPr>
+                <w:rFonts w:ascii="LM Roman 9" w:hAnsi="LM Roman 9"/>
+              </w:rPr>
+              <w:t xml:space="preserve"> like date, hour, precise position.</w:t>
             </w:r>
           </w:p>
           <w:p>
@@ -18689,9 +19196,8 @@
             <w:r>
               <w:rPr>
                 <w:rFonts w:ascii="LM Roman 9" w:hAnsi="LM Roman 9"/>
-                <w:lang w:val="en-US"/>
-              </w:rPr>
-              <w:br/>
+              </w:rPr>
+              <w:t xml:space="preserve"> </w:t>
             </w:r>
             <w:r>
               <w:rPr>
@@ -18723,9 +19229,8 @@
             <w:r>
               <w:rPr>
                 <w:rFonts w:ascii="LM Roman 9" w:hAnsi="LM Roman 9"/>
-                <w:lang w:val="en-US"/>
-              </w:rPr>
-              <w:br/>
+              </w:rPr>
+              <w:t xml:space="preserve"> </w:t>
             </w:r>
             <w:r>
               <w:rPr>
@@ -19041,7 +19546,7 @@
                     </pic:cNvPicPr>
                   </pic:nvPicPr>
                   <pic:blipFill>
-                    <a:blip r:embed="rId40">
+                    <a:blip r:embed="rId44">
                       <a:extLst>
                         <a:ext uri="{28A0092B-C50C-407E-A947-70E740481C1C}">
                           <a14:useLocalDpi xmlns:a14="http://schemas.microsoft.com/office/drawing/2010/main" val="0"/>
@@ -19109,14 +19614,14 @@
           <w:rFonts w:ascii="LM Roman 9" w:hAnsi="LM Roman 9"/>
           <w:i/>
         </w:rPr>
-        <w:t>Figure 1</w:t>
+        <w:t xml:space="preserve">Figure </w:t>
       </w:r>
       <w:r>
         <w:rPr>
           <w:rFonts w:ascii="LM Roman 9" w:hAnsi="LM Roman 9"/>
           <w:i/>
         </w:rPr>
-        <w:t>9</w:t>
+        <w:t>23</w:t>
       </w:r>
       <w:r>
         <w:rPr>
@@ -19163,7 +19668,7 @@
                     </pic:cNvPicPr>
                   </pic:nvPicPr>
                   <pic:blipFill>
-                    <a:blip r:embed="rId41">
+                    <a:blip r:embed="rId45">
                       <a:extLst>
                         <a:ext uri="{28A0092B-C50C-407E-A947-70E740481C1C}">
                           <a14:useLocalDpi xmlns:a14="http://schemas.microsoft.com/office/drawing/2010/main" val="0"/>
@@ -19232,7 +19737,7 @@
           <w:rFonts w:ascii="LM Roman 9" w:hAnsi="LM Roman 9"/>
           <w:i/>
         </w:rPr>
-        <w:t>0</w:t>
+        <w:t>4</w:t>
       </w:r>
       <w:r>
         <w:rPr>
@@ -19286,7 +19791,7 @@
                     </pic:cNvPicPr>
                   </pic:nvPicPr>
                   <pic:blipFill>
-                    <a:blip r:embed="rId42">
+                    <a:blip r:embed="rId46">
                       <a:extLst>
                         <a:ext uri="{28A0092B-C50C-407E-A947-70E740481C1C}">
                           <a14:useLocalDpi xmlns:a14="http://schemas.microsoft.com/office/drawing/2010/main" val="0"/>
@@ -19355,29 +19860,22 @@
           <w:rFonts w:ascii="LM Roman 9" w:hAnsi="LM Roman 9"/>
           <w:i/>
         </w:rPr>
-        <w:t>21</w:t>
+        <w:t>2</w:t>
       </w:r>
       <w:r>
         <w:rPr>
           <w:rFonts w:ascii="LM Roman 9" w:hAnsi="LM Roman 9"/>
           <w:i/>
         </w:rPr>
+        <w:t>5</w:t>
+      </w:r>
+      <w:r>
+        <w:rPr>
+          <w:rFonts w:ascii="LM Roman 9" w:hAnsi="LM Roman 9"/>
+          <w:i/>
+        </w:rPr>
         <w:t xml:space="preserve"> – Authority accessing Suggestions Sequence Diagram</w:t>
       </w:r>
-    </w:p>
-    <w:p>
-      <w:pPr>
-        <w:rPr>
-          <w:rFonts w:ascii="LM Roman 9" w:hAnsi="LM Roman 9"/>
-        </w:rPr>
-      </w:pPr>
-    </w:p>
-    <w:p>
-      <w:pPr>
-        <w:rPr>
-          <w:rFonts w:ascii="LM Roman 9" w:hAnsi="LM Roman 9"/>
-        </w:rPr>
-      </w:pPr>
     </w:p>
     <w:p>
       <w:pPr>
@@ -19490,6 +19988,7 @@
         <w:rPr>
           <w:rFonts w:ascii="LM Roman 9" w:hAnsi="LM Roman 9"/>
         </w:rPr>
+        <w:lastRenderedPageBreak/>
         <w:t>3.2.3 Requirements</w:t>
       </w:r>
       <w:bookmarkEnd w:id="31"/>
@@ -20169,7 +20668,6 @@
         <w:rPr>
           <w:rFonts w:ascii="LM Roman 9" w:hAnsi="LM Roman 9"/>
         </w:rPr>
-        <w:lastRenderedPageBreak/>
         <w:t>[R1</w:t>
       </w:r>
       <w:r>
@@ -20202,6 +20700,7 @@
         <w:rPr>
           <w:rFonts w:ascii="LM Roman 9" w:hAnsi="LM Roman 9"/>
         </w:rPr>
+        <w:lastRenderedPageBreak/>
         <w:t>[R1</w:t>
       </w:r>
       <w:r>
@@ -20960,7 +21459,6 @@
         <w:rPr>
           <w:rFonts w:ascii="LM Roman 9" w:hAnsi="LM Roman 9"/>
         </w:rPr>
-        <w:lastRenderedPageBreak/>
         <w:t>[G7] Every recognized authority must be able to receive suggestions about improving the local security</w:t>
       </w:r>
     </w:p>
@@ -20980,6 +21478,7 @@
         <w:rPr>
           <w:rFonts w:ascii="LM Roman 9" w:hAnsi="LM Roman 9"/>
         </w:rPr>
+        <w:lastRenderedPageBreak/>
         <w:t>[R2</w:t>
       </w:r>
       <w:r>
@@ -21736,46 +22235,46 @@
               <w:rPr>
                 <w:rFonts w:ascii="LM Roman 9" w:hAnsi="LM Roman 9"/>
               </w:rPr>
+              <w:t>R20</w:t>
+            </w:r>
+          </w:p>
+          <w:p>
+            <w:pPr>
+              <w:rPr>
+                <w:rFonts w:ascii="LM Roman 9" w:hAnsi="LM Roman 9"/>
+              </w:rPr>
+            </w:pPr>
+            <w:r>
+              <w:rPr>
+                <w:rFonts w:ascii="LM Roman 9" w:hAnsi="LM Roman 9"/>
+              </w:rPr>
+              <w:t>R21</w:t>
+            </w:r>
+          </w:p>
+          <w:p>
+            <w:pPr>
+              <w:rPr>
+                <w:rFonts w:ascii="LM Roman 9" w:hAnsi="LM Roman 9"/>
+              </w:rPr>
+            </w:pPr>
+            <w:r>
+              <w:rPr>
+                <w:rFonts w:ascii="LM Roman 9" w:hAnsi="LM Roman 9"/>
+              </w:rPr>
+              <w:t>R22</w:t>
+            </w:r>
+          </w:p>
+          <w:p>
+            <w:pPr>
+              <w:rPr>
+                <w:rFonts w:ascii="LM Roman 9" w:hAnsi="LM Roman 9"/>
+              </w:rPr>
+            </w:pPr>
+            <w:r>
+              <w:rPr>
+                <w:rFonts w:ascii="LM Roman 9" w:hAnsi="LM Roman 9"/>
+              </w:rPr>
               <w:lastRenderedPageBreak/>
-              <w:t>R20</w:t>
-            </w:r>
-          </w:p>
-          <w:p>
-            <w:pPr>
-              <w:rPr>
-                <w:rFonts w:ascii="LM Roman 9" w:hAnsi="LM Roman 9"/>
-              </w:rPr>
-            </w:pPr>
-            <w:r>
-              <w:rPr>
-                <w:rFonts w:ascii="LM Roman 9" w:hAnsi="LM Roman 9"/>
-              </w:rPr>
-              <w:t>R21</w:t>
-            </w:r>
-          </w:p>
-          <w:p>
-            <w:pPr>
-              <w:rPr>
-                <w:rFonts w:ascii="LM Roman 9" w:hAnsi="LM Roman 9"/>
-              </w:rPr>
-            </w:pPr>
-            <w:r>
-              <w:rPr>
-                <w:rFonts w:ascii="LM Roman 9" w:hAnsi="LM Roman 9"/>
-              </w:rPr>
-              <w:t>R22</w:t>
-            </w:r>
-          </w:p>
-          <w:p>
-            <w:pPr>
-              <w:rPr>
-                <w:rFonts w:ascii="LM Roman 9" w:hAnsi="LM Roman 9"/>
-              </w:rPr>
-            </w:pPr>
-            <w:r>
-              <w:rPr>
-                <w:rFonts w:ascii="LM Roman 9" w:hAnsi="LM Roman 9"/>
-              </w:rPr>
               <w:t>R23</w:t>
             </w:r>
           </w:p>
@@ -22055,46 +22554,46 @@
               <w:rPr>
                 <w:rFonts w:ascii="LM Roman 9" w:hAnsi="LM Roman 9"/>
               </w:rPr>
+              <w:t>G4</w:t>
+            </w:r>
+          </w:p>
+          <w:p>
+            <w:pPr>
+              <w:rPr>
+                <w:rFonts w:ascii="LM Roman 9" w:hAnsi="LM Roman 9"/>
+              </w:rPr>
+            </w:pPr>
+            <w:r>
+              <w:rPr>
+                <w:rFonts w:ascii="LM Roman 9" w:hAnsi="LM Roman 9"/>
+              </w:rPr>
+              <w:t>G4</w:t>
+            </w:r>
+          </w:p>
+          <w:p>
+            <w:pPr>
+              <w:rPr>
+                <w:rFonts w:ascii="LM Roman 9" w:hAnsi="LM Roman 9"/>
+              </w:rPr>
+            </w:pPr>
+            <w:r>
+              <w:rPr>
+                <w:rFonts w:ascii="LM Roman 9" w:hAnsi="LM Roman 9"/>
+              </w:rPr>
+              <w:t>G5</w:t>
+            </w:r>
+          </w:p>
+          <w:p>
+            <w:pPr>
+              <w:rPr>
+                <w:rFonts w:ascii="LM Roman 9" w:hAnsi="LM Roman 9"/>
+              </w:rPr>
+            </w:pPr>
+            <w:r>
+              <w:rPr>
+                <w:rFonts w:ascii="LM Roman 9" w:hAnsi="LM Roman 9"/>
+              </w:rPr>
               <w:lastRenderedPageBreak/>
-              <w:t>G4</w:t>
-            </w:r>
-          </w:p>
-          <w:p>
-            <w:pPr>
-              <w:rPr>
-                <w:rFonts w:ascii="LM Roman 9" w:hAnsi="LM Roman 9"/>
-              </w:rPr>
-            </w:pPr>
-            <w:r>
-              <w:rPr>
-                <w:rFonts w:ascii="LM Roman 9" w:hAnsi="LM Roman 9"/>
-              </w:rPr>
-              <w:t>G4</w:t>
-            </w:r>
-          </w:p>
-          <w:p>
-            <w:pPr>
-              <w:rPr>
-                <w:rFonts w:ascii="LM Roman 9" w:hAnsi="LM Roman 9"/>
-              </w:rPr>
-            </w:pPr>
-            <w:r>
-              <w:rPr>
-                <w:rFonts w:ascii="LM Roman 9" w:hAnsi="LM Roman 9"/>
-              </w:rPr>
-              <w:t>G5</w:t>
-            </w:r>
-          </w:p>
-          <w:p>
-            <w:pPr>
-              <w:rPr>
-                <w:rFonts w:ascii="LM Roman 9" w:hAnsi="LM Roman 9"/>
-              </w:rPr>
-            </w:pPr>
-            <w:r>
-              <w:rPr>
-                <w:rFonts w:ascii="LM Roman 9" w:hAnsi="LM Roman 9"/>
-              </w:rPr>
               <w:t>G5</w:t>
             </w:r>
           </w:p>
@@ -22397,46 +22896,46 @@
               <w:rPr>
                 <w:rFonts w:ascii="LM Roman 9" w:hAnsi="LM Roman 9"/>
               </w:rPr>
+              <w:t>Edit violation</w:t>
+            </w:r>
+          </w:p>
+          <w:p>
+            <w:pPr>
+              <w:rPr>
+                <w:rFonts w:ascii="LM Roman 9" w:hAnsi="LM Roman 9"/>
+              </w:rPr>
+            </w:pPr>
+            <w:r>
+              <w:rPr>
+                <w:rFonts w:ascii="LM Roman 9" w:hAnsi="LM Roman 9"/>
+              </w:rPr>
+              <w:t xml:space="preserve">Edit violation </w:t>
+            </w:r>
+          </w:p>
+          <w:p>
+            <w:pPr>
+              <w:rPr>
+                <w:rFonts w:ascii="LM Roman 9" w:hAnsi="LM Roman 9"/>
+              </w:rPr>
+            </w:pPr>
+            <w:r>
+              <w:rPr>
+                <w:rFonts w:ascii="LM Roman 9" w:hAnsi="LM Roman 9"/>
+              </w:rPr>
+              <w:t>View safeness map</w:t>
+            </w:r>
+          </w:p>
+          <w:p>
+            <w:pPr>
+              <w:rPr>
+                <w:rFonts w:ascii="LM Roman 9" w:hAnsi="LM Roman 9"/>
+              </w:rPr>
+            </w:pPr>
+            <w:r>
+              <w:rPr>
+                <w:rFonts w:ascii="LM Roman 9" w:hAnsi="LM Roman 9"/>
+              </w:rPr>
               <w:lastRenderedPageBreak/>
-              <w:t>Edit violation</w:t>
-            </w:r>
-          </w:p>
-          <w:p>
-            <w:pPr>
-              <w:rPr>
-                <w:rFonts w:ascii="LM Roman 9" w:hAnsi="LM Roman 9"/>
-              </w:rPr>
-            </w:pPr>
-            <w:r>
-              <w:rPr>
-                <w:rFonts w:ascii="LM Roman 9" w:hAnsi="LM Roman 9"/>
-              </w:rPr>
-              <w:t xml:space="preserve">Edit violation </w:t>
-            </w:r>
-          </w:p>
-          <w:p>
-            <w:pPr>
-              <w:rPr>
-                <w:rFonts w:ascii="LM Roman 9" w:hAnsi="LM Roman 9"/>
-              </w:rPr>
-            </w:pPr>
-            <w:r>
-              <w:rPr>
-                <w:rFonts w:ascii="LM Roman 9" w:hAnsi="LM Roman 9"/>
-              </w:rPr>
-              <w:t>View safeness map</w:t>
-            </w:r>
-          </w:p>
-          <w:p>
-            <w:pPr>
-              <w:rPr>
-                <w:rFonts w:ascii="LM Roman 9" w:hAnsi="LM Roman 9"/>
-              </w:rPr>
-            </w:pPr>
-            <w:r>
-              <w:rPr>
-                <w:rFonts w:ascii="LM Roman 9" w:hAnsi="LM Roman 9"/>
-              </w:rPr>
               <w:t>View safeness map</w:t>
             </w:r>
           </w:p>
@@ -22739,7 +23238,6 @@
         <w:rPr>
           <w:rFonts w:ascii="LM Roman 9" w:hAnsi="LM Roman 9"/>
         </w:rPr>
-        <w:lastRenderedPageBreak/>
         <w:t>3.4.2 Hardware limitations</w:t>
       </w:r>
       <w:bookmarkEnd w:id="35"/>
@@ -22756,7 +23254,14 @@
         <w:rPr>
           <w:rFonts w:ascii="LM Roman 9" w:hAnsi="LM Roman 9"/>
         </w:rPr>
-        <w:t>Since SafeStreets is an application that only sends and receives data, it doesn’t require a hardware infrastructure. However, as mentioned on the “Dependencies and constraints” section, to be able to run this application, a device must have both internet connection and a location system (for further information, see DD). At the same time this is not a hard constraint because nowadays electronic devices with a defined OS contain all the required characteristics so, these hardware limitations won’t create any unavoidable obstacle that could affect the usability of SafeStreets.</w:t>
+        <w:t xml:space="preserve">Since SafeStreets is an application that only sends and receives data, it doesn’t require a hardware infrastructure. However, as mentioned on the “Dependencies and constraints” section, to be able to run this application, a device must have both internet </w:t>
+      </w:r>
+      <w:r>
+        <w:rPr>
+          <w:rFonts w:ascii="LM Roman 9" w:hAnsi="LM Roman 9"/>
+        </w:rPr>
+        <w:lastRenderedPageBreak/>
+        <w:t>connection and a location system (for further information, see DD). At the same time this is not a hard constraint because nowadays electronic devices with a defined OS contain all the required characteristics so, these hardware limitations won’t create any unavoidable obstacle that could affect the usability of SafeStreets.</w:t>
       </w:r>
     </w:p>
     <w:p>
@@ -23038,7 +23543,6 @@
         <w:rPr>
           <w:rFonts w:ascii="LM Roman 9" w:hAnsi="LM Roman 9"/>
         </w:rPr>
-        <w:lastRenderedPageBreak/>
         <w:t>3.5.3 Maintainability</w:t>
       </w:r>
       <w:bookmarkEnd w:id="40"/>
@@ -23056,7 +23560,14 @@
           <w:rFonts w:ascii="LM Roman 9" w:hAnsi="LM Roman 9"/>
         </w:rPr>
         <w:tab/>
-        <w:t>SafeStreets shall be developed in such a way that future additional functionalities or any required fix will be done with the lowest cost possible. This document is providing some hints on the main logic behind the system, but it will be discussed in a further document the better approach and the best design pattern to achieve maintainability.</w:t>
+        <w:t xml:space="preserve">SafeStreets shall be developed in such a way that future additional functionalities or any required fix will be done with the lowest cost possible. This document is providing </w:t>
+      </w:r>
+      <w:r>
+        <w:rPr>
+          <w:rFonts w:ascii="LM Roman 9" w:hAnsi="LM Roman 9"/>
+        </w:rPr>
+        <w:lastRenderedPageBreak/>
+        <w:t>some hints on the main logic behind the system, but it will be discussed in a further document the better approach and the best design pattern to achieve maintainability.</w:t>
       </w:r>
     </w:p>
     <w:p>
@@ -25686,9 +26197,9 @@
     </w:lvl>
   </w:abstractNum>
   <w:abstractNum w:abstractNumId="26" w15:restartNumberingAfterBreak="0">
-    <w:nsid w:val="4DA215DE"/>
+    <w:nsid w:val="4AF320E5"/>
     <w:multiLevelType w:val="hybridMultilevel"/>
-    <w:tmpl w:val="A142D82A"/>
+    <w:tmpl w:val="7542C3F4"/>
     <w:lvl w:ilvl="0" w:tplc="04100001">
       <w:start w:val="1"/>
       <w:numFmt w:val="bullet"/>
@@ -25701,104 +26212,217 @@
         <w:rFonts w:ascii="Symbol" w:hAnsi="Symbol" w:hint="default"/>
       </w:rPr>
     </w:lvl>
-    <w:lvl w:ilvl="1" w:tplc="04100003" w:tentative="1">
+    <w:lvl w:ilvl="1" w:tplc="04100001">
+      <w:start w:val="1"/>
+      <w:numFmt w:val="bullet"/>
+      <w:lvlText w:val=""/>
+      <w:lvlJc w:val="left"/>
+      <w:pPr>
+        <w:ind w:left="2496" w:hanging="360"/>
+      </w:pPr>
+      <w:rPr>
+        <w:rFonts w:ascii="Symbol" w:hAnsi="Symbol" w:hint="default"/>
+      </w:rPr>
+    </w:lvl>
+    <w:lvl w:ilvl="2" w:tplc="04100005" w:tentative="1">
+      <w:start w:val="1"/>
+      <w:numFmt w:val="bullet"/>
+      <w:lvlText w:val=""/>
+      <w:lvlJc w:val="left"/>
+      <w:pPr>
+        <w:ind w:left="3216" w:hanging="360"/>
+      </w:pPr>
+      <w:rPr>
+        <w:rFonts w:ascii="Wingdings" w:hAnsi="Wingdings" w:hint="default"/>
+      </w:rPr>
+    </w:lvl>
+    <w:lvl w:ilvl="3" w:tplc="04100001" w:tentative="1">
+      <w:start w:val="1"/>
+      <w:numFmt w:val="bullet"/>
+      <w:lvlText w:val=""/>
+      <w:lvlJc w:val="left"/>
+      <w:pPr>
+        <w:ind w:left="3936" w:hanging="360"/>
+      </w:pPr>
+      <w:rPr>
+        <w:rFonts w:ascii="Symbol" w:hAnsi="Symbol" w:hint="default"/>
+      </w:rPr>
+    </w:lvl>
+    <w:lvl w:ilvl="4" w:tplc="04100003" w:tentative="1">
       <w:start w:val="1"/>
       <w:numFmt w:val="bullet"/>
       <w:lvlText w:val="o"/>
       <w:lvlJc w:val="left"/>
       <w:pPr>
-        <w:ind w:left="2496" w:hanging="360"/>
+        <w:ind w:left="4656" w:hanging="360"/>
       </w:pPr>
       <w:rPr>
         <w:rFonts w:ascii="Courier New" w:hAnsi="Courier New" w:cs="Courier New" w:hint="default"/>
       </w:rPr>
     </w:lvl>
-    <w:lvl w:ilvl="2" w:tplc="04100005" w:tentative="1">
+    <w:lvl w:ilvl="5" w:tplc="04100005" w:tentative="1">
       <w:start w:val="1"/>
       <w:numFmt w:val="bullet"/>
       <w:lvlText w:val=""/>
       <w:lvlJc w:val="left"/>
       <w:pPr>
-        <w:ind w:left="3216" w:hanging="360"/>
+        <w:ind w:left="5376" w:hanging="360"/>
       </w:pPr>
       <w:rPr>
         <w:rFonts w:ascii="Wingdings" w:hAnsi="Wingdings" w:hint="default"/>
       </w:rPr>
     </w:lvl>
-    <w:lvl w:ilvl="3" w:tplc="04100001" w:tentative="1">
+    <w:lvl w:ilvl="6" w:tplc="04100001" w:tentative="1">
       <w:start w:val="1"/>
       <w:numFmt w:val="bullet"/>
       <w:lvlText w:val=""/>
       <w:lvlJc w:val="left"/>
       <w:pPr>
-        <w:ind w:left="3936" w:hanging="360"/>
+        <w:ind w:left="6096" w:hanging="360"/>
       </w:pPr>
       <w:rPr>
         <w:rFonts w:ascii="Symbol" w:hAnsi="Symbol" w:hint="default"/>
       </w:rPr>
     </w:lvl>
-    <w:lvl w:ilvl="4" w:tplc="04100003" w:tentative="1">
+    <w:lvl w:ilvl="7" w:tplc="04100003" w:tentative="1">
       <w:start w:val="1"/>
       <w:numFmt w:val="bullet"/>
       <w:lvlText w:val="o"/>
       <w:lvlJc w:val="left"/>
       <w:pPr>
-        <w:ind w:left="4656" w:hanging="360"/>
+        <w:ind w:left="6816" w:hanging="360"/>
       </w:pPr>
       <w:rPr>
         <w:rFonts w:ascii="Courier New" w:hAnsi="Courier New" w:cs="Courier New" w:hint="default"/>
       </w:rPr>
     </w:lvl>
-    <w:lvl w:ilvl="5" w:tplc="04100005" w:tentative="1">
+    <w:lvl w:ilvl="8" w:tplc="04100005" w:tentative="1">
       <w:start w:val="1"/>
       <w:numFmt w:val="bullet"/>
       <w:lvlText w:val=""/>
       <w:lvlJc w:val="left"/>
       <w:pPr>
-        <w:ind w:left="5376" w:hanging="360"/>
+        <w:ind w:left="7536" w:hanging="360"/>
       </w:pPr>
       <w:rPr>
         <w:rFonts w:ascii="Wingdings" w:hAnsi="Wingdings" w:hint="default"/>
       </w:rPr>
     </w:lvl>
-    <w:lvl w:ilvl="6" w:tplc="04100001" w:tentative="1">
+  </w:abstractNum>
+  <w:abstractNum w:abstractNumId="27" w15:restartNumberingAfterBreak="0">
+    <w:nsid w:val="4DA215DE"/>
+    <w:multiLevelType w:val="hybridMultilevel"/>
+    <w:tmpl w:val="3DE84422"/>
+    <w:lvl w:ilvl="0" w:tplc="04100001">
       <w:start w:val="1"/>
       <w:numFmt w:val="bullet"/>
       <w:lvlText w:val=""/>
       <w:lvlJc w:val="left"/>
       <w:pPr>
-        <w:ind w:left="6096" w:hanging="360"/>
+        <w:ind w:left="1776" w:hanging="360"/>
       </w:pPr>
       <w:rPr>
         <w:rFonts w:ascii="Symbol" w:hAnsi="Symbol" w:hint="default"/>
       </w:rPr>
     </w:lvl>
-    <w:lvl w:ilvl="7" w:tplc="04100003" w:tentative="1">
+    <w:lvl w:ilvl="1" w:tplc="04100003">
       <w:start w:val="1"/>
       <w:numFmt w:val="bullet"/>
       <w:lvlText w:val="o"/>
       <w:lvlJc w:val="left"/>
       <w:pPr>
-        <w:ind w:left="6816" w:hanging="360"/>
+        <w:ind w:left="2496" w:hanging="360"/>
       </w:pPr>
       <w:rPr>
         <w:rFonts w:ascii="Courier New" w:hAnsi="Courier New" w:cs="Courier New" w:hint="default"/>
       </w:rPr>
     </w:lvl>
-    <w:lvl w:ilvl="8" w:tplc="04100005" w:tentative="1">
+    <w:lvl w:ilvl="2" w:tplc="04100005" w:tentative="1">
       <w:start w:val="1"/>
       <w:numFmt w:val="bullet"/>
       <w:lvlText w:val=""/>
       <w:lvlJc w:val="left"/>
       <w:pPr>
-        <w:ind w:left="7536" w:hanging="360"/>
+        <w:ind w:left="3216" w:hanging="360"/>
       </w:pPr>
       <w:rPr>
         <w:rFonts w:ascii="Wingdings" w:hAnsi="Wingdings" w:hint="default"/>
       </w:rPr>
     </w:lvl>
+    <w:lvl w:ilvl="3" w:tplc="04100001" w:tentative="1">
+      <w:start w:val="1"/>
+      <w:numFmt w:val="bullet"/>
+      <w:lvlText w:val=""/>
+      <w:lvlJc w:val="left"/>
+      <w:pPr>
+        <w:ind w:left="3936" w:hanging="360"/>
+      </w:pPr>
+      <w:rPr>
+        <w:rFonts w:ascii="Symbol" w:hAnsi="Symbol" w:hint="default"/>
+      </w:rPr>
+    </w:lvl>
+    <w:lvl w:ilvl="4" w:tplc="04100003" w:tentative="1">
+      <w:start w:val="1"/>
+      <w:numFmt w:val="bullet"/>
+      <w:lvlText w:val="o"/>
+      <w:lvlJc w:val="left"/>
+      <w:pPr>
+        <w:ind w:left="4656" w:hanging="360"/>
+      </w:pPr>
+      <w:rPr>
+        <w:rFonts w:ascii="Courier New" w:hAnsi="Courier New" w:cs="Courier New" w:hint="default"/>
+      </w:rPr>
+    </w:lvl>
+    <w:lvl w:ilvl="5" w:tplc="04100005" w:tentative="1">
+      <w:start w:val="1"/>
+      <w:numFmt w:val="bullet"/>
+      <w:lvlText w:val=""/>
+      <w:lvlJc w:val="left"/>
+      <w:pPr>
+        <w:ind w:left="5376" w:hanging="360"/>
+      </w:pPr>
+      <w:rPr>
+        <w:rFonts w:ascii="Wingdings" w:hAnsi="Wingdings" w:hint="default"/>
+      </w:rPr>
+    </w:lvl>
+    <w:lvl w:ilvl="6" w:tplc="04100001" w:tentative="1">
+      <w:start w:val="1"/>
+      <w:numFmt w:val="bullet"/>
+      <w:lvlText w:val=""/>
+      <w:lvlJc w:val="left"/>
+      <w:pPr>
+        <w:ind w:left="6096" w:hanging="360"/>
+      </w:pPr>
+      <w:rPr>
+        <w:rFonts w:ascii="Symbol" w:hAnsi="Symbol" w:hint="default"/>
+      </w:rPr>
+    </w:lvl>
+    <w:lvl w:ilvl="7" w:tplc="04100003" w:tentative="1">
+      <w:start w:val="1"/>
+      <w:numFmt w:val="bullet"/>
+      <w:lvlText w:val="o"/>
+      <w:lvlJc w:val="left"/>
+      <w:pPr>
+        <w:ind w:left="6816" w:hanging="360"/>
+      </w:pPr>
+      <w:rPr>
+        <w:rFonts w:ascii="Courier New" w:hAnsi="Courier New" w:cs="Courier New" w:hint="default"/>
+      </w:rPr>
+    </w:lvl>
+    <w:lvl w:ilvl="8" w:tplc="04100005" w:tentative="1">
+      <w:start w:val="1"/>
+      <w:numFmt w:val="bullet"/>
+      <w:lvlText w:val=""/>
+      <w:lvlJc w:val="left"/>
+      <w:pPr>
+        <w:ind w:left="7536" w:hanging="360"/>
+      </w:pPr>
+      <w:rPr>
+        <w:rFonts w:ascii="Wingdings" w:hAnsi="Wingdings" w:hint="default"/>
+      </w:rPr>
+    </w:lvl>
   </w:abstractNum>
-  <w:abstractNum w:abstractNumId="27" w15:restartNumberingAfterBreak="0">
+  <w:abstractNum w:abstractNumId="28" w15:restartNumberingAfterBreak="0">
     <w:nsid w:val="4DE8798B"/>
     <w:multiLevelType w:val="hybridMultilevel"/>
     <w:tmpl w:val="58A41F62"/>
@@ -25884,7 +26508,7 @@
       </w:pPr>
     </w:lvl>
   </w:abstractNum>
-  <w:abstractNum w:abstractNumId="28" w15:restartNumberingAfterBreak="0">
+  <w:abstractNum w:abstractNumId="29" w15:restartNumberingAfterBreak="0">
     <w:nsid w:val="51F61028"/>
     <w:multiLevelType w:val="hybridMultilevel"/>
     <w:tmpl w:val="EC3EB436"/>
@@ -25997,7 +26621,7 @@
       </w:rPr>
     </w:lvl>
   </w:abstractNum>
-  <w:abstractNum w:abstractNumId="29" w15:restartNumberingAfterBreak="0">
+  <w:abstractNum w:abstractNumId="30" w15:restartNumberingAfterBreak="0">
     <w:nsid w:val="52721FAD"/>
     <w:multiLevelType w:val="multilevel"/>
     <w:tmpl w:val="3F90C0F8"/>
@@ -26086,7 +26710,7 @@
       </w:pPr>
     </w:lvl>
   </w:abstractNum>
-  <w:abstractNum w:abstractNumId="30" w15:restartNumberingAfterBreak="0">
+  <w:abstractNum w:abstractNumId="31" w15:restartNumberingAfterBreak="0">
     <w:nsid w:val="52DE4BE0"/>
     <w:multiLevelType w:val="hybridMultilevel"/>
     <w:tmpl w:val="3970E692"/>
@@ -26172,7 +26796,7 @@
       </w:pPr>
     </w:lvl>
   </w:abstractNum>
-  <w:abstractNum w:abstractNumId="31" w15:restartNumberingAfterBreak="0">
+  <w:abstractNum w:abstractNumId="32" w15:restartNumberingAfterBreak="0">
     <w:nsid w:val="536B7732"/>
     <w:multiLevelType w:val="hybridMultilevel"/>
     <w:tmpl w:val="F65A7E6C"/>
@@ -26258,7 +26882,7 @@
       </w:pPr>
     </w:lvl>
   </w:abstractNum>
-  <w:abstractNum w:abstractNumId="32" w15:restartNumberingAfterBreak="0">
+  <w:abstractNum w:abstractNumId="33" w15:restartNumberingAfterBreak="0">
     <w:nsid w:val="56862CC5"/>
     <w:multiLevelType w:val="hybridMultilevel"/>
     <w:tmpl w:val="6EF4E650"/>
@@ -26371,7 +26995,7 @@
       </w:rPr>
     </w:lvl>
   </w:abstractNum>
-  <w:abstractNum w:abstractNumId="33" w15:restartNumberingAfterBreak="0">
+  <w:abstractNum w:abstractNumId="34" w15:restartNumberingAfterBreak="0">
     <w:nsid w:val="56F83D66"/>
     <w:multiLevelType w:val="hybridMultilevel"/>
     <w:tmpl w:val="5EA08A70"/>
@@ -26484,7 +27108,7 @@
       </w:rPr>
     </w:lvl>
   </w:abstractNum>
-  <w:abstractNum w:abstractNumId="34" w15:restartNumberingAfterBreak="0">
+  <w:abstractNum w:abstractNumId="35" w15:restartNumberingAfterBreak="0">
     <w:nsid w:val="5A246C89"/>
     <w:multiLevelType w:val="hybridMultilevel"/>
     <w:tmpl w:val="4246D782"/>
@@ -26570,7 +27194,7 @@
       </w:pPr>
     </w:lvl>
   </w:abstractNum>
-  <w:abstractNum w:abstractNumId="35" w15:restartNumberingAfterBreak="0">
+  <w:abstractNum w:abstractNumId="36" w15:restartNumberingAfterBreak="0">
     <w:nsid w:val="5ACE5D19"/>
     <w:multiLevelType w:val="hybridMultilevel"/>
     <w:tmpl w:val="BFA6C970"/>
@@ -26683,7 +27307,7 @@
       </w:rPr>
     </w:lvl>
   </w:abstractNum>
-  <w:abstractNum w:abstractNumId="36" w15:restartNumberingAfterBreak="0">
+  <w:abstractNum w:abstractNumId="37" w15:restartNumberingAfterBreak="0">
     <w:nsid w:val="5B743EF6"/>
     <w:multiLevelType w:val="hybridMultilevel"/>
     <w:tmpl w:val="236AE18C"/>
@@ -26769,7 +27393,7 @@
       </w:pPr>
     </w:lvl>
   </w:abstractNum>
-  <w:abstractNum w:abstractNumId="37" w15:restartNumberingAfterBreak="0">
+  <w:abstractNum w:abstractNumId="38" w15:restartNumberingAfterBreak="0">
     <w:nsid w:val="5D0B3E27"/>
     <w:multiLevelType w:val="hybridMultilevel"/>
     <w:tmpl w:val="17C07176"/>
@@ -26882,7 +27506,7 @@
       </w:rPr>
     </w:lvl>
   </w:abstractNum>
-  <w:abstractNum w:abstractNumId="38" w15:restartNumberingAfterBreak="0">
+  <w:abstractNum w:abstractNumId="39" w15:restartNumberingAfterBreak="0">
     <w:nsid w:val="5E757B92"/>
     <w:multiLevelType w:val="hybridMultilevel"/>
     <w:tmpl w:val="E4ECE516"/>
@@ -26968,7 +27592,7 @@
       </w:pPr>
     </w:lvl>
   </w:abstractNum>
-  <w:abstractNum w:abstractNumId="39" w15:restartNumberingAfterBreak="0">
+  <w:abstractNum w:abstractNumId="40" w15:restartNumberingAfterBreak="0">
     <w:nsid w:val="5E99612F"/>
     <w:multiLevelType w:val="hybridMultilevel"/>
     <w:tmpl w:val="0BF28790"/>
@@ -27081,7 +27705,7 @@
       </w:rPr>
     </w:lvl>
   </w:abstractNum>
-  <w:abstractNum w:abstractNumId="40" w15:restartNumberingAfterBreak="0">
+  <w:abstractNum w:abstractNumId="41" w15:restartNumberingAfterBreak="0">
     <w:nsid w:val="620F17ED"/>
     <w:multiLevelType w:val="hybridMultilevel"/>
     <w:tmpl w:val="24B6C79E"/>
@@ -27167,7 +27791,7 @@
       </w:pPr>
     </w:lvl>
   </w:abstractNum>
-  <w:abstractNum w:abstractNumId="41" w15:restartNumberingAfterBreak="0">
+  <w:abstractNum w:abstractNumId="42" w15:restartNumberingAfterBreak="0">
     <w:nsid w:val="627F7DF2"/>
     <w:multiLevelType w:val="hybridMultilevel"/>
     <w:tmpl w:val="237821BC"/>
@@ -27253,7 +27877,7 @@
       </w:pPr>
     </w:lvl>
   </w:abstractNum>
-  <w:abstractNum w:abstractNumId="42" w15:restartNumberingAfterBreak="0">
+  <w:abstractNum w:abstractNumId="43" w15:restartNumberingAfterBreak="0">
     <w:nsid w:val="682404CA"/>
     <w:multiLevelType w:val="hybridMultilevel"/>
     <w:tmpl w:val="5C9AF080"/>
@@ -27366,7 +27990,7 @@
       </w:rPr>
     </w:lvl>
   </w:abstractNum>
-  <w:abstractNum w:abstractNumId="43" w15:restartNumberingAfterBreak="0">
+  <w:abstractNum w:abstractNumId="44" w15:restartNumberingAfterBreak="0">
     <w:nsid w:val="697D3829"/>
     <w:multiLevelType w:val="hybridMultilevel"/>
     <w:tmpl w:val="7D78E784"/>
@@ -27479,7 +28103,7 @@
       </w:rPr>
     </w:lvl>
   </w:abstractNum>
-  <w:abstractNum w:abstractNumId="44" w15:restartNumberingAfterBreak="0">
+  <w:abstractNum w:abstractNumId="45" w15:restartNumberingAfterBreak="0">
     <w:nsid w:val="6F2E1A71"/>
     <w:multiLevelType w:val="hybridMultilevel"/>
     <w:tmpl w:val="38965742"/>
@@ -27565,7 +28189,7 @@
       </w:pPr>
     </w:lvl>
   </w:abstractNum>
-  <w:abstractNum w:abstractNumId="45" w15:restartNumberingAfterBreak="0">
+  <w:abstractNum w:abstractNumId="46" w15:restartNumberingAfterBreak="0">
     <w:nsid w:val="72364247"/>
     <w:multiLevelType w:val="hybridMultilevel"/>
     <w:tmpl w:val="B5A030B0"/>
@@ -27678,7 +28302,7 @@
       </w:rPr>
     </w:lvl>
   </w:abstractNum>
-  <w:abstractNum w:abstractNumId="46" w15:restartNumberingAfterBreak="0">
+  <w:abstractNum w:abstractNumId="47" w15:restartNumberingAfterBreak="0">
     <w:nsid w:val="727F3004"/>
     <w:multiLevelType w:val="hybridMultilevel"/>
     <w:tmpl w:val="6E02C9E0"/>
@@ -27764,7 +28388,7 @@
       </w:pPr>
     </w:lvl>
   </w:abstractNum>
-  <w:abstractNum w:abstractNumId="47" w15:restartNumberingAfterBreak="0">
+  <w:abstractNum w:abstractNumId="48" w15:restartNumberingAfterBreak="0">
     <w:nsid w:val="73AC502D"/>
     <w:multiLevelType w:val="hybridMultilevel"/>
     <w:tmpl w:val="2A4ADB44"/>
@@ -27877,7 +28501,7 @@
       </w:rPr>
     </w:lvl>
   </w:abstractNum>
-  <w:abstractNum w:abstractNumId="48" w15:restartNumberingAfterBreak="0">
+  <w:abstractNum w:abstractNumId="49" w15:restartNumberingAfterBreak="0">
     <w:nsid w:val="768B0885"/>
     <w:multiLevelType w:val="hybridMultilevel"/>
     <w:tmpl w:val="16ECDBAC"/>
@@ -27963,7 +28587,7 @@
       </w:pPr>
     </w:lvl>
   </w:abstractNum>
-  <w:abstractNum w:abstractNumId="49" w15:restartNumberingAfterBreak="0">
+  <w:abstractNum w:abstractNumId="50" w15:restartNumberingAfterBreak="0">
     <w:nsid w:val="77D61798"/>
     <w:multiLevelType w:val="hybridMultilevel"/>
     <w:tmpl w:val="A5289102"/>
@@ -28049,7 +28673,7 @@
       </w:pPr>
     </w:lvl>
   </w:abstractNum>
-  <w:abstractNum w:abstractNumId="50" w15:restartNumberingAfterBreak="0">
+  <w:abstractNum w:abstractNumId="51" w15:restartNumberingAfterBreak="0">
     <w:nsid w:val="79241C5D"/>
     <w:multiLevelType w:val="hybridMultilevel"/>
     <w:tmpl w:val="C3448412"/>
@@ -28162,7 +28786,7 @@
       </w:rPr>
     </w:lvl>
   </w:abstractNum>
-  <w:abstractNum w:abstractNumId="51" w15:restartNumberingAfterBreak="0">
+  <w:abstractNum w:abstractNumId="52" w15:restartNumberingAfterBreak="0">
     <w:nsid w:val="795048A2"/>
     <w:multiLevelType w:val="hybridMultilevel"/>
     <w:tmpl w:val="6E9269A8"/>
@@ -28275,7 +28899,7 @@
       </w:rPr>
     </w:lvl>
   </w:abstractNum>
-  <w:abstractNum w:abstractNumId="52" w15:restartNumberingAfterBreak="0">
+  <w:abstractNum w:abstractNumId="53" w15:restartNumberingAfterBreak="0">
     <w:nsid w:val="7B9A0EB8"/>
     <w:multiLevelType w:val="hybridMultilevel"/>
     <w:tmpl w:val="9B5481F4"/>
@@ -28361,7 +28985,7 @@
       </w:pPr>
     </w:lvl>
   </w:abstractNum>
-  <w:abstractNum w:abstractNumId="53" w15:restartNumberingAfterBreak="0">
+  <w:abstractNum w:abstractNumId="54" w15:restartNumberingAfterBreak="0">
     <w:nsid w:val="7BFB0E27"/>
     <w:multiLevelType w:val="hybridMultilevel"/>
     <w:tmpl w:val="3A4838A0"/>
@@ -28474,7 +29098,7 @@
       </w:rPr>
     </w:lvl>
   </w:abstractNum>
-  <w:abstractNum w:abstractNumId="54" w15:restartNumberingAfterBreak="0">
+  <w:abstractNum w:abstractNumId="55" w15:restartNumberingAfterBreak="0">
     <w:nsid w:val="7C6E6DD1"/>
     <w:multiLevelType w:val="hybridMultilevel"/>
     <w:tmpl w:val="5AAE4A78"/>
@@ -28587,7 +29211,7 @@
       </w:rPr>
     </w:lvl>
   </w:abstractNum>
-  <w:abstractNum w:abstractNumId="55" w15:restartNumberingAfterBreak="0">
+  <w:abstractNum w:abstractNumId="56" w15:restartNumberingAfterBreak="0">
     <w:nsid w:val="7ED578F9"/>
     <w:multiLevelType w:val="hybridMultilevel"/>
     <w:tmpl w:val="88349D56"/>
@@ -28674,25 +29298,25 @@
     </w:lvl>
   </w:abstractNum>
   <w:num w:numId="1">
-    <w:abstractNumId w:val="35"/>
+    <w:abstractNumId w:val="36"/>
   </w:num>
   <w:num w:numId="2">
-    <w:abstractNumId w:val="47"/>
+    <w:abstractNumId w:val="48"/>
   </w:num>
   <w:num w:numId="3">
     <w:abstractNumId w:val="11"/>
   </w:num>
   <w:num w:numId="4">
-    <w:abstractNumId w:val="39"/>
+    <w:abstractNumId w:val="40"/>
   </w:num>
   <w:num w:numId="5">
     <w:abstractNumId w:val="5"/>
   </w:num>
   <w:num w:numId="6">
-    <w:abstractNumId w:val="33"/>
+    <w:abstractNumId w:val="34"/>
   </w:num>
   <w:num w:numId="7">
-    <w:abstractNumId w:val="29"/>
+    <w:abstractNumId w:val="30"/>
   </w:num>
   <w:num w:numId="8">
     <w:abstractNumId w:val="19"/>
@@ -28701,16 +29325,16 @@
     <w:abstractNumId w:val="3"/>
   </w:num>
   <w:num w:numId="10">
-    <w:abstractNumId w:val="43"/>
+    <w:abstractNumId w:val="44"/>
   </w:num>
   <w:num w:numId="11">
     <w:abstractNumId w:val="0"/>
   </w:num>
   <w:num w:numId="12">
-    <w:abstractNumId w:val="51"/>
+    <w:abstractNumId w:val="52"/>
   </w:num>
   <w:num w:numId="13">
-    <w:abstractNumId w:val="37"/>
+    <w:abstractNumId w:val="38"/>
   </w:num>
   <w:num w:numId="14">
     <w:abstractNumId w:val="16"/>
@@ -28719,28 +29343,28 @@
     <w:abstractNumId w:val="2"/>
   </w:num>
   <w:num w:numId="16">
-    <w:abstractNumId w:val="26"/>
+    <w:abstractNumId w:val="27"/>
   </w:num>
   <w:num w:numId="17">
     <w:abstractNumId w:val="10"/>
   </w:num>
   <w:num w:numId="18">
-    <w:abstractNumId w:val="32"/>
+    <w:abstractNumId w:val="33"/>
   </w:num>
   <w:num w:numId="19">
-    <w:abstractNumId w:val="42"/>
+    <w:abstractNumId w:val="43"/>
   </w:num>
   <w:num w:numId="20">
-    <w:abstractNumId w:val="54"/>
+    <w:abstractNumId w:val="55"/>
   </w:num>
   <w:num w:numId="21">
-    <w:abstractNumId w:val="45"/>
+    <w:abstractNumId w:val="46"/>
   </w:num>
   <w:num w:numId="22">
     <w:abstractNumId w:val="24"/>
   </w:num>
   <w:num w:numId="23">
-    <w:abstractNumId w:val="52"/>
+    <w:abstractNumId w:val="53"/>
   </w:num>
   <w:num w:numId="24">
     <w:abstractNumId w:val="17"/>
@@ -28749,7 +29373,7 @@
     <w:abstractNumId w:val="12"/>
   </w:num>
   <w:num w:numId="26">
-    <w:abstractNumId w:val="48"/>
+    <w:abstractNumId w:val="49"/>
   </w:num>
   <w:num w:numId="27">
     <w:abstractNumId w:val="4"/>
@@ -28758,40 +29382,40 @@
     <w:abstractNumId w:val="8"/>
   </w:num>
   <w:num w:numId="29">
-    <w:abstractNumId w:val="55"/>
+    <w:abstractNumId w:val="56"/>
   </w:num>
   <w:num w:numId="30">
-    <w:abstractNumId w:val="49"/>
+    <w:abstractNumId w:val="50"/>
   </w:num>
   <w:num w:numId="31">
-    <w:abstractNumId w:val="36"/>
+    <w:abstractNumId w:val="37"/>
   </w:num>
   <w:num w:numId="32">
-    <w:abstractNumId w:val="27"/>
+    <w:abstractNumId w:val="28"/>
   </w:num>
   <w:num w:numId="33">
     <w:abstractNumId w:val="6"/>
   </w:num>
   <w:num w:numId="34">
-    <w:abstractNumId w:val="40"/>
+    <w:abstractNumId w:val="41"/>
   </w:num>
   <w:num w:numId="35">
-    <w:abstractNumId w:val="30"/>
+    <w:abstractNumId w:val="31"/>
   </w:num>
   <w:num w:numId="36">
     <w:abstractNumId w:val="21"/>
   </w:num>
   <w:num w:numId="37">
-    <w:abstractNumId w:val="46"/>
+    <w:abstractNumId w:val="47"/>
   </w:num>
   <w:num w:numId="38">
     <w:abstractNumId w:val="15"/>
   </w:num>
   <w:num w:numId="39">
-    <w:abstractNumId w:val="50"/>
+    <w:abstractNumId w:val="51"/>
   </w:num>
   <w:num w:numId="40">
-    <w:abstractNumId w:val="44"/>
+    <w:abstractNumId w:val="45"/>
   </w:num>
   <w:num w:numId="41">
     <w:abstractNumId w:val="1"/>
@@ -28800,16 +29424,16 @@
     <w:abstractNumId w:val="14"/>
   </w:num>
   <w:num w:numId="43">
-    <w:abstractNumId w:val="38"/>
+    <w:abstractNumId w:val="39"/>
   </w:num>
   <w:num w:numId="44">
-    <w:abstractNumId w:val="31"/>
+    <w:abstractNumId w:val="32"/>
   </w:num>
   <w:num w:numId="45">
     <w:abstractNumId w:val="23"/>
   </w:num>
   <w:num w:numId="46">
-    <w:abstractNumId w:val="34"/>
+    <w:abstractNumId w:val="35"/>
   </w:num>
   <w:num w:numId="47">
     <w:abstractNumId w:val="22"/>
@@ -28821,7 +29445,7 @@
     <w:abstractNumId w:val="25"/>
   </w:num>
   <w:num w:numId="50">
-    <w:abstractNumId w:val="41"/>
+    <w:abstractNumId w:val="42"/>
   </w:num>
   <w:num w:numId="51">
     <w:abstractNumId w:val="9"/>
@@ -28830,16 +29454,19 @@
     <w:abstractNumId w:val="7"/>
   </w:num>
   <w:num w:numId="53">
-    <w:abstractNumId w:val="53"/>
+    <w:abstractNumId w:val="54"/>
   </w:num>
   <w:num w:numId="54">
-    <w:abstractNumId w:val="28"/>
+    <w:abstractNumId w:val="29"/>
   </w:num>
   <w:num w:numId="55">
     <w:abstractNumId w:val="18"/>
   </w:num>
   <w:num w:numId="56">
     <w:abstractNumId w:val="13"/>
+  </w:num>
+  <w:num w:numId="57">
+    <w:abstractNumId w:val="26"/>
   </w:num>
   <w:numIdMacAtCleanup w:val="50"/>
 </w:numbering>
@@ -30403,7 +31030,7 @@
 </file>
 
 <file path=customXml/itemProps1.xml><?xml version="1.0" encoding="utf-8"?>
-<ds:datastoreItem xmlns:ds="http://schemas.openxmlformats.org/officeDocument/2006/customXml" ds:itemID="{701BCF83-8722-451D-A1C6-84BC95DCCFCE}">
+<ds:datastoreItem xmlns:ds="http://schemas.openxmlformats.org/officeDocument/2006/customXml" ds:itemID="{456342C8-97DC-4A50-94CF-9ED8D74A9FF2}">
   <ds:schemaRefs>
     <ds:schemaRef ds:uri="http://schemas.openxmlformats.org/officeDocument/2006/bibliography"/>
   </ds:schemaRefs>

</xml_diff>

<commit_message>
Alloy all facts added - to debug
</commit_message>
<xml_diff>
--- a/RASD/RASD.docx
+++ b/RASD/RASD.docx
@@ -424,128 +424,81 @@
             </w:rPr>
             <w:fldChar w:fldCharType="separate"/>
           </w:r>
-          <w:bookmarkStart w:id="0" w:name="_GoBack"/>
-          <w:bookmarkEnd w:id="0"/>
-          <w:r>
-            <w:rPr>
-              <w:rStyle w:val="Collegamentoipertestuale"/>
-              <w:noProof/>
-            </w:rPr>
-            <w:fldChar w:fldCharType="begin"/>
-          </w:r>
-          <w:r>
-            <w:rPr>
-              <w:rStyle w:val="Collegamentoipertestuale"/>
-              <w:noProof/>
-            </w:rPr>
-            <w:instrText xml:space="preserve"> </w:instrText>
-          </w:r>
-          <w:r>
-            <w:rPr>
-              <w:noProof/>
-            </w:rPr>
-            <w:instrText>HYPERLINK \l "_Toc23967715"</w:instrText>
-          </w:r>
-          <w:r>
-            <w:rPr>
-              <w:rStyle w:val="Collegamentoipertestuale"/>
-              <w:noProof/>
-            </w:rPr>
-            <w:instrText xml:space="preserve"> </w:instrText>
-          </w:r>
-          <w:r>
-            <w:rPr>
-              <w:rStyle w:val="Collegamentoipertestuale"/>
-              <w:noProof/>
-            </w:rPr>
-          </w:r>
-          <w:r>
-            <w:rPr>
-              <w:rStyle w:val="Collegamentoipertestuale"/>
-              <w:noProof/>
-            </w:rPr>
-            <w:fldChar w:fldCharType="separate"/>
-          </w:r>
-          <w:r>
-            <w:rPr>
-              <w:rStyle w:val="Collegamentoipertestuale"/>
-              <w:rFonts w:ascii="LM Roman 9" w:hAnsi="LM Roman 9"/>
-              <w:noProof/>
-            </w:rPr>
-            <w:t>1.</w:t>
-          </w:r>
-          <w:r>
-            <w:rPr>
-              <w:noProof/>
-              <w:sz w:val="22"/>
-              <w:szCs w:val="22"/>
-              <w:lang w:val="it-IT" w:eastAsia="it-IT"/>
-            </w:rPr>
-            <w:tab/>
-          </w:r>
-          <w:r>
-            <w:rPr>
-              <w:rStyle w:val="Collegamentoipertestuale"/>
-              <w:rFonts w:ascii="LM Roman 9" w:hAnsi="LM Roman 9"/>
-              <w:noProof/>
-            </w:rPr>
-            <w:t>Introduction</w:t>
-          </w:r>
-          <w:r>
-            <w:rPr>
-              <w:noProof/>
-              <w:webHidden/>
-            </w:rPr>
-            <w:tab/>
-          </w:r>
-          <w:r>
-            <w:rPr>
-              <w:noProof/>
-              <w:webHidden/>
-            </w:rPr>
-            <w:fldChar w:fldCharType="begin"/>
-          </w:r>
-          <w:r>
-            <w:rPr>
-              <w:noProof/>
-              <w:webHidden/>
-            </w:rPr>
-            <w:instrText xml:space="preserve"> PAGEREF _Toc23967715 \h </w:instrText>
-          </w:r>
-          <w:r>
-            <w:rPr>
-              <w:noProof/>
-              <w:webHidden/>
-            </w:rPr>
-          </w:r>
-          <w:r>
-            <w:rPr>
-              <w:noProof/>
-              <w:webHidden/>
-            </w:rPr>
-            <w:fldChar w:fldCharType="separate"/>
-          </w:r>
-          <w:r>
-            <w:rPr>
-              <w:noProof/>
-              <w:webHidden/>
-            </w:rPr>
-            <w:t>4</w:t>
-          </w:r>
-          <w:r>
-            <w:rPr>
-              <w:noProof/>
-              <w:webHidden/>
-            </w:rPr>
-            <w:fldChar w:fldCharType="end"/>
-          </w:r>
-          <w:r>
-            <w:rPr>
-              <w:rStyle w:val="Collegamentoipertestuale"/>
-              <w:noProof/>
-            </w:rPr>
-            <w:fldChar w:fldCharType="end"/>
-          </w:r>
+          <w:hyperlink w:anchor="_Toc23967715" w:history="1">
+            <w:r>
+              <w:rPr>
+                <w:rStyle w:val="Collegamentoipertestuale"/>
+                <w:rFonts w:ascii="LM Roman 9" w:hAnsi="LM Roman 9"/>
+                <w:noProof/>
+              </w:rPr>
+              <w:t>1.</w:t>
+            </w:r>
+            <w:r>
+              <w:rPr>
+                <w:noProof/>
+                <w:sz w:val="22"/>
+                <w:szCs w:val="22"/>
+                <w:lang w:val="it-IT" w:eastAsia="it-IT"/>
+              </w:rPr>
+              <w:tab/>
+            </w:r>
+            <w:r>
+              <w:rPr>
+                <w:rStyle w:val="Collegamentoipertestuale"/>
+                <w:rFonts w:ascii="LM Roman 9" w:hAnsi="LM Roman 9"/>
+                <w:noProof/>
+              </w:rPr>
+              <w:t>Introduction</w:t>
+            </w:r>
+            <w:r>
+              <w:rPr>
+                <w:noProof/>
+                <w:webHidden/>
+              </w:rPr>
+              <w:tab/>
+            </w:r>
+            <w:r>
+              <w:rPr>
+                <w:noProof/>
+                <w:webHidden/>
+              </w:rPr>
+              <w:fldChar w:fldCharType="begin"/>
+            </w:r>
+            <w:r>
+              <w:rPr>
+                <w:noProof/>
+                <w:webHidden/>
+              </w:rPr>
+              <w:instrText xml:space="preserve"> PAGEREF _Toc23967715 \h </w:instrText>
+            </w:r>
+            <w:r>
+              <w:rPr>
+                <w:noProof/>
+                <w:webHidden/>
+              </w:rPr>
+            </w:r>
+            <w:r>
+              <w:rPr>
+                <w:noProof/>
+                <w:webHidden/>
+              </w:rPr>
+              <w:fldChar w:fldCharType="separate"/>
+            </w:r>
+            <w:r>
+              <w:rPr>
+                <w:noProof/>
+                <w:webHidden/>
+              </w:rPr>
+              <w:t>4</w:t>
+            </w:r>
+            <w:r>
+              <w:rPr>
+                <w:noProof/>
+                <w:webHidden/>
+              </w:rPr>
+              <w:fldChar w:fldCharType="end"/>
+            </w:r>
+          </w:hyperlink>
         </w:p>
         <w:p>
           <w:pPr>
@@ -3867,7 +3820,7 @@
           <w:rFonts w:ascii="LM Roman 9" w:hAnsi="LM Roman 9"/>
         </w:rPr>
       </w:pPr>
-      <w:bookmarkStart w:id="1" w:name="_Toc23967715"/>
+      <w:bookmarkStart w:id="0" w:name="_Toc23967715"/>
       <w:r>
         <w:rPr>
           <w:rFonts w:ascii="LM Roman 9" w:hAnsi="LM Roman 9"/>
@@ -3875,7 +3828,7 @@
         <w:lastRenderedPageBreak/>
         <w:t>Introduction</w:t>
       </w:r>
-      <w:bookmarkEnd w:id="1"/>
+      <w:bookmarkEnd w:id="0"/>
     </w:p>
     <w:p>
       <w:pPr>
@@ -3888,14 +3841,14 @@
           <w:rFonts w:ascii="LM Roman 9" w:hAnsi="LM Roman 9"/>
         </w:rPr>
       </w:pPr>
-      <w:bookmarkStart w:id="2" w:name="_Toc23967716"/>
+      <w:bookmarkStart w:id="1" w:name="_Toc23967716"/>
       <w:r>
         <w:rPr>
           <w:rFonts w:ascii="LM Roman 9" w:hAnsi="LM Roman 9"/>
         </w:rPr>
         <w:t>Purpose</w:t>
       </w:r>
-      <w:bookmarkEnd w:id="2"/>
+      <w:bookmarkEnd w:id="1"/>
     </w:p>
     <w:p>
       <w:pPr>
@@ -3914,14 +3867,14 @@
           <w:rFonts w:ascii="LM Roman 9" w:hAnsi="LM Roman 9"/>
         </w:rPr>
       </w:pPr>
-      <w:bookmarkStart w:id="3" w:name="_Toc23967717"/>
+      <w:bookmarkStart w:id="2" w:name="_Toc23967717"/>
       <w:r>
         <w:rPr>
           <w:rFonts w:ascii="LM Roman 9" w:hAnsi="LM Roman 9"/>
         </w:rPr>
         <w:t>1.1.1 General Purpose</w:t>
       </w:r>
-      <w:bookmarkEnd w:id="3"/>
+      <w:bookmarkEnd w:id="2"/>
     </w:p>
     <w:p>
       <w:pPr>
@@ -4322,14 +4275,14 @@
           <w:rFonts w:ascii="LM Roman 9" w:hAnsi="LM Roman 9"/>
         </w:rPr>
       </w:pPr>
-      <w:bookmarkStart w:id="4" w:name="_Toc23967718"/>
+      <w:bookmarkStart w:id="3" w:name="_Toc23967718"/>
       <w:r>
         <w:rPr>
           <w:rFonts w:ascii="LM Roman 9" w:hAnsi="LM Roman 9"/>
         </w:rPr>
         <w:t>1.1.2 Goals</w:t>
       </w:r>
-      <w:bookmarkEnd w:id="4"/>
+      <w:bookmarkEnd w:id="3"/>
     </w:p>
     <w:p>
       <w:pPr>
@@ -4509,7 +4462,7 @@
           <w:rFonts w:ascii="LM Roman 9" w:hAnsi="LM Roman 9"/>
         </w:rPr>
       </w:pPr>
-      <w:bookmarkStart w:id="5" w:name="_Toc23967719"/>
+      <w:bookmarkStart w:id="4" w:name="_Toc23967719"/>
       <w:r>
         <w:rPr>
           <w:rFonts w:ascii="LM Roman 9" w:hAnsi="LM Roman 9"/>
@@ -4517,7 +4470,7 @@
         <w:lastRenderedPageBreak/>
         <w:t>1.2 Scope</w:t>
       </w:r>
-      <w:bookmarkEnd w:id="5"/>
+      <w:bookmarkEnd w:id="4"/>
     </w:p>
     <w:p>
       <w:pPr>
@@ -5023,16 +4976,16 @@
           <w:rFonts w:ascii="LM Roman 9" w:hAnsi="LM Roman 9"/>
         </w:rPr>
       </w:pPr>
-      <w:bookmarkStart w:id="6" w:name="_Toc23967720"/>
+      <w:bookmarkStart w:id="5" w:name="_Toc23967720"/>
       <w:r>
         <w:rPr>
           <w:rFonts w:ascii="LM Roman 9" w:hAnsi="LM Roman 9"/>
         </w:rPr>
         <w:t>Definitions, Acronyms, Abbreviations</w:t>
       </w:r>
-      <w:bookmarkStart w:id="7" w:name="_Hlk22764472"/>
+      <w:bookmarkStart w:id="6" w:name="_Hlk22764472"/>
+      <w:bookmarkEnd w:id="5"/>
       <w:bookmarkEnd w:id="6"/>
-      <w:bookmarkEnd w:id="7"/>
     </w:p>
     <w:p>
       <w:pPr>
@@ -5045,14 +4998,14 @@
           <w:rFonts w:ascii="LM Roman 9" w:hAnsi="LM Roman 9"/>
         </w:rPr>
       </w:pPr>
-      <w:bookmarkStart w:id="8" w:name="_Toc23967721"/>
+      <w:bookmarkStart w:id="7" w:name="_Toc23967721"/>
       <w:r>
         <w:rPr>
           <w:rFonts w:ascii="LM Roman 9" w:hAnsi="LM Roman 9"/>
         </w:rPr>
         <w:t>Definitions</w:t>
       </w:r>
-      <w:bookmarkEnd w:id="8"/>
+      <w:bookmarkEnd w:id="7"/>
     </w:p>
     <w:p>
       <w:pPr>
@@ -5763,14 +5716,14 @@
           <w:rFonts w:ascii="LM Roman 9" w:hAnsi="LM Roman 9"/>
         </w:rPr>
       </w:pPr>
-      <w:bookmarkStart w:id="9" w:name="_Toc23967722"/>
+      <w:bookmarkStart w:id="8" w:name="_Toc23967722"/>
       <w:r>
         <w:rPr>
           <w:rFonts w:ascii="LM Roman 9" w:hAnsi="LM Roman 9"/>
         </w:rPr>
         <w:t>Acronyms</w:t>
       </w:r>
-      <w:bookmarkEnd w:id="9"/>
+      <w:bookmarkEnd w:id="8"/>
     </w:p>
     <w:p>
       <w:pPr>
@@ -6120,14 +6073,14 @@
           <w:rFonts w:ascii="LM Roman 9" w:hAnsi="LM Roman 9"/>
         </w:rPr>
       </w:pPr>
-      <w:bookmarkStart w:id="10" w:name="_Toc23967723"/>
+      <w:bookmarkStart w:id="9" w:name="_Toc23967723"/>
       <w:r>
         <w:rPr>
           <w:rFonts w:ascii="LM Roman 9" w:hAnsi="LM Roman 9"/>
         </w:rPr>
         <w:t>Abbreviations</w:t>
       </w:r>
-      <w:bookmarkEnd w:id="10"/>
+      <w:bookmarkEnd w:id="9"/>
     </w:p>
     <w:p>
       <w:pPr>
@@ -6257,14 +6210,14 @@
           <w:rFonts w:ascii="LM Roman 9" w:hAnsi="LM Roman 9"/>
         </w:rPr>
       </w:pPr>
-      <w:bookmarkStart w:id="11" w:name="_Toc23967724"/>
+      <w:bookmarkStart w:id="10" w:name="_Toc23967724"/>
       <w:r>
         <w:rPr>
           <w:rFonts w:ascii="LM Roman 9" w:hAnsi="LM Roman 9"/>
         </w:rPr>
         <w:t>1.4 Revision history</w:t>
       </w:r>
-      <w:bookmarkEnd w:id="11"/>
+      <w:bookmarkEnd w:id="10"/>
     </w:p>
     <w:p>
       <w:pPr>
@@ -6274,14 +6227,14 @@
           <w:rFonts w:ascii="LM Roman 9" w:hAnsi="LM Roman 9"/>
         </w:rPr>
       </w:pPr>
-      <w:bookmarkStart w:id="12" w:name="_Toc23967725"/>
+      <w:bookmarkStart w:id="11" w:name="_Toc23967725"/>
       <w:r>
         <w:rPr>
           <w:rFonts w:ascii="LM Roman 9" w:hAnsi="LM Roman 9"/>
         </w:rPr>
         <w:t>1.5 Reference Documents</w:t>
       </w:r>
-      <w:bookmarkEnd w:id="12"/>
+      <w:bookmarkEnd w:id="11"/>
     </w:p>
     <w:p>
       <w:pPr>
@@ -6831,14 +6784,14 @@
           <w:rFonts w:ascii="LM Roman 9" w:hAnsi="LM Roman 9"/>
         </w:rPr>
       </w:pPr>
-      <w:bookmarkStart w:id="13" w:name="_Toc23967726"/>
+      <w:bookmarkStart w:id="12" w:name="_Toc23967726"/>
       <w:r>
         <w:rPr>
           <w:rFonts w:ascii="LM Roman 9" w:hAnsi="LM Roman 9"/>
         </w:rPr>
         <w:t>1.6 Document Structure</w:t>
       </w:r>
-      <w:bookmarkEnd w:id="13"/>
+      <w:bookmarkEnd w:id="12"/>
     </w:p>
     <w:p>
       <w:pPr>
@@ -7010,14 +6963,14 @@
           <w:rFonts w:ascii="LM Roman 9" w:hAnsi="LM Roman 9"/>
         </w:rPr>
       </w:pPr>
-      <w:bookmarkStart w:id="14" w:name="_Toc23967727"/>
+      <w:bookmarkStart w:id="13" w:name="_Toc23967727"/>
       <w:r>
         <w:rPr>
           <w:rFonts w:ascii="LM Roman 9" w:hAnsi="LM Roman 9"/>
         </w:rPr>
         <w:t>Overall description</w:t>
       </w:r>
-      <w:bookmarkEnd w:id="14"/>
+      <w:bookmarkEnd w:id="13"/>
     </w:p>
     <w:p>
       <w:pPr>
@@ -7030,14 +6983,14 @@
           <w:rFonts w:ascii="LM Roman 9" w:hAnsi="LM Roman 9"/>
         </w:rPr>
       </w:pPr>
-      <w:bookmarkStart w:id="15" w:name="_Toc23967728"/>
+      <w:bookmarkStart w:id="14" w:name="_Toc23967728"/>
       <w:r>
         <w:rPr>
           <w:rFonts w:ascii="LM Roman 9" w:hAnsi="LM Roman 9"/>
         </w:rPr>
         <w:t>Product perspective</w:t>
       </w:r>
-      <w:bookmarkEnd w:id="15"/>
+      <w:bookmarkEnd w:id="14"/>
     </w:p>
     <w:p>
       <w:pPr>
@@ -7281,13 +7234,14 @@
       </w:pPr>
       <w:r>
         <w:rPr>
+          <w:rFonts w:ascii="LM Roman 9" w:hAnsi="LM Roman 9"/>
           <w:noProof/>
         </w:rPr>
         <w:drawing>
-          <wp:inline distT="0" distB="0" distL="0" distR="0" wp14:anchorId="2D9BB2BD" wp14:editId="56F0DF47">
-            <wp:extent cx="7250220" cy="5124351"/>
-            <wp:effectExtent l="0" t="0" r="8255" b="635"/>
-            <wp:docPr id="27" name="Immagine 27"/>
+          <wp:inline distT="0" distB="0" distL="0" distR="0" wp14:anchorId="0C3A18FE" wp14:editId="7C941C56">
+            <wp:extent cx="7315376" cy="4953000"/>
+            <wp:effectExtent l="0" t="0" r="0" b="0"/>
+            <wp:docPr id="7" name="Immagine 7"/>
             <wp:cNvGraphicFramePr>
               <a:graphicFrameLocks xmlns:a="http://schemas.openxmlformats.org/drawingml/2006/main" noChangeAspect="1"/>
             </wp:cNvGraphicFramePr>
@@ -7295,7 +7249,7 @@
               <a:graphicData uri="http://schemas.openxmlformats.org/drawingml/2006/picture">
                 <pic:pic xmlns:pic="http://schemas.openxmlformats.org/drawingml/2006/picture">
                   <pic:nvPicPr>
-                    <pic:cNvPr id="0" name="Picture 10"/>
+                    <pic:cNvPr id="0" name="Picture 1"/>
                     <pic:cNvPicPr>
                       <a:picLocks noChangeAspect="1" noChangeArrowheads="1"/>
                     </pic:cNvPicPr>
@@ -7316,7 +7270,7 @@
                   <pic:spPr bwMode="auto">
                     <a:xfrm>
                       <a:off x="0" y="0"/>
-                      <a:ext cx="7277007" cy="5143284"/>
+                      <a:ext cx="7333413" cy="4965213"/>
                     </a:xfrm>
                     <a:prstGeom prst="rect">
                       <a:avLst/>
@@ -7424,26 +7378,31 @@
         <w:rPr>
           <w:rFonts w:ascii="LM Roman 9" w:hAnsi="LM Roman 9"/>
         </w:rPr>
+        <w:t xml:space="preserve">In the following images we are going to analyse some state </w:t>
+      </w:r>
+      <w:r>
+        <w:rPr>
+          <w:rFonts w:ascii="LM Roman 9" w:hAnsi="LM Roman 9"/>
+        </w:rPr>
+        <w:t>diagrams</w:t>
+      </w:r>
+      <w:r>
+        <w:rPr>
+          <w:rFonts w:ascii="LM Roman 9" w:hAnsi="LM Roman 9"/>
+        </w:rPr>
+        <w:t xml:space="preserve"> displaying some major functionalities.</w:t>
+      </w:r>
+      <w:r>
+        <w:rPr>
+          <w:rFonts w:ascii="LM Roman 9" w:hAnsi="LM Roman 9"/>
+        </w:rPr>
+        <w:br/>
+      </w:r>
+      <w:r>
+        <w:rPr>
+          <w:rFonts w:ascii="LM Roman 9" w:hAnsi="LM Roman 9"/>
+        </w:rPr>
         <w:lastRenderedPageBreak/>
-        <w:t xml:space="preserve">In the following images we are going to analyse some state </w:t>
-      </w:r>
-      <w:r>
-        <w:rPr>
-          <w:rFonts w:ascii="LM Roman 9" w:hAnsi="LM Roman 9"/>
-        </w:rPr>
-        <w:t>diagrams</w:t>
-      </w:r>
-      <w:r>
-        <w:rPr>
-          <w:rFonts w:ascii="LM Roman 9" w:hAnsi="LM Roman 9"/>
-        </w:rPr>
-        <w:t xml:space="preserve"> displaying some major functionalities.</w:t>
-      </w:r>
-      <w:r>
-        <w:rPr>
-          <w:rFonts w:ascii="LM Roman 9" w:hAnsi="LM Roman 9"/>
-        </w:rPr>
-        <w:br/>
         <w:t>Here is shown in Figure 3 the State Diagram regarding the notification of a violation.</w:t>
       </w:r>
       <w:r>
@@ -7663,20 +7622,20 @@
         <w:rPr>
           <w:rFonts w:ascii="LM Roman 9" w:hAnsi="LM Roman 9"/>
         </w:rPr>
-        <w:t xml:space="preserve">a violation report by an authority. As can be seen below after receiving a notification from SafeStreets the authority will first check the details of the violations, and after being sure of its validity </w:t>
+        <w:t xml:space="preserve">a violation report by an authority. As can be seen below after receiving a notification from SafeStreets the authority will first check the details of the violations, and after being sure of its validity on his will </w:t>
+      </w:r>
+      <w:r>
+        <w:rPr>
+          <w:rFonts w:ascii="LM Roman 9" w:hAnsi="LM Roman 9"/>
+        </w:rPr>
+        <w:t xml:space="preserve">the report will be set as verified, on the condition that there is an internet </w:t>
       </w:r>
       <w:r>
         <w:rPr>
           <w:rFonts w:ascii="LM Roman 9" w:hAnsi="LM Roman 9"/>
         </w:rPr>
         <w:lastRenderedPageBreak/>
-        <w:t xml:space="preserve">on his will </w:t>
-      </w:r>
-      <w:r>
-        <w:rPr>
-          <w:rFonts w:ascii="LM Roman 9" w:hAnsi="LM Roman 9"/>
-        </w:rPr>
-        <w:t>the report will be set as verified, on the condition that there is an internet connection available. SafeStreets will then automatically increment the user reliability score.</w:t>
+        <w:t>connection available. SafeStreets will then automatically increment the user reliability score.</w:t>
       </w:r>
     </w:p>
     <w:p>
@@ -9942,27 +9901,66 @@
       <w:tr>
         <w:tc>
           <w:tcPr>
-            <w:cnfStyle w:val="001000000000" w:firstRow="0" w:lastRow="0" w:firstColumn="1" w:lastColumn="0" w:oddVBand="0" w:evenVBand="0" w:oddHBand="0" w:evenHBand="0" w:firstRowFirstColumn="0" w:firstRowLastColumn="0" w:lastRowFirstColumn="0" w:lastRowLastColumn="0"/>
             <w:tcW w:w="7215" w:type="dxa"/>
           </w:tcPr>
           <w:p>
             <w:pPr>
               <w:spacing w:line="259" w:lineRule="auto"/>
+              <w:cnfStyle w:val="001000000000" w:firstRow="0" w:lastRow="0" w:firstColumn="1" w:lastColumn="0" w:oddVBand="0" w:evenVBand="0" w:oddHBand="0" w:evenHBand="0" w:firstRowFirstColumn="0" w:firstRowLastColumn="0" w:lastRowFirstColumn="0" w:lastRowLastColumn="0"/>
+              <w:rPr>
+                <w:rFonts w:ascii="LM Roman 9" w:eastAsia="Calibri" w:hAnsi="LM Roman 9" w:cs="Calibri"/>
+                <w:bCs w:val="0"/>
+                <w:sz w:val="22"/>
+                <w:szCs w:val="22"/>
+              </w:rPr>
+            </w:pPr>
+            <w:r>
               <w:rPr>
                 <w:rFonts w:ascii="LM Roman 9" w:eastAsia="Calibri" w:hAnsi="LM Roman 9" w:cs="Calibri"/>
                 <w:b w:val="0"/>
                 <w:sz w:val="22"/>
                 <w:szCs w:val="22"/>
               </w:rPr>
-            </w:pPr>
-            <w:r>
+              <w:t>Authority intervenes based on the provided suggestions</w:t>
+            </w:r>
+          </w:p>
+          <w:p>
+            <w:pPr>
+              <w:spacing w:line="259" w:lineRule="auto"/>
+              <w:cnfStyle w:val="001000000000" w:firstRow="0" w:lastRow="0" w:firstColumn="1" w:lastColumn="0" w:oddVBand="0" w:evenVBand="0" w:oddHBand="0" w:evenHBand="0" w:firstRowFirstColumn="0" w:firstRowLastColumn="0" w:lastRowFirstColumn="0" w:lastRowLastColumn="0"/>
               <w:rPr>
                 <w:rFonts w:ascii="LM Roman 9" w:eastAsia="Calibri" w:hAnsi="LM Roman 9" w:cs="Calibri"/>
                 <w:b w:val="0"/>
                 <w:sz w:val="22"/>
                 <w:szCs w:val="22"/>
               </w:rPr>
-              <w:t>Authority intervenes based on the provided suggestions</w:t>
+            </w:pPr>
+            <w:r>
+              <w:rPr>
+                <w:rFonts w:ascii="LM Roman 9" w:eastAsia="Calibri" w:hAnsi="LM Roman 9" w:cs="Calibri"/>
+                <w:b w:val="0"/>
+                <w:sz w:val="22"/>
+                <w:szCs w:val="22"/>
+              </w:rPr>
+              <w:t>Authority receive</w:t>
+            </w:r>
+            <w:r>
+              <w:rPr>
+                <w:rFonts w:ascii="LM Roman 9" w:eastAsia="Calibri" w:hAnsi="LM Roman 9" w:cs="Calibri"/>
+                <w:b w:val="0"/>
+                <w:sz w:val="22"/>
+                <w:szCs w:val="22"/>
+              </w:rPr>
+              <w:t>s</w:t>
+            </w:r>
+            <w:r>
+              <w:rPr>
+                <w:rFonts w:ascii="LM Roman 9" w:eastAsia="Calibri" w:hAnsi="LM Roman 9" w:cs="Calibri"/>
+                <w:b w:val="0"/>
+                <w:sz w:val="22"/>
+                <w:szCs w:val="22"/>
+              </w:rPr>
+              <w:t xml:space="preserve"> a notification</w:t>
             </w:r>
           </w:p>
         </w:tc>
@@ -9973,7 +9971,24 @@
           <w:p>
             <w:pPr>
               <w:spacing w:line="259" w:lineRule="auto"/>
-              <w:cnfStyle w:val="000000000000" w:firstRow="0" w:lastRow="0" w:firstColumn="0" w:lastColumn="0" w:oddVBand="0" w:evenVBand="0" w:oddHBand="0" w:evenHBand="0" w:firstRowFirstColumn="0" w:firstRowLastColumn="0" w:lastRowFirstColumn="0" w:lastRowLastColumn="0"/>
+              <w:rPr>
+                <w:rFonts w:ascii="LM Roman 9" w:eastAsia="Calibri" w:hAnsi="LM Roman 9" w:cs="Calibri"/>
+                <w:sz w:val="22"/>
+                <w:szCs w:val="22"/>
+              </w:rPr>
+            </w:pPr>
+            <w:r>
+              <w:rPr>
+                <w:rFonts w:ascii="LM Roman 9" w:eastAsia="Calibri" w:hAnsi="LM Roman 9" w:cs="Calibri"/>
+                <w:sz w:val="22"/>
+                <w:szCs w:val="22"/>
+              </w:rPr>
+              <w:t>Y</w:t>
+            </w:r>
+          </w:p>
+          <w:p>
+            <w:pPr>
+              <w:spacing w:line="259" w:lineRule="auto"/>
               <w:rPr>
                 <w:rFonts w:ascii="LM Roman 9" w:eastAsia="Calibri" w:hAnsi="LM Roman 9" w:cs="Calibri"/>
                 <w:sz w:val="22"/>
@@ -9997,7 +10012,6 @@
           <w:p>
             <w:pPr>
               <w:spacing w:line="259" w:lineRule="auto"/>
-              <w:cnfStyle w:val="000000000000" w:firstRow="0" w:lastRow="0" w:firstColumn="0" w:lastColumn="0" w:oddVBand="0" w:evenVBand="0" w:oddHBand="0" w:evenHBand="0" w:firstRowFirstColumn="0" w:firstRowLastColumn="0" w:lastRowFirstColumn="0" w:lastRowLastColumn="0"/>
               <w:rPr>
                 <w:rFonts w:ascii="LM Roman 9" w:eastAsia="Calibri" w:hAnsi="LM Roman 9" w:cs="Calibri"/>
                 <w:sz w:val="22"/>
@@ -10012,6 +10026,26 @@
               </w:rPr>
               <w:t>W</w:t>
             </w:r>
+          </w:p>
+          <w:p>
+            <w:pPr>
+              <w:spacing w:line="259" w:lineRule="auto"/>
+              <w:rPr>
+                <w:rFonts w:ascii="LM Roman 9" w:eastAsia="Calibri" w:hAnsi="LM Roman 9" w:cs="Calibri"/>
+                <w:sz w:val="22"/>
+                <w:szCs w:val="22"/>
+              </w:rPr>
+            </w:pPr>
+            <w:r>
+              <w:rPr>
+                <w:rFonts w:ascii="LM Roman 9" w:eastAsia="Calibri" w:hAnsi="LM Roman 9" w:cs="Calibri"/>
+                <w:sz w:val="22"/>
+                <w:szCs w:val="22"/>
+              </w:rPr>
+              <w:t>M</w:t>
+            </w:r>
+            <w:bookmarkStart w:id="15" w:name="_GoBack"/>
+            <w:bookmarkEnd w:id="15"/>
           </w:p>
         </w:tc>
       </w:tr>
@@ -22731,6 +22765,32 @@
       <w:r>
         <w:rPr>
           <w:rFonts w:ascii="LM Roman 9" w:hAnsi="LM Roman 9"/>
+        </w:rPr>
+        <w:t xml:space="preserve">[R12] Any authority shall receive notifications regarding </w:t>
+      </w:r>
+      <w:r>
+        <w:rPr>
+          <w:rFonts w:ascii="LM Roman 9" w:hAnsi="LM Roman 9"/>
+        </w:rPr>
+        <w:t>the municipality in his current position.</w:t>
+      </w:r>
+    </w:p>
+    <w:p>
+      <w:pPr>
+        <w:pStyle w:val="Paragrafoelenco"/>
+        <w:numPr>
+          <w:ilvl w:val="0"/>
+          <w:numId w:val="10"/>
+        </w:numPr>
+        <w:jc w:val="both"/>
+        <w:rPr>
+          <w:rFonts w:ascii="LM Roman 9" w:hAnsi="LM Roman 9"/>
+          <w:lang w:val="en-US"/>
+        </w:rPr>
+      </w:pPr>
+      <w:r>
+        <w:rPr>
+          <w:rFonts w:ascii="LM Roman 9" w:hAnsi="LM Roman 9"/>
           <w:lang w:val="en-US"/>
         </w:rPr>
         <w:t>[</w:t>
@@ -22873,7 +22933,7 @@
         <w:rPr>
           <w:rFonts w:ascii="LM Roman 9" w:hAnsi="LM Roman 9"/>
         </w:rPr>
-        <w:t>2</w:t>
+        <w:t>3</w:t>
       </w:r>
       <w:r>
         <w:rPr>
@@ -22905,13 +22965,14 @@
         <w:rPr>
           <w:rFonts w:ascii="LM Roman 9" w:hAnsi="LM Roman 9"/>
         </w:rPr>
+        <w:lastRenderedPageBreak/>
         <w:t>[R1</w:t>
       </w:r>
       <w:r>
         <w:rPr>
           <w:rFonts w:ascii="LM Roman 9" w:hAnsi="LM Roman 9"/>
         </w:rPr>
-        <w:t>3</w:t>
+        <w:t>4</w:t>
       </w:r>
       <w:r>
         <w:rPr>
@@ -22949,7 +23010,7 @@
         <w:rPr>
           <w:rFonts w:ascii="LM Roman 9" w:hAnsi="LM Roman 9"/>
         </w:rPr>
-        <w:t>4</w:t>
+        <w:t>5</w:t>
       </w:r>
       <w:r>
         <w:rPr>
@@ -22981,14 +23042,13 @@
         <w:rPr>
           <w:rFonts w:ascii="LM Roman 9" w:hAnsi="LM Roman 9"/>
         </w:rPr>
-        <w:lastRenderedPageBreak/>
         <w:t>[R1</w:t>
       </w:r>
       <w:r>
         <w:rPr>
           <w:rFonts w:ascii="LM Roman 9" w:hAnsi="LM Roman 9"/>
         </w:rPr>
-        <w:t>5</w:t>
+        <w:t>6</w:t>
       </w:r>
       <w:r>
         <w:rPr>
@@ -23026,7 +23086,7 @@
         <w:rPr>
           <w:rFonts w:ascii="LM Roman 9" w:hAnsi="LM Roman 9"/>
         </w:rPr>
-        <w:t>6</w:t>
+        <w:t>7</w:t>
       </w:r>
       <w:r>
         <w:rPr>
@@ -23088,7 +23148,7 @@
         <w:rPr>
           <w:rFonts w:ascii="LM Roman 9" w:hAnsi="LM Roman 9"/>
         </w:rPr>
-        <w:t>7</w:t>
+        <w:t>8</w:t>
       </w:r>
       <w:r>
         <w:rPr>
@@ -23126,7 +23186,7 @@
         <w:rPr>
           <w:rFonts w:ascii="LM Roman 9" w:hAnsi="LM Roman 9"/>
         </w:rPr>
-        <w:t>8</w:t>
+        <w:t>9</w:t>
       </w:r>
       <w:r>
         <w:rPr>
@@ -23164,7 +23224,7 @@
         <w:rPr>
           <w:rFonts w:ascii="LM Roman 9" w:hAnsi="LM Roman 9"/>
         </w:rPr>
-        <w:t>19</w:t>
+        <w:t>20</w:t>
       </w:r>
       <w:r>
         <w:rPr>
@@ -23202,7 +23262,7 @@
         <w:rPr>
           <w:rFonts w:ascii="LM Roman 9" w:hAnsi="LM Roman 9"/>
         </w:rPr>
-        <w:t>0</w:t>
+        <w:t>1</w:t>
       </w:r>
       <w:r>
         <w:rPr>
@@ -23240,7 +23300,7 @@
         <w:rPr>
           <w:rFonts w:ascii="LM Roman 9" w:hAnsi="LM Roman 9"/>
         </w:rPr>
-        <w:t>1</w:t>
+        <w:t>2</w:t>
       </w:r>
       <w:r>
         <w:rPr>
@@ -23308,7 +23368,19 @@
         <w:rPr>
           <w:rFonts w:ascii="LM Roman 9" w:hAnsi="LM Roman 9"/>
         </w:rPr>
-        <w:t xml:space="preserve">[R22] The user can’t send </w:t>
+        <w:t>[R2</w:t>
+      </w:r>
+      <w:r>
+        <w:rPr>
+          <w:rFonts w:ascii="LM Roman 9" w:hAnsi="LM Roman 9"/>
+        </w:rPr>
+        <w:t>3</w:t>
+      </w:r>
+      <w:r>
+        <w:rPr>
+          <w:rFonts w:ascii="LM Roman 9" w:hAnsi="LM Roman 9"/>
+        </w:rPr>
+        <w:t xml:space="preserve">] The user can’t send </w:t>
       </w:r>
       <w:r>
         <w:rPr>
@@ -23639,7 +23711,7 @@
         <w:rPr>
           <w:rFonts w:ascii="LM Roman 9" w:hAnsi="LM Roman 9"/>
         </w:rPr>
-        <w:t>2</w:t>
+        <w:t>4</w:t>
       </w:r>
       <w:r>
         <w:rPr>
@@ -23676,7 +23748,7 @@
         <w:rPr>
           <w:rFonts w:ascii="LM Roman 9" w:hAnsi="LM Roman 9"/>
         </w:rPr>
-        <w:t>3</w:t>
+        <w:t>5</w:t>
       </w:r>
       <w:r>
         <w:rPr>
@@ -23733,7 +23805,7 @@
         <w:rPr>
           <w:rFonts w:ascii="LM Roman 9" w:hAnsi="LM Roman 9"/>
         </w:rPr>
-        <w:t>4</w:t>
+        <w:t>6</w:t>
       </w:r>
       <w:r>
         <w:rPr>
@@ -23828,7 +23900,7 @@
         <w:rPr>
           <w:rFonts w:ascii="LM Roman 9" w:hAnsi="LM Roman 9"/>
         </w:rPr>
-        <w:t>5</w:t>
+        <w:t>7</w:t>
       </w:r>
       <w:r>
         <w:rPr>
@@ -23865,7 +23937,7 @@
         <w:rPr>
           <w:rFonts w:ascii="LM Roman 9" w:hAnsi="LM Roman 9"/>
         </w:rPr>
-        <w:t>6</w:t>
+        <w:t>8</w:t>
       </w:r>
       <w:r>
         <w:rPr>
@@ -23896,6 +23968,7 @@
         <w:rPr>
           <w:rFonts w:ascii="LM Roman 9" w:hAnsi="LM Roman 9"/>
         </w:rPr>
+        <w:lastRenderedPageBreak/>
         <w:t>[</w:t>
       </w:r>
       <w:r>
@@ -23935,7 +24008,6 @@
         <w:rPr>
           <w:rFonts w:ascii="LM Roman 9" w:hAnsi="LM Roman 9"/>
         </w:rPr>
-        <w:lastRenderedPageBreak/>
         <w:t>[G7] Every recognized authority must be able to receive suggestions about improving the local security</w:t>
       </w:r>
       <w:r>
@@ -23967,7 +24039,7 @@
         <w:rPr>
           <w:rFonts w:ascii="LM Roman 9" w:hAnsi="LM Roman 9"/>
         </w:rPr>
-        <w:t>7</w:t>
+        <w:t>9</w:t>
       </w:r>
       <w:r>
         <w:rPr>
@@ -23998,13 +24070,13 @@
         <w:rPr>
           <w:rFonts w:ascii="LM Roman 9" w:hAnsi="LM Roman 9"/>
         </w:rPr>
-        <w:t>[R2</w:t>
-      </w:r>
-      <w:r>
-        <w:rPr>
-          <w:rFonts w:ascii="LM Roman 9" w:hAnsi="LM Roman 9"/>
-        </w:rPr>
-        <w:t>8</w:t>
+        <w:t>[R</w:t>
+      </w:r>
+      <w:r>
+        <w:rPr>
+          <w:rFonts w:ascii="LM Roman 9" w:hAnsi="LM Roman 9"/>
+        </w:rPr>
+        <w:t>30</w:t>
       </w:r>
       <w:r>
         <w:rPr>
@@ -24017,6 +24089,31 @@
           <w:rFonts w:ascii="LM Roman 9" w:hAnsi="LM Roman 9"/>
         </w:rPr>
         <w:t>.</w:t>
+      </w:r>
+    </w:p>
+    <w:p>
+      <w:pPr>
+        <w:pStyle w:val="Paragrafoelenco"/>
+        <w:numPr>
+          <w:ilvl w:val="0"/>
+          <w:numId w:val="13"/>
+        </w:numPr>
+        <w:jc w:val="both"/>
+        <w:rPr>
+          <w:rFonts w:ascii="LM Roman 9" w:hAnsi="LM Roman 9"/>
+        </w:rPr>
+      </w:pPr>
+      <w:r>
+        <w:rPr>
+          <w:rFonts w:ascii="LM Roman 9" w:hAnsi="LM Roman 9"/>
+        </w:rPr>
+        <w:t>[R</w:t>
+      </w:r>
+      <w:r>
+        <w:rPr>
+          <w:rFonts w:ascii="LM Roman 9" w:hAnsi="LM Roman 9"/>
+        </w:rPr>
+        <w:t>31] Any authority shall receive suggestions regarding the municipality in his current position.</w:t>
       </w:r>
     </w:p>
     <w:p>
@@ -24663,72 +24760,32 @@
               <w:rPr>
                 <w:rFonts w:ascii="LM Roman 9" w:hAnsi="LM Roman 9"/>
               </w:rPr>
-              <w:t>R14</w:t>
-            </w:r>
-          </w:p>
-          <w:p>
-            <w:pPr>
-              <w:rPr>
-                <w:rFonts w:ascii="LM Roman 9" w:hAnsi="LM Roman 9"/>
-              </w:rPr>
-            </w:pPr>
-            <w:r>
-              <w:rPr>
-                <w:rFonts w:ascii="LM Roman 9" w:hAnsi="LM Roman 9"/>
-              </w:rPr>
-              <w:t>R15</w:t>
-            </w:r>
-          </w:p>
-          <w:p>
-            <w:pPr>
-              <w:rPr>
-                <w:rFonts w:ascii="LM Roman 9" w:hAnsi="LM Roman 9"/>
-              </w:rPr>
-            </w:pPr>
-            <w:r>
-              <w:rPr>
-                <w:rFonts w:ascii="LM Roman 9" w:hAnsi="LM Roman 9"/>
-              </w:rPr>
-              <w:t>R16</w:t>
-            </w:r>
-          </w:p>
-          <w:p>
-            <w:pPr>
-              <w:rPr>
-                <w:rFonts w:ascii="LM Roman 9" w:hAnsi="LM Roman 9"/>
-              </w:rPr>
-            </w:pPr>
-            <w:r>
-              <w:rPr>
-                <w:rFonts w:ascii="LM Roman 9" w:hAnsi="LM Roman 9"/>
-              </w:rPr>
-              <w:t>R17</w:t>
-            </w:r>
-          </w:p>
-          <w:p>
-            <w:pPr>
-              <w:rPr>
-                <w:rFonts w:ascii="LM Roman 9" w:hAnsi="LM Roman 9"/>
-              </w:rPr>
-            </w:pPr>
-            <w:r>
-              <w:rPr>
-                <w:rFonts w:ascii="LM Roman 9" w:hAnsi="LM Roman 9"/>
-              </w:rPr>
-              <w:t>R18</w:t>
-            </w:r>
-          </w:p>
-          <w:p>
-            <w:pPr>
-              <w:rPr>
-                <w:rFonts w:ascii="LM Roman 9" w:hAnsi="LM Roman 9"/>
-              </w:rPr>
-            </w:pPr>
-            <w:r>
-              <w:rPr>
-                <w:rFonts w:ascii="LM Roman 9" w:hAnsi="LM Roman 9"/>
-              </w:rPr>
-              <w:t>R19</w:t>
+              <w:t>R1</w:t>
+            </w:r>
+            <w:r>
+              <w:rPr>
+                <w:rFonts w:ascii="LM Roman 9" w:hAnsi="LM Roman 9"/>
+              </w:rPr>
+              <w:t>4</w:t>
+            </w:r>
+          </w:p>
+          <w:p>
+            <w:pPr>
+              <w:rPr>
+                <w:rFonts w:ascii="LM Roman 9" w:hAnsi="LM Roman 9"/>
+              </w:rPr>
+            </w:pPr>
+            <w:r>
+              <w:rPr>
+                <w:rFonts w:ascii="LM Roman 9" w:hAnsi="LM Roman 9"/>
+              </w:rPr>
+              <w:t>R1</w:t>
+            </w:r>
+            <w:r>
+              <w:rPr>
+                <w:rFonts w:ascii="LM Roman 9" w:hAnsi="LM Roman 9"/>
+              </w:rPr>
+              <w:t>5</w:t>
             </w:r>
           </w:p>
           <w:p>
@@ -24742,124 +24799,292 @@
                 <w:rFonts w:ascii="LM Roman 9" w:hAnsi="LM Roman 9"/>
               </w:rPr>
               <w:lastRenderedPageBreak/>
-              <w:t>R20</w:t>
-            </w:r>
-          </w:p>
-          <w:p>
-            <w:pPr>
-              <w:rPr>
-                <w:rFonts w:ascii="LM Roman 9" w:hAnsi="LM Roman 9"/>
-              </w:rPr>
-            </w:pPr>
-            <w:r>
-              <w:rPr>
-                <w:rFonts w:ascii="LM Roman 9" w:hAnsi="LM Roman 9"/>
-              </w:rPr>
-              <w:t>R21</w:t>
-            </w:r>
-          </w:p>
-          <w:p>
-            <w:pPr>
-              <w:rPr>
-                <w:rFonts w:ascii="LM Roman 9" w:hAnsi="LM Roman 9"/>
-              </w:rPr>
-            </w:pPr>
-            <w:r>
-              <w:rPr>
-                <w:rFonts w:ascii="LM Roman 9" w:hAnsi="LM Roman 9"/>
-              </w:rPr>
-              <w:t>R22</w:t>
-            </w:r>
-          </w:p>
-          <w:p>
-            <w:pPr>
-              <w:rPr>
-                <w:rFonts w:ascii="LM Roman 9" w:hAnsi="LM Roman 9"/>
-              </w:rPr>
-            </w:pPr>
-            <w:r>
-              <w:rPr>
-                <w:rFonts w:ascii="LM Roman 9" w:hAnsi="LM Roman 9"/>
-              </w:rPr>
-              <w:t>R23</w:t>
-            </w:r>
-          </w:p>
-          <w:p>
-            <w:pPr>
-              <w:rPr>
-                <w:rFonts w:ascii="LM Roman 9" w:hAnsi="LM Roman 9"/>
-              </w:rPr>
-            </w:pPr>
-            <w:r>
-              <w:rPr>
-                <w:rFonts w:ascii="LM Roman 9" w:hAnsi="LM Roman 9"/>
-              </w:rPr>
-              <w:t>R24</w:t>
-            </w:r>
-          </w:p>
-          <w:p>
-            <w:pPr>
-              <w:rPr>
-                <w:rFonts w:ascii="LM Roman 9" w:hAnsi="LM Roman 9"/>
-              </w:rPr>
-            </w:pPr>
-            <w:r>
-              <w:rPr>
-                <w:rFonts w:ascii="LM Roman 9" w:hAnsi="LM Roman 9"/>
-              </w:rPr>
-              <w:t>R25</w:t>
-            </w:r>
-          </w:p>
-          <w:p>
-            <w:pPr>
-              <w:rPr>
-                <w:rFonts w:ascii="LM Roman 9" w:hAnsi="LM Roman 9"/>
-              </w:rPr>
-            </w:pPr>
-            <w:r>
-              <w:rPr>
-                <w:rFonts w:ascii="LM Roman 9" w:hAnsi="LM Roman 9"/>
-              </w:rPr>
-              <w:t>R26</w:t>
-            </w:r>
-          </w:p>
-          <w:p>
-            <w:pPr>
-              <w:rPr>
-                <w:rFonts w:ascii="LM Roman 9" w:hAnsi="LM Roman 9"/>
-              </w:rPr>
-            </w:pPr>
-            <w:r>
-              <w:rPr>
-                <w:rFonts w:ascii="LM Roman 9" w:hAnsi="LM Roman 9"/>
-              </w:rPr>
-              <w:t>R27</w:t>
-            </w:r>
-          </w:p>
-          <w:p>
-            <w:pPr>
-              <w:rPr>
-                <w:rFonts w:ascii="LM Roman 9" w:hAnsi="LM Roman 9"/>
-              </w:rPr>
-            </w:pPr>
-            <w:r>
-              <w:rPr>
-                <w:rFonts w:ascii="LM Roman 9" w:hAnsi="LM Roman 9"/>
-              </w:rPr>
-              <w:t>R28</w:t>
-            </w:r>
-          </w:p>
-          <w:p>
-            <w:pPr>
-              <w:rPr>
-                <w:rFonts w:ascii="LM Roman 9" w:hAnsi="LM Roman 9"/>
-              </w:rPr>
-            </w:pPr>
-            <w:r>
-              <w:rPr>
-                <w:rFonts w:ascii="LM Roman 9" w:hAnsi="LM Roman 9"/>
-              </w:rPr>
-              <w:t>R29</w:t>
+              <w:t>R1</w:t>
+            </w:r>
+            <w:r>
+              <w:rPr>
+                <w:rFonts w:ascii="LM Roman 9" w:hAnsi="LM Roman 9"/>
+              </w:rPr>
+              <w:t>6</w:t>
+            </w:r>
+          </w:p>
+          <w:p>
+            <w:pPr>
+              <w:rPr>
+                <w:rFonts w:ascii="LM Roman 9" w:hAnsi="LM Roman 9"/>
+              </w:rPr>
+            </w:pPr>
+            <w:r>
+              <w:rPr>
+                <w:rFonts w:ascii="LM Roman 9" w:hAnsi="LM Roman 9"/>
+              </w:rPr>
+              <w:t>R1</w:t>
+            </w:r>
+            <w:r>
+              <w:rPr>
+                <w:rFonts w:ascii="LM Roman 9" w:hAnsi="LM Roman 9"/>
+              </w:rPr>
+              <w:t>7</w:t>
+            </w:r>
+          </w:p>
+          <w:p>
+            <w:pPr>
+              <w:rPr>
+                <w:rFonts w:ascii="LM Roman 9" w:hAnsi="LM Roman 9"/>
+              </w:rPr>
+            </w:pPr>
+            <w:r>
+              <w:rPr>
+                <w:rFonts w:ascii="LM Roman 9" w:hAnsi="LM Roman 9"/>
+              </w:rPr>
+              <w:t>R1</w:t>
+            </w:r>
+            <w:r>
+              <w:rPr>
+                <w:rFonts w:ascii="LM Roman 9" w:hAnsi="LM Roman 9"/>
+              </w:rPr>
+              <w:t>8</w:t>
+            </w:r>
+          </w:p>
+          <w:p>
+            <w:pPr>
+              <w:rPr>
+                <w:rFonts w:ascii="LM Roman 9" w:hAnsi="LM Roman 9"/>
+              </w:rPr>
+            </w:pPr>
+            <w:r>
+              <w:rPr>
+                <w:rFonts w:ascii="LM Roman 9" w:hAnsi="LM Roman 9"/>
+              </w:rPr>
+              <w:t>R1</w:t>
+            </w:r>
+            <w:r>
+              <w:rPr>
+                <w:rFonts w:ascii="LM Roman 9" w:hAnsi="LM Roman 9"/>
+              </w:rPr>
+              <w:t>9</w:t>
+            </w:r>
+          </w:p>
+          <w:p>
+            <w:pPr>
+              <w:rPr>
+                <w:rFonts w:ascii="LM Roman 9" w:hAnsi="LM Roman 9"/>
+              </w:rPr>
+            </w:pPr>
+            <w:r>
+              <w:rPr>
+                <w:rFonts w:ascii="LM Roman 9" w:hAnsi="LM Roman 9"/>
+              </w:rPr>
+              <w:t>R</w:t>
+            </w:r>
+            <w:r>
+              <w:rPr>
+                <w:rFonts w:ascii="LM Roman 9" w:hAnsi="LM Roman 9"/>
+              </w:rPr>
+              <w:t>20</w:t>
+            </w:r>
+          </w:p>
+          <w:p>
+            <w:pPr>
+              <w:rPr>
+                <w:rFonts w:ascii="LM Roman 9" w:hAnsi="LM Roman 9"/>
+              </w:rPr>
+            </w:pPr>
+            <w:r>
+              <w:rPr>
+                <w:rFonts w:ascii="LM Roman 9" w:hAnsi="LM Roman 9"/>
+              </w:rPr>
+              <w:t>R2</w:t>
+            </w:r>
+            <w:r>
+              <w:rPr>
+                <w:rFonts w:ascii="LM Roman 9" w:hAnsi="LM Roman 9"/>
+              </w:rPr>
+              <w:t>1</w:t>
+            </w:r>
+          </w:p>
+          <w:p>
+            <w:pPr>
+              <w:rPr>
+                <w:rFonts w:ascii="LM Roman 9" w:hAnsi="LM Roman 9"/>
+              </w:rPr>
+            </w:pPr>
+            <w:r>
+              <w:rPr>
+                <w:rFonts w:ascii="LM Roman 9" w:hAnsi="LM Roman 9"/>
+              </w:rPr>
+              <w:t>R2</w:t>
+            </w:r>
+            <w:r>
+              <w:rPr>
+                <w:rFonts w:ascii="LM Roman 9" w:hAnsi="LM Roman 9"/>
+              </w:rPr>
+              <w:t>2</w:t>
+            </w:r>
+          </w:p>
+          <w:p>
+            <w:pPr>
+              <w:rPr>
+                <w:rFonts w:ascii="LM Roman 9" w:hAnsi="LM Roman 9"/>
+              </w:rPr>
+            </w:pPr>
+            <w:r>
+              <w:rPr>
+                <w:rFonts w:ascii="LM Roman 9" w:hAnsi="LM Roman 9"/>
+              </w:rPr>
+              <w:t>R2</w:t>
+            </w:r>
+            <w:r>
+              <w:rPr>
+                <w:rFonts w:ascii="LM Roman 9" w:hAnsi="LM Roman 9"/>
+              </w:rPr>
+              <w:t>3</w:t>
+            </w:r>
+          </w:p>
+          <w:p>
+            <w:pPr>
+              <w:rPr>
+                <w:rFonts w:ascii="LM Roman 9" w:hAnsi="LM Roman 9"/>
+              </w:rPr>
+            </w:pPr>
+            <w:r>
+              <w:rPr>
+                <w:rFonts w:ascii="LM Roman 9" w:hAnsi="LM Roman 9"/>
+              </w:rPr>
+              <w:t>R2</w:t>
+            </w:r>
+            <w:r>
+              <w:rPr>
+                <w:rFonts w:ascii="LM Roman 9" w:hAnsi="LM Roman 9"/>
+              </w:rPr>
+              <w:t>4</w:t>
+            </w:r>
+          </w:p>
+          <w:p>
+            <w:pPr>
+              <w:rPr>
+                <w:rFonts w:ascii="LM Roman 9" w:hAnsi="LM Roman 9"/>
+              </w:rPr>
+            </w:pPr>
+            <w:r>
+              <w:rPr>
+                <w:rFonts w:ascii="LM Roman 9" w:hAnsi="LM Roman 9"/>
+              </w:rPr>
+              <w:t>R2</w:t>
+            </w:r>
+            <w:r>
+              <w:rPr>
+                <w:rFonts w:ascii="LM Roman 9" w:hAnsi="LM Roman 9"/>
+              </w:rPr>
+              <w:t>5</w:t>
+            </w:r>
+          </w:p>
+          <w:p>
+            <w:pPr>
+              <w:rPr>
+                <w:rFonts w:ascii="LM Roman 9" w:hAnsi="LM Roman 9"/>
+              </w:rPr>
+            </w:pPr>
+            <w:r>
+              <w:rPr>
+                <w:rFonts w:ascii="LM Roman 9" w:hAnsi="LM Roman 9"/>
+              </w:rPr>
+              <w:t>R2</w:t>
+            </w:r>
+            <w:r>
+              <w:rPr>
+                <w:rFonts w:ascii="LM Roman 9" w:hAnsi="LM Roman 9"/>
+              </w:rPr>
+              <w:t>6</w:t>
+            </w:r>
+          </w:p>
+          <w:p>
+            <w:pPr>
+              <w:rPr>
+                <w:rFonts w:ascii="LM Roman 9" w:hAnsi="LM Roman 9"/>
+              </w:rPr>
+            </w:pPr>
+            <w:r>
+              <w:rPr>
+                <w:rFonts w:ascii="LM Roman 9" w:hAnsi="LM Roman 9"/>
+              </w:rPr>
+              <w:t>R2</w:t>
+            </w:r>
+            <w:r>
+              <w:rPr>
+                <w:rFonts w:ascii="LM Roman 9" w:hAnsi="LM Roman 9"/>
+              </w:rPr>
+              <w:t>7</w:t>
+            </w:r>
+          </w:p>
+          <w:p>
+            <w:pPr>
+              <w:rPr>
+                <w:rFonts w:ascii="LM Roman 9" w:hAnsi="LM Roman 9"/>
+              </w:rPr>
+            </w:pPr>
+            <w:r>
+              <w:rPr>
+                <w:rFonts w:ascii="LM Roman 9" w:hAnsi="LM Roman 9"/>
+              </w:rPr>
+              <w:t>R2</w:t>
+            </w:r>
+            <w:r>
+              <w:rPr>
+                <w:rFonts w:ascii="LM Roman 9" w:hAnsi="LM Roman 9"/>
+              </w:rPr>
+              <w:t>8</w:t>
+            </w:r>
+          </w:p>
+          <w:p>
+            <w:pPr>
+              <w:rPr>
+                <w:rFonts w:ascii="LM Roman 9" w:hAnsi="LM Roman 9"/>
+              </w:rPr>
+            </w:pPr>
+            <w:r>
+              <w:rPr>
+                <w:rFonts w:ascii="LM Roman 9" w:hAnsi="LM Roman 9"/>
+              </w:rPr>
+              <w:t>R2</w:t>
+            </w:r>
+            <w:r>
+              <w:rPr>
+                <w:rFonts w:ascii="LM Roman 9" w:hAnsi="LM Roman 9"/>
+              </w:rPr>
+              <w:t>9</w:t>
+            </w:r>
+          </w:p>
+          <w:p>
+            <w:pPr>
+              <w:rPr>
+                <w:rFonts w:ascii="LM Roman 9" w:hAnsi="LM Roman 9"/>
+              </w:rPr>
+            </w:pPr>
+            <w:r>
+              <w:rPr>
+                <w:rFonts w:ascii="LM Roman 9" w:hAnsi="LM Roman 9"/>
+              </w:rPr>
+              <w:t>R</w:t>
+            </w:r>
+            <w:r>
+              <w:rPr>
+                <w:rFonts w:ascii="LM Roman 9" w:hAnsi="LM Roman 9"/>
+              </w:rPr>
+              <w:t>30</w:t>
+            </w:r>
+          </w:p>
+          <w:p>
+            <w:pPr>
+              <w:rPr>
+                <w:rFonts w:ascii="LM Roman 9" w:hAnsi="LM Roman 9"/>
+              </w:rPr>
+            </w:pPr>
+            <w:r>
+              <w:rPr>
+                <w:rFonts w:ascii="LM Roman 9" w:hAnsi="LM Roman 9"/>
+              </w:rPr>
+              <w:t>R31</w:t>
             </w:r>
           </w:p>
         </w:tc>
@@ -24969,59 +25194,13 @@
               <w:rPr>
                 <w:rFonts w:ascii="LM Roman 9" w:hAnsi="LM Roman 9"/>
               </w:rPr>
-              <w:t>G4</w:t>
-            </w:r>
-          </w:p>
-          <w:p>
-            <w:pPr>
-              <w:rPr>
-                <w:rFonts w:ascii="LM Roman 9" w:hAnsi="LM Roman 9"/>
-              </w:rPr>
-            </w:pPr>
-            <w:r>
-              <w:rPr>
-                <w:rFonts w:ascii="LM Roman 9" w:hAnsi="LM Roman 9"/>
-              </w:rPr>
-              <w:t>G4</w:t>
-            </w:r>
-          </w:p>
-          <w:p>
-            <w:pPr>
-              <w:rPr>
-                <w:rFonts w:ascii="LM Roman 9" w:hAnsi="LM Roman 9"/>
-              </w:rPr>
-            </w:pPr>
-            <w:r>
-              <w:rPr>
-                <w:rFonts w:ascii="LM Roman 9" w:hAnsi="LM Roman 9"/>
-              </w:rPr>
-              <w:t>G4</w:t>
-            </w:r>
-          </w:p>
-          <w:p>
-            <w:pPr>
-              <w:rPr>
-                <w:rFonts w:ascii="LM Roman 9" w:hAnsi="LM Roman 9"/>
-              </w:rPr>
-            </w:pPr>
-            <w:r>
-              <w:rPr>
-                <w:rFonts w:ascii="LM Roman 9" w:hAnsi="LM Roman 9"/>
-              </w:rPr>
-              <w:t>G4</w:t>
-            </w:r>
-          </w:p>
-          <w:p>
-            <w:pPr>
-              <w:rPr>
-                <w:rFonts w:ascii="LM Roman 9" w:hAnsi="LM Roman 9"/>
-              </w:rPr>
-            </w:pPr>
-            <w:r>
-              <w:rPr>
-                <w:rFonts w:ascii="LM Roman 9" w:hAnsi="LM Roman 9"/>
-              </w:rPr>
-              <w:t>G4</w:t>
+              <w:t>G</w:t>
+            </w:r>
+            <w:r>
+              <w:rPr>
+                <w:rFonts w:ascii="LM Roman 9" w:hAnsi="LM Roman 9"/>
+              </w:rPr>
+              <w:t>3</w:t>
             </w:r>
           </w:p>
           <w:p>
@@ -25113,6 +25292,77 @@
               <w:rPr>
                 <w:rFonts w:ascii="LM Roman 9" w:hAnsi="LM Roman 9"/>
               </w:rPr>
+              <w:t>G4</w:t>
+            </w:r>
+          </w:p>
+          <w:p>
+            <w:pPr>
+              <w:rPr>
+                <w:rFonts w:ascii="LM Roman 9" w:hAnsi="LM Roman 9"/>
+              </w:rPr>
+            </w:pPr>
+            <w:r>
+              <w:rPr>
+                <w:rFonts w:ascii="LM Roman 9" w:hAnsi="LM Roman 9"/>
+              </w:rPr>
+              <w:t>G4</w:t>
+            </w:r>
+          </w:p>
+          <w:p>
+            <w:pPr>
+              <w:rPr>
+                <w:rFonts w:ascii="LM Roman 9" w:hAnsi="LM Roman 9"/>
+              </w:rPr>
+            </w:pPr>
+            <w:r>
+              <w:rPr>
+                <w:rFonts w:ascii="LM Roman 9" w:hAnsi="LM Roman 9"/>
+              </w:rPr>
+              <w:t>G4</w:t>
+            </w:r>
+          </w:p>
+          <w:p>
+            <w:pPr>
+              <w:rPr>
+                <w:rFonts w:ascii="LM Roman 9" w:hAnsi="LM Roman 9"/>
+              </w:rPr>
+            </w:pPr>
+            <w:r>
+              <w:rPr>
+                <w:rFonts w:ascii="LM Roman 9" w:hAnsi="LM Roman 9"/>
+              </w:rPr>
+              <w:t>G4</w:t>
+            </w:r>
+          </w:p>
+          <w:p>
+            <w:pPr>
+              <w:rPr>
+                <w:rFonts w:ascii="LM Roman 9" w:hAnsi="LM Roman 9"/>
+              </w:rPr>
+            </w:pPr>
+            <w:r>
+              <w:rPr>
+                <w:rFonts w:ascii="LM Roman 9" w:hAnsi="LM Roman 9"/>
+              </w:rPr>
+              <w:t>G</w:t>
+            </w:r>
+            <w:r>
+              <w:rPr>
+                <w:rFonts w:ascii="LM Roman 9" w:hAnsi="LM Roman 9"/>
+              </w:rPr>
+              <w:t>4</w:t>
+            </w:r>
+          </w:p>
+          <w:p>
+            <w:pPr>
+              <w:rPr>
+                <w:rFonts w:ascii="LM Roman 9" w:hAnsi="LM Roman 9"/>
+              </w:rPr>
+            </w:pPr>
+            <w:r>
+              <w:rPr>
+                <w:rFonts w:ascii="LM Roman 9" w:hAnsi="LM Roman 9"/>
+              </w:rPr>
               <w:t>G5</w:t>
             </w:r>
           </w:p>
@@ -25139,7 +25389,13 @@
               <w:rPr>
                 <w:rFonts w:ascii="LM Roman 9" w:hAnsi="LM Roman 9"/>
               </w:rPr>
-              <w:t>G5</w:t>
+              <w:t>G</w:t>
+            </w:r>
+            <w:r>
+              <w:rPr>
+                <w:rFonts w:ascii="LM Roman 9" w:hAnsi="LM Roman 9"/>
+              </w:rPr>
+              <w:t>5</w:t>
             </w:r>
           </w:p>
           <w:p>
@@ -25165,7 +25421,26 @@
               <w:rPr>
                 <w:rFonts w:ascii="LM Roman 9" w:hAnsi="LM Roman 9"/>
               </w:rPr>
-              <w:t>G6</w:t>
+              <w:t>G</w:t>
+            </w:r>
+            <w:r>
+              <w:rPr>
+                <w:rFonts w:ascii="LM Roman 9" w:hAnsi="LM Roman 9"/>
+              </w:rPr>
+              <w:t>6</w:t>
+            </w:r>
+          </w:p>
+          <w:p>
+            <w:pPr>
+              <w:rPr>
+                <w:rFonts w:ascii="LM Roman 9" w:hAnsi="LM Roman 9"/>
+              </w:rPr>
+            </w:pPr>
+            <w:r>
+              <w:rPr>
+                <w:rFonts w:ascii="LM Roman 9" w:hAnsi="LM Roman 9"/>
+              </w:rPr>
+              <w:t>G7</w:t>
             </w:r>
           </w:p>
           <w:p>
@@ -25324,6 +25599,19 @@
               <w:rPr>
                 <w:rFonts w:ascii="LM Roman 9" w:hAnsi="LM Roman 9"/>
               </w:rPr>
+              <w:t>Authority reports access</w:t>
+            </w:r>
+          </w:p>
+          <w:p>
+            <w:pPr>
+              <w:rPr>
+                <w:rFonts w:ascii="LM Roman 9" w:hAnsi="LM Roman 9"/>
+              </w:rPr>
+            </w:pPr>
+            <w:r>
+              <w:rPr>
+                <w:rFonts w:ascii="LM Roman 9" w:hAnsi="LM Roman 9"/>
+              </w:rPr>
               <w:t>Notify a violation</w:t>
             </w:r>
           </w:p>
@@ -25363,6 +25651,7 @@
               <w:rPr>
                 <w:rFonts w:ascii="LM Roman 9" w:hAnsi="LM Roman 9"/>
               </w:rPr>
+              <w:lastRenderedPageBreak/>
               <w:t>Notify a violation</w:t>
             </w:r>
           </w:p>
@@ -25428,7 +25717,6 @@
               <w:rPr>
                 <w:rFonts w:ascii="LM Roman 9" w:hAnsi="LM Roman 9"/>
               </w:rPr>
-              <w:lastRenderedPageBreak/>
               <w:t>Edit violation</w:t>
             </w:r>
           </w:p>
@@ -25521,6 +25809,19 @@
                 <w:rFonts w:ascii="LM Roman 9" w:hAnsi="LM Roman 9"/>
               </w:rPr>
               <w:t>Authority reports access</w:t>
+            </w:r>
+          </w:p>
+          <w:p>
+            <w:pPr>
+              <w:rPr>
+                <w:rFonts w:ascii="LM Roman 9" w:hAnsi="LM Roman 9"/>
+              </w:rPr>
+            </w:pPr>
+            <w:r>
+              <w:rPr>
+                <w:rFonts w:ascii="LM Roman 9" w:hAnsi="LM Roman 9"/>
+              </w:rPr>
+              <w:t>Authority check suggestions</w:t>
             </w:r>
           </w:p>
           <w:p>
@@ -25804,6 +26105,7 @@
         <w:rPr>
           <w:rFonts w:ascii="LM Roman 9" w:hAnsi="LM Roman 9"/>
         </w:rPr>
+        <w:lastRenderedPageBreak/>
         <w:t xml:space="preserve">Since SafeStreets handles authorities’ registration into the application, it must verify that the appliers as authorities are </w:t>
       </w:r>
       <w:r>
@@ -25845,7 +26147,6 @@
         <w:rPr>
           <w:rFonts w:ascii="LM Roman 9" w:hAnsi="LM Roman 9"/>
         </w:rPr>
-        <w:lastRenderedPageBreak/>
         <w:t>3.4.2 Hardware limitations</w:t>
       </w:r>
       <w:bookmarkEnd w:id="35"/>
@@ -26110,6 +26411,7 @@
         <w:rPr>
           <w:rFonts w:ascii="LM Roman 9" w:hAnsi="LM Roman 9"/>
         </w:rPr>
+        <w:lastRenderedPageBreak/>
         <w:t>3.5.2 Security</w:t>
       </w:r>
       <w:bookmarkEnd w:id="39"/>
@@ -26159,14 +26461,7 @@
         <w:rPr>
           <w:rFonts w:ascii="LM Roman 9" w:hAnsi="LM Roman 9"/>
         </w:rPr>
-        <w:t xml:space="preserve">and the regulation </w:t>
-      </w:r>
-      <w:r>
-        <w:rPr>
-          <w:rFonts w:ascii="LM Roman 9" w:hAnsi="LM Roman 9"/>
-        </w:rPr>
-        <w:lastRenderedPageBreak/>
-        <w:t>2016/679</w:t>
+        <w:t>and the regulation 2016/679</w:t>
       </w:r>
       <w:r>
         <w:rPr>
@@ -26468,6 +26763,7 @@
           <w:rFonts w:ascii="LM Roman 9" w:hAnsi="LM Roman 9"/>
           <w:lang w:val="en-US"/>
         </w:rPr>
+        <w:lastRenderedPageBreak/>
         <w:t>D.P.C.M. 193</w:t>
       </w:r>
       <w:r>
@@ -26623,7 +26919,6 @@
           <w:rFonts w:ascii="LM Roman 9" w:hAnsi="LM Roman 9"/>
           <w:lang w:val="en-US"/>
         </w:rPr>
-        <w:lastRenderedPageBreak/>
         <w:t xml:space="preserve">Certified Email RFC </w:t>
       </w:r>
       <w:hyperlink r:id="rId54" w:history="1">
@@ -32993,7 +33288,7 @@
   <w:style w:type="paragraph" w:default="1" w:styleId="Normale">
     <w:name w:val="Normal"/>
     <w:qFormat/>
-    <w:rsid w:val="000E0B05"/>
+    <w:rsid w:val="00324044"/>
     <w:rPr>
       <w:lang w:val="en-GB"/>
     </w:rPr>
@@ -34233,7 +34528,7 @@
 </file>
 
 <file path=customXml/itemProps1.xml><?xml version="1.0" encoding="utf-8"?>
-<ds:datastoreItem xmlns:ds="http://schemas.openxmlformats.org/officeDocument/2006/customXml" ds:itemID="{51DF99A0-D72F-471A-839C-28F28F5C0968}">
+<ds:datastoreItem xmlns:ds="http://schemas.openxmlformats.org/officeDocument/2006/customXml" ds:itemID="{257789AB-83A3-418B-A7CA-2210DBAB3978}">
   <ds:schemaRefs>
     <ds:schemaRef ds:uri="http://schemas.openxmlformats.org/officeDocument/2006/bibliography"/>
   </ds:schemaRefs>

</xml_diff>

<commit_message>
Various improvements, component interfaces
</commit_message>
<xml_diff>
--- a/RASD/RASD.docx
+++ b/RASD/RASD.docx
@@ -12,6 +12,7 @@
       <w:r>
         <w:rPr>
           <w:noProof/>
+          <w:lang w:val="it-IT" w:eastAsia="it-IT"/>
         </w:rPr>
         <w:drawing>
           <wp:inline distT="0" distB="0" distL="0" distR="0" wp14:anchorId="2C8A9947" wp14:editId="194851C8">
@@ -408,8 +409,6 @@
             </w:rPr>
             <w:t>Contents</w:t>
           </w:r>
-          <w:bookmarkStart w:id="0" w:name="_GoBack"/>
-          <w:bookmarkEnd w:id="0"/>
         </w:p>
         <w:p>
           <w:pPr>
@@ -3867,7 +3866,7 @@
           <w:rFonts w:ascii="Segoe UI" w:hAnsi="Segoe UI" w:cs="Segoe UI"/>
         </w:rPr>
       </w:pPr>
-      <w:bookmarkStart w:id="1" w:name="_Toc24317954"/>
+      <w:bookmarkStart w:id="0" w:name="_Toc24317954"/>
       <w:r>
         <w:rPr>
           <w:rFonts w:ascii="Segoe UI" w:hAnsi="Segoe UI" w:cs="Segoe UI"/>
@@ -3875,7 +3874,7 @@
         <w:lastRenderedPageBreak/>
         <w:t>Introduction</w:t>
       </w:r>
-      <w:bookmarkEnd w:id="1"/>
+      <w:bookmarkEnd w:id="0"/>
     </w:p>
     <w:p>
       <w:pPr>
@@ -3888,14 +3887,14 @@
           <w:rFonts w:ascii="Segoe UI" w:hAnsi="Segoe UI" w:cs="Segoe UI"/>
         </w:rPr>
       </w:pPr>
-      <w:bookmarkStart w:id="2" w:name="_Toc24317955"/>
+      <w:bookmarkStart w:id="1" w:name="_Toc24317955"/>
       <w:r>
         <w:rPr>
           <w:rFonts w:ascii="Segoe UI" w:hAnsi="Segoe UI" w:cs="Segoe UI"/>
         </w:rPr>
         <w:t>Purpose</w:t>
       </w:r>
-      <w:bookmarkEnd w:id="2"/>
+      <w:bookmarkEnd w:id="1"/>
     </w:p>
     <w:p>
       <w:pPr>
@@ -3914,14 +3913,14 @@
           <w:rFonts w:ascii="Segoe UI" w:hAnsi="Segoe UI" w:cs="Segoe UI"/>
         </w:rPr>
       </w:pPr>
-      <w:bookmarkStart w:id="3" w:name="_Toc24317956"/>
+      <w:bookmarkStart w:id="2" w:name="_Toc24317956"/>
       <w:r>
         <w:rPr>
           <w:rFonts w:ascii="Segoe UI" w:hAnsi="Segoe UI" w:cs="Segoe UI"/>
         </w:rPr>
         <w:t>1.1.1 General Purpose</w:t>
       </w:r>
-      <w:bookmarkEnd w:id="3"/>
+      <w:bookmarkEnd w:id="2"/>
     </w:p>
     <w:p>
       <w:pPr>
@@ -4286,14 +4285,14 @@
           <w:rFonts w:ascii="Segoe UI" w:hAnsi="Segoe UI" w:cs="Segoe UI"/>
         </w:rPr>
       </w:pPr>
-      <w:bookmarkStart w:id="4" w:name="_Toc24317957"/>
+      <w:bookmarkStart w:id="3" w:name="_Toc24317957"/>
       <w:r>
         <w:rPr>
           <w:rFonts w:ascii="Segoe UI" w:hAnsi="Segoe UI" w:cs="Segoe UI"/>
         </w:rPr>
         <w:t>1.1.2 Goals</w:t>
       </w:r>
-      <w:bookmarkEnd w:id="4"/>
+      <w:bookmarkEnd w:id="3"/>
     </w:p>
     <w:p>
       <w:pPr>
@@ -4518,7 +4517,7 @@
           <w:rFonts w:ascii="Segoe UI" w:hAnsi="Segoe UI" w:cs="Segoe UI"/>
         </w:rPr>
       </w:pPr>
-      <w:bookmarkStart w:id="5" w:name="_Toc24317958"/>
+      <w:bookmarkStart w:id="4" w:name="_Toc24317958"/>
       <w:r>
         <w:rPr>
           <w:rFonts w:ascii="Segoe UI" w:hAnsi="Segoe UI" w:cs="Segoe UI"/>
@@ -4526,7 +4525,7 @@
         <w:lastRenderedPageBreak/>
         <w:t>1.2 Scope</w:t>
       </w:r>
-      <w:bookmarkEnd w:id="5"/>
+      <w:bookmarkEnd w:id="4"/>
     </w:p>
     <w:p>
       <w:pPr>
@@ -4538,6 +4537,7 @@
         <w:rPr>
           <w:rFonts w:ascii="Segoe UI" w:hAnsi="Segoe UI" w:cs="Segoe UI"/>
           <w:noProof/>
+          <w:lang w:val="it-IT" w:eastAsia="it-IT"/>
         </w:rPr>
         <w:drawing>
           <wp:inline distT="0" distB="0" distL="0" distR="0" wp14:anchorId="095ADD75" wp14:editId="3C8F37E0">
@@ -4655,7 +4655,33 @@
         <w:rPr>
           <w:rFonts w:ascii="Segoe UI" w:eastAsia="Calibri" w:hAnsi="Segoe UI" w:cs="Segoe UI"/>
         </w:rPr>
-        <w:t xml:space="preserve"> authentication. Generally, they will have to subscribe with their full name and fiscal code since they’re mandatory to be able to fill certain reports. Registered Users obtain points that indicate their integrity through their continuous voluntary participation in order to provide the possibility of achieving the goal of making the streets safer. These points are called integrity points. Initially, users, who have registered with SPID</w:t>
+        <w:t xml:space="preserve"> authentication. Generally, they will have to subscribe with their full name and fiscal code</w:t>
+      </w:r>
+      <w:r>
+        <w:rPr>
+          <w:rFonts w:ascii="Segoe UI" w:eastAsia="Calibri" w:hAnsi="Segoe UI" w:cs="Segoe UI"/>
+        </w:rPr>
+        <w:t xml:space="preserve"> and lots of other personal data</w:t>
+      </w:r>
+      <w:r>
+        <w:rPr>
+          <w:rFonts w:ascii="Segoe UI" w:eastAsia="Calibri" w:hAnsi="Segoe UI" w:cs="Segoe UI"/>
+        </w:rPr>
+        <w:t xml:space="preserve"> since they’re mandatory to be able to fill certain reports</w:t>
+      </w:r>
+      <w:r>
+        <w:rPr>
+          <w:rFonts w:ascii="Segoe UI" w:eastAsia="Calibri" w:hAnsi="Segoe UI" w:cs="Segoe UI"/>
+        </w:rPr>
+        <w:t xml:space="preserve"> and in addition, to only non SPID users, will be requested the identification through two different identification documents</w:t>
+      </w:r>
+      <w:bookmarkStart w:id="5" w:name="_GoBack"/>
+      <w:bookmarkEnd w:id="5"/>
+      <w:r>
+        <w:rPr>
+          <w:rFonts w:ascii="Segoe UI" w:eastAsia="Calibri" w:hAnsi="Segoe UI" w:cs="Segoe UI"/>
+        </w:rPr>
+        <w:t>. Registered Users obtain points that indicate their integrity through their continuous voluntary participation in order to provide the possibility of achieving the goal of making the streets safer. These points are called integrity points. Initially, users, who have registered with SPID</w:t>
       </w:r>
       <w:r>
         <w:rPr>
@@ -4668,7 +4694,14 @@
         <w:rPr>
           <w:rFonts w:ascii="Segoe UI" w:eastAsia="Calibri" w:hAnsi="Segoe UI" w:cs="Segoe UI"/>
         </w:rPr>
-        <w:t>, have more integrity points than the proprietary authentication (according to demonstrating more integrity into the society verifying his own identity through a public system of digital authentication). Moreover, when a report is verified by the authorities, integrity points of the notifier increase. Users can see also, through a map, the security level of a zone. Allowing users to mine general information about notified violations doesn’t violate the privacy of the reporting user according to the Legislative Decree 196/03</w:t>
+        <w:t xml:space="preserve">, have more integrity points than the proprietary authentication (according to demonstrating more integrity into the society verifying his own identity through a public system of digital authentication). Moreover, when a report is verified by the authorities, integrity points of the notifier increase. Users can see also, through a map, the security level of a zone. Allowing users to mine general information about notified violations doesn’t violate the privacy of the reporting user according to the </w:t>
+      </w:r>
+      <w:r>
+        <w:rPr>
+          <w:rFonts w:ascii="Segoe UI" w:eastAsia="Calibri" w:hAnsi="Segoe UI" w:cs="Segoe UI"/>
+        </w:rPr>
+        <w:lastRenderedPageBreak/>
+        <w:t>Legislative Decree 196/03</w:t>
       </w:r>
       <w:r>
         <w:rPr>
@@ -4694,14 +4727,7 @@
         <w:rPr>
           <w:rFonts w:ascii="Segoe UI" w:eastAsia="Calibri" w:hAnsi="Segoe UI" w:cs="Segoe UI"/>
         </w:rPr>
-        <w:t xml:space="preserve"> given since they aren’t authorized to access other users’ private information such as fiscal code, </w:t>
-      </w:r>
-      <w:r>
-        <w:rPr>
-          <w:rFonts w:ascii="Segoe UI" w:eastAsia="Calibri" w:hAnsi="Segoe UI" w:cs="Segoe UI"/>
-        </w:rPr>
-        <w:lastRenderedPageBreak/>
-        <w:t>name, surname etc. Security level is calculated being based on the statistics of the types of violations committed in the interested area. Of course, any user will have the possibility to change the password in case it is forgotten through the normal process of password change link sent to their email address.</w:t>
+        <w:t xml:space="preserve"> given since they aren’t authorized to access other users’ private information such as fiscal code, name, surname etc. Security level is calculated being based on the statistics of the types of violations committed in the interested area. Of course, any user will have the possibility to change the password in case it is forgotten through the normal process of password change link sent to their email address.</w:t>
       </w:r>
     </w:p>
     <w:p>
@@ -4795,7 +4821,31 @@
         <w:rPr>
           <w:rFonts w:ascii="Segoe UI" w:eastAsia="Calibri" w:hAnsi="Segoe UI" w:cs="Segoe UI"/>
         </w:rPr>
-        <w:t xml:space="preserve"> which will give him in a secure way the credentials generated to be able to use the application or by just using SPID with his Certified Email. The login process with the authority credentials requires also a valid digital certificate. Once an authority is registered and SafeStreets has added his credentials in the system, he will be able to receive notifications about the committed violations. Registered authorities have the maximum authorization to access all the data notified by users. They also have access to all normal user functionalities, thus the capability of reporting violations. The authorities can also verify and validate the visualized reports depending on the veracity of the notified violations.</w:t>
+        <w:t xml:space="preserve"> </w:t>
+      </w:r>
+      <w:r>
+        <w:rPr>
+          <w:rFonts w:ascii="Segoe UI" w:eastAsia="Calibri" w:hAnsi="Segoe UI" w:cs="Segoe UI"/>
+        </w:rPr>
+        <w:t xml:space="preserve">used in the approved web app, </w:t>
+      </w:r>
+      <w:r>
+        <w:rPr>
+          <w:rFonts w:ascii="Segoe UI" w:eastAsia="Calibri" w:hAnsi="Segoe UI" w:cs="Segoe UI"/>
+        </w:rPr>
+        <w:t>which will give him</w:t>
+      </w:r>
+      <w:r>
+        <w:rPr>
+          <w:rFonts w:ascii="Segoe UI" w:eastAsia="Calibri" w:hAnsi="Segoe UI" w:cs="Segoe UI"/>
+        </w:rPr>
+        <w:t>, after verifying the correctness of the Certified Email and having entered his digital certificate,</w:t>
+      </w:r>
+      <w:r>
+        <w:rPr>
+          <w:rFonts w:ascii="Segoe UI" w:eastAsia="Calibri" w:hAnsi="Segoe UI" w:cs="Segoe UI"/>
+        </w:rPr>
+        <w:t xml:space="preserve"> in a secure way the credentials generated to be able to use the application or by just using SPID with his Certified Email. The login process with the authority credentials requires also a valid digital certificate. Once an authority is registered and SafeStreets has added his credentials in the system, he will be able to receive notifications about the committed violations. Registered authorities have the maximum authorization to access all the data notified by users. They also have access to all normal user functionalities, thus the capability of reporting violations. The authorities can also verify and validate the visualized reports depending on the veracity of the notified violations.</w:t>
       </w:r>
       <w:r>
         <w:rPr>
@@ -4873,12 +4923,19 @@
         <w:rPr>
           <w:rFonts w:ascii="Segoe UI" w:eastAsia="Calibri" w:hAnsi="Segoe UI" w:cs="Segoe UI"/>
         </w:rPr>
-        <w:t xml:space="preserve">SafeStreets offers also the possibility to be an important participant as an independent entity which can provide suggestions to the improvement of a certain area. In order to realize such a functionality, SafeStreets should have access to accident records of the applied areas. Interested municipalities, in order to </w:t>
+        <w:t xml:space="preserve">SafeStreets offers also the possibility to be an important participant as an independent entity which can provide suggestions to the improvement of a certain area. In order to realize such a functionality, </w:t>
       </w:r>
       <w:r>
         <w:rPr>
           <w:rFonts w:ascii="Segoe UI" w:eastAsia="Calibri" w:hAnsi="Segoe UI" w:cs="Segoe UI"/>
         </w:rPr>
+        <w:lastRenderedPageBreak/>
+        <w:t xml:space="preserve">SafeStreets should have access to accident records of the applied areas. Interested municipalities, in order to </w:t>
+      </w:r>
+      <w:r>
+        <w:rPr>
+          <w:rFonts w:ascii="Segoe UI" w:eastAsia="Calibri" w:hAnsi="Segoe UI" w:cs="Segoe UI"/>
+        </w:rPr>
         <w:t xml:space="preserve">let the authorities </w:t>
       </w:r>
       <w:r>
@@ -4891,14 +4948,7 @@
         <w:rPr>
           <w:rFonts w:ascii="Segoe UI" w:eastAsia="Calibri" w:hAnsi="Segoe UI" w:cs="Segoe UI"/>
         </w:rPr>
-        <w:t xml:space="preserve"> this functionality, must guarantee access to those data records because it helps the application to cross the provided data about accidents with its own data to provide suitable </w:t>
-      </w:r>
-      <w:r>
-        <w:rPr>
-          <w:rFonts w:ascii="Segoe UI" w:eastAsia="Calibri" w:hAnsi="Segoe UI" w:cs="Segoe UI"/>
-        </w:rPr>
-        <w:lastRenderedPageBreak/>
-        <w:t>suggestions depending on the identified situation</w:t>
+        <w:t xml:space="preserve"> this functionality, must guarantee access to those data records because it helps the application to cross the provided data about accidents with its own data to provide suitable suggestions depending on the identified situation</w:t>
       </w:r>
       <w:r>
         <w:rPr>
@@ -5503,6 +5553,7 @@
           <w:b/>
           <w:bCs/>
         </w:rPr>
+        <w:lastRenderedPageBreak/>
         <w:t>Galileo</w:t>
       </w:r>
       <w:r>
@@ -5530,7 +5581,6 @@
           <w:b/>
           <w:bCs/>
         </w:rPr>
-        <w:lastRenderedPageBreak/>
         <w:t>SPID</w:t>
       </w:r>
       <w:r>
@@ -6113,6 +6163,84 @@
       </w:r>
       <w:r>
         <w:t>: first release</w:t>
+      </w:r>
+    </w:p>
+    <w:p>
+      <w:pPr>
+        <w:pStyle w:val="Paragrafoelenco"/>
+        <w:numPr>
+          <w:ilvl w:val="0"/>
+          <w:numId w:val="58"/>
+        </w:numPr>
+      </w:pPr>
+      <w:r>
+        <w:t>Version 1.1:</w:t>
+      </w:r>
+    </w:p>
+    <w:p>
+      <w:pPr>
+        <w:pStyle w:val="Paragrafoelenco"/>
+        <w:numPr>
+          <w:ilvl w:val="1"/>
+          <w:numId w:val="58"/>
+        </w:numPr>
+      </w:pPr>
+      <w:r>
+        <w:t>Improved authentication paradigm for normal using who are not using SPID</w:t>
+      </w:r>
+    </w:p>
+    <w:p>
+      <w:pPr>
+        <w:pStyle w:val="Paragrafoelenco"/>
+        <w:numPr>
+          <w:ilvl w:val="1"/>
+          <w:numId w:val="58"/>
+        </w:numPr>
+      </w:pPr>
+      <w:r>
+        <w:t>Improved suggestions inferring functionality description</w:t>
+      </w:r>
+    </w:p>
+    <w:p>
+      <w:pPr>
+        <w:pStyle w:val="Paragrafoelenco"/>
+        <w:numPr>
+          <w:ilvl w:val="1"/>
+          <w:numId w:val="58"/>
+        </w:numPr>
+      </w:pPr>
+      <w:r>
+        <w:t>Improved user characteristics composition</w:t>
+      </w:r>
+    </w:p>
+    <w:p>
+      <w:pPr>
+        <w:pStyle w:val="Paragrafoelenco"/>
+        <w:numPr>
+          <w:ilvl w:val="1"/>
+          <w:numId w:val="58"/>
+        </w:numPr>
+      </w:pPr>
+      <w:r>
+        <w:t>Improved description of notification violation</w:t>
+      </w:r>
+      <w:r>
+        <w:t xml:space="preserve"> </w:t>
+      </w:r>
+      <w:r>
+        <w:t>to authorities</w:t>
+      </w:r>
+    </w:p>
+    <w:p>
+      <w:pPr>
+        <w:pStyle w:val="Paragrafoelenco"/>
+        <w:numPr>
+          <w:ilvl w:val="1"/>
+          <w:numId w:val="58"/>
+        </w:numPr>
+      </w:pPr>
+      <w:r>
+        <w:t>Improved reliability score system</w:t>
       </w:r>
     </w:p>
     <w:p>
@@ -6238,6 +6366,7 @@
         <w:rPr>
           <w:rFonts w:ascii="Segoe UI" w:hAnsi="Segoe UI" w:cs="Segoe UI"/>
         </w:rPr>
+        <w:lastRenderedPageBreak/>
         <w:t xml:space="preserve">IEEE 830-1998 - IEEE Recommended Practice for Software Requirements Specifications </w:t>
       </w:r>
       <w:hyperlink r:id="rId13">
@@ -6302,15 +6431,7 @@
             <w:rStyle w:val="Collegamentoipertestuale"/>
             <w:rFonts w:ascii="Segoe UI" w:hAnsi="Segoe UI" w:cs="Segoe UI"/>
           </w:rPr>
-          <w:t>https://polimi365-</w:t>
-        </w:r>
-        <w:r>
-          <w:rPr>
-            <w:rStyle w:val="Collegamentoipertestuale"/>
-            <w:rFonts w:ascii="Segoe UI" w:hAnsi="Segoe UI" w:cs="Segoe UI"/>
-          </w:rPr>
-          <w:lastRenderedPageBreak/>
-          <w:t>my.sharepoint.com/:b:/g/personal/10528029_polimi_it/EXR1gN6gBoxJgMC86Ow45gMBFwZzkRSWuoaf5K7t1wZutA?e=SPnVkI</w:t>
+          <w:t>https://polimi365-my.sharepoint.com/:b:/g/personal/10528029_polimi_it/EXR1gN6gBoxJgMC86Ow45gMBFwZzkRSWuoaf5K7t1wZutA?e=SPnVkI</w:t>
         </w:r>
       </w:hyperlink>
     </w:p>
@@ -6584,6 +6705,7 @@
           <w:lang w:val="it-IT"/>
         </w:rPr>
       </w:pPr>
+      <w:proofErr w:type="spellStart"/>
       <w:r>
         <w:rPr>
           <w:rStyle w:val="Collegamentoipertestuale"/>
@@ -6592,7 +6714,40 @@
           <w:u w:val="none"/>
           <w:lang w:val="it-IT"/>
         </w:rPr>
-        <w:t xml:space="preserve">Alloy documentation </w:t>
+        <w:t>Alloy</w:t>
+      </w:r>
+      <w:proofErr w:type="spellEnd"/>
+      <w:r>
+        <w:rPr>
+          <w:rStyle w:val="Collegamentoipertestuale"/>
+          <w:rFonts w:ascii="Segoe UI" w:hAnsi="Segoe UI" w:cs="Segoe UI"/>
+          <w:color w:val="auto"/>
+          <w:u w:val="none"/>
+          <w:lang w:val="it-IT"/>
+        </w:rPr>
+        <w:t xml:space="preserve"> </w:t>
+      </w:r>
+      <w:proofErr w:type="spellStart"/>
+      <w:r>
+        <w:rPr>
+          <w:rStyle w:val="Collegamentoipertestuale"/>
+          <w:rFonts w:ascii="Segoe UI" w:hAnsi="Segoe UI" w:cs="Segoe UI"/>
+          <w:color w:val="auto"/>
+          <w:u w:val="none"/>
+          <w:lang w:val="it-IT"/>
+        </w:rPr>
+        <w:t>documentation</w:t>
+      </w:r>
+      <w:proofErr w:type="spellEnd"/>
+      <w:r>
+        <w:rPr>
+          <w:rStyle w:val="Collegamentoipertestuale"/>
+          <w:rFonts w:ascii="Segoe UI" w:hAnsi="Segoe UI" w:cs="Segoe UI"/>
+          <w:color w:val="auto"/>
+          <w:u w:val="none"/>
+          <w:lang w:val="it-IT"/>
+        </w:rPr>
+        <w:t xml:space="preserve"> </w:t>
       </w:r>
       <w:hyperlink r:id="rId24">
         <w:r>
@@ -6750,7 +6905,14 @@
         <w:rPr>
           <w:rFonts w:ascii="Segoe UI" w:hAnsi="Segoe UI" w:cs="Segoe UI"/>
         </w:rPr>
-        <w:t>Chapter 3 represents the body of the document. It contains the interface requirements, which are: user interfaces, hardware interfaces and software interfaces. It then lists some scenarios to show how the system acts in real world situations, followed by the description of the functional requirements, using use cases and sequence diagrams. All the requirements necessary in order to reach the goals are given, linked with the related domain assumptions. Lastly, the non-functional requirements are defined through performance requirements, design constraints and software system attributes.</w:t>
+        <w:t xml:space="preserve">Chapter 3 represents the body of the document. It contains the interface requirements, which are: user interfaces, hardware interfaces and software interfaces. It then lists some </w:t>
+      </w:r>
+      <w:r>
+        <w:rPr>
+          <w:rFonts w:ascii="Segoe UI" w:hAnsi="Segoe UI" w:cs="Segoe UI"/>
+        </w:rPr>
+        <w:lastRenderedPageBreak/>
+        <w:t>scenarios to show how the system acts in real world situations, followed by the description of the functional requirements, using use cases and sequence diagrams. All the requirements necessary in order to reach the goals are given, linked with the related domain assumptions. Lastly, the non-functional requirements are defined through performance requirements, design constraints and software system attributes.</w:t>
       </w:r>
     </w:p>
     <w:p>
@@ -6770,7 +6932,6 @@
         <w:rPr>
           <w:rFonts w:ascii="Segoe UI" w:hAnsi="Segoe UI" w:cs="Segoe UI"/>
         </w:rPr>
-        <w:lastRenderedPageBreak/>
         <w:t>Chapter 4 contains the Alloy model of some critical aspects with all the related comments and documentation in order to show how the project has been modelled and represented through the language.</w:t>
       </w:r>
     </w:p>
@@ -6902,7 +7063,43 @@
         <w:rPr>
           <w:rFonts w:ascii="Segoe UI" w:hAnsi="Segoe UI" w:cs="Segoe UI"/>
         </w:rPr>
-        <w:t>A user will not ever be able to access other user restricted information, SafeStreets will grant him only the permission to explore violations signalled. Contraposed to the authority which has the legal rights to see every user data, expect obviously the authentication related ones. An authority to access this data will have to let its previous asked digital certificate be verified in every application session to use even just one of the main three restricted functions.</w:t>
+        <w:t xml:space="preserve">A user will not ever be able to access other user restricted information, SafeStreets will grant him only the permission to explore violations signalled. Contraposed to the authority which has the legal rights to see every </w:t>
+      </w:r>
+      <w:r>
+        <w:rPr>
+          <w:rFonts w:ascii="Segoe UI" w:hAnsi="Segoe UI" w:cs="Segoe UI"/>
+        </w:rPr>
+        <w:t>detail of the violation</w:t>
+      </w:r>
+      <w:r>
+        <w:rPr>
+          <w:rFonts w:ascii="Segoe UI" w:hAnsi="Segoe UI" w:cs="Segoe UI"/>
+        </w:rPr>
+        <w:t>s</w:t>
+      </w:r>
+      <w:r>
+        <w:rPr>
+          <w:rFonts w:ascii="Segoe UI" w:hAnsi="Segoe UI" w:cs="Segoe UI"/>
+        </w:rPr>
+        <w:t xml:space="preserve"> reported</w:t>
+      </w:r>
+      <w:r>
+        <w:rPr>
+          <w:rFonts w:ascii="Segoe UI" w:hAnsi="Segoe UI" w:cs="Segoe UI"/>
+        </w:rPr>
+        <w:t xml:space="preserve">, expect obviously the </w:t>
+      </w:r>
+      <w:r>
+        <w:rPr>
+          <w:rFonts w:ascii="Segoe UI" w:hAnsi="Segoe UI" w:cs="Segoe UI"/>
+        </w:rPr>
+        <w:t>personal data of the users.</w:t>
+      </w:r>
+      <w:r>
+        <w:rPr>
+          <w:rFonts w:ascii="Segoe UI" w:hAnsi="Segoe UI" w:cs="Segoe UI"/>
+        </w:rPr>
+        <w:t xml:space="preserve"> An authority to access this data will have to let its previous asked digital certificate be verified in every application session to use even just one of the main three restricted functions.</w:t>
       </w:r>
     </w:p>
     <w:p>
@@ -6947,7 +7144,14 @@
         <w:rPr>
           <w:rFonts w:ascii="Segoe UI" w:hAnsi="Segoe UI" w:cs="Segoe UI"/>
         </w:rPr>
-        <w:t>SafeStreets needs to be as autonomous as possible to prohibit any misuse of its violations reporting system. Indeed, even when a user needs to modify the license plate autonomously read in case of a wrong reading, the application through Violation Control will have to lower the quality attribute of this violation due to this needed modification made by the user, even if it will result right.</w:t>
+        <w:t xml:space="preserve">SafeStreets needs to be as autonomous as possible to prohibit any misuse of its violations reporting system. Indeed, even when a user needs to modify the license plate autonomously read in case of a wrong reading, the application through Violation Control will have to lower </w:t>
+      </w:r>
+      <w:r>
+        <w:rPr>
+          <w:rFonts w:ascii="Segoe UI" w:hAnsi="Segoe UI" w:cs="Segoe UI"/>
+        </w:rPr>
+        <w:lastRenderedPageBreak/>
+        <w:t>the quality attribute of this violation due to this needed modification made by the user, even if it will result right.</w:t>
       </w:r>
     </w:p>
     <w:p>
@@ -6962,14 +7166,7 @@
         <w:rPr>
           <w:rFonts w:ascii="Segoe UI" w:hAnsi="Segoe UI" w:cs="Segoe UI"/>
         </w:rPr>
-        <w:t xml:space="preserve">Expect some note that a user can write about some violation and obviously the type of violations, editing the license, at the cost of a notified lower quality, is the only allowed edit for a violation that can be made by the user. As shown an authority correctly authorised with his credentials and his digital certificates will have special functionalities access such as the </w:t>
-      </w:r>
-      <w:r>
-        <w:rPr>
-          <w:rFonts w:ascii="Segoe UI" w:hAnsi="Segoe UI" w:cs="Segoe UI"/>
-        </w:rPr>
-        <w:lastRenderedPageBreak/>
-        <w:t>advanced violation visualizer and the suggestion inferring system. An authority has complete access on every data, and he will be able to receive notifications of new violations signalled in his municipality or in the one he is present now.</w:t>
+        <w:t>Expect some note that a user can write about some violation and obviously the type of violations, editing the license, at the cost of a notified lower quality, is the only allowed edit for a violation that can be made by the user. As shown an authority correctly authorised with his credentials and his digital certificates will have special functionalities access such as the advanced violation visualizer and the suggestion inferring system. An authority has complete access on every data, and he will be able to receive notifications of new violations signalled in his municipality or in the one he is present now.</w:t>
       </w:r>
     </w:p>
     <w:p>
@@ -7001,6 +7198,7 @@
       <w:r>
         <w:rPr>
           <w:noProof/>
+          <w:lang w:val="it-IT" w:eastAsia="it-IT"/>
         </w:rPr>
         <w:drawing>
           <wp:inline distT="0" distB="0" distL="0" distR="0" wp14:anchorId="73DB88FC" wp14:editId="5EB7A7E3">
@@ -7136,6 +7334,7 @@
         <w:rPr>
           <w:rFonts w:ascii="Segoe UI" w:hAnsi="Segoe UI" w:cs="Segoe UI"/>
         </w:rPr>
+        <w:lastRenderedPageBreak/>
         <w:t>In the following images we are going to analyse some state diagrams displaying some major functionalities.</w:t>
       </w:r>
       <w:r>
@@ -7163,14 +7362,7 @@
         <w:rPr>
           <w:rFonts w:ascii="Segoe UI" w:hAnsi="Segoe UI" w:cs="Segoe UI"/>
         </w:rPr>
-        <w:t xml:space="preserve">At first the user is requested to take a picture which has to be indeed valid, to be valid it need to include a vehicle which is also identifiable through its license plate and will continue if and only if the picture is valid. Data regarding the application which is taken automatically will be consider valid if and only if an internet access is available and a satellite link is present. After </w:t>
-      </w:r>
-      <w:r>
-        <w:rPr>
-          <w:rFonts w:ascii="Segoe UI" w:hAnsi="Segoe UI" w:cs="Segoe UI"/>
-        </w:rPr>
-        <w:lastRenderedPageBreak/>
-        <w:t>inserting furthermore metadata in the notification the notification will be sent if and only if there is an internet access available.</w:t>
+        <w:t>At first the user is requested to take a picture which has to be indeed valid, to be valid it need to include a vehicle which is also identifiable through its license plate and will continue if and only if the picture is valid. Data regarding the application which is taken automatically will be consider valid if and only if an internet access is available and a satellite link is present. After inserting furthermore metadata in the notification the notification will be sent if and only if there is an internet access available.</w:t>
       </w:r>
     </w:p>
     <w:p>
@@ -7202,6 +7394,7 @@
       <w:r>
         <w:rPr>
           <w:noProof/>
+          <w:lang w:val="it-IT" w:eastAsia="it-IT"/>
         </w:rPr>
         <w:drawing>
           <wp:inline distT="0" distB="0" distL="0" distR="0" wp14:anchorId="38F7AB67" wp14:editId="41087A0E">
@@ -7313,7 +7506,14 @@
         <w:rPr>
           <w:rFonts w:ascii="Segoe UI" w:hAnsi="Segoe UI" w:cs="Segoe UI"/>
         </w:rPr>
-        <w:t>Then next image in Figure 4 is instead regarding the process of validation of a violation report by an authority. As can be seen below after receiving a notification from SafeStreets the authority will first check the details of the violations, and after being sure of its validity on his will the report will be set as verified, on the condition that there is an internet connection available. SafeStreets will then automatically increment the user reliability score.</w:t>
+        <w:t xml:space="preserve">Then next image in Figure 4 is instead regarding the process of validation of a violation report by an authority. As can be seen below after receiving a notification from SafeStreets the authority will first check the details of the violations, and after being sure of its validity on his </w:t>
+      </w:r>
+      <w:r>
+        <w:rPr>
+          <w:rFonts w:ascii="Segoe UI" w:hAnsi="Segoe UI" w:cs="Segoe UI"/>
+        </w:rPr>
+        <w:lastRenderedPageBreak/>
+        <w:t>will the report will be set as verified, on the condition that there is an internet connection available. SafeStreets will then automatically increment the user reliability score.</w:t>
       </w:r>
     </w:p>
     <w:p>
@@ -7344,8 +7544,8 @@
       <w:r>
         <w:rPr>
           <w:noProof/>
-        </w:rPr>
-        <w:lastRenderedPageBreak/>
+          <w:lang w:val="it-IT" w:eastAsia="it-IT"/>
+        </w:rPr>
         <w:drawing>
           <wp:inline distT="0" distB="0" distL="0" distR="0" wp14:anchorId="18A799E7" wp14:editId="2098B1C3">
             <wp:extent cx="6120130" cy="5480685"/>
@@ -7490,6 +7690,7 @@
       <w:r>
         <w:rPr>
           <w:noProof/>
+          <w:lang w:val="it-IT" w:eastAsia="it-IT"/>
         </w:rPr>
         <w:lastRenderedPageBreak/>
         <w:drawing>
@@ -7643,6 +7844,7 @@
       <w:r>
         <w:rPr>
           <w:noProof/>
+          <w:lang w:val="it-IT" w:eastAsia="it-IT"/>
         </w:rPr>
         <w:lastRenderedPageBreak/>
         <w:drawing>
@@ -10126,7 +10328,43 @@
         <w:rPr>
           <w:rFonts w:ascii="Segoe UI" w:hAnsi="Segoe UI" w:cs="Segoe UI"/>
         </w:rPr>
-        <w:t>An important functionality to improve SafeStreets efficiency in doing what’s was designed for, a reliability score is assigned to each user indicating how much a user is reliable in signalling violations. Authority can increase or decrease this score by verifying it, but it will be also done autonomously in case of multiple consecutive bad composed violation notifications from a user. A better imposed user base will improve SafeStreets purpose fulfilment.</w:t>
+        <w:t>An important functionality to improve SafeStreets efficiency in doing what’s was designed for, a reliability score is assigned to each user indicating how much a user is reliable in signalling violations. Authority can increase or decrease this score by verifying it, but it will be also done autonomously in case of multiple consecutive</w:t>
+      </w:r>
+      <w:r>
+        <w:rPr>
+          <w:rFonts w:ascii="Segoe UI" w:hAnsi="Segoe UI" w:cs="Segoe UI"/>
+        </w:rPr>
+        <w:t xml:space="preserve">, </w:t>
+      </w:r>
+      <w:r>
+        <w:rPr>
+          <w:rFonts w:ascii="Segoe UI" w:hAnsi="Segoe UI" w:cs="Segoe UI"/>
+        </w:rPr>
+        <w:t>not verified by</w:t>
+      </w:r>
+      <w:r>
+        <w:rPr>
+          <w:rFonts w:ascii="Segoe UI" w:hAnsi="Segoe UI" w:cs="Segoe UI"/>
+        </w:rPr>
+        <w:t xml:space="preserve"> authorities,</w:t>
+      </w:r>
+      <w:r>
+        <w:rPr>
+          <w:rFonts w:ascii="Segoe UI" w:hAnsi="Segoe UI" w:cs="Segoe UI"/>
+        </w:rPr>
+        <w:t xml:space="preserve"> composed violation </w:t>
+      </w:r>
+      <w:r>
+        <w:rPr>
+          <w:rFonts w:ascii="Segoe UI" w:hAnsi="Segoe UI" w:cs="Segoe UI"/>
+        </w:rPr>
+        <w:t>reports</w:t>
+      </w:r>
+      <w:r>
+        <w:rPr>
+          <w:rFonts w:ascii="Segoe UI" w:hAnsi="Segoe UI" w:cs="Segoe UI"/>
+        </w:rPr>
+        <w:t xml:space="preserve"> from a user. A better imposed user base will improve SafeStreets purpose fulfilment.</w:t>
       </w:r>
     </w:p>
     <w:p>
@@ -10237,7 +10475,19 @@
         <w:rPr>
           <w:rFonts w:ascii="Segoe UI" w:hAnsi="Segoe UI" w:cs="Segoe UI"/>
         </w:rPr>
-        <w:t>SafeStreets requires some fundamental actors who could help in order to exploit the possibility to use all the possible functionalities to accomplish what is built for as described earlier. Those actors belong to three different categories: a normal user or a citizen, the authorities (mainly, local police) and municipality. Their characteristics will be described as follows:</w:t>
+        <w:t xml:space="preserve">SafeStreets requires some fundamental actors who could help in order to exploit the possibility to use all the possible functionalities to accomplish what is built for as described earlier. Those actors belong to </w:t>
+      </w:r>
+      <w:r>
+        <w:rPr>
+          <w:rFonts w:ascii="Segoe UI" w:hAnsi="Segoe UI" w:cs="Segoe UI"/>
+        </w:rPr>
+        <w:t>two</w:t>
+      </w:r>
+      <w:r>
+        <w:rPr>
+          <w:rFonts w:ascii="Segoe UI" w:hAnsi="Segoe UI" w:cs="Segoe UI"/>
+        </w:rPr>
+        <w:t xml:space="preserve"> different categories: a normal user or a citizen, the authorities (mainly, local police). Their characteristics will be described as follows:</w:t>
       </w:r>
     </w:p>
     <w:p>
@@ -10422,51 +10672,6 @@
     <w:p>
       <w:pPr>
         <w:pStyle w:val="Paragrafoelenco"/>
-        <w:rPr>
-          <w:rFonts w:ascii="Segoe UI" w:hAnsi="Segoe UI" w:cs="Segoe UI"/>
-        </w:rPr>
-      </w:pPr>
-    </w:p>
-    <w:p>
-      <w:pPr>
-        <w:pStyle w:val="Paragrafoelenco"/>
-        <w:numPr>
-          <w:ilvl w:val="0"/>
-          <w:numId w:val="1"/>
-        </w:numPr>
-        <w:ind w:left="1428"/>
-        <w:jc w:val="both"/>
-        <w:rPr>
-          <w:rFonts w:ascii="Segoe UI" w:hAnsi="Segoe UI" w:cs="Segoe UI"/>
-          <w:lang w:val="en-US"/>
-        </w:rPr>
-      </w:pPr>
-      <w:r>
-        <w:rPr>
-          <w:rFonts w:ascii="Segoe UI" w:hAnsi="Segoe UI" w:cs="Segoe UI"/>
-          <w:b/>
-          <w:bCs/>
-        </w:rPr>
-        <w:t>Municipality</w:t>
-      </w:r>
-      <w:r>
-        <w:rPr>
-          <w:rFonts w:ascii="Segoe UI" w:hAnsi="Segoe UI" w:cs="Segoe UI"/>
-        </w:rPr>
-        <w:t>: municipalities, in the domain of the application, has a main role as a provider of accidents’ records, if those are available. If a municipality is interested in applying the application in order to obtain suggestions about the improvement of local security as mentioned earlier, they must allow SafeStreets to access municipality database on accidents and this is mandatory in order to cross those data with SafeStreets data to provide accurate suggestions about possible improvements to avoid more violations.</w:t>
-      </w:r>
-    </w:p>
-    <w:p>
-      <w:pPr>
-        <w:pStyle w:val="Paragrafoelenco"/>
-        <w:rPr>
-          <w:rFonts w:ascii="Segoe UI" w:hAnsi="Segoe UI" w:cs="Segoe UI"/>
-        </w:rPr>
-      </w:pPr>
-    </w:p>
-    <w:p>
-      <w:pPr>
-        <w:pStyle w:val="Paragrafoelenco"/>
         <w:ind w:left="1428"/>
         <w:jc w:val="both"/>
         <w:rPr>
@@ -10802,7 +11007,6 @@
         <w:rPr>
           <w:rFonts w:ascii="Segoe UI" w:hAnsi="Segoe UI" w:cs="Segoe UI"/>
         </w:rPr>
-        <w:lastRenderedPageBreak/>
         <w:t>2.4.2 Dependencies and Constraints</w:t>
       </w:r>
       <w:bookmarkEnd w:id="20"/>
@@ -10875,6 +11079,7 @@
         <w:rPr>
           <w:rFonts w:ascii="Segoe UI" w:hAnsi="Segoe UI" w:cs="Segoe UI"/>
         </w:rPr>
+        <w:lastRenderedPageBreak/>
         <w:t>Data crossing: SafeStreets will be able to provide accurate suggestions depending on the quantity of its own data and the quantity of data provided by the municipality.</w:t>
       </w:r>
     </w:p>
@@ -11151,6 +11356,7 @@
         <w:rPr>
           <w:rFonts w:ascii="Segoe UI" w:hAnsi="Segoe UI" w:cs="Segoe UI"/>
         </w:rPr>
+        <w:lastRenderedPageBreak/>
         <w:t>Specific requirements</w:t>
       </w:r>
       <w:bookmarkEnd w:id="21"/>
@@ -11260,6 +11466,7 @@
       <w:r>
         <w:rPr>
           <w:noProof/>
+          <w:lang w:val="it-IT" w:eastAsia="it-IT"/>
         </w:rPr>
         <w:drawing>
           <wp:inline distT="0" distB="0" distL="0" distR="0" wp14:anchorId="3A00F77F" wp14:editId="73330577">
@@ -11312,6 +11519,7 @@
       <w:r>
         <w:rPr>
           <w:noProof/>
+          <w:lang w:val="it-IT" w:eastAsia="it-IT"/>
         </w:rPr>
         <w:drawing>
           <wp:inline distT="0" distB="0" distL="0" distR="0" wp14:anchorId="3EB7C127" wp14:editId="4CB5FDEB">
@@ -11442,6 +11650,7 @@
       <w:r>
         <w:rPr>
           <w:noProof/>
+          <w:lang w:val="it-IT" w:eastAsia="it-IT"/>
         </w:rPr>
         <w:drawing>
           <wp:inline distT="0" distB="0" distL="0" distR="0" wp14:anchorId="50E71E8E" wp14:editId="5A1D525C">
@@ -11494,6 +11703,7 @@
       <w:r>
         <w:rPr>
           <w:noProof/>
+          <w:lang w:val="it-IT" w:eastAsia="it-IT"/>
         </w:rPr>
         <w:drawing>
           <wp:inline distT="0" distB="0" distL="0" distR="0" wp14:anchorId="4D8C0121" wp14:editId="0780E874">
@@ -11620,6 +11830,7 @@
       <w:r>
         <w:rPr>
           <w:noProof/>
+          <w:lang w:val="it-IT" w:eastAsia="it-IT"/>
         </w:rPr>
         <w:drawing>
           <wp:inline distT="0" distB="0" distL="0" distR="0" wp14:anchorId="6AF594F6" wp14:editId="365AF88B">
@@ -11672,6 +11883,7 @@
       <w:r>
         <w:rPr>
           <w:noProof/>
+          <w:lang w:val="it-IT" w:eastAsia="it-IT"/>
         </w:rPr>
         <w:drawing>
           <wp:inline distT="0" distB="0" distL="0" distR="0" wp14:anchorId="775E914A" wp14:editId="6667ED0A">
@@ -11824,6 +12036,7 @@
       <w:r>
         <w:rPr>
           <w:noProof/>
+          <w:lang w:val="it-IT" w:eastAsia="it-IT"/>
         </w:rPr>
         <w:drawing>
           <wp:inline distT="0" distB="0" distL="0" distR="0" wp14:anchorId="658337B2" wp14:editId="7B95DAE6">
@@ -11876,6 +12089,7 @@
       <w:r>
         <w:rPr>
           <w:noProof/>
+          <w:lang w:val="it-IT" w:eastAsia="it-IT"/>
         </w:rPr>
         <w:drawing>
           <wp:inline distT="0" distB="0" distL="0" distR="0" wp14:anchorId="3133D277" wp14:editId="0A92AAFC">
@@ -12001,6 +12215,7 @@
       <w:r>
         <w:rPr>
           <w:noProof/>
+          <w:lang w:val="it-IT" w:eastAsia="it-IT"/>
         </w:rPr>
         <w:drawing>
           <wp:inline distT="0" distB="0" distL="0" distR="0" wp14:anchorId="74F88018" wp14:editId="23CC6169">
@@ -12053,6 +12268,7 @@
       <w:r>
         <w:rPr>
           <w:noProof/>
+          <w:lang w:val="it-IT" w:eastAsia="it-IT"/>
         </w:rPr>
         <w:drawing>
           <wp:inline distT="0" distB="0" distL="0" distR="0" wp14:anchorId="69242950" wp14:editId="55ABDF77">
@@ -12170,6 +12386,7 @@
       <w:r>
         <w:rPr>
           <w:noProof/>
+          <w:lang w:val="it-IT" w:eastAsia="it-IT"/>
         </w:rPr>
         <w:lastRenderedPageBreak/>
         <w:drawing>
@@ -12230,7 +12447,7 @@
           <w:i/>
           <w:iCs/>
         </w:rPr>
-        <w:t>Figure 17 – exclusive authority SafeStreets desktop access through secure SaaS web-app</w:t>
+        <w:t>Figure 17 – exclusive authority SafeStreets desktop access through secure web-app</w:t>
       </w:r>
     </w:p>
     <w:p>
@@ -12339,7 +12556,31 @@
         <w:rPr>
           <w:rFonts w:ascii="Segoe UI" w:hAnsi="Segoe UI" w:cs="Segoe UI"/>
         </w:rPr>
-        <w:t>The first interface is an interface on the authorities’ devices and on their authorization digital certificate in order to interact with the notified violations or suggestions virtually. The second one has to interact with the municipality database in order to allow crossing SafeStreets’ data types with municipality’s data. The third interface is to interact with the Italian license plate verifier and with State Police license plate verifier to get information on vehicles, to check for reported stolen ones and so on. The fourth interface is an interface on the SPID login service which can be used by any user.</w:t>
+        <w:t>The first interface is an interface on the authorities’ devices and on their authorization digital certificate in order to interact with the notified violations or suggestions virtually</w:t>
+      </w:r>
+      <w:r>
+        <w:rPr>
+          <w:rFonts w:ascii="Segoe UI" w:hAnsi="Segoe UI" w:cs="Segoe UI"/>
+        </w:rPr>
+        <w:t xml:space="preserve"> with </w:t>
+      </w:r>
+      <w:r>
+        <w:rPr>
+          <w:rFonts w:ascii="Segoe UI" w:hAnsi="Segoe UI" w:cs="Segoe UI"/>
+        </w:rPr>
+        <w:t>a notification system</w:t>
+      </w:r>
+      <w:r>
+        <w:rPr>
+          <w:rFonts w:ascii="Segoe UI" w:hAnsi="Segoe UI" w:cs="Segoe UI"/>
+        </w:rPr>
+        <w:t>. The second one has to interact with the municipality database in order to allow crossing SafeStreets’ data types with municipality’s data. The third interface is to interact with the Italian license plate verifier and with State Police license plate verifier to get information on vehicles, to check for reported stolen ones and so on. The fourth interface is an interface on the SPID login service which can be used by any user.</w:t>
+      </w:r>
+      <w:r>
+        <w:rPr>
+          <w:rFonts w:ascii="Segoe UI" w:hAnsi="Segoe UI" w:cs="Segoe UI"/>
+        </w:rPr>
+        <w:t xml:space="preserve"> The fifth interface is the one to communicate with the ID document certification system.</w:t>
       </w:r>
     </w:p>
     <w:p>
@@ -12546,6 +12787,7 @@
       <w:r>
         <w:rPr>
           <w:noProof/>
+          <w:lang w:val="it-IT" w:eastAsia="it-IT"/>
         </w:rPr>
         <w:lastRenderedPageBreak/>
         <w:drawing>
@@ -12593,6 +12835,7 @@
       <w:r>
         <w:rPr>
           <w:noProof/>
+          <w:lang w:val="it-IT" w:eastAsia="it-IT"/>
         </w:rPr>
         <w:lastRenderedPageBreak/>
         <w:drawing>
@@ -13040,7 +13283,6 @@
                 <w:ilvl w:val="0"/>
                 <w:numId w:val="21"/>
               </w:numPr>
-              <w:spacing w:after="120" w:line="264" w:lineRule="auto"/>
               <w:jc w:val="both"/>
               <w:rPr>
                 <w:rFonts w:ascii="Segoe UI" w:hAnsi="Segoe UI" w:cs="Segoe UI"/>
@@ -13051,7 +13293,27 @@
               <w:rPr>
                 <w:rFonts w:ascii="Segoe UI" w:hAnsi="Segoe UI" w:cs="Segoe UI"/>
               </w:rPr>
-              <w:t>The user has entered a username already taken by someone else. In this case the user is shown by SafeStreets this error message.</w:t>
+              <w:t xml:space="preserve">The user has entered a username already taken by someone else. In this case, </w:t>
+            </w:r>
+            <w:proofErr w:type="spellStart"/>
+            <w:r>
+              <w:rPr>
+                <w:rFonts w:ascii="Segoe UI" w:hAnsi="Segoe UI" w:cs="Segoe UI"/>
+              </w:rPr>
+              <w:t>SafeStreets</w:t>
+            </w:r>
+            <w:proofErr w:type="spellEnd"/>
+            <w:r>
+              <w:rPr>
+                <w:rFonts w:ascii="Segoe UI" w:hAnsi="Segoe UI" w:cs="Segoe UI"/>
+              </w:rPr>
+              <w:t xml:space="preserve"> shows </w:t>
+            </w:r>
+            <w:r>
+              <w:rPr>
+                <w:rFonts w:ascii="Segoe UI" w:hAnsi="Segoe UI" w:cs="Segoe UI"/>
+              </w:rPr>
+              <w:t>the user this error message.</w:t>
             </w:r>
           </w:p>
           <w:p>
@@ -13068,11 +13330,31 @@
                 <w:lang w:val="en-US"/>
               </w:rPr>
             </w:pPr>
-            <w:r>
-              <w:rPr>
-                <w:rFonts w:ascii="Segoe UI" w:hAnsi="Segoe UI" w:cs="Segoe UI"/>
-              </w:rPr>
-              <w:t>SafeStreets app can’t register the user due to missing Internet connection.</w:t>
+            <w:proofErr w:type="spellStart"/>
+            <w:r>
+              <w:rPr>
+                <w:rFonts w:ascii="Segoe UI" w:hAnsi="Segoe UI" w:cs="Segoe UI"/>
+              </w:rPr>
+              <w:t>SafeStreets</w:t>
+            </w:r>
+            <w:proofErr w:type="spellEnd"/>
+            <w:r>
+              <w:rPr>
+                <w:rFonts w:ascii="Segoe UI" w:hAnsi="Segoe UI" w:cs="Segoe UI"/>
+              </w:rPr>
+              <w:t xml:space="preserve"> app </w:t>
+            </w:r>
+            <w:r>
+              <w:rPr>
+                <w:rFonts w:ascii="Segoe UI" w:hAnsi="Segoe UI" w:cs="Segoe UI"/>
+              </w:rPr>
+              <w:t>cannot</w:t>
+            </w:r>
+            <w:r>
+              <w:rPr>
+                <w:rFonts w:ascii="Segoe UI" w:hAnsi="Segoe UI" w:cs="Segoe UI"/>
+              </w:rPr>
+              <w:t xml:space="preserve"> register the user due to missing Internet connection.</w:t>
             </w:r>
             <w:r>
               <w:br/>
@@ -13081,7 +13363,19 @@
               <w:rPr>
                 <w:rFonts w:ascii="Segoe UI" w:hAnsi="Segoe UI" w:cs="Segoe UI"/>
               </w:rPr>
-              <w:t>In this case it suggests the user to use the app only when an Internet connection is available.</w:t>
+              <w:t xml:space="preserve">In this </w:t>
+            </w:r>
+            <w:r>
+              <w:rPr>
+                <w:rFonts w:ascii="Segoe UI" w:hAnsi="Segoe UI" w:cs="Segoe UI"/>
+              </w:rPr>
+              <w:t>case,</w:t>
+            </w:r>
+            <w:r>
+              <w:rPr>
+                <w:rFonts w:ascii="Segoe UI" w:hAnsi="Segoe UI" w:cs="Segoe UI"/>
+              </w:rPr>
+              <w:t xml:space="preserve"> it suggests the user to use the app only when an Internet connection is available.</w:t>
             </w:r>
           </w:p>
           <w:p>
@@ -13307,7 +13601,19 @@
               <w:rPr>
                 <w:rFonts w:ascii="Segoe UI" w:hAnsi="Segoe UI" w:cs="Segoe UI"/>
               </w:rPr>
-              <w:t>The user fills every field presents which are all mandatory.</w:t>
+              <w:t xml:space="preserve">The user fills every field </w:t>
+            </w:r>
+            <w:r>
+              <w:rPr>
+                <w:rFonts w:ascii="Segoe UI" w:hAnsi="Segoe UI" w:cs="Segoe UI"/>
+              </w:rPr>
+              <w:t>presents, which</w:t>
+            </w:r>
+            <w:r>
+              <w:rPr>
+                <w:rFonts w:ascii="Segoe UI" w:hAnsi="Segoe UI" w:cs="Segoe UI"/>
+              </w:rPr>
+              <w:t xml:space="preserve"> are all mandatory.</w:t>
             </w:r>
           </w:p>
           <w:p>
@@ -13327,7 +13633,7 @@
               <w:rPr>
                 <w:rFonts w:ascii="Segoe UI" w:hAnsi="Segoe UI" w:cs="Segoe UI"/>
               </w:rPr>
-              <w:t>The user chooses the confirmation of signup button.</w:t>
+              <w:t>The users scan the identification documents.</w:t>
             </w:r>
           </w:p>
           <w:p>
@@ -13347,7 +13653,7 @@
               <w:rPr>
                 <w:rFonts w:ascii="Segoe UI" w:hAnsi="Segoe UI" w:cs="Segoe UI"/>
               </w:rPr>
-              <w:t>The user verifies his email address through the verification email sent by SafeStreets.</w:t>
+              <w:t>The user chooses the confirmation of signup button.</w:t>
             </w:r>
           </w:p>
           <w:p>
@@ -13367,7 +13673,39 @@
               <w:rPr>
                 <w:rFonts w:ascii="Segoe UI" w:hAnsi="Segoe UI" w:cs="Segoe UI"/>
               </w:rPr>
-              <w:t>SafeStreets safely process the user signup request and safely register the user in the system initializing his reliability score to zero.</w:t>
+              <w:t>The user verifies his email address through the verification email sent by SafeStreets.</w:t>
+            </w:r>
+          </w:p>
+          <w:p>
+            <w:pPr>
+              <w:pStyle w:val="Paragrafoelenco"/>
+              <w:numPr>
+                <w:ilvl w:val="0"/>
+                <w:numId w:val="23"/>
+              </w:numPr>
+              <w:jc w:val="both"/>
+              <w:rPr>
+                <w:rFonts w:ascii="Segoe UI" w:hAnsi="Segoe UI" w:cs="Segoe UI"/>
+                <w:lang w:val="en-US"/>
+              </w:rPr>
+            </w:pPr>
+            <w:r>
+              <w:rPr>
+                <w:rFonts w:ascii="Segoe UI" w:hAnsi="Segoe UI" w:cs="Segoe UI"/>
+              </w:rPr>
+              <w:t xml:space="preserve">SafeStreets safely process the user signup request and safely register the user in the system initializing his reliability score to </w:t>
+            </w:r>
+            <w:r>
+              <w:rPr>
+                <w:rFonts w:ascii="Segoe UI" w:hAnsi="Segoe UI" w:cs="Segoe UI"/>
+              </w:rPr>
+              <w:t>a certain value greater than zero but lower than a SPID’s</w:t>
+            </w:r>
+            <w:r>
+              <w:rPr>
+                <w:rFonts w:ascii="Segoe UI" w:hAnsi="Segoe UI" w:cs="Segoe UI"/>
+              </w:rPr>
+              <w:t>.</w:t>
             </w:r>
             <w:r>
               <w:br/>
@@ -13445,6 +13783,7 @@
               <w:rPr>
                 <w:rFonts w:ascii="Segoe UI" w:hAnsi="Segoe UI" w:cs="Segoe UI"/>
               </w:rPr>
+              <w:lastRenderedPageBreak/>
               <w:t>Exceptions</w:t>
             </w:r>
           </w:p>
@@ -13490,7 +13829,59 @@
               <w:rPr>
                 <w:rFonts w:ascii="Segoe UI" w:hAnsi="Segoe UI" w:cs="Segoe UI"/>
               </w:rPr>
-              <w:t>The user has entered a username already taken by someone else. In this case the user is shown by SafeStreets this error message.</w:t>
+              <w:t xml:space="preserve">The user has entered a username already taken by someone else. In this </w:t>
+            </w:r>
+            <w:r>
+              <w:rPr>
+                <w:rFonts w:ascii="Segoe UI" w:hAnsi="Segoe UI" w:cs="Segoe UI"/>
+              </w:rPr>
+              <w:t>case,</w:t>
+            </w:r>
+            <w:r>
+              <w:rPr>
+                <w:rFonts w:ascii="Segoe UI" w:hAnsi="Segoe UI" w:cs="Segoe UI"/>
+              </w:rPr>
+              <w:t xml:space="preserve"> </w:t>
+            </w:r>
+            <w:proofErr w:type="spellStart"/>
+            <w:r>
+              <w:rPr>
+                <w:rFonts w:ascii="Segoe UI" w:hAnsi="Segoe UI" w:cs="Segoe UI"/>
+              </w:rPr>
+              <w:t>SafeStreets</w:t>
+            </w:r>
+            <w:proofErr w:type="spellEnd"/>
+            <w:r>
+              <w:rPr>
+                <w:rFonts w:ascii="Segoe UI" w:hAnsi="Segoe UI" w:cs="Segoe UI"/>
+              </w:rPr>
+              <w:t xml:space="preserve"> shows </w:t>
+            </w:r>
+            <w:r>
+              <w:rPr>
+                <w:rFonts w:ascii="Segoe UI" w:hAnsi="Segoe UI" w:cs="Segoe UI"/>
+              </w:rPr>
+              <w:t>the user this error message.</w:t>
+            </w:r>
+          </w:p>
+          <w:p>
+            <w:pPr>
+              <w:pStyle w:val="Paragrafoelenco"/>
+              <w:numPr>
+                <w:ilvl w:val="0"/>
+                <w:numId w:val="27"/>
+              </w:numPr>
+              <w:jc w:val="both"/>
+              <w:rPr>
+                <w:rFonts w:ascii="Segoe UI" w:hAnsi="Segoe UI" w:cs="Segoe UI"/>
+                <w:lang w:val="en-US"/>
+              </w:rPr>
+            </w:pPr>
+            <w:r>
+              <w:rPr>
+                <w:rFonts w:ascii="Segoe UI" w:hAnsi="Segoe UI" w:cs="Segoe UI"/>
+              </w:rPr>
+              <w:t>Identification documents are inconsistent.</w:t>
             </w:r>
           </w:p>
           <w:p>
@@ -16968,6 +17359,7 @@
         <w:rPr>
           <w:rFonts w:ascii="Segoe UI" w:hAnsi="Segoe UI" w:cs="Segoe UI"/>
           <w:noProof/>
+          <w:lang w:val="it-IT" w:eastAsia="it-IT"/>
         </w:rPr>
         <w:drawing>
           <wp:inline distT="0" distB="0" distL="0" distR="0" wp14:anchorId="4D95D3F8" wp14:editId="4FE2C9D2">
@@ -17124,6 +17516,7 @@
       <w:r>
         <w:rPr>
           <w:noProof/>
+          <w:lang w:val="it-IT" w:eastAsia="it-IT"/>
         </w:rPr>
         <w:lastRenderedPageBreak/>
         <w:drawing>
@@ -17243,6 +17636,7 @@
         <w:rPr>
           <w:rFonts w:ascii="Segoe UI" w:hAnsi="Segoe UI" w:cs="Segoe UI"/>
           <w:noProof/>
+          <w:lang w:val="it-IT" w:eastAsia="it-IT"/>
         </w:rPr>
         <w:drawing>
           <wp:inline distT="0" distB="0" distL="0" distR="0" wp14:anchorId="4D83E618" wp14:editId="38C014E5">
@@ -17489,7 +17883,7 @@
         <w:rPr>
           <w:rFonts w:ascii="Segoe UI" w:hAnsi="Segoe UI" w:cs="Segoe UI"/>
           <w:noProof/>
-          <w:lang w:val="en-US"/>
+          <w:lang w:val="it-IT" w:eastAsia="it-IT"/>
         </w:rPr>
         <w:drawing>
           <wp:inline distT="0" distB="0" distL="0" distR="0" wp14:anchorId="1B571FBF" wp14:editId="4250A5BF">
@@ -20202,6 +20596,7 @@
         <w:rPr>
           <w:rFonts w:ascii="Segoe UI" w:hAnsi="Segoe UI" w:cs="Segoe UI"/>
           <w:noProof/>
+          <w:lang w:val="it-IT" w:eastAsia="it-IT"/>
         </w:rPr>
         <w:drawing>
           <wp:inline distT="0" distB="0" distL="0" distR="0" wp14:anchorId="3B6AD797" wp14:editId="342A8813">
@@ -20326,6 +20721,7 @@
       <w:r>
         <w:rPr>
           <w:noProof/>
+          <w:lang w:val="it-IT" w:eastAsia="it-IT"/>
         </w:rPr>
         <w:lastRenderedPageBreak/>
         <w:drawing>
@@ -20445,6 +20841,7 @@
       <w:r>
         <w:rPr>
           <w:noProof/>
+          <w:lang w:val="it-IT" w:eastAsia="it-IT"/>
         </w:rPr>
         <w:lastRenderedPageBreak/>
         <w:drawing>
@@ -20741,7 +21138,20 @@
         <w:rPr>
           <w:rFonts w:ascii="Segoe UI" w:hAnsi="Segoe UI" w:cs="Segoe UI"/>
         </w:rPr>
-        <w:t>[R2] The user can register, and access</w:t>
+        <w:t>[R2]</w:t>
+      </w:r>
+      <w:r>
+        <w:rPr>
+          <w:rFonts w:ascii="Segoe UI" w:hAnsi="Segoe UI" w:cs="Segoe UI"/>
+        </w:rPr>
+        <w:t xml:space="preserve"> </w:t>
+      </w:r>
+      <w:bookmarkStart w:id="32" w:name="_Hlk26389099"/>
+      <w:r>
+        <w:rPr>
+          <w:rFonts w:ascii="Segoe UI" w:hAnsi="Segoe UI" w:cs="Segoe UI"/>
+        </w:rPr>
+        <w:t>The user can register, and access</w:t>
       </w:r>
       <w:r>
         <w:rPr>
@@ -20766,7 +21176,38 @@
         <w:rPr>
           <w:rFonts w:ascii="Segoe UI" w:hAnsi="Segoe UI" w:cs="Segoe UI"/>
         </w:rPr>
-        <w:t xml:space="preserve"> and proprietary authentication.</w:t>
+        <w:t xml:space="preserve"> and proprietary authentication</w:t>
+      </w:r>
+      <w:r>
+        <w:rPr>
+          <w:rFonts w:ascii="Segoe UI" w:hAnsi="Segoe UI" w:cs="Segoe UI"/>
+        </w:rPr>
+        <w:t xml:space="preserve"> </w:t>
+      </w:r>
+      <w:r>
+        <w:rPr>
+          <w:rFonts w:ascii="Segoe UI" w:hAnsi="Segoe UI" w:cs="Segoe UI"/>
+        </w:rPr>
+        <w:t>which includes the</w:t>
+      </w:r>
+      <w:r>
+        <w:rPr>
+          <w:rFonts w:ascii="Segoe UI" w:hAnsi="Segoe UI" w:cs="Segoe UI"/>
+        </w:rPr>
+        <w:t xml:space="preserve"> scanning two different identification document</w:t>
+      </w:r>
+      <w:r>
+        <w:rPr>
+          <w:rFonts w:ascii="Segoe UI" w:hAnsi="Segoe UI" w:cs="Segoe UI"/>
+        </w:rPr>
+        <w:t>s</w:t>
+      </w:r>
+      <w:bookmarkEnd w:id="32"/>
+      <w:r>
+        <w:rPr>
+          <w:rFonts w:ascii="Segoe UI" w:hAnsi="Segoe UI" w:cs="Segoe UI"/>
+        </w:rPr>
+        <w:t>.</w:t>
       </w:r>
     </w:p>
     <w:p>
@@ -23455,14 +23896,14 @@
           <w:rFonts w:ascii="Segoe UI" w:hAnsi="Segoe UI" w:cs="Segoe UI"/>
         </w:rPr>
       </w:pPr>
-      <w:bookmarkStart w:id="32" w:name="_Toc24317983"/>
+      <w:bookmarkStart w:id="33" w:name="_Toc24317983"/>
       <w:r>
         <w:rPr>
           <w:rFonts w:ascii="Segoe UI" w:hAnsi="Segoe UI" w:cs="Segoe UI"/>
         </w:rPr>
         <w:t>3.3 Performance Requirements</w:t>
       </w:r>
-      <w:bookmarkEnd w:id="32"/>
+      <w:bookmarkEnd w:id="33"/>
     </w:p>
     <w:p>
       <w:pPr>
@@ -23622,7 +24063,7 @@
           <w:rFonts w:ascii="Segoe UI" w:hAnsi="Segoe UI" w:cs="Segoe UI"/>
         </w:rPr>
       </w:pPr>
-      <w:bookmarkStart w:id="33" w:name="_Toc24317984"/>
+      <w:bookmarkStart w:id="34" w:name="_Toc24317984"/>
       <w:r>
         <w:rPr>
           <w:rFonts w:ascii="Segoe UI" w:hAnsi="Segoe UI" w:cs="Segoe UI"/>
@@ -23630,7 +24071,7 @@
         <w:lastRenderedPageBreak/>
         <w:t>3.4 Design Constraints</w:t>
       </w:r>
-      <w:bookmarkEnd w:id="33"/>
+      <w:bookmarkEnd w:id="34"/>
     </w:p>
     <w:p>
       <w:pPr>
@@ -23647,14 +24088,14 @@
           <w:rFonts w:ascii="Segoe UI" w:hAnsi="Segoe UI" w:cs="Segoe UI"/>
         </w:rPr>
       </w:pPr>
-      <w:bookmarkStart w:id="34" w:name="_Toc24317985"/>
+      <w:bookmarkStart w:id="35" w:name="_Toc24317985"/>
       <w:r>
         <w:rPr>
           <w:rFonts w:ascii="Segoe UI" w:hAnsi="Segoe UI" w:cs="Segoe UI"/>
         </w:rPr>
         <w:t>3.4.1 Standards compliance</w:t>
       </w:r>
-      <w:bookmarkEnd w:id="34"/>
+      <w:bookmarkEnd w:id="35"/>
     </w:p>
     <w:p>
       <w:pPr>
@@ -23747,14 +24188,14 @@
           <w:rFonts w:ascii="Segoe UI" w:hAnsi="Segoe UI" w:cs="Segoe UI"/>
         </w:rPr>
       </w:pPr>
-      <w:bookmarkStart w:id="35" w:name="_Toc24317986"/>
+      <w:bookmarkStart w:id="36" w:name="_Toc24317986"/>
       <w:r>
         <w:rPr>
           <w:rFonts w:ascii="Segoe UI" w:hAnsi="Segoe UI" w:cs="Segoe UI"/>
         </w:rPr>
         <w:t>3.4.2 Hardware limitations</w:t>
       </w:r>
-      <w:bookmarkEnd w:id="35"/>
+      <w:bookmarkEnd w:id="36"/>
     </w:p>
     <w:p>
       <w:pPr>
@@ -23887,7 +24328,7 @@
           <w:rFonts w:ascii="Segoe UI" w:hAnsi="Segoe UI" w:cs="Segoe UI"/>
         </w:rPr>
       </w:pPr>
-      <w:bookmarkStart w:id="36" w:name="_Toc24317987"/>
+      <w:bookmarkStart w:id="37" w:name="_Toc24317987"/>
       <w:r>
         <w:rPr>
           <w:rFonts w:ascii="Segoe UI" w:hAnsi="Segoe UI" w:cs="Segoe UI"/>
@@ -23895,7 +24336,7 @@
         <w:lastRenderedPageBreak/>
         <w:t>3.5 Software System Attributes</w:t>
       </w:r>
-      <w:bookmarkEnd w:id="36"/>
+      <w:bookmarkEnd w:id="37"/>
     </w:p>
     <w:p>
       <w:pPr>
@@ -23905,14 +24346,14 @@
           <w:rFonts w:ascii="Segoe UI" w:hAnsi="Segoe UI" w:cs="Segoe UI"/>
         </w:rPr>
       </w:pPr>
-      <w:bookmarkStart w:id="37" w:name="_Toc24317988"/>
+      <w:bookmarkStart w:id="38" w:name="_Toc24317988"/>
       <w:r>
         <w:rPr>
           <w:rFonts w:ascii="Segoe UI" w:hAnsi="Segoe UI" w:cs="Segoe UI"/>
         </w:rPr>
         <w:t>3.5.1 Reliability</w:t>
       </w:r>
-      <w:bookmarkEnd w:id="37"/>
+      <w:bookmarkEnd w:id="38"/>
     </w:p>
     <w:p>
       <w:pPr>
@@ -23950,14 +24391,14 @@
           <w:rFonts w:ascii="Segoe UI" w:hAnsi="Segoe UI" w:cs="Segoe UI"/>
         </w:rPr>
       </w:pPr>
-      <w:bookmarkStart w:id="38" w:name="_Toc24317989"/>
+      <w:bookmarkStart w:id="39" w:name="_Toc24317989"/>
       <w:r>
         <w:rPr>
           <w:rFonts w:ascii="Segoe UI" w:hAnsi="Segoe UI" w:cs="Segoe UI"/>
         </w:rPr>
         <w:t>3.5.2 Availability</w:t>
       </w:r>
-      <w:bookmarkEnd w:id="38"/>
+      <w:bookmarkEnd w:id="39"/>
     </w:p>
     <w:p>
       <w:pPr>
@@ -24066,14 +24507,14 @@
           <w:rFonts w:ascii="Segoe UI" w:hAnsi="Segoe UI" w:cs="Segoe UI"/>
         </w:rPr>
       </w:pPr>
-      <w:bookmarkStart w:id="39" w:name="_Toc24317990"/>
+      <w:bookmarkStart w:id="40" w:name="_Toc24317990"/>
       <w:r>
         <w:rPr>
           <w:rFonts w:ascii="Segoe UI" w:hAnsi="Segoe UI" w:cs="Segoe UI"/>
         </w:rPr>
         <w:t>3.5.2 Security</w:t>
       </w:r>
-      <w:bookmarkEnd w:id="39"/>
+      <w:bookmarkEnd w:id="40"/>
     </w:p>
     <w:p>
       <w:pPr>
@@ -24174,14 +24615,14 @@
           <w:rFonts w:ascii="Segoe UI" w:hAnsi="Segoe UI" w:cs="Segoe UI"/>
         </w:rPr>
       </w:pPr>
-      <w:bookmarkStart w:id="40" w:name="_Toc24317991"/>
+      <w:bookmarkStart w:id="41" w:name="_Toc24317991"/>
       <w:r>
         <w:rPr>
           <w:rFonts w:ascii="Segoe UI" w:hAnsi="Segoe UI" w:cs="Segoe UI"/>
         </w:rPr>
         <w:t>3.5.3 Maintainability</w:t>
       </w:r>
-      <w:bookmarkEnd w:id="40"/>
+      <w:bookmarkEnd w:id="41"/>
     </w:p>
     <w:p>
       <w:pPr>
@@ -24219,14 +24660,14 @@
           <w:rFonts w:ascii="Segoe UI" w:hAnsi="Segoe UI" w:cs="Segoe UI"/>
         </w:rPr>
       </w:pPr>
-      <w:bookmarkStart w:id="41" w:name="_Toc24317992"/>
+      <w:bookmarkStart w:id="42" w:name="_Toc24317992"/>
       <w:r>
         <w:rPr>
           <w:rFonts w:ascii="Segoe UI" w:hAnsi="Segoe UI" w:cs="Segoe UI"/>
         </w:rPr>
         <w:t>3.5.4 Portability</w:t>
       </w:r>
-      <w:bookmarkEnd w:id="41"/>
+      <w:bookmarkEnd w:id="42"/>
     </w:p>
     <w:p>
       <w:pPr>
@@ -24246,7 +24687,13 @@
         <w:rPr>
           <w:rFonts w:ascii="Segoe UI" w:hAnsi="Segoe UI" w:cs="Segoe UI"/>
         </w:rPr>
-        <w:t>SafeStreets shall be developed to be the more portable as possible, which means should work across a vast range of devices such as different smartphone vendors and computers. Achieving this will not be so hard by taking advantages of vendors APIs and for example by utilizing an approach like Software as Service in a cloud infrastructure.</w:t>
+        <w:t>SafeStreets shall be developed to be the more portable as possible, which means should work across a vast range of devices such as different smartphone vendors and computers. Achieving this will not be so hard by taking advantages of vendors APIs</w:t>
+      </w:r>
+      <w:r>
+        <w:rPr>
+          <w:rFonts w:ascii="Segoe UI" w:hAnsi="Segoe UI" w:cs="Segoe UI"/>
+        </w:rPr>
+        <w:t>.</w:t>
       </w:r>
     </w:p>
     <w:p>
@@ -24260,7 +24707,7 @@
           <w:rFonts w:ascii="Segoe UI" w:hAnsi="Segoe UI" w:cs="Segoe UI"/>
         </w:rPr>
       </w:pPr>
-      <w:bookmarkStart w:id="42" w:name="_Toc24317993"/>
+      <w:bookmarkStart w:id="43" w:name="_Toc24317993"/>
       <w:r>
         <w:rPr>
           <w:rFonts w:ascii="Segoe UI" w:hAnsi="Segoe UI" w:cs="Segoe UI"/>
@@ -24268,7 +24715,7 @@
         <w:lastRenderedPageBreak/>
         <w:t>Formal Analysis using Alloy</w:t>
       </w:r>
-      <w:bookmarkEnd w:id="42"/>
+      <w:bookmarkEnd w:id="43"/>
     </w:p>
     <w:p>
       <w:pPr>
@@ -37130,6 +37577,7 @@
       <w:r>
         <w:rPr>
           <w:noProof/>
+          <w:lang w:val="it-IT" w:eastAsia="it-IT"/>
         </w:rPr>
         <w:drawing>
           <wp:inline distT="0" distB="0" distL="0" distR="0" wp14:anchorId="6EAC7108" wp14:editId="71127076">
@@ -37259,6 +37707,7 @@
       <w:r>
         <w:rPr>
           <w:noProof/>
+          <w:lang w:val="it-IT" w:eastAsia="it-IT"/>
         </w:rPr>
         <w:drawing>
           <wp:inline distT="0" distB="0" distL="0" distR="0" wp14:anchorId="1AF88FEF" wp14:editId="155A490A">
@@ -37385,6 +37834,7 @@
       <w:r>
         <w:rPr>
           <w:noProof/>
+          <w:lang w:val="it-IT" w:eastAsia="it-IT"/>
         </w:rPr>
         <w:lastRenderedPageBreak/>
         <w:drawing>
@@ -37555,6 +38005,7 @@
       <w:r>
         <w:rPr>
           <w:noProof/>
+          <w:lang w:val="it-IT" w:eastAsia="it-IT"/>
         </w:rPr>
         <w:drawing>
           <wp:inline distT="0" distB="0" distL="0" distR="0" wp14:anchorId="051D9730" wp14:editId="725E93C5">
@@ -37731,6 +38182,7 @@
       <w:r>
         <w:rPr>
           <w:noProof/>
+          <w:lang w:val="it-IT" w:eastAsia="it-IT"/>
         </w:rPr>
         <w:drawing>
           <wp:inline distT="0" distB="0" distL="0" distR="0" wp14:anchorId="454F6DAD" wp14:editId="5C9BB3AE">
@@ -37871,6 +38323,7 @@
       <w:r>
         <w:rPr>
           <w:noProof/>
+          <w:lang w:val="it-IT" w:eastAsia="it-IT"/>
         </w:rPr>
         <w:lastRenderedPageBreak/>
         <w:drawing>
@@ -38155,6 +38608,7 @@
       <w:r>
         <w:rPr>
           <w:noProof/>
+          <w:lang w:val="it-IT" w:eastAsia="it-IT"/>
         </w:rPr>
         <w:drawing>
           <wp:inline distT="0" distB="0" distL="0" distR="0" wp14:anchorId="6CC66171" wp14:editId="79FCFFEF">
@@ -38266,7 +38720,7 @@
           <w:rFonts w:ascii="Segoe UI" w:hAnsi="Segoe UI" w:cs="Segoe UI"/>
         </w:rPr>
       </w:pPr>
-      <w:bookmarkStart w:id="43" w:name="_Toc24317994"/>
+      <w:bookmarkStart w:id="44" w:name="_Toc24317994"/>
       <w:r>
         <w:rPr>
           <w:rFonts w:ascii="Segoe UI" w:hAnsi="Segoe UI" w:cs="Segoe UI"/>
@@ -38274,7 +38728,7 @@
         <w:lastRenderedPageBreak/>
         <w:t>Effort spent</w:t>
       </w:r>
-      <w:bookmarkEnd w:id="43"/>
+      <w:bookmarkEnd w:id="44"/>
     </w:p>
     <w:p>
       <w:pPr>
@@ -39426,7 +39880,7 @@
           <w:rFonts w:ascii="Segoe UI" w:hAnsi="Segoe UI" w:cs="Segoe UI"/>
         </w:rPr>
       </w:pPr>
-      <w:bookmarkStart w:id="44" w:name="_Toc24317995"/>
+      <w:bookmarkStart w:id="45" w:name="_Toc24317995"/>
       <w:r>
         <w:rPr>
           <w:rFonts w:ascii="Segoe UI" w:hAnsi="Segoe UI" w:cs="Segoe UI"/>
@@ -39434,7 +39888,7 @@
         <w:lastRenderedPageBreak/>
         <w:t>References</w:t>
       </w:r>
-      <w:bookmarkEnd w:id="44"/>
+      <w:bookmarkEnd w:id="45"/>
     </w:p>
     <w:p>
       <w:pPr>
@@ -39765,6 +40219,7 @@
           <w:lang w:val="it-IT"/>
         </w:rPr>
       </w:pPr>
+      <w:proofErr w:type="spellStart"/>
       <w:r>
         <w:rPr>
           <w:rStyle w:val="Collegamentoipertestuale"/>
@@ -39773,7 +40228,40 @@
           <w:u w:val="none"/>
           <w:lang w:val="it-IT"/>
         </w:rPr>
-        <w:t xml:space="preserve">Alloy documentation </w:t>
+        <w:t>Alloy</w:t>
+      </w:r>
+      <w:proofErr w:type="spellEnd"/>
+      <w:r>
+        <w:rPr>
+          <w:rStyle w:val="Collegamentoipertestuale"/>
+          <w:rFonts w:ascii="Segoe UI" w:hAnsi="Segoe UI" w:cs="Segoe UI"/>
+          <w:color w:val="auto"/>
+          <w:u w:val="none"/>
+          <w:lang w:val="it-IT"/>
+        </w:rPr>
+        <w:t xml:space="preserve"> </w:t>
+      </w:r>
+      <w:proofErr w:type="spellStart"/>
+      <w:r>
+        <w:rPr>
+          <w:rStyle w:val="Collegamentoipertestuale"/>
+          <w:rFonts w:ascii="Segoe UI" w:hAnsi="Segoe UI" w:cs="Segoe UI"/>
+          <w:color w:val="auto"/>
+          <w:u w:val="none"/>
+          <w:lang w:val="it-IT"/>
+        </w:rPr>
+        <w:t>documentation</w:t>
+      </w:r>
+      <w:proofErr w:type="spellEnd"/>
+      <w:r>
+        <w:rPr>
+          <w:rStyle w:val="Collegamentoipertestuale"/>
+          <w:rFonts w:ascii="Segoe UI" w:hAnsi="Segoe UI" w:cs="Segoe UI"/>
+          <w:color w:val="auto"/>
+          <w:u w:val="none"/>
+          <w:lang w:val="it-IT"/>
+        </w:rPr>
+        <w:t xml:space="preserve"> </w:t>
       </w:r>
       <w:hyperlink r:id="rId66">
         <w:r>
@@ -39849,9 +40337,10 @@
         </w:r>
         <w:r>
           <w:rPr>
+            <w:noProof/>
             <w:lang w:val="it-IT"/>
           </w:rPr>
-          <w:t>2</w:t>
+          <w:t>39</w:t>
         </w:r>
         <w:r>
           <w:fldChar w:fldCharType="end"/>
@@ -43301,7 +43790,7 @@
         <w:rFonts w:ascii="Symbol" w:hAnsi="Symbol" w:hint="default"/>
       </w:rPr>
     </w:lvl>
-    <w:lvl w:ilvl="1" w:tplc="04100003" w:tentative="1">
+    <w:lvl w:ilvl="1" w:tplc="04100003">
       <w:start w:val="1"/>
       <w:numFmt w:val="bullet"/>
       <w:lvlText w:val="o"/>
@@ -46837,8 +47326,8 @@
       <w:u w:val="single"/>
     </w:rPr>
   </w:style>
-  <w:style w:type="character" w:styleId="Menzionenonrisolta">
-    <w:name w:val="Unresolved Mention"/>
+  <w:style w:type="character" w:customStyle="1" w:styleId="Menzionenonrisolta1">
+    <w:name w:val="Menzione non risolta1"/>
     <w:basedOn w:val="Carpredefinitoparagrafo"/>
     <w:uiPriority w:val="99"/>
     <w:semiHidden/>
@@ -47508,7 +47997,7 @@
 </file>
 
 <file path=customXml/itemProps1.xml><?xml version="1.0" encoding="utf-8"?>
-<ds:datastoreItem xmlns:ds="http://schemas.openxmlformats.org/officeDocument/2006/customXml" ds:itemID="{182260DA-68BC-4CB6-9D68-415F46C36056}">
+<ds:datastoreItem xmlns:ds="http://schemas.openxmlformats.org/officeDocument/2006/customXml" ds:itemID="{D36C7A91-44CF-4064-BEC0-A355834FB421}">
   <ds:schemaRefs>
     <ds:schemaRef ds:uri="http://schemas.openxmlformats.org/officeDocument/2006/bibliography"/>
   </ds:schemaRefs>

</xml_diff>